<commit_message>
Hansard preprocessing to remove xml tags
</commit_message>
<xml_diff>
--- a/docs/REP_RalphM_CS.docx
+++ b/docs/REP_RalphM_CS.docx
@@ -2,7 +2,7 @@
 <file path=word/document.xml><?xml version="1.0" encoding="utf-8"?>
 <w:document xmlns:wpc="http://schemas.microsoft.com/office/word/2010/wordprocessingCanvas" xmlns:cx="http://schemas.microsoft.com/office/drawing/2014/chartex" xmlns:cx1="http://schemas.microsoft.com/office/drawing/2015/9/8/chartex" xmlns:cx2="http://schemas.microsoft.com/office/drawing/2015/10/21/chartex" xmlns:cx3="http://schemas.microsoft.com/office/drawing/2016/5/9/chartex" xmlns:cx4="http://schemas.microsoft.com/office/drawing/2016/5/10/chartex" xmlns:cx5="http://schemas.microsoft.com/office/drawing/2016/5/11/chartex" xmlns:cx6="http://schemas.microsoft.com/office/drawing/2016/5/12/chartex" xmlns:cx7="http://schemas.microsoft.com/office/drawing/2016/5/13/chartex" xmlns:cx8="http://schemas.microsoft.com/office/drawing/2016/5/14/chartex" xmlns:mc="http://schemas.openxmlformats.org/markup-compatibility/2006" xmlns:aink="http://schemas.microsoft.com/office/drawing/2016/ink" xmlns:am3d="http://schemas.microsoft.com/office/drawing/2017/model3d" xmlns:o="urn:schemas-microsoft-com:office:office" xmlns:r="http://schemas.openxmlformats.org/officeDocument/2006/relationships" xmlns:m="http://schemas.openxmlformats.org/officeDocument/2006/math" xmlns:v="urn:schemas-microsoft-com:vml" xmlns:wp14="http://schemas.microsoft.com/office/word/2010/wordprocessingDrawing" xmlns:wp="http://schemas.openxmlformats.org/drawingml/2006/wordprocessingDrawing" xmlns:w10="urn:schemas-microsoft-com:office:word" xmlns:w="http://schemas.openxmlformats.org/wordprocessingml/2006/main" xmlns:w14="http://schemas.microsoft.com/office/word/2010/wordml" xmlns:w15="http://schemas.microsoft.com/office/word/2012/wordml" xmlns:w16cid="http://schemas.microsoft.com/office/word/2016/wordml/cid" xmlns:w16se="http://schemas.microsoft.com/office/word/2015/wordml/symex" xmlns:wpg="http://schemas.microsoft.com/office/word/2010/wordprocessingGroup" xmlns:wpi="http://schemas.microsoft.com/office/word/2010/wordprocessingInk" xmlns:wne="http://schemas.microsoft.com/office/word/2006/wordml" xmlns:wps="http://schemas.microsoft.com/office/word/2010/wordprocessingShape" mc:Ignorable="w14 w15 w16se w16cid wp14">
   <w:body>
-    <w:bookmarkStart w:id="0" w:name="_Toc519064688" w:displacedByCustomXml="next"/>
+    <w:bookmarkStart w:id="0" w:name="_Toc519070682" w:displacedByCustomXml="next"/>
     <w:sdt>
       <w:sdtPr>
         <w:id w:val="-1096251922"/>
@@ -965,6 +965,8 @@
           <w:r>
             <w:t>Table of Contents</w:t>
           </w:r>
+          <w:bookmarkStart w:id="1" w:name="_GoBack"/>
+          <w:bookmarkEnd w:id="1"/>
         </w:p>
         <w:p>
           <w:pPr>
@@ -976,7 +978,8 @@
               <w:rFonts w:eastAsiaTheme="minorEastAsia"/>
               <w:b w:val="0"/>
               <w:bCs w:val="0"/>
-              <w:caps/>
+              <w:i w:val="0"/>
+              <w:iCs w:val="0"/>
               <w:noProof/>
             </w:rPr>
           </w:pPr>
@@ -997,7 +1000,7 @@
             </w:rPr>
             <w:fldChar w:fldCharType="separate"/>
           </w:r>
-          <w:hyperlink w:anchor="_Toc519064688" w:history="1">
+          <w:hyperlink w:anchor="_Toc519070682" w:history="1">
             <w:r>
               <w:rPr>
                 <w:noProof/>
@@ -1017,7 +1020,7 @@
                 <w:noProof/>
                 <w:webHidden/>
               </w:rPr>
-              <w:instrText xml:space="preserve"> PAGEREF _Toc519064688 \h </w:instrText>
+              <w:instrText xml:space="preserve"> PAGEREF _Toc519070682 \h </w:instrText>
             </w:r>
             <w:r>
               <w:rPr>
@@ -1059,11 +1062,12 @@
               <w:rFonts w:eastAsiaTheme="minorEastAsia"/>
               <w:b w:val="0"/>
               <w:bCs w:val="0"/>
-              <w:caps/>
+              <w:i w:val="0"/>
+              <w:iCs w:val="0"/>
               <w:noProof/>
             </w:rPr>
           </w:pPr>
-          <w:hyperlink w:anchor="_Toc519064689" w:history="1">
+          <w:hyperlink w:anchor="_Toc519070683" w:history="1">
             <w:r>
               <w:rPr>
                 <w:rStyle w:val="Hyperlink"/>
@@ -1076,7 +1080,8 @@
                 <w:rFonts w:eastAsiaTheme="minorEastAsia"/>
                 <w:b w:val="0"/>
                 <w:bCs w:val="0"/>
-                <w:caps/>
+                <w:i w:val="0"/>
+                <w:iCs w:val="0"/>
                 <w:noProof/>
               </w:rPr>
               <w:tab/>
@@ -1107,7 +1112,7 @@
                 <w:noProof/>
                 <w:webHidden/>
               </w:rPr>
-              <w:instrText xml:space="preserve"> PAGEREF _Toc519064689 \h </w:instrText>
+              <w:instrText xml:space="preserve"> PAGEREF _Toc519070683 \h </w:instrText>
             </w:r>
             <w:r>
               <w:rPr>
@@ -1140,7 +1145,7 @@
         </w:p>
         <w:p>
           <w:pPr>
-            <w:pStyle w:val="TOC1"/>
+            <w:pStyle w:val="TOC2"/>
             <w:tabs>
               <w:tab w:val="right" w:leader="dot" w:pos="9010"/>
             </w:tabs>
@@ -1148,17 +1153,18 @@
               <w:rFonts w:eastAsiaTheme="minorEastAsia"/>
               <w:b w:val="0"/>
               <w:bCs w:val="0"/>
-              <w:caps/>
               <w:noProof/>
+              <w:sz w:val="24"/>
+              <w:szCs w:val="24"/>
             </w:rPr>
           </w:pPr>
-          <w:hyperlink w:anchor="_Toc519064690" w:history="1">
+          <w:hyperlink w:anchor="_Toc519070684" w:history="1">
             <w:r>
               <w:rPr>
                 <w:rStyle w:val="Hyperlink"/>
                 <w:noProof/>
               </w:rPr>
-              <w:t>2.1. Blah</w:t>
+              <w:t>2.1. blah</w:t>
             </w:r>
             <w:r>
               <w:rPr>
@@ -1179,7 +1185,7 @@
                 <w:noProof/>
                 <w:webHidden/>
               </w:rPr>
-              <w:instrText xml:space="preserve"> PAGEREF _Toc519064690 \h </w:instrText>
+              <w:instrText xml:space="preserve"> PAGEREF _Toc519070684 \h </w:instrText>
             </w:r>
             <w:r>
               <w:rPr>
@@ -1221,11 +1227,12 @@
               <w:rFonts w:eastAsiaTheme="minorEastAsia"/>
               <w:b w:val="0"/>
               <w:bCs w:val="0"/>
-              <w:caps/>
+              <w:i w:val="0"/>
+              <w:iCs w:val="0"/>
               <w:noProof/>
             </w:rPr>
           </w:pPr>
-          <w:hyperlink w:anchor="_Toc519064691" w:history="1">
+          <w:hyperlink w:anchor="_Toc519070685" w:history="1">
             <w:r>
               <w:rPr>
                 <w:rStyle w:val="Hyperlink"/>
@@ -1238,7 +1245,8 @@
                 <w:rFonts w:eastAsiaTheme="minorEastAsia"/>
                 <w:b w:val="0"/>
                 <w:bCs w:val="0"/>
-                <w:caps/>
+                <w:i w:val="0"/>
+                <w:iCs w:val="0"/>
                 <w:noProof/>
               </w:rPr>
               <w:tab/>
@@ -1269,7 +1277,7 @@
                 <w:noProof/>
                 <w:webHidden/>
               </w:rPr>
-              <w:instrText xml:space="preserve"> PAGEREF _Toc519064691 \h </w:instrText>
+              <w:instrText xml:space="preserve"> PAGEREF _Toc519070685 \h </w:instrText>
             </w:r>
             <w:r>
               <w:rPr>
@@ -1311,11 +1319,12 @@
               <w:rFonts w:eastAsiaTheme="minorEastAsia"/>
               <w:b w:val="0"/>
               <w:bCs w:val="0"/>
-              <w:caps/>
+              <w:i w:val="0"/>
+              <w:iCs w:val="0"/>
               <w:noProof/>
             </w:rPr>
           </w:pPr>
-          <w:hyperlink w:anchor="_Toc519064692" w:history="1">
+          <w:hyperlink w:anchor="_Toc519070686" w:history="1">
             <w:r>
               <w:rPr>
                 <w:rStyle w:val="Hyperlink"/>
@@ -1328,7 +1337,8 @@
                 <w:rFonts w:eastAsiaTheme="minorEastAsia"/>
                 <w:b w:val="0"/>
                 <w:bCs w:val="0"/>
-                <w:caps/>
+                <w:i w:val="0"/>
+                <w:iCs w:val="0"/>
                 <w:noProof/>
               </w:rPr>
               <w:tab/>
@@ -1359,7 +1369,7 @@
                 <w:noProof/>
                 <w:webHidden/>
               </w:rPr>
-              <w:instrText xml:space="preserve"> PAGEREF _Toc519064692 \h </w:instrText>
+              <w:instrText xml:space="preserve"> PAGEREF _Toc519070686 \h </w:instrText>
             </w:r>
             <w:r>
               <w:rPr>
@@ -1401,11 +1411,12 @@
               <w:rFonts w:eastAsiaTheme="minorEastAsia"/>
               <w:b w:val="0"/>
               <w:bCs w:val="0"/>
-              <w:caps/>
+              <w:i w:val="0"/>
+              <w:iCs w:val="0"/>
               <w:noProof/>
             </w:rPr>
           </w:pPr>
-          <w:hyperlink w:anchor="_Toc519064693" w:history="1">
+          <w:hyperlink w:anchor="_Toc519070687" w:history="1">
             <w:r>
               <w:rPr>
                 <w:rStyle w:val="Hyperlink"/>
@@ -1418,7 +1429,8 @@
                 <w:rFonts w:eastAsiaTheme="minorEastAsia"/>
                 <w:b w:val="0"/>
                 <w:bCs w:val="0"/>
-                <w:caps/>
+                <w:i w:val="0"/>
+                <w:iCs w:val="0"/>
                 <w:noProof/>
               </w:rPr>
               <w:tab/>
@@ -1449,7 +1461,7 @@
                 <w:noProof/>
                 <w:webHidden/>
               </w:rPr>
-              <w:instrText xml:space="preserve"> PAGEREF _Toc519064693 \h </w:instrText>
+              <w:instrText xml:space="preserve"> PAGEREF _Toc519070687 \h </w:instrText>
             </w:r>
             <w:r>
               <w:rPr>
@@ -1491,11 +1503,12 @@
               <w:rFonts w:eastAsiaTheme="minorEastAsia"/>
               <w:b w:val="0"/>
               <w:bCs w:val="0"/>
-              <w:caps/>
+              <w:i w:val="0"/>
+              <w:iCs w:val="0"/>
               <w:noProof/>
             </w:rPr>
           </w:pPr>
-          <w:hyperlink w:anchor="_Toc519064694" w:history="1">
+          <w:hyperlink w:anchor="_Toc519070688" w:history="1">
             <w:r>
               <w:rPr>
                 <w:rStyle w:val="Hyperlink"/>
@@ -1508,7 +1521,8 @@
                 <w:rFonts w:eastAsiaTheme="minorEastAsia"/>
                 <w:b w:val="0"/>
                 <w:bCs w:val="0"/>
-                <w:caps/>
+                <w:i w:val="0"/>
+                <w:iCs w:val="0"/>
                 <w:noProof/>
               </w:rPr>
               <w:tab/>
@@ -1539,7 +1553,7 @@
                 <w:noProof/>
                 <w:webHidden/>
               </w:rPr>
-              <w:instrText xml:space="preserve"> PAGEREF _Toc519064694 \h </w:instrText>
+              <w:instrText xml:space="preserve"> PAGEREF _Toc519070688 \h </w:instrText>
             </w:r>
             <w:r>
               <w:rPr>
@@ -1581,11 +1595,12 @@
               <w:rFonts w:eastAsiaTheme="minorEastAsia"/>
               <w:b w:val="0"/>
               <w:bCs w:val="0"/>
-              <w:caps/>
+              <w:i w:val="0"/>
+              <w:iCs w:val="0"/>
               <w:noProof/>
             </w:rPr>
           </w:pPr>
-          <w:hyperlink w:anchor="_Toc519064695" w:history="1">
+          <w:hyperlink w:anchor="_Toc519070689" w:history="1">
             <w:r>
               <w:rPr>
                 <w:rStyle w:val="Hyperlink"/>
@@ -1598,7 +1613,8 @@
                 <w:rFonts w:eastAsiaTheme="minorEastAsia"/>
                 <w:b w:val="0"/>
                 <w:bCs w:val="0"/>
-                <w:caps/>
+                <w:i w:val="0"/>
+                <w:iCs w:val="0"/>
                 <w:noProof/>
               </w:rPr>
               <w:tab/>
@@ -1629,7 +1645,7 @@
                 <w:noProof/>
                 <w:webHidden/>
               </w:rPr>
-              <w:instrText xml:space="preserve"> PAGEREF _Toc519064695 \h </w:instrText>
+              <w:instrText xml:space="preserve"> PAGEREF _Toc519070689 \h </w:instrText>
             </w:r>
             <w:r>
               <w:rPr>
@@ -1671,11 +1687,12 @@
               <w:rFonts w:eastAsiaTheme="minorEastAsia"/>
               <w:b w:val="0"/>
               <w:bCs w:val="0"/>
-              <w:caps/>
+              <w:i w:val="0"/>
+              <w:iCs w:val="0"/>
               <w:noProof/>
             </w:rPr>
           </w:pPr>
-          <w:hyperlink w:anchor="_Toc519064696" w:history="1">
+          <w:hyperlink w:anchor="_Toc519070690" w:history="1">
             <w:r>
               <w:rPr>
                 <w:rStyle w:val="Hyperlink"/>
@@ -1688,7 +1705,8 @@
                 <w:rFonts w:eastAsiaTheme="minorEastAsia"/>
                 <w:b w:val="0"/>
                 <w:bCs w:val="0"/>
-                <w:caps/>
+                <w:i w:val="0"/>
+                <w:iCs w:val="0"/>
                 <w:noProof/>
               </w:rPr>
               <w:tab/>
@@ -1719,7 +1737,7 @@
                 <w:noProof/>
                 <w:webHidden/>
               </w:rPr>
-              <w:instrText xml:space="preserve"> PAGEREF _Toc519064696 \h </w:instrText>
+              <w:instrText xml:space="preserve"> PAGEREF _Toc519070690 \h </w:instrText>
             </w:r>
             <w:r>
               <w:rPr>
@@ -1761,11 +1779,12 @@
               <w:rFonts w:eastAsiaTheme="minorEastAsia"/>
               <w:b w:val="0"/>
               <w:bCs w:val="0"/>
-              <w:caps/>
+              <w:i w:val="0"/>
+              <w:iCs w:val="0"/>
               <w:noProof/>
             </w:rPr>
           </w:pPr>
-          <w:hyperlink w:anchor="_Toc519064697" w:history="1">
+          <w:hyperlink w:anchor="_Toc519070691" w:history="1">
             <w:r>
               <w:rPr>
                 <w:rStyle w:val="Hyperlink"/>
@@ -1778,7 +1797,8 @@
                 <w:rFonts w:eastAsiaTheme="minorEastAsia"/>
                 <w:b w:val="0"/>
                 <w:bCs w:val="0"/>
-                <w:caps/>
+                <w:i w:val="0"/>
+                <w:iCs w:val="0"/>
                 <w:noProof/>
               </w:rPr>
               <w:tab/>
@@ -1788,7 +1808,7 @@
                 <w:rStyle w:val="Hyperlink"/>
                 <w:noProof/>
               </w:rPr>
-              <w:t>References</w:t>
+              <w:t>What’s My Work</w:t>
             </w:r>
             <w:r>
               <w:rPr>
@@ -1809,7 +1829,80 @@
                 <w:noProof/>
                 <w:webHidden/>
               </w:rPr>
-              <w:instrText xml:space="preserve"> PAGEREF _Toc519064697 \h </w:instrText>
+              <w:instrText xml:space="preserve"> PAGEREF _Toc519070691 \h </w:instrText>
+            </w:r>
+            <w:r>
+              <w:rPr>
+                <w:noProof/>
+                <w:webHidden/>
+              </w:rPr>
+            </w:r>
+            <w:r>
+              <w:rPr>
+                <w:noProof/>
+                <w:webHidden/>
+              </w:rPr>
+              <w:fldChar w:fldCharType="separate"/>
+            </w:r>
+            <w:r>
+              <w:rPr>
+                <w:noProof/>
+                <w:webHidden/>
+              </w:rPr>
+              <w:t>2</w:t>
+            </w:r>
+            <w:r>
+              <w:rPr>
+                <w:noProof/>
+                <w:webHidden/>
+              </w:rPr>
+              <w:fldChar w:fldCharType="end"/>
+            </w:r>
+          </w:hyperlink>
+        </w:p>
+        <w:p>
+          <w:pPr>
+            <w:pStyle w:val="TOC2"/>
+            <w:tabs>
+              <w:tab w:val="right" w:leader="dot" w:pos="9010"/>
+            </w:tabs>
+            <w:rPr>
+              <w:rFonts w:eastAsiaTheme="minorEastAsia"/>
+              <w:b w:val="0"/>
+              <w:bCs w:val="0"/>
+              <w:noProof/>
+              <w:sz w:val="24"/>
+              <w:szCs w:val="24"/>
+            </w:rPr>
+          </w:pPr>
+          <w:hyperlink w:anchor="_Toc519070692" w:history="1">
+            <w:r>
+              <w:rPr>
+                <w:rStyle w:val="Hyperlink"/>
+                <w:noProof/>
+              </w:rPr>
+              <w:t>9.1. Summary of exactly what is my contribution in the repo</w:t>
+            </w:r>
+            <w:r>
+              <w:rPr>
+                <w:noProof/>
+                <w:webHidden/>
+              </w:rPr>
+              <w:tab/>
+            </w:r>
+            <w:r>
+              <w:rPr>
+                <w:noProof/>
+                <w:webHidden/>
+              </w:rPr>
+              <w:fldChar w:fldCharType="begin"/>
+            </w:r>
+            <w:r>
+              <w:rPr>
+                <w:noProof/>
+                <w:webHidden/>
+              </w:rPr>
+              <w:instrText xml:space="preserve"> PAGEREF _Toc519070692 \h </w:instrText>
             </w:r>
             <w:r>
               <w:rPr>
@@ -1851,11 +1944,12 @@
               <w:rFonts w:eastAsiaTheme="minorEastAsia"/>
               <w:b w:val="0"/>
               <w:bCs w:val="0"/>
-              <w:caps/>
+              <w:i w:val="0"/>
+              <w:iCs w:val="0"/>
               <w:noProof/>
             </w:rPr>
           </w:pPr>
-          <w:hyperlink w:anchor="_Toc519064698" w:history="1">
+          <w:hyperlink w:anchor="_Toc519070693" w:history="1">
             <w:r>
               <w:rPr>
                 <w:rStyle w:val="Hyperlink"/>
@@ -1868,7 +1962,8 @@
                 <w:rFonts w:eastAsiaTheme="minorEastAsia"/>
                 <w:b w:val="0"/>
                 <w:bCs w:val="0"/>
-                <w:caps/>
+                <w:i w:val="0"/>
+                <w:iCs w:val="0"/>
                 <w:noProof/>
               </w:rPr>
               <w:tab/>
@@ -1878,7 +1973,7 @@
                 <w:rStyle w:val="Hyperlink"/>
                 <w:noProof/>
               </w:rPr>
-              <w:t>User Manual</w:t>
+              <w:t>References</w:t>
             </w:r>
             <w:r>
               <w:rPr>
@@ -1899,7 +1994,7 @@
                 <w:noProof/>
                 <w:webHidden/>
               </w:rPr>
-              <w:instrText xml:space="preserve"> PAGEREF _Toc519064698 \h </w:instrText>
+              <w:instrText xml:space="preserve"> PAGEREF _Toc519070693 \h </w:instrText>
             </w:r>
             <w:r>
               <w:rPr>
@@ -1941,11 +2036,12 @@
               <w:rFonts w:eastAsiaTheme="minorEastAsia"/>
               <w:b w:val="0"/>
               <w:bCs w:val="0"/>
-              <w:caps/>
+              <w:i w:val="0"/>
+              <w:iCs w:val="0"/>
               <w:noProof/>
             </w:rPr>
           </w:pPr>
-          <w:hyperlink w:anchor="_Toc519064699" w:history="1">
+          <w:hyperlink w:anchor="_Toc519070694" w:history="1">
             <w:r>
               <w:rPr>
                 <w:rStyle w:val="Hyperlink"/>
@@ -1958,7 +2054,8 @@
                 <w:rFonts w:eastAsiaTheme="minorEastAsia"/>
                 <w:b w:val="0"/>
                 <w:bCs w:val="0"/>
-                <w:caps/>
+                <w:i w:val="0"/>
+                <w:iCs w:val="0"/>
                 <w:noProof/>
               </w:rPr>
               <w:tab/>
@@ -1968,6 +2065,98 @@
                 <w:rStyle w:val="Hyperlink"/>
                 <w:noProof/>
               </w:rPr>
+              <w:t>User Manual</w:t>
+            </w:r>
+            <w:r>
+              <w:rPr>
+                <w:noProof/>
+                <w:webHidden/>
+              </w:rPr>
+              <w:tab/>
+            </w:r>
+            <w:r>
+              <w:rPr>
+                <w:noProof/>
+                <w:webHidden/>
+              </w:rPr>
+              <w:fldChar w:fldCharType="begin"/>
+            </w:r>
+            <w:r>
+              <w:rPr>
+                <w:noProof/>
+                <w:webHidden/>
+              </w:rPr>
+              <w:instrText xml:space="preserve"> PAGEREF _Toc519070694 \h </w:instrText>
+            </w:r>
+            <w:r>
+              <w:rPr>
+                <w:noProof/>
+                <w:webHidden/>
+              </w:rPr>
+            </w:r>
+            <w:r>
+              <w:rPr>
+                <w:noProof/>
+                <w:webHidden/>
+              </w:rPr>
+              <w:fldChar w:fldCharType="separate"/>
+            </w:r>
+            <w:r>
+              <w:rPr>
+                <w:noProof/>
+                <w:webHidden/>
+              </w:rPr>
+              <w:t>2</w:t>
+            </w:r>
+            <w:r>
+              <w:rPr>
+                <w:noProof/>
+                <w:webHidden/>
+              </w:rPr>
+              <w:fldChar w:fldCharType="end"/>
+            </w:r>
+          </w:hyperlink>
+        </w:p>
+        <w:p>
+          <w:pPr>
+            <w:pStyle w:val="TOC1"/>
+            <w:tabs>
+              <w:tab w:val="left" w:pos="720"/>
+              <w:tab w:val="right" w:leader="dot" w:pos="9010"/>
+            </w:tabs>
+            <w:rPr>
+              <w:rFonts w:eastAsiaTheme="minorEastAsia"/>
+              <w:b w:val="0"/>
+              <w:bCs w:val="0"/>
+              <w:i w:val="0"/>
+              <w:iCs w:val="0"/>
+              <w:noProof/>
+            </w:rPr>
+          </w:pPr>
+          <w:hyperlink w:anchor="_Toc519070695" w:history="1">
+            <w:r>
+              <w:rPr>
+                <w:rStyle w:val="Hyperlink"/>
+                <w:noProof/>
+              </w:rPr>
+              <w:t>12.</w:t>
+            </w:r>
+            <w:r>
+              <w:rPr>
+                <w:rFonts w:eastAsiaTheme="minorEastAsia"/>
+                <w:b w:val="0"/>
+                <w:bCs w:val="0"/>
+                <w:i w:val="0"/>
+                <w:iCs w:val="0"/>
+                <w:noProof/>
+              </w:rPr>
+              <w:tab/>
+            </w:r>
+            <w:r>
+              <w:rPr>
+                <w:rStyle w:val="Hyperlink"/>
+                <w:noProof/>
+              </w:rPr>
               <w:t>Appendix: Code</w:t>
             </w:r>
             <w:r>
@@ -1989,7 +2178,7 @@
                 <w:noProof/>
                 <w:webHidden/>
               </w:rPr>
-              <w:instrText xml:space="preserve"> PAGEREF _Toc519064699 \h </w:instrText>
+              <w:instrText xml:space="preserve"> PAGEREF _Toc519070695 \h </w:instrText>
             </w:r>
             <w:r>
               <w:rPr>
@@ -2070,39 +2259,21 @@
       <w:pPr>
         <w:pStyle w:val="Heading1"/>
       </w:pPr>
-      <w:bookmarkStart w:id="1" w:name="_Toc519064689"/>
-      <w:bookmarkStart w:id="2" w:name="_GoBack"/>
+      <w:bookmarkStart w:id="2" w:name="_Toc519070683"/>
+      <w:r>
+        <w:t>Acknowledgements</w:t>
+      </w:r>
       <w:bookmarkEnd w:id="2"/>
     </w:p>
     <w:p>
       <w:pPr>
-        <w:pStyle w:val="Heading1"/>
-      </w:pPr>
+        <w:pStyle w:val="Heading2"/>
+      </w:pPr>
+      <w:bookmarkStart w:id="3" w:name="_Toc519070684"/>
       <w:r>
-        <w:t>Acknowledgements</w:t>
-      </w:r>
-      <w:bookmarkEnd w:id="1"/>
-    </w:p>
-    <w:p>
-      <w:pPr>
-        <w:pStyle w:val="Heading1"/>
-        <w:numPr>
-          <w:ilvl w:val="1"/>
-          <w:numId w:val="4"/>
-        </w:numPr>
-      </w:pPr>
-      <w:bookmarkStart w:id="3" w:name="_Toc519064690"/>
-      <w:r>
-        <w:t>Blah</w:t>
+        <w:t>blah</w:t>
       </w:r>
       <w:bookmarkEnd w:id="3"/>
-    </w:p>
-    <w:p>
-      <w:pPr>
-        <w:tabs>
-          <w:tab w:val="left" w:pos="1822"/>
-        </w:tabs>
-      </w:pPr>
       <w:r>
         <w:tab/>
       </w:r>
@@ -2111,7 +2282,7 @@
       <w:pPr>
         <w:pStyle w:val="Heading1"/>
       </w:pPr>
-      <w:bookmarkStart w:id="4" w:name="_Toc519064691"/>
+      <w:bookmarkStart w:id="4" w:name="_Toc519070685"/>
       <w:r>
         <w:t>Abstract</w:t>
       </w:r>
@@ -2131,7 +2302,7 @@
       <w:pPr>
         <w:pStyle w:val="Heading1"/>
       </w:pPr>
-      <w:bookmarkStart w:id="5" w:name="_Toc519064692"/>
+      <w:bookmarkStart w:id="5" w:name="_Toc519070686"/>
       <w:r>
         <w:t>Introduction (including background)</w:t>
       </w:r>
@@ -2151,7 +2322,7 @@
       <w:pPr>
         <w:pStyle w:val="Heading1"/>
       </w:pPr>
-      <w:bookmarkStart w:id="6" w:name="_Toc519064693"/>
+      <w:bookmarkStart w:id="6" w:name="_Toc519070687"/>
       <w:r>
         <w:t>Overall Results (trailer)</w:t>
       </w:r>
@@ -2171,7 +2342,7 @@
       <w:pPr>
         <w:pStyle w:val="Heading1"/>
       </w:pPr>
-      <w:bookmarkStart w:id="7" w:name="_Toc519064694"/>
+      <w:bookmarkStart w:id="7" w:name="_Toc519070688"/>
       <w:r>
         <w:t>Software Architecture</w:t>
       </w:r>
@@ -2191,7 +2362,7 @@
       <w:pPr>
         <w:pStyle w:val="Heading1"/>
       </w:pPr>
-      <w:bookmarkStart w:id="8" w:name="_Toc519064695"/>
+      <w:bookmarkStart w:id="8" w:name="_Toc519070689"/>
       <w:r>
         <w:t>Testing</w:t>
       </w:r>
@@ -2211,7 +2382,7 @@
       <w:pPr>
         <w:pStyle w:val="Heading1"/>
       </w:pPr>
-      <w:bookmarkStart w:id="9" w:name="_Toc519064696"/>
+      <w:bookmarkStart w:id="9" w:name="_Toc519070690"/>
       <w:r>
         <w:t>Summary and Conclusions</w:t>
       </w:r>
@@ -2220,22 +2391,27 @@
     <w:p>
       <w:pPr>
         <w:pStyle w:val="Heading1"/>
-        <w:numPr>
-          <w:ilvl w:val="0"/>
-          <w:numId w:val="0"/>
-        </w:numPr>
-        <w:ind w:left="360"/>
-      </w:pPr>
+      </w:pPr>
+      <w:bookmarkStart w:id="10" w:name="_Toc519070691"/>
+      <w:r>
+        <w:t xml:space="preserve">What’s My </w:t>
+      </w:r>
+      <w:proofErr w:type="gramStart"/>
+      <w:r>
+        <w:t>Work</w:t>
+      </w:r>
+      <w:bookmarkEnd w:id="10"/>
+      <w:proofErr w:type="gramEnd"/>
     </w:p>
     <w:p>
       <w:pPr>
-        <w:pStyle w:val="Heading1"/>
-      </w:pPr>
-      <w:bookmarkStart w:id="10" w:name="_Toc519064697"/>
+        <w:pStyle w:val="Heading2"/>
+      </w:pPr>
+      <w:bookmarkStart w:id="11" w:name="_Toc519070692"/>
       <w:r>
-        <w:t>References</w:t>
+        <w:t>Summary of exactly what is my contribution in the repo</w:t>
       </w:r>
-      <w:bookmarkEnd w:id="10"/>
+      <w:bookmarkEnd w:id="11"/>
     </w:p>
     <w:p>
       <w:pPr>
@@ -2251,11 +2427,11 @@
       <w:pPr>
         <w:pStyle w:val="Heading1"/>
       </w:pPr>
-      <w:bookmarkStart w:id="11" w:name="_Toc519064698"/>
+      <w:bookmarkStart w:id="12" w:name="_Toc519070693"/>
       <w:r>
-        <w:t>User Manual</w:t>
+        <w:t>References</w:t>
       </w:r>
-      <w:bookmarkEnd w:id="11"/>
+      <w:bookmarkEnd w:id="12"/>
     </w:p>
     <w:p>
       <w:pPr>
@@ -2271,11 +2447,31 @@
       <w:pPr>
         <w:pStyle w:val="Heading1"/>
       </w:pPr>
-      <w:bookmarkStart w:id="12" w:name="_Toc519064699"/>
+      <w:bookmarkStart w:id="13" w:name="_Toc519070694"/>
+      <w:r>
+        <w:t>User Manual</w:t>
+      </w:r>
+      <w:bookmarkEnd w:id="13"/>
+    </w:p>
+    <w:p>
+      <w:pPr>
+        <w:pStyle w:val="Heading1"/>
+        <w:numPr>
+          <w:ilvl w:val="0"/>
+          <w:numId w:val="0"/>
+        </w:numPr>
+        <w:ind w:left="360"/>
+      </w:pPr>
+    </w:p>
+    <w:p>
+      <w:pPr>
+        <w:pStyle w:val="Heading1"/>
+      </w:pPr>
+      <w:bookmarkStart w:id="14" w:name="_Toc519070695"/>
       <w:r>
         <w:t>Appendix: Code</w:t>
       </w:r>
-      <w:bookmarkEnd w:id="12"/>
+      <w:bookmarkEnd w:id="14"/>
     </w:p>
     <w:p/>
     <w:p/>
@@ -4168,7 +4364,7 @@
 </file>
 
 <file path=customXml/itemProps1.xml><?xml version="1.0" encoding="utf-8"?>
-<ds:datastoreItem xmlns:ds="http://schemas.openxmlformats.org/officeDocument/2006/customXml" ds:itemID="{A957EC19-CFA4-F249-8C4C-C695A4710ED8}">
+<ds:datastoreItem xmlns:ds="http://schemas.openxmlformats.org/officeDocument/2006/customXml" ds:itemID="{02E55BEA-78DF-5041-A574-341955A844FD}">
   <ds:schemaRefs>
     <ds:schemaRef ds:uri="http://schemas.openxmlformats.org/officeDocument/2006/bibliography"/>
   </ds:schemaRefs>

</xml_diff>

<commit_message>
Add minify method to make toy dataset smaller
</commit_message>
<xml_diff>
--- a/docs/REP_RalphM_CS.docx
+++ b/docs/REP_RalphM_CS.docx
@@ -2374,8 +2374,6 @@
       <w:r>
         <w:t xml:space="preserve"> and Invoke</w:t>
       </w:r>
-      <w:bookmarkStart w:id="7" w:name="_GoBack"/>
-      <w:bookmarkEnd w:id="7"/>
     </w:p>
     <w:p>
       <w:pPr>
@@ -2417,6 +2415,16 @@
         <w:t>Formation of Tensors</w:t>
       </w:r>
     </w:p>
+    <w:p>
+      <w:pPr>
+        <w:pStyle w:val="Heading2"/>
+      </w:pPr>
+      <w:bookmarkStart w:id="7" w:name="_GoBack"/>
+      <w:r>
+        <w:t>Overview of files in project and what they do</w:t>
+      </w:r>
+    </w:p>
+    <w:bookmarkEnd w:id="7"/>
     <w:p>
       <w:pPr>
         <w:pStyle w:val="Heading1"/>
@@ -2483,6 +2491,14 @@
         <w:pStyle w:val="Heading2"/>
       </w:pPr>
       <w:r>
+        <w:t>Manual evaluation</w:t>
+      </w:r>
+    </w:p>
+    <w:p>
+      <w:pPr>
+        <w:pStyle w:val="Heading2"/>
+      </w:pPr>
+      <w:r>
         <w:t>Model cross-validation</w:t>
       </w:r>
     </w:p>
@@ -2544,7 +2560,6 @@
       </w:pPr>
       <w:bookmarkStart w:id="10" w:name="_Toc520908620"/>
       <w:r>
-        <w:lastRenderedPageBreak/>
         <w:t>References</w:t>
       </w:r>
       <w:bookmarkEnd w:id="10"/>
@@ -2595,9 +2610,14 @@
       </w:pPr>
       <w:bookmarkStart w:id="13" w:name="_Toc520908618"/>
       <w:r>
-        <w:t>What’s My Work</w:t>
+        <w:t xml:space="preserve">What’s My </w:t>
+      </w:r>
+      <w:proofErr w:type="gramStart"/>
+      <w:r>
+        <w:t>Work</w:t>
       </w:r>
       <w:bookmarkEnd w:id="13"/>
+      <w:proofErr w:type="gramEnd"/>
     </w:p>
     <w:p>
       <w:pPr>
@@ -4501,7 +4521,7 @@
 </file>
 
 <file path=customXml/itemProps1.xml><?xml version="1.0" encoding="utf-8"?>
-<ds:datastoreItem xmlns:ds="http://schemas.openxmlformats.org/officeDocument/2006/customXml" ds:itemID="{05C19C2E-685B-344E-B2D1-013019D7C8FA}">
+<ds:datastoreItem xmlns:ds="http://schemas.openxmlformats.org/officeDocument/2006/customXml" ds:itemID="{2F65F162-B5E7-9D47-8C00-48C9C84211E9}">
   <ds:schemaRefs>
     <ds:schemaRef ds:uri="http://schemas.openxmlformats.org/officeDocument/2006/bibliography"/>
   </ds:schemaRefs>

</xml_diff>

<commit_message>
Add model-train-mini to run model on mini dataset
</commit_message>
<xml_diff>
--- a/docs/REP_RalphM_CS.docx
+++ b/docs/REP_RalphM_CS.docx
@@ -2,7 +2,7 @@
 <file path=word/document.xml><?xml version="1.0" encoding="utf-8"?>
 <w:document xmlns:wpc="http://schemas.microsoft.com/office/word/2010/wordprocessingCanvas" xmlns:cx="http://schemas.microsoft.com/office/drawing/2014/chartex" xmlns:cx1="http://schemas.microsoft.com/office/drawing/2015/9/8/chartex" xmlns:cx2="http://schemas.microsoft.com/office/drawing/2015/10/21/chartex" xmlns:cx3="http://schemas.microsoft.com/office/drawing/2016/5/9/chartex" xmlns:cx4="http://schemas.microsoft.com/office/drawing/2016/5/10/chartex" xmlns:cx5="http://schemas.microsoft.com/office/drawing/2016/5/11/chartex" xmlns:cx6="http://schemas.microsoft.com/office/drawing/2016/5/12/chartex" xmlns:cx7="http://schemas.microsoft.com/office/drawing/2016/5/13/chartex" xmlns:cx8="http://schemas.microsoft.com/office/drawing/2016/5/14/chartex" xmlns:mc="http://schemas.openxmlformats.org/markup-compatibility/2006" xmlns:aink="http://schemas.microsoft.com/office/drawing/2016/ink" xmlns:am3d="http://schemas.microsoft.com/office/drawing/2017/model3d" xmlns:o="urn:schemas-microsoft-com:office:office" xmlns:r="http://schemas.openxmlformats.org/officeDocument/2006/relationships" xmlns:m="http://schemas.openxmlformats.org/officeDocument/2006/math" xmlns:v="urn:schemas-microsoft-com:vml" xmlns:wp14="http://schemas.microsoft.com/office/word/2010/wordprocessingDrawing" xmlns:wp="http://schemas.openxmlformats.org/drawingml/2006/wordprocessingDrawing" xmlns:w10="urn:schemas-microsoft-com:office:word" xmlns:w="http://schemas.openxmlformats.org/wordprocessingml/2006/main" xmlns:w14="http://schemas.microsoft.com/office/word/2010/wordml" xmlns:w15="http://schemas.microsoft.com/office/word/2012/wordml" xmlns:w16cid="http://schemas.microsoft.com/office/word/2016/wordml/cid" xmlns:w16se="http://schemas.microsoft.com/office/word/2015/wordml/symex" xmlns:wpg="http://schemas.microsoft.com/office/word/2010/wordprocessingGroup" xmlns:wpi="http://schemas.microsoft.com/office/word/2010/wordprocessingInk" xmlns:wne="http://schemas.microsoft.com/office/word/2006/wordml" xmlns:wps="http://schemas.microsoft.com/office/word/2010/wordprocessingShape" mc:Ignorable="w14 w15 w16se w16cid wp14">
   <w:body>
-    <w:bookmarkStart w:id="0" w:name="_Toc520908609" w:displacedByCustomXml="next"/>
+    <w:bookmarkStart w:id="0" w:name="_Toc521058037" w:displacedByCustomXml="next"/>
     <w:sdt>
       <w:sdtPr>
         <w:rPr>
@@ -562,7 +562,7 @@
                                 <w:lang w:val="en-GB"/>
                               </w:rPr>
                             </w:pPr>
-                            <w:hyperlink r:id="rId6" w:history="1">
+                            <w:hyperlink r:id="rId8" w:history="1">
                               <w:r>
                                 <w:rPr>
                                   <w:rStyle w:val="Hyperlink"/>
@@ -797,7 +797,7 @@
                           <w:lang w:val="en-GB"/>
                         </w:rPr>
                       </w:pPr>
-                      <w:hyperlink r:id="rId7" w:history="1">
+                      <w:hyperlink r:id="rId9" w:history="1">
                         <w:r>
                           <w:rPr>
                             <w:rStyle w:val="Hyperlink"/>
@@ -938,6 +938,111 @@
     <w:p/>
     <w:p/>
     <w:p/>
+    <w:p>
+      <w:pPr>
+        <w:pStyle w:val="Heading1"/>
+      </w:pPr>
+      <w:bookmarkStart w:id="1" w:name="_Toc521058038"/>
+      <w:r>
+        <w:lastRenderedPageBreak/>
+        <w:t>Abstract</w:t>
+      </w:r>
+      <w:bookmarkEnd w:id="1"/>
+    </w:p>
+    <w:p/>
+    <w:p>
+      <w:r>
+        <w:t xml:space="preserve">Recent approaches to Named Entity Recognition, such as that of </w:t>
+      </w:r>
+      <w:r>
+        <w:fldChar w:fldCharType="begin" w:fldLock="1"/>
+      </w:r>
+      <w:r>
+        <w:instrText>ADDIN CSL_CITATION {"citationItems":[{"id":"ITEM-1","itemData":{"abstract":"We describe and evaluate a character-level tagger for language-independent Named Entity Recognition (NER). Instead of words, a sentence is represented as a sequence of characters. The model consists of stacked bidirectional LSTMs which inputs characters and outputs tag probabilities for each character. These probabilities are then converted to consistent word level named entity tags using a Viterbi decoder. We are able to achieve close to state-of-the-art NER performance in seven languages with the same basic model using only labeled NER data and no hand-engineered features or other external resources like syntactic taggers or Gazetteers.","author":[{"dropping-particle":"","family":"Kuru","given":"Onur","non-dropping-particle":"","parse-names":false,"suffix":""},{"dropping-particle":"","family":"Arkan Can","given":"Ozan","non-dropping-particle":"","parse-names":false,"suffix":""},{"dropping-particle":"","family":"Deniz","given":"Yuret","non-dropping-particle":"","parse-names":false,"suffix":""}],"container-title":"Coling","id":"ITEM-1","issued":{"date-parts":[["2016"]]},"page":"911-921","title":"CharNER : Character-Level Named Entity Recognition","type":"article-journal"},"uris":["http://www.mendeley.com/documents/?uuid=f91f357f-7449-4808-96e7-7521d53f313a"]}],"mendeley":{"formattedCitation":"(Kuru, Arkan Can and Deniz, 2016)","plainTextFormattedCitation":"(Kuru, Arkan Can and Deniz, 2016)"},"properties":{"noteIndex":0},"schema":"https://github.com/citation-style-language/schema/raw/master/csl-citation.json"}</w:instrText>
+      </w:r>
+      <w:r>
+        <w:fldChar w:fldCharType="separate"/>
+      </w:r>
+      <w:r>
+        <w:rPr>
+          <w:noProof/>
+        </w:rPr>
+        <w:t>(Kuru, Arkan Can and Deniz, 2016)</w:t>
+      </w:r>
+      <w:r>
+        <w:fldChar w:fldCharType="end"/>
+      </w:r>
+      <w:r>
+        <w:t>, demonstrate that a character-level representation of textual data can yield good results when training a deep learning. In this project, a set of Hansard debates is aggregated, processed and labelled for use in a Bidirectional Long Short-Term Memory neural network. The trained model, and the original dataset, is integrated with Birkbeck’s Samtla digital humanities text archiving system, such that the Hansard texts can be browsed in the interface, and previously unseen Named Entities are highlighted.</w:t>
+      </w:r>
+    </w:p>
+    <w:p>
+      <w:pPr>
+        <w:pStyle w:val="Heading1"/>
+      </w:pPr>
+      <w:bookmarkStart w:id="2" w:name="_Toc521058039"/>
+      <w:r>
+        <w:t>Acknowledgements</w:t>
+      </w:r>
+      <w:bookmarkEnd w:id="2"/>
+    </w:p>
+    <w:p/>
+    <w:p>
+      <w:r>
+        <w:t>I would like to thank</w:t>
+      </w:r>
+      <w:r>
+        <w:t xml:space="preserve"> the people who, taught me to program in Python by working on real problems: to Ali Lotia and Ogonna Iwunze, whose expertise is matched only by their patience. To Sergio Gutierrez-Santos, whose instruction in the Java programming language was well-structured and helped to open up a world of more structured code.</w:t>
+      </w:r>
+    </w:p>
+    <w:p/>
+    <w:p>
+      <w:r>
+        <w:t>I am grateful to Dr Martyn Harris for his help and encouragement when exploring this project and its potential integration with Samtla, and to Dr Dell Zhang for his ideas, advice on the academic landscape surrounding Named Entity Recognition, and quick responses to my queries.</w:t>
+      </w:r>
+    </w:p>
+    <w:p/>
+    <w:p>
+      <w:r>
+        <w:t>Finally, I would like to thank my wife for all her support throughout this Master’s. AMDG.</w:t>
+      </w:r>
+    </w:p>
+    <w:p/>
+    <w:p>
+      <w:pPr>
+        <w:pStyle w:val="Heading1"/>
+      </w:pPr>
+      <w:bookmarkStart w:id="3" w:name="_Toc521058040"/>
+      <w:r>
+        <w:t>List of figures and tables</w:t>
+      </w:r>
+      <w:bookmarkEnd w:id="3"/>
+    </w:p>
+    <w:p>
+      <w:r>
+        <w:t>Compile at end</w:t>
+      </w:r>
+    </w:p>
+    <w:p/>
+    <w:p/>
+    <w:p/>
+    <w:p/>
+    <w:p/>
+    <w:p/>
+    <w:p/>
+    <w:p/>
+    <w:p/>
+    <w:p/>
+    <w:p/>
+    <w:p/>
+    <w:p/>
+    <w:p/>
+    <w:p/>
+    <w:p/>
+    <w:p/>
+    <w:p/>
+    <w:p/>
+    <w:p/>
     <w:sdt>
       <w:sdtPr>
         <w:rPr>
@@ -1001,7 +1106,7 @@
             </w:rPr>
             <w:fldChar w:fldCharType="separate"/>
           </w:r>
-          <w:hyperlink w:anchor="_Toc520908609" w:history="1">
+          <w:hyperlink w:anchor="_Toc521058037" w:history="1">
             <w:r>
               <w:rPr>
                 <w:noProof/>
@@ -1021,7 +1126,7 @@
                 <w:noProof/>
                 <w:webHidden/>
               </w:rPr>
-              <w:instrText xml:space="preserve"> PAGEREF _Toc520908609 \h </w:instrText>
+              <w:instrText xml:space="preserve"> PAGEREF _Toc521058037 \h </w:instrText>
             </w:r>
             <w:r>
               <w:rPr>
@@ -1068,13 +1173,13 @@
               <w:noProof/>
             </w:rPr>
           </w:pPr>
-          <w:hyperlink w:anchor="_Toc520908610" w:history="1">
+          <w:hyperlink w:anchor="_Toc521058038" w:history="1">
             <w:r>
               <w:rPr>
                 <w:rStyle w:val="Hyperlink"/>
                 <w:noProof/>
               </w:rPr>
-              <w:t>2.</w:t>
+              <w:t>1.</w:t>
             </w:r>
             <w:r>
               <w:rPr>
@@ -1092,7 +1197,7 @@
                 <w:rStyle w:val="Hyperlink"/>
                 <w:noProof/>
               </w:rPr>
-              <w:t>Acknowledgements</w:t>
+              <w:t>Abstract</w:t>
             </w:r>
             <w:r>
               <w:rPr>
@@ -1113,7 +1218,7 @@
                 <w:noProof/>
                 <w:webHidden/>
               </w:rPr>
-              <w:instrText xml:space="preserve"> PAGEREF _Toc520908610 \h </w:instrText>
+              <w:instrText xml:space="preserve"> PAGEREF _Toc521058038 \h </w:instrText>
             </w:r>
             <w:r>
               <w:rPr>
@@ -1133,7 +1238,7 @@
                 <w:noProof/>
                 <w:webHidden/>
               </w:rPr>
-              <w:t>2</w:t>
+              <w:t>1</w:t>
             </w:r>
             <w:r>
               <w:rPr>
@@ -1160,13 +1265,13 @@
               <w:noProof/>
             </w:rPr>
           </w:pPr>
-          <w:hyperlink w:anchor="_Toc520908611" w:history="1">
+          <w:hyperlink w:anchor="_Toc521058039" w:history="1">
             <w:r>
               <w:rPr>
                 <w:rStyle w:val="Hyperlink"/>
                 <w:noProof/>
               </w:rPr>
-              <w:t>3.</w:t>
+              <w:t>2.</w:t>
             </w:r>
             <w:r>
               <w:rPr>
@@ -1184,7 +1289,7 @@
                 <w:rStyle w:val="Hyperlink"/>
                 <w:noProof/>
               </w:rPr>
-              <w:t>List of figures and tables</w:t>
+              <w:t>Acknowledgements</w:t>
             </w:r>
             <w:r>
               <w:rPr>
@@ -1205,7 +1310,7 @@
                 <w:noProof/>
                 <w:webHidden/>
               </w:rPr>
-              <w:instrText xml:space="preserve"> PAGEREF _Toc520908611 \h </w:instrText>
+              <w:instrText xml:space="preserve"> PAGEREF _Toc521058039 \h </w:instrText>
             </w:r>
             <w:r>
               <w:rPr>
@@ -1225,7 +1330,7 @@
                 <w:noProof/>
                 <w:webHidden/>
               </w:rPr>
-              <w:t>2</w:t>
+              <w:t>1</w:t>
             </w:r>
             <w:r>
               <w:rPr>
@@ -1252,13 +1357,13 @@
               <w:noProof/>
             </w:rPr>
           </w:pPr>
-          <w:hyperlink w:anchor="_Toc520908612" w:history="1">
+          <w:hyperlink w:anchor="_Toc521058040" w:history="1">
             <w:r>
               <w:rPr>
                 <w:rStyle w:val="Hyperlink"/>
                 <w:noProof/>
               </w:rPr>
-              <w:t>4.</w:t>
+              <w:t>3.</w:t>
             </w:r>
             <w:r>
               <w:rPr>
@@ -1276,7 +1381,7 @@
                 <w:rStyle w:val="Hyperlink"/>
                 <w:noProof/>
               </w:rPr>
-              <w:t>Abstract</w:t>
+              <w:t>List of figures and tables</w:t>
             </w:r>
             <w:r>
               <w:rPr>
@@ -1297,7 +1402,7 @@
                 <w:noProof/>
                 <w:webHidden/>
               </w:rPr>
-              <w:instrText xml:space="preserve"> PAGEREF _Toc520908612 \h </w:instrText>
+              <w:instrText xml:space="preserve"> PAGEREF _Toc521058040 \h </w:instrText>
             </w:r>
             <w:r>
               <w:rPr>
@@ -1317,7 +1422,7 @@
                 <w:noProof/>
                 <w:webHidden/>
               </w:rPr>
-              <w:t>2</w:t>
+              <w:t>1</w:t>
             </w:r>
             <w:r>
               <w:rPr>
@@ -1344,7 +1449,7 @@
               <w:noProof/>
             </w:rPr>
           </w:pPr>
-          <w:hyperlink w:anchor="_Toc520908613" w:history="1">
+          <w:hyperlink w:anchor="_Toc521058041" w:history="1">
             <w:r>
               <w:rPr>
                 <w:rStyle w:val="Hyperlink"/>
@@ -1389,7 +1494,7 @@
                 <w:noProof/>
                 <w:webHidden/>
               </w:rPr>
-              <w:instrText xml:space="preserve"> PAGEREF _Toc520908613 \h </w:instrText>
+              <w:instrText xml:space="preserve"> PAGEREF _Toc521058041 \h </w:instrText>
             </w:r>
             <w:r>
               <w:rPr>
@@ -1409,7 +1514,7 @@
                 <w:noProof/>
                 <w:webHidden/>
               </w:rPr>
-              <w:t>2</w:t>
+              <w:t>4</w:t>
             </w:r>
             <w:r>
               <w:rPr>
@@ -1436,7 +1541,7 @@
               <w:noProof/>
             </w:rPr>
           </w:pPr>
-          <w:hyperlink w:anchor="_Toc520908614" w:history="1">
+          <w:hyperlink w:anchor="_Toc521058042" w:history="1">
             <w:r>
               <w:rPr>
                 <w:rStyle w:val="Hyperlink"/>
@@ -1481,7 +1586,7 @@
                 <w:noProof/>
                 <w:webHidden/>
               </w:rPr>
-              <w:instrText xml:space="preserve"> PAGEREF _Toc520908614 \h </w:instrText>
+              <w:instrText xml:space="preserve"> PAGEREF _Toc521058042 \h </w:instrText>
             </w:r>
             <w:r>
               <w:rPr>
@@ -1501,7 +1606,7 @@
                 <w:noProof/>
                 <w:webHidden/>
               </w:rPr>
-              <w:t>2</w:t>
+              <w:t>4</w:t>
             </w:r>
             <w:r>
               <w:rPr>
@@ -1528,7 +1633,7 @@
               <w:noProof/>
             </w:rPr>
           </w:pPr>
-          <w:hyperlink w:anchor="_Toc520908615" w:history="1">
+          <w:hyperlink w:anchor="_Toc521058043" w:history="1">
             <w:r>
               <w:rPr>
                 <w:rStyle w:val="Hyperlink"/>
@@ -1573,7 +1678,7 @@
                 <w:noProof/>
                 <w:webHidden/>
               </w:rPr>
-              <w:instrText xml:space="preserve"> PAGEREF _Toc520908615 \h </w:instrText>
+              <w:instrText xml:space="preserve"> PAGEREF _Toc521058043 \h </w:instrText>
             </w:r>
             <w:r>
               <w:rPr>
@@ -1593,7 +1698,518 @@
                 <w:noProof/>
                 <w:webHidden/>
               </w:rPr>
-              <w:t>2</w:t>
+              <w:t>4</w:t>
+            </w:r>
+            <w:r>
+              <w:rPr>
+                <w:noProof/>
+                <w:webHidden/>
+              </w:rPr>
+              <w:fldChar w:fldCharType="end"/>
+            </w:r>
+          </w:hyperlink>
+        </w:p>
+        <w:p>
+          <w:pPr>
+            <w:pStyle w:val="TOC2"/>
+            <w:tabs>
+              <w:tab w:val="right" w:leader="dot" w:pos="9010"/>
+            </w:tabs>
+            <w:rPr>
+              <w:rFonts w:eastAsiaTheme="minorEastAsia"/>
+              <w:b w:val="0"/>
+              <w:bCs w:val="0"/>
+              <w:noProof/>
+              <w:sz w:val="24"/>
+              <w:szCs w:val="24"/>
+            </w:rPr>
+          </w:pPr>
+          <w:hyperlink w:anchor="_Toc521058044" w:history="1">
+            <w:r>
+              <w:rPr>
+                <w:rStyle w:val="Hyperlink"/>
+                <w:noProof/>
+              </w:rPr>
+              <w:t>7.1. The Pipeline of tasks and Invoke</w:t>
+            </w:r>
+            <w:r>
+              <w:rPr>
+                <w:noProof/>
+                <w:webHidden/>
+              </w:rPr>
+              <w:tab/>
+            </w:r>
+            <w:r>
+              <w:rPr>
+                <w:noProof/>
+                <w:webHidden/>
+              </w:rPr>
+              <w:fldChar w:fldCharType="begin"/>
+            </w:r>
+            <w:r>
+              <w:rPr>
+                <w:noProof/>
+                <w:webHidden/>
+              </w:rPr>
+              <w:instrText xml:space="preserve"> PAGEREF _Toc521058044 \h </w:instrText>
+            </w:r>
+            <w:r>
+              <w:rPr>
+                <w:noProof/>
+                <w:webHidden/>
+              </w:rPr>
+            </w:r>
+            <w:r>
+              <w:rPr>
+                <w:noProof/>
+                <w:webHidden/>
+              </w:rPr>
+              <w:fldChar w:fldCharType="separate"/>
+            </w:r>
+            <w:r>
+              <w:rPr>
+                <w:noProof/>
+                <w:webHidden/>
+              </w:rPr>
+              <w:t>4</w:t>
+            </w:r>
+            <w:r>
+              <w:rPr>
+                <w:noProof/>
+                <w:webHidden/>
+              </w:rPr>
+              <w:fldChar w:fldCharType="end"/>
+            </w:r>
+          </w:hyperlink>
+        </w:p>
+        <w:p>
+          <w:pPr>
+            <w:pStyle w:val="TOC2"/>
+            <w:tabs>
+              <w:tab w:val="right" w:leader="dot" w:pos="9010"/>
+            </w:tabs>
+            <w:rPr>
+              <w:rFonts w:eastAsiaTheme="minorEastAsia"/>
+              <w:b w:val="0"/>
+              <w:bCs w:val="0"/>
+              <w:noProof/>
+              <w:sz w:val="24"/>
+              <w:szCs w:val="24"/>
+            </w:rPr>
+          </w:pPr>
+          <w:hyperlink w:anchor="_Toc521058045" w:history="1">
+            <w:r>
+              <w:rPr>
+                <w:rStyle w:val="Hyperlink"/>
+                <w:noProof/>
+              </w:rPr>
+              <w:t>7.2. Named Entity Downloading</w:t>
+            </w:r>
+            <w:r>
+              <w:rPr>
+                <w:noProof/>
+                <w:webHidden/>
+              </w:rPr>
+              <w:tab/>
+            </w:r>
+            <w:r>
+              <w:rPr>
+                <w:noProof/>
+                <w:webHidden/>
+              </w:rPr>
+              <w:fldChar w:fldCharType="begin"/>
+            </w:r>
+            <w:r>
+              <w:rPr>
+                <w:noProof/>
+                <w:webHidden/>
+              </w:rPr>
+              <w:instrText xml:space="preserve"> PAGEREF _Toc521058045 \h </w:instrText>
+            </w:r>
+            <w:r>
+              <w:rPr>
+                <w:noProof/>
+                <w:webHidden/>
+              </w:rPr>
+            </w:r>
+            <w:r>
+              <w:rPr>
+                <w:noProof/>
+                <w:webHidden/>
+              </w:rPr>
+              <w:fldChar w:fldCharType="separate"/>
+            </w:r>
+            <w:r>
+              <w:rPr>
+                <w:noProof/>
+                <w:webHidden/>
+              </w:rPr>
+              <w:t>6</w:t>
+            </w:r>
+            <w:r>
+              <w:rPr>
+                <w:noProof/>
+                <w:webHidden/>
+              </w:rPr>
+              <w:fldChar w:fldCharType="end"/>
+            </w:r>
+          </w:hyperlink>
+        </w:p>
+        <w:p>
+          <w:pPr>
+            <w:pStyle w:val="TOC2"/>
+            <w:tabs>
+              <w:tab w:val="right" w:leader="dot" w:pos="9010"/>
+            </w:tabs>
+            <w:rPr>
+              <w:rFonts w:eastAsiaTheme="minorEastAsia"/>
+              <w:b w:val="0"/>
+              <w:bCs w:val="0"/>
+              <w:noProof/>
+              <w:sz w:val="24"/>
+              <w:szCs w:val="24"/>
+            </w:rPr>
+          </w:pPr>
+          <w:hyperlink w:anchor="_Toc521058046" w:history="1">
+            <w:r>
+              <w:rPr>
+                <w:rStyle w:val="Hyperlink"/>
+                <w:noProof/>
+              </w:rPr>
+              <w:t>7.3. Raw Hansard downloading</w:t>
+            </w:r>
+            <w:r>
+              <w:rPr>
+                <w:noProof/>
+                <w:webHidden/>
+              </w:rPr>
+              <w:tab/>
+            </w:r>
+            <w:r>
+              <w:rPr>
+                <w:noProof/>
+                <w:webHidden/>
+              </w:rPr>
+              <w:fldChar w:fldCharType="begin"/>
+            </w:r>
+            <w:r>
+              <w:rPr>
+                <w:noProof/>
+                <w:webHidden/>
+              </w:rPr>
+              <w:instrText xml:space="preserve"> PAGEREF _Toc521058046 \h </w:instrText>
+            </w:r>
+            <w:r>
+              <w:rPr>
+                <w:noProof/>
+                <w:webHidden/>
+              </w:rPr>
+            </w:r>
+            <w:r>
+              <w:rPr>
+                <w:noProof/>
+                <w:webHidden/>
+              </w:rPr>
+              <w:fldChar w:fldCharType="separate"/>
+            </w:r>
+            <w:r>
+              <w:rPr>
+                <w:noProof/>
+                <w:webHidden/>
+              </w:rPr>
+              <w:t>6</w:t>
+            </w:r>
+            <w:r>
+              <w:rPr>
+                <w:noProof/>
+                <w:webHidden/>
+              </w:rPr>
+              <w:fldChar w:fldCharType="end"/>
+            </w:r>
+          </w:hyperlink>
+        </w:p>
+        <w:p>
+          <w:pPr>
+            <w:pStyle w:val="TOC2"/>
+            <w:tabs>
+              <w:tab w:val="right" w:leader="dot" w:pos="9010"/>
+            </w:tabs>
+            <w:rPr>
+              <w:rFonts w:eastAsiaTheme="minorEastAsia"/>
+              <w:b w:val="0"/>
+              <w:bCs w:val="0"/>
+              <w:noProof/>
+              <w:sz w:val="24"/>
+              <w:szCs w:val="24"/>
+            </w:rPr>
+          </w:pPr>
+          <w:hyperlink w:anchor="_Toc521058047" w:history="1">
+            <w:r>
+              <w:rPr>
+                <w:rStyle w:val="Hyperlink"/>
+                <w:noProof/>
+              </w:rPr>
+              <w:t>7.4. Hansard processing</w:t>
+            </w:r>
+            <w:r>
+              <w:rPr>
+                <w:noProof/>
+                <w:webHidden/>
+              </w:rPr>
+              <w:tab/>
+            </w:r>
+            <w:r>
+              <w:rPr>
+                <w:noProof/>
+                <w:webHidden/>
+              </w:rPr>
+              <w:fldChar w:fldCharType="begin"/>
+            </w:r>
+            <w:r>
+              <w:rPr>
+                <w:noProof/>
+                <w:webHidden/>
+              </w:rPr>
+              <w:instrText xml:space="preserve"> PAGEREF _Toc521058047 \h </w:instrText>
+            </w:r>
+            <w:r>
+              <w:rPr>
+                <w:noProof/>
+                <w:webHidden/>
+              </w:rPr>
+            </w:r>
+            <w:r>
+              <w:rPr>
+                <w:noProof/>
+                <w:webHidden/>
+              </w:rPr>
+              <w:fldChar w:fldCharType="separate"/>
+            </w:r>
+            <w:r>
+              <w:rPr>
+                <w:noProof/>
+                <w:webHidden/>
+              </w:rPr>
+              <w:t>6</w:t>
+            </w:r>
+            <w:r>
+              <w:rPr>
+                <w:noProof/>
+                <w:webHidden/>
+              </w:rPr>
+              <w:fldChar w:fldCharType="end"/>
+            </w:r>
+          </w:hyperlink>
+        </w:p>
+        <w:p>
+          <w:pPr>
+            <w:pStyle w:val="TOC2"/>
+            <w:tabs>
+              <w:tab w:val="right" w:leader="dot" w:pos="9010"/>
+            </w:tabs>
+            <w:rPr>
+              <w:rFonts w:eastAsiaTheme="minorEastAsia"/>
+              <w:b w:val="0"/>
+              <w:bCs w:val="0"/>
+              <w:noProof/>
+              <w:sz w:val="24"/>
+              <w:szCs w:val="24"/>
+            </w:rPr>
+          </w:pPr>
+          <w:hyperlink w:anchor="_Toc521058048" w:history="1">
+            <w:r>
+              <w:rPr>
+                <w:rStyle w:val="Hyperlink"/>
+                <w:noProof/>
+              </w:rPr>
+              <w:t>7.5. Hansard interpolation</w:t>
+            </w:r>
+            <w:r>
+              <w:rPr>
+                <w:noProof/>
+                <w:webHidden/>
+              </w:rPr>
+              <w:tab/>
+            </w:r>
+            <w:r>
+              <w:rPr>
+                <w:noProof/>
+                <w:webHidden/>
+              </w:rPr>
+              <w:fldChar w:fldCharType="begin"/>
+            </w:r>
+            <w:r>
+              <w:rPr>
+                <w:noProof/>
+                <w:webHidden/>
+              </w:rPr>
+              <w:instrText xml:space="preserve"> PAGEREF _Toc521058048 \h </w:instrText>
+            </w:r>
+            <w:r>
+              <w:rPr>
+                <w:noProof/>
+                <w:webHidden/>
+              </w:rPr>
+            </w:r>
+            <w:r>
+              <w:rPr>
+                <w:noProof/>
+                <w:webHidden/>
+              </w:rPr>
+              <w:fldChar w:fldCharType="separate"/>
+            </w:r>
+            <w:r>
+              <w:rPr>
+                <w:noProof/>
+                <w:webHidden/>
+              </w:rPr>
+              <w:t>6</w:t>
+            </w:r>
+            <w:r>
+              <w:rPr>
+                <w:noProof/>
+                <w:webHidden/>
+              </w:rPr>
+              <w:fldChar w:fldCharType="end"/>
+            </w:r>
+          </w:hyperlink>
+        </w:p>
+        <w:p>
+          <w:pPr>
+            <w:pStyle w:val="TOC2"/>
+            <w:tabs>
+              <w:tab w:val="right" w:leader="dot" w:pos="9010"/>
+            </w:tabs>
+            <w:rPr>
+              <w:rFonts w:eastAsiaTheme="minorEastAsia"/>
+              <w:b w:val="0"/>
+              <w:bCs w:val="0"/>
+              <w:noProof/>
+              <w:sz w:val="24"/>
+              <w:szCs w:val="24"/>
+            </w:rPr>
+          </w:pPr>
+          <w:hyperlink w:anchor="_Toc521058049" w:history="1">
+            <w:r>
+              <w:rPr>
+                <w:rStyle w:val="Hyperlink"/>
+                <w:noProof/>
+              </w:rPr>
+              <w:t>7.6. Formation of Tensors</w:t>
+            </w:r>
+            <w:r>
+              <w:rPr>
+                <w:noProof/>
+                <w:webHidden/>
+              </w:rPr>
+              <w:tab/>
+            </w:r>
+            <w:r>
+              <w:rPr>
+                <w:noProof/>
+                <w:webHidden/>
+              </w:rPr>
+              <w:fldChar w:fldCharType="begin"/>
+            </w:r>
+            <w:r>
+              <w:rPr>
+                <w:noProof/>
+                <w:webHidden/>
+              </w:rPr>
+              <w:instrText xml:space="preserve"> PAGEREF _Toc521058049 \h </w:instrText>
+            </w:r>
+            <w:r>
+              <w:rPr>
+                <w:noProof/>
+                <w:webHidden/>
+              </w:rPr>
+            </w:r>
+            <w:r>
+              <w:rPr>
+                <w:noProof/>
+                <w:webHidden/>
+              </w:rPr>
+              <w:fldChar w:fldCharType="separate"/>
+            </w:r>
+            <w:r>
+              <w:rPr>
+                <w:noProof/>
+                <w:webHidden/>
+              </w:rPr>
+              <w:t>6</w:t>
+            </w:r>
+            <w:r>
+              <w:rPr>
+                <w:noProof/>
+                <w:webHidden/>
+              </w:rPr>
+              <w:fldChar w:fldCharType="end"/>
+            </w:r>
+          </w:hyperlink>
+        </w:p>
+        <w:p>
+          <w:pPr>
+            <w:pStyle w:val="TOC2"/>
+            <w:tabs>
+              <w:tab w:val="right" w:leader="dot" w:pos="9010"/>
+            </w:tabs>
+            <w:rPr>
+              <w:rFonts w:eastAsiaTheme="minorEastAsia"/>
+              <w:b w:val="0"/>
+              <w:bCs w:val="0"/>
+              <w:noProof/>
+              <w:sz w:val="24"/>
+              <w:szCs w:val="24"/>
+            </w:rPr>
+          </w:pPr>
+          <w:hyperlink w:anchor="_Toc521058050" w:history="1">
+            <w:r>
+              <w:rPr>
+                <w:rStyle w:val="Hyperlink"/>
+                <w:noProof/>
+              </w:rPr>
+              <w:t>7.7. Overview of files in project and what they do</w:t>
+            </w:r>
+            <w:r>
+              <w:rPr>
+                <w:noProof/>
+                <w:webHidden/>
+              </w:rPr>
+              <w:tab/>
+            </w:r>
+            <w:r>
+              <w:rPr>
+                <w:noProof/>
+                <w:webHidden/>
+              </w:rPr>
+              <w:fldChar w:fldCharType="begin"/>
+            </w:r>
+            <w:r>
+              <w:rPr>
+                <w:noProof/>
+                <w:webHidden/>
+              </w:rPr>
+              <w:instrText xml:space="preserve"> PAGEREF _Toc521058050 \h </w:instrText>
+            </w:r>
+            <w:r>
+              <w:rPr>
+                <w:noProof/>
+                <w:webHidden/>
+              </w:rPr>
+            </w:r>
+            <w:r>
+              <w:rPr>
+                <w:noProof/>
+                <w:webHidden/>
+              </w:rPr>
+              <w:fldChar w:fldCharType="separate"/>
+            </w:r>
+            <w:r>
+              <w:rPr>
+                <w:noProof/>
+                <w:webHidden/>
+              </w:rPr>
+              <w:t>6</w:t>
             </w:r>
             <w:r>
               <w:rPr>
@@ -1620,7 +2236,7 @@
               <w:noProof/>
             </w:rPr>
           </w:pPr>
-          <w:hyperlink w:anchor="_Toc520908616" w:history="1">
+          <w:hyperlink w:anchor="_Toc521058051" w:history="1">
             <w:r>
               <w:rPr>
                 <w:rStyle w:val="Hyperlink"/>
@@ -1644,7 +2260,7 @@
                 <w:rStyle w:val="Hyperlink"/>
                 <w:noProof/>
               </w:rPr>
-              <w:t>Testing</w:t>
+              <w:t>Implementation issues</w:t>
             </w:r>
             <w:r>
               <w:rPr>
@@ -1665,7 +2281,7 @@
                 <w:noProof/>
                 <w:webHidden/>
               </w:rPr>
-              <w:instrText xml:space="preserve"> PAGEREF _Toc520908616 \h </w:instrText>
+              <w:instrText xml:space="preserve"> PAGEREF _Toc521058051 \h </w:instrText>
             </w:r>
             <w:r>
               <w:rPr>
@@ -1685,7 +2301,372 @@
                 <w:noProof/>
                 <w:webHidden/>
               </w:rPr>
-              <w:t>2</w:t>
+              <w:t>6</w:t>
+            </w:r>
+            <w:r>
+              <w:rPr>
+                <w:noProof/>
+                <w:webHidden/>
+              </w:rPr>
+              <w:fldChar w:fldCharType="end"/>
+            </w:r>
+          </w:hyperlink>
+        </w:p>
+        <w:p>
+          <w:pPr>
+            <w:pStyle w:val="TOC2"/>
+            <w:tabs>
+              <w:tab w:val="right" w:leader="dot" w:pos="9010"/>
+            </w:tabs>
+            <w:rPr>
+              <w:rFonts w:eastAsiaTheme="minorEastAsia"/>
+              <w:b w:val="0"/>
+              <w:bCs w:val="0"/>
+              <w:noProof/>
+              <w:sz w:val="24"/>
+              <w:szCs w:val="24"/>
+            </w:rPr>
+          </w:pPr>
+          <w:hyperlink w:anchor="_Toc521058052" w:history="1">
+            <w:r>
+              <w:rPr>
+                <w:rStyle w:val="Hyperlink"/>
+                <w:noProof/>
+              </w:rPr>
+              <w:t>8.1. Wikipedia data cleanliness</w:t>
+            </w:r>
+            <w:r>
+              <w:rPr>
+                <w:noProof/>
+                <w:webHidden/>
+              </w:rPr>
+              <w:tab/>
+            </w:r>
+            <w:r>
+              <w:rPr>
+                <w:noProof/>
+                <w:webHidden/>
+              </w:rPr>
+              <w:fldChar w:fldCharType="begin"/>
+            </w:r>
+            <w:r>
+              <w:rPr>
+                <w:noProof/>
+                <w:webHidden/>
+              </w:rPr>
+              <w:instrText xml:space="preserve"> PAGEREF _Toc521058052 \h </w:instrText>
+            </w:r>
+            <w:r>
+              <w:rPr>
+                <w:noProof/>
+                <w:webHidden/>
+              </w:rPr>
+            </w:r>
+            <w:r>
+              <w:rPr>
+                <w:noProof/>
+                <w:webHidden/>
+              </w:rPr>
+              <w:fldChar w:fldCharType="separate"/>
+            </w:r>
+            <w:r>
+              <w:rPr>
+                <w:noProof/>
+                <w:webHidden/>
+              </w:rPr>
+              <w:t>6</w:t>
+            </w:r>
+            <w:r>
+              <w:rPr>
+                <w:noProof/>
+                <w:webHidden/>
+              </w:rPr>
+              <w:fldChar w:fldCharType="end"/>
+            </w:r>
+          </w:hyperlink>
+        </w:p>
+        <w:p>
+          <w:pPr>
+            <w:pStyle w:val="TOC2"/>
+            <w:tabs>
+              <w:tab w:val="right" w:leader="dot" w:pos="9010"/>
+            </w:tabs>
+            <w:rPr>
+              <w:rFonts w:eastAsiaTheme="minorEastAsia"/>
+              <w:b w:val="0"/>
+              <w:bCs w:val="0"/>
+              <w:noProof/>
+              <w:sz w:val="24"/>
+              <w:szCs w:val="24"/>
+            </w:rPr>
+          </w:pPr>
+          <w:hyperlink w:anchor="_Toc521058053" w:history="1">
+            <w:r>
+              <w:rPr>
+                <w:rStyle w:val="Hyperlink"/>
+                <w:noProof/>
+              </w:rPr>
+              <w:t>8.2. TWFY API suspect return values</w:t>
+            </w:r>
+            <w:r>
+              <w:rPr>
+                <w:noProof/>
+                <w:webHidden/>
+              </w:rPr>
+              <w:tab/>
+            </w:r>
+            <w:r>
+              <w:rPr>
+                <w:noProof/>
+                <w:webHidden/>
+              </w:rPr>
+              <w:fldChar w:fldCharType="begin"/>
+            </w:r>
+            <w:r>
+              <w:rPr>
+                <w:noProof/>
+                <w:webHidden/>
+              </w:rPr>
+              <w:instrText xml:space="preserve"> PAGEREF _Toc521058053 \h </w:instrText>
+            </w:r>
+            <w:r>
+              <w:rPr>
+                <w:noProof/>
+                <w:webHidden/>
+              </w:rPr>
+            </w:r>
+            <w:r>
+              <w:rPr>
+                <w:noProof/>
+                <w:webHidden/>
+              </w:rPr>
+              <w:fldChar w:fldCharType="separate"/>
+            </w:r>
+            <w:r>
+              <w:rPr>
+                <w:noProof/>
+                <w:webHidden/>
+              </w:rPr>
+              <w:t>6</w:t>
+            </w:r>
+            <w:r>
+              <w:rPr>
+                <w:noProof/>
+                <w:webHidden/>
+              </w:rPr>
+              <w:fldChar w:fldCharType="end"/>
+            </w:r>
+          </w:hyperlink>
+        </w:p>
+        <w:p>
+          <w:pPr>
+            <w:pStyle w:val="TOC2"/>
+            <w:tabs>
+              <w:tab w:val="right" w:leader="dot" w:pos="9010"/>
+            </w:tabs>
+            <w:rPr>
+              <w:rFonts w:eastAsiaTheme="minorEastAsia"/>
+              <w:b w:val="0"/>
+              <w:bCs w:val="0"/>
+              <w:noProof/>
+              <w:sz w:val="24"/>
+              <w:szCs w:val="24"/>
+            </w:rPr>
+          </w:pPr>
+          <w:hyperlink w:anchor="_Toc521058054" w:history="1">
+            <w:r>
+              <w:rPr>
+                <w:rStyle w:val="Hyperlink"/>
+                <w:noProof/>
+              </w:rPr>
+              <w:t>8.3. NLTK span_tokenize bugs</w:t>
+            </w:r>
+            <w:r>
+              <w:rPr>
+                <w:noProof/>
+                <w:webHidden/>
+              </w:rPr>
+              <w:tab/>
+            </w:r>
+            <w:r>
+              <w:rPr>
+                <w:noProof/>
+                <w:webHidden/>
+              </w:rPr>
+              <w:fldChar w:fldCharType="begin"/>
+            </w:r>
+            <w:r>
+              <w:rPr>
+                <w:noProof/>
+                <w:webHidden/>
+              </w:rPr>
+              <w:instrText xml:space="preserve"> PAGEREF _Toc521058054 \h </w:instrText>
+            </w:r>
+            <w:r>
+              <w:rPr>
+                <w:noProof/>
+                <w:webHidden/>
+              </w:rPr>
+            </w:r>
+            <w:r>
+              <w:rPr>
+                <w:noProof/>
+                <w:webHidden/>
+              </w:rPr>
+              <w:fldChar w:fldCharType="separate"/>
+            </w:r>
+            <w:r>
+              <w:rPr>
+                <w:noProof/>
+                <w:webHidden/>
+              </w:rPr>
+              <w:t>6</w:t>
+            </w:r>
+            <w:r>
+              <w:rPr>
+                <w:noProof/>
+                <w:webHidden/>
+              </w:rPr>
+              <w:fldChar w:fldCharType="end"/>
+            </w:r>
+          </w:hyperlink>
+        </w:p>
+        <w:p>
+          <w:pPr>
+            <w:pStyle w:val="TOC2"/>
+            <w:tabs>
+              <w:tab w:val="right" w:leader="dot" w:pos="9010"/>
+            </w:tabs>
+            <w:rPr>
+              <w:rFonts w:eastAsiaTheme="minorEastAsia"/>
+              <w:b w:val="0"/>
+              <w:bCs w:val="0"/>
+              <w:noProof/>
+              <w:sz w:val="24"/>
+              <w:szCs w:val="24"/>
+            </w:rPr>
+          </w:pPr>
+          <w:hyperlink w:anchor="_Toc521058055" w:history="1">
+            <w:r>
+              <w:rPr>
+                <w:rStyle w:val="Hyperlink"/>
+                <w:noProof/>
+              </w:rPr>
+              <w:t>8.4. Toy dataset model – tensor sparsity</w:t>
+            </w:r>
+            <w:r>
+              <w:rPr>
+                <w:noProof/>
+                <w:webHidden/>
+              </w:rPr>
+              <w:tab/>
+            </w:r>
+            <w:r>
+              <w:rPr>
+                <w:noProof/>
+                <w:webHidden/>
+              </w:rPr>
+              <w:fldChar w:fldCharType="begin"/>
+            </w:r>
+            <w:r>
+              <w:rPr>
+                <w:noProof/>
+                <w:webHidden/>
+              </w:rPr>
+              <w:instrText xml:space="preserve"> PAGEREF _Toc521058055 \h </w:instrText>
+            </w:r>
+            <w:r>
+              <w:rPr>
+                <w:noProof/>
+                <w:webHidden/>
+              </w:rPr>
+            </w:r>
+            <w:r>
+              <w:rPr>
+                <w:noProof/>
+                <w:webHidden/>
+              </w:rPr>
+              <w:fldChar w:fldCharType="separate"/>
+            </w:r>
+            <w:r>
+              <w:rPr>
+                <w:noProof/>
+                <w:webHidden/>
+              </w:rPr>
+              <w:t>6</w:t>
+            </w:r>
+            <w:r>
+              <w:rPr>
+                <w:noProof/>
+                <w:webHidden/>
+              </w:rPr>
+              <w:fldChar w:fldCharType="end"/>
+            </w:r>
+          </w:hyperlink>
+        </w:p>
+        <w:p>
+          <w:pPr>
+            <w:pStyle w:val="TOC2"/>
+            <w:tabs>
+              <w:tab w:val="right" w:leader="dot" w:pos="9010"/>
+            </w:tabs>
+            <w:rPr>
+              <w:rFonts w:eastAsiaTheme="minorEastAsia"/>
+              <w:b w:val="0"/>
+              <w:bCs w:val="0"/>
+              <w:noProof/>
+              <w:sz w:val="24"/>
+              <w:szCs w:val="24"/>
+            </w:rPr>
+          </w:pPr>
+          <w:hyperlink w:anchor="_Toc521058056" w:history="1">
+            <w:r>
+              <w:rPr>
+                <w:rStyle w:val="Hyperlink"/>
+                <w:noProof/>
+              </w:rPr>
+              <w:t>8.5. Hansard Presentation issues</w:t>
+            </w:r>
+            <w:r>
+              <w:rPr>
+                <w:noProof/>
+                <w:webHidden/>
+              </w:rPr>
+              <w:tab/>
+            </w:r>
+            <w:r>
+              <w:rPr>
+                <w:noProof/>
+                <w:webHidden/>
+              </w:rPr>
+              <w:fldChar w:fldCharType="begin"/>
+            </w:r>
+            <w:r>
+              <w:rPr>
+                <w:noProof/>
+                <w:webHidden/>
+              </w:rPr>
+              <w:instrText xml:space="preserve"> PAGEREF _Toc521058056 \h </w:instrText>
+            </w:r>
+            <w:r>
+              <w:rPr>
+                <w:noProof/>
+                <w:webHidden/>
+              </w:rPr>
+            </w:r>
+            <w:r>
+              <w:rPr>
+                <w:noProof/>
+                <w:webHidden/>
+              </w:rPr>
+              <w:fldChar w:fldCharType="separate"/>
+            </w:r>
+            <w:r>
+              <w:rPr>
+                <w:noProof/>
+                <w:webHidden/>
+              </w:rPr>
+              <w:t>6</w:t>
             </w:r>
             <w:r>
               <w:rPr>
@@ -1712,7 +2693,7 @@
               <w:noProof/>
             </w:rPr>
           </w:pPr>
-          <w:hyperlink w:anchor="_Toc520908617" w:history="1">
+          <w:hyperlink w:anchor="_Toc521058057" w:history="1">
             <w:r>
               <w:rPr>
                 <w:rStyle w:val="Hyperlink"/>
@@ -1736,7 +2717,7 @@
                 <w:rStyle w:val="Hyperlink"/>
                 <w:noProof/>
               </w:rPr>
-              <w:t>Summary and Conclusions</w:t>
+              <w:t>Testing</w:t>
             </w:r>
             <w:r>
               <w:rPr>
@@ -1757,7 +2738,7 @@
                 <w:noProof/>
                 <w:webHidden/>
               </w:rPr>
-              <w:instrText xml:space="preserve"> PAGEREF _Toc520908617 \h </w:instrText>
+              <w:instrText xml:space="preserve"> PAGEREF _Toc521058057 \h </w:instrText>
             </w:r>
             <w:r>
               <w:rPr>
@@ -1777,7 +2758,299 @@
                 <w:noProof/>
                 <w:webHidden/>
               </w:rPr>
-              <w:t>2</w:t>
+              <w:t>6</w:t>
+            </w:r>
+            <w:r>
+              <w:rPr>
+                <w:noProof/>
+                <w:webHidden/>
+              </w:rPr>
+              <w:fldChar w:fldCharType="end"/>
+            </w:r>
+          </w:hyperlink>
+        </w:p>
+        <w:p>
+          <w:pPr>
+            <w:pStyle w:val="TOC2"/>
+            <w:tabs>
+              <w:tab w:val="right" w:leader="dot" w:pos="9010"/>
+            </w:tabs>
+            <w:rPr>
+              <w:rFonts w:eastAsiaTheme="minorEastAsia"/>
+              <w:b w:val="0"/>
+              <w:bCs w:val="0"/>
+              <w:noProof/>
+              <w:sz w:val="24"/>
+              <w:szCs w:val="24"/>
+            </w:rPr>
+          </w:pPr>
+          <w:hyperlink w:anchor="_Toc521058058" w:history="1">
+            <w:r>
+              <w:rPr>
+                <w:rStyle w:val="Hyperlink"/>
+                <w:noProof/>
+              </w:rPr>
+              <w:t>9.1. Unit testing</w:t>
+            </w:r>
+            <w:r>
+              <w:rPr>
+                <w:noProof/>
+                <w:webHidden/>
+              </w:rPr>
+              <w:tab/>
+            </w:r>
+            <w:r>
+              <w:rPr>
+                <w:noProof/>
+                <w:webHidden/>
+              </w:rPr>
+              <w:fldChar w:fldCharType="begin"/>
+            </w:r>
+            <w:r>
+              <w:rPr>
+                <w:noProof/>
+                <w:webHidden/>
+              </w:rPr>
+              <w:instrText xml:space="preserve"> PAGEREF _Toc521058058 \h </w:instrText>
+            </w:r>
+            <w:r>
+              <w:rPr>
+                <w:noProof/>
+                <w:webHidden/>
+              </w:rPr>
+            </w:r>
+            <w:r>
+              <w:rPr>
+                <w:noProof/>
+                <w:webHidden/>
+              </w:rPr>
+              <w:fldChar w:fldCharType="separate"/>
+            </w:r>
+            <w:r>
+              <w:rPr>
+                <w:noProof/>
+                <w:webHidden/>
+              </w:rPr>
+              <w:t>6</w:t>
+            </w:r>
+            <w:r>
+              <w:rPr>
+                <w:noProof/>
+                <w:webHidden/>
+              </w:rPr>
+              <w:fldChar w:fldCharType="end"/>
+            </w:r>
+          </w:hyperlink>
+        </w:p>
+        <w:p>
+          <w:pPr>
+            <w:pStyle w:val="TOC2"/>
+            <w:tabs>
+              <w:tab w:val="right" w:leader="dot" w:pos="9010"/>
+            </w:tabs>
+            <w:rPr>
+              <w:rFonts w:eastAsiaTheme="minorEastAsia"/>
+              <w:b w:val="0"/>
+              <w:bCs w:val="0"/>
+              <w:noProof/>
+              <w:sz w:val="24"/>
+              <w:szCs w:val="24"/>
+            </w:rPr>
+          </w:pPr>
+          <w:hyperlink w:anchor="_Toc521058059" w:history="1">
+            <w:r>
+              <w:rPr>
+                <w:rStyle w:val="Hyperlink"/>
+                <w:noProof/>
+              </w:rPr>
+              <w:t>9.2. Manual evaluation</w:t>
+            </w:r>
+            <w:r>
+              <w:rPr>
+                <w:noProof/>
+                <w:webHidden/>
+              </w:rPr>
+              <w:tab/>
+            </w:r>
+            <w:r>
+              <w:rPr>
+                <w:noProof/>
+                <w:webHidden/>
+              </w:rPr>
+              <w:fldChar w:fldCharType="begin"/>
+            </w:r>
+            <w:r>
+              <w:rPr>
+                <w:noProof/>
+                <w:webHidden/>
+              </w:rPr>
+              <w:instrText xml:space="preserve"> PAGEREF _Toc521058059 \h </w:instrText>
+            </w:r>
+            <w:r>
+              <w:rPr>
+                <w:noProof/>
+                <w:webHidden/>
+              </w:rPr>
+            </w:r>
+            <w:r>
+              <w:rPr>
+                <w:noProof/>
+                <w:webHidden/>
+              </w:rPr>
+              <w:fldChar w:fldCharType="separate"/>
+            </w:r>
+            <w:r>
+              <w:rPr>
+                <w:noProof/>
+                <w:webHidden/>
+              </w:rPr>
+              <w:t>6</w:t>
+            </w:r>
+            <w:r>
+              <w:rPr>
+                <w:noProof/>
+                <w:webHidden/>
+              </w:rPr>
+              <w:fldChar w:fldCharType="end"/>
+            </w:r>
+          </w:hyperlink>
+        </w:p>
+        <w:p>
+          <w:pPr>
+            <w:pStyle w:val="TOC2"/>
+            <w:tabs>
+              <w:tab w:val="right" w:leader="dot" w:pos="9010"/>
+            </w:tabs>
+            <w:rPr>
+              <w:rFonts w:eastAsiaTheme="minorEastAsia"/>
+              <w:b w:val="0"/>
+              <w:bCs w:val="0"/>
+              <w:noProof/>
+              <w:sz w:val="24"/>
+              <w:szCs w:val="24"/>
+            </w:rPr>
+          </w:pPr>
+          <w:hyperlink w:anchor="_Toc521058060" w:history="1">
+            <w:r>
+              <w:rPr>
+                <w:rStyle w:val="Hyperlink"/>
+                <w:noProof/>
+              </w:rPr>
+              <w:t>9.3. Model cross-validation</w:t>
+            </w:r>
+            <w:r>
+              <w:rPr>
+                <w:noProof/>
+                <w:webHidden/>
+              </w:rPr>
+              <w:tab/>
+            </w:r>
+            <w:r>
+              <w:rPr>
+                <w:noProof/>
+                <w:webHidden/>
+              </w:rPr>
+              <w:fldChar w:fldCharType="begin"/>
+            </w:r>
+            <w:r>
+              <w:rPr>
+                <w:noProof/>
+                <w:webHidden/>
+              </w:rPr>
+              <w:instrText xml:space="preserve"> PAGEREF _Toc521058060 \h </w:instrText>
+            </w:r>
+            <w:r>
+              <w:rPr>
+                <w:noProof/>
+                <w:webHidden/>
+              </w:rPr>
+            </w:r>
+            <w:r>
+              <w:rPr>
+                <w:noProof/>
+                <w:webHidden/>
+              </w:rPr>
+              <w:fldChar w:fldCharType="separate"/>
+            </w:r>
+            <w:r>
+              <w:rPr>
+                <w:noProof/>
+                <w:webHidden/>
+              </w:rPr>
+              <w:t>6</w:t>
+            </w:r>
+            <w:r>
+              <w:rPr>
+                <w:noProof/>
+                <w:webHidden/>
+              </w:rPr>
+              <w:fldChar w:fldCharType="end"/>
+            </w:r>
+          </w:hyperlink>
+        </w:p>
+        <w:p>
+          <w:pPr>
+            <w:pStyle w:val="TOC2"/>
+            <w:tabs>
+              <w:tab w:val="right" w:leader="dot" w:pos="9010"/>
+            </w:tabs>
+            <w:rPr>
+              <w:rFonts w:eastAsiaTheme="minorEastAsia"/>
+              <w:b w:val="0"/>
+              <w:bCs w:val="0"/>
+              <w:noProof/>
+              <w:sz w:val="24"/>
+              <w:szCs w:val="24"/>
+            </w:rPr>
+          </w:pPr>
+          <w:hyperlink w:anchor="_Toc521058061" w:history="1">
+            <w:r>
+              <w:rPr>
+                <w:rStyle w:val="Hyperlink"/>
+                <w:noProof/>
+              </w:rPr>
+              <w:t>9.4. Overall evaluation</w:t>
+            </w:r>
+            <w:r>
+              <w:rPr>
+                <w:noProof/>
+                <w:webHidden/>
+              </w:rPr>
+              <w:tab/>
+            </w:r>
+            <w:r>
+              <w:rPr>
+                <w:noProof/>
+                <w:webHidden/>
+              </w:rPr>
+              <w:fldChar w:fldCharType="begin"/>
+            </w:r>
+            <w:r>
+              <w:rPr>
+                <w:noProof/>
+                <w:webHidden/>
+              </w:rPr>
+              <w:instrText xml:space="preserve"> PAGEREF _Toc521058061 \h </w:instrText>
+            </w:r>
+            <w:r>
+              <w:rPr>
+                <w:noProof/>
+                <w:webHidden/>
+              </w:rPr>
+            </w:r>
+            <w:r>
+              <w:rPr>
+                <w:noProof/>
+                <w:webHidden/>
+              </w:rPr>
+              <w:fldChar w:fldCharType="separate"/>
+            </w:r>
+            <w:r>
+              <w:rPr>
+                <w:noProof/>
+                <w:webHidden/>
+              </w:rPr>
+              <w:t>6</w:t>
             </w:r>
             <w:r>
               <w:rPr>
@@ -1804,7 +3077,7 @@
               <w:noProof/>
             </w:rPr>
           </w:pPr>
-          <w:hyperlink w:anchor="_Toc520908618" w:history="1">
+          <w:hyperlink w:anchor="_Toc521058062" w:history="1">
             <w:r>
               <w:rPr>
                 <w:rStyle w:val="Hyperlink"/>
@@ -1828,7 +3101,7 @@
                 <w:rStyle w:val="Hyperlink"/>
                 <w:noProof/>
               </w:rPr>
-              <w:t>What’s My Work</w:t>
+              <w:t>Summary and Conclusions</w:t>
             </w:r>
             <w:r>
               <w:rPr>
@@ -1849,7 +3122,7 @@
                 <w:noProof/>
                 <w:webHidden/>
               </w:rPr>
-              <w:instrText xml:space="preserve"> PAGEREF _Toc520908618 \h </w:instrText>
+              <w:instrText xml:space="preserve"> PAGEREF _Toc521058062 \h </w:instrText>
             </w:r>
             <w:r>
               <w:rPr>
@@ -1869,7 +3142,7 @@
                 <w:noProof/>
                 <w:webHidden/>
               </w:rPr>
-              <w:t>2</w:t>
+              <w:t>6</w:t>
             </w:r>
             <w:r>
               <w:rPr>
@@ -1895,13 +3168,13 @@
               <w:szCs w:val="24"/>
             </w:rPr>
           </w:pPr>
-          <w:hyperlink w:anchor="_Toc520908619" w:history="1">
+          <w:hyperlink w:anchor="_Toc521058063" w:history="1">
             <w:r>
               <w:rPr>
                 <w:rStyle w:val="Hyperlink"/>
                 <w:noProof/>
               </w:rPr>
-              <w:t>10.1. Summary of exactly what is my contribution in the repo</w:t>
+              <w:t>10.1. Pre-processing is hard</w:t>
             </w:r>
             <w:r>
               <w:rPr>
@@ -1922,7 +3195,7 @@
                 <w:noProof/>
                 <w:webHidden/>
               </w:rPr>
-              <w:instrText xml:space="preserve"> PAGEREF _Toc520908619 \h </w:instrText>
+              <w:instrText xml:space="preserve"> PAGEREF _Toc521058063 \h </w:instrText>
             </w:r>
             <w:r>
               <w:rPr>
@@ -1942,7 +3215,153 @@
                 <w:noProof/>
                 <w:webHidden/>
               </w:rPr>
-              <w:t>2</w:t>
+              <w:t>6</w:t>
+            </w:r>
+            <w:r>
+              <w:rPr>
+                <w:noProof/>
+                <w:webHidden/>
+              </w:rPr>
+              <w:fldChar w:fldCharType="end"/>
+            </w:r>
+          </w:hyperlink>
+        </w:p>
+        <w:p>
+          <w:pPr>
+            <w:pStyle w:val="TOC2"/>
+            <w:tabs>
+              <w:tab w:val="right" w:leader="dot" w:pos="9010"/>
+            </w:tabs>
+            <w:rPr>
+              <w:rFonts w:eastAsiaTheme="minorEastAsia"/>
+              <w:b w:val="0"/>
+              <w:bCs w:val="0"/>
+              <w:noProof/>
+              <w:sz w:val="24"/>
+              <w:szCs w:val="24"/>
+            </w:rPr>
+          </w:pPr>
+          <w:hyperlink w:anchor="_Toc521058064" w:history="1">
+            <w:r>
+              <w:rPr>
+                <w:rStyle w:val="Hyperlink"/>
+                <w:noProof/>
+              </w:rPr>
+              <w:t>10.2. Labelling is hard</w:t>
+            </w:r>
+            <w:r>
+              <w:rPr>
+                <w:noProof/>
+                <w:webHidden/>
+              </w:rPr>
+              <w:tab/>
+            </w:r>
+            <w:r>
+              <w:rPr>
+                <w:noProof/>
+                <w:webHidden/>
+              </w:rPr>
+              <w:fldChar w:fldCharType="begin"/>
+            </w:r>
+            <w:r>
+              <w:rPr>
+                <w:noProof/>
+                <w:webHidden/>
+              </w:rPr>
+              <w:instrText xml:space="preserve"> PAGEREF _Toc521058064 \h </w:instrText>
+            </w:r>
+            <w:r>
+              <w:rPr>
+                <w:noProof/>
+                <w:webHidden/>
+              </w:rPr>
+            </w:r>
+            <w:r>
+              <w:rPr>
+                <w:noProof/>
+                <w:webHidden/>
+              </w:rPr>
+              <w:fldChar w:fldCharType="separate"/>
+            </w:r>
+            <w:r>
+              <w:rPr>
+                <w:noProof/>
+                <w:webHidden/>
+              </w:rPr>
+              <w:t>6</w:t>
+            </w:r>
+            <w:r>
+              <w:rPr>
+                <w:noProof/>
+                <w:webHidden/>
+              </w:rPr>
+              <w:fldChar w:fldCharType="end"/>
+            </w:r>
+          </w:hyperlink>
+        </w:p>
+        <w:p>
+          <w:pPr>
+            <w:pStyle w:val="TOC2"/>
+            <w:tabs>
+              <w:tab w:val="right" w:leader="dot" w:pos="9010"/>
+            </w:tabs>
+            <w:rPr>
+              <w:rFonts w:eastAsiaTheme="minorEastAsia"/>
+              <w:b w:val="0"/>
+              <w:bCs w:val="0"/>
+              <w:noProof/>
+              <w:sz w:val="24"/>
+              <w:szCs w:val="24"/>
+            </w:rPr>
+          </w:pPr>
+          <w:hyperlink w:anchor="_Toc521058065" w:history="1">
+            <w:r>
+              <w:rPr>
+                <w:rStyle w:val="Hyperlink"/>
+                <w:noProof/>
+              </w:rPr>
+              <w:t>10.3. Sentence tokenization is hard</w:t>
+            </w:r>
+            <w:r>
+              <w:rPr>
+                <w:noProof/>
+                <w:webHidden/>
+              </w:rPr>
+              <w:tab/>
+            </w:r>
+            <w:r>
+              <w:rPr>
+                <w:noProof/>
+                <w:webHidden/>
+              </w:rPr>
+              <w:fldChar w:fldCharType="begin"/>
+            </w:r>
+            <w:r>
+              <w:rPr>
+                <w:noProof/>
+                <w:webHidden/>
+              </w:rPr>
+              <w:instrText xml:space="preserve"> PAGEREF _Toc521058065 \h </w:instrText>
+            </w:r>
+            <w:r>
+              <w:rPr>
+                <w:noProof/>
+                <w:webHidden/>
+              </w:rPr>
+            </w:r>
+            <w:r>
+              <w:rPr>
+                <w:noProof/>
+                <w:webHidden/>
+              </w:rPr>
+              <w:fldChar w:fldCharType="separate"/>
+            </w:r>
+            <w:r>
+              <w:rPr>
+                <w:noProof/>
+                <w:webHidden/>
+              </w:rPr>
+              <w:t>6</w:t>
             </w:r>
             <w:r>
               <w:rPr>
@@ -1969,7 +3388,7 @@
               <w:noProof/>
             </w:rPr>
           </w:pPr>
-          <w:hyperlink w:anchor="_Toc520908620" w:history="1">
+          <w:hyperlink w:anchor="_Toc521058066" w:history="1">
             <w:r>
               <w:rPr>
                 <w:rStyle w:val="Hyperlink"/>
@@ -2014,7 +3433,7 @@
                 <w:noProof/>
                 <w:webHidden/>
               </w:rPr>
-              <w:instrText xml:space="preserve"> PAGEREF _Toc520908620 \h </w:instrText>
+              <w:instrText xml:space="preserve"> PAGEREF _Toc521058066 \h </w:instrText>
             </w:r>
             <w:r>
               <w:rPr>
@@ -2034,7 +3453,7 @@
                 <w:noProof/>
                 <w:webHidden/>
               </w:rPr>
-              <w:t>2</w:t>
+              <w:t>6</w:t>
             </w:r>
             <w:r>
               <w:rPr>
@@ -2061,7 +3480,7 @@
               <w:noProof/>
             </w:rPr>
           </w:pPr>
-          <w:hyperlink w:anchor="_Toc520908621" w:history="1">
+          <w:hyperlink w:anchor="_Toc521058067" w:history="1">
             <w:r>
               <w:rPr>
                 <w:rStyle w:val="Hyperlink"/>
@@ -2106,7 +3525,7 @@
                 <w:noProof/>
                 <w:webHidden/>
               </w:rPr>
-              <w:instrText xml:space="preserve"> PAGEREF _Toc520908621 \h </w:instrText>
+              <w:instrText xml:space="preserve"> PAGEREF _Toc521058067 \h </w:instrText>
             </w:r>
             <w:r>
               <w:rPr>
@@ -2126,7 +3545,7 @@
                 <w:noProof/>
                 <w:webHidden/>
               </w:rPr>
-              <w:t>2</w:t>
+              <w:t>6</w:t>
             </w:r>
             <w:r>
               <w:rPr>
@@ -2153,7 +3572,7 @@
               <w:noProof/>
             </w:rPr>
           </w:pPr>
-          <w:hyperlink w:anchor="_Toc520908622" w:history="1">
+          <w:hyperlink w:anchor="_Toc521058068" w:history="1">
             <w:r>
               <w:rPr>
                 <w:rStyle w:val="Hyperlink"/>
@@ -2198,7 +3617,7 @@
                 <w:noProof/>
                 <w:webHidden/>
               </w:rPr>
-              <w:instrText xml:space="preserve"> PAGEREF _Toc520908622 \h </w:instrText>
+              <w:instrText xml:space="preserve"> PAGEREF _Toc521058068 \h </w:instrText>
             </w:r>
             <w:r>
               <w:rPr>
@@ -2218,7 +3637,99 @@
                 <w:noProof/>
                 <w:webHidden/>
               </w:rPr>
-              <w:t>2</w:t>
+              <w:t>6</w:t>
+            </w:r>
+            <w:r>
+              <w:rPr>
+                <w:noProof/>
+                <w:webHidden/>
+              </w:rPr>
+              <w:fldChar w:fldCharType="end"/>
+            </w:r>
+          </w:hyperlink>
+        </w:p>
+        <w:p>
+          <w:pPr>
+            <w:pStyle w:val="TOC1"/>
+            <w:tabs>
+              <w:tab w:val="left" w:pos="720"/>
+              <w:tab w:val="right" w:leader="dot" w:pos="9010"/>
+            </w:tabs>
+            <w:rPr>
+              <w:rFonts w:eastAsiaTheme="minorEastAsia"/>
+              <w:b w:val="0"/>
+              <w:bCs w:val="0"/>
+              <w:i w:val="0"/>
+              <w:iCs w:val="0"/>
+              <w:noProof/>
+            </w:rPr>
+          </w:pPr>
+          <w:hyperlink w:anchor="_Toc521058069" w:history="1">
+            <w:r>
+              <w:rPr>
+                <w:rStyle w:val="Hyperlink"/>
+                <w:noProof/>
+              </w:rPr>
+              <w:t>14.</w:t>
+            </w:r>
+            <w:r>
+              <w:rPr>
+                <w:rFonts w:eastAsiaTheme="minorEastAsia"/>
+                <w:b w:val="0"/>
+                <w:bCs w:val="0"/>
+                <w:i w:val="0"/>
+                <w:iCs w:val="0"/>
+                <w:noProof/>
+              </w:rPr>
+              <w:tab/>
+            </w:r>
+            <w:r>
+              <w:rPr>
+                <w:rStyle w:val="Hyperlink"/>
+                <w:noProof/>
+              </w:rPr>
+              <w:t>What’s My Work</w:t>
+            </w:r>
+            <w:r>
+              <w:rPr>
+                <w:noProof/>
+                <w:webHidden/>
+              </w:rPr>
+              <w:tab/>
+            </w:r>
+            <w:r>
+              <w:rPr>
+                <w:noProof/>
+                <w:webHidden/>
+              </w:rPr>
+              <w:fldChar w:fldCharType="begin"/>
+            </w:r>
+            <w:r>
+              <w:rPr>
+                <w:noProof/>
+                <w:webHidden/>
+              </w:rPr>
+              <w:instrText xml:space="preserve"> PAGEREF _Toc521058069 \h </w:instrText>
+            </w:r>
+            <w:r>
+              <w:rPr>
+                <w:noProof/>
+                <w:webHidden/>
+              </w:rPr>
+            </w:r>
+            <w:r>
+              <w:rPr>
+                <w:noProof/>
+                <w:webHidden/>
+              </w:rPr>
+              <w:fldChar w:fldCharType="separate"/>
+            </w:r>
+            <w:r>
+              <w:rPr>
+                <w:noProof/>
+                <w:webHidden/>
+              </w:rPr>
+              <w:t>6</w:t>
             </w:r>
             <w:r>
               <w:rPr>
@@ -2239,11 +3750,75 @@
             <w:fldChar w:fldCharType="end"/>
           </w:r>
         </w:p>
+        <w:bookmarkStart w:id="4" w:name="_GoBack" w:displacedByCustomXml="next"/>
+        <w:bookmarkEnd w:id="4" w:displacedByCustomXml="next"/>
       </w:sdtContent>
     </w:sdt>
-    <w:p/>
-    <w:p/>
-    <w:p/>
+    <w:p>
+      <w:pPr>
+        <w:pStyle w:val="Heading1"/>
+      </w:pPr>
+      <w:bookmarkStart w:id="5" w:name="_Toc521058041"/>
+      <w:r>
+        <w:lastRenderedPageBreak/>
+        <w:t>Introduction (including background)</w:t>
+      </w:r>
+      <w:bookmarkEnd w:id="5"/>
+    </w:p>
+    <w:p/>
+    <w:p>
+      <w:r>
+        <w:t xml:space="preserve">The brief for this project was to demonstrate Named Entity Recognition, using the approach cited in </w:t>
+      </w:r>
+      <w:r>
+        <w:fldChar w:fldCharType="begin" w:fldLock="1"/>
+      </w:r>
+      <w:r>
+        <w:instrText>ADDIN CSL_CITATION {"citationItems":[{"id":"ITEM-1","itemData":{"abstract":"We describe and evaluate a character-level tagger for language-independent Named Entity Recognition (NER). Instead of words, a sentence is represented as a sequence of characters. The model consists of stacked bidirectional LSTMs which inputs characters and outputs tag probabilities for each character. These probabilities are then converted to consistent word level named entity tags using a Viterbi decoder. We are able to achieve close to state-of-the-art NER performance in seven languages with the same basic model using only labeled NER data and no hand-engineered features or other external resources like syntactic taggers or Gazetteers.","author":[{"dropping-particle":"","family":"Kuru","given":"Onur","non-dropping-particle":"","parse-names":false,"suffix":""},{"dropping-particle":"","family":"Arkan Can","given":"Ozan","non-dropping-particle":"","parse-names":false,"suffix":""},{"dropping-particle":"","family":"Deniz","given":"Yuret","non-dropping-particle":"","parse-names":false,"suffix":""}],"container-title":"Coling","id":"ITEM-1","issued":{"date-parts":[["2016"]]},"page":"911-921","title":"CharNER : Character-Level Named Entity Recognition","type":"article-journal"},"uris":["http://www.mendeley.com/documents/?uuid=f91f357f-7449-4808-96e7-7521d53f313a"]}],"mendeley":{"formattedCitation":"(Kuru, Arkan Can and Deniz, 2016)","plainTextFormattedCitation":"(Kuru, Arkan Can and Deniz, 2016)","previouslyFormattedCitation":"(Kuru, Arkan Can and Deniz, 2016)"},"properties":{"noteIndex":0},"schema":"https://github.com/citation-style-language/schema/raw/master/csl-citation.json"}</w:instrText>
+      </w:r>
+      <w:r>
+        <w:fldChar w:fldCharType="separate"/>
+      </w:r>
+      <w:r>
+        <w:rPr>
+          <w:noProof/>
+        </w:rPr>
+        <w:t>(Kuru, Arkan Can and Deniz, 2016)</w:t>
+      </w:r>
+      <w:r>
+        <w:fldChar w:fldCharType="end"/>
+      </w:r>
+      <w:r>
+        <w:t>, and the Keras implementation of this provided by GitHub user 0xnurl.</w:t>
+      </w:r>
+      <w:r>
+        <w:rPr>
+          <w:rStyle w:val="FootnoteReference"/>
+        </w:rPr>
+        <w:footnoteReference w:id="1"/>
+      </w:r>
+      <w:r>
+        <w:t xml:space="preserve"> The target dataset was the Hansard, the record of debates in both of the houses of Parliament in the United Kingdom.</w:t>
+      </w:r>
+      <w:r>
+        <w:rPr>
+          <w:rStyle w:val="FootnoteReference"/>
+        </w:rPr>
+        <w:footnoteReference w:id="2"/>
+      </w:r>
+      <w:r>
+        <w:t xml:space="preserve"> This dataset is now available via the Parliament UK Data API,</w:t>
+      </w:r>
+      <w:r>
+        <w:rPr>
+          <w:rStyle w:val="FootnoteReference"/>
+        </w:rPr>
+        <w:footnoteReference w:id="3"/>
+      </w:r>
+      <w:r>
+        <w:t xml:space="preserve"> however this API is largely undocumented and was not available at the start of this project.</w:t>
+      </w:r>
+    </w:p>
     <w:p>
       <w:pPr>
         <w:pStyle w:val="Heading1"/>
@@ -2254,55 +3829,15 @@
         <w:ind w:left="360"/>
       </w:pPr>
     </w:p>
-    <w:p/>
-    <w:p/>
-    <w:p/>
-    <w:p/>
-    <w:p/>
-    <w:p/>
-    <w:p/>
-    <w:p/>
-    <w:p/>
-    <w:p/>
-    <w:p/>
-    <w:p/>
-    <w:p/>
-    <w:p/>
     <w:p>
-      <w:r>
-        <w:br w:type="page"/>
-      </w:r>
-    </w:p>
-    <w:p>
       <w:pPr>
         <w:pStyle w:val="Heading1"/>
       </w:pPr>
-      <w:bookmarkStart w:id="1" w:name="_Toc520908610"/>
-      <w:r>
-        <w:lastRenderedPageBreak/>
-        <w:t>Acknowledgements</w:t>
-      </w:r>
-      <w:bookmarkEnd w:id="1"/>
-    </w:p>
-    <w:p>
-      <w:pPr>
-        <w:pStyle w:val="Heading1"/>
-      </w:pPr>
-      <w:bookmarkStart w:id="2" w:name="_Toc520908611"/>
-      <w:r>
-        <w:t>List of figures and tables</w:t>
-      </w:r>
-      <w:bookmarkEnd w:id="2"/>
-    </w:p>
-    <w:p>
-      <w:pPr>
-        <w:pStyle w:val="Heading1"/>
-      </w:pPr>
-      <w:bookmarkStart w:id="3" w:name="_Toc520908612"/>
-      <w:r>
-        <w:t>Abstract</w:t>
-      </w:r>
-      <w:bookmarkEnd w:id="3"/>
+      <w:bookmarkStart w:id="6" w:name="_Toc521058042"/>
+      <w:r>
+        <w:t>Overall Results (trailer)</w:t>
+      </w:r>
+      <w:bookmarkEnd w:id="6"/>
     </w:p>
     <w:p>
       <w:pPr>
@@ -2318,11 +3853,360 @@
       <w:pPr>
         <w:pStyle w:val="Heading1"/>
       </w:pPr>
-      <w:bookmarkStart w:id="4" w:name="_Toc520908613"/>
-      <w:r>
-        <w:t>Introduction (including background)</w:t>
-      </w:r>
-      <w:bookmarkEnd w:id="4"/>
+      <w:bookmarkStart w:id="7" w:name="_Toc521058043"/>
+      <w:r>
+        <w:t>Software Architecture</w:t>
+      </w:r>
+      <w:bookmarkEnd w:id="7"/>
+    </w:p>
+    <w:p>
+      <w:pPr>
+        <w:pStyle w:val="Heading2"/>
+      </w:pPr>
+      <w:bookmarkStart w:id="8" w:name="_Toc521058044"/>
+      <w:r>
+        <w:t>The Pipeline of tasks</w:t>
+      </w:r>
+      <w:r>
+        <w:t xml:space="preserve"> and Invoke</w:t>
+      </w:r>
+      <w:bookmarkEnd w:id="8"/>
+    </w:p>
+    <w:p/>
+    <w:p>
+      <w:r>
+        <w:t>This project was, in essence, a data pipeline. Data was sourced from Hansard debates and form Named Entities, combined using a variety of algorithms, and then stored in a format that could then be used to predict unseen named entities. As such, it is best v</w:t>
+      </w:r>
+      <w:r>
+        <w:t>isualised using a pipeline flow (</w:t>
+      </w:r>
+      <w:r>
+        <w:t xml:space="preserve">see </w:t>
+      </w:r>
+      <w:r>
+        <w:fldChar w:fldCharType="begin"/>
+      </w:r>
+      <w:r>
+        <w:instrText xml:space="preserve"> REF _Ref521056420 \h </w:instrText>
+      </w:r>
+      <w:r>
+        <w:fldChar w:fldCharType="separate"/>
+      </w:r>
+      <w:r>
+        <w:t xml:space="preserve">Figure </w:t>
+      </w:r>
+      <w:r>
+        <w:rPr>
+          <w:noProof/>
+        </w:rPr>
+        <w:t>1</w:t>
+      </w:r>
+      <w:r>
+        <w:fldChar w:fldCharType="end"/>
+      </w:r>
+      <w:r>
+        <w:t>).</w:t>
+      </w:r>
+    </w:p>
+    <w:p/>
+    <w:p>
+      <w:pPr>
+        <w:keepNext/>
+      </w:pPr>
+      <w:r>
+        <w:rPr>
+          <w:noProof/>
+        </w:rPr>
+        <w:lastRenderedPageBreak/>
+        <w:drawing>
+          <wp:inline distT="0" distB="0" distL="0" distR="0" wp14:anchorId="59F92A71" wp14:editId="18CC2B46">
+            <wp:extent cx="5771626" cy="7519838"/>
+            <wp:effectExtent l="0" t="0" r="0" b="0"/>
+            <wp:docPr id="1" name="Picture 1"/>
+            <wp:cNvGraphicFramePr>
+              <a:graphicFrameLocks xmlns:a="http://schemas.openxmlformats.org/drawingml/2006/main" noChangeAspect="1"/>
+            </wp:cNvGraphicFramePr>
+            <a:graphic xmlns:a="http://schemas.openxmlformats.org/drawingml/2006/main">
+              <a:graphicData uri="http://schemas.openxmlformats.org/drawingml/2006/picture">
+                <pic:pic xmlns:pic="http://schemas.openxmlformats.org/drawingml/2006/picture">
+                  <pic:nvPicPr>
+                    <pic:cNvPr id="1" name="pipeline.png"/>
+                    <pic:cNvPicPr/>
+                  </pic:nvPicPr>
+                  <pic:blipFill>
+                    <a:blip r:embed="rId10">
+                      <a:extLst>
+                        <a:ext uri="{28A0092B-C50C-407E-A947-70E740481C1C}">
+                          <a14:useLocalDpi xmlns:a14="http://schemas.microsoft.com/office/drawing/2010/main" val="0"/>
+                        </a:ext>
+                      </a:extLst>
+                    </a:blip>
+                    <a:stretch>
+                      <a:fillRect/>
+                    </a:stretch>
+                  </pic:blipFill>
+                  <pic:spPr>
+                    <a:xfrm>
+                      <a:off x="0" y="0"/>
+                      <a:ext cx="5778777" cy="7529155"/>
+                    </a:xfrm>
+                    <a:prstGeom prst="rect">
+                      <a:avLst/>
+                    </a:prstGeom>
+                  </pic:spPr>
+                </pic:pic>
+              </a:graphicData>
+            </a:graphic>
+          </wp:inline>
+        </w:drawing>
+      </w:r>
+    </w:p>
+    <w:p>
+      <w:pPr>
+        <w:pStyle w:val="Caption"/>
+      </w:pPr>
+      <w:bookmarkStart w:id="9" w:name="_Ref521056420"/>
+      <w:bookmarkStart w:id="10" w:name="_Ref521056415"/>
+      <w:r>
+        <w:t xml:space="preserve">Figure </w:t>
+      </w:r>
+      <w:fldSimple w:instr=" SEQ Figure \* ARABIC ">
+        <w:r>
+          <w:rPr>
+            <w:noProof/>
+          </w:rPr>
+          <w:t>1</w:t>
+        </w:r>
+      </w:fldSimple>
+      <w:bookmarkEnd w:id="9"/>
+      <w:r>
+        <w:t xml:space="preserve"> pipeline data processing model</w:t>
+      </w:r>
+      <w:bookmarkEnd w:id="10"/>
+    </w:p>
+    <w:p>
+      <w:pPr>
+        <w:pStyle w:val="Heading2"/>
+      </w:pPr>
+      <w:bookmarkStart w:id="11" w:name="_Toc521058045"/>
+      <w:r>
+        <w:lastRenderedPageBreak/>
+        <w:t>Named Entity Downloading</w:t>
+      </w:r>
+      <w:bookmarkEnd w:id="11"/>
+    </w:p>
+    <w:p>
+      <w:pPr>
+        <w:pStyle w:val="Heading2"/>
+      </w:pPr>
+      <w:bookmarkStart w:id="12" w:name="_Toc521058046"/>
+      <w:r>
+        <w:t>Raw Hansard downloading</w:t>
+      </w:r>
+      <w:bookmarkEnd w:id="12"/>
+    </w:p>
+    <w:p>
+      <w:pPr>
+        <w:pStyle w:val="Heading2"/>
+      </w:pPr>
+      <w:bookmarkStart w:id="13" w:name="_Toc521058047"/>
+      <w:r>
+        <w:t>Hansard processing</w:t>
+      </w:r>
+      <w:bookmarkEnd w:id="13"/>
+    </w:p>
+    <w:p>
+      <w:pPr>
+        <w:pStyle w:val="Heading2"/>
+      </w:pPr>
+      <w:bookmarkStart w:id="14" w:name="_Toc521058048"/>
+      <w:r>
+        <w:t>Hansard interpolation</w:t>
+      </w:r>
+      <w:bookmarkEnd w:id="14"/>
+    </w:p>
+    <w:p>
+      <w:pPr>
+        <w:pStyle w:val="Heading2"/>
+      </w:pPr>
+      <w:bookmarkStart w:id="15" w:name="_Toc521058049"/>
+      <w:r>
+        <w:t>Formation of Tensors</w:t>
+      </w:r>
+      <w:bookmarkEnd w:id="15"/>
+    </w:p>
+    <w:p>
+      <w:pPr>
+        <w:pStyle w:val="Heading2"/>
+      </w:pPr>
+      <w:bookmarkStart w:id="16" w:name="_Toc521058050"/>
+      <w:r>
+        <w:t>Overview of files in project and what they do</w:t>
+      </w:r>
+      <w:bookmarkEnd w:id="16"/>
+    </w:p>
+    <w:p>
+      <w:pPr>
+        <w:pStyle w:val="Heading1"/>
+      </w:pPr>
+      <w:bookmarkStart w:id="17" w:name="_Toc521058051"/>
+      <w:r>
+        <w:t>Implementation</w:t>
+      </w:r>
+      <w:r>
+        <w:t xml:space="preserve"> issues</w:t>
+      </w:r>
+      <w:bookmarkEnd w:id="17"/>
+    </w:p>
+    <w:p>
+      <w:pPr>
+        <w:pStyle w:val="Heading2"/>
+      </w:pPr>
+      <w:bookmarkStart w:id="18" w:name="_Toc521058052"/>
+      <w:r>
+        <w:t>Wikipedia data cleanliness</w:t>
+      </w:r>
+      <w:bookmarkEnd w:id="18"/>
+    </w:p>
+    <w:p>
+      <w:pPr>
+        <w:pStyle w:val="Heading2"/>
+      </w:pPr>
+      <w:bookmarkStart w:id="19" w:name="_Toc521058053"/>
+      <w:r>
+        <w:t>TWFY API suspect return values</w:t>
+      </w:r>
+      <w:bookmarkEnd w:id="19"/>
+    </w:p>
+    <w:p>
+      <w:pPr>
+        <w:pStyle w:val="Heading2"/>
+      </w:pPr>
+      <w:bookmarkStart w:id="20" w:name="_Toc521058054"/>
+      <w:r>
+        <w:t>NLTK span_tokenize bugs</w:t>
+      </w:r>
+      <w:bookmarkEnd w:id="20"/>
+    </w:p>
+    <w:p>
+      <w:pPr>
+        <w:pStyle w:val="Heading2"/>
+      </w:pPr>
+      <w:bookmarkStart w:id="21" w:name="_Toc521058055"/>
+      <w:r>
+        <w:t>Toy dataset model – tensor sparsity</w:t>
+      </w:r>
+      <w:bookmarkEnd w:id="21"/>
+    </w:p>
+    <w:p>
+      <w:pPr>
+        <w:pStyle w:val="Heading2"/>
+      </w:pPr>
+      <w:bookmarkStart w:id="22" w:name="_Toc521058056"/>
+      <w:r>
+        <w:t>Hansard Presentation issues</w:t>
+      </w:r>
+      <w:bookmarkEnd w:id="22"/>
+    </w:p>
+    <w:p>
+      <w:r>
+        <w:t>E.g. No speaker information due to XML processing</w:t>
+      </w:r>
+    </w:p>
+    <w:p>
+      <w:pPr>
+        <w:pStyle w:val="Heading1"/>
+      </w:pPr>
+      <w:bookmarkStart w:id="23" w:name="_Toc521058057"/>
+      <w:r>
+        <w:t>Testing</w:t>
+      </w:r>
+      <w:bookmarkEnd w:id="23"/>
+    </w:p>
+    <w:p>
+      <w:pPr>
+        <w:pStyle w:val="Heading2"/>
+      </w:pPr>
+      <w:bookmarkStart w:id="24" w:name="_Toc521058058"/>
+      <w:r>
+        <w:t>Unit testing</w:t>
+      </w:r>
+      <w:bookmarkEnd w:id="24"/>
+    </w:p>
+    <w:p>
+      <w:pPr>
+        <w:pStyle w:val="Heading2"/>
+      </w:pPr>
+      <w:bookmarkStart w:id="25" w:name="_Toc521058059"/>
+      <w:r>
+        <w:t>Manual evaluation</w:t>
+      </w:r>
+      <w:bookmarkEnd w:id="25"/>
+    </w:p>
+    <w:p>
+      <w:pPr>
+        <w:pStyle w:val="Heading2"/>
+      </w:pPr>
+      <w:bookmarkStart w:id="26" w:name="_Toc521058060"/>
+      <w:r>
+        <w:t>Model cross-validation</w:t>
+      </w:r>
+      <w:bookmarkEnd w:id="26"/>
+    </w:p>
+    <w:p>
+      <w:pPr>
+        <w:pStyle w:val="Heading2"/>
+      </w:pPr>
+      <w:bookmarkStart w:id="27" w:name="_Toc521058061"/>
+      <w:r>
+        <w:t>Overall evaluation</w:t>
+      </w:r>
+      <w:bookmarkEnd w:id="27"/>
+    </w:p>
+    <w:p>
+      <w:pPr>
+        <w:pStyle w:val="Heading1"/>
+      </w:pPr>
+      <w:bookmarkStart w:id="28" w:name="_Toc521058062"/>
+      <w:r>
+        <w:t>Summary and Conclusions</w:t>
+      </w:r>
+      <w:bookmarkEnd w:id="28"/>
+    </w:p>
+    <w:p>
+      <w:pPr>
+        <w:pStyle w:val="Heading2"/>
+      </w:pPr>
+      <w:bookmarkStart w:id="29" w:name="_Toc521058063"/>
+      <w:r>
+        <w:t>Pre-processing is hard</w:t>
+      </w:r>
+      <w:bookmarkEnd w:id="29"/>
+    </w:p>
+    <w:p>
+      <w:pPr>
+        <w:pStyle w:val="Heading2"/>
+      </w:pPr>
+      <w:bookmarkStart w:id="30" w:name="_Toc521058064"/>
+      <w:r>
+        <w:t>Labelling is hard</w:t>
+      </w:r>
+      <w:bookmarkEnd w:id="30"/>
+    </w:p>
+    <w:p>
+      <w:pPr>
+        <w:pStyle w:val="Heading2"/>
+      </w:pPr>
+      <w:bookmarkStart w:id="31" w:name="_Toc521058065"/>
+      <w:r>
+        <w:t>Sentence tokenization is hard</w:t>
+      </w:r>
+      <w:bookmarkEnd w:id="31"/>
+    </w:p>
+    <w:p>
+      <w:r>
+        <w:t>Taught specific abbreviations to the tokenizer. Still bugs outstanding.</w:t>
+      </w:r>
     </w:p>
     <w:p>
       <w:pPr>
@@ -2338,11 +4222,11 @@
       <w:pPr>
         <w:pStyle w:val="Heading1"/>
       </w:pPr>
-      <w:bookmarkStart w:id="5" w:name="_Toc520908614"/>
-      <w:r>
-        <w:t>Overall Results (trailer)</w:t>
-      </w:r>
-      <w:bookmarkEnd w:id="5"/>
+      <w:bookmarkStart w:id="32" w:name="_Toc521058066"/>
+      <w:r>
+        <w:t>References</w:t>
+      </w:r>
+      <w:bookmarkEnd w:id="32"/>
     </w:p>
     <w:p>
       <w:pPr>
@@ -2358,191 +4242,11 @@
       <w:pPr>
         <w:pStyle w:val="Heading1"/>
       </w:pPr>
-      <w:bookmarkStart w:id="6" w:name="_Toc520908615"/>
-      <w:r>
-        <w:t>Software Architecture</w:t>
-      </w:r>
-      <w:bookmarkEnd w:id="6"/>
-    </w:p>
-    <w:p>
-      <w:pPr>
-        <w:pStyle w:val="Heading2"/>
-      </w:pPr>
-      <w:r>
-        <w:t>The Pipeline of tasks</w:t>
-      </w:r>
-      <w:r>
-        <w:t xml:space="preserve"> and Invoke</w:t>
-      </w:r>
-    </w:p>
-    <w:p>
-      <w:pPr>
-        <w:pStyle w:val="Heading2"/>
-      </w:pPr>
-      <w:r>
-        <w:t>Named Entity Downloading</w:t>
-      </w:r>
-    </w:p>
-    <w:p>
-      <w:pPr>
-        <w:pStyle w:val="Heading2"/>
-      </w:pPr>
-      <w:r>
-        <w:t>Raw Hansard downloading</w:t>
-      </w:r>
-    </w:p>
-    <w:p>
-      <w:pPr>
-        <w:pStyle w:val="Heading2"/>
-      </w:pPr>
-      <w:r>
-        <w:t>Hansard processing</w:t>
-      </w:r>
-    </w:p>
-    <w:p>
-      <w:pPr>
-        <w:pStyle w:val="Heading2"/>
-      </w:pPr>
-      <w:r>
-        <w:t>Hansard interpolation</w:t>
-      </w:r>
-    </w:p>
-    <w:p>
-      <w:pPr>
-        <w:pStyle w:val="Heading2"/>
-      </w:pPr>
-      <w:r>
-        <w:t>Formation of Tensors</w:t>
-      </w:r>
-    </w:p>
-    <w:p>
-      <w:pPr>
-        <w:pStyle w:val="Heading2"/>
-      </w:pPr>
-      <w:bookmarkStart w:id="7" w:name="_GoBack"/>
-      <w:r>
-        <w:t>Overview of files in project and what they do</w:t>
-      </w:r>
-    </w:p>
-    <w:bookmarkEnd w:id="7"/>
-    <w:p>
-      <w:pPr>
-        <w:pStyle w:val="Heading1"/>
-      </w:pPr>
-      <w:r>
-        <w:t>Implementation</w:t>
-      </w:r>
-      <w:r>
-        <w:t xml:space="preserve"> issues</w:t>
-      </w:r>
-    </w:p>
-    <w:p>
-      <w:pPr>
-        <w:pStyle w:val="Heading2"/>
-      </w:pPr>
-      <w:r>
-        <w:t>Wikipedia data cleanliness</w:t>
-      </w:r>
-    </w:p>
-    <w:p>
-      <w:pPr>
-        <w:pStyle w:val="Heading2"/>
-      </w:pPr>
-      <w:r>
-        <w:t>TWFY API suspect return values</w:t>
-      </w:r>
-    </w:p>
-    <w:p>
-      <w:pPr>
-        <w:pStyle w:val="Heading2"/>
-      </w:pPr>
-      <w:r>
-        <w:t>NLTK span_tokenize bugs</w:t>
-      </w:r>
-    </w:p>
-    <w:p>
-      <w:pPr>
-        <w:pStyle w:val="Heading2"/>
-      </w:pPr>
-      <w:r>
-        <w:t>Toy dataset model – tensor sparsity</w:t>
-      </w:r>
-    </w:p>
-    <w:p>
-      <w:pPr>
-        <w:pStyle w:val="Heading1"/>
-      </w:pPr>
-      <w:bookmarkStart w:id="8" w:name="_Toc520908616"/>
-      <w:r>
-        <w:t>Testing</w:t>
-      </w:r>
-      <w:bookmarkEnd w:id="8"/>
-    </w:p>
-    <w:p>
-      <w:pPr>
-        <w:pStyle w:val="Heading2"/>
-      </w:pPr>
-      <w:r>
-        <w:t>Unit testing</w:t>
-      </w:r>
-    </w:p>
-    <w:p>
-      <w:pPr>
-        <w:pStyle w:val="Heading2"/>
-      </w:pPr>
-      <w:r>
-        <w:t>Manual evaluation</w:t>
-      </w:r>
-    </w:p>
-    <w:p>
-      <w:pPr>
-        <w:pStyle w:val="Heading2"/>
-      </w:pPr>
-      <w:r>
-        <w:t>Model cross-validation</w:t>
-      </w:r>
-    </w:p>
-    <w:p>
-      <w:pPr>
-        <w:pStyle w:val="Heading2"/>
-      </w:pPr>
-      <w:r>
-        <w:t>Overall evaluation</w:t>
-      </w:r>
-    </w:p>
-    <w:p>
-      <w:pPr>
-        <w:pStyle w:val="Heading1"/>
-      </w:pPr>
-      <w:bookmarkStart w:id="9" w:name="_Toc520908617"/>
-      <w:r>
-        <w:t>Summary and Conclusions</w:t>
-      </w:r>
-      <w:bookmarkEnd w:id="9"/>
-    </w:p>
-    <w:p>
-      <w:pPr>
-        <w:pStyle w:val="Heading2"/>
-      </w:pPr>
-      <w:r>
-        <w:t>Pre-processing is hard</w:t>
-      </w:r>
-    </w:p>
-    <w:p>
-      <w:pPr>
-        <w:pStyle w:val="Heading2"/>
-      </w:pPr>
-      <w:r>
-        <w:t>Labelling is hard</w:t>
-      </w:r>
-    </w:p>
-    <w:p>
-      <w:pPr>
-        <w:pStyle w:val="Heading2"/>
-      </w:pPr>
-      <w:r>
-        <w:t>Sentence tokenization is hard</w:t>
-      </w:r>
+      <w:bookmarkStart w:id="33" w:name="_Toc521058067"/>
+      <w:r>
+        <w:t>User Manual</w:t>
+      </w:r>
+      <w:bookmarkEnd w:id="33"/>
     </w:p>
     <w:p>
       <w:pPr>
@@ -2558,57 +4262,17 @@
       <w:pPr>
         <w:pStyle w:val="Heading1"/>
       </w:pPr>
-      <w:bookmarkStart w:id="10" w:name="_Toc520908620"/>
-      <w:r>
-        <w:t>References</w:t>
-      </w:r>
-      <w:bookmarkEnd w:id="10"/>
+      <w:bookmarkStart w:id="34" w:name="_Toc521058068"/>
+      <w:r>
+        <w:t>Appendix: Code</w:t>
+      </w:r>
+      <w:bookmarkEnd w:id="34"/>
     </w:p>
     <w:p>
       <w:pPr>
         <w:pStyle w:val="Heading1"/>
-        <w:numPr>
-          <w:ilvl w:val="0"/>
-          <w:numId w:val="0"/>
-        </w:numPr>
-        <w:ind w:left="360"/>
-      </w:pPr>
-    </w:p>
-    <w:p>
-      <w:pPr>
-        <w:pStyle w:val="Heading1"/>
-      </w:pPr>
-      <w:bookmarkStart w:id="11" w:name="_Toc520908621"/>
-      <w:r>
-        <w:t>User Manual</w:t>
-      </w:r>
-      <w:bookmarkEnd w:id="11"/>
-    </w:p>
-    <w:p>
-      <w:pPr>
-        <w:pStyle w:val="Heading1"/>
-        <w:numPr>
-          <w:ilvl w:val="0"/>
-          <w:numId w:val="0"/>
-        </w:numPr>
-        <w:ind w:left="360"/>
-      </w:pPr>
-    </w:p>
-    <w:p>
-      <w:pPr>
-        <w:pStyle w:val="Heading1"/>
-      </w:pPr>
-      <w:bookmarkStart w:id="12" w:name="_Toc520908622"/>
-      <w:r>
-        <w:t>Appendix: Code</w:t>
-      </w:r>
-      <w:bookmarkEnd w:id="12"/>
-    </w:p>
-    <w:p>
-      <w:pPr>
-        <w:pStyle w:val="Heading1"/>
-      </w:pPr>
-      <w:bookmarkStart w:id="13" w:name="_Toc520908618"/>
+      </w:pPr>
+      <w:bookmarkStart w:id="35" w:name="_Toc521058069"/>
       <w:r>
         <w:t xml:space="preserve">What’s My </w:t>
       </w:r>
@@ -2616,20 +4280,9 @@
       <w:r>
         <w:t>Work</w:t>
       </w:r>
-      <w:bookmarkEnd w:id="13"/>
+      <w:bookmarkEnd w:id="35"/>
       <w:proofErr w:type="gramEnd"/>
     </w:p>
-    <w:p>
-      <w:pPr>
-        <w:pStyle w:val="Heading2"/>
-      </w:pPr>
-      <w:bookmarkStart w:id="14" w:name="_Toc520908619"/>
-      <w:r>
-        <w:t>Summary of exactly what is my contribution in the repo</w:t>
-      </w:r>
-      <w:bookmarkEnd w:id="14"/>
-    </w:p>
-    <w:p/>
     <w:p/>
     <w:p/>
     <w:p/>
@@ -2659,6 +4312,112 @@
     </w:sectPr>
   </w:body>
 </w:document>
+</file>
+
+<file path=word/endnotes.xml><?xml version="1.0" encoding="utf-8"?>
+<w:endnotes xmlns:wpc="http://schemas.microsoft.com/office/word/2010/wordprocessingCanvas" xmlns:cx="http://schemas.microsoft.com/office/drawing/2014/chartex" xmlns:cx1="http://schemas.microsoft.com/office/drawing/2015/9/8/chartex" xmlns:cx2="http://schemas.microsoft.com/office/drawing/2015/10/21/chartex" xmlns:cx3="http://schemas.microsoft.com/office/drawing/2016/5/9/chartex" xmlns:cx4="http://schemas.microsoft.com/office/drawing/2016/5/10/chartex" xmlns:cx5="http://schemas.microsoft.com/office/drawing/2016/5/11/chartex" xmlns:cx6="http://schemas.microsoft.com/office/drawing/2016/5/12/chartex" xmlns:cx7="http://schemas.microsoft.com/office/drawing/2016/5/13/chartex" xmlns:cx8="http://schemas.microsoft.com/office/drawing/2016/5/14/chartex" xmlns:mc="http://schemas.openxmlformats.org/markup-compatibility/2006" xmlns:aink="http://schemas.microsoft.com/office/drawing/2016/ink" xmlns:am3d="http://schemas.microsoft.com/office/drawing/2017/model3d" xmlns:o="urn:schemas-microsoft-com:office:office" xmlns:r="http://schemas.openxmlformats.org/officeDocument/2006/relationships" xmlns:m="http://schemas.openxmlformats.org/officeDocument/2006/math" xmlns:v="urn:schemas-microsoft-com:vml" xmlns:wp14="http://schemas.microsoft.com/office/word/2010/wordprocessingDrawing" xmlns:wp="http://schemas.openxmlformats.org/drawingml/2006/wordprocessingDrawing" xmlns:w10="urn:schemas-microsoft-com:office:word" xmlns:w="http://schemas.openxmlformats.org/wordprocessingml/2006/main" xmlns:w14="http://schemas.microsoft.com/office/word/2010/wordml" xmlns:w15="http://schemas.microsoft.com/office/word/2012/wordml" xmlns:w16cid="http://schemas.microsoft.com/office/word/2016/wordml/cid" xmlns:w16se="http://schemas.microsoft.com/office/word/2015/wordml/symex" xmlns:wpg="http://schemas.microsoft.com/office/word/2010/wordprocessingGroup" xmlns:wpi="http://schemas.microsoft.com/office/word/2010/wordprocessingInk" xmlns:wne="http://schemas.microsoft.com/office/word/2006/wordml" xmlns:wps="http://schemas.microsoft.com/office/word/2010/wordprocessingShape" mc:Ignorable="w14 w15 w16se w16cid wp14">
+  <w:endnote w:type="separator" w:id="-1">
+    <w:p>
+      <w:r>
+        <w:separator/>
+      </w:r>
+    </w:p>
+  </w:endnote>
+  <w:endnote w:type="continuationSeparator" w:id="0">
+    <w:p>
+      <w:r>
+        <w:continuationSeparator/>
+      </w:r>
+    </w:p>
+  </w:endnote>
+</w:endnotes>
+</file>
+
+<file path=word/footnotes.xml><?xml version="1.0" encoding="utf-8"?>
+<w:footnotes xmlns:wpc="http://schemas.microsoft.com/office/word/2010/wordprocessingCanvas" xmlns:cx="http://schemas.microsoft.com/office/drawing/2014/chartex" xmlns:cx1="http://schemas.microsoft.com/office/drawing/2015/9/8/chartex" xmlns:cx2="http://schemas.microsoft.com/office/drawing/2015/10/21/chartex" xmlns:cx3="http://schemas.microsoft.com/office/drawing/2016/5/9/chartex" xmlns:cx4="http://schemas.microsoft.com/office/drawing/2016/5/10/chartex" xmlns:cx5="http://schemas.microsoft.com/office/drawing/2016/5/11/chartex" xmlns:cx6="http://schemas.microsoft.com/office/drawing/2016/5/12/chartex" xmlns:cx7="http://schemas.microsoft.com/office/drawing/2016/5/13/chartex" xmlns:cx8="http://schemas.microsoft.com/office/drawing/2016/5/14/chartex" xmlns:mc="http://schemas.openxmlformats.org/markup-compatibility/2006" xmlns:aink="http://schemas.microsoft.com/office/drawing/2016/ink" xmlns:am3d="http://schemas.microsoft.com/office/drawing/2017/model3d" xmlns:o="urn:schemas-microsoft-com:office:office" xmlns:r="http://schemas.openxmlformats.org/officeDocument/2006/relationships" xmlns:m="http://schemas.openxmlformats.org/officeDocument/2006/math" xmlns:v="urn:schemas-microsoft-com:vml" xmlns:wp14="http://schemas.microsoft.com/office/word/2010/wordprocessingDrawing" xmlns:wp="http://schemas.openxmlformats.org/drawingml/2006/wordprocessingDrawing" xmlns:w10="urn:schemas-microsoft-com:office:word" xmlns:w="http://schemas.openxmlformats.org/wordprocessingml/2006/main" xmlns:w14="http://schemas.microsoft.com/office/word/2010/wordml" xmlns:w15="http://schemas.microsoft.com/office/word/2012/wordml" xmlns:w16cid="http://schemas.microsoft.com/office/word/2016/wordml/cid" xmlns:w16se="http://schemas.microsoft.com/office/word/2015/wordml/symex" xmlns:wpg="http://schemas.microsoft.com/office/word/2010/wordprocessingGroup" xmlns:wpi="http://schemas.microsoft.com/office/word/2010/wordprocessingInk" xmlns:wne="http://schemas.microsoft.com/office/word/2006/wordml" xmlns:wps="http://schemas.microsoft.com/office/word/2010/wordprocessingShape" mc:Ignorable="w14 w15 w16se w16cid wp14">
+  <w:footnote w:type="separator" w:id="-1">
+    <w:p>
+      <w:r>
+        <w:separator/>
+      </w:r>
+    </w:p>
+  </w:footnote>
+  <w:footnote w:type="continuationSeparator" w:id="0">
+    <w:p>
+      <w:r>
+        <w:continuationSeparator/>
+      </w:r>
+    </w:p>
+  </w:footnote>
+  <w:footnote w:id="1">
+    <w:p>
+      <w:pPr>
+        <w:pStyle w:val="FootnoteText"/>
+      </w:pPr>
+      <w:r>
+        <w:rPr>
+          <w:rStyle w:val="FootnoteReference"/>
+        </w:rPr>
+        <w:footnoteRef/>
+      </w:r>
+      <w:r>
+        <w:t xml:space="preserve"> </w:t>
+      </w:r>
+      <w:r>
+        <w:t>https://github.com/0xnurl/keras_character_based_ner</w:t>
+      </w:r>
+    </w:p>
+  </w:footnote>
+  <w:footnote w:id="2">
+    <w:p>
+      <w:pPr>
+        <w:pStyle w:val="FootnoteText"/>
+      </w:pPr>
+      <w:r>
+        <w:rPr>
+          <w:rStyle w:val="FootnoteReference"/>
+        </w:rPr>
+        <w:footnoteRef/>
+      </w:r>
+      <w:r>
+        <w:t xml:space="preserve"> </w:t>
+      </w:r>
+      <w:r>
+        <w:t>https://hansard.parliament.uk/</w:t>
+      </w:r>
+    </w:p>
+  </w:footnote>
+  <w:footnote w:id="3">
+    <w:p>
+      <w:pPr>
+        <w:pStyle w:val="FootnoteText"/>
+      </w:pPr>
+      <w:r>
+        <w:rPr>
+          <w:rStyle w:val="FootnoteReference"/>
+        </w:rPr>
+        <w:footnoteRef/>
+      </w:r>
+      <w:r>
+        <w:t xml:space="preserve"> </w:t>
+      </w:r>
+      <w:hyperlink r:id="rId1" w:history="1">
+        <w:r>
+          <w:rPr>
+            <w:rStyle w:val="Hyperlink"/>
+          </w:rPr>
+          <w:t>http://www.data.parliament.uk/dataset/12</w:t>
+        </w:r>
+      </w:hyperlink>
+      <w:r>
+        <w:t xml:space="preserve"> and </w:t>
+      </w:r>
+      <w:r>
+        <w:t>http://api.data.parliament.uk/</w:t>
+      </w:r>
+    </w:p>
+  </w:footnote>
+</w:footnotes>
 </file>
 
 <file path=word/numbering.xml><?xml version="1.0" encoding="utf-8"?>
@@ -4218,6 +5977,61 @@
       <w:color w:val="1F3763" w:themeColor="accent1" w:themeShade="7F"/>
     </w:rPr>
   </w:style>
+  <w:style w:type="paragraph" w:styleId="Caption">
+    <w:name w:val="caption"/>
+    <w:basedOn w:val="Normal"/>
+    <w:next w:val="Normal"/>
+    <w:uiPriority w:val="35"/>
+    <w:unhideWhenUsed/>
+    <w:qFormat/>
+    <w:rsid w:val="004C2BA1"/>
+    <w:pPr>
+      <w:spacing w:after="200"/>
+    </w:pPr>
+    <w:rPr>
+      <w:i/>
+      <w:iCs/>
+      <w:color w:val="44546A" w:themeColor="text2"/>
+      <w:sz w:val="18"/>
+      <w:szCs w:val="18"/>
+    </w:rPr>
+  </w:style>
+  <w:style w:type="paragraph" w:styleId="FootnoteText">
+    <w:name w:val="footnote text"/>
+    <w:basedOn w:val="Normal"/>
+    <w:link w:val="FootnoteTextChar"/>
+    <w:uiPriority w:val="99"/>
+    <w:semiHidden/>
+    <w:unhideWhenUsed/>
+    <w:rsid w:val="00540C85"/>
+    <w:rPr>
+      <w:sz w:val="20"/>
+      <w:szCs w:val="20"/>
+    </w:rPr>
+  </w:style>
+  <w:style w:type="character" w:customStyle="1" w:styleId="FootnoteTextChar">
+    <w:name w:val="Footnote Text Char"/>
+    <w:basedOn w:val="DefaultParagraphFont"/>
+    <w:link w:val="FootnoteText"/>
+    <w:uiPriority w:val="99"/>
+    <w:semiHidden/>
+    <w:rsid w:val="00540C85"/>
+    <w:rPr>
+      <w:sz w:val="20"/>
+      <w:szCs w:val="20"/>
+    </w:rPr>
+  </w:style>
+  <w:style w:type="character" w:styleId="FootnoteReference">
+    <w:name w:val="footnote reference"/>
+    <w:basedOn w:val="DefaultParagraphFont"/>
+    <w:uiPriority w:val="99"/>
+    <w:semiHidden/>
+    <w:unhideWhenUsed/>
+    <w:rsid w:val="00540C85"/>
+    <w:rPr>
+      <w:vertAlign w:val="superscript"/>
+    </w:rPr>
+  </w:style>
 </w:styles>
 </file>
 
@@ -4521,7 +6335,7 @@
 </file>
 
 <file path=customXml/itemProps1.xml><?xml version="1.0" encoding="utf-8"?>
-<ds:datastoreItem xmlns:ds="http://schemas.openxmlformats.org/officeDocument/2006/customXml" ds:itemID="{2F65F162-B5E7-9D47-8C00-48C9C84211E9}">
+<ds:datastoreItem xmlns:ds="http://schemas.openxmlformats.org/officeDocument/2006/customXml" ds:itemID="{A5BDB60F-B600-0D46-A2B2-1C9617A41F71}">
   <ds:schemaRefs>
     <ds:schemaRef ds:uri="http://schemas.openxmlformats.org/officeDocument/2006/bibliography"/>
   </ds:schemaRefs>

</xml_diff>

<commit_message>
This dataset is still too big - try with 4000
</commit_message>
<xml_diff>
--- a/docs/REP_RalphM_CS.docx
+++ b/docs/REP_RalphM_CS.docx
@@ -17,7 +17,6 @@
           <w:docPartUnique/>
         </w:docPartObj>
       </w:sdtPr>
-      <w:sdtEndPr/>
       <w:sdtContent>
         <w:p>
           <w:pPr>
@@ -185,7 +184,6 @@
                                   <w15:appearance w15:val="hidden"/>
                                   <w:text/>
                                 </w:sdtPr>
-                                <w:sdtEndPr/>
                                 <w:sdtContent>
                                   <w:p>
                                     <w:pPr>
@@ -239,7 +237,6 @@
                                   <w15:appearance w15:val="hidden"/>
                                   <w:text/>
                                 </w:sdtPr>
-                                <w:sdtEndPr/>
                                 <w:sdtContent>
                                   <w:p>
                                     <w:pPr>
@@ -309,7 +306,6 @@
                             <w15:appearance w15:val="hidden"/>
                             <w:text/>
                           </w:sdtPr>
-                          <w:sdtEndPr/>
                           <w:sdtContent>
                             <w:p>
                               <w:pPr>
@@ -363,7 +359,6 @@
                             <w15:appearance w15:val="hidden"/>
                             <w:text/>
                           </w:sdtPr>
-                          <w:sdtEndPr/>
                           <w:sdtContent>
                             <w:p>
                               <w:pPr>
@@ -973,7 +968,13 @@
         <w:fldChar w:fldCharType="end"/>
       </w:r>
       <w:r>
-        <w:t>, demonstrate that a character-level representation of textual data can yield good results when training a deep learning. In this project, a set of Hansard debates is aggregated, processed and labelled for use in a Bidirectional Long Short-Term Memory neural network. The trained model, and the original dataset, is integrated with Birkbeck’s Samtla digital humanities text archiving system, such that the Hansard texts can be browsed in the interface, and previously unseen Named Entities are highlighted.</w:t>
+        <w:t xml:space="preserve">, demonstrate that a character-level representation of textual data can yield good results when training a deep learning. In this project, a set of Hansard debates is aggregated, processed and labelled for use in a Bidirectional Long Short-Term Memory </w:t>
+      </w:r>
+      <w:r>
+        <w:t xml:space="preserve">(BLSTM) </w:t>
+      </w:r>
+      <w:r>
+        <w:t>neural network. The trained model, and the original dataset, is integrated with Birkbeck’s Samtla digital humanities text archiving system, such that the Hansard texts can be browsed in the interface, and previously unseen Named Entities are highlighted.</w:t>
       </w:r>
     </w:p>
     <w:p>
@@ -989,10 +990,28 @@
     <w:p/>
     <w:p>
       <w:r>
-        <w:t>I would like to thank</w:t>
-      </w:r>
-      <w:r>
-        <w:t xml:space="preserve"> the people who, taught me to program in Python by working on real problems: to Ali Lotia and Ogonna Iwunze, whose expertise is matched only by their patience. To Sergio Gutierrez-Santos, whose instruction in the Java programming language was well-structured and helped to open up a world of more structured code.</w:t>
+        <w:t xml:space="preserve">I would like to </w:t>
+      </w:r>
+      <w:r>
+        <w:t>express my gratitude to the people who</w:t>
+      </w:r>
+      <w:r>
+        <w:t xml:space="preserve"> taught me to program in Python by working on real problems: to Ali Lotia and Ogonna Iwunze, whose expertise is</w:t>
+      </w:r>
+      <w:r>
+        <w:t xml:space="preserve"> matched only by their patience and compassion. I would also like to thank</w:t>
+      </w:r>
+      <w:r>
+        <w:t xml:space="preserve"> Sergio Gutierrez-Santos, whose instruction in the Java programming language was well-structured and helped to open up a world of structured code</w:t>
+      </w:r>
+      <w:r>
+        <w:t xml:space="preserve"> for me</w:t>
+      </w:r>
+      <w:r>
+        <w:t>, as well as demystifying unit testing</w:t>
+      </w:r>
+      <w:r>
+        <w:t>.</w:t>
       </w:r>
     </w:p>
     <w:p/>
@@ -1004,7 +1023,52 @@
     <w:p/>
     <w:p>
       <w:r>
-        <w:t>Finally, I would like to thank my wife for all her support throughout this Master’s. AMDG.</w:t>
+        <w:t xml:space="preserve">Finally, I would like to thank my wife for all her </w:t>
+      </w:r>
+      <w:r>
+        <w:t>help</w:t>
+      </w:r>
+      <w:r>
+        <w:t xml:space="preserve"> throughout this Master’s</w:t>
+      </w:r>
+      <w:r>
+        <w:t xml:space="preserve"> programme, while she worked on her own</w:t>
+      </w:r>
+      <w:r>
+        <w:t xml:space="preserve"> master’s and continued to support so many people</w:t>
+      </w:r>
+      <w:r>
+        <w:t>.</w:t>
+      </w:r>
+    </w:p>
+    <w:p/>
+    <w:p>
+      <w:r>
+        <w:rPr>
+          <w:i/>
+        </w:rPr>
+        <w:t>Ad maiorem D</w:t>
+      </w:r>
+      <w:r>
+        <w:rPr>
+          <w:i/>
+        </w:rPr>
+        <w:t>ei gloriam</w:t>
+      </w:r>
+      <w:r>
+        <w:t>, from whom all language flows.</w:t>
+      </w:r>
+      <w:r>
+        <w:t xml:space="preserve"> Ps </w:t>
+      </w:r>
+      <w:r>
+        <w:t>19</w:t>
+      </w:r>
+      <w:r>
+        <w:t>v</w:t>
+      </w:r>
+      <w:r>
+        <w:t xml:space="preserve">14. </w:t>
       </w:r>
     </w:p>
     <w:p/>
@@ -1023,10 +1087,6 @@
         <w:t>Compile at end</w:t>
       </w:r>
     </w:p>
-    <w:p/>
-    <w:p/>
-    <w:p/>
-    <w:p/>
     <w:p/>
     <w:p/>
     <w:p/>
@@ -3750,20 +3810,18 @@
             <w:fldChar w:fldCharType="end"/>
           </w:r>
         </w:p>
-        <w:bookmarkStart w:id="4" w:name="_GoBack" w:displacedByCustomXml="next"/>
-        <w:bookmarkEnd w:id="4" w:displacedByCustomXml="next"/>
       </w:sdtContent>
     </w:sdt>
     <w:p>
       <w:pPr>
         <w:pStyle w:val="Heading1"/>
       </w:pPr>
-      <w:bookmarkStart w:id="5" w:name="_Toc521058041"/>
+      <w:bookmarkStart w:id="4" w:name="_Toc521058041"/>
       <w:r>
         <w:lastRenderedPageBreak/>
         <w:t>Introduction (including background)</w:t>
       </w:r>
-      <w:bookmarkEnd w:id="5"/>
+      <w:bookmarkEnd w:id="4"/>
     </w:p>
     <w:p/>
     <w:p>
@@ -3818,36 +3876,210 @@
       <w:r>
         <w:t xml:space="preserve"> however this API is largely undocumented and was not available at the start of this project.</w:t>
       </w:r>
+      <w:r>
+        <w:t xml:space="preserve"> Instead, I used the They Work For You API,</w:t>
+      </w:r>
+      <w:r>
+        <w:rPr>
+          <w:rStyle w:val="FootnoteReference"/>
+        </w:rPr>
+        <w:footnoteReference w:id="4"/>
+      </w:r>
+      <w:r>
+        <w:t xml:space="preserve"> </w:t>
+      </w:r>
+      <w:r>
+        <w:t xml:space="preserve">which has all debates from 1919 onwards available for download in a parsed XML format annotated with metadata about the speaker. I did not have time to use this high-quality metadata during the project, and found a few issues with the API (detailed in section </w:t>
+      </w:r>
+      <w:r>
+        <w:fldChar w:fldCharType="begin"/>
+      </w:r>
+      <w:r>
+        <w:instrText xml:space="preserve"> REF _Ref521059814 \r \h </w:instrText>
+      </w:r>
+      <w:r>
+        <w:fldChar w:fldCharType="separate"/>
+      </w:r>
+      <w:r>
+        <w:t>8.2</w:t>
+      </w:r>
+      <w:r>
+        <w:fldChar w:fldCharType="end"/>
+      </w:r>
+      <w:r>
+        <w:t>). However, I am grateful for free use of this API which certainly made data preparation easier for me.</w:t>
+      </w:r>
+    </w:p>
+    <w:p/>
+    <w:p>
+      <w:r>
+        <w:t>In order to implement the model, I had to produce labelled H</w:t>
+      </w:r>
+      <w:r>
+        <w:t>ansard data. To manually label the</w:t>
+      </w:r>
+      <w:r>
+        <w:t xml:space="preserve"> few thousand debate documents</w:t>
+      </w:r>
+      <w:r>
+        <w:t xml:space="preserve"> required</w:t>
+      </w:r>
+      <w:r>
+        <w:t xml:space="preserve"> t</w:t>
+      </w:r>
+      <w:r>
+        <w:t>o train even a very basic model</w:t>
+      </w:r>
+      <w:r>
+        <w:t xml:space="preserve"> would have been too time-consuming</w:t>
+      </w:r>
+      <w:r>
+        <w:t>,</w:t>
+      </w:r>
+      <w:r>
+        <w:t xml:space="preserve"> for a project of a few months. So, I used a form of labelling I refer to henceforth as ‘interpolation’, the algorithm for which is explained in section </w:t>
+      </w:r>
+      <w:r>
+        <w:fldChar w:fldCharType="begin"/>
+      </w:r>
+      <w:r>
+        <w:instrText xml:space="preserve"> REF _Ref521059322 \r \h </w:instrText>
+      </w:r>
+      <w:r>
+        <w:fldChar w:fldCharType="separate"/>
+      </w:r>
+      <w:r>
+        <w:t>7.5</w:t>
+      </w:r>
+      <w:r>
+        <w:fldChar w:fldCharType="end"/>
+      </w:r>
+      <w:r>
+        <w:t xml:space="preserve">. </w:t>
+      </w:r>
+      <w:r>
+        <w:t>Interpolation relied on me having a very large set of Named Entities in my chosen categories or locations, organizations and people. I used the DBPedia SPARQL endpoint</w:t>
+      </w:r>
+      <w:r>
+        <w:rPr>
+          <w:rStyle w:val="FootnoteReference"/>
+        </w:rPr>
+        <w:footnoteReference w:id="5"/>
+      </w:r>
+      <w:r>
+        <w:t xml:space="preserve"> and Python’s excellent SPARQLWrapper library</w:t>
+      </w:r>
+      <w:r>
+        <w:rPr>
+          <w:rStyle w:val="FootnoteReference"/>
+        </w:rPr>
+        <w:footnoteReference w:id="6"/>
+      </w:r>
+      <w:r>
+        <w:t xml:space="preserve"> to download all the Named Entities on Wikipedia in these categories. There were some data cleanliness issues that I never overcame, which are detailed in section </w:t>
+      </w:r>
+      <w:r>
+        <w:fldChar w:fldCharType="begin"/>
+      </w:r>
+      <w:r>
+        <w:instrText xml:space="preserve"> REF _Ref521060037 \r \h </w:instrText>
+      </w:r>
+      <w:r>
+        <w:fldChar w:fldCharType="separate"/>
+      </w:r>
+      <w:r>
+        <w:t>8.1</w:t>
+      </w:r>
+      <w:r>
+        <w:fldChar w:fldCharType="end"/>
+      </w:r>
+      <w:r>
+        <w:t>.</w:t>
+      </w:r>
+    </w:p>
+    <w:p/>
+    <w:p>
+      <w:r>
+        <w:t xml:space="preserve">I used the interpolated (labelled) Hansards to generate a Y tensor. The processed Hansard debates themselves were chunked into sentences, and then each character was converted to a number, to create the X tensor. I then used the 0xnurl implementation to train the BLSTM model. An overview of results is given in section </w:t>
+      </w:r>
+      <w:r>
+        <w:fldChar w:fldCharType="begin"/>
+      </w:r>
+      <w:r>
+        <w:instrText xml:space="preserve"> REF _Ref521060203 \r \h </w:instrText>
+      </w:r>
+      <w:r>
+        <w:fldChar w:fldCharType="separate"/>
+      </w:r>
+      <w:r>
+        <w:t>6</w:t>
+      </w:r>
+      <w:r>
+        <w:fldChar w:fldCharType="end"/>
+      </w:r>
+      <w:r>
+        <w:t>.</w:t>
+      </w:r>
+    </w:p>
+    <w:p/>
+    <w:p>
+      <w:r>
+        <w:t xml:space="preserve">I chose this project because of my interest in linguistics and in humanities texts. In my first degree, Classics, I was fortunate to study linguistic change from Classical Greek to </w:t>
+      </w:r>
+      <w:r>
+        <w:rPr>
+          <w:i/>
+        </w:rPr>
+        <w:t>koine</w:t>
+      </w:r>
+      <w:r>
+        <w:t>, the language of the New Testament. I also studied some phenomena of Latin that are markers of a particular gender or class. I think that the Hansard is a rich resource to mine, to determine in a principled way, the class</w:t>
+      </w:r>
+      <w:r>
+        <w:t>-</w:t>
+      </w:r>
+      <w:r>
+        <w:t xml:space="preserve"> and gender</w:t>
+      </w:r>
+      <w:r>
+        <w:t>-related semantics of those who govern us. This project is a tiny step, greatly helped by the labours of TheyWorkForYou, to mine the value of the Hansard records.</w:t>
+      </w:r>
+    </w:p>
+    <w:p/>
+    <w:p>
+      <w:r>
+        <w:t xml:space="preserve">This project is also in part politically motivated. It is vitally important that </w:t>
+      </w:r>
+      <w:r>
+        <w:t>democratic citizens re-engage</w:t>
+      </w:r>
+      <w:r>
+        <w:t xml:space="preserve"> with the task of using factual analysis and solid statistics to make important decisions</w:t>
+      </w:r>
+      <w:r>
+        <w:t>, rather than being emotionally stirred by the language of tyrants.</w:t>
+      </w:r>
+      <w:r>
+        <w:t xml:space="preserve"> Learning which companies, places and people we spend most energy talking about as a democracy seems to me, in its own small way, a part of that larger whole.</w:t>
+      </w:r>
     </w:p>
     <w:p>
       <w:pPr>
         <w:pStyle w:val="Heading1"/>
-        <w:numPr>
-          <w:ilvl w:val="0"/>
-          <w:numId w:val="0"/>
-        </w:numPr>
-        <w:ind w:left="360"/>
-      </w:pPr>
-    </w:p>
-    <w:p>
-      <w:pPr>
-        <w:pStyle w:val="Heading1"/>
-      </w:pPr>
-      <w:bookmarkStart w:id="6" w:name="_Toc521058042"/>
-      <w:r>
+      </w:pPr>
+      <w:bookmarkStart w:id="5" w:name="_Toc521058042"/>
+      <w:bookmarkStart w:id="6" w:name="_Ref521060203"/>
+      <w:r>
+        <w:lastRenderedPageBreak/>
         <w:t>Overall Results (trailer)</w:t>
       </w:r>
+      <w:bookmarkEnd w:id="5"/>
       <w:bookmarkEnd w:id="6"/>
     </w:p>
     <w:p>
-      <w:pPr>
-        <w:pStyle w:val="Heading1"/>
-        <w:numPr>
-          <w:ilvl w:val="0"/>
-          <w:numId w:val="0"/>
-        </w:numPr>
-        <w:ind w:left="360"/>
-      </w:pPr>
+      <w:r>
+        <w:t>Do at end</w:t>
+      </w:r>
     </w:p>
     <w:p>
       <w:pPr>
@@ -3907,6 +4139,35 @@
       <w:r>
         <w:t>).</w:t>
       </w:r>
+      <w:r>
+        <w:t xml:space="preserve"> Each element of the pipeline is introduced in more detail in the sections below, along with details of the algorithms and data storage mechanisms used. Implementation difficulties are discussed in section </w:t>
+      </w:r>
+      <w:r>
+        <w:fldChar w:fldCharType="begin"/>
+      </w:r>
+      <w:r>
+        <w:instrText xml:space="preserve"> REF _Ref521058119 \r \h </w:instrText>
+      </w:r>
+      <w:r>
+        <w:fldChar w:fldCharType="separate"/>
+      </w:r>
+      <w:r>
+        <w:t>8</w:t>
+      </w:r>
+      <w:r>
+        <w:fldChar w:fldCharType="end"/>
+      </w:r>
+      <w:r>
+        <w:t>.</w:t>
+      </w:r>
+    </w:p>
+    <w:p/>
+    <w:p>
+      <w:r>
+        <w:t>As so much of this project’s effort was in collecting data for pre-processing,</w:t>
+      </w:r>
+      <w:bookmarkStart w:id="9" w:name="_GoBack"/>
+      <w:bookmarkEnd w:id="9"/>
     </w:p>
     <w:p/>
     <w:p>
@@ -3965,33 +4226,32 @@
       <w:pPr>
         <w:pStyle w:val="Caption"/>
       </w:pPr>
-      <w:bookmarkStart w:id="9" w:name="_Ref521056420"/>
-      <w:bookmarkStart w:id="10" w:name="_Ref521056415"/>
+      <w:bookmarkStart w:id="10" w:name="_Ref521056420"/>
+      <w:bookmarkStart w:id="11" w:name="_Ref521056415"/>
       <w:r>
         <w:t xml:space="preserve">Figure </w:t>
       </w:r>
-      <w:fldSimple w:instr=" SEQ Figure \* ARABIC ">
-        <w:r>
-          <w:rPr>
-            <w:noProof/>
-          </w:rPr>
-          <w:t>1</w:t>
-        </w:r>
-      </w:fldSimple>
-      <w:bookmarkEnd w:id="9"/>
+      <w:r>
+        <w:fldChar w:fldCharType="begin"/>
+      </w:r>
+      <w:r>
+        <w:instrText xml:space="preserve"> SEQ Figure \* ARABIC </w:instrText>
+      </w:r>
+      <w:r>
+        <w:fldChar w:fldCharType="separate"/>
+      </w:r>
+      <w:r>
+        <w:rPr>
+          <w:noProof/>
+        </w:rPr>
+        <w:t>1</w:t>
+      </w:r>
+      <w:r>
+        <w:fldChar w:fldCharType="end"/>
+      </w:r>
+      <w:bookmarkEnd w:id="10"/>
       <w:r>
         <w:t xml:space="preserve"> pipeline data processing model</w:t>
-      </w:r>
-      <w:bookmarkEnd w:id="10"/>
-    </w:p>
-    <w:p>
-      <w:pPr>
-        <w:pStyle w:val="Heading2"/>
-      </w:pPr>
-      <w:bookmarkStart w:id="11" w:name="_Toc521058045"/>
-      <w:r>
-        <w:lastRenderedPageBreak/>
-        <w:t>Named Entity Downloading</w:t>
       </w:r>
       <w:bookmarkEnd w:id="11"/>
     </w:p>
@@ -3999,9 +4259,10 @@
       <w:pPr>
         <w:pStyle w:val="Heading2"/>
       </w:pPr>
-      <w:bookmarkStart w:id="12" w:name="_Toc521058046"/>
-      <w:r>
-        <w:t>Raw Hansard downloading</w:t>
+      <w:bookmarkStart w:id="12" w:name="_Toc521058045"/>
+      <w:r>
+        <w:lastRenderedPageBreak/>
+        <w:t>Named Entity Downloading</w:t>
       </w:r>
       <w:bookmarkEnd w:id="12"/>
     </w:p>
@@ -4009,9 +4270,9 @@
       <w:pPr>
         <w:pStyle w:val="Heading2"/>
       </w:pPr>
-      <w:bookmarkStart w:id="13" w:name="_Toc521058047"/>
-      <w:r>
-        <w:t>Hansard processing</w:t>
+      <w:bookmarkStart w:id="13" w:name="_Toc521058046"/>
+      <w:r>
+        <w:t>Raw Hansard downloading</w:t>
       </w:r>
       <w:bookmarkEnd w:id="13"/>
     </w:p>
@@ -4019,9 +4280,9 @@
       <w:pPr>
         <w:pStyle w:val="Heading2"/>
       </w:pPr>
-      <w:bookmarkStart w:id="14" w:name="_Toc521058048"/>
-      <w:r>
-        <w:t>Hansard interpolation</w:t>
+      <w:bookmarkStart w:id="14" w:name="_Toc521058047"/>
+      <w:r>
+        <w:t>Hansard processing</w:t>
       </w:r>
       <w:bookmarkEnd w:id="14"/>
     </w:p>
@@ -4029,32 +4290,21 @@
       <w:pPr>
         <w:pStyle w:val="Heading2"/>
       </w:pPr>
-      <w:bookmarkStart w:id="15" w:name="_Toc521058049"/>
-      <w:r>
-        <w:t>Formation of Tensors</w:t>
+      <w:bookmarkStart w:id="15" w:name="_Toc521058048"/>
+      <w:bookmarkStart w:id="16" w:name="_Ref521059322"/>
+      <w:r>
+        <w:t>Hansard interpolation</w:t>
       </w:r>
       <w:bookmarkEnd w:id="15"/>
-    </w:p>
-    <w:p>
-      <w:pPr>
-        <w:pStyle w:val="Heading2"/>
-      </w:pPr>
-      <w:bookmarkStart w:id="16" w:name="_Toc521058050"/>
-      <w:r>
-        <w:t>Overview of files in project and what they do</w:t>
-      </w:r>
       <w:bookmarkEnd w:id="16"/>
     </w:p>
     <w:p>
       <w:pPr>
-        <w:pStyle w:val="Heading1"/>
-      </w:pPr>
-      <w:bookmarkStart w:id="17" w:name="_Toc521058051"/>
-      <w:r>
-        <w:t>Implementation</w:t>
-      </w:r>
-      <w:r>
-        <w:t xml:space="preserve"> issues</w:t>
+        <w:pStyle w:val="Heading2"/>
+      </w:pPr>
+      <w:bookmarkStart w:id="17" w:name="_Toc521058049"/>
+      <w:r>
+        <w:t>Formation of Tensors</w:t>
       </w:r>
       <w:bookmarkEnd w:id="17"/>
     </w:p>
@@ -4062,84 +4312,58 @@
       <w:pPr>
         <w:pStyle w:val="Heading2"/>
       </w:pPr>
-      <w:bookmarkStart w:id="18" w:name="_Toc521058052"/>
-      <w:r>
-        <w:t>Wikipedia data cleanliness</w:t>
+      <w:bookmarkStart w:id="18" w:name="_Toc521058050"/>
+      <w:r>
+        <w:t>Overview of files in project and what they do</w:t>
       </w:r>
       <w:bookmarkEnd w:id="18"/>
     </w:p>
     <w:p>
       <w:pPr>
-        <w:pStyle w:val="Heading2"/>
-      </w:pPr>
-      <w:bookmarkStart w:id="19" w:name="_Toc521058053"/>
-      <w:r>
-        <w:t>TWFY API suspect return values</w:t>
+        <w:pStyle w:val="Heading1"/>
+      </w:pPr>
+      <w:bookmarkStart w:id="19" w:name="_Toc521058051"/>
+      <w:bookmarkStart w:id="20" w:name="_Ref521058119"/>
+      <w:r>
+        <w:t>Implementation</w:t>
+      </w:r>
+      <w:r>
+        <w:t xml:space="preserve"> issues</w:t>
       </w:r>
       <w:bookmarkEnd w:id="19"/>
-    </w:p>
-    <w:p>
-      <w:pPr>
-        <w:pStyle w:val="Heading2"/>
-      </w:pPr>
-      <w:bookmarkStart w:id="20" w:name="_Toc521058054"/>
-      <w:r>
-        <w:t>NLTK span_tokenize bugs</w:t>
-      </w:r>
       <w:bookmarkEnd w:id="20"/>
     </w:p>
     <w:p>
       <w:pPr>
         <w:pStyle w:val="Heading2"/>
       </w:pPr>
-      <w:bookmarkStart w:id="21" w:name="_Toc521058055"/>
-      <w:r>
-        <w:t>Toy dataset model – tensor sparsity</w:t>
+      <w:bookmarkStart w:id="21" w:name="_Toc521058052"/>
+      <w:bookmarkStart w:id="22" w:name="_Ref521060037"/>
+      <w:r>
+        <w:t>Wikipedia data cleanliness</w:t>
       </w:r>
       <w:bookmarkEnd w:id="21"/>
-    </w:p>
-    <w:p>
-      <w:pPr>
-        <w:pStyle w:val="Heading2"/>
-      </w:pPr>
-      <w:bookmarkStart w:id="22" w:name="_Toc521058056"/>
-      <w:r>
-        <w:t>Hansard Presentation issues</w:t>
-      </w:r>
       <w:bookmarkEnd w:id="22"/>
     </w:p>
     <w:p>
-      <w:r>
-        <w:t>E.g. No speaker information due to XML processing</w:t>
-      </w:r>
-    </w:p>
-    <w:p>
-      <w:pPr>
-        <w:pStyle w:val="Heading1"/>
-      </w:pPr>
-      <w:bookmarkStart w:id="23" w:name="_Toc521058057"/>
-      <w:r>
-        <w:t>Testing</w:t>
+      <w:pPr>
+        <w:pStyle w:val="Heading2"/>
+      </w:pPr>
+      <w:bookmarkStart w:id="23" w:name="_Toc521058053"/>
+      <w:bookmarkStart w:id="24" w:name="_Ref521059814"/>
+      <w:r>
+        <w:t>TWFY API suspect return values</w:t>
       </w:r>
       <w:bookmarkEnd w:id="23"/>
-    </w:p>
-    <w:p>
-      <w:pPr>
-        <w:pStyle w:val="Heading2"/>
-      </w:pPr>
-      <w:bookmarkStart w:id="24" w:name="_Toc521058058"/>
-      <w:r>
-        <w:t>Unit testing</w:t>
-      </w:r>
       <w:bookmarkEnd w:id="24"/>
     </w:p>
     <w:p>
       <w:pPr>
         <w:pStyle w:val="Heading2"/>
       </w:pPr>
-      <w:bookmarkStart w:id="25" w:name="_Toc521058059"/>
-      <w:r>
-        <w:t>Manual evaluation</w:t>
+      <w:bookmarkStart w:id="25" w:name="_Toc521058054"/>
+      <w:r>
+        <w:t>NLTK span_tokenize bugs</w:t>
       </w:r>
       <w:bookmarkEnd w:id="25"/>
     </w:p>
@@ -4147,9 +4371,9 @@
       <w:pPr>
         <w:pStyle w:val="Heading2"/>
       </w:pPr>
-      <w:bookmarkStart w:id="26" w:name="_Toc521058060"/>
-      <w:r>
-        <w:t>Model cross-validation</w:t>
+      <w:bookmarkStart w:id="26" w:name="_Toc521058055"/>
+      <w:r>
+        <w:t>Toy dataset model – tensor sparsity</w:t>
       </w:r>
       <w:bookmarkEnd w:id="26"/>
     </w:p>
@@ -4157,19 +4381,24 @@
       <w:pPr>
         <w:pStyle w:val="Heading2"/>
       </w:pPr>
-      <w:bookmarkStart w:id="27" w:name="_Toc521058061"/>
-      <w:r>
-        <w:t>Overall evaluation</w:t>
+      <w:bookmarkStart w:id="27" w:name="_Toc521058056"/>
+      <w:r>
+        <w:t>Hansard Presentation issues</w:t>
       </w:r>
       <w:bookmarkEnd w:id="27"/>
     </w:p>
     <w:p>
+      <w:r>
+        <w:t>E.g. No speaker information due to XML processing</w:t>
+      </w:r>
+    </w:p>
+    <w:p>
       <w:pPr>
         <w:pStyle w:val="Heading1"/>
       </w:pPr>
-      <w:bookmarkStart w:id="28" w:name="_Toc521058062"/>
-      <w:r>
-        <w:t>Summary and Conclusions</w:t>
+      <w:bookmarkStart w:id="28" w:name="_Toc521058057"/>
+      <w:r>
+        <w:t>Testing</w:t>
       </w:r>
       <w:bookmarkEnd w:id="28"/>
     </w:p>
@@ -4177,9 +4406,9 @@
       <w:pPr>
         <w:pStyle w:val="Heading2"/>
       </w:pPr>
-      <w:bookmarkStart w:id="29" w:name="_Toc521058063"/>
-      <w:r>
-        <w:t>Pre-processing is hard</w:t>
+      <w:bookmarkStart w:id="29" w:name="_Toc521058058"/>
+      <w:r>
+        <w:t>Unit testing</w:t>
       </w:r>
       <w:bookmarkEnd w:id="29"/>
     </w:p>
@@ -4187,9 +4416,9 @@
       <w:pPr>
         <w:pStyle w:val="Heading2"/>
       </w:pPr>
-      <w:bookmarkStart w:id="30" w:name="_Toc521058064"/>
-      <w:r>
-        <w:t>Labelling is hard</w:t>
+      <w:bookmarkStart w:id="30" w:name="_Toc521058059"/>
+      <w:r>
+        <w:t>Manual evaluation</w:t>
       </w:r>
       <w:bookmarkEnd w:id="30"/>
     </w:p>
@@ -4197,11 +4426,61 @@
       <w:pPr>
         <w:pStyle w:val="Heading2"/>
       </w:pPr>
-      <w:bookmarkStart w:id="31" w:name="_Toc521058065"/>
+      <w:bookmarkStart w:id="31" w:name="_Toc521058060"/>
+      <w:r>
+        <w:t>Model cross-validation</w:t>
+      </w:r>
+      <w:bookmarkEnd w:id="31"/>
+    </w:p>
+    <w:p>
+      <w:pPr>
+        <w:pStyle w:val="Heading2"/>
+      </w:pPr>
+      <w:bookmarkStart w:id="32" w:name="_Toc521058061"/>
+      <w:r>
+        <w:t>Overall evaluation</w:t>
+      </w:r>
+      <w:bookmarkEnd w:id="32"/>
+    </w:p>
+    <w:p>
+      <w:pPr>
+        <w:pStyle w:val="Heading1"/>
+      </w:pPr>
+      <w:bookmarkStart w:id="33" w:name="_Toc521058062"/>
+      <w:r>
+        <w:t>Summary and Conclusions</w:t>
+      </w:r>
+      <w:bookmarkEnd w:id="33"/>
+    </w:p>
+    <w:p>
+      <w:pPr>
+        <w:pStyle w:val="Heading2"/>
+      </w:pPr>
+      <w:bookmarkStart w:id="34" w:name="_Toc521058063"/>
+      <w:r>
+        <w:t>Pre-processing is hard</w:t>
+      </w:r>
+      <w:bookmarkEnd w:id="34"/>
+    </w:p>
+    <w:p>
+      <w:pPr>
+        <w:pStyle w:val="Heading2"/>
+      </w:pPr>
+      <w:bookmarkStart w:id="35" w:name="_Toc521058064"/>
+      <w:r>
+        <w:t>Labelling is hard</w:t>
+      </w:r>
+      <w:bookmarkEnd w:id="35"/>
+    </w:p>
+    <w:p>
+      <w:pPr>
+        <w:pStyle w:val="Heading2"/>
+      </w:pPr>
+      <w:bookmarkStart w:id="36" w:name="_Toc521058065"/>
       <w:r>
         <w:t>Sentence tokenization is hard</w:t>
       </w:r>
-      <w:bookmarkEnd w:id="31"/>
+      <w:bookmarkEnd w:id="36"/>
     </w:p>
     <w:p>
       <w:r>
@@ -4222,11 +4501,11 @@
       <w:pPr>
         <w:pStyle w:val="Heading1"/>
       </w:pPr>
-      <w:bookmarkStart w:id="32" w:name="_Toc521058066"/>
+      <w:bookmarkStart w:id="37" w:name="_Toc521058066"/>
       <w:r>
         <w:t>References</w:t>
       </w:r>
-      <w:bookmarkEnd w:id="32"/>
+      <w:bookmarkEnd w:id="37"/>
     </w:p>
     <w:p>
       <w:pPr>
@@ -4242,11 +4521,11 @@
       <w:pPr>
         <w:pStyle w:val="Heading1"/>
       </w:pPr>
-      <w:bookmarkStart w:id="33" w:name="_Toc521058067"/>
+      <w:bookmarkStart w:id="38" w:name="_Toc521058067"/>
       <w:r>
         <w:t>User Manual</w:t>
       </w:r>
-      <w:bookmarkEnd w:id="33"/>
+      <w:bookmarkEnd w:id="38"/>
     </w:p>
     <w:p>
       <w:pPr>
@@ -4262,26 +4541,21 @@
       <w:pPr>
         <w:pStyle w:val="Heading1"/>
       </w:pPr>
-      <w:bookmarkStart w:id="34" w:name="_Toc521058068"/>
+      <w:bookmarkStart w:id="39" w:name="_Toc521058068"/>
       <w:r>
         <w:t>Appendix: Code</w:t>
       </w:r>
-      <w:bookmarkEnd w:id="34"/>
+      <w:bookmarkEnd w:id="39"/>
     </w:p>
     <w:p>
       <w:pPr>
         <w:pStyle w:val="Heading1"/>
       </w:pPr>
-      <w:bookmarkStart w:id="35" w:name="_Toc521058069"/>
-      <w:r>
-        <w:t xml:space="preserve">What’s My </w:t>
-      </w:r>
-      <w:proofErr w:type="gramStart"/>
-      <w:r>
-        <w:t>Work</w:t>
-      </w:r>
-      <w:bookmarkEnd w:id="35"/>
-      <w:proofErr w:type="gramEnd"/>
+      <w:bookmarkStart w:id="40" w:name="_Toc521058069"/>
+      <w:r>
+        <w:t>What’s My Work</w:t>
+      </w:r>
+      <w:bookmarkEnd w:id="40"/>
     </w:p>
     <w:p/>
     <w:p/>
@@ -4363,8 +4637,16 @@
       <w:r>
         <w:t xml:space="preserve"> </w:t>
       </w:r>
-      <w:r>
-        <w:t>https://github.com/0xnurl/keras_character_based_ner</w:t>
+      <w:hyperlink r:id="rId1" w:history="1">
+        <w:r>
+          <w:rPr>
+            <w:rStyle w:val="Hyperlink"/>
+          </w:rPr>
+          <w:t>https://github.com/0xnurl/keras_character_based_ner</w:t>
+        </w:r>
+      </w:hyperlink>
+      <w:r>
+        <w:t xml:space="preserve"> </w:t>
       </w:r>
     </w:p>
   </w:footnote>
@@ -4382,8 +4664,16 @@
       <w:r>
         <w:t xml:space="preserve"> </w:t>
       </w:r>
-      <w:r>
-        <w:t>https://hansard.parliament.uk/</w:t>
+      <w:hyperlink r:id="rId2" w:history="1">
+        <w:r>
+          <w:rPr>
+            <w:rStyle w:val="Hyperlink"/>
+          </w:rPr>
+          <w:t>https://hansard.parliament.uk/</w:t>
+        </w:r>
+      </w:hyperlink>
+      <w:r>
+        <w:t xml:space="preserve"> </w:t>
       </w:r>
     </w:p>
   </w:footnote>
@@ -4401,7 +4691,7 @@
       <w:r>
         <w:t xml:space="preserve"> </w:t>
       </w:r>
-      <w:hyperlink r:id="rId1" w:history="1">
+      <w:hyperlink r:id="rId3" w:history="1">
         <w:r>
           <w:rPr>
             <w:rStyle w:val="Hyperlink"/>
@@ -4412,8 +4702,97 @@
       <w:r>
         <w:t xml:space="preserve"> and </w:t>
       </w:r>
-      <w:r>
-        <w:t>http://api.data.parliament.uk/</w:t>
+      <w:hyperlink r:id="rId4" w:history="1">
+        <w:r>
+          <w:rPr>
+            <w:rStyle w:val="Hyperlink"/>
+          </w:rPr>
+          <w:t>http://api.data.parliament.uk/</w:t>
+        </w:r>
+      </w:hyperlink>
+      <w:r>
+        <w:t xml:space="preserve"> </w:t>
+      </w:r>
+    </w:p>
+  </w:footnote>
+  <w:footnote w:id="4">
+    <w:p>
+      <w:pPr>
+        <w:pStyle w:val="FootnoteText"/>
+      </w:pPr>
+      <w:r>
+        <w:rPr>
+          <w:rStyle w:val="FootnoteReference"/>
+        </w:rPr>
+        <w:footnoteRef/>
+      </w:r>
+      <w:r>
+        <w:t xml:space="preserve"> </w:t>
+      </w:r>
+      <w:hyperlink r:id="rId5" w:history="1">
+        <w:r>
+          <w:rPr>
+            <w:rStyle w:val="Hyperlink"/>
+          </w:rPr>
+          <w:t>https://www.theyworkforyou.com/api/</w:t>
+        </w:r>
+      </w:hyperlink>
+      <w:r>
+        <w:t xml:space="preserve"> </w:t>
+      </w:r>
+    </w:p>
+  </w:footnote>
+  <w:footnote w:id="5">
+    <w:p>
+      <w:pPr>
+        <w:pStyle w:val="FootnoteText"/>
+      </w:pPr>
+      <w:r>
+        <w:rPr>
+          <w:rStyle w:val="FootnoteReference"/>
+        </w:rPr>
+        <w:footnoteRef/>
+      </w:r>
+      <w:r>
+        <w:t xml:space="preserve"> </w:t>
+      </w:r>
+      <w:hyperlink r:id="rId6" w:history="1">
+        <w:r>
+          <w:rPr>
+            <w:rStyle w:val="Hyperlink"/>
+          </w:rPr>
+          <w:t>https://dbpedia.org/sparql</w:t>
+        </w:r>
+      </w:hyperlink>
+      <w:r>
+        <w:t xml:space="preserve"> </w:t>
+      </w:r>
+    </w:p>
+  </w:footnote>
+  <w:footnote w:id="6">
+    <w:p>
+      <w:pPr>
+        <w:pStyle w:val="FootnoteText"/>
+      </w:pPr>
+      <w:r>
+        <w:rPr>
+          <w:rStyle w:val="FootnoteReference"/>
+        </w:rPr>
+        <w:footnoteRef/>
+      </w:r>
+      <w:r>
+        <w:t xml:space="preserve"> </w:t>
+      </w:r>
+      <w:hyperlink r:id="rId7" w:history="1">
+        <w:r>
+          <w:rPr>
+            <w:rStyle w:val="Hyperlink"/>
+          </w:rPr>
+          <w:t>https://rdflib.github.io/sparqlwrapper/</w:t>
+        </w:r>
+      </w:hyperlink>
+      <w:r>
+        <w:t xml:space="preserve"> </w:t>
       </w:r>
     </w:p>
   </w:footnote>
@@ -5698,7 +6077,6 @@
   <w:style w:type="character" w:default="1" w:styleId="DefaultParagraphFont">
     <w:name w:val="Default Paragraph Font"/>
     <w:uiPriority w:val="1"/>
-    <w:semiHidden/>
     <w:unhideWhenUsed/>
   </w:style>
   <w:style w:type="table" w:default="1" w:styleId="TableNormal">
@@ -6335,7 +6713,7 @@
 </file>
 
 <file path=customXml/itemProps1.xml><?xml version="1.0" encoding="utf-8"?>
-<ds:datastoreItem xmlns:ds="http://schemas.openxmlformats.org/officeDocument/2006/customXml" ds:itemID="{A5BDB60F-B600-0D46-A2B2-1C9617A41F71}">
+<ds:datastoreItem xmlns:ds="http://schemas.openxmlformats.org/officeDocument/2006/customXml" ds:itemID="{4A985BD3-1CB4-D64A-A169-090FC38BF7CC}">
   <ds:schemaRefs>
     <ds:schemaRef ds:uri="http://schemas.openxmlformats.org/officeDocument/2006/bibliography"/>
   </ds:schemaRefs>

</xml_diff>

<commit_message>
Add introduction to Report and pad out Software Arch intro
</commit_message>
<xml_diff>
--- a/docs/REP_RalphM_CS.docx
+++ b/docs/REP_RalphM_CS.docx
@@ -4099,9 +4099,6 @@
       <w:r>
         <w:t>The Pipeline of tasks</w:t>
       </w:r>
-      <w:r>
-        <w:t xml:space="preserve"> and Invoke</w:t>
-      </w:r>
       <w:bookmarkEnd w:id="8"/>
     </w:p>
     <w:p/>
@@ -4160,15 +4157,757 @@
       <w:r>
         <w:t>.</w:t>
       </w:r>
+      <w:r>
+        <w:t xml:space="preserve"> Were this system to be ‘productionised’, then all the stages of this flow would be run through a Continuous Integration system such as Jenkins or GoCD which would run the different stages in the correct sequence, so that new Named Entity data and newly produced Hansard records could be fed into the pipeline, and used to update the model or create a new one.</w:t>
+      </w:r>
     </w:p>
     <w:p/>
     <w:p>
+      <w:pPr>
+        <w:pStyle w:val="Heading2"/>
+      </w:pPr>
+      <w:r>
+        <w:t>Invoke</w:t>
+      </w:r>
+    </w:p>
+    <w:p/>
+    <w:p>
       <w:r>
         <w:t>As so much of this project’s effort was in collecting data for pre-processing,</w:t>
+      </w:r>
+      <w:r>
+        <w:t xml:space="preserve"> a command-line driven front-end was preferred over building a Graphical User Interface (GUI) just for the internal tasks of gathering, processing and aggregating data. Given the pipeline structure of the project, it was essential to have a tool that would allow code execution to start at any point in the pipeline, with all the correct dependencies in place, having run any prerequisite tasks required. Invoke</w:t>
+      </w:r>
+      <w:r>
+        <w:rPr>
+          <w:rStyle w:val="FootnoteReference"/>
+        </w:rPr>
+        <w:footnoteReference w:id="7"/>
+      </w:r>
+      <w:r>
+        <w:t xml:space="preserve"> was chosen, after some experimentation with Argh, Shovel and Doit. </w:t>
+      </w:r>
+    </w:p>
+    <w:p/>
+    <w:p>
+      <w:r>
+        <w:t>Invoke was found to support arbitrary library impo</w:t>
       </w:r>
       <w:bookmarkStart w:id="9" w:name="_GoBack"/>
       <w:bookmarkEnd w:id="9"/>
+      <w:r>
+        <w:t>rts from the Python global library and the current project, whereas Doit manipulated the user’s PYTHONPATH and so could not be integrated with a project of library code. Invoke also supports the basic features for which one might use a Makefile – a simple command line front-end providing many possible entrypoints into an application</w:t>
+      </w:r>
+      <w:r>
+        <w:t>, with listed prerequisite tasks which could be called with specified, or default, arguments.</w:t>
+      </w:r>
+      <w:r>
+        <w:t xml:space="preserve"> In contrast to using Make, the task file itself (tasks.py in the code listing, given in section </w:t>
+      </w:r>
+      <w:r>
+        <w:fldChar w:fldCharType="begin"/>
+      </w:r>
+      <w:r>
+        <w:instrText xml:space="preserve"> REF _Ref521061060 \r \h </w:instrText>
+      </w:r>
+      <w:r>
+        <w:fldChar w:fldCharType="separate"/>
+      </w:r>
+      <w:r>
+        <w:t>13</w:t>
+      </w:r>
+      <w:r>
+        <w:fldChar w:fldCharType="end"/>
+      </w:r>
+      <w:r>
+        <w:t xml:space="preserve">) is in pure python and does not require tab characters for delineation. </w:t>
+      </w:r>
+      <w:r>
+        <w:t>Most calls were simply Python library imports and function executions, but some required separate command-line invocations e.g. to start PyTest or MyPy (for unit testing and static type analysis, respectively), which Invoke natively supports much more elegantly than Argh or Shovel.</w:t>
+      </w:r>
     </w:p>
+    <w:p/>
+    <w:p>
+      <w:r>
+        <w:t>Table 1</w:t>
+      </w:r>
+      <w:r>
+        <w:t xml:space="preserve"> </w:t>
+      </w:r>
+      <w:r>
+        <w:t>comprises</w:t>
+      </w:r>
+      <w:r>
+        <w:t xml:space="preserve"> a list of Invoke tasks which could be started within the project, along with a description of the work that they did</w:t>
+      </w:r>
+      <w:r>
+        <w:t>.</w:t>
+      </w:r>
+      <w:r>
+        <w:t xml:space="preserve"> The tasks are a combination of environment setup, running automated tests, and the ‘business logic’ of the code – the downloading and processing of Named Entities and Hansard debates. Having one clean, uniform interface for all these tasks greatly simplified the workflow when parts of the pipeline had to be re-run, without the overhead of creating a GUI or integrating with one.</w:t>
+      </w:r>
+    </w:p>
+    <w:p/>
+    <w:p>
+      <w:pPr>
+        <w:pStyle w:val="Caption"/>
+        <w:keepNext/>
+      </w:pPr>
+      <w:r>
+        <w:t xml:space="preserve">Table </w:t>
+      </w:r>
+      <w:r>
+        <w:fldChar w:fldCharType="begin"/>
+      </w:r>
+      <w:r>
+        <w:instrText xml:space="preserve"> SEQ Table \* ARABIC </w:instrText>
+      </w:r>
+      <w:r>
+        <w:fldChar w:fldCharType="separate"/>
+      </w:r>
+      <w:r>
+        <w:rPr>
+          <w:noProof/>
+        </w:rPr>
+        <w:t>1</w:t>
+      </w:r>
+      <w:r>
+        <w:fldChar w:fldCharType="end"/>
+      </w:r>
+      <w:r>
+        <w:t xml:space="preserve"> List of Invoke tasks used to drive the pipeline</w:t>
+      </w:r>
+    </w:p>
+    <w:tbl>
+      <w:tblPr>
+        <w:tblStyle w:val="TableGrid"/>
+        <w:tblW w:w="0" w:type="auto"/>
+        <w:tblLook w:val="04A0" w:firstRow="1" w:lastRow="0" w:firstColumn="1" w:lastColumn="0" w:noHBand="0" w:noVBand="1"/>
+      </w:tblPr>
+      <w:tblGrid>
+        <w:gridCol w:w="4913"/>
+        <w:gridCol w:w="4097"/>
+      </w:tblGrid>
+      <w:tr>
+        <w:tc>
+          <w:tcPr>
+            <w:tcW w:w="4913" w:type="dxa"/>
+          </w:tcPr>
+          <w:p>
+            <w:r>
+              <w:t>Task</w:t>
+            </w:r>
+          </w:p>
+        </w:tc>
+        <w:tc>
+          <w:tcPr>
+            <w:tcW w:w="4097" w:type="dxa"/>
+          </w:tcPr>
+          <w:p>
+            <w:r>
+              <w:t>Description</w:t>
+            </w:r>
+          </w:p>
+        </w:tc>
+      </w:tr>
+      <w:tr>
+        <w:tc>
+          <w:tcPr>
+            <w:tcW w:w="4913" w:type="dxa"/>
+          </w:tcPr>
+          <w:p>
+            <w:r>
+              <w:t>char-ner-create-x</w:t>
+            </w:r>
+          </w:p>
+          <w:p/>
+        </w:tc>
+        <w:tc>
+          <w:tcPr>
+            <w:tcW w:w="4097" w:type="dxa"/>
+          </w:tcPr>
+          <w:p>
+            <w:r>
+              <w:t>Create an X tensor</w:t>
+            </w:r>
+            <w:r>
+              <w:t xml:space="preserve"> of Numpy arrays</w:t>
+            </w:r>
+            <w:r>
+              <w:t xml:space="preserve"> from numerified Hansard data</w:t>
+            </w:r>
+          </w:p>
+        </w:tc>
+      </w:tr>
+      <w:tr>
+        <w:tc>
+          <w:tcPr>
+            <w:tcW w:w="4913" w:type="dxa"/>
+          </w:tcPr>
+          <w:p>
+            <w:r>
+              <w:t>char-ner-create-y</w:t>
+            </w:r>
+          </w:p>
+        </w:tc>
+        <w:tc>
+          <w:tcPr>
+            <w:tcW w:w="4097" w:type="dxa"/>
+          </w:tcPr>
+          <w:p>
+            <w:r>
+              <w:t>Create a Y tensor of Numpy arrays from</w:t>
+            </w:r>
+            <w:r>
+              <w:t xml:space="preserve"> onehot vectors from interpolated (labelled) Hansard debates</w:t>
+            </w:r>
+          </w:p>
+        </w:tc>
+      </w:tr>
+      <w:tr>
+        <w:tc>
+          <w:tcPr>
+            <w:tcW w:w="4913" w:type="dxa"/>
+          </w:tcPr>
+          <w:p>
+            <w:r>
+              <w:t>char-ner-display-median-sentence-length</w:t>
+            </w:r>
+          </w:p>
+        </w:tc>
+        <w:tc>
+          <w:tcPr>
+            <w:tcW w:w="4097" w:type="dxa"/>
+          </w:tcPr>
+          <w:p/>
+        </w:tc>
+      </w:tr>
+      <w:tr>
+        <w:tc>
+          <w:tcPr>
+            <w:tcW w:w="4913" w:type="dxa"/>
+          </w:tcPr>
+          <w:p>
+            <w:r>
+              <w:t>ch</w:t>
+            </w:r>
+            <w:r>
+              <w:t>ar-ner-display-pickled-alphabet</w:t>
+            </w:r>
+          </w:p>
+        </w:tc>
+        <w:tc>
+          <w:tcPr>
+            <w:tcW w:w="4097" w:type="dxa"/>
+          </w:tcPr>
+          <w:p/>
+        </w:tc>
+      </w:tr>
+      <w:tr>
+        <w:tc>
+          <w:tcPr>
+            <w:tcW w:w="4913" w:type="dxa"/>
+          </w:tcPr>
+          <w:p>
+            <w:r>
+              <w:t>char-ner-pickle-alphabet</w:t>
+            </w:r>
+          </w:p>
+        </w:tc>
+        <w:tc>
+          <w:tcPr>
+            <w:tcW w:w="4097" w:type="dxa"/>
+          </w:tcPr>
+          <w:p/>
+        </w:tc>
+      </w:tr>
+      <w:tr>
+        <w:tc>
+          <w:tcPr>
+            <w:tcW w:w="4913" w:type="dxa"/>
+          </w:tcPr>
+          <w:p>
+            <w:r>
+              <w:t>char-ner-rehash-datasets</w:t>
+            </w:r>
+          </w:p>
+        </w:tc>
+        <w:tc>
+          <w:tcPr>
+            <w:tcW w:w="4097" w:type="dxa"/>
+          </w:tcPr>
+          <w:p/>
+        </w:tc>
+      </w:tr>
+      <w:tr>
+        <w:tc>
+          <w:tcPr>
+            <w:tcW w:w="4913" w:type="dxa"/>
+          </w:tcPr>
+          <w:p>
+            <w:r>
+              <w:t>compile</w:t>
+            </w:r>
+          </w:p>
+        </w:tc>
+        <w:tc>
+          <w:tcPr>
+            <w:tcW w:w="4097" w:type="dxa"/>
+          </w:tcPr>
+          <w:p/>
+        </w:tc>
+      </w:tr>
+      <w:tr>
+        <w:tc>
+          <w:tcPr>
+            <w:tcW w:w="4913" w:type="dxa"/>
+          </w:tcPr>
+          <w:p>
+            <w:r>
+              <w:t>enable-venv</w:t>
+            </w:r>
+          </w:p>
+        </w:tc>
+        <w:tc>
+          <w:tcPr>
+            <w:tcW w:w="4097" w:type="dxa"/>
+          </w:tcPr>
+          <w:p/>
+        </w:tc>
+      </w:tr>
+      <w:tr>
+        <w:tc>
+          <w:tcPr>
+            <w:tcW w:w="4913" w:type="dxa"/>
+          </w:tcPr>
+          <w:p>
+            <w:r>
+              <w:t>hansard-chunk-all</w:t>
+            </w:r>
+          </w:p>
+        </w:tc>
+        <w:tc>
+          <w:tcPr>
+            <w:tcW w:w="4097" w:type="dxa"/>
+          </w:tcPr>
+          <w:p/>
+        </w:tc>
+      </w:tr>
+      <w:tr>
+        <w:tc>
+          <w:tcPr>
+            <w:tcW w:w="4913" w:type="dxa"/>
+          </w:tcPr>
+          <w:p>
+            <w:r>
+              <w:t>hansard-chunk-one</w:t>
+            </w:r>
+          </w:p>
+        </w:tc>
+        <w:tc>
+          <w:tcPr>
+            <w:tcW w:w="4097" w:type="dxa"/>
+          </w:tcPr>
+          <w:p/>
+        </w:tc>
+      </w:tr>
+      <w:tr>
+        <w:tc>
+          <w:tcPr>
+            <w:tcW w:w="4913" w:type="dxa"/>
+          </w:tcPr>
+          <w:p>
+            <w:r>
+              <w:t>hansard-display-chunked</w:t>
+            </w:r>
+          </w:p>
+        </w:tc>
+        <w:tc>
+          <w:tcPr>
+            <w:tcW w:w="4097" w:type="dxa"/>
+          </w:tcPr>
+          <w:p/>
+        </w:tc>
+      </w:tr>
+      <w:tr>
+        <w:tc>
+          <w:tcPr>
+            <w:tcW w:w="4913" w:type="dxa"/>
+          </w:tcPr>
+          <w:p>
+            <w:r>
+              <w:t>hansard-display-interpolated-file</w:t>
+            </w:r>
+          </w:p>
+        </w:tc>
+        <w:tc>
+          <w:tcPr>
+            <w:tcW w:w="4097" w:type="dxa"/>
+          </w:tcPr>
+          <w:p/>
+        </w:tc>
+      </w:tr>
+      <w:tr>
+        <w:tc>
+          <w:tcPr>
+            <w:tcW w:w="4913" w:type="dxa"/>
+          </w:tcPr>
+          <w:p>
+            <w:r>
+              <w:t>hansard-download-all</w:t>
+            </w:r>
+          </w:p>
+        </w:tc>
+        <w:tc>
+          <w:tcPr>
+            <w:tcW w:w="4097" w:type="dxa"/>
+          </w:tcPr>
+          <w:p/>
+        </w:tc>
+      </w:tr>
+      <w:tr>
+        <w:tc>
+          <w:tcPr>
+            <w:tcW w:w="4913" w:type="dxa"/>
+          </w:tcPr>
+          <w:p>
+            <w:r>
+              <w:t>hansard-fix-uninterpolated</w:t>
+            </w:r>
+          </w:p>
+        </w:tc>
+        <w:tc>
+          <w:tcPr>
+            <w:tcW w:w="4097" w:type="dxa"/>
+          </w:tcPr>
+          <w:p/>
+        </w:tc>
+      </w:tr>
+      <w:tr>
+        <w:tc>
+          <w:tcPr>
+            <w:tcW w:w="4913" w:type="dxa"/>
+          </w:tcPr>
+          <w:p>
+            <w:r>
+              <w:t>hansard-interpolate-all</w:t>
+            </w:r>
+          </w:p>
+        </w:tc>
+        <w:tc>
+          <w:tcPr>
+            <w:tcW w:w="4097" w:type="dxa"/>
+          </w:tcPr>
+          <w:p/>
+        </w:tc>
+      </w:tr>
+      <w:tr>
+        <w:tc>
+          <w:tcPr>
+            <w:tcW w:w="4913" w:type="dxa"/>
+          </w:tcPr>
+          <w:p>
+            <w:r>
+              <w:t>hansard-interpolate-one</w:t>
+            </w:r>
+          </w:p>
+        </w:tc>
+        <w:tc>
+          <w:tcPr>
+            <w:tcW w:w="4097" w:type="dxa"/>
+          </w:tcPr>
+          <w:p/>
+        </w:tc>
+      </w:tr>
+      <w:tr>
+        <w:tc>
+          <w:tcPr>
+            <w:tcW w:w="4913" w:type="dxa"/>
+          </w:tcPr>
+          <w:p>
+            <w:r>
+              <w:t>hansard-numerify-one-to-file</w:t>
+            </w:r>
+          </w:p>
+        </w:tc>
+        <w:tc>
+          <w:tcPr>
+            <w:tcW w:w="4097" w:type="dxa"/>
+          </w:tcPr>
+          <w:p/>
+        </w:tc>
+      </w:tr>
+      <w:tr>
+        <w:tc>
+          <w:tcPr>
+            <w:tcW w:w="4913" w:type="dxa"/>
+          </w:tcPr>
+          <w:p>
+            <w:r>
+              <w:t>hansard-process-all</w:t>
+            </w:r>
+          </w:p>
+        </w:tc>
+        <w:tc>
+          <w:tcPr>
+            <w:tcW w:w="4097" w:type="dxa"/>
+          </w:tcPr>
+          <w:p/>
+        </w:tc>
+      </w:tr>
+      <w:tr>
+        <w:tc>
+          <w:tcPr>
+            <w:tcW w:w="4913" w:type="dxa"/>
+          </w:tcPr>
+          <w:p>
+            <w:r>
+              <w:t>hansard-process-one</w:t>
+            </w:r>
+          </w:p>
+        </w:tc>
+        <w:tc>
+          <w:tcPr>
+            <w:tcW w:w="4097" w:type="dxa"/>
+          </w:tcPr>
+          <w:p/>
+        </w:tc>
+      </w:tr>
+      <w:tr>
+        <w:tc>
+          <w:tcPr>
+            <w:tcW w:w="4913" w:type="dxa"/>
+          </w:tcPr>
+          <w:p>
+            <w:r>
+              <w:t>hansard-write-total-number-of-sentences-to-file</w:t>
+            </w:r>
+          </w:p>
+        </w:tc>
+        <w:tc>
+          <w:tcPr>
+            <w:tcW w:w="4097" w:type="dxa"/>
+          </w:tcPr>
+          <w:p/>
+        </w:tc>
+      </w:tr>
+      <w:tr>
+        <w:tc>
+          <w:tcPr>
+            <w:tcW w:w="4913" w:type="dxa"/>
+          </w:tcPr>
+          <w:p>
+            <w:r>
+              <w:t>model-minify-toy</w:t>
+            </w:r>
+          </w:p>
+        </w:tc>
+        <w:tc>
+          <w:tcPr>
+            <w:tcW w:w="4097" w:type="dxa"/>
+          </w:tcPr>
+          <w:p/>
+        </w:tc>
+      </w:tr>
+      <w:tr>
+        <w:tc>
+          <w:tcPr>
+            <w:tcW w:w="4913" w:type="dxa"/>
+          </w:tcPr>
+          <w:p>
+            <w:r>
+              <w:t>model-train-mini</w:t>
+            </w:r>
+          </w:p>
+        </w:tc>
+        <w:tc>
+          <w:tcPr>
+            <w:tcW w:w="4097" w:type="dxa"/>
+          </w:tcPr>
+          <w:p/>
+        </w:tc>
+      </w:tr>
+      <w:tr>
+        <w:tc>
+          <w:tcPr>
+            <w:tcW w:w="4913" w:type="dxa"/>
+          </w:tcPr>
+          <w:p>
+            <w:r>
+              <w:t>model-train-toy</w:t>
+            </w:r>
+          </w:p>
+        </w:tc>
+        <w:tc>
+          <w:tcPr>
+            <w:tcW w:w="4097" w:type="dxa"/>
+          </w:tcPr>
+          <w:p/>
+        </w:tc>
+      </w:tr>
+      <w:tr>
+        <w:tc>
+          <w:tcPr>
+            <w:tcW w:w="4913" w:type="dxa"/>
+          </w:tcPr>
+          <w:p>
+            <w:r>
+              <w:t>ne-data-companies-download-process</w:t>
+            </w:r>
+          </w:p>
+        </w:tc>
+        <w:tc>
+          <w:tcPr>
+            <w:tcW w:w="4097" w:type="dxa"/>
+          </w:tcPr>
+          <w:p/>
+        </w:tc>
+      </w:tr>
+      <w:tr>
+        <w:tc>
+          <w:tcPr>
+            <w:tcW w:w="4913" w:type="dxa"/>
+          </w:tcPr>
+          <w:p>
+            <w:r>
+              <w:t>ne-data-companies-process</w:t>
+            </w:r>
+          </w:p>
+        </w:tc>
+        <w:tc>
+          <w:tcPr>
+            <w:tcW w:w="4097" w:type="dxa"/>
+          </w:tcPr>
+          <w:p/>
+        </w:tc>
+      </w:tr>
+      <w:tr>
+        <w:tc>
+          <w:tcPr>
+            <w:tcW w:w="4913" w:type="dxa"/>
+          </w:tcPr>
+          <w:p>
+            <w:r>
+              <w:t>ne-data-people-download-process</w:t>
+            </w:r>
+          </w:p>
+        </w:tc>
+        <w:tc>
+          <w:tcPr>
+            <w:tcW w:w="4097" w:type="dxa"/>
+          </w:tcPr>
+          <w:p/>
+        </w:tc>
+      </w:tr>
+      <w:tr>
+        <w:tc>
+          <w:tcPr>
+            <w:tcW w:w="4913" w:type="dxa"/>
+          </w:tcPr>
+          <w:p>
+            <w:r>
+              <w:t>ne-data-people-process</w:t>
+            </w:r>
+          </w:p>
+        </w:tc>
+        <w:tc>
+          <w:tcPr>
+            <w:tcW w:w="4097" w:type="dxa"/>
+          </w:tcPr>
+          <w:p/>
+        </w:tc>
+      </w:tr>
+      <w:tr>
+        <w:tc>
+          <w:tcPr>
+            <w:tcW w:w="4913" w:type="dxa"/>
+          </w:tcPr>
+          <w:p>
+            <w:r>
+              <w:t>ne-data-places-download-process</w:t>
+            </w:r>
+          </w:p>
+        </w:tc>
+        <w:tc>
+          <w:tcPr>
+            <w:tcW w:w="4097" w:type="dxa"/>
+          </w:tcPr>
+          <w:p/>
+        </w:tc>
+      </w:tr>
+      <w:tr>
+        <w:tc>
+          <w:tcPr>
+            <w:tcW w:w="4913" w:type="dxa"/>
+          </w:tcPr>
+          <w:p>
+            <w:r>
+              <w:t>ne-data-places-process</w:t>
+            </w:r>
+          </w:p>
+        </w:tc>
+        <w:tc>
+          <w:tcPr>
+            <w:tcW w:w="4097" w:type="dxa"/>
+          </w:tcPr>
+          <w:p/>
+        </w:tc>
+      </w:tr>
+      <w:tr>
+        <w:tc>
+          <w:tcPr>
+            <w:tcW w:w="4913" w:type="dxa"/>
+          </w:tcPr>
+          <w:p>
+            <w:r>
+              <w:t>print-debate-titles</w:t>
+            </w:r>
+          </w:p>
+        </w:tc>
+        <w:tc>
+          <w:tcPr>
+            <w:tcW w:w="4097" w:type="dxa"/>
+          </w:tcPr>
+          <w:p/>
+        </w:tc>
+      </w:tr>
+      <w:tr>
+        <w:tc>
+          <w:tcPr>
+            <w:tcW w:w="4913" w:type="dxa"/>
+          </w:tcPr>
+          <w:p>
+            <w:r>
+              <w:t>python-type-check</w:t>
+            </w:r>
+          </w:p>
+        </w:tc>
+        <w:tc>
+          <w:tcPr>
+            <w:tcW w:w="4097" w:type="dxa"/>
+          </w:tcPr>
+          <w:p/>
+        </w:tc>
+      </w:tr>
+      <w:tr>
+        <w:tc>
+          <w:tcPr>
+            <w:tcW w:w="4913" w:type="dxa"/>
+          </w:tcPr>
+          <w:p>
+            <w:r>
+              <w:t>test</w:t>
+            </w:r>
+          </w:p>
+        </w:tc>
+        <w:tc>
+          <w:tcPr>
+            <w:tcW w:w="4097" w:type="dxa"/>
+          </w:tcPr>
+          <w:p/>
+        </w:tc>
+      </w:tr>
+    </w:tbl>
     <w:p/>
     <w:p>
       <w:pPr>
@@ -4302,6 +5041,14 @@
       <w:pPr>
         <w:pStyle w:val="Heading2"/>
       </w:pPr>
+      <w:r>
+        <w:t>Partition into datasets and sizes</w:t>
+      </w:r>
+    </w:p>
+    <w:p>
+      <w:pPr>
+        <w:pStyle w:val="Heading2"/>
+      </w:pPr>
       <w:bookmarkStart w:id="17" w:name="_Toc521058049"/>
       <w:r>
         <w:t>Formation of Tensors</w:t>
@@ -4387,6 +5134,7 @@
       </w:r>
       <w:bookmarkEnd w:id="27"/>
     </w:p>
+    <w:p/>
     <w:p>
       <w:r>
         <w:t>E.g. No speaker information due to XML processing</w:t>
@@ -4482,6 +5230,7 @@
       </w:r>
       <w:bookmarkEnd w:id="36"/>
     </w:p>
+    <w:p/>
     <w:p>
       <w:r>
         <w:t>Taught specific abbreviations to the tokenizer. Still bugs outstanding.</w:t>
@@ -4542,20 +5291,22 @@
         <w:pStyle w:val="Heading1"/>
       </w:pPr>
       <w:bookmarkStart w:id="39" w:name="_Toc521058068"/>
+      <w:bookmarkStart w:id="40" w:name="_Ref521061060"/>
       <w:r>
         <w:t>Appendix: Code</w:t>
       </w:r>
       <w:bookmarkEnd w:id="39"/>
+      <w:bookmarkEnd w:id="40"/>
     </w:p>
     <w:p>
       <w:pPr>
         <w:pStyle w:val="Heading1"/>
       </w:pPr>
-      <w:bookmarkStart w:id="40" w:name="_Toc521058069"/>
+      <w:bookmarkStart w:id="41" w:name="_Toc521058069"/>
       <w:r>
         <w:t>What’s My Work</w:t>
       </w:r>
-      <w:bookmarkEnd w:id="40"/>
+      <w:bookmarkEnd w:id="41"/>
     </w:p>
     <w:p/>
     <w:p/>
@@ -4793,6 +5544,25 @@
       </w:hyperlink>
       <w:r>
         <w:t xml:space="preserve"> </w:t>
+      </w:r>
+    </w:p>
+  </w:footnote>
+  <w:footnote w:id="7">
+    <w:p>
+      <w:pPr>
+        <w:pStyle w:val="FootnoteText"/>
+      </w:pPr>
+      <w:r>
+        <w:rPr>
+          <w:rStyle w:val="FootnoteReference"/>
+        </w:rPr>
+        <w:footnoteRef/>
+      </w:r>
+      <w:r>
+        <w:t xml:space="preserve"> </w:t>
+      </w:r>
+      <w:r>
+        <w:t>http://www.pyinvoke.org/</w:t>
       </w:r>
     </w:p>
   </w:footnote>
@@ -6410,6 +7180,22 @@
       <w:vertAlign w:val="superscript"/>
     </w:rPr>
   </w:style>
+  <w:style w:type="table" w:styleId="TableGrid">
+    <w:name w:val="Table Grid"/>
+    <w:basedOn w:val="TableNormal"/>
+    <w:uiPriority w:val="39"/>
+    <w:rsid w:val="00BA2C19"/>
+    <w:tblPr>
+      <w:tblBorders>
+        <w:top w:val="single" w:sz="4" w:space="0" w:color="auto"/>
+        <w:left w:val="single" w:sz="4" w:space="0" w:color="auto"/>
+        <w:bottom w:val="single" w:sz="4" w:space="0" w:color="auto"/>
+        <w:right w:val="single" w:sz="4" w:space="0" w:color="auto"/>
+        <w:insideH w:val="single" w:sz="4" w:space="0" w:color="auto"/>
+        <w:insideV w:val="single" w:sz="4" w:space="0" w:color="auto"/>
+      </w:tblBorders>
+    </w:tblPr>
+  </w:style>
 </w:styles>
 </file>
 
@@ -6713,7 +7499,7 @@
 </file>
 
 <file path=customXml/itemProps1.xml><?xml version="1.0" encoding="utf-8"?>
-<ds:datastoreItem xmlns:ds="http://schemas.openxmlformats.org/officeDocument/2006/customXml" ds:itemID="{4A985BD3-1CB4-D64A-A169-090FC38BF7CC}">
+<ds:datastoreItem xmlns:ds="http://schemas.openxmlformats.org/officeDocument/2006/customXml" ds:itemID="{6B2004F6-D577-5C40-88B5-FEF66C52AABD}">
   <ds:schemaRefs>
     <ds:schemaRef ds:uri="http://schemas.openxmlformats.org/officeDocument/2006/bibliography"/>
   </ds:schemaRefs>

</xml_diff>

<commit_message>
Fill in invoke command table
</commit_message>
<xml_diff>
--- a/docs/REP_RalphM_CS.docx
+++ b/docs/REP_RalphM_CS.docx
@@ -1029,8 +1029,13 @@
         <w:t>help</w:t>
       </w:r>
       <w:r>
-        <w:t xml:space="preserve"> throughout this Master’s</w:t>
-      </w:r>
+        <w:t xml:space="preserve"> throughout this </w:t>
+      </w:r>
+      <w:proofErr w:type="gramStart"/>
+      <w:r>
+        <w:t>Master’s</w:t>
+      </w:r>
+      <w:proofErr w:type="gramEnd"/>
       <w:r>
         <w:t xml:space="preserve"> programme, while she worked on her own</w:t>
       </w:r>
@@ -3877,7 +3882,15 @@
         <w:t xml:space="preserve"> however this API is largely undocumented and was not available at the start of this project.</w:t>
       </w:r>
       <w:r>
-        <w:t xml:space="preserve"> Instead, I used the They Work For You API,</w:t>
+        <w:t xml:space="preserve"> Instead, I used the They Work </w:t>
+      </w:r>
+      <w:proofErr w:type="gramStart"/>
+      <w:r>
+        <w:t>For</w:t>
+      </w:r>
+      <w:proofErr w:type="gramEnd"/>
+      <w:r>
+        <w:t xml:space="preserve"> You API,</w:t>
       </w:r>
       <w:r>
         <w:rPr>
@@ -3889,7 +3902,15 @@
         <w:t xml:space="preserve"> </w:t>
       </w:r>
       <w:r>
-        <w:t xml:space="preserve">which has all debates from 1919 onwards available for download in a parsed XML format annotated with metadata about the speaker. I did not have time to use this high-quality metadata during the project, and found a few issues with the API (detailed in section </w:t>
+        <w:t xml:space="preserve">which has all debates from 1919 onwards available for download in a parsed XML format annotated with metadata about the speaker. I did not have time to use this high-quality metadata during the </w:t>
+      </w:r>
+      <w:proofErr w:type="gramStart"/>
+      <w:r>
+        <w:t>project, and</w:t>
+      </w:r>
+      <w:proofErr w:type="gramEnd"/>
+      <w:r>
+        <w:t xml:space="preserve"> found a few issues with the API (detailed in section </w:t>
       </w:r>
       <w:r>
         <w:fldChar w:fldCharType="begin"/>
@@ -4158,7 +4179,15 @@
         <w:t>.</w:t>
       </w:r>
       <w:r>
-        <w:t xml:space="preserve"> Were this system to be ‘productionised’, then all the stages of this flow would be run through a Continuous Integration system such as Jenkins or GoCD which would run the different stages in the correct sequence, so that new Named Entity data and newly produced Hansard records could be fed into the pipeline, and used to update the model or create a new one.</w:t>
+        <w:t xml:space="preserve"> Were this system to be ‘productionised’, then all the stages of this flow would be run through a Continuous Integration system such as Jenkins or GoCD which would run the different stages in the correct sequence, so that new Named Entity data and newly produced Hansard records could be fed into the </w:t>
+      </w:r>
+      <w:proofErr w:type="gramStart"/>
+      <w:r>
+        <w:t>pipeline, and</w:t>
+      </w:r>
+      <w:proofErr w:type="gramEnd"/>
+      <w:r>
+        <w:t xml:space="preserve"> used to update the model or create a new one.</w:t>
       </w:r>
     </w:p>
     <w:p/>
@@ -4191,12 +4220,7 @@
     <w:p/>
     <w:p>
       <w:r>
-        <w:t>Invoke was found to support arbitrary library impo</w:t>
-      </w:r>
-      <w:bookmarkStart w:id="9" w:name="_GoBack"/>
-      <w:bookmarkEnd w:id="9"/>
-      <w:r>
-        <w:t>rts from the Python global library and the current project, whereas Doit manipulated the user’s PYTHONPATH and so could not be integrated with a project of library code. Invoke also supports the basic features for which one might use a Makefile – a simple command line front-end providing many possible entrypoints into an application</w:t>
+        <w:t>Invoke was found to support arbitrary library imports from the Python global library and the current project, whereas Doit manipulated the user’s PYTHONPATH and so could not be integrated with a project of library code. Invoke also supports the basic features for which one might use a Makefile – a simple command line front-end providing many possible entrypoints into an application</w:t>
       </w:r>
       <w:r>
         <w:t>, with listed prerequisite tasks which could be called with specified, or default, arguments.</w:t>
@@ -4245,6 +4269,13 @@
       </w:r>
       <w:r>
         <w:t xml:space="preserve"> The tasks are a combination of environment setup, running automated tests, and the ‘business logic’ of the code – the downloading and processing of Named Entities and Hansard debates. Having one clean, uniform interface for all these tasks greatly simplified the workflow when parts of the pipeline had to be re-run, without the overhead of creating a GUI or integrating with one.</w:t>
+      </w:r>
+      <w:r>
+        <w:t xml:space="preserve"> Also, having pre-requisites </w:t>
+      </w:r>
+      <w:r>
+        <w:lastRenderedPageBreak/>
+        <w:t>in code avoids the need for repetition. For example, the unit tests are not run unless the virtual environment is set up, and the static type-checker has run already. These tasks are both listed as pre-requisites of the ‘test’ task in Invoke.</w:t>
       </w:r>
     </w:p>
     <w:p/>
@@ -4294,7 +4325,15 @@
             <w:tcW w:w="4913" w:type="dxa"/>
           </w:tcPr>
           <w:p>
-            <w:r>
+            <w:pPr>
+              <w:rPr>
+                <w:b/>
+              </w:rPr>
+            </w:pPr>
+            <w:r>
+              <w:rPr>
+                <w:b/>
+              </w:rPr>
               <w:t>Task</w:t>
             </w:r>
           </w:p>
@@ -4304,7 +4343,15 @@
             <w:tcW w:w="4097" w:type="dxa"/>
           </w:tcPr>
           <w:p>
-            <w:r>
+            <w:pPr>
+              <w:rPr>
+                <w:b/>
+              </w:rPr>
+            </w:pPr>
+            <w:r>
+              <w:rPr>
+                <w:b/>
+              </w:rPr>
               <w:t>Description</w:t>
             </w:r>
           </w:p>
@@ -4372,6 +4419,474 @@
           <w:p>
             <w:r>
               <w:t>char-ner-display-median-sentence-length</w:t>
+            </w:r>
+          </w:p>
+        </w:tc>
+        <w:tc>
+          <w:tcPr>
+            <w:tcW w:w="4097" w:type="dxa"/>
+          </w:tcPr>
+          <w:p>
+            <w:r>
+              <w:t>Get the median sentence length of a given dataset</w:t>
+            </w:r>
+          </w:p>
+        </w:tc>
+      </w:tr>
+      <w:tr>
+        <w:tc>
+          <w:tcPr>
+            <w:tcW w:w="4913" w:type="dxa"/>
+          </w:tcPr>
+          <w:p>
+            <w:r>
+              <w:t>ch</w:t>
+            </w:r>
+            <w:r>
+              <w:t>ar-ner-display-pickled-alphabet</w:t>
+            </w:r>
+          </w:p>
+        </w:tc>
+        <w:tc>
+          <w:tcPr>
+            <w:tcW w:w="4097" w:type="dxa"/>
+          </w:tcPr>
+          <w:p>
+            <w:r>
+              <w:t>Display the Char</w:t>
+            </w:r>
+            <w:r>
+              <w:t>Based</w:t>
+            </w:r>
+            <w:r>
+              <w:t>NERAlphabet object pickled to disk by char-ner-pickle-alphabet</w:t>
+            </w:r>
+          </w:p>
+        </w:tc>
+      </w:tr>
+      <w:tr>
+        <w:tc>
+          <w:tcPr>
+            <w:tcW w:w="4913" w:type="dxa"/>
+          </w:tcPr>
+          <w:p>
+            <w:r>
+              <w:t>char-ner-pickle-alphabet</w:t>
+            </w:r>
+          </w:p>
+        </w:tc>
+        <w:tc>
+          <w:tcPr>
+            <w:tcW w:w="4097" w:type="dxa"/>
+          </w:tcPr>
+          <w:p>
+            <w:r>
+              <w:t>Use a small subset of the Hansard debates data to union together all characters used and create a Char</w:t>
+            </w:r>
+            <w:r>
+              <w:t>Based</w:t>
+            </w:r>
+            <w:r>
+              <w:t>NERAlphabet object</w:t>
+            </w:r>
+            <w:r>
+              <w:t xml:space="preserve"> with a number-to-character mapping</w:t>
+            </w:r>
+          </w:p>
+        </w:tc>
+      </w:tr>
+      <w:tr>
+        <w:tc>
+          <w:tcPr>
+            <w:tcW w:w="4913" w:type="dxa"/>
+          </w:tcPr>
+          <w:p>
+            <w:r>
+              <w:t>char-ner-rehash-datasets</w:t>
+            </w:r>
+          </w:p>
+        </w:tc>
+        <w:tc>
+          <w:tcPr>
+            <w:tcW w:w="4097" w:type="dxa"/>
+          </w:tcPr>
+          <w:p>
+            <w:r>
+              <w:t xml:space="preserve">Rehash all the debate data into a different number of buckets – discussed in section </w:t>
+            </w:r>
+            <w:r>
+              <w:fldChar w:fldCharType="begin"/>
+            </w:r>
+            <w:r>
+              <w:instrText xml:space="preserve"> REF _Ref521062388 \r \h </w:instrText>
+            </w:r>
+            <w:r>
+              <w:fldChar w:fldCharType="separate"/>
+            </w:r>
+            <w:r>
+              <w:t>7.7</w:t>
+            </w:r>
+            <w:r>
+              <w:fldChar w:fldCharType="end"/>
+            </w:r>
+            <w:r>
+              <w:t>.</w:t>
+            </w:r>
+          </w:p>
+        </w:tc>
+      </w:tr>
+      <w:tr>
+        <w:tc>
+          <w:tcPr>
+            <w:tcW w:w="4913" w:type="dxa"/>
+          </w:tcPr>
+          <w:p>
+            <w:r>
+              <w:t>compile</w:t>
+            </w:r>
+          </w:p>
+        </w:tc>
+        <w:tc>
+          <w:tcPr>
+            <w:tcW w:w="4097" w:type="dxa"/>
+          </w:tcPr>
+          <w:p>
+            <w:r>
+              <w:t>Run py_compile on all python files to find compile-time static code problems</w:t>
+            </w:r>
+          </w:p>
+        </w:tc>
+      </w:tr>
+      <w:tr>
+        <w:tc>
+          <w:tcPr>
+            <w:tcW w:w="4913" w:type="dxa"/>
+          </w:tcPr>
+          <w:p>
+            <w:r>
+              <w:t>enable-venv</w:t>
+            </w:r>
+          </w:p>
+        </w:tc>
+        <w:tc>
+          <w:tcPr>
+            <w:tcW w:w="4097" w:type="dxa"/>
+          </w:tcPr>
+          <w:p>
+            <w:r>
+              <w:t>Enable the Virtual Environment (i.e. a segregated location for pip installs) for this project. A required prerequisite for several other tasks.</w:t>
+            </w:r>
+          </w:p>
+        </w:tc>
+      </w:tr>
+      <w:tr>
+        <w:tc>
+          <w:tcPr>
+            <w:tcW w:w="4913" w:type="dxa"/>
+          </w:tcPr>
+          <w:p>
+            <w:r>
+              <w:t>hansard-chunk-all</w:t>
+            </w:r>
+          </w:p>
+        </w:tc>
+        <w:tc>
+          <w:tcPr>
+            <w:tcW w:w="4097" w:type="dxa"/>
+          </w:tcPr>
+          <w:p>
+            <w:r>
+              <w:t xml:space="preserve">Use the chunker on all Hansard debates in the collection – described in section </w:t>
+            </w:r>
+            <w:r>
+              <w:fldChar w:fldCharType="begin"/>
+            </w:r>
+            <w:r>
+              <w:instrText xml:space="preserve"> REF _Ref521062547 \r \h </w:instrText>
+            </w:r>
+            <w:r>
+              <w:fldChar w:fldCharType="separate"/>
+            </w:r>
+            <w:r>
+              <w:t>7.6</w:t>
+            </w:r>
+            <w:r>
+              <w:fldChar w:fldCharType="end"/>
+            </w:r>
+          </w:p>
+        </w:tc>
+      </w:tr>
+      <w:tr>
+        <w:tc>
+          <w:tcPr>
+            <w:tcW w:w="4913" w:type="dxa"/>
+          </w:tcPr>
+          <w:p>
+            <w:r>
+              <w:t>hansard-chunk-one</w:t>
+            </w:r>
+          </w:p>
+        </w:tc>
+        <w:tc>
+          <w:tcPr>
+            <w:tcW w:w="4097" w:type="dxa"/>
+          </w:tcPr>
+          <w:p>
+            <w:r>
+              <w:t>Use the chunked on one Hansard debate, to allow manual validation</w:t>
+            </w:r>
+          </w:p>
+        </w:tc>
+      </w:tr>
+      <w:tr>
+        <w:tc>
+          <w:tcPr>
+            <w:tcW w:w="4913" w:type="dxa"/>
+          </w:tcPr>
+          <w:p>
+            <w:r>
+              <w:t>hansard-display-chunked</w:t>
+            </w:r>
+          </w:p>
+        </w:tc>
+        <w:tc>
+          <w:tcPr>
+            <w:tcW w:w="4097" w:type="dxa"/>
+          </w:tcPr>
+          <w:p>
+            <w:r>
+              <w:t>Display one Hansard debate, tagged with all its sentence-boundaries, to validate the sentence chunking algorithm.</w:t>
+            </w:r>
+          </w:p>
+        </w:tc>
+      </w:tr>
+      <w:tr>
+        <w:tc>
+          <w:tcPr>
+            <w:tcW w:w="4913" w:type="dxa"/>
+          </w:tcPr>
+          <w:p>
+            <w:r>
+              <w:t>hansard-display-interpolated-file</w:t>
+            </w:r>
+          </w:p>
+        </w:tc>
+        <w:tc>
+          <w:tcPr>
+            <w:tcW w:w="4097" w:type="dxa"/>
+          </w:tcPr>
+          <w:p>
+            <w:r>
+              <w:t xml:space="preserve">Display one Hansard debate, with every character tagged by the </w:t>
+            </w:r>
+            <w:r>
+              <w:t>interpolator as 0 (null), 1 (location), 2 (organization) or 3 (person)</w:t>
+            </w:r>
+          </w:p>
+        </w:tc>
+      </w:tr>
+      <w:tr>
+        <w:tc>
+          <w:tcPr>
+            <w:tcW w:w="4913" w:type="dxa"/>
+          </w:tcPr>
+          <w:p>
+            <w:r>
+              <w:t>hansard-download-all</w:t>
+            </w:r>
+          </w:p>
+        </w:tc>
+        <w:tc>
+          <w:tcPr>
+            <w:tcW w:w="4097" w:type="dxa"/>
+          </w:tcPr>
+          <w:p>
+            <w:r>
+              <w:t>Concurrently download all Hansard debates from both houses, from a given starting date.</w:t>
+            </w:r>
+          </w:p>
+        </w:tc>
+      </w:tr>
+      <w:tr>
+        <w:tc>
+          <w:tcPr>
+            <w:tcW w:w="4913" w:type="dxa"/>
+          </w:tcPr>
+          <w:p>
+            <w:r>
+              <w:lastRenderedPageBreak/>
+              <w:t>hansard-fix-uninterpolated</w:t>
+            </w:r>
+          </w:p>
+        </w:tc>
+        <w:tc>
+          <w:tcPr>
+            <w:tcW w:w="4097" w:type="dxa"/>
+          </w:tcPr>
+          <w:p>
+            <w:r>
+              <w:t>Find all Hansard debates which did not correctly interpolate due to an NLTK bug with span_tokenize, and re-interpolate</w:t>
+            </w:r>
+          </w:p>
+        </w:tc>
+      </w:tr>
+      <w:tr>
+        <w:tc>
+          <w:tcPr>
+            <w:tcW w:w="4913" w:type="dxa"/>
+          </w:tcPr>
+          <w:p>
+            <w:r>
+              <w:t>hansard-interpolate-all</w:t>
+            </w:r>
+          </w:p>
+        </w:tc>
+        <w:tc>
+          <w:tcPr>
+            <w:tcW w:w="4097" w:type="dxa"/>
+          </w:tcPr>
+          <w:p>
+            <w:r>
+              <w:t>Interpolate (label) all Hansard debates using Named Entity data</w:t>
+            </w:r>
+          </w:p>
+        </w:tc>
+      </w:tr>
+      <w:tr>
+        <w:tc>
+          <w:tcPr>
+            <w:tcW w:w="4913" w:type="dxa"/>
+          </w:tcPr>
+          <w:p>
+            <w:r>
+              <w:t>hansard-interpolate-one</w:t>
+            </w:r>
+          </w:p>
+        </w:tc>
+        <w:tc>
+          <w:tcPr>
+            <w:tcW w:w="4097" w:type="dxa"/>
+          </w:tcPr>
+          <w:p>
+            <w:r>
+              <w:t>Interpolate (label) one Hansard debate for manual validation</w:t>
+            </w:r>
+          </w:p>
+        </w:tc>
+      </w:tr>
+      <w:tr>
+        <w:tc>
+          <w:tcPr>
+            <w:tcW w:w="4913" w:type="dxa"/>
+          </w:tcPr>
+          <w:p>
+            <w:r>
+              <w:t>hansard-numerify-one-to-file</w:t>
+            </w:r>
+          </w:p>
+        </w:tc>
+        <w:tc>
+          <w:tcPr>
+            <w:tcW w:w="4097" w:type="dxa"/>
+          </w:tcPr>
+          <w:p>
+            <w:r>
+              <w:t>Numerify one Hansard debate – i.e. replace each of its characters with the equivalent integer for this CharBasedNERAlphabet, and store in a file for manual validation</w:t>
+            </w:r>
+          </w:p>
+        </w:tc>
+      </w:tr>
+      <w:tr>
+        <w:tc>
+          <w:tcPr>
+            <w:tcW w:w="4913" w:type="dxa"/>
+          </w:tcPr>
+          <w:p>
+            <w:r>
+              <w:t>hansard-process-all</w:t>
+            </w:r>
+          </w:p>
+        </w:tc>
+        <w:tc>
+          <w:tcPr>
+            <w:tcW w:w="4097" w:type="dxa"/>
+          </w:tcPr>
+          <w:p>
+            <w:r>
+              <w:t xml:space="preserve">Do pre-processing steps on all Hansards – discussed in more detail in section </w:t>
+            </w:r>
+            <w:r>
+              <w:fldChar w:fldCharType="begin"/>
+            </w:r>
+            <w:r>
+              <w:instrText xml:space="preserve"> REF _Ref521063227 \r \h </w:instrText>
+            </w:r>
+            <w:r>
+              <w:fldChar w:fldCharType="separate"/>
+            </w:r>
+            <w:r>
+              <w:t>7.5</w:t>
+            </w:r>
+            <w:r>
+              <w:fldChar w:fldCharType="end"/>
+            </w:r>
+            <w:r>
+              <w:t>.</w:t>
+            </w:r>
+          </w:p>
+        </w:tc>
+      </w:tr>
+      <w:tr>
+        <w:tc>
+          <w:tcPr>
+            <w:tcW w:w="4913" w:type="dxa"/>
+          </w:tcPr>
+          <w:p>
+            <w:r>
+              <w:t>hansard-process-one</w:t>
+            </w:r>
+          </w:p>
+        </w:tc>
+        <w:tc>
+          <w:tcPr>
+            <w:tcW w:w="4097" w:type="dxa"/>
+          </w:tcPr>
+          <w:p>
+            <w:r>
+              <w:t>Do pre-processing steps on one Hansard for manual validation.</w:t>
+            </w:r>
+          </w:p>
+        </w:tc>
+      </w:tr>
+      <w:tr>
+        <w:tc>
+          <w:tcPr>
+            <w:tcW w:w="4913" w:type="dxa"/>
+          </w:tcPr>
+          <w:p>
+            <w:r>
+              <w:t>hansard-write-total-number-of-sentences-to-file</w:t>
+            </w:r>
+          </w:p>
+        </w:tc>
+        <w:tc>
+          <w:tcPr>
+            <w:tcW w:w="4097" w:type="dxa"/>
+          </w:tcPr>
+          <w:p>
+            <w:bookmarkStart w:id="9" w:name="_GoBack"/>
+            <w:bookmarkEnd w:id="9"/>
+          </w:p>
+        </w:tc>
+      </w:tr>
+      <w:tr>
+        <w:tc>
+          <w:tcPr>
+            <w:tcW w:w="4913" w:type="dxa"/>
+          </w:tcPr>
+          <w:p>
+            <w:r>
+              <w:t>model-minify-toy</w:t>
             </w:r>
           </w:p>
         </w:tc>
@@ -4389,10 +4904,7 @@
           </w:tcPr>
           <w:p>
             <w:r>
-              <w:t>ch</w:t>
-            </w:r>
-            <w:r>
-              <w:t>ar-ner-display-pickled-alphabet</w:t>
+              <w:t>model-train-mini</w:t>
             </w:r>
           </w:p>
         </w:tc>
@@ -4410,7 +4922,7 @@
           </w:tcPr>
           <w:p>
             <w:r>
-              <w:t>char-ner-pickle-alphabet</w:t>
+              <w:t>model-train-toy</w:t>
             </w:r>
           </w:p>
         </w:tc>
@@ -4428,7 +4940,7 @@
           </w:tcPr>
           <w:p>
             <w:r>
-              <w:t>char-ner-rehash-datasets</w:t>
+              <w:t>ne-data-companies-download-process</w:t>
             </w:r>
           </w:p>
         </w:tc>
@@ -4446,7 +4958,7 @@
           </w:tcPr>
           <w:p>
             <w:r>
-              <w:t>compile</w:t>
+              <w:t>ne-data-companies-process</w:t>
             </w:r>
           </w:p>
         </w:tc>
@@ -4464,7 +4976,7 @@
           </w:tcPr>
           <w:p>
             <w:r>
-              <w:t>enable-venv</w:t>
+              <w:t>ne-data-people-download-process</w:t>
             </w:r>
           </w:p>
         </w:tc>
@@ -4482,7 +4994,7 @@
           </w:tcPr>
           <w:p>
             <w:r>
-              <w:t>hansard-chunk-all</w:t>
+              <w:t>ne-data-people-process</w:t>
             </w:r>
           </w:p>
         </w:tc>
@@ -4500,7 +5012,7 @@
           </w:tcPr>
           <w:p>
             <w:r>
-              <w:t>hansard-chunk-one</w:t>
+              <w:t>ne-data-places-download-process</w:t>
             </w:r>
           </w:p>
         </w:tc>
@@ -4518,7 +5030,7 @@
           </w:tcPr>
           <w:p>
             <w:r>
-              <w:t>hansard-display-chunked</w:t>
+              <w:t>ne-data-places-process</w:t>
             </w:r>
           </w:p>
         </w:tc>
@@ -4536,7 +5048,7 @@
           </w:tcPr>
           <w:p>
             <w:r>
-              <w:t>hansard-display-interpolated-file</w:t>
+              <w:t>print-debate-titles</w:t>
             </w:r>
           </w:p>
         </w:tc>
@@ -4554,7 +5066,7 @@
           </w:tcPr>
           <w:p>
             <w:r>
-              <w:t>hansard-download-all</w:t>
+              <w:t>python-type-check</w:t>
             </w:r>
           </w:p>
         </w:tc>
@@ -4572,330 +5084,6 @@
           </w:tcPr>
           <w:p>
             <w:r>
-              <w:t>hansard-fix-uninterpolated</w:t>
-            </w:r>
-          </w:p>
-        </w:tc>
-        <w:tc>
-          <w:tcPr>
-            <w:tcW w:w="4097" w:type="dxa"/>
-          </w:tcPr>
-          <w:p/>
-        </w:tc>
-      </w:tr>
-      <w:tr>
-        <w:tc>
-          <w:tcPr>
-            <w:tcW w:w="4913" w:type="dxa"/>
-          </w:tcPr>
-          <w:p>
-            <w:r>
-              <w:t>hansard-interpolate-all</w:t>
-            </w:r>
-          </w:p>
-        </w:tc>
-        <w:tc>
-          <w:tcPr>
-            <w:tcW w:w="4097" w:type="dxa"/>
-          </w:tcPr>
-          <w:p/>
-        </w:tc>
-      </w:tr>
-      <w:tr>
-        <w:tc>
-          <w:tcPr>
-            <w:tcW w:w="4913" w:type="dxa"/>
-          </w:tcPr>
-          <w:p>
-            <w:r>
-              <w:t>hansard-interpolate-one</w:t>
-            </w:r>
-          </w:p>
-        </w:tc>
-        <w:tc>
-          <w:tcPr>
-            <w:tcW w:w="4097" w:type="dxa"/>
-          </w:tcPr>
-          <w:p/>
-        </w:tc>
-      </w:tr>
-      <w:tr>
-        <w:tc>
-          <w:tcPr>
-            <w:tcW w:w="4913" w:type="dxa"/>
-          </w:tcPr>
-          <w:p>
-            <w:r>
-              <w:t>hansard-numerify-one-to-file</w:t>
-            </w:r>
-          </w:p>
-        </w:tc>
-        <w:tc>
-          <w:tcPr>
-            <w:tcW w:w="4097" w:type="dxa"/>
-          </w:tcPr>
-          <w:p/>
-        </w:tc>
-      </w:tr>
-      <w:tr>
-        <w:tc>
-          <w:tcPr>
-            <w:tcW w:w="4913" w:type="dxa"/>
-          </w:tcPr>
-          <w:p>
-            <w:r>
-              <w:t>hansard-process-all</w:t>
-            </w:r>
-          </w:p>
-        </w:tc>
-        <w:tc>
-          <w:tcPr>
-            <w:tcW w:w="4097" w:type="dxa"/>
-          </w:tcPr>
-          <w:p/>
-        </w:tc>
-      </w:tr>
-      <w:tr>
-        <w:tc>
-          <w:tcPr>
-            <w:tcW w:w="4913" w:type="dxa"/>
-          </w:tcPr>
-          <w:p>
-            <w:r>
-              <w:t>hansard-process-one</w:t>
-            </w:r>
-          </w:p>
-        </w:tc>
-        <w:tc>
-          <w:tcPr>
-            <w:tcW w:w="4097" w:type="dxa"/>
-          </w:tcPr>
-          <w:p/>
-        </w:tc>
-      </w:tr>
-      <w:tr>
-        <w:tc>
-          <w:tcPr>
-            <w:tcW w:w="4913" w:type="dxa"/>
-          </w:tcPr>
-          <w:p>
-            <w:r>
-              <w:t>hansard-write-total-number-of-sentences-to-file</w:t>
-            </w:r>
-          </w:p>
-        </w:tc>
-        <w:tc>
-          <w:tcPr>
-            <w:tcW w:w="4097" w:type="dxa"/>
-          </w:tcPr>
-          <w:p/>
-        </w:tc>
-      </w:tr>
-      <w:tr>
-        <w:tc>
-          <w:tcPr>
-            <w:tcW w:w="4913" w:type="dxa"/>
-          </w:tcPr>
-          <w:p>
-            <w:r>
-              <w:t>model-minify-toy</w:t>
-            </w:r>
-          </w:p>
-        </w:tc>
-        <w:tc>
-          <w:tcPr>
-            <w:tcW w:w="4097" w:type="dxa"/>
-          </w:tcPr>
-          <w:p/>
-        </w:tc>
-      </w:tr>
-      <w:tr>
-        <w:tc>
-          <w:tcPr>
-            <w:tcW w:w="4913" w:type="dxa"/>
-          </w:tcPr>
-          <w:p>
-            <w:r>
-              <w:t>model-train-mini</w:t>
-            </w:r>
-          </w:p>
-        </w:tc>
-        <w:tc>
-          <w:tcPr>
-            <w:tcW w:w="4097" w:type="dxa"/>
-          </w:tcPr>
-          <w:p/>
-        </w:tc>
-      </w:tr>
-      <w:tr>
-        <w:tc>
-          <w:tcPr>
-            <w:tcW w:w="4913" w:type="dxa"/>
-          </w:tcPr>
-          <w:p>
-            <w:r>
-              <w:t>model-train-toy</w:t>
-            </w:r>
-          </w:p>
-        </w:tc>
-        <w:tc>
-          <w:tcPr>
-            <w:tcW w:w="4097" w:type="dxa"/>
-          </w:tcPr>
-          <w:p/>
-        </w:tc>
-      </w:tr>
-      <w:tr>
-        <w:tc>
-          <w:tcPr>
-            <w:tcW w:w="4913" w:type="dxa"/>
-          </w:tcPr>
-          <w:p>
-            <w:r>
-              <w:t>ne-data-companies-download-process</w:t>
-            </w:r>
-          </w:p>
-        </w:tc>
-        <w:tc>
-          <w:tcPr>
-            <w:tcW w:w="4097" w:type="dxa"/>
-          </w:tcPr>
-          <w:p/>
-        </w:tc>
-      </w:tr>
-      <w:tr>
-        <w:tc>
-          <w:tcPr>
-            <w:tcW w:w="4913" w:type="dxa"/>
-          </w:tcPr>
-          <w:p>
-            <w:r>
-              <w:t>ne-data-companies-process</w:t>
-            </w:r>
-          </w:p>
-        </w:tc>
-        <w:tc>
-          <w:tcPr>
-            <w:tcW w:w="4097" w:type="dxa"/>
-          </w:tcPr>
-          <w:p/>
-        </w:tc>
-      </w:tr>
-      <w:tr>
-        <w:tc>
-          <w:tcPr>
-            <w:tcW w:w="4913" w:type="dxa"/>
-          </w:tcPr>
-          <w:p>
-            <w:r>
-              <w:t>ne-data-people-download-process</w:t>
-            </w:r>
-          </w:p>
-        </w:tc>
-        <w:tc>
-          <w:tcPr>
-            <w:tcW w:w="4097" w:type="dxa"/>
-          </w:tcPr>
-          <w:p/>
-        </w:tc>
-      </w:tr>
-      <w:tr>
-        <w:tc>
-          <w:tcPr>
-            <w:tcW w:w="4913" w:type="dxa"/>
-          </w:tcPr>
-          <w:p>
-            <w:r>
-              <w:t>ne-data-people-process</w:t>
-            </w:r>
-          </w:p>
-        </w:tc>
-        <w:tc>
-          <w:tcPr>
-            <w:tcW w:w="4097" w:type="dxa"/>
-          </w:tcPr>
-          <w:p/>
-        </w:tc>
-      </w:tr>
-      <w:tr>
-        <w:tc>
-          <w:tcPr>
-            <w:tcW w:w="4913" w:type="dxa"/>
-          </w:tcPr>
-          <w:p>
-            <w:r>
-              <w:t>ne-data-places-download-process</w:t>
-            </w:r>
-          </w:p>
-        </w:tc>
-        <w:tc>
-          <w:tcPr>
-            <w:tcW w:w="4097" w:type="dxa"/>
-          </w:tcPr>
-          <w:p/>
-        </w:tc>
-      </w:tr>
-      <w:tr>
-        <w:tc>
-          <w:tcPr>
-            <w:tcW w:w="4913" w:type="dxa"/>
-          </w:tcPr>
-          <w:p>
-            <w:r>
-              <w:t>ne-data-places-process</w:t>
-            </w:r>
-          </w:p>
-        </w:tc>
-        <w:tc>
-          <w:tcPr>
-            <w:tcW w:w="4097" w:type="dxa"/>
-          </w:tcPr>
-          <w:p/>
-        </w:tc>
-      </w:tr>
-      <w:tr>
-        <w:tc>
-          <w:tcPr>
-            <w:tcW w:w="4913" w:type="dxa"/>
-          </w:tcPr>
-          <w:p>
-            <w:r>
-              <w:t>print-debate-titles</w:t>
-            </w:r>
-          </w:p>
-        </w:tc>
-        <w:tc>
-          <w:tcPr>
-            <w:tcW w:w="4097" w:type="dxa"/>
-          </w:tcPr>
-          <w:p/>
-        </w:tc>
-      </w:tr>
-      <w:tr>
-        <w:tc>
-          <w:tcPr>
-            <w:tcW w:w="4913" w:type="dxa"/>
-          </w:tcPr>
-          <w:p>
-            <w:r>
-              <w:t>python-type-check</w:t>
-            </w:r>
-          </w:p>
-        </w:tc>
-        <w:tc>
-          <w:tcPr>
-            <w:tcW w:w="4097" w:type="dxa"/>
-          </w:tcPr>
-          <w:p/>
-        </w:tc>
-      </w:tr>
-      <w:tr>
-        <w:tc>
-          <w:tcPr>
-            <w:tcW w:w="4913" w:type="dxa"/>
-          </w:tcPr>
-          <w:p>
-            <w:r>
               <w:t>test</w:t>
             </w:r>
           </w:p>
@@ -4909,6 +5097,14 @@
       </w:tr>
     </w:tbl>
     <w:p/>
+    <w:p>
+      <w:r>
+        <w:t>Each task in invoke called out to something else; most tasks invoked a library function from elsewhere in the code base, while some invoked shell commands, for example to de-duplicate and sort the Named Entity lists. In this case, it is faster for the shell to call a GNU C binary and use the ‘sort’ and ‘uniq’ commands, than to</w:t>
+      </w:r>
+      <w:r>
+        <w:t xml:space="preserve"> use similar functionality in Python. Using the tasks.py file as a dispatcher, without it containing any processing logic itself, ensured that it remained easy to understand and reason with as the project grew.</w:t>
+      </w:r>
+    </w:p>
     <w:p>
       <w:pPr>
         <w:keepNext/>
@@ -5000,153 +5196,152 @@
       </w:pPr>
       <w:bookmarkStart w:id="12" w:name="_Toc521058045"/>
       <w:r>
-        <w:lastRenderedPageBreak/>
         <w:t>Named Entity Downloading</w:t>
       </w:r>
       <w:bookmarkEnd w:id="12"/>
     </w:p>
+    <w:p/>
     <w:p>
+      <w:r>
+        <w:t>SPARQL paging logic</w:t>
+      </w:r>
+    </w:p>
+    <w:p/>
+    <w:p>
       <w:pPr>
         <w:pStyle w:val="Heading2"/>
       </w:pPr>
       <w:bookmarkStart w:id="13" w:name="_Toc521058046"/>
       <w:r>
+        <w:lastRenderedPageBreak/>
         <w:t>Raw Hansard downloading</w:t>
       </w:r>
       <w:bookmarkEnd w:id="13"/>
     </w:p>
+    <w:p/>
     <w:p>
+      <w:r>
+        <w:t>Concurrent threadpool</w:t>
+      </w:r>
+    </w:p>
+    <w:p/>
+    <w:p>
       <w:pPr>
         <w:pStyle w:val="Heading2"/>
       </w:pPr>
       <w:bookmarkStart w:id="14" w:name="_Toc521058047"/>
+      <w:bookmarkStart w:id="15" w:name="_Ref521063227"/>
       <w:r>
         <w:t>Hansard processing</w:t>
       </w:r>
       <w:bookmarkEnd w:id="14"/>
+      <w:bookmarkEnd w:id="15"/>
     </w:p>
     <w:p>
       <w:pPr>
         <w:pStyle w:val="Heading2"/>
       </w:pPr>
-      <w:bookmarkStart w:id="15" w:name="_Toc521058048"/>
-      <w:bookmarkStart w:id="16" w:name="_Ref521059322"/>
-      <w:r>
-        <w:t>Hansard interpolation</w:t>
-      </w:r>
-      <w:bookmarkEnd w:id="15"/>
+      <w:bookmarkStart w:id="16" w:name="_Ref521062547"/>
+      <w:r>
+        <w:t>Hansard chunking</w:t>
+      </w:r>
       <w:bookmarkEnd w:id="16"/>
     </w:p>
     <w:p>
       <w:pPr>
         <w:pStyle w:val="Heading2"/>
       </w:pPr>
-      <w:r>
-        <w:t>Partition into datasets and sizes</w:t>
-      </w:r>
-    </w:p>
-    <w:p>
-      <w:pPr>
-        <w:pStyle w:val="Heading2"/>
-      </w:pPr>
-      <w:bookmarkStart w:id="17" w:name="_Toc521058049"/>
-      <w:r>
-        <w:t>Formation of Tensors</w:t>
+      <w:bookmarkStart w:id="17" w:name="_Toc521058048"/>
+      <w:bookmarkStart w:id="18" w:name="_Ref521059322"/>
+      <w:r>
+        <w:t>Hansard interpolation</w:t>
       </w:r>
       <w:bookmarkEnd w:id="17"/>
-    </w:p>
-    <w:p>
-      <w:pPr>
-        <w:pStyle w:val="Heading2"/>
-      </w:pPr>
-      <w:bookmarkStart w:id="18" w:name="_Toc521058050"/>
-      <w:r>
-        <w:t>Overview of files in project and what they do</w:t>
-      </w:r>
       <w:bookmarkEnd w:id="18"/>
     </w:p>
     <w:p>
       <w:pPr>
-        <w:pStyle w:val="Heading1"/>
-      </w:pPr>
-      <w:bookmarkStart w:id="19" w:name="_Toc521058051"/>
-      <w:bookmarkStart w:id="20" w:name="_Ref521058119"/>
-      <w:r>
-        <w:t>Implementation</w:t>
-      </w:r>
-      <w:r>
-        <w:t xml:space="preserve"> issues</w:t>
+        <w:pStyle w:val="Heading2"/>
+      </w:pPr>
+      <w:bookmarkStart w:id="19" w:name="_Ref521062388"/>
+      <w:r>
+        <w:t>Partition into datasets and sizes</w:t>
       </w:r>
       <w:bookmarkEnd w:id="19"/>
+    </w:p>
+    <w:p>
+      <w:pPr>
+        <w:pStyle w:val="Heading2"/>
+      </w:pPr>
+      <w:bookmarkStart w:id="20" w:name="_Toc521058049"/>
+      <w:r>
+        <w:t>Formation of Tensors</w:t>
+      </w:r>
       <w:bookmarkEnd w:id="20"/>
     </w:p>
+    <w:p/>
     <w:p>
+      <w:r>
+        <w:t>Choosing a good sentence size</w:t>
+      </w:r>
+    </w:p>
+    <w:p/>
+    <w:p>
       <w:pPr>
         <w:pStyle w:val="Heading2"/>
       </w:pPr>
-      <w:bookmarkStart w:id="21" w:name="_Toc521058052"/>
-      <w:bookmarkStart w:id="22" w:name="_Ref521060037"/>
-      <w:r>
-        <w:t>Wikipedia data cleanliness</w:t>
+      <w:bookmarkStart w:id="21" w:name="_Toc521058050"/>
+      <w:r>
+        <w:t>Overview of files in project and what they do</w:t>
       </w:r>
       <w:bookmarkEnd w:id="21"/>
-      <w:bookmarkEnd w:id="22"/>
     </w:p>
     <w:p>
       <w:pPr>
-        <w:pStyle w:val="Heading2"/>
-      </w:pPr>
-      <w:bookmarkStart w:id="23" w:name="_Toc521058053"/>
-      <w:bookmarkStart w:id="24" w:name="_Ref521059814"/>
-      <w:r>
-        <w:t>TWFY API suspect return values</w:t>
-      </w:r>
+        <w:pStyle w:val="Heading1"/>
+      </w:pPr>
+      <w:bookmarkStart w:id="22" w:name="_Toc521058051"/>
+      <w:bookmarkStart w:id="23" w:name="_Ref521058119"/>
+      <w:r>
+        <w:t>Implementation</w:t>
+      </w:r>
+      <w:r>
+        <w:t xml:space="preserve"> issues</w:t>
+      </w:r>
+      <w:bookmarkEnd w:id="22"/>
       <w:bookmarkEnd w:id="23"/>
-      <w:bookmarkEnd w:id="24"/>
     </w:p>
     <w:p>
       <w:pPr>
         <w:pStyle w:val="Heading2"/>
       </w:pPr>
-      <w:bookmarkStart w:id="25" w:name="_Toc521058054"/>
-      <w:r>
-        <w:t>NLTK span_tokenize bugs</w:t>
-      </w:r>
+      <w:bookmarkStart w:id="24" w:name="_Toc521058052"/>
+      <w:bookmarkStart w:id="25" w:name="_Ref521060037"/>
+      <w:r>
+        <w:t>Wikipedia data cleanliness</w:t>
+      </w:r>
+      <w:bookmarkEnd w:id="24"/>
       <w:bookmarkEnd w:id="25"/>
     </w:p>
     <w:p>
       <w:pPr>
         <w:pStyle w:val="Heading2"/>
       </w:pPr>
-      <w:bookmarkStart w:id="26" w:name="_Toc521058055"/>
-      <w:r>
-        <w:t>Toy dataset model – tensor sparsity</w:t>
+      <w:bookmarkStart w:id="26" w:name="_Toc521058053"/>
+      <w:bookmarkStart w:id="27" w:name="_Ref521059814"/>
+      <w:r>
+        <w:t>TWFY API suspect return values</w:t>
       </w:r>
       <w:bookmarkEnd w:id="26"/>
+      <w:bookmarkEnd w:id="27"/>
     </w:p>
     <w:p>
       <w:pPr>
         <w:pStyle w:val="Heading2"/>
       </w:pPr>
-      <w:bookmarkStart w:id="27" w:name="_Toc521058056"/>
-      <w:r>
-        <w:t>Hansard Presentation issues</w:t>
-      </w:r>
-      <w:bookmarkEnd w:id="27"/>
-    </w:p>
-    <w:p/>
-    <w:p>
-      <w:r>
-        <w:t>E.g. No speaker information due to XML processing</w:t>
-      </w:r>
-    </w:p>
-    <w:p>
-      <w:pPr>
-        <w:pStyle w:val="Heading1"/>
-      </w:pPr>
-      <w:bookmarkStart w:id="28" w:name="_Toc521058057"/>
-      <w:r>
-        <w:t>Testing</w:t>
+      <w:bookmarkStart w:id="28" w:name="_Toc521058054"/>
+      <w:r>
+        <w:t>NLTK span_tokenize bugs</w:t>
       </w:r>
       <w:bookmarkEnd w:id="28"/>
     </w:p>
@@ -5154,9 +5349,9 @@
       <w:pPr>
         <w:pStyle w:val="Heading2"/>
       </w:pPr>
-      <w:bookmarkStart w:id="29" w:name="_Toc521058058"/>
-      <w:r>
-        <w:t>Unit testing</w:t>
+      <w:bookmarkStart w:id="29" w:name="_Toc521058055"/>
+      <w:r>
+        <w:t>Toy dataset model – tensor sparsity</w:t>
       </w:r>
       <w:bookmarkEnd w:id="29"/>
     </w:p>
@@ -5164,19 +5359,25 @@
       <w:pPr>
         <w:pStyle w:val="Heading2"/>
       </w:pPr>
-      <w:bookmarkStart w:id="30" w:name="_Toc521058059"/>
-      <w:r>
-        <w:t>Manual evaluation</w:t>
+      <w:bookmarkStart w:id="30" w:name="_Toc521058056"/>
+      <w:r>
+        <w:t>Hansard Presentation issues</w:t>
       </w:r>
       <w:bookmarkEnd w:id="30"/>
     </w:p>
+    <w:p/>
     <w:p>
-      <w:pPr>
-        <w:pStyle w:val="Heading2"/>
-      </w:pPr>
-      <w:bookmarkStart w:id="31" w:name="_Toc521058060"/>
-      <w:r>
-        <w:t>Model cross-validation</w:t>
+      <w:r>
+        <w:t>E.g. No speaker information due to XML processing</w:t>
+      </w:r>
+    </w:p>
+    <w:p>
+      <w:pPr>
+        <w:pStyle w:val="Heading1"/>
+      </w:pPr>
+      <w:bookmarkStart w:id="31" w:name="_Toc521058057"/>
+      <w:r>
+        <w:t>Testing</w:t>
       </w:r>
       <w:bookmarkEnd w:id="31"/>
     </w:p>
@@ -5184,19 +5385,27 @@
       <w:pPr>
         <w:pStyle w:val="Heading2"/>
       </w:pPr>
-      <w:bookmarkStart w:id="32" w:name="_Toc521058061"/>
-      <w:r>
-        <w:t>Overall evaluation</w:t>
+      <w:bookmarkStart w:id="32" w:name="_Toc521058058"/>
+      <w:r>
+        <w:t>Unit testing</w:t>
       </w:r>
       <w:bookmarkEnd w:id="32"/>
     </w:p>
+    <w:p/>
     <w:p>
-      <w:pPr>
-        <w:pStyle w:val="Heading1"/>
-      </w:pPr>
-      <w:bookmarkStart w:id="33" w:name="_Toc521058062"/>
-      <w:r>
-        <w:t>Summary and Conclusions</w:t>
+      <w:proofErr w:type="spellStart"/>
+      <w:r>
+        <w:t>Pyfakefs</w:t>
+      </w:r>
+      <w:proofErr w:type="spellEnd"/>
+    </w:p>
+    <w:p>
+      <w:pPr>
+        <w:pStyle w:val="Heading2"/>
+      </w:pPr>
+      <w:bookmarkStart w:id="33" w:name="_Toc521058059"/>
+      <w:r>
+        <w:t>Manual evaluation</w:t>
       </w:r>
       <w:bookmarkEnd w:id="33"/>
     </w:p>
@@ -5204,31 +5413,67 @@
       <w:pPr>
         <w:pStyle w:val="Heading2"/>
       </w:pPr>
-      <w:bookmarkStart w:id="34" w:name="_Toc521058063"/>
-      <w:r>
-        <w:t>Pre-processing is hard</w:t>
+      <w:bookmarkStart w:id="34" w:name="_Toc521058060"/>
+      <w:r>
+        <w:t>Model cross-validation</w:t>
       </w:r>
       <w:bookmarkEnd w:id="34"/>
     </w:p>
+    <w:p/>
     <w:p>
+      <w:r>
+        <w:t>Sensible baseline: assume everything is NULL.</w:t>
+      </w:r>
+    </w:p>
+    <w:p>
       <w:pPr>
         <w:pStyle w:val="Heading2"/>
       </w:pPr>
-      <w:bookmarkStart w:id="35" w:name="_Toc521058064"/>
-      <w:r>
-        <w:t>Labelling is hard</w:t>
+      <w:bookmarkStart w:id="35" w:name="_Toc521058061"/>
+      <w:r>
+        <w:t>Overall evaluation</w:t>
       </w:r>
       <w:bookmarkEnd w:id="35"/>
     </w:p>
     <w:p>
       <w:pPr>
+        <w:pStyle w:val="Heading1"/>
+      </w:pPr>
+      <w:bookmarkStart w:id="36" w:name="_Toc521058062"/>
+      <w:r>
+        <w:t>Summary and Conclusions</w:t>
+      </w:r>
+      <w:bookmarkEnd w:id="36"/>
+    </w:p>
+    <w:p>
+      <w:pPr>
         <w:pStyle w:val="Heading2"/>
       </w:pPr>
-      <w:bookmarkStart w:id="36" w:name="_Toc521058065"/>
+      <w:bookmarkStart w:id="37" w:name="_Toc521058063"/>
+      <w:r>
+        <w:t>Pre-processing is hard</w:t>
+      </w:r>
+      <w:bookmarkEnd w:id="37"/>
+    </w:p>
+    <w:p>
+      <w:pPr>
+        <w:pStyle w:val="Heading2"/>
+      </w:pPr>
+      <w:bookmarkStart w:id="38" w:name="_Toc521058064"/>
+      <w:r>
+        <w:t>Labelling is hard</w:t>
+      </w:r>
+      <w:bookmarkEnd w:id="38"/>
+    </w:p>
+    <w:p>
+      <w:pPr>
+        <w:pStyle w:val="Heading2"/>
+      </w:pPr>
+      <w:bookmarkStart w:id="39" w:name="_Toc521058065"/>
       <w:r>
         <w:t>Sentence tokenization is hard</w:t>
       </w:r>
-      <w:bookmarkEnd w:id="36"/>
+      <w:bookmarkEnd w:id="39"/>
     </w:p>
     <w:p/>
     <w:p>
@@ -5250,11 +5495,11 @@
       <w:pPr>
         <w:pStyle w:val="Heading1"/>
       </w:pPr>
-      <w:bookmarkStart w:id="37" w:name="_Toc521058066"/>
+      <w:bookmarkStart w:id="40" w:name="_Toc521058066"/>
       <w:r>
         <w:t>References</w:t>
       </w:r>
-      <w:bookmarkEnd w:id="37"/>
+      <w:bookmarkEnd w:id="40"/>
     </w:p>
     <w:p>
       <w:pPr>
@@ -5270,11 +5515,11 @@
       <w:pPr>
         <w:pStyle w:val="Heading1"/>
       </w:pPr>
-      <w:bookmarkStart w:id="38" w:name="_Toc521058067"/>
+      <w:bookmarkStart w:id="41" w:name="_Toc521058067"/>
       <w:r>
         <w:t>User Manual</w:t>
       </w:r>
-      <w:bookmarkEnd w:id="38"/>
+      <w:bookmarkEnd w:id="41"/>
     </w:p>
     <w:p>
       <w:pPr>
@@ -5290,23 +5535,28 @@
       <w:pPr>
         <w:pStyle w:val="Heading1"/>
       </w:pPr>
-      <w:bookmarkStart w:id="39" w:name="_Toc521058068"/>
-      <w:bookmarkStart w:id="40" w:name="_Ref521061060"/>
+      <w:bookmarkStart w:id="42" w:name="_Toc521058068"/>
+      <w:bookmarkStart w:id="43" w:name="_Ref521061060"/>
       <w:r>
         <w:t>Appendix: Code</w:t>
       </w:r>
-      <w:bookmarkEnd w:id="39"/>
-      <w:bookmarkEnd w:id="40"/>
+      <w:bookmarkEnd w:id="42"/>
+      <w:bookmarkEnd w:id="43"/>
     </w:p>
     <w:p>
       <w:pPr>
         <w:pStyle w:val="Heading1"/>
       </w:pPr>
-      <w:bookmarkStart w:id="41" w:name="_Toc521058069"/>
-      <w:r>
-        <w:t>What’s My Work</w:t>
-      </w:r>
-      <w:bookmarkEnd w:id="41"/>
+      <w:bookmarkStart w:id="44" w:name="_Toc521058069"/>
+      <w:r>
+        <w:t xml:space="preserve">What’s My </w:t>
+      </w:r>
+      <w:proofErr w:type="gramStart"/>
+      <w:r>
+        <w:t>Work</w:t>
+      </w:r>
+      <w:bookmarkEnd w:id="44"/>
+      <w:proofErr w:type="gramEnd"/>
     </w:p>
     <w:p/>
     <w:p/>
@@ -7499,7 +7749,7 @@
 </file>
 
 <file path=customXml/itemProps1.xml><?xml version="1.0" encoding="utf-8"?>
-<ds:datastoreItem xmlns:ds="http://schemas.openxmlformats.org/officeDocument/2006/customXml" ds:itemID="{6B2004F6-D577-5C40-88B5-FEF66C52AABD}">
+<ds:datastoreItem xmlns:ds="http://schemas.openxmlformats.org/officeDocument/2006/customXml" ds:itemID="{CA9D784F-9668-C149-8403-82641D954A2A}">
   <ds:schemaRefs>
     <ds:schemaRef ds:uri="http://schemas.openxmlformats.org/officeDocument/2006/bibliography"/>
   </ds:schemaRefs>

</xml_diff>

<commit_message>
Add a MiniConfig option to override 100 epochs for mini data
</commit_message>
<xml_diff>
--- a/docs/REP_RalphM_CS.docx
+++ b/docs/REP_RalphM_CS.docx
@@ -1029,13 +1029,8 @@
         <w:t>help</w:t>
       </w:r>
       <w:r>
-        <w:t xml:space="preserve"> throughout this </w:t>
-      </w:r>
-      <w:proofErr w:type="gramStart"/>
-      <w:r>
-        <w:t>Master’s</w:t>
-      </w:r>
-      <w:proofErr w:type="gramEnd"/>
+        <w:t xml:space="preserve"> throughout this Master’s</w:t>
+      </w:r>
       <w:r>
         <w:t xml:space="preserve"> programme, while she worked on her own</w:t>
       </w:r>
@@ -3882,15 +3877,7 @@
         <w:t xml:space="preserve"> however this API is largely undocumented and was not available at the start of this project.</w:t>
       </w:r>
       <w:r>
-        <w:t xml:space="preserve"> Instead, I used the They Work </w:t>
-      </w:r>
-      <w:proofErr w:type="gramStart"/>
-      <w:r>
-        <w:t>For</w:t>
-      </w:r>
-      <w:proofErr w:type="gramEnd"/>
-      <w:r>
-        <w:t xml:space="preserve"> You API,</w:t>
+        <w:t xml:space="preserve"> Instead, I used the They Work For You API,</w:t>
       </w:r>
       <w:r>
         <w:rPr>
@@ -3902,15 +3889,7 @@
         <w:t xml:space="preserve"> </w:t>
       </w:r>
       <w:r>
-        <w:t xml:space="preserve">which has all debates from 1919 onwards available for download in a parsed XML format annotated with metadata about the speaker. I did not have time to use this high-quality metadata during the </w:t>
-      </w:r>
-      <w:proofErr w:type="gramStart"/>
-      <w:r>
-        <w:t>project, and</w:t>
-      </w:r>
-      <w:proofErr w:type="gramEnd"/>
-      <w:r>
-        <w:t xml:space="preserve"> found a few issues with the API (detailed in section </w:t>
+        <w:t xml:space="preserve">which has all debates from 1919 onwards available for download in a parsed XML format annotated with metadata about the speaker. I did not have time to use this high-quality metadata during the project, and found a few issues with the API (detailed in section </w:t>
       </w:r>
       <w:r>
         <w:fldChar w:fldCharType="begin"/>
@@ -4179,15 +4158,7 @@
         <w:t>.</w:t>
       </w:r>
       <w:r>
-        <w:t xml:space="preserve"> Were this system to be ‘productionised’, then all the stages of this flow would be run through a Continuous Integration system such as Jenkins or GoCD which would run the different stages in the correct sequence, so that new Named Entity data and newly produced Hansard records could be fed into the </w:t>
-      </w:r>
-      <w:proofErr w:type="gramStart"/>
-      <w:r>
-        <w:t>pipeline, and</w:t>
-      </w:r>
-      <w:proofErr w:type="gramEnd"/>
-      <w:r>
-        <w:t xml:space="preserve"> used to update the model or create a new one.</w:t>
+        <w:t xml:space="preserve"> Were this system to be ‘productionised’, then all the stages of this flow would be run through a Continuous Integration system such as Jenkins or GoCD which would run the different stages in the correct sequence, so that new Named Entity data and newly produced Hansard records could be fed into the pipeline, and used to update the model or create a new one.</w:t>
       </w:r>
     </w:p>
     <w:p/>
@@ -4874,6 +4845,40 @@
             <w:tcW w:w="4097" w:type="dxa"/>
           </w:tcPr>
           <w:p>
+            <w:r>
+              <w:t>Count how many sentences there are in each dataset, and write out to file for easy retrieval. This information is used to estimate to the user how long the tensor creation will take.</w:t>
+            </w:r>
+          </w:p>
+        </w:tc>
+      </w:tr>
+      <w:tr>
+        <w:tc>
+          <w:tcPr>
+            <w:tcW w:w="4913" w:type="dxa"/>
+          </w:tcPr>
+          <w:p>
+            <w:r>
+              <w:t>model-minify-toy</w:t>
+            </w:r>
+          </w:p>
+        </w:tc>
+        <w:tc>
+          <w:tcPr>
+            <w:tcW w:w="4097" w:type="dxa"/>
+          </w:tcPr>
+          <w:p>
+            <w:r>
+              <w:t>Run model.fit() on the Keras BLSTM model, with a toy dataset of 1 320</w:t>
+            </w:r>
+            <w:r>
+              <w:rPr>
+                <w:vertAlign w:val="superscript"/>
+              </w:rPr>
+              <w:t>th</w:t>
+            </w:r>
+            <w:r>
+              <w:t xml:space="preserve"> of the Hansard debates. This is to get an initial indication of the model’s learning capability.</w:t>
+            </w:r>
             <w:bookmarkStart w:id="9" w:name="_GoBack"/>
             <w:bookmarkEnd w:id="9"/>
           </w:p>
@@ -4886,7 +4891,29 @@
           </w:tcPr>
           <w:p>
             <w:r>
-              <w:t>model-minify-toy</w:t>
+              <w:t>model-train-mini</w:t>
+            </w:r>
+          </w:p>
+        </w:tc>
+        <w:tc>
+          <w:tcPr>
+            <w:tcW w:w="4097" w:type="dxa"/>
+          </w:tcPr>
+          <w:p>
+            <w:r>
+              <w:t>Run model.fit() on the Keras BLSTM model, with a batch of the first 4000 samples from the toy dataset. This is to test the end-to-end process of saving and retrieving the model.</w:t>
+            </w:r>
+          </w:p>
+        </w:tc>
+      </w:tr>
+      <w:tr>
+        <w:tc>
+          <w:tcPr>
+            <w:tcW w:w="4913" w:type="dxa"/>
+          </w:tcPr>
+          <w:p>
+            <w:r>
+              <w:t>model-train-toy</w:t>
             </w:r>
           </w:p>
         </w:tc>
@@ -4904,7 +4931,7 @@
           </w:tcPr>
           <w:p>
             <w:r>
-              <w:t>model-train-mini</w:t>
+              <w:t>ne-data-companies-download-process</w:t>
             </w:r>
           </w:p>
         </w:tc>
@@ -4922,7 +4949,7 @@
           </w:tcPr>
           <w:p>
             <w:r>
-              <w:t>model-train-toy</w:t>
+              <w:t>ne-data-companies-process</w:t>
             </w:r>
           </w:p>
         </w:tc>
@@ -4940,7 +4967,7 @@
           </w:tcPr>
           <w:p>
             <w:r>
-              <w:t>ne-data-companies-download-process</w:t>
+              <w:t>ne-data-people-download-process</w:t>
             </w:r>
           </w:p>
         </w:tc>
@@ -4958,7 +4985,7 @@
           </w:tcPr>
           <w:p>
             <w:r>
-              <w:t>ne-data-companies-process</w:t>
+              <w:t>ne-data-people-process</w:t>
             </w:r>
           </w:p>
         </w:tc>
@@ -4976,7 +5003,7 @@
           </w:tcPr>
           <w:p>
             <w:r>
-              <w:t>ne-data-people-download-process</w:t>
+              <w:t>ne-data-places-download-process</w:t>
             </w:r>
           </w:p>
         </w:tc>
@@ -4994,7 +5021,7 @@
           </w:tcPr>
           <w:p>
             <w:r>
-              <w:t>ne-data-people-process</w:t>
+              <w:t>ne-data-places-process</w:t>
             </w:r>
           </w:p>
         </w:tc>
@@ -5012,7 +5039,7 @@
           </w:tcPr>
           <w:p>
             <w:r>
-              <w:t>ne-data-places-download-process</w:t>
+              <w:t>print-debate-titles</w:t>
             </w:r>
           </w:p>
         </w:tc>
@@ -5030,7 +5057,7 @@
           </w:tcPr>
           <w:p>
             <w:r>
-              <w:t>ne-data-places-process</w:t>
+              <w:t>python-type-check</w:t>
             </w:r>
           </w:p>
         </w:tc>
@@ -5048,42 +5075,6 @@
           </w:tcPr>
           <w:p>
             <w:r>
-              <w:t>print-debate-titles</w:t>
-            </w:r>
-          </w:p>
-        </w:tc>
-        <w:tc>
-          <w:tcPr>
-            <w:tcW w:w="4097" w:type="dxa"/>
-          </w:tcPr>
-          <w:p/>
-        </w:tc>
-      </w:tr>
-      <w:tr>
-        <w:tc>
-          <w:tcPr>
-            <w:tcW w:w="4913" w:type="dxa"/>
-          </w:tcPr>
-          <w:p>
-            <w:r>
-              <w:t>python-type-check</w:t>
-            </w:r>
-          </w:p>
-        </w:tc>
-        <w:tc>
-          <w:tcPr>
-            <w:tcW w:w="4097" w:type="dxa"/>
-          </w:tcPr>
-          <w:p/>
-        </w:tc>
-      </w:tr>
-      <w:tr>
-        <w:tc>
-          <w:tcPr>
-            <w:tcW w:w="4913" w:type="dxa"/>
-          </w:tcPr>
-          <w:p>
-            <w:r>
               <w:t>test</w:t>
             </w:r>
           </w:p>
@@ -5099,10 +5090,20 @@
     <w:p/>
     <w:p>
       <w:r>
-        <w:t>Each task in invoke called out to something else; most tasks invoked a library function from elsewhere in the code base, while some invoked shell commands, for example to de-duplicate and sort the Named Entity lists. In this case, it is faster for the shell to call a GNU C binary and use the ‘sort’ and ‘uniq’ commands, than to</w:t>
+        <w:t>Each task in invoke called out to something else; most tasks invoked a library function from elsewhere in the code base, while some invoked shell commands, for example to de-</w:t>
+      </w:r>
+      <w:r>
+        <w:lastRenderedPageBreak/>
+        <w:t>duplicate and sort the Named Entity lists. In this case, it is faster for the shell to call a GNU C binary and use the ‘sort’ and ‘uniq’ commands, than to</w:t>
       </w:r>
       <w:r>
         <w:t xml:space="preserve"> use similar functionality in Python. Using the tasks.py file as a dispatcher, without it containing any processing logic itself, ensured that it remained easy to understand and reason with as the project grew.</w:t>
+      </w:r>
+    </w:p>
+    <w:p/>
+    <w:p>
+      <w:r>
+        <w:t>Once the project reached a scale where the model processing had to be done on cloud compute nodes, the use of a virtualenv also proved worthwhile. By use of a pip freeze file (requirements-freeze.txt in the project), the DigitalOcean Droplet virtual machine used could be configured with exactly the same python libraries and python interpreter, even though the system python was different from the laptop used for development work.</w:t>
       </w:r>
     </w:p>
     <w:p>
@@ -5393,11 +5394,9 @@
     </w:p>
     <w:p/>
     <w:p>
-      <w:proofErr w:type="spellStart"/>
       <w:r>
         <w:t>Pyfakefs</w:t>
       </w:r>
-      <w:proofErr w:type="spellEnd"/>
     </w:p>
     <w:p>
       <w:pPr>
@@ -5549,14 +5548,9 @@
       </w:pPr>
       <w:bookmarkStart w:id="44" w:name="_Toc521058069"/>
       <w:r>
-        <w:t xml:space="preserve">What’s My </w:t>
-      </w:r>
-      <w:proofErr w:type="gramStart"/>
-      <w:r>
-        <w:t>Work</w:t>
+        <w:t>What’s My Work</w:t>
       </w:r>
       <w:bookmarkEnd w:id="44"/>
-      <w:proofErr w:type="gramEnd"/>
     </w:p>
     <w:p/>
     <w:p/>
@@ -7749,7 +7743,7 @@
 </file>
 
 <file path=customXml/itemProps1.xml><?xml version="1.0" encoding="utf-8"?>
-<ds:datastoreItem xmlns:ds="http://schemas.openxmlformats.org/officeDocument/2006/customXml" ds:itemID="{CA9D784F-9668-C149-8403-82641D954A2A}">
+<ds:datastoreItem xmlns:ds="http://schemas.openxmlformats.org/officeDocument/2006/customXml" ds:itemID="{498980B6-42DB-5D47-B027-5C19199C3FFE}">
   <ds:schemaRefs>
     <ds:schemaRef ds:uri="http://schemas.openxmlformats.org/officeDocument/2006/bibliography"/>
   </ds:schemaRefs>

</xml_diff>

<commit_message>
Cannot pickle History objects due to Lambdas, only their internal Dicts
</commit_message>
<xml_diff>
--- a/docs/REP_RalphM_CS.docx
+++ b/docs/REP_RalphM_CS.docx
@@ -947,13 +947,19 @@
     <w:p/>
     <w:p>
       <w:r>
-        <w:t xml:space="preserve">Recent approaches to Named Entity Recognition, such as that of </w:t>
+        <w:t>Recent approaches to Named Entity Recognition</w:t>
+      </w:r>
+      <w:r>
+        <w:t xml:space="preserve"> (NER)</w:t>
+      </w:r>
+      <w:r>
+        <w:t xml:space="preserve">, such as that of </w:t>
       </w:r>
       <w:r>
         <w:fldChar w:fldCharType="begin" w:fldLock="1"/>
       </w:r>
       <w:r>
-        <w:instrText>ADDIN CSL_CITATION {"citationItems":[{"id":"ITEM-1","itemData":{"abstract":"We describe and evaluate a character-level tagger for language-independent Named Entity Recognition (NER). Instead of words, a sentence is represented as a sequence of characters. The model consists of stacked bidirectional LSTMs which inputs characters and outputs tag probabilities for each character. These probabilities are then converted to consistent word level named entity tags using a Viterbi decoder. We are able to achieve close to state-of-the-art NER performance in seven languages with the same basic model using only labeled NER data and no hand-engineered features or other external resources like syntactic taggers or Gazetteers.","author":[{"dropping-particle":"","family":"Kuru","given":"Onur","non-dropping-particle":"","parse-names":false,"suffix":""},{"dropping-particle":"","family":"Arkan Can","given":"Ozan","non-dropping-particle":"","parse-names":false,"suffix":""},{"dropping-particle":"","family":"Deniz","given":"Yuret","non-dropping-particle":"","parse-names":false,"suffix":""}],"container-title":"Coling","id":"ITEM-1","issued":{"date-parts":[["2016"]]},"page":"911-921","title":"CharNER : Character-Level Named Entity Recognition","type":"article-journal"},"uris":["http://www.mendeley.com/documents/?uuid=f91f357f-7449-4808-96e7-7521d53f313a"]}],"mendeley":{"formattedCitation":"(Kuru, Arkan Can and Deniz, 2016)","plainTextFormattedCitation":"(Kuru, Arkan Can and Deniz, 2016)"},"properties":{"noteIndex":0},"schema":"https://github.com/citation-style-language/schema/raw/master/csl-citation.json"}</w:instrText>
+        <w:instrText>ADDIN CSL_CITATION {"citationItems":[{"id":"ITEM-1","itemData":{"abstract":"We describe and evaluate a character-level tagger for language-independent Named Entity Recognition (NER). Instead of words, a sentence is represented as a sequence of characters. The model consists of stacked bidirectional LSTMs which inputs characters and outputs tag probabilities for each character. These probabilities are then converted to consistent word level named entity tags using a Viterbi decoder. We are able to achieve close to state-of-the-art NER performance in seven languages with the same basic model using only labeled NER data and no hand-engineered features or other external resources like syntactic taggers or Gazetteers.","author":[{"dropping-particle":"","family":"Kuru","given":"Onur","non-dropping-particle":"","parse-names":false,"suffix":""},{"dropping-particle":"","family":"Arkan Can","given":"Ozan","non-dropping-particle":"","parse-names":false,"suffix":""},{"dropping-particle":"","family":"Deniz","given":"Yuret","non-dropping-particle":"","parse-names":false,"suffix":""}],"container-title":"Coling","id":"ITEM-1","issued":{"date-parts":[["2016"]]},"page":"911-921","title":"CharNER : Character-Level Named Entity Recognition","type":"article-journal"},"uris":["http://www.mendeley.com/documents/?uuid=f91f357f-7449-4808-96e7-7521d53f313a"]}],"mendeley":{"formattedCitation":"(Kuru, Arkan Can and Deniz, 2016)","plainTextFormattedCitation":"(Kuru, Arkan Can and Deniz, 2016)","previouslyFormattedCitation":"(Kuru, Arkan Can and Deniz, 2016)"},"properties":{"noteIndex":0},"schema":"https://github.com/citation-style-language/schema/raw/master/csl-citation.json"}</w:instrText>
       </w:r>
       <w:r>
         <w:fldChar w:fldCharType="separate"/>
@@ -4042,7 +4048,13 @@
         <w:t xml:space="preserve"> and gender</w:t>
       </w:r>
       <w:r>
-        <w:t>-related semantics of those who govern us. This project is a tiny step, greatly helped by the labours of TheyWorkForYou, to mine the value of the Hansard records.</w:t>
+        <w:t>-related semantics of those who govern us. This project is a tiny step, greatly helped by the labours of TheyWorkForYou, to</w:t>
+      </w:r>
+      <w:r>
+        <w:t>wards mining</w:t>
+      </w:r>
+      <w:r>
+        <w:t xml:space="preserve"> the value of the Hansard records.</w:t>
       </w:r>
     </w:p>
     <w:p/>
@@ -4060,7 +4072,20 @@
         <w:t>, rather than being emotionally stirred by the language of tyrants.</w:t>
       </w:r>
       <w:r>
-        <w:t xml:space="preserve"> Learning which companies, places and people we spend most energy talking about as a democracy seems to me, in its own small way, a part of that larger whole.</w:t>
+        <w:t xml:space="preserve"> </w:t>
+      </w:r>
+      <w:r>
+        <w:t xml:space="preserve">This is a far older problem than the Romans and Ancient Greeks. </w:t>
+      </w:r>
+      <w:r>
+        <w:t xml:space="preserve">Learning which companies, places </w:t>
+      </w:r>
+      <w:r>
+        <w:lastRenderedPageBreak/>
+        <w:t xml:space="preserve">and people we spend most energy talking about as a democracy seems to me, in its own small way, a part of that </w:t>
+      </w:r>
+      <w:r>
+        <w:t>enormous and essential task.</w:t>
       </w:r>
     </w:p>
     <w:p>
@@ -4070,7 +4095,6 @@
       <w:bookmarkStart w:id="5" w:name="_Toc521058042"/>
       <w:bookmarkStart w:id="6" w:name="_Ref521060203"/>
       <w:r>
-        <w:lastRenderedPageBreak/>
         <w:t>Overall Results (trailer)</w:t>
       </w:r>
       <w:bookmarkEnd w:id="5"/>
@@ -4239,14 +4263,14 @@
         <w:t>.</w:t>
       </w:r>
       <w:r>
-        <w:t xml:space="preserve"> The tasks are a combination of environment setup, running automated tests, and the ‘business logic’ of the code – the downloading and processing of Named Entities and Hansard debates. Having one clean, uniform interface for all these tasks greatly simplified the workflow when parts of the pipeline had to be re-run, without the overhead of creating a GUI or integrating with one.</w:t>
-      </w:r>
-      <w:r>
-        <w:t xml:space="preserve"> Also, having pre-requisites </w:t>
+        <w:t xml:space="preserve"> The tasks are a combination of environment setup, running automated tests, and the ‘business logic’ of the code – the downloading and processing of Named Entities and Hansard debates. Having one clean, uniform interface for </w:t>
       </w:r>
       <w:r>
         <w:lastRenderedPageBreak/>
-        <w:t>in code avoids the need for repetition. For example, the unit tests are not run unless the virtual environment is set up, and the static type-checker has run already. These tasks are both listed as pre-requisites of the ‘test’ task in Invoke.</w:t>
+        <w:t>all these tasks greatly simplified the workflow when parts of the pipeline had to be re-run, without the overhead of creating a GUI or integrating with one.</w:t>
+      </w:r>
+      <w:r>
+        <w:t xml:space="preserve"> Also, having pre-requisites in code avoids the need for repetition. For example, the unit tests are not run unless the virtual environment is set up, and the static type-checker has run already. These tasks are both listed as pre-requisites of the ‘test’ task in Invoke.</w:t>
       </w:r>
     </w:p>
     <w:p/>
@@ -4663,6 +4687,7 @@
           </w:tcPr>
           <w:p>
             <w:r>
+              <w:lastRenderedPageBreak/>
               <w:t>hansard-download-all</w:t>
             </w:r>
           </w:p>
@@ -4685,7 +4710,6 @@
           </w:tcPr>
           <w:p>
             <w:r>
-              <w:lastRenderedPageBreak/>
               <w:t>hansard-fix-uninterpolated</w:t>
             </w:r>
           </w:p>
@@ -4879,8 +4903,6 @@
             <w:r>
               <w:t xml:space="preserve"> dimension of all the X and Y tensors to the first 4000 samples, to create a mini dataset</w:t>
             </w:r>
-            <w:bookmarkStart w:id="9" w:name="_GoBack"/>
-            <w:bookmarkEnd w:id="9"/>
           </w:p>
         </w:tc>
       </w:tr>
@@ -4952,7 +4974,14 @@
           <w:tcPr>
             <w:tcW w:w="4097" w:type="dxa"/>
           </w:tcPr>
-          <w:p/>
+          <w:p>
+            <w:r>
+              <w:t>Both download and process</w:t>
+            </w:r>
+            <w:r>
+              <w:t xml:space="preserve"> companies data from DBPedia and other sources</w:t>
+            </w:r>
+          </w:p>
         </w:tc>
       </w:tr>
       <w:tr>
@@ -4970,7 +4999,11 @@
           <w:tcPr>
             <w:tcW w:w="4097" w:type="dxa"/>
           </w:tcPr>
-          <w:p/>
+          <w:p>
+            <w:r>
+              <w:t>Only do post-processing, data cleansing tasks on companies data, to assist with iteratively improving the cleaning algorithm</w:t>
+            </w:r>
+          </w:p>
         </w:tc>
       </w:tr>
       <w:tr>
@@ -4980,6 +5013,7 @@
           </w:tcPr>
           <w:p>
             <w:r>
+              <w:lastRenderedPageBreak/>
               <w:t>ne-data-people-download-process</w:t>
             </w:r>
           </w:p>
@@ -4988,7 +5022,17 @@
           <w:tcPr>
             <w:tcW w:w="4097" w:type="dxa"/>
           </w:tcPr>
-          <w:p/>
+          <w:p>
+            <w:r>
+              <w:t xml:space="preserve">Both download and process </w:t>
+            </w:r>
+            <w:r>
+              <w:t>people</w:t>
+            </w:r>
+            <w:r>
+              <w:t xml:space="preserve"> data from DBPedia and other sources</w:t>
+            </w:r>
+          </w:p>
         </w:tc>
       </w:tr>
       <w:tr>
@@ -5006,7 +5050,17 @@
           <w:tcPr>
             <w:tcW w:w="4097" w:type="dxa"/>
           </w:tcPr>
-          <w:p/>
+          <w:p>
+            <w:r>
+              <w:t xml:space="preserve">Only do post-processing, data cleansing tasks on </w:t>
+            </w:r>
+            <w:r>
+              <w:t>people</w:t>
+            </w:r>
+            <w:r>
+              <w:t xml:space="preserve"> data, to assist with iteratively improving the cleaning algorithm</w:t>
+            </w:r>
+          </w:p>
         </w:tc>
       </w:tr>
       <w:tr>
@@ -5024,7 +5078,11 @@
           <w:tcPr>
             <w:tcW w:w="4097" w:type="dxa"/>
           </w:tcPr>
-          <w:p/>
+          <w:p>
+            <w:r>
+              <w:t>Both download and process people data from DBPedia and other sources</w:t>
+            </w:r>
+          </w:p>
         </w:tc>
       </w:tr>
       <w:tr>
@@ -5042,7 +5100,17 @@
           <w:tcPr>
             <w:tcW w:w="4097" w:type="dxa"/>
           </w:tcPr>
-          <w:p/>
+          <w:p>
+            <w:r>
+              <w:t xml:space="preserve">Only do post-processing, data cleansing tasks on </w:t>
+            </w:r>
+            <w:r>
+              <w:t>places</w:t>
+            </w:r>
+            <w:r>
+              <w:t xml:space="preserve"> data, to assist with iteratively improving the cleaning algorithm</w:t>
+            </w:r>
+          </w:p>
         </w:tc>
       </w:tr>
       <w:tr>
@@ -5060,7 +5128,11 @@
           <w:tcPr>
             <w:tcW w:w="4097" w:type="dxa"/>
           </w:tcPr>
-          <w:p/>
+          <w:p>
+            <w:r>
+              <w:t>Both download and process people data from DBPedia and other sources</w:t>
+            </w:r>
+          </w:p>
         </w:tc>
       </w:tr>
       <w:tr>
@@ -5078,7 +5150,11 @@
           <w:tcPr>
             <w:tcW w:w="4097" w:type="dxa"/>
           </w:tcPr>
-          <w:p/>
+          <w:p>
+            <w:r>
+              <w:t>Run mypy, Python’s static type checker, over all files I wrote in the project which contain type annotations</w:t>
+            </w:r>
+          </w:p>
         </w:tc>
       </w:tr>
       <w:tr>
@@ -5096,7 +5172,11 @@
           <w:tcPr>
             <w:tcW w:w="4097" w:type="dxa"/>
           </w:tcPr>
-          <w:p/>
+          <w:p>
+            <w:r>
+              <w:t>First run python-type-check, then run pytest unit tests on the project</w:t>
+            </w:r>
+          </w:p>
         </w:tc>
       </w:tr>
     </w:tbl>
@@ -5171,8 +5251,8 @@
       <w:pPr>
         <w:pStyle w:val="Caption"/>
       </w:pPr>
-      <w:bookmarkStart w:id="10" w:name="_Ref521056420"/>
-      <w:bookmarkStart w:id="11" w:name="_Ref521056415"/>
+      <w:bookmarkStart w:id="9" w:name="_Ref521056420"/>
+      <w:bookmarkStart w:id="10" w:name="_Ref521056415"/>
       <w:r>
         <w:t xml:space="preserve">Figure </w:t>
       </w:r>
@@ -5194,26 +5274,366 @@
       <w:r>
         <w:fldChar w:fldCharType="end"/>
       </w:r>
+      <w:bookmarkEnd w:id="9"/>
+      <w:r>
+        <w:t xml:space="preserve"> pipeline data processing model</w:t>
+      </w:r>
       <w:bookmarkEnd w:id="10"/>
-      <w:r>
-        <w:t xml:space="preserve"> pipeline data processing model</w:t>
+    </w:p>
+    <w:p>
+      <w:pPr>
+        <w:pStyle w:val="Heading2"/>
+      </w:pPr>
+      <w:bookmarkStart w:id="11" w:name="_Toc521058045"/>
+      <w:r>
+        <w:t>Named Entity Downloading</w:t>
       </w:r>
       <w:bookmarkEnd w:id="11"/>
     </w:p>
+    <w:p/>
+    <w:p>
+      <w:r>
+        <w:rPr>
+          <w:b/>
+        </w:rPr>
+        <w:t>Step 1.</w:t>
+      </w:r>
+      <w:r>
+        <w:t xml:space="preserve"> </w:t>
+      </w:r>
+      <w:r>
+        <w:t xml:space="preserve">Firstly, named entities must be accrued. This is a prerequisite for any automated labelling approach. </w:t>
+      </w:r>
+      <w:r>
+        <w:t>For locations, the CONLL2003 English dataset was used, together with DBPedia resources of type ‘</w:t>
+      </w:r>
+      <w:r>
+        <w:t>dbo:Place</w:t>
+      </w:r>
+      <w:r>
+        <w:t xml:space="preserve">’. For Organizations, the Amex, Nasdaq and NYSE Stock </w:t>
+      </w:r>
+      <w:r>
+        <w:lastRenderedPageBreak/>
+        <w:t>Exchange company listings were downloaded in Comma Separated Value (CSV) format, as was similar data from the London Stock Exchange, the CONLL2003 English dataset, and DBPedia’s ‘</w:t>
+      </w:r>
+      <w:r>
+        <w:t>dbo:Organisation</w:t>
+      </w:r>
+      <w:r>
+        <w:t>’ type. For people, the CONLL2003 English dataset and DBPedia ‘dbo:Person’ type were used, and the New York City Most Popular Baby Names data from Kaggle.</w:t>
+      </w:r>
+      <w:r>
+        <w:rPr>
+          <w:rStyle w:val="FootnoteReference"/>
+        </w:rPr>
+        <w:footnoteReference w:id="8"/>
+      </w:r>
+      <w:r>
+        <w:t xml:space="preserve"> Biography-center.com, which was sugg</w:t>
+      </w:r>
+      <w:r>
+        <w:t xml:space="preserve">ested as a naming source by </w:t>
+      </w:r>
+      <w:r>
+        <w:fldChar w:fldCharType="begin" w:fldLock="1"/>
+      </w:r>
+      <w:r>
+        <w:instrText>ADDIN CSL_CITATION {"citationItems":[{"id":"ITEM-1","itemData":{"DOI":"10.3115/1119176.1119204","ISSN":"2307-387X","abstract":"We discuss two named-entity recognition models which use characters and character n-grams either exclusively or as an important part of their data representation. The first model is a character-level HMM with minimal context information, and the second model is a maximum-entropy conditional markov model with substantially richer context features. Our best model achieves an overall F1 of 86.07% on the English test data (92.31% on the development data). This number represents a 25% error reduction over the same model without word-internal (substring) features.","author":[{"dropping-particle":"","family":"Klein","given":"Dan","non-dropping-particle":"","parse-names":false,"suffix":""},{"dropping-particle":"","family":"Smarr","given":"Joseph","non-dropping-particle":"","parse-names":false,"suffix":""},{"dropping-particle":"","family":"Nguyen","given":"Huy","non-dropping-particle":"","parse-names":false,"suffix":""},{"dropping-particle":"","family":"Manning","given":"Christopher D.","non-dropping-particle":"","parse-names":false,"suffix":""}],"container-title":"Proceedings of the seventh conference on Natural language learning at HLT-NAACL 2003  -","id":"ITEM-1","issued":{"date-parts":[["2003"]]},"page":"180-183","title":"Named entity recognition with character-level models","type":"article-journal","volume":"4"},"uris":["http://www.mendeley.com/documents/?uuid=42b2edd5-1163-405d-a4a2-8dac80be0413"]}],"mendeley":{"formattedCitation":"(Klein &lt;i&gt;et al.&lt;/i&gt;, 2003)","plainTextFormattedCitation":"(Klein et al., 2003)"},"properties":{"noteIndex":0},"schema":"https://github.com/citation-style-language/schema/raw/master/csl-citation.json"}</w:instrText>
+      </w:r>
+      <w:r>
+        <w:fldChar w:fldCharType="separate"/>
+      </w:r>
+      <w:r>
+        <w:rPr>
+          <w:noProof/>
+        </w:rPr>
+        <w:t xml:space="preserve">(Klein </w:t>
+      </w:r>
+      <w:r>
+        <w:rPr>
+          <w:i/>
+          <w:noProof/>
+        </w:rPr>
+        <w:t>et al.</w:t>
+      </w:r>
+      <w:r>
+        <w:rPr>
+          <w:noProof/>
+        </w:rPr>
+        <w:t>, 2003)</w:t>
+      </w:r>
+      <w:r>
+        <w:fldChar w:fldCharType="end"/>
+      </w:r>
+      <w:r>
+        <w:t xml:space="preserve">, no longer has lists of names in an easily-parseable format. However, I suspect that the amount of data in DBPedia has hugely increased since 2003. As </w:t>
+      </w:r>
+      <w:r>
+        <w:fldChar w:fldCharType="begin"/>
+      </w:r>
+      <w:r>
+        <w:instrText xml:space="preserve"> REF _Ref521071131 \h </w:instrText>
+      </w:r>
+      <w:r>
+        <w:fldChar w:fldCharType="separate"/>
+      </w:r>
+      <w:r>
+        <w:t xml:space="preserve">Table </w:t>
+      </w:r>
+      <w:r>
+        <w:rPr>
+          <w:noProof/>
+        </w:rPr>
+        <w:t>2</w:t>
+      </w:r>
+      <w:r>
+        <w:fldChar w:fldCharType="end"/>
+      </w:r>
+      <w:r>
+        <w:t xml:space="preserve"> shows, the size of the DBPedia datasets dwarf the other datasets for all three Named Entity (NE) types.</w:t>
+      </w:r>
+      <w:r>
+        <w:t xml:space="preserve"> </w:t>
+      </w:r>
+    </w:p>
+    <w:p/>
+    <w:p>
+      <w:pPr>
+        <w:pStyle w:val="Caption"/>
+        <w:keepNext/>
+      </w:pPr>
+      <w:bookmarkStart w:id="12" w:name="_Ref521071131"/>
+      <w:r>
+        <w:t xml:space="preserve">Table </w:t>
+      </w:r>
+      <w:r>
+        <w:fldChar w:fldCharType="begin"/>
+      </w:r>
+      <w:r>
+        <w:instrText xml:space="preserve"> SEQ Table \* ARABIC </w:instrText>
+      </w:r>
+      <w:r>
+        <w:fldChar w:fldCharType="separate"/>
+      </w:r>
+      <w:r>
+        <w:rPr>
+          <w:noProof/>
+        </w:rPr>
+        <w:t>2</w:t>
+      </w:r>
+      <w:r>
+        <w:fldChar w:fldCharType="end"/>
+      </w:r>
+      <w:bookmarkEnd w:id="12"/>
+      <w:r>
+        <w:t xml:space="preserve"> % of NE data from DBPedia</w:t>
+      </w:r>
+    </w:p>
+    <w:tbl>
+      <w:tblPr>
+        <w:tblStyle w:val="TableGrid"/>
+        <w:tblW w:w="0" w:type="auto"/>
+        <w:tblLook w:val="04A0" w:firstRow="1" w:lastRow="0" w:firstColumn="1" w:lastColumn="0" w:noHBand="0" w:noVBand="1"/>
+      </w:tblPr>
+      <w:tblGrid>
+        <w:gridCol w:w="4505"/>
+        <w:gridCol w:w="4505"/>
+      </w:tblGrid>
+      <w:tr>
+        <w:tc>
+          <w:tcPr>
+            <w:tcW w:w="4505" w:type="dxa"/>
+          </w:tcPr>
+          <w:p>
+            <w:pPr>
+              <w:rPr>
+                <w:b/>
+              </w:rPr>
+            </w:pPr>
+            <w:r>
+              <w:rPr>
+                <w:b/>
+              </w:rPr>
+              <w:t>Dataset</w:t>
+            </w:r>
+          </w:p>
+        </w:tc>
+        <w:tc>
+          <w:tcPr>
+            <w:tcW w:w="4505" w:type="dxa"/>
+          </w:tcPr>
+          <w:p>
+            <w:pPr>
+              <w:rPr>
+                <w:b/>
+              </w:rPr>
+            </w:pPr>
+            <w:r>
+              <w:rPr>
+                <w:b/>
+              </w:rPr>
+              <w:t>%</w:t>
+            </w:r>
+            <w:r>
+              <w:rPr>
+                <w:b/>
+              </w:rPr>
+              <w:t xml:space="preserve"> from DBPedia</w:t>
+            </w:r>
+          </w:p>
+        </w:tc>
+      </w:tr>
+      <w:tr>
+        <w:tc>
+          <w:tcPr>
+            <w:tcW w:w="4505" w:type="dxa"/>
+          </w:tcPr>
+          <w:p>
+            <w:r>
+              <w:t>Locations</w:t>
+            </w:r>
+          </w:p>
+        </w:tc>
+        <w:tc>
+          <w:tcPr>
+            <w:tcW w:w="4505" w:type="dxa"/>
+          </w:tcPr>
+          <w:p>
+            <w:r>
+              <w:t>99.8</w:t>
+            </w:r>
+          </w:p>
+        </w:tc>
+      </w:tr>
+      <w:tr>
+        <w:tc>
+          <w:tcPr>
+            <w:tcW w:w="4505" w:type="dxa"/>
+          </w:tcPr>
+          <w:p>
+            <w:r>
+              <w:t>Organizations</w:t>
+            </w:r>
+          </w:p>
+        </w:tc>
+        <w:tc>
+          <w:tcPr>
+            <w:tcW w:w="4505" w:type="dxa"/>
+          </w:tcPr>
+          <w:p>
+            <w:r>
+              <w:t>96.8</w:t>
+            </w:r>
+          </w:p>
+        </w:tc>
+      </w:tr>
+      <w:tr>
+        <w:tc>
+          <w:tcPr>
+            <w:tcW w:w="4505" w:type="dxa"/>
+          </w:tcPr>
+          <w:p>
+            <w:r>
+              <w:t>People</w:t>
+            </w:r>
+          </w:p>
+        </w:tc>
+        <w:tc>
+          <w:tcPr>
+            <w:tcW w:w="4505" w:type="dxa"/>
+          </w:tcPr>
+          <w:p>
+            <w:r>
+              <w:t>99.7</w:t>
+            </w:r>
+          </w:p>
+        </w:tc>
+      </w:tr>
+    </w:tbl>
+    <w:p/>
+    <w:p>
+      <w:r>
+        <w:rPr>
+          <w:b/>
+        </w:rPr>
+        <w:t xml:space="preserve">Step 2. </w:t>
+      </w:r>
+      <w:r>
+        <w:t>The resulting data had to be cleaned to remove stopwords and some of the more obvious</w:t>
+      </w:r>
+      <w:r>
+        <w:t xml:space="preserve"> junk data. The data quality issues with the NE datasets are discussed in section </w:t>
+      </w:r>
+      <w:r>
+        <w:fldChar w:fldCharType="begin"/>
+      </w:r>
+      <w:r>
+        <w:instrText xml:space="preserve"> REF _Ref521071934 \r \h </w:instrText>
+      </w:r>
+      <w:r>
+        <w:fldChar w:fldCharType="separate"/>
+      </w:r>
+      <w:r>
+        <w:t>8.1</w:t>
+      </w:r>
+      <w:r>
+        <w:fldChar w:fldCharType="end"/>
+      </w:r>
+      <w:r>
+        <w:t>.</w:t>
+      </w:r>
+    </w:p>
+    <w:p/>
+    <w:p>
+      <w:r>
+        <w:rPr>
+          <w:b/>
+        </w:rPr>
+        <w:t>Step 3.</w:t>
+      </w:r>
+      <w:r>
+        <w:t xml:space="preserve"> Simple UNIX utilities</w:t>
+      </w:r>
+      <w:r>
+        <w:t xml:space="preserve"> ‘cat’ and ‘sort’</w:t>
+      </w:r>
+      <w:r>
+        <w:t xml:space="preserve"> were used to deduplicate the aggregated NE lists, and sort them into a large text file for each NE.</w:t>
+      </w:r>
+    </w:p>
+    <w:p/>
     <w:p>
       <w:pPr>
         <w:pStyle w:val="Heading2"/>
       </w:pPr>
-      <w:bookmarkStart w:id="12" w:name="_Toc521058045"/>
-      <w:r>
-        <w:t>Named Entity Downloading</w:t>
-      </w:r>
-      <w:bookmarkEnd w:id="12"/>
-    </w:p>
-    <w:p/>
-    <w:p>
-      <w:r>
-        <w:t>SPARQL paging logic</w:t>
+      <w:bookmarkStart w:id="13" w:name="_Toc521058046"/>
+      <w:r>
+        <w:t>Raw Hansard downloading</w:t>
+      </w:r>
+      <w:bookmarkEnd w:id="13"/>
+    </w:p>
+    <w:p/>
+    <w:p>
+      <w:r>
+        <w:rPr>
+          <w:b/>
+        </w:rPr>
+        <w:t xml:space="preserve">Step 4. </w:t>
+      </w:r>
+      <w:r>
+        <w:t>To download the Hansards in a programmatic manner, the TheyWorkForYou API was chosen. This was on the basis of its high quality documentation, and the availability of Hansard debates in XML format, with enriched metadata tags (created using a Perl parser which ran over the source PDF Hansard documents originally available on the UK Parliament website) naming each speaker and detailing their constituency and party. Unfortunately, there was not time in this project to make use of this extra metadata.</w:t>
+      </w:r>
+      <w:bookmarkStart w:id="14" w:name="_GoBack"/>
+      <w:bookmarkEnd w:id="14"/>
+    </w:p>
+    <w:p/>
+    <w:p>
+      <w:r>
+        <w:t xml:space="preserve"> </w:t>
+      </w:r>
+      <w:r>
+        <w:t>Concurrent threadpool</w:t>
       </w:r>
     </w:p>
     <w:p/>
@@ -5221,159 +5641,148 @@
       <w:pPr>
         <w:pStyle w:val="Heading2"/>
       </w:pPr>
-      <w:bookmarkStart w:id="13" w:name="_Toc521058046"/>
+      <w:bookmarkStart w:id="15" w:name="_Toc521058047"/>
+      <w:bookmarkStart w:id="16" w:name="_Ref521063227"/>
+      <w:r>
+        <w:t>Hansard processing</w:t>
+      </w:r>
+      <w:bookmarkEnd w:id="15"/>
+      <w:bookmarkEnd w:id="16"/>
+    </w:p>
+    <w:p>
+      <w:pPr>
+        <w:pStyle w:val="Heading2"/>
+      </w:pPr>
+      <w:bookmarkStart w:id="17" w:name="_Ref521062547"/>
+      <w:r>
+        <w:t>Hansard chunking</w:t>
+      </w:r>
+      <w:bookmarkEnd w:id="17"/>
+    </w:p>
+    <w:p>
+      <w:pPr>
+        <w:pStyle w:val="Heading2"/>
+      </w:pPr>
+      <w:bookmarkStart w:id="18" w:name="_Toc521058048"/>
+      <w:bookmarkStart w:id="19" w:name="_Ref521059322"/>
+      <w:r>
+        <w:t>Hansard interpolation</w:t>
+      </w:r>
+      <w:bookmarkEnd w:id="18"/>
+      <w:bookmarkEnd w:id="19"/>
+    </w:p>
+    <w:p>
+      <w:pPr>
+        <w:pStyle w:val="Heading2"/>
+      </w:pPr>
+      <w:bookmarkStart w:id="20" w:name="_Ref521062388"/>
+      <w:r>
+        <w:t>Partition into datasets and sizes</w:t>
+      </w:r>
+      <w:bookmarkEnd w:id="20"/>
+    </w:p>
+    <w:p>
+      <w:pPr>
+        <w:pStyle w:val="Heading2"/>
+      </w:pPr>
+      <w:bookmarkStart w:id="21" w:name="_Toc521058049"/>
+      <w:r>
+        <w:t>Formation of Tensors</w:t>
+      </w:r>
+      <w:bookmarkEnd w:id="21"/>
+    </w:p>
+    <w:p/>
+    <w:p>
+      <w:r>
+        <w:t>Choosing a good sentence size</w:t>
+      </w:r>
+    </w:p>
+    <w:p/>
+    <w:p>
+      <w:pPr>
+        <w:pStyle w:val="Heading2"/>
+      </w:pPr>
+      <w:bookmarkStart w:id="22" w:name="_Toc521058050"/>
       <w:r>
         <w:lastRenderedPageBreak/>
-        <w:t>Raw Hansard downloading</w:t>
-      </w:r>
-      <w:bookmarkEnd w:id="13"/>
-    </w:p>
-    <w:p/>
-    <w:p>
-      <w:r>
-        <w:t>Concurrent threadpool</w:t>
-      </w:r>
-    </w:p>
-    <w:p/>
+        <w:t>Overview of files in project and what they do</w:t>
+      </w:r>
+      <w:bookmarkEnd w:id="22"/>
+    </w:p>
+    <w:p>
+      <w:pPr>
+        <w:pStyle w:val="Heading1"/>
+      </w:pPr>
+      <w:bookmarkStart w:id="23" w:name="_Toc521058051"/>
+      <w:bookmarkStart w:id="24" w:name="_Ref521058119"/>
+      <w:r>
+        <w:t>Implementation</w:t>
+      </w:r>
+      <w:r>
+        <w:t xml:space="preserve"> issues</w:t>
+      </w:r>
+      <w:bookmarkEnd w:id="23"/>
+      <w:bookmarkEnd w:id="24"/>
+    </w:p>
     <w:p>
       <w:pPr>
         <w:pStyle w:val="Heading2"/>
       </w:pPr>
-      <w:bookmarkStart w:id="14" w:name="_Toc521058047"/>
-      <w:bookmarkStart w:id="15" w:name="_Ref521063227"/>
-      <w:r>
-        <w:t>Hansard processing</w:t>
-      </w:r>
-      <w:bookmarkEnd w:id="14"/>
-      <w:bookmarkEnd w:id="15"/>
-    </w:p>
-    <w:p>
-      <w:pPr>
-        <w:pStyle w:val="Heading2"/>
-      </w:pPr>
-      <w:bookmarkStart w:id="16" w:name="_Ref521062547"/>
-      <w:r>
-        <w:t>Hansard chunking</w:t>
-      </w:r>
-      <w:bookmarkEnd w:id="16"/>
-    </w:p>
-    <w:p>
-      <w:pPr>
-        <w:pStyle w:val="Heading2"/>
-      </w:pPr>
-      <w:bookmarkStart w:id="17" w:name="_Toc521058048"/>
-      <w:bookmarkStart w:id="18" w:name="_Ref521059322"/>
-      <w:r>
-        <w:t>Hansard interpolation</w:t>
-      </w:r>
-      <w:bookmarkEnd w:id="17"/>
-      <w:bookmarkEnd w:id="18"/>
-    </w:p>
-    <w:p>
-      <w:pPr>
-        <w:pStyle w:val="Heading2"/>
-      </w:pPr>
-      <w:bookmarkStart w:id="19" w:name="_Ref521062388"/>
-      <w:r>
-        <w:t>Partition into datasets and sizes</w:t>
-      </w:r>
-      <w:bookmarkEnd w:id="19"/>
-    </w:p>
-    <w:p>
-      <w:pPr>
-        <w:pStyle w:val="Heading2"/>
-      </w:pPr>
-      <w:bookmarkStart w:id="20" w:name="_Toc521058049"/>
-      <w:r>
-        <w:t>Formation of Tensors</w:t>
-      </w:r>
-      <w:bookmarkEnd w:id="20"/>
-    </w:p>
-    <w:p/>
-    <w:p>
-      <w:r>
-        <w:t>Choosing a good sentence size</w:t>
-      </w:r>
-    </w:p>
-    <w:p/>
-    <w:p>
-      <w:pPr>
-        <w:pStyle w:val="Heading2"/>
-      </w:pPr>
-      <w:bookmarkStart w:id="21" w:name="_Toc521058050"/>
-      <w:r>
-        <w:t>Overview of files in project and what they do</w:t>
-      </w:r>
-      <w:bookmarkEnd w:id="21"/>
-    </w:p>
-    <w:p>
-      <w:pPr>
-        <w:pStyle w:val="Heading1"/>
-      </w:pPr>
-      <w:bookmarkStart w:id="22" w:name="_Toc521058051"/>
-      <w:bookmarkStart w:id="23" w:name="_Ref521058119"/>
-      <w:r>
-        <w:t>Implementation</w:t>
-      </w:r>
-      <w:r>
-        <w:t xml:space="preserve"> issues</w:t>
-      </w:r>
-      <w:bookmarkEnd w:id="22"/>
-      <w:bookmarkEnd w:id="23"/>
-    </w:p>
-    <w:p>
-      <w:pPr>
-        <w:pStyle w:val="Heading2"/>
-      </w:pPr>
-      <w:bookmarkStart w:id="24" w:name="_Toc521058052"/>
-      <w:bookmarkStart w:id="25" w:name="_Ref521060037"/>
+      <w:bookmarkStart w:id="25" w:name="_Toc521058052"/>
+      <w:bookmarkStart w:id="26" w:name="_Ref521060037"/>
+      <w:bookmarkStart w:id="27" w:name="_Ref521071235"/>
+      <w:bookmarkStart w:id="28" w:name="_Ref521071278"/>
+      <w:bookmarkStart w:id="29" w:name="_Ref521071934"/>
       <w:r>
         <w:t>Wikipedia data cleanliness</w:t>
       </w:r>
-      <w:bookmarkEnd w:id="24"/>
       <w:bookmarkEnd w:id="25"/>
-    </w:p>
-    <w:p>
-      <w:pPr>
-        <w:pStyle w:val="Heading2"/>
-      </w:pPr>
-      <w:bookmarkStart w:id="26" w:name="_Toc521058053"/>
-      <w:bookmarkStart w:id="27" w:name="_Ref521059814"/>
-      <w:r>
-        <w:t>TWFY API suspect return values</w:t>
-      </w:r>
       <w:bookmarkEnd w:id="26"/>
       <w:bookmarkEnd w:id="27"/>
+      <w:bookmarkEnd w:id="28"/>
+      <w:bookmarkEnd w:id="29"/>
     </w:p>
     <w:p>
       <w:pPr>
         <w:pStyle w:val="Heading2"/>
       </w:pPr>
-      <w:bookmarkStart w:id="28" w:name="_Toc521058054"/>
+      <w:bookmarkStart w:id="30" w:name="_Toc521058053"/>
+      <w:bookmarkStart w:id="31" w:name="_Ref521059814"/>
+      <w:r>
+        <w:t>TWFY API suspect return values</w:t>
+      </w:r>
+      <w:bookmarkEnd w:id="30"/>
+      <w:bookmarkEnd w:id="31"/>
+    </w:p>
+    <w:p>
+      <w:pPr>
+        <w:pStyle w:val="Heading2"/>
+      </w:pPr>
+      <w:bookmarkStart w:id="32" w:name="_Toc521058054"/>
       <w:r>
         <w:t>NLTK span_tokenize bugs</w:t>
       </w:r>
-      <w:bookmarkEnd w:id="28"/>
+      <w:bookmarkEnd w:id="32"/>
     </w:p>
     <w:p>
       <w:pPr>
         <w:pStyle w:val="Heading2"/>
       </w:pPr>
-      <w:bookmarkStart w:id="29" w:name="_Toc521058055"/>
+      <w:bookmarkStart w:id="33" w:name="_Toc521058055"/>
       <w:r>
         <w:t>Toy dataset model – tensor sparsity</w:t>
       </w:r>
-      <w:bookmarkEnd w:id="29"/>
+      <w:bookmarkEnd w:id="33"/>
     </w:p>
     <w:p>
       <w:pPr>
         <w:pStyle w:val="Heading2"/>
       </w:pPr>
-      <w:bookmarkStart w:id="30" w:name="_Toc521058056"/>
+      <w:bookmarkStart w:id="34" w:name="_Toc521058056"/>
       <w:r>
         <w:t>Hansard Presentation issues</w:t>
       </w:r>
-      <w:bookmarkEnd w:id="30"/>
+      <w:bookmarkEnd w:id="34"/>
     </w:p>
     <w:p/>
     <w:p>
@@ -5385,21 +5794,21 @@
       <w:pPr>
         <w:pStyle w:val="Heading1"/>
       </w:pPr>
-      <w:bookmarkStart w:id="31" w:name="_Toc521058057"/>
+      <w:bookmarkStart w:id="35" w:name="_Toc521058057"/>
       <w:r>
         <w:t>Testing</w:t>
       </w:r>
-      <w:bookmarkEnd w:id="31"/>
+      <w:bookmarkEnd w:id="35"/>
     </w:p>
     <w:p>
       <w:pPr>
         <w:pStyle w:val="Heading2"/>
       </w:pPr>
-      <w:bookmarkStart w:id="32" w:name="_Toc521058058"/>
+      <w:bookmarkStart w:id="36" w:name="_Toc521058058"/>
       <w:r>
         <w:t>Unit testing</w:t>
       </w:r>
-      <w:bookmarkEnd w:id="32"/>
+      <w:bookmarkEnd w:id="36"/>
     </w:p>
     <w:p/>
     <w:p>
@@ -5411,21 +5820,21 @@
       <w:pPr>
         <w:pStyle w:val="Heading2"/>
       </w:pPr>
-      <w:bookmarkStart w:id="33" w:name="_Toc521058059"/>
+      <w:bookmarkStart w:id="37" w:name="_Toc521058059"/>
       <w:r>
         <w:t>Manual evaluation</w:t>
       </w:r>
-      <w:bookmarkEnd w:id="33"/>
+      <w:bookmarkEnd w:id="37"/>
     </w:p>
     <w:p>
       <w:pPr>
         <w:pStyle w:val="Heading2"/>
       </w:pPr>
-      <w:bookmarkStart w:id="34" w:name="_Toc521058060"/>
+      <w:bookmarkStart w:id="38" w:name="_Toc521058060"/>
       <w:r>
         <w:t>Model cross-validation</w:t>
       </w:r>
-      <w:bookmarkEnd w:id="34"/>
+      <w:bookmarkEnd w:id="38"/>
     </w:p>
     <w:p/>
     <w:p>
@@ -5437,51 +5846,51 @@
       <w:pPr>
         <w:pStyle w:val="Heading2"/>
       </w:pPr>
-      <w:bookmarkStart w:id="35" w:name="_Toc521058061"/>
+      <w:bookmarkStart w:id="39" w:name="_Toc521058061"/>
       <w:r>
         <w:t>Overall evaluation</w:t>
       </w:r>
-      <w:bookmarkEnd w:id="35"/>
+      <w:bookmarkEnd w:id="39"/>
     </w:p>
     <w:p>
       <w:pPr>
         <w:pStyle w:val="Heading1"/>
       </w:pPr>
-      <w:bookmarkStart w:id="36" w:name="_Toc521058062"/>
+      <w:bookmarkStart w:id="40" w:name="_Toc521058062"/>
       <w:r>
         <w:t>Summary and Conclusions</w:t>
       </w:r>
-      <w:bookmarkEnd w:id="36"/>
+      <w:bookmarkEnd w:id="40"/>
     </w:p>
     <w:p>
       <w:pPr>
         <w:pStyle w:val="Heading2"/>
       </w:pPr>
-      <w:bookmarkStart w:id="37" w:name="_Toc521058063"/>
+      <w:bookmarkStart w:id="41" w:name="_Toc521058063"/>
       <w:r>
         <w:t>Pre-processing is hard</w:t>
       </w:r>
-      <w:bookmarkEnd w:id="37"/>
+      <w:bookmarkEnd w:id="41"/>
     </w:p>
     <w:p>
       <w:pPr>
         <w:pStyle w:val="Heading2"/>
       </w:pPr>
-      <w:bookmarkStart w:id="38" w:name="_Toc521058064"/>
+      <w:bookmarkStart w:id="42" w:name="_Toc521058064"/>
       <w:r>
         <w:t>Labelling is hard</w:t>
       </w:r>
-      <w:bookmarkEnd w:id="38"/>
+      <w:bookmarkEnd w:id="42"/>
     </w:p>
     <w:p>
       <w:pPr>
         <w:pStyle w:val="Heading2"/>
       </w:pPr>
-      <w:bookmarkStart w:id="39" w:name="_Toc521058065"/>
+      <w:bookmarkStart w:id="43" w:name="_Toc521058065"/>
       <w:r>
         <w:t>Sentence tokenization is hard</w:t>
       </w:r>
-      <w:bookmarkEnd w:id="39"/>
+      <w:bookmarkEnd w:id="43"/>
     </w:p>
     <w:p/>
     <w:p>
@@ -5503,11 +5912,11 @@
       <w:pPr>
         <w:pStyle w:val="Heading1"/>
       </w:pPr>
-      <w:bookmarkStart w:id="40" w:name="_Toc521058066"/>
+      <w:bookmarkStart w:id="44" w:name="_Toc521058066"/>
       <w:r>
         <w:t>References</w:t>
       </w:r>
-      <w:bookmarkEnd w:id="40"/>
+      <w:bookmarkEnd w:id="44"/>
     </w:p>
     <w:p>
       <w:pPr>
@@ -5523,11 +5932,11 @@
       <w:pPr>
         <w:pStyle w:val="Heading1"/>
       </w:pPr>
-      <w:bookmarkStart w:id="41" w:name="_Toc521058067"/>
+      <w:bookmarkStart w:id="45" w:name="_Toc521058067"/>
       <w:r>
         <w:t>User Manual</w:t>
       </w:r>
-      <w:bookmarkEnd w:id="41"/>
+      <w:bookmarkEnd w:id="45"/>
     </w:p>
     <w:p>
       <w:pPr>
@@ -5543,23 +5952,23 @@
       <w:pPr>
         <w:pStyle w:val="Heading1"/>
       </w:pPr>
-      <w:bookmarkStart w:id="42" w:name="_Toc521058068"/>
-      <w:bookmarkStart w:id="43" w:name="_Ref521061060"/>
+      <w:bookmarkStart w:id="46" w:name="_Toc521058068"/>
+      <w:bookmarkStart w:id="47" w:name="_Ref521061060"/>
       <w:r>
         <w:t>Appendix: Code</w:t>
       </w:r>
-      <w:bookmarkEnd w:id="42"/>
-      <w:bookmarkEnd w:id="43"/>
+      <w:bookmarkEnd w:id="46"/>
+      <w:bookmarkEnd w:id="47"/>
     </w:p>
     <w:p>
       <w:pPr>
         <w:pStyle w:val="Heading1"/>
       </w:pPr>
-      <w:bookmarkStart w:id="44" w:name="_Toc521058069"/>
+      <w:bookmarkStart w:id="48" w:name="_Toc521058069"/>
       <w:r>
         <w:t>What’s My Work</w:t>
       </w:r>
-      <w:bookmarkEnd w:id="44"/>
+      <w:bookmarkEnd w:id="48"/>
     </w:p>
     <w:p/>
     <w:p/>
@@ -5816,6 +6225,33 @@
       </w:r>
       <w:r>
         <w:t>http://www.pyinvoke.org/</w:t>
+      </w:r>
+    </w:p>
+  </w:footnote>
+  <w:footnote w:id="8">
+    <w:p>
+      <w:pPr>
+        <w:pStyle w:val="FootnoteText"/>
+      </w:pPr>
+      <w:r>
+        <w:rPr>
+          <w:rStyle w:val="FootnoteReference"/>
+        </w:rPr>
+        <w:footnoteRef/>
+      </w:r>
+      <w:r>
+        <w:t xml:space="preserve"> </w:t>
+      </w:r>
+      <w:hyperlink r:id="rId8" w:history="1">
+        <w:r>
+          <w:rPr>
+            <w:rStyle w:val="Hyperlink"/>
+          </w:rPr>
+          <w:t>https://www.kaggle.com/new-york-city/nyc-baby-names</w:t>
+        </w:r>
+      </w:hyperlink>
+      <w:r>
+        <w:t xml:space="preserve"> </w:t>
       </w:r>
     </w:p>
   </w:footnote>
@@ -7752,7 +8188,7 @@
 </file>
 
 <file path=customXml/itemProps1.xml><?xml version="1.0" encoding="utf-8"?>
-<ds:datastoreItem xmlns:ds="http://schemas.openxmlformats.org/officeDocument/2006/customXml" ds:itemID="{320D5042-AFE4-0345-9B7E-F84197AAD5B7}">
+<ds:datastoreItem xmlns:ds="http://schemas.openxmlformats.org/officeDocument/2006/customXml" ds:itemID="{92BDE0D6-A8B6-974D-B176-F08D9D878E5D}">
   <ds:schemaRefs>
     <ds:schemaRef ds:uri="http://schemas.openxmlformats.org/officeDocument/2006/bibliography"/>
   </ds:schemaRefs>

</xml_diff>

<commit_message>
test graph-creation of model training history for report
</commit_message>
<xml_diff>
--- a/docs/REP_RalphM_CS.docx
+++ b/docs/REP_RalphM_CS.docx
@@ -5624,37 +5624,62 @@
       <w:r>
         <w:t>To download the Hansards in a programmatic manner, the TheyWorkForYou API was chosen. This was on the basis of its high quality documentation, and the availability of Hansard debates in XML format, with enriched metadata tags (created using a Perl parser which ran over the source PDF Hansard documents originally available on the UK Parliament website) naming each speaker and detailing their constituency and party. Unfortunately, there was not time in this project to make use of this extra metadata.</w:t>
       </w:r>
-      <w:bookmarkStart w:id="14" w:name="_GoBack"/>
+    </w:p>
+    <w:p/>
+    <w:p>
+      <w:r>
+        <w:t>Python’s</w:t>
+      </w:r>
+      <w:r>
+        <w:t xml:space="preserve"> </w:t>
+      </w:r>
+      <w:r>
+        <w:t>concurrent.futures.ThreadPoolExecutor</w:t>
+      </w:r>
+      <w:r>
+        <w:t xml:space="preserve"> implementation was chosen</w:t>
+      </w:r>
+      <w:r>
+        <w:t xml:space="preserve"> to increase the speed of downloads. It does not require any manual thread handling, and does pool management so only function invocations, with their required parameters, need to be provided.</w:t>
+      </w:r>
+    </w:p>
+    <w:p/>
+    <w:p>
+      <w:pPr>
+        <w:pStyle w:val="Heading2"/>
+      </w:pPr>
+      <w:bookmarkStart w:id="14" w:name="_Toc521058047"/>
+      <w:bookmarkStart w:id="15" w:name="_Ref521063227"/>
+      <w:r>
+        <w:t>Hansard processing</w:t>
+      </w:r>
       <w:bookmarkEnd w:id="14"/>
-    </w:p>
-    <w:p/>
-    <w:p>
-      <w:r>
-        <w:t xml:space="preserve"> </w:t>
-      </w:r>
-      <w:r>
-        <w:t>Concurrent threadpool</w:t>
-      </w:r>
-    </w:p>
-    <w:p/>
+      <w:bookmarkEnd w:id="15"/>
+    </w:p>
+    <w:p/>
+    <w:p>
+      <w:r>
+        <w:t>The files downloaded from TheyWorkForYou are XML files with a lot of markup and metadata which would distract from the Named-Entity-learning task. After failed experimentation with bleach.clean,</w:t>
+      </w:r>
+      <w:r>
+        <w:rPr>
+          <w:rStyle w:val="FootnoteReference"/>
+        </w:rPr>
+        <w:footnoteReference w:id="9"/>
+      </w:r>
+      <w:r>
+        <w:t xml:space="preserve"> the lxml library’s etree module was successfully used to remove all markup and just preserve the text.</w:t>
+      </w:r>
+      <w:bookmarkStart w:id="16" w:name="_GoBack"/>
+      <w:bookmarkEnd w:id="16"/>
+    </w:p>
     <w:p>
       <w:pPr>
         <w:pStyle w:val="Heading2"/>
       </w:pPr>
-      <w:bookmarkStart w:id="15" w:name="_Toc521058047"/>
-      <w:bookmarkStart w:id="16" w:name="_Ref521063227"/>
-      <w:r>
-        <w:t>Hansard processing</w:t>
-      </w:r>
-      <w:bookmarkEnd w:id="15"/>
-      <w:bookmarkEnd w:id="16"/>
-    </w:p>
-    <w:p>
-      <w:pPr>
-        <w:pStyle w:val="Heading2"/>
-      </w:pPr>
       <w:bookmarkStart w:id="17" w:name="_Ref521062547"/>
       <w:r>
+        <w:lastRenderedPageBreak/>
         <w:t>Hansard chunking</w:t>
       </w:r>
       <w:bookmarkEnd w:id="17"/>
@@ -5704,7 +5729,6 @@
       </w:pPr>
       <w:bookmarkStart w:id="22" w:name="_Toc521058050"/>
       <w:r>
-        <w:lastRenderedPageBreak/>
         <w:t>Overview of files in project and what they do</w:t>
       </w:r>
       <w:bookmarkEnd w:id="22"/>
@@ -6248,6 +6272,33 @@
             <w:rStyle w:val="Hyperlink"/>
           </w:rPr>
           <w:t>https://www.kaggle.com/new-york-city/nyc-baby-names</w:t>
+        </w:r>
+      </w:hyperlink>
+      <w:r>
+        <w:t xml:space="preserve"> </w:t>
+      </w:r>
+    </w:p>
+  </w:footnote>
+  <w:footnote w:id="9">
+    <w:p>
+      <w:pPr>
+        <w:pStyle w:val="FootnoteText"/>
+      </w:pPr>
+      <w:r>
+        <w:rPr>
+          <w:rStyle w:val="FootnoteReference"/>
+        </w:rPr>
+        <w:footnoteRef/>
+      </w:r>
+      <w:r>
+        <w:t xml:space="preserve"> </w:t>
+      </w:r>
+      <w:hyperlink r:id="rId9" w:history="1">
+        <w:r>
+          <w:rPr>
+            <w:rStyle w:val="Hyperlink"/>
+          </w:rPr>
+          <w:t>https://github.com/mozilla/bleach</w:t>
         </w:r>
       </w:hyperlink>
       <w:r>
@@ -8188,7 +8239,7 @@
 </file>
 
 <file path=customXml/itemProps1.xml><?xml version="1.0" encoding="utf-8"?>
-<ds:datastoreItem xmlns:ds="http://schemas.openxmlformats.org/officeDocument/2006/customXml" ds:itemID="{92BDE0D6-A8B6-974D-B176-F08D9D878E5D}">
+<ds:datastoreItem xmlns:ds="http://schemas.openxmlformats.org/officeDocument/2006/customXml" ds:itemID="{C865F7F5-57DA-104A-8C6F-CE0D3C30DD5F}">
   <ds:schemaRefs>
     <ds:schemaRef ds:uri="http://schemas.openxmlformats.org/officeDocument/2006/bibliography"/>
   </ds:schemaRefs>

</xml_diff>

<commit_message>
Remove unused XML sibling-parsing code
We now use JSON for the TWFY API, just XML for the debates themselves
</commit_message>
<xml_diff>
--- a/docs/REP_RalphM_CS.docx
+++ b/docs/REP_RalphM_CS.docx
@@ -1035,8 +1035,13 @@
         <w:t>help</w:t>
       </w:r>
       <w:r>
-        <w:t xml:space="preserve"> throughout this Master’s</w:t>
-      </w:r>
+        <w:t xml:space="preserve"> throughout this </w:t>
+      </w:r>
+      <w:proofErr w:type="gramStart"/>
+      <w:r>
+        <w:t>Master’s</w:t>
+      </w:r>
+      <w:proofErr w:type="gramEnd"/>
       <w:r>
         <w:t xml:space="preserve"> programme, while she worked on her own</w:t>
       </w:r>
@@ -3883,7 +3888,15 @@
         <w:t xml:space="preserve"> however this API is largely undocumented and was not available at the start of this project.</w:t>
       </w:r>
       <w:r>
-        <w:t xml:space="preserve"> Instead, I used the They Work For You API,</w:t>
+        <w:t xml:space="preserve"> Instead, I used the They Work </w:t>
+      </w:r>
+      <w:proofErr w:type="gramStart"/>
+      <w:r>
+        <w:t>For</w:t>
+      </w:r>
+      <w:proofErr w:type="gramEnd"/>
+      <w:r>
+        <w:t xml:space="preserve"> You API,</w:t>
       </w:r>
       <w:r>
         <w:rPr>
@@ -3895,7 +3908,15 @@
         <w:t xml:space="preserve"> </w:t>
       </w:r>
       <w:r>
-        <w:t xml:space="preserve">which has all debates from 1919 onwards available for download in a parsed XML format annotated with metadata about the speaker. I did not have time to use this high-quality metadata during the project, and found a few issues with the API (detailed in section </w:t>
+        <w:t xml:space="preserve">which has all debates from 1919 onwards available for download in a parsed XML format annotated with metadata about the speaker. I did not have time to use this high-quality metadata during the </w:t>
+      </w:r>
+      <w:proofErr w:type="gramStart"/>
+      <w:r>
+        <w:t>project, and</w:t>
+      </w:r>
+      <w:proofErr w:type="gramEnd"/>
+      <w:r>
+        <w:t xml:space="preserve"> found a few issues with the API (detailed in section </w:t>
       </w:r>
       <w:r>
         <w:fldChar w:fldCharType="begin"/>
@@ -4182,7 +4203,15 @@
         <w:t>.</w:t>
       </w:r>
       <w:r>
-        <w:t xml:space="preserve"> Were this system to be ‘productionised’, then all the stages of this flow would be run through a Continuous Integration system such as Jenkins or GoCD which would run the different stages in the correct sequence, so that new Named Entity data and newly produced Hansard records could be fed into the pipeline, and used to update the model or create a new one.</w:t>
+        <w:t xml:space="preserve"> Were this system to be ‘productionised’, then all the stages of this flow would be run through a Continuous Integration system such as Jenkins or GoCD which would run the different stages in the correct sequence, so that new Named Entity data and newly produced Hansard records could be fed into the </w:t>
+      </w:r>
+      <w:proofErr w:type="gramStart"/>
+      <w:r>
+        <w:t>pipeline, and</w:t>
+      </w:r>
+      <w:proofErr w:type="gramEnd"/>
+      <w:r>
+        <w:t xml:space="preserve"> used to update the model or create a new one.</w:t>
       </w:r>
     </w:p>
     <w:p/>
@@ -4870,7 +4899,15 @@
           </w:tcPr>
           <w:p>
             <w:r>
-              <w:t>Count how many sentences there are in each dataset, and write out to file for easy retrieval. This information is used to estimate to the user how long the tensor creation will take.</w:t>
+              <w:t xml:space="preserve">Count how many sentences there are in each </w:t>
+            </w:r>
+            <w:proofErr w:type="gramStart"/>
+            <w:r>
+              <w:t>dataset, and</w:t>
+            </w:r>
+            <w:proofErr w:type="gramEnd"/>
+            <w:r>
+              <w:t xml:space="preserve"> write out to file for easy retrieval. This information is used to estimate to the user how long the tensor creation will take.</w:t>
             </w:r>
           </w:p>
         </w:tc>
@@ -4923,7 +4960,15 @@
           </w:tcPr>
           <w:p>
             <w:r>
-              <w:t>Run model.fit() on the Keras BLSTM model, with a batch of the first 4000 samples from the toy dataset. This is to test the end-to-end process of saving and retrieving the model.</w:t>
+              <w:t xml:space="preserve">Run </w:t>
+            </w:r>
+            <w:proofErr w:type="gramStart"/>
+            <w:r>
+              <w:t>model.fit(</w:t>
+            </w:r>
+            <w:proofErr w:type="gramEnd"/>
+            <w:r>
+              <w:t>) on the Keras BLSTM model, with a batch of the first 4000 samples from the toy dataset. This is to test the end-to-end process of saving and retrieving the model.</w:t>
             </w:r>
           </w:p>
         </w:tc>
@@ -4945,7 +4990,15 @@
           </w:tcPr>
           <w:p>
             <w:r>
-              <w:t>Run model.fit() on the Keras BLSTM model, with a toy dataset of 1 320</w:t>
+              <w:t xml:space="preserve">Run </w:t>
+            </w:r>
+            <w:proofErr w:type="gramStart"/>
+            <w:r>
+              <w:t>model.fit(</w:t>
+            </w:r>
+            <w:proofErr w:type="gramEnd"/>
+            <w:r>
+              <w:t>) on the Keras BLSTM model, with a toy dataset of 1 320</w:t>
             </w:r>
             <w:r>
               <w:rPr>
@@ -4979,7 +5032,15 @@
               <w:t>Both download and process</w:t>
             </w:r>
             <w:r>
-              <w:t xml:space="preserve"> companies data from DBPedia and other sources</w:t>
+              <w:t xml:space="preserve"> </w:t>
+            </w:r>
+            <w:proofErr w:type="gramStart"/>
+            <w:r>
+              <w:t>companies</w:t>
+            </w:r>
+            <w:proofErr w:type="gramEnd"/>
+            <w:r>
+              <w:t xml:space="preserve"> data from DBPedia and other sources</w:t>
             </w:r>
           </w:p>
         </w:tc>
@@ -5001,7 +5062,15 @@
           </w:tcPr>
           <w:p>
             <w:r>
-              <w:t>Only do post-processing, data cleansing tasks on companies data, to assist with iteratively improving the cleaning algorithm</w:t>
+              <w:t xml:space="preserve">Only do post-processing, data cleansing tasks on </w:t>
+            </w:r>
+            <w:proofErr w:type="gramStart"/>
+            <w:r>
+              <w:t>companies</w:t>
+            </w:r>
+            <w:proofErr w:type="gramEnd"/>
+            <w:r>
+              <w:t xml:space="preserve"> data, to assist with iteratively improving the cleaning algorithm</w:t>
             </w:r>
           </w:p>
         </w:tc>
@@ -5307,9 +5376,11 @@
       <w:r>
         <w:t>For locations, the CONLL2003 English dataset was used, together with DBPedia resources of type ‘</w:t>
       </w:r>
+      <w:proofErr w:type="gramStart"/>
       <w:r>
         <w:t>dbo:Place</w:t>
       </w:r>
+      <w:proofErr w:type="gramEnd"/>
       <w:r>
         <w:t xml:space="preserve">’. For Organizations, the Amex, Nasdaq and NYSE Stock </w:t>
       </w:r>
@@ -5317,9 +5388,11 @@
         <w:lastRenderedPageBreak/>
         <w:t>Exchange company listings were downloaded in Comma Separated Value (CSV) format, as was similar data from the London Stock Exchange, the CONLL2003 English dataset, and DBPedia’s ‘</w:t>
       </w:r>
+      <w:proofErr w:type="gramStart"/>
       <w:r>
         <w:t>dbo:Organisation</w:t>
       </w:r>
+      <w:proofErr w:type="gramEnd"/>
       <w:r>
         <w:t>’ type. For people, the CONLL2003 English dataset and DBPedia ‘dbo:Person’ type were used, and the New York City Most Popular Baby Names data from Kaggle.</w:t>
       </w:r>
@@ -5633,8 +5706,13 @@
       <w:r>
         <w:t xml:space="preserve"> </w:t>
       </w:r>
-      <w:r>
-        <w:t>concurrent.futures.ThreadPoolExecutor</w:t>
+      <w:proofErr w:type="gramStart"/>
+      <w:r>
+        <w:t>concurrent.futures</w:t>
+      </w:r>
+      <w:proofErr w:type="gramEnd"/>
+      <w:r>
+        <w:t>.ThreadPoolExecutor</w:t>
       </w:r>
       <w:r>
         <w:t xml:space="preserve"> implementation was chosen</w:t>
@@ -5659,7 +5737,15 @@
     <w:p/>
     <w:p>
       <w:r>
-        <w:t>The files downloaded from TheyWorkForYou are XML files with a lot of markup and metadata which would distract from the Named-Entity-learning task. After failed experimentation with bleach.clean,</w:t>
+        <w:t xml:space="preserve">The files downloaded from TheyWorkForYou are XML files with a lot of markup and metadata which would distract from the Named-Entity-learning task. After failed experimentation with </w:t>
+      </w:r>
+      <w:proofErr w:type="gramStart"/>
+      <w:r>
+        <w:t>bleach.clean</w:t>
+      </w:r>
+      <w:proofErr w:type="gramEnd"/>
+      <w:r>
+        <w:t>,</w:t>
       </w:r>
       <w:r>
         <w:rPr>
@@ -5668,123 +5754,185 @@
         <w:footnoteReference w:id="9"/>
       </w:r>
       <w:r>
-        <w:t xml:space="preserve"> the lxml library’s etree module was successfully used to remove all markup and just preserve the text.</w:t>
-      </w:r>
-      <w:bookmarkStart w:id="16" w:name="_GoBack"/>
+        <w:t xml:space="preserve"> the lxml library’s etree module</w:t>
+      </w:r>
+      <w:r>
+        <w:rPr>
+          <w:rStyle w:val="FootnoteReference"/>
+        </w:rPr>
+        <w:footnoteReference w:id="10"/>
+      </w:r>
+      <w:r>
+        <w:t xml:space="preserve"> was successfully used to remove all markup and just preserve the text.</w:t>
+      </w:r>
+      <w:r>
+        <w:t xml:space="preserve"> In order for lxml to accept the XML files and process them, the encoding of the files, and the lxml library’s config, had to be set to use UTF-8. Hansard debates use a wide range of characters</w:t>
+      </w:r>
+      <w:r>
+        <w:t xml:space="preserve">, including accented letters like </w:t>
+      </w:r>
+      <w:r>
+        <w:t>é</w:t>
+      </w:r>
+      <w:r>
+        <w:t xml:space="preserve"> </w:t>
+      </w:r>
+      <w:r>
+        <w:lastRenderedPageBreak/>
+        <w:t xml:space="preserve">as well as abbreviations like </w:t>
+      </w:r>
+      <w:r>
+        <w:t>¾</w:t>
+      </w:r>
+      <w:r>
+        <w:t>, so it makes sense to pick the most widely-used Unicode encoding standard.</w:t>
+      </w:r>
+    </w:p>
+    <w:p/>
+    <w:p>
+      <w:pPr>
+        <w:pStyle w:val="Heading2"/>
+      </w:pPr>
+      <w:bookmarkStart w:id="16" w:name="_Ref521062547"/>
+      <w:r>
+        <w:t>Hansard chunking</w:t>
+      </w:r>
       <w:bookmarkEnd w:id="16"/>
     </w:p>
+    <w:p/>
+    <w:p>
+      <w:r>
+        <w:t>Filesystem issues.</w:t>
+      </w:r>
+    </w:p>
+    <w:p/>
     <w:p>
       <w:pPr>
         <w:pStyle w:val="Heading2"/>
       </w:pPr>
-      <w:bookmarkStart w:id="17" w:name="_Ref521062547"/>
-      <w:r>
-        <w:lastRenderedPageBreak/>
-        <w:t>Hansard chunking</w:t>
+      <w:bookmarkStart w:id="17" w:name="_Toc521058048"/>
+      <w:bookmarkStart w:id="18" w:name="_Ref521059322"/>
+      <w:r>
+        <w:t>Hansard interpolation</w:t>
       </w:r>
       <w:bookmarkEnd w:id="17"/>
-    </w:p>
+      <w:bookmarkEnd w:id="18"/>
+    </w:p>
+    <w:p/>
+    <w:p>
+      <w:r>
+        <w:t>Interpolation algorithm.</w:t>
+      </w:r>
+    </w:p>
+    <w:p/>
     <w:p>
       <w:pPr>
         <w:pStyle w:val="Heading2"/>
       </w:pPr>
-      <w:bookmarkStart w:id="18" w:name="_Toc521058048"/>
-      <w:bookmarkStart w:id="19" w:name="_Ref521059322"/>
-      <w:r>
-        <w:t>Hansard interpolation</w:t>
-      </w:r>
-      <w:bookmarkEnd w:id="18"/>
+      <w:bookmarkStart w:id="19" w:name="_Ref521062388"/>
+      <w:r>
+        <w:t>Partition into datasets and sizes</w:t>
+      </w:r>
       <w:bookmarkEnd w:id="19"/>
     </w:p>
+    <w:p/>
+    <w:p>
+      <w:r>
+        <w:t>Bucketing.</w:t>
+      </w:r>
+    </w:p>
     <w:p>
       <w:pPr>
         <w:pStyle w:val="Heading2"/>
       </w:pPr>
-      <w:bookmarkStart w:id="20" w:name="_Ref521062388"/>
-      <w:r>
-        <w:t>Partition into datasets and sizes</w:t>
+      <w:bookmarkStart w:id="20" w:name="_Toc521058049"/>
+      <w:r>
+        <w:t>Formation of Tensors</w:t>
       </w:r>
       <w:bookmarkEnd w:id="20"/>
     </w:p>
+    <w:p/>
+    <w:p>
+      <w:r>
+        <w:t>Choosing a good sentence size</w:t>
+      </w:r>
+      <w:r>
+        <w:t xml:space="preserve"> - medians</w:t>
+      </w:r>
+    </w:p>
+    <w:p/>
     <w:p>
       <w:pPr>
         <w:pStyle w:val="Heading2"/>
       </w:pPr>
-      <w:bookmarkStart w:id="21" w:name="_Toc521058049"/>
-      <w:r>
-        <w:t>Formation of Tensors</w:t>
+      <w:bookmarkStart w:id="21" w:name="_Toc521058050"/>
+      <w:r>
+        <w:t>Overview of files in project and what they do</w:t>
       </w:r>
       <w:bookmarkEnd w:id="21"/>
     </w:p>
-    <w:p/>
-    <w:p>
-      <w:r>
-        <w:t>Choosing a good sentence size</w:t>
-      </w:r>
-    </w:p>
-    <w:p/>
+    <w:p>
+      <w:pPr>
+        <w:pStyle w:val="Heading1"/>
+      </w:pPr>
+      <w:bookmarkStart w:id="22" w:name="_Toc521058051"/>
+      <w:bookmarkStart w:id="23" w:name="_Ref521058119"/>
+      <w:r>
+        <w:t>Implementation</w:t>
+      </w:r>
+      <w:r>
+        <w:t xml:space="preserve"> issues</w:t>
+      </w:r>
+      <w:bookmarkEnd w:id="22"/>
+      <w:bookmarkEnd w:id="23"/>
+    </w:p>
     <w:p>
       <w:pPr>
         <w:pStyle w:val="Heading2"/>
       </w:pPr>
-      <w:bookmarkStart w:id="22" w:name="_Toc521058050"/>
-      <w:r>
-        <w:t>Overview of files in project and what they do</w:t>
-      </w:r>
-      <w:bookmarkEnd w:id="22"/>
-    </w:p>
-    <w:p>
-      <w:pPr>
-        <w:pStyle w:val="Heading1"/>
-      </w:pPr>
-      <w:bookmarkStart w:id="23" w:name="_Toc521058051"/>
-      <w:bookmarkStart w:id="24" w:name="_Ref521058119"/>
-      <w:r>
-        <w:t>Implementation</w:t>
-      </w:r>
-      <w:r>
-        <w:t xml:space="preserve"> issues</w:t>
-      </w:r>
-      <w:bookmarkEnd w:id="23"/>
+      <w:bookmarkStart w:id="24" w:name="_Toc521058052"/>
+      <w:bookmarkStart w:id="25" w:name="_Ref521060037"/>
+      <w:bookmarkStart w:id="26" w:name="_Ref521071235"/>
+      <w:bookmarkStart w:id="27" w:name="_Ref521071278"/>
+      <w:bookmarkStart w:id="28" w:name="_Ref521071934"/>
+      <w:r>
+        <w:t>Wikipedia data cleanliness</w:t>
+      </w:r>
       <w:bookmarkEnd w:id="24"/>
-    </w:p>
-    <w:p>
-      <w:pPr>
-        <w:pStyle w:val="Heading2"/>
-      </w:pPr>
-      <w:bookmarkStart w:id="25" w:name="_Toc521058052"/>
-      <w:bookmarkStart w:id="26" w:name="_Ref521060037"/>
-      <w:bookmarkStart w:id="27" w:name="_Ref521071235"/>
-      <w:bookmarkStart w:id="28" w:name="_Ref521071278"/>
-      <w:bookmarkStart w:id="29" w:name="_Ref521071934"/>
-      <w:r>
-        <w:t>Wikipedia data cleanliness</w:t>
-      </w:r>
       <w:bookmarkEnd w:id="25"/>
       <w:bookmarkEnd w:id="26"/>
       <w:bookmarkEnd w:id="27"/>
       <w:bookmarkEnd w:id="28"/>
+    </w:p>
+    <w:p>
+      <w:pPr>
+        <w:pStyle w:val="Heading2"/>
+      </w:pPr>
+      <w:bookmarkStart w:id="29" w:name="_Toc521058053"/>
+      <w:bookmarkStart w:id="30" w:name="_Ref521059814"/>
+      <w:r>
+        <w:t>TWFY API suspect return values</w:t>
+      </w:r>
       <w:bookmarkEnd w:id="29"/>
+      <w:bookmarkEnd w:id="30"/>
     </w:p>
     <w:p>
       <w:pPr>
         <w:pStyle w:val="Heading2"/>
       </w:pPr>
-      <w:bookmarkStart w:id="30" w:name="_Toc521058053"/>
-      <w:bookmarkStart w:id="31" w:name="_Ref521059814"/>
-      <w:r>
-        <w:t>TWFY API suspect return values</w:t>
-      </w:r>
-      <w:bookmarkEnd w:id="30"/>
+      <w:bookmarkStart w:id="31" w:name="_Toc521058054"/>
+      <w:r>
+        <w:t>NLTK span_tokenize bugs</w:t>
+      </w:r>
       <w:bookmarkEnd w:id="31"/>
     </w:p>
     <w:p>
       <w:pPr>
         <w:pStyle w:val="Heading2"/>
       </w:pPr>
-      <w:bookmarkStart w:id="32" w:name="_Toc521058054"/>
-      <w:r>
-        <w:t>NLTK span_tokenize bugs</w:t>
+      <w:bookmarkStart w:id="32" w:name="_Toc521058055"/>
+      <w:r>
+        <w:t>Toy dataset model – tensor sparsity</w:t>
       </w:r>
       <w:bookmarkEnd w:id="32"/>
     </w:p>
@@ -5792,86 +5940,95 @@
       <w:pPr>
         <w:pStyle w:val="Heading2"/>
       </w:pPr>
-      <w:bookmarkStart w:id="33" w:name="_Toc521058055"/>
-      <w:r>
-        <w:t>Toy dataset model – tensor sparsity</w:t>
+      <w:bookmarkStart w:id="33" w:name="_Toc521058056"/>
+      <w:r>
+        <w:t>Hansard Presentation issues</w:t>
       </w:r>
       <w:bookmarkEnd w:id="33"/>
     </w:p>
+    <w:p/>
+    <w:p>
+      <w:r>
+        <w:t>E.g. No speaker information due to XML processing</w:t>
+      </w:r>
+    </w:p>
+    <w:p>
+      <w:pPr>
+        <w:pStyle w:val="Heading1"/>
+      </w:pPr>
+      <w:bookmarkStart w:id="34" w:name="_Toc521058057"/>
+      <w:r>
+        <w:t>Testing</w:t>
+      </w:r>
+      <w:bookmarkEnd w:id="34"/>
+    </w:p>
     <w:p>
       <w:pPr>
         <w:pStyle w:val="Heading2"/>
       </w:pPr>
-      <w:bookmarkStart w:id="34" w:name="_Toc521058056"/>
-      <w:r>
-        <w:t>Hansard Presentation issues</w:t>
-      </w:r>
-      <w:bookmarkEnd w:id="34"/>
-    </w:p>
-    <w:p/>
-    <w:p>
-      <w:r>
-        <w:t>E.g. No speaker information due to XML processing</w:t>
-      </w:r>
-    </w:p>
-    <w:p>
-      <w:pPr>
-        <w:pStyle w:val="Heading1"/>
-      </w:pPr>
-      <w:bookmarkStart w:id="35" w:name="_Toc521058057"/>
-      <w:r>
-        <w:t>Testing</w:t>
+      <w:bookmarkStart w:id="35" w:name="_Toc521058058"/>
+      <w:r>
+        <w:t>Unit testing</w:t>
       </w:r>
       <w:bookmarkEnd w:id="35"/>
     </w:p>
+    <w:p/>
+    <w:p>
+      <w:r>
+        <w:t>Pyfakefs</w:t>
+      </w:r>
+    </w:p>
     <w:p>
       <w:pPr>
         <w:pStyle w:val="Heading2"/>
       </w:pPr>
-      <w:bookmarkStart w:id="36" w:name="_Toc521058058"/>
-      <w:r>
-        <w:t>Unit testing</w:t>
-      </w:r>
+      <w:bookmarkStart w:id="36" w:name="_Toc521058059"/>
+      <w:r>
+        <w:t>Manual evaluation</w:t>
+      </w:r>
+      <w:bookmarkStart w:id="37" w:name="_GoBack"/>
       <w:bookmarkEnd w:id="36"/>
-    </w:p>
-    <w:p/>
-    <w:p>
-      <w:r>
-        <w:t>Pyfakefs</w:t>
+      <w:bookmarkEnd w:id="37"/>
+    </w:p>
+    <w:p>
+      <w:pPr>
+        <w:pStyle w:val="Heading3"/>
+      </w:pPr>
+      <w:r>
+        <w:t>The ‘mini’ dataset</w:t>
+      </w:r>
+    </w:p>
+    <w:p>
+      <w:pPr>
+        <w:pStyle w:val="Heading3"/>
+      </w:pPr>
+      <w:r>
+        <w:t>The ‘toy’ dataset</w:t>
       </w:r>
     </w:p>
     <w:p>
       <w:pPr>
         <w:pStyle w:val="Heading2"/>
       </w:pPr>
-      <w:bookmarkStart w:id="37" w:name="_Toc521058059"/>
-      <w:r>
-        <w:t>Manual evaluation</w:t>
-      </w:r>
-      <w:bookmarkEnd w:id="37"/>
+      <w:bookmarkStart w:id="38" w:name="_Toc521058060"/>
+      <w:r>
+        <w:t>Model cross-validation</w:t>
+      </w:r>
+      <w:bookmarkEnd w:id="38"/>
+    </w:p>
+    <w:p/>
+    <w:p>
+      <w:r>
+        <w:t>Sensible baseline: assume everything is NULL.</w:t>
+      </w:r>
     </w:p>
     <w:p>
       <w:pPr>
         <w:pStyle w:val="Heading2"/>
       </w:pPr>
-      <w:bookmarkStart w:id="38" w:name="_Toc521058060"/>
-      <w:r>
-        <w:t>Model cross-validation</w:t>
-      </w:r>
-      <w:bookmarkEnd w:id="38"/>
-    </w:p>
-    <w:p/>
-    <w:p>
-      <w:r>
-        <w:t>Sensible baseline: assume everything is NULL.</w:t>
-      </w:r>
-    </w:p>
-    <w:p>
-      <w:pPr>
-        <w:pStyle w:val="Heading2"/>
-      </w:pPr>
       <w:bookmarkStart w:id="39" w:name="_Toc521058061"/>
       <w:r>
+        <w:lastRenderedPageBreak/>
         <w:t>Overall evaluation</w:t>
       </w:r>
       <w:bookmarkEnd w:id="39"/>
@@ -5990,9 +6147,14 @@
       </w:pPr>
       <w:bookmarkStart w:id="48" w:name="_Toc521058069"/>
       <w:r>
-        <w:t>What’s My Work</w:t>
+        <w:t xml:space="preserve">What’s My </w:t>
+      </w:r>
+      <w:proofErr w:type="gramStart"/>
+      <w:r>
+        <w:t>Work</w:t>
       </w:r>
       <w:bookmarkEnd w:id="48"/>
+      <w:proofErr w:type="gramEnd"/>
     </w:p>
     <w:p/>
     <w:p/>
@@ -6299,6 +6461,33 @@
             <w:rStyle w:val="Hyperlink"/>
           </w:rPr>
           <w:t>https://github.com/mozilla/bleach</w:t>
+        </w:r>
+      </w:hyperlink>
+      <w:r>
+        <w:t xml:space="preserve"> </w:t>
+      </w:r>
+    </w:p>
+  </w:footnote>
+  <w:footnote w:id="10">
+    <w:p>
+      <w:pPr>
+        <w:pStyle w:val="FootnoteText"/>
+      </w:pPr>
+      <w:r>
+        <w:rPr>
+          <w:rStyle w:val="FootnoteReference"/>
+        </w:rPr>
+        <w:footnoteRef/>
+      </w:r>
+      <w:r>
+        <w:t xml:space="preserve"> </w:t>
+      </w:r>
+      <w:hyperlink r:id="rId10" w:history="1">
+        <w:r>
+          <w:rPr>
+            <w:rStyle w:val="Hyperlink"/>
+          </w:rPr>
+          <w:t>https://lxml.de/api/lxml.etree-module.html</w:t>
         </w:r>
       </w:hyperlink>
       <w:r>
@@ -8239,7 +8428,7 @@
 </file>
 
 <file path=customXml/itemProps1.xml><?xml version="1.0" encoding="utf-8"?>
-<ds:datastoreItem xmlns:ds="http://schemas.openxmlformats.org/officeDocument/2006/customXml" ds:itemID="{C865F7F5-57DA-104A-8C6F-CE0D3C30DD5F}">
+<ds:datastoreItem xmlns:ds="http://schemas.openxmlformats.org/officeDocument/2006/customXml" ds:itemID="{2671F8C0-1FDD-3640-A7D0-F308B711735C}">
   <ds:schemaRefs>
     <ds:schemaRef ds:uri="http://schemas.openxmlformats.org/officeDocument/2006/bibliography"/>
   </ds:schemaRefs>

</xml_diff>

<commit_message>
Correct comment in interpolate.py for example in Report
</commit_message>
<xml_diff>
--- a/docs/REP_RalphM_CS.docx
+++ b/docs/REP_RalphM_CS.docx
@@ -5579,10 +5579,10 @@
         <w:t xml:space="preserve">The files downloaded from TheyWorkForYou are XML files with a lot of markup and metadata which would distract from the Named-Entity-learning task. After failed </w:t>
       </w:r>
       <w:r>
-        <w:t xml:space="preserve">attempts </w:t>
-      </w:r>
-      <w:r>
-        <w:t xml:space="preserve"> with bleach.clean,</w:t>
+        <w:t>attempts with</w:t>
+      </w:r>
+      <w:r>
+        <w:t xml:space="preserve"> bleach.clean,</w:t>
       </w:r>
       <w:r>
         <w:rPr>
@@ -5591,6 +5591,9 @@
         <w:footnoteReference w:id="9"/>
       </w:r>
       <w:r>
+        <w:t xml:space="preserve"> which fails to remove nested HTML tags,</w:t>
+      </w:r>
+      <w:r>
         <w:t xml:space="preserve"> the lxml library’s etree module</w:t>
       </w:r>
       <w:r>
@@ -5621,7 +5624,11 @@
         <w:t>them, the encoding of the files and the lxml library’s config</w:t>
       </w:r>
       <w:r>
-        <w:t xml:space="preserve"> had to be set to use UTF-8. Hansard debates use a wide range of characters</w:t>
+        <w:t xml:space="preserve"> had to be set to use UTF-8. Hansard debates use a wide range </w:t>
+      </w:r>
+      <w:r>
+        <w:lastRenderedPageBreak/>
+        <w:t>of characters</w:t>
       </w:r>
       <w:r>
         <w:t xml:space="preserve">, including accented letters like </w:t>
@@ -5630,11 +5637,7 @@
         <w:t>é</w:t>
       </w:r>
       <w:r>
-        <w:t xml:space="preserve"> as </w:t>
-      </w:r>
-      <w:r>
-        <w:lastRenderedPageBreak/>
-        <w:t xml:space="preserve">well as abbreviations like </w:t>
+        <w:t xml:space="preserve"> as well as abbreviations like </w:t>
       </w:r>
       <w:r>
         <w:t>¾</w:t>
@@ -5745,10 +5748,10 @@
             <v:path o:extrusionok="f" gradientshapeok="t" o:connecttype="rect"/>
             <o:lock v:ext="edit" aspectratio="t"/>
           </v:shapetype>
-          <v:shape id="_x0000_i1027" type="#_x0000_t75" alt="" style="width:451pt;height:174.35pt;mso-width-percent:0;mso-height-percent:0;mso-width-percent:0;mso-height-percent:0" o:ole="">
+          <v:shape id="_x0000_i1028" type="#_x0000_t75" alt="" style="width:451pt;height:174.35pt;mso-width-percent:0;mso-height-percent:0;mso-width-percent:0;mso-height-percent:0" o:ole="">
             <v:imagedata r:id="rId11" o:title=""/>
           </v:shape>
-          <o:OLEObject Type="Embed" ProgID="Word.Document.8" ShapeID="_x0000_i1027" DrawAspect="Content" ObjectID="_1595320603" r:id="rId12">
+          <o:OLEObject Type="Embed" ProgID="Word.Document.8" ShapeID="_x0000_i1028" DrawAspect="Content" ObjectID="_1595328522" r:id="rId12">
             <o:FieldCodes>\s</o:FieldCodes>
           </o:OLEObject>
         </w:object>
@@ -6132,10 +6135,10 @@
           <w:noProof/>
         </w:rPr>
         <w:object w:dxaOrig="9360" w:dyaOrig="1560" w14:anchorId="4B371643">
-          <v:shape id="_x0000_i1026" type="#_x0000_t75" alt="" style="width:468pt;height:78.3pt;mso-width-percent:0;mso-height-percent:0;mso-width-percent:0;mso-height-percent:0" o:ole="">
+          <v:shape id="_x0000_i1027" type="#_x0000_t75" alt="" style="width:468pt;height:78.3pt;mso-width-percent:0;mso-height-percent:0;mso-width-percent:0;mso-height-percent:0" o:ole="">
             <v:imagedata r:id="rId14" o:title=""/>
           </v:shape>
-          <o:OLEObject Type="Embed" ProgID="Word.Document.12" ShapeID="_x0000_i1026" DrawAspect="Content" ObjectID="_1595320604" r:id="rId15">
+          <o:OLEObject Type="Embed" ProgID="Word.Document.12" ShapeID="_x0000_i1027" DrawAspect="Content" ObjectID="_1595328523" r:id="rId15">
             <o:FieldCodes>\s</o:FieldCodes>
           </o:OLEObject>
         </w:object>
@@ -6173,6 +6176,27 @@
       </w:r>
     </w:p>
     <w:p>
+      <w:r>
+        <w:t xml:space="preserve">The main problem encountered with interpolation was that of overlapping Named Entities. This is described, along with its solution, in section </w:t>
+      </w:r>
+      <w:r>
+        <w:fldChar w:fldCharType="begin"/>
+      </w:r>
+      <w:r>
+        <w:instrText xml:space="preserve"> REF _Ref521585097 \r \h </w:instrText>
+      </w:r>
+      <w:r>
+        <w:fldChar w:fldCharType="separate"/>
+      </w:r>
+      <w:r>
+        <w:t>8.2</w:t>
+      </w:r>
+      <w:r>
+        <w:fldChar w:fldCharType="end"/>
+      </w:r>
+      <w:r>
+        <w:t xml:space="preserve">. </w:t>
+      </w:r>
       <w:r>
         <w:t>Of course, the interpolation algorithm</w:t>
       </w:r>
@@ -6497,11 +6521,11 @@
         <w:rPr>
           <w:noProof/>
         </w:rPr>
-        <w:object w:dxaOrig="9020" w:dyaOrig="6400" w14:anchorId="69024945">
-          <v:shape id="_x0000_i1025" type="#_x0000_t75" alt="" style="width:450.95pt;height:320.2pt;mso-width-percent:0;mso-height-percent:0;mso-width-percent:0;mso-height-percent:0" o:ole="">
+        <w:object w:dxaOrig="9020" w:dyaOrig="6400" w14:anchorId="1A3E75E7">
+          <v:shape id="_x0000_i1026" type="#_x0000_t75" alt="" style="width:451pt;height:320.3pt;mso-width-percent:0;mso-height-percent:0;mso-width-percent:0;mso-height-percent:0" o:ole="">
             <v:imagedata r:id="rId17" o:title=""/>
           </v:shape>
-          <o:OLEObject Type="Embed" ProgID="Word.Document.12" ShapeID="_x0000_i1025" DrawAspect="Content" ObjectID="_1595320605" r:id="rId18">
+          <o:OLEObject Type="Embed" ProgID="Word.Document.12" ShapeID="_x0000_i1026" DrawAspect="Content" ObjectID="_1595328524" r:id="rId18">
             <o:FieldCodes>\s</o:FieldCodes>
           </o:OLEObject>
         </w:object>
@@ -6535,7 +6559,10 @@
       </w:r>
       <w:bookmarkEnd w:id="28"/>
       <w:r>
-        <w:t xml:space="preserve"> Convery bucket numbers to datasets</w:t>
+        <w:t xml:space="preserve"> Converting</w:t>
+      </w:r>
+      <w:r>
+        <w:t xml:space="preserve"> bucket numbers to datasets</w:t>
       </w:r>
     </w:p>
     <w:p>
@@ -6610,13 +6637,93 @@
       </w:r>
     </w:p>
     <w:p/>
-    <w:p/>
+    <w:p>
+      <w:r>
+        <w:t>As hoped for, each buck</w:t>
+      </w:r>
+      <w:r>
+        <w:t>et contains roughly 205 debates, with a standard deviation across all the buckets of 15.5.</w:t>
+      </w:r>
+      <w:r>
+        <w:t xml:space="preserve"> One consequence of this approach is that</w:t>
+      </w:r>
+      <w:r>
+        <w:t xml:space="preserve"> all the ‘chunks’ (sentences) in a </w:t>
+      </w:r>
+      <w:r>
+        <w:t>given debate are placed in the same dataset</w:t>
+      </w:r>
+      <w:r>
+        <w:t>.</w:t>
+      </w:r>
+      <w:r>
+        <w:t xml:space="preserve"> That is, for each Hansard debate </w:t>
+      </w:r>
+      <w:r>
+        <w:rPr>
+          <w:i/>
+        </w:rPr>
+        <w:t>h</w:t>
+      </w:r>
+      <w:r>
+        <w:t xml:space="preserve"> that exists in a dataset </w:t>
+      </w:r>
+      <w:r>
+        <w:rPr>
+          <w:i/>
+        </w:rPr>
+        <w:t>d</w:t>
+      </w:r>
+      <w:r>
+        <w:rPr>
+          <w:i/>
+        </w:rPr>
+        <w:t xml:space="preserve"> </w:t>
+      </w:r>
+      <w:r>
+        <w:t>(be it train, test or dev)</w:t>
+      </w:r>
+      <w:r>
+        <w:t xml:space="preserve">, </w:t>
+      </w:r>
+      <w:r>
+        <w:rPr>
+          <w:i/>
+        </w:rPr>
+        <w:t>all</w:t>
+      </w:r>
+      <w:r>
+        <w:t xml:space="preserve"> of </w:t>
+      </w:r>
+      <w:r>
+        <w:rPr>
+          <w:i/>
+        </w:rPr>
+        <w:t>h</w:t>
+      </w:r>
+      <w:r>
+        <w:t xml:space="preserve">’s sentences are found in dataset </w:t>
+      </w:r>
+      <w:r>
+        <w:rPr>
+          <w:i/>
+        </w:rPr>
+        <w:t>d</w:t>
+      </w:r>
+      <w:r>
+        <w:t xml:space="preserve"> and none of them are found in a different dataset.</w:t>
+      </w:r>
+      <w:r>
+        <w:t xml:space="preserve"> This does not seem to present a problem – the main motivation of the bucket-hashing approach was to ensure the datasets’ textual data is distributed across time.</w:t>
+      </w:r>
+    </w:p>
     <w:p>
       <w:pPr>
         <w:pStyle w:val="Heading2"/>
       </w:pPr>
       <w:bookmarkStart w:id="29" w:name="_Toc521577455"/>
       <w:r>
+        <w:lastRenderedPageBreak/>
         <w:t>Formation of Tensors</w:t>
       </w:r>
       <w:bookmarkEnd w:id="29"/>
@@ -6630,11 +6737,7 @@
         <w:t>Step 10.</w:t>
       </w:r>
       <w:r>
-        <w:t xml:space="preserve"> The X and Y tensors are generated from the numerified and interpolated Hansard data respectively. Both are constructed as native Python nested lists by reading from their respective data sources, and then processed using Keras’ pad_sequences helper function. This accomplishes three things: it left-pads sequences shorter than sentence_maxlen with </w:t>
-      </w:r>
-      <w:r>
-        <w:lastRenderedPageBreak/>
-        <w:t>0s, it truncates any sequence longer than sentence_maxlen, and it converts the nested list structure to Numpy nested arrays of the correct datatypes.</w:t>
+        <w:t xml:space="preserve"> The X and Y tensors are generated from the numerified and interpolated Hansard data respectively. Both are constructed as native Python nested lists by reading from their respective data sources, and then processed using Keras’ pad_sequences helper function. This accomplishes three things: it left-pads sequences shorter than sentence_maxlen with 0s, it truncates any sequence longer than sentence_maxlen, and it converts the nested list structure to Numpy nested arrays of the correct datatypes.</w:t>
       </w:r>
       <w:r>
         <w:t xml:space="preserve"> The dimension contents for the X and Y tensors are shown in </w:t>
@@ -7074,7 +7177,13 @@
         <w:t>For the toy dataset, the Numpy arrays are pickled to disk. This is so they can be used in multiple model training runs with different hyperparameters, without having to regenerate the tensors. The Keras model used from 0xnurl is modified only slightly, so that the dataset’s get_x_y function calls a function in the ‘matt’ package, representing a package of library files added to the Keras model as part of this project.</w:t>
       </w:r>
       <w:r>
-        <w:t xml:space="preserve"> My contributions are placed in a separate package in order to clarify exactly what is my contribution to 0xnurl’s model. A file list of all files, who authored them and what they achieve, is found in section </w:t>
+        <w:t xml:space="preserve"> My contributions are placed in a separate package in order to clarify exactly what is my contribution to 0xnurl’s model. A file list of all files</w:t>
+      </w:r>
+      <w:r>
+        <w:t xml:space="preserve"> in this project</w:t>
+      </w:r>
+      <w:r>
+        <w:t xml:space="preserve">, who authored them and what they achieve, is found in section </w:t>
       </w:r>
       <w:r>
         <w:fldChar w:fldCharType="begin"/>
@@ -7094,78 +7203,754 @@
       <w:r>
         <w:t>.</w:t>
       </w:r>
-      <w:bookmarkStart w:id="32" w:name="_GoBack"/>
+    </w:p>
+    <w:p>
+      <w:pPr>
+        <w:pStyle w:val="Heading1"/>
+      </w:pPr>
+      <w:bookmarkStart w:id="32" w:name="_Ref521058119"/>
+      <w:bookmarkStart w:id="33" w:name="_Toc521577457"/>
+      <w:r>
+        <w:t>Implementation</w:t>
+      </w:r>
+      <w:r>
+        <w:t xml:space="preserve"> issues</w:t>
+      </w:r>
       <w:bookmarkEnd w:id="32"/>
-    </w:p>
-    <w:p>
-      <w:pPr>
-        <w:pStyle w:val="Heading1"/>
-      </w:pPr>
-      <w:bookmarkStart w:id="33" w:name="_Ref521058119"/>
-      <w:bookmarkStart w:id="34" w:name="_Toc521577457"/>
-      <w:r>
-        <w:t>Implementation</w:t>
-      </w:r>
-      <w:r>
-        <w:t xml:space="preserve"> issues</w:t>
-      </w:r>
       <w:bookmarkEnd w:id="33"/>
+    </w:p>
+    <w:p>
+      <w:pPr>
+        <w:pStyle w:val="Heading2"/>
+      </w:pPr>
+      <w:bookmarkStart w:id="34" w:name="_Ref521060037"/>
+      <w:bookmarkStart w:id="35" w:name="_Ref521071235"/>
+      <w:bookmarkStart w:id="36" w:name="_Ref521071278"/>
+      <w:bookmarkStart w:id="37" w:name="_Ref521071934"/>
+      <w:bookmarkStart w:id="38" w:name="_Toc521577458"/>
+      <w:r>
+        <w:t>Wikipedia data cleanliness</w:t>
+      </w:r>
       <w:bookmarkEnd w:id="34"/>
-    </w:p>
-    <w:p>
-      <w:pPr>
-        <w:pStyle w:val="Heading2"/>
-      </w:pPr>
-      <w:bookmarkStart w:id="35" w:name="_Ref521060037"/>
-      <w:bookmarkStart w:id="36" w:name="_Ref521071235"/>
-      <w:bookmarkStart w:id="37" w:name="_Ref521071278"/>
-      <w:bookmarkStart w:id="38" w:name="_Ref521071934"/>
-      <w:bookmarkStart w:id="39" w:name="_Toc521577458"/>
-      <w:r>
-        <w:t>Wikipedia data cleanliness</w:t>
-      </w:r>
       <w:bookmarkEnd w:id="35"/>
       <w:bookmarkEnd w:id="36"/>
       <w:bookmarkEnd w:id="37"/>
       <w:bookmarkEnd w:id="38"/>
+    </w:p>
+    <w:p/>
+    <w:p>
+      <w:r>
+        <w:t>The datasets downloaded using the DBPedia SPARQL API</w:t>
+      </w:r>
+      <w:r>
+        <w:t xml:space="preserve"> are a result of volunteer contributions to Wikipedia article content and metadata.</w:t>
+      </w:r>
+      <w:r>
+        <w:t xml:space="preserve"> As a result, the data is both voluminous and not very clean.</w:t>
+      </w:r>
+      <w:r>
+        <w:t xml:space="preserve"> Duplicates in the data, like the presence of “Ralph Allwood” and “Ralph Allwood MBE”, are not a problem, as they will improve the coverage of interpolation. However, the DBPedia API contains entries like the following which are wrongly listed as people:</w:t>
+      </w:r>
+    </w:p>
+    <w:p>
+      <w:pPr>
+        <w:pStyle w:val="ListParagraph"/>
+        <w:numPr>
+          <w:ilvl w:val="0"/>
+          <w:numId w:val="9"/>
+        </w:numPr>
+      </w:pPr>
+      <w:r>
+        <w:t>“</w:t>
+      </w:r>
+      <w:r>
+        <w:t>(15 July 1914 – 8 November 1927)</w:t>
+      </w:r>
+      <w:r>
+        <w:t>”</w:t>
+      </w:r>
+    </w:p>
+    <w:p>
+      <w:pPr>
+        <w:pStyle w:val="ListParagraph"/>
+        <w:numPr>
+          <w:ilvl w:val="0"/>
+          <w:numId w:val="9"/>
+        </w:numPr>
+      </w:pPr>
+      <w:r>
+        <w:t>“</w:t>
+      </w:r>
+      <w:r>
+        <w:t>(1833-1905)</w:t>
+      </w:r>
+      <w:r>
+        <w:t>”</w:t>
+      </w:r>
+    </w:p>
+    <w:p/>
+    <w:p>
+      <w:r>
+        <w:t>And the following are listed as organizations:</w:t>
+      </w:r>
+    </w:p>
+    <w:p>
+      <w:pPr>
+        <w:pStyle w:val="ListParagraph"/>
+        <w:numPr>
+          <w:ilvl w:val="0"/>
+          <w:numId w:val="10"/>
+        </w:numPr>
+      </w:pPr>
+      <w:r>
+        <w:lastRenderedPageBreak/>
+        <w:t xml:space="preserve">“I” (the </w:t>
+      </w:r>
+      <w:r>
+        <w:t>first-person</w:t>
+      </w:r>
+      <w:r>
+        <w:t xml:space="preserve"> pronoun)</w:t>
+      </w:r>
+    </w:p>
+    <w:p>
+      <w:pPr>
+        <w:pStyle w:val="ListParagraph"/>
+        <w:numPr>
+          <w:ilvl w:val="0"/>
+          <w:numId w:val="10"/>
+        </w:numPr>
+      </w:pPr>
+      <w:r>
+        <w:t>“.” (a single period)</w:t>
+      </w:r>
+    </w:p>
+    <w:p/>
+    <w:p>
+      <w:r>
+        <w:t>And the following as places:</w:t>
+      </w:r>
+    </w:p>
+    <w:p>
+      <w:pPr>
+        <w:pStyle w:val="ListParagraph"/>
+        <w:numPr>
+          <w:ilvl w:val="0"/>
+          <w:numId w:val="11"/>
+        </w:numPr>
+      </w:pPr>
+      <w:r>
+        <w:t>“And the”</w:t>
+      </w:r>
+    </w:p>
+    <w:p>
+      <w:pPr>
+        <w:pStyle w:val="ListParagraph"/>
+        <w:numPr>
+          <w:ilvl w:val="0"/>
+          <w:numId w:val="11"/>
+        </w:numPr>
+      </w:pPr>
+      <w:r>
+        <w:t>“the”</w:t>
+      </w:r>
+    </w:p>
+    <w:p/>
+    <w:p>
+      <w:r>
+        <w:t xml:space="preserve">In the case of </w:t>
+      </w:r>
+      <w:r>
+        <w:t>“</w:t>
+      </w:r>
+      <w:r>
+        <w:t>(15 July 1914 – 8 November 1927)</w:t>
+      </w:r>
+      <w:r>
+        <w:t>”</w:t>
+      </w:r>
+      <w:r>
+        <w:t>, this would appear to be the birth and death dates of a person, wrongly classified as a person’s name.</w:t>
+      </w:r>
+      <w:r>
+        <w:t xml:space="preserve"> The other examples just seem to be mis-classifications of command words or characters in English.</w:t>
+      </w:r>
+    </w:p>
+    <w:p/>
+    <w:p>
+      <w:r>
+        <w:t>At first, such oddities were manually removed, but it was clear that a more principled filtering approach was needed.</w:t>
+      </w:r>
+      <w:r>
+        <w:t xml:space="preserve"> </w:t>
+      </w:r>
+      <w:r>
+        <w:t>A</w:t>
+      </w:r>
+      <w:r>
+        <w:t xml:space="preserve"> number of processing steps </w:t>
+      </w:r>
+      <w:r>
+        <w:t>were then</w:t>
+      </w:r>
+      <w:r>
+        <w:t xml:space="preserve"> added to the Named Entity lists once they </w:t>
+      </w:r>
+      <w:r>
+        <w:t>were</w:t>
+      </w:r>
+      <w:r>
+        <w:t xml:space="preserve"> downloaded from DB</w:t>
+      </w:r>
+      <w:r>
+        <w:t xml:space="preserve">Pedia. These are listed in </w:t>
+      </w:r>
+      <w:r>
+        <w:fldChar w:fldCharType="begin"/>
+      </w:r>
+      <w:r>
+        <w:instrText xml:space="preserve"> REF _Ref521584123 \h </w:instrText>
+      </w:r>
+      <w:r>
+        <w:fldChar w:fldCharType="separate"/>
+      </w:r>
+      <w:r>
+        <w:t xml:space="preserve">Table </w:t>
+      </w:r>
+      <w:r>
+        <w:rPr>
+          <w:noProof/>
+        </w:rPr>
+        <w:t>4</w:t>
+      </w:r>
+      <w:r>
+        <w:fldChar w:fldCharType="end"/>
+      </w:r>
+      <w:r>
+        <w:t>.</w:t>
+      </w:r>
+    </w:p>
+    <w:p/>
+    <w:p>
+      <w:pPr>
+        <w:pStyle w:val="Caption"/>
+        <w:keepNext/>
+      </w:pPr>
+      <w:bookmarkStart w:id="39" w:name="_Ref521584123"/>
+      <w:r>
+        <w:t xml:space="preserve">Table </w:t>
+      </w:r>
+      <w:r>
+        <w:fldChar w:fldCharType="begin"/>
+      </w:r>
+      <w:r>
+        <w:instrText xml:space="preserve"> SEQ Table \* ARABIC </w:instrText>
+      </w:r>
+      <w:r>
+        <w:fldChar w:fldCharType="separate"/>
+      </w:r>
+      <w:r>
+        <w:rPr>
+          <w:noProof/>
+        </w:rPr>
+        <w:t>4</w:t>
+      </w:r>
+      <w:r>
+        <w:fldChar w:fldCharType="end"/>
+      </w:r>
       <w:bookmarkEnd w:id="39"/>
+      <w:r>
+        <w:t xml:space="preserve"> DBPedia post-processing tasks on Named Entities</w:t>
+      </w:r>
+    </w:p>
+    <w:tbl>
+      <w:tblPr>
+        <w:tblStyle w:val="TableGrid"/>
+        <w:tblW w:w="0" w:type="auto"/>
+        <w:tblLook w:val="04A0" w:firstRow="1" w:lastRow="0" w:firstColumn="1" w:lastColumn="0" w:noHBand="0" w:noVBand="1"/>
+      </w:tblPr>
+      <w:tblGrid>
+        <w:gridCol w:w="5807"/>
+        <w:gridCol w:w="2693"/>
+      </w:tblGrid>
+      <w:tr>
+        <w:tc>
+          <w:tcPr>
+            <w:tcW w:w="5807" w:type="dxa"/>
+          </w:tcPr>
+          <w:p>
+            <w:pPr>
+              <w:rPr>
+                <w:b/>
+              </w:rPr>
+            </w:pPr>
+            <w:r>
+              <w:rPr>
+                <w:b/>
+              </w:rPr>
+              <w:t>Task</w:t>
+            </w:r>
+          </w:p>
+        </w:tc>
+        <w:tc>
+          <w:tcPr>
+            <w:tcW w:w="2693" w:type="dxa"/>
+          </w:tcPr>
+          <w:p>
+            <w:pPr>
+              <w:rPr>
+                <w:b/>
+              </w:rPr>
+            </w:pPr>
+            <w:r>
+              <w:rPr>
+                <w:b/>
+              </w:rPr>
+              <w:t>Regex (if applicable)</w:t>
+            </w:r>
+          </w:p>
+        </w:tc>
+      </w:tr>
+      <w:tr>
+        <w:tc>
+          <w:tcPr>
+            <w:tcW w:w="5807" w:type="dxa"/>
+          </w:tcPr>
+          <w:p>
+            <w:r>
+              <w:t>Remove double quotes</w:t>
+            </w:r>
+          </w:p>
+        </w:tc>
+        <w:tc>
+          <w:tcPr>
+            <w:tcW w:w="2693" w:type="dxa"/>
+          </w:tcPr>
+          <w:p/>
+        </w:tc>
+      </w:tr>
+      <w:tr>
+        <w:tc>
+          <w:tcPr>
+            <w:tcW w:w="5807" w:type="dxa"/>
+          </w:tcPr>
+          <w:p>
+            <w:r>
+              <w:t>Left-trim whitespace</w:t>
+            </w:r>
+          </w:p>
+        </w:tc>
+        <w:tc>
+          <w:tcPr>
+            <w:tcW w:w="2693" w:type="dxa"/>
+          </w:tcPr>
+          <w:p/>
+        </w:tc>
+      </w:tr>
+      <w:tr>
+        <w:tc>
+          <w:tcPr>
+            <w:tcW w:w="5807" w:type="dxa"/>
+          </w:tcPr>
+          <w:p>
+            <w:r>
+              <w:t>Remove lines that are entirely numbers of symbols</w:t>
+            </w:r>
+          </w:p>
+        </w:tc>
+        <w:tc>
+          <w:tcPr>
+            <w:tcW w:w="2693" w:type="dxa"/>
+          </w:tcPr>
+          <w:p>
+            <w:pPr>
+              <w:shd w:val="clear" w:color="auto" w:fill="2B2B2B"/>
+              <w:tabs>
+                <w:tab w:val="left" w:pos="916"/>
+                <w:tab w:val="left" w:pos="1832"/>
+                <w:tab w:val="left" w:pos="2748"/>
+                <w:tab w:val="left" w:pos="3664"/>
+                <w:tab w:val="left" w:pos="4580"/>
+                <w:tab w:val="left" w:pos="5496"/>
+                <w:tab w:val="left" w:pos="6412"/>
+                <w:tab w:val="left" w:pos="7328"/>
+                <w:tab w:val="left" w:pos="8244"/>
+                <w:tab w:val="left" w:pos="9160"/>
+                <w:tab w:val="left" w:pos="10076"/>
+                <w:tab w:val="left" w:pos="10992"/>
+                <w:tab w:val="left" w:pos="11908"/>
+                <w:tab w:val="left" w:pos="12824"/>
+                <w:tab w:val="left" w:pos="13740"/>
+                <w:tab w:val="left" w:pos="14656"/>
+              </w:tabs>
+              <w:rPr>
+                <w:rFonts w:ascii="Menlo" w:eastAsia="Times New Roman" w:hAnsi="Menlo" w:cs="Menlo"/>
+                <w:color w:val="A9B7C6"/>
+                <w:sz w:val="21"/>
+                <w:szCs w:val="21"/>
+              </w:rPr>
+            </w:pPr>
+            <w:r>
+              <w:rPr>
+                <w:rFonts w:ascii="Menlo" w:eastAsia="Times New Roman" w:hAnsi="Menlo" w:cs="Menlo"/>
+                <w:color w:val="6A8759"/>
+                <w:sz w:val="21"/>
+                <w:szCs w:val="21"/>
+              </w:rPr>
+              <w:t>^[!@£$%^&amp;*()0-9 ]+$</w:t>
+            </w:r>
+          </w:p>
+          <w:p/>
+        </w:tc>
+      </w:tr>
+      <w:tr>
+        <w:tc>
+          <w:tcPr>
+            <w:tcW w:w="5807" w:type="dxa"/>
+          </w:tcPr>
+          <w:p>
+            <w:r>
+              <w:t>If whole line starts and ends with brackets, remove them</w:t>
+            </w:r>
+          </w:p>
+        </w:tc>
+        <w:tc>
+          <w:tcPr>
+            <w:tcW w:w="2693" w:type="dxa"/>
+          </w:tcPr>
+          <w:p>
+            <w:pPr>
+              <w:rPr>
+                <w:rFonts w:ascii="Menlo" w:eastAsia="Times New Roman" w:hAnsi="Menlo" w:cs="Menlo"/>
+                <w:color w:val="6A8759"/>
+                <w:sz w:val="21"/>
+                <w:szCs w:val="21"/>
+              </w:rPr>
+            </w:pPr>
+          </w:p>
+        </w:tc>
+      </w:tr>
+      <w:tr>
+        <w:tc>
+          <w:tcPr>
+            <w:tcW w:w="5807" w:type="dxa"/>
+          </w:tcPr>
+          <w:p>
+            <w:r>
+              <w:t>If line starts with more than one single quote, remove all single quotes at start of line</w:t>
+            </w:r>
+          </w:p>
+        </w:tc>
+        <w:tc>
+          <w:tcPr>
+            <w:tcW w:w="2693" w:type="dxa"/>
+          </w:tcPr>
+          <w:p>
+            <w:pPr>
+              <w:pStyle w:val="HTMLPreformatted"/>
+              <w:shd w:val="clear" w:color="auto" w:fill="2B2B2B"/>
+              <w:rPr>
+                <w:rFonts w:ascii="Menlo" w:hAnsi="Menlo" w:cs="Menlo"/>
+                <w:color w:val="A9B7C6"/>
+                <w:sz w:val="21"/>
+                <w:szCs w:val="21"/>
+              </w:rPr>
+            </w:pPr>
+            <w:r>
+              <w:rPr>
+                <w:rFonts w:ascii="Menlo" w:hAnsi="Menlo" w:cs="Menlo"/>
+                <w:color w:val="6A8759"/>
+                <w:sz w:val="21"/>
+                <w:szCs w:val="21"/>
+              </w:rPr>
+              <w:t>(.*)'{2,}$</w:t>
+            </w:r>
+          </w:p>
+          <w:p>
+            <w:pPr>
+              <w:rPr>
+                <w:rFonts w:ascii="Menlo" w:eastAsia="Times New Roman" w:hAnsi="Menlo" w:cs="Menlo"/>
+                <w:color w:val="6A8759"/>
+                <w:sz w:val="21"/>
+                <w:szCs w:val="21"/>
+              </w:rPr>
+            </w:pPr>
+          </w:p>
+        </w:tc>
+      </w:tr>
+      <w:tr>
+        <w:tc>
+          <w:tcPr>
+            <w:tcW w:w="5807" w:type="dxa"/>
+          </w:tcPr>
+          <w:p>
+            <w:r>
+              <w:t>If line starts with just whitespace or asterisks, remove them</w:t>
+            </w:r>
+          </w:p>
+        </w:tc>
+        <w:tc>
+          <w:tcPr>
+            <w:tcW w:w="2693" w:type="dxa"/>
+          </w:tcPr>
+          <w:p>
+            <w:pPr>
+              <w:pStyle w:val="HTMLPreformatted"/>
+              <w:shd w:val="clear" w:color="auto" w:fill="2B2B2B"/>
+              <w:rPr>
+                <w:rFonts w:ascii="Menlo" w:hAnsi="Menlo" w:cs="Menlo"/>
+                <w:color w:val="A9B7C6"/>
+                <w:sz w:val="21"/>
+                <w:szCs w:val="21"/>
+              </w:rPr>
+            </w:pPr>
+            <w:r>
+              <w:rPr>
+                <w:rFonts w:ascii="Menlo" w:hAnsi="Menlo" w:cs="Menlo"/>
+                <w:color w:val="6A8759"/>
+                <w:sz w:val="21"/>
+                <w:szCs w:val="21"/>
+              </w:rPr>
+              <w:t>^[* ]+(.*)</w:t>
+            </w:r>
+          </w:p>
+          <w:p>
+            <w:pPr>
+              <w:rPr>
+                <w:rFonts w:ascii="Menlo" w:hAnsi="Menlo" w:cs="Menlo"/>
+                <w:color w:val="6A8759"/>
+                <w:sz w:val="21"/>
+                <w:szCs w:val="21"/>
+              </w:rPr>
+            </w:pPr>
+          </w:p>
+        </w:tc>
+      </w:tr>
+      <w:tr>
+        <w:tc>
+          <w:tcPr>
+            <w:tcW w:w="5807" w:type="dxa"/>
+          </w:tcPr>
+          <w:p>
+            <w:r>
+              <w:t>Remove words shorter than 4 characters</w:t>
+            </w:r>
+          </w:p>
+        </w:tc>
+        <w:tc>
+          <w:tcPr>
+            <w:tcW w:w="2693" w:type="dxa"/>
+          </w:tcPr>
+          <w:p>
+            <w:pPr>
+              <w:rPr>
+                <w:rFonts w:ascii="Menlo" w:hAnsi="Menlo" w:cs="Menlo"/>
+                <w:color w:val="6A8759"/>
+                <w:sz w:val="21"/>
+                <w:szCs w:val="21"/>
+              </w:rPr>
+            </w:pPr>
+          </w:p>
+        </w:tc>
+      </w:tr>
+    </w:tbl>
+    <w:p/>
+    <w:p/>
+    <w:p>
+      <w:r>
+        <w:t xml:space="preserve">Finally, if after all processing, all the remaining words in a Named Entity are stop-words (taken from the NLTK Corpus of English stop-words), then whole entry is removed. Of course, this </w:t>
+      </w:r>
+      <w:r>
+        <w:t>means that some perfectly valid Named Entities like ‘The Who’ cannot be recognised in the interpolation phase.</w:t>
+      </w:r>
+      <w:r>
+        <w:t xml:space="preserve"> This </w:t>
+      </w:r>
+      <w:r>
+        <w:t xml:space="preserve">is a necessary trade-off of cleaning up the data </w:t>
+      </w:r>
+      <w:r>
+        <w:t>in an automated fashion.</w:t>
+      </w:r>
+      <w:r>
+        <w:t xml:space="preserve"> Note that words shorter than 4 characters are also removed, before the stopwords step. These tend to be strange stub words like ‘ar’ which are low-value and hard to filter.</w:t>
+      </w:r>
+    </w:p>
+    <w:p/>
+    <w:p>
+      <w:r>
+        <w:t>DBPedia contains a lot of Chinese, Russian and Arabic names in their respective scripts. This is not a data cleanliness problem, just a phenomenon of Wikipedia’s global reach. There is no principled reason to remove these names from the dataset, but it is unlikely that they would appear in Hansard in their native character-sets.</w:t>
+      </w:r>
     </w:p>
     <w:p/>
     <w:p>
       <w:pPr>
         <w:pStyle w:val="Heading2"/>
       </w:pPr>
-      <w:bookmarkStart w:id="40" w:name="_Ref521059814"/>
-      <w:bookmarkStart w:id="41" w:name="_Toc521577459"/>
+      <w:bookmarkStart w:id="40" w:name="_Ref521585097"/>
+      <w:r>
+        <w:t>Interpolation overlaps</w:t>
+      </w:r>
+      <w:bookmarkEnd w:id="40"/>
+    </w:p>
+    <w:p/>
+    <w:p>
+      <w:r>
+        <w:t xml:space="preserve">One problem the early incarnation of this algorithm is that earlier Named Entities could be overwritten by later ones. For example, in the phrase ‘The House’, the two-word phrase </w:t>
+      </w:r>
+      <w:r>
+        <w:lastRenderedPageBreak/>
+        <w:t xml:space="preserve">may be successfully interpolated as a place (referring to the house in which the debate takes place). However, when the algorithm moves on to the word ‘House’, it will label it as an organization (House is the name of two different companies listed on Wikipedia). </w:t>
+      </w:r>
+      <w:r>
+        <w:t>T</w:t>
+      </w:r>
+      <w:r>
+        <w:t xml:space="preserve">he resulting labelling is 111122222, with ‘The’ still labelled as a location even though ‘House’ is re-labelled as an organization. Aside from the ambiguity about what the correct labels for the whole phrase are, ‘The’ is now </w:t>
+      </w:r>
+      <w:r>
+        <w:t xml:space="preserve">definitely </w:t>
+      </w:r>
+      <w:r>
+        <w:t>labelled wrongly.</w:t>
+      </w:r>
+    </w:p>
+    <w:p/>
+    <w:p>
+      <w:r>
+        <w:t xml:space="preserve">The fix for this problem </w:t>
+      </w:r>
+      <w:r>
+        <w:t>was to arbitrarily choose the first-matched Named Entity as th</w:t>
+      </w:r>
+      <w:r>
+        <w:t>e correct one. I</w:t>
+      </w:r>
+      <w:r>
+        <w:t>n the case of ‘The House’, the 2-word phrase is labelled as a location. This labelling is then protected – as the n-grams window slides forward to recognise more Named Entities, we keep track of whether the phrase being examined overlaps with a previously recognised Named Entity (to keep track of this, we store recentest_match_end, the index of the character at the end of the most recent labelling). If it does, we skip over this n-gram without searching for any more Named Entities.</w:t>
+      </w:r>
+      <w:r>
+        <w:t xml:space="preserve"> </w:t>
+      </w:r>
+      <w:r>
+        <w:fldChar w:fldCharType="begin"/>
+      </w:r>
+      <w:r>
+        <w:instrText xml:space="preserve"> REF _Ref521585486 \h </w:instrText>
+      </w:r>
+      <w:r>
+        <w:fldChar w:fldCharType="separate"/>
+      </w:r>
+      <w:r>
+        <w:t xml:space="preserve">Code Snippet </w:t>
+      </w:r>
+      <w:r>
+        <w:rPr>
+          <w:noProof/>
+        </w:rPr>
+        <w:t>4</w:t>
+      </w:r>
+      <w:r>
+        <w:fldChar w:fldCharType="end"/>
+      </w:r>
+      <w:r>
+        <w:t xml:space="preserve"> shows the logic (“overlaps” is a helper function which simply compares the first index of the current ngram with recentest_match_end and returns a Boolean).</w:t>
+      </w:r>
+    </w:p>
+    <w:p/>
+    <w:p>
+      <w:pPr>
+        <w:keepNext/>
+      </w:pPr>
+      <w:r>
+        <w:rPr>
+          <w:noProof/>
+        </w:rPr>
+        <w:object w:dxaOrig="9020" w:dyaOrig="4700" w14:anchorId="57BEEF56">
+          <v:shape id="_x0000_i1025" type="#_x0000_t75" alt="" style="width:451pt;height:235pt;mso-width-percent:0;mso-height-percent:0;mso-width-percent:0;mso-height-percent:0" o:ole="">
+            <v:imagedata r:id="rId19" o:title=""/>
+          </v:shape>
+          <o:OLEObject Type="Embed" ProgID="Word.Document.12" ShapeID="_x0000_i1025" DrawAspect="Content" ObjectID="_1595328525" r:id="rId20">
+            <o:FieldCodes>\s</o:FieldCodes>
+          </o:OLEObject>
+        </w:object>
+      </w:r>
+    </w:p>
+    <w:p>
+      <w:pPr>
+        <w:pStyle w:val="Caption"/>
+      </w:pPr>
+      <w:bookmarkStart w:id="41" w:name="_Ref521585486"/>
+      <w:r>
+        <w:t xml:space="preserve">Code Snippet </w:t>
+      </w:r>
+      <w:r>
+        <w:fldChar w:fldCharType="begin"/>
+      </w:r>
+      <w:r>
+        <w:instrText xml:space="preserve"> SEQ Code_Snippet \* ARABIC </w:instrText>
+      </w:r>
+      <w:r>
+        <w:fldChar w:fldCharType="separate"/>
+      </w:r>
+      <w:r>
+        <w:rPr>
+          <w:noProof/>
+        </w:rPr>
+        <w:t>4</w:t>
+      </w:r>
+      <w:r>
+        <w:fldChar w:fldCharType="end"/>
+      </w:r>
+      <w:bookmarkEnd w:id="41"/>
+      <w:r>
+        <w:t xml:space="preserve"> logic to avoid re-interpolating overlapping NEs</w:t>
+      </w:r>
+    </w:p>
+    <w:p/>
+    <w:p>
+      <w:pPr>
+        <w:pStyle w:val="Heading2"/>
+      </w:pPr>
+      <w:bookmarkStart w:id="42" w:name="_Ref521059814"/>
+      <w:bookmarkStart w:id="43" w:name="_Toc521577459"/>
       <w:r>
         <w:t>TWFY API suspect return values</w:t>
-      </w:r>
-      <w:bookmarkEnd w:id="40"/>
-      <w:bookmarkEnd w:id="41"/>
-    </w:p>
-    <w:p/>
-    <w:p>
-      <w:pPr>
-        <w:pStyle w:val="Heading2"/>
-      </w:pPr>
-      <w:bookmarkStart w:id="42" w:name="_Ref521575268"/>
-      <w:bookmarkStart w:id="43" w:name="_Toc521577460"/>
-      <w:r>
-        <w:t>NLTK span_tokenize bugs</w:t>
       </w:r>
       <w:bookmarkEnd w:id="42"/>
       <w:bookmarkEnd w:id="43"/>
     </w:p>
     <w:p/>
     <w:p>
+      <w:r>
+        <w:t>Once the tensors were constructed, it was found that some debates had no content at all, with a length of 0.</w:t>
+      </w:r>
+      <w:bookmarkStart w:id="44" w:name="_GoBack"/>
+      <w:bookmarkEnd w:id="44"/>
+    </w:p>
+    <w:p/>
+    <w:p>
       <w:pPr>
         <w:pStyle w:val="Heading2"/>
       </w:pPr>
-      <w:bookmarkStart w:id="44" w:name="_Toc521577461"/>
+      <w:bookmarkStart w:id="45" w:name="_Ref521575268"/>
+      <w:bookmarkStart w:id="46" w:name="_Toc521577460"/>
+      <w:r>
+        <w:t>NLTK span_tokenize bugs</w:t>
+      </w:r>
+      <w:bookmarkEnd w:id="45"/>
+      <w:bookmarkEnd w:id="46"/>
+    </w:p>
+    <w:p/>
+    <w:p>
+      <w:pPr>
+        <w:pStyle w:val="Heading2"/>
+      </w:pPr>
+      <w:bookmarkStart w:id="47" w:name="_Toc521577461"/>
       <w:r>
         <w:t>Toy dataset model – tensor sparsity</w:t>
       </w:r>
-      <w:bookmarkEnd w:id="44"/>
+      <w:bookmarkEnd w:id="47"/>
     </w:p>
     <w:p/>
     <w:p>
@@ -7178,11 +7963,12 @@
       <w:pPr>
         <w:pStyle w:val="Heading2"/>
       </w:pPr>
-      <w:bookmarkStart w:id="45" w:name="_Toc521577462"/>
-      <w:r>
+      <w:bookmarkStart w:id="48" w:name="_Toc521577462"/>
+      <w:r>
+        <w:lastRenderedPageBreak/>
         <w:t>Hansard Presentation issues</w:t>
       </w:r>
-      <w:bookmarkEnd w:id="45"/>
+      <w:bookmarkEnd w:id="48"/>
     </w:p>
     <w:p/>
     <w:p>
@@ -7195,11 +7981,11 @@
       <w:pPr>
         <w:pStyle w:val="Heading1"/>
       </w:pPr>
-      <w:bookmarkStart w:id="46" w:name="_Toc521577463"/>
+      <w:bookmarkStart w:id="49" w:name="_Toc521577463"/>
       <w:r>
         <w:t>Planning</w:t>
       </w:r>
-      <w:bookmarkEnd w:id="46"/>
+      <w:bookmarkEnd w:id="49"/>
     </w:p>
     <w:p/>
     <w:p>
@@ -7211,24 +7997,23 @@
       <w:pPr>
         <w:pStyle w:val="Heading1"/>
       </w:pPr>
-      <w:bookmarkStart w:id="47" w:name="_Toc521577464"/>
-      <w:r>
-        <w:lastRenderedPageBreak/>
+      <w:bookmarkStart w:id="50" w:name="_Toc521577464"/>
+      <w:r>
         <w:t>Testing</w:t>
       </w:r>
-      <w:bookmarkEnd w:id="47"/>
+      <w:bookmarkEnd w:id="50"/>
     </w:p>
     <w:p>
       <w:pPr>
         <w:pStyle w:val="Heading2"/>
       </w:pPr>
-      <w:bookmarkStart w:id="48" w:name="_Ref521568905"/>
-      <w:bookmarkStart w:id="49" w:name="_Toc521577465"/>
+      <w:bookmarkStart w:id="51" w:name="_Ref521568905"/>
+      <w:bookmarkStart w:id="52" w:name="_Toc521577465"/>
       <w:r>
         <w:t>Unit testing</w:t>
       </w:r>
-      <w:bookmarkEnd w:id="48"/>
-      <w:bookmarkEnd w:id="49"/>
+      <w:bookmarkEnd w:id="51"/>
+      <w:bookmarkEnd w:id="52"/>
     </w:p>
     <w:p/>
     <w:p>
@@ -7240,21 +8025,21 @@
       <w:pPr>
         <w:pStyle w:val="Heading2"/>
       </w:pPr>
-      <w:bookmarkStart w:id="50" w:name="_Toc521577466"/>
+      <w:bookmarkStart w:id="53" w:name="_Toc521577466"/>
       <w:r>
         <w:t>Manual evaluation</w:t>
       </w:r>
-      <w:bookmarkEnd w:id="50"/>
+      <w:bookmarkEnd w:id="53"/>
     </w:p>
     <w:p>
       <w:pPr>
         <w:pStyle w:val="Heading3"/>
       </w:pPr>
-      <w:bookmarkStart w:id="51" w:name="_Toc521577467"/>
+      <w:bookmarkStart w:id="54" w:name="_Toc521577467"/>
       <w:r>
         <w:t>The ‘mini’ dataset</w:t>
       </w:r>
-      <w:bookmarkEnd w:id="51"/>
+      <w:bookmarkEnd w:id="54"/>
     </w:p>
     <w:p/>
     <w:p>
@@ -7281,99 +8066,6 @@
                 <pic:pic xmlns:pic="http://schemas.openxmlformats.org/drawingml/2006/picture">
                   <pic:nvPicPr>
                     <pic:cNvPr id="2" name="mini-acc.png"/>
-                    <pic:cNvPicPr/>
-                  </pic:nvPicPr>
-                  <pic:blipFill>
-                    <a:blip r:embed="rId19">
-                      <a:extLst>
-                        <a:ext uri="{28A0092B-C50C-407E-A947-70E740481C1C}">
-                          <a14:useLocalDpi xmlns:a14="http://schemas.microsoft.com/office/drawing/2010/main" val="0"/>
-                        </a:ext>
-                      </a:extLst>
-                    </a:blip>
-                    <a:stretch>
-                      <a:fillRect/>
-                    </a:stretch>
-                  </pic:blipFill>
-                  <pic:spPr>
-                    <a:xfrm>
-                      <a:off x="0" y="0"/>
-                      <a:ext cx="5727700" cy="4295775"/>
-                    </a:xfrm>
-                    <a:prstGeom prst="rect">
-                      <a:avLst/>
-                    </a:prstGeom>
-                  </pic:spPr>
-                </pic:pic>
-              </a:graphicData>
-            </a:graphic>
-          </wp:inline>
-        </w:drawing>
-      </w:r>
-      <w:r>
-        <w:rPr>
-          <w:noProof/>
-        </w:rPr>
-        <w:drawing>
-          <wp:inline distT="0" distB="0" distL="0" distR="0" wp14:anchorId="71A983A4" wp14:editId="0C2E3592">
-            <wp:extent cx="5727700" cy="4295775"/>
-            <wp:effectExtent l="0" t="0" r="0" b="0"/>
-            <wp:docPr id="3" name="Picture 3"/>
-            <wp:cNvGraphicFramePr>
-              <a:graphicFrameLocks xmlns:a="http://schemas.openxmlformats.org/drawingml/2006/main" noChangeAspect="1"/>
-            </wp:cNvGraphicFramePr>
-            <a:graphic xmlns:a="http://schemas.openxmlformats.org/drawingml/2006/main">
-              <a:graphicData uri="http://schemas.openxmlformats.org/drawingml/2006/picture">
-                <pic:pic xmlns:pic="http://schemas.openxmlformats.org/drawingml/2006/picture">
-                  <pic:nvPicPr>
-                    <pic:cNvPr id="3" name="mini-loss.png"/>
-                    <pic:cNvPicPr/>
-                  </pic:nvPicPr>
-                  <pic:blipFill>
-                    <a:blip r:embed="rId20">
-                      <a:extLst>
-                        <a:ext uri="{28A0092B-C50C-407E-A947-70E740481C1C}">
-                          <a14:useLocalDpi xmlns:a14="http://schemas.microsoft.com/office/drawing/2010/main" val="0"/>
-                        </a:ext>
-                      </a:extLst>
-                    </a:blip>
-                    <a:stretch>
-                      <a:fillRect/>
-                    </a:stretch>
-                  </pic:blipFill>
-                  <pic:spPr>
-                    <a:xfrm>
-                      <a:off x="0" y="0"/>
-                      <a:ext cx="5727700" cy="4295775"/>
-                    </a:xfrm>
-                    <a:prstGeom prst="rect">
-                      <a:avLst/>
-                    </a:prstGeom>
-                  </pic:spPr>
-                </pic:pic>
-              </a:graphicData>
-            </a:graphic>
-          </wp:inline>
-        </w:drawing>
-      </w:r>
-      <w:r>
-        <w:rPr>
-          <w:noProof/>
-        </w:rPr>
-        <w:lastRenderedPageBreak/>
-        <w:drawing>
-          <wp:inline distT="0" distB="0" distL="0" distR="0" wp14:anchorId="7F15EFFB" wp14:editId="63C9CDF2">
-            <wp:extent cx="5727700" cy="4295775"/>
-            <wp:effectExtent l="0" t="0" r="0" b="0"/>
-            <wp:docPr id="4" name="Picture 4"/>
-            <wp:cNvGraphicFramePr>
-              <a:graphicFrameLocks xmlns:a="http://schemas.openxmlformats.org/drawingml/2006/main" noChangeAspect="1"/>
-            </wp:cNvGraphicFramePr>
-            <a:graphic xmlns:a="http://schemas.openxmlformats.org/drawingml/2006/main">
-              <a:graphicData uri="http://schemas.openxmlformats.org/drawingml/2006/picture">
-                <pic:pic xmlns:pic="http://schemas.openxmlformats.org/drawingml/2006/picture">
-                  <pic:nvPicPr>
-                    <pic:cNvPr id="4" name="mini-non-null-label-acc.png"/>
                     <pic:cNvPicPr/>
                   </pic:nvPicPr>
                   <pic:blipFill>
@@ -7403,19 +8095,112 @@
           </wp:inline>
         </w:drawing>
       </w:r>
+      <w:r>
+        <w:rPr>
+          <w:noProof/>
+        </w:rPr>
+        <w:drawing>
+          <wp:inline distT="0" distB="0" distL="0" distR="0" wp14:anchorId="71A983A4" wp14:editId="0C2E3592">
+            <wp:extent cx="5727700" cy="4295775"/>
+            <wp:effectExtent l="0" t="0" r="0" b="0"/>
+            <wp:docPr id="3" name="Picture 3"/>
+            <wp:cNvGraphicFramePr>
+              <a:graphicFrameLocks xmlns:a="http://schemas.openxmlformats.org/drawingml/2006/main" noChangeAspect="1"/>
+            </wp:cNvGraphicFramePr>
+            <a:graphic xmlns:a="http://schemas.openxmlformats.org/drawingml/2006/main">
+              <a:graphicData uri="http://schemas.openxmlformats.org/drawingml/2006/picture">
+                <pic:pic xmlns:pic="http://schemas.openxmlformats.org/drawingml/2006/picture">
+                  <pic:nvPicPr>
+                    <pic:cNvPr id="3" name="mini-loss.png"/>
+                    <pic:cNvPicPr/>
+                  </pic:nvPicPr>
+                  <pic:blipFill>
+                    <a:blip r:embed="rId22">
+                      <a:extLst>
+                        <a:ext uri="{28A0092B-C50C-407E-A947-70E740481C1C}">
+                          <a14:useLocalDpi xmlns:a14="http://schemas.microsoft.com/office/drawing/2010/main" val="0"/>
+                        </a:ext>
+                      </a:extLst>
+                    </a:blip>
+                    <a:stretch>
+                      <a:fillRect/>
+                    </a:stretch>
+                  </pic:blipFill>
+                  <pic:spPr>
+                    <a:xfrm>
+                      <a:off x="0" y="0"/>
+                      <a:ext cx="5727700" cy="4295775"/>
+                    </a:xfrm>
+                    <a:prstGeom prst="rect">
+                      <a:avLst/>
+                    </a:prstGeom>
+                  </pic:spPr>
+                </pic:pic>
+              </a:graphicData>
+            </a:graphic>
+          </wp:inline>
+        </w:drawing>
+      </w:r>
+      <w:r>
+        <w:rPr>
+          <w:noProof/>
+        </w:rPr>
+        <w:lastRenderedPageBreak/>
+        <w:drawing>
+          <wp:inline distT="0" distB="0" distL="0" distR="0" wp14:anchorId="7F15EFFB" wp14:editId="63C9CDF2">
+            <wp:extent cx="5727700" cy="4295775"/>
+            <wp:effectExtent l="0" t="0" r="0" b="0"/>
+            <wp:docPr id="4" name="Picture 4"/>
+            <wp:cNvGraphicFramePr>
+              <a:graphicFrameLocks xmlns:a="http://schemas.openxmlformats.org/drawingml/2006/main" noChangeAspect="1"/>
+            </wp:cNvGraphicFramePr>
+            <a:graphic xmlns:a="http://schemas.openxmlformats.org/drawingml/2006/main">
+              <a:graphicData uri="http://schemas.openxmlformats.org/drawingml/2006/picture">
+                <pic:pic xmlns:pic="http://schemas.openxmlformats.org/drawingml/2006/picture">
+                  <pic:nvPicPr>
+                    <pic:cNvPr id="4" name="mini-non-null-label-acc.png"/>
+                    <pic:cNvPicPr/>
+                  </pic:nvPicPr>
+                  <pic:blipFill>
+                    <a:blip r:embed="rId23">
+                      <a:extLst>
+                        <a:ext uri="{28A0092B-C50C-407E-A947-70E740481C1C}">
+                          <a14:useLocalDpi xmlns:a14="http://schemas.microsoft.com/office/drawing/2010/main" val="0"/>
+                        </a:ext>
+                      </a:extLst>
+                    </a:blip>
+                    <a:stretch>
+                      <a:fillRect/>
+                    </a:stretch>
+                  </pic:blipFill>
+                  <pic:spPr>
+                    <a:xfrm>
+                      <a:off x="0" y="0"/>
+                      <a:ext cx="5727700" cy="4295775"/>
+                    </a:xfrm>
+                    <a:prstGeom prst="rect">
+                      <a:avLst/>
+                    </a:prstGeom>
+                  </pic:spPr>
+                </pic:pic>
+              </a:graphicData>
+            </a:graphic>
+          </wp:inline>
+        </w:drawing>
+      </w:r>
     </w:p>
     <w:p/>
     <w:p>
       <w:pPr>
         <w:pStyle w:val="Heading3"/>
       </w:pPr>
-      <w:bookmarkStart w:id="52" w:name="_Ref521576975"/>
-      <w:bookmarkStart w:id="53" w:name="_Toc521577468"/>
+      <w:bookmarkStart w:id="55" w:name="_Ref521576975"/>
+      <w:bookmarkStart w:id="56" w:name="_Toc521577468"/>
       <w:r>
         <w:t>The ‘toy’ dataset</w:t>
       </w:r>
-      <w:bookmarkEnd w:id="52"/>
-      <w:bookmarkEnd w:id="53"/>
+      <w:bookmarkEnd w:id="55"/>
+      <w:bookmarkEnd w:id="56"/>
     </w:p>
     <w:p/>
     <w:p>
@@ -7428,22 +8213,22 @@
       <w:pPr>
         <w:pStyle w:val="Heading2"/>
       </w:pPr>
-      <w:bookmarkStart w:id="54" w:name="_Toc521577469"/>
+      <w:bookmarkStart w:id="57" w:name="_Toc521577469"/>
       <w:r>
         <w:t>The full dataset</w:t>
       </w:r>
-      <w:bookmarkEnd w:id="54"/>
+      <w:bookmarkEnd w:id="57"/>
     </w:p>
     <w:p/>
     <w:p>
       <w:pPr>
         <w:pStyle w:val="Heading2"/>
       </w:pPr>
-      <w:bookmarkStart w:id="55" w:name="_Toc521577470"/>
+      <w:bookmarkStart w:id="58" w:name="_Toc521577470"/>
       <w:r>
         <w:t>Model cross-validation</w:t>
       </w:r>
-      <w:bookmarkEnd w:id="55"/>
+      <w:bookmarkEnd w:id="58"/>
     </w:p>
     <w:p/>
     <w:p>
@@ -7462,11 +8247,11 @@
       <w:pPr>
         <w:pStyle w:val="Heading2"/>
       </w:pPr>
-      <w:bookmarkStart w:id="56" w:name="_Toc521577471"/>
+      <w:bookmarkStart w:id="59" w:name="_Toc521577471"/>
       <w:r>
         <w:t>Overall evaluation</w:t>
       </w:r>
-      <w:bookmarkEnd w:id="56"/>
+      <w:bookmarkEnd w:id="59"/>
     </w:p>
     <w:p/>
     <w:p>
@@ -7478,50 +8263,56 @@
       <w:pPr>
         <w:pStyle w:val="Heading1"/>
       </w:pPr>
-      <w:bookmarkStart w:id="57" w:name="_Toc521577472"/>
+      <w:bookmarkStart w:id="60" w:name="_Toc521577472"/>
       <w:r>
         <w:t>Summary and Conclusions</w:t>
       </w:r>
-      <w:bookmarkEnd w:id="57"/>
+      <w:bookmarkEnd w:id="60"/>
     </w:p>
     <w:p>
       <w:pPr>
         <w:pStyle w:val="Heading2"/>
       </w:pPr>
-      <w:bookmarkStart w:id="58" w:name="_Toc521577473"/>
+      <w:bookmarkStart w:id="61" w:name="_Toc521577473"/>
       <w:r>
         <w:t>Pre-processing is hard</w:t>
       </w:r>
-      <w:bookmarkEnd w:id="58"/>
+      <w:bookmarkEnd w:id="61"/>
     </w:p>
     <w:p>
       <w:pPr>
         <w:pStyle w:val="Heading2"/>
       </w:pPr>
-      <w:bookmarkStart w:id="59" w:name="_Ref521576199"/>
-      <w:bookmarkStart w:id="60" w:name="_Toc521577474"/>
+      <w:bookmarkStart w:id="62" w:name="_Ref521576199"/>
+      <w:bookmarkStart w:id="63" w:name="_Toc521577474"/>
       <w:r>
         <w:t>Labelling is hard</w:t>
       </w:r>
-      <w:bookmarkEnd w:id="59"/>
-      <w:bookmarkEnd w:id="60"/>
-    </w:p>
-    <w:p/>
-    <w:p>
-      <w:r>
-        <w:t>Interpolation algorithm won’t abandon one interpolation for a better one – first-found bias, location bias</w:t>
+      <w:bookmarkEnd w:id="62"/>
+      <w:bookmarkEnd w:id="63"/>
+    </w:p>
+    <w:p/>
+    <w:p>
+      <w:r>
+        <w:t>Interpolation algorithm won’t abandon one interpolation for a better one – first-found bias</w:t>
+      </w:r>
+      <w:r>
+        <w:t xml:space="preserve"> for overlaps</w:t>
+      </w:r>
+      <w:r>
+        <w:t>, location bias</w:t>
       </w:r>
     </w:p>
     <w:p>
       <w:pPr>
         <w:pStyle w:val="Heading2"/>
       </w:pPr>
-      <w:bookmarkStart w:id="61" w:name="_Toc521577475"/>
+      <w:bookmarkStart w:id="64" w:name="_Toc521577475"/>
       <w:r>
         <w:lastRenderedPageBreak/>
         <w:t>Sentence tokenization is hard</w:t>
       </w:r>
-      <w:bookmarkEnd w:id="61"/>
+      <w:bookmarkEnd w:id="64"/>
     </w:p>
     <w:p/>
     <w:p>
@@ -7533,11 +8324,11 @@
       <w:pPr>
         <w:pStyle w:val="Heading1"/>
       </w:pPr>
-      <w:bookmarkStart w:id="62" w:name="_Toc521577476"/>
+      <w:bookmarkStart w:id="65" w:name="_Toc521577476"/>
       <w:r>
         <w:t>References</w:t>
       </w:r>
-      <w:bookmarkEnd w:id="62"/>
+      <w:bookmarkEnd w:id="65"/>
     </w:p>
     <w:p>
       <w:pPr>
@@ -7553,11 +8344,11 @@
       <w:pPr>
         <w:pStyle w:val="Heading1"/>
       </w:pPr>
-      <w:bookmarkStart w:id="63" w:name="_Toc521577477"/>
+      <w:bookmarkStart w:id="66" w:name="_Toc521577477"/>
       <w:r>
         <w:t>User Manual</w:t>
       </w:r>
-      <w:bookmarkEnd w:id="63"/>
+      <w:bookmarkEnd w:id="66"/>
     </w:p>
     <w:p>
       <w:pPr>
@@ -7573,8 +8364,8 @@
       <w:pPr>
         <w:pStyle w:val="Heading1"/>
       </w:pPr>
-      <w:bookmarkStart w:id="64" w:name="_Ref521061060"/>
-      <w:bookmarkStart w:id="65" w:name="_Toc521577478"/>
+      <w:bookmarkStart w:id="67" w:name="_Ref521061060"/>
+      <w:bookmarkStart w:id="68" w:name="_Toc521577478"/>
       <w:r>
         <w:t>Appendix</w:t>
       </w:r>
@@ -7584,20 +8375,20 @@
       <w:r>
         <w:t>: Code</w:t>
       </w:r>
-      <w:bookmarkEnd w:id="64"/>
-      <w:bookmarkEnd w:id="65"/>
+      <w:bookmarkEnd w:id="67"/>
+      <w:bookmarkEnd w:id="68"/>
     </w:p>
     <w:p>
       <w:pPr>
         <w:pStyle w:val="Heading1"/>
       </w:pPr>
-      <w:bookmarkStart w:id="66" w:name="_Ref521568652"/>
-      <w:bookmarkStart w:id="67" w:name="_Toc521577479"/>
+      <w:bookmarkStart w:id="69" w:name="_Ref521568652"/>
+      <w:bookmarkStart w:id="70" w:name="_Toc521577479"/>
       <w:r>
         <w:t>Appendix B: List of Invoke tasks</w:t>
       </w:r>
-      <w:bookmarkEnd w:id="66"/>
-      <w:bookmarkEnd w:id="67"/>
+      <w:bookmarkEnd w:id="69"/>
+      <w:bookmarkEnd w:id="70"/>
     </w:p>
     <w:p/>
     <w:p>
@@ -7627,7 +8418,7 @@
         <w:rPr>
           <w:noProof/>
         </w:rPr>
-        <w:t>4</w:t>
+        <w:t>5</w:t>
       </w:r>
       <w:r>
         <w:fldChar w:fldCharType="end"/>
@@ -8486,16 +9277,16 @@
       <w:pPr>
         <w:pStyle w:val="Heading1"/>
       </w:pPr>
-      <w:bookmarkStart w:id="68" w:name="_Toc521577480"/>
-      <w:bookmarkStart w:id="69" w:name="_Ref521578620"/>
+      <w:bookmarkStart w:id="71" w:name="_Toc521577480"/>
+      <w:bookmarkStart w:id="72" w:name="_Ref521578620"/>
       <w:r>
         <w:t xml:space="preserve">Appendix C: </w:t>
       </w:r>
       <w:r>
         <w:t>What’s My Work</w:t>
       </w:r>
-      <w:bookmarkEnd w:id="68"/>
-      <w:bookmarkEnd w:id="69"/>
+      <w:bookmarkEnd w:id="71"/>
+      <w:bookmarkEnd w:id="72"/>
     </w:p>
     <w:p/>
     <w:p/>
@@ -8982,6 +9773,119 @@
     </w:lvl>
   </w:abstractNum>
   <w:abstractNum w:abstractNumId="1" w15:restartNumberingAfterBreak="0">
+    <w:nsid w:val="0C2B0544"/>
+    <w:multiLevelType w:val="hybridMultilevel"/>
+    <w:tmpl w:val="670CAB08"/>
+    <w:lvl w:ilvl="0" w:tplc="04090001">
+      <w:start w:val="1"/>
+      <w:numFmt w:val="bullet"/>
+      <w:lvlText w:val=""/>
+      <w:lvlJc w:val="left"/>
+      <w:pPr>
+        <w:ind w:left="720" w:hanging="360"/>
+      </w:pPr>
+      <w:rPr>
+        <w:rFonts w:ascii="Symbol" w:hAnsi="Symbol" w:hint="default"/>
+      </w:rPr>
+    </w:lvl>
+    <w:lvl w:ilvl="1" w:tplc="04090003" w:tentative="1">
+      <w:start w:val="1"/>
+      <w:numFmt w:val="bullet"/>
+      <w:lvlText w:val="o"/>
+      <w:lvlJc w:val="left"/>
+      <w:pPr>
+        <w:ind w:left="1440" w:hanging="360"/>
+      </w:pPr>
+      <w:rPr>
+        <w:rFonts w:ascii="Courier New" w:hAnsi="Courier New" w:cs="Courier New" w:hint="default"/>
+      </w:rPr>
+    </w:lvl>
+    <w:lvl w:ilvl="2" w:tplc="04090005" w:tentative="1">
+      <w:start w:val="1"/>
+      <w:numFmt w:val="bullet"/>
+      <w:lvlText w:val=""/>
+      <w:lvlJc w:val="left"/>
+      <w:pPr>
+        <w:ind w:left="2160" w:hanging="360"/>
+      </w:pPr>
+      <w:rPr>
+        <w:rFonts w:ascii="Wingdings" w:hAnsi="Wingdings" w:hint="default"/>
+      </w:rPr>
+    </w:lvl>
+    <w:lvl w:ilvl="3" w:tplc="04090001" w:tentative="1">
+      <w:start w:val="1"/>
+      <w:numFmt w:val="bullet"/>
+      <w:lvlText w:val=""/>
+      <w:lvlJc w:val="left"/>
+      <w:pPr>
+        <w:ind w:left="2880" w:hanging="360"/>
+      </w:pPr>
+      <w:rPr>
+        <w:rFonts w:ascii="Symbol" w:hAnsi="Symbol" w:hint="default"/>
+      </w:rPr>
+    </w:lvl>
+    <w:lvl w:ilvl="4" w:tplc="04090003" w:tentative="1">
+      <w:start w:val="1"/>
+      <w:numFmt w:val="bullet"/>
+      <w:lvlText w:val="o"/>
+      <w:lvlJc w:val="left"/>
+      <w:pPr>
+        <w:ind w:left="3600" w:hanging="360"/>
+      </w:pPr>
+      <w:rPr>
+        <w:rFonts w:ascii="Courier New" w:hAnsi="Courier New" w:cs="Courier New" w:hint="default"/>
+      </w:rPr>
+    </w:lvl>
+    <w:lvl w:ilvl="5" w:tplc="04090005" w:tentative="1">
+      <w:start w:val="1"/>
+      <w:numFmt w:val="bullet"/>
+      <w:lvlText w:val=""/>
+      <w:lvlJc w:val="left"/>
+      <w:pPr>
+        <w:ind w:left="4320" w:hanging="360"/>
+      </w:pPr>
+      <w:rPr>
+        <w:rFonts w:ascii="Wingdings" w:hAnsi="Wingdings" w:hint="default"/>
+      </w:rPr>
+    </w:lvl>
+    <w:lvl w:ilvl="6" w:tplc="04090001" w:tentative="1">
+      <w:start w:val="1"/>
+      <w:numFmt w:val="bullet"/>
+      <w:lvlText w:val=""/>
+      <w:lvlJc w:val="left"/>
+      <w:pPr>
+        <w:ind w:left="5040" w:hanging="360"/>
+      </w:pPr>
+      <w:rPr>
+        <w:rFonts w:ascii="Symbol" w:hAnsi="Symbol" w:hint="default"/>
+      </w:rPr>
+    </w:lvl>
+    <w:lvl w:ilvl="7" w:tplc="04090003" w:tentative="1">
+      <w:start w:val="1"/>
+      <w:numFmt w:val="bullet"/>
+      <w:lvlText w:val="o"/>
+      <w:lvlJc w:val="left"/>
+      <w:pPr>
+        <w:ind w:left="5760" w:hanging="360"/>
+      </w:pPr>
+      <w:rPr>
+        <w:rFonts w:ascii="Courier New" w:hAnsi="Courier New" w:cs="Courier New" w:hint="default"/>
+      </w:rPr>
+    </w:lvl>
+    <w:lvl w:ilvl="8" w:tplc="04090005" w:tentative="1">
+      <w:start w:val="1"/>
+      <w:numFmt w:val="bullet"/>
+      <w:lvlText w:val=""/>
+      <w:lvlJc w:val="left"/>
+      <w:pPr>
+        <w:ind w:left="6480" w:hanging="360"/>
+      </w:pPr>
+      <w:rPr>
+        <w:rFonts w:ascii="Wingdings" w:hAnsi="Wingdings" w:hint="default"/>
+      </w:rPr>
+    </w:lvl>
+  </w:abstractNum>
+  <w:abstractNum w:abstractNumId="2" w15:restartNumberingAfterBreak="0">
     <w:nsid w:val="0F8C2C6D"/>
     <w:multiLevelType w:val="multilevel"/>
     <w:tmpl w:val="0409001F"/>
@@ -9067,7 +9971,7 @@
       </w:pPr>
     </w:lvl>
   </w:abstractNum>
-  <w:abstractNum w:abstractNumId="2" w15:restartNumberingAfterBreak="0">
+  <w:abstractNum w:abstractNumId="3" w15:restartNumberingAfterBreak="0">
     <w:nsid w:val="13AE3F23"/>
     <w:multiLevelType w:val="multilevel"/>
     <w:tmpl w:val="0409001F"/>
@@ -9153,7 +10057,120 @@
       </w:pPr>
     </w:lvl>
   </w:abstractNum>
-  <w:abstractNum w:abstractNumId="3" w15:restartNumberingAfterBreak="0">
+  <w:abstractNum w:abstractNumId="4" w15:restartNumberingAfterBreak="0">
+    <w:nsid w:val="21130AE2"/>
+    <w:multiLevelType w:val="hybridMultilevel"/>
+    <w:tmpl w:val="3D2AC17E"/>
+    <w:lvl w:ilvl="0" w:tplc="04090001">
+      <w:start w:val="1"/>
+      <w:numFmt w:val="bullet"/>
+      <w:lvlText w:val=""/>
+      <w:lvlJc w:val="left"/>
+      <w:pPr>
+        <w:ind w:left="720" w:hanging="360"/>
+      </w:pPr>
+      <w:rPr>
+        <w:rFonts w:ascii="Symbol" w:hAnsi="Symbol" w:hint="default"/>
+      </w:rPr>
+    </w:lvl>
+    <w:lvl w:ilvl="1" w:tplc="04090003" w:tentative="1">
+      <w:start w:val="1"/>
+      <w:numFmt w:val="bullet"/>
+      <w:lvlText w:val="o"/>
+      <w:lvlJc w:val="left"/>
+      <w:pPr>
+        <w:ind w:left="1440" w:hanging="360"/>
+      </w:pPr>
+      <w:rPr>
+        <w:rFonts w:ascii="Courier New" w:hAnsi="Courier New" w:cs="Courier New" w:hint="default"/>
+      </w:rPr>
+    </w:lvl>
+    <w:lvl w:ilvl="2" w:tplc="04090005" w:tentative="1">
+      <w:start w:val="1"/>
+      <w:numFmt w:val="bullet"/>
+      <w:lvlText w:val=""/>
+      <w:lvlJc w:val="left"/>
+      <w:pPr>
+        <w:ind w:left="2160" w:hanging="360"/>
+      </w:pPr>
+      <w:rPr>
+        <w:rFonts w:ascii="Wingdings" w:hAnsi="Wingdings" w:hint="default"/>
+      </w:rPr>
+    </w:lvl>
+    <w:lvl w:ilvl="3" w:tplc="04090001" w:tentative="1">
+      <w:start w:val="1"/>
+      <w:numFmt w:val="bullet"/>
+      <w:lvlText w:val=""/>
+      <w:lvlJc w:val="left"/>
+      <w:pPr>
+        <w:ind w:left="2880" w:hanging="360"/>
+      </w:pPr>
+      <w:rPr>
+        <w:rFonts w:ascii="Symbol" w:hAnsi="Symbol" w:hint="default"/>
+      </w:rPr>
+    </w:lvl>
+    <w:lvl w:ilvl="4" w:tplc="04090003" w:tentative="1">
+      <w:start w:val="1"/>
+      <w:numFmt w:val="bullet"/>
+      <w:lvlText w:val="o"/>
+      <w:lvlJc w:val="left"/>
+      <w:pPr>
+        <w:ind w:left="3600" w:hanging="360"/>
+      </w:pPr>
+      <w:rPr>
+        <w:rFonts w:ascii="Courier New" w:hAnsi="Courier New" w:cs="Courier New" w:hint="default"/>
+      </w:rPr>
+    </w:lvl>
+    <w:lvl w:ilvl="5" w:tplc="04090005" w:tentative="1">
+      <w:start w:val="1"/>
+      <w:numFmt w:val="bullet"/>
+      <w:lvlText w:val=""/>
+      <w:lvlJc w:val="left"/>
+      <w:pPr>
+        <w:ind w:left="4320" w:hanging="360"/>
+      </w:pPr>
+      <w:rPr>
+        <w:rFonts w:ascii="Wingdings" w:hAnsi="Wingdings" w:hint="default"/>
+      </w:rPr>
+    </w:lvl>
+    <w:lvl w:ilvl="6" w:tplc="04090001" w:tentative="1">
+      <w:start w:val="1"/>
+      <w:numFmt w:val="bullet"/>
+      <w:lvlText w:val=""/>
+      <w:lvlJc w:val="left"/>
+      <w:pPr>
+        <w:ind w:left="5040" w:hanging="360"/>
+      </w:pPr>
+      <w:rPr>
+        <w:rFonts w:ascii="Symbol" w:hAnsi="Symbol" w:hint="default"/>
+      </w:rPr>
+    </w:lvl>
+    <w:lvl w:ilvl="7" w:tplc="04090003" w:tentative="1">
+      <w:start w:val="1"/>
+      <w:numFmt w:val="bullet"/>
+      <w:lvlText w:val="o"/>
+      <w:lvlJc w:val="left"/>
+      <w:pPr>
+        <w:ind w:left="5760" w:hanging="360"/>
+      </w:pPr>
+      <w:rPr>
+        <w:rFonts w:ascii="Courier New" w:hAnsi="Courier New" w:cs="Courier New" w:hint="default"/>
+      </w:rPr>
+    </w:lvl>
+    <w:lvl w:ilvl="8" w:tplc="04090005" w:tentative="1">
+      <w:start w:val="1"/>
+      <w:numFmt w:val="bullet"/>
+      <w:lvlText w:val=""/>
+      <w:lvlJc w:val="left"/>
+      <w:pPr>
+        <w:ind w:left="6480" w:hanging="360"/>
+      </w:pPr>
+      <w:rPr>
+        <w:rFonts w:ascii="Wingdings" w:hAnsi="Wingdings" w:hint="default"/>
+      </w:rPr>
+    </w:lvl>
+  </w:abstractNum>
+  <w:abstractNum w:abstractNumId="5" w15:restartNumberingAfterBreak="0">
     <w:nsid w:val="245B627C"/>
     <w:multiLevelType w:val="multilevel"/>
     <w:tmpl w:val="30C4544C"/>
@@ -9268,7 +10285,7 @@
       </w:rPr>
     </w:lvl>
   </w:abstractNum>
-  <w:abstractNum w:abstractNumId="4" w15:restartNumberingAfterBreak="0">
+  <w:abstractNum w:abstractNumId="6" w15:restartNumberingAfterBreak="0">
     <w:nsid w:val="300F7AD2"/>
     <w:multiLevelType w:val="multilevel"/>
     <w:tmpl w:val="283E4132"/>
@@ -9387,7 +10404,120 @@
       </w:rPr>
     </w:lvl>
   </w:abstractNum>
-  <w:abstractNum w:abstractNumId="5" w15:restartNumberingAfterBreak="0">
+  <w:abstractNum w:abstractNumId="7" w15:restartNumberingAfterBreak="0">
+    <w:nsid w:val="5C9E71DB"/>
+    <w:multiLevelType w:val="hybridMultilevel"/>
+    <w:tmpl w:val="490CCD52"/>
+    <w:lvl w:ilvl="0" w:tplc="04090001">
+      <w:start w:val="1"/>
+      <w:numFmt w:val="bullet"/>
+      <w:lvlText w:val=""/>
+      <w:lvlJc w:val="left"/>
+      <w:pPr>
+        <w:ind w:left="720" w:hanging="360"/>
+      </w:pPr>
+      <w:rPr>
+        <w:rFonts w:ascii="Symbol" w:hAnsi="Symbol" w:hint="default"/>
+      </w:rPr>
+    </w:lvl>
+    <w:lvl w:ilvl="1" w:tplc="04090003" w:tentative="1">
+      <w:start w:val="1"/>
+      <w:numFmt w:val="bullet"/>
+      <w:lvlText w:val="o"/>
+      <w:lvlJc w:val="left"/>
+      <w:pPr>
+        <w:ind w:left="1440" w:hanging="360"/>
+      </w:pPr>
+      <w:rPr>
+        <w:rFonts w:ascii="Courier New" w:hAnsi="Courier New" w:cs="Courier New" w:hint="default"/>
+      </w:rPr>
+    </w:lvl>
+    <w:lvl w:ilvl="2" w:tplc="04090005" w:tentative="1">
+      <w:start w:val="1"/>
+      <w:numFmt w:val="bullet"/>
+      <w:lvlText w:val=""/>
+      <w:lvlJc w:val="left"/>
+      <w:pPr>
+        <w:ind w:left="2160" w:hanging="360"/>
+      </w:pPr>
+      <w:rPr>
+        <w:rFonts w:ascii="Wingdings" w:hAnsi="Wingdings" w:hint="default"/>
+      </w:rPr>
+    </w:lvl>
+    <w:lvl w:ilvl="3" w:tplc="04090001" w:tentative="1">
+      <w:start w:val="1"/>
+      <w:numFmt w:val="bullet"/>
+      <w:lvlText w:val=""/>
+      <w:lvlJc w:val="left"/>
+      <w:pPr>
+        <w:ind w:left="2880" w:hanging="360"/>
+      </w:pPr>
+      <w:rPr>
+        <w:rFonts w:ascii="Symbol" w:hAnsi="Symbol" w:hint="default"/>
+      </w:rPr>
+    </w:lvl>
+    <w:lvl w:ilvl="4" w:tplc="04090003" w:tentative="1">
+      <w:start w:val="1"/>
+      <w:numFmt w:val="bullet"/>
+      <w:lvlText w:val="o"/>
+      <w:lvlJc w:val="left"/>
+      <w:pPr>
+        <w:ind w:left="3600" w:hanging="360"/>
+      </w:pPr>
+      <w:rPr>
+        <w:rFonts w:ascii="Courier New" w:hAnsi="Courier New" w:cs="Courier New" w:hint="default"/>
+      </w:rPr>
+    </w:lvl>
+    <w:lvl w:ilvl="5" w:tplc="04090005" w:tentative="1">
+      <w:start w:val="1"/>
+      <w:numFmt w:val="bullet"/>
+      <w:lvlText w:val=""/>
+      <w:lvlJc w:val="left"/>
+      <w:pPr>
+        <w:ind w:left="4320" w:hanging="360"/>
+      </w:pPr>
+      <w:rPr>
+        <w:rFonts w:ascii="Wingdings" w:hAnsi="Wingdings" w:hint="default"/>
+      </w:rPr>
+    </w:lvl>
+    <w:lvl w:ilvl="6" w:tplc="04090001" w:tentative="1">
+      <w:start w:val="1"/>
+      <w:numFmt w:val="bullet"/>
+      <w:lvlText w:val=""/>
+      <w:lvlJc w:val="left"/>
+      <w:pPr>
+        <w:ind w:left="5040" w:hanging="360"/>
+      </w:pPr>
+      <w:rPr>
+        <w:rFonts w:ascii="Symbol" w:hAnsi="Symbol" w:hint="default"/>
+      </w:rPr>
+    </w:lvl>
+    <w:lvl w:ilvl="7" w:tplc="04090003" w:tentative="1">
+      <w:start w:val="1"/>
+      <w:numFmt w:val="bullet"/>
+      <w:lvlText w:val="o"/>
+      <w:lvlJc w:val="left"/>
+      <w:pPr>
+        <w:ind w:left="5760" w:hanging="360"/>
+      </w:pPr>
+      <w:rPr>
+        <w:rFonts w:ascii="Courier New" w:hAnsi="Courier New" w:cs="Courier New" w:hint="default"/>
+      </w:rPr>
+    </w:lvl>
+    <w:lvl w:ilvl="8" w:tplc="04090005" w:tentative="1">
+      <w:start w:val="1"/>
+      <w:numFmt w:val="bullet"/>
+      <w:lvlText w:val=""/>
+      <w:lvlJc w:val="left"/>
+      <w:pPr>
+        <w:ind w:left="6480" w:hanging="360"/>
+      </w:pPr>
+      <w:rPr>
+        <w:rFonts w:ascii="Wingdings" w:hAnsi="Wingdings" w:hint="default"/>
+      </w:rPr>
+    </w:lvl>
+  </w:abstractNum>
+  <w:abstractNum w:abstractNumId="8" w15:restartNumberingAfterBreak="0">
     <w:nsid w:val="5DF435DD"/>
     <w:multiLevelType w:val="multilevel"/>
     <w:tmpl w:val="0409001F"/>
@@ -9473,7 +10603,7 @@
       </w:pPr>
     </w:lvl>
   </w:abstractNum>
-  <w:abstractNum w:abstractNumId="6" w15:restartNumberingAfterBreak="0">
+  <w:abstractNum w:abstractNumId="9" w15:restartNumberingAfterBreak="0">
     <w:nsid w:val="5FB97F74"/>
     <w:multiLevelType w:val="multilevel"/>
     <w:tmpl w:val="9BDCBFAA"/>
@@ -9559,7 +10689,7 @@
       </w:pPr>
     </w:lvl>
   </w:abstractNum>
-  <w:abstractNum w:abstractNumId="7" w15:restartNumberingAfterBreak="0">
+  <w:abstractNum w:abstractNumId="10" w15:restartNumberingAfterBreak="0">
     <w:nsid w:val="780367DB"/>
     <w:multiLevelType w:val="multilevel"/>
     <w:tmpl w:val="0409001D"/>
@@ -9647,28 +10777,37 @@
     </w:lvl>
   </w:abstractNum>
   <w:num w:numId="1">
-    <w:abstractNumId w:val="1"/>
+    <w:abstractNumId w:val="2"/>
   </w:num>
   <w:num w:numId="2">
-    <w:abstractNumId w:val="5"/>
+    <w:abstractNumId w:val="8"/>
   </w:num>
   <w:num w:numId="3">
-    <w:abstractNumId w:val="2"/>
+    <w:abstractNumId w:val="3"/>
   </w:num>
   <w:num w:numId="4">
-    <w:abstractNumId w:val="4"/>
+    <w:abstractNumId w:val="6"/>
   </w:num>
   <w:num w:numId="5">
-    <w:abstractNumId w:val="6"/>
+    <w:abstractNumId w:val="9"/>
   </w:num>
   <w:num w:numId="6">
-    <w:abstractNumId w:val="7"/>
+    <w:abstractNumId w:val="10"/>
   </w:num>
   <w:num w:numId="7">
-    <w:abstractNumId w:val="3"/>
+    <w:abstractNumId w:val="5"/>
   </w:num>
   <w:num w:numId="8">
     <w:abstractNumId w:val="0"/>
+  </w:num>
+  <w:num w:numId="9">
+    <w:abstractNumId w:val="4"/>
+  </w:num>
+  <w:num w:numId="10">
+    <w:abstractNumId w:val="1"/>
+  </w:num>
+  <w:num w:numId="11">
+    <w:abstractNumId w:val="7"/>
   </w:num>
 </w:numbering>
 </file>
@@ -10493,6 +11632,64 @@
       </w:tblBorders>
     </w:tblPr>
   </w:style>
+  <w:style w:type="paragraph" w:styleId="ListParagraph">
+    <w:name w:val="List Paragraph"/>
+    <w:basedOn w:val="Normal"/>
+    <w:uiPriority w:val="34"/>
+    <w:qFormat/>
+    <w:rsid w:val="005B380A"/>
+    <w:pPr>
+      <w:ind w:left="720"/>
+      <w:contextualSpacing/>
+    </w:pPr>
+  </w:style>
+  <w:style w:type="paragraph" w:styleId="HTMLPreformatted">
+    <w:name w:val="HTML Preformatted"/>
+    <w:basedOn w:val="Normal"/>
+    <w:link w:val="HTMLPreformattedChar"/>
+    <w:uiPriority w:val="99"/>
+    <w:semiHidden/>
+    <w:unhideWhenUsed/>
+    <w:rsid w:val="00513162"/>
+    <w:pPr>
+      <w:tabs>
+        <w:tab w:val="left" w:pos="916"/>
+        <w:tab w:val="left" w:pos="1832"/>
+        <w:tab w:val="left" w:pos="2748"/>
+        <w:tab w:val="left" w:pos="3664"/>
+        <w:tab w:val="left" w:pos="4580"/>
+        <w:tab w:val="left" w:pos="5496"/>
+        <w:tab w:val="left" w:pos="6412"/>
+        <w:tab w:val="left" w:pos="7328"/>
+        <w:tab w:val="left" w:pos="8244"/>
+        <w:tab w:val="left" w:pos="9160"/>
+        <w:tab w:val="left" w:pos="10076"/>
+        <w:tab w:val="left" w:pos="10992"/>
+        <w:tab w:val="left" w:pos="11908"/>
+        <w:tab w:val="left" w:pos="12824"/>
+        <w:tab w:val="left" w:pos="13740"/>
+        <w:tab w:val="left" w:pos="14656"/>
+      </w:tabs>
+    </w:pPr>
+    <w:rPr>
+      <w:rFonts w:ascii="Courier New" w:eastAsia="Times New Roman" w:hAnsi="Courier New" w:cs="Courier New"/>
+      <w:sz w:val="20"/>
+      <w:szCs w:val="20"/>
+    </w:rPr>
+  </w:style>
+  <w:style w:type="character" w:customStyle="1" w:styleId="HTMLPreformattedChar">
+    <w:name w:val="HTML Preformatted Char"/>
+    <w:basedOn w:val="DefaultParagraphFont"/>
+    <w:link w:val="HTMLPreformatted"/>
+    <w:uiPriority w:val="99"/>
+    <w:semiHidden/>
+    <w:rsid w:val="00513162"/>
+    <w:rPr>
+      <w:rFonts w:ascii="Courier New" w:eastAsia="Times New Roman" w:hAnsi="Courier New" w:cs="Courier New"/>
+      <w:sz w:val="20"/>
+      <w:szCs w:val="20"/>
+    </w:rPr>
+  </w:style>
 </w:styles>
 </file>
 
@@ -10796,7 +11993,7 @@
 </file>
 
 <file path=customXml/itemProps1.xml><?xml version="1.0" encoding="utf-8"?>
-<ds:datastoreItem xmlns:ds="http://schemas.openxmlformats.org/officeDocument/2006/customXml" ds:itemID="{4031824E-01BD-AA43-9E16-7EF253ED54C2}">
+<ds:datastoreItem xmlns:ds="http://schemas.openxmlformats.org/officeDocument/2006/customXml" ds:itemID="{E30AA18B-A0CA-3B49-BE30-42636475673A}">
   <ds:schemaRefs>
     <ds:schemaRef ds:uri="http://schemas.openxmlformats.org/officeDocument/2006/bibliography"/>
   </ds:schemaRefs>

</xml_diff>

<commit_message>
Add method to predict NEs given model
</commit_message>
<xml_diff>
--- a/docs/REP_RalphM_CS.docx
+++ b/docs/REP_RalphM_CS.docx
@@ -1063,8 +1063,13 @@
         <w:t>help</w:t>
       </w:r>
       <w:r>
-        <w:t xml:space="preserve"> throughout this Master’s</w:t>
-      </w:r>
+        <w:t xml:space="preserve"> throughout this </w:t>
+      </w:r>
+      <w:proofErr w:type="gramStart"/>
+      <w:r>
+        <w:t>Master’s</w:t>
+      </w:r>
+      <w:proofErr w:type="gramEnd"/>
       <w:r>
         <w:t xml:space="preserve"> programme, while she worked on her own</w:t>
       </w:r>
@@ -1123,7 +1128,17 @@
       <w:bookmarkEnd w:id="3"/>
     </w:p>
     <w:p>
-      <w:r>
+      <w:pPr>
+        <w:rPr>
+          <w:b/>
+          <w:color w:val="FF0000"/>
+        </w:rPr>
+      </w:pPr>
+      <w:r>
+        <w:rPr>
+          <w:b/>
+          <w:color w:val="FF0000"/>
+        </w:rPr>
         <w:t>Compile at end</w:t>
       </w:r>
     </w:p>
@@ -4534,7 +4549,15 @@
         <w:t xml:space="preserve"> however this API is largely undocumented and was not available at the start of this project.</w:t>
       </w:r>
       <w:r>
-        <w:t xml:space="preserve"> Instead, I used the They Work For You API,</w:t>
+        <w:t xml:space="preserve"> Instead, I used the They Work </w:t>
+      </w:r>
+      <w:proofErr w:type="gramStart"/>
+      <w:r>
+        <w:t>For</w:t>
+      </w:r>
+      <w:proofErr w:type="gramEnd"/>
+      <w:r>
+        <w:t xml:space="preserve"> You API,</w:t>
       </w:r>
       <w:r>
         <w:rPr>
@@ -4776,7 +4799,17 @@
       <w:bookmarkEnd w:id="6"/>
     </w:p>
     <w:p>
-      <w:r>
+      <w:pPr>
+        <w:rPr>
+          <w:b/>
+          <w:color w:val="FF0000"/>
+        </w:rPr>
+      </w:pPr>
+      <w:r>
+        <w:rPr>
+          <w:b/>
+          <w:color w:val="FF0000"/>
+        </w:rPr>
         <w:t>Do at end</w:t>
       </w:r>
     </w:p>
@@ -4887,7 +4920,13 @@
     <w:p/>
     <w:p>
       <w:r>
-        <w:t xml:space="preserve">The outputs of each pipeline step were persisted to disk, either as simple text files, Python pickle objects in binary format, or Keras’ on H5 binary output format. Such persisting is essential when working with a large amount of data, firstly to allow each stage of the output to be validated and checked, and also to ensure the whole pipeline would not need to be run (which takes several days) every time a bug is discovered. As most of the functions in the pipeline do not return pure values, but write their results out to disk (using ‘print’ statements only to inform the user of their progress), a unit testing approach was needed that could fake a UNIX filesystem in order to validate the functions were working as expected. This is explained in section </w:t>
+        <w:t>The outputs of each pipeline step were persisted to disk, either as simple text files, Python pickle objects in binary format, or Keras’ on H5 binary output format. Such persisting is essential when working with a large amount of data, firstly to allow each stage of the output to be validated and checked, and also to ensure the whole pipeline would not need to be run (which takes several days) every time a bug is discovered. As most of the functions in the pip</w:t>
+      </w:r>
+      <w:r>
+        <w:t>eline do not return pure values</w:t>
+      </w:r>
+      <w:r>
+        <w:t xml:space="preserve"> but write their results out to disk (using ‘print’ statements only to inform the user of their progress), a unit testing approach was needed that could fake a UNIX filesystem in order to validate the functions were working as expected. This is explained in section </w:t>
       </w:r>
       <w:r>
         <w:fldChar w:fldCharType="begin"/>
@@ -5733,7 +5772,7 @@
           <v:shape id="_x0000_i1028" type="#_x0000_t75" alt="" style="width:451pt;height:174pt;mso-width-percent:0;mso-height-percent:0;mso-width-percent:0;mso-height-percent:0" o:ole="">
             <v:imagedata r:id="rId11" o:title=""/>
           </v:shape>
-          <o:OLEObject Type="Embed" ProgID="Word.Document.8" ShapeID="_x0000_i1028" DrawAspect="Content" ObjectID="_1595331100" r:id="rId12">
+          <o:OLEObject Type="Embed" ProgID="Word.Document.8" ShapeID="_x0000_i1028" DrawAspect="Content" ObjectID="_1595342047" r:id="rId12">
             <o:FieldCodes>\s</o:FieldCodes>
           </o:OLEObject>
         </w:object>
@@ -6120,7 +6159,7 @@
           <v:shape id="_x0000_i1027" type="#_x0000_t75" alt="" style="width:468pt;height:78pt;mso-width-percent:0;mso-height-percent:0;mso-width-percent:0;mso-height-percent:0" o:ole="">
             <v:imagedata r:id="rId14" o:title=""/>
           </v:shape>
-          <o:OLEObject Type="Embed" ProgID="Word.Document.12" ShapeID="_x0000_i1027" DrawAspect="Content" ObjectID="_1595331101" r:id="rId15">
+          <o:OLEObject Type="Embed" ProgID="Word.Document.12" ShapeID="_x0000_i1027" DrawAspect="Content" ObjectID="_1595342048" r:id="rId15">
             <o:FieldCodes>\s</o:FieldCodes>
           </o:OLEObject>
         </w:object>
@@ -6413,7 +6452,15 @@
     <w:p/>
     <w:p>
       <w:r>
-        <w:t>To avoid this, all the debates’ file names (including the date on which they were spoken in parliament and the subject of the debate) were hashed using Python’s built-in hashing implementation. The file names are strings, and Python’s in-built hash() function takes each character, converts to an integer, and then uses exponentiation and addition to combine them.</w:t>
+        <w:t xml:space="preserve">To avoid this, all the debates’ file names (including the date on which they were spoken in parliament and the subject of the debate) were hashed using Python’s built-in hashing implementation. The file names are strings, and Python’s in-built </w:t>
+      </w:r>
+      <w:proofErr w:type="gramStart"/>
+      <w:r>
+        <w:t>hash(</w:t>
+      </w:r>
+      <w:proofErr w:type="gramEnd"/>
+      <w:r>
+        <w:t>) function takes each character, converts to an integer, and then uses exponentiation and addition to combine them.</w:t>
       </w:r>
       <w:r>
         <w:t xml:space="preserve"> The modulo of the resulting integer was taken with respect to the number of buckets (which was set at 320), resulting in buckets of equal numbers of debates which are</w:t>
@@ -6509,7 +6556,7 @@
           <v:shape id="_x0000_i1026" type="#_x0000_t75" alt="" style="width:451pt;height:320pt;mso-width-percent:0;mso-height-percent:0;mso-width-percent:0;mso-height-percent:0" o:ole="">
             <v:imagedata r:id="rId17" o:title=""/>
           </v:shape>
-          <o:OLEObject Type="Embed" ProgID="Word.Document.12" ShapeID="_x0000_i1026" DrawAspect="Content" ObjectID="_1595331102" r:id="rId18">
+          <o:OLEObject Type="Embed" ProgID="Word.Document.12" ShapeID="_x0000_i1026" DrawAspect="Content" ObjectID="_1595342049" r:id="rId18">
             <o:FieldCodes>\s</o:FieldCodes>
           </o:OLEObject>
         </w:object>
@@ -7586,6 +7633,7 @@
                 <w:szCs w:val="21"/>
               </w:rPr>
             </w:pPr>
+            <w:proofErr w:type="gramStart"/>
             <w:r>
               <w:rPr>
                 <w:rFonts w:ascii="Menlo" w:eastAsia="Times New Roman" w:hAnsi="Menlo" w:cs="Menlo"/>
@@ -7593,7 +7641,17 @@
                 <w:sz w:val="21"/>
                 <w:szCs w:val="21"/>
               </w:rPr>
-              <w:t>^[!@£$%^&amp;*()0-9 ]+$</w:t>
+              <w:t>^[</w:t>
+            </w:r>
+            <w:proofErr w:type="gramEnd"/>
+            <w:r>
+              <w:rPr>
+                <w:rFonts w:ascii="Menlo" w:eastAsia="Times New Roman" w:hAnsi="Menlo" w:cs="Menlo"/>
+                <w:color w:val="6A8759"/>
+                <w:sz w:val="21"/>
+                <w:szCs w:val="21"/>
+              </w:rPr>
+              <w:t>!@£$%^&amp;*()0-9 ]+$</w:t>
             </w:r>
           </w:p>
           <w:p/>
@@ -7652,6 +7710,7 @@
                 <w:szCs w:val="21"/>
               </w:rPr>
             </w:pPr>
+            <w:proofErr w:type="gramStart"/>
             <w:r>
               <w:rPr>
                 <w:rFonts w:ascii="Menlo" w:hAnsi="Menlo" w:cs="Menlo"/>
@@ -7659,7 +7718,17 @@
                 <w:sz w:val="21"/>
                 <w:szCs w:val="21"/>
               </w:rPr>
-              <w:t>(.*)'{2,}$</w:t>
+              <w:t>(.*</w:t>
+            </w:r>
+            <w:proofErr w:type="gramEnd"/>
+            <w:r>
+              <w:rPr>
+                <w:rFonts w:ascii="Menlo" w:hAnsi="Menlo" w:cs="Menlo"/>
+                <w:color w:val="6A8759"/>
+                <w:sz w:val="21"/>
+                <w:szCs w:val="21"/>
+              </w:rPr>
+              <w:t>)'{2,}$</w:t>
             </w:r>
           </w:p>
           <w:p>
@@ -7868,7 +7937,7 @@
           <v:shape id="_x0000_i1025" type="#_x0000_t75" alt="" style="width:450.95pt;height:234.95pt;mso-width-percent:0;mso-height-percent:0;mso-width-percent:0;mso-height-percent:0" o:ole="">
             <v:imagedata r:id="rId19" o:title=""/>
           </v:shape>
-          <o:OLEObject Type="Embed" ProgID="Word.Document.12" ShapeID="_x0000_i1025" DrawAspect="Content" ObjectID="_1595331103" r:id="rId20">
+          <o:OLEObject Type="Embed" ProgID="Word.Document.12" ShapeID="_x0000_i1025" DrawAspect="Content" ObjectID="_1595342050" r:id="rId20">
             <o:FieldCodes>\s</o:FieldCodes>
           </o:OLEObject>
         </w:object>
@@ -8166,13 +8235,25 @@
         <w:t xml:space="preserve"> using the null label, ‘0’, meaning ‘Not a Named Entity).</w:t>
       </w:r>
     </w:p>
+    <w:p/>
     <w:p>
       <w:r>
         <w:t xml:space="preserve">Note that the ‘mini’ model was only run for two epochs. We can see that accuracy rose and loss decreased. However, the non-null label accuracy also decreased – it appears that in the early epochs of the model, the most efficient way to minimise loss is to label every character as 0, the null label. This observation was also borne out in the ‘toy’ dataset, where </w:t>
       </w:r>
       <w:r>
-        <w:t>non null label accuracy fell for the first 100k samples or so, before starting to rise.</w:t>
-      </w:r>
+        <w:t>non-null</w:t>
+      </w:r>
+      <w:r>
+        <w:t xml:space="preserve"> label accuracy fell for the first 100k samples or so, before starting to rise.</w:t>
+      </w:r>
+    </w:p>
+    <w:p/>
+    <w:p>
+      <w:r>
+        <w:t>Attempts to ‘predict’ using the mini dataset also matched this observation. The model has a marked preference for the NULL label</w:t>
+      </w:r>
+      <w:bookmarkStart w:id="54" w:name="_GoBack"/>
+      <w:bookmarkEnd w:id="54"/>
     </w:p>
     <w:p>
       <w:pPr>
@@ -8412,7 +8493,15 @@
         <w:fldChar w:fldCharType="end"/>
       </w:r>
       <w:r>
-        <w:t xml:space="preserve"> Mini dataset non null label accuracy</w:t>
+        <w:t xml:space="preserve"> Mini dataset </w:t>
+      </w:r>
+      <w:proofErr w:type="gramStart"/>
+      <w:r>
+        <w:t>non null</w:t>
+      </w:r>
+      <w:proofErr w:type="gramEnd"/>
+      <w:r>
+        <w:t xml:space="preserve"> label accuracy</w:t>
       </w:r>
     </w:p>
     <w:p/>
@@ -8420,13 +8509,13 @@
       <w:pPr>
         <w:pStyle w:val="Heading3"/>
       </w:pPr>
-      <w:bookmarkStart w:id="54" w:name="_Ref521576975"/>
-      <w:bookmarkStart w:id="55" w:name="_Toc521587238"/>
+      <w:bookmarkStart w:id="55" w:name="_Ref521576975"/>
+      <w:bookmarkStart w:id="56" w:name="_Toc521587238"/>
       <w:r>
         <w:t>The ‘toy’ dataset</w:t>
       </w:r>
-      <w:bookmarkEnd w:id="54"/>
       <w:bookmarkEnd w:id="55"/>
+      <w:bookmarkEnd w:id="56"/>
     </w:p>
     <w:p/>
     <w:p>
@@ -8455,8 +8544,6 @@
         </w:rPr>
         <w:t>Complete once model has run with graphs.</w:t>
       </w:r>
-      <w:bookmarkStart w:id="56" w:name="_GoBack"/>
-      <w:bookmarkEnd w:id="56"/>
     </w:p>
     <w:p/>
     <w:p>
@@ -8471,6 +8558,12 @@
     </w:p>
     <w:p/>
     <w:p>
+      <w:r>
+        <w:t>The ‘toy’ dataset’s tensors were XGB in size as NumPy objects. Clearly, to run all the interpolated Hansards into the model requires a generator.</w:t>
+      </w:r>
+    </w:p>
+    <w:p/>
+    <w:p>
       <w:pPr>
         <w:pStyle w:val="Heading2"/>
       </w:pPr>
@@ -8529,6 +8622,13 @@
       </w:r>
       <w:bookmarkEnd w:id="61"/>
     </w:p>
+    <w:p/>
+    <w:p>
+      <w:r>
+        <w:t>What to do with the metadata? Don’t want to train on it, but do want it to appear.</w:t>
+      </w:r>
+    </w:p>
+    <w:p/>
     <w:p>
       <w:pPr>
         <w:pStyle w:val="Heading2"/>
@@ -8559,6 +8659,7 @@
       </w:pPr>
       <w:bookmarkStart w:id="64" w:name="_Toc521587245"/>
       <w:r>
+        <w:lastRenderedPageBreak/>
         <w:t>Sentence tokenization is hard</w:t>
       </w:r>
       <w:bookmarkEnd w:id="64"/>
@@ -8575,24 +8676,29 @@
       </w:pPr>
       <w:bookmarkStart w:id="65" w:name="_Toc521587246"/>
       <w:r>
-        <w:lastRenderedPageBreak/>
         <w:t>References</w:t>
       </w:r>
       <w:bookmarkEnd w:id="65"/>
     </w:p>
+    <w:p/>
+    <w:p>
+      <w:pPr>
+        <w:rPr>
+          <w:b/>
+          <w:color w:val="FF0000"/>
+        </w:rPr>
+      </w:pPr>
+      <w:r>
+        <w:rPr>
+          <w:b/>
+          <w:color w:val="FF0000"/>
+        </w:rPr>
+        <w:t>Mendeley generate references.</w:t>
+      </w:r>
+    </w:p>
     <w:p>
       <w:pPr>
         <w:pStyle w:val="Heading1"/>
-        <w:numPr>
-          <w:ilvl w:val="0"/>
-          <w:numId w:val="0"/>
-        </w:numPr>
-        <w:ind w:left="360"/>
-      </w:pPr>
-    </w:p>
-    <w:p>
-      <w:pPr>
-        <w:pStyle w:val="Heading1"/>
       </w:pPr>
       <w:bookmarkStart w:id="66" w:name="_Toc521587247"/>
       <w:r>
@@ -8600,15 +8706,21 @@
       </w:r>
       <w:bookmarkEnd w:id="66"/>
     </w:p>
-    <w:p>
-      <w:pPr>
-        <w:pStyle w:val="Heading1"/>
-        <w:numPr>
-          <w:ilvl w:val="0"/>
-          <w:numId w:val="0"/>
-        </w:numPr>
-        <w:ind w:left="360"/>
-      </w:pPr>
+    <w:p/>
+    <w:p>
+      <w:pPr>
+        <w:rPr>
+          <w:b/>
+          <w:color w:val="FF0000"/>
+        </w:rPr>
+      </w:pPr>
+      <w:r>
+        <w:rPr>
+          <w:b/>
+          <w:color w:val="FF0000"/>
+        </w:rPr>
+        <w:t>Pipeline.sh list of commands to run to do full processing. GUI instructions.</w:t>
+      </w:r>
     </w:p>
     <w:p>
       <w:pPr>
@@ -8627,6 +8739,22 @@
       </w:r>
       <w:bookmarkEnd w:id="67"/>
       <w:bookmarkEnd w:id="68"/>
+    </w:p>
+    <w:p/>
+    <w:p>
+      <w:pPr>
+        <w:rPr>
+          <w:b/>
+          <w:color w:val="FF0000"/>
+        </w:rPr>
+      </w:pPr>
+      <w:r>
+        <w:rPr>
+          <w:b/>
+          <w:color w:val="FF0000"/>
+        </w:rPr>
+        <w:t>Copy in all code.</w:t>
+      </w:r>
     </w:p>
     <w:p>
       <w:pPr>
@@ -8843,6 +8971,7 @@
           </w:tcPr>
           <w:p>
             <w:r>
+              <w:lastRenderedPageBreak/>
               <w:t>char-ner-rehash-datasets</w:t>
             </w:r>
           </w:p>
@@ -8905,7 +9034,6 @@
           </w:tcPr>
           <w:p>
             <w:r>
-              <w:lastRenderedPageBreak/>
               <w:t>enable-venv</w:t>
             </w:r>
           </w:p>
@@ -9213,7 +9341,17 @@
           </w:tcPr>
           <w:p>
             <w:r>
-              <w:t>Count how many sentences there are in each dataset, and write out to file for easy retrieval. This information is used to estimate to the user how long the tensor creation will take.</w:t>
+              <w:t>Count how many sent</w:t>
+            </w:r>
+            <w:r>
+              <w:t>ences there are in each dataset</w:t>
+            </w:r>
+            <w:r>
+              <w:t xml:space="preserve"> and write out to file for easy retrieval. This information is used </w:t>
+            </w:r>
+            <w:r>
+              <w:lastRenderedPageBreak/>
+              <w:t>to estimate to the user how long the tensor creation will take.</w:t>
             </w:r>
           </w:p>
         </w:tc>
@@ -9225,6 +9363,7 @@
           </w:tcPr>
           <w:p>
             <w:r>
+              <w:lastRenderedPageBreak/>
               <w:t>model-minify-toy</w:t>
             </w:r>
           </w:p>
@@ -9256,7 +9395,6 @@
           </w:tcPr>
           <w:p>
             <w:r>
-              <w:lastRenderedPageBreak/>
               <w:t>model-train-mini</w:t>
             </w:r>
           </w:p>
@@ -9289,7 +9427,15 @@
           </w:tcPr>
           <w:p>
             <w:r>
-              <w:t>Run model.fit() on the Keras BLSTM model, with a toy dataset of 1 320</w:t>
+              <w:t xml:space="preserve">Run </w:t>
+            </w:r>
+            <w:proofErr w:type="gramStart"/>
+            <w:r>
+              <w:t>model.fit(</w:t>
+            </w:r>
+            <w:proofErr w:type="gramEnd"/>
+            <w:r>
+              <w:t>) on the Keras BLSTM model, with a toy dataset of 1 320</w:t>
             </w:r>
             <w:r>
               <w:rPr>
@@ -9320,7 +9466,15 @@
           </w:tcPr>
           <w:p>
             <w:r>
-              <w:t>Both download and process companies data from DBPedia and other sources</w:t>
+              <w:t xml:space="preserve">Both download and process </w:t>
+            </w:r>
+            <w:proofErr w:type="gramStart"/>
+            <w:r>
+              <w:t>companies</w:t>
+            </w:r>
+            <w:proofErr w:type="gramEnd"/>
+            <w:r>
+              <w:t xml:space="preserve"> data from DBPedia and other sources</w:t>
             </w:r>
           </w:p>
         </w:tc>
@@ -9342,7 +9496,15 @@
           </w:tcPr>
           <w:p>
             <w:r>
-              <w:t>Only do post-processing, data cleansing tasks on companies data, to assist with iteratively improving the cleaning algorithm</w:t>
+              <w:t xml:space="preserve">Only do post-processing, data cleansing tasks on </w:t>
+            </w:r>
+            <w:proofErr w:type="gramStart"/>
+            <w:r>
+              <w:t>companies</w:t>
+            </w:r>
+            <w:proofErr w:type="gramEnd"/>
+            <w:r>
+              <w:t xml:space="preserve"> data, to assist with iteratively improving the cleaning algorithm</w:t>
             </w:r>
           </w:p>
         </w:tc>
@@ -9505,17 +9667,38 @@
     <w:p/>
     <w:p>
       <w:r>
-        <w:t>Each task in invoke called out to something else; most tasks invoked a library function from elsewhere in the code base, while some invoked shell commands, for example to de-duplicate and sort the Named Entity lists. In this case, it is faster for the shell to call a GNU C binary and use the ‘sort’ and ‘uniq’ commands, than to use similar functionality in Python. Using the tasks.py file as a dispatcher, without it containing any processing logic itself, ensured that it remained easy to understand and reason with as the project grew.</w:t>
-      </w:r>
-    </w:p>
-    <w:p/>
-    <w:p>
-      <w:r>
-        <w:t xml:space="preserve">Once the project reached a scale where the model processing had to be done on cloud compute nodes, the use of a virtualenv also proved worthwhile. By use of a pip freeze file (requirements-freeze.txt in the project), the DigitalOcean Droplet virtual machine used </w:t>
+        <w:t xml:space="preserve">Each task in invoke called out to something else; most tasks invoked a library function from elsewhere in the code base, while some invoked shell commands, for example to de-duplicate and sort the Named Entity lists. In this case, it is faster for the shell to call a GNU C binary and use the ‘sort’ and ‘uniq’ commands, than to use similar functionality in Python. </w:t>
       </w:r>
       <w:r>
         <w:lastRenderedPageBreak/>
-        <w:t>could be configured with exactly the same python libraries and python interpreter, even though the system python was different from the laptop used for development work.</w:t>
+        <w:t>Using the tasks.py file as a dispatcher, without it containing any processing logic itself, ensured that it remained easy to understand and reason with as the project grew.</w:t>
+      </w:r>
+    </w:p>
+    <w:p/>
+    <w:p>
+      <w:r>
+        <w:t xml:space="preserve">Once the project reached a scale where the model processing had to be done on cloud compute nodes, the use of a virtualenv also proved worthwhile. By use of a pip freeze file (requirements-freeze.txt in the project), </w:t>
+      </w:r>
+      <w:r>
+        <w:t>and pyenv to install the same Python version,</w:t>
+      </w:r>
+      <w:r>
+        <w:rPr>
+          <w:rStyle w:val="FootnoteReference"/>
+        </w:rPr>
+        <w:footnoteReference w:id="14"/>
+      </w:r>
+      <w:r>
+        <w:t xml:space="preserve"> </w:t>
+      </w:r>
+      <w:r>
+        <w:t>the DigitalOcean Droplet virtual machine</w:t>
+      </w:r>
+      <w:r>
+        <w:t>, and later Birkbeck’s own server Venus,</w:t>
+      </w:r>
+      <w:r>
+        <w:t xml:space="preserve"> could be configured with exactly the same python libraries and python interpreter, even though the system python was different from the laptop used for development work.</w:t>
       </w:r>
     </w:p>
     <w:p/>
@@ -9535,6 +9718,11 @@
       <w:bookmarkEnd w:id="72"/>
     </w:p>
     <w:p/>
+    <w:p>
+      <w:r>
+        <w:t>File tree, colour coded?</w:t>
+      </w:r>
+    </w:p>
     <w:p/>
     <w:p/>
     <w:p/>
@@ -9945,6 +10133,33 @@
             <w:rStyle w:val="Hyperlink"/>
           </w:rPr>
           <w:t>https://github.com/nltk/nltk/pull/1864</w:t>
+        </w:r>
+      </w:hyperlink>
+      <w:r>
+        <w:t xml:space="preserve"> </w:t>
+      </w:r>
+    </w:p>
+  </w:footnote>
+  <w:footnote w:id="14">
+    <w:p>
+      <w:pPr>
+        <w:pStyle w:val="FootnoteText"/>
+      </w:pPr>
+      <w:r>
+        <w:rPr>
+          <w:rStyle w:val="FootnoteReference"/>
+        </w:rPr>
+        <w:footnoteRef/>
+      </w:r>
+      <w:r>
+        <w:t xml:space="preserve"> </w:t>
+      </w:r>
+      <w:hyperlink r:id="rId13" w:history="1">
+        <w:r>
+          <w:rPr>
+            <w:rStyle w:val="Hyperlink"/>
+          </w:rPr>
+          <w:t>https://github.com/pyenv/pyenv</w:t>
         </w:r>
       </w:hyperlink>
       <w:r>
@@ -12291,7 +12506,7 @@
 </file>
 
 <file path=customXml/itemProps1.xml><?xml version="1.0" encoding="utf-8"?>
-<ds:datastoreItem xmlns:ds="http://schemas.openxmlformats.org/officeDocument/2006/customXml" ds:itemID="{199E98DD-CE51-BA4B-953C-1D2BF0D3B5FE}">
+<ds:datastoreItem xmlns:ds="http://schemas.openxmlformats.org/officeDocument/2006/customXml" ds:itemID="{D8FDC543-615D-E245-B834-66CC26EF8080}">
   <ds:schemaRefs>
     <ds:schemaRef ds:uri="http://schemas.openxmlformats.org/officeDocument/2006/bibliography"/>
   </ds:schemaRefs>

</xml_diff>

<commit_message>
Refactor predict_str into own class
</commit_message>
<xml_diff>
--- a/docs/REP_RalphM_CS.docx
+++ b/docs/REP_RalphM_CS.docx
@@ -1063,13 +1063,8 @@
         <w:t>help</w:t>
       </w:r>
       <w:r>
-        <w:t xml:space="preserve"> throughout this </w:t>
-      </w:r>
-      <w:proofErr w:type="gramStart"/>
-      <w:r>
-        <w:t>Master’s</w:t>
-      </w:r>
-      <w:proofErr w:type="gramEnd"/>
+        <w:t xml:space="preserve"> throughout this Master’s</w:t>
+      </w:r>
       <w:r>
         <w:t xml:space="preserve"> programme, while she worked on her own</w:t>
       </w:r>
@@ -4549,15 +4544,7 @@
         <w:t xml:space="preserve"> however this API is largely undocumented and was not available at the start of this project.</w:t>
       </w:r>
       <w:r>
-        <w:t xml:space="preserve"> Instead, I used the They Work </w:t>
-      </w:r>
-      <w:proofErr w:type="gramStart"/>
-      <w:r>
-        <w:t>For</w:t>
-      </w:r>
-      <w:proofErr w:type="gramEnd"/>
-      <w:r>
-        <w:t xml:space="preserve"> You API,</w:t>
+        <w:t xml:space="preserve"> Instead, I used the They Work For You API,</w:t>
       </w:r>
       <w:r>
         <w:rPr>
@@ -5772,7 +5759,7 @@
           <v:shape id="_x0000_i1028" type="#_x0000_t75" alt="" style="width:451pt;height:174pt;mso-width-percent:0;mso-height-percent:0;mso-width-percent:0;mso-height-percent:0" o:ole="">
             <v:imagedata r:id="rId11" o:title=""/>
           </v:shape>
-          <o:OLEObject Type="Embed" ProgID="Word.Document.8" ShapeID="_x0000_i1028" DrawAspect="Content" ObjectID="_1595342047" r:id="rId12">
+          <o:OLEObject Type="Embed" ProgID="Word.Document.8" ShapeID="_x0000_i1028" DrawAspect="Content" ObjectID="_1595345491" r:id="rId12">
             <o:FieldCodes>\s</o:FieldCodes>
           </o:OLEObject>
         </w:object>
@@ -6159,7 +6146,7 @@
           <v:shape id="_x0000_i1027" type="#_x0000_t75" alt="" style="width:468pt;height:78pt;mso-width-percent:0;mso-height-percent:0;mso-width-percent:0;mso-height-percent:0" o:ole="">
             <v:imagedata r:id="rId14" o:title=""/>
           </v:shape>
-          <o:OLEObject Type="Embed" ProgID="Word.Document.12" ShapeID="_x0000_i1027" DrawAspect="Content" ObjectID="_1595342048" r:id="rId15">
+          <o:OLEObject Type="Embed" ProgID="Word.Document.12" ShapeID="_x0000_i1027" DrawAspect="Content" ObjectID="_1595345492" r:id="rId15">
             <o:FieldCodes>\s</o:FieldCodes>
           </o:OLEObject>
         </w:object>
@@ -6452,15 +6439,7 @@
     <w:p/>
     <w:p>
       <w:r>
-        <w:t xml:space="preserve">To avoid this, all the debates’ file names (including the date on which they were spoken in parliament and the subject of the debate) were hashed using Python’s built-in hashing implementation. The file names are strings, and Python’s in-built </w:t>
-      </w:r>
-      <w:proofErr w:type="gramStart"/>
-      <w:r>
-        <w:t>hash(</w:t>
-      </w:r>
-      <w:proofErr w:type="gramEnd"/>
-      <w:r>
-        <w:t>) function takes each character, converts to an integer, and then uses exponentiation and addition to combine them.</w:t>
+        <w:t>To avoid this, all the debates’ file names (including the date on which they were spoken in parliament and the subject of the debate) were hashed using Python’s built-in hashing implementation. The file names are strings, and Python’s in-built hash() function takes each character, converts to an integer, and then uses exponentiation and addition to combine them.</w:t>
       </w:r>
       <w:r>
         <w:t xml:space="preserve"> The modulo of the resulting integer was taken with respect to the number of buckets (which was set at 320), resulting in buckets of equal numbers of debates which are</w:t>
@@ -6556,7 +6535,7 @@
           <v:shape id="_x0000_i1026" type="#_x0000_t75" alt="" style="width:451pt;height:320pt;mso-width-percent:0;mso-height-percent:0;mso-width-percent:0;mso-height-percent:0" o:ole="">
             <v:imagedata r:id="rId17" o:title=""/>
           </v:shape>
-          <o:OLEObject Type="Embed" ProgID="Word.Document.12" ShapeID="_x0000_i1026" DrawAspect="Content" ObjectID="_1595342049" r:id="rId18">
+          <o:OLEObject Type="Embed" ProgID="Word.Document.12" ShapeID="_x0000_i1026" DrawAspect="Content" ObjectID="_1595345493" r:id="rId18">
             <o:FieldCodes>\s</o:FieldCodes>
           </o:OLEObject>
         </w:object>
@@ -7633,7 +7612,6 @@
                 <w:szCs w:val="21"/>
               </w:rPr>
             </w:pPr>
-            <w:proofErr w:type="gramStart"/>
             <w:r>
               <w:rPr>
                 <w:rFonts w:ascii="Menlo" w:eastAsia="Times New Roman" w:hAnsi="Menlo" w:cs="Menlo"/>
@@ -7641,17 +7619,7 @@
                 <w:sz w:val="21"/>
                 <w:szCs w:val="21"/>
               </w:rPr>
-              <w:t>^[</w:t>
-            </w:r>
-            <w:proofErr w:type="gramEnd"/>
-            <w:r>
-              <w:rPr>
-                <w:rFonts w:ascii="Menlo" w:eastAsia="Times New Roman" w:hAnsi="Menlo" w:cs="Menlo"/>
-                <w:color w:val="6A8759"/>
-                <w:sz w:val="21"/>
-                <w:szCs w:val="21"/>
-              </w:rPr>
-              <w:t>!@£$%^&amp;*()0-9 ]+$</w:t>
+              <w:t>^[!@£$%^&amp;*()0-9 ]+$</w:t>
             </w:r>
           </w:p>
           <w:p/>
@@ -7710,7 +7678,6 @@
                 <w:szCs w:val="21"/>
               </w:rPr>
             </w:pPr>
-            <w:proofErr w:type="gramStart"/>
             <w:r>
               <w:rPr>
                 <w:rFonts w:ascii="Menlo" w:hAnsi="Menlo" w:cs="Menlo"/>
@@ -7718,17 +7685,7 @@
                 <w:sz w:val="21"/>
                 <w:szCs w:val="21"/>
               </w:rPr>
-              <w:t>(.*</w:t>
-            </w:r>
-            <w:proofErr w:type="gramEnd"/>
-            <w:r>
-              <w:rPr>
-                <w:rFonts w:ascii="Menlo" w:hAnsi="Menlo" w:cs="Menlo"/>
-                <w:color w:val="6A8759"/>
-                <w:sz w:val="21"/>
-                <w:szCs w:val="21"/>
-              </w:rPr>
-              <w:t>)'{2,}$</w:t>
+              <w:t>(.*)'{2,}$</w:t>
             </w:r>
           </w:p>
           <w:p>
@@ -7934,10 +7891,10 @@
           <w:noProof/>
         </w:rPr>
         <w:object w:dxaOrig="9020" w:dyaOrig="4700" w14:anchorId="2F2835AF">
-          <v:shape id="_x0000_i1025" type="#_x0000_t75" alt="" style="width:450.95pt;height:234.95pt;mso-width-percent:0;mso-height-percent:0;mso-width-percent:0;mso-height-percent:0" o:ole="">
+          <v:shape id="_x0000_i1025" type="#_x0000_t75" alt="" style="width:451pt;height:235pt;mso-width-percent:0;mso-height-percent:0;mso-width-percent:0;mso-height-percent:0" o:ole="">
             <v:imagedata r:id="rId19" o:title=""/>
           </v:shape>
-          <o:OLEObject Type="Embed" ProgID="Word.Document.12" ShapeID="_x0000_i1025" DrawAspect="Content" ObjectID="_1595342050" r:id="rId20">
+          <o:OLEObject Type="Embed" ProgID="Word.Document.12" ShapeID="_x0000_i1025" DrawAspect="Content" ObjectID="_1595345494" r:id="rId20">
             <o:FieldCodes>\s</o:FieldCodes>
           </o:OLEObject>
         </w:object>
@@ -8251,6 +8208,9 @@
     <w:p>
       <w:r>
         <w:t>Attempts to ‘predict’ using the mini dataset also matched this observation. The model has a marked preference for the NULL label</w:t>
+      </w:r>
+      <w:r>
+        <w:t>. Indeed, all manual validation done using the mini model returned all NULL labels.</w:t>
       </w:r>
       <w:bookmarkStart w:id="54" w:name="_GoBack"/>
       <w:bookmarkEnd w:id="54"/>
@@ -8493,15 +8453,7 @@
         <w:fldChar w:fldCharType="end"/>
       </w:r>
       <w:r>
-        <w:t xml:space="preserve"> Mini dataset </w:t>
-      </w:r>
-      <w:proofErr w:type="gramStart"/>
-      <w:r>
-        <w:t>non null</w:t>
-      </w:r>
-      <w:proofErr w:type="gramEnd"/>
-      <w:r>
-        <w:t xml:space="preserve"> label accuracy</w:t>
+        <w:t xml:space="preserve"> Mini dataset non null label accuracy</w:t>
       </w:r>
     </w:p>
     <w:p/>
@@ -9427,15 +9379,7 @@
           </w:tcPr>
           <w:p>
             <w:r>
-              <w:t xml:space="preserve">Run </w:t>
-            </w:r>
-            <w:proofErr w:type="gramStart"/>
-            <w:r>
-              <w:t>model.fit(</w:t>
-            </w:r>
-            <w:proofErr w:type="gramEnd"/>
-            <w:r>
-              <w:t>) on the Keras BLSTM model, with a toy dataset of 1 320</w:t>
+              <w:t>Run model.fit() on the Keras BLSTM model, with a toy dataset of 1 320</w:t>
             </w:r>
             <w:r>
               <w:rPr>
@@ -9466,15 +9410,7 @@
           </w:tcPr>
           <w:p>
             <w:r>
-              <w:t xml:space="preserve">Both download and process </w:t>
-            </w:r>
-            <w:proofErr w:type="gramStart"/>
-            <w:r>
-              <w:t>companies</w:t>
-            </w:r>
-            <w:proofErr w:type="gramEnd"/>
-            <w:r>
-              <w:t xml:space="preserve"> data from DBPedia and other sources</w:t>
+              <w:t>Both download and process companies data from DBPedia and other sources</w:t>
             </w:r>
           </w:p>
         </w:tc>
@@ -9496,15 +9432,7 @@
           </w:tcPr>
           <w:p>
             <w:r>
-              <w:t xml:space="preserve">Only do post-processing, data cleansing tasks on </w:t>
-            </w:r>
-            <w:proofErr w:type="gramStart"/>
-            <w:r>
-              <w:t>companies</w:t>
-            </w:r>
-            <w:proofErr w:type="gramEnd"/>
-            <w:r>
-              <w:t xml:space="preserve"> data, to assist with iteratively improving the cleaning algorithm</w:t>
+              <w:t>Only do post-processing, data cleansing tasks on companies data, to assist with iteratively improving the cleaning algorithm</w:t>
             </w:r>
           </w:p>
         </w:tc>
@@ -12506,7 +12434,7 @@
 </file>
 
 <file path=customXml/itemProps1.xml><?xml version="1.0" encoding="utf-8"?>
-<ds:datastoreItem xmlns:ds="http://schemas.openxmlformats.org/officeDocument/2006/customXml" ds:itemID="{D8FDC543-615D-E245-B834-66CC26EF8080}">
+<ds:datastoreItem xmlns:ds="http://schemas.openxmlformats.org/officeDocument/2006/customXml" ds:itemID="{3955AA06-02B2-0047-89C8-74A5C5978A3C}">
   <ds:schemaRefs>
     <ds:schemaRef ds:uri="http://schemas.openxmlformats.org/officeDocument/2006/bibliography"/>
   </ds:schemaRefs>

</xml_diff>

<commit_message>
Add code to evaluate the model after training
</commit_message>
<xml_diff>
--- a/docs/REP_RalphM_CS.docx
+++ b/docs/REP_RalphM_CS.docx
@@ -5154,24 +5154,14 @@
       <w:r>
         <w:t xml:space="preserve">Figure </w:t>
       </w:r>
-      <w:r>
-        <w:fldChar w:fldCharType="begin"/>
-      </w:r>
-      <w:r>
-        <w:instrText xml:space="preserve"> SEQ Figure \* ARABIC </w:instrText>
-      </w:r>
-      <w:r>
-        <w:fldChar w:fldCharType="separate"/>
-      </w:r>
-      <w:r>
-        <w:rPr>
-          <w:noProof/>
-        </w:rPr>
-        <w:t>1</w:t>
-      </w:r>
-      <w:r>
-        <w:fldChar w:fldCharType="end"/>
-      </w:r>
+      <w:fldSimple w:instr=" SEQ Figure \* ARABIC ">
+        <w:r>
+          <w:rPr>
+            <w:noProof/>
+          </w:rPr>
+          <w:t>1</w:t>
+        </w:r>
+      </w:fldSimple>
       <w:bookmarkEnd w:id="10"/>
       <w:r>
         <w:t xml:space="preserve"> pipeline data processing model</w:t>
@@ -5305,24 +5295,14 @@
       <w:r>
         <w:t xml:space="preserve">Table </w:t>
       </w:r>
-      <w:r>
-        <w:fldChar w:fldCharType="begin"/>
-      </w:r>
-      <w:r>
-        <w:instrText xml:space="preserve"> SEQ Table \* ARABIC </w:instrText>
-      </w:r>
-      <w:r>
-        <w:fldChar w:fldCharType="separate"/>
-      </w:r>
-      <w:r>
-        <w:rPr>
-          <w:noProof/>
-        </w:rPr>
-        <w:t>1</w:t>
-      </w:r>
-      <w:r>
-        <w:fldChar w:fldCharType="end"/>
-      </w:r>
+      <w:fldSimple w:instr=" SEQ Table \* ARABIC ">
+        <w:r>
+          <w:rPr>
+            <w:noProof/>
+          </w:rPr>
+          <w:t>1</w:t>
+        </w:r>
+      </w:fldSimple>
       <w:bookmarkEnd w:id="13"/>
       <w:r>
         <w:t xml:space="preserve"> % of NE data from DBPedia</w:t>
@@ -5736,7 +5716,7 @@
         <w:rPr>
           <w:noProof/>
         </w:rPr>
-        <w:object w:dxaOrig="9020" w:dyaOrig="3480" w14:anchorId="3967B44F">
+        <w:object w:dxaOrig="9020" w:dyaOrig="3480" w14:anchorId="40F87E83">
           <v:shapetype id="_x0000_t75" coordsize="21600,21600" o:spt="75" o:preferrelative="t" path="m@4@5l@4@11@9@11@9@5xe" filled="f" stroked="f">
             <v:stroke joinstyle="miter"/>
             <v:formulas>
@@ -5759,7 +5739,7 @@
           <v:shape id="_x0000_i1028" type="#_x0000_t75" alt="" style="width:451pt;height:174pt;mso-width-percent:0;mso-height-percent:0;mso-width-percent:0;mso-height-percent:0" o:ole="">
             <v:imagedata r:id="rId11" o:title=""/>
           </v:shape>
-          <o:OLEObject Type="Embed" ProgID="Word.Document.8" ShapeID="_x0000_i1028" DrawAspect="Content" ObjectID="_1595345491" r:id="rId12">
+          <o:OLEObject Type="Embed" ProgID="Word.Document.8" ShapeID="_x0000_i1028" DrawAspect="Content" ObjectID="_1596011717" r:id="rId12">
             <o:FieldCodes>\s</o:FieldCodes>
           </o:OLEObject>
         </w:object>
@@ -5773,24 +5753,14 @@
       <w:r>
         <w:t xml:space="preserve">Code Snippet </w:t>
       </w:r>
-      <w:r>
-        <w:fldChar w:fldCharType="begin"/>
-      </w:r>
-      <w:r>
-        <w:instrText xml:space="preserve"> SEQ Code_Snippet \* ARABIC </w:instrText>
-      </w:r>
-      <w:r>
-        <w:fldChar w:fldCharType="separate"/>
-      </w:r>
-      <w:r>
-        <w:rPr>
-          <w:noProof/>
-        </w:rPr>
-        <w:t>1</w:t>
-      </w:r>
-      <w:r>
-        <w:fldChar w:fldCharType="end"/>
-      </w:r>
+      <w:fldSimple w:instr=" SEQ Code_Snippet \* ARABIC ">
+        <w:r>
+          <w:rPr>
+            <w:noProof/>
+          </w:rPr>
+          <w:t>1</w:t>
+        </w:r>
+      </w:fldSimple>
       <w:bookmarkEnd w:id="19"/>
       <w:r>
         <w:t xml:space="preserve"> NLTK Punkt tokenizer prepared with some common abbreviations.</w:t>
@@ -5928,14 +5898,163 @@
       <w:r>
         <w:t xml:space="preserve">Figure </w:t>
       </w:r>
+      <w:fldSimple w:instr=" SEQ Figure \* ARABIC ">
+        <w:r>
+          <w:rPr>
+            <w:noProof/>
+          </w:rPr>
+          <w:t>2</w:t>
+        </w:r>
+      </w:fldSimple>
+      <w:bookmarkEnd w:id="20"/>
+      <w:r>
+        <w:t xml:space="preserve"> chunking process</w:t>
+      </w:r>
+    </w:p>
+    <w:p/>
+    <w:p>
+      <w:pPr>
+        <w:pStyle w:val="Heading2"/>
+      </w:pPr>
+      <w:bookmarkStart w:id="21" w:name="_Ref521059322"/>
+      <w:bookmarkStart w:id="22" w:name="_Toc521587223"/>
+      <w:r>
+        <w:t>Hansard interpolation</w:t>
+      </w:r>
+      <w:bookmarkEnd w:id="21"/>
+      <w:bookmarkEnd w:id="22"/>
+    </w:p>
+    <w:p/>
+    <w:p>
+      <w:r>
+        <w:rPr>
+          <w:b/>
+        </w:rPr>
+        <w:t xml:space="preserve">Step 7. </w:t>
+      </w:r>
+      <w:r>
+        <w:t xml:space="preserve">The interpolation algorithm is detailed in </w:t>
+      </w:r>
       <w:r>
         <w:fldChar w:fldCharType="begin"/>
       </w:r>
       <w:r>
-        <w:instrText xml:space="preserve"> SEQ Figure \* ARABIC </w:instrText>
+        <w:instrText xml:space="preserve"> REF _Ref521572082 \h </w:instrText>
       </w:r>
       <w:r>
         <w:fldChar w:fldCharType="separate"/>
+      </w:r>
+      <w:r>
+        <w:t xml:space="preserve">Figure </w:t>
+      </w:r>
+      <w:r>
+        <w:rPr>
+          <w:noProof/>
+        </w:rPr>
+        <w:t>3</w:t>
+      </w:r>
+      <w:r>
+        <w:fldChar w:fldCharType="end"/>
+      </w:r>
+      <w:r>
+        <w:t>.</w:t>
+      </w:r>
+      <w:r>
+        <w:t xml:space="preserve"> </w:t>
+      </w:r>
+      <w:r>
+        <w:t xml:space="preserve">Even though the deep learning model we are using is character-based and has no knowledge of word-boundaries, for the </w:t>
+      </w:r>
+      <w:r>
+        <w:t>interpolation a word tokenizer was used – the NLTK Treebank tokenizer. The reason for this was simply one of performance.</w:t>
+      </w:r>
+    </w:p>
+    <w:p/>
+    <w:p>
+      <w:r>
+        <w:t xml:space="preserve">The challenge for interpolation was to find an algorithm that </w:t>
+      </w:r>
+      <w:r>
+        <w:t>could match against a Python set object (to take advantage of the hashing-based implementation of sets in Python and avoid the full scan that a list would require), while also making the longest possible match. For example, as “Tonbridge” and “Tonbridge Wells” are different locations, we want to ensure that the longer match is found even if the shorter match would be found first with a simple scan through the text. Similarly, even though “Paris” is a location, “Paris Hilton” is a person and should be identified first, even though the Named Entity type is different.</w:t>
+      </w:r>
+    </w:p>
+    <w:p/>
+    <w:p>
+      <w:r>
+        <w:t xml:space="preserve">An n-grams approach is taken. For each text, all n-grams are generated using Treebank’s span tokenizer (there were bugs found in this approach – see section </w:t>
+      </w:r>
+      <w:r>
+        <w:fldChar w:fldCharType="begin"/>
+      </w:r>
+      <w:r>
+        <w:instrText xml:space="preserve"> REF _Ref521575268 \r \h </w:instrText>
+      </w:r>
+      <w:r>
+        <w:fldChar w:fldCharType="separate"/>
+      </w:r>
+      <w:r>
+        <w:t>8.3</w:t>
+      </w:r>
+      <w:r>
+        <w:fldChar w:fldCharType="end"/>
+      </w:r>
+      <w:r>
+        <w:t>). The default value used for n was 4, and as such 4-word NEs are the longest that we can interpolate.</w:t>
+      </w:r>
+      <w:r>
+        <w:t xml:space="preserve"> The n-</w:t>
+      </w:r>
+      <w:r>
+        <w:lastRenderedPageBreak/>
+        <w:t xml:space="preserve">grams are right-padded with Nones (see the </w:t>
+      </w:r>
+      <w:r>
+        <w:fldChar w:fldCharType="begin"/>
+      </w:r>
+      <w:r>
+        <w:instrText xml:space="preserve"> REF _Ref521572082 \h </w:instrText>
+      </w:r>
+      <w:r>
+        <w:fldChar w:fldCharType="separate"/>
+      </w:r>
+      <w:r>
+        <w:t xml:space="preserve">Figure </w:t>
+      </w:r>
+      <w:r>
+        <w:rPr>
+          <w:noProof/>
+        </w:rPr>
+        <w:t>3</w:t>
+      </w:r>
+      <w:r>
+        <w:fldChar w:fldCharType="end"/>
+      </w:r>
+      <w:r>
+        <w:t xml:space="preserve">), so that Named Entities that are less than n words from the end of a sentence can still be matched. We then take each possible suffix of the n-gram, starting with the longest, and attempt to match it against all </w:t>
+      </w:r>
+      <w:r>
+        <w:t xml:space="preserve">Named Entity lists </w:t>
+      </w:r>
+      <w:r>
+        <w:t>– first locations, then organizations, then people.</w:t>
+      </w:r>
+    </w:p>
+    <w:p/>
+    <w:p>
+      <w:r>
+        <w:t xml:space="preserve">The end result looks like </w:t>
+      </w:r>
+      <w:r>
+        <w:fldChar w:fldCharType="begin"/>
+      </w:r>
+      <w:r>
+        <w:instrText xml:space="preserve"> REF _Ref521575728 \h </w:instrText>
+      </w:r>
+      <w:r>
+        <w:fldChar w:fldCharType="separate"/>
+      </w:r>
+      <w:r>
+        <w:t xml:space="preserve">Code Snippet </w:t>
       </w:r>
       <w:r>
         <w:rPr>
@@ -5946,207 +6065,42 @@
       <w:r>
         <w:fldChar w:fldCharType="end"/>
       </w:r>
-      <w:bookmarkEnd w:id="20"/>
-      <w:r>
-        <w:t xml:space="preserve"> chunking process</w:t>
-      </w:r>
-    </w:p>
-    <w:p/>
-    <w:p>
-      <w:pPr>
-        <w:pStyle w:val="Heading2"/>
-      </w:pPr>
-      <w:bookmarkStart w:id="21" w:name="_Ref521059322"/>
-      <w:bookmarkStart w:id="22" w:name="_Toc521587223"/>
-      <w:r>
-        <w:t>Hansard interpolation</w:t>
-      </w:r>
-      <w:bookmarkEnd w:id="21"/>
-      <w:bookmarkEnd w:id="22"/>
-    </w:p>
-    <w:p/>
-    <w:p>
-      <w:r>
-        <w:rPr>
-          <w:b/>
-        </w:rPr>
-        <w:t xml:space="preserve">Step 7. </w:t>
-      </w:r>
-      <w:r>
-        <w:t xml:space="preserve">The interpolation algorithm is detailed in </w:t>
+      <w:r>
+        <w:t xml:space="preserve">. Note how ‘Railtrack’ has been identified as an Organization (represented by integer ‘2’), while the rest of the phrase is assigned the ‘NULL’ label 0. The text is rendered with its interpolated labels underneath it, using a helper function “hansard-display-interpolated-file” to line up the characters. For a complete list of all Invoke tasks written for this project, see Section </w:t>
       </w:r>
       <w:r>
         <w:fldChar w:fldCharType="begin"/>
       </w:r>
       <w:r>
-        <w:instrText xml:space="preserve"> REF _Ref521572082 \h </w:instrText>
+        <w:instrText xml:space="preserve"> REF _Ref521568652 \r \h </w:instrText>
       </w:r>
       <w:r>
         <w:fldChar w:fldCharType="separate"/>
       </w:r>
       <w:r>
-        <w:t xml:space="preserve">Figure </w:t>
-      </w:r>
+        <w:t>15</w:t>
+      </w:r>
+      <w:r>
+        <w:fldChar w:fldCharType="end"/>
+      </w:r>
+      <w:r>
+        <w:t>.</w:t>
+      </w:r>
+    </w:p>
+    <w:p/>
+    <w:p>
+      <w:pPr>
+        <w:keepNext/>
+      </w:pPr>
       <w:r>
         <w:rPr>
           <w:noProof/>
         </w:rPr>
-        <w:t>3</w:t>
-      </w:r>
-      <w:r>
-        <w:fldChar w:fldCharType="end"/>
-      </w:r>
-      <w:r>
-        <w:t>.</w:t>
-      </w:r>
-      <w:r>
-        <w:t xml:space="preserve"> </w:t>
-      </w:r>
-      <w:r>
-        <w:t xml:space="preserve">Even though the deep learning model we are using is character-based and has no knowledge of word-boundaries, for the </w:t>
-      </w:r>
-      <w:r>
-        <w:t>interpolation a word tokenizer was used – the NLTK Treebank tokenizer. The reason for this was simply one of performance.</w:t>
-      </w:r>
-    </w:p>
-    <w:p/>
-    <w:p>
-      <w:r>
-        <w:t xml:space="preserve">The challenge for interpolation was to find an algorithm that </w:t>
-      </w:r>
-      <w:r>
-        <w:t>could match against a Python set object (to take advantage of the hashing-based implementation of sets in Python and avoid the full scan that a list would require), while also making the longest possible match. For example, as “Tonbridge” and “Tonbridge Wells” are different locations, we want to ensure that the longer match is found even if the shorter match would be found first with a simple scan through the text. Similarly, even though “Paris” is a location, “Paris Hilton” is a person and should be identified first, even though the Named Entity type is different.</w:t>
-      </w:r>
-    </w:p>
-    <w:p/>
-    <w:p>
-      <w:r>
-        <w:t xml:space="preserve">An n-grams approach is taken. For each text, all n-grams are generated using Treebank’s span tokenizer (there were bugs found in this approach – see section </w:t>
-      </w:r>
-      <w:r>
-        <w:fldChar w:fldCharType="begin"/>
-      </w:r>
-      <w:r>
-        <w:instrText xml:space="preserve"> REF _Ref521575268 \r \h </w:instrText>
-      </w:r>
-      <w:r>
-        <w:fldChar w:fldCharType="separate"/>
-      </w:r>
-      <w:r>
-        <w:t>8.3</w:t>
-      </w:r>
-      <w:r>
-        <w:fldChar w:fldCharType="end"/>
-      </w:r>
-      <w:r>
-        <w:t>). The default value used for n was 4, and as such 4-word NEs are the longest that we can interpolate.</w:t>
-      </w:r>
-      <w:r>
-        <w:t xml:space="preserve"> The n-</w:t>
-      </w:r>
-      <w:r>
-        <w:lastRenderedPageBreak/>
-        <w:t xml:space="preserve">grams are right-padded with Nones (see the </w:t>
-      </w:r>
-      <w:r>
-        <w:fldChar w:fldCharType="begin"/>
-      </w:r>
-      <w:r>
-        <w:instrText xml:space="preserve"> REF _Ref521572082 \h </w:instrText>
-      </w:r>
-      <w:r>
-        <w:fldChar w:fldCharType="separate"/>
-      </w:r>
-      <w:r>
-        <w:t>Figu</w:t>
-      </w:r>
-      <w:r>
-        <w:t>r</w:t>
-      </w:r>
-      <w:r>
-        <w:t xml:space="preserve">e </w:t>
-      </w:r>
-      <w:r>
-        <w:rPr>
-          <w:noProof/>
-        </w:rPr>
-        <w:t>3</w:t>
-      </w:r>
-      <w:r>
-        <w:fldChar w:fldCharType="end"/>
-      </w:r>
-      <w:r>
-        <w:t xml:space="preserve">), so that Named Entities that are less than n words from the end of a sentence can still be matched. We then take each possible suffix of the n-gram, starting with the longest, and attempt to match it against all </w:t>
-      </w:r>
-      <w:r>
-        <w:t xml:space="preserve">Named Entity lists </w:t>
-      </w:r>
-      <w:r>
-        <w:t>– first locations, then organizations, then people.</w:t>
-      </w:r>
-    </w:p>
-    <w:p/>
-    <w:p>
-      <w:r>
-        <w:t xml:space="preserve">The end result looks like </w:t>
-      </w:r>
-      <w:r>
-        <w:fldChar w:fldCharType="begin"/>
-      </w:r>
-      <w:r>
-        <w:instrText xml:space="preserve"> REF _Ref521575728 \h </w:instrText>
-      </w:r>
-      <w:r>
-        <w:fldChar w:fldCharType="separate"/>
-      </w:r>
-      <w:r>
-        <w:t xml:space="preserve">Code Snippet </w:t>
-      </w:r>
-      <w:r>
-        <w:rPr>
-          <w:noProof/>
-        </w:rPr>
-        <w:t>2</w:t>
-      </w:r>
-      <w:r>
-        <w:fldChar w:fldCharType="end"/>
-      </w:r>
-      <w:r>
-        <w:t xml:space="preserve">. Note how ‘Railtrack’ has been identified as an Organization (represented by integer ‘2’), while the rest of the phrase is assigned the ‘NULL’ label 0. The text is rendered with its interpolated labels underneath it, using a helper function “hansard-display-interpolated-file” to line up the characters. For a complete list of all Invoke tasks written for this project, see Section </w:t>
-      </w:r>
-      <w:r>
-        <w:fldChar w:fldCharType="begin"/>
-      </w:r>
-      <w:r>
-        <w:instrText xml:space="preserve"> REF _Ref521568652 \r \h </w:instrText>
-      </w:r>
-      <w:r>
-        <w:fldChar w:fldCharType="separate"/>
-      </w:r>
-      <w:r>
-        <w:t>15</w:t>
-      </w:r>
-      <w:r>
-        <w:fldChar w:fldCharType="end"/>
-      </w:r>
-      <w:r>
-        <w:t>.</w:t>
-      </w:r>
-    </w:p>
-    <w:p/>
-    <w:p>
-      <w:pPr>
-        <w:keepNext/>
-      </w:pPr>
-      <w:r>
-        <w:rPr>
-          <w:noProof/>
-        </w:rPr>
-        <w:object w:dxaOrig="9360" w:dyaOrig="1560" w14:anchorId="280EA015">
+        <w:object w:dxaOrig="9360" w:dyaOrig="1560" w14:anchorId="60BFB78C">
           <v:shape id="_x0000_i1027" type="#_x0000_t75" alt="" style="width:468pt;height:78pt;mso-width-percent:0;mso-height-percent:0;mso-width-percent:0;mso-height-percent:0" o:ole="">
             <v:imagedata r:id="rId14" o:title=""/>
           </v:shape>
-          <o:OLEObject Type="Embed" ProgID="Word.Document.12" ShapeID="_x0000_i1027" DrawAspect="Content" ObjectID="_1595345492" r:id="rId15">
+          <o:OLEObject Type="Embed" ProgID="Word.Document.12" ShapeID="_x0000_i1027" DrawAspect="Content" ObjectID="_1596011718" r:id="rId15">
             <o:FieldCodes>\s</o:FieldCodes>
           </o:OLEObject>
         </w:object>
@@ -6160,24 +6114,14 @@
       <w:r>
         <w:t xml:space="preserve">Code Snippet </w:t>
       </w:r>
-      <w:r>
-        <w:fldChar w:fldCharType="begin"/>
-      </w:r>
-      <w:r>
-        <w:instrText xml:space="preserve"> SEQ Code_Snippet \* ARABIC </w:instrText>
-      </w:r>
-      <w:r>
-        <w:fldChar w:fldCharType="separate"/>
-      </w:r>
-      <w:r>
-        <w:rPr>
-          <w:noProof/>
-        </w:rPr>
-        <w:t>2</w:t>
-      </w:r>
-      <w:r>
-        <w:fldChar w:fldCharType="end"/>
-      </w:r>
+      <w:fldSimple w:instr=" SEQ Code_Snippet \* ARABIC ">
+        <w:r>
+          <w:rPr>
+            <w:noProof/>
+          </w:rPr>
+          <w:t>2</w:t>
+        </w:r>
+      </w:fldSimple>
       <w:bookmarkEnd w:id="23"/>
       <w:r>
         <w:t xml:space="preserve"> Interpolated Hansard text sample</w:t>
@@ -6370,14 +6314,105 @@
       <w:r>
         <w:t xml:space="preserve">Figure </w:t>
       </w:r>
+      <w:fldSimple w:instr=" SEQ Figure \* ARABIC ">
+        <w:r>
+          <w:rPr>
+            <w:noProof/>
+          </w:rPr>
+          <w:t>3</w:t>
+        </w:r>
+      </w:fldSimple>
+      <w:bookmarkEnd w:id="26"/>
+      <w:r>
+        <w:t xml:space="preserve"> Interpolation algorithm</w:t>
+      </w:r>
+    </w:p>
+    <w:p>
+      <w:pPr>
+        <w:pStyle w:val="Heading2"/>
+      </w:pPr>
+      <w:bookmarkStart w:id="27" w:name="_Ref521062388"/>
+      <w:bookmarkStart w:id="28" w:name="_Toc521587225"/>
+      <w:r>
+        <w:lastRenderedPageBreak/>
+        <w:t>Partition into datasets and sizes</w:t>
+      </w:r>
+      <w:bookmarkEnd w:id="27"/>
+      <w:bookmarkEnd w:id="28"/>
+    </w:p>
+    <w:p/>
+    <w:p>
+      <w:r>
+        <w:t>Any machine learning model requires dataset for training, for configuration of hyperparameters and for validation. In this project, these datasets were named ‘train’, ‘dev’ and ‘test’ respectively.</w:t>
+      </w:r>
+    </w:p>
+    <w:p/>
+    <w:p>
+      <w:r>
+        <w:t>It is important that the divisions used for these datasets are fairly distributed and do not contain any biases. For instance, if the whole dataset of debates were treated as one linear list from 1919 to the present day, with contiguous segments used for each dataset, this would be a biased distribution, because the use of language changes over time. The model could be trained on early 20</w:t>
+      </w:r>
+      <w:r>
+        <w:rPr>
+          <w:vertAlign w:val="superscript"/>
+        </w:rPr>
+        <w:t>th</w:t>
+      </w:r>
+      <w:r>
+        <w:t xml:space="preserve"> Century English but then validated on 21</w:t>
+      </w:r>
+      <w:r>
+        <w:rPr>
+          <w:vertAlign w:val="superscript"/>
+        </w:rPr>
+        <w:t>st</w:t>
+      </w:r>
+      <w:r>
+        <w:t xml:space="preserve"> Century English, skewing the results.</w:t>
+      </w:r>
+    </w:p>
+    <w:p/>
+    <w:p>
+      <w:r>
+        <w:t>To avoid this, all the debates’ file names (including the date on which they were spoken in parliament and the subject of the debate) were hashed using Python’s built-in hashing implementation. The file names are strings, and Python’s in-built hash() function takes each character, converts to an integer, and then uses exponentiation and addition to combine them.</w:t>
+      </w:r>
+      <w:r>
+        <w:t xml:space="preserve"> The modulo of the resulting integer was taken with respect to the number of buckets (which was set at 320), resulting in buckets of equal numbers of debates which are</w:t>
+      </w:r>
+      <w:r>
+        <w:t xml:space="preserve"> evenly spread with respect to </w:t>
+      </w:r>
+      <w:r>
+        <w:t>time.</w:t>
+      </w:r>
+      <w:r>
+        <w:t xml:space="preserve"> The contents of each bucket are saved in bucket list files in the project, so </w:t>
+      </w:r>
+      <w:r>
+        <w:t>the same datasets can be used consistently (for example, we never want to use data in the “test buckets”, even for manual validation).</w:t>
+      </w:r>
+    </w:p>
+    <w:p/>
+    <w:p>
+      <w:pPr>
+        <w:keepNext/>
+      </w:pPr>
+      <w:r>
+        <w:t>In order to convert the 320 numbered buckets into datasets, a simple function was used</w:t>
+      </w:r>
+      <w:r>
+        <w:t xml:space="preserve">, which is shown in its entirety in </w:t>
+      </w:r>
       <w:r>
         <w:fldChar w:fldCharType="begin"/>
       </w:r>
       <w:r>
-        <w:instrText xml:space="preserve"> SEQ Figure \* ARABIC </w:instrText>
+        <w:instrText xml:space="preserve"> REF _Ref521576865 \h </w:instrText>
       </w:r>
       <w:r>
         <w:fldChar w:fldCharType="separate"/>
+      </w:r>
+      <w:r>
+        <w:t xml:space="preserve">Code Snippet </w:t>
       </w:r>
       <w:r>
         <w:rPr>
@@ -6388,97 +6423,309 @@
       <w:r>
         <w:fldChar w:fldCharType="end"/>
       </w:r>
-      <w:bookmarkEnd w:id="26"/>
-      <w:r>
-        <w:t xml:space="preserve"> Interpolation algorithm</w:t>
-      </w:r>
-    </w:p>
+      <w:r>
+        <w:t xml:space="preserve">. Note that, while we hashed the whole interpolated dataset (all debates from 1919 to August 2018) into 320 buckets, the function only uses the first 8 buckets. This is because, at this stage of the project, a smaller set of files </w:t>
+      </w:r>
+      <w:r>
+        <w:lastRenderedPageBreak/>
+        <w:t>i</w:t>
+      </w:r>
+      <w:r>
+        <w:t xml:space="preserve">s used to ‘test-drive’ the capabilities of the model. This is referred to as the “Toy” dataset (see section </w:t>
+      </w:r>
+      <w:r>
+        <w:fldChar w:fldCharType="begin"/>
+      </w:r>
+      <w:r>
+        <w:instrText xml:space="preserve"> REF _Ref521576975 \r \h </w:instrText>
+      </w:r>
+      <w:r>
+        <w:fldChar w:fldCharType="separate"/>
+      </w:r>
+      <w:r>
+        <w:t>10.2.2</w:t>
+      </w:r>
+      <w:r>
+        <w:fldChar w:fldCharType="end"/>
+      </w:r>
+      <w:r>
+        <w:t xml:space="preserve"> for an evaluation of this smaller dataset).</w:t>
+      </w:r>
+    </w:p>
+    <w:p>
+      <w:pPr>
+        <w:keepNext/>
+      </w:pPr>
+    </w:p>
+    <w:p>
+      <w:pPr>
+        <w:keepNext/>
+      </w:pPr>
+      <w:r>
+        <w:rPr>
+          <w:noProof/>
+        </w:rPr>
+        <w:object w:dxaOrig="9020" w:dyaOrig="6400" w14:anchorId="3065A8FF">
+          <v:shape id="_x0000_i1026" type="#_x0000_t75" alt="" style="width:451pt;height:320pt;mso-width-percent:0;mso-height-percent:0;mso-width-percent:0;mso-height-percent:0" o:ole="">
+            <v:imagedata r:id="rId17" o:title=""/>
+          </v:shape>
+          <o:OLEObject Type="Embed" ProgID="Word.Document.12" ShapeID="_x0000_i1026" DrawAspect="Content" ObjectID="_1596011719" r:id="rId18">
+            <o:FieldCodes>\s</o:FieldCodes>
+          </o:OLEObject>
+        </w:object>
+      </w:r>
+    </w:p>
+    <w:p>
+      <w:pPr>
+        <w:pStyle w:val="Caption"/>
+      </w:pPr>
+      <w:bookmarkStart w:id="29" w:name="_Ref521576865"/>
+      <w:r>
+        <w:t xml:space="preserve">Code Snippet </w:t>
+      </w:r>
+      <w:fldSimple w:instr=" SEQ Code_Snippet \* ARABIC ">
+        <w:r>
+          <w:rPr>
+            <w:noProof/>
+          </w:rPr>
+          <w:t>3</w:t>
+        </w:r>
+      </w:fldSimple>
+      <w:bookmarkEnd w:id="29"/>
+      <w:r>
+        <w:t xml:space="preserve"> Converting</w:t>
+      </w:r>
+      <w:r>
+        <w:t xml:space="preserve"> bucket numbers to datasets</w:t>
+      </w:r>
+    </w:p>
+    <w:p>
+      <w:r>
+        <w:t>Note also that the hash-bucketing technique was also used to build an alphabet for the model. When training is started, a set of debates is read in from disk, and the Unicode characters used in those debates are unioned together to make a set which initializes the CharBasedNERAlphabet object used to convert debate texts into a stream of integers for the X tensor (</w:t>
+      </w:r>
+      <w:r>
+        <w:rPr>
+          <w:b/>
+        </w:rPr>
+        <w:t>Step 8</w:t>
+      </w:r>
+      <w:r>
+        <w:t xml:space="preserve"> in </w:t>
+      </w:r>
+      <w:r>
+        <w:fldChar w:fldCharType="begin"/>
+      </w:r>
+      <w:r>
+        <w:instrText xml:space="preserve"> REF _Ref521056420 \h </w:instrText>
+      </w:r>
+      <w:r>
+        <w:fldChar w:fldCharType="separate"/>
+      </w:r>
+      <w:r>
+        <w:t xml:space="preserve">Figure </w:t>
+      </w:r>
+      <w:r>
+        <w:rPr>
+          <w:noProof/>
+        </w:rPr>
+        <w:t>1</w:t>
+      </w:r>
+      <w:r>
+        <w:fldChar w:fldCharType="end"/>
+      </w:r>
+      <w:r>
+        <w:t>, and referred to as ‘numerification’ in the codebase</w:t>
+      </w:r>
+      <w:r>
+        <w:t xml:space="preserve">. See section </w:t>
+      </w:r>
+      <w:r>
+        <w:fldChar w:fldCharType="begin"/>
+      </w:r>
+      <w:r>
+        <w:instrText xml:space="preserve"> REF _Ref521577550 \r \h </w:instrText>
+      </w:r>
+      <w:r>
+        <w:fldChar w:fldCharType="separate"/>
+      </w:r>
+      <w:r>
+        <w:t>7.8</w:t>
+      </w:r>
+      <w:r>
+        <w:fldChar w:fldCharType="end"/>
+      </w:r>
+      <w:r>
+        <w:t>).</w:t>
+      </w:r>
+      <w:r>
+        <w:t xml:space="preserve"> To read in all 66,459 debate files to generate such an alphabet seems wasteful – characters that are not part of the standard Roman alphabet or common Englis</w:t>
+      </w:r>
+      <w:r>
+        <w:t>h punctuation occur very rarely</w:t>
+      </w:r>
+      <w:r>
+        <w:t xml:space="preserve"> and give us very few clues about Named Entities.</w:t>
+      </w:r>
+      <w:r>
+        <w:t xml:space="preserve"> The characters in use, unlike the lexicon, change very little over the decades, so originally the alphabet object was simply built off all the debates from an arbitrary year (1949 to begin with). However, a more principled approach was to use all the debates from one bucket to create the alphabet object. All characters encountered that are not in the alphabet are given the integer for &lt;UNK&gt;, the unknown symbol.</w:t>
+      </w:r>
+    </w:p>
+    <w:p/>
+    <w:p>
+      <w:r>
+        <w:t>As hoped for, each buck</w:t>
+      </w:r>
+      <w:r>
+        <w:t>et contains roughly 205 debates, with a standard deviation across all the buckets of 15.5.</w:t>
+      </w:r>
+      <w:r>
+        <w:t xml:space="preserve"> One consequence of this approach is that</w:t>
+      </w:r>
+      <w:r>
+        <w:t xml:space="preserve"> all the ‘chunks’ (sentences) in a </w:t>
+      </w:r>
+      <w:r>
+        <w:t>given debate are placed in the same dataset</w:t>
+      </w:r>
+      <w:r>
+        <w:t>.</w:t>
+      </w:r>
+      <w:r>
+        <w:t xml:space="preserve"> That is, for each Hansard debate </w:t>
+      </w:r>
+      <w:r>
+        <w:rPr>
+          <w:i/>
+        </w:rPr>
+        <w:t>h</w:t>
+      </w:r>
+      <w:r>
+        <w:t xml:space="preserve"> that exists in a dataset </w:t>
+      </w:r>
+      <w:r>
+        <w:rPr>
+          <w:i/>
+        </w:rPr>
+        <w:t>d</w:t>
+      </w:r>
+      <w:r>
+        <w:rPr>
+          <w:i/>
+        </w:rPr>
+        <w:t xml:space="preserve"> </w:t>
+      </w:r>
+      <w:r>
+        <w:t>(be it train, test or dev)</w:t>
+      </w:r>
+      <w:r>
+        <w:t xml:space="preserve">, </w:t>
+      </w:r>
+      <w:r>
+        <w:rPr>
+          <w:i/>
+        </w:rPr>
+        <w:t>all</w:t>
+      </w:r>
+      <w:r>
+        <w:t xml:space="preserve"> of </w:t>
+      </w:r>
+      <w:r>
+        <w:rPr>
+          <w:i/>
+        </w:rPr>
+        <w:t>h</w:t>
+      </w:r>
+      <w:r>
+        <w:t xml:space="preserve">’s sentences are found in dataset </w:t>
+      </w:r>
+      <w:r>
+        <w:rPr>
+          <w:i/>
+        </w:rPr>
+        <w:t>d</w:t>
+      </w:r>
+      <w:r>
+        <w:t xml:space="preserve"> and none of them are found in a different dataset.</w:t>
+      </w:r>
+      <w:r>
+        <w:t xml:space="preserve"> This does not seem to present a problem – the main motivation of the bucket-hashing approach was to ensure the datasets’ textual data is distributed across time.</w:t>
+      </w:r>
+      <w:r>
+        <w:t xml:space="preserve"> </w:t>
+      </w:r>
+    </w:p>
+    <w:p>
+      <w:r>
+        <w:lastRenderedPageBreak/>
+        <w:t>One risk, however, is that longer debates have more sentences – so datasets which happen to have longer debates in, will have more data in them.</w:t>
+      </w:r>
+      <w:r>
+        <w:t xml:space="preserve"> During the course of this project, this did not present itself as a problem, however as the model became more refined</w:t>
+      </w:r>
+      <w:r>
+        <w:t xml:space="preserve"> and usable, the hashing approach would need to be revisited, with hashing done at the sentence level.</w:t>
+      </w:r>
+    </w:p>
+    <w:p/>
     <w:p>
       <w:pPr>
         <w:pStyle w:val="Heading2"/>
       </w:pPr>
-      <w:bookmarkStart w:id="27" w:name="_Ref521062388"/>
-      <w:bookmarkStart w:id="28" w:name="_Toc521587225"/>
-      <w:r>
-        <w:lastRenderedPageBreak/>
-        <w:t>Partition into datasets and sizes</w:t>
-      </w:r>
-      <w:bookmarkEnd w:id="27"/>
-      <w:bookmarkEnd w:id="28"/>
-    </w:p>
-    <w:p/>
-    <w:p>
-      <w:r>
-        <w:t>Any machine learning model requires dataset for training, for configuration of hyperparameters and for validation. In this project, these datasets were named ‘train’, ‘dev’ and ‘test’ respectively.</w:t>
-      </w:r>
-    </w:p>
-    <w:p/>
-    <w:p>
-      <w:r>
-        <w:t>It is important that the divisions used for these datasets are fairly distributed and do not contain any biases. For instance, if the whole dataset of debates were treated as one linear list from 1919 to the present day, with contiguous segments used for each dataset, this would be a biased distribution, because the use of language changes over time. The model could be trained on early 20</w:t>
-      </w:r>
+      <w:bookmarkStart w:id="30" w:name="_Toc521587226"/>
+      <w:r>
+        <w:t>Formation of Tensors</w:t>
+      </w:r>
+      <w:bookmarkEnd w:id="30"/>
+    </w:p>
+    <w:p/>
+    <w:p>
       <w:r>
         <w:rPr>
-          <w:vertAlign w:val="superscript"/>
+          <w:b/>
         </w:rPr>
-        <w:t>th</w:t>
-      </w:r>
-      <w:r>
-        <w:t xml:space="preserve"> Century English but then validated on 21</w:t>
+        <w:t>Step 10.</w:t>
+      </w:r>
+      <w:r>
+        <w:t xml:space="preserve"> The X and Y tensors are generated from the numerified and interpolated Hansard data respectively. Both are constructed as native Python nested lists by reading from their respective data sources, and then processed using Keras’ pad_sequences helper function. This accomplishes three things: it left-pads sequences shorter than sentence_maxlen with 0s, it truncates any sequence longer than sentence_maxlen, and it converts the nested list structure to Numpy nested arrays of the correct datatypes.</w:t>
+      </w:r>
+      <w:r>
+        <w:t xml:space="preserve"> The dimension contents for the X and Y tensors are shown in </w:t>
+      </w:r>
+      <w:r>
+        <w:fldChar w:fldCharType="begin"/>
+      </w:r>
+      <w:r>
+        <w:instrText xml:space="preserve"> REF _Ref521578284 \h </w:instrText>
+      </w:r>
+      <w:r>
+        <w:fldChar w:fldCharType="separate"/>
+      </w:r>
+      <w:r>
+        <w:t xml:space="preserve">Table </w:t>
       </w:r>
       <w:r>
         <w:rPr>
-          <w:vertAlign w:val="superscript"/>
+          <w:noProof/>
         </w:rPr>
-        <w:t>st</w:t>
-      </w:r>
-      <w:r>
-        <w:t xml:space="preserve"> Century English, skewing the results.</w:t>
-      </w:r>
-    </w:p>
-    <w:p/>
-    <w:p>
-      <w:r>
-        <w:t>To avoid this, all the debates’ file names (including the date on which they were spoken in parliament and the subject of the debate) were hashed using Python’s built-in hashing implementation. The file names are strings, and Python’s in-built hash() function takes each character, converts to an integer, and then uses exponentiation and addition to combine them.</w:t>
-      </w:r>
-      <w:r>
-        <w:t xml:space="preserve"> The modulo of the resulting integer was taken with respect to the number of buckets (which was set at 320), resulting in buckets of equal numbers of debates which are</w:t>
-      </w:r>
-      <w:r>
-        <w:t xml:space="preserve"> evenly spread with respect to </w:t>
-      </w:r>
-      <w:r>
-        <w:t>time.</w:t>
-      </w:r>
-      <w:r>
-        <w:t xml:space="preserve"> The contents of each bucket are saved in bucket list files in the project, so </w:t>
-      </w:r>
-      <w:r>
-        <w:t>the same datasets can be used consistently (for example, we never want to use data in the “test buckets”, even for manual validation).</w:t>
-      </w:r>
-    </w:p>
-    <w:p/>
-    <w:p>
-      <w:pPr>
-        <w:keepNext/>
-      </w:pPr>
-      <w:r>
-        <w:t>In order to convert the 320 numbered buckets into datasets, a simple function was used</w:t>
-      </w:r>
-      <w:r>
-        <w:t xml:space="preserve">, which is shown in its entirety in </w:t>
+        <w:t>2</w:t>
+      </w:r>
+      <w:r>
+        <w:fldChar w:fldCharType="end"/>
+      </w:r>
+      <w:r>
+        <w:t xml:space="preserve"> and </w:t>
       </w:r>
       <w:r>
         <w:fldChar w:fldCharType="begin"/>
       </w:r>
       <w:r>
-        <w:instrText xml:space="preserve"> REF _Ref521576865 \h </w:instrText>
+        <w:instrText xml:space="preserve"> REF _Ref521578286 \h </w:instrText>
       </w:r>
       <w:r>
         <w:fldChar w:fldCharType="separate"/>
       </w:r>
       <w:r>
-        <w:t xml:space="preserve">Code Snippet </w:t>
+        <w:t xml:space="preserve">Table </w:t>
       </w:r>
       <w:r>
         <w:rPr>
@@ -6490,329 +6737,6 @@
         <w:fldChar w:fldCharType="end"/>
       </w:r>
       <w:r>
-        <w:t xml:space="preserve">. Note that, while we hashed the whole interpolated dataset (all debates from 1919 to August 2018) into 320 buckets, the function only uses the first 8 buckets. This is because, at this stage of the project, a smaller set of files </w:t>
-      </w:r>
-      <w:r>
-        <w:lastRenderedPageBreak/>
-        <w:t>i</w:t>
-      </w:r>
-      <w:r>
-        <w:t xml:space="preserve">s used to ‘test-drive’ the capabilities of the model. This is referred to as the “Toy” dataset (see section </w:t>
-      </w:r>
-      <w:r>
-        <w:fldChar w:fldCharType="begin"/>
-      </w:r>
-      <w:r>
-        <w:instrText xml:space="preserve"> REF _Ref521576975 \r \h </w:instrText>
-      </w:r>
-      <w:r>
-        <w:fldChar w:fldCharType="separate"/>
-      </w:r>
-      <w:r>
-        <w:t>10.2.2</w:t>
-      </w:r>
-      <w:r>
-        <w:fldChar w:fldCharType="end"/>
-      </w:r>
-      <w:r>
-        <w:t xml:space="preserve"> for an evaluation of this smaller dataset).</w:t>
-      </w:r>
-    </w:p>
-    <w:p>
-      <w:pPr>
-        <w:keepNext/>
-      </w:pPr>
-    </w:p>
-    <w:p>
-      <w:pPr>
-        <w:keepNext/>
-      </w:pPr>
-      <w:r>
-        <w:rPr>
-          <w:noProof/>
-        </w:rPr>
-        <w:object w:dxaOrig="9020" w:dyaOrig="6400" w14:anchorId="2DD5D82B">
-          <v:shape id="_x0000_i1026" type="#_x0000_t75" alt="" style="width:451pt;height:320pt;mso-width-percent:0;mso-height-percent:0;mso-width-percent:0;mso-height-percent:0" o:ole="">
-            <v:imagedata r:id="rId17" o:title=""/>
-          </v:shape>
-          <o:OLEObject Type="Embed" ProgID="Word.Document.12" ShapeID="_x0000_i1026" DrawAspect="Content" ObjectID="_1595345493" r:id="rId18">
-            <o:FieldCodes>\s</o:FieldCodes>
-          </o:OLEObject>
-        </w:object>
-      </w:r>
-    </w:p>
-    <w:p>
-      <w:pPr>
-        <w:pStyle w:val="Caption"/>
-      </w:pPr>
-      <w:bookmarkStart w:id="29" w:name="_Ref521576865"/>
-      <w:r>
-        <w:t xml:space="preserve">Code Snippet </w:t>
-      </w:r>
-      <w:r>
-        <w:fldChar w:fldCharType="begin"/>
-      </w:r>
-      <w:r>
-        <w:instrText xml:space="preserve"> SEQ Code_Snippet \* ARABIC </w:instrText>
-      </w:r>
-      <w:r>
-        <w:fldChar w:fldCharType="separate"/>
-      </w:r>
-      <w:r>
-        <w:rPr>
-          <w:noProof/>
-        </w:rPr>
-        <w:t>3</w:t>
-      </w:r>
-      <w:r>
-        <w:fldChar w:fldCharType="end"/>
-      </w:r>
-      <w:bookmarkEnd w:id="29"/>
-      <w:r>
-        <w:t xml:space="preserve"> Converting</w:t>
-      </w:r>
-      <w:r>
-        <w:t xml:space="preserve"> bucket numbers to datasets</w:t>
-      </w:r>
-    </w:p>
-    <w:p>
-      <w:r>
-        <w:t>Note also that the hash-bucketing technique was also used to build an alphabet for the model. When training is started, a set of debates is read in from disk, and the Unicode characters used in those debates are unioned together to make a set which initializes the CharBasedNERAlphabet object used to convert debate texts into a stream of integers for the X tensor (</w:t>
-      </w:r>
-      <w:r>
-        <w:rPr>
-          <w:b/>
-        </w:rPr>
-        <w:t>Step 8</w:t>
-      </w:r>
-      <w:r>
-        <w:t xml:space="preserve"> in </w:t>
-      </w:r>
-      <w:r>
-        <w:fldChar w:fldCharType="begin"/>
-      </w:r>
-      <w:r>
-        <w:instrText xml:space="preserve"> REF _Ref521056420 \h </w:instrText>
-      </w:r>
-      <w:r>
-        <w:fldChar w:fldCharType="separate"/>
-      </w:r>
-      <w:r>
-        <w:t xml:space="preserve">Figure </w:t>
-      </w:r>
-      <w:r>
-        <w:rPr>
-          <w:noProof/>
-        </w:rPr>
-        <w:t>1</w:t>
-      </w:r>
-      <w:r>
-        <w:fldChar w:fldCharType="end"/>
-      </w:r>
-      <w:r>
-        <w:t>, and referred to as ‘numerification’ in the codebase</w:t>
-      </w:r>
-      <w:r>
-        <w:t xml:space="preserve">. See section </w:t>
-      </w:r>
-      <w:r>
-        <w:fldChar w:fldCharType="begin"/>
-      </w:r>
-      <w:r>
-        <w:instrText xml:space="preserve"> REF _Ref521577550 \r \h </w:instrText>
-      </w:r>
-      <w:r>
-        <w:fldChar w:fldCharType="separate"/>
-      </w:r>
-      <w:r>
-        <w:t>7.8</w:t>
-      </w:r>
-      <w:r>
-        <w:fldChar w:fldCharType="end"/>
-      </w:r>
-      <w:r>
-        <w:t>).</w:t>
-      </w:r>
-      <w:r>
-        <w:t xml:space="preserve"> To read in all 66,459 debate files to generate such an alphabet seems wasteful – characters that are not part of the standard Roman alphabet or common Englis</w:t>
-      </w:r>
-      <w:r>
-        <w:t>h punctuation occur very rarely</w:t>
-      </w:r>
-      <w:r>
-        <w:t xml:space="preserve"> and give us very few clues about Named Entities.</w:t>
-      </w:r>
-      <w:r>
-        <w:t xml:space="preserve"> The characters in use, unlike the lexicon, change very little over the decades, so originally the alphabet object was simply built off all the debates from an arbitrary year (1949 to begin with). However, a more principled approach was to use all the debates from one bucket to create the alphabet object. All characters encountered that are not in the alphabet are given the integer for &lt;UNK&gt;, the unknown symbol.</w:t>
-      </w:r>
-    </w:p>
-    <w:p/>
-    <w:p>
-      <w:r>
-        <w:t>As hoped for, each buck</w:t>
-      </w:r>
-      <w:r>
-        <w:t>et contains roughly 205 debates, with a standard deviation across all the buckets of 15.5.</w:t>
-      </w:r>
-      <w:r>
-        <w:t xml:space="preserve"> One consequence of this approach is that</w:t>
-      </w:r>
-      <w:r>
-        <w:t xml:space="preserve"> all the ‘chunks’ (sentences) in a </w:t>
-      </w:r>
-      <w:r>
-        <w:t>given debate are placed in the same dataset</w:t>
-      </w:r>
-      <w:r>
-        <w:t>.</w:t>
-      </w:r>
-      <w:r>
-        <w:t xml:space="preserve"> That is, for each Hansard debate </w:t>
-      </w:r>
-      <w:r>
-        <w:rPr>
-          <w:i/>
-        </w:rPr>
-        <w:t>h</w:t>
-      </w:r>
-      <w:r>
-        <w:t xml:space="preserve"> that exists in a dataset </w:t>
-      </w:r>
-      <w:r>
-        <w:rPr>
-          <w:i/>
-        </w:rPr>
-        <w:t>d</w:t>
-      </w:r>
-      <w:r>
-        <w:rPr>
-          <w:i/>
-        </w:rPr>
-        <w:t xml:space="preserve"> </w:t>
-      </w:r>
-      <w:r>
-        <w:t>(be it train, test or dev)</w:t>
-      </w:r>
-      <w:r>
-        <w:t xml:space="preserve">, </w:t>
-      </w:r>
-      <w:r>
-        <w:rPr>
-          <w:i/>
-        </w:rPr>
-        <w:t>all</w:t>
-      </w:r>
-      <w:r>
-        <w:t xml:space="preserve"> of </w:t>
-      </w:r>
-      <w:r>
-        <w:rPr>
-          <w:i/>
-        </w:rPr>
-        <w:t>h</w:t>
-      </w:r>
-      <w:r>
-        <w:t xml:space="preserve">’s sentences are found in dataset </w:t>
-      </w:r>
-      <w:r>
-        <w:rPr>
-          <w:i/>
-        </w:rPr>
-        <w:t>d</w:t>
-      </w:r>
-      <w:r>
-        <w:t xml:space="preserve"> and none of them are found in a different dataset.</w:t>
-      </w:r>
-      <w:r>
-        <w:t xml:space="preserve"> This does not seem to present a problem – the main motivation of the bucket-hashing approach was to ensure the datasets’ textual data is distributed across time.</w:t>
-      </w:r>
-      <w:r>
-        <w:t xml:space="preserve"> </w:t>
-      </w:r>
-    </w:p>
-    <w:p>
-      <w:r>
-        <w:lastRenderedPageBreak/>
-        <w:t>One risk, however, is that longer debates have more sentences – so datasets which happen to have longer debates in, will have more data in them.</w:t>
-      </w:r>
-      <w:r>
-        <w:t xml:space="preserve"> During the course of this project, this did not present itself as a problem, however as the model became more refined</w:t>
-      </w:r>
-      <w:r>
-        <w:t xml:space="preserve"> and usable, the hashing approach would need to be revisited, with hashing done at the sentence level.</w:t>
-      </w:r>
-    </w:p>
-    <w:p/>
-    <w:p>
-      <w:pPr>
-        <w:pStyle w:val="Heading2"/>
-      </w:pPr>
-      <w:bookmarkStart w:id="30" w:name="_Toc521587226"/>
-      <w:r>
-        <w:t>Formation of Tensors</w:t>
-      </w:r>
-      <w:bookmarkEnd w:id="30"/>
-    </w:p>
-    <w:p/>
-    <w:p>
-      <w:r>
-        <w:rPr>
-          <w:b/>
-        </w:rPr>
-        <w:t>Step 10.</w:t>
-      </w:r>
-      <w:r>
-        <w:t xml:space="preserve"> The X and Y tensors are generated from the numerified and interpolated Hansard data respectively. Both are constructed as native Python nested lists by reading from their respective data sources, and then processed using Keras’ pad_sequences helper function. This accomplishes three things: it left-pads sequences shorter than sentence_maxlen with 0s, it truncates any sequence longer than sentence_maxlen, and it converts the nested list structure to Numpy nested arrays of the correct datatypes.</w:t>
-      </w:r>
-      <w:r>
-        <w:t xml:space="preserve"> The dimension contents for the X and Y tensors are shown in </w:t>
-      </w:r>
-      <w:r>
-        <w:fldChar w:fldCharType="begin"/>
-      </w:r>
-      <w:r>
-        <w:instrText xml:space="preserve"> REF _Ref521578284 \h </w:instrText>
-      </w:r>
-      <w:r>
-        <w:fldChar w:fldCharType="separate"/>
-      </w:r>
-      <w:r>
-        <w:t xml:space="preserve">Table </w:t>
-      </w:r>
-      <w:r>
-        <w:rPr>
-          <w:noProof/>
-        </w:rPr>
-        <w:t>2</w:t>
-      </w:r>
-      <w:r>
-        <w:fldChar w:fldCharType="end"/>
-      </w:r>
-      <w:r>
-        <w:t xml:space="preserve"> and </w:t>
-      </w:r>
-      <w:r>
-        <w:fldChar w:fldCharType="begin"/>
-      </w:r>
-      <w:r>
-        <w:instrText xml:space="preserve"> REF _Ref521578286 \h </w:instrText>
-      </w:r>
-      <w:r>
-        <w:fldChar w:fldCharType="separate"/>
-      </w:r>
-      <w:r>
-        <w:t xml:space="preserve">Table </w:t>
-      </w:r>
-      <w:r>
-        <w:rPr>
-          <w:noProof/>
-        </w:rPr>
-        <w:t>3</w:t>
-      </w:r>
-      <w:r>
-        <w:fldChar w:fldCharType="end"/>
-      </w:r>
-      <w:r>
         <w:t>.</w:t>
       </w:r>
     </w:p>
@@ -6826,24 +6750,14 @@
       <w:r>
         <w:t xml:space="preserve">Table </w:t>
       </w:r>
-      <w:r>
-        <w:fldChar w:fldCharType="begin"/>
-      </w:r>
-      <w:r>
-        <w:instrText xml:space="preserve"> SEQ Table \* ARABIC </w:instrText>
-      </w:r>
-      <w:r>
-        <w:fldChar w:fldCharType="separate"/>
-      </w:r>
-      <w:r>
-        <w:rPr>
-          <w:noProof/>
-        </w:rPr>
-        <w:t>2</w:t>
-      </w:r>
-      <w:r>
-        <w:fldChar w:fldCharType="end"/>
-      </w:r>
+      <w:fldSimple w:instr=" SEQ Table \* ARABIC ">
+        <w:r>
+          <w:rPr>
+            <w:noProof/>
+          </w:rPr>
+          <w:t>2</w:t>
+        </w:r>
+      </w:fldSimple>
       <w:bookmarkEnd w:id="31"/>
       <w:r>
         <w:t xml:space="preserve"> X tensor dimensions</w:t>
@@ -7000,24 +6914,14 @@
       <w:r>
         <w:t xml:space="preserve">Table </w:t>
       </w:r>
-      <w:r>
-        <w:fldChar w:fldCharType="begin"/>
-      </w:r>
-      <w:r>
-        <w:instrText xml:space="preserve"> SEQ Table \* ARABIC </w:instrText>
-      </w:r>
-      <w:r>
-        <w:fldChar w:fldCharType="separate"/>
-      </w:r>
-      <w:r>
-        <w:rPr>
-          <w:noProof/>
-        </w:rPr>
-        <w:t>3</w:t>
-      </w:r>
-      <w:r>
-        <w:fldChar w:fldCharType="end"/>
-      </w:r>
+      <w:fldSimple w:instr=" SEQ Table \* ARABIC ">
+        <w:r>
+          <w:rPr>
+            <w:noProof/>
+          </w:rPr>
+          <w:t>3</w:t>
+        </w:r>
+      </w:fldSimple>
       <w:bookmarkEnd w:id="32"/>
       <w:r>
         <w:t xml:space="preserve"> Y tensor dimensions</w:t>
@@ -7462,24 +7366,14 @@
       <w:r>
         <w:t xml:space="preserve">Table </w:t>
       </w:r>
-      <w:r>
-        <w:fldChar w:fldCharType="begin"/>
-      </w:r>
-      <w:r>
-        <w:instrText xml:space="preserve"> SEQ Table \* ARABIC </w:instrText>
-      </w:r>
-      <w:r>
-        <w:fldChar w:fldCharType="separate"/>
-      </w:r>
-      <w:r>
-        <w:rPr>
-          <w:noProof/>
-        </w:rPr>
-        <w:t>4</w:t>
-      </w:r>
-      <w:r>
-        <w:fldChar w:fldCharType="end"/>
-      </w:r>
+      <w:fldSimple w:instr=" SEQ Table \* ARABIC ">
+        <w:r>
+          <w:rPr>
+            <w:noProof/>
+          </w:rPr>
+          <w:t>4</w:t>
+        </w:r>
+      </w:fldSimple>
       <w:bookmarkEnd w:id="40"/>
       <w:r>
         <w:t xml:space="preserve"> DBPedia post-processing tasks on Named Entities</w:t>
@@ -7890,11 +7784,11 @@
         <w:rPr>
           <w:noProof/>
         </w:rPr>
-        <w:object w:dxaOrig="9020" w:dyaOrig="4700" w14:anchorId="2F2835AF">
+        <w:object w:dxaOrig="9020" w:dyaOrig="4700" w14:anchorId="761A15C3">
           <v:shape id="_x0000_i1025" type="#_x0000_t75" alt="" style="width:451pt;height:235pt;mso-width-percent:0;mso-height-percent:0;mso-width-percent:0;mso-height-percent:0" o:ole="">
             <v:imagedata r:id="rId19" o:title=""/>
           </v:shape>
-          <o:OLEObject Type="Embed" ProgID="Word.Document.12" ShapeID="_x0000_i1025" DrawAspect="Content" ObjectID="_1595345494" r:id="rId20">
+          <o:OLEObject Type="Embed" ProgID="Word.Document.12" ShapeID="_x0000_i1025" DrawAspect="Content" ObjectID="_1596011720" r:id="rId20">
             <o:FieldCodes>\s</o:FieldCodes>
           </o:OLEObject>
         </w:object>
@@ -7908,24 +7802,14 @@
       <w:r>
         <w:t xml:space="preserve">Code Snippet </w:t>
       </w:r>
-      <w:r>
-        <w:fldChar w:fldCharType="begin"/>
-      </w:r>
-      <w:r>
-        <w:instrText xml:space="preserve"> SEQ Code_Snippet \* ARABIC </w:instrText>
-      </w:r>
-      <w:r>
-        <w:fldChar w:fldCharType="separate"/>
-      </w:r>
-      <w:r>
-        <w:rPr>
-          <w:noProof/>
-        </w:rPr>
-        <w:t>4</w:t>
-      </w:r>
-      <w:r>
-        <w:fldChar w:fldCharType="end"/>
-      </w:r>
+      <w:fldSimple w:instr=" SEQ Code_Snippet \* ARABIC ">
+        <w:r>
+          <w:rPr>
+            <w:noProof/>
+          </w:rPr>
+          <w:t>4</w:t>
+        </w:r>
+      </w:fldSimple>
       <w:bookmarkEnd w:id="43"/>
       <w:r>
         <w:t xml:space="preserve"> logic to avoid re-interpolating overlapping NEs</w:t>
@@ -8212,8 +8096,6 @@
       <w:r>
         <w:t>. Indeed, all manual validation done using the mini model returned all NULL labels.</w:t>
       </w:r>
-      <w:bookmarkStart w:id="54" w:name="_GoBack"/>
-      <w:bookmarkEnd w:id="54"/>
     </w:p>
     <w:p>
       <w:pPr>
@@ -8273,24 +8155,14 @@
       <w:r>
         <w:t xml:space="preserve">Figure </w:t>
       </w:r>
-      <w:r>
-        <w:fldChar w:fldCharType="begin"/>
-      </w:r>
-      <w:r>
-        <w:instrText xml:space="preserve"> SEQ Figure \* ARABIC </w:instrText>
-      </w:r>
-      <w:r>
-        <w:fldChar w:fldCharType="separate"/>
-      </w:r>
-      <w:r>
-        <w:rPr>
-          <w:noProof/>
-        </w:rPr>
-        <w:t>4</w:t>
-      </w:r>
-      <w:r>
-        <w:fldChar w:fldCharType="end"/>
-      </w:r>
+      <w:fldSimple w:instr=" SEQ Figure \* ARABIC ">
+        <w:r>
+          <w:rPr>
+            <w:noProof/>
+          </w:rPr>
+          <w:t>4</w:t>
+        </w:r>
+      </w:fldSimple>
       <w:r>
         <w:t xml:space="preserve"> Mini dataset accuracy</w:t>
       </w:r>
@@ -8353,24 +8225,14 @@
       <w:r>
         <w:t xml:space="preserve">Figure </w:t>
       </w:r>
-      <w:r>
-        <w:fldChar w:fldCharType="begin"/>
-      </w:r>
-      <w:r>
-        <w:instrText xml:space="preserve"> SEQ Figure \* ARABIC </w:instrText>
-      </w:r>
-      <w:r>
-        <w:fldChar w:fldCharType="separate"/>
-      </w:r>
-      <w:r>
-        <w:rPr>
-          <w:noProof/>
-        </w:rPr>
-        <w:t>5</w:t>
-      </w:r>
-      <w:r>
-        <w:fldChar w:fldCharType="end"/>
-      </w:r>
+      <w:fldSimple w:instr=" SEQ Figure \* ARABIC ">
+        <w:r>
+          <w:rPr>
+            <w:noProof/>
+          </w:rPr>
+          <w:t>5</w:t>
+        </w:r>
+      </w:fldSimple>
       <w:r>
         <w:t xml:space="preserve"> Mini dataset loss</w:t>
       </w:r>
@@ -8434,24 +8296,14 @@
       <w:r>
         <w:t xml:space="preserve">Figure </w:t>
       </w:r>
-      <w:r>
-        <w:fldChar w:fldCharType="begin"/>
-      </w:r>
-      <w:r>
-        <w:instrText xml:space="preserve"> SEQ Figure \* ARABIC </w:instrText>
-      </w:r>
-      <w:r>
-        <w:fldChar w:fldCharType="separate"/>
-      </w:r>
-      <w:r>
-        <w:rPr>
-          <w:noProof/>
-        </w:rPr>
-        <w:t>6</w:t>
-      </w:r>
-      <w:r>
-        <w:fldChar w:fldCharType="end"/>
-      </w:r>
+      <w:fldSimple w:instr=" SEQ Figure \* ARABIC ">
+        <w:r>
+          <w:rPr>
+            <w:noProof/>
+          </w:rPr>
+          <w:t>6</w:t>
+        </w:r>
+      </w:fldSimple>
       <w:r>
         <w:t xml:space="preserve"> Mini dataset non null label accuracy</w:t>
       </w:r>
@@ -8461,13 +8313,13 @@
       <w:pPr>
         <w:pStyle w:val="Heading3"/>
       </w:pPr>
-      <w:bookmarkStart w:id="55" w:name="_Ref521576975"/>
-      <w:bookmarkStart w:id="56" w:name="_Toc521587238"/>
+      <w:bookmarkStart w:id="54" w:name="_Ref521576975"/>
+      <w:bookmarkStart w:id="55" w:name="_Toc521587238"/>
       <w:r>
         <w:t>The ‘toy’ dataset</w:t>
       </w:r>
+      <w:bookmarkEnd w:id="54"/>
       <w:bookmarkEnd w:id="55"/>
-      <w:bookmarkEnd w:id="56"/>
     </w:p>
     <w:p/>
     <w:p>
@@ -8479,6 +8331,9 @@
       </w:r>
       <w:r>
         <w:t xml:space="preserve"> Half of these were used for training, and a quarter each for test and dev.</w:t>
+      </w:r>
+      <w:r>
+        <w:t xml:space="preserve"> After two epochs, the model stopped training due to a bug discussed below. After this, I trained the model for a further five epochs.</w:t>
       </w:r>
     </w:p>
     <w:p/>
@@ -8497,21 +8352,181 @@
         <w:t>Complete once model has run with graphs.</w:t>
       </w:r>
     </w:p>
+    <w:p>
+      <w:pPr>
+        <w:rPr>
+          <w:b/>
+          <w:color w:val="FF0000"/>
+        </w:rPr>
+      </w:pPr>
+    </w:p>
+    <w:p>
+      <w:pPr>
+        <w:rPr>
+          <w:color w:val="000000" w:themeColor="text1"/>
+        </w:rPr>
+      </w:pPr>
+      <w:r>
+        <w:rPr>
+          <w:color w:val="000000" w:themeColor="text1"/>
+        </w:rPr>
+        <w:t>As you can see, the graphs above to not show validation accuracy. This is because of a bug encountered with the Toy dataset, where after each epoch, evaluation done against the ‘dev’ dataset leads to a result of NaN (Not a Number). Because of this bug, it was not possible to track the model’s performance on a dataset other than ‘train’ during the fitting process, and hence impossible to detect and avoid overfitting.</w:t>
+      </w:r>
+      <w:r>
+        <w:rPr>
+          <w:color w:val="000000" w:themeColor="text1"/>
+        </w:rPr>
+        <w:t xml:space="preserve"> This was also the reason why the model originally stopped training after two epochs – the Keras EarlyStopping callback was called after two epochs with no improvement in the validation score. In order to train for more </w:t>
+      </w:r>
+      <w:r>
+        <w:rPr>
+          <w:color w:val="000000" w:themeColor="text1"/>
+        </w:rPr>
+        <w:t>epochs, the EarlyStopping configuration</w:t>
+      </w:r>
+      <w:r>
+        <w:rPr>
+          <w:color w:val="000000" w:themeColor="text1"/>
+        </w:rPr>
+        <w:t xml:space="preserve"> had to be removed from the model.</w:t>
+      </w:r>
+      <w:r>
+        <w:rPr>
+          <w:color w:val="000000" w:themeColor="text1"/>
+        </w:rPr>
+        <w:t xml:space="preserve"> </w:t>
+      </w:r>
+    </w:p>
+    <w:p>
+      <w:pPr>
+        <w:rPr>
+          <w:color w:val="000000" w:themeColor="text1"/>
+        </w:rPr>
+      </w:pPr>
+    </w:p>
+    <w:p>
+      <w:pPr>
+        <w:rPr>
+          <w:color w:val="000000" w:themeColor="text1"/>
+        </w:rPr>
+      </w:pPr>
+      <w:r>
+        <w:rPr>
+          <w:color w:val="000000" w:themeColor="text1"/>
+        </w:rPr>
+        <w:t>While attempting to fix the NaN validation problem, t</w:t>
+      </w:r>
+      <w:r>
+        <w:rPr>
+          <w:color w:val="000000" w:themeColor="text1"/>
+        </w:rPr>
+        <w:t>he NumPy arrays used</w:t>
+      </w:r>
+      <w:r>
+        <w:rPr>
+          <w:color w:val="000000" w:themeColor="text1"/>
+        </w:rPr>
+        <w:t xml:space="preserve"> in all datasets</w:t>
+      </w:r>
+      <w:r>
+        <w:rPr>
+          <w:color w:val="000000" w:themeColor="text1"/>
+        </w:rPr>
+        <w:t xml:space="preserve"> were searched for NaN value</w:t>
+      </w:r>
+      <w:r>
+        <w:rPr>
+          <w:color w:val="000000" w:themeColor="text1"/>
+        </w:rPr>
+        <w:t>s,</w:t>
+      </w:r>
+      <w:r>
+        <w:rPr>
+          <w:color w:val="000000" w:themeColor="text1"/>
+        </w:rPr>
+        <w:t xml:space="preserve"> infinity values </w:t>
+      </w:r>
+      <w:r>
+        <w:rPr>
+          <w:color w:val="000000" w:themeColor="text1"/>
+        </w:rPr>
+        <w:t xml:space="preserve">and other non-numeric values, </w:t>
+      </w:r>
+      <w:r>
+        <w:rPr>
+          <w:color w:val="000000" w:themeColor="text1"/>
+        </w:rPr>
+        <w:t>without success.</w:t>
+      </w:r>
+      <w:r>
+        <w:rPr>
+          <w:color w:val="000000" w:themeColor="text1"/>
+        </w:rPr>
+        <w:t xml:space="preserve"> It is noted that this problem was not encountered in the mini dataset. Hence, it may be related to the batch-size used in the toy dataset.</w:t>
+      </w:r>
+    </w:p>
     <w:p/>
     <w:p>
       <w:pPr>
         <w:pStyle w:val="Heading2"/>
       </w:pPr>
-      <w:bookmarkStart w:id="57" w:name="_Toc521587239"/>
+      <w:bookmarkStart w:id="56" w:name="_Toc521587239"/>
       <w:r>
         <w:t>The full dataset</w:t>
       </w:r>
+      <w:bookmarkEnd w:id="56"/>
+    </w:p>
+    <w:p/>
+    <w:p>
+      <w:r>
+        <w:t>The ‘toy’ dataset’s tensors were XGB in size as NumPy objects. Clearly, to run all the interpolated Hansards into the model requires a generator.</w:t>
+      </w:r>
+    </w:p>
+    <w:p/>
+    <w:p>
+      <w:pPr>
+        <w:pStyle w:val="Heading2"/>
+      </w:pPr>
+      <w:bookmarkStart w:id="57" w:name="_Toc521587240"/>
+      <w:r>
+        <w:t xml:space="preserve">Model </w:t>
+      </w:r>
+      <w:r>
+        <w:t>validation</w:t>
+      </w:r>
       <w:bookmarkEnd w:id="57"/>
     </w:p>
     <w:p/>
     <w:p>
       <w:r>
-        <w:t>The ‘toy’ dataset’s tensors were XGB in size as NumPy objects. Clearly, to run all the interpolated Hansards into the model requires a generator.</w:t>
+        <w:t>The limitations of the labelled data</w:t>
+      </w:r>
+    </w:p>
+    <w:p/>
+    <w:p>
+      <w:r>
+        <w:t>Sensible baseline: assume everything is NULL.</w:t>
+      </w:r>
+      <w:r>
+        <w:t xml:space="preserve"> The non-null-labels metric.</w:t>
+      </w:r>
+    </w:p>
+    <w:p/>
+    <w:p>
+      <w:pPr>
+        <w:pStyle w:val="Heading3"/>
+      </w:pPr>
+      <w:r>
+        <w:t>Cross-validation</w:t>
+      </w:r>
+    </w:p>
+    <w:p/>
+    <w:p>
+      <w:pPr>
+        <w:pStyle w:val="Heading3"/>
+      </w:pPr>
+      <w:r>
+        <w:t>Validation on unseen data</w:t>
       </w:r>
     </w:p>
     <w:p/>
@@ -8519,118 +8534,112 @@
       <w:pPr>
         <w:pStyle w:val="Heading2"/>
       </w:pPr>
-      <w:bookmarkStart w:id="58" w:name="_Toc521587240"/>
-      <w:r>
-        <w:t>Model cross-validation</w:t>
+      <w:bookmarkStart w:id="58" w:name="_Toc521587241"/>
+      <w:r>
+        <w:t>Overall evaluation</w:t>
       </w:r>
       <w:bookmarkEnd w:id="58"/>
     </w:p>
     <w:p/>
     <w:p>
       <w:r>
-        <w:t>The limitations of the labelled data</w:t>
-      </w:r>
-    </w:p>
-    <w:p/>
-    <w:p>
-      <w:r>
-        <w:t>Sensible baseline: assume everything is NULL.</w:t>
-      </w:r>
-    </w:p>
-    <w:p/>
+        <w:t>Something in context of the GUI</w:t>
+      </w:r>
+    </w:p>
+    <w:p>
+      <w:pPr>
+        <w:pStyle w:val="Heading1"/>
+      </w:pPr>
+      <w:bookmarkStart w:id="59" w:name="_Toc521587242"/>
+      <w:r>
+        <w:t>Summary and Conclusions</w:t>
+      </w:r>
+      <w:bookmarkEnd w:id="59"/>
+    </w:p>
     <w:p>
       <w:pPr>
         <w:pStyle w:val="Heading2"/>
       </w:pPr>
-      <w:bookmarkStart w:id="59" w:name="_Toc521587241"/>
-      <w:r>
-        <w:t>Overall evaluation</w:t>
-      </w:r>
-      <w:bookmarkEnd w:id="59"/>
-    </w:p>
-    <w:p/>
-    <w:p>
-      <w:r>
-        <w:t>Something in context of the GUI</w:t>
+      <w:bookmarkStart w:id="60" w:name="_Toc521587243"/>
+      <w:r>
+        <w:t>Pre-processing is hard</w:t>
+      </w:r>
+      <w:bookmarkEnd w:id="60"/>
+    </w:p>
+    <w:p/>
+    <w:p>
+      <w:r>
+        <w:t>What to do with the metadata? Don’t want to train on it, but do want it to appear.</w:t>
+      </w:r>
+    </w:p>
+    <w:p/>
+    <w:p>
+      <w:pPr>
+        <w:pStyle w:val="Heading2"/>
+      </w:pPr>
+      <w:bookmarkStart w:id="61" w:name="_Ref521576199"/>
+      <w:bookmarkStart w:id="62" w:name="_Toc521587244"/>
+      <w:r>
+        <w:t>Labelling is hard</w:t>
+      </w:r>
+      <w:bookmarkEnd w:id="61"/>
+      <w:bookmarkEnd w:id="62"/>
+    </w:p>
+    <w:p/>
+    <w:p>
+      <w:r>
+        <w:t>Interpolation algorithm won’t abandon one interpolation for a better one – first-found bias</w:t>
+      </w:r>
+      <w:r>
+        <w:t xml:space="preserve"> for overlaps</w:t>
+      </w:r>
+      <w:r>
+        <w:t>, location bias</w:t>
+      </w:r>
+    </w:p>
+    <w:p>
+      <w:pPr>
+        <w:pStyle w:val="Heading2"/>
+      </w:pPr>
+      <w:bookmarkStart w:id="63" w:name="_Toc521587245"/>
+      <w:r>
+        <w:t>Sentence tokenization is hard</w:t>
+      </w:r>
+      <w:bookmarkEnd w:id="63"/>
+    </w:p>
+    <w:p/>
+    <w:p>
+      <w:r>
+        <w:t>Taught specific abbreviations to the tokenizer. Still bugs outstanding.</w:t>
+      </w:r>
+    </w:p>
+    <w:p/>
+    <w:p>
+      <w:pPr>
+        <w:pStyle w:val="Heading2"/>
+      </w:pPr>
+      <w:r>
+        <w:t>Unfinished work</w:t>
+      </w:r>
+    </w:p>
+    <w:p/>
+    <w:p>
+      <w:r>
+        <w:t>Viterbi. Full model.</w:t>
+      </w:r>
+      <w:r>
+        <w:t xml:space="preserve"> Samtla integration.</w:t>
       </w:r>
     </w:p>
     <w:p>
       <w:pPr>
         <w:pStyle w:val="Heading1"/>
       </w:pPr>
-      <w:bookmarkStart w:id="60" w:name="_Toc521587242"/>
-      <w:r>
-        <w:t>Summary and Conclusions</w:t>
-      </w:r>
-      <w:bookmarkEnd w:id="60"/>
-    </w:p>
-    <w:p>
-      <w:pPr>
-        <w:pStyle w:val="Heading2"/>
-      </w:pPr>
-      <w:bookmarkStart w:id="61" w:name="_Toc521587243"/>
-      <w:r>
-        <w:t>Pre-processing is hard</w:t>
-      </w:r>
-      <w:bookmarkEnd w:id="61"/>
-    </w:p>
-    <w:p/>
-    <w:p>
-      <w:r>
-        <w:t>What to do with the metadata? Don’t want to train on it, but do want it to appear.</w:t>
-      </w:r>
-    </w:p>
-    <w:p/>
-    <w:p>
-      <w:pPr>
-        <w:pStyle w:val="Heading2"/>
-      </w:pPr>
-      <w:bookmarkStart w:id="62" w:name="_Ref521576199"/>
-      <w:bookmarkStart w:id="63" w:name="_Toc521587244"/>
-      <w:r>
-        <w:t>Labelling is hard</w:t>
-      </w:r>
-      <w:bookmarkEnd w:id="62"/>
-      <w:bookmarkEnd w:id="63"/>
-    </w:p>
-    <w:p/>
-    <w:p>
-      <w:r>
-        <w:t>Interpolation algorithm won’t abandon one interpolation for a better one – first-found bias</w:t>
-      </w:r>
-      <w:r>
-        <w:t xml:space="preserve"> for overlaps</w:t>
-      </w:r>
-      <w:r>
-        <w:t>, location bias</w:t>
-      </w:r>
-    </w:p>
-    <w:p>
-      <w:pPr>
-        <w:pStyle w:val="Heading2"/>
-      </w:pPr>
-      <w:bookmarkStart w:id="64" w:name="_Toc521587245"/>
-      <w:r>
-        <w:lastRenderedPageBreak/>
-        <w:t>Sentence tokenization is hard</w:t>
+      <w:bookmarkStart w:id="64" w:name="_Toc521587246"/>
+      <w:r>
+        <w:t>References</w:t>
       </w:r>
       <w:bookmarkEnd w:id="64"/>
-    </w:p>
-    <w:p/>
-    <w:p>
-      <w:r>
-        <w:t>Taught specific abbreviations to the tokenizer. Still bugs outstanding.</w:t>
-      </w:r>
-    </w:p>
-    <w:p>
-      <w:pPr>
-        <w:pStyle w:val="Heading1"/>
-      </w:pPr>
-      <w:bookmarkStart w:id="65" w:name="_Toc521587246"/>
-      <w:r>
-        <w:t>References</w:t>
-      </w:r>
-      <w:bookmarkEnd w:id="65"/>
     </w:p>
     <w:p/>
     <w:p>
@@ -8652,11 +8661,11 @@
       <w:pPr>
         <w:pStyle w:val="Heading1"/>
       </w:pPr>
-      <w:bookmarkStart w:id="66" w:name="_Toc521587247"/>
+      <w:bookmarkStart w:id="65" w:name="_Toc521587247"/>
       <w:r>
         <w:t>User Manual</w:t>
       </w:r>
-      <w:bookmarkEnd w:id="66"/>
+      <w:bookmarkEnd w:id="65"/>
     </w:p>
     <w:p/>
     <w:p>
@@ -8678,8 +8687,8 @@
       <w:pPr>
         <w:pStyle w:val="Heading1"/>
       </w:pPr>
-      <w:bookmarkStart w:id="67" w:name="_Ref521061060"/>
-      <w:bookmarkStart w:id="68" w:name="_Toc521587248"/>
+      <w:bookmarkStart w:id="66" w:name="_Ref521061060"/>
+      <w:bookmarkStart w:id="67" w:name="_Toc521587248"/>
       <w:r>
         <w:t>Appendix</w:t>
       </w:r>
@@ -8689,8 +8698,8 @@
       <w:r>
         <w:t>: Code</w:t>
       </w:r>
+      <w:bookmarkEnd w:id="66"/>
       <w:bookmarkEnd w:id="67"/>
-      <w:bookmarkEnd w:id="68"/>
     </w:p>
     <w:p/>
     <w:p>
@@ -8712,37 +8721,51 @@
       <w:pPr>
         <w:pStyle w:val="Heading1"/>
       </w:pPr>
-      <w:bookmarkStart w:id="69" w:name="_Ref521568652"/>
-      <w:bookmarkStart w:id="70" w:name="_Toc521587249"/>
+      <w:bookmarkStart w:id="68" w:name="_Ref521568652"/>
+      <w:bookmarkStart w:id="69" w:name="_Toc521587249"/>
       <w:r>
         <w:t>Appendix B: List of Invoke tasks</w:t>
       </w:r>
+      <w:bookmarkEnd w:id="68"/>
       <w:bookmarkEnd w:id="69"/>
+    </w:p>
+    <w:p/>
+    <w:p>
+      <w:pPr>
+        <w:rPr>
+          <w:b/>
+          <w:color w:val="FF0000"/>
+        </w:rPr>
+      </w:pPr>
+      <w:r>
+        <w:rPr>
+          <w:b/>
+          <w:color w:val="FF0000"/>
+        </w:rPr>
+        <w:t>Update</w:t>
+      </w:r>
+      <w:r>
+        <w:rPr>
+          <w:b/>
+          <w:color w:val="FF0000"/>
+        </w:rPr>
+        <w:t xml:space="preserve"> with new tasks</w:t>
+      </w:r>
+      <w:bookmarkStart w:id="70" w:name="_GoBack"/>
       <w:bookmarkEnd w:id="70"/>
     </w:p>
-    <w:p/>
-    <w:p>
-      <w:r>
-        <w:t>Table 1 comprises a list of Invoke tasks which could be started within the project, along with a description of the work that they did. The tasks are a combination of environment setup, running automated tests, and the ‘business logic’ of the code – the downloading and processing of Named Entities and Hansard debates. Having one clean, uniform interface for all these tasks greatly simplified the workflow when parts of the pipeline had to be re-run, without the overhead of creating a GUI or integrating with one. Also, having pre-requisites in code avoids the need for repetition. For example, the unit tests are not run unless the virtual environment is set up, and the static type-checker has run already. These tasks are both listed as pre-requisites of the ‘test’ task in Invoke.</w:t>
-      </w:r>
-    </w:p>
-    <w:p/>
-    <w:p>
-      <w:pPr>
-        <w:pStyle w:val="Caption"/>
-        <w:keepNext/>
-      </w:pPr>
+    <w:p>
+      <w:r>
+        <w:fldChar w:fldCharType="begin"/>
+      </w:r>
+      <w:r>
+        <w:instrText xml:space="preserve"> REF _Ref522269834 \h </w:instrText>
+      </w:r>
+      <w:r>
+        <w:fldChar w:fldCharType="separate"/>
+      </w:r>
       <w:r>
         <w:t xml:space="preserve">Table </w:t>
-      </w:r>
-      <w:r>
-        <w:fldChar w:fldCharType="begin"/>
-      </w:r>
-      <w:r>
-        <w:instrText xml:space="preserve"> SEQ Table \* ARABIC </w:instrText>
-      </w:r>
-      <w:r>
-        <w:fldChar w:fldCharType="separate"/>
       </w:r>
       <w:r>
         <w:rPr>
@@ -8753,6 +8776,33 @@
       <w:r>
         <w:fldChar w:fldCharType="end"/>
       </w:r>
+      <w:r>
+        <w:t xml:space="preserve"> comprises a list of Invoke tasks which could be started within the project, along with a description of the work that they did. The tasks are a combination of environment setup, </w:t>
+      </w:r>
+      <w:r>
+        <w:lastRenderedPageBreak/>
+        <w:t>running automated tests, and the ‘business logic’ of the code – the downloading and processing of Named Entities and Hansard debates. Having one clean, uniform interface for all these tasks greatly simplified the workflow when parts of the pipeline had to be re-run, without the overhead of creating a GUI or integrating with one. Also, having pre-requisites in code avoids the need for repetition. For example, the unit tests are not run unless the virtual environment is set up, and the static type-checker has run already. These tasks are both listed as pre-requisites of the ‘test’ task in Invoke.</w:t>
+      </w:r>
+    </w:p>
+    <w:p/>
+    <w:p>
+      <w:pPr>
+        <w:pStyle w:val="Caption"/>
+        <w:keepNext/>
+      </w:pPr>
+      <w:bookmarkStart w:id="71" w:name="_Ref522269834"/>
+      <w:r>
+        <w:t xml:space="preserve">Table </w:t>
+      </w:r>
+      <w:fldSimple w:instr=" SEQ Table \* ARABIC ">
+        <w:r>
+          <w:rPr>
+            <w:noProof/>
+          </w:rPr>
+          <w:t>5</w:t>
+        </w:r>
+      </w:fldSimple>
+      <w:bookmarkEnd w:id="71"/>
       <w:r>
         <w:t xml:space="preserve"> List of Invoke tasks used to drive the pipeline</w:t>
       </w:r>
@@ -8923,7 +8973,6 @@
           </w:tcPr>
           <w:p>
             <w:r>
-              <w:lastRenderedPageBreak/>
               <w:t>char-ner-rehash-datasets</w:t>
             </w:r>
           </w:p>
@@ -9099,7 +9148,11 @@
           </w:tcPr>
           <w:p>
             <w:r>
-              <w:t>Display one Hansard debate, with every character tagged by the interpolator as 0 (null), 1 (location), 2 (organization) or 3 (person)</w:t>
+              <w:t xml:space="preserve">Display one Hansard debate, with every character tagged by the interpolator as </w:t>
+            </w:r>
+            <w:r>
+              <w:lastRenderedPageBreak/>
+              <w:t>0 (null), 1 (location), 2 (organization) or 3 (person)</w:t>
             </w:r>
           </w:p>
         </w:tc>
@@ -9111,6 +9164,7 @@
           </w:tcPr>
           <w:p>
             <w:r>
+              <w:lastRenderedPageBreak/>
               <w:t>hansard-download-all</w:t>
             </w:r>
           </w:p>
@@ -9299,11 +9353,7 @@
               <w:t>ences there are in each dataset</w:t>
             </w:r>
             <w:r>
-              <w:t xml:space="preserve"> and write out to file for easy retrieval. This information is used </w:t>
-            </w:r>
-            <w:r>
-              <w:lastRenderedPageBreak/>
-              <w:t>to estimate to the user how long the tensor creation will take.</w:t>
+              <w:t xml:space="preserve"> and write out to file for easy retrieval. This information is used to estimate to the user how long the tensor creation will take.</w:t>
             </w:r>
           </w:p>
         </w:tc>
@@ -9315,7 +9365,6 @@
           </w:tcPr>
           <w:p>
             <w:r>
-              <w:lastRenderedPageBreak/>
               <w:t>model-minify-toy</w:t>
             </w:r>
           </w:p>
@@ -9432,7 +9481,11 @@
           </w:tcPr>
           <w:p>
             <w:r>
-              <w:t>Only do post-processing, data cleansing tasks on companies data, to assist with iteratively improving the cleaning algorithm</w:t>
+              <w:t xml:space="preserve">Only do post-processing, data cleansing tasks on companies data, to assist with </w:t>
+            </w:r>
+            <w:r>
+              <w:lastRenderedPageBreak/>
+              <w:t>iteratively improving the cleaning algorithm</w:t>
             </w:r>
           </w:p>
         </w:tc>
@@ -9444,6 +9497,7 @@
           </w:tcPr>
           <w:p>
             <w:r>
+              <w:lastRenderedPageBreak/>
               <w:t>ne-data-people-download-process</w:t>
             </w:r>
           </w:p>
@@ -9595,11 +9649,7 @@
     <w:p/>
     <w:p>
       <w:r>
-        <w:t xml:space="preserve">Each task in invoke called out to something else; most tasks invoked a library function from elsewhere in the code base, while some invoked shell commands, for example to de-duplicate and sort the Named Entity lists. In this case, it is faster for the shell to call a GNU C binary and use the ‘sort’ and ‘uniq’ commands, than to use similar functionality in Python. </w:t>
-      </w:r>
-      <w:r>
-        <w:lastRenderedPageBreak/>
-        <w:t>Using the tasks.py file as a dispatcher, without it containing any processing logic itself, ensured that it remained easy to understand and reason with as the project grew.</w:t>
+        <w:t>Each task in invoke called out to something else; most tasks invoked a library function from elsewhere in the code base, while some invoked shell commands, for example to de-duplicate and sort the Named Entity lists. In this case, it is faster for the shell to call a GNU C binary and use the ‘sort’ and ‘uniq’ commands, than to use similar functionality in Python. Using the tasks.py file as a dispatcher, without it containing any processing logic itself, ensured that it remained easy to understand and reason with as the project grew.</w:t>
       </w:r>
     </w:p>
     <w:p/>
@@ -9634,16 +9684,16 @@
       <w:pPr>
         <w:pStyle w:val="Heading1"/>
       </w:pPr>
-      <w:bookmarkStart w:id="71" w:name="_Ref521578620"/>
-      <w:bookmarkStart w:id="72" w:name="_Toc521587250"/>
+      <w:bookmarkStart w:id="72" w:name="_Ref521578620"/>
+      <w:bookmarkStart w:id="73" w:name="_Toc521587250"/>
       <w:r>
         <w:t xml:space="preserve">Appendix C: </w:t>
       </w:r>
       <w:r>
         <w:t>What’s My Work</w:t>
       </w:r>
-      <w:bookmarkEnd w:id="71"/>
       <w:bookmarkEnd w:id="72"/>
+      <w:bookmarkEnd w:id="73"/>
     </w:p>
     <w:p/>
     <w:p>
@@ -11724,6 +11774,7 @@
   <w:style w:type="character" w:default="1" w:styleId="DefaultParagraphFont">
     <w:name w:val="Default Paragraph Font"/>
     <w:uiPriority w:val="1"/>
+    <w:semiHidden/>
     <w:unhideWhenUsed/>
   </w:style>
   <w:style w:type="table" w:default="1" w:styleId="TableNormal">
@@ -12434,7 +12485,7 @@
 </file>
 
 <file path=customXml/itemProps1.xml><?xml version="1.0" encoding="utf-8"?>
-<ds:datastoreItem xmlns:ds="http://schemas.openxmlformats.org/officeDocument/2006/customXml" ds:itemID="{3955AA06-02B2-0047-89C8-74A5C5978A3C}">
+<ds:datastoreItem xmlns:ds="http://schemas.openxmlformats.org/officeDocument/2006/customXml" ds:itemID="{78E7A0D3-74B2-2B45-98E0-57286EEEF777}">
   <ds:schemaRefs>
     <ds:schemaRef ds:uri="http://schemas.openxmlformats.org/officeDocument/2006/bibliography"/>
   </ds:schemaRefs>

</xml_diff>

<commit_message>
Install flask for simple-gui
</commit_message>
<xml_diff>
--- a/docs/REP_RalphM_CS.docx
+++ b/docs/REP_RalphM_CS.docx
@@ -1063,13 +1063,8 @@
         <w:t>help</w:t>
       </w:r>
       <w:r>
-        <w:t xml:space="preserve"> throughout this </w:t>
-      </w:r>
-      <w:proofErr w:type="gramStart"/>
-      <w:r>
-        <w:t>Master’s</w:t>
-      </w:r>
-      <w:proofErr w:type="gramEnd"/>
+        <w:t xml:space="preserve"> throughout this Master’s</w:t>
+      </w:r>
       <w:r>
         <w:t xml:space="preserve"> programme, while she worked on her own</w:t>
       </w:r>
@@ -4632,15 +4627,7 @@
         <w:t xml:space="preserve"> however this API is largely undocumented and was not available at the start of this project.</w:t>
       </w:r>
       <w:r>
-        <w:t xml:space="preserve"> Instead, I used the They Work </w:t>
-      </w:r>
-      <w:proofErr w:type="gramStart"/>
-      <w:r>
-        <w:t>For</w:t>
-      </w:r>
-      <w:proofErr w:type="gramEnd"/>
-      <w:r>
-        <w:t xml:space="preserve"> You API,</w:t>
+        <w:t xml:space="preserve"> Instead, I used the They Work For You API,</w:t>
       </w:r>
       <w:r>
         <w:rPr>
@@ -5252,14 +5239,24 @@
       <w:r>
         <w:t xml:space="preserve">Figure </w:t>
       </w:r>
-      <w:fldSimple w:instr=" SEQ Figure \* ARABIC ">
-        <w:r>
-          <w:rPr>
-            <w:noProof/>
-          </w:rPr>
-          <w:t>1</w:t>
-        </w:r>
-      </w:fldSimple>
+      <w:r>
+        <w:fldChar w:fldCharType="begin"/>
+      </w:r>
+      <w:r>
+        <w:instrText xml:space="preserve"> SEQ Figure \* ARABIC </w:instrText>
+      </w:r>
+      <w:r>
+        <w:fldChar w:fldCharType="separate"/>
+      </w:r>
+      <w:r>
+        <w:rPr>
+          <w:noProof/>
+        </w:rPr>
+        <w:t>1</w:t>
+      </w:r>
+      <w:r>
+        <w:fldChar w:fldCharType="end"/>
+      </w:r>
       <w:bookmarkEnd w:id="11"/>
       <w:r>
         <w:t xml:space="preserve"> pipeline data processing model</w:t>
@@ -5293,11 +5290,9 @@
       <w:r>
         <w:t>For locations, the CONLL2003 English dataset was used, together with DBPedia resources of type ‘</w:t>
       </w:r>
-      <w:proofErr w:type="gramStart"/>
       <w:r>
         <w:t>dbo:Place</w:t>
       </w:r>
-      <w:proofErr w:type="gramEnd"/>
       <w:r>
         <w:t xml:space="preserve">’. For Organizations, the Amex, Nasdaq and NYSE Stock Exchange company listings were downloaded in Comma Separated Value (CSV) format, as was similar data from the London Stock Exchange, the CONLL2003 English dataset, and </w:t>
       </w:r>
@@ -5305,11 +5300,9 @@
         <w:lastRenderedPageBreak/>
         <w:t>DBPedia’s ‘</w:t>
       </w:r>
-      <w:proofErr w:type="gramStart"/>
       <w:r>
         <w:t>dbo:Organisation</w:t>
       </w:r>
-      <w:proofErr w:type="gramEnd"/>
       <w:r>
         <w:t>’ type. For people, the CONLL2003 English dataset and DBPedia ‘dbo:Person’ type were used, and the New York City Most Popular Baby Names data from Kaggle.</w:t>
       </w:r>
@@ -5397,14 +5390,24 @@
       <w:r>
         <w:t xml:space="preserve">Table </w:t>
       </w:r>
-      <w:fldSimple w:instr=" SEQ Table \* ARABIC ">
-        <w:r>
-          <w:rPr>
-            <w:noProof/>
-          </w:rPr>
-          <w:t>1</w:t>
-        </w:r>
-      </w:fldSimple>
+      <w:r>
+        <w:fldChar w:fldCharType="begin"/>
+      </w:r>
+      <w:r>
+        <w:instrText xml:space="preserve"> SEQ Table \* ARABIC </w:instrText>
+      </w:r>
+      <w:r>
+        <w:fldChar w:fldCharType="separate"/>
+      </w:r>
+      <w:r>
+        <w:rPr>
+          <w:noProof/>
+        </w:rPr>
+        <w:t>1</w:t>
+      </w:r>
+      <w:r>
+        <w:fldChar w:fldCharType="end"/>
+      </w:r>
       <w:bookmarkEnd w:id="14"/>
       <w:r>
         <w:t xml:space="preserve"> % of NE data from DBPedia</w:t>
@@ -5608,15 +5611,7 @@
         <w:t xml:space="preserve">Step 4. </w:t>
       </w:r>
       <w:r>
-        <w:t xml:space="preserve">To download the Hansards in a programmatic manner, the TheyWorkForYou API was chosen. This was on the basis of its </w:t>
-      </w:r>
-      <w:proofErr w:type="gramStart"/>
-      <w:r>
-        <w:t>high quality</w:t>
-      </w:r>
-      <w:proofErr w:type="gramEnd"/>
-      <w:r>
-        <w:t xml:space="preserve"> documentation, and the availability of Hansard debates in XML format, with enriched metadata tags (created using a Perl parser which ran over the source PDF Hansard documents originally available on the UK Parliament website) naming each speaker and detailing their constituency and party. Unfortunately, there was not time in this project to make use of this extra metadata.</w:t>
+        <w:t>To download the Hansards in a programmatic manner, the TheyWorkForYou API was chosen. This was on the basis of its high quality documentation, and the availability of Hansard debates in XML format, with enriched metadata tags (created using a Perl parser which ran over the source PDF Hansard documents originally available on the UK Parliament website) naming each speaker and detailing their constituency and party. Unfortunately, there was not time in this project to make use of this extra metadata.</w:t>
       </w:r>
     </w:p>
     <w:p/>
@@ -5627,13 +5622,8 @@
       <w:r>
         <w:t xml:space="preserve"> </w:t>
       </w:r>
-      <w:proofErr w:type="gramStart"/>
-      <w:r>
-        <w:t>concurrent.futures</w:t>
-      </w:r>
-      <w:proofErr w:type="gramEnd"/>
-      <w:r>
-        <w:t>.ThreadPoolExecutor</w:t>
+      <w:r>
+        <w:t>concurrent.futures.ThreadPoolExecutor</w:t>
       </w:r>
       <w:r>
         <w:t xml:space="preserve"> implementation was chosen</w:t>
@@ -5685,15 +5675,7 @@
         <w:t>attempts with</w:t>
       </w:r>
       <w:r>
-        <w:t xml:space="preserve"> </w:t>
-      </w:r>
-      <w:proofErr w:type="gramStart"/>
-      <w:r>
-        <w:t>bleach.clean</w:t>
-      </w:r>
-      <w:proofErr w:type="gramEnd"/>
-      <w:r>
-        <w:t>,</w:t>
+        <w:t xml:space="preserve"> bleach.clean,</w:t>
       </w:r>
       <w:r>
         <w:rPr>
@@ -5862,7 +5844,7 @@
           <v:shape id="_x0000_i1030" type="#_x0000_t75" alt="" style="width:451pt;height:174pt;mso-width-percent:0;mso-height-percent:0;mso-width-percent:0;mso-height-percent:0" o:ole="">
             <v:imagedata r:id="rId11" o:title=""/>
           </v:shape>
-          <o:OLEObject Type="Embed" ProgID="Word.Document.8" ShapeID="_x0000_i1030" DrawAspect="Content" ObjectID="_1596021825" r:id="rId12">
+          <o:OLEObject Type="Embed" ProgID="Word.Document.8" ShapeID="_x0000_i1030" DrawAspect="Content" ObjectID="_1596023134" r:id="rId12">
             <o:FieldCodes>\s</o:FieldCodes>
           </o:OLEObject>
         </w:object>
@@ -5876,14 +5858,24 @@
       <w:r>
         <w:t xml:space="preserve">Code Snippet </w:t>
       </w:r>
-      <w:fldSimple w:instr=" SEQ Code_Snippet \* ARABIC ">
-        <w:r>
-          <w:rPr>
-            <w:noProof/>
-          </w:rPr>
-          <w:t>1</w:t>
-        </w:r>
-      </w:fldSimple>
+      <w:r>
+        <w:fldChar w:fldCharType="begin"/>
+      </w:r>
+      <w:r>
+        <w:instrText xml:space="preserve"> SEQ Code_Snippet \* ARABIC </w:instrText>
+      </w:r>
+      <w:r>
+        <w:fldChar w:fldCharType="separate"/>
+      </w:r>
+      <w:r>
+        <w:rPr>
+          <w:noProof/>
+        </w:rPr>
+        <w:t>1</w:t>
+      </w:r>
+      <w:r>
+        <w:fldChar w:fldCharType="end"/>
+      </w:r>
       <w:bookmarkEnd w:id="20"/>
       <w:r>
         <w:t xml:space="preserve"> NLTK Punkt tokenizer prepared with some common abbreviations.</w:t>
@@ -6021,14 +6013,24 @@
       <w:r>
         <w:t xml:space="preserve">Figure </w:t>
       </w:r>
-      <w:fldSimple w:instr=" SEQ Figure \* ARABIC ">
-        <w:r>
-          <w:rPr>
-            <w:noProof/>
-          </w:rPr>
-          <w:t>2</w:t>
-        </w:r>
-      </w:fldSimple>
+      <w:r>
+        <w:fldChar w:fldCharType="begin"/>
+      </w:r>
+      <w:r>
+        <w:instrText xml:space="preserve"> SEQ Figure \* ARABIC </w:instrText>
+      </w:r>
+      <w:r>
+        <w:fldChar w:fldCharType="separate"/>
+      </w:r>
+      <w:r>
+        <w:rPr>
+          <w:noProof/>
+        </w:rPr>
+        <w:t>2</w:t>
+      </w:r>
+      <w:r>
+        <w:fldChar w:fldCharType="end"/>
+      </w:r>
       <w:bookmarkEnd w:id="21"/>
       <w:r>
         <w:t xml:space="preserve"> chunking process</w:t>
@@ -6223,7 +6225,7 @@
           <v:shape id="_x0000_i1029" type="#_x0000_t75" alt="" style="width:468pt;height:78pt;mso-width-percent:0;mso-height-percent:0;mso-width-percent:0;mso-height-percent:0" o:ole="">
             <v:imagedata r:id="rId14" o:title=""/>
           </v:shape>
-          <o:OLEObject Type="Embed" ProgID="Word.Document.12" ShapeID="_x0000_i1029" DrawAspect="Content" ObjectID="_1596021826" r:id="rId15">
+          <o:OLEObject Type="Embed" ProgID="Word.Document.12" ShapeID="_x0000_i1029" DrawAspect="Content" ObjectID="_1596023135" r:id="rId15">
             <o:FieldCodes>\s</o:FieldCodes>
           </o:OLEObject>
         </w:object>
@@ -6237,14 +6239,24 @@
       <w:r>
         <w:t xml:space="preserve">Code Snippet </w:t>
       </w:r>
-      <w:fldSimple w:instr=" SEQ Code_Snippet \* ARABIC ">
-        <w:r>
-          <w:rPr>
-            <w:noProof/>
-          </w:rPr>
-          <w:t>2</w:t>
-        </w:r>
-      </w:fldSimple>
+      <w:r>
+        <w:fldChar w:fldCharType="begin"/>
+      </w:r>
+      <w:r>
+        <w:instrText xml:space="preserve"> SEQ Code_Snippet \* ARABIC </w:instrText>
+      </w:r>
+      <w:r>
+        <w:fldChar w:fldCharType="separate"/>
+      </w:r>
+      <w:r>
+        <w:rPr>
+          <w:noProof/>
+        </w:rPr>
+        <w:t>2</w:t>
+      </w:r>
+      <w:r>
+        <w:fldChar w:fldCharType="end"/>
+      </w:r>
       <w:bookmarkEnd w:id="24"/>
       <w:r>
         <w:t xml:space="preserve"> Interpolated Hansard text sample</w:t>
@@ -6437,14 +6449,24 @@
       <w:r>
         <w:t xml:space="preserve">Figure </w:t>
       </w:r>
-      <w:fldSimple w:instr=" SEQ Figure \* ARABIC ">
-        <w:r>
-          <w:rPr>
-            <w:noProof/>
-          </w:rPr>
-          <w:t>3</w:t>
-        </w:r>
-      </w:fldSimple>
+      <w:r>
+        <w:fldChar w:fldCharType="begin"/>
+      </w:r>
+      <w:r>
+        <w:instrText xml:space="preserve"> SEQ Figure \* ARABIC </w:instrText>
+      </w:r>
+      <w:r>
+        <w:fldChar w:fldCharType="separate"/>
+      </w:r>
+      <w:r>
+        <w:rPr>
+          <w:noProof/>
+        </w:rPr>
+        <w:t>3</w:t>
+      </w:r>
+      <w:r>
+        <w:fldChar w:fldCharType="end"/>
+      </w:r>
       <w:bookmarkEnd w:id="27"/>
       <w:r>
         <w:t xml:space="preserve"> Interpolation algorithm</w:t>
@@ -6496,15 +6518,7 @@
     <w:p/>
     <w:p>
       <w:r>
-        <w:t xml:space="preserve">To avoid this, all the debates’ file names (including the date on which they were spoken in parliament and the subject of the debate) were hashed using Python’s built-in hashing implementation. The file names are strings, and Python’s in-built </w:t>
-      </w:r>
-      <w:proofErr w:type="gramStart"/>
-      <w:r>
-        <w:t>hash(</w:t>
-      </w:r>
-      <w:proofErr w:type="gramEnd"/>
-      <w:r>
-        <w:t>) function takes each character, converts to an integer, and then uses exponentiation and addition to combine them.</w:t>
+        <w:t>To avoid this, all the debates’ file names (including the date on which they were spoken in parliament and the subject of the debate) were hashed using Python’s built-in hashing implementation. The file names are strings, and Python’s in-built hash() function takes each character, converts to an integer, and then uses exponentiation and addition to combine them.</w:t>
       </w:r>
       <w:r>
         <w:t xml:space="preserve"> The modulo of the resulting integer was taken with respect to the number of buckets (which was set at 320), resulting in buckets of equal numbers of debates which are</w:t>
@@ -6597,10 +6611,10 @@
           <w:noProof/>
         </w:rPr>
         <w:object w:dxaOrig="9020" w:dyaOrig="6400" w14:anchorId="50897E2C">
-          <v:shape id="_x0000_i1028" type="#_x0000_t75" alt="" style="width:451.05pt;height:319.9pt;mso-width-percent:0;mso-height-percent:0;mso-width-percent:0;mso-height-percent:0" o:ole="">
+          <v:shape id="_x0000_i1028" type="#_x0000_t75" alt="" style="width:451pt;height:320pt;mso-width-percent:0;mso-height-percent:0;mso-width-percent:0;mso-height-percent:0" o:ole="">
             <v:imagedata r:id="rId17" o:title=""/>
           </v:shape>
-          <o:OLEObject Type="Embed" ProgID="Word.Document.12" ShapeID="_x0000_i1028" DrawAspect="Content" ObjectID="_1596021827" r:id="rId18">
+          <o:OLEObject Type="Embed" ProgID="Word.Document.12" ShapeID="_x0000_i1028" DrawAspect="Content" ObjectID="_1596023136" r:id="rId18">
             <o:FieldCodes>\s</o:FieldCodes>
           </o:OLEObject>
         </w:object>
@@ -6614,14 +6628,24 @@
       <w:r>
         <w:t xml:space="preserve">Code Snippet </w:t>
       </w:r>
-      <w:fldSimple w:instr=" SEQ Code_Snippet \* ARABIC ">
-        <w:r>
-          <w:rPr>
-            <w:noProof/>
-          </w:rPr>
-          <w:t>3</w:t>
-        </w:r>
-      </w:fldSimple>
+      <w:r>
+        <w:fldChar w:fldCharType="begin"/>
+      </w:r>
+      <w:r>
+        <w:instrText xml:space="preserve"> SEQ Code_Snippet \* ARABIC </w:instrText>
+      </w:r>
+      <w:r>
+        <w:fldChar w:fldCharType="separate"/>
+      </w:r>
+      <w:r>
+        <w:rPr>
+          <w:noProof/>
+        </w:rPr>
+        <w:t>3</w:t>
+      </w:r>
+      <w:r>
+        <w:fldChar w:fldCharType="end"/>
+      </w:r>
       <w:bookmarkEnd w:id="30"/>
       <w:r>
         <w:t xml:space="preserve"> Converting</w:t>
@@ -6881,14 +6905,24 @@
       <w:r>
         <w:t xml:space="preserve">Table </w:t>
       </w:r>
-      <w:fldSimple w:instr=" SEQ Table \* ARABIC ">
-        <w:r>
-          <w:rPr>
-            <w:noProof/>
-          </w:rPr>
-          <w:t>2</w:t>
-        </w:r>
-      </w:fldSimple>
+      <w:r>
+        <w:fldChar w:fldCharType="begin"/>
+      </w:r>
+      <w:r>
+        <w:instrText xml:space="preserve"> SEQ Table \* ARABIC </w:instrText>
+      </w:r>
+      <w:r>
+        <w:fldChar w:fldCharType="separate"/>
+      </w:r>
+      <w:r>
+        <w:rPr>
+          <w:noProof/>
+        </w:rPr>
+        <w:t>2</w:t>
+      </w:r>
+      <w:r>
+        <w:fldChar w:fldCharType="end"/>
+      </w:r>
       <w:bookmarkEnd w:id="32"/>
       <w:r>
         <w:t xml:space="preserve"> X tensor dimensions</w:t>
@@ -7045,14 +7079,24 @@
       <w:r>
         <w:t xml:space="preserve">Table </w:t>
       </w:r>
-      <w:fldSimple w:instr=" SEQ Table \* ARABIC ">
-        <w:r>
-          <w:rPr>
-            <w:noProof/>
-          </w:rPr>
-          <w:t>3</w:t>
-        </w:r>
-      </w:fldSimple>
+      <w:r>
+        <w:fldChar w:fldCharType="begin"/>
+      </w:r>
+      <w:r>
+        <w:instrText xml:space="preserve"> SEQ Table \* ARABIC </w:instrText>
+      </w:r>
+      <w:r>
+        <w:fldChar w:fldCharType="separate"/>
+      </w:r>
+      <w:r>
+        <w:rPr>
+          <w:noProof/>
+        </w:rPr>
+        <w:t>3</w:t>
+      </w:r>
+      <w:r>
+        <w:fldChar w:fldCharType="end"/>
+      </w:r>
       <w:bookmarkEnd w:id="33"/>
       <w:r>
         <w:t xml:space="preserve"> Y tensor dimensions</w:t>
@@ -7497,14 +7541,24 @@
       <w:r>
         <w:t xml:space="preserve">Table </w:t>
       </w:r>
-      <w:fldSimple w:instr=" SEQ Table \* ARABIC ">
-        <w:r>
-          <w:rPr>
-            <w:noProof/>
-          </w:rPr>
-          <w:t>4</w:t>
-        </w:r>
-      </w:fldSimple>
+      <w:r>
+        <w:fldChar w:fldCharType="begin"/>
+      </w:r>
+      <w:r>
+        <w:instrText xml:space="preserve"> SEQ Table \* ARABIC </w:instrText>
+      </w:r>
+      <w:r>
+        <w:fldChar w:fldCharType="separate"/>
+      </w:r>
+      <w:r>
+        <w:rPr>
+          <w:noProof/>
+        </w:rPr>
+        <w:t>4</w:t>
+      </w:r>
+      <w:r>
+        <w:fldChar w:fldCharType="end"/>
+      </w:r>
       <w:bookmarkEnd w:id="41"/>
       <w:r>
         <w:t xml:space="preserve"> DBPedia post-processing tasks on Named Entities</w:t>
@@ -7637,7 +7691,6 @@
                 <w:szCs w:val="21"/>
               </w:rPr>
             </w:pPr>
-            <w:proofErr w:type="gramStart"/>
             <w:r>
               <w:rPr>
                 <w:rFonts w:ascii="Menlo" w:eastAsia="Times New Roman" w:hAnsi="Menlo" w:cs="Menlo"/>
@@ -7645,17 +7698,7 @@
                 <w:sz w:val="21"/>
                 <w:szCs w:val="21"/>
               </w:rPr>
-              <w:t>^[</w:t>
-            </w:r>
-            <w:proofErr w:type="gramEnd"/>
-            <w:r>
-              <w:rPr>
-                <w:rFonts w:ascii="Menlo" w:eastAsia="Times New Roman" w:hAnsi="Menlo" w:cs="Menlo"/>
-                <w:color w:val="6A8759"/>
-                <w:sz w:val="21"/>
-                <w:szCs w:val="21"/>
-              </w:rPr>
-              <w:t>!@£$%^&amp;*()0-9 ]+$</w:t>
+              <w:t>^[!@£$%^&amp;*()0-9 ]+$</w:t>
             </w:r>
           </w:p>
           <w:p/>
@@ -7714,7 +7757,6 @@
                 <w:szCs w:val="21"/>
               </w:rPr>
             </w:pPr>
-            <w:proofErr w:type="gramStart"/>
             <w:r>
               <w:rPr>
                 <w:rFonts w:ascii="Menlo" w:hAnsi="Menlo" w:cs="Menlo"/>
@@ -7722,17 +7764,7 @@
                 <w:sz w:val="21"/>
                 <w:szCs w:val="21"/>
               </w:rPr>
-              <w:t>(.*</w:t>
-            </w:r>
-            <w:proofErr w:type="gramEnd"/>
-            <w:r>
-              <w:rPr>
-                <w:rFonts w:ascii="Menlo" w:hAnsi="Menlo" w:cs="Menlo"/>
-                <w:color w:val="6A8759"/>
-                <w:sz w:val="21"/>
-                <w:szCs w:val="21"/>
-              </w:rPr>
-              <w:t>)'{2,}$</w:t>
+              <w:t>(.*)'{2,}$</w:t>
             </w:r>
           </w:p>
           <w:p>
@@ -7938,10 +7970,10 @@
           <w:noProof/>
         </w:rPr>
         <w:object w:dxaOrig="9020" w:dyaOrig="4700" w14:anchorId="1CB85750">
-          <v:shape id="_x0000_i1027" type="#_x0000_t75" alt="" style="width:451.05pt;height:235.05pt;mso-width-percent:0;mso-height-percent:0;mso-width-percent:0;mso-height-percent:0" o:ole="">
+          <v:shape id="_x0000_i1027" type="#_x0000_t75" alt="" style="width:451pt;height:235pt;mso-width-percent:0;mso-height-percent:0;mso-width-percent:0;mso-height-percent:0" o:ole="">
             <v:imagedata r:id="rId19" o:title=""/>
           </v:shape>
-          <o:OLEObject Type="Embed" ProgID="Word.Document.12" ShapeID="_x0000_i1027" DrawAspect="Content" ObjectID="_1596021828" r:id="rId20">
+          <o:OLEObject Type="Embed" ProgID="Word.Document.12" ShapeID="_x0000_i1027" DrawAspect="Content" ObjectID="_1596023137" r:id="rId20">
             <o:FieldCodes>\s</o:FieldCodes>
           </o:OLEObject>
         </w:object>
@@ -7955,14 +7987,24 @@
       <w:r>
         <w:t xml:space="preserve">Code Snippet </w:t>
       </w:r>
-      <w:fldSimple w:instr=" SEQ Code_Snippet \* ARABIC ">
-        <w:r>
-          <w:rPr>
-            <w:noProof/>
-          </w:rPr>
-          <w:t>4</w:t>
-        </w:r>
-      </w:fldSimple>
+      <w:r>
+        <w:fldChar w:fldCharType="begin"/>
+      </w:r>
+      <w:r>
+        <w:instrText xml:space="preserve"> SEQ Code_Snippet \* ARABIC </w:instrText>
+      </w:r>
+      <w:r>
+        <w:fldChar w:fldCharType="separate"/>
+      </w:r>
+      <w:r>
+        <w:rPr>
+          <w:noProof/>
+        </w:rPr>
+        <w:t>4</w:t>
+      </w:r>
+      <w:r>
+        <w:fldChar w:fldCharType="end"/>
+      </w:r>
       <w:bookmarkEnd w:id="44"/>
       <w:r>
         <w:t xml:space="preserve"> logic to avoid re-interpolating overlapping NEs</w:t>
@@ -8132,11 +8174,82 @@
       <w:pPr>
         <w:pStyle w:val="Heading1"/>
       </w:pPr>
-      <w:bookmarkStart w:id="49" w:name="_Toc522276695"/>
+      <w:r>
+        <w:t>Graphical User Interface</w:t>
+      </w:r>
+    </w:p>
+    <w:p/>
+    <w:p>
+      <w:r>
+        <w:t xml:space="preserve">In the original proposal for this project, I had hoped to integrate both the named entity recognition model and the pre-processed Hansard debates into Birkbeck’s Samtla system. However, by the time the data was ready for integration, there was no response from the Samtla team until </w:t>
+      </w:r>
+      <w:r>
+        <w:t>it was too late for any</w:t>
+      </w:r>
+      <w:r>
+        <w:t xml:space="preserve"> integration </w:t>
+      </w:r>
+      <w:r>
+        <w:t>work to take place</w:t>
+      </w:r>
+      <w:r>
+        <w:t xml:space="preserve">. This could possibly have been avoided if I was more pro-active in determining with the Birkbeck Samtla team a deadline by which integration needed to take place – for a more thorough discussion of my plan’s shortcomings, see section </w:t>
+      </w:r>
+      <w:r>
+        <w:fldChar w:fldCharType="begin"/>
+      </w:r>
+      <w:r>
+        <w:instrText xml:space="preserve"> REF _Ref522280259 \r \h </w:instrText>
+      </w:r>
+      <w:r>
+        <w:fldChar w:fldCharType="separate"/>
+      </w:r>
+      <w:r>
+        <w:t>10</w:t>
+      </w:r>
+      <w:r>
+        <w:fldChar w:fldCharType="end"/>
+      </w:r>
+      <w:r>
+        <w:t>.</w:t>
+      </w:r>
+    </w:p>
+    <w:p/>
+    <w:p>
+      <w:r>
+        <w:t xml:space="preserve">As outlined in my proposal, a simple Graphical User Interface(GUI) needed to be created, which would at least contain the following basic functionality: allow a user to see a list of all </w:t>
+      </w:r>
+      <w:r>
+        <w:lastRenderedPageBreak/>
+        <w:t>possible Hansard debates on a given date; allow a user to select a Hansard debate from a given date to display all of its text; The Hansard debate displayed should in some way annotate all Named Entities predicted by the Named Entity model which should be run on the server.</w:t>
+      </w:r>
+      <w:r>
+        <w:t xml:space="preserve"> As this GUI is very much a stub designed to enable demos of the project, no thought is given to the traditional non-functional requirements of performance or security. Performance in particular would be greatly improved with a relational database to index Hansard debates for a particular date, and cached results from the model predictions.</w:t>
+      </w:r>
+    </w:p>
+    <w:p/>
+    <w:p>
+      <w:r>
+        <w:t>Python Flask was chosen as the web-server</w:t>
+      </w:r>
+      <w:r>
+        <w:t>, as it supports Python 3 and is less opinionated than Django.</w:t>
+      </w:r>
+      <w:bookmarkStart w:id="49" w:name="_GoBack"/>
+      <w:bookmarkEnd w:id="49"/>
+    </w:p>
+    <w:p/>
+    <w:p>
+      <w:pPr>
+        <w:pStyle w:val="Heading1"/>
+      </w:pPr>
+      <w:bookmarkStart w:id="50" w:name="_Toc522276695"/>
+      <w:bookmarkStart w:id="51" w:name="_Ref522280259"/>
       <w:r>
         <w:t>Planning</w:t>
       </w:r>
-      <w:bookmarkEnd w:id="49"/>
+      <w:bookmarkEnd w:id="50"/>
+      <w:bookmarkEnd w:id="51"/>
     </w:p>
     <w:p/>
     <w:p>
@@ -8146,28 +8259,38 @@
       <w:r>
         <w:t xml:space="preserve"> No reply re Samtla.</w:t>
       </w:r>
+      <w:r>
+        <w:t xml:space="preserve"> Integration is a risk in all IT projects. </w:t>
+      </w:r>
+      <w:r>
+        <w:rPr>
+          <w:b/>
+          <w:color w:val="FF0000"/>
+        </w:rPr>
+        <w:t>Complete</w:t>
+      </w:r>
     </w:p>
     <w:p>
       <w:pPr>
         <w:pStyle w:val="Heading1"/>
       </w:pPr>
-      <w:bookmarkStart w:id="50" w:name="_Toc522276696"/>
+      <w:bookmarkStart w:id="52" w:name="_Toc522276696"/>
       <w:r>
         <w:t>Testing</w:t>
       </w:r>
-      <w:bookmarkEnd w:id="50"/>
+      <w:bookmarkEnd w:id="52"/>
     </w:p>
     <w:p>
       <w:pPr>
         <w:pStyle w:val="Heading2"/>
       </w:pPr>
-      <w:bookmarkStart w:id="51" w:name="_Ref521568905"/>
-      <w:bookmarkStart w:id="52" w:name="_Toc522276697"/>
+      <w:bookmarkStart w:id="53" w:name="_Ref521568905"/>
+      <w:bookmarkStart w:id="54" w:name="_Toc522276697"/>
       <w:r>
         <w:t>Unit testing</w:t>
       </w:r>
-      <w:bookmarkEnd w:id="51"/>
-      <w:bookmarkEnd w:id="52"/>
+      <w:bookmarkEnd w:id="53"/>
+      <w:bookmarkEnd w:id="54"/>
     </w:p>
     <w:p/>
     <w:p>
@@ -8178,11 +8301,7 @@
         <w:t xml:space="preserve"> In this project, most of the main functions used did not return values directly to the caller, but wrote values out to disk, either as text files, as binary Python pickled data, or as Keras h5 database-files.</w:t>
       </w:r>
       <w:r>
-        <w:t xml:space="preserve"> Similarly, many functions expected their input to be a path to a file on disk, </w:t>
-      </w:r>
-      <w:r>
-        <w:lastRenderedPageBreak/>
-        <w:t xml:space="preserve">from which they would read either text or binary data to continue processing. This approach was taken to support the ‘pipeline’ concept outlined in section </w:t>
+        <w:t xml:space="preserve"> Similarly, many functions expected their input to be a path to a file on disk, from which they would read either text or binary data to continue processing. This approach was taken to support the ‘pipeline’ concept outlined in section </w:t>
       </w:r>
       <w:r>
         <w:fldChar w:fldCharType="begin"/>
@@ -8306,10 +8425,10 @@
           <w:noProof/>
         </w:rPr>
         <w:object w:dxaOrig="4510" w:dyaOrig="1120" w14:anchorId="2169ACF8">
-          <v:shape id="_x0000_i1026" type="#_x0000_t75" alt="" style="width:225.75pt;height:56.05pt;mso-width-percent:0;mso-height-percent:0;mso-width-percent:0;mso-height-percent:0" o:ole="">
+          <v:shape id="_x0000_i1026" type="#_x0000_t75" alt="" style="width:225.95pt;height:56pt;mso-width-percent:0;mso-height-percent:0;mso-width-percent:0;mso-height-percent:0" o:ole="">
             <v:imagedata r:id="rId21" o:title=""/>
           </v:shape>
-          <o:OLEObject Type="Embed" ProgID="Word.Document.12" ShapeID="_x0000_i1026" DrawAspect="Content" ObjectID="_1596021829" r:id="rId22">
+          <o:OLEObject Type="Embed" ProgID="Word.Document.12" ShapeID="_x0000_i1026" DrawAspect="Content" ObjectID="_1596023138" r:id="rId22">
             <o:FieldCodes>\s</o:FieldCodes>
           </o:OLEObject>
         </w:object>
@@ -8319,19 +8438,29 @@
       <w:pPr>
         <w:pStyle w:val="Caption"/>
       </w:pPr>
-      <w:bookmarkStart w:id="53" w:name="_Ref522279574"/>
+      <w:bookmarkStart w:id="55" w:name="_Ref522279574"/>
       <w:r>
         <w:t xml:space="preserve">Code Snippet </w:t>
       </w:r>
-      <w:fldSimple w:instr=" SEQ Code_Snippet \* ARABIC ">
-        <w:r>
-          <w:rPr>
-            <w:noProof/>
-          </w:rPr>
-          <w:t>5</w:t>
-        </w:r>
-      </w:fldSimple>
-      <w:bookmarkEnd w:id="53"/>
+      <w:r>
+        <w:fldChar w:fldCharType="begin"/>
+      </w:r>
+      <w:r>
+        <w:instrText xml:space="preserve"> SEQ Code_Snippet \* ARABIC </w:instrText>
+      </w:r>
+      <w:r>
+        <w:fldChar w:fldCharType="separate"/>
+      </w:r>
+      <w:r>
+        <w:rPr>
+          <w:noProof/>
+        </w:rPr>
+        <w:t>5</w:t>
+      </w:r>
+      <w:r>
+        <w:fldChar w:fldCharType="end"/>
+      </w:r>
+      <w:bookmarkEnd w:id="55"/>
       <w:r>
         <w:t xml:space="preserve"> a regular Pytest unit test</w:t>
       </w:r>
@@ -8342,10 +8471,10 @@
           <w:noProof/>
         </w:rPr>
         <w:object w:dxaOrig="4510" w:dyaOrig="2190" w14:anchorId="7D4AB774">
-          <v:shape id="_x0000_i1025" type="#_x0000_t75" alt="" style="width:225.25pt;height:109.55pt;mso-width-percent:0;mso-height-percent:0;mso-width-percent:0;mso-height-percent:0" o:ole="">
+          <v:shape id="_x0000_i1025" type="#_x0000_t75" alt="" style="width:225.25pt;height:109.5pt;mso-width-percent:0;mso-height-percent:0;mso-width-percent:0;mso-height-percent:0" o:ole="">
             <v:imagedata r:id="rId23" o:title=""/>
           </v:shape>
-          <o:OLEObject Type="Embed" ProgID="Word.Document.12" ShapeID="_x0000_i1025" DrawAspect="Content" ObjectID="_1596021830" r:id="rId24">
+          <o:OLEObject Type="Embed" ProgID="Word.Document.12" ShapeID="_x0000_i1025" DrawAspect="Content" ObjectID="_1596023139" r:id="rId24">
             <o:FieldCodes>\s</o:FieldCodes>
           </o:OLEObject>
         </w:object>
@@ -8355,19 +8484,29 @@
       <w:pPr>
         <w:pStyle w:val="Caption"/>
       </w:pPr>
-      <w:bookmarkStart w:id="54" w:name="_Ref522279575"/>
+      <w:bookmarkStart w:id="56" w:name="_Ref522279575"/>
       <w:r>
         <w:t xml:space="preserve">Code Snippet </w:t>
       </w:r>
-      <w:fldSimple w:instr=" SEQ Code_Snippet \* ARABIC ">
-        <w:r>
-          <w:rPr>
-            <w:noProof/>
-          </w:rPr>
-          <w:t>6</w:t>
-        </w:r>
-      </w:fldSimple>
-      <w:bookmarkEnd w:id="54"/>
+      <w:r>
+        <w:fldChar w:fldCharType="begin"/>
+      </w:r>
+      <w:r>
+        <w:instrText xml:space="preserve"> SEQ Code_Snippet \* ARABIC </w:instrText>
+      </w:r>
+      <w:r>
+        <w:fldChar w:fldCharType="separate"/>
+      </w:r>
+      <w:r>
+        <w:rPr>
+          <w:noProof/>
+        </w:rPr>
+        <w:t>6</w:t>
+      </w:r>
+      <w:r>
+        <w:fldChar w:fldCharType="end"/>
+      </w:r>
+      <w:bookmarkEnd w:id="56"/>
       <w:r>
         <w:t xml:space="preserve"> A Pyfakefs Pytest unit test</w:t>
       </w:r>
@@ -8377,14 +8516,14 @@
       <w:pPr>
         <w:pStyle w:val="Heading2"/>
       </w:pPr>
-      <w:bookmarkStart w:id="55" w:name="_Toc522276698"/>
+      <w:bookmarkStart w:id="57" w:name="_Toc522276698"/>
       <w:r>
         <w:t>Model</w:t>
       </w:r>
       <w:r>
         <w:t xml:space="preserve"> evaluation</w:t>
       </w:r>
-      <w:bookmarkEnd w:id="55"/>
+      <w:bookmarkEnd w:id="57"/>
     </w:p>
     <w:p/>
     <w:p>
@@ -8401,12 +8540,7 @@
         <w:t xml:space="preserve">. Of course, the labelled data used to fit the model was </w:t>
       </w:r>
       <w:r>
-        <w:t>both limited by the contents of its data sources, and by the non-human manner of the lab</w:t>
-      </w:r>
-      <w:bookmarkStart w:id="56" w:name="_GoBack"/>
-      <w:bookmarkEnd w:id="56"/>
-      <w:r>
-        <w:t xml:space="preserve">elling </w:t>
+        <w:t xml:space="preserve">both limited by the contents of its data sources, and by the non-human manner of the labelling </w:t>
       </w:r>
       <w:r>
         <w:t xml:space="preserve">– the labels were ‘interpolated’ </w:t>
@@ -8464,78 +8598,78 @@
       <w:pPr>
         <w:pStyle w:val="Heading3"/>
       </w:pPr>
-      <w:bookmarkStart w:id="57" w:name="_Toc522276699"/>
+      <w:bookmarkStart w:id="58" w:name="_Toc522276699"/>
       <w:r>
         <w:t>The ‘mini’ dataset</w:t>
       </w:r>
-      <w:bookmarkEnd w:id="57"/>
-    </w:p>
-    <w:p/>
-    <w:p>
-      <w:r>
+      <w:bookmarkEnd w:id="58"/>
+    </w:p>
+    <w:p/>
+    <w:p>
+      <w:r>
+        <w:t xml:space="preserve">In order to test out a complete run of the Keras model and verify saving of its state and tracking of its loss scores across epochs, the ‘mini’ dataset was generated. The mini dataset is derived from the ‘toy’ dataset (for which see section </w:t>
+      </w:r>
+      <w:r>
+        <w:fldChar w:fldCharType="begin"/>
+      </w:r>
+      <w:r>
+        <w:instrText xml:space="preserve"> REF _Ref521576975 \r \h </w:instrText>
+      </w:r>
+      <w:r>
+        <w:fldChar w:fldCharType="separate"/>
+      </w:r>
+      <w:r>
+        <w:t>10.2.2</w:t>
+      </w:r>
+      <w:r>
+        <w:fldChar w:fldCharType="end"/>
+      </w:r>
+      <w:r>
+        <w:t>), but in the first dimension of the X and Y tensors, only the first 4000 samples are taken for each dataset. So only 4000 sentences are used for train, dev and test.</w:t>
+      </w:r>
+      <w:r>
+        <w:t xml:space="preserve"> The below figures show the predictably appalling behaviour of this dataset, in terms of accuracy, loss and non-null label accuracy (i.e. accuracy when </w:t>
+      </w:r>
+      <w:r>
+        <w:rPr>
+          <w:i/>
+        </w:rPr>
+        <w:t>not</w:t>
+      </w:r>
+      <w:r>
+        <w:t xml:space="preserve"> using the null label, ‘0’, meaning ‘Not a Named Entity).</w:t>
+      </w:r>
+    </w:p>
+    <w:p/>
+    <w:p>
+      <w:r>
+        <w:t xml:space="preserve">Note that the ‘mini’ model was only run for two epochs. We can see that accuracy rose and loss decreased. However, the non-null label accuracy also decreased – it appears that in the early epochs of the model, the most efficient way to minimise loss is to label every character as 0, the null label. This observation was also borne out in the ‘toy’ dataset, where </w:t>
+      </w:r>
+      <w:r>
+        <w:t>non-null</w:t>
+      </w:r>
+      <w:r>
+        <w:t xml:space="preserve"> label accuracy fell for the first 100k samples or so, before starting to rise.</w:t>
+      </w:r>
+    </w:p>
+    <w:p/>
+    <w:p>
+      <w:r>
+        <w:t>Attempts to ‘predict’ using the mini dataset also matched this observation. The model has a marked preference for the NULL label</w:t>
+      </w:r>
+      <w:r>
+        <w:t>. Indeed, all manual validation done using the mini model returned all NULL labels.</w:t>
+      </w:r>
+    </w:p>
+    <w:p>
+      <w:pPr>
+        <w:keepNext/>
+      </w:pPr>
+      <w:r>
+        <w:rPr>
+          <w:noProof/>
+        </w:rPr>
         <w:lastRenderedPageBreak/>
-        <w:t xml:space="preserve">In order to test out a complete run of the Keras model and verify saving of its state and tracking of its loss scores across epochs, the ‘mini’ dataset was generated. The mini dataset is derived from the ‘toy’ dataset (for which see section </w:t>
-      </w:r>
-      <w:r>
-        <w:fldChar w:fldCharType="begin"/>
-      </w:r>
-      <w:r>
-        <w:instrText xml:space="preserve"> REF _Ref521576975 \r \h </w:instrText>
-      </w:r>
-      <w:r>
-        <w:fldChar w:fldCharType="separate"/>
-      </w:r>
-      <w:r>
-        <w:t>10.2.2</w:t>
-      </w:r>
-      <w:r>
-        <w:fldChar w:fldCharType="end"/>
-      </w:r>
-      <w:r>
-        <w:t>), but in the first dimension of the X and Y tensors, only the first 4000 samples are taken for each dataset. So only 4000 sentences are used for train, dev and test.</w:t>
-      </w:r>
-      <w:r>
-        <w:t xml:space="preserve"> The below figures show the predictably appalling behaviour of this dataset, in terms of accuracy, loss and non-null label accuracy (i.e. accuracy when </w:t>
-      </w:r>
-      <w:r>
-        <w:rPr>
-          <w:i/>
-        </w:rPr>
-        <w:t>not</w:t>
-      </w:r>
-      <w:r>
-        <w:t xml:space="preserve"> using the null label, ‘0’, meaning ‘Not a Named Entity).</w:t>
-      </w:r>
-    </w:p>
-    <w:p/>
-    <w:p>
-      <w:r>
-        <w:t xml:space="preserve">Note that the ‘mini’ model was only run for two epochs. We can see that accuracy rose and loss decreased. However, the non-null label accuracy also decreased – it appears that in the early epochs of the model, the most efficient way to minimise loss is to label every character as 0, the null label. This observation was also borne out in the ‘toy’ dataset, where </w:t>
-      </w:r>
-      <w:r>
-        <w:t>non-null</w:t>
-      </w:r>
-      <w:r>
-        <w:t xml:space="preserve"> label accuracy fell for the first 100k samples or so, before starting to rise.</w:t>
-      </w:r>
-    </w:p>
-    <w:p/>
-    <w:p>
-      <w:r>
-        <w:t>Attempts to ‘predict’ using the mini dataset also matched this observation. The model has a marked preference for the NULL label</w:t>
-      </w:r>
-      <w:r>
-        <w:t>. Indeed, all manual validation done using the mini model returned all NULL labels.</w:t>
-      </w:r>
-    </w:p>
-    <w:p>
-      <w:pPr>
-        <w:keepNext/>
-      </w:pPr>
-      <w:r>
-        <w:rPr>
-          <w:noProof/>
-        </w:rPr>
         <w:drawing>
           <wp:inline distT="0" distB="0" distL="0" distR="0" wp14:anchorId="0AACD245" wp14:editId="79A74CE9">
             <wp:extent cx="3312695" cy="2484521"/>
@@ -8586,14 +8720,24 @@
       <w:r>
         <w:t xml:space="preserve">Figure </w:t>
       </w:r>
-      <w:fldSimple w:instr=" SEQ Figure \* ARABIC ">
-        <w:r>
-          <w:rPr>
-            <w:noProof/>
-          </w:rPr>
-          <w:t>4</w:t>
-        </w:r>
-      </w:fldSimple>
+      <w:r>
+        <w:fldChar w:fldCharType="begin"/>
+      </w:r>
+      <w:r>
+        <w:instrText xml:space="preserve"> SEQ Figure \* ARABIC </w:instrText>
+      </w:r>
+      <w:r>
+        <w:fldChar w:fldCharType="separate"/>
+      </w:r>
+      <w:r>
+        <w:rPr>
+          <w:noProof/>
+        </w:rPr>
+        <w:t>4</w:t>
+      </w:r>
+      <w:r>
+        <w:fldChar w:fldCharType="end"/>
+      </w:r>
       <w:r>
         <w:t xml:space="preserve"> Mini dataset accuracy</w:t>
       </w:r>
@@ -8656,14 +8800,24 @@
       <w:r>
         <w:t xml:space="preserve">Figure </w:t>
       </w:r>
-      <w:fldSimple w:instr=" SEQ Figure \* ARABIC ">
-        <w:r>
-          <w:rPr>
-            <w:noProof/>
-          </w:rPr>
-          <w:t>5</w:t>
-        </w:r>
-      </w:fldSimple>
+      <w:r>
+        <w:fldChar w:fldCharType="begin"/>
+      </w:r>
+      <w:r>
+        <w:instrText xml:space="preserve"> SEQ Figure \* ARABIC </w:instrText>
+      </w:r>
+      <w:r>
+        <w:fldChar w:fldCharType="separate"/>
+      </w:r>
+      <w:r>
+        <w:rPr>
+          <w:noProof/>
+        </w:rPr>
+        <w:t>5</w:t>
+      </w:r>
+      <w:r>
+        <w:fldChar w:fldCharType="end"/>
+      </w:r>
       <w:r>
         <w:t xml:space="preserve"> Mini dataset loss</w:t>
       </w:r>
@@ -8676,7 +8830,6 @@
         <w:rPr>
           <w:noProof/>
         </w:rPr>
-        <w:lastRenderedPageBreak/>
         <w:drawing>
           <wp:inline distT="0" distB="0" distL="0" distR="0" wp14:anchorId="7F15EFFB" wp14:editId="54943196">
             <wp:extent cx="3144253" cy="2358190"/>
@@ -8727,24 +8880,26 @@
       <w:r>
         <w:t xml:space="preserve">Figure </w:t>
       </w:r>
-      <w:fldSimple w:instr=" SEQ Figure \* ARABIC ">
-        <w:r>
-          <w:rPr>
-            <w:noProof/>
-          </w:rPr>
-          <w:t>6</w:t>
-        </w:r>
-      </w:fldSimple>
-      <w:r>
-        <w:t xml:space="preserve"> Mini dataset </w:t>
-      </w:r>
-      <w:proofErr w:type="gramStart"/>
-      <w:r>
-        <w:t>non null</w:t>
-      </w:r>
-      <w:proofErr w:type="gramEnd"/>
-      <w:r>
-        <w:t xml:space="preserve"> label accuracy</w:t>
+      <w:r>
+        <w:fldChar w:fldCharType="begin"/>
+      </w:r>
+      <w:r>
+        <w:instrText xml:space="preserve"> SEQ Figure \* ARABIC </w:instrText>
+      </w:r>
+      <w:r>
+        <w:fldChar w:fldCharType="separate"/>
+      </w:r>
+      <w:r>
+        <w:rPr>
+          <w:noProof/>
+        </w:rPr>
+        <w:t>6</w:t>
+      </w:r>
+      <w:r>
+        <w:fldChar w:fldCharType="end"/>
+      </w:r>
+      <w:r>
+        <w:t xml:space="preserve"> Mini dataset non null label accuracy</w:t>
       </w:r>
     </w:p>
     <w:p/>
@@ -8752,17 +8907,18 @@
       <w:pPr>
         <w:pStyle w:val="Heading3"/>
       </w:pPr>
-      <w:bookmarkStart w:id="58" w:name="_Ref521576975"/>
-      <w:bookmarkStart w:id="59" w:name="_Toc522276700"/>
+      <w:bookmarkStart w:id="59" w:name="_Ref521576975"/>
+      <w:bookmarkStart w:id="60" w:name="_Toc522276700"/>
       <w:r>
         <w:t>The ‘toy’ dataset</w:t>
       </w:r>
-      <w:bookmarkEnd w:id="58"/>
       <w:bookmarkEnd w:id="59"/>
-    </w:p>
-    <w:p/>
-    <w:p>
-      <w:r>
+      <w:bookmarkEnd w:id="60"/>
+    </w:p>
+    <w:p/>
+    <w:p>
+      <w:r>
+        <w:lastRenderedPageBreak/>
         <w:t>The toy dataset was constructed with</w:t>
       </w:r>
       <w:r>
@@ -8909,13 +9065,13 @@
       <w:pPr>
         <w:pStyle w:val="Heading3"/>
       </w:pPr>
-      <w:bookmarkStart w:id="60" w:name="_Toc522276701"/>
-      <w:bookmarkStart w:id="61" w:name="_Ref522276945"/>
+      <w:bookmarkStart w:id="61" w:name="_Toc522276701"/>
+      <w:bookmarkStart w:id="62" w:name="_Ref522276945"/>
       <w:r>
         <w:t>The full dataset</w:t>
       </w:r>
-      <w:bookmarkEnd w:id="60"/>
       <w:bookmarkEnd w:id="61"/>
+      <w:bookmarkEnd w:id="62"/>
     </w:p>
     <w:p/>
     <w:p>
@@ -8959,183 +9115,172 @@
         <w:t>use</w:t>
       </w:r>
       <w:r>
-        <w:t xml:space="preserve"> all the interpolated </w:t>
-      </w:r>
+        <w:t xml:space="preserve"> all the interpolated Hansards into</w:t>
+      </w:r>
+      <w:r>
+        <w:t xml:space="preserve"> the model</w:t>
+      </w:r>
+      <w:r>
+        <w:t xml:space="preserve"> (divided into train, test and dev sets)</w:t>
+      </w:r>
+      <w:r>
+        <w:t xml:space="preserve"> would require</w:t>
+      </w:r>
+      <w:r>
+        <w:t xml:space="preserve"> using Keras’</w:t>
+      </w:r>
+      <w:r>
+        <w:t xml:space="preserve"> </w:t>
+      </w:r>
+      <w:r>
+        <w:t>fit-</w:t>
+      </w:r>
+      <w:r>
+        <w:t>generator</w:t>
+      </w:r>
+      <w:r>
+        <w:t xml:space="preserve"> methods, to generate the tensors on the fly as they were needed</w:t>
+      </w:r>
+      <w:r>
+        <w:t>, and a large amount of time.</w:t>
+      </w:r>
+      <w:r>
+        <w:t xml:space="preserve"> It is </w:t>
+      </w:r>
+      <w:r>
+        <w:t>possible</w:t>
+      </w:r>
+      <w:r>
+        <w:t xml:space="preserve"> that the NaN validation problems described in </w:t>
+      </w:r>
+      <w:r>
+        <w:fldChar w:fldCharType="begin"/>
+      </w:r>
+      <w:r>
+        <w:instrText xml:space="preserve"> REF _Ref521576975 \r \h </w:instrText>
+      </w:r>
+      <w:r>
+        <w:fldChar w:fldCharType="separate"/>
+      </w:r>
+      <w:r>
+        <w:t>10.2.2</w:t>
+      </w:r>
+      <w:r>
+        <w:fldChar w:fldCharType="end"/>
+      </w:r>
+      <w:r>
+        <w:t xml:space="preserve"> would recur, given the much larger dataset</w:t>
+      </w:r>
+      <w:r>
+        <w:t xml:space="preserve"> (</w:t>
+      </w:r>
+      <w:r>
+        <w:t>182</w:t>
+      </w:r>
+      <w:r>
+        <w:t>,</w:t>
+      </w:r>
+      <w:r>
+        <w:t>575</w:t>
+      </w:r>
+      <w:r>
+        <w:t>,</w:t>
+      </w:r>
+      <w:r>
+        <w:t>072</w:t>
+      </w:r>
+      <w:r>
+        <w:t xml:space="preserve"> </w:t>
+      </w:r>
+      <w:r>
+        <w:t>sentences</w:t>
+      </w:r>
+      <w:r>
+        <w:t xml:space="preserve"> in total</w:t>
+      </w:r>
+      <w:r>
+        <w:t>)</w:t>
+      </w:r>
+      <w:r>
+        <w:t>. Or, it is possible that, with a suitably chosen batch-size for the generator, the NaN validation problem could be avoided.</w:t>
+      </w:r>
+      <w:r>
+        <w:t xml:space="preserve"> It is not clear how long such a model could take to train – if </w:t>
+      </w:r>
+      <w:r>
+        <w:t>the time taken</w:t>
+      </w:r>
+      <w:r>
+        <w:t xml:space="preserve"> scaled linearly from the ‘toy’ dataset, which used 8 of the 320 buckets, it could take 1440 hours per epoch, or 60 days. It is hoped that the time taken would not scale linearly, given that the batch size, and the required stochastic gradient descent calculations per batch, would be much smaller.</w:t>
+      </w:r>
+    </w:p>
+    <w:p/>
+    <w:p>
+      <w:r>
+        <w:t>As of Friday 17</w:t>
+      </w:r>
+      <w:r>
+        <w:rPr>
+          <w:vertAlign w:val="superscript"/>
+        </w:rPr>
+        <w:t>th</w:t>
+      </w:r>
+      <w:r>
+        <w:t xml:space="preserve"> August 2018, I took the decision to prioritise working on a simple GUI interface, </w:t>
+      </w:r>
+      <w:r>
+        <w:t>instead of</w:t>
+      </w:r>
+      <w:r>
+        <w:t xml:space="preserve"> writing the generator methods required to train the full dataset.</w:t>
+      </w:r>
+      <w:r>
+        <w:t xml:space="preserve"> These generator methods </w:t>
+      </w:r>
+      <w:r>
+        <w:t>could</w:t>
+      </w:r>
+      <w:r>
+        <w:t xml:space="preserve"> be quite easily derived </w:t>
+      </w:r>
+      <w:r>
+        <w:t>by wrapping</w:t>
+      </w:r>
+      <w:r>
+        <w:t xml:space="preserve"> create_x_toy and creat</w:t>
+      </w:r>
+      <w:r>
+        <w:t>e_y_toy in model_integration.py with a python generator, then returning the Numpy arrays instead of pickling them out to disk.</w:t>
+      </w:r>
+    </w:p>
+    <w:p/>
+    <w:p>
+      <w:pPr>
+        <w:pStyle w:val="Heading3"/>
+      </w:pPr>
+      <w:bookmarkStart w:id="63" w:name="_Toc522276702"/>
       <w:r>
         <w:lastRenderedPageBreak/>
-        <w:t>Hansards into</w:t>
-      </w:r>
-      <w:r>
-        <w:t xml:space="preserve"> the model</w:t>
-      </w:r>
-      <w:r>
-        <w:t xml:space="preserve"> (divided into train, test and dev sets)</w:t>
-      </w:r>
-      <w:r>
-        <w:t xml:space="preserve"> would require</w:t>
-      </w:r>
-      <w:r>
-        <w:t xml:space="preserve"> using Keras’</w:t>
-      </w:r>
-      <w:r>
-        <w:t xml:space="preserve"> </w:t>
-      </w:r>
-      <w:r>
-        <w:t>fit-</w:t>
-      </w:r>
-      <w:r>
-        <w:t>generator</w:t>
-      </w:r>
-      <w:r>
-        <w:t xml:space="preserve"> methods, to generate the tensors on the fly as they were needed</w:t>
-      </w:r>
-      <w:r>
-        <w:t>, and a large amount of time.</w:t>
-      </w:r>
-      <w:r>
-        <w:t xml:space="preserve"> It is </w:t>
-      </w:r>
-      <w:r>
-        <w:t>possible</w:t>
-      </w:r>
-      <w:r>
-        <w:t xml:space="preserve"> that the NaN validation problems described in </w:t>
-      </w:r>
-      <w:r>
-        <w:fldChar w:fldCharType="begin"/>
-      </w:r>
-      <w:r>
-        <w:instrText xml:space="preserve"> REF _Ref521576975 \r \h </w:instrText>
-      </w:r>
-      <w:r>
-        <w:fldChar w:fldCharType="separate"/>
-      </w:r>
-      <w:r>
-        <w:t>10.2.2</w:t>
-      </w:r>
-      <w:r>
-        <w:fldChar w:fldCharType="end"/>
-      </w:r>
-      <w:r>
-        <w:t xml:space="preserve"> would recur, given the much larger dataset</w:t>
-      </w:r>
-      <w:r>
-        <w:t xml:space="preserve"> (</w:t>
-      </w:r>
-      <w:r>
-        <w:t>182</w:t>
-      </w:r>
-      <w:r>
-        <w:t>,</w:t>
-      </w:r>
-      <w:r>
-        <w:t>575</w:t>
-      </w:r>
-      <w:r>
-        <w:t>,</w:t>
-      </w:r>
-      <w:r>
-        <w:t>072</w:t>
-      </w:r>
-      <w:r>
-        <w:t xml:space="preserve"> </w:t>
-      </w:r>
-      <w:r>
-        <w:t>sentences</w:t>
-      </w:r>
-      <w:r>
-        <w:t xml:space="preserve"> in total</w:t>
-      </w:r>
-      <w:r>
-        <w:t>)</w:t>
-      </w:r>
-      <w:r>
-        <w:t>. Or, it is possible that, with a suitably chosen batch-size for the generator, the NaN validation problem could be avoided.</w:t>
-      </w:r>
-      <w:r>
-        <w:t xml:space="preserve"> It is not clear how long such a model could take to train – if </w:t>
-      </w:r>
-      <w:r>
-        <w:t>the time taken</w:t>
-      </w:r>
-      <w:r>
-        <w:t xml:space="preserve"> scaled linearly from the ‘toy’ dataset, which used 8 of the 320 buckets, it could take 1440 hours per epoch, or 60 days. It is hoped that the time taken would not scale linearly, given that the batch size, and the required stochastic gradient descent calculations per batch, would be much smaller.</w:t>
-      </w:r>
-    </w:p>
-    <w:p/>
-    <w:p>
-      <w:r>
-        <w:t>As of Friday 17</w:t>
-      </w:r>
-      <w:r>
-        <w:rPr>
-          <w:vertAlign w:val="superscript"/>
-        </w:rPr>
-        <w:t>th</w:t>
-      </w:r>
-      <w:r>
-        <w:t xml:space="preserve"> August 2018, I took the decision to prioritise working on a simple GUI interface, </w:t>
-      </w:r>
-      <w:r>
-        <w:t>instead of</w:t>
-      </w:r>
-      <w:r>
-        <w:t xml:space="preserve"> writing the generator methods required to train the full dataset.</w:t>
-      </w:r>
-      <w:r>
-        <w:t xml:space="preserve"> These generator methods </w:t>
+        <w:t>Cross-validation</w:t>
+      </w:r>
+      <w:bookmarkEnd w:id="63"/>
+    </w:p>
+    <w:p/>
+    <w:p>
+      <w:r>
+        <w:t xml:space="preserve">Fortunately, thanks to the hash-bucketing approach to datasets, the Hansard debates are already scrambled, so I </w:t>
       </w:r>
       <w:r>
         <w:t>could</w:t>
       </w:r>
       <w:r>
-        <w:t xml:space="preserve"> be quite easily derived </w:t>
-      </w:r>
-      <w:r>
-        <w:t>by wrapping</w:t>
-      </w:r>
-      <w:r>
-        <w:t xml:space="preserve"> create_x_toy and creat</w:t>
-      </w:r>
-      <w:r>
-        <w:t>e_y_toy in model_integration.py with a python generator, then returning the Numpy arrays instead of pickling them out to disk.</w:t>
-      </w:r>
-    </w:p>
-    <w:p/>
-    <w:p>
-      <w:pPr>
-        <w:pStyle w:val="Heading3"/>
-      </w:pPr>
-      <w:bookmarkStart w:id="62" w:name="_Toc522276702"/>
-      <w:r>
-        <w:t>Cross-validation</w:t>
-      </w:r>
-      <w:bookmarkEnd w:id="62"/>
-    </w:p>
-    <w:p/>
-    <w:p>
-      <w:r>
-        <w:t xml:space="preserve">Fortunately, thanks to the hash-bucketing approach to datasets, the Hansard debates are already scrambled, so I </w:t>
-      </w:r>
-      <w:r>
-        <w:t>could</w:t>
-      </w:r>
-      <w:r>
         <w:t xml:space="preserve"> just use contiguous pieces of the NumPy arrays to generate segments.</w:t>
       </w:r>
       <w:r>
         <w:t xml:space="preserve"> I used Scikit-Learn’s KFold class to </w:t>
       </w:r>
       <w:r>
-        <w:t>generate ten ‘</w:t>
-      </w:r>
-      <w:proofErr w:type="gramStart"/>
-      <w:r>
-        <w:t>folds’</w:t>
-      </w:r>
-      <w:proofErr w:type="gramEnd"/>
-      <w:r>
-        <w:t>. In each case, a fold was one tenth of the data, used for validation. The other nine</w:t>
+        <w:t>generate ten ‘folds’. In each case, a fold was one tenth of the data, used for validation. The other nine</w:t>
       </w:r>
       <w:r>
         <w:t xml:space="preserve"> tenths were used for training.</w:t>
@@ -9183,11 +9328,11 @@
       <w:pPr>
         <w:pStyle w:val="Heading2"/>
       </w:pPr>
-      <w:bookmarkStart w:id="63" w:name="_Toc522276703"/>
+      <w:bookmarkStart w:id="64" w:name="_Toc522276703"/>
       <w:r>
         <w:t>Overall evaluation</w:t>
       </w:r>
-      <w:bookmarkEnd w:id="63"/>
+      <w:bookmarkEnd w:id="64"/>
     </w:p>
     <w:p/>
     <w:p>
@@ -9199,34 +9344,26 @@
       <w:pPr>
         <w:pStyle w:val="Heading1"/>
       </w:pPr>
-      <w:bookmarkStart w:id="64" w:name="_Toc522276704"/>
+      <w:bookmarkStart w:id="65" w:name="_Toc522276704"/>
       <w:r>
         <w:t>Summary and Conclusions</w:t>
       </w:r>
-      <w:bookmarkEnd w:id="64"/>
+      <w:bookmarkEnd w:id="65"/>
     </w:p>
     <w:p>
       <w:pPr>
         <w:pStyle w:val="Heading2"/>
       </w:pPr>
-      <w:bookmarkStart w:id="65" w:name="_Toc522276705"/>
+      <w:bookmarkStart w:id="66" w:name="_Toc522276705"/>
       <w:r>
         <w:t>Pre-processing is hard</w:t>
       </w:r>
-      <w:bookmarkEnd w:id="65"/>
-    </w:p>
-    <w:p/>
-    <w:p>
-      <w:r>
-        <w:t xml:space="preserve">What to do with the metadata? Don’t want to train on </w:t>
-      </w:r>
-      <w:proofErr w:type="gramStart"/>
-      <w:r>
-        <w:t>it, but</w:t>
-      </w:r>
-      <w:proofErr w:type="gramEnd"/>
-      <w:r>
-        <w:t xml:space="preserve"> do want it to appear.</w:t>
+      <w:bookmarkEnd w:id="66"/>
+    </w:p>
+    <w:p/>
+    <w:p>
+      <w:r>
+        <w:t>What to do with the metadata? Don’t want to train on it, but do want it to appear.</w:t>
       </w:r>
     </w:p>
     <w:p/>
@@ -9234,13 +9371,13 @@
       <w:pPr>
         <w:pStyle w:val="Heading2"/>
       </w:pPr>
-      <w:bookmarkStart w:id="66" w:name="_Ref521576199"/>
-      <w:bookmarkStart w:id="67" w:name="_Toc522276706"/>
+      <w:bookmarkStart w:id="67" w:name="_Ref521576199"/>
+      <w:bookmarkStart w:id="68" w:name="_Toc522276706"/>
       <w:r>
         <w:t>Labelling is hard</w:t>
       </w:r>
-      <w:bookmarkEnd w:id="66"/>
       <w:bookmarkEnd w:id="67"/>
+      <w:bookmarkEnd w:id="68"/>
     </w:p>
     <w:p/>
     <w:p>
@@ -9258,11 +9395,11 @@
       <w:pPr>
         <w:pStyle w:val="Heading2"/>
       </w:pPr>
-      <w:bookmarkStart w:id="68" w:name="_Toc522276707"/>
+      <w:bookmarkStart w:id="69" w:name="_Toc522276707"/>
       <w:r>
         <w:t>Sentence tokenization is hard</w:t>
       </w:r>
-      <w:bookmarkEnd w:id="68"/>
+      <w:bookmarkEnd w:id="69"/>
     </w:p>
     <w:p/>
     <w:p>
@@ -9275,12 +9412,11 @@
       <w:pPr>
         <w:pStyle w:val="Heading2"/>
       </w:pPr>
-      <w:bookmarkStart w:id="69" w:name="_Toc522276708"/>
-      <w:r>
-        <w:lastRenderedPageBreak/>
+      <w:bookmarkStart w:id="70" w:name="_Toc522276708"/>
+      <w:r>
         <w:t>Unfinished work</w:t>
       </w:r>
-      <w:bookmarkEnd w:id="69"/>
+      <w:bookmarkEnd w:id="70"/>
     </w:p>
     <w:p/>
     <w:p>
@@ -9295,11 +9431,11 @@
       <w:pPr>
         <w:pStyle w:val="Heading1"/>
       </w:pPr>
-      <w:bookmarkStart w:id="70" w:name="_Toc522276709"/>
+      <w:bookmarkStart w:id="71" w:name="_Toc522276709"/>
       <w:r>
         <w:t>References</w:t>
       </w:r>
-      <w:bookmarkEnd w:id="70"/>
+      <w:bookmarkEnd w:id="71"/>
     </w:p>
     <w:p/>
     <w:p>
@@ -9321,11 +9457,11 @@
       <w:pPr>
         <w:pStyle w:val="Heading1"/>
       </w:pPr>
-      <w:bookmarkStart w:id="71" w:name="_Toc522276710"/>
+      <w:bookmarkStart w:id="72" w:name="_Toc522276710"/>
       <w:r>
         <w:t>User Manual</w:t>
       </w:r>
-      <w:bookmarkEnd w:id="71"/>
+      <w:bookmarkEnd w:id="72"/>
     </w:p>
     <w:p/>
     <w:p>
@@ -9347,8 +9483,8 @@
       <w:pPr>
         <w:pStyle w:val="Heading1"/>
       </w:pPr>
-      <w:bookmarkStart w:id="72" w:name="_Ref521061060"/>
-      <w:bookmarkStart w:id="73" w:name="_Toc522276711"/>
+      <w:bookmarkStart w:id="73" w:name="_Ref521061060"/>
+      <w:bookmarkStart w:id="74" w:name="_Toc522276711"/>
       <w:r>
         <w:t>Appendix</w:t>
       </w:r>
@@ -9358,8 +9494,8 @@
       <w:r>
         <w:t>: Code</w:t>
       </w:r>
-      <w:bookmarkEnd w:id="72"/>
       <w:bookmarkEnd w:id="73"/>
+      <w:bookmarkEnd w:id="74"/>
     </w:p>
     <w:p/>
     <w:p>
@@ -9381,13 +9517,14 @@
       <w:pPr>
         <w:pStyle w:val="Heading1"/>
       </w:pPr>
-      <w:bookmarkStart w:id="74" w:name="_Ref521568652"/>
-      <w:bookmarkStart w:id="75" w:name="_Toc522276712"/>
-      <w:r>
+      <w:bookmarkStart w:id="75" w:name="_Ref521568652"/>
+      <w:bookmarkStart w:id="76" w:name="_Toc522276712"/>
+      <w:r>
+        <w:lastRenderedPageBreak/>
         <w:t>Appendix B: List of Invoke tasks</w:t>
       </w:r>
-      <w:bookmarkEnd w:id="74"/>
       <w:bookmarkEnd w:id="75"/>
+      <w:bookmarkEnd w:id="76"/>
     </w:p>
     <w:p/>
     <w:p>
@@ -9444,19 +9581,29 @@
         <w:pStyle w:val="Caption"/>
         <w:keepNext/>
       </w:pPr>
-      <w:bookmarkStart w:id="76" w:name="_Ref522269834"/>
+      <w:bookmarkStart w:id="77" w:name="_Ref522269834"/>
       <w:r>
         <w:t xml:space="preserve">Table </w:t>
       </w:r>
-      <w:fldSimple w:instr=" SEQ Table \* ARABIC ">
-        <w:r>
-          <w:rPr>
-            <w:noProof/>
-          </w:rPr>
-          <w:t>5</w:t>
-        </w:r>
-      </w:fldSimple>
-      <w:bookmarkEnd w:id="76"/>
+      <w:r>
+        <w:fldChar w:fldCharType="begin"/>
+      </w:r>
+      <w:r>
+        <w:instrText xml:space="preserve"> SEQ Table \* ARABIC </w:instrText>
+      </w:r>
+      <w:r>
+        <w:fldChar w:fldCharType="separate"/>
+      </w:r>
+      <w:r>
+        <w:rPr>
+          <w:noProof/>
+        </w:rPr>
+        <w:t>5</w:t>
+      </w:r>
+      <w:r>
+        <w:fldChar w:fldCharType="end"/>
+      </w:r>
+      <w:bookmarkEnd w:id="77"/>
       <w:r>
         <w:t xml:space="preserve"> List of Invoke tasks used to drive the pipeline</w:t>
       </w:r>
@@ -9627,7 +9774,6 @@
           </w:tcPr>
           <w:p>
             <w:r>
-              <w:lastRenderedPageBreak/>
               <w:t>char-ner-rehash-datasets</w:t>
             </w:r>
           </w:p>
@@ -9781,7 +9927,11 @@
           </w:tcPr>
           <w:p>
             <w:r>
-              <w:t>Display one Hansard debate, tagged with all its sentence-boundaries, to validate the sentence chunking algorithm.</w:t>
+              <w:t xml:space="preserve">Display one Hansard debate, tagged with all its sentence-boundaries, to </w:t>
+            </w:r>
+            <w:r>
+              <w:lastRenderedPageBreak/>
+              <w:t>validate the sentence chunking algorithm.</w:t>
             </w:r>
           </w:p>
         </w:tc>
@@ -9793,6 +9943,7 @@
           </w:tcPr>
           <w:p>
             <w:r>
+              <w:lastRenderedPageBreak/>
               <w:t>hansard-display-interpolated-file</w:t>
             </w:r>
           </w:p>
@@ -10003,11 +10154,7 @@
               <w:t>ences there are in each dataset</w:t>
             </w:r>
             <w:r>
-              <w:t xml:space="preserve"> and write out to file for easy retrieval. This information is used </w:t>
-            </w:r>
-            <w:r>
-              <w:lastRenderedPageBreak/>
-              <w:t>to estimate to the user how long the tensor creation will take.</w:t>
+              <w:t xml:space="preserve"> and write out to file for easy retrieval. This information is used to estimate to the user how long the tensor creation will take.</w:t>
             </w:r>
           </w:p>
         </w:tc>
@@ -10019,7 +10166,6 @@
           </w:tcPr>
           <w:p>
             <w:r>
-              <w:lastRenderedPageBreak/>
               <w:t>model-minify-toy</w:t>
             </w:r>
           </w:p>
@@ -10061,15 +10207,7 @@
           </w:tcPr>
           <w:p>
             <w:r>
-              <w:t xml:space="preserve">Run </w:t>
-            </w:r>
-            <w:proofErr w:type="gramStart"/>
-            <w:r>
-              <w:t>model.fit(</w:t>
-            </w:r>
-            <w:proofErr w:type="gramEnd"/>
-            <w:r>
-              <w:t>) on the Keras BLSTM model, with a batch of the first 4000 samples from the toy dataset. This is to test the end-to-end process of saving and retrieving the model.</w:t>
+              <w:t>Run model.fit() on the Keras BLSTM model, with a batch of the first 4000 samples from the toy dataset. This is to test the end-to-end process of saving and retrieving the model.</w:t>
             </w:r>
           </w:p>
         </w:tc>
@@ -10091,15 +10229,7 @@
           </w:tcPr>
           <w:p>
             <w:r>
-              <w:t xml:space="preserve">Run </w:t>
-            </w:r>
-            <w:proofErr w:type="gramStart"/>
-            <w:r>
-              <w:t>model.fit(</w:t>
-            </w:r>
-            <w:proofErr w:type="gramEnd"/>
-            <w:r>
-              <w:t>) on the Keras BLSTM model, with a toy dataset of 1 320</w:t>
+              <w:t>Run model.fit() on the Keras BLSTM model, with a toy dataset of 1 320</w:t>
             </w:r>
             <w:r>
               <w:rPr>
@@ -10120,6 +10250,7 @@
           </w:tcPr>
           <w:p>
             <w:r>
+              <w:lastRenderedPageBreak/>
               <w:t>ne-data-companies-download-process</w:t>
             </w:r>
           </w:p>
@@ -10130,15 +10261,7 @@
           </w:tcPr>
           <w:p>
             <w:r>
-              <w:t xml:space="preserve">Both download and process </w:t>
-            </w:r>
-            <w:proofErr w:type="gramStart"/>
-            <w:r>
-              <w:t>companies</w:t>
-            </w:r>
-            <w:proofErr w:type="gramEnd"/>
-            <w:r>
-              <w:t xml:space="preserve"> data from DBPedia and other sources</w:t>
+              <w:t>Both download and process companies data from DBPedia and other sources</w:t>
             </w:r>
           </w:p>
         </w:tc>
@@ -10160,15 +10283,7 @@
           </w:tcPr>
           <w:p>
             <w:r>
-              <w:t xml:space="preserve">Only do post-processing, data cleansing tasks on </w:t>
-            </w:r>
-            <w:proofErr w:type="gramStart"/>
-            <w:r>
-              <w:t>companies</w:t>
-            </w:r>
-            <w:proofErr w:type="gramEnd"/>
-            <w:r>
-              <w:t xml:space="preserve"> data, to assist with iteratively improving the cleaning algorithm</w:t>
+              <w:t>Only do post-processing, data cleansing tasks on companies data, to assist with iteratively improving the cleaning algorithm</w:t>
             </w:r>
           </w:p>
         </w:tc>
@@ -10331,11 +10446,7 @@
     <w:p/>
     <w:p>
       <w:r>
-        <w:t xml:space="preserve">Each task in invoke called out to something else; most tasks invoked a library function from elsewhere in the code base, while some invoked shell commands, for example to de-duplicate and sort the Named Entity lists. In this case, it is faster for the shell to call a GNU C binary and use the ‘sort’ and ‘uniq’ commands, than to use similar functionality in Python. </w:t>
-      </w:r>
-      <w:r>
-        <w:lastRenderedPageBreak/>
-        <w:t>Using the tasks.py file as a dispatcher, without it containing any processing logic itself, ensured that it remained easy to understand and reason with as the project grew.</w:t>
+        <w:t>Each task in invoke called out to something else; most tasks invoked a library function from elsewhere in the code base, while some invoked shell commands, for example to de-duplicate and sort the Named Entity lists. In this case, it is faster for the shell to call a GNU C binary and use the ‘sort’ and ‘uniq’ commands, than to use similar functionality in Python. Using the tasks.py file as a dispatcher, without it containing any processing logic itself, ensured that it remained easy to understand and reason with as the project grew.</w:t>
       </w:r>
     </w:p>
     <w:p/>
@@ -10370,16 +10481,16 @@
       <w:pPr>
         <w:pStyle w:val="Heading1"/>
       </w:pPr>
-      <w:bookmarkStart w:id="77" w:name="_Ref521578620"/>
-      <w:bookmarkStart w:id="78" w:name="_Toc522276713"/>
+      <w:bookmarkStart w:id="78" w:name="_Ref521578620"/>
+      <w:bookmarkStart w:id="79" w:name="_Toc522276713"/>
       <w:r>
         <w:t xml:space="preserve">Appendix C: </w:t>
       </w:r>
       <w:r>
         <w:t>What’s My Work</w:t>
       </w:r>
-      <w:bookmarkEnd w:id="77"/>
       <w:bookmarkEnd w:id="78"/>
+      <w:bookmarkEnd w:id="79"/>
     </w:p>
     <w:p/>
     <w:p>
@@ -13231,7 +13342,7 @@
 </file>
 
 <file path=customXml/itemProps1.xml><?xml version="1.0" encoding="utf-8"?>
-<ds:datastoreItem xmlns:ds="http://schemas.openxmlformats.org/officeDocument/2006/customXml" ds:itemID="{BBFE14A8-DC04-C341-B45F-E69F070520E5}">
+<ds:datastoreItem xmlns:ds="http://schemas.openxmlformats.org/officeDocument/2006/customXml" ds:itemID="{ED3C99E8-4858-9840-BD65-9F5B06897177}">
   <ds:schemaRefs>
     <ds:schemaRef ds:uri="http://schemas.openxmlformats.org/officeDocument/2006/bibliography"/>
   </ds:schemaRefs>

</xml_diff>

<commit_message>
Add template for simple date-browser
</commit_message>
<xml_diff>
--- a/docs/REP_RalphM_CS.docx
+++ b/docs/REP_RalphM_CS.docx
@@ -1063,8 +1063,13 @@
         <w:t>help</w:t>
       </w:r>
       <w:r>
-        <w:t xml:space="preserve"> throughout this Master’s</w:t>
-      </w:r>
+        <w:t xml:space="preserve"> throughout this </w:t>
+      </w:r>
+      <w:proofErr w:type="gramStart"/>
+      <w:r>
+        <w:t>Master’s</w:t>
+      </w:r>
+      <w:proofErr w:type="gramEnd"/>
       <w:r>
         <w:t xml:space="preserve"> programme, while she worked on her own</w:t>
       </w:r>
@@ -4627,7 +4632,15 @@
         <w:t xml:space="preserve"> however this API is largely undocumented and was not available at the start of this project.</w:t>
       </w:r>
       <w:r>
-        <w:t xml:space="preserve"> Instead, I used the They Work For You API,</w:t>
+        <w:t xml:space="preserve"> Instead, I used the They Work </w:t>
+      </w:r>
+      <w:proofErr w:type="gramStart"/>
+      <w:r>
+        <w:t>For</w:t>
+      </w:r>
+      <w:proofErr w:type="gramEnd"/>
+      <w:r>
+        <w:t xml:space="preserve"> You API,</w:t>
       </w:r>
       <w:r>
         <w:rPr>
@@ -5290,9 +5303,11 @@
       <w:r>
         <w:t>For locations, the CONLL2003 English dataset was used, together with DBPedia resources of type ‘</w:t>
       </w:r>
+      <w:proofErr w:type="gramStart"/>
       <w:r>
         <w:t>dbo:Place</w:t>
       </w:r>
+      <w:proofErr w:type="gramEnd"/>
       <w:r>
         <w:t xml:space="preserve">’. For Organizations, the Amex, Nasdaq and NYSE Stock Exchange company listings were downloaded in Comma Separated Value (CSV) format, as was similar data from the London Stock Exchange, the CONLL2003 English dataset, and </w:t>
       </w:r>
@@ -5300,9 +5315,11 @@
         <w:lastRenderedPageBreak/>
         <w:t>DBPedia’s ‘</w:t>
       </w:r>
+      <w:proofErr w:type="gramStart"/>
       <w:r>
         <w:t>dbo:Organisation</w:t>
       </w:r>
+      <w:proofErr w:type="gramEnd"/>
       <w:r>
         <w:t>’ type. For people, the CONLL2003 English dataset and DBPedia ‘dbo:Person’ type were used, and the New York City Most Popular Baby Names data from Kaggle.</w:t>
       </w:r>
@@ -5611,7 +5628,15 @@
         <w:t xml:space="preserve">Step 4. </w:t>
       </w:r>
       <w:r>
-        <w:t>To download the Hansards in a programmatic manner, the TheyWorkForYou API was chosen. This was on the basis of its high quality documentation, and the availability of Hansard debates in XML format, with enriched metadata tags (created using a Perl parser which ran over the source PDF Hansard documents originally available on the UK Parliament website) naming each speaker and detailing their constituency and party. Unfortunately, there was not time in this project to make use of this extra metadata.</w:t>
+        <w:t xml:space="preserve">To download the Hansards in a programmatic manner, the TheyWorkForYou API was chosen. This was on the basis of its </w:t>
+      </w:r>
+      <w:proofErr w:type="gramStart"/>
+      <w:r>
+        <w:t>high quality</w:t>
+      </w:r>
+      <w:proofErr w:type="gramEnd"/>
+      <w:r>
+        <w:t xml:space="preserve"> documentation, and the availability of Hansard debates in XML format, with enriched metadata tags (created using a Perl parser which ran over the source PDF Hansard documents originally available on the UK Parliament website) naming each speaker and detailing their constituency and party. Unfortunately, there was not time in this project to make use of this extra metadata.</w:t>
       </w:r>
     </w:p>
     <w:p/>
@@ -5622,8 +5647,13 @@
       <w:r>
         <w:t xml:space="preserve"> </w:t>
       </w:r>
-      <w:r>
-        <w:t>concurrent.futures.ThreadPoolExecutor</w:t>
+      <w:proofErr w:type="gramStart"/>
+      <w:r>
+        <w:t>concurrent.futures</w:t>
+      </w:r>
+      <w:proofErr w:type="gramEnd"/>
+      <w:r>
+        <w:t>.ThreadPoolExecutor</w:t>
       </w:r>
       <w:r>
         <w:t xml:space="preserve"> implementation was chosen</w:t>
@@ -5675,7 +5705,15 @@
         <w:t>attempts with</w:t>
       </w:r>
       <w:r>
-        <w:t xml:space="preserve"> bleach.clean,</w:t>
+        <w:t xml:space="preserve"> </w:t>
+      </w:r>
+      <w:proofErr w:type="gramStart"/>
+      <w:r>
+        <w:t>bleach.clean</w:t>
+      </w:r>
+      <w:proofErr w:type="gramEnd"/>
+      <w:r>
+        <w:t>,</w:t>
       </w:r>
       <w:r>
         <w:rPr>
@@ -5841,10 +5879,10 @@
             <v:path o:extrusionok="f" gradientshapeok="t" o:connecttype="rect"/>
             <o:lock v:ext="edit" aspectratio="t"/>
           </v:shapetype>
-          <v:shape id="_x0000_i1030" type="#_x0000_t75" alt="" style="width:451pt;height:174pt;mso-width-percent:0;mso-height-percent:0;mso-width-percent:0;mso-height-percent:0" o:ole="">
+          <v:shape id="_x0000_i1030" type="#_x0000_t75" alt="" style="width:451.05pt;height:173.85pt;mso-width-percent:0;mso-height-percent:0;mso-width-percent:0;mso-height-percent:0" o:ole="">
             <v:imagedata r:id="rId11" o:title=""/>
           </v:shape>
-          <o:OLEObject Type="Embed" ProgID="Word.Document.8" ShapeID="_x0000_i1030" DrawAspect="Content" ObjectID="_1596023134" r:id="rId12">
+          <o:OLEObject Type="Embed" ProgID="Word.Document.8" ShapeID="_x0000_i1030" DrawAspect="Content" ObjectID="_1596031616" r:id="rId12">
             <o:FieldCodes>\s</o:FieldCodes>
           </o:OLEObject>
         </w:object>
@@ -6222,10 +6260,10 @@
           <w:noProof/>
         </w:rPr>
         <w:object w:dxaOrig="9360" w:dyaOrig="1560" w14:anchorId="39D222F4">
-          <v:shape id="_x0000_i1029" type="#_x0000_t75" alt="" style="width:468pt;height:78pt;mso-width-percent:0;mso-height-percent:0;mso-width-percent:0;mso-height-percent:0" o:ole="">
+          <v:shape id="_x0000_i1029" type="#_x0000_t75" alt="" style="width:468pt;height:78.15pt;mso-width-percent:0;mso-height-percent:0;mso-width-percent:0;mso-height-percent:0" o:ole="">
             <v:imagedata r:id="rId14" o:title=""/>
           </v:shape>
-          <o:OLEObject Type="Embed" ProgID="Word.Document.12" ShapeID="_x0000_i1029" DrawAspect="Content" ObjectID="_1596023135" r:id="rId15">
+          <o:OLEObject Type="Embed" ProgID="Word.Document.12" ShapeID="_x0000_i1029" DrawAspect="Content" ObjectID="_1596031617" r:id="rId15">
             <o:FieldCodes>\s</o:FieldCodes>
           </o:OLEObject>
         </w:object>
@@ -6518,7 +6556,15 @@
     <w:p/>
     <w:p>
       <w:r>
-        <w:t>To avoid this, all the debates’ file names (including the date on which they were spoken in parliament and the subject of the debate) were hashed using Python’s built-in hashing implementation. The file names are strings, and Python’s in-built hash() function takes each character, converts to an integer, and then uses exponentiation and addition to combine them.</w:t>
+        <w:t xml:space="preserve">To avoid this, all the debates’ file names (including the date on which they were spoken in parliament and the subject of the debate) were hashed using Python’s built-in hashing implementation. The file names are strings, and Python’s in-built </w:t>
+      </w:r>
+      <w:proofErr w:type="gramStart"/>
+      <w:r>
+        <w:t>hash(</w:t>
+      </w:r>
+      <w:proofErr w:type="gramEnd"/>
+      <w:r>
+        <w:t>) function takes each character, converts to an integer, and then uses exponentiation and addition to combine them.</w:t>
       </w:r>
       <w:r>
         <w:t xml:space="preserve"> The modulo of the resulting integer was taken with respect to the number of buckets (which was set at 320), resulting in buckets of equal numbers of debates which are</w:t>
@@ -6611,10 +6657,10 @@
           <w:noProof/>
         </w:rPr>
         <w:object w:dxaOrig="9020" w:dyaOrig="6400" w14:anchorId="50897E2C">
-          <v:shape id="_x0000_i1028" type="#_x0000_t75" alt="" style="width:451pt;height:320pt;mso-width-percent:0;mso-height-percent:0;mso-width-percent:0;mso-height-percent:0" o:ole="">
+          <v:shape id="_x0000_i1028" type="#_x0000_t75" alt="" style="width:451.05pt;height:319.9pt;mso-width-percent:0;mso-height-percent:0;mso-width-percent:0;mso-height-percent:0" o:ole="">
             <v:imagedata r:id="rId17" o:title=""/>
           </v:shape>
-          <o:OLEObject Type="Embed" ProgID="Word.Document.12" ShapeID="_x0000_i1028" DrawAspect="Content" ObjectID="_1596023136" r:id="rId18">
+          <o:OLEObject Type="Embed" ProgID="Word.Document.12" ShapeID="_x0000_i1028" DrawAspect="Content" ObjectID="_1596031618" r:id="rId18">
             <o:FieldCodes>\s</o:FieldCodes>
           </o:OLEObject>
         </w:object>
@@ -7691,6 +7737,7 @@
                 <w:szCs w:val="21"/>
               </w:rPr>
             </w:pPr>
+            <w:proofErr w:type="gramStart"/>
             <w:r>
               <w:rPr>
                 <w:rFonts w:ascii="Menlo" w:eastAsia="Times New Roman" w:hAnsi="Menlo" w:cs="Menlo"/>
@@ -7698,7 +7745,17 @@
                 <w:sz w:val="21"/>
                 <w:szCs w:val="21"/>
               </w:rPr>
-              <w:t>^[!@£$%^&amp;*()0-9 ]+$</w:t>
+              <w:t>^[</w:t>
+            </w:r>
+            <w:proofErr w:type="gramEnd"/>
+            <w:r>
+              <w:rPr>
+                <w:rFonts w:ascii="Menlo" w:eastAsia="Times New Roman" w:hAnsi="Menlo" w:cs="Menlo"/>
+                <w:color w:val="6A8759"/>
+                <w:sz w:val="21"/>
+                <w:szCs w:val="21"/>
+              </w:rPr>
+              <w:t>!@£$%^&amp;*()0-9 ]+$</w:t>
             </w:r>
           </w:p>
           <w:p/>
@@ -7757,6 +7814,7 @@
                 <w:szCs w:val="21"/>
               </w:rPr>
             </w:pPr>
+            <w:proofErr w:type="gramStart"/>
             <w:r>
               <w:rPr>
                 <w:rFonts w:ascii="Menlo" w:hAnsi="Menlo" w:cs="Menlo"/>
@@ -7764,7 +7822,17 @@
                 <w:sz w:val="21"/>
                 <w:szCs w:val="21"/>
               </w:rPr>
-              <w:t>(.*)'{2,}$</w:t>
+              <w:t>(.*</w:t>
+            </w:r>
+            <w:proofErr w:type="gramEnd"/>
+            <w:r>
+              <w:rPr>
+                <w:rFonts w:ascii="Menlo" w:hAnsi="Menlo" w:cs="Menlo"/>
+                <w:color w:val="6A8759"/>
+                <w:sz w:val="21"/>
+                <w:szCs w:val="21"/>
+              </w:rPr>
+              <w:t>)'{2,}$</w:t>
             </w:r>
           </w:p>
           <w:p>
@@ -7970,10 +8038,10 @@
           <w:noProof/>
         </w:rPr>
         <w:object w:dxaOrig="9020" w:dyaOrig="4700" w14:anchorId="1CB85750">
-          <v:shape id="_x0000_i1027" type="#_x0000_t75" alt="" style="width:451pt;height:235pt;mso-width-percent:0;mso-height-percent:0;mso-width-percent:0;mso-height-percent:0" o:ole="">
+          <v:shape id="_x0000_i1027" type="#_x0000_t75" alt="" style="width:451.05pt;height:235.05pt;mso-width-percent:0;mso-height-percent:0;mso-width-percent:0;mso-height-percent:0" o:ole="">
             <v:imagedata r:id="rId19" o:title=""/>
           </v:shape>
-          <o:OLEObject Type="Embed" ProgID="Word.Document.12" ShapeID="_x0000_i1027" DrawAspect="Content" ObjectID="_1596023137" r:id="rId20">
+          <o:OLEObject Type="Embed" ProgID="Word.Document.12" ShapeID="_x0000_i1027" DrawAspect="Content" ObjectID="_1596031619" r:id="rId20">
             <o:FieldCodes>\s</o:FieldCodes>
           </o:OLEObject>
         </w:object>
@@ -8233,10 +8301,22 @@
         <w:t>Python Flask was chosen as the web-server</w:t>
       </w:r>
       <w:r>
+        <w:t xml:space="preserve"> to build a very basic site</w:t>
+      </w:r>
+      <w:r>
         <w:t>, as it supports Python 3 and is less opinionated than Django.</w:t>
+      </w:r>
+      <w:r>
+        <w:t xml:space="preserve"> </w:t>
+      </w:r>
+      <w:r>
+        <w:t>Its only dependencies are Jinja2, which we use to template the HTML files for the site, and Werkzeug for managing the WSG</w:t>
       </w:r>
       <w:bookmarkStart w:id="49" w:name="_GoBack"/>
       <w:bookmarkEnd w:id="49"/>
+      <w:r>
+        <w:t>I HTTP routing.</w:t>
+      </w:r>
     </w:p>
     <w:p/>
     <w:p>
@@ -8425,10 +8505,10 @@
           <w:noProof/>
         </w:rPr>
         <w:object w:dxaOrig="4510" w:dyaOrig="1120" w14:anchorId="2169ACF8">
-          <v:shape id="_x0000_i1026" type="#_x0000_t75" alt="" style="width:225.95pt;height:56pt;mso-width-percent:0;mso-height-percent:0;mso-width-percent:0;mso-height-percent:0" o:ole="">
+          <v:shape id="_x0000_i1026" type="#_x0000_t75" alt="" style="width:225.75pt;height:56.05pt;mso-width-percent:0;mso-height-percent:0;mso-width-percent:0;mso-height-percent:0" o:ole="">
             <v:imagedata r:id="rId21" o:title=""/>
           </v:shape>
-          <o:OLEObject Type="Embed" ProgID="Word.Document.12" ShapeID="_x0000_i1026" DrawAspect="Content" ObjectID="_1596023138" r:id="rId22">
+          <o:OLEObject Type="Embed" ProgID="Word.Document.12" ShapeID="_x0000_i1026" DrawAspect="Content" ObjectID="_1596031620" r:id="rId22">
             <o:FieldCodes>\s</o:FieldCodes>
           </o:OLEObject>
         </w:object>
@@ -8471,10 +8551,10 @@
           <w:noProof/>
         </w:rPr>
         <w:object w:dxaOrig="4510" w:dyaOrig="2190" w14:anchorId="7D4AB774">
-          <v:shape id="_x0000_i1025" type="#_x0000_t75" alt="" style="width:225.25pt;height:109.5pt;mso-width-percent:0;mso-height-percent:0;mso-width-percent:0;mso-height-percent:0" o:ole="">
+          <v:shape id="_x0000_i1025" type="#_x0000_t75" alt="" style="width:225.25pt;height:109.55pt;mso-width-percent:0;mso-height-percent:0;mso-width-percent:0;mso-height-percent:0" o:ole="">
             <v:imagedata r:id="rId23" o:title=""/>
           </v:shape>
-          <o:OLEObject Type="Embed" ProgID="Word.Document.12" ShapeID="_x0000_i1025" DrawAspect="Content" ObjectID="_1596023139" r:id="rId24">
+          <o:OLEObject Type="Embed" ProgID="Word.Document.12" ShapeID="_x0000_i1025" DrawAspect="Content" ObjectID="_1596031621" r:id="rId24">
             <o:FieldCodes>\s</o:FieldCodes>
           </o:OLEObject>
         </w:object>
@@ -8899,7 +8979,15 @@
         <w:fldChar w:fldCharType="end"/>
       </w:r>
       <w:r>
-        <w:t xml:space="preserve"> Mini dataset non null label accuracy</w:t>
+        <w:t xml:space="preserve"> Mini dataset </w:t>
+      </w:r>
+      <w:proofErr w:type="gramStart"/>
+      <w:r>
+        <w:t>non null</w:t>
+      </w:r>
+      <w:proofErr w:type="gramEnd"/>
+      <w:r>
+        <w:t xml:space="preserve"> label accuracy</w:t>
       </w:r>
     </w:p>
     <w:p/>
@@ -9280,7 +9368,15 @@
         <w:t xml:space="preserve"> I used Scikit-Learn’s KFold class to </w:t>
       </w:r>
       <w:r>
-        <w:t>generate ten ‘folds’. In each case, a fold was one tenth of the data, used for validation. The other nine</w:t>
+        <w:t>generate ten ‘</w:t>
+      </w:r>
+      <w:proofErr w:type="gramStart"/>
+      <w:r>
+        <w:t>folds’</w:t>
+      </w:r>
+      <w:proofErr w:type="gramEnd"/>
+      <w:r>
+        <w:t>. In each case, a fold was one tenth of the data, used for validation. The other nine</w:t>
       </w:r>
       <w:r>
         <w:t xml:space="preserve"> tenths were used for training.</w:t>
@@ -9363,7 +9459,15 @@
     <w:p/>
     <w:p>
       <w:r>
-        <w:t>What to do with the metadata? Don’t want to train on it, but do want it to appear.</w:t>
+        <w:t xml:space="preserve">What to do with the metadata? Don’t want to train on </w:t>
+      </w:r>
+      <w:proofErr w:type="gramStart"/>
+      <w:r>
+        <w:t>it, but</w:t>
+      </w:r>
+      <w:proofErr w:type="gramEnd"/>
+      <w:r>
+        <w:t xml:space="preserve"> do want it to appear.</w:t>
       </w:r>
     </w:p>
     <w:p/>
@@ -10207,7 +10311,15 @@
           </w:tcPr>
           <w:p>
             <w:r>
-              <w:t>Run model.fit() on the Keras BLSTM model, with a batch of the first 4000 samples from the toy dataset. This is to test the end-to-end process of saving and retrieving the model.</w:t>
+              <w:t xml:space="preserve">Run </w:t>
+            </w:r>
+            <w:proofErr w:type="gramStart"/>
+            <w:r>
+              <w:t>model.fit(</w:t>
+            </w:r>
+            <w:proofErr w:type="gramEnd"/>
+            <w:r>
+              <w:t>) on the Keras BLSTM model, with a batch of the first 4000 samples from the toy dataset. This is to test the end-to-end process of saving and retrieving the model.</w:t>
             </w:r>
           </w:p>
         </w:tc>
@@ -10229,7 +10341,15 @@
           </w:tcPr>
           <w:p>
             <w:r>
-              <w:t>Run model.fit() on the Keras BLSTM model, with a toy dataset of 1 320</w:t>
+              <w:t xml:space="preserve">Run </w:t>
+            </w:r>
+            <w:proofErr w:type="gramStart"/>
+            <w:r>
+              <w:t>model.fit(</w:t>
+            </w:r>
+            <w:proofErr w:type="gramEnd"/>
+            <w:r>
+              <w:t>) on the Keras BLSTM model, with a toy dataset of 1 320</w:t>
             </w:r>
             <w:r>
               <w:rPr>
@@ -10261,7 +10381,15 @@
           </w:tcPr>
           <w:p>
             <w:r>
-              <w:t>Both download and process companies data from DBPedia and other sources</w:t>
+              <w:t xml:space="preserve">Both download and process </w:t>
+            </w:r>
+            <w:proofErr w:type="gramStart"/>
+            <w:r>
+              <w:t>companies</w:t>
+            </w:r>
+            <w:proofErr w:type="gramEnd"/>
+            <w:r>
+              <w:t xml:space="preserve"> data from DBPedia and other sources</w:t>
             </w:r>
           </w:p>
         </w:tc>
@@ -10283,7 +10411,15 @@
           </w:tcPr>
           <w:p>
             <w:r>
-              <w:t>Only do post-processing, data cleansing tasks on companies data, to assist with iteratively improving the cleaning algorithm</w:t>
+              <w:t xml:space="preserve">Only do post-processing, data cleansing tasks on </w:t>
+            </w:r>
+            <w:proofErr w:type="gramStart"/>
+            <w:r>
+              <w:t>companies</w:t>
+            </w:r>
+            <w:proofErr w:type="gramEnd"/>
+            <w:r>
+              <w:t xml:space="preserve"> data, to assist with iteratively improving the cleaning algorithm</w:t>
             </w:r>
           </w:p>
         </w:tc>
@@ -13342,7 +13478,7 @@
 </file>
 
 <file path=customXml/itemProps1.xml><?xml version="1.0" encoding="utf-8"?>
-<ds:datastoreItem xmlns:ds="http://schemas.openxmlformats.org/officeDocument/2006/customXml" ds:itemID="{ED3C99E8-4858-9840-BD65-9F5B06897177}">
+<ds:datastoreItem xmlns:ds="http://schemas.openxmlformats.org/officeDocument/2006/customXml" ds:itemID="{50B5F116-2B86-944D-A761-7916C31FC509}">
   <ds:schemaRefs>
     <ds:schemaRef ds:uri="http://schemas.openxmlformats.org/officeDocument/2006/bibliography"/>
   </ds:schemaRefs>

</xml_diff>

<commit_message>
Add method to predict strings directly
</commit_message>
<xml_diff>
--- a/docs/REP_RalphM_CS.docx
+++ b/docs/REP_RalphM_CS.docx
@@ -1063,13 +1063,8 @@
         <w:t>help</w:t>
       </w:r>
       <w:r>
-        <w:t xml:space="preserve"> throughout this </w:t>
-      </w:r>
-      <w:proofErr w:type="gramStart"/>
-      <w:r>
-        <w:t>Master’s</w:t>
-      </w:r>
-      <w:proofErr w:type="gramEnd"/>
+        <w:t xml:space="preserve"> throughout this Master’s</w:t>
+      </w:r>
       <w:r>
         <w:t xml:space="preserve"> programme, while she worked on her own</w:t>
       </w:r>
@@ -4632,15 +4627,7 @@
         <w:t xml:space="preserve"> however this API is largely undocumented and was not available at the start of this project.</w:t>
       </w:r>
       <w:r>
-        <w:t xml:space="preserve"> Instead, I used the They Work </w:t>
-      </w:r>
-      <w:proofErr w:type="gramStart"/>
-      <w:r>
-        <w:t>For</w:t>
-      </w:r>
-      <w:proofErr w:type="gramEnd"/>
-      <w:r>
-        <w:t xml:space="preserve"> You API,</w:t>
+        <w:t xml:space="preserve"> Instead, I used the They Work For You API,</w:t>
       </w:r>
       <w:r>
         <w:rPr>
@@ -5303,11 +5290,9 @@
       <w:r>
         <w:t>For locations, the CONLL2003 English dataset was used, together with DBPedia resources of type ‘</w:t>
       </w:r>
-      <w:proofErr w:type="gramStart"/>
       <w:r>
         <w:t>dbo:Place</w:t>
       </w:r>
-      <w:proofErr w:type="gramEnd"/>
       <w:r>
         <w:t xml:space="preserve">’. For Organizations, the Amex, Nasdaq and NYSE Stock Exchange company listings were downloaded in Comma Separated Value (CSV) format, as was similar data from the London Stock Exchange, the CONLL2003 English dataset, and </w:t>
       </w:r>
@@ -5315,11 +5300,9 @@
         <w:lastRenderedPageBreak/>
         <w:t>DBPedia’s ‘</w:t>
       </w:r>
-      <w:proofErr w:type="gramStart"/>
       <w:r>
         <w:t>dbo:Organisation</w:t>
       </w:r>
-      <w:proofErr w:type="gramEnd"/>
       <w:r>
         <w:t>’ type. For people, the CONLL2003 English dataset and DBPedia ‘dbo:Person’ type were used, and the New York City Most Popular Baby Names data from Kaggle.</w:t>
       </w:r>
@@ -5628,15 +5611,7 @@
         <w:t xml:space="preserve">Step 4. </w:t>
       </w:r>
       <w:r>
-        <w:t xml:space="preserve">To download the Hansards in a programmatic manner, the TheyWorkForYou API was chosen. This was on the basis of its </w:t>
-      </w:r>
-      <w:proofErr w:type="gramStart"/>
-      <w:r>
-        <w:t>high quality</w:t>
-      </w:r>
-      <w:proofErr w:type="gramEnd"/>
-      <w:r>
-        <w:t xml:space="preserve"> documentation, and the availability of Hansard debates in XML format, with enriched metadata tags (created using a Perl parser which ran over the source PDF Hansard documents originally available on the UK Parliament website) naming each speaker and detailing their constituency and party. Unfortunately, there was not time in this project to make use of this extra metadata.</w:t>
+        <w:t>To download the Hansards in a programmatic manner, the TheyWorkForYou API was chosen. This was on the basis of its high quality documentation, and the availability of Hansard debates in XML format, with enriched metadata tags (created using a Perl parser which ran over the source PDF Hansard documents originally available on the UK Parliament website) naming each speaker and detailing their constituency and party. Unfortunately, there was not time in this project to make use of this extra metadata.</w:t>
       </w:r>
     </w:p>
     <w:p/>
@@ -5647,13 +5622,8 @@
       <w:r>
         <w:t xml:space="preserve"> </w:t>
       </w:r>
-      <w:proofErr w:type="gramStart"/>
-      <w:r>
-        <w:t>concurrent.futures</w:t>
-      </w:r>
-      <w:proofErr w:type="gramEnd"/>
-      <w:r>
-        <w:t>.ThreadPoolExecutor</w:t>
+      <w:r>
+        <w:t>concurrent.futures.ThreadPoolExecutor</w:t>
       </w:r>
       <w:r>
         <w:t xml:space="preserve"> implementation was chosen</w:t>
@@ -5705,15 +5675,7 @@
         <w:t>attempts with</w:t>
       </w:r>
       <w:r>
-        <w:t xml:space="preserve"> </w:t>
-      </w:r>
-      <w:proofErr w:type="gramStart"/>
-      <w:r>
-        <w:t>bleach.clean</w:t>
-      </w:r>
-      <w:proofErr w:type="gramEnd"/>
-      <w:r>
-        <w:t>,</w:t>
+        <w:t xml:space="preserve"> bleach.clean,</w:t>
       </w:r>
       <w:r>
         <w:rPr>
@@ -5879,10 +5841,10 @@
             <v:path o:extrusionok="f" gradientshapeok="t" o:connecttype="rect"/>
             <o:lock v:ext="edit" aspectratio="t"/>
           </v:shapetype>
-          <v:shape id="_x0000_i1030" type="#_x0000_t75" alt="" style="width:451.05pt;height:173.85pt;mso-width-percent:0;mso-height-percent:0;mso-width-percent:0;mso-height-percent:0" o:ole="">
+          <v:shape id="_x0000_i1030" type="#_x0000_t75" alt="" style="width:451pt;height:174pt;mso-width-percent:0;mso-height-percent:0;mso-width-percent:0;mso-height-percent:0" o:ole="">
             <v:imagedata r:id="rId11" o:title=""/>
           </v:shape>
-          <o:OLEObject Type="Embed" ProgID="Word.Document.8" ShapeID="_x0000_i1030" DrawAspect="Content" ObjectID="_1596031616" r:id="rId12">
+          <o:OLEObject Type="Embed" ProgID="Word.Document.8" ShapeID="_x0000_i1030" DrawAspect="Content" ObjectID="_1596038166" r:id="rId12">
             <o:FieldCodes>\s</o:FieldCodes>
           </o:OLEObject>
         </w:object>
@@ -6260,10 +6222,10 @@
           <w:noProof/>
         </w:rPr>
         <w:object w:dxaOrig="9360" w:dyaOrig="1560" w14:anchorId="39D222F4">
-          <v:shape id="_x0000_i1029" type="#_x0000_t75" alt="" style="width:468pt;height:78.15pt;mso-width-percent:0;mso-height-percent:0;mso-width-percent:0;mso-height-percent:0" o:ole="">
+          <v:shape id="_x0000_i1029" type="#_x0000_t75" alt="" style="width:468pt;height:78pt;mso-width-percent:0;mso-height-percent:0;mso-width-percent:0;mso-height-percent:0" o:ole="">
             <v:imagedata r:id="rId14" o:title=""/>
           </v:shape>
-          <o:OLEObject Type="Embed" ProgID="Word.Document.12" ShapeID="_x0000_i1029" DrawAspect="Content" ObjectID="_1596031617" r:id="rId15">
+          <o:OLEObject Type="Embed" ProgID="Word.Document.12" ShapeID="_x0000_i1029" DrawAspect="Content" ObjectID="_1596038167" r:id="rId15">
             <o:FieldCodes>\s</o:FieldCodes>
           </o:OLEObject>
         </w:object>
@@ -6556,15 +6518,7 @@
     <w:p/>
     <w:p>
       <w:r>
-        <w:t xml:space="preserve">To avoid this, all the debates’ file names (including the date on which they were spoken in parliament and the subject of the debate) were hashed using Python’s built-in hashing implementation. The file names are strings, and Python’s in-built </w:t>
-      </w:r>
-      <w:proofErr w:type="gramStart"/>
-      <w:r>
-        <w:t>hash(</w:t>
-      </w:r>
-      <w:proofErr w:type="gramEnd"/>
-      <w:r>
-        <w:t>) function takes each character, converts to an integer, and then uses exponentiation and addition to combine them.</w:t>
+        <w:t>To avoid this, all the debates’ file names (including the date on which they were spoken in parliament and the subject of the debate) were hashed using Python’s built-in hashing implementation. The file names are strings, and Python’s in-built hash() function takes each character, converts to an integer, and then uses exponentiation and addition to combine them.</w:t>
       </w:r>
       <w:r>
         <w:t xml:space="preserve"> The modulo of the resulting integer was taken with respect to the number of buckets (which was set at 320), resulting in buckets of equal numbers of debates which are</w:t>
@@ -6657,10 +6611,10 @@
           <w:noProof/>
         </w:rPr>
         <w:object w:dxaOrig="9020" w:dyaOrig="6400" w14:anchorId="50897E2C">
-          <v:shape id="_x0000_i1028" type="#_x0000_t75" alt="" style="width:451.05pt;height:319.9pt;mso-width-percent:0;mso-height-percent:0;mso-width-percent:0;mso-height-percent:0" o:ole="">
+          <v:shape id="_x0000_i1028" type="#_x0000_t75" alt="" style="width:451pt;height:320pt;mso-width-percent:0;mso-height-percent:0;mso-width-percent:0;mso-height-percent:0" o:ole="">
             <v:imagedata r:id="rId17" o:title=""/>
           </v:shape>
-          <o:OLEObject Type="Embed" ProgID="Word.Document.12" ShapeID="_x0000_i1028" DrawAspect="Content" ObjectID="_1596031618" r:id="rId18">
+          <o:OLEObject Type="Embed" ProgID="Word.Document.12" ShapeID="_x0000_i1028" DrawAspect="Content" ObjectID="_1596038168" r:id="rId18">
             <o:FieldCodes>\s</o:FieldCodes>
           </o:OLEObject>
         </w:object>
@@ -7737,7 +7691,6 @@
                 <w:szCs w:val="21"/>
               </w:rPr>
             </w:pPr>
-            <w:proofErr w:type="gramStart"/>
             <w:r>
               <w:rPr>
                 <w:rFonts w:ascii="Menlo" w:eastAsia="Times New Roman" w:hAnsi="Menlo" w:cs="Menlo"/>
@@ -7745,17 +7698,7 @@
                 <w:sz w:val="21"/>
                 <w:szCs w:val="21"/>
               </w:rPr>
-              <w:t>^[</w:t>
-            </w:r>
-            <w:proofErr w:type="gramEnd"/>
-            <w:r>
-              <w:rPr>
-                <w:rFonts w:ascii="Menlo" w:eastAsia="Times New Roman" w:hAnsi="Menlo" w:cs="Menlo"/>
-                <w:color w:val="6A8759"/>
-                <w:sz w:val="21"/>
-                <w:szCs w:val="21"/>
-              </w:rPr>
-              <w:t>!@£$%^&amp;*()0-9 ]+$</w:t>
+              <w:t>^[!@£$%^&amp;*()0-9 ]+$</w:t>
             </w:r>
           </w:p>
           <w:p/>
@@ -7814,7 +7757,6 @@
                 <w:szCs w:val="21"/>
               </w:rPr>
             </w:pPr>
-            <w:proofErr w:type="gramStart"/>
             <w:r>
               <w:rPr>
                 <w:rFonts w:ascii="Menlo" w:hAnsi="Menlo" w:cs="Menlo"/>
@@ -7822,17 +7764,7 @@
                 <w:sz w:val="21"/>
                 <w:szCs w:val="21"/>
               </w:rPr>
-              <w:t>(.*</w:t>
-            </w:r>
-            <w:proofErr w:type="gramEnd"/>
-            <w:r>
-              <w:rPr>
-                <w:rFonts w:ascii="Menlo" w:hAnsi="Menlo" w:cs="Menlo"/>
-                <w:color w:val="6A8759"/>
-                <w:sz w:val="21"/>
-                <w:szCs w:val="21"/>
-              </w:rPr>
-              <w:t>)'{2,}$</w:t>
+              <w:t>(.*)'{2,}$</w:t>
             </w:r>
           </w:p>
           <w:p>
@@ -8038,10 +7970,10 @@
           <w:noProof/>
         </w:rPr>
         <w:object w:dxaOrig="9020" w:dyaOrig="4700" w14:anchorId="1CB85750">
-          <v:shape id="_x0000_i1027" type="#_x0000_t75" alt="" style="width:451.05pt;height:235.05pt;mso-width-percent:0;mso-height-percent:0;mso-width-percent:0;mso-height-percent:0" o:ole="">
+          <v:shape id="_x0000_i1027" type="#_x0000_t75" alt="" style="width:451pt;height:235pt;mso-width-percent:0;mso-height-percent:0;mso-width-percent:0;mso-height-percent:0" o:ole="">
             <v:imagedata r:id="rId19" o:title=""/>
           </v:shape>
-          <o:OLEObject Type="Embed" ProgID="Word.Document.12" ShapeID="_x0000_i1027" DrawAspect="Content" ObjectID="_1596031619" r:id="rId20">
+          <o:OLEObject Type="Embed" ProgID="Word.Document.12" ShapeID="_x0000_i1027" DrawAspect="Content" ObjectID="_1596038169" r:id="rId20">
             <o:FieldCodes>\s</o:FieldCodes>
           </o:OLEObject>
         </w:object>
@@ -8310,12 +8242,36 @@
         <w:t xml:space="preserve"> </w:t>
       </w:r>
       <w:r>
-        <w:t>Its only dependencies are Jinja2, which we use to template the HTML files for the site, and Werkzeug for managing the WSG</w:t>
+        <w:t xml:space="preserve">Its only dependencies are Jinja2, which we use to template the HTML files for the site, and Werkzeug for managing the </w:t>
+      </w:r>
+      <w:r>
+        <w:t>Web Server Gateway Interface (</w:t>
+      </w:r>
+      <w:r>
+        <w:t>WSGI</w:t>
+      </w:r>
+      <w:r>
+        <w:t>)</w:t>
+      </w:r>
+      <w:r>
+        <w:t xml:space="preserve"> HTTP routing.</w:t>
+      </w:r>
+    </w:p>
+    <w:p/>
+    <w:p>
+      <w:r>
+        <w:t>In the first draft of the GUI,</w:t>
+      </w:r>
+      <w:r>
+        <w:t xml:space="preserve"> when the user clicks on an entire Hansard debate, the whole debate is first fed into the predict_str() function of the model, to generate Named Entity la</w:t>
+      </w:r>
+      <w:r>
+        <w:t>b</w:t>
       </w:r>
       <w:bookmarkStart w:id="49" w:name="_GoBack"/>
       <w:bookmarkEnd w:id="49"/>
       <w:r>
-        <w:t>I HTTP routing.</w:t>
+        <w:t>els for the whole text, before displaying the whole annotated text to the user. However, given that running a whole debate text through predict_str takes about X minutes even on the Birkbeck machine learning server, it is clear that this approach could never constitute an acceptable user experience.</w:t>
       </w:r>
     </w:p>
     <w:p/>
@@ -8462,7 +8418,11 @@
         <w:fldChar w:fldCharType="end"/>
       </w:r>
       <w:r>
-        <w:t xml:space="preserve"> shows a regular unit test written in Pytest. A value is passed into the ‘onehot’ function, and its output is compared against an expected value in a simple equality assertion. </w:t>
+        <w:t xml:space="preserve"> shows a regular unit test written in Pytest. A value is passed into the ‘onehot’ function, and its output is compared against an expected </w:t>
+      </w:r>
+      <w:r>
+        <w:lastRenderedPageBreak/>
+        <w:t xml:space="preserve">value in a simple equality assertion. </w:t>
       </w:r>
       <w:r>
         <w:fldChar w:fldCharType="begin"/>
@@ -8508,7 +8468,7 @@
           <v:shape id="_x0000_i1026" type="#_x0000_t75" alt="" style="width:225.75pt;height:56.05pt;mso-width-percent:0;mso-height-percent:0;mso-width-percent:0;mso-height-percent:0" o:ole="">
             <v:imagedata r:id="rId21" o:title=""/>
           </v:shape>
-          <o:OLEObject Type="Embed" ProgID="Word.Document.12" ShapeID="_x0000_i1026" DrawAspect="Content" ObjectID="_1596031620" r:id="rId22">
+          <o:OLEObject Type="Embed" ProgID="Word.Document.12" ShapeID="_x0000_i1026" DrawAspect="Content" ObjectID="_1596038170" r:id="rId22">
             <o:FieldCodes>\s</o:FieldCodes>
           </o:OLEObject>
         </w:object>
@@ -8554,7 +8514,7 @@
           <v:shape id="_x0000_i1025" type="#_x0000_t75" alt="" style="width:225.25pt;height:109.55pt;mso-width-percent:0;mso-height-percent:0;mso-width-percent:0;mso-height-percent:0" o:ole="">
             <v:imagedata r:id="rId23" o:title=""/>
           </v:shape>
-          <o:OLEObject Type="Embed" ProgID="Word.Document.12" ShapeID="_x0000_i1025" DrawAspect="Content" ObjectID="_1596031621" r:id="rId24">
+          <o:OLEObject Type="Embed" ProgID="Word.Document.12" ShapeID="_x0000_i1025" DrawAspect="Content" ObjectID="_1596038171" r:id="rId24">
             <o:FieldCodes>\s</o:FieldCodes>
           </o:OLEObject>
         </w:object>
@@ -8735,6 +8695,7 @@
     <w:p/>
     <w:p>
       <w:r>
+        <w:lastRenderedPageBreak/>
         <w:t>Attempts to ‘predict’ using the mini dataset also matched this observation. The model has a marked preference for the NULL label</w:t>
       </w:r>
       <w:r>
@@ -8749,7 +8710,6 @@
         <w:rPr>
           <w:noProof/>
         </w:rPr>
-        <w:lastRenderedPageBreak/>
         <w:drawing>
           <wp:inline distT="0" distB="0" distL="0" distR="0" wp14:anchorId="0AACD245" wp14:editId="79A74CE9">
             <wp:extent cx="3312695" cy="2484521"/>
@@ -8979,15 +8939,7 @@
         <w:fldChar w:fldCharType="end"/>
       </w:r>
       <w:r>
-        <w:t xml:space="preserve"> Mini dataset </w:t>
-      </w:r>
-      <w:proofErr w:type="gramStart"/>
-      <w:r>
-        <w:t>non null</w:t>
-      </w:r>
-      <w:proofErr w:type="gramEnd"/>
-      <w:r>
-        <w:t xml:space="preserve"> label accuracy</w:t>
+        <w:t xml:space="preserve"> Mini dataset non null label accuracy</w:t>
       </w:r>
     </w:p>
     <w:p/>
@@ -9006,7 +8958,6 @@
     <w:p/>
     <w:p>
       <w:r>
-        <w:lastRenderedPageBreak/>
         <w:t>The toy dataset was constructed with</w:t>
       </w:r>
       <w:r>
@@ -9335,7 +9286,11 @@
         <w:t>by wrapping</w:t>
       </w:r>
       <w:r>
-        <w:t xml:space="preserve"> create_x_toy and creat</w:t>
+        <w:t xml:space="preserve"> create_x_toy and </w:t>
+      </w:r>
+      <w:r>
+        <w:lastRenderedPageBreak/>
+        <w:t>creat</w:t>
       </w:r>
       <w:r>
         <w:t>e_y_toy in model_integration.py with a python generator, then returning the Numpy arrays instead of pickling them out to disk.</w:t>
@@ -9348,7 +9303,6 @@
       </w:pPr>
       <w:bookmarkStart w:id="63" w:name="_Toc522276702"/>
       <w:r>
-        <w:lastRenderedPageBreak/>
         <w:t>Cross-validation</w:t>
       </w:r>
       <w:bookmarkEnd w:id="63"/>
@@ -9368,15 +9322,7 @@
         <w:t xml:space="preserve"> I used Scikit-Learn’s KFold class to </w:t>
       </w:r>
       <w:r>
-        <w:t>generate ten ‘</w:t>
-      </w:r>
-      <w:proofErr w:type="gramStart"/>
-      <w:r>
-        <w:t>folds’</w:t>
-      </w:r>
-      <w:proofErr w:type="gramEnd"/>
-      <w:r>
-        <w:t>. In each case, a fold was one tenth of the data, used for validation. The other nine</w:t>
+        <w:t>generate ten ‘folds’. In each case, a fold was one tenth of the data, used for validation. The other nine</w:t>
       </w:r>
       <w:r>
         <w:t xml:space="preserve"> tenths were used for training.</w:t>
@@ -9459,15 +9405,7 @@
     <w:p/>
     <w:p>
       <w:r>
-        <w:t xml:space="preserve">What to do with the metadata? Don’t want to train on </w:t>
-      </w:r>
-      <w:proofErr w:type="gramStart"/>
-      <w:r>
-        <w:t>it, but</w:t>
-      </w:r>
-      <w:proofErr w:type="gramEnd"/>
-      <w:r>
-        <w:t xml:space="preserve"> do want it to appear.</w:t>
+        <w:t>What to do with the metadata? Don’t want to train on it, but do want it to appear.</w:t>
       </w:r>
     </w:p>
     <w:p/>
@@ -9590,6 +9528,7 @@
       <w:bookmarkStart w:id="73" w:name="_Ref521061060"/>
       <w:bookmarkStart w:id="74" w:name="_Toc522276711"/>
       <w:r>
+        <w:lastRenderedPageBreak/>
         <w:t>Appendix</w:t>
       </w:r>
       <w:r>
@@ -9624,7 +9563,6 @@
       <w:bookmarkStart w:id="75" w:name="_Ref521568652"/>
       <w:bookmarkStart w:id="76" w:name="_Toc522276712"/>
       <w:r>
-        <w:lastRenderedPageBreak/>
         <w:t>Appendix B: List of Invoke tasks</w:t>
       </w:r>
       <w:bookmarkEnd w:id="75"/>
@@ -9999,6 +9937,7 @@
           </w:tcPr>
           <w:p>
             <w:r>
+              <w:lastRenderedPageBreak/>
               <w:t>hansard-chunk-one</w:t>
             </w:r>
           </w:p>
@@ -10031,11 +9970,7 @@
           </w:tcPr>
           <w:p>
             <w:r>
-              <w:t xml:space="preserve">Display one Hansard debate, tagged with all its sentence-boundaries, to </w:t>
-            </w:r>
-            <w:r>
-              <w:lastRenderedPageBreak/>
-              <w:t>validate the sentence chunking algorithm.</w:t>
+              <w:t>Display one Hansard debate, tagged with all its sentence-boundaries, to validate the sentence chunking algorithm.</w:t>
             </w:r>
           </w:p>
         </w:tc>
@@ -10047,7 +9982,6 @@
           </w:tcPr>
           <w:p>
             <w:r>
-              <w:lastRenderedPageBreak/>
               <w:t>hansard-display-interpolated-file</w:t>
             </w:r>
           </w:p>
@@ -10311,15 +10245,7 @@
           </w:tcPr>
           <w:p>
             <w:r>
-              <w:t xml:space="preserve">Run </w:t>
-            </w:r>
-            <w:proofErr w:type="gramStart"/>
-            <w:r>
-              <w:t>model.fit(</w:t>
-            </w:r>
-            <w:proofErr w:type="gramEnd"/>
-            <w:r>
-              <w:t>) on the Keras BLSTM model, with a batch of the first 4000 samples from the toy dataset. This is to test the end-to-end process of saving and retrieving the model.</w:t>
+              <w:t>Run model.fit() on the Keras BLSTM model, with a batch of the first 4000 samples from the toy dataset. This is to test the end-to-end process of saving and retrieving the model.</w:t>
             </w:r>
           </w:p>
         </w:tc>
@@ -10341,15 +10267,7 @@
           </w:tcPr>
           <w:p>
             <w:r>
-              <w:t xml:space="preserve">Run </w:t>
-            </w:r>
-            <w:proofErr w:type="gramStart"/>
-            <w:r>
-              <w:t>model.fit(</w:t>
-            </w:r>
-            <w:proofErr w:type="gramEnd"/>
-            <w:r>
-              <w:t>) on the Keras BLSTM model, with a toy dataset of 1 320</w:t>
+              <w:t>Run model.fit() on the Keras BLSTM model, with a toy dataset of 1 320</w:t>
             </w:r>
             <w:r>
               <w:rPr>
@@ -10358,7 +10276,11 @@
               <w:t>th</w:t>
             </w:r>
             <w:r>
-              <w:t xml:space="preserve"> of the Hansard debates. This is to get an initial indication of the model’s learning capability.</w:t>
+              <w:t xml:space="preserve"> of </w:t>
+            </w:r>
+            <w:r>
+              <w:lastRenderedPageBreak/>
+              <w:t>the Hansard debates. This is to get an initial indication of the model’s learning capability.</w:t>
             </w:r>
           </w:p>
         </w:tc>
@@ -10381,15 +10303,7 @@
           </w:tcPr>
           <w:p>
             <w:r>
-              <w:t xml:space="preserve">Both download and process </w:t>
-            </w:r>
-            <w:proofErr w:type="gramStart"/>
-            <w:r>
-              <w:t>companies</w:t>
-            </w:r>
-            <w:proofErr w:type="gramEnd"/>
-            <w:r>
-              <w:t xml:space="preserve"> data from DBPedia and other sources</w:t>
+              <w:t>Both download and process companies data from DBPedia and other sources</w:t>
             </w:r>
           </w:p>
         </w:tc>
@@ -10411,15 +10325,7 @@
           </w:tcPr>
           <w:p>
             <w:r>
-              <w:t xml:space="preserve">Only do post-processing, data cleansing tasks on </w:t>
-            </w:r>
-            <w:proofErr w:type="gramStart"/>
-            <w:r>
-              <w:t>companies</w:t>
-            </w:r>
-            <w:proofErr w:type="gramEnd"/>
-            <w:r>
-              <w:t xml:space="preserve"> data, to assist with iteratively improving the cleaning algorithm</w:t>
+              <w:t>Only do post-processing, data cleansing tasks on companies data, to assist with iteratively improving the cleaning algorithm</w:t>
             </w:r>
           </w:p>
         </w:tc>
@@ -10620,6 +10526,7 @@
       <w:bookmarkStart w:id="78" w:name="_Ref521578620"/>
       <w:bookmarkStart w:id="79" w:name="_Toc522276713"/>
       <w:r>
+        <w:lastRenderedPageBreak/>
         <w:t xml:space="preserve">Appendix C: </w:t>
       </w:r>
       <w:r>
@@ -13478,7 +13385,7 @@
 </file>
 
 <file path=customXml/itemProps1.xml><?xml version="1.0" encoding="utf-8"?>
-<ds:datastoreItem xmlns:ds="http://schemas.openxmlformats.org/officeDocument/2006/customXml" ds:itemID="{50B5F116-2B86-944D-A761-7916C31FC509}">
+<ds:datastoreItem xmlns:ds="http://schemas.openxmlformats.org/officeDocument/2006/customXml" ds:itemID="{4875B482-5F4E-994B-A74B-FCE39CCBDA75}">
   <ds:schemaRefs>
     <ds:schemaRef ds:uri="http://schemas.openxmlformats.org/officeDocument/2006/bibliography"/>
   </ds:schemaRefs>

</xml_diff>

<commit_message>
Prepare to evaluate performance of toy model
</commit_message>
<xml_diff>
--- a/docs/REP_RalphM_CS.docx
+++ b/docs/REP_RalphM_CS.docx
@@ -5844,7 +5844,7 @@
           <v:shape id="_x0000_i1030" type="#_x0000_t75" alt="" style="width:451pt;height:174pt;mso-width-percent:0;mso-height-percent:0;mso-width-percent:0;mso-height-percent:0" o:ole="">
             <v:imagedata r:id="rId11" o:title=""/>
           </v:shape>
-          <o:OLEObject Type="Embed" ProgID="Word.Document.8" ShapeID="_x0000_i1030" DrawAspect="Content" ObjectID="_1596038166" r:id="rId12">
+          <o:OLEObject Type="Embed" ProgID="Word.Document.8" ShapeID="_x0000_i1030" DrawAspect="Content" ObjectID="_1596040898" r:id="rId12">
             <o:FieldCodes>\s</o:FieldCodes>
           </o:OLEObject>
         </w:object>
@@ -6225,7 +6225,7 @@
           <v:shape id="_x0000_i1029" type="#_x0000_t75" alt="" style="width:468pt;height:78pt;mso-width-percent:0;mso-height-percent:0;mso-width-percent:0;mso-height-percent:0" o:ole="">
             <v:imagedata r:id="rId14" o:title=""/>
           </v:shape>
-          <o:OLEObject Type="Embed" ProgID="Word.Document.12" ShapeID="_x0000_i1029" DrawAspect="Content" ObjectID="_1596038167" r:id="rId15">
+          <o:OLEObject Type="Embed" ProgID="Word.Document.12" ShapeID="_x0000_i1029" DrawAspect="Content" ObjectID="_1596040899" r:id="rId15">
             <o:FieldCodes>\s</o:FieldCodes>
           </o:OLEObject>
         </w:object>
@@ -6614,7 +6614,7 @@
           <v:shape id="_x0000_i1028" type="#_x0000_t75" alt="" style="width:451pt;height:320pt;mso-width-percent:0;mso-height-percent:0;mso-width-percent:0;mso-height-percent:0" o:ole="">
             <v:imagedata r:id="rId17" o:title=""/>
           </v:shape>
-          <o:OLEObject Type="Embed" ProgID="Word.Document.12" ShapeID="_x0000_i1028" DrawAspect="Content" ObjectID="_1596038168" r:id="rId18">
+          <o:OLEObject Type="Embed" ProgID="Word.Document.12" ShapeID="_x0000_i1028" DrawAspect="Content" ObjectID="_1596040900" r:id="rId18">
             <o:FieldCodes>\s</o:FieldCodes>
           </o:OLEObject>
         </w:object>
@@ -7973,7 +7973,7 @@
           <v:shape id="_x0000_i1027" type="#_x0000_t75" alt="" style="width:451pt;height:235pt;mso-width-percent:0;mso-height-percent:0;mso-width-percent:0;mso-height-percent:0" o:ole="">
             <v:imagedata r:id="rId19" o:title=""/>
           </v:shape>
-          <o:OLEObject Type="Embed" ProgID="Word.Document.12" ShapeID="_x0000_i1027" DrawAspect="Content" ObjectID="_1596038169" r:id="rId20">
+          <o:OLEObject Type="Embed" ProgID="Word.Document.12" ShapeID="_x0000_i1027" DrawAspect="Content" ObjectID="_1596040901" r:id="rId20">
             <o:FieldCodes>\s</o:FieldCodes>
           </o:OLEObject>
         </w:object>
@@ -8268,24 +8268,31 @@
       <w:r>
         <w:t>b</w:t>
       </w:r>
-      <w:bookmarkStart w:id="49" w:name="_GoBack"/>
+      <w:r>
+        <w:t xml:space="preserve">els for the whole text, before displaying the whole annotated text to the user. However, given that running a whole debate text </w:t>
+      </w:r>
+      <w:r>
+        <w:t xml:space="preserve">through predict_str takes about 8 </w:t>
+      </w:r>
+      <w:r>
+        <w:t>minutes even on the Birkbeck machine learning server, it is clear that this approach could never constitute an acceptable user experience.</w:t>
+      </w:r>
+      <w:r>
+        <w:t xml:space="preserve">  Of course, the values could all be pre-computed, but this seems at odds with the goal of using a machine-learning model which can be dynamically re-trained and updated. A second approach was chosen, as </w:t>
+      </w:r>
+    </w:p>
+    <w:p/>
+    <w:p>
+      <w:pPr>
+        <w:pStyle w:val="Heading1"/>
+      </w:pPr>
+      <w:bookmarkStart w:id="49" w:name="_Toc522276695"/>
+      <w:bookmarkStart w:id="50" w:name="_Ref522280259"/>
+      <w:r>
+        <w:t>Planning</w:t>
+      </w:r>
       <w:bookmarkEnd w:id="49"/>
-      <w:r>
-        <w:t>els for the whole text, before displaying the whole annotated text to the user. However, given that running a whole debate text through predict_str takes about X minutes even on the Birkbeck machine learning server, it is clear that this approach could never constitute an acceptable user experience.</w:t>
-      </w:r>
-    </w:p>
-    <w:p/>
-    <w:p>
-      <w:pPr>
-        <w:pStyle w:val="Heading1"/>
-      </w:pPr>
-      <w:bookmarkStart w:id="50" w:name="_Toc522276695"/>
-      <w:bookmarkStart w:id="51" w:name="_Ref522280259"/>
-      <w:r>
-        <w:t>Planning</w:t>
-      </w:r>
       <w:bookmarkEnd w:id="50"/>
-      <w:bookmarkEnd w:id="51"/>
     </w:p>
     <w:p/>
     <w:p>
@@ -8310,23 +8317,23 @@
       <w:pPr>
         <w:pStyle w:val="Heading1"/>
       </w:pPr>
-      <w:bookmarkStart w:id="52" w:name="_Toc522276696"/>
+      <w:bookmarkStart w:id="51" w:name="_Toc522276696"/>
       <w:r>
         <w:t>Testing</w:t>
       </w:r>
+      <w:bookmarkEnd w:id="51"/>
+    </w:p>
+    <w:p>
+      <w:pPr>
+        <w:pStyle w:val="Heading2"/>
+      </w:pPr>
+      <w:bookmarkStart w:id="52" w:name="_Ref521568905"/>
+      <w:bookmarkStart w:id="53" w:name="_Toc522276697"/>
+      <w:r>
+        <w:t>Unit testing</w:t>
+      </w:r>
       <w:bookmarkEnd w:id="52"/>
-    </w:p>
-    <w:p>
-      <w:pPr>
-        <w:pStyle w:val="Heading2"/>
-      </w:pPr>
-      <w:bookmarkStart w:id="53" w:name="_Ref521568905"/>
-      <w:bookmarkStart w:id="54" w:name="_Toc522276697"/>
-      <w:r>
-        <w:t>Unit testing</w:t>
-      </w:r>
       <w:bookmarkEnd w:id="53"/>
-      <w:bookmarkEnd w:id="54"/>
     </w:p>
     <w:p/>
     <w:p>
@@ -8391,6 +8398,7 @@
     <w:p/>
     <w:p>
       <w:r>
+        <w:lastRenderedPageBreak/>
         <w:t>To illustrate this approach</w:t>
       </w:r>
       <w:r>
@@ -8418,11 +8426,7 @@
         <w:fldChar w:fldCharType="end"/>
       </w:r>
       <w:r>
-        <w:t xml:space="preserve"> shows a regular unit test written in Pytest. A value is passed into the ‘onehot’ function, and its output is compared against an expected </w:t>
-      </w:r>
-      <w:r>
-        <w:lastRenderedPageBreak/>
-        <w:t xml:space="preserve">value in a simple equality assertion. </w:t>
+        <w:t xml:space="preserve"> shows a regular unit test written in Pytest. A value is passed into the ‘onehot’ function, and its output is compared against an expected value in a simple equality assertion. </w:t>
       </w:r>
       <w:r>
         <w:fldChar w:fldCharType="begin"/>
@@ -8465,10 +8469,10 @@
           <w:noProof/>
         </w:rPr>
         <w:object w:dxaOrig="4510" w:dyaOrig="1120" w14:anchorId="2169ACF8">
-          <v:shape id="_x0000_i1026" type="#_x0000_t75" alt="" style="width:225.75pt;height:56.05pt;mso-width-percent:0;mso-height-percent:0;mso-width-percent:0;mso-height-percent:0" o:ole="">
+          <v:shape id="_x0000_i1026" type="#_x0000_t75" alt="" style="width:225.95pt;height:56pt;mso-width-percent:0;mso-height-percent:0;mso-width-percent:0;mso-height-percent:0" o:ole="">
             <v:imagedata r:id="rId21" o:title=""/>
           </v:shape>
-          <o:OLEObject Type="Embed" ProgID="Word.Document.12" ShapeID="_x0000_i1026" DrawAspect="Content" ObjectID="_1596038170" r:id="rId22">
+          <o:OLEObject Type="Embed" ProgID="Word.Document.12" ShapeID="_x0000_i1026" DrawAspect="Content" ObjectID="_1596040902" r:id="rId22">
             <o:FieldCodes>\s</o:FieldCodes>
           </o:OLEObject>
         </w:object>
@@ -8478,7 +8482,7 @@
       <w:pPr>
         <w:pStyle w:val="Caption"/>
       </w:pPr>
-      <w:bookmarkStart w:id="55" w:name="_Ref522279574"/>
+      <w:bookmarkStart w:id="54" w:name="_Ref522279574"/>
       <w:r>
         <w:t xml:space="preserve">Code Snippet </w:t>
       </w:r>
@@ -8500,7 +8504,7 @@
       <w:r>
         <w:fldChar w:fldCharType="end"/>
       </w:r>
-      <w:bookmarkEnd w:id="55"/>
+      <w:bookmarkEnd w:id="54"/>
       <w:r>
         <w:t xml:space="preserve"> a regular Pytest unit test</w:t>
       </w:r>
@@ -8511,10 +8515,10 @@
           <w:noProof/>
         </w:rPr>
         <w:object w:dxaOrig="4510" w:dyaOrig="2190" w14:anchorId="7D4AB774">
-          <v:shape id="_x0000_i1025" type="#_x0000_t75" alt="" style="width:225.25pt;height:109.55pt;mso-width-percent:0;mso-height-percent:0;mso-width-percent:0;mso-height-percent:0" o:ole="">
+          <v:shape id="_x0000_i1025" type="#_x0000_t75" alt="" style="width:225.25pt;height:109.5pt;mso-width-percent:0;mso-height-percent:0;mso-width-percent:0;mso-height-percent:0" o:ole="">
             <v:imagedata r:id="rId23" o:title=""/>
           </v:shape>
-          <o:OLEObject Type="Embed" ProgID="Word.Document.12" ShapeID="_x0000_i1025" DrawAspect="Content" ObjectID="_1596038171" r:id="rId24">
+          <o:OLEObject Type="Embed" ProgID="Word.Document.12" ShapeID="_x0000_i1025" DrawAspect="Content" ObjectID="_1596040903" r:id="rId24">
             <o:FieldCodes>\s</o:FieldCodes>
           </o:OLEObject>
         </w:object>
@@ -8524,7 +8528,7 @@
       <w:pPr>
         <w:pStyle w:val="Caption"/>
       </w:pPr>
-      <w:bookmarkStart w:id="56" w:name="_Ref522279575"/>
+      <w:bookmarkStart w:id="55" w:name="_Ref522279575"/>
       <w:r>
         <w:t xml:space="preserve">Code Snippet </w:t>
       </w:r>
@@ -8546,70 +8550,410 @@
       <w:r>
         <w:fldChar w:fldCharType="end"/>
       </w:r>
+      <w:bookmarkEnd w:id="55"/>
+      <w:r>
+        <w:t xml:space="preserve"> A Pyfakefs Pytest unit test</w:t>
+      </w:r>
+    </w:p>
+    <w:p/>
+    <w:p>
+      <w:pPr>
+        <w:pStyle w:val="Heading2"/>
+      </w:pPr>
+      <w:bookmarkStart w:id="56" w:name="_Toc522276698"/>
+      <w:r>
+        <w:t>Model</w:t>
+      </w:r>
+      <w:r>
+        <w:t xml:space="preserve"> evaluation</w:t>
+      </w:r>
       <w:bookmarkEnd w:id="56"/>
-      <w:r>
-        <w:t xml:space="preserve"> A Pyfakefs Pytest unit test</w:t>
-      </w:r>
-    </w:p>
-    <w:p/>
-    <w:p>
-      <w:pPr>
-        <w:pStyle w:val="Heading2"/>
-      </w:pPr>
-      <w:bookmarkStart w:id="57" w:name="_Toc522276698"/>
-      <w:r>
-        <w:t>Model</w:t>
-      </w:r>
-      <w:r>
-        <w:t xml:space="preserve"> evaluation</w:t>
+    </w:p>
+    <w:p/>
+    <w:p>
+      <w:r>
+        <w:t>The Keras model was eval</w:t>
+      </w:r>
+      <w:r>
+        <w:t>uated using the Keras ‘evaluate’</w:t>
+      </w:r>
+      <w:r>
+        <w:t xml:space="preserve"> method</w:t>
+      </w:r>
+      <w:r>
+        <w:t xml:space="preserve">. Of course, the labelled data used to fit the model was </w:t>
+      </w:r>
+      <w:r>
+        <w:t xml:space="preserve">both limited by the contents of its data sources, and by the non-human manner of the labelling </w:t>
+      </w:r>
+      <w:r>
+        <w:t xml:space="preserve">– the labels were ‘interpolated’ </w:t>
+      </w:r>
+      <w:r>
+        <w:t xml:space="preserve">using the </w:t>
+      </w:r>
+      <w:r>
+        <w:t xml:space="preserve">algorithm described in detail in section </w:t>
+      </w:r>
+      <w:r>
+        <w:fldChar w:fldCharType="begin"/>
+      </w:r>
+      <w:r>
+        <w:instrText xml:space="preserve"> REF _Ref521059322 \r \h </w:instrText>
+      </w:r>
+      <w:r>
+        <w:fldChar w:fldCharType="separate"/>
+      </w:r>
+      <w:r>
+        <w:t>7.7</w:t>
+      </w:r>
+      <w:r>
+        <w:fldChar w:fldCharType="end"/>
+      </w:r>
+      <w:r>
+        <w:t>.</w:t>
+      </w:r>
+    </w:p>
+    <w:p/>
+    <w:p>
+      <w:r>
+        <w:t>The various different datasets</w:t>
+      </w:r>
+      <w:r>
+        <w:t xml:space="preserve"> and their sizes are listed in </w:t>
+      </w:r>
+      <w:r>
+        <w:fldChar w:fldCharType="begin"/>
+      </w:r>
+      <w:r>
+        <w:instrText xml:space="preserve"> REF _Ref522298476 \h </w:instrText>
+      </w:r>
+      <w:r>
+        <w:fldChar w:fldCharType="separate"/>
+      </w:r>
+      <w:r>
+        <w:t xml:space="preserve">Table </w:t>
+      </w:r>
+      <w:r>
+        <w:rPr>
+          <w:noProof/>
+        </w:rPr>
+        <w:t>5</w:t>
+      </w:r>
+      <w:r>
+        <w:fldChar w:fldCharType="end"/>
+      </w:r>
+      <w:r>
+        <w:t>.</w:t>
+      </w:r>
+    </w:p>
+    <w:p/>
+    <w:p>
+      <w:pPr>
+        <w:pStyle w:val="Caption"/>
+        <w:keepNext/>
+      </w:pPr>
+      <w:bookmarkStart w:id="57" w:name="_Ref522298476"/>
+      <w:r>
+        <w:t xml:space="preserve">Table </w:t>
+      </w:r>
+      <w:r>
+        <w:fldChar w:fldCharType="begin"/>
+      </w:r>
+      <w:r>
+        <w:instrText xml:space="preserve"> SEQ Table \* ARABIC </w:instrText>
+      </w:r>
+      <w:r>
+        <w:fldChar w:fldCharType="separate"/>
+      </w:r>
+      <w:r>
+        <w:rPr>
+          <w:noProof/>
+        </w:rPr>
+        <w:t>5</w:t>
+      </w:r>
+      <w:r>
+        <w:fldChar w:fldCharType="end"/>
       </w:r>
       <w:bookmarkEnd w:id="57"/>
-    </w:p>
-    <w:p/>
-    <w:p>
-      <w:r>
-        <w:t>The Keras model was eval</w:t>
-      </w:r>
-      <w:r>
-        <w:t>uated using the Keras ‘evaluate’</w:t>
-      </w:r>
-      <w:r>
-        <w:t xml:space="preserve"> method</w:t>
-      </w:r>
-      <w:r>
-        <w:t xml:space="preserve">. Of course, the labelled data used to fit the model was </w:t>
-      </w:r>
-      <w:r>
-        <w:t xml:space="preserve">both limited by the contents of its data sources, and by the non-human manner of the labelling </w:t>
-      </w:r>
-      <w:r>
-        <w:t xml:space="preserve">– the labels were ‘interpolated’ </w:t>
-      </w:r>
-      <w:r>
-        <w:t xml:space="preserve">using the </w:t>
-      </w:r>
-      <w:r>
-        <w:t xml:space="preserve">algorithm described in detail in section </w:t>
-      </w:r>
-      <w:r>
-        <w:fldChar w:fldCharType="begin"/>
-      </w:r>
-      <w:r>
-        <w:instrText xml:space="preserve"> REF _Ref521059322 \r \h </w:instrText>
-      </w:r>
-      <w:r>
-        <w:fldChar w:fldCharType="separate"/>
-      </w:r>
-      <w:r>
-        <w:t>7.7</w:t>
-      </w:r>
-      <w:r>
-        <w:fldChar w:fldCharType="end"/>
-      </w:r>
-      <w:r>
-        <w:t>.</w:t>
-      </w:r>
-    </w:p>
+      <w:r>
+        <w:t xml:space="preserve"> Model datasets used</w:t>
+      </w:r>
+    </w:p>
+    <w:tbl>
+      <w:tblPr>
+        <w:tblStyle w:val="TableGrid"/>
+        <w:tblW w:w="0" w:type="auto"/>
+        <w:tblLook w:val="04A0" w:firstRow="1" w:lastRow="0" w:firstColumn="1" w:lastColumn="0" w:noHBand="0" w:noVBand="1"/>
+      </w:tblPr>
+      <w:tblGrid>
+        <w:gridCol w:w="988"/>
+        <w:gridCol w:w="1134"/>
+        <w:gridCol w:w="1134"/>
+        <w:gridCol w:w="1134"/>
+        <w:gridCol w:w="4620"/>
+      </w:tblGrid>
+      <w:tr>
+        <w:tc>
+          <w:tcPr>
+            <w:tcW w:w="988" w:type="dxa"/>
+          </w:tcPr>
+          <w:p>
+            <w:pPr>
+              <w:rPr>
+                <w:b/>
+              </w:rPr>
+            </w:pPr>
+            <w:r>
+              <w:rPr>
+                <w:b/>
+              </w:rPr>
+              <w:t>Model name</w:t>
+            </w:r>
+          </w:p>
+        </w:tc>
+        <w:tc>
+          <w:tcPr>
+            <w:tcW w:w="1134" w:type="dxa"/>
+          </w:tcPr>
+          <w:p>
+            <w:pPr>
+              <w:rPr>
+                <w:b/>
+              </w:rPr>
+            </w:pPr>
+            <w:r>
+              <w:rPr>
+                <w:b/>
+              </w:rPr>
+              <w:t>Training dataset size</w:t>
+            </w:r>
+          </w:p>
+        </w:tc>
+        <w:tc>
+          <w:tcPr>
+            <w:tcW w:w="1134" w:type="dxa"/>
+          </w:tcPr>
+          <w:p>
+            <w:pPr>
+              <w:rPr>
+                <w:b/>
+              </w:rPr>
+            </w:pPr>
+            <w:r>
+              <w:rPr>
+                <w:b/>
+              </w:rPr>
+              <w:t>Dev dataset size</w:t>
+            </w:r>
+          </w:p>
+        </w:tc>
+        <w:tc>
+          <w:tcPr>
+            <w:tcW w:w="1134" w:type="dxa"/>
+          </w:tcPr>
+          <w:p>
+            <w:pPr>
+              <w:rPr>
+                <w:b/>
+              </w:rPr>
+            </w:pPr>
+            <w:r>
+              <w:rPr>
+                <w:b/>
+              </w:rPr>
+              <w:t>Test dataset size</w:t>
+            </w:r>
+          </w:p>
+        </w:tc>
+        <w:tc>
+          <w:tcPr>
+            <w:tcW w:w="4620" w:type="dxa"/>
+          </w:tcPr>
+          <w:p>
+            <w:pPr>
+              <w:rPr>
+                <w:b/>
+              </w:rPr>
+            </w:pPr>
+            <w:r>
+              <w:rPr>
+                <w:b/>
+              </w:rPr>
+              <w:t>Notes</w:t>
+            </w:r>
+          </w:p>
+        </w:tc>
+      </w:tr>
+      <w:tr>
+        <w:tc>
+          <w:tcPr>
+            <w:tcW w:w="988" w:type="dxa"/>
+          </w:tcPr>
+          <w:p>
+            <w:r>
+              <w:t>Mini</w:t>
+            </w:r>
+          </w:p>
+        </w:tc>
+        <w:tc>
+          <w:tcPr>
+            <w:tcW w:w="1134" w:type="dxa"/>
+          </w:tcPr>
+          <w:p>
+            <w:r>
+              <w:t>4000</w:t>
+            </w:r>
+          </w:p>
+        </w:tc>
+        <w:tc>
+          <w:tcPr>
+            <w:tcW w:w="1134" w:type="dxa"/>
+          </w:tcPr>
+          <w:p>
+            <w:r>
+              <w:t>4000</w:t>
+            </w:r>
+          </w:p>
+        </w:tc>
+        <w:tc>
+          <w:tcPr>
+            <w:tcW w:w="1134" w:type="dxa"/>
+          </w:tcPr>
+          <w:p>
+            <w:r>
+              <w:t>4000</w:t>
+            </w:r>
+          </w:p>
+        </w:tc>
+        <w:tc>
+          <w:tcPr>
+            <w:tcW w:w="4620" w:type="dxa"/>
+          </w:tcPr>
+          <w:p>
+            <w:r>
+              <w:t>Takes first 4000 sentences from ToyV1</w:t>
+            </w:r>
+          </w:p>
+        </w:tc>
+      </w:tr>
+      <w:tr>
+        <w:tc>
+          <w:tcPr>
+            <w:tcW w:w="988" w:type="dxa"/>
+          </w:tcPr>
+          <w:p>
+            <w:r>
+              <w:t>ToyV1</w:t>
+            </w:r>
+          </w:p>
+        </w:tc>
+        <w:tc>
+          <w:tcPr>
+            <w:tcW w:w="1134" w:type="dxa"/>
+          </w:tcPr>
+          <w:p>
+            <w:r>
+              <w:t>2323451</w:t>
+            </w:r>
+          </w:p>
+        </w:tc>
+        <w:tc>
+          <w:tcPr>
+            <w:tcW w:w="1134" w:type="dxa"/>
+          </w:tcPr>
+          <w:p>
+            <w:r>
+              <w:t>1233720</w:t>
+            </w:r>
+          </w:p>
+        </w:tc>
+        <w:tc>
+          <w:tcPr>
+            <w:tcW w:w="1134" w:type="dxa"/>
+          </w:tcPr>
+          <w:p>
+            <w:r>
+              <w:t>1157309</w:t>
+            </w:r>
+          </w:p>
+        </w:tc>
+        <w:tc>
+          <w:tcPr>
+            <w:tcW w:w="4620" w:type="dxa"/>
+          </w:tcPr>
+          <w:p>
+            <w:r>
+              <w:t>All validations on Dev dataset returned NaN</w:t>
+            </w:r>
+          </w:p>
+        </w:tc>
+      </w:tr>
+      <w:tr>
+        <w:tc>
+          <w:tcPr>
+            <w:tcW w:w="988" w:type="dxa"/>
+          </w:tcPr>
+          <w:p>
+            <w:r>
+              <w:t>ToyV2</w:t>
+            </w:r>
+          </w:p>
+        </w:tc>
+        <w:tc>
+          <w:tcPr>
+            <w:tcW w:w="1134" w:type="dxa"/>
+          </w:tcPr>
+          <w:p>
+            <w:r>
+              <w:t>2</w:t>
+            </w:r>
+            <w:bookmarkStart w:id="58" w:name="_GoBack"/>
+            <w:bookmarkEnd w:id="58"/>
+            <w:r>
+              <w:t>00000</w:t>
+            </w:r>
+          </w:p>
+        </w:tc>
+        <w:tc>
+          <w:tcPr>
+            <w:tcW w:w="1134" w:type="dxa"/>
+          </w:tcPr>
+          <w:p>
+            <w:r>
+              <w:t>6</w:t>
+            </w:r>
+            <w:r>
+              <w:t>000</w:t>
+            </w:r>
+          </w:p>
+        </w:tc>
+        <w:tc>
+          <w:tcPr>
+            <w:tcW w:w="1134" w:type="dxa"/>
+          </w:tcPr>
+          <w:p>
+            <w:r>
+              <w:t>6</w:t>
+            </w:r>
+            <w:r>
+              <w:t>000</w:t>
+            </w:r>
+          </w:p>
+        </w:tc>
+        <w:tc>
+          <w:tcPr>
+            <w:tcW w:w="4620" w:type="dxa"/>
+          </w:tcPr>
+          <w:p>
+            <w:r>
+              <w:t>Uses same data as ToyV1, but with arrays clipped at the limits shown.</w:t>
+            </w:r>
+          </w:p>
+        </w:tc>
+      </w:tr>
+    </w:tbl>
+    <w:p/>
     <w:p/>
     <w:p>
       <w:pPr>
@@ -8638,11 +8982,12 @@
       <w:pPr>
         <w:pStyle w:val="Heading3"/>
       </w:pPr>
-      <w:bookmarkStart w:id="58" w:name="_Toc522276699"/>
-      <w:r>
+      <w:bookmarkStart w:id="59" w:name="_Toc522276699"/>
+      <w:r>
+        <w:lastRenderedPageBreak/>
         <w:t>The ‘mini’ dataset</w:t>
       </w:r>
-      <w:bookmarkEnd w:id="58"/>
+      <w:bookmarkEnd w:id="59"/>
     </w:p>
     <w:p/>
     <w:p>
@@ -8695,7 +9040,6 @@
     <w:p/>
     <w:p>
       <w:r>
-        <w:lastRenderedPageBreak/>
         <w:t>Attempts to ‘predict’ using the mini dataset also matched this observation. The model has a marked preference for the NULL label</w:t>
       </w:r>
       <w:r>
@@ -8790,6 +9134,7 @@
         <w:rPr>
           <w:noProof/>
         </w:rPr>
+        <w:lastRenderedPageBreak/>
         <w:drawing>
           <wp:inline distT="0" distB="0" distL="0" distR="0" wp14:anchorId="71A983A4" wp14:editId="45C3A2AC">
             <wp:extent cx="3342773" cy="2507080"/>
@@ -8947,13 +9292,16 @@
       <w:pPr>
         <w:pStyle w:val="Heading3"/>
       </w:pPr>
-      <w:bookmarkStart w:id="59" w:name="_Ref521576975"/>
-      <w:bookmarkStart w:id="60" w:name="_Toc522276700"/>
+      <w:bookmarkStart w:id="60" w:name="_Ref521576975"/>
+      <w:bookmarkStart w:id="61" w:name="_Toc522276700"/>
       <w:r>
         <w:t>The ‘toy’ dataset</w:t>
       </w:r>
-      <w:bookmarkEnd w:id="59"/>
       <w:bookmarkEnd w:id="60"/>
+      <w:bookmarkEnd w:id="61"/>
+      <w:r>
+        <w:t>, version 1</w:t>
+      </w:r>
     </w:p>
     <w:p/>
     <w:p>
@@ -9004,12 +9352,24 @@
         <w:rPr>
           <w:color w:val="000000" w:themeColor="text1"/>
         </w:rPr>
-        <w:t>As you can see, the graphs above to not show validation accuracy. This is because of a bug encountered with the Toy dataset, where after each epoch, evaluation done against the ‘dev’ dataset leads to a result of NaN (Not a Number). Because of this bug, it was not possible to track the model’s performance on a dataset other than ‘train’ during the fitting process, and hence impossible to detect and avoid overfitting.</w:t>
+        <w:t>As</w:t>
       </w:r>
       <w:r>
         <w:rPr>
           <w:color w:val="000000" w:themeColor="text1"/>
         </w:rPr>
+        <w:t xml:space="preserve"> you can see, the graphs above d</w:t>
+      </w:r>
+      <w:r>
+        <w:rPr>
+          <w:color w:val="000000" w:themeColor="text1"/>
+        </w:rPr>
+        <w:t>o not show validation accuracy. This is because of a bug encountered with the Toy dataset, where after each epoch, evaluation done against the ‘dev’ dataset leads to a result of NaN (Not a Number). Because of this bug, it was not possible to track the model’s performance on a dataset other than ‘train’ during the fitting process, and hence impossible to detect and avoid overfitting.</w:t>
+      </w:r>
+      <w:r>
+        <w:rPr>
+          <w:color w:val="000000" w:themeColor="text1"/>
+        </w:rPr>
         <w:t xml:space="preserve"> This was also the reason why the model originally stopped training after two epochs – the Keras EarlyStopping callback was called after two epochs with no improvement in the validation score. In order to train for more </w:t>
       </w:r>
       <w:r>
@@ -9098,258 +9458,70 @@
         </w:rPr>
         <w:t xml:space="preserve"> It is noted that this problem was not encountered in the mini dataset. Hence, it may be related to the batch-size used in the toy dataset.</w:t>
       </w:r>
-    </w:p>
-    <w:p/>
-    <w:p>
-      <w:pPr>
-        <w:pStyle w:val="Heading3"/>
-      </w:pPr>
-      <w:bookmarkStart w:id="61" w:name="_Toc522276701"/>
-      <w:bookmarkStart w:id="62" w:name="_Ref522276945"/>
-      <w:r>
-        <w:t>The full dataset</w:t>
-      </w:r>
-      <w:bookmarkEnd w:id="61"/>
-      <w:bookmarkEnd w:id="62"/>
-    </w:p>
-    <w:p/>
-    <w:p>
-      <w:r>
-        <w:t>T</w:t>
-      </w:r>
-      <w:r>
-        <w:t xml:space="preserve">he ‘toy’ dataset’s tensors were </w:t>
-      </w:r>
       <w:r>
         <w:rPr>
           <w:color w:val="000000" w:themeColor="text1"/>
         </w:rPr>
-        <w:t>18</w:t>
-      </w:r>
-      <w:r>
-        <w:t>GB in size as NumPy objects.</w:t>
-      </w:r>
-      <w:r>
-        <w:t xml:space="preserve"> To train the toy dataset for seven epochs on Birkbeck’s deep Machine Learning server took </w:t>
-      </w:r>
-      <w:r>
-        <w:t xml:space="preserve">about 36 hours per epoch, or about eleven days. With </w:t>
-      </w:r>
-      <w:r>
-        <w:t>2323449</w:t>
-      </w:r>
-      <w:r>
-        <w:t xml:space="preserve"> sentences of data trained every epoch, it is clear that the ‘toy’ dataset actually represents a significant amount of data.</w:t>
-      </w:r>
-    </w:p>
-    <w:p/>
-    <w:p>
-      <w:r>
-        <w:t xml:space="preserve">As the toy dataset required 18GB just to load the tensors into memory, it is anticipated that the full dataset would require 720GB or thereabouts. Clearly, </w:t>
-      </w:r>
-      <w:r>
-        <w:t xml:space="preserve">to </w:t>
-      </w:r>
-      <w:r>
-        <w:t>use</w:t>
-      </w:r>
-      <w:r>
-        <w:t xml:space="preserve"> all the interpolated Hansards into</w:t>
-      </w:r>
-      <w:r>
-        <w:t xml:space="preserve"> the model</w:t>
-      </w:r>
-      <w:r>
-        <w:t xml:space="preserve"> (divided into train, test and dev sets)</w:t>
-      </w:r>
-      <w:r>
-        <w:t xml:space="preserve"> would require</w:t>
-      </w:r>
-      <w:r>
-        <w:t xml:space="preserve"> using Keras’</w:t>
-      </w:r>
-      <w:r>
-        <w:t xml:space="preserve"> </w:t>
-      </w:r>
-      <w:r>
-        <w:t>fit-</w:t>
-      </w:r>
-      <w:r>
-        <w:t>generator</w:t>
-      </w:r>
-      <w:r>
-        <w:t xml:space="preserve"> methods, to generate the tensors on the fly as they were needed</w:t>
-      </w:r>
-      <w:r>
-        <w:t>, and a large amount of time.</w:t>
-      </w:r>
-      <w:r>
-        <w:t xml:space="preserve"> It is </w:t>
-      </w:r>
-      <w:r>
-        <w:t>possible</w:t>
-      </w:r>
-      <w:r>
-        <w:t xml:space="preserve"> that the NaN validation problems described in </w:t>
-      </w:r>
-      <w:r>
+        <w:t xml:space="preserve"> This trained model, named ToyV1 in </w:t>
+      </w:r>
+      <w:r>
+        <w:rPr>
+          <w:color w:val="000000" w:themeColor="text1"/>
+        </w:rPr>
         <w:fldChar w:fldCharType="begin"/>
       </w:r>
       <w:r>
-        <w:instrText xml:space="preserve"> REF _Ref521576975 \r \h </w:instrText>
-      </w:r>
-      <w:r>
+        <w:rPr>
+          <w:color w:val="000000" w:themeColor="text1"/>
+        </w:rPr>
+        <w:instrText xml:space="preserve"> REF _Ref522298476 \h </w:instrText>
+      </w:r>
+      <w:r>
+        <w:rPr>
+          <w:color w:val="000000" w:themeColor="text1"/>
+        </w:rPr>
+      </w:r>
+      <w:r>
+        <w:rPr>
+          <w:color w:val="000000" w:themeColor="text1"/>
+        </w:rPr>
         <w:fldChar w:fldCharType="separate"/>
       </w:r>
       <w:r>
-        <w:t>10.2.2</w:t>
-      </w:r>
-      <w:r>
+        <w:t xml:space="preserve">Table </w:t>
+      </w:r>
+      <w:r>
+        <w:rPr>
+          <w:noProof/>
+        </w:rPr>
+        <w:t>5</w:t>
+      </w:r>
+      <w:r>
+        <w:rPr>
+          <w:color w:val="000000" w:themeColor="text1"/>
+        </w:rPr>
         <w:fldChar w:fldCharType="end"/>
       </w:r>
       <w:r>
-        <w:t xml:space="preserve"> would recur, given the much larger dataset</w:t>
-      </w:r>
-      <w:r>
-        <w:t xml:space="preserve"> (</w:t>
-      </w:r>
-      <w:r>
-        <w:t>182</w:t>
-      </w:r>
-      <w:r>
-        <w:t>,</w:t>
-      </w:r>
-      <w:r>
-        <w:t>575</w:t>
-      </w:r>
-      <w:r>
-        <w:t>,</w:t>
-      </w:r>
-      <w:r>
-        <w:t>072</w:t>
-      </w:r>
-      <w:r>
-        <w:t xml:space="preserve"> </w:t>
-      </w:r>
-      <w:r>
-        <w:t>sentences</w:t>
-      </w:r>
-      <w:r>
-        <w:t xml:space="preserve"> in total</w:t>
-      </w:r>
-      <w:r>
-        <w:t>)</w:t>
-      </w:r>
-      <w:r>
-        <w:t>. Or, it is possible that, with a suitably chosen batch-size for the generator, the NaN validation problem could be avoided.</w:t>
-      </w:r>
-      <w:r>
-        <w:t xml:space="preserve"> It is not clear how long such a model could take to train – if </w:t>
-      </w:r>
-      <w:r>
-        <w:t>the time taken</w:t>
-      </w:r>
-      <w:r>
-        <w:t xml:space="preserve"> scaled linearly from the ‘toy’ dataset, which used 8 of the 320 buckets, it could take 1440 hours per epoch, or 60 days. It is hoped that the time taken would not scale linearly, given that the batch size, and the required stochastic gradient descent calculations per batch, would be much smaller.</w:t>
-      </w:r>
-    </w:p>
-    <w:p/>
-    <w:p>
-      <w:r>
-        <w:t>As of Friday 17</w:t>
-      </w:r>
-      <w:r>
-        <w:rPr>
-          <w:vertAlign w:val="superscript"/>
-        </w:rPr>
-        <w:t>th</w:t>
-      </w:r>
-      <w:r>
-        <w:t xml:space="preserve"> August 2018, I took the decision to prioritise working on a simple GUI interface, </w:t>
-      </w:r>
-      <w:r>
-        <w:t>instead of</w:t>
-      </w:r>
-      <w:r>
-        <w:t xml:space="preserve"> writing the generator methods required to train the full dataset.</w:t>
-      </w:r>
-      <w:r>
-        <w:t xml:space="preserve"> These generator methods </w:t>
-      </w:r>
-      <w:r>
-        <w:t>could</w:t>
-      </w:r>
-      <w:r>
-        <w:t xml:space="preserve"> be quite easily derived </w:t>
-      </w:r>
-      <w:r>
-        <w:t>by wrapping</w:t>
-      </w:r>
-      <w:r>
-        <w:t xml:space="preserve"> create_x_toy and </w:t>
-      </w:r>
-      <w:r>
-        <w:lastRenderedPageBreak/>
-        <w:t>creat</w:t>
-      </w:r>
-      <w:r>
-        <w:t>e_y_toy in model_integration.py with a python generator, then returning the Numpy arrays instead of pickling them out to disk.</w:t>
-      </w:r>
-    </w:p>
-    <w:p/>
-    <w:p>
-      <w:pPr>
-        <w:pStyle w:val="Heading3"/>
-      </w:pPr>
-      <w:bookmarkStart w:id="63" w:name="_Toc522276702"/>
-      <w:r>
-        <w:t>Cross-validation</w:t>
-      </w:r>
-      <w:bookmarkEnd w:id="63"/>
-    </w:p>
-    <w:p/>
-    <w:p>
-      <w:r>
-        <w:t xml:space="preserve">Fortunately, thanks to the hash-bucketing approach to datasets, the Hansard debates are already scrambled, so I </w:t>
-      </w:r>
-      <w:r>
-        <w:t>could</w:t>
-      </w:r>
-      <w:r>
-        <w:t xml:space="preserve"> just use contiguous pieces of the NumPy arrays to generate segments.</w:t>
-      </w:r>
-      <w:r>
-        <w:t xml:space="preserve"> I used Scikit-Learn’s KFold class to </w:t>
-      </w:r>
-      <w:r>
-        <w:t>generate ten ‘folds’. In each case, a fold was one tenth of the data, used for validation. The other nine</w:t>
-      </w:r>
-      <w:r>
-        <w:t xml:space="preserve"> tenths were used for training.</w:t>
-      </w:r>
-      <w:r>
-        <w:t xml:space="preserve"> Because of issues mentioned with using the full dataset in </w:t>
-      </w:r>
-      <w:r>
-        <w:fldChar w:fldCharType="begin"/>
-      </w:r>
-      <w:r>
-        <w:instrText xml:space="preserve"> REF _Ref522276945 \r \h </w:instrText>
-      </w:r>
-      <w:r>
-        <w:fldChar w:fldCharType="separate"/>
-      </w:r>
-      <w:r>
-        <w:t>10.2.3</w:t>
-      </w:r>
-      <w:r>
-        <w:fldChar w:fldCharType="end"/>
-      </w:r>
-      <w:r>
-        <w:t>, I used the dataset originally used to train the ‘toy’ model. As a fresh model was used for cross-validation evaluation, this was a fair evaluation on a manageable amount of data.</w:t>
-      </w:r>
-    </w:p>
-    <w:p/>
+        <w:rPr>
+          <w:color w:val="000000" w:themeColor="text1"/>
+        </w:rPr>
+        <w:t>, did indeed exhibit signs of serious over-fitting. In all manual testing done, it only ever returned the Null label.</w:t>
+      </w:r>
+      <w:r>
+        <w:rPr>
+          <w:color w:val="000000" w:themeColor="text1"/>
+        </w:rPr>
+        <w:t xml:space="preserve"> Its evaluation metrics are as follows:</w:t>
+      </w:r>
+    </w:p>
+    <w:p>
+      <w:pPr>
+        <w:rPr>
+          <w:color w:val="000000" w:themeColor="text1"/>
+        </w:rPr>
+      </w:pPr>
+    </w:p>
     <w:p>
       <w:pPr>
         <w:rPr>
@@ -9362,124 +9534,9 @@
           <w:b/>
           <w:color w:val="FF0000"/>
         </w:rPr>
-        <w:t>Cross-validation results</w:t>
-      </w:r>
-    </w:p>
-    <w:p/>
-    <w:p>
-      <w:pPr>
-        <w:pStyle w:val="Heading2"/>
-      </w:pPr>
-      <w:bookmarkStart w:id="64" w:name="_Toc522276703"/>
-      <w:r>
-        <w:t>Overall evaluation</w:t>
-      </w:r>
-      <w:bookmarkEnd w:id="64"/>
-    </w:p>
-    <w:p/>
-    <w:p>
-      <w:r>
-        <w:t>Something in context of the GUI</w:t>
-      </w:r>
-    </w:p>
-    <w:p>
-      <w:pPr>
-        <w:pStyle w:val="Heading1"/>
-      </w:pPr>
-      <w:bookmarkStart w:id="65" w:name="_Toc522276704"/>
-      <w:r>
-        <w:t>Summary and Conclusions</w:t>
-      </w:r>
-      <w:bookmarkEnd w:id="65"/>
-    </w:p>
-    <w:p>
-      <w:pPr>
-        <w:pStyle w:val="Heading2"/>
-      </w:pPr>
-      <w:bookmarkStart w:id="66" w:name="_Toc522276705"/>
-      <w:r>
-        <w:t>Pre-processing is hard</w:t>
-      </w:r>
-      <w:bookmarkEnd w:id="66"/>
-    </w:p>
-    <w:p/>
-    <w:p>
-      <w:r>
-        <w:t>What to do with the metadata? Don’t want to train on it, but do want it to appear.</w:t>
-      </w:r>
-    </w:p>
-    <w:p/>
-    <w:p>
-      <w:pPr>
-        <w:pStyle w:val="Heading2"/>
-      </w:pPr>
-      <w:bookmarkStart w:id="67" w:name="_Ref521576199"/>
-      <w:bookmarkStart w:id="68" w:name="_Toc522276706"/>
-      <w:r>
-        <w:t>Labelling is hard</w:t>
-      </w:r>
-      <w:bookmarkEnd w:id="67"/>
-      <w:bookmarkEnd w:id="68"/>
-    </w:p>
-    <w:p/>
-    <w:p>
-      <w:r>
-        <w:t>Interpolation algorithm won’t abandon one interpolation for a better one – first-found bias</w:t>
-      </w:r>
-      <w:r>
-        <w:t xml:space="preserve"> for overlaps</w:t>
-      </w:r>
-      <w:r>
-        <w:t>, location bias</w:t>
-      </w:r>
-    </w:p>
-    <w:p>
-      <w:pPr>
-        <w:pStyle w:val="Heading2"/>
-      </w:pPr>
-      <w:bookmarkStart w:id="69" w:name="_Toc522276707"/>
-      <w:r>
-        <w:t>Sentence tokenization is hard</w:t>
-      </w:r>
-      <w:bookmarkEnd w:id="69"/>
-    </w:p>
-    <w:p/>
-    <w:p>
-      <w:r>
-        <w:t>Taught specific abbreviations to the tokenizer. Still bugs outstanding.</w:t>
-      </w:r>
-    </w:p>
-    <w:p/>
-    <w:p>
-      <w:pPr>
-        <w:pStyle w:val="Heading2"/>
-      </w:pPr>
-      <w:bookmarkStart w:id="70" w:name="_Toc522276708"/>
-      <w:r>
-        <w:t>Unfinished work</w:t>
-      </w:r>
-      <w:bookmarkEnd w:id="70"/>
-    </w:p>
-    <w:p/>
-    <w:p>
-      <w:r>
-        <w:t>Viterbi. Full model.</w:t>
-      </w:r>
-      <w:r>
-        <w:t xml:space="preserve"> Samtla integration.</w:t>
-      </w:r>
-    </w:p>
-    <w:p>
-      <w:pPr>
-        <w:pStyle w:val="Heading1"/>
-      </w:pPr>
-      <w:bookmarkStart w:id="71" w:name="_Toc522276709"/>
-      <w:r>
-        <w:t>References</w:t>
-      </w:r>
-      <w:bookmarkEnd w:id="71"/>
-    </w:p>
-    <w:p/>
+        <w:t>Eval of ToyV1</w:t>
+      </w:r>
+    </w:p>
     <w:p>
       <w:pPr>
         <w:rPr>
@@ -9487,107 +9544,537 @@
           <w:color w:val="FF0000"/>
         </w:rPr>
       </w:pPr>
-      <w:r>
+    </w:p>
+    <w:p>
+      <w:pPr>
+        <w:rPr>
+          <w:color w:val="000000" w:themeColor="text1"/>
+        </w:rPr>
+      </w:pPr>
+      <w:r>
+        <w:rPr>
+          <w:color w:val="000000" w:themeColor="text1"/>
+        </w:rPr>
+        <w:t>Comparing the Mini and ToyV1 datasets, it is clear that the Mini dataset at least returned validation data, a signal that could be used to detect overfitting during the training epochs. This understanding led to ToyV2, which caps the training data to 500,000</w:t>
+      </w:r>
+      <w:r>
+        <w:rPr>
+          <w:color w:val="000000" w:themeColor="text1"/>
+        </w:rPr>
+        <w:t xml:space="preserve"> sentences, and test and dev to 6,000 sentences each. The values were picked empirically based on the successful feedback from the Mini dataset.</w:t>
+      </w:r>
+    </w:p>
+    <w:p>
+      <w:pPr>
+        <w:rPr>
+          <w:color w:val="000000" w:themeColor="text1"/>
+        </w:rPr>
+      </w:pPr>
+    </w:p>
+    <w:p>
+      <w:pPr>
+        <w:pStyle w:val="Heading3"/>
+      </w:pPr>
+      <w:r>
+        <w:t>The ‘toy’ dataset</w:t>
+      </w:r>
+      <w:r>
+        <w:t>, version 2</w:t>
+      </w:r>
+    </w:p>
+    <w:p>
+      <w:pPr>
+        <w:rPr>
+          <w:color w:val="000000" w:themeColor="text1"/>
+        </w:rPr>
+      </w:pPr>
+    </w:p>
+    <w:p/>
+    <w:p>
+      <w:pPr>
+        <w:pStyle w:val="Heading3"/>
+      </w:pPr>
+      <w:bookmarkStart w:id="62" w:name="_Toc522276701"/>
+      <w:bookmarkStart w:id="63" w:name="_Ref522276945"/>
+      <w:r>
+        <w:t>The full dataset</w:t>
+      </w:r>
+      <w:bookmarkEnd w:id="62"/>
+      <w:bookmarkEnd w:id="63"/>
+    </w:p>
+    <w:p/>
+    <w:p>
+      <w:r>
+        <w:t>T</w:t>
+      </w:r>
+      <w:r>
+        <w:t xml:space="preserve">he ‘toy’ dataset’s tensors were </w:t>
+      </w:r>
+      <w:r>
+        <w:rPr>
+          <w:color w:val="000000" w:themeColor="text1"/>
+        </w:rPr>
+        <w:t>18</w:t>
+      </w:r>
+      <w:r>
+        <w:t>GB in size as NumPy objects.</w:t>
+      </w:r>
+      <w:r>
+        <w:t xml:space="preserve"> To train the toy dataset for seven epochs on Birkbeck’s deep Machine Learning server took </w:t>
+      </w:r>
+      <w:r>
+        <w:t xml:space="preserve">about 36 hours per epoch, or about eleven days. With </w:t>
+      </w:r>
+      <w:r>
+        <w:t>2323449</w:t>
+      </w:r>
+      <w:r>
+        <w:t xml:space="preserve"> sentences of data trained every epoch, it is clear that the ‘toy’ dataset actually represents a significant amount of data.</w:t>
+      </w:r>
+    </w:p>
+    <w:p/>
+    <w:p>
+      <w:r>
+        <w:t xml:space="preserve">As the toy dataset required 18GB just to load the tensors into memory, it is anticipated that the full dataset would require 720GB or thereabouts. Clearly, </w:t>
+      </w:r>
+      <w:r>
+        <w:t xml:space="preserve">to </w:t>
+      </w:r>
+      <w:r>
+        <w:t>use</w:t>
+      </w:r>
+      <w:r>
+        <w:t xml:space="preserve"> all the interpolated Hansards into</w:t>
+      </w:r>
+      <w:r>
+        <w:t xml:space="preserve"> the model</w:t>
+      </w:r>
+      <w:r>
+        <w:t xml:space="preserve"> (divided into train, test and dev sets)</w:t>
+      </w:r>
+      <w:r>
+        <w:t xml:space="preserve"> would require</w:t>
+      </w:r>
+      <w:r>
+        <w:t xml:space="preserve"> using Keras’</w:t>
+      </w:r>
+      <w:r>
+        <w:t xml:space="preserve"> </w:t>
+      </w:r>
+      <w:r>
+        <w:t>fit-</w:t>
+      </w:r>
+      <w:r>
+        <w:t>generator</w:t>
+      </w:r>
+      <w:r>
+        <w:t xml:space="preserve"> methods, to generate the tensors on the fly as they were needed</w:t>
+      </w:r>
+      <w:r>
+        <w:t>, and a large amount of time.</w:t>
+      </w:r>
+      <w:r>
+        <w:t xml:space="preserve"> It is </w:t>
+      </w:r>
+      <w:r>
+        <w:t>possible</w:t>
+      </w:r>
+      <w:r>
+        <w:t xml:space="preserve"> that the NaN validation problems described in </w:t>
+      </w:r>
+      <w:r>
+        <w:fldChar w:fldCharType="begin"/>
+      </w:r>
+      <w:r>
+        <w:instrText xml:space="preserve"> REF _Ref521576975 \r \h </w:instrText>
+      </w:r>
+      <w:r>
+        <w:fldChar w:fldCharType="separate"/>
+      </w:r>
+      <w:r>
+        <w:t>10.2.2</w:t>
+      </w:r>
+      <w:r>
+        <w:fldChar w:fldCharType="end"/>
+      </w:r>
+      <w:r>
+        <w:t xml:space="preserve"> would recur, given the much larger dataset</w:t>
+      </w:r>
+      <w:r>
+        <w:t xml:space="preserve"> (</w:t>
+      </w:r>
+      <w:r>
+        <w:t>182</w:t>
+      </w:r>
+      <w:r>
+        <w:t>,</w:t>
+      </w:r>
+      <w:r>
+        <w:t>575</w:t>
+      </w:r>
+      <w:r>
+        <w:t>,</w:t>
+      </w:r>
+      <w:r>
+        <w:t>072</w:t>
+      </w:r>
+      <w:r>
+        <w:t xml:space="preserve"> </w:t>
+      </w:r>
+      <w:r>
+        <w:t>sentences</w:t>
+      </w:r>
+      <w:r>
+        <w:t xml:space="preserve"> in total</w:t>
+      </w:r>
+      <w:r>
+        <w:t>)</w:t>
+      </w:r>
+      <w:r>
+        <w:t>. Or, it is possible that, with a suitably chosen batch-size for the generator, the NaN validation problem could be avoided.</w:t>
+      </w:r>
+      <w:r>
+        <w:t xml:space="preserve"> It is not clear how long such a model could take to train – if </w:t>
+      </w:r>
+      <w:r>
+        <w:t>the time taken</w:t>
+      </w:r>
+      <w:r>
+        <w:t xml:space="preserve"> scaled linearly from the ‘toy’ dataset, which used 8 of the 320 buckets, it could take 1440 hours per epoch, or 60 days. It is hoped that the time taken would not scale linearly, given that the batch size, and the required stochastic gradient descent calculations per batch, would be much smaller.</w:t>
+      </w:r>
+    </w:p>
+    <w:p/>
+    <w:p>
+      <w:r>
+        <w:t>As of Friday 17</w:t>
+      </w:r>
+      <w:r>
+        <w:rPr>
+          <w:vertAlign w:val="superscript"/>
+        </w:rPr>
+        <w:t>th</w:t>
+      </w:r>
+      <w:r>
+        <w:t xml:space="preserve"> August 2018, I took the decision to prioritise working on a simple GUI interface, </w:t>
+      </w:r>
+      <w:r>
+        <w:t>instead of</w:t>
+      </w:r>
+      <w:r>
+        <w:t xml:space="preserve"> writing the generator methods required to train the full dataset.</w:t>
+      </w:r>
+      <w:r>
+        <w:t xml:space="preserve"> These generator methods </w:t>
+      </w:r>
+      <w:r>
+        <w:t>could</w:t>
+      </w:r>
+      <w:r>
+        <w:t xml:space="preserve"> be quite easily derived </w:t>
+      </w:r>
+      <w:r>
+        <w:t>by wrapping</w:t>
+      </w:r>
+      <w:r>
+        <w:t xml:space="preserve"> create_x_toy and creat</w:t>
+      </w:r>
+      <w:r>
+        <w:t>e_y_toy in model_integration.py with a python generator, then returning the Numpy arrays instead of pickling them out to disk.</w:t>
+      </w:r>
+    </w:p>
+    <w:p/>
+    <w:p>
+      <w:pPr>
+        <w:pStyle w:val="Heading3"/>
+      </w:pPr>
+      <w:bookmarkStart w:id="64" w:name="_Toc522276702"/>
+      <w:r>
+        <w:t>Cross-validation</w:t>
+      </w:r>
+      <w:bookmarkEnd w:id="64"/>
+    </w:p>
+    <w:p/>
+    <w:p>
+      <w:r>
+        <w:lastRenderedPageBreak/>
+        <w:t xml:space="preserve">Fortunately, thanks to the hash-bucketing approach to datasets, the Hansard debates are already scrambled, so I </w:t>
+      </w:r>
+      <w:r>
+        <w:t>could</w:t>
+      </w:r>
+      <w:r>
+        <w:t xml:space="preserve"> just use contiguous pieces of the NumPy arrays to generate segments.</w:t>
+      </w:r>
+      <w:r>
+        <w:t xml:space="preserve"> I used Scikit-Learn’s KFold class to </w:t>
+      </w:r>
+      <w:r>
+        <w:t>generate ten ‘folds’. In each case, a fold was one tenth of the data, used for validation. The other nine</w:t>
+      </w:r>
+      <w:r>
+        <w:t xml:space="preserve"> tenths were used for training.</w:t>
+      </w:r>
+      <w:r>
+        <w:t xml:space="preserve"> Because of issues mentioned with using the full dataset in </w:t>
+      </w:r>
+      <w:r>
+        <w:fldChar w:fldCharType="begin"/>
+      </w:r>
+      <w:r>
+        <w:instrText xml:space="preserve"> REF _Ref522276945 \r \h </w:instrText>
+      </w:r>
+      <w:r>
+        <w:fldChar w:fldCharType="separate"/>
+      </w:r>
+      <w:r>
+        <w:t>10.2.3</w:t>
+      </w:r>
+      <w:r>
+        <w:fldChar w:fldCharType="end"/>
+      </w:r>
+      <w:r>
+        <w:t>, I used the dataset originally used to train the ‘toy’ model. As a fresh model was used for cross-validation evaluation, this was a fair evaluation on a manageable amount of data.</w:t>
+      </w:r>
+    </w:p>
+    <w:p/>
+    <w:p>
+      <w:pPr>
         <w:rPr>
           <w:b/>
           <w:color w:val="FF0000"/>
         </w:rPr>
-        <w:t>Mendeley generate references.</w:t>
-      </w:r>
-    </w:p>
-    <w:p>
-      <w:pPr>
-        <w:pStyle w:val="Heading1"/>
-      </w:pPr>
-      <w:bookmarkStart w:id="72" w:name="_Toc522276710"/>
-      <w:r>
-        <w:t>User Manual</w:t>
-      </w:r>
-      <w:bookmarkEnd w:id="72"/>
-    </w:p>
-    <w:p/>
-    <w:p>
-      <w:pPr>
+      </w:pPr>
+      <w:r>
         <w:rPr>
           <w:b/>
           <w:color w:val="FF0000"/>
         </w:rPr>
-      </w:pPr>
-      <w:r>
+        <w:t>Cross-validation results</w:t>
+      </w:r>
+    </w:p>
+    <w:p/>
+    <w:p>
+      <w:pPr>
+        <w:pStyle w:val="Heading2"/>
+      </w:pPr>
+      <w:bookmarkStart w:id="65" w:name="_Toc522276703"/>
+      <w:r>
+        <w:t>Overall evaluation</w:t>
+      </w:r>
+      <w:bookmarkEnd w:id="65"/>
+    </w:p>
+    <w:p/>
+    <w:p>
+      <w:r>
+        <w:t>Something in context of the GUI</w:t>
+      </w:r>
+    </w:p>
+    <w:p>
+      <w:pPr>
+        <w:pStyle w:val="Heading1"/>
+      </w:pPr>
+      <w:bookmarkStart w:id="66" w:name="_Toc522276704"/>
+      <w:r>
+        <w:t>Summary and Conclusions</w:t>
+      </w:r>
+      <w:bookmarkEnd w:id="66"/>
+    </w:p>
+    <w:p>
+      <w:pPr>
+        <w:pStyle w:val="Heading2"/>
+      </w:pPr>
+      <w:bookmarkStart w:id="67" w:name="_Toc522276705"/>
+      <w:r>
+        <w:t>Pre-processing is hard</w:t>
+      </w:r>
+      <w:bookmarkEnd w:id="67"/>
+    </w:p>
+    <w:p/>
+    <w:p>
+      <w:r>
+        <w:t>What to do with the metadata? Don’t want to train on it, but do want it to appear.</w:t>
+      </w:r>
+    </w:p>
+    <w:p/>
+    <w:p>
+      <w:pPr>
+        <w:pStyle w:val="Heading2"/>
+      </w:pPr>
+      <w:bookmarkStart w:id="68" w:name="_Ref521576199"/>
+      <w:bookmarkStart w:id="69" w:name="_Toc522276706"/>
+      <w:r>
+        <w:t>Labelling is hard</w:t>
+      </w:r>
+      <w:bookmarkEnd w:id="68"/>
+      <w:bookmarkEnd w:id="69"/>
+    </w:p>
+    <w:p/>
+    <w:p>
+      <w:r>
+        <w:t>Interpolation algorithm won’t abandon one interpolation for a better one – first-found bias</w:t>
+      </w:r>
+      <w:r>
+        <w:t xml:space="preserve"> for overlaps</w:t>
+      </w:r>
+      <w:r>
+        <w:t>, location bias</w:t>
+      </w:r>
+    </w:p>
+    <w:p>
+      <w:pPr>
+        <w:pStyle w:val="Heading2"/>
+      </w:pPr>
+      <w:bookmarkStart w:id="70" w:name="_Toc522276707"/>
+      <w:r>
+        <w:t>Sentence tokenization is hard</w:t>
+      </w:r>
+      <w:bookmarkEnd w:id="70"/>
+    </w:p>
+    <w:p/>
+    <w:p>
+      <w:r>
+        <w:t>Taught specific abbreviations to the tokenizer. Still bugs outstanding.</w:t>
+      </w:r>
+    </w:p>
+    <w:p/>
+    <w:p>
+      <w:pPr>
+        <w:pStyle w:val="Heading2"/>
+      </w:pPr>
+      <w:bookmarkStart w:id="71" w:name="_Toc522276708"/>
+      <w:r>
+        <w:t>Unfinished work</w:t>
+      </w:r>
+      <w:bookmarkEnd w:id="71"/>
+    </w:p>
+    <w:p/>
+    <w:p>
+      <w:r>
+        <w:t>Viterbi. Full model.</w:t>
+      </w:r>
+      <w:r>
+        <w:t xml:space="preserve"> Samtla integration.</w:t>
+      </w:r>
+    </w:p>
+    <w:p>
+      <w:pPr>
+        <w:pStyle w:val="Heading1"/>
+      </w:pPr>
+      <w:bookmarkStart w:id="72" w:name="_Toc522276709"/>
+      <w:r>
+        <w:t>References</w:t>
+      </w:r>
+      <w:bookmarkEnd w:id="72"/>
+    </w:p>
+    <w:p/>
+    <w:p>
+      <w:pPr>
         <w:rPr>
           <w:b/>
           <w:color w:val="FF0000"/>
         </w:rPr>
-        <w:t>Pipeline.sh list of commands to run to do full processing. GUI instructions.</w:t>
-      </w:r>
-    </w:p>
-    <w:p>
-      <w:pPr>
-        <w:pStyle w:val="Heading1"/>
-      </w:pPr>
-      <w:bookmarkStart w:id="73" w:name="_Ref521061060"/>
-      <w:bookmarkStart w:id="74" w:name="_Toc522276711"/>
-      <w:r>
-        <w:lastRenderedPageBreak/>
-        <w:t>Appendix</w:t>
-      </w:r>
-      <w:r>
-        <w:t xml:space="preserve"> A</w:t>
-      </w:r>
-      <w:r>
-        <w:t>: Code</w:t>
-      </w:r>
-      <w:bookmarkEnd w:id="73"/>
-      <w:bookmarkEnd w:id="74"/>
-    </w:p>
-    <w:p/>
-    <w:p>
-      <w:pPr>
+      </w:pPr>
+      <w:r>
         <w:rPr>
           <w:b/>
           <w:color w:val="FF0000"/>
         </w:rPr>
-      </w:pPr>
-      <w:r>
+        <w:t>Mendeley generate references.</w:t>
+      </w:r>
+    </w:p>
+    <w:p>
+      <w:pPr>
+        <w:pStyle w:val="Heading1"/>
+      </w:pPr>
+      <w:bookmarkStart w:id="73" w:name="_Toc522276710"/>
+      <w:r>
+        <w:t>User Manual</w:t>
+      </w:r>
+      <w:bookmarkEnd w:id="73"/>
+    </w:p>
+    <w:p/>
+    <w:p>
+      <w:pPr>
         <w:rPr>
           <w:b/>
           <w:color w:val="FF0000"/>
         </w:rPr>
-        <w:t>Copy in all code.</w:t>
-      </w:r>
-    </w:p>
-    <w:p>
-      <w:pPr>
-        <w:pStyle w:val="Heading1"/>
-      </w:pPr>
-      <w:bookmarkStart w:id="75" w:name="_Ref521568652"/>
-      <w:bookmarkStart w:id="76" w:name="_Toc522276712"/>
-      <w:r>
-        <w:t>Appendix B: List of Invoke tasks</w:t>
-      </w:r>
-      <w:bookmarkEnd w:id="75"/>
-      <w:bookmarkEnd w:id="76"/>
-    </w:p>
-    <w:p/>
-    <w:p>
-      <w:pPr>
+      </w:pPr>
+      <w:r>
         <w:rPr>
           <w:b/>
           <w:color w:val="FF0000"/>
         </w:rPr>
-      </w:pPr>
-      <w:r>
+        <w:t>Pipeline.sh list of commands to run to do full processing. GUI instructions.</w:t>
+      </w:r>
+    </w:p>
+    <w:p>
+      <w:pPr>
+        <w:pStyle w:val="Heading1"/>
+      </w:pPr>
+      <w:bookmarkStart w:id="74" w:name="_Ref521061060"/>
+      <w:bookmarkStart w:id="75" w:name="_Toc522276711"/>
+      <w:r>
+        <w:t>Appendix</w:t>
+      </w:r>
+      <w:r>
+        <w:t xml:space="preserve"> A</w:t>
+      </w:r>
+      <w:r>
+        <w:t>: Code</w:t>
+      </w:r>
+      <w:bookmarkEnd w:id="74"/>
+      <w:bookmarkEnd w:id="75"/>
+    </w:p>
+    <w:p/>
+    <w:p>
+      <w:pPr>
         <w:rPr>
           <w:b/>
           <w:color w:val="FF0000"/>
         </w:rPr>
-        <w:t>Update</w:t>
-      </w:r>
+      </w:pPr>
       <w:r>
         <w:rPr>
           <w:b/>
           <w:color w:val="FF0000"/>
         </w:rPr>
+        <w:t>Copy in all code.</w:t>
+      </w:r>
+    </w:p>
+    <w:p>
+      <w:pPr>
+        <w:pStyle w:val="Heading1"/>
+      </w:pPr>
+      <w:bookmarkStart w:id="76" w:name="_Ref521568652"/>
+      <w:bookmarkStart w:id="77" w:name="_Toc522276712"/>
+      <w:r>
+        <w:t>Appendix B: List of Invoke tasks</w:t>
+      </w:r>
+      <w:bookmarkEnd w:id="76"/>
+      <w:bookmarkEnd w:id="77"/>
+    </w:p>
+    <w:p/>
+    <w:p>
+      <w:pPr>
+        <w:rPr>
+          <w:b/>
+          <w:color w:val="FF0000"/>
+        </w:rPr>
+      </w:pPr>
+      <w:r>
+        <w:rPr>
+          <w:b/>
+          <w:color w:val="FF0000"/>
+        </w:rPr>
+        <w:lastRenderedPageBreak/>
+        <w:t>Update</w:t>
+      </w:r>
+      <w:r>
+        <w:rPr>
+          <w:b/>
+          <w:color w:val="FF0000"/>
+        </w:rPr>
         <w:t xml:space="preserve"> with new tasks</w:t>
       </w:r>
     </w:p>
@@ -9623,7 +10110,7 @@
         <w:pStyle w:val="Caption"/>
         <w:keepNext/>
       </w:pPr>
-      <w:bookmarkStart w:id="77" w:name="_Ref522269834"/>
+      <w:bookmarkStart w:id="78" w:name="_Ref522269834"/>
       <w:r>
         <w:t xml:space="preserve">Table </w:t>
       </w:r>
@@ -9640,12 +10127,12 @@
         <w:rPr>
           <w:noProof/>
         </w:rPr>
-        <w:t>5</w:t>
+        <w:t>6</w:t>
       </w:r>
       <w:r>
         <w:fldChar w:fldCharType="end"/>
       </w:r>
-      <w:bookmarkEnd w:id="77"/>
+      <w:bookmarkEnd w:id="78"/>
       <w:r>
         <w:t xml:space="preserve"> List of Invoke tasks used to drive the pipeline</w:t>
       </w:r>
@@ -9937,7 +10424,6 @@
           </w:tcPr>
           <w:p>
             <w:r>
-              <w:lastRenderedPageBreak/>
               <w:t>hansard-chunk-one</w:t>
             </w:r>
           </w:p>
@@ -9982,6 +10468,7 @@
           </w:tcPr>
           <w:p>
             <w:r>
+              <w:lastRenderedPageBreak/>
               <w:t>hansard-display-interpolated-file</w:t>
             </w:r>
           </w:p>
@@ -10276,11 +10763,7 @@
               <w:t>th</w:t>
             </w:r>
             <w:r>
-              <w:t xml:space="preserve"> of </w:t>
-            </w:r>
-            <w:r>
-              <w:lastRenderedPageBreak/>
-              <w:t>the Hansard debates. This is to get an initial indication of the model’s learning capability.</w:t>
+              <w:t xml:space="preserve"> of the Hansard debates. This is to get an initial indication of the model’s learning capability.</w:t>
             </w:r>
           </w:p>
         </w:tc>
@@ -10292,7 +10775,6 @@
           </w:tcPr>
           <w:p>
             <w:r>
-              <w:lastRenderedPageBreak/>
               <w:t>ne-data-companies-download-process</w:t>
             </w:r>
           </w:p>
@@ -10315,6 +10797,7 @@
           </w:tcPr>
           <w:p>
             <w:r>
+              <w:lastRenderedPageBreak/>
               <w:t>ne-data-companies-process</w:t>
             </w:r>
           </w:p>
@@ -10523,17 +11006,16 @@
       <w:pPr>
         <w:pStyle w:val="Heading1"/>
       </w:pPr>
-      <w:bookmarkStart w:id="78" w:name="_Ref521578620"/>
-      <w:bookmarkStart w:id="79" w:name="_Toc522276713"/>
-      <w:r>
-        <w:lastRenderedPageBreak/>
+      <w:bookmarkStart w:id="79" w:name="_Ref521578620"/>
+      <w:bookmarkStart w:id="80" w:name="_Toc522276713"/>
+      <w:r>
         <w:t xml:space="preserve">Appendix C: </w:t>
       </w:r>
       <w:r>
         <w:t>What’s My Work</w:t>
       </w:r>
-      <w:bookmarkEnd w:id="78"/>
       <w:bookmarkEnd w:id="79"/>
+      <w:bookmarkEnd w:id="80"/>
     </w:p>
     <w:p/>
     <w:p>
@@ -12171,6 +12653,36 @@
     <w:abstractNumId w:val="7"/>
   </w:num>
   <w:num w:numId="12">
+    <w:abstractNumId w:val="6"/>
+    <w:lvlOverride w:ilvl="0">
+      <w:startOverride w:val="1"/>
+    </w:lvlOverride>
+    <w:lvlOverride w:ilvl="1">
+      <w:startOverride w:val="1"/>
+    </w:lvlOverride>
+    <w:lvlOverride w:ilvl="2">
+      <w:startOverride w:val="1"/>
+    </w:lvlOverride>
+    <w:lvlOverride w:ilvl="3">
+      <w:startOverride w:val="1"/>
+    </w:lvlOverride>
+    <w:lvlOverride w:ilvl="4">
+      <w:startOverride w:val="1"/>
+    </w:lvlOverride>
+    <w:lvlOverride w:ilvl="5">
+      <w:startOverride w:val="1"/>
+    </w:lvlOverride>
+    <w:lvlOverride w:ilvl="6">
+      <w:startOverride w:val="1"/>
+    </w:lvlOverride>
+    <w:lvlOverride w:ilvl="7">
+      <w:startOverride w:val="1"/>
+    </w:lvlOverride>
+    <w:lvlOverride w:ilvl="8">
+      <w:startOverride w:val="1"/>
+    </w:lvlOverride>
+  </w:num>
+  <w:num w:numId="13">
     <w:abstractNumId w:val="6"/>
     <w:lvlOverride w:ilvl="0">
       <w:startOverride w:val="1"/>
@@ -13385,7 +13897,7 @@
 </file>
 
 <file path=customXml/itemProps1.xml><?xml version="1.0" encoding="utf-8"?>
-<ds:datastoreItem xmlns:ds="http://schemas.openxmlformats.org/officeDocument/2006/customXml" ds:itemID="{4875B482-5F4E-994B-A74B-FCE39CCBDA75}">
+<ds:datastoreItem xmlns:ds="http://schemas.openxmlformats.org/officeDocument/2006/customXml" ds:itemID="{D55824CE-165D-CD40-B2C4-573477AEDDB0}">
   <ds:schemaRefs>
     <ds:schemaRef ds:uri="http://schemas.openxmlformats.org/officeDocument/2006/bibliography"/>
   </ds:schemaRefs>

</xml_diff>

<commit_message>
Tested loading in helper javascript
</commit_message>
<xml_diff>
--- a/docs/REP_RalphM_CS.docx
+++ b/docs/REP_RalphM_CS.docx
@@ -1063,13 +1063,8 @@
         <w:t>help</w:t>
       </w:r>
       <w:r>
-        <w:t xml:space="preserve"> throughout this </w:t>
-      </w:r>
-      <w:proofErr w:type="gramStart"/>
-      <w:r>
-        <w:t>Master’s</w:t>
-      </w:r>
-      <w:proofErr w:type="gramEnd"/>
+        <w:t xml:space="preserve"> throughout this Master’s</w:t>
+      </w:r>
       <w:r>
         <w:t xml:space="preserve"> programme, while she worked on her own</w:t>
       </w:r>
@@ -4632,15 +4627,7 @@
         <w:t xml:space="preserve"> however this API is largely undocumented and was not available at the start of this project.</w:t>
       </w:r>
       <w:r>
-        <w:t xml:space="preserve"> Instead, I used the They Work </w:t>
-      </w:r>
-      <w:proofErr w:type="gramStart"/>
-      <w:r>
-        <w:t>For</w:t>
-      </w:r>
-      <w:proofErr w:type="gramEnd"/>
-      <w:r>
-        <w:t xml:space="preserve"> You API,</w:t>
+        <w:t xml:space="preserve"> Instead, I used the They Work For You API,</w:t>
       </w:r>
       <w:r>
         <w:rPr>
@@ -5303,11 +5290,9 @@
       <w:r>
         <w:t>For locations, the CONLL2003 English dataset was used, together with DBPedia resources of type ‘</w:t>
       </w:r>
-      <w:proofErr w:type="gramStart"/>
       <w:r>
         <w:t>dbo:Place</w:t>
       </w:r>
-      <w:proofErr w:type="gramEnd"/>
       <w:r>
         <w:t xml:space="preserve">’. For Organizations, the Amex, Nasdaq and NYSE Stock Exchange company listings were downloaded in Comma Separated Value (CSV) format, as was similar data from the London Stock Exchange, the CONLL2003 English dataset, and </w:t>
       </w:r>
@@ -5315,11 +5300,9 @@
         <w:lastRenderedPageBreak/>
         <w:t>DBPedia’s ‘</w:t>
       </w:r>
-      <w:proofErr w:type="gramStart"/>
       <w:r>
         <w:t>dbo:Organisation</w:t>
       </w:r>
-      <w:proofErr w:type="gramEnd"/>
       <w:r>
         <w:t>’ type. For people, the CONLL2003 English dataset and DBPedia ‘dbo:Person’ type were used, and the New York City Most Popular Baby Names data from Kaggle.</w:t>
       </w:r>
@@ -5628,15 +5611,7 @@
         <w:t xml:space="preserve">Step 4. </w:t>
       </w:r>
       <w:r>
-        <w:t xml:space="preserve">To download the Hansards in a programmatic manner, the TheyWorkForYou API was chosen. This was on the basis of its </w:t>
-      </w:r>
-      <w:proofErr w:type="gramStart"/>
-      <w:r>
-        <w:t>high quality</w:t>
-      </w:r>
-      <w:proofErr w:type="gramEnd"/>
-      <w:r>
-        <w:t xml:space="preserve"> documentation, and the availability of Hansard debates in XML format, with enriched metadata tags (created using a Perl parser which ran over the source PDF Hansard documents originally available on the UK Parliament website) naming each speaker and detailing their constituency and party. Unfortunately, there was not time in this project to make use of this extra metadata.</w:t>
+        <w:t>To download the Hansards in a programmatic manner, the TheyWorkForYou API was chosen. This was on the basis of its high quality documentation, and the availability of Hansard debates in XML format, with enriched metadata tags (created using a Perl parser which ran over the source PDF Hansard documents originally available on the UK Parliament website) naming each speaker and detailing their constituency and party. Unfortunately, there was not time in this project to make use of this extra metadata.</w:t>
       </w:r>
     </w:p>
     <w:p/>
@@ -5647,13 +5622,8 @@
       <w:r>
         <w:t xml:space="preserve"> </w:t>
       </w:r>
-      <w:proofErr w:type="gramStart"/>
-      <w:r>
-        <w:t>concurrent.futures</w:t>
-      </w:r>
-      <w:proofErr w:type="gramEnd"/>
-      <w:r>
-        <w:t>.ThreadPoolExecutor</w:t>
+      <w:r>
+        <w:t>concurrent.futures.ThreadPoolExecutor</w:t>
       </w:r>
       <w:r>
         <w:t xml:space="preserve"> implementation was chosen</w:t>
@@ -5705,15 +5675,7 @@
         <w:t>attempts with</w:t>
       </w:r>
       <w:r>
-        <w:t xml:space="preserve"> </w:t>
-      </w:r>
-      <w:proofErr w:type="gramStart"/>
-      <w:r>
-        <w:t>bleach.clean</w:t>
-      </w:r>
-      <w:proofErr w:type="gramEnd"/>
-      <w:r>
-        <w:t>,</w:t>
+        <w:t xml:space="preserve"> bleach.clean,</w:t>
       </w:r>
       <w:r>
         <w:rPr>
@@ -5882,7 +5844,7 @@
           <v:shape id="_x0000_i1030" type="#_x0000_t75" alt="" style="width:451pt;height:174pt;mso-width-percent:0;mso-height-percent:0;mso-width-percent:0;mso-height-percent:0" o:ole="">
             <v:imagedata r:id="rId11" o:title=""/>
           </v:shape>
-          <o:OLEObject Type="Embed" ProgID="Word.Document.8" ShapeID="_x0000_i1030" DrawAspect="Content" ObjectID="_1596041092" r:id="rId12">
+          <o:OLEObject Type="Embed" ProgID="Word.Document.8" ShapeID="_x0000_i1030" DrawAspect="Content" ObjectID="_1596048183" r:id="rId12">
             <o:FieldCodes>\s</o:FieldCodes>
           </o:OLEObject>
         </w:object>
@@ -6263,7 +6225,7 @@
           <v:shape id="_x0000_i1029" type="#_x0000_t75" alt="" style="width:468pt;height:78pt;mso-width-percent:0;mso-height-percent:0;mso-width-percent:0;mso-height-percent:0" o:ole="">
             <v:imagedata r:id="rId14" o:title=""/>
           </v:shape>
-          <o:OLEObject Type="Embed" ProgID="Word.Document.12" ShapeID="_x0000_i1029" DrawAspect="Content" ObjectID="_1596041093" r:id="rId15">
+          <o:OLEObject Type="Embed" ProgID="Word.Document.12" ShapeID="_x0000_i1029" DrawAspect="Content" ObjectID="_1596048184" r:id="rId15">
             <o:FieldCodes>\s</o:FieldCodes>
           </o:OLEObject>
         </w:object>
@@ -6556,15 +6518,7 @@
     <w:p/>
     <w:p>
       <w:r>
-        <w:t xml:space="preserve">To avoid this, all the debates’ file names (including the date on which they were spoken in parliament and the subject of the debate) were hashed using Python’s built-in hashing implementation. The file names are strings, and Python’s in-built </w:t>
-      </w:r>
-      <w:proofErr w:type="gramStart"/>
-      <w:r>
-        <w:t>hash(</w:t>
-      </w:r>
-      <w:proofErr w:type="gramEnd"/>
-      <w:r>
-        <w:t>) function takes each character, converts to an integer, and then uses exponentiation and addition to combine them.</w:t>
+        <w:t>To avoid this, all the debates’ file names (including the date on which they were spoken in parliament and the subject of the debate) were hashed using Python’s built-in hashing implementation. The file names are strings, and Python’s in-built hash() function takes each character, converts to an integer, and then uses exponentiation and addition to combine them.</w:t>
       </w:r>
       <w:r>
         <w:t xml:space="preserve"> The modulo of the resulting integer was taken with respect to the number of buckets (which was set at 320), resulting in buckets of equal numbers of debates which are</w:t>
@@ -6660,7 +6614,7 @@
           <v:shape id="_x0000_i1028" type="#_x0000_t75" alt="" style="width:451pt;height:320pt;mso-width-percent:0;mso-height-percent:0;mso-width-percent:0;mso-height-percent:0" o:ole="">
             <v:imagedata r:id="rId17" o:title=""/>
           </v:shape>
-          <o:OLEObject Type="Embed" ProgID="Word.Document.12" ShapeID="_x0000_i1028" DrawAspect="Content" ObjectID="_1596041094" r:id="rId18">
+          <o:OLEObject Type="Embed" ProgID="Word.Document.12" ShapeID="_x0000_i1028" DrawAspect="Content" ObjectID="_1596048185" r:id="rId18">
             <o:FieldCodes>\s</o:FieldCodes>
           </o:OLEObject>
         </w:object>
@@ -7737,7 +7691,6 @@
                 <w:szCs w:val="21"/>
               </w:rPr>
             </w:pPr>
-            <w:proofErr w:type="gramStart"/>
             <w:r>
               <w:rPr>
                 <w:rFonts w:ascii="Menlo" w:eastAsia="Times New Roman" w:hAnsi="Menlo" w:cs="Menlo"/>
@@ -7745,20 +7698,37 @@
                 <w:sz w:val="21"/>
                 <w:szCs w:val="21"/>
               </w:rPr>
-              <w:t>^[</w:t>
-            </w:r>
-            <w:proofErr w:type="gramEnd"/>
-            <w:r>
+              <w:t>^[!@£$%^&amp;*()0-9 ]+$</w:t>
+            </w:r>
+          </w:p>
+          <w:p/>
+        </w:tc>
+      </w:tr>
+      <w:tr>
+        <w:tc>
+          <w:tcPr>
+            <w:tcW w:w="5807" w:type="dxa"/>
+          </w:tcPr>
+          <w:p>
+            <w:r>
+              <w:t>If whole line starts and ends with brackets, remove them</w:t>
+            </w:r>
+          </w:p>
+        </w:tc>
+        <w:tc>
+          <w:tcPr>
+            <w:tcW w:w="2693" w:type="dxa"/>
+          </w:tcPr>
+          <w:p>
+            <w:pPr>
               <w:rPr>
                 <w:rFonts w:ascii="Menlo" w:eastAsia="Times New Roman" w:hAnsi="Menlo" w:cs="Menlo"/>
                 <w:color w:val="6A8759"/>
                 <w:sz w:val="21"/>
                 <w:szCs w:val="21"/>
               </w:rPr>
-              <w:t>!@£$%^&amp;*()0-9 ]+$</w:t>
-            </w:r>
-          </w:p>
-          <w:p/>
+            </w:pPr>
+          </w:p>
         </w:tc>
       </w:tr>
       <w:tr>
@@ -7768,7 +7738,7 @@
           </w:tcPr>
           <w:p>
             <w:r>
-              <w:t>If whole line starts and ends with brackets, remove them</w:t>
+              <w:t>If line starts with more than one single quote, remove all single quotes at start of line</w:t>
             </w:r>
           </w:p>
         </w:tc>
@@ -7776,6 +7746,27 @@
           <w:tcPr>
             <w:tcW w:w="2693" w:type="dxa"/>
           </w:tcPr>
+          <w:p>
+            <w:pPr>
+              <w:pStyle w:val="HTMLPreformatted"/>
+              <w:shd w:val="clear" w:color="auto" w:fill="2B2B2B"/>
+              <w:rPr>
+                <w:rFonts w:ascii="Menlo" w:hAnsi="Menlo" w:cs="Menlo"/>
+                <w:color w:val="A9B7C6"/>
+                <w:sz w:val="21"/>
+                <w:szCs w:val="21"/>
+              </w:rPr>
+            </w:pPr>
+            <w:r>
+              <w:rPr>
+                <w:rFonts w:ascii="Menlo" w:hAnsi="Menlo" w:cs="Menlo"/>
+                <w:color w:val="6A8759"/>
+                <w:sz w:val="21"/>
+                <w:szCs w:val="21"/>
+              </w:rPr>
+              <w:t>(.*)'{2,}$</w:t>
+            </w:r>
+          </w:p>
           <w:p>
             <w:pPr>
               <w:rPr>
@@ -7795,7 +7786,7 @@
           </w:tcPr>
           <w:p>
             <w:r>
-              <w:t>If line starts with more than one single quote, remove all single quotes at start of line</w:t>
+              <w:t>If line starts with just whitespace or asterisks, remove them</w:t>
             </w:r>
           </w:p>
         </w:tc>
@@ -7814,7 +7805,6 @@
                 <w:szCs w:val="21"/>
               </w:rPr>
             </w:pPr>
-            <w:proofErr w:type="gramStart"/>
             <w:r>
               <w:rPr>
                 <w:rFonts w:ascii="Menlo" w:hAnsi="Menlo" w:cs="Menlo"/>
@@ -7822,27 +7812,17 @@
                 <w:sz w:val="21"/>
                 <w:szCs w:val="21"/>
               </w:rPr>
-              <w:t>(.*</w:t>
-            </w:r>
-            <w:proofErr w:type="gramEnd"/>
-            <w:r>
+              <w:t>^[* ]+(.*)</w:t>
+            </w:r>
+          </w:p>
+          <w:p>
+            <w:pPr>
               <w:rPr>
                 <w:rFonts w:ascii="Menlo" w:hAnsi="Menlo" w:cs="Menlo"/>
                 <w:color w:val="6A8759"/>
                 <w:sz w:val="21"/>
                 <w:szCs w:val="21"/>
               </w:rPr>
-              <w:t>)'{2,}$</w:t>
-            </w:r>
-          </w:p>
-          <w:p>
-            <w:pPr>
-              <w:rPr>
-                <w:rFonts w:ascii="Menlo" w:eastAsia="Times New Roman" w:hAnsi="Menlo" w:cs="Menlo"/>
-                <w:color w:val="6A8759"/>
-                <w:sz w:val="21"/>
-                <w:szCs w:val="21"/>
-              </w:rPr>
             </w:pPr>
           </w:p>
         </w:tc>
@@ -7854,7 +7834,7 @@
           </w:tcPr>
           <w:p>
             <w:r>
-              <w:t>If line starts with just whitespace or asterisks, remove them</w:t>
+              <w:t>Remove words shorter than 4 characters</w:t>
             </w:r>
           </w:p>
         </w:tc>
@@ -7864,60 +7844,12 @@
           </w:tcPr>
           <w:p>
             <w:pPr>
-              <w:pStyle w:val="HTMLPreformatted"/>
-              <w:shd w:val="clear" w:color="auto" w:fill="2B2B2B"/>
-              <w:rPr>
-                <w:rFonts w:ascii="Menlo" w:hAnsi="Menlo" w:cs="Menlo"/>
-                <w:color w:val="A9B7C6"/>
-                <w:sz w:val="21"/>
-                <w:szCs w:val="21"/>
-              </w:rPr>
-            </w:pPr>
-            <w:r>
               <w:rPr>
                 <w:rFonts w:ascii="Menlo" w:hAnsi="Menlo" w:cs="Menlo"/>
                 <w:color w:val="6A8759"/>
                 <w:sz w:val="21"/>
                 <w:szCs w:val="21"/>
               </w:rPr>
-              <w:t>^[* ]+(.*)</w:t>
-            </w:r>
-          </w:p>
-          <w:p>
-            <w:pPr>
-              <w:rPr>
-                <w:rFonts w:ascii="Menlo" w:hAnsi="Menlo" w:cs="Menlo"/>
-                <w:color w:val="6A8759"/>
-                <w:sz w:val="21"/>
-                <w:szCs w:val="21"/>
-              </w:rPr>
-            </w:pPr>
-          </w:p>
-        </w:tc>
-      </w:tr>
-      <w:tr>
-        <w:tc>
-          <w:tcPr>
-            <w:tcW w:w="5807" w:type="dxa"/>
-          </w:tcPr>
-          <w:p>
-            <w:r>
-              <w:t>Remove words shorter than 4 characters</w:t>
-            </w:r>
-          </w:p>
-        </w:tc>
-        <w:tc>
-          <w:tcPr>
-            <w:tcW w:w="2693" w:type="dxa"/>
-          </w:tcPr>
-          <w:p>
-            <w:pPr>
-              <w:rPr>
-                <w:rFonts w:ascii="Menlo" w:hAnsi="Menlo" w:cs="Menlo"/>
-                <w:color w:val="6A8759"/>
-                <w:sz w:val="21"/>
-                <w:szCs w:val="21"/>
-              </w:rPr>
             </w:pPr>
           </w:p>
         </w:tc>
@@ -8038,10 +7970,10 @@
           <w:noProof/>
         </w:rPr>
         <w:object w:dxaOrig="9020" w:dyaOrig="4700" w14:anchorId="1CB85750">
-          <v:shape id="_x0000_i1027" type="#_x0000_t75" alt="" style="width:451pt;height:235pt;mso-width-percent:0;mso-height-percent:0;mso-width-percent:0;mso-height-percent:0" o:ole="">
+          <v:shape id="_x0000_i1027" type="#_x0000_t75" alt="" style="width:450.85pt;height:234.85pt;mso-width-percent:0;mso-height-percent:0;mso-width-percent:0;mso-height-percent:0" o:ole="">
             <v:imagedata r:id="rId19" o:title=""/>
           </v:shape>
-          <o:OLEObject Type="Embed" ProgID="Word.Document.12" ShapeID="_x0000_i1027" DrawAspect="Content" ObjectID="_1596041095" r:id="rId20">
+          <o:OLEObject Type="Embed" ProgID="Word.Document.12" ShapeID="_x0000_i1027" DrawAspect="Content" ObjectID="_1596048186" r:id="rId20">
             <o:FieldCodes>\s</o:FieldCodes>
           </o:OLEObject>
         </w:object>
@@ -8331,15 +8263,7 @@
         <w:t>In the first draft of the GUI,</w:t>
       </w:r>
       <w:r>
-        <w:t xml:space="preserve"> when the user clicks on an entire Hansard debate, the whole debate is first fed into the predict_</w:t>
-      </w:r>
-      <w:proofErr w:type="gramStart"/>
-      <w:r>
-        <w:t>str(</w:t>
-      </w:r>
-      <w:proofErr w:type="gramEnd"/>
-      <w:r>
-        <w:t>) function of the model, to generate Named Entity la</w:t>
+        <w:t xml:space="preserve"> when the user clicks on an entire Hansard debate, the whole debate is first fed into the predict_str() function of the model, to generate Named Entity la</w:t>
       </w:r>
       <w:r>
         <w:t>b</w:t>
@@ -8545,10 +8469,10 @@
           <w:noProof/>
         </w:rPr>
         <w:object w:dxaOrig="4510" w:dyaOrig="1120" w14:anchorId="2169ACF8">
-          <v:shape id="_x0000_i1026" type="#_x0000_t75" alt="" style="width:225.95pt;height:56pt;mso-width-percent:0;mso-height-percent:0;mso-width-percent:0;mso-height-percent:0" o:ole="">
+          <v:shape id="_x0000_i1026" type="#_x0000_t75" alt="" style="width:226.1pt;height:55.85pt;mso-width-percent:0;mso-height-percent:0;mso-width-percent:0;mso-height-percent:0" o:ole="">
             <v:imagedata r:id="rId21" o:title=""/>
           </v:shape>
-          <o:OLEObject Type="Embed" ProgID="Word.Document.12" ShapeID="_x0000_i1026" DrawAspect="Content" ObjectID="_1596041096" r:id="rId22">
+          <o:OLEObject Type="Embed" ProgID="Word.Document.12" ShapeID="_x0000_i1026" DrawAspect="Content" ObjectID="_1596048187" r:id="rId22">
             <o:FieldCodes>\s</o:FieldCodes>
           </o:OLEObject>
         </w:object>
@@ -8591,10 +8515,10 @@
           <w:noProof/>
         </w:rPr>
         <w:object w:dxaOrig="4510" w:dyaOrig="2190" w14:anchorId="7D4AB774">
-          <v:shape id="_x0000_i1025" type="#_x0000_t75" alt="" style="width:225.25pt;height:109.5pt;mso-width-percent:0;mso-height-percent:0;mso-width-percent:0;mso-height-percent:0" o:ole="">
+          <v:shape id="_x0000_i1025" type="#_x0000_t75" alt="" style="width:225.4pt;height:109.7pt;mso-width-percent:0;mso-height-percent:0;mso-width-percent:0;mso-height-percent:0" o:ole="">
             <v:imagedata r:id="rId23" o:title=""/>
           </v:shape>
-          <o:OLEObject Type="Embed" ProgID="Word.Document.12" ShapeID="_x0000_i1025" DrawAspect="Content" ObjectID="_1596041097" r:id="rId24">
+          <o:OLEObject Type="Embed" ProgID="Word.Document.12" ShapeID="_x0000_i1025" DrawAspect="Content" ObjectID="_1596048188" r:id="rId24">
             <o:FieldCodes>\s</o:FieldCodes>
           </o:OLEObject>
         </w:object>
@@ -9358,15 +9282,7 @@
         <w:fldChar w:fldCharType="end"/>
       </w:r>
       <w:r>
-        <w:t xml:space="preserve"> Mini dataset </w:t>
-      </w:r>
-      <w:proofErr w:type="gramStart"/>
-      <w:r>
-        <w:t>non null</w:t>
-      </w:r>
-      <w:proofErr w:type="gramEnd"/>
-      <w:r>
-        <w:t xml:space="preserve"> label accuracy</w:t>
+        <w:t xml:space="preserve"> Mini dataset non null label accuracy</w:t>
       </w:r>
     </w:p>
     <w:p/>
@@ -9594,15 +9510,58 @@
         <w:rPr>
           <w:color w:val="000000" w:themeColor="text1"/>
         </w:rPr>
-        <w:t xml:space="preserve"> Its evaluation metrics are as follows:</w:t>
-      </w:r>
-    </w:p>
-    <w:p>
-      <w:pPr>
+        <w:t xml:space="preserve"> Its evaluation metrics are </w:t>
+      </w:r>
+      <w:r>
         <w:rPr>
           <w:color w:val="000000" w:themeColor="text1"/>
         </w:rPr>
-      </w:pPr>
+        <w:t xml:space="preserve">shown in </w:t>
+      </w:r>
+      <w:r>
+        <w:rPr>
+          <w:color w:val="000000" w:themeColor="text1"/>
+        </w:rPr>
+        <w:fldChar w:fldCharType="begin"/>
+      </w:r>
+      <w:r>
+        <w:rPr>
+          <w:color w:val="000000" w:themeColor="text1"/>
+        </w:rPr>
+        <w:instrText xml:space="preserve"> REF _Ref522305853 \h </w:instrText>
+      </w:r>
+      <w:r>
+        <w:rPr>
+          <w:color w:val="000000" w:themeColor="text1"/>
+        </w:rPr>
+      </w:r>
+      <w:r>
+        <w:rPr>
+          <w:color w:val="000000" w:themeColor="text1"/>
+        </w:rPr>
+        <w:fldChar w:fldCharType="separate"/>
+      </w:r>
+      <w:r>
+        <w:t xml:space="preserve">Table </w:t>
+      </w:r>
+      <w:r>
+        <w:rPr>
+          <w:noProof/>
+        </w:rPr>
+        <w:t>6</w:t>
+      </w:r>
+      <w:r>
+        <w:rPr>
+          <w:color w:val="000000" w:themeColor="text1"/>
+        </w:rPr>
+        <w:fldChar w:fldCharType="end"/>
+      </w:r>
+      <w:r>
+        <w:rPr>
+          <w:color w:val="000000" w:themeColor="text1"/>
+        </w:rPr>
+        <w:t>.</w:t>
+      </w:r>
     </w:p>
     <w:p>
       <w:pPr>
@@ -9611,23 +9570,850 @@
           <w:color w:val="FF0000"/>
         </w:rPr>
       </w:pPr>
-      <w:proofErr w:type="spellStart"/>
-      <w:r>
+    </w:p>
+    <w:p>
+      <w:pPr>
+        <w:pStyle w:val="Caption"/>
+        <w:keepNext/>
+      </w:pPr>
+      <w:bookmarkStart w:id="61" w:name="_Ref522305853"/>
+      <w:r>
+        <w:t xml:space="preserve">Table </w:t>
+      </w:r>
+      <w:r>
+        <w:fldChar w:fldCharType="begin"/>
+      </w:r>
+      <w:r>
+        <w:instrText xml:space="preserve"> SEQ Table \* ARABIC </w:instrText>
+      </w:r>
+      <w:r>
+        <w:fldChar w:fldCharType="separate"/>
+      </w:r>
+      <w:r>
+        <w:rPr>
+          <w:noProof/>
+        </w:rPr>
+        <w:t>6</w:t>
+      </w:r>
+      <w:r>
+        <w:fldChar w:fldCharType="end"/>
+      </w:r>
+      <w:bookmarkEnd w:id="61"/>
+      <w:r>
+        <w:t xml:space="preserve"> Evaluation of Toy dataset v1</w:t>
+      </w:r>
+    </w:p>
+    <w:tbl>
+      <w:tblPr>
+        <w:tblStyle w:val="TableGrid"/>
+        <w:tblW w:w="0" w:type="auto"/>
+        <w:tblLook w:val="04A0" w:firstRow="1" w:lastRow="0" w:firstColumn="1" w:lastColumn="0" w:noHBand="0" w:noVBand="1"/>
+      </w:tblPr>
+      <w:tblGrid>
+        <w:gridCol w:w="1501"/>
+        <w:gridCol w:w="1501"/>
+        <w:gridCol w:w="1502"/>
+        <w:gridCol w:w="1502"/>
+        <w:gridCol w:w="1502"/>
+      </w:tblGrid>
+      <w:tr>
+        <w:tc>
+          <w:tcPr>
+            <w:tcW w:w="1501" w:type="dxa"/>
+          </w:tcPr>
+          <w:p>
+            <w:pPr>
+              <w:rPr>
+                <w:b/>
+                <w:color w:val="000000" w:themeColor="text1"/>
+              </w:rPr>
+            </w:pPr>
+            <w:r>
+              <w:rPr>
+                <w:b/>
+                <w:color w:val="000000" w:themeColor="text1"/>
+              </w:rPr>
+              <w:t>Dataset used</w:t>
+            </w:r>
+          </w:p>
+        </w:tc>
+        <w:tc>
+          <w:tcPr>
+            <w:tcW w:w="1501" w:type="dxa"/>
+          </w:tcPr>
+          <w:p>
+            <w:pPr>
+              <w:rPr>
+                <w:b/>
+                <w:color w:val="000000" w:themeColor="text1"/>
+              </w:rPr>
+            </w:pPr>
+            <w:r>
+              <w:rPr>
+                <w:b/>
+                <w:color w:val="000000" w:themeColor="text1"/>
+              </w:rPr>
+              <w:t>Dataset size</w:t>
+            </w:r>
+          </w:p>
+        </w:tc>
+        <w:tc>
+          <w:tcPr>
+            <w:tcW w:w="1502" w:type="dxa"/>
+          </w:tcPr>
+          <w:p>
+            <w:pPr>
+              <w:rPr>
+                <w:b/>
+                <w:color w:val="000000" w:themeColor="text1"/>
+              </w:rPr>
+            </w:pPr>
+            <w:r>
+              <w:rPr>
+                <w:b/>
+                <w:color w:val="000000" w:themeColor="text1"/>
+              </w:rPr>
+              <w:t>Loss</w:t>
+            </w:r>
+          </w:p>
+        </w:tc>
+        <w:tc>
+          <w:tcPr>
+            <w:tcW w:w="1502" w:type="dxa"/>
+          </w:tcPr>
+          <w:p>
+            <w:pPr>
+              <w:rPr>
+                <w:b/>
+                <w:color w:val="000000" w:themeColor="text1"/>
+              </w:rPr>
+            </w:pPr>
+            <w:r>
+              <w:rPr>
+                <w:b/>
+                <w:color w:val="000000" w:themeColor="text1"/>
+              </w:rPr>
+              <w:t>Categorical accuracy</w:t>
+            </w:r>
+          </w:p>
+        </w:tc>
+        <w:tc>
+          <w:tcPr>
+            <w:tcW w:w="1502" w:type="dxa"/>
+          </w:tcPr>
+          <w:p>
+            <w:pPr>
+              <w:rPr>
+                <w:b/>
+                <w:color w:val="000000" w:themeColor="text1"/>
+              </w:rPr>
+            </w:pPr>
+            <w:r>
+              <w:rPr>
+                <w:b/>
+                <w:color w:val="000000" w:themeColor="text1"/>
+              </w:rPr>
+              <w:t>Non-Null</w:t>
+            </w:r>
+            <w:r>
+              <w:rPr>
+                <w:b/>
+                <w:color w:val="000000" w:themeColor="text1"/>
+              </w:rPr>
+              <w:t xml:space="preserve"> Label Accuracy</w:t>
+            </w:r>
+          </w:p>
+        </w:tc>
+      </w:tr>
+      <w:tr>
+        <w:tc>
+          <w:tcPr>
+            <w:tcW w:w="1501" w:type="dxa"/>
+          </w:tcPr>
+          <w:p>
+            <w:pPr>
+              <w:rPr>
+                <w:color w:val="000000" w:themeColor="text1"/>
+              </w:rPr>
+            </w:pPr>
+            <w:r>
+              <w:rPr>
+                <w:color w:val="000000" w:themeColor="text1"/>
+              </w:rPr>
+              <w:t>Test</w:t>
+            </w:r>
+          </w:p>
+        </w:tc>
+        <w:tc>
+          <w:tcPr>
+            <w:tcW w:w="1501" w:type="dxa"/>
+          </w:tcPr>
+          <w:p>
+            <w:pPr>
+              <w:rPr>
+                <w:color w:val="000000" w:themeColor="text1"/>
+              </w:rPr>
+            </w:pPr>
+            <w:r>
+              <w:rPr>
+                <w:color w:val="000000" w:themeColor="text1"/>
+              </w:rPr>
+              <w:t>Mini</w:t>
+            </w:r>
+          </w:p>
+        </w:tc>
+        <w:tc>
+          <w:tcPr>
+            <w:tcW w:w="1502" w:type="dxa"/>
+          </w:tcPr>
+          <w:p>
+            <w:pPr>
+              <w:rPr>
+                <w:color w:val="000000" w:themeColor="text1"/>
+              </w:rPr>
+            </w:pPr>
+            <w:r>
+              <w:rPr>
+                <w:color w:val="000000" w:themeColor="text1"/>
+              </w:rPr>
+              <w:t>0.1386</w:t>
+            </w:r>
+          </w:p>
+        </w:tc>
+        <w:tc>
+          <w:tcPr>
+            <w:tcW w:w="1502" w:type="dxa"/>
+          </w:tcPr>
+          <w:p>
+            <w:pPr>
+              <w:rPr>
+                <w:color w:val="000000" w:themeColor="text1"/>
+              </w:rPr>
+            </w:pPr>
+            <w:r>
+              <w:rPr>
+                <w:color w:val="000000" w:themeColor="text1"/>
+              </w:rPr>
+              <w:t>0.9570</w:t>
+            </w:r>
+          </w:p>
+        </w:tc>
+        <w:tc>
+          <w:tcPr>
+            <w:tcW w:w="1502" w:type="dxa"/>
+          </w:tcPr>
+          <w:p>
+            <w:pPr>
+              <w:rPr>
+                <w:color w:val="000000" w:themeColor="text1"/>
+              </w:rPr>
+            </w:pPr>
+            <w:r>
+              <w:rPr>
+                <w:color w:val="000000" w:themeColor="text1"/>
+              </w:rPr>
+              <w:t>0.5270</w:t>
+            </w:r>
+          </w:p>
+        </w:tc>
+      </w:tr>
+      <w:tr>
+        <w:tc>
+          <w:tcPr>
+            <w:tcW w:w="1501" w:type="dxa"/>
+          </w:tcPr>
+          <w:p>
+            <w:pPr>
+              <w:rPr>
+                <w:color w:val="000000" w:themeColor="text1"/>
+              </w:rPr>
+            </w:pPr>
+            <w:r>
+              <w:rPr>
+                <w:color w:val="000000" w:themeColor="text1"/>
+              </w:rPr>
+              <w:t>Test</w:t>
+            </w:r>
+          </w:p>
+        </w:tc>
+        <w:tc>
+          <w:tcPr>
+            <w:tcW w:w="1501" w:type="dxa"/>
+          </w:tcPr>
+          <w:p>
+            <w:pPr>
+              <w:rPr>
+                <w:color w:val="000000" w:themeColor="text1"/>
+              </w:rPr>
+            </w:pPr>
+            <w:r>
+              <w:rPr>
+                <w:color w:val="000000" w:themeColor="text1"/>
+              </w:rPr>
+              <w:t>Toy</w:t>
+            </w:r>
+          </w:p>
+        </w:tc>
+        <w:tc>
+          <w:tcPr>
+            <w:tcW w:w="1502" w:type="dxa"/>
+          </w:tcPr>
+          <w:p>
+            <w:pPr>
+              <w:rPr>
+                <w:color w:val="000000" w:themeColor="text1"/>
+              </w:rPr>
+            </w:pPr>
+          </w:p>
+        </w:tc>
+        <w:tc>
+          <w:tcPr>
+            <w:tcW w:w="1502" w:type="dxa"/>
+          </w:tcPr>
+          <w:p>
+            <w:pPr>
+              <w:rPr>
+                <w:color w:val="000000" w:themeColor="text1"/>
+              </w:rPr>
+            </w:pPr>
+          </w:p>
+        </w:tc>
+        <w:tc>
+          <w:tcPr>
+            <w:tcW w:w="1502" w:type="dxa"/>
+          </w:tcPr>
+          <w:p>
+            <w:pPr>
+              <w:rPr>
+                <w:color w:val="000000" w:themeColor="text1"/>
+              </w:rPr>
+            </w:pPr>
+          </w:p>
+        </w:tc>
+      </w:tr>
+      <w:tr>
+        <w:tc>
+          <w:tcPr>
+            <w:tcW w:w="1501" w:type="dxa"/>
+          </w:tcPr>
+          <w:p>
+            <w:pPr>
+              <w:rPr>
+                <w:color w:val="000000" w:themeColor="text1"/>
+              </w:rPr>
+            </w:pPr>
+          </w:p>
+        </w:tc>
+        <w:tc>
+          <w:tcPr>
+            <w:tcW w:w="1501" w:type="dxa"/>
+          </w:tcPr>
+          <w:p>
+            <w:pPr>
+              <w:rPr>
+                <w:color w:val="000000" w:themeColor="text1"/>
+              </w:rPr>
+            </w:pPr>
+          </w:p>
+        </w:tc>
+        <w:tc>
+          <w:tcPr>
+            <w:tcW w:w="1502" w:type="dxa"/>
+          </w:tcPr>
+          <w:p>
+            <w:pPr>
+              <w:rPr>
+                <w:color w:val="000000" w:themeColor="text1"/>
+              </w:rPr>
+            </w:pPr>
+          </w:p>
+        </w:tc>
+        <w:tc>
+          <w:tcPr>
+            <w:tcW w:w="1502" w:type="dxa"/>
+          </w:tcPr>
+          <w:p>
+            <w:pPr>
+              <w:rPr>
+                <w:color w:val="000000" w:themeColor="text1"/>
+              </w:rPr>
+            </w:pPr>
+          </w:p>
+        </w:tc>
+        <w:tc>
+          <w:tcPr>
+            <w:tcW w:w="1502" w:type="dxa"/>
+          </w:tcPr>
+          <w:p>
+            <w:pPr>
+              <w:rPr>
+                <w:color w:val="000000" w:themeColor="text1"/>
+              </w:rPr>
+            </w:pPr>
+          </w:p>
+        </w:tc>
+      </w:tr>
+    </w:tbl>
+    <w:p>
+      <w:pPr>
+        <w:rPr>
+          <w:color w:val="000000" w:themeColor="text1"/>
+        </w:rPr>
+      </w:pPr>
+    </w:p>
+    <w:p>
+      <w:pPr>
+        <w:rPr>
+          <w:color w:val="000000" w:themeColor="text1"/>
+        </w:rPr>
+      </w:pPr>
+      <w:r>
+        <w:rPr>
+          <w:color w:val="000000" w:themeColor="text1"/>
+        </w:rPr>
+        <w:t>As non-null label accuracy is so much lower than the categorical accuracy, it is no surprise that the model had such a marked preference for returning the Null label.</w:t>
+      </w:r>
+      <w:bookmarkStart w:id="62" w:name="_GoBack"/>
+      <w:bookmarkEnd w:id="62"/>
+    </w:p>
+    <w:p>
+      <w:pPr>
+        <w:rPr>
+          <w:color w:val="000000" w:themeColor="text1"/>
+        </w:rPr>
+      </w:pPr>
+    </w:p>
+    <w:p>
+      <w:pPr>
+        <w:pStyle w:val="Heading3"/>
+      </w:pPr>
+      <w:r>
+        <w:t>The ‘toy’ dataset</w:t>
+      </w:r>
+      <w:r>
+        <w:t>, version 2</w:t>
+      </w:r>
+    </w:p>
+    <w:p>
+      <w:pPr>
+        <w:rPr>
+          <w:color w:val="000000" w:themeColor="text1"/>
+        </w:rPr>
+      </w:pPr>
+    </w:p>
+    <w:p>
+      <w:pPr>
+        <w:rPr>
+          <w:color w:val="000000" w:themeColor="text1"/>
+        </w:rPr>
+      </w:pPr>
+      <w:r>
+        <w:rPr>
+          <w:color w:val="000000" w:themeColor="text1"/>
+        </w:rPr>
+        <w:t xml:space="preserve">Comparing the Mini and ToyV1 datasets, it is clear that the Mini dataset at least returned validation data, a signal that could be used to detect overfitting during the training epochs. This understanding led to ToyV2, which caps the training data to 500,000 sentences, and test and dev to 6,000 sentences each. The values were picked empirically based on the successful </w:t>
+      </w:r>
+      <w:r>
+        <w:rPr>
+          <w:color w:val="000000" w:themeColor="text1"/>
+        </w:rPr>
+        <w:t xml:space="preserve">validation </w:t>
+      </w:r>
+      <w:r>
+        <w:rPr>
+          <w:color w:val="000000" w:themeColor="text1"/>
+        </w:rPr>
+        <w:t>feedback from the Mini dataset.</w:t>
+      </w:r>
+    </w:p>
+    <w:p>
+      <w:pPr>
+        <w:rPr>
+          <w:color w:val="000000" w:themeColor="text1"/>
+        </w:rPr>
+      </w:pPr>
+    </w:p>
+    <w:p/>
+    <w:p>
+      <w:pPr>
+        <w:pStyle w:val="Heading3"/>
+      </w:pPr>
+      <w:bookmarkStart w:id="63" w:name="_Toc522276701"/>
+      <w:bookmarkStart w:id="64" w:name="_Ref522276945"/>
+      <w:r>
+        <w:t>The full dataset</w:t>
+      </w:r>
+      <w:bookmarkEnd w:id="63"/>
+      <w:bookmarkEnd w:id="64"/>
+    </w:p>
+    <w:p/>
+    <w:p>
+      <w:r>
+        <w:t>T</w:t>
+      </w:r>
+      <w:r>
+        <w:t xml:space="preserve">he ‘toy’ dataset’s tensors were </w:t>
+      </w:r>
+      <w:r>
+        <w:rPr>
+          <w:color w:val="000000" w:themeColor="text1"/>
+        </w:rPr>
+        <w:t>18</w:t>
+      </w:r>
+      <w:r>
+        <w:t>GB in size as NumPy objects.</w:t>
+      </w:r>
+      <w:r>
+        <w:t xml:space="preserve"> To train the toy dataset for seven epochs on Birkbeck’s deep Machine Learning server took </w:t>
+      </w:r>
+      <w:r>
+        <w:t xml:space="preserve">about 36 hours per epoch, or about eleven days. With </w:t>
+      </w:r>
+      <w:r>
+        <w:t>2323449</w:t>
+      </w:r>
+      <w:r>
+        <w:t xml:space="preserve"> sentences of data trained every epoch, it is clear that the ‘toy’ dataset actually represents a significant amount of data.</w:t>
+      </w:r>
+    </w:p>
+    <w:p/>
+    <w:p>
+      <w:r>
+        <w:t xml:space="preserve">As the toy dataset required 18GB just to load the tensors into memory, it is anticipated that the full dataset would require 720GB or thereabouts. Clearly, </w:t>
+      </w:r>
+      <w:r>
+        <w:t xml:space="preserve">to </w:t>
+      </w:r>
+      <w:r>
+        <w:t>use</w:t>
+      </w:r>
+      <w:r>
+        <w:t xml:space="preserve"> all the interpolated Hansards into</w:t>
+      </w:r>
+      <w:r>
+        <w:t xml:space="preserve"> the model</w:t>
+      </w:r>
+      <w:r>
+        <w:t xml:space="preserve"> (divided into train, test and dev sets)</w:t>
+      </w:r>
+      <w:r>
+        <w:t xml:space="preserve"> would require</w:t>
+      </w:r>
+      <w:r>
+        <w:t xml:space="preserve"> using Keras’</w:t>
+      </w:r>
+      <w:r>
+        <w:t xml:space="preserve"> </w:t>
+      </w:r>
+      <w:r>
+        <w:t>fit-</w:t>
+      </w:r>
+      <w:r>
+        <w:t>generator</w:t>
+      </w:r>
+      <w:r>
+        <w:t xml:space="preserve"> methods, to generate the tensors on the fly as they were needed</w:t>
+      </w:r>
+      <w:r>
+        <w:t>, and a large amount of time.</w:t>
+      </w:r>
+      <w:r>
+        <w:t xml:space="preserve"> It is </w:t>
+      </w:r>
+      <w:r>
+        <w:t>possible</w:t>
+      </w:r>
+      <w:r>
+        <w:t xml:space="preserve"> that the NaN validation problems described in </w:t>
+      </w:r>
+      <w:r>
+        <w:fldChar w:fldCharType="begin"/>
+      </w:r>
+      <w:r>
+        <w:instrText xml:space="preserve"> REF _Ref521576975 \r \h </w:instrText>
+      </w:r>
+      <w:r>
+        <w:fldChar w:fldCharType="separate"/>
+      </w:r>
+      <w:r>
+        <w:t>10.2.2</w:t>
+      </w:r>
+      <w:r>
+        <w:fldChar w:fldCharType="end"/>
+      </w:r>
+      <w:r>
+        <w:t xml:space="preserve"> would recur, given the much larger dataset</w:t>
+      </w:r>
+      <w:r>
+        <w:t xml:space="preserve"> (</w:t>
+      </w:r>
+      <w:r>
+        <w:t>182</w:t>
+      </w:r>
+      <w:r>
+        <w:t>,</w:t>
+      </w:r>
+      <w:r>
+        <w:t>575</w:t>
+      </w:r>
+      <w:r>
+        <w:t>,</w:t>
+      </w:r>
+      <w:r>
+        <w:t>072</w:t>
+      </w:r>
+      <w:r>
+        <w:t xml:space="preserve"> </w:t>
+      </w:r>
+      <w:r>
+        <w:t>sentences</w:t>
+      </w:r>
+      <w:r>
+        <w:t xml:space="preserve"> in total</w:t>
+      </w:r>
+      <w:r>
+        <w:t>)</w:t>
+      </w:r>
+      <w:r>
+        <w:t>. Or, it is possible that, with a suitably chosen batch-size for the generator, the NaN validation problem could be avoided.</w:t>
+      </w:r>
+      <w:r>
+        <w:t xml:space="preserve"> It is not clear how long such a model could take to train – if </w:t>
+      </w:r>
+      <w:r>
+        <w:t>the time taken</w:t>
+      </w:r>
+      <w:r>
+        <w:t xml:space="preserve"> scaled linearly from the ‘toy’ dataset, which used 8 of the 320 buckets, it could take 1440 hours per epoch, or 60 days. It is hoped that the time taken would not scale linearly, given that the </w:t>
+      </w:r>
+      <w:r>
+        <w:lastRenderedPageBreak/>
+        <w:t>batch size, and the required stochastic gradient descent calculations per batch, would be much smaller.</w:t>
+      </w:r>
+    </w:p>
+    <w:p/>
+    <w:p>
+      <w:r>
+        <w:t>As of Friday 17</w:t>
+      </w:r>
+      <w:r>
+        <w:rPr>
+          <w:vertAlign w:val="superscript"/>
+        </w:rPr>
+        <w:t>th</w:t>
+      </w:r>
+      <w:r>
+        <w:t xml:space="preserve"> August 2018, I took the decision to prioritise working on a simple GUI interface, </w:t>
+      </w:r>
+      <w:r>
+        <w:t>instead of</w:t>
+      </w:r>
+      <w:r>
+        <w:t xml:space="preserve"> writing the generator methods required to train the full dataset.</w:t>
+      </w:r>
+      <w:r>
+        <w:t xml:space="preserve"> These generator methods </w:t>
+      </w:r>
+      <w:r>
+        <w:t>could</w:t>
+      </w:r>
+      <w:r>
+        <w:t xml:space="preserve"> be quite easily derived </w:t>
+      </w:r>
+      <w:r>
+        <w:t>by wrapping</w:t>
+      </w:r>
+      <w:r>
+        <w:t xml:space="preserve"> create_x_toy and creat</w:t>
+      </w:r>
+      <w:r>
+        <w:t>e_y_toy in model_integration.py with a python generator, then returning the Numpy arrays instead of pickling them out to disk.</w:t>
+      </w:r>
+    </w:p>
+    <w:p/>
+    <w:p>
+      <w:pPr>
+        <w:pStyle w:val="Heading3"/>
+      </w:pPr>
+      <w:bookmarkStart w:id="65" w:name="_Toc522276702"/>
+      <w:r>
+        <w:t>Cross-validation</w:t>
+      </w:r>
+      <w:bookmarkEnd w:id="65"/>
+    </w:p>
+    <w:p/>
+    <w:p>
+      <w:r>
+        <w:t xml:space="preserve">Fortunately, thanks to the hash-bucketing approach to datasets, the Hansard debates are already scrambled, so I </w:t>
+      </w:r>
+      <w:r>
+        <w:t>could</w:t>
+      </w:r>
+      <w:r>
+        <w:t xml:space="preserve"> just use contiguous pieces of the NumPy arrays to generate segments.</w:t>
+      </w:r>
+      <w:r>
+        <w:t xml:space="preserve"> I used Scikit-Learn’s KFold class to </w:t>
+      </w:r>
+      <w:r>
+        <w:t>generate ten ‘folds’. In each case, a fold was one tenth of the data, used for validation. The other nine</w:t>
+      </w:r>
+      <w:r>
+        <w:t xml:space="preserve"> tenths were used for training.</w:t>
+      </w:r>
+      <w:r>
+        <w:t xml:space="preserve"> Because of issues mentioned with using the full dataset in </w:t>
+      </w:r>
+      <w:r>
+        <w:fldChar w:fldCharType="begin"/>
+      </w:r>
+      <w:r>
+        <w:instrText xml:space="preserve"> REF _Ref522276945 \r \h </w:instrText>
+      </w:r>
+      <w:r>
+        <w:fldChar w:fldCharType="separate"/>
+      </w:r>
+      <w:r>
+        <w:t>10.2.3</w:t>
+      </w:r>
+      <w:r>
+        <w:fldChar w:fldCharType="end"/>
+      </w:r>
+      <w:r>
+        <w:t>, I used the dataset originally used to train the ‘toy’ model. As a fresh model was used for cross-validation evaluation, this was a fair evaluation on a manageable amount of data.</w:t>
+      </w:r>
+    </w:p>
+    <w:p/>
+    <w:p>
+      <w:pPr>
         <w:rPr>
           <w:b/>
           <w:color w:val="FF0000"/>
         </w:rPr>
-        <w:t>Eval</w:t>
-      </w:r>
-      <w:proofErr w:type="spellEnd"/>
+      </w:pPr>
       <w:r>
         <w:rPr>
           <w:b/>
           <w:color w:val="FF0000"/>
         </w:rPr>
-        <w:t xml:space="preserve"> of ToyV1</w:t>
-      </w:r>
-    </w:p>
+        <w:t>Cross-validation results</w:t>
+      </w:r>
+    </w:p>
+    <w:p/>
+    <w:p>
+      <w:pPr>
+        <w:pStyle w:val="Heading2"/>
+      </w:pPr>
+      <w:bookmarkStart w:id="66" w:name="_Toc522276703"/>
+      <w:r>
+        <w:t>Overall evaluation</w:t>
+      </w:r>
+      <w:bookmarkEnd w:id="66"/>
+    </w:p>
+    <w:p/>
+    <w:p>
+      <w:r>
+        <w:t>Something in context of the GUI</w:t>
+      </w:r>
+    </w:p>
+    <w:p>
+      <w:pPr>
+        <w:pStyle w:val="Heading1"/>
+      </w:pPr>
+      <w:bookmarkStart w:id="67" w:name="_Toc522276704"/>
+      <w:r>
+        <w:t>Summary and Conclusions</w:t>
+      </w:r>
+      <w:bookmarkEnd w:id="67"/>
+    </w:p>
+    <w:p>
+      <w:pPr>
+        <w:pStyle w:val="Heading2"/>
+      </w:pPr>
+      <w:bookmarkStart w:id="68" w:name="_Toc522276705"/>
+      <w:r>
+        <w:t>Pre-processing is hard</w:t>
+      </w:r>
+      <w:bookmarkEnd w:id="68"/>
+    </w:p>
+    <w:p/>
+    <w:p>
+      <w:r>
+        <w:t>What to do with the metadata? Don’t want to train on it, but do want it to appear.</w:t>
+      </w:r>
+    </w:p>
+    <w:p/>
+    <w:p>
+      <w:pPr>
+        <w:pStyle w:val="Heading2"/>
+      </w:pPr>
+      <w:bookmarkStart w:id="69" w:name="_Ref521576199"/>
+      <w:bookmarkStart w:id="70" w:name="_Toc522276706"/>
+      <w:r>
+        <w:t>Labelling is hard</w:t>
+      </w:r>
+      <w:bookmarkEnd w:id="69"/>
+      <w:bookmarkEnd w:id="70"/>
+    </w:p>
+    <w:p/>
+    <w:p>
+      <w:r>
+        <w:t>Interpolation algorithm won’t abandon one interpolation for a better one – first-found bias</w:t>
+      </w:r>
+      <w:r>
+        <w:t xml:space="preserve"> for overlaps</w:t>
+      </w:r>
+      <w:r>
+        <w:t>, location bias</w:t>
+      </w:r>
+    </w:p>
+    <w:p>
+      <w:pPr>
+        <w:pStyle w:val="Heading2"/>
+      </w:pPr>
+      <w:bookmarkStart w:id="71" w:name="_Toc522276707"/>
+      <w:r>
+        <w:t>Sentence tokenization is hard</w:t>
+      </w:r>
+      <w:bookmarkEnd w:id="71"/>
+    </w:p>
+    <w:p/>
+    <w:p>
+      <w:r>
+        <w:t>Taught specific abbreviations to the tokenizer. Still bugs outstanding.</w:t>
+      </w:r>
+    </w:p>
+    <w:p/>
+    <w:p>
+      <w:pPr>
+        <w:pStyle w:val="Heading2"/>
+      </w:pPr>
+      <w:bookmarkStart w:id="72" w:name="_Toc522276708"/>
+      <w:r>
+        <w:t>Unfinished work</w:t>
+      </w:r>
+      <w:bookmarkEnd w:id="72"/>
+    </w:p>
+    <w:p/>
+    <w:p>
+      <w:r>
+        <w:t>Viterbi. Full model.</w:t>
+      </w:r>
+      <w:r>
+        <w:t xml:space="preserve"> Samtla integration.</w:t>
+      </w:r>
+    </w:p>
+    <w:p>
+      <w:pPr>
+        <w:pStyle w:val="Heading1"/>
+      </w:pPr>
+      <w:bookmarkStart w:id="73" w:name="_Toc522276709"/>
+      <w:r>
+        <w:t>References</w:t>
+      </w:r>
+      <w:bookmarkEnd w:id="73"/>
+    </w:p>
+    <w:p/>
     <w:p>
       <w:pPr>
         <w:rPr>
@@ -9635,556 +10421,107 @@
           <w:color w:val="FF0000"/>
         </w:rPr>
       </w:pPr>
-    </w:p>
-    <w:p>
-      <w:pPr>
-        <w:rPr>
-          <w:color w:val="000000" w:themeColor="text1"/>
-        </w:rPr>
-      </w:pPr>
-    </w:p>
-    <w:p>
-      <w:pPr>
-        <w:pStyle w:val="Heading3"/>
-      </w:pPr>
-      <w:r>
-        <w:t>The ‘toy’ dataset</w:t>
-      </w:r>
-      <w:r>
-        <w:t>, version 2</w:t>
-      </w:r>
-    </w:p>
-    <w:p>
-      <w:pPr>
-        <w:rPr>
-          <w:color w:val="000000" w:themeColor="text1"/>
-        </w:rPr>
-      </w:pPr>
-    </w:p>
-    <w:p>
-      <w:pPr>
-        <w:rPr>
-          <w:color w:val="000000" w:themeColor="text1"/>
-        </w:rPr>
-      </w:pPr>
-      <w:bookmarkStart w:id="61" w:name="_GoBack"/>
-      <w:bookmarkEnd w:id="61"/>
-      <w:r>
-        <w:rPr>
-          <w:color w:val="000000" w:themeColor="text1"/>
-        </w:rPr>
-        <w:t>Comparing the Mini and ToyV1 datasets, it is clear that the Mini dataset at least returned validation data, a signal that could be used to detect overfitting during the training epochs. This understanding led to ToyV2, which caps the training data to 500,000 sentences, and test and dev to 6,000 sentences each. The values were picked empirically based on the successful feedback from the Mini dataset.</w:t>
-      </w:r>
-    </w:p>
-    <w:p>
-      <w:pPr>
-        <w:rPr>
-          <w:color w:val="000000" w:themeColor="text1"/>
-        </w:rPr>
-      </w:pPr>
-    </w:p>
-    <w:p/>
-    <w:p>
-      <w:pPr>
-        <w:pStyle w:val="Heading3"/>
-      </w:pPr>
-      <w:bookmarkStart w:id="62" w:name="_Toc522276701"/>
-      <w:bookmarkStart w:id="63" w:name="_Ref522276945"/>
-      <w:r>
-        <w:t>The full dataset</w:t>
-      </w:r>
-      <w:bookmarkEnd w:id="62"/>
-      <w:bookmarkEnd w:id="63"/>
-    </w:p>
-    <w:p/>
-    <w:p>
-      <w:r>
-        <w:t>T</w:t>
-      </w:r>
-      <w:r>
-        <w:t xml:space="preserve">he ‘toy’ dataset’s tensors were </w:t>
-      </w:r>
-      <w:r>
-        <w:rPr>
-          <w:color w:val="000000" w:themeColor="text1"/>
-        </w:rPr>
-        <w:t>18</w:t>
-      </w:r>
-      <w:r>
-        <w:t>GB in size as NumPy objects.</w:t>
-      </w:r>
-      <w:r>
-        <w:t xml:space="preserve"> To train the toy dataset for seven epochs on Birkbeck’s deep Machine Learning server took </w:t>
-      </w:r>
-      <w:r>
-        <w:t xml:space="preserve">about 36 hours per epoch, or about eleven days. With </w:t>
-      </w:r>
-      <w:r>
-        <w:t>2323449</w:t>
-      </w:r>
-      <w:r>
-        <w:t xml:space="preserve"> sentences of data trained every epoch, it is clear that the ‘toy’ dataset actually represents a significant amount of data.</w:t>
-      </w:r>
-    </w:p>
-    <w:p/>
-    <w:p>
-      <w:r>
-        <w:t xml:space="preserve">As the toy dataset required 18GB just to load the tensors into memory, it is anticipated that the full dataset would require 720GB or thereabouts. Clearly, </w:t>
-      </w:r>
-      <w:r>
-        <w:t xml:space="preserve">to </w:t>
-      </w:r>
-      <w:r>
-        <w:t>use</w:t>
-      </w:r>
-      <w:r>
-        <w:t xml:space="preserve"> all the interpolated Hansards into</w:t>
-      </w:r>
-      <w:r>
-        <w:t xml:space="preserve"> the model</w:t>
-      </w:r>
-      <w:r>
-        <w:t xml:space="preserve"> (divided into train, test and dev sets)</w:t>
-      </w:r>
-      <w:r>
-        <w:t xml:space="preserve"> would require</w:t>
-      </w:r>
-      <w:r>
-        <w:t xml:space="preserve"> using Keras’</w:t>
-      </w:r>
-      <w:r>
-        <w:t xml:space="preserve"> </w:t>
-      </w:r>
-      <w:r>
-        <w:t>fit-</w:t>
-      </w:r>
-      <w:r>
-        <w:t>generator</w:t>
-      </w:r>
-      <w:r>
-        <w:t xml:space="preserve"> methods, to generate the tensors on the fly as they were needed</w:t>
-      </w:r>
-      <w:r>
-        <w:t>, and a large amount of time.</w:t>
-      </w:r>
-      <w:r>
-        <w:t xml:space="preserve"> It is </w:t>
-      </w:r>
-      <w:r>
-        <w:t>possible</w:t>
-      </w:r>
-      <w:r>
-        <w:t xml:space="preserve"> that the NaN validation problems described in </w:t>
-      </w:r>
-      <w:r>
-        <w:fldChar w:fldCharType="begin"/>
-      </w:r>
-      <w:r>
-        <w:instrText xml:space="preserve"> REF _Ref521576975 \r \h </w:instrText>
-      </w:r>
-      <w:r>
-        <w:fldChar w:fldCharType="separate"/>
-      </w:r>
-      <w:r>
-        <w:t>10.2.2</w:t>
-      </w:r>
-      <w:r>
-        <w:fldChar w:fldCharType="end"/>
-      </w:r>
-      <w:r>
-        <w:t xml:space="preserve"> would recur, given the much larger dataset</w:t>
-      </w:r>
-      <w:r>
-        <w:t xml:space="preserve"> (</w:t>
-      </w:r>
-      <w:r>
-        <w:t>182</w:t>
-      </w:r>
-      <w:r>
-        <w:t>,</w:t>
-      </w:r>
-      <w:r>
-        <w:t>575</w:t>
-      </w:r>
-      <w:r>
-        <w:t>,</w:t>
-      </w:r>
-      <w:r>
-        <w:t>072</w:t>
-      </w:r>
-      <w:r>
-        <w:t xml:space="preserve"> </w:t>
-      </w:r>
-      <w:r>
-        <w:t>sentences</w:t>
-      </w:r>
-      <w:r>
-        <w:t xml:space="preserve"> in total</w:t>
-      </w:r>
-      <w:r>
-        <w:t>)</w:t>
-      </w:r>
-      <w:r>
-        <w:t>. Or, it is possible that, with a suitably chosen batch-size for the generator, the NaN validation problem could be avoided.</w:t>
-      </w:r>
-      <w:r>
-        <w:t xml:space="preserve"> It is not clear how long such a model could take to train – if </w:t>
-      </w:r>
-      <w:r>
-        <w:t>the time taken</w:t>
-      </w:r>
-      <w:r>
-        <w:t xml:space="preserve"> scaled linearly from the ‘toy’ dataset, which used 8 of the 320 buckets, it could take 1440 hours per epoch, or 60 days. It is hoped that the time taken would not scale linearly, given that the batch size, and the required stochastic gradient descent calculations per batch, would be much smaller.</w:t>
-      </w:r>
-    </w:p>
-    <w:p/>
-    <w:p>
-      <w:r>
-        <w:t>As of Friday 17</w:t>
-      </w:r>
-      <w:r>
-        <w:rPr>
-          <w:vertAlign w:val="superscript"/>
-        </w:rPr>
-        <w:t>th</w:t>
-      </w:r>
-      <w:r>
-        <w:t xml:space="preserve"> August 2018, I took the decision to prioritise working on a simple GUI interface, </w:t>
-      </w:r>
-      <w:r>
-        <w:t>instead of</w:t>
-      </w:r>
-      <w:r>
-        <w:t xml:space="preserve"> writing the generator methods required to train the full dataset.</w:t>
-      </w:r>
-      <w:r>
-        <w:t xml:space="preserve"> These generator methods </w:t>
-      </w:r>
-      <w:r>
-        <w:t>could</w:t>
-      </w:r>
-      <w:r>
-        <w:t xml:space="preserve"> be quite easily derived </w:t>
-      </w:r>
-      <w:r>
-        <w:t>by wrapping</w:t>
-      </w:r>
-      <w:r>
-        <w:t xml:space="preserve"> create_x_toy and creat</w:t>
-      </w:r>
-      <w:r>
-        <w:t>e_y_toy in model_integration.py with a python generator, then returning the Numpy arrays instead of pickling them out to disk.</w:t>
-      </w:r>
-    </w:p>
-    <w:p/>
-    <w:p>
-      <w:pPr>
-        <w:pStyle w:val="Heading3"/>
-      </w:pPr>
-      <w:bookmarkStart w:id="64" w:name="_Toc522276702"/>
-      <w:r>
-        <w:lastRenderedPageBreak/>
-        <w:t>Cross-validation</w:t>
-      </w:r>
-      <w:bookmarkEnd w:id="64"/>
-    </w:p>
-    <w:p/>
-    <w:p>
-      <w:r>
-        <w:t xml:space="preserve">Fortunately, thanks to the hash-bucketing approach to datasets, the Hansard debates are already scrambled, so I </w:t>
-      </w:r>
-      <w:r>
-        <w:t>could</w:t>
-      </w:r>
-      <w:r>
-        <w:t xml:space="preserve"> just use contiguous pieces of the NumPy arrays to generate segments.</w:t>
-      </w:r>
-      <w:r>
-        <w:t xml:space="preserve"> I used Scikit-Learn’s KFold class to </w:t>
-      </w:r>
-      <w:r>
-        <w:t>generate ten ‘</w:t>
-      </w:r>
-      <w:proofErr w:type="gramStart"/>
-      <w:r>
-        <w:t>folds’</w:t>
-      </w:r>
-      <w:proofErr w:type="gramEnd"/>
-      <w:r>
-        <w:t>. In each case, a fold was one tenth of the data, used for validation. The other nine</w:t>
-      </w:r>
-      <w:r>
-        <w:t xml:space="preserve"> tenths were used for training.</w:t>
-      </w:r>
-      <w:r>
-        <w:t xml:space="preserve"> Because of issues mentioned with using the full dataset in </w:t>
-      </w:r>
-      <w:r>
-        <w:fldChar w:fldCharType="begin"/>
-      </w:r>
-      <w:r>
-        <w:instrText xml:space="preserve"> REF _Ref522276945 \r \h </w:instrText>
-      </w:r>
-      <w:r>
-        <w:fldChar w:fldCharType="separate"/>
-      </w:r>
-      <w:r>
-        <w:t>10.2.3</w:t>
-      </w:r>
-      <w:r>
-        <w:fldChar w:fldCharType="end"/>
-      </w:r>
-      <w:r>
-        <w:t>, I used the dataset originally used to train the ‘toy’ model. As a fresh model was used for cross-validation evaluation, this was a fair evaluation on a manageable amount of data.</w:t>
-      </w:r>
-    </w:p>
-    <w:p/>
-    <w:p>
-      <w:pPr>
+      <w:r>
         <w:rPr>
           <w:b/>
           <w:color w:val="FF0000"/>
         </w:rPr>
-      </w:pPr>
-      <w:r>
+        <w:t>Mendeley generate references.</w:t>
+      </w:r>
+    </w:p>
+    <w:p>
+      <w:pPr>
+        <w:pStyle w:val="Heading1"/>
+      </w:pPr>
+      <w:bookmarkStart w:id="74" w:name="_Toc522276710"/>
+      <w:r>
+        <w:lastRenderedPageBreak/>
+        <w:t>User Manual</w:t>
+      </w:r>
+      <w:bookmarkEnd w:id="74"/>
+    </w:p>
+    <w:p/>
+    <w:p>
+      <w:pPr>
         <w:rPr>
           <w:b/>
           <w:color w:val="FF0000"/>
         </w:rPr>
-        <w:t>Cross-validation results</w:t>
-      </w:r>
-    </w:p>
-    <w:p/>
-    <w:p>
-      <w:pPr>
-        <w:pStyle w:val="Heading2"/>
-      </w:pPr>
-      <w:bookmarkStart w:id="65" w:name="_Toc522276703"/>
-      <w:r>
-        <w:t>Overall evaluation</w:t>
-      </w:r>
-      <w:bookmarkEnd w:id="65"/>
-    </w:p>
-    <w:p/>
-    <w:p>
-      <w:r>
-        <w:t>Something in context of the GUI</w:t>
-      </w:r>
-    </w:p>
-    <w:p>
-      <w:pPr>
-        <w:pStyle w:val="Heading1"/>
-      </w:pPr>
-      <w:bookmarkStart w:id="66" w:name="_Toc522276704"/>
-      <w:r>
-        <w:t>Summary and Conclusions</w:t>
-      </w:r>
-      <w:bookmarkEnd w:id="66"/>
-    </w:p>
-    <w:p>
-      <w:pPr>
-        <w:pStyle w:val="Heading2"/>
-      </w:pPr>
-      <w:bookmarkStart w:id="67" w:name="_Toc522276705"/>
-      <w:r>
-        <w:t>Pre-processing is hard</w:t>
-      </w:r>
-      <w:bookmarkEnd w:id="67"/>
-    </w:p>
-    <w:p/>
-    <w:p>
-      <w:r>
-        <w:t xml:space="preserve">What to do with the metadata? Don’t want to train on </w:t>
-      </w:r>
-      <w:proofErr w:type="gramStart"/>
-      <w:r>
-        <w:t>it, but</w:t>
-      </w:r>
-      <w:proofErr w:type="gramEnd"/>
-      <w:r>
-        <w:t xml:space="preserve"> do want it to appear.</w:t>
-      </w:r>
-    </w:p>
-    <w:p/>
-    <w:p>
-      <w:pPr>
-        <w:pStyle w:val="Heading2"/>
-      </w:pPr>
-      <w:bookmarkStart w:id="68" w:name="_Ref521576199"/>
-      <w:bookmarkStart w:id="69" w:name="_Toc522276706"/>
-      <w:r>
-        <w:t>Labelling is hard</w:t>
-      </w:r>
-      <w:bookmarkEnd w:id="68"/>
-      <w:bookmarkEnd w:id="69"/>
-    </w:p>
-    <w:p/>
-    <w:p>
-      <w:r>
-        <w:t>Interpolation algorithm won’t abandon one interpolation for a better one – first-found bias</w:t>
-      </w:r>
-      <w:r>
-        <w:t xml:space="preserve"> for overlaps</w:t>
-      </w:r>
-      <w:r>
-        <w:t>, location bias</w:t>
-      </w:r>
-    </w:p>
-    <w:p>
-      <w:pPr>
-        <w:pStyle w:val="Heading2"/>
-      </w:pPr>
-      <w:bookmarkStart w:id="70" w:name="_Toc522276707"/>
-      <w:r>
-        <w:t>Sentence tokenization is hard</w:t>
-      </w:r>
-      <w:bookmarkEnd w:id="70"/>
-    </w:p>
-    <w:p/>
-    <w:p>
-      <w:r>
-        <w:t>Taught specific abbreviations to the tokenizer. Still bugs outstanding.</w:t>
-      </w:r>
-    </w:p>
-    <w:p/>
-    <w:p>
-      <w:pPr>
-        <w:pStyle w:val="Heading2"/>
-      </w:pPr>
-      <w:bookmarkStart w:id="71" w:name="_Toc522276708"/>
-      <w:r>
-        <w:t>Unfinished work</w:t>
-      </w:r>
-      <w:bookmarkEnd w:id="71"/>
-    </w:p>
-    <w:p/>
-    <w:p>
-      <w:r>
-        <w:t>Viterbi. Full model.</w:t>
-      </w:r>
-      <w:r>
-        <w:t xml:space="preserve"> Samtla integration.</w:t>
-      </w:r>
-    </w:p>
-    <w:p>
-      <w:pPr>
-        <w:pStyle w:val="Heading1"/>
-      </w:pPr>
-      <w:bookmarkStart w:id="72" w:name="_Toc522276709"/>
-      <w:r>
-        <w:t>References</w:t>
-      </w:r>
-      <w:bookmarkEnd w:id="72"/>
-    </w:p>
-    <w:p/>
-    <w:p>
-      <w:pPr>
+      </w:pPr>
+      <w:r>
         <w:rPr>
           <w:b/>
           <w:color w:val="FF0000"/>
         </w:rPr>
-      </w:pPr>
-      <w:r>
+        <w:t>Pipeline.sh list of commands to run to do full processing. GUI instructions.</w:t>
+      </w:r>
+    </w:p>
+    <w:p>
+      <w:pPr>
+        <w:pStyle w:val="Heading1"/>
+      </w:pPr>
+      <w:bookmarkStart w:id="75" w:name="_Ref521061060"/>
+      <w:bookmarkStart w:id="76" w:name="_Toc522276711"/>
+      <w:r>
+        <w:t>Appendix</w:t>
+      </w:r>
+      <w:r>
+        <w:t xml:space="preserve"> A</w:t>
+      </w:r>
+      <w:r>
+        <w:t>: Code</w:t>
+      </w:r>
+      <w:bookmarkEnd w:id="75"/>
+      <w:bookmarkEnd w:id="76"/>
+    </w:p>
+    <w:p/>
+    <w:p>
+      <w:pPr>
         <w:rPr>
           <w:b/>
           <w:color w:val="FF0000"/>
         </w:rPr>
-        <w:t>Mendeley generate references.</w:t>
-      </w:r>
-    </w:p>
-    <w:p>
-      <w:pPr>
-        <w:pStyle w:val="Heading1"/>
-      </w:pPr>
-      <w:bookmarkStart w:id="73" w:name="_Toc522276710"/>
-      <w:r>
-        <w:t>User Manual</w:t>
-      </w:r>
-      <w:bookmarkEnd w:id="73"/>
-    </w:p>
-    <w:p/>
-    <w:p>
-      <w:pPr>
+      </w:pPr>
+      <w:r>
         <w:rPr>
           <w:b/>
           <w:color w:val="FF0000"/>
         </w:rPr>
-      </w:pPr>
-      <w:r>
+        <w:t>Copy in all code.</w:t>
+      </w:r>
+    </w:p>
+    <w:p>
+      <w:pPr>
+        <w:pStyle w:val="Heading1"/>
+      </w:pPr>
+      <w:bookmarkStart w:id="77" w:name="_Ref521568652"/>
+      <w:bookmarkStart w:id="78" w:name="_Toc522276712"/>
+      <w:r>
+        <w:t>Appendix B: List of Invoke tasks</w:t>
+      </w:r>
+      <w:bookmarkEnd w:id="77"/>
+      <w:bookmarkEnd w:id="78"/>
+    </w:p>
+    <w:p/>
+    <w:p>
+      <w:pPr>
         <w:rPr>
           <w:b/>
           <w:color w:val="FF0000"/>
         </w:rPr>
-        <w:t>Pipeline.sh list of commands to run to do full processing. GUI instructions.</w:t>
-      </w:r>
-    </w:p>
-    <w:p>
-      <w:pPr>
-        <w:pStyle w:val="Heading1"/>
-      </w:pPr>
-      <w:bookmarkStart w:id="74" w:name="_Ref521061060"/>
-      <w:bookmarkStart w:id="75" w:name="_Toc522276711"/>
-      <w:r>
-        <w:t>Appendix</w:t>
-      </w:r>
-      <w:r>
-        <w:t xml:space="preserve"> A</w:t>
-      </w:r>
-      <w:r>
-        <w:t>: Code</w:t>
-      </w:r>
-      <w:bookmarkEnd w:id="74"/>
-      <w:bookmarkEnd w:id="75"/>
-    </w:p>
-    <w:p/>
-    <w:p>
-      <w:pPr>
+      </w:pPr>
+      <w:r>
         <w:rPr>
           <w:b/>
           <w:color w:val="FF0000"/>
         </w:rPr>
-      </w:pPr>
+        <w:t>Update</w:t>
+      </w:r>
       <w:r>
         <w:rPr>
           <w:b/>
           <w:color w:val="FF0000"/>
         </w:rPr>
-        <w:t>Copy in all code.</w:t>
-      </w:r>
-    </w:p>
-    <w:p>
-      <w:pPr>
-        <w:pStyle w:val="Heading1"/>
-      </w:pPr>
-      <w:bookmarkStart w:id="76" w:name="_Ref521568652"/>
-      <w:bookmarkStart w:id="77" w:name="_Toc522276712"/>
-      <w:r>
-        <w:lastRenderedPageBreak/>
-        <w:t>Appendix B: List of Invoke tasks</w:t>
-      </w:r>
-      <w:bookmarkEnd w:id="76"/>
-      <w:bookmarkEnd w:id="77"/>
-    </w:p>
-    <w:p/>
-    <w:p>
-      <w:pPr>
-        <w:rPr>
-          <w:b/>
-          <w:color w:val="FF0000"/>
-        </w:rPr>
-      </w:pPr>
-      <w:r>
-        <w:rPr>
-          <w:b/>
-          <w:color w:val="FF0000"/>
-        </w:rPr>
-        <w:t>Update</w:t>
-      </w:r>
-      <w:r>
-        <w:rPr>
-          <w:b/>
-          <w:color w:val="FF0000"/>
-        </w:rPr>
         <w:t xml:space="preserve"> with new tasks</w:t>
       </w:r>
     </w:p>
@@ -10220,7 +10557,7 @@
         <w:pStyle w:val="Caption"/>
         <w:keepNext/>
       </w:pPr>
-      <w:bookmarkStart w:id="78" w:name="_Ref522269834"/>
+      <w:bookmarkStart w:id="79" w:name="_Ref522269834"/>
       <w:r>
         <w:t xml:space="preserve">Table </w:t>
       </w:r>
@@ -10237,12 +10574,12 @@
         <w:rPr>
           <w:noProof/>
         </w:rPr>
-        <w:t>6</w:t>
+        <w:t>7</w:t>
       </w:r>
       <w:r>
         <w:fldChar w:fldCharType="end"/>
       </w:r>
-      <w:bookmarkEnd w:id="78"/>
+      <w:bookmarkEnd w:id="79"/>
       <w:r>
         <w:t xml:space="preserve"> List of Invoke tasks used to drive the pipeline</w:t>
       </w:r>
@@ -10485,7 +10822,11 @@
           </w:tcPr>
           <w:p>
             <w:r>
-              <w:t>Enable the Virtual Environment (i.e. a segregated location for pip installs) for this project. A required prerequisite for several other tasks.</w:t>
+              <w:t xml:space="preserve">Enable the Virtual Environment (i.e. a segregated location for pip installs) for </w:t>
+            </w:r>
+            <w:r>
+              <w:lastRenderedPageBreak/>
+              <w:t>this project. A required prerequisite for several other tasks.</w:t>
             </w:r>
           </w:p>
         </w:tc>
@@ -10497,6 +10838,7 @@
           </w:tcPr>
           <w:p>
             <w:r>
+              <w:lastRenderedPageBreak/>
               <w:t>hansard-chunk-all</w:t>
             </w:r>
           </w:p>
@@ -10566,11 +10908,7 @@
           </w:tcPr>
           <w:p>
             <w:r>
-              <w:t xml:space="preserve">Display one Hansard debate, tagged with all its sentence-boundaries, to </w:t>
-            </w:r>
-            <w:r>
-              <w:lastRenderedPageBreak/>
-              <w:t>validate the sentence chunking algorithm.</w:t>
+              <w:t>Display one Hansard debate, tagged with all its sentence-boundaries, to validate the sentence chunking algorithm.</w:t>
             </w:r>
           </w:p>
         </w:tc>
@@ -10582,7 +10920,6 @@
           </w:tcPr>
           <w:p>
             <w:r>
-              <w:lastRenderedPageBreak/>
               <w:t>hansard-display-interpolated-file</w:t>
             </w:r>
           </w:p>
@@ -10846,15 +11183,11 @@
           </w:tcPr>
           <w:p>
             <w:r>
-              <w:t xml:space="preserve">Run </w:t>
-            </w:r>
-            <w:proofErr w:type="gramStart"/>
-            <w:r>
-              <w:t>model.fit(</w:t>
-            </w:r>
-            <w:proofErr w:type="gramEnd"/>
-            <w:r>
-              <w:t>) on the Keras BLSTM model, with a batch of the first 4000 samples from the toy dataset. This is to test the end-to-end process of saving and retrieving the model.</w:t>
+              <w:t xml:space="preserve">Run model.fit() on the Keras BLSTM model, with a batch of the first 4000 </w:t>
+            </w:r>
+            <w:r>
+              <w:lastRenderedPageBreak/>
+              <w:t>samples from the toy dataset. This is to test the end-to-end process of saving and retrieving the model.</w:t>
             </w:r>
           </w:p>
         </w:tc>
@@ -10866,6 +11199,7 @@
           </w:tcPr>
           <w:p>
             <w:r>
+              <w:lastRenderedPageBreak/>
               <w:t>model-train-toy</w:t>
             </w:r>
           </w:p>
@@ -10876,15 +11210,7 @@
           </w:tcPr>
           <w:p>
             <w:r>
-              <w:t xml:space="preserve">Run </w:t>
-            </w:r>
-            <w:proofErr w:type="gramStart"/>
-            <w:r>
-              <w:t>model.fit(</w:t>
-            </w:r>
-            <w:proofErr w:type="gramEnd"/>
-            <w:r>
-              <w:t>) on the Keras BLSTM model, with a toy dataset of 1 320</w:t>
+              <w:t>Run model.fit() on the Keras BLSTM model, with a toy dataset of 1 320</w:t>
             </w:r>
             <w:r>
               <w:rPr>
@@ -10905,7 +11231,6 @@
           </w:tcPr>
           <w:p>
             <w:r>
-              <w:lastRenderedPageBreak/>
               <w:t>ne-data-companies-download-process</w:t>
             </w:r>
           </w:p>
@@ -10916,15 +11241,7 @@
           </w:tcPr>
           <w:p>
             <w:r>
-              <w:t xml:space="preserve">Both download and process </w:t>
-            </w:r>
-            <w:proofErr w:type="gramStart"/>
-            <w:r>
-              <w:t>companies</w:t>
-            </w:r>
-            <w:proofErr w:type="gramEnd"/>
-            <w:r>
-              <w:t xml:space="preserve"> data from DBPedia and other sources</w:t>
+              <w:t>Both download and process companies data from DBPedia and other sources</w:t>
             </w:r>
           </w:p>
         </w:tc>
@@ -10946,15 +11263,7 @@
           </w:tcPr>
           <w:p>
             <w:r>
-              <w:t xml:space="preserve">Only do post-processing, data cleansing tasks on </w:t>
-            </w:r>
-            <w:proofErr w:type="gramStart"/>
-            <w:r>
-              <w:t>companies</w:t>
-            </w:r>
-            <w:proofErr w:type="gramEnd"/>
-            <w:r>
-              <w:t xml:space="preserve"> data, to assist with iteratively improving the cleaning algorithm</w:t>
+              <w:t>Only do post-processing, data cleansing tasks on companies data, to assist with iteratively improving the cleaning algorithm</w:t>
             </w:r>
           </w:p>
         </w:tc>
@@ -11144,7 +11453,11 @@
         <w:t>, and later Birkbeck’s own server Venus,</w:t>
       </w:r>
       <w:r>
-        <w:t xml:space="preserve"> could be configured with exactly the same python libraries and python interpreter, even though the system python was different from the laptop used for development work.</w:t>
+        <w:t xml:space="preserve"> could be </w:t>
+      </w:r>
+      <w:r>
+        <w:lastRenderedPageBreak/>
+        <w:t>configured with exactly the same python libraries and python interpreter, even though the system python was different from the laptop used for development work.</w:t>
       </w:r>
     </w:p>
     <w:p/>
@@ -11152,16 +11465,16 @@
       <w:pPr>
         <w:pStyle w:val="Heading1"/>
       </w:pPr>
-      <w:bookmarkStart w:id="79" w:name="_Ref521578620"/>
-      <w:bookmarkStart w:id="80" w:name="_Toc522276713"/>
+      <w:bookmarkStart w:id="80" w:name="_Ref521578620"/>
+      <w:bookmarkStart w:id="81" w:name="_Toc522276713"/>
       <w:r>
         <w:t xml:space="preserve">Appendix C: </w:t>
       </w:r>
       <w:r>
         <w:t>What’s My Work</w:t>
       </w:r>
-      <w:bookmarkEnd w:id="79"/>
       <w:bookmarkEnd w:id="80"/>
+      <w:bookmarkEnd w:id="81"/>
     </w:p>
     <w:p/>
     <w:p>
@@ -14043,7 +14356,7 @@
 </file>
 
 <file path=customXml/itemProps1.xml><?xml version="1.0" encoding="utf-8"?>
-<ds:datastoreItem xmlns:ds="http://schemas.openxmlformats.org/officeDocument/2006/customXml" ds:itemID="{E79885C3-AE08-E84A-92C7-3AC25DBA5BFF}">
+<ds:datastoreItem xmlns:ds="http://schemas.openxmlformats.org/officeDocument/2006/customXml" ds:itemID="{6206C0FD-ACBF-F34C-BC90-6D872A04F984}">
   <ds:schemaRefs>
     <ds:schemaRef ds:uri="http://schemas.openxmlformats.org/officeDocument/2006/bibliography"/>
   </ds:schemaRefs>

</xml_diff>

<commit_message>
Attempt first endpoint to predict text
</commit_message>
<xml_diff>
--- a/docs/REP_RalphM_CS.docx
+++ b/docs/REP_RalphM_CS.docx
@@ -5841,10 +5841,10 @@
             <v:path o:extrusionok="f" gradientshapeok="t" o:connecttype="rect"/>
             <o:lock v:ext="edit" aspectratio="t"/>
           </v:shapetype>
-          <v:shape id="_x0000_i1030" type="#_x0000_t75" alt="" style="width:451pt;height:174pt;mso-width-percent:0;mso-height-percent:0;mso-width-percent:0;mso-height-percent:0" o:ole="">
+          <v:shape id="_x0000_i1030" type="#_x0000_t75" alt="" style="width:450.85pt;height:174.3pt;mso-width-percent:0;mso-height-percent:0;mso-width-percent:0;mso-height-percent:0" o:ole="">
             <v:imagedata r:id="rId11" o:title=""/>
           </v:shape>
-          <o:OLEObject Type="Embed" ProgID="Word.Document.8" ShapeID="_x0000_i1030" DrawAspect="Content" ObjectID="_1596048183" r:id="rId12">
+          <o:OLEObject Type="Embed" ProgID="Word.Document.8" ShapeID="_x0000_i1030" DrawAspect="Content" ObjectID="_1596097080" r:id="rId12">
             <o:FieldCodes>\s</o:FieldCodes>
           </o:OLEObject>
         </w:object>
@@ -6222,10 +6222,10 @@
           <w:noProof/>
         </w:rPr>
         <w:object w:dxaOrig="9360" w:dyaOrig="1560" w14:anchorId="39D222F4">
-          <v:shape id="_x0000_i1029" type="#_x0000_t75" alt="" style="width:468pt;height:78pt;mso-width-percent:0;mso-height-percent:0;mso-width-percent:0;mso-height-percent:0" o:ole="">
+          <v:shape id="_x0000_i1029" type="#_x0000_t75" alt="" style="width:468.35pt;height:78.05pt;mso-width-percent:0;mso-height-percent:0;mso-width-percent:0;mso-height-percent:0" o:ole="">
             <v:imagedata r:id="rId14" o:title=""/>
           </v:shape>
-          <o:OLEObject Type="Embed" ProgID="Word.Document.12" ShapeID="_x0000_i1029" DrawAspect="Content" ObjectID="_1596048184" r:id="rId15">
+          <o:OLEObject Type="Embed" ProgID="Word.Document.12" ShapeID="_x0000_i1029" DrawAspect="Content" ObjectID="_1596097081" r:id="rId15">
             <o:FieldCodes>\s</o:FieldCodes>
           </o:OLEObject>
         </w:object>
@@ -6611,10 +6611,10 @@
           <w:noProof/>
         </w:rPr>
         <w:object w:dxaOrig="9020" w:dyaOrig="6400" w14:anchorId="50897E2C">
-          <v:shape id="_x0000_i1028" type="#_x0000_t75" alt="" style="width:451pt;height:320pt;mso-width-percent:0;mso-height-percent:0;mso-width-percent:0;mso-height-percent:0" o:ole="">
+          <v:shape id="_x0000_i1028" type="#_x0000_t75" alt="" style="width:450.85pt;height:320.3pt;mso-width-percent:0;mso-height-percent:0;mso-width-percent:0;mso-height-percent:0" o:ole="">
             <v:imagedata r:id="rId17" o:title=""/>
           </v:shape>
-          <o:OLEObject Type="Embed" ProgID="Word.Document.12" ShapeID="_x0000_i1028" DrawAspect="Content" ObjectID="_1596048185" r:id="rId18">
+          <o:OLEObject Type="Embed" ProgID="Word.Document.12" ShapeID="_x0000_i1028" DrawAspect="Content" ObjectID="_1596097082" r:id="rId18">
             <o:FieldCodes>\s</o:FieldCodes>
           </o:OLEObject>
         </w:object>
@@ -7973,7 +7973,7 @@
           <v:shape id="_x0000_i1027" type="#_x0000_t75" alt="" style="width:450.85pt;height:234.85pt;mso-width-percent:0;mso-height-percent:0;mso-width-percent:0;mso-height-percent:0" o:ole="">
             <v:imagedata r:id="rId19" o:title=""/>
           </v:shape>
-          <o:OLEObject Type="Embed" ProgID="Word.Document.12" ShapeID="_x0000_i1027" DrawAspect="Content" ObjectID="_1596048186" r:id="rId20">
+          <o:OLEObject Type="Embed" ProgID="Word.Document.12" ShapeID="_x0000_i1027" DrawAspect="Content" ObjectID="_1596097083" r:id="rId20">
             <o:FieldCodes>\s</o:FieldCodes>
           </o:OLEObject>
         </w:object>
@@ -8472,7 +8472,7 @@
           <v:shape id="_x0000_i1026" type="#_x0000_t75" alt="" style="width:226.1pt;height:55.85pt;mso-width-percent:0;mso-height-percent:0;mso-width-percent:0;mso-height-percent:0" o:ole="">
             <v:imagedata r:id="rId21" o:title=""/>
           </v:shape>
-          <o:OLEObject Type="Embed" ProgID="Word.Document.12" ShapeID="_x0000_i1026" DrawAspect="Content" ObjectID="_1596048187" r:id="rId22">
+          <o:OLEObject Type="Embed" ProgID="Word.Document.12" ShapeID="_x0000_i1026" DrawAspect="Content" ObjectID="_1596097084" r:id="rId22">
             <o:FieldCodes>\s</o:FieldCodes>
           </o:OLEObject>
         </w:object>
@@ -8518,7 +8518,7 @@
           <v:shape id="_x0000_i1025" type="#_x0000_t75" alt="" style="width:225.4pt;height:109.7pt;mso-width-percent:0;mso-height-percent:0;mso-width-percent:0;mso-height-percent:0" o:ole="">
             <v:imagedata r:id="rId23" o:title=""/>
           </v:shape>
-          <o:OLEObject Type="Embed" ProgID="Word.Document.12" ShapeID="_x0000_i1025" DrawAspect="Content" ObjectID="_1596048188" r:id="rId24">
+          <o:OLEObject Type="Embed" ProgID="Word.Document.12" ShapeID="_x0000_i1025" DrawAspect="Content" ObjectID="_1596097085" r:id="rId24">
             <o:FieldCodes>\s</o:FieldCodes>
           </o:OLEObject>
         </w:object>
@@ -9864,6 +9864,12 @@
                 <w:color w:val="000000" w:themeColor="text1"/>
               </w:rPr>
             </w:pPr>
+            <w:r>
+              <w:rPr>
+                <w:color w:val="000000" w:themeColor="text1"/>
+              </w:rPr>
+              <w:t>0.0885</w:t>
+            </w:r>
           </w:p>
         </w:tc>
         <w:tc>
@@ -9876,6 +9882,12 @@
                 <w:color w:val="000000" w:themeColor="text1"/>
               </w:rPr>
             </w:pPr>
+            <w:r>
+              <w:rPr>
+                <w:color w:val="000000" w:themeColor="text1"/>
+              </w:rPr>
+              <w:t>0.9726</w:t>
+            </w:r>
           </w:p>
         </w:tc>
         <w:tc>
@@ -9888,68 +9900,26 @@
                 <w:color w:val="000000" w:themeColor="text1"/>
               </w:rPr>
             </w:pPr>
-          </w:p>
-        </w:tc>
-      </w:tr>
-      <w:tr>
-        <w:tc>
-          <w:tcPr>
-            <w:tcW w:w="1501" w:type="dxa"/>
-          </w:tcPr>
-          <w:p>
-            <w:pPr>
+            <w:r>
               <w:rPr>
                 <w:color w:val="000000" w:themeColor="text1"/>
               </w:rPr>
-            </w:pPr>
-          </w:p>
-        </w:tc>
-        <w:tc>
-          <w:tcPr>
-            <w:tcW w:w="1501" w:type="dxa"/>
-          </w:tcPr>
-          <w:p>
-            <w:pPr>
+              <w:t>N</w:t>
+            </w:r>
+            <w:r>
               <w:rPr>
                 <w:color w:val="000000" w:themeColor="text1"/>
               </w:rPr>
-            </w:pPr>
-          </w:p>
-        </w:tc>
-        <w:tc>
-          <w:tcPr>
-            <w:tcW w:w="1502" w:type="dxa"/>
-          </w:tcPr>
-          <w:p>
-            <w:pPr>
+              <w:t>a</w:t>
+            </w:r>
+            <w:r>
               <w:rPr>
                 <w:color w:val="000000" w:themeColor="text1"/>
               </w:rPr>
-            </w:pPr>
-          </w:p>
-        </w:tc>
-        <w:tc>
-          <w:tcPr>
-            <w:tcW w:w="1502" w:type="dxa"/>
-          </w:tcPr>
-          <w:p>
-            <w:pPr>
-              <w:rPr>
-                <w:color w:val="000000" w:themeColor="text1"/>
-              </w:rPr>
-            </w:pPr>
-          </w:p>
-        </w:tc>
-        <w:tc>
-          <w:tcPr>
-            <w:tcW w:w="1502" w:type="dxa"/>
-          </w:tcPr>
-          <w:p>
-            <w:pPr>
-              <w:rPr>
-                <w:color w:val="000000" w:themeColor="text1"/>
-              </w:rPr>
-            </w:pPr>
+              <w:t>N</w:t>
+            </w:r>
+            <w:bookmarkStart w:id="62" w:name="_GoBack"/>
+            <w:bookmarkEnd w:id="62"/>
           </w:p>
         </w:tc>
       </w:tr>
@@ -9973,14 +9943,410 @@
         </w:rPr>
         <w:t>As non-null label accuracy is so much lower than the categorical accuracy, it is no surprise that the model had such a marked preference for returning the Null label.</w:t>
       </w:r>
-      <w:bookmarkStart w:id="62" w:name="_GoBack"/>
-      <w:bookmarkEnd w:id="62"/>
-    </w:p>
-    <w:p>
-      <w:pPr>
+      <w:r>
         <w:rPr>
           <w:color w:val="000000" w:themeColor="text1"/>
         </w:rPr>
+        <w:t xml:space="preserve"> </w:t>
+      </w:r>
+      <w:r>
+        <w:rPr>
+          <w:color w:val="000000" w:themeColor="text1"/>
+        </w:rPr>
+        <w:fldChar w:fldCharType="begin"/>
+      </w:r>
+      <w:r>
+        <w:rPr>
+          <w:color w:val="000000" w:themeColor="text1"/>
+        </w:rPr>
+        <w:instrText xml:space="preserve"> REF _Ref522354845 \h </w:instrText>
+      </w:r>
+      <w:r>
+        <w:rPr>
+          <w:color w:val="000000" w:themeColor="text1"/>
+        </w:rPr>
+      </w:r>
+      <w:r>
+        <w:rPr>
+          <w:color w:val="000000" w:themeColor="text1"/>
+        </w:rPr>
+        <w:fldChar w:fldCharType="separate"/>
+      </w:r>
+      <w:r>
+        <w:t xml:space="preserve">Figure </w:t>
+      </w:r>
+      <w:r>
+        <w:rPr>
+          <w:noProof/>
+        </w:rPr>
+        <w:t>7</w:t>
+      </w:r>
+      <w:r>
+        <w:rPr>
+          <w:color w:val="000000" w:themeColor="text1"/>
+        </w:rPr>
+        <w:fldChar w:fldCharType="end"/>
+      </w:r>
+      <w:r>
+        <w:rPr>
+          <w:color w:val="000000" w:themeColor="text1"/>
+        </w:rPr>
+        <w:t xml:space="preserve">, </w:t>
+      </w:r>
+      <w:r>
+        <w:rPr>
+          <w:color w:val="000000" w:themeColor="text1"/>
+        </w:rPr>
+        <w:fldChar w:fldCharType="begin"/>
+      </w:r>
+      <w:r>
+        <w:rPr>
+          <w:color w:val="000000" w:themeColor="text1"/>
+        </w:rPr>
+        <w:instrText xml:space="preserve"> REF _Ref522354846 \h </w:instrText>
+      </w:r>
+      <w:r>
+        <w:rPr>
+          <w:color w:val="000000" w:themeColor="text1"/>
+        </w:rPr>
+      </w:r>
+      <w:r>
+        <w:rPr>
+          <w:color w:val="000000" w:themeColor="text1"/>
+        </w:rPr>
+        <w:fldChar w:fldCharType="separate"/>
+      </w:r>
+      <w:r>
+        <w:t xml:space="preserve">Figure </w:t>
+      </w:r>
+      <w:r>
+        <w:rPr>
+          <w:noProof/>
+        </w:rPr>
+        <w:t>8</w:t>
+      </w:r>
+      <w:r>
+        <w:rPr>
+          <w:color w:val="000000" w:themeColor="text1"/>
+        </w:rPr>
+        <w:fldChar w:fldCharType="end"/>
+      </w:r>
+      <w:r>
+        <w:rPr>
+          <w:color w:val="000000" w:themeColor="text1"/>
+        </w:rPr>
+        <w:t xml:space="preserve"> and </w:t>
+      </w:r>
+      <w:r>
+        <w:rPr>
+          <w:color w:val="000000" w:themeColor="text1"/>
+        </w:rPr>
+        <w:fldChar w:fldCharType="begin"/>
+      </w:r>
+      <w:r>
+        <w:rPr>
+          <w:color w:val="000000" w:themeColor="text1"/>
+        </w:rPr>
+        <w:instrText xml:space="preserve"> REF _Ref522354847 \h </w:instrText>
+      </w:r>
+      <w:r>
+        <w:rPr>
+          <w:color w:val="000000" w:themeColor="text1"/>
+        </w:rPr>
+      </w:r>
+      <w:r>
+        <w:rPr>
+          <w:color w:val="000000" w:themeColor="text1"/>
+        </w:rPr>
+        <w:fldChar w:fldCharType="separate"/>
+      </w:r>
+      <w:r>
+        <w:t xml:space="preserve">Figure </w:t>
+      </w:r>
+      <w:r>
+        <w:rPr>
+          <w:noProof/>
+        </w:rPr>
+        <w:t>9</w:t>
+      </w:r>
+      <w:r>
+        <w:rPr>
+          <w:color w:val="000000" w:themeColor="text1"/>
+        </w:rPr>
+        <w:fldChar w:fldCharType="end"/>
+      </w:r>
+      <w:r>
+        <w:rPr>
+          <w:color w:val="000000" w:themeColor="text1"/>
+        </w:rPr>
+        <w:t xml:space="preserve"> show no validation scores because of these NaN return values.</w:t>
+      </w:r>
+    </w:p>
+    <w:p>
+      <w:pPr>
+        <w:rPr>
+          <w:color w:val="000000" w:themeColor="text1"/>
+        </w:rPr>
+      </w:pPr>
+    </w:p>
+    <w:p>
+      <w:pPr>
+        <w:keepNext/>
+      </w:pPr>
+      <w:r>
+        <w:rPr>
+          <w:noProof/>
+          <w:color w:val="000000" w:themeColor="text1"/>
+        </w:rPr>
+        <w:drawing>
+          <wp:inline distT="0" distB="0" distL="0" distR="0" wp14:anchorId="393DEABE" wp14:editId="5D9F4D81">
+            <wp:extent cx="3517188" cy="2637891"/>
+            <wp:effectExtent l="0" t="0" r="1270" b="3810"/>
+            <wp:docPr id="32" name="Picture 32"/>
+            <wp:cNvGraphicFramePr>
+              <a:graphicFrameLocks xmlns:a="http://schemas.openxmlformats.org/drawingml/2006/main" noChangeAspect="1"/>
+            </wp:cNvGraphicFramePr>
+            <a:graphic xmlns:a="http://schemas.openxmlformats.org/drawingml/2006/main">
+              <a:graphicData uri="http://schemas.openxmlformats.org/drawingml/2006/picture">
+                <pic:pic xmlns:pic="http://schemas.openxmlformats.org/drawingml/2006/picture">
+                  <pic:nvPicPr>
+                    <pic:cNvPr id="32" name="toy-acc.png"/>
+                    <pic:cNvPicPr/>
+                  </pic:nvPicPr>
+                  <pic:blipFill>
+                    <a:blip r:embed="rId28">
+                      <a:extLst>
+                        <a:ext uri="{28A0092B-C50C-407E-A947-70E740481C1C}">
+                          <a14:useLocalDpi xmlns:a14="http://schemas.microsoft.com/office/drawing/2010/main" val="0"/>
+                        </a:ext>
+                      </a:extLst>
+                    </a:blip>
+                    <a:stretch>
+                      <a:fillRect/>
+                    </a:stretch>
+                  </pic:blipFill>
+                  <pic:spPr>
+                    <a:xfrm>
+                      <a:off x="0" y="0"/>
+                      <a:ext cx="3523554" cy="2642666"/>
+                    </a:xfrm>
+                    <a:prstGeom prst="rect">
+                      <a:avLst/>
+                    </a:prstGeom>
+                  </pic:spPr>
+                </pic:pic>
+              </a:graphicData>
+            </a:graphic>
+          </wp:inline>
+        </w:drawing>
+      </w:r>
+    </w:p>
+    <w:p>
+      <w:pPr>
+        <w:pStyle w:val="Caption"/>
+      </w:pPr>
+      <w:bookmarkStart w:id="63" w:name="_Ref522354845"/>
+      <w:r>
+        <w:t xml:space="preserve">Figure </w:t>
+      </w:r>
+      <w:r>
+        <w:fldChar w:fldCharType="begin"/>
+      </w:r>
+      <w:r>
+        <w:instrText xml:space="preserve"> SEQ Figure \* ARABIC </w:instrText>
+      </w:r>
+      <w:r>
+        <w:fldChar w:fldCharType="separate"/>
+      </w:r>
+      <w:r>
+        <w:rPr>
+          <w:noProof/>
+        </w:rPr>
+        <w:t>7</w:t>
+      </w:r>
+      <w:r>
+        <w:fldChar w:fldCharType="end"/>
+      </w:r>
+      <w:bookmarkEnd w:id="63"/>
+      <w:r>
+        <w:t xml:space="preserve"> Toy dataset NaN validation accuracy</w:t>
+      </w:r>
+    </w:p>
+    <w:p>
+      <w:pPr>
+        <w:keepNext/>
+      </w:pPr>
+      <w:r>
+        <w:rPr>
+          <w:noProof/>
+          <w:color w:val="000000" w:themeColor="text1"/>
+        </w:rPr>
+        <w:lastRenderedPageBreak/>
+        <w:drawing>
+          <wp:inline distT="0" distB="0" distL="0" distR="0" wp14:anchorId="1164885A" wp14:editId="3042D7A3">
+            <wp:extent cx="3254902" cy="2441177"/>
+            <wp:effectExtent l="0" t="0" r="0" b="0"/>
+            <wp:docPr id="33" name="Picture 33"/>
+            <wp:cNvGraphicFramePr>
+              <a:graphicFrameLocks xmlns:a="http://schemas.openxmlformats.org/drawingml/2006/main" noChangeAspect="1"/>
+            </wp:cNvGraphicFramePr>
+            <a:graphic xmlns:a="http://schemas.openxmlformats.org/drawingml/2006/main">
+              <a:graphicData uri="http://schemas.openxmlformats.org/drawingml/2006/picture">
+                <pic:pic xmlns:pic="http://schemas.openxmlformats.org/drawingml/2006/picture">
+                  <pic:nvPicPr>
+                    <pic:cNvPr id="33" name="toy-loss.png"/>
+                    <pic:cNvPicPr/>
+                  </pic:nvPicPr>
+                  <pic:blipFill>
+                    <a:blip r:embed="rId29">
+                      <a:extLst>
+                        <a:ext uri="{28A0092B-C50C-407E-A947-70E740481C1C}">
+                          <a14:useLocalDpi xmlns:a14="http://schemas.microsoft.com/office/drawing/2010/main" val="0"/>
+                        </a:ext>
+                      </a:extLst>
+                    </a:blip>
+                    <a:stretch>
+                      <a:fillRect/>
+                    </a:stretch>
+                  </pic:blipFill>
+                  <pic:spPr>
+                    <a:xfrm>
+                      <a:off x="0" y="0"/>
+                      <a:ext cx="3273813" cy="2455360"/>
+                    </a:xfrm>
+                    <a:prstGeom prst="rect">
+                      <a:avLst/>
+                    </a:prstGeom>
+                  </pic:spPr>
+                </pic:pic>
+              </a:graphicData>
+            </a:graphic>
+          </wp:inline>
+        </w:drawing>
+      </w:r>
+    </w:p>
+    <w:p>
+      <w:pPr>
+        <w:pStyle w:val="Caption"/>
+      </w:pPr>
+      <w:bookmarkStart w:id="64" w:name="_Ref522354846"/>
+      <w:r>
+        <w:t xml:space="preserve">Figure </w:t>
+      </w:r>
+      <w:r>
+        <w:fldChar w:fldCharType="begin"/>
+      </w:r>
+      <w:r>
+        <w:instrText xml:space="preserve"> SEQ Figure \* ARABIC </w:instrText>
+      </w:r>
+      <w:r>
+        <w:fldChar w:fldCharType="separate"/>
+      </w:r>
+      <w:r>
+        <w:rPr>
+          <w:noProof/>
+        </w:rPr>
+        <w:t>8</w:t>
+      </w:r>
+      <w:r>
+        <w:fldChar w:fldCharType="end"/>
+      </w:r>
+      <w:bookmarkEnd w:id="64"/>
+      <w:r>
+        <w:t xml:space="preserve"> Toy dataset NaN validation loss</w:t>
+      </w:r>
+    </w:p>
+    <w:p>
+      <w:pPr>
+        <w:keepNext/>
+      </w:pPr>
+      <w:r>
+        <w:rPr>
+          <w:noProof/>
+          <w:color w:val="000000" w:themeColor="text1"/>
+        </w:rPr>
+        <w:drawing>
+          <wp:inline distT="0" distB="0" distL="0" distR="0" wp14:anchorId="2AD57B3A" wp14:editId="497ADD49">
+            <wp:extent cx="3323483" cy="2492612"/>
+            <wp:effectExtent l="0" t="0" r="4445" b="0"/>
+            <wp:docPr id="34" name="Picture 34"/>
+            <wp:cNvGraphicFramePr>
+              <a:graphicFrameLocks xmlns:a="http://schemas.openxmlformats.org/drawingml/2006/main" noChangeAspect="1"/>
+            </wp:cNvGraphicFramePr>
+            <a:graphic xmlns:a="http://schemas.openxmlformats.org/drawingml/2006/main">
+              <a:graphicData uri="http://schemas.openxmlformats.org/drawingml/2006/picture">
+                <pic:pic xmlns:pic="http://schemas.openxmlformats.org/drawingml/2006/picture">
+                  <pic:nvPicPr>
+                    <pic:cNvPr id="34" name="toy-non-null-label-acc.png"/>
+                    <pic:cNvPicPr/>
+                  </pic:nvPicPr>
+                  <pic:blipFill>
+                    <a:blip r:embed="rId30">
+                      <a:extLst>
+                        <a:ext uri="{28A0092B-C50C-407E-A947-70E740481C1C}">
+                          <a14:useLocalDpi xmlns:a14="http://schemas.microsoft.com/office/drawing/2010/main" val="0"/>
+                        </a:ext>
+                      </a:extLst>
+                    </a:blip>
+                    <a:stretch>
+                      <a:fillRect/>
+                    </a:stretch>
+                  </pic:blipFill>
+                  <pic:spPr>
+                    <a:xfrm>
+                      <a:off x="0" y="0"/>
+                      <a:ext cx="3335200" cy="2501400"/>
+                    </a:xfrm>
+                    <a:prstGeom prst="rect">
+                      <a:avLst/>
+                    </a:prstGeom>
+                  </pic:spPr>
+                </pic:pic>
+              </a:graphicData>
+            </a:graphic>
+          </wp:inline>
+        </w:drawing>
+      </w:r>
+    </w:p>
+    <w:p>
+      <w:pPr>
+        <w:pStyle w:val="Caption"/>
+        <w:rPr>
+          <w:color w:val="000000" w:themeColor="text1"/>
+        </w:rPr>
+      </w:pPr>
+      <w:bookmarkStart w:id="65" w:name="_Ref522354847"/>
+      <w:r>
+        <w:t xml:space="preserve">Figure </w:t>
+      </w:r>
+      <w:r>
+        <w:fldChar w:fldCharType="begin"/>
+      </w:r>
+      <w:r>
+        <w:instrText xml:space="preserve"> SEQ Figure \* ARABIC </w:instrText>
+      </w:r>
+      <w:r>
+        <w:fldChar w:fldCharType="separate"/>
+      </w:r>
+      <w:r>
+        <w:rPr>
+          <w:noProof/>
+        </w:rPr>
+        <w:t>9</w:t>
+      </w:r>
+      <w:r>
+        <w:fldChar w:fldCharType="end"/>
+      </w:r>
+      <w:bookmarkEnd w:id="65"/>
+      <w:r>
+        <w:t xml:space="preserve"> Toy Dataset NaN Validation Non-Null Label Accuracy</w:t>
+      </w:r>
+    </w:p>
+    <w:p>
+      <w:pPr>
+        <w:rPr>
+          <w:color w:val="000000" w:themeColor="text1"/>
+        </w:rPr>
       </w:pPr>
     </w:p>
     <w:p>
@@ -10038,13 +10404,13 @@
       <w:pPr>
         <w:pStyle w:val="Heading3"/>
       </w:pPr>
-      <w:bookmarkStart w:id="63" w:name="_Toc522276701"/>
-      <w:bookmarkStart w:id="64" w:name="_Ref522276945"/>
+      <w:bookmarkStart w:id="66" w:name="_Toc522276701"/>
+      <w:bookmarkStart w:id="67" w:name="_Ref522276945"/>
       <w:r>
         <w:t>The full dataset</w:t>
       </w:r>
-      <w:bookmarkEnd w:id="63"/>
-      <w:bookmarkEnd w:id="64"/>
+      <w:bookmarkEnd w:id="66"/>
+      <w:bookmarkEnd w:id="67"/>
     </w:p>
     <w:p/>
     <w:p>
@@ -10079,6 +10445,7 @@
     <w:p/>
     <w:p>
       <w:r>
+        <w:lastRenderedPageBreak/>
         <w:t xml:space="preserve">As the toy dataset required 18GB just to load the tensors into memory, it is anticipated that the full dataset would require 720GB or thereabouts. Clearly, </w:t>
       </w:r>
       <w:r>
@@ -10184,11 +10551,7 @@
         <w:t>the time taken</w:t>
       </w:r>
       <w:r>
-        <w:t xml:space="preserve"> scaled linearly from the ‘toy’ dataset, which used 8 of the 320 buckets, it could take 1440 hours per epoch, or 60 days. It is hoped that the time taken would not scale linearly, given that the </w:t>
-      </w:r>
-      <w:r>
-        <w:lastRenderedPageBreak/>
-        <w:t>batch size, and the required stochastic gradient descent calculations per batch, would be much smaller.</w:t>
+        <w:t xml:space="preserve"> scaled linearly from the ‘toy’ dataset, which used 8 of the 320 buckets, it could take 1440 hours per epoch, or 60 days. It is hoped that the time taken would not scale linearly, given that the batch size, and the required stochastic gradient descent calculations per batch, would be much smaller.</w:t>
       </w:r>
     </w:p>
     <w:p/>
@@ -10235,11 +10598,11 @@
       <w:pPr>
         <w:pStyle w:val="Heading3"/>
       </w:pPr>
-      <w:bookmarkStart w:id="65" w:name="_Toc522276702"/>
+      <w:bookmarkStart w:id="68" w:name="_Toc522276702"/>
       <w:r>
         <w:t>Cross-validation</w:t>
       </w:r>
-      <w:bookmarkEnd w:id="65"/>
+      <w:bookmarkEnd w:id="68"/>
     </w:p>
     <w:p/>
     <w:p>
@@ -10304,11 +10667,11 @@
       <w:pPr>
         <w:pStyle w:val="Heading2"/>
       </w:pPr>
-      <w:bookmarkStart w:id="66" w:name="_Toc522276703"/>
+      <w:bookmarkStart w:id="69" w:name="_Toc522276703"/>
       <w:r>
         <w:t>Overall evaluation</w:t>
       </w:r>
-      <w:bookmarkEnd w:id="66"/>
+      <w:bookmarkEnd w:id="69"/>
     </w:p>
     <w:p/>
     <w:p>
@@ -10320,21 +10683,21 @@
       <w:pPr>
         <w:pStyle w:val="Heading1"/>
       </w:pPr>
-      <w:bookmarkStart w:id="67" w:name="_Toc522276704"/>
+      <w:bookmarkStart w:id="70" w:name="_Toc522276704"/>
       <w:r>
         <w:t>Summary and Conclusions</w:t>
       </w:r>
-      <w:bookmarkEnd w:id="67"/>
+      <w:bookmarkEnd w:id="70"/>
     </w:p>
     <w:p>
       <w:pPr>
         <w:pStyle w:val="Heading2"/>
       </w:pPr>
-      <w:bookmarkStart w:id="68" w:name="_Toc522276705"/>
+      <w:bookmarkStart w:id="71" w:name="_Toc522276705"/>
       <w:r>
         <w:t>Pre-processing is hard</w:t>
       </w:r>
-      <w:bookmarkEnd w:id="68"/>
+      <w:bookmarkEnd w:id="71"/>
     </w:p>
     <w:p/>
     <w:p>
@@ -10347,13 +10710,13 @@
       <w:pPr>
         <w:pStyle w:val="Heading2"/>
       </w:pPr>
-      <w:bookmarkStart w:id="69" w:name="_Ref521576199"/>
-      <w:bookmarkStart w:id="70" w:name="_Toc522276706"/>
+      <w:bookmarkStart w:id="72" w:name="_Ref521576199"/>
+      <w:bookmarkStart w:id="73" w:name="_Toc522276706"/>
       <w:r>
         <w:t>Labelling is hard</w:t>
       </w:r>
-      <w:bookmarkEnd w:id="69"/>
-      <w:bookmarkEnd w:id="70"/>
+      <w:bookmarkEnd w:id="72"/>
+      <w:bookmarkEnd w:id="73"/>
     </w:p>
     <w:p/>
     <w:p>
@@ -10371,15 +10734,16 @@
       <w:pPr>
         <w:pStyle w:val="Heading2"/>
       </w:pPr>
-      <w:bookmarkStart w:id="71" w:name="_Toc522276707"/>
+      <w:bookmarkStart w:id="74" w:name="_Toc522276707"/>
       <w:r>
         <w:t>Sentence tokenization is hard</w:t>
       </w:r>
-      <w:bookmarkEnd w:id="71"/>
-    </w:p>
-    <w:p/>
-    <w:p>
-      <w:r>
+      <w:bookmarkEnd w:id="74"/>
+    </w:p>
+    <w:p/>
+    <w:p>
+      <w:r>
+        <w:lastRenderedPageBreak/>
         <w:t>Taught specific abbreviations to the tokenizer. Still bugs outstanding.</w:t>
       </w:r>
     </w:p>
@@ -10388,11 +10752,11 @@
       <w:pPr>
         <w:pStyle w:val="Heading2"/>
       </w:pPr>
-      <w:bookmarkStart w:id="72" w:name="_Toc522276708"/>
+      <w:bookmarkStart w:id="75" w:name="_Toc522276708"/>
       <w:r>
         <w:t>Unfinished work</w:t>
       </w:r>
-      <w:bookmarkEnd w:id="72"/>
+      <w:bookmarkEnd w:id="75"/>
     </w:p>
     <w:p/>
     <w:p>
@@ -10407,11 +10771,11 @@
       <w:pPr>
         <w:pStyle w:val="Heading1"/>
       </w:pPr>
-      <w:bookmarkStart w:id="73" w:name="_Toc522276709"/>
+      <w:bookmarkStart w:id="76" w:name="_Toc522276709"/>
       <w:r>
         <w:t>References</w:t>
       </w:r>
-      <w:bookmarkEnd w:id="73"/>
+      <w:bookmarkEnd w:id="76"/>
     </w:p>
     <w:p/>
     <w:p>
@@ -10433,12 +10797,11 @@
       <w:pPr>
         <w:pStyle w:val="Heading1"/>
       </w:pPr>
-      <w:bookmarkStart w:id="74" w:name="_Toc522276710"/>
-      <w:r>
-        <w:lastRenderedPageBreak/>
+      <w:bookmarkStart w:id="77" w:name="_Toc522276710"/>
+      <w:r>
         <w:t>User Manual</w:t>
       </w:r>
-      <w:bookmarkEnd w:id="74"/>
+      <w:bookmarkEnd w:id="77"/>
     </w:p>
     <w:p/>
     <w:p>
@@ -10460,8 +10823,8 @@
       <w:pPr>
         <w:pStyle w:val="Heading1"/>
       </w:pPr>
-      <w:bookmarkStart w:id="75" w:name="_Ref521061060"/>
-      <w:bookmarkStart w:id="76" w:name="_Toc522276711"/>
+      <w:bookmarkStart w:id="78" w:name="_Ref521061060"/>
+      <w:bookmarkStart w:id="79" w:name="_Toc522276711"/>
       <w:r>
         <w:t>Appendix</w:t>
       </w:r>
@@ -10471,8 +10834,8 @@
       <w:r>
         <w:t>: Code</w:t>
       </w:r>
-      <w:bookmarkEnd w:id="75"/>
-      <w:bookmarkEnd w:id="76"/>
+      <w:bookmarkEnd w:id="78"/>
+      <w:bookmarkEnd w:id="79"/>
     </w:p>
     <w:p/>
     <w:p>
@@ -10494,13 +10857,13 @@
       <w:pPr>
         <w:pStyle w:val="Heading1"/>
       </w:pPr>
-      <w:bookmarkStart w:id="77" w:name="_Ref521568652"/>
-      <w:bookmarkStart w:id="78" w:name="_Toc522276712"/>
+      <w:bookmarkStart w:id="80" w:name="_Ref521568652"/>
+      <w:bookmarkStart w:id="81" w:name="_Toc522276712"/>
       <w:r>
         <w:t>Appendix B: List of Invoke tasks</w:t>
       </w:r>
-      <w:bookmarkEnd w:id="77"/>
-      <w:bookmarkEnd w:id="78"/>
+      <w:bookmarkEnd w:id="80"/>
+      <w:bookmarkEnd w:id="81"/>
     </w:p>
     <w:p/>
     <w:p>
@@ -10557,7 +10920,7 @@
         <w:pStyle w:val="Caption"/>
         <w:keepNext/>
       </w:pPr>
-      <w:bookmarkStart w:id="79" w:name="_Ref522269834"/>
+      <w:bookmarkStart w:id="82" w:name="_Ref522269834"/>
       <w:r>
         <w:t xml:space="preserve">Table </w:t>
       </w:r>
@@ -10579,7 +10942,7 @@
       <w:r>
         <w:fldChar w:fldCharType="end"/>
       </w:r>
-      <w:bookmarkEnd w:id="79"/>
+      <w:bookmarkEnd w:id="82"/>
       <w:r>
         <w:t xml:space="preserve"> List of Invoke tasks used to drive the pipeline</w:t>
       </w:r>
@@ -10738,7 +11101,11 @@
           </w:tcPr>
           <w:p>
             <w:r>
-              <w:t>Use a small subset of the Hansard debates data to union together all characters used and create a CharBasedNERAlphabet object with a number-to-character mapping</w:t>
+              <w:t xml:space="preserve">Use a small subset of the Hansard debates data to union together all characters used and create a </w:t>
+            </w:r>
+            <w:r>
+              <w:lastRenderedPageBreak/>
+              <w:t>CharBasedNERAlphabet object with a number-to-character mapping</w:t>
             </w:r>
           </w:p>
         </w:tc>
@@ -10750,6 +11117,7 @@
           </w:tcPr>
           <w:p>
             <w:r>
+              <w:lastRenderedPageBreak/>
               <w:t>char-ner-rehash-datasets</w:t>
             </w:r>
           </w:p>
@@ -10822,11 +11190,7 @@
           </w:tcPr>
           <w:p>
             <w:r>
-              <w:t xml:space="preserve">Enable the Virtual Environment (i.e. a segregated location for pip installs) for </w:t>
-            </w:r>
-            <w:r>
-              <w:lastRenderedPageBreak/>
-              <w:t>this project. A required prerequisite for several other tasks.</w:t>
+              <w:t>Enable the Virtual Environment (i.e. a segregated location for pip installs) for this project. A required prerequisite for several other tasks.</w:t>
             </w:r>
           </w:p>
         </w:tc>
@@ -10838,7 +11202,6 @@
           </w:tcPr>
           <w:p>
             <w:r>
-              <w:lastRenderedPageBreak/>
               <w:t>hansard-chunk-all</w:t>
             </w:r>
           </w:p>
@@ -11130,7 +11493,11 @@
               <w:t>ences there are in each dataset</w:t>
             </w:r>
             <w:r>
-              <w:t xml:space="preserve"> and write out to file for easy retrieval. This information is used to estimate to the user how long the tensor creation will take.</w:t>
+              <w:t xml:space="preserve"> and write out to file for </w:t>
+            </w:r>
+            <w:r>
+              <w:lastRenderedPageBreak/>
+              <w:t>easy retrieval. This information is used to estimate to the user how long the tensor creation will take.</w:t>
             </w:r>
           </w:p>
         </w:tc>
@@ -11142,6 +11509,7 @@
           </w:tcPr>
           <w:p>
             <w:r>
+              <w:lastRenderedPageBreak/>
               <w:t>model-minify-toy</w:t>
             </w:r>
           </w:p>
@@ -11183,11 +11551,7 @@
           </w:tcPr>
           <w:p>
             <w:r>
-              <w:t xml:space="preserve">Run model.fit() on the Keras BLSTM model, with a batch of the first 4000 </w:t>
-            </w:r>
-            <w:r>
-              <w:lastRenderedPageBreak/>
-              <w:t>samples from the toy dataset. This is to test the end-to-end process of saving and retrieving the model.</w:t>
+              <w:t>Run model.fit() on the Keras BLSTM model, with a batch of the first 4000 samples from the toy dataset. This is to test the end-to-end process of saving and retrieving the model.</w:t>
             </w:r>
           </w:p>
         </w:tc>
@@ -11199,7 +11563,6 @@
           </w:tcPr>
           <w:p>
             <w:r>
-              <w:lastRenderedPageBreak/>
               <w:t>model-train-toy</w:t>
             </w:r>
           </w:p>
@@ -11426,7 +11789,11 @@
     <w:p/>
     <w:p>
       <w:r>
-        <w:t>Each task in invoke called out to something else; most tasks invoked a library function from elsewhere in the code base, while some invoked shell commands, for example to de-duplicate and sort the Named Entity lists. In this case, it is faster for the shell to call a GNU C binary and use the ‘sort’ and ‘uniq’ commands, than to use similar functionality in Python. Using the tasks.py file as a dispatcher, without it containing any processing logic itself, ensured that it remained easy to understand and reason with as the project grew.</w:t>
+        <w:t xml:space="preserve">Each task in invoke called out to something else; most tasks invoked a library function from elsewhere in the code base, while some invoked shell commands, for example to de-duplicate and sort the Named Entity lists. In this case, it is faster for the shell to call a GNU C binary and use the ‘sort’ and ‘uniq’ commands, than to use similar functionality in Python. </w:t>
+      </w:r>
+      <w:r>
+        <w:lastRenderedPageBreak/>
+        <w:t>Using the tasks.py file as a dispatcher, without it containing any processing logic itself, ensured that it remained easy to understand and reason with as the project grew.</w:t>
       </w:r>
     </w:p>
     <w:p/>
@@ -11453,11 +11820,7 @@
         <w:t>, and later Birkbeck’s own server Venus,</w:t>
       </w:r>
       <w:r>
-        <w:t xml:space="preserve"> could be </w:t>
-      </w:r>
-      <w:r>
-        <w:lastRenderedPageBreak/>
-        <w:t>configured with exactly the same python libraries and python interpreter, even though the system python was different from the laptop used for development work.</w:t>
+        <w:t xml:space="preserve"> could be configured with exactly the same python libraries and python interpreter, even though the system python was different from the laptop used for development work.</w:t>
       </w:r>
     </w:p>
     <w:p/>
@@ -11465,16 +11828,16 @@
       <w:pPr>
         <w:pStyle w:val="Heading1"/>
       </w:pPr>
-      <w:bookmarkStart w:id="80" w:name="_Ref521578620"/>
-      <w:bookmarkStart w:id="81" w:name="_Toc522276713"/>
+      <w:bookmarkStart w:id="83" w:name="_Ref521578620"/>
+      <w:bookmarkStart w:id="84" w:name="_Toc522276713"/>
       <w:r>
         <w:t xml:space="preserve">Appendix C: </w:t>
       </w:r>
       <w:r>
         <w:t>What’s My Work</w:t>
       </w:r>
-      <w:bookmarkEnd w:id="80"/>
-      <w:bookmarkEnd w:id="81"/>
+      <w:bookmarkEnd w:id="83"/>
+      <w:bookmarkEnd w:id="84"/>
     </w:p>
     <w:p/>
     <w:p>
@@ -14356,7 +14719,7 @@
 </file>
 
 <file path=customXml/itemProps1.xml><?xml version="1.0" encoding="utf-8"?>
-<ds:datastoreItem xmlns:ds="http://schemas.openxmlformats.org/officeDocument/2006/customXml" ds:itemID="{6206C0FD-ACBF-F34C-BC90-6D872A04F984}">
+<ds:datastoreItem xmlns:ds="http://schemas.openxmlformats.org/officeDocument/2006/customXml" ds:itemID="{96B1A223-18D8-9F4F-A084-033AE835161F}">
   <ds:schemaRefs>
     <ds:schemaRef ds:uri="http://schemas.openxmlformats.org/officeDocument/2006/bibliography"/>
   </ds:schemaRefs>

</xml_diff>

<commit_message>
Put graphs in correct places for ToyV1
</commit_message>
<xml_diff>
--- a/docs/REP_RalphM_CS.docx
+++ b/docs/REP_RalphM_CS.docx
@@ -17,6 +17,7 @@
           <w:docPartUnique/>
         </w:docPartObj>
       </w:sdtPr>
+      <w:sdtEndPr/>
       <w:sdtContent>
         <w:p>
           <w:pPr>
@@ -184,6 +185,7 @@
                                   <w15:appearance w15:val="hidden"/>
                                   <w:text/>
                                 </w:sdtPr>
+                                <w:sdtEndPr/>
                                 <w:sdtContent>
                                   <w:p>
                                     <w:pPr>
@@ -237,6 +239,7 @@
                                   <w15:appearance w15:val="hidden"/>
                                   <w:text/>
                                 </w:sdtPr>
+                                <w:sdtEndPr/>
                                 <w:sdtContent>
                                   <w:p>
                                     <w:pPr>
@@ -1063,8 +1066,13 @@
         <w:t>help</w:t>
       </w:r>
       <w:r>
-        <w:t xml:space="preserve"> throughout this Master’s</w:t>
-      </w:r>
+        <w:t xml:space="preserve"> throughout this </w:t>
+      </w:r>
+      <w:proofErr w:type="gramStart"/>
+      <w:r>
+        <w:t>Master’s</w:t>
+      </w:r>
+      <w:proofErr w:type="gramEnd"/>
       <w:r>
         <w:t xml:space="preserve"> programme, while she worked on her own</w:t>
       </w:r>
@@ -1109,6 +1117,22 @@
       </w:r>
       <w:r>
         <w:t xml:space="preserve">14. </w:t>
+      </w:r>
+      <w:proofErr w:type="spellStart"/>
+      <w:r>
+        <w:rPr>
+          <w:b/>
+          <w:color w:val="FF0000"/>
+        </w:rPr>
+        <w:t>Pange</w:t>
+      </w:r>
+      <w:proofErr w:type="spellEnd"/>
+      <w:r>
+        <w:rPr>
+          <w:b/>
+          <w:color w:val="FF0000"/>
+        </w:rPr>
+        <w:t xml:space="preserve"> Lingua?</w:t>
       </w:r>
     </w:p>
     <w:p/>
@@ -3497,21 +3521,7 @@
                 <w:rStyle w:val="Hyperlink"/>
                 <w:noProof/>
               </w:rPr>
-              <w:t>10.2.3. The full data</w:t>
-            </w:r>
-            <w:r>
-              <w:rPr>
-                <w:rStyle w:val="Hyperlink"/>
-                <w:noProof/>
-              </w:rPr>
-              <w:t>s</w:t>
-            </w:r>
-            <w:r>
-              <w:rPr>
-                <w:rStyle w:val="Hyperlink"/>
-                <w:noProof/>
-              </w:rPr>
-              <w:t>et</w:t>
+              <w:t>10.2.3. The full dataset</w:t>
             </w:r>
             <w:r>
               <w:rPr>
@@ -4627,7 +4637,15 @@
         <w:t xml:space="preserve"> however this API is largely undocumented and was not available at the start of this project.</w:t>
       </w:r>
       <w:r>
-        <w:t xml:space="preserve"> Instead, I used the They Work For You API,</w:t>
+        <w:t xml:space="preserve"> Instead, I used the They Work </w:t>
+      </w:r>
+      <w:proofErr w:type="gramStart"/>
+      <w:r>
+        <w:t>For</w:t>
+      </w:r>
+      <w:proofErr w:type="gramEnd"/>
+      <w:r>
+        <w:t xml:space="preserve"> You API,</w:t>
       </w:r>
       <w:r>
         <w:rPr>
@@ -5239,24 +5257,14 @@
       <w:r>
         <w:t xml:space="preserve">Figure </w:t>
       </w:r>
-      <w:r>
-        <w:fldChar w:fldCharType="begin"/>
-      </w:r>
-      <w:r>
-        <w:instrText xml:space="preserve"> SEQ Figure \* ARABIC </w:instrText>
-      </w:r>
-      <w:r>
-        <w:fldChar w:fldCharType="separate"/>
-      </w:r>
-      <w:r>
-        <w:rPr>
-          <w:noProof/>
-        </w:rPr>
-        <w:t>1</w:t>
-      </w:r>
-      <w:r>
-        <w:fldChar w:fldCharType="end"/>
-      </w:r>
+      <w:fldSimple w:instr=" SEQ Figure \* ARABIC ">
+        <w:r>
+          <w:rPr>
+            <w:noProof/>
+          </w:rPr>
+          <w:t>1</w:t>
+        </w:r>
+      </w:fldSimple>
       <w:bookmarkEnd w:id="11"/>
       <w:r>
         <w:t xml:space="preserve"> pipeline data processing model</w:t>
@@ -5290,9 +5298,11 @@
       <w:r>
         <w:t>For locations, the CONLL2003 English dataset was used, together with DBPedia resources of type ‘</w:t>
       </w:r>
+      <w:proofErr w:type="gramStart"/>
       <w:r>
         <w:t>dbo:Place</w:t>
       </w:r>
+      <w:proofErr w:type="gramEnd"/>
       <w:r>
         <w:t xml:space="preserve">’. For Organizations, the Amex, Nasdaq and NYSE Stock Exchange company listings were downloaded in Comma Separated Value (CSV) format, as was similar data from the London Stock Exchange, the CONLL2003 English dataset, and </w:t>
       </w:r>
@@ -5300,9 +5310,11 @@
         <w:lastRenderedPageBreak/>
         <w:t>DBPedia’s ‘</w:t>
       </w:r>
+      <w:proofErr w:type="gramStart"/>
       <w:r>
         <w:t>dbo:Organisation</w:t>
       </w:r>
+      <w:proofErr w:type="gramEnd"/>
       <w:r>
         <w:t>’ type. For people, the CONLL2003 English dataset and DBPedia ‘dbo:Person’ type were used, and the New York City Most Popular Baby Names data from Kaggle.</w:t>
       </w:r>
@@ -5390,24 +5402,14 @@
       <w:r>
         <w:t xml:space="preserve">Table </w:t>
       </w:r>
-      <w:r>
-        <w:fldChar w:fldCharType="begin"/>
-      </w:r>
-      <w:r>
-        <w:instrText xml:space="preserve"> SEQ Table \* ARABIC </w:instrText>
-      </w:r>
-      <w:r>
-        <w:fldChar w:fldCharType="separate"/>
-      </w:r>
-      <w:r>
-        <w:rPr>
-          <w:noProof/>
-        </w:rPr>
-        <w:t>1</w:t>
-      </w:r>
-      <w:r>
-        <w:fldChar w:fldCharType="end"/>
-      </w:r>
+      <w:fldSimple w:instr=" SEQ Table \* ARABIC ">
+        <w:r>
+          <w:rPr>
+            <w:noProof/>
+          </w:rPr>
+          <w:t>1</w:t>
+        </w:r>
+      </w:fldSimple>
       <w:bookmarkEnd w:id="14"/>
       <w:r>
         <w:t xml:space="preserve"> % of NE data from DBPedia</w:t>
@@ -5611,7 +5613,15 @@
         <w:t xml:space="preserve">Step 4. </w:t>
       </w:r>
       <w:r>
-        <w:t>To download the Hansards in a programmatic manner, the TheyWorkForYou API was chosen. This was on the basis of its high quality documentation, and the availability of Hansard debates in XML format, with enriched metadata tags (created using a Perl parser which ran over the source PDF Hansard documents originally available on the UK Parliament website) naming each speaker and detailing their constituency and party. Unfortunately, there was not time in this project to make use of this extra metadata.</w:t>
+        <w:t xml:space="preserve">To download the Hansards in a programmatic manner, the TheyWorkForYou API was chosen. This was on the basis of its </w:t>
+      </w:r>
+      <w:proofErr w:type="gramStart"/>
+      <w:r>
+        <w:t>high quality</w:t>
+      </w:r>
+      <w:proofErr w:type="gramEnd"/>
+      <w:r>
+        <w:t xml:space="preserve"> documentation, and the availability of Hansard debates in XML format, with enriched metadata tags (created using a Perl parser which ran over the source PDF Hansard documents originally available on the UK Parliament website) naming each speaker and detailing their constituency and party. Unfortunately, there was not time in this project to make use of this extra metadata.</w:t>
       </w:r>
     </w:p>
     <w:p/>
@@ -5622,8 +5632,13 @@
       <w:r>
         <w:t xml:space="preserve"> </w:t>
       </w:r>
-      <w:r>
-        <w:t>concurrent.futures.ThreadPoolExecutor</w:t>
+      <w:proofErr w:type="gramStart"/>
+      <w:r>
+        <w:t>concurrent.futures</w:t>
+      </w:r>
+      <w:proofErr w:type="gramEnd"/>
+      <w:r>
+        <w:t>.ThreadPoolExecutor</w:t>
       </w:r>
       <w:r>
         <w:t xml:space="preserve"> implementation was chosen</w:t>
@@ -5675,7 +5690,15 @@
         <w:t>attempts with</w:t>
       </w:r>
       <w:r>
-        <w:t xml:space="preserve"> bleach.clean,</w:t>
+        <w:t xml:space="preserve"> </w:t>
+      </w:r>
+      <w:proofErr w:type="gramStart"/>
+      <w:r>
+        <w:t>bleach.clean</w:t>
+      </w:r>
+      <w:proofErr w:type="gramEnd"/>
+      <w:r>
+        <w:t>,</w:t>
       </w:r>
       <w:r>
         <w:rPr>
@@ -5841,10 +5864,10 @@
             <v:path o:extrusionok="f" gradientshapeok="t" o:connecttype="rect"/>
             <o:lock v:ext="edit" aspectratio="t"/>
           </v:shapetype>
-          <v:shape id="_x0000_i1030" type="#_x0000_t75" alt="" style="width:450.85pt;height:174.3pt;mso-width-percent:0;mso-height-percent:0;mso-width-percent:0;mso-height-percent:0" o:ole="">
+          <v:shape id="_x0000_i1030" type="#_x0000_t75" alt="" style="width:451pt;height:174pt;mso-width-percent:0;mso-height-percent:0;mso-width-percent:0;mso-height-percent:0" o:ole="">
             <v:imagedata r:id="rId11" o:title=""/>
           </v:shape>
-          <o:OLEObject Type="Embed" ProgID="Word.Document.8" ShapeID="_x0000_i1030" DrawAspect="Content" ObjectID="_1596097080" r:id="rId12">
+          <o:OLEObject Type="Embed" ProgID="Word.Document.8" ShapeID="_x0000_i1030" DrawAspect="Content" ObjectID="_1596433190" r:id="rId12">
             <o:FieldCodes>\s</o:FieldCodes>
           </o:OLEObject>
         </w:object>
@@ -5858,24 +5881,14 @@
       <w:r>
         <w:t xml:space="preserve">Code Snippet </w:t>
       </w:r>
-      <w:r>
-        <w:fldChar w:fldCharType="begin"/>
-      </w:r>
-      <w:r>
-        <w:instrText xml:space="preserve"> SEQ Code_Snippet \* ARABIC </w:instrText>
-      </w:r>
-      <w:r>
-        <w:fldChar w:fldCharType="separate"/>
-      </w:r>
-      <w:r>
-        <w:rPr>
-          <w:noProof/>
-        </w:rPr>
-        <w:t>1</w:t>
-      </w:r>
-      <w:r>
-        <w:fldChar w:fldCharType="end"/>
-      </w:r>
+      <w:fldSimple w:instr=" SEQ Code_Snippet \* ARABIC ">
+        <w:r>
+          <w:rPr>
+            <w:noProof/>
+          </w:rPr>
+          <w:t>1</w:t>
+        </w:r>
+      </w:fldSimple>
       <w:bookmarkEnd w:id="20"/>
       <w:r>
         <w:t xml:space="preserve"> NLTK Punkt tokenizer prepared with some common abbreviations.</w:t>
@@ -6013,24 +6026,14 @@
       <w:r>
         <w:t xml:space="preserve">Figure </w:t>
       </w:r>
-      <w:r>
-        <w:fldChar w:fldCharType="begin"/>
-      </w:r>
-      <w:r>
-        <w:instrText xml:space="preserve"> SEQ Figure \* ARABIC </w:instrText>
-      </w:r>
-      <w:r>
-        <w:fldChar w:fldCharType="separate"/>
-      </w:r>
-      <w:r>
-        <w:rPr>
-          <w:noProof/>
-        </w:rPr>
-        <w:t>2</w:t>
-      </w:r>
-      <w:r>
-        <w:fldChar w:fldCharType="end"/>
-      </w:r>
+      <w:fldSimple w:instr=" SEQ Figure \* ARABIC ">
+        <w:r>
+          <w:rPr>
+            <w:noProof/>
+          </w:rPr>
+          <w:t>2</w:t>
+        </w:r>
+      </w:fldSimple>
       <w:bookmarkEnd w:id="21"/>
       <w:r>
         <w:t xml:space="preserve"> chunking process</w:t>
@@ -6222,10 +6225,10 @@
           <w:noProof/>
         </w:rPr>
         <w:object w:dxaOrig="9360" w:dyaOrig="1560" w14:anchorId="39D222F4">
-          <v:shape id="_x0000_i1029" type="#_x0000_t75" alt="" style="width:468.35pt;height:78.05pt;mso-width-percent:0;mso-height-percent:0;mso-width-percent:0;mso-height-percent:0" o:ole="">
+          <v:shape id="_x0000_i1029" type="#_x0000_t75" alt="" style="width:468pt;height:78pt;mso-width-percent:0;mso-height-percent:0;mso-width-percent:0;mso-height-percent:0" o:ole="">
             <v:imagedata r:id="rId14" o:title=""/>
           </v:shape>
-          <o:OLEObject Type="Embed" ProgID="Word.Document.12" ShapeID="_x0000_i1029" DrawAspect="Content" ObjectID="_1596097081" r:id="rId15">
+          <o:OLEObject Type="Embed" ProgID="Word.Document.12" ShapeID="_x0000_i1029" DrawAspect="Content" ObjectID="_1596433191" r:id="rId15">
             <o:FieldCodes>\s</o:FieldCodes>
           </o:OLEObject>
         </w:object>
@@ -6239,24 +6242,14 @@
       <w:r>
         <w:t xml:space="preserve">Code Snippet </w:t>
       </w:r>
-      <w:r>
-        <w:fldChar w:fldCharType="begin"/>
-      </w:r>
-      <w:r>
-        <w:instrText xml:space="preserve"> SEQ Code_Snippet \* ARABIC </w:instrText>
-      </w:r>
-      <w:r>
-        <w:fldChar w:fldCharType="separate"/>
-      </w:r>
-      <w:r>
-        <w:rPr>
-          <w:noProof/>
-        </w:rPr>
-        <w:t>2</w:t>
-      </w:r>
-      <w:r>
-        <w:fldChar w:fldCharType="end"/>
-      </w:r>
+      <w:fldSimple w:instr=" SEQ Code_Snippet \* ARABIC ">
+        <w:r>
+          <w:rPr>
+            <w:noProof/>
+          </w:rPr>
+          <w:t>2</w:t>
+        </w:r>
+      </w:fldSimple>
       <w:bookmarkEnd w:id="24"/>
       <w:r>
         <w:t xml:space="preserve"> Interpolated Hansard text sample</w:t>
@@ -6449,24 +6442,14 @@
       <w:r>
         <w:t xml:space="preserve">Figure </w:t>
       </w:r>
-      <w:r>
-        <w:fldChar w:fldCharType="begin"/>
-      </w:r>
-      <w:r>
-        <w:instrText xml:space="preserve"> SEQ Figure \* ARABIC </w:instrText>
-      </w:r>
-      <w:r>
-        <w:fldChar w:fldCharType="separate"/>
-      </w:r>
-      <w:r>
-        <w:rPr>
-          <w:noProof/>
-        </w:rPr>
-        <w:t>3</w:t>
-      </w:r>
-      <w:r>
-        <w:fldChar w:fldCharType="end"/>
-      </w:r>
+      <w:fldSimple w:instr=" SEQ Figure \* ARABIC ">
+        <w:r>
+          <w:rPr>
+            <w:noProof/>
+          </w:rPr>
+          <w:t>3</w:t>
+        </w:r>
+      </w:fldSimple>
       <w:bookmarkEnd w:id="27"/>
       <w:r>
         <w:t xml:space="preserve"> Interpolation algorithm</w:t>
@@ -6518,7 +6501,15 @@
     <w:p/>
     <w:p>
       <w:r>
-        <w:t>To avoid this, all the debates’ file names (including the date on which they were spoken in parliament and the subject of the debate) were hashed using Python’s built-in hashing implementation. The file names are strings, and Python’s in-built hash() function takes each character, converts to an integer, and then uses exponentiation and addition to combine them.</w:t>
+        <w:t xml:space="preserve">To avoid this, all the debates’ file names (including the date on which they were spoken in parliament and the subject of the debate) were hashed using Python’s built-in hashing implementation. The file names are strings, and Python’s in-built </w:t>
+      </w:r>
+      <w:proofErr w:type="gramStart"/>
+      <w:r>
+        <w:t>hash(</w:t>
+      </w:r>
+      <w:proofErr w:type="gramEnd"/>
+      <w:r>
+        <w:t>) function takes each character, converts to an integer, and then uses exponentiation and addition to combine them.</w:t>
       </w:r>
       <w:r>
         <w:t xml:space="preserve"> The modulo of the resulting integer was taken with respect to the number of buckets (which was set at 320), resulting in buckets of equal numbers of debates which are</w:t>
@@ -6569,7 +6560,10 @@
         <w:fldChar w:fldCharType="end"/>
       </w:r>
       <w:r>
-        <w:t xml:space="preserve">. Note that, while we hashed the whole interpolated dataset (all debates from 1919 to August 2018) into 320 buckets, the function only uses the first 8 buckets. This is because, at this stage of the project, a smaller set of files </w:t>
+        <w:t>. Note that, while we hashed the whole interpolated dataset (all debates from 1919 to August 2018) into 320 buckets, the function only uses the first 8 buckets. This is because, at this stage of the project, a smaller set of files</w:t>
+      </w:r>
+      <w:r>
+        <w:t xml:space="preserve"> </w:t>
       </w:r>
       <w:r>
         <w:lastRenderedPageBreak/>
@@ -6596,6 +6590,8 @@
       <w:r>
         <w:t xml:space="preserve"> for an evaluation of this smaller dataset).</w:t>
       </w:r>
+      <w:bookmarkStart w:id="30" w:name="_GoBack"/>
+      <w:bookmarkEnd w:id="30"/>
     </w:p>
     <w:p>
       <w:pPr>
@@ -6611,10 +6607,10 @@
           <w:noProof/>
         </w:rPr>
         <w:object w:dxaOrig="9020" w:dyaOrig="6400" w14:anchorId="50897E2C">
-          <v:shape id="_x0000_i1028" type="#_x0000_t75" alt="" style="width:450.85pt;height:320.3pt;mso-width-percent:0;mso-height-percent:0;mso-width-percent:0;mso-height-percent:0" o:ole="">
+          <v:shape id="_x0000_i1028" type="#_x0000_t75" alt="" style="width:451pt;height:320pt;mso-width-percent:0;mso-height-percent:0;mso-width-percent:0;mso-height-percent:0" o:ole="">
             <v:imagedata r:id="rId17" o:title=""/>
           </v:shape>
-          <o:OLEObject Type="Embed" ProgID="Word.Document.12" ShapeID="_x0000_i1028" DrawAspect="Content" ObjectID="_1596097082" r:id="rId18">
+          <o:OLEObject Type="Embed" ProgID="Word.Document.12" ShapeID="_x0000_i1028" DrawAspect="Content" ObjectID="_1596433192" r:id="rId18">
             <o:FieldCodes>\s</o:FieldCodes>
           </o:OLEObject>
         </w:object>
@@ -6624,29 +6620,19 @@
       <w:pPr>
         <w:pStyle w:val="Caption"/>
       </w:pPr>
-      <w:bookmarkStart w:id="30" w:name="_Ref521576865"/>
+      <w:bookmarkStart w:id="31" w:name="_Ref521576865"/>
       <w:r>
         <w:t xml:space="preserve">Code Snippet </w:t>
       </w:r>
-      <w:r>
-        <w:fldChar w:fldCharType="begin"/>
-      </w:r>
-      <w:r>
-        <w:instrText xml:space="preserve"> SEQ Code_Snippet \* ARABIC </w:instrText>
-      </w:r>
-      <w:r>
-        <w:fldChar w:fldCharType="separate"/>
-      </w:r>
-      <w:r>
-        <w:rPr>
-          <w:noProof/>
-        </w:rPr>
-        <w:t>3</w:t>
-      </w:r>
-      <w:r>
-        <w:fldChar w:fldCharType="end"/>
-      </w:r>
-      <w:bookmarkEnd w:id="30"/>
+      <w:fldSimple w:instr=" SEQ Code_Snippet \* ARABIC ">
+        <w:r>
+          <w:rPr>
+            <w:noProof/>
+          </w:rPr>
+          <w:t>3</w:t>
+        </w:r>
+      </w:fldSimple>
+      <w:bookmarkEnd w:id="31"/>
       <w:r>
         <w:t xml:space="preserve"> Converting</w:t>
       </w:r>
@@ -6826,11 +6812,11 @@
       <w:pPr>
         <w:pStyle w:val="Heading2"/>
       </w:pPr>
-      <w:bookmarkStart w:id="31" w:name="_Toc522276688"/>
+      <w:bookmarkStart w:id="32" w:name="_Toc522276688"/>
       <w:r>
         <w:t>Formation of Tensors</w:t>
       </w:r>
-      <w:bookmarkEnd w:id="31"/>
+      <w:bookmarkEnd w:id="32"/>
     </w:p>
     <w:p/>
     <w:p>
@@ -6901,29 +6887,19 @@
         <w:pStyle w:val="Caption"/>
         <w:keepNext/>
       </w:pPr>
-      <w:bookmarkStart w:id="32" w:name="_Ref521578284"/>
+      <w:bookmarkStart w:id="33" w:name="_Ref521578284"/>
       <w:r>
         <w:t xml:space="preserve">Table </w:t>
       </w:r>
-      <w:r>
-        <w:fldChar w:fldCharType="begin"/>
-      </w:r>
-      <w:r>
-        <w:instrText xml:space="preserve"> SEQ Table \* ARABIC </w:instrText>
-      </w:r>
-      <w:r>
-        <w:fldChar w:fldCharType="separate"/>
-      </w:r>
-      <w:r>
-        <w:rPr>
-          <w:noProof/>
-        </w:rPr>
-        <w:t>2</w:t>
-      </w:r>
-      <w:r>
-        <w:fldChar w:fldCharType="end"/>
-      </w:r>
-      <w:bookmarkEnd w:id="32"/>
+      <w:fldSimple w:instr=" SEQ Table \* ARABIC ">
+        <w:r>
+          <w:rPr>
+            <w:noProof/>
+          </w:rPr>
+          <w:t>2</w:t>
+        </w:r>
+      </w:fldSimple>
+      <w:bookmarkEnd w:id="33"/>
       <w:r>
         <w:t xml:space="preserve"> X tensor dimensions</w:t>
       </w:r>
@@ -7075,29 +7051,19 @@
         <w:pStyle w:val="Caption"/>
         <w:keepNext/>
       </w:pPr>
-      <w:bookmarkStart w:id="33" w:name="_Ref521578286"/>
+      <w:bookmarkStart w:id="34" w:name="_Ref521578286"/>
       <w:r>
         <w:t xml:space="preserve">Table </w:t>
       </w:r>
-      <w:r>
-        <w:fldChar w:fldCharType="begin"/>
-      </w:r>
-      <w:r>
-        <w:instrText xml:space="preserve"> SEQ Table \* ARABIC </w:instrText>
-      </w:r>
-      <w:r>
-        <w:fldChar w:fldCharType="separate"/>
-      </w:r>
-      <w:r>
-        <w:rPr>
-          <w:noProof/>
-        </w:rPr>
-        <w:t>3</w:t>
-      </w:r>
-      <w:r>
-        <w:fldChar w:fldCharType="end"/>
-      </w:r>
-      <w:bookmarkEnd w:id="33"/>
+      <w:fldSimple w:instr=" SEQ Table \* ARABIC ">
+        <w:r>
+          <w:rPr>
+            <w:noProof/>
+          </w:rPr>
+          <w:t>3</w:t>
+        </w:r>
+      </w:fldSimple>
+      <w:bookmarkEnd w:id="34"/>
       <w:r>
         <w:t xml:space="preserve"> Y tensor dimensions</w:t>
       </w:r>
@@ -7312,34 +7278,34 @@
       <w:pPr>
         <w:pStyle w:val="Heading1"/>
       </w:pPr>
-      <w:bookmarkStart w:id="34" w:name="_Ref521058119"/>
-      <w:bookmarkStart w:id="35" w:name="_Toc522276689"/>
+      <w:bookmarkStart w:id="35" w:name="_Ref521058119"/>
+      <w:bookmarkStart w:id="36" w:name="_Toc522276689"/>
       <w:r>
         <w:t>Implementation</w:t>
       </w:r>
       <w:r>
         <w:t xml:space="preserve"> issues</w:t>
       </w:r>
-      <w:bookmarkEnd w:id="34"/>
       <w:bookmarkEnd w:id="35"/>
+      <w:bookmarkEnd w:id="36"/>
     </w:p>
     <w:p>
       <w:pPr>
         <w:pStyle w:val="Heading2"/>
       </w:pPr>
-      <w:bookmarkStart w:id="36" w:name="_Ref521060037"/>
-      <w:bookmarkStart w:id="37" w:name="_Ref521071235"/>
-      <w:bookmarkStart w:id="38" w:name="_Ref521071278"/>
-      <w:bookmarkStart w:id="39" w:name="_Ref521071934"/>
-      <w:bookmarkStart w:id="40" w:name="_Toc522276690"/>
+      <w:bookmarkStart w:id="37" w:name="_Ref521060037"/>
+      <w:bookmarkStart w:id="38" w:name="_Ref521071235"/>
+      <w:bookmarkStart w:id="39" w:name="_Ref521071278"/>
+      <w:bookmarkStart w:id="40" w:name="_Ref521071934"/>
+      <w:bookmarkStart w:id="41" w:name="_Toc522276690"/>
       <w:r>
         <w:t>Wikipedia data cleanliness</w:t>
       </w:r>
-      <w:bookmarkEnd w:id="36"/>
       <w:bookmarkEnd w:id="37"/>
       <w:bookmarkEnd w:id="38"/>
       <w:bookmarkEnd w:id="39"/>
       <w:bookmarkEnd w:id="40"/>
+      <w:bookmarkEnd w:id="41"/>
     </w:p>
     <w:p/>
     <w:p>
@@ -7537,29 +7503,19 @@
         <w:pStyle w:val="Caption"/>
         <w:keepNext/>
       </w:pPr>
-      <w:bookmarkStart w:id="41" w:name="_Ref521584123"/>
+      <w:bookmarkStart w:id="42" w:name="_Ref521584123"/>
       <w:r>
         <w:t xml:space="preserve">Table </w:t>
       </w:r>
-      <w:r>
-        <w:fldChar w:fldCharType="begin"/>
-      </w:r>
-      <w:r>
-        <w:instrText xml:space="preserve"> SEQ Table \* ARABIC </w:instrText>
-      </w:r>
-      <w:r>
-        <w:fldChar w:fldCharType="separate"/>
-      </w:r>
-      <w:r>
-        <w:rPr>
-          <w:noProof/>
-        </w:rPr>
-        <w:t>4</w:t>
-      </w:r>
-      <w:r>
-        <w:fldChar w:fldCharType="end"/>
-      </w:r>
-      <w:bookmarkEnd w:id="41"/>
+      <w:fldSimple w:instr=" SEQ Table \* ARABIC ">
+        <w:r>
+          <w:rPr>
+            <w:noProof/>
+          </w:rPr>
+          <w:t>4</w:t>
+        </w:r>
+      </w:fldSimple>
+      <w:bookmarkEnd w:id="42"/>
       <w:r>
         <w:t xml:space="preserve"> DBPedia post-processing tasks on Named Entities</w:t>
       </w:r>
@@ -7691,6 +7647,7 @@
                 <w:szCs w:val="21"/>
               </w:rPr>
             </w:pPr>
+            <w:proofErr w:type="gramStart"/>
             <w:r>
               <w:rPr>
                 <w:rFonts w:ascii="Menlo" w:eastAsia="Times New Roman" w:hAnsi="Menlo" w:cs="Menlo"/>
@@ -7698,35 +7655,45 @@
                 <w:sz w:val="21"/>
                 <w:szCs w:val="21"/>
               </w:rPr>
-              <w:t>^[!@£$%^&amp;*()0-9 ]+$</w:t>
-            </w:r>
-          </w:p>
-          <w:p/>
-        </w:tc>
-      </w:tr>
-      <w:tr>
-        <w:tc>
-          <w:tcPr>
-            <w:tcW w:w="5807" w:type="dxa"/>
-          </w:tcPr>
-          <w:p>
-            <w:r>
-              <w:t>If whole line starts and ends with brackets, remove them</w:t>
-            </w:r>
-          </w:p>
-        </w:tc>
-        <w:tc>
-          <w:tcPr>
-            <w:tcW w:w="2693" w:type="dxa"/>
-          </w:tcPr>
-          <w:p>
-            <w:pPr>
+              <w:t>^[</w:t>
+            </w:r>
+            <w:proofErr w:type="gramEnd"/>
+            <w:r>
               <w:rPr>
                 <w:rFonts w:ascii="Menlo" w:eastAsia="Times New Roman" w:hAnsi="Menlo" w:cs="Menlo"/>
                 <w:color w:val="6A8759"/>
                 <w:sz w:val="21"/>
                 <w:szCs w:val="21"/>
               </w:rPr>
+              <w:t>!@£$%^&amp;*()0-9 ]+$</w:t>
+            </w:r>
+          </w:p>
+          <w:p/>
+        </w:tc>
+      </w:tr>
+      <w:tr>
+        <w:tc>
+          <w:tcPr>
+            <w:tcW w:w="5807" w:type="dxa"/>
+          </w:tcPr>
+          <w:p>
+            <w:r>
+              <w:t>If whole line starts and ends with brackets, remove them</w:t>
+            </w:r>
+          </w:p>
+        </w:tc>
+        <w:tc>
+          <w:tcPr>
+            <w:tcW w:w="2693" w:type="dxa"/>
+          </w:tcPr>
+          <w:p>
+            <w:pPr>
+              <w:rPr>
+                <w:rFonts w:ascii="Menlo" w:eastAsia="Times New Roman" w:hAnsi="Menlo" w:cs="Menlo"/>
+                <w:color w:val="6A8759"/>
+                <w:sz w:val="21"/>
+                <w:szCs w:val="21"/>
+              </w:rPr>
             </w:pPr>
           </w:p>
         </w:tc>
@@ -7757,6 +7724,7 @@
                 <w:szCs w:val="21"/>
               </w:rPr>
             </w:pPr>
+            <w:proofErr w:type="gramStart"/>
             <w:r>
               <w:rPr>
                 <w:rFonts w:ascii="Menlo" w:hAnsi="Menlo" w:cs="Menlo"/>
@@ -7764,7 +7732,17 @@
                 <w:sz w:val="21"/>
                 <w:szCs w:val="21"/>
               </w:rPr>
-              <w:t>(.*)'{2,}$</w:t>
+              <w:t>(.*</w:t>
+            </w:r>
+            <w:proofErr w:type="gramEnd"/>
+            <w:r>
+              <w:rPr>
+                <w:rFonts w:ascii="Menlo" w:hAnsi="Menlo" w:cs="Menlo"/>
+                <w:color w:val="6A8759"/>
+                <w:sz w:val="21"/>
+                <w:szCs w:val="21"/>
+              </w:rPr>
+              <w:t>)'{2,}$</w:t>
             </w:r>
           </w:p>
           <w:p>
@@ -7892,13 +7870,13 @@
       <w:pPr>
         <w:pStyle w:val="Heading2"/>
       </w:pPr>
-      <w:bookmarkStart w:id="42" w:name="_Ref521585097"/>
-      <w:bookmarkStart w:id="43" w:name="_Toc522276691"/>
+      <w:bookmarkStart w:id="43" w:name="_Ref521585097"/>
+      <w:bookmarkStart w:id="44" w:name="_Toc522276691"/>
       <w:r>
         <w:t>Interpolation overlaps</w:t>
       </w:r>
-      <w:bookmarkEnd w:id="42"/>
       <w:bookmarkEnd w:id="43"/>
+      <w:bookmarkEnd w:id="44"/>
     </w:p>
     <w:p/>
     <w:p>
@@ -7970,10 +7948,10 @@
           <w:noProof/>
         </w:rPr>
         <w:object w:dxaOrig="9020" w:dyaOrig="4700" w14:anchorId="1CB85750">
-          <v:shape id="_x0000_i1027" type="#_x0000_t75" alt="" style="width:450.85pt;height:234.85pt;mso-width-percent:0;mso-height-percent:0;mso-width-percent:0;mso-height-percent:0" o:ole="">
+          <v:shape id="_x0000_i1027" type="#_x0000_t75" alt="" style="width:451pt;height:235pt;mso-width-percent:0;mso-height-percent:0;mso-width-percent:0;mso-height-percent:0" o:ole="">
             <v:imagedata r:id="rId19" o:title=""/>
           </v:shape>
-          <o:OLEObject Type="Embed" ProgID="Word.Document.12" ShapeID="_x0000_i1027" DrawAspect="Content" ObjectID="_1596097083" r:id="rId20">
+          <o:OLEObject Type="Embed" ProgID="Word.Document.12" ShapeID="_x0000_i1027" DrawAspect="Content" ObjectID="_1596433193" r:id="rId20">
             <o:FieldCodes>\s</o:FieldCodes>
           </o:OLEObject>
         </w:object>
@@ -7983,29 +7961,19 @@
       <w:pPr>
         <w:pStyle w:val="Caption"/>
       </w:pPr>
-      <w:bookmarkStart w:id="44" w:name="_Ref521585486"/>
+      <w:bookmarkStart w:id="45" w:name="_Ref521585486"/>
       <w:r>
         <w:t xml:space="preserve">Code Snippet </w:t>
       </w:r>
-      <w:r>
-        <w:fldChar w:fldCharType="begin"/>
-      </w:r>
-      <w:r>
-        <w:instrText xml:space="preserve"> SEQ Code_Snippet \* ARABIC </w:instrText>
-      </w:r>
-      <w:r>
-        <w:fldChar w:fldCharType="separate"/>
-      </w:r>
-      <w:r>
-        <w:rPr>
-          <w:noProof/>
-        </w:rPr>
-        <w:t>4</w:t>
-      </w:r>
-      <w:r>
-        <w:fldChar w:fldCharType="end"/>
-      </w:r>
-      <w:bookmarkEnd w:id="44"/>
+      <w:fldSimple w:instr=" SEQ Code_Snippet \* ARABIC ">
+        <w:r>
+          <w:rPr>
+            <w:noProof/>
+          </w:rPr>
+          <w:t>4</w:t>
+        </w:r>
+      </w:fldSimple>
+      <w:bookmarkEnd w:id="45"/>
       <w:r>
         <w:t xml:space="preserve"> logic to avoid re-interpolating overlapping NEs</w:t>
       </w:r>
@@ -8015,8 +7983,8 @@
       <w:pPr>
         <w:pStyle w:val="Heading2"/>
       </w:pPr>
-      <w:bookmarkStart w:id="45" w:name="_Ref521575268"/>
-      <w:bookmarkStart w:id="46" w:name="_Toc522276692"/>
+      <w:bookmarkStart w:id="46" w:name="_Ref521575268"/>
+      <w:bookmarkStart w:id="47" w:name="_Toc522276692"/>
       <w:r>
         <w:t>NLTK</w:t>
       </w:r>
@@ -8026,8 +7994,8 @@
       <w:r>
         <w:t xml:space="preserve"> span_tokenize bugs</w:t>
       </w:r>
-      <w:bookmarkEnd w:id="45"/>
       <w:bookmarkEnd w:id="46"/>
+      <w:bookmarkEnd w:id="47"/>
     </w:p>
     <w:p/>
     <w:p>
@@ -8134,206 +8102,248 @@
       <w:r>
         <w:t xml:space="preserve"> Another approach is to completely exclude word-tokenization from the interpolation process, using a sliding character-window over the text to find and label named entities. This option was excluded because of its poor performance and time constraints.</w:t>
       </w:r>
+      <w:r>
+        <w:t xml:space="preserve"> Finally, another library could be used to provide span_tokenize functionality. Spacy.io was </w:t>
+      </w:r>
+      <w:proofErr w:type="gramStart"/>
+      <w:r>
+        <w:t>investigated, but</w:t>
+      </w:r>
+      <w:proofErr w:type="gramEnd"/>
+      <w:r>
+        <w:t xml:space="preserve"> was not found to have span_tokenize methods that return indices of the start and end of words.</w:t>
+      </w:r>
     </w:p>
     <w:p/>
     <w:p>
       <w:pPr>
         <w:pStyle w:val="Heading2"/>
       </w:pPr>
-      <w:bookmarkStart w:id="47" w:name="_Toc522276693"/>
+      <w:bookmarkStart w:id="48" w:name="_Toc522276693"/>
       <w:r>
         <w:t>Toy dataset model – tensor sparsity</w:t>
       </w:r>
-      <w:bookmarkEnd w:id="47"/>
-    </w:p>
-    <w:p/>
-    <w:p>
-      <w:r>
-        <w:t>Choosing a good sentence size - medians</w:t>
-      </w:r>
-    </w:p>
-    <w:p/>
-    <w:p>
-      <w:pPr>
-        <w:pStyle w:val="Heading2"/>
-      </w:pPr>
-      <w:bookmarkStart w:id="48" w:name="_Toc522276694"/>
-      <w:r>
-        <w:t>Hansard Presentation issues</w:t>
-      </w:r>
       <w:bookmarkEnd w:id="48"/>
     </w:p>
     <w:p/>
     <w:p>
-      <w:r>
-        <w:t>E.g. No speaker information due to XML processing</w:t>
-      </w:r>
-    </w:p>
-    <w:p/>
-    <w:p>
-      <w:pPr>
-        <w:pStyle w:val="Heading1"/>
-      </w:pPr>
-      <w:r>
-        <w:t>Graphical User Interface</w:t>
-      </w:r>
-    </w:p>
-    <w:p/>
-    <w:p>
-      <w:r>
-        <w:t xml:space="preserve">In the original proposal for this project, I had hoped to integrate both the named entity recognition model and the pre-processed Hansard debates into Birkbeck’s Samtla system. However, by the time the data was ready for integration, there was no response from the Samtla team until </w:t>
-      </w:r>
-      <w:r>
-        <w:t>it was too late for any</w:t>
-      </w:r>
-      <w:r>
-        <w:t xml:space="preserve"> integration </w:t>
-      </w:r>
-      <w:r>
-        <w:t>work to take place</w:t>
-      </w:r>
-      <w:r>
-        <w:t xml:space="preserve">. This could possibly have been avoided if I was more pro-active in determining with the Birkbeck Samtla team a deadline by which integration needed to take place – for a more thorough discussion of my plan’s shortcomings, see section </w:t>
-      </w:r>
-      <w:r>
-        <w:fldChar w:fldCharType="begin"/>
-      </w:r>
-      <w:r>
-        <w:instrText xml:space="preserve"> REF _Ref522280259 \r \h </w:instrText>
-      </w:r>
-      <w:r>
-        <w:fldChar w:fldCharType="separate"/>
-      </w:r>
-      <w:r>
-        <w:t>10</w:t>
-      </w:r>
-      <w:r>
-        <w:fldChar w:fldCharType="end"/>
-      </w:r>
-      <w:r>
-        <w:t>.</w:t>
-      </w:r>
-    </w:p>
-    <w:p/>
-    <w:p>
-      <w:r>
-        <w:t xml:space="preserve">As outlined in my proposal, a simple Graphical User Interface(GUI) needed to be created, which would at least contain the following basic functionality: allow a user to see a list of all </w:t>
-      </w:r>
-      <w:r>
-        <w:lastRenderedPageBreak/>
-        <w:t>possible Hansard debates on a given date; allow a user to select a Hansard debate from a given date to display all of its text; The Hansard debate displayed should in some way annotate all Named Entities predicted by the Named Entity model which should be run on the server.</w:t>
-      </w:r>
-      <w:r>
-        <w:t xml:space="preserve"> As this GUI is very much a stub designed to enable demos of the project, no thought is given to the traditional non-functional requirements of performance or security. Performance in particular would be greatly improved with a relational database to index Hansard debates for a particular date, and cached results from the model predictions.</w:t>
-      </w:r>
-    </w:p>
-    <w:p/>
-    <w:p>
-      <w:r>
-        <w:t>Python Flask was chosen as the web-server</w:t>
-      </w:r>
-      <w:r>
-        <w:t xml:space="preserve"> to build a very basic site</w:t>
-      </w:r>
-      <w:r>
-        <w:t>, as it supports Python 3 and is less opinionated than Django.</w:t>
-      </w:r>
-      <w:r>
-        <w:t xml:space="preserve"> </w:t>
-      </w:r>
-      <w:r>
-        <w:t xml:space="preserve">Its only dependencies are Jinja2, which we use to template the HTML files for the site, and Werkzeug for managing the </w:t>
-      </w:r>
-      <w:r>
-        <w:t>Web Server Gateway Interface (</w:t>
-      </w:r>
-      <w:r>
-        <w:t>WSGI</w:t>
-      </w:r>
-      <w:r>
-        <w:t>)</w:t>
-      </w:r>
-      <w:r>
-        <w:t xml:space="preserve"> HTTP routing.</w:t>
-      </w:r>
-    </w:p>
-    <w:p/>
-    <w:p>
-      <w:r>
-        <w:t>In the first draft of the GUI,</w:t>
-      </w:r>
-      <w:r>
-        <w:t xml:space="preserve"> when the user clicks on an entire Hansard debate, the whole debate is first fed into the predict_str() function of the model, to generate Named Entity la</w:t>
-      </w:r>
-      <w:r>
-        <w:t>b</w:t>
-      </w:r>
-      <w:r>
-        <w:t xml:space="preserve">els for the whole text, before displaying the whole annotated text to the user. However, given that running a whole debate text </w:t>
-      </w:r>
-      <w:r>
-        <w:t xml:space="preserve">through predict_str takes about 8 </w:t>
-      </w:r>
-      <w:r>
-        <w:t>minutes even on the Birkbeck machine learning server, it is clear that this approach could never constitute an acceptable user experience.</w:t>
-      </w:r>
-      <w:r>
-        <w:t xml:space="preserve">  Of course, the values could all be pre-computed, but this seems at odds with the goal of using a machine-learning model which can be dynamically re-trained and updated. A second approach was chosen, as </w:t>
-      </w:r>
-    </w:p>
-    <w:p/>
-    <w:p>
-      <w:pPr>
-        <w:pStyle w:val="Heading1"/>
-      </w:pPr>
-      <w:bookmarkStart w:id="49" w:name="_Toc522276695"/>
-      <w:bookmarkStart w:id="50" w:name="_Ref522280259"/>
-      <w:r>
-        <w:t>Planning</w:t>
-      </w:r>
-      <w:bookmarkEnd w:id="49"/>
-      <w:bookmarkEnd w:id="50"/>
-    </w:p>
-    <w:p/>
-    <w:p>
-      <w:r>
-        <w:t>Lack of detail in the plan. Steps missing from plan, actual timeline used.</w:t>
-      </w:r>
-      <w:r>
-        <w:t xml:space="preserve"> No reply re Samtla.</w:t>
-      </w:r>
-      <w:r>
-        <w:t xml:space="preserve"> Integration is a risk in all IT projects. </w:t>
-      </w:r>
-      <w:r>
+      <w:pPr>
         <w:rPr>
           <w:b/>
           <w:color w:val="FF0000"/>
         </w:rPr>
-        <w:t>Complete</w:t>
-      </w:r>
-    </w:p>
+      </w:pPr>
+      <w:r>
+        <w:rPr>
+          <w:b/>
+          <w:color w:val="FF0000"/>
+        </w:rPr>
+        <w:t>Choosing a good sentence size - medians</w:t>
+      </w:r>
+    </w:p>
+    <w:p/>
+    <w:p>
+      <w:pPr>
+        <w:pStyle w:val="Heading2"/>
+      </w:pPr>
+      <w:bookmarkStart w:id="49" w:name="_Toc522276694"/>
+      <w:r>
+        <w:t>Hansard Presentation issues</w:t>
+      </w:r>
+      <w:bookmarkEnd w:id="49"/>
+    </w:p>
+    <w:p/>
+    <w:p>
+      <w:pPr>
+        <w:rPr>
+          <w:b/>
+          <w:color w:val="FF0000"/>
+        </w:rPr>
+      </w:pPr>
+      <w:r>
+        <w:rPr>
+          <w:b/>
+          <w:color w:val="FF0000"/>
+        </w:rPr>
+        <w:t>E.g. No speaker information due to XML processing</w:t>
+      </w:r>
+    </w:p>
+    <w:p/>
     <w:p>
       <w:pPr>
         <w:pStyle w:val="Heading1"/>
       </w:pPr>
-      <w:bookmarkStart w:id="51" w:name="_Toc522276696"/>
+      <w:r>
+        <w:t>Graphical User Interface</w:t>
+      </w:r>
+    </w:p>
+    <w:p/>
+    <w:p>
+      <w:r>
+        <w:t xml:space="preserve">In the original proposal for this project, I had hoped to integrate both the named entity recognition model and the pre-processed Hansard debates into Birkbeck’s Samtla system. However, by the time the data was ready for integration, there was no response from the Samtla team until </w:t>
+      </w:r>
+      <w:r>
+        <w:t>it was too late for any</w:t>
+      </w:r>
+      <w:r>
+        <w:t xml:space="preserve"> integration </w:t>
+      </w:r>
+      <w:r>
+        <w:t>work to take place</w:t>
+      </w:r>
+      <w:r>
+        <w:t xml:space="preserve">. This could possibly have been avoided if I was more pro-active in determining with the Birkbeck Samtla team a deadline by which integration needed to take place – for a more thorough discussion of my plan’s shortcomings, see section </w:t>
+      </w:r>
+      <w:r>
+        <w:fldChar w:fldCharType="begin"/>
+      </w:r>
+      <w:r>
+        <w:instrText xml:space="preserve"> REF _Ref522280259 \r \h </w:instrText>
+      </w:r>
+      <w:r>
+        <w:fldChar w:fldCharType="separate"/>
+      </w:r>
+      <w:r>
+        <w:t>10</w:t>
+      </w:r>
+      <w:r>
+        <w:fldChar w:fldCharType="end"/>
+      </w:r>
+      <w:r>
+        <w:t>.</w:t>
+      </w:r>
+    </w:p>
+    <w:p/>
+    <w:p>
+      <w:r>
+        <w:lastRenderedPageBreak/>
+        <w:t>As outlined in my proposal, a simple Graphical User Interface(GUI) needed to be created, which would at least contain the following basic functionality: allow a user to see a list of all possible Hansard debates on a given date; allow a user to select a Hansard debate from a given date to display all of its text; The Hansard debate displayed should in some way annotate all Named Entities predicted by the Named Entity model which should be run on the server.</w:t>
+      </w:r>
+      <w:r>
+        <w:t xml:space="preserve"> As this GUI is very much a stub designed to enable demos of the project, no thought is given to the traditional non-functional requirements of performance or security. Performance in particular would be greatly improved with a relational database to index Hansard debates for a particular date, and cached results from the model predictions.</w:t>
+      </w:r>
+    </w:p>
+    <w:p/>
+    <w:p>
+      <w:r>
+        <w:t>Python Flask was chosen as the web-server</w:t>
+      </w:r>
+      <w:r>
+        <w:t xml:space="preserve"> to build a very basic site</w:t>
+      </w:r>
+      <w:r>
+        <w:t>, as it supports Python 3 and is less opinionated than Django.</w:t>
+      </w:r>
+      <w:r>
+        <w:t xml:space="preserve"> </w:t>
+      </w:r>
+      <w:r>
+        <w:t xml:space="preserve">Its only dependencies are Jinja2, which we use to template the HTML files for the site, and Werkzeug for managing the </w:t>
+      </w:r>
+      <w:r>
+        <w:t>Web Server Gateway Interface (</w:t>
+      </w:r>
+      <w:r>
+        <w:t>WSGI</w:t>
+      </w:r>
+      <w:r>
+        <w:t>)</w:t>
+      </w:r>
+      <w:r>
+        <w:t xml:space="preserve"> HTTP routing.</w:t>
+      </w:r>
+    </w:p>
+    <w:p/>
+    <w:p>
+      <w:r>
+        <w:t>In the first draft of the GUI,</w:t>
+      </w:r>
+      <w:r>
+        <w:t xml:space="preserve"> when the user clicks on an entire Hansard debate, the whole debate is first fed into the predict_</w:t>
+      </w:r>
+      <w:proofErr w:type="gramStart"/>
+      <w:r>
+        <w:t>str(</w:t>
+      </w:r>
+      <w:proofErr w:type="gramEnd"/>
+      <w:r>
+        <w:t>) function of the model, to generate Named Entity la</w:t>
+      </w:r>
+      <w:r>
+        <w:t>b</w:t>
+      </w:r>
+      <w:r>
+        <w:t xml:space="preserve">els for the whole text, before displaying the whole annotated text to the user. However, given that running a whole debate text </w:t>
+      </w:r>
+      <w:r>
+        <w:t xml:space="preserve">through predict_str takes about 8 </w:t>
+      </w:r>
+      <w:r>
+        <w:t>minutes even on the Birkbeck machine learning server, it is clear that this approach could never constitute an acceptable user experience.</w:t>
+      </w:r>
+      <w:r>
+        <w:t xml:space="preserve">  Of course, the values could all be pre-computed, but this seems at odds with the goal of using a machine-learning model which can be dynamically re-trained and updated. A second approach was chosen, as </w:t>
+      </w:r>
+    </w:p>
+    <w:p/>
+    <w:p>
+      <w:pPr>
+        <w:pStyle w:val="Heading1"/>
+      </w:pPr>
+      <w:bookmarkStart w:id="50" w:name="_Toc522276695"/>
+      <w:bookmarkStart w:id="51" w:name="_Ref522280259"/>
+      <w:r>
+        <w:t>Planning</w:t>
+      </w:r>
+      <w:bookmarkEnd w:id="50"/>
+      <w:bookmarkEnd w:id="51"/>
+    </w:p>
+    <w:p/>
+    <w:p>
+      <w:r>
+        <w:t>Lack of detail in the plan. Steps missing from plan, actual timeline used</w:t>
+      </w:r>
+      <w:r>
+        <w:t xml:space="preserve"> from worklog</w:t>
+      </w:r>
+      <w:r>
+        <w:t>.</w:t>
+      </w:r>
+      <w:r>
+        <w:t xml:space="preserve"> </w:t>
+      </w:r>
+      <w:r>
+        <w:t xml:space="preserve">Integration is a risk in all IT projects. </w:t>
+      </w:r>
+      <w:r>
+        <w:rPr>
+          <w:b/>
+          <w:color w:val="FF0000"/>
+        </w:rPr>
+        <w:t>Finish</w:t>
+      </w:r>
+    </w:p>
+    <w:p>
+      <w:pPr>
+        <w:pStyle w:val="Heading1"/>
+      </w:pPr>
+      <w:bookmarkStart w:id="52" w:name="_Toc522276696"/>
       <w:r>
         <w:t>Testing</w:t>
       </w:r>
-      <w:bookmarkEnd w:id="51"/>
+      <w:bookmarkEnd w:id="52"/>
     </w:p>
     <w:p>
       <w:pPr>
         <w:pStyle w:val="Heading2"/>
       </w:pPr>
-      <w:bookmarkStart w:id="52" w:name="_Ref521568905"/>
-      <w:bookmarkStart w:id="53" w:name="_Toc522276697"/>
+      <w:bookmarkStart w:id="53" w:name="_Ref521568905"/>
+      <w:bookmarkStart w:id="54" w:name="_Toc522276697"/>
       <w:r>
         <w:t>Unit testing</w:t>
       </w:r>
-      <w:bookmarkEnd w:id="52"/>
       <w:bookmarkEnd w:id="53"/>
+      <w:bookmarkEnd w:id="54"/>
     </w:p>
     <w:p/>
     <w:p>
@@ -8380,7 +8390,11 @@
         <w:footnoteReference w:id="14"/>
       </w:r>
       <w:r>
-        <w:t xml:space="preserve"> was used to create a fake filesystem in the context of the unit test. Then the function was run, and the dummy file on the fake file-system was then examined to ensure it had the expected context. Given Pyfakefs’ native integration with Pytest, the written tests do not have to bear </w:t>
+        <w:t xml:space="preserve"> was used to create a fake filesystem in the context of the unit test. Then the function was run, and the dummy file on the fake file-system was then examined to ensure it had the </w:t>
+      </w:r>
+      <w:r>
+        <w:lastRenderedPageBreak/>
+        <w:t xml:space="preserve">expected context. Given Pyfakefs’ native integration with Pytest, the written tests do not have to bear </w:t>
       </w:r>
       <w:r>
         <w:t>much</w:t>
@@ -8398,7 +8412,6 @@
     <w:p/>
     <w:p>
       <w:r>
-        <w:lastRenderedPageBreak/>
         <w:t>To illustrate this approach</w:t>
       </w:r>
       <w:r>
@@ -8450,7 +8463,15 @@
         <w:fldChar w:fldCharType="end"/>
       </w:r>
       <w:r>
-        <w:t>, by contrast, shows a Pytest unit test with Pyfakefs. The argument passed into test_interpolate_one, ‘fs’, is the fake filesystem. The fs.create_file call is used to create a</w:t>
+        <w:t xml:space="preserve">, by contrast, shows a Pytest unit test with Pyfakefs. The argument passed into test_interpolate_one, ‘fs’, is the fake filesystem. The </w:t>
+      </w:r>
+      <w:proofErr w:type="gramStart"/>
+      <w:r>
+        <w:t>fs.create</w:t>
+      </w:r>
+      <w:proofErr w:type="gramEnd"/>
+      <w:r>
+        <w:t>_file call is used to create a</w:t>
       </w:r>
       <w:r>
         <w:t xml:space="preserve"> dummy file</w:t>
@@ -8469,10 +8490,10 @@
           <w:noProof/>
         </w:rPr>
         <w:object w:dxaOrig="4510" w:dyaOrig="1120" w14:anchorId="2169ACF8">
-          <v:shape id="_x0000_i1026" type="#_x0000_t75" alt="" style="width:226.1pt;height:55.85pt;mso-width-percent:0;mso-height-percent:0;mso-width-percent:0;mso-height-percent:0" o:ole="">
+          <v:shape id="_x0000_i1026" type="#_x0000_t75" alt="" style="width:225.95pt;height:56pt;mso-width-percent:0;mso-height-percent:0;mso-width-percent:0;mso-height-percent:0" o:ole="">
             <v:imagedata r:id="rId21" o:title=""/>
           </v:shape>
-          <o:OLEObject Type="Embed" ProgID="Word.Document.12" ShapeID="_x0000_i1026" DrawAspect="Content" ObjectID="_1596097084" r:id="rId22">
+          <o:OLEObject Type="Embed" ProgID="Word.Document.12" ShapeID="_x0000_i1026" DrawAspect="Content" ObjectID="_1596433194" r:id="rId22">
             <o:FieldCodes>\s</o:FieldCodes>
           </o:OLEObject>
         </w:object>
@@ -8482,43 +8503,33 @@
       <w:pPr>
         <w:pStyle w:val="Caption"/>
       </w:pPr>
-      <w:bookmarkStart w:id="54" w:name="_Ref522279574"/>
+      <w:bookmarkStart w:id="55" w:name="_Ref522279574"/>
       <w:r>
         <w:t xml:space="preserve">Code Snippet </w:t>
       </w:r>
-      <w:r>
-        <w:fldChar w:fldCharType="begin"/>
-      </w:r>
-      <w:r>
-        <w:instrText xml:space="preserve"> SEQ Code_Snippet \* ARABIC </w:instrText>
-      </w:r>
-      <w:r>
-        <w:fldChar w:fldCharType="separate"/>
-      </w:r>
+      <w:fldSimple w:instr=" SEQ Code_Snippet \* ARABIC ">
+        <w:r>
+          <w:rPr>
+            <w:noProof/>
+          </w:rPr>
+          <w:t>5</w:t>
+        </w:r>
+      </w:fldSimple>
+      <w:bookmarkEnd w:id="55"/>
+      <w:r>
+        <w:t xml:space="preserve"> a regular Pytest unit test</w:t>
+      </w:r>
+    </w:p>
+    <w:p>
       <w:r>
         <w:rPr>
           <w:noProof/>
         </w:rPr>
-        <w:t>5</w:t>
-      </w:r>
-      <w:r>
-        <w:fldChar w:fldCharType="end"/>
-      </w:r>
-      <w:bookmarkEnd w:id="54"/>
-      <w:r>
-        <w:t xml:space="preserve"> a regular Pytest unit test</w:t>
-      </w:r>
-    </w:p>
-    <w:p>
-      <w:r>
-        <w:rPr>
-          <w:noProof/>
-        </w:rPr>
         <w:object w:dxaOrig="4510" w:dyaOrig="2190" w14:anchorId="7D4AB774">
-          <v:shape id="_x0000_i1025" type="#_x0000_t75" alt="" style="width:225.4pt;height:109.7pt;mso-width-percent:0;mso-height-percent:0;mso-width-percent:0;mso-height-percent:0" o:ole="">
+          <v:shape id="_x0000_i1025" type="#_x0000_t75" alt="" style="width:225.95pt;height:110.05pt;mso-width-percent:0;mso-height-percent:0;mso-width-percent:0;mso-height-percent:0" o:ole="">
             <v:imagedata r:id="rId23" o:title=""/>
           </v:shape>
-          <o:OLEObject Type="Embed" ProgID="Word.Document.12" ShapeID="_x0000_i1025" DrawAspect="Content" ObjectID="_1596097085" r:id="rId24">
+          <o:OLEObject Type="Embed" ProgID="Word.Document.12" ShapeID="_x0000_i1025" DrawAspect="Content" ObjectID="_1596433195" r:id="rId24">
             <o:FieldCodes>\s</o:FieldCodes>
           </o:OLEObject>
         </w:object>
@@ -8528,29 +8539,19 @@
       <w:pPr>
         <w:pStyle w:val="Caption"/>
       </w:pPr>
-      <w:bookmarkStart w:id="55" w:name="_Ref522279575"/>
+      <w:bookmarkStart w:id="56" w:name="_Ref522279575"/>
       <w:r>
         <w:t xml:space="preserve">Code Snippet </w:t>
       </w:r>
-      <w:r>
-        <w:fldChar w:fldCharType="begin"/>
-      </w:r>
-      <w:r>
-        <w:instrText xml:space="preserve"> SEQ Code_Snippet \* ARABIC </w:instrText>
-      </w:r>
-      <w:r>
-        <w:fldChar w:fldCharType="separate"/>
-      </w:r>
-      <w:r>
-        <w:rPr>
-          <w:noProof/>
-        </w:rPr>
-        <w:t>6</w:t>
-      </w:r>
-      <w:r>
-        <w:fldChar w:fldCharType="end"/>
-      </w:r>
-      <w:bookmarkEnd w:id="55"/>
+      <w:fldSimple w:instr=" SEQ Code_Snippet \* ARABIC ">
+        <w:r>
+          <w:rPr>
+            <w:noProof/>
+          </w:rPr>
+          <w:t>6</w:t>
+        </w:r>
+      </w:fldSimple>
+      <w:bookmarkEnd w:id="56"/>
       <w:r>
         <w:t xml:space="preserve"> A Pyfakefs Pytest unit test</w:t>
       </w:r>
@@ -8560,14 +8561,14 @@
       <w:pPr>
         <w:pStyle w:val="Heading2"/>
       </w:pPr>
-      <w:bookmarkStart w:id="56" w:name="_Toc522276698"/>
+      <w:bookmarkStart w:id="57" w:name="_Toc522276698"/>
       <w:r>
         <w:t>Model</w:t>
       </w:r>
       <w:r>
         <w:t xml:space="preserve"> evaluation</w:t>
       </w:r>
-      <w:bookmarkEnd w:id="56"/>
+      <w:bookmarkEnd w:id="57"/>
     </w:p>
     <w:p/>
     <w:p>
@@ -8653,29 +8654,19 @@
         <w:pStyle w:val="Caption"/>
         <w:keepNext/>
       </w:pPr>
-      <w:bookmarkStart w:id="57" w:name="_Ref522298476"/>
+      <w:bookmarkStart w:id="58" w:name="_Ref522298476"/>
       <w:r>
         <w:t xml:space="preserve">Table </w:t>
       </w:r>
-      <w:r>
-        <w:fldChar w:fldCharType="begin"/>
-      </w:r>
-      <w:r>
-        <w:instrText xml:space="preserve"> SEQ Table \* ARABIC </w:instrText>
-      </w:r>
-      <w:r>
-        <w:fldChar w:fldCharType="separate"/>
-      </w:r>
-      <w:r>
-        <w:rPr>
-          <w:noProof/>
-        </w:rPr>
-        <w:t>5</w:t>
-      </w:r>
-      <w:r>
-        <w:fldChar w:fldCharType="end"/>
-      </w:r>
-      <w:bookmarkEnd w:id="57"/>
+      <w:fldSimple w:instr=" SEQ Table \* ARABIC ">
+        <w:r>
+          <w:rPr>
+            <w:noProof/>
+          </w:rPr>
+          <w:t>5</w:t>
+        </w:r>
+      </w:fldSimple>
+      <w:bookmarkEnd w:id="58"/>
       <w:r>
         <w:t xml:space="preserve"> Model datasets used</w:t>
       </w:r>
@@ -8687,16 +8678,17 @@
         <w:tblLook w:val="04A0" w:firstRow="1" w:lastRow="0" w:firstColumn="1" w:lastColumn="0" w:noHBand="0" w:noVBand="1"/>
       </w:tblPr>
       <w:tblGrid>
-        <w:gridCol w:w="988"/>
-        <w:gridCol w:w="1134"/>
-        <w:gridCol w:w="1134"/>
-        <w:gridCol w:w="1134"/>
-        <w:gridCol w:w="4620"/>
+        <w:gridCol w:w="917"/>
+        <w:gridCol w:w="1096"/>
+        <w:gridCol w:w="1096"/>
+        <w:gridCol w:w="1096"/>
+        <w:gridCol w:w="916"/>
+        <w:gridCol w:w="3889"/>
       </w:tblGrid>
       <w:tr>
         <w:tc>
           <w:tcPr>
-            <w:tcW w:w="988" w:type="dxa"/>
+            <w:tcW w:w="918" w:type="dxa"/>
           </w:tcPr>
           <w:p>
             <w:pPr>
@@ -8714,7 +8706,7 @@
         </w:tc>
         <w:tc>
           <w:tcPr>
-            <w:tcW w:w="1134" w:type="dxa"/>
+            <w:tcW w:w="1096" w:type="dxa"/>
           </w:tcPr>
           <w:p>
             <w:pPr>
@@ -8732,7 +8724,7 @@
         </w:tc>
         <w:tc>
           <w:tcPr>
-            <w:tcW w:w="1134" w:type="dxa"/>
+            <w:tcW w:w="1096" w:type="dxa"/>
           </w:tcPr>
           <w:p>
             <w:pPr>
@@ -8750,7 +8742,7 @@
         </w:tc>
         <w:tc>
           <w:tcPr>
-            <w:tcW w:w="1134" w:type="dxa"/>
+            <w:tcW w:w="1096" w:type="dxa"/>
           </w:tcPr>
           <w:p>
             <w:pPr>
@@ -8768,7 +8760,25 @@
         </w:tc>
         <w:tc>
           <w:tcPr>
-            <w:tcW w:w="4620" w:type="dxa"/>
+            <w:tcW w:w="892" w:type="dxa"/>
+          </w:tcPr>
+          <w:p>
+            <w:pPr>
+              <w:rPr>
+                <w:b/>
+              </w:rPr>
+            </w:pPr>
+            <w:r>
+              <w:rPr>
+                <w:b/>
+              </w:rPr>
+              <w:t>Epochs</w:t>
+            </w:r>
+          </w:p>
+        </w:tc>
+        <w:tc>
+          <w:tcPr>
+            <w:tcW w:w="3912" w:type="dxa"/>
           </w:tcPr>
           <w:p>
             <w:pPr>
@@ -8788,7 +8798,7 @@
       <w:tr>
         <w:tc>
           <w:tcPr>
-            <w:tcW w:w="988" w:type="dxa"/>
+            <w:tcW w:w="918" w:type="dxa"/>
           </w:tcPr>
           <w:p>
             <w:r>
@@ -8798,7 +8808,7 @@
         </w:tc>
         <w:tc>
           <w:tcPr>
-            <w:tcW w:w="1134" w:type="dxa"/>
+            <w:tcW w:w="1096" w:type="dxa"/>
           </w:tcPr>
           <w:p>
             <w:r>
@@ -8808,7 +8818,7 @@
         </w:tc>
         <w:tc>
           <w:tcPr>
-            <w:tcW w:w="1134" w:type="dxa"/>
+            <w:tcW w:w="1096" w:type="dxa"/>
           </w:tcPr>
           <w:p>
             <w:r>
@@ -8818,7 +8828,7 @@
         </w:tc>
         <w:tc>
           <w:tcPr>
-            <w:tcW w:w="1134" w:type="dxa"/>
+            <w:tcW w:w="1096" w:type="dxa"/>
           </w:tcPr>
           <w:p>
             <w:r>
@@ -8828,11 +8838,24 @@
         </w:tc>
         <w:tc>
           <w:tcPr>
-            <w:tcW w:w="4620" w:type="dxa"/>
+            <w:tcW w:w="892" w:type="dxa"/>
+          </w:tcPr>
+          <w:p>
+            <w:r>
+              <w:t>2</w:t>
+            </w:r>
+          </w:p>
+        </w:tc>
+        <w:tc>
+          <w:tcPr>
+            <w:tcW w:w="3912" w:type="dxa"/>
           </w:tcPr>
           <w:p>
             <w:r>
               <w:t>Takes first 4000 sentences from ToyV1</w:t>
+            </w:r>
+            <w:r>
+              <w:t>.</w:t>
             </w:r>
           </w:p>
         </w:tc>
@@ -8840,7 +8863,7 @@
       <w:tr>
         <w:tc>
           <w:tcPr>
-            <w:tcW w:w="988" w:type="dxa"/>
+            <w:tcW w:w="918" w:type="dxa"/>
           </w:tcPr>
           <w:p>
             <w:r>
@@ -8850,7 +8873,7 @@
         </w:tc>
         <w:tc>
           <w:tcPr>
-            <w:tcW w:w="1134" w:type="dxa"/>
+            <w:tcW w:w="1096" w:type="dxa"/>
           </w:tcPr>
           <w:p>
             <w:r>
@@ -8860,7 +8883,7 @@
         </w:tc>
         <w:tc>
           <w:tcPr>
-            <w:tcW w:w="1134" w:type="dxa"/>
+            <w:tcW w:w="1096" w:type="dxa"/>
           </w:tcPr>
           <w:p>
             <w:r>
@@ -8870,7 +8893,7 @@
         </w:tc>
         <w:tc>
           <w:tcPr>
-            <w:tcW w:w="1134" w:type="dxa"/>
+            <w:tcW w:w="1096" w:type="dxa"/>
           </w:tcPr>
           <w:p>
             <w:r>
@@ -8880,11 +8903,24 @@
         </w:tc>
         <w:tc>
           <w:tcPr>
-            <w:tcW w:w="4620" w:type="dxa"/>
+            <w:tcW w:w="892" w:type="dxa"/>
+          </w:tcPr>
+          <w:p>
+            <w:r>
+              <w:t>7</w:t>
+            </w:r>
+          </w:p>
+        </w:tc>
+        <w:tc>
+          <w:tcPr>
+            <w:tcW w:w="3912" w:type="dxa"/>
           </w:tcPr>
           <w:p>
             <w:r>
               <w:t>All validations on Dev dataset returned NaN</w:t>
+            </w:r>
+            <w:r>
+              <w:t>.</w:t>
             </w:r>
           </w:p>
         </w:tc>
@@ -8892,7 +8928,7 @@
       <w:tr>
         <w:tc>
           <w:tcPr>
-            <w:tcW w:w="988" w:type="dxa"/>
+            <w:tcW w:w="918" w:type="dxa"/>
           </w:tcPr>
           <w:p>
             <w:r>
@@ -8902,46 +8938,47 @@
         </w:tc>
         <w:tc>
           <w:tcPr>
-            <w:tcW w:w="1134" w:type="dxa"/>
-          </w:tcPr>
-          <w:p>
-            <w:r>
-              <w:t>2</w:t>
-            </w:r>
-            <w:r>
-              <w:t>00000</w:t>
-            </w:r>
-          </w:p>
-        </w:tc>
-        <w:tc>
-          <w:tcPr>
-            <w:tcW w:w="1134" w:type="dxa"/>
+            <w:tcW w:w="1096" w:type="dxa"/>
+          </w:tcPr>
+          <w:p>
+            <w:r>
+              <w:t>200000</w:t>
+            </w:r>
+          </w:p>
+        </w:tc>
+        <w:tc>
+          <w:tcPr>
+            <w:tcW w:w="1096" w:type="dxa"/>
+          </w:tcPr>
+          <w:p>
+            <w:r>
+              <w:t>6000</w:t>
+            </w:r>
+          </w:p>
+        </w:tc>
+        <w:tc>
+          <w:tcPr>
+            <w:tcW w:w="1096" w:type="dxa"/>
+          </w:tcPr>
+          <w:p>
+            <w:r>
+              <w:t>6000</w:t>
+            </w:r>
+          </w:p>
+        </w:tc>
+        <w:tc>
+          <w:tcPr>
+            <w:tcW w:w="892" w:type="dxa"/>
           </w:tcPr>
           <w:p>
             <w:r>
               <w:t>6</w:t>
             </w:r>
-            <w:r>
-              <w:t>000</w:t>
-            </w:r>
-          </w:p>
-        </w:tc>
-        <w:tc>
-          <w:tcPr>
-            <w:tcW w:w="1134" w:type="dxa"/>
-          </w:tcPr>
-          <w:p>
-            <w:r>
-              <w:t>6</w:t>
-            </w:r>
-            <w:r>
-              <w:t>000</w:t>
-            </w:r>
-          </w:p>
-        </w:tc>
-        <w:tc>
-          <w:tcPr>
-            <w:tcW w:w="4620" w:type="dxa"/>
+          </w:p>
+        </w:tc>
+        <w:tc>
+          <w:tcPr>
+            <w:tcW w:w="3912" w:type="dxa"/>
           </w:tcPr>
           <w:p>
             <w:r>
@@ -8980,12 +9017,11 @@
       <w:pPr>
         <w:pStyle w:val="Heading3"/>
       </w:pPr>
-      <w:bookmarkStart w:id="58" w:name="_Toc522276699"/>
-      <w:r>
-        <w:lastRenderedPageBreak/>
+      <w:bookmarkStart w:id="59" w:name="_Toc522276699"/>
+      <w:r>
         <w:t>The ‘mini’ dataset</w:t>
       </w:r>
-      <w:bookmarkEnd w:id="58"/>
+      <w:bookmarkEnd w:id="59"/>
     </w:p>
     <w:p/>
     <w:p>
@@ -9102,24 +9138,14 @@
       <w:r>
         <w:t xml:space="preserve">Figure </w:t>
       </w:r>
-      <w:r>
-        <w:fldChar w:fldCharType="begin"/>
-      </w:r>
-      <w:r>
-        <w:instrText xml:space="preserve"> SEQ Figure \* ARABIC </w:instrText>
-      </w:r>
-      <w:r>
-        <w:fldChar w:fldCharType="separate"/>
-      </w:r>
-      <w:r>
-        <w:rPr>
-          <w:noProof/>
-        </w:rPr>
-        <w:t>4</w:t>
-      </w:r>
-      <w:r>
-        <w:fldChar w:fldCharType="end"/>
-      </w:r>
+      <w:fldSimple w:instr=" SEQ Figure \* ARABIC ">
+        <w:r>
+          <w:rPr>
+            <w:noProof/>
+          </w:rPr>
+          <w:t>4</w:t>
+        </w:r>
+      </w:fldSimple>
       <w:r>
         <w:t xml:space="preserve"> Mini dataset accuracy</w:t>
       </w:r>
@@ -9183,24 +9209,14 @@
       <w:r>
         <w:t xml:space="preserve">Figure </w:t>
       </w:r>
-      <w:r>
-        <w:fldChar w:fldCharType="begin"/>
-      </w:r>
-      <w:r>
-        <w:instrText xml:space="preserve"> SEQ Figure \* ARABIC </w:instrText>
-      </w:r>
-      <w:r>
-        <w:fldChar w:fldCharType="separate"/>
-      </w:r>
-      <w:r>
-        <w:rPr>
-          <w:noProof/>
-        </w:rPr>
-        <w:t>5</w:t>
-      </w:r>
-      <w:r>
-        <w:fldChar w:fldCharType="end"/>
-      </w:r>
+      <w:fldSimple w:instr=" SEQ Figure \* ARABIC ">
+        <w:r>
+          <w:rPr>
+            <w:noProof/>
+          </w:rPr>
+          <w:t>5</w:t>
+        </w:r>
+      </w:fldSimple>
       <w:r>
         <w:t xml:space="preserve"> Mini dataset loss</w:t>
       </w:r>
@@ -9263,26 +9279,24 @@
       <w:r>
         <w:t xml:space="preserve">Figure </w:t>
       </w:r>
-      <w:r>
-        <w:fldChar w:fldCharType="begin"/>
-      </w:r>
-      <w:r>
-        <w:instrText xml:space="preserve"> SEQ Figure \* ARABIC </w:instrText>
-      </w:r>
-      <w:r>
-        <w:fldChar w:fldCharType="separate"/>
-      </w:r>
-      <w:r>
-        <w:rPr>
-          <w:noProof/>
-        </w:rPr>
-        <w:t>6</w:t>
-      </w:r>
-      <w:r>
-        <w:fldChar w:fldCharType="end"/>
-      </w:r>
-      <w:r>
-        <w:t xml:space="preserve"> Mini dataset non null label accuracy</w:t>
+      <w:fldSimple w:instr=" SEQ Figure \* ARABIC ">
+        <w:r>
+          <w:rPr>
+            <w:noProof/>
+          </w:rPr>
+          <w:t>6</w:t>
+        </w:r>
+      </w:fldSimple>
+      <w:r>
+        <w:t xml:space="preserve"> Mini dataset </w:t>
+      </w:r>
+      <w:proofErr w:type="gramStart"/>
+      <w:r>
+        <w:t>non null</w:t>
+      </w:r>
+      <w:proofErr w:type="gramEnd"/>
+      <w:r>
+        <w:t xml:space="preserve"> label accuracy</w:t>
       </w:r>
     </w:p>
     <w:p/>
@@ -9290,13 +9304,13 @@
       <w:pPr>
         <w:pStyle w:val="Heading3"/>
       </w:pPr>
-      <w:bookmarkStart w:id="59" w:name="_Ref521576975"/>
-      <w:bookmarkStart w:id="60" w:name="_Toc522276700"/>
+      <w:bookmarkStart w:id="60" w:name="_Ref521576975"/>
+      <w:bookmarkStart w:id="61" w:name="_Toc522276700"/>
       <w:r>
         <w:t>The ‘toy’ dataset</w:t>
       </w:r>
-      <w:bookmarkEnd w:id="59"/>
       <w:bookmarkEnd w:id="60"/>
+      <w:bookmarkEnd w:id="61"/>
       <w:r>
         <w:t>, version 1</w:t>
       </w:r>
@@ -9316,7 +9330,6 @@
         <w:t xml:space="preserve"> After two epochs, the model stopped training due to a bug discussed below. After this, I trained the model for a further five epochs.</w:t>
       </w:r>
     </w:p>
-    <w:p/>
     <w:p>
       <w:pPr>
         <w:rPr>
@@ -9326,780 +9339,12 @@
       </w:pPr>
       <w:r>
         <w:rPr>
-          <w:b/>
-          <w:color w:val="FF0000"/>
-        </w:rPr>
-        <w:t>Complete once model has run with graphs.</w:t>
-      </w:r>
-    </w:p>
-    <w:p>
-      <w:pPr>
-        <w:rPr>
-          <w:b/>
-          <w:color w:val="FF0000"/>
-        </w:rPr>
-      </w:pPr>
-    </w:p>
-    <w:p>
-      <w:pPr>
-        <w:rPr>
-          <w:color w:val="000000" w:themeColor="text1"/>
-        </w:rPr>
-      </w:pPr>
-      <w:r>
-        <w:rPr>
-          <w:color w:val="000000" w:themeColor="text1"/>
-        </w:rPr>
-        <w:t>As</w:t>
-      </w:r>
-      <w:r>
-        <w:rPr>
-          <w:color w:val="000000" w:themeColor="text1"/>
-        </w:rPr>
-        <w:t xml:space="preserve"> you can see, the graphs above d</w:t>
-      </w:r>
-      <w:r>
-        <w:rPr>
-          <w:color w:val="000000" w:themeColor="text1"/>
-        </w:rPr>
-        <w:t>o not show validation accuracy. This is because of a bug encountered with the Toy dataset, where after each epoch, evaluation done against the ‘dev’ dataset leads to a result of NaN (Not a Number). Because of this bug, it was not possible to track the model’s performance on a dataset other than ‘train’ during the fitting process, and hence impossible to detect and avoid overfitting.</w:t>
-      </w:r>
-      <w:r>
-        <w:rPr>
-          <w:color w:val="000000" w:themeColor="text1"/>
-        </w:rPr>
-        <w:t xml:space="preserve"> This was also the reason why the model originally stopped training after two epochs – the Keras EarlyStopping callback was called after two epochs with no improvement in the validation score. In order to train for more </w:t>
-      </w:r>
-      <w:r>
-        <w:rPr>
-          <w:color w:val="000000" w:themeColor="text1"/>
-        </w:rPr>
-        <w:t>epochs, the EarlyStopping configuration</w:t>
-      </w:r>
-      <w:r>
-        <w:rPr>
-          <w:color w:val="000000" w:themeColor="text1"/>
-        </w:rPr>
-        <w:t xml:space="preserve"> had to be removed from the model.</w:t>
-      </w:r>
-      <w:r>
-        <w:rPr>
-          <w:color w:val="000000" w:themeColor="text1"/>
-        </w:rPr>
-        <w:t xml:space="preserve"> </w:t>
-      </w:r>
-    </w:p>
-    <w:p>
-      <w:pPr>
-        <w:rPr>
-          <w:color w:val="000000" w:themeColor="text1"/>
-        </w:rPr>
-      </w:pPr>
-    </w:p>
-    <w:p>
-      <w:pPr>
-        <w:rPr>
-          <w:color w:val="000000" w:themeColor="text1"/>
-        </w:rPr>
-      </w:pPr>
-      <w:r>
-        <w:rPr>
-          <w:color w:val="000000" w:themeColor="text1"/>
-        </w:rPr>
-        <w:t>While attempting to fix the NaN validation problem, t</w:t>
-      </w:r>
-      <w:r>
-        <w:rPr>
-          <w:color w:val="000000" w:themeColor="text1"/>
-        </w:rPr>
-        <w:t>he NumPy arrays used</w:t>
-      </w:r>
-      <w:r>
-        <w:rPr>
-          <w:color w:val="000000" w:themeColor="text1"/>
-        </w:rPr>
-        <w:t xml:space="preserve"> in all datasets</w:t>
-      </w:r>
-      <w:r>
-        <w:rPr>
-          <w:color w:val="000000" w:themeColor="text1"/>
-        </w:rPr>
-        <w:t xml:space="preserve"> were searched for NaN value</w:t>
-      </w:r>
-      <w:r>
-        <w:rPr>
-          <w:color w:val="000000" w:themeColor="text1"/>
-        </w:rPr>
-        <w:t>s,</w:t>
-      </w:r>
-      <w:r>
-        <w:rPr>
-          <w:color w:val="000000" w:themeColor="text1"/>
-        </w:rPr>
-        <w:t xml:space="preserve"> infinity values </w:t>
-      </w:r>
-      <w:r>
-        <w:rPr>
-          <w:color w:val="000000" w:themeColor="text1"/>
-        </w:rPr>
-        <w:t xml:space="preserve">and other non-numeric values, </w:t>
-      </w:r>
-      <w:r>
-        <w:rPr>
-          <w:color w:val="000000" w:themeColor="text1"/>
-        </w:rPr>
-        <w:t>without success.</w:t>
-      </w:r>
-      <w:r>
-        <w:rPr>
-          <w:color w:val="000000" w:themeColor="text1"/>
-        </w:rPr>
-        <w:t xml:space="preserve"> It is noted that this problem was not encountered in the mini dataset. Hence, it may be related to the batch-size used in the toy dataset.</w:t>
-      </w:r>
-      <w:r>
-        <w:rPr>
-          <w:color w:val="000000" w:themeColor="text1"/>
-        </w:rPr>
-        <w:t xml:space="preserve"> This trained model, named ToyV1 in </w:t>
-      </w:r>
-      <w:r>
-        <w:rPr>
-          <w:color w:val="000000" w:themeColor="text1"/>
-        </w:rPr>
-        <w:fldChar w:fldCharType="begin"/>
-      </w:r>
-      <w:r>
-        <w:rPr>
-          <w:color w:val="000000" w:themeColor="text1"/>
-        </w:rPr>
-        <w:instrText xml:space="preserve"> REF _Ref522298476 \h </w:instrText>
-      </w:r>
-      <w:r>
-        <w:rPr>
-          <w:color w:val="000000" w:themeColor="text1"/>
-        </w:rPr>
-      </w:r>
-      <w:r>
-        <w:rPr>
-          <w:color w:val="000000" w:themeColor="text1"/>
-        </w:rPr>
-        <w:fldChar w:fldCharType="separate"/>
-      </w:r>
-      <w:r>
-        <w:t xml:space="preserve">Table </w:t>
-      </w:r>
-      <w:r>
-        <w:rPr>
-          <w:noProof/>
-        </w:rPr>
-        <w:t>5</w:t>
-      </w:r>
-      <w:r>
-        <w:rPr>
-          <w:color w:val="000000" w:themeColor="text1"/>
-        </w:rPr>
-        <w:fldChar w:fldCharType="end"/>
-      </w:r>
-      <w:r>
-        <w:rPr>
-          <w:color w:val="000000" w:themeColor="text1"/>
-        </w:rPr>
-        <w:t>, did indeed exhibit signs of serious over-fitting. In all manual testing done, it only ever returned the Null label.</w:t>
-      </w:r>
-      <w:r>
-        <w:rPr>
-          <w:color w:val="000000" w:themeColor="text1"/>
-        </w:rPr>
-        <w:t xml:space="preserve"> Its evaluation metrics are </w:t>
-      </w:r>
-      <w:r>
-        <w:rPr>
-          <w:color w:val="000000" w:themeColor="text1"/>
-        </w:rPr>
-        <w:t xml:space="preserve">shown in </w:t>
-      </w:r>
-      <w:r>
-        <w:rPr>
-          <w:color w:val="000000" w:themeColor="text1"/>
-        </w:rPr>
-        <w:fldChar w:fldCharType="begin"/>
-      </w:r>
-      <w:r>
-        <w:rPr>
-          <w:color w:val="000000" w:themeColor="text1"/>
-        </w:rPr>
-        <w:instrText xml:space="preserve"> REF _Ref522305853 \h </w:instrText>
-      </w:r>
-      <w:r>
-        <w:rPr>
-          <w:color w:val="000000" w:themeColor="text1"/>
-        </w:rPr>
-      </w:r>
-      <w:r>
-        <w:rPr>
-          <w:color w:val="000000" w:themeColor="text1"/>
-        </w:rPr>
-        <w:fldChar w:fldCharType="separate"/>
-      </w:r>
-      <w:r>
-        <w:t xml:space="preserve">Table </w:t>
-      </w:r>
-      <w:r>
-        <w:rPr>
-          <w:noProof/>
-        </w:rPr>
-        <w:t>6</w:t>
-      </w:r>
-      <w:r>
-        <w:rPr>
-          <w:color w:val="000000" w:themeColor="text1"/>
-        </w:rPr>
-        <w:fldChar w:fldCharType="end"/>
-      </w:r>
-      <w:r>
-        <w:rPr>
-          <w:color w:val="000000" w:themeColor="text1"/>
-        </w:rPr>
-        <w:t>.</w:t>
-      </w:r>
-    </w:p>
-    <w:p>
-      <w:pPr>
-        <w:rPr>
-          <w:b/>
-          <w:color w:val="FF0000"/>
-        </w:rPr>
-      </w:pPr>
-    </w:p>
-    <w:p>
-      <w:pPr>
-        <w:pStyle w:val="Caption"/>
-        <w:keepNext/>
-      </w:pPr>
-      <w:bookmarkStart w:id="61" w:name="_Ref522305853"/>
-      <w:r>
-        <w:t xml:space="preserve">Table </w:t>
-      </w:r>
-      <w:r>
-        <w:fldChar w:fldCharType="begin"/>
-      </w:r>
-      <w:r>
-        <w:instrText xml:space="preserve"> SEQ Table \* ARABIC </w:instrText>
-      </w:r>
-      <w:r>
-        <w:fldChar w:fldCharType="separate"/>
-      </w:r>
-      <w:r>
-        <w:rPr>
-          <w:noProof/>
-        </w:rPr>
-        <w:t>6</w:t>
-      </w:r>
-      <w:r>
-        <w:fldChar w:fldCharType="end"/>
-      </w:r>
-      <w:bookmarkEnd w:id="61"/>
-      <w:r>
-        <w:t xml:space="preserve"> Evaluation of Toy dataset v1</w:t>
-      </w:r>
-    </w:p>
-    <w:tbl>
-      <w:tblPr>
-        <w:tblStyle w:val="TableGrid"/>
-        <w:tblW w:w="0" w:type="auto"/>
-        <w:tblLook w:val="04A0" w:firstRow="1" w:lastRow="0" w:firstColumn="1" w:lastColumn="0" w:noHBand="0" w:noVBand="1"/>
-      </w:tblPr>
-      <w:tblGrid>
-        <w:gridCol w:w="1501"/>
-        <w:gridCol w:w="1501"/>
-        <w:gridCol w:w="1502"/>
-        <w:gridCol w:w="1502"/>
-        <w:gridCol w:w="1502"/>
-      </w:tblGrid>
-      <w:tr>
-        <w:tc>
-          <w:tcPr>
-            <w:tcW w:w="1501" w:type="dxa"/>
-          </w:tcPr>
-          <w:p>
-            <w:pPr>
-              <w:rPr>
-                <w:b/>
-                <w:color w:val="000000" w:themeColor="text1"/>
-              </w:rPr>
-            </w:pPr>
-            <w:r>
-              <w:rPr>
-                <w:b/>
-                <w:color w:val="000000" w:themeColor="text1"/>
-              </w:rPr>
-              <w:t>Dataset used</w:t>
-            </w:r>
-          </w:p>
-        </w:tc>
-        <w:tc>
-          <w:tcPr>
-            <w:tcW w:w="1501" w:type="dxa"/>
-          </w:tcPr>
-          <w:p>
-            <w:pPr>
-              <w:rPr>
-                <w:b/>
-                <w:color w:val="000000" w:themeColor="text1"/>
-              </w:rPr>
-            </w:pPr>
-            <w:r>
-              <w:rPr>
-                <w:b/>
-                <w:color w:val="000000" w:themeColor="text1"/>
-              </w:rPr>
-              <w:t>Dataset size</w:t>
-            </w:r>
-          </w:p>
-        </w:tc>
-        <w:tc>
-          <w:tcPr>
-            <w:tcW w:w="1502" w:type="dxa"/>
-          </w:tcPr>
-          <w:p>
-            <w:pPr>
-              <w:rPr>
-                <w:b/>
-                <w:color w:val="000000" w:themeColor="text1"/>
-              </w:rPr>
-            </w:pPr>
-            <w:r>
-              <w:rPr>
-                <w:b/>
-                <w:color w:val="000000" w:themeColor="text1"/>
-              </w:rPr>
-              <w:t>Loss</w:t>
-            </w:r>
-          </w:p>
-        </w:tc>
-        <w:tc>
-          <w:tcPr>
-            <w:tcW w:w="1502" w:type="dxa"/>
-          </w:tcPr>
-          <w:p>
-            <w:pPr>
-              <w:rPr>
-                <w:b/>
-                <w:color w:val="000000" w:themeColor="text1"/>
-              </w:rPr>
-            </w:pPr>
-            <w:r>
-              <w:rPr>
-                <w:b/>
-                <w:color w:val="000000" w:themeColor="text1"/>
-              </w:rPr>
-              <w:t>Categorical accuracy</w:t>
-            </w:r>
-          </w:p>
-        </w:tc>
-        <w:tc>
-          <w:tcPr>
-            <w:tcW w:w="1502" w:type="dxa"/>
-          </w:tcPr>
-          <w:p>
-            <w:pPr>
-              <w:rPr>
-                <w:b/>
-                <w:color w:val="000000" w:themeColor="text1"/>
-              </w:rPr>
-            </w:pPr>
-            <w:r>
-              <w:rPr>
-                <w:b/>
-                <w:color w:val="000000" w:themeColor="text1"/>
-              </w:rPr>
-              <w:t>Non-Null</w:t>
-            </w:r>
-            <w:r>
-              <w:rPr>
-                <w:b/>
-                <w:color w:val="000000" w:themeColor="text1"/>
-              </w:rPr>
-              <w:t xml:space="preserve"> Label Accuracy</w:t>
-            </w:r>
-          </w:p>
-        </w:tc>
-      </w:tr>
-      <w:tr>
-        <w:tc>
-          <w:tcPr>
-            <w:tcW w:w="1501" w:type="dxa"/>
-          </w:tcPr>
-          <w:p>
-            <w:pPr>
-              <w:rPr>
-                <w:color w:val="000000" w:themeColor="text1"/>
-              </w:rPr>
-            </w:pPr>
-            <w:r>
-              <w:rPr>
-                <w:color w:val="000000" w:themeColor="text1"/>
-              </w:rPr>
-              <w:t>Test</w:t>
-            </w:r>
-          </w:p>
-        </w:tc>
-        <w:tc>
-          <w:tcPr>
-            <w:tcW w:w="1501" w:type="dxa"/>
-          </w:tcPr>
-          <w:p>
-            <w:pPr>
-              <w:rPr>
-                <w:color w:val="000000" w:themeColor="text1"/>
-              </w:rPr>
-            </w:pPr>
-            <w:r>
-              <w:rPr>
-                <w:color w:val="000000" w:themeColor="text1"/>
-              </w:rPr>
-              <w:t>Mini</w:t>
-            </w:r>
-          </w:p>
-        </w:tc>
-        <w:tc>
-          <w:tcPr>
-            <w:tcW w:w="1502" w:type="dxa"/>
-          </w:tcPr>
-          <w:p>
-            <w:pPr>
-              <w:rPr>
-                <w:color w:val="000000" w:themeColor="text1"/>
-              </w:rPr>
-            </w:pPr>
-            <w:r>
-              <w:rPr>
-                <w:color w:val="000000" w:themeColor="text1"/>
-              </w:rPr>
-              <w:t>0.1386</w:t>
-            </w:r>
-          </w:p>
-        </w:tc>
-        <w:tc>
-          <w:tcPr>
-            <w:tcW w:w="1502" w:type="dxa"/>
-          </w:tcPr>
-          <w:p>
-            <w:pPr>
-              <w:rPr>
-                <w:color w:val="000000" w:themeColor="text1"/>
-              </w:rPr>
-            </w:pPr>
-            <w:r>
-              <w:rPr>
-                <w:color w:val="000000" w:themeColor="text1"/>
-              </w:rPr>
-              <w:t>0.9570</w:t>
-            </w:r>
-          </w:p>
-        </w:tc>
-        <w:tc>
-          <w:tcPr>
-            <w:tcW w:w="1502" w:type="dxa"/>
-          </w:tcPr>
-          <w:p>
-            <w:pPr>
-              <w:rPr>
-                <w:color w:val="000000" w:themeColor="text1"/>
-              </w:rPr>
-            </w:pPr>
-            <w:r>
-              <w:rPr>
-                <w:color w:val="000000" w:themeColor="text1"/>
-              </w:rPr>
-              <w:t>0.5270</w:t>
-            </w:r>
-          </w:p>
-        </w:tc>
-      </w:tr>
-      <w:tr>
-        <w:tc>
-          <w:tcPr>
-            <w:tcW w:w="1501" w:type="dxa"/>
-          </w:tcPr>
-          <w:p>
-            <w:pPr>
-              <w:rPr>
-                <w:color w:val="000000" w:themeColor="text1"/>
-              </w:rPr>
-            </w:pPr>
-            <w:r>
-              <w:rPr>
-                <w:color w:val="000000" w:themeColor="text1"/>
-              </w:rPr>
-              <w:t>Test</w:t>
-            </w:r>
-          </w:p>
-        </w:tc>
-        <w:tc>
-          <w:tcPr>
-            <w:tcW w:w="1501" w:type="dxa"/>
-          </w:tcPr>
-          <w:p>
-            <w:pPr>
-              <w:rPr>
-                <w:color w:val="000000" w:themeColor="text1"/>
-              </w:rPr>
-            </w:pPr>
-            <w:r>
-              <w:rPr>
-                <w:color w:val="000000" w:themeColor="text1"/>
-              </w:rPr>
-              <w:t>Toy</w:t>
-            </w:r>
-          </w:p>
-        </w:tc>
-        <w:tc>
-          <w:tcPr>
-            <w:tcW w:w="1502" w:type="dxa"/>
-          </w:tcPr>
-          <w:p>
-            <w:pPr>
-              <w:rPr>
-                <w:color w:val="000000" w:themeColor="text1"/>
-              </w:rPr>
-            </w:pPr>
-            <w:r>
-              <w:rPr>
-                <w:color w:val="000000" w:themeColor="text1"/>
-              </w:rPr>
-              <w:t>0.0885</w:t>
-            </w:r>
-          </w:p>
-        </w:tc>
-        <w:tc>
-          <w:tcPr>
-            <w:tcW w:w="1502" w:type="dxa"/>
-          </w:tcPr>
-          <w:p>
-            <w:pPr>
-              <w:rPr>
-                <w:color w:val="000000" w:themeColor="text1"/>
-              </w:rPr>
-            </w:pPr>
-            <w:r>
-              <w:rPr>
-                <w:color w:val="000000" w:themeColor="text1"/>
-              </w:rPr>
-              <w:t>0.9726</w:t>
-            </w:r>
-          </w:p>
-        </w:tc>
-        <w:tc>
-          <w:tcPr>
-            <w:tcW w:w="1502" w:type="dxa"/>
-          </w:tcPr>
-          <w:p>
-            <w:pPr>
-              <w:rPr>
-                <w:color w:val="000000" w:themeColor="text1"/>
-              </w:rPr>
-            </w:pPr>
-            <w:r>
-              <w:rPr>
-                <w:color w:val="000000" w:themeColor="text1"/>
-              </w:rPr>
-              <w:t>N</w:t>
-            </w:r>
-            <w:r>
-              <w:rPr>
-                <w:color w:val="000000" w:themeColor="text1"/>
-              </w:rPr>
-              <w:t>a</w:t>
-            </w:r>
-            <w:r>
-              <w:rPr>
-                <w:color w:val="000000" w:themeColor="text1"/>
-              </w:rPr>
-              <w:t>N</w:t>
-            </w:r>
-            <w:bookmarkStart w:id="62" w:name="_GoBack"/>
-            <w:bookmarkEnd w:id="62"/>
-          </w:p>
-        </w:tc>
-      </w:tr>
-    </w:tbl>
-    <w:p>
-      <w:pPr>
-        <w:rPr>
-          <w:color w:val="000000" w:themeColor="text1"/>
-        </w:rPr>
-      </w:pPr>
-    </w:p>
-    <w:p>
-      <w:pPr>
-        <w:rPr>
-          <w:color w:val="000000" w:themeColor="text1"/>
-        </w:rPr>
-      </w:pPr>
-      <w:r>
-        <w:rPr>
-          <w:color w:val="000000" w:themeColor="text1"/>
-        </w:rPr>
-        <w:t>As non-null label accuracy is so much lower than the categorical accuracy, it is no surprise that the model had such a marked preference for returning the Null label.</w:t>
-      </w:r>
-      <w:r>
-        <w:rPr>
-          <w:color w:val="000000" w:themeColor="text1"/>
-        </w:rPr>
-        <w:t xml:space="preserve"> </w:t>
-      </w:r>
-      <w:r>
-        <w:rPr>
-          <w:color w:val="000000" w:themeColor="text1"/>
-        </w:rPr>
-        <w:fldChar w:fldCharType="begin"/>
-      </w:r>
-      <w:r>
-        <w:rPr>
-          <w:color w:val="000000" w:themeColor="text1"/>
-        </w:rPr>
-        <w:instrText xml:space="preserve"> REF _Ref522354845 \h </w:instrText>
-      </w:r>
-      <w:r>
-        <w:rPr>
-          <w:color w:val="000000" w:themeColor="text1"/>
-        </w:rPr>
-      </w:r>
-      <w:r>
-        <w:rPr>
-          <w:color w:val="000000" w:themeColor="text1"/>
-        </w:rPr>
-        <w:fldChar w:fldCharType="separate"/>
-      </w:r>
-      <w:r>
-        <w:t xml:space="preserve">Figure </w:t>
-      </w:r>
-      <w:r>
-        <w:rPr>
-          <w:noProof/>
-        </w:rPr>
-        <w:t>7</w:t>
-      </w:r>
-      <w:r>
-        <w:rPr>
-          <w:color w:val="000000" w:themeColor="text1"/>
-        </w:rPr>
-        <w:fldChar w:fldCharType="end"/>
-      </w:r>
-      <w:r>
-        <w:rPr>
-          <w:color w:val="000000" w:themeColor="text1"/>
-        </w:rPr>
-        <w:t xml:space="preserve">, </w:t>
-      </w:r>
-      <w:r>
-        <w:rPr>
-          <w:color w:val="000000" w:themeColor="text1"/>
-        </w:rPr>
-        <w:fldChar w:fldCharType="begin"/>
-      </w:r>
-      <w:r>
-        <w:rPr>
-          <w:color w:val="000000" w:themeColor="text1"/>
-        </w:rPr>
-        <w:instrText xml:space="preserve"> REF _Ref522354846 \h </w:instrText>
-      </w:r>
-      <w:r>
-        <w:rPr>
-          <w:color w:val="000000" w:themeColor="text1"/>
-        </w:rPr>
-      </w:r>
-      <w:r>
-        <w:rPr>
-          <w:color w:val="000000" w:themeColor="text1"/>
-        </w:rPr>
-        <w:fldChar w:fldCharType="separate"/>
-      </w:r>
-      <w:r>
-        <w:t xml:space="preserve">Figure </w:t>
-      </w:r>
-      <w:r>
-        <w:rPr>
-          <w:noProof/>
-        </w:rPr>
-        <w:t>8</w:t>
-      </w:r>
-      <w:r>
-        <w:rPr>
-          <w:color w:val="000000" w:themeColor="text1"/>
-        </w:rPr>
-        <w:fldChar w:fldCharType="end"/>
-      </w:r>
-      <w:r>
-        <w:rPr>
-          <w:color w:val="000000" w:themeColor="text1"/>
-        </w:rPr>
-        <w:t xml:space="preserve"> and </w:t>
-      </w:r>
-      <w:r>
-        <w:rPr>
-          <w:color w:val="000000" w:themeColor="text1"/>
-        </w:rPr>
-        <w:fldChar w:fldCharType="begin"/>
-      </w:r>
-      <w:r>
-        <w:rPr>
-          <w:color w:val="000000" w:themeColor="text1"/>
-        </w:rPr>
-        <w:instrText xml:space="preserve"> REF _Ref522354847 \h </w:instrText>
-      </w:r>
-      <w:r>
-        <w:rPr>
-          <w:color w:val="000000" w:themeColor="text1"/>
-        </w:rPr>
-      </w:r>
-      <w:r>
-        <w:rPr>
-          <w:color w:val="000000" w:themeColor="text1"/>
-        </w:rPr>
-        <w:fldChar w:fldCharType="separate"/>
-      </w:r>
-      <w:r>
-        <w:t xml:space="preserve">Figure </w:t>
-      </w:r>
-      <w:r>
-        <w:rPr>
-          <w:noProof/>
-        </w:rPr>
-        <w:t>9</w:t>
-      </w:r>
-      <w:r>
-        <w:rPr>
-          <w:color w:val="000000" w:themeColor="text1"/>
-        </w:rPr>
-        <w:fldChar w:fldCharType="end"/>
-      </w:r>
-      <w:r>
-        <w:rPr>
-          <w:color w:val="000000" w:themeColor="text1"/>
-        </w:rPr>
-        <w:t xml:space="preserve"> show no validation scores because of these NaN return values.</w:t>
-      </w:r>
-    </w:p>
-    <w:p>
-      <w:pPr>
-        <w:rPr>
-          <w:color w:val="000000" w:themeColor="text1"/>
-        </w:rPr>
-      </w:pPr>
-    </w:p>
-    <w:p>
-      <w:pPr>
-        <w:keepNext/>
-      </w:pPr>
-      <w:r>
-        <w:rPr>
           <w:noProof/>
           <w:color w:val="000000" w:themeColor="text1"/>
         </w:rPr>
+        <w:lastRenderedPageBreak/>
         <w:drawing>
-          <wp:inline distT="0" distB="0" distL="0" distR="0" wp14:anchorId="393DEABE" wp14:editId="5D9F4D81">
+          <wp:inline distT="0" distB="0" distL="0" distR="0" wp14:anchorId="179DDA85" wp14:editId="1DD4D824">
             <wp:extent cx="3517188" cy="2637891"/>
             <wp:effectExtent l="0" t="0" r="1270" b="3810"/>
             <wp:docPr id="32" name="Picture 32"/>
@@ -10145,7 +9390,7 @@
       <w:pPr>
         <w:pStyle w:val="Caption"/>
       </w:pPr>
-      <w:bookmarkStart w:id="63" w:name="_Ref522354845"/>
+      <w:bookmarkStart w:id="62" w:name="_Ref522354845"/>
       <w:r>
         <w:t xml:space="preserve">Figure </w:t>
       </w:r>
@@ -10167,23 +9412,33 @@
       <w:r>
         <w:fldChar w:fldCharType="end"/>
       </w:r>
-      <w:bookmarkEnd w:id="63"/>
+      <w:bookmarkEnd w:id="62"/>
       <w:r>
         <w:t xml:space="preserve"> Toy dataset NaN validation accuracy</w:t>
       </w:r>
     </w:p>
     <w:p>
       <w:pPr>
-        <w:keepNext/>
+        <w:rPr>
+          <w:b/>
+          <w:color w:val="FF0000"/>
+        </w:rPr>
+      </w:pPr>
+    </w:p>
+    <w:p>
+      <w:pPr>
+        <w:rPr>
+          <w:b/>
+          <w:color w:val="FF0000"/>
+        </w:rPr>
       </w:pPr>
       <w:r>
         <w:rPr>
           <w:noProof/>
           <w:color w:val="000000" w:themeColor="text1"/>
         </w:rPr>
-        <w:lastRenderedPageBreak/>
         <w:drawing>
-          <wp:inline distT="0" distB="0" distL="0" distR="0" wp14:anchorId="1164885A" wp14:editId="3042D7A3">
+          <wp:inline distT="0" distB="0" distL="0" distR="0" wp14:anchorId="2A1076DC" wp14:editId="54AC9B14">
             <wp:extent cx="3254902" cy="2441177"/>
             <wp:effectExtent l="0" t="0" r="0" b="0"/>
             <wp:docPr id="33" name="Picture 33"/>
@@ -10229,7 +9484,7 @@
       <w:pPr>
         <w:pStyle w:val="Caption"/>
       </w:pPr>
-      <w:bookmarkStart w:id="64" w:name="_Ref522354846"/>
+      <w:bookmarkStart w:id="63" w:name="_Ref522354846"/>
       <w:r>
         <w:t xml:space="preserve">Figure </w:t>
       </w:r>
@@ -10251,14 +9506,25 @@
       <w:r>
         <w:fldChar w:fldCharType="end"/>
       </w:r>
-      <w:bookmarkEnd w:id="64"/>
+      <w:bookmarkEnd w:id="63"/>
       <w:r>
         <w:t xml:space="preserve"> Toy dataset NaN validation loss</w:t>
       </w:r>
     </w:p>
     <w:p>
       <w:pPr>
-        <w:keepNext/>
+        <w:rPr>
+          <w:b/>
+          <w:color w:val="FF0000"/>
+        </w:rPr>
+      </w:pPr>
+    </w:p>
+    <w:p>
+      <w:pPr>
+        <w:rPr>
+          <w:b/>
+          <w:color w:val="FF0000"/>
+        </w:rPr>
       </w:pPr>
       <w:r>
         <w:rPr>
@@ -10266,7 +9532,7 @@
           <w:color w:val="000000" w:themeColor="text1"/>
         </w:rPr>
         <w:drawing>
-          <wp:inline distT="0" distB="0" distL="0" distR="0" wp14:anchorId="2AD57B3A" wp14:editId="497ADD49">
+          <wp:inline distT="0" distB="0" distL="0" distR="0" wp14:anchorId="5B816C8F" wp14:editId="0F2EA429">
             <wp:extent cx="3323483" cy="2492612"/>
             <wp:effectExtent l="0" t="0" r="4445" b="0"/>
             <wp:docPr id="34" name="Picture 34"/>
@@ -10315,7 +9581,7 @@
           <w:color w:val="000000" w:themeColor="text1"/>
         </w:rPr>
       </w:pPr>
-      <w:bookmarkStart w:id="65" w:name="_Ref522354847"/>
+      <w:bookmarkStart w:id="64" w:name="_Ref522354847"/>
       <w:r>
         <w:t xml:space="preserve">Figure </w:t>
       </w:r>
@@ -10337,11 +9603,605 @@
       <w:r>
         <w:fldChar w:fldCharType="end"/>
       </w:r>
+      <w:bookmarkEnd w:id="64"/>
+      <w:r>
+        <w:t xml:space="preserve"> Toy Dataset NaN Validation Non-Null Label Accuracy</w:t>
+      </w:r>
+    </w:p>
+    <w:p>
+      <w:pPr>
+        <w:rPr>
+          <w:b/>
+          <w:color w:val="FF0000"/>
+        </w:rPr>
+      </w:pPr>
+    </w:p>
+    <w:p>
+      <w:pPr>
+        <w:rPr>
+          <w:b/>
+          <w:color w:val="FF0000"/>
+        </w:rPr>
+      </w:pPr>
+    </w:p>
+    <w:p>
+      <w:pPr>
+        <w:rPr>
+          <w:color w:val="000000" w:themeColor="text1"/>
+        </w:rPr>
+      </w:pPr>
+      <w:r>
+        <w:rPr>
+          <w:color w:val="000000" w:themeColor="text1"/>
+        </w:rPr>
+        <w:t>As</w:t>
+      </w:r>
+      <w:r>
+        <w:rPr>
+          <w:color w:val="000000" w:themeColor="text1"/>
+        </w:rPr>
+        <w:t xml:space="preserve"> you can see, the graphs above d</w:t>
+      </w:r>
+      <w:r>
+        <w:rPr>
+          <w:color w:val="000000" w:themeColor="text1"/>
+        </w:rPr>
+        <w:t>o not show validation accuracy. This is because of a bug encountered with the Toy dataset, where after each epoch, evaluation done against the ‘dev’ dataset leads to a result of NaN (Not a Number). Because of this bug, it was not possible to track the model’s performance on a dataset other than ‘train’ during the fitting process, and hence impossible to detect and avoid overfitting.</w:t>
+      </w:r>
+      <w:r>
+        <w:rPr>
+          <w:color w:val="000000" w:themeColor="text1"/>
+        </w:rPr>
+        <w:t xml:space="preserve"> This was also the reason why the model originally stopped training after two epochs – the Keras EarlyStopping callback was called after two epochs with no improvement in the validation score. In order to train for more </w:t>
+      </w:r>
+      <w:r>
+        <w:rPr>
+          <w:color w:val="000000" w:themeColor="text1"/>
+        </w:rPr>
+        <w:t>epochs, the EarlyStopping configuration</w:t>
+      </w:r>
+      <w:r>
+        <w:rPr>
+          <w:color w:val="000000" w:themeColor="text1"/>
+        </w:rPr>
+        <w:t xml:space="preserve"> had to be removed from the model.</w:t>
+      </w:r>
+      <w:r>
+        <w:rPr>
+          <w:color w:val="000000" w:themeColor="text1"/>
+        </w:rPr>
+        <w:t xml:space="preserve"> </w:t>
+      </w:r>
+    </w:p>
+    <w:p>
+      <w:pPr>
+        <w:rPr>
+          <w:color w:val="000000" w:themeColor="text1"/>
+        </w:rPr>
+      </w:pPr>
+    </w:p>
+    <w:p>
+      <w:pPr>
+        <w:rPr>
+          <w:color w:val="000000" w:themeColor="text1"/>
+        </w:rPr>
+      </w:pPr>
+      <w:r>
+        <w:rPr>
+          <w:color w:val="000000" w:themeColor="text1"/>
+        </w:rPr>
+        <w:t>While attempting to fix the NaN validation problem, t</w:t>
+      </w:r>
+      <w:r>
+        <w:rPr>
+          <w:color w:val="000000" w:themeColor="text1"/>
+        </w:rPr>
+        <w:t>he NumPy arrays used</w:t>
+      </w:r>
+      <w:r>
+        <w:rPr>
+          <w:color w:val="000000" w:themeColor="text1"/>
+        </w:rPr>
+        <w:t xml:space="preserve"> in all datasets</w:t>
+      </w:r>
+      <w:r>
+        <w:rPr>
+          <w:color w:val="000000" w:themeColor="text1"/>
+        </w:rPr>
+        <w:t xml:space="preserve"> were searched for NaN value</w:t>
+      </w:r>
+      <w:r>
+        <w:rPr>
+          <w:color w:val="000000" w:themeColor="text1"/>
+        </w:rPr>
+        <w:t>s,</w:t>
+      </w:r>
+      <w:r>
+        <w:rPr>
+          <w:color w:val="000000" w:themeColor="text1"/>
+        </w:rPr>
+        <w:t xml:space="preserve"> infinity values </w:t>
+      </w:r>
+      <w:r>
+        <w:rPr>
+          <w:color w:val="000000" w:themeColor="text1"/>
+        </w:rPr>
+        <w:t xml:space="preserve">and other non-numeric values, </w:t>
+      </w:r>
+      <w:r>
+        <w:rPr>
+          <w:color w:val="000000" w:themeColor="text1"/>
+        </w:rPr>
+        <w:t>without success.</w:t>
+      </w:r>
+      <w:r>
+        <w:rPr>
+          <w:color w:val="000000" w:themeColor="text1"/>
+        </w:rPr>
+        <w:t xml:space="preserve"> It is noted that this problem was not encountered in the mini dataset. Hence, it may be related to the batch-size used in the toy dataset.</w:t>
+      </w:r>
+      <w:r>
+        <w:rPr>
+          <w:color w:val="000000" w:themeColor="text1"/>
+        </w:rPr>
+        <w:t xml:space="preserve"> This trained model, named ToyV1 in </w:t>
+      </w:r>
+      <w:r>
+        <w:rPr>
+          <w:color w:val="000000" w:themeColor="text1"/>
+        </w:rPr>
+        <w:fldChar w:fldCharType="begin"/>
+      </w:r>
+      <w:r>
+        <w:rPr>
+          <w:color w:val="000000" w:themeColor="text1"/>
+        </w:rPr>
+        <w:instrText xml:space="preserve"> REF _Ref522298476 \h </w:instrText>
+      </w:r>
+      <w:r>
+        <w:rPr>
+          <w:color w:val="000000" w:themeColor="text1"/>
+        </w:rPr>
+      </w:r>
+      <w:r>
+        <w:rPr>
+          <w:color w:val="000000" w:themeColor="text1"/>
+        </w:rPr>
+        <w:fldChar w:fldCharType="separate"/>
+      </w:r>
+      <w:r>
+        <w:t xml:space="preserve">Table </w:t>
+      </w:r>
+      <w:r>
+        <w:rPr>
+          <w:noProof/>
+        </w:rPr>
+        <w:t>5</w:t>
+      </w:r>
+      <w:r>
+        <w:rPr>
+          <w:color w:val="000000" w:themeColor="text1"/>
+        </w:rPr>
+        <w:fldChar w:fldCharType="end"/>
+      </w:r>
+      <w:r>
+        <w:rPr>
+          <w:color w:val="000000" w:themeColor="text1"/>
+        </w:rPr>
+        <w:t>, did indeed exhibit signs of serious over-fitting. In all manual testing done, it only ever returned the Null label.</w:t>
+      </w:r>
+      <w:r>
+        <w:rPr>
+          <w:color w:val="000000" w:themeColor="text1"/>
+        </w:rPr>
+        <w:t xml:space="preserve"> Its evaluation metrics are </w:t>
+      </w:r>
+      <w:r>
+        <w:rPr>
+          <w:color w:val="000000" w:themeColor="text1"/>
+        </w:rPr>
+        <w:t xml:space="preserve">shown in </w:t>
+      </w:r>
+      <w:r>
+        <w:rPr>
+          <w:color w:val="000000" w:themeColor="text1"/>
+        </w:rPr>
+        <w:fldChar w:fldCharType="begin"/>
+      </w:r>
+      <w:r>
+        <w:rPr>
+          <w:color w:val="000000" w:themeColor="text1"/>
+        </w:rPr>
+        <w:instrText xml:space="preserve"> REF _Ref522305853 \h </w:instrText>
+      </w:r>
+      <w:r>
+        <w:rPr>
+          <w:color w:val="000000" w:themeColor="text1"/>
+        </w:rPr>
+      </w:r>
+      <w:r>
+        <w:rPr>
+          <w:color w:val="000000" w:themeColor="text1"/>
+        </w:rPr>
+        <w:fldChar w:fldCharType="separate"/>
+      </w:r>
+      <w:r>
+        <w:t xml:space="preserve">Table </w:t>
+      </w:r>
+      <w:r>
+        <w:rPr>
+          <w:noProof/>
+        </w:rPr>
+        <w:t>6</w:t>
+      </w:r>
+      <w:r>
+        <w:rPr>
+          <w:color w:val="000000" w:themeColor="text1"/>
+        </w:rPr>
+        <w:fldChar w:fldCharType="end"/>
+      </w:r>
+      <w:r>
+        <w:rPr>
+          <w:color w:val="000000" w:themeColor="text1"/>
+        </w:rPr>
+        <w:t>.</w:t>
+      </w:r>
+    </w:p>
+    <w:p>
+      <w:pPr>
+        <w:rPr>
+          <w:b/>
+          <w:color w:val="FF0000"/>
+        </w:rPr>
+      </w:pPr>
+    </w:p>
+    <w:p>
+      <w:pPr>
+        <w:pStyle w:val="Caption"/>
+        <w:keepNext/>
+      </w:pPr>
+      <w:bookmarkStart w:id="65" w:name="_Ref522305853"/>
+      <w:r>
+        <w:t xml:space="preserve">Table </w:t>
+      </w:r>
+      <w:fldSimple w:instr=" SEQ Table \* ARABIC ">
+        <w:r>
+          <w:rPr>
+            <w:noProof/>
+          </w:rPr>
+          <w:t>6</w:t>
+        </w:r>
+      </w:fldSimple>
       <w:bookmarkEnd w:id="65"/>
       <w:r>
-        <w:t xml:space="preserve"> Toy Dataset NaN Validation Non-Null Label Accuracy</w:t>
-      </w:r>
-    </w:p>
+        <w:t xml:space="preserve"> Evaluation of Toy dataset v1</w:t>
+      </w:r>
+    </w:p>
+    <w:tbl>
+      <w:tblPr>
+        <w:tblStyle w:val="TableGrid"/>
+        <w:tblW w:w="0" w:type="auto"/>
+        <w:tblLook w:val="04A0" w:firstRow="1" w:lastRow="0" w:firstColumn="1" w:lastColumn="0" w:noHBand="0" w:noVBand="1"/>
+      </w:tblPr>
+      <w:tblGrid>
+        <w:gridCol w:w="1501"/>
+        <w:gridCol w:w="1501"/>
+        <w:gridCol w:w="1502"/>
+        <w:gridCol w:w="1502"/>
+        <w:gridCol w:w="1502"/>
+      </w:tblGrid>
+      <w:tr>
+        <w:tc>
+          <w:tcPr>
+            <w:tcW w:w="1501" w:type="dxa"/>
+          </w:tcPr>
+          <w:p>
+            <w:pPr>
+              <w:rPr>
+                <w:b/>
+                <w:color w:val="000000" w:themeColor="text1"/>
+              </w:rPr>
+            </w:pPr>
+            <w:r>
+              <w:rPr>
+                <w:b/>
+                <w:color w:val="000000" w:themeColor="text1"/>
+              </w:rPr>
+              <w:t>Dataset used</w:t>
+            </w:r>
+          </w:p>
+        </w:tc>
+        <w:tc>
+          <w:tcPr>
+            <w:tcW w:w="1501" w:type="dxa"/>
+          </w:tcPr>
+          <w:p>
+            <w:pPr>
+              <w:rPr>
+                <w:b/>
+                <w:color w:val="000000" w:themeColor="text1"/>
+              </w:rPr>
+            </w:pPr>
+            <w:r>
+              <w:rPr>
+                <w:b/>
+                <w:color w:val="000000" w:themeColor="text1"/>
+              </w:rPr>
+              <w:t>Dataset size</w:t>
+            </w:r>
+          </w:p>
+        </w:tc>
+        <w:tc>
+          <w:tcPr>
+            <w:tcW w:w="1502" w:type="dxa"/>
+          </w:tcPr>
+          <w:p>
+            <w:pPr>
+              <w:rPr>
+                <w:b/>
+                <w:color w:val="000000" w:themeColor="text1"/>
+              </w:rPr>
+            </w:pPr>
+            <w:r>
+              <w:rPr>
+                <w:b/>
+                <w:color w:val="000000" w:themeColor="text1"/>
+              </w:rPr>
+              <w:t>Loss</w:t>
+            </w:r>
+          </w:p>
+        </w:tc>
+        <w:tc>
+          <w:tcPr>
+            <w:tcW w:w="1502" w:type="dxa"/>
+          </w:tcPr>
+          <w:p>
+            <w:pPr>
+              <w:rPr>
+                <w:b/>
+                <w:color w:val="000000" w:themeColor="text1"/>
+              </w:rPr>
+            </w:pPr>
+            <w:r>
+              <w:rPr>
+                <w:b/>
+                <w:color w:val="000000" w:themeColor="text1"/>
+              </w:rPr>
+              <w:t>Categorical accuracy</w:t>
+            </w:r>
+          </w:p>
+        </w:tc>
+        <w:tc>
+          <w:tcPr>
+            <w:tcW w:w="1502" w:type="dxa"/>
+          </w:tcPr>
+          <w:p>
+            <w:pPr>
+              <w:rPr>
+                <w:b/>
+                <w:color w:val="000000" w:themeColor="text1"/>
+              </w:rPr>
+            </w:pPr>
+            <w:r>
+              <w:rPr>
+                <w:b/>
+                <w:color w:val="000000" w:themeColor="text1"/>
+              </w:rPr>
+              <w:t>Non-Null</w:t>
+            </w:r>
+            <w:r>
+              <w:rPr>
+                <w:b/>
+                <w:color w:val="000000" w:themeColor="text1"/>
+              </w:rPr>
+              <w:t xml:space="preserve"> Label Accuracy</w:t>
+            </w:r>
+          </w:p>
+        </w:tc>
+      </w:tr>
+      <w:tr>
+        <w:tc>
+          <w:tcPr>
+            <w:tcW w:w="1501" w:type="dxa"/>
+          </w:tcPr>
+          <w:p>
+            <w:pPr>
+              <w:rPr>
+                <w:color w:val="000000" w:themeColor="text1"/>
+              </w:rPr>
+            </w:pPr>
+            <w:r>
+              <w:rPr>
+                <w:color w:val="000000" w:themeColor="text1"/>
+              </w:rPr>
+              <w:t>Test</w:t>
+            </w:r>
+          </w:p>
+        </w:tc>
+        <w:tc>
+          <w:tcPr>
+            <w:tcW w:w="1501" w:type="dxa"/>
+          </w:tcPr>
+          <w:p>
+            <w:pPr>
+              <w:rPr>
+                <w:color w:val="000000" w:themeColor="text1"/>
+              </w:rPr>
+            </w:pPr>
+            <w:r>
+              <w:rPr>
+                <w:color w:val="000000" w:themeColor="text1"/>
+              </w:rPr>
+              <w:t>Mini</w:t>
+            </w:r>
+          </w:p>
+        </w:tc>
+        <w:tc>
+          <w:tcPr>
+            <w:tcW w:w="1502" w:type="dxa"/>
+          </w:tcPr>
+          <w:p>
+            <w:pPr>
+              <w:rPr>
+                <w:color w:val="000000" w:themeColor="text1"/>
+              </w:rPr>
+            </w:pPr>
+            <w:r>
+              <w:rPr>
+                <w:color w:val="000000" w:themeColor="text1"/>
+              </w:rPr>
+              <w:t>0.1386</w:t>
+            </w:r>
+          </w:p>
+        </w:tc>
+        <w:tc>
+          <w:tcPr>
+            <w:tcW w:w="1502" w:type="dxa"/>
+          </w:tcPr>
+          <w:p>
+            <w:pPr>
+              <w:rPr>
+                <w:color w:val="000000" w:themeColor="text1"/>
+              </w:rPr>
+            </w:pPr>
+            <w:r>
+              <w:rPr>
+                <w:color w:val="000000" w:themeColor="text1"/>
+              </w:rPr>
+              <w:t>0.9570</w:t>
+            </w:r>
+          </w:p>
+        </w:tc>
+        <w:tc>
+          <w:tcPr>
+            <w:tcW w:w="1502" w:type="dxa"/>
+          </w:tcPr>
+          <w:p>
+            <w:pPr>
+              <w:rPr>
+                <w:color w:val="000000" w:themeColor="text1"/>
+              </w:rPr>
+            </w:pPr>
+            <w:r>
+              <w:rPr>
+                <w:color w:val="000000" w:themeColor="text1"/>
+              </w:rPr>
+              <w:t>0.5270</w:t>
+            </w:r>
+          </w:p>
+        </w:tc>
+      </w:tr>
+      <w:tr>
+        <w:tc>
+          <w:tcPr>
+            <w:tcW w:w="1501" w:type="dxa"/>
+          </w:tcPr>
+          <w:p>
+            <w:pPr>
+              <w:rPr>
+                <w:color w:val="000000" w:themeColor="text1"/>
+              </w:rPr>
+            </w:pPr>
+            <w:r>
+              <w:rPr>
+                <w:color w:val="000000" w:themeColor="text1"/>
+              </w:rPr>
+              <w:t>Test</w:t>
+            </w:r>
+          </w:p>
+        </w:tc>
+        <w:tc>
+          <w:tcPr>
+            <w:tcW w:w="1501" w:type="dxa"/>
+          </w:tcPr>
+          <w:p>
+            <w:pPr>
+              <w:rPr>
+                <w:color w:val="000000" w:themeColor="text1"/>
+              </w:rPr>
+            </w:pPr>
+            <w:r>
+              <w:rPr>
+                <w:color w:val="000000" w:themeColor="text1"/>
+              </w:rPr>
+              <w:t>Toy</w:t>
+            </w:r>
+            <w:r>
+              <w:rPr>
+                <w:color w:val="000000" w:themeColor="text1"/>
+              </w:rPr>
+              <w:t>v1</w:t>
+            </w:r>
+          </w:p>
+        </w:tc>
+        <w:tc>
+          <w:tcPr>
+            <w:tcW w:w="1502" w:type="dxa"/>
+          </w:tcPr>
+          <w:p>
+            <w:pPr>
+              <w:rPr>
+                <w:color w:val="000000" w:themeColor="text1"/>
+              </w:rPr>
+            </w:pPr>
+            <w:r>
+              <w:rPr>
+                <w:color w:val="000000" w:themeColor="text1"/>
+              </w:rPr>
+              <w:t>0.0885</w:t>
+            </w:r>
+          </w:p>
+        </w:tc>
+        <w:tc>
+          <w:tcPr>
+            <w:tcW w:w="1502" w:type="dxa"/>
+          </w:tcPr>
+          <w:p>
+            <w:pPr>
+              <w:rPr>
+                <w:color w:val="000000" w:themeColor="text1"/>
+              </w:rPr>
+            </w:pPr>
+            <w:r>
+              <w:rPr>
+                <w:color w:val="000000" w:themeColor="text1"/>
+              </w:rPr>
+              <w:t>0.9726</w:t>
+            </w:r>
+          </w:p>
+        </w:tc>
+        <w:tc>
+          <w:tcPr>
+            <w:tcW w:w="1502" w:type="dxa"/>
+          </w:tcPr>
+          <w:p>
+            <w:pPr>
+              <w:rPr>
+                <w:color w:val="000000" w:themeColor="text1"/>
+              </w:rPr>
+            </w:pPr>
+            <w:r>
+              <w:rPr>
+                <w:color w:val="000000" w:themeColor="text1"/>
+              </w:rPr>
+              <w:t>N</w:t>
+            </w:r>
+            <w:r>
+              <w:rPr>
+                <w:color w:val="000000" w:themeColor="text1"/>
+              </w:rPr>
+              <w:t>a</w:t>
+            </w:r>
+            <w:r>
+              <w:rPr>
+                <w:color w:val="000000" w:themeColor="text1"/>
+              </w:rPr>
+              <w:t>N</w:t>
+            </w:r>
+          </w:p>
+        </w:tc>
+      </w:tr>
+    </w:tbl>
     <w:p>
       <w:pPr>
         <w:rPr>
@@ -10351,13 +10211,168 @@
     </w:p>
     <w:p>
       <w:pPr>
+        <w:rPr>
+          <w:color w:val="000000" w:themeColor="text1"/>
+        </w:rPr>
+      </w:pPr>
+      <w:r>
+        <w:rPr>
+          <w:color w:val="000000" w:themeColor="text1"/>
+        </w:rPr>
+        <w:t>As non-null label accuracy is so much lower than the categorical accuracy, it is no surprise that the model had such a marked preference for returning the Null label.</w:t>
+      </w:r>
+      <w:r>
+        <w:rPr>
+          <w:color w:val="000000" w:themeColor="text1"/>
+        </w:rPr>
+        <w:t xml:space="preserve"> </w:t>
+      </w:r>
+      <w:r>
+        <w:rPr>
+          <w:color w:val="000000" w:themeColor="text1"/>
+        </w:rPr>
+        <w:fldChar w:fldCharType="begin"/>
+      </w:r>
+      <w:r>
+        <w:rPr>
+          <w:color w:val="000000" w:themeColor="text1"/>
+        </w:rPr>
+        <w:instrText xml:space="preserve"> REF _Ref522354845 \h </w:instrText>
+      </w:r>
+      <w:r>
+        <w:rPr>
+          <w:color w:val="000000" w:themeColor="text1"/>
+        </w:rPr>
+      </w:r>
+      <w:r>
+        <w:rPr>
+          <w:color w:val="000000" w:themeColor="text1"/>
+        </w:rPr>
+        <w:fldChar w:fldCharType="separate"/>
+      </w:r>
+      <w:r>
+        <w:t xml:space="preserve">Figure </w:t>
+      </w:r>
+      <w:r>
+        <w:rPr>
+          <w:noProof/>
+        </w:rPr>
+        <w:t>7</w:t>
+      </w:r>
+      <w:r>
+        <w:rPr>
+          <w:color w:val="000000" w:themeColor="text1"/>
+        </w:rPr>
+        <w:fldChar w:fldCharType="end"/>
+      </w:r>
+      <w:r>
+        <w:rPr>
+          <w:color w:val="000000" w:themeColor="text1"/>
+        </w:rPr>
+        <w:t xml:space="preserve">, </w:t>
+      </w:r>
+      <w:r>
+        <w:rPr>
+          <w:color w:val="000000" w:themeColor="text1"/>
+        </w:rPr>
+        <w:fldChar w:fldCharType="begin"/>
+      </w:r>
+      <w:r>
+        <w:rPr>
+          <w:color w:val="000000" w:themeColor="text1"/>
+        </w:rPr>
+        <w:instrText xml:space="preserve"> REF _Ref522354846 \h </w:instrText>
+      </w:r>
+      <w:r>
+        <w:rPr>
+          <w:color w:val="000000" w:themeColor="text1"/>
+        </w:rPr>
+      </w:r>
+      <w:r>
+        <w:rPr>
+          <w:color w:val="000000" w:themeColor="text1"/>
+        </w:rPr>
+        <w:fldChar w:fldCharType="separate"/>
+      </w:r>
+      <w:r>
+        <w:t xml:space="preserve">Figure </w:t>
+      </w:r>
+      <w:r>
+        <w:rPr>
+          <w:noProof/>
+        </w:rPr>
+        <w:t>8</w:t>
+      </w:r>
+      <w:r>
+        <w:rPr>
+          <w:color w:val="000000" w:themeColor="text1"/>
+        </w:rPr>
+        <w:fldChar w:fldCharType="end"/>
+      </w:r>
+      <w:r>
+        <w:rPr>
+          <w:color w:val="000000" w:themeColor="text1"/>
+        </w:rPr>
+        <w:t xml:space="preserve"> and </w:t>
+      </w:r>
+      <w:r>
+        <w:rPr>
+          <w:color w:val="000000" w:themeColor="text1"/>
+        </w:rPr>
+        <w:fldChar w:fldCharType="begin"/>
+      </w:r>
+      <w:r>
+        <w:rPr>
+          <w:color w:val="000000" w:themeColor="text1"/>
+        </w:rPr>
+        <w:instrText xml:space="preserve"> REF _Ref522354847 \h </w:instrText>
+      </w:r>
+      <w:r>
+        <w:rPr>
+          <w:color w:val="000000" w:themeColor="text1"/>
+        </w:rPr>
+      </w:r>
+      <w:r>
+        <w:rPr>
+          <w:color w:val="000000" w:themeColor="text1"/>
+        </w:rPr>
+        <w:fldChar w:fldCharType="separate"/>
+      </w:r>
+      <w:r>
+        <w:t xml:space="preserve">Figure </w:t>
+      </w:r>
+      <w:r>
+        <w:rPr>
+          <w:noProof/>
+        </w:rPr>
+        <w:t>9</w:t>
+      </w:r>
+      <w:r>
+        <w:rPr>
+          <w:color w:val="000000" w:themeColor="text1"/>
+        </w:rPr>
+        <w:fldChar w:fldCharType="end"/>
+      </w:r>
+      <w:r>
+        <w:rPr>
+          <w:color w:val="000000" w:themeColor="text1"/>
+        </w:rPr>
+        <w:t xml:space="preserve"> show no validation scores because of these NaN return values.</w:t>
+      </w:r>
+    </w:p>
+    <w:p>
+      <w:pPr>
+        <w:rPr>
+          <w:color w:val="000000" w:themeColor="text1"/>
+        </w:rPr>
+      </w:pPr>
+    </w:p>
+    <w:p>
+      <w:pPr>
         <w:pStyle w:val="Heading3"/>
       </w:pPr>
       <w:r>
-        <w:t>The ‘toy’ dataset</w:t>
-      </w:r>
-      <w:r>
-        <w:t>, version 2</w:t>
+        <w:t>The ‘toy’ dataset, version 2</w:t>
       </w:r>
     </w:p>
     <w:p>
@@ -10619,7 +10634,15 @@
         <w:t xml:space="preserve"> I used Scikit-Learn’s KFold class to </w:t>
       </w:r>
       <w:r>
-        <w:t>generate ten ‘folds’. In each case, a fold was one tenth of the data, used for validation. The other nine</w:t>
+        <w:t>generate ten ‘</w:t>
+      </w:r>
+      <w:proofErr w:type="gramStart"/>
+      <w:r>
+        <w:t>folds’</w:t>
+      </w:r>
+      <w:proofErr w:type="gramEnd"/>
+      <w:r>
+        <w:t>. In each case, a fold was one tenth of the data, used for validation. The other nine</w:t>
       </w:r>
       <w:r>
         <w:t xml:space="preserve"> tenths were used for training.</w:t>
@@ -10676,7 +10699,7 @@
     <w:p/>
     <w:p>
       <w:r>
-        <w:t>Something in context of the GUI</w:t>
+        <w:t>Something in context of the Simple-GUI / Hansard</w:t>
       </w:r>
     </w:p>
     <w:p>
@@ -10702,7 +10725,15 @@
     <w:p/>
     <w:p>
       <w:r>
-        <w:t>What to do with the metadata? Don’t want to train on it, but do want it to appear.</w:t>
+        <w:t xml:space="preserve">What to do with the metadata? Don’t want to train on </w:t>
+      </w:r>
+      <w:proofErr w:type="gramStart"/>
+      <w:r>
+        <w:t>it, but</w:t>
+      </w:r>
+      <w:proofErr w:type="gramEnd"/>
+      <w:r>
+        <w:t xml:space="preserve"> do want it to appear.</w:t>
       </w:r>
     </w:p>
     <w:p/>
@@ -10730,12 +10761,14 @@
         <w:t>, location bias</w:t>
       </w:r>
     </w:p>
+    <w:p/>
     <w:p>
       <w:pPr>
         <w:pStyle w:val="Heading2"/>
       </w:pPr>
       <w:bookmarkStart w:id="74" w:name="_Toc522276707"/>
       <w:r>
+        <w:lastRenderedPageBreak/>
         <w:t>Sentence tokenization is hard</w:t>
       </w:r>
       <w:bookmarkEnd w:id="74"/>
@@ -10743,7 +10776,6 @@
     <w:p/>
     <w:p>
       <w:r>
-        <w:lastRenderedPageBreak/>
         <w:t>Taught specific abbreviations to the tokenizer. Still bugs outstanding.</w:t>
       </w:r>
     </w:p>
@@ -10924,24 +10956,14 @@
       <w:r>
         <w:t xml:space="preserve">Table </w:t>
       </w:r>
-      <w:r>
-        <w:fldChar w:fldCharType="begin"/>
-      </w:r>
-      <w:r>
-        <w:instrText xml:space="preserve"> SEQ Table \* ARABIC </w:instrText>
-      </w:r>
-      <w:r>
-        <w:fldChar w:fldCharType="separate"/>
-      </w:r>
-      <w:r>
-        <w:rPr>
-          <w:noProof/>
-        </w:rPr>
-        <w:t>7</w:t>
-      </w:r>
-      <w:r>
-        <w:fldChar w:fldCharType="end"/>
-      </w:r>
+      <w:fldSimple w:instr=" SEQ Table \* ARABIC ">
+        <w:r>
+          <w:rPr>
+            <w:noProof/>
+          </w:rPr>
+          <w:t>7</w:t>
+        </w:r>
+      </w:fldSimple>
       <w:bookmarkEnd w:id="82"/>
       <w:r>
         <w:t xml:space="preserve"> List of Invoke tasks used to drive the pipeline</w:t>
@@ -11091,6 +11113,7 @@
           </w:tcPr>
           <w:p>
             <w:r>
+              <w:lastRenderedPageBreak/>
               <w:t>char-ner-pickle-alphabet</w:t>
             </w:r>
           </w:p>
@@ -11101,11 +11124,7 @@
           </w:tcPr>
           <w:p>
             <w:r>
-              <w:t xml:space="preserve">Use a small subset of the Hansard debates data to union together all characters used and create a </w:t>
-            </w:r>
-            <w:r>
-              <w:lastRenderedPageBreak/>
-              <w:t>CharBasedNERAlphabet object with a number-to-character mapping</w:t>
+              <w:t>Use a small subset of the Hansard debates data to union together all characters used and create a CharBasedNERAlphabet object with a number-to-character mapping</w:t>
             </w:r>
           </w:p>
         </w:tc>
@@ -11117,7 +11136,6 @@
           </w:tcPr>
           <w:p>
             <w:r>
-              <w:lastRenderedPageBreak/>
               <w:t>char-ner-rehash-datasets</w:t>
             </w:r>
           </w:p>
@@ -11455,6 +11473,7 @@
           </w:tcPr>
           <w:p>
             <w:r>
+              <w:lastRenderedPageBreak/>
               <w:t>hansard-process-one</w:t>
             </w:r>
           </w:p>
@@ -11493,11 +11512,7 @@
               <w:t>ences there are in each dataset</w:t>
             </w:r>
             <w:r>
-              <w:t xml:space="preserve"> and write out to file for </w:t>
-            </w:r>
-            <w:r>
-              <w:lastRenderedPageBreak/>
-              <w:t>easy retrieval. This information is used to estimate to the user how long the tensor creation will take.</w:t>
+              <w:t xml:space="preserve"> and write out to file for easy retrieval. This information is used to estimate to the user how long the tensor creation will take.</w:t>
             </w:r>
           </w:p>
         </w:tc>
@@ -11509,7 +11524,6 @@
           </w:tcPr>
           <w:p>
             <w:r>
-              <w:lastRenderedPageBreak/>
               <w:t>model-minify-toy</w:t>
             </w:r>
           </w:p>
@@ -11551,7 +11565,15 @@
           </w:tcPr>
           <w:p>
             <w:r>
-              <w:t>Run model.fit() on the Keras BLSTM model, with a batch of the first 4000 samples from the toy dataset. This is to test the end-to-end process of saving and retrieving the model.</w:t>
+              <w:t xml:space="preserve">Run </w:t>
+            </w:r>
+            <w:proofErr w:type="gramStart"/>
+            <w:r>
+              <w:t>model.fit(</w:t>
+            </w:r>
+            <w:proofErr w:type="gramEnd"/>
+            <w:r>
+              <w:t>) on the Keras BLSTM model, with a batch of the first 4000 samples from the toy dataset. This is to test the end-to-end process of saving and retrieving the model.</w:t>
             </w:r>
           </w:p>
         </w:tc>
@@ -11573,7 +11595,15 @@
           </w:tcPr>
           <w:p>
             <w:r>
-              <w:t>Run model.fit() on the Keras BLSTM model, with a toy dataset of 1 320</w:t>
+              <w:t xml:space="preserve">Run </w:t>
+            </w:r>
+            <w:proofErr w:type="gramStart"/>
+            <w:r>
+              <w:t>model.fit(</w:t>
+            </w:r>
+            <w:proofErr w:type="gramEnd"/>
+            <w:r>
+              <w:t>) on the Keras BLSTM model, with a toy dataset of 1 320</w:t>
             </w:r>
             <w:r>
               <w:rPr>
@@ -11604,7 +11634,15 @@
           </w:tcPr>
           <w:p>
             <w:r>
-              <w:t>Both download and process companies data from DBPedia and other sources</w:t>
+              <w:t xml:space="preserve">Both download and process </w:t>
+            </w:r>
+            <w:proofErr w:type="gramStart"/>
+            <w:r>
+              <w:t>companies</w:t>
+            </w:r>
+            <w:proofErr w:type="gramEnd"/>
+            <w:r>
+              <w:t xml:space="preserve"> data from DBPedia and other sources</w:t>
             </w:r>
           </w:p>
         </w:tc>
@@ -11626,7 +11664,15 @@
           </w:tcPr>
           <w:p>
             <w:r>
-              <w:t>Only do post-processing, data cleansing tasks on companies data, to assist with iteratively improving the cleaning algorithm</w:t>
+              <w:t xml:space="preserve">Only do post-processing, data cleansing tasks on </w:t>
+            </w:r>
+            <w:proofErr w:type="gramStart"/>
+            <w:r>
+              <w:t>companies</w:t>
+            </w:r>
+            <w:proofErr w:type="gramEnd"/>
+            <w:r>
+              <w:t xml:space="preserve"> data, to assist with iteratively improving the cleaning algorithm</w:t>
             </w:r>
           </w:p>
         </w:tc>
@@ -11789,11 +11835,8 @@
     <w:p/>
     <w:p>
       <w:r>
-        <w:t xml:space="preserve">Each task in invoke called out to something else; most tasks invoked a library function from elsewhere in the code base, while some invoked shell commands, for example to de-duplicate and sort the Named Entity lists. In this case, it is faster for the shell to call a GNU C binary and use the ‘sort’ and ‘uniq’ commands, than to use similar functionality in Python. </w:t>
-      </w:r>
-      <w:r>
         <w:lastRenderedPageBreak/>
-        <w:t>Using the tasks.py file as a dispatcher, without it containing any processing logic itself, ensured that it remained easy to understand and reason with as the project grew.</w:t>
+        <w:t>Each task in invoke called out to something else; most tasks invoked a library function from elsewhere in the code base, while some invoked shell commands, for example to de-duplicate and sort the Named Entity lists. In this case, it is faster for the shell to call a GNU C binary and use the ‘sort’ and ‘uniq’ commands, than to use similar functionality in Python. Using the tasks.py file as a dispatcher, without it containing any processing logic itself, ensured that it remained easy to understand and reason with as the project grew.</w:t>
       </w:r>
     </w:p>
     <w:p/>
@@ -14719,7 +14762,7 @@
 </file>
 
 <file path=customXml/itemProps1.xml><?xml version="1.0" encoding="utf-8"?>
-<ds:datastoreItem xmlns:ds="http://schemas.openxmlformats.org/officeDocument/2006/customXml" ds:itemID="{96B1A223-18D8-9F4F-A084-033AE835161F}">
+<ds:datastoreItem xmlns:ds="http://schemas.openxmlformats.org/officeDocument/2006/customXml" ds:itemID="{47842BA4-0C7D-6D44-BF78-16D9585B451D}">
   <ds:schemaRefs>
     <ds:schemaRef ds:uri="http://schemas.openxmlformats.org/officeDocument/2006/bibliography"/>
   </ds:schemaRefs>

</xml_diff>

<commit_message>
Add JQuery effects to simple-gui, Report write up planning section
</commit_message>
<xml_diff>
--- a/docs/REP_RalphM_CS.docx
+++ b/docs/REP_RalphM_CS.docx
@@ -1934,21 +1934,7 @@
             <w:rStyle w:val="Hyperlink"/>
             <w:noProof/>
           </w:rPr>
-          <w:t>Figure 12 Toy</w:t>
-        </w:r>
-        <w:r>
-          <w:rPr>
-            <w:rStyle w:val="Hyperlink"/>
-            <w:noProof/>
-          </w:rPr>
-          <w:t>V</w:t>
-        </w:r>
-        <w:r>
-          <w:rPr>
-            <w:rStyle w:val="Hyperlink"/>
-            <w:noProof/>
-          </w:rPr>
-          <w:t>2 dataset non-null label accuracy</w:t>
+          <w:t>Figure 12 ToyV2 dataset non-null label accuracy</w:t>
         </w:r>
         <w:r>
           <w:rPr>
@@ -8219,7 +8205,7 @@
         <w:rPr>
           <w:noProof/>
         </w:rPr>
-        <w:object w:dxaOrig="9020" w:dyaOrig="3480" w14:anchorId="2D9E8A62">
+        <w:object w:dxaOrig="9020" w:dyaOrig="3480" w14:anchorId="0721A7F1">
           <v:shapetype id="_x0000_t75" coordsize="21600,21600" o:spt="75" o:preferrelative="t" path="m@4@5l@4@11@9@11@9@5xe" filled="f" stroked="f">
             <v:stroke joinstyle="miter"/>
             <v:formulas>
@@ -8239,10 +8225,10 @@
             <v:path o:extrusionok="f" gradientshapeok="t" o:connecttype="rect"/>
             <o:lock v:ext="edit" aspectratio="t"/>
           </v:shapetype>
-          <v:shape id="_x0000_i1036" type="#_x0000_t75" alt="" style="width:451.2pt;height:174.4pt;mso-width-percent:0;mso-height-percent:0;mso-width-percent:0;mso-height-percent:0" o:ole="">
+          <v:shape id="_x0000_i1036" type="#_x0000_t75" alt="" style="width:451pt;height:174.35pt;mso-width-percent:0;mso-height-percent:0;mso-width-percent:0;mso-height-percent:0" o:ole="">
             <v:imagedata r:id="rId11" o:title=""/>
           </v:shape>
-          <o:OLEObject Type="Embed" ProgID="Word.Document.8" ShapeID="_x0000_i1036" DrawAspect="Content" ObjectID="_1596525244" r:id="rId12">
+          <o:OLEObject Type="Embed" ProgID="Word.Document.8" ShapeID="_x0000_i1036" DrawAspect="Content" ObjectID="_1596530656" r:id="rId12">
             <o:FieldCodes>\s</o:FieldCodes>
           </o:OLEObject>
         </w:object>
@@ -8654,11 +8640,11 @@
         <w:rPr>
           <w:noProof/>
         </w:rPr>
-        <w:object w:dxaOrig="9360" w:dyaOrig="1560" w14:anchorId="5B24D504">
+        <w:object w:dxaOrig="9360" w:dyaOrig="1560" w14:anchorId="6E2AB9F3">
           <v:shape id="_x0000_i1035" type="#_x0000_t75" alt="" style="width:468pt;height:78.4pt;mso-width-percent:0;mso-height-percent:0;mso-width-percent:0;mso-height-percent:0" o:ole="">
             <v:imagedata r:id="rId14" o:title=""/>
           </v:shape>
-          <o:OLEObject Type="Embed" ProgID="Word.Document.12" ShapeID="_x0000_i1035" DrawAspect="Content" ObjectID="_1596525245" r:id="rId15">
+          <o:OLEObject Type="Embed" ProgID="Word.Document.12" ShapeID="_x0000_i1035" DrawAspect="Content" ObjectID="_1596530657" r:id="rId15">
             <o:FieldCodes>\s</o:FieldCodes>
           </o:OLEObject>
         </w:object>
@@ -9070,11 +9056,11 @@
         <w:rPr>
           <w:noProof/>
         </w:rPr>
-        <w:object w:dxaOrig="9020" w:dyaOrig="6400" w14:anchorId="69FED6EB">
+        <w:object w:dxaOrig="9020" w:dyaOrig="6400" w14:anchorId="7A173C5D">
           <v:shape id="_x0000_i1034" type="#_x0000_t75" alt="" style="width:451.2pt;height:320pt;mso-width-percent:0;mso-height-percent:0;mso-width-percent:0;mso-height-percent:0" o:ole="">
             <v:imagedata r:id="rId17" o:title=""/>
           </v:shape>
-          <o:OLEObject Type="Embed" ProgID="Word.Document.12" ShapeID="_x0000_i1034" DrawAspect="Content" ObjectID="_1596525246" r:id="rId18">
+          <o:OLEObject Type="Embed" ProgID="Word.Document.12" ShapeID="_x0000_i1034" DrawAspect="Content" ObjectID="_1596530658" r:id="rId18">
             <o:FieldCodes>\s</o:FieldCodes>
           </o:OLEObject>
         </w:object>
@@ -10495,11 +10481,11 @@
         <w:rPr>
           <w:noProof/>
         </w:rPr>
-        <w:object w:dxaOrig="9020" w:dyaOrig="4700" w14:anchorId="666E1663">
+        <w:object w:dxaOrig="9020" w:dyaOrig="4700" w14:anchorId="6A51124A">
           <v:shape id="_x0000_i1033" type="#_x0000_t75" alt="" style="width:451.2pt;height:235.2pt;mso-width-percent:0;mso-height-percent:0;mso-width-percent:0;mso-height-percent:0" o:ole="">
             <v:imagedata r:id="rId19" o:title=""/>
           </v:shape>
-          <o:OLEObject Type="Embed" ProgID="Word.Document.12" ShapeID="_x0000_i1033" DrawAspect="Content" ObjectID="_1596525247" r:id="rId20">
+          <o:OLEObject Type="Embed" ProgID="Word.Document.12" ShapeID="_x0000_i1033" DrawAspect="Content" ObjectID="_1596530659" r:id="rId20">
             <o:FieldCodes>\s</o:FieldCodes>
           </o:OLEObject>
         </w:object>
@@ -10943,7 +10929,13 @@
         <w:rPr>
           <w:color w:val="000000" w:themeColor="text1"/>
         </w:rPr>
-        <w:t xml:space="preserve"> July, 1944.</w:t>
+        <w:t xml:space="preserve"> July</w:t>
+      </w:r>
+      <w:r>
+        <w:rPr>
+          <w:color w:val="000000" w:themeColor="text1"/>
+        </w:rPr>
+        <w:t xml:space="preserve"> 1944.</w:t>
       </w:r>
     </w:p>
     <w:p>
@@ -10964,11 +10956,11 @@
           <w:noProof/>
           <w:color w:val="000000" w:themeColor="text1"/>
         </w:rPr>
-        <w:object w:dxaOrig="6980" w:dyaOrig="2390" w14:anchorId="53AE1E4F">
+        <w:object w:dxaOrig="6980" w:dyaOrig="2390" w14:anchorId="72D4EF10">
           <v:shape id="_x0000_i1032" type="#_x0000_t75" alt="" style="width:348.8pt;height:119.2pt;mso-width-percent:0;mso-height-percent:0;mso-width-percent:0;mso-height-percent:0" o:ole="">
             <v:imagedata r:id="rId21" o:title=""/>
           </v:shape>
-          <o:OLEObject Type="Embed" ProgID="Word.Document.12" ShapeID="_x0000_i1032" DrawAspect="Content" ObjectID="_1596525248" r:id="rId22">
+          <o:OLEObject Type="Embed" ProgID="Word.Document.12" ShapeID="_x0000_i1032" DrawAspect="Content" ObjectID="_1596530660" r:id="rId22">
             <o:FieldCodes>\s</o:FieldCodes>
           </o:OLEObject>
         </w:object>
@@ -11019,11 +11011,11 @@
         <w:rPr>
           <w:noProof/>
         </w:rPr>
-        <w:object w:dxaOrig="6970" w:dyaOrig="1370" w14:anchorId="38ED5F1B">
+        <w:object w:dxaOrig="6970" w:dyaOrig="1370" w14:anchorId="044E5C7F">
           <v:shape id="_x0000_i1031" type="#_x0000_t75" alt="" style="width:348.8pt;height:68.8pt;mso-width-percent:0;mso-height-percent:0;mso-width-percent:0;mso-height-percent:0" o:ole="">
             <v:imagedata r:id="rId23" o:title=""/>
           </v:shape>
-          <o:OLEObject Type="Embed" ProgID="Word.Document.12" ShapeID="_x0000_i1031" DrawAspect="Content" ObjectID="_1596525249" r:id="rId24">
+          <o:OLEObject Type="Embed" ProgID="Word.Document.12" ShapeID="_x0000_i1031" DrawAspect="Content" ObjectID="_1596530661" r:id="rId24">
             <o:FieldCodes>\s</o:FieldCodes>
           </o:OLEObject>
         </w:object>
@@ -11359,7 +11351,10 @@
         <w:t>]”. To make this user-friendly, we convert this zipped list into text surrounded by markup tags like “&lt;loc&gt;Hull&lt;/loc&gt;”.</w:t>
       </w:r>
       <w:r>
-        <w:t xml:space="preserve"> The function that does this simply keeps track of the current and previous character label and adds NE markers where required – it could easily be changed to add Javascript animation, text colouring or any other desired indicator of Named Entities.</w:t>
+        <w:t xml:space="preserve"> The function that does this simply keeps track of the current and previous character label and</w:t>
+      </w:r>
+      <w:r>
+        <w:t xml:space="preserve"> adds NE markers where required.</w:t>
       </w:r>
     </w:p>
     <w:p/>
@@ -11370,11 +11365,26 @@
       <w:r>
         <w:t>paragraph contents in the page, with the annotated content. The effect is that whenever a user clicks on a paragraph, its NEs are annotated. This second approach was empirically found to have a much better user experience.</w:t>
       </w:r>
+      <w:r>
+        <w:t xml:space="preserve"> Finally, the JQueryUI</w:t>
+      </w:r>
+      <w:r>
+        <w:rPr>
+          <w:rStyle w:val="FootnoteReference"/>
+        </w:rPr>
+        <w:footnoteReference w:id="14"/>
+      </w:r>
+      <w:r>
+        <w:t xml:space="preserve"> “bounce” </w:t>
+      </w:r>
+      <w:r>
+        <w:lastRenderedPageBreak/>
+        <w:t>effect was added to the paragraph text when it was clicked, and element classes with CSS were used to change the text to a blue colour once NE prediction was done, and to remove the click event handler so the user could not predict NEs a second time on the same text.</w:t>
+      </w:r>
     </w:p>
     <w:p/>
     <w:p>
       <w:r>
-        <w:lastRenderedPageBreak/>
         <w:t>As this GUI is very much a stub designed to enable development and demos of the project, no thought was given to the traditional non-functional requirements of performance or security. Performance in particular would be greatly improved with a relational database to index Hansard debates for a particular date, and cached results from the model predictions. Presentation of the UI would be much enhanced by using CSS and Javascript animations to add annotation of Named Entities to the text in the browser, rather than just changing the HTML to add NE tags.</w:t>
       </w:r>
     </w:p>
@@ -11393,49 +11403,567 @@
     <w:p/>
     <w:p>
       <w:r>
-        <w:t>Lack of detail in the plan. Steps missing from plan, actual timeline used</w:t>
-      </w:r>
-      <w:r>
-        <w:t xml:space="preserve"> from worklog</w:t>
+        <w:t>In retrospect, the plan submitted in the Proposal suffered from a critical lack of detail. The complete plan, with its original timelines, is given in</w:t>
+      </w:r>
+      <w:r>
+        <w:t xml:space="preserve"> </w:t>
+      </w:r>
+      <w:r>
+        <w:fldChar w:fldCharType="begin"/>
+      </w:r>
+      <w:r>
+        <w:instrText xml:space="preserve"> REF _Ref522787358 \h </w:instrText>
+      </w:r>
+      <w:r>
+        <w:fldChar w:fldCharType="separate"/>
+      </w:r>
+      <w:r>
+        <w:t xml:space="preserve">Table </w:t>
+      </w:r>
+      <w:r>
+        <w:rPr>
+          <w:noProof/>
+        </w:rPr>
+        <w:t>5</w:t>
+      </w:r>
+      <w:r>
+        <w:fldChar w:fldCharType="end"/>
       </w:r>
       <w:r>
         <w:t>.</w:t>
       </w:r>
       <w:r>
-        <w:t xml:space="preserve"> </w:t>
-      </w:r>
-      <w:r>
-        <w:t xml:space="preserve">Integration is a risk in all IT projects. </w:t>
-      </w:r>
-      <w:r>
-        <w:rPr>
-          <w:b/>
-          <w:color w:val="FF0000"/>
-        </w:rPr>
-        <w:t>Finish</w:t>
-      </w:r>
-    </w:p>
+        <w:t xml:space="preserve"> The original ‘risks and mitigations’ column has been removed as it is not relevant here.</w:t>
+      </w:r>
+    </w:p>
+    <w:p/>
+    <w:p>
+      <w:pPr>
+        <w:pStyle w:val="Caption"/>
+        <w:keepNext/>
+      </w:pPr>
+      <w:bookmarkStart w:id="71" w:name="_Ref522787358"/>
+      <w:r>
+        <w:t xml:space="preserve">Table </w:t>
+      </w:r>
+      <w:r>
+        <w:fldChar w:fldCharType="begin"/>
+      </w:r>
+      <w:r>
+        <w:instrText xml:space="preserve"> SEQ Table \* ARABIC </w:instrText>
+      </w:r>
+      <w:r>
+        <w:fldChar w:fldCharType="separate"/>
+      </w:r>
+      <w:r>
+        <w:rPr>
+          <w:noProof/>
+        </w:rPr>
+        <w:t>5</w:t>
+      </w:r>
+      <w:r>
+        <w:fldChar w:fldCharType="end"/>
+      </w:r>
+      <w:bookmarkEnd w:id="71"/>
+      <w:r>
+        <w:t xml:space="preserve"> Original work plan given in proposal</w:t>
+      </w:r>
+    </w:p>
+    <w:tbl>
+      <w:tblPr>
+        <w:tblStyle w:val="TableGrid"/>
+        <w:tblW w:w="0" w:type="auto"/>
+        <w:tblLook w:val="04A0" w:firstRow="1" w:lastRow="0" w:firstColumn="1" w:lastColumn="0" w:noHBand="0" w:noVBand="1"/>
+      </w:tblPr>
+      <w:tblGrid>
+        <w:gridCol w:w="649"/>
+        <w:gridCol w:w="6434"/>
+        <w:gridCol w:w="1927"/>
+      </w:tblGrid>
+      <w:tr>
+        <w:tc>
+          <w:tcPr>
+            <w:tcW w:w="649" w:type="dxa"/>
+          </w:tcPr>
+          <w:p>
+            <w:pPr>
+              <w:rPr>
+                <w:b/>
+              </w:rPr>
+            </w:pPr>
+            <w:r>
+              <w:rPr>
+                <w:b/>
+              </w:rPr>
+              <w:t>ID</w:t>
+            </w:r>
+          </w:p>
+        </w:tc>
+        <w:tc>
+          <w:tcPr>
+            <w:tcW w:w="6434" w:type="dxa"/>
+          </w:tcPr>
+          <w:p>
+            <w:pPr>
+              <w:rPr>
+                <w:b/>
+              </w:rPr>
+            </w:pPr>
+            <w:r>
+              <w:rPr>
+                <w:b/>
+              </w:rPr>
+              <w:t>Work package</w:t>
+            </w:r>
+          </w:p>
+          <w:p>
+            <w:pPr>
+              <w:rPr>
+                <w:b/>
+              </w:rPr>
+            </w:pPr>
+          </w:p>
+        </w:tc>
+        <w:tc>
+          <w:tcPr>
+            <w:tcW w:w="1927" w:type="dxa"/>
+          </w:tcPr>
+          <w:p>
+            <w:pPr>
+              <w:rPr>
+                <w:b/>
+              </w:rPr>
+            </w:pPr>
+            <w:r>
+              <w:rPr>
+                <w:b/>
+              </w:rPr>
+              <w:t>Target date</w:t>
+            </w:r>
+          </w:p>
+          <w:p>
+            <w:pPr>
+              <w:rPr>
+                <w:b/>
+              </w:rPr>
+            </w:pPr>
+          </w:p>
+        </w:tc>
+      </w:tr>
+      <w:tr>
+        <w:trPr>
+          <w:trHeight w:val="1029"/>
+        </w:trPr>
+        <w:tc>
+          <w:tcPr>
+            <w:tcW w:w="649" w:type="dxa"/>
+          </w:tcPr>
+          <w:p>
+            <w:r>
+              <w:t>1</w:t>
+            </w:r>
+          </w:p>
+        </w:tc>
+        <w:tc>
+          <w:tcPr>
+            <w:tcW w:w="6434" w:type="dxa"/>
+          </w:tcPr>
+          <w:p>
+            <w:r>
+              <w:t>Sourcing and aggregation of data sources for Named Entities of companies, people and places.</w:t>
+            </w:r>
+          </w:p>
+          <w:p/>
+          <w:p>
+            <w:r>
+              <w:t>Preparation of Hansard documents with NEs interpolated into the document using the NE lists aggregated above.</w:t>
+            </w:r>
+          </w:p>
+        </w:tc>
+        <w:tc>
+          <w:tcPr>
+            <w:tcW w:w="1927" w:type="dxa"/>
+          </w:tcPr>
+          <w:p>
+            <w:r>
+              <w:t>End April 2018</w:t>
+            </w:r>
+          </w:p>
+          <w:p/>
+        </w:tc>
+      </w:tr>
+      <w:tr>
+        <w:trPr>
+          <w:trHeight w:val="2143"/>
+        </w:trPr>
+        <w:tc>
+          <w:tcPr>
+            <w:tcW w:w="649" w:type="dxa"/>
+          </w:tcPr>
+          <w:p>
+            <w:r>
+              <w:t>2</w:t>
+            </w:r>
+          </w:p>
+        </w:tc>
+        <w:tc>
+          <w:tcPr>
+            <w:tcW w:w="6434" w:type="dxa"/>
+          </w:tcPr>
+          <w:p>
+            <w:r>
+              <w:t xml:space="preserve">Perform manual validation of above Hansard documents to complete semi-automatic labelled data. </w:t>
+            </w:r>
+          </w:p>
+          <w:p/>
+          <w:p>
+            <w:r>
+              <w:t>Construction of NER learning model BLSTM; integration with and modification of https://github.com/0xnurl/keras_character_based_ner implementation.</w:t>
+            </w:r>
+          </w:p>
+        </w:tc>
+        <w:tc>
+          <w:tcPr>
+            <w:tcW w:w="1927" w:type="dxa"/>
+          </w:tcPr>
+          <w:p>
+            <w:r>
+              <w:t>End May 2018</w:t>
+            </w:r>
+          </w:p>
+        </w:tc>
+      </w:tr>
+      <w:tr>
+        <w:trPr>
+          <w:trHeight w:val="127"/>
+        </w:trPr>
+        <w:tc>
+          <w:tcPr>
+            <w:tcW w:w="649" w:type="dxa"/>
+          </w:tcPr>
+          <w:p>
+            <w:r>
+              <w:t>3</w:t>
+            </w:r>
+          </w:p>
+        </w:tc>
+        <w:tc>
+          <w:tcPr>
+            <w:tcW w:w="6434" w:type="dxa"/>
+          </w:tcPr>
+          <w:p>
+            <w:r>
+              <w:t>Familiarisation with Samtla SLM. Conversion of Hansard into correct format, and loading of Hansard data into Samtla.</w:t>
+            </w:r>
+          </w:p>
+        </w:tc>
+        <w:tc>
+          <w:tcPr>
+            <w:tcW w:w="1927" w:type="dxa"/>
+          </w:tcPr>
+          <w:p>
+            <w:r>
+              <w:t>Mid June 2018</w:t>
+            </w:r>
+          </w:p>
+          <w:p/>
+        </w:tc>
+      </w:tr>
+      <w:tr>
+        <w:trPr>
+          <w:trHeight w:val="557"/>
+        </w:trPr>
+        <w:tc>
+          <w:tcPr>
+            <w:tcW w:w="649" w:type="dxa"/>
+          </w:tcPr>
+          <w:p>
+            <w:r>
+              <w:t>4</w:t>
+            </w:r>
+          </w:p>
+        </w:tc>
+        <w:tc>
+          <w:tcPr>
+            <w:tcW w:w="6434" w:type="dxa"/>
+          </w:tcPr>
+          <w:p>
+            <w:r>
+              <w:t>Familiarisation with Samtla back-end (Python Django) and integration of NER processing with departmental server</w:t>
+            </w:r>
+            <w:r>
+              <w:t>.</w:t>
+            </w:r>
+          </w:p>
+        </w:tc>
+        <w:tc>
+          <w:tcPr>
+            <w:tcW w:w="1927" w:type="dxa"/>
+          </w:tcPr>
+          <w:p>
+            <w:r>
+              <w:t>End June 2018</w:t>
+            </w:r>
+          </w:p>
+          <w:p/>
+        </w:tc>
+      </w:tr>
+      <w:tr>
+        <w:trPr>
+          <w:trHeight w:val="416"/>
+        </w:trPr>
+        <w:tc>
+          <w:tcPr>
+            <w:tcW w:w="649" w:type="dxa"/>
+          </w:tcPr>
+          <w:p>
+            <w:r>
+              <w:t>5</w:t>
+            </w:r>
+          </w:p>
+        </w:tc>
+        <w:tc>
+          <w:tcPr>
+            <w:tcW w:w="6434" w:type="dxa"/>
+          </w:tcPr>
+          <w:p>
+            <w:r>
+              <w:t>Familiarisation with Samtla front-end (Javascript jQuery) and integration of NER visualization.</w:t>
+            </w:r>
+          </w:p>
+          <w:p/>
+        </w:tc>
+        <w:tc>
+          <w:tcPr>
+            <w:tcW w:w="1927" w:type="dxa"/>
+          </w:tcPr>
+          <w:p>
+            <w:r>
+              <w:t>End July 2018</w:t>
+            </w:r>
+          </w:p>
+          <w:p/>
+        </w:tc>
+      </w:tr>
+      <w:tr>
+        <w:trPr>
+          <w:trHeight w:val="74"/>
+        </w:trPr>
+        <w:tc>
+          <w:tcPr>
+            <w:tcW w:w="649" w:type="dxa"/>
+          </w:tcPr>
+          <w:p>
+            <w:r>
+              <w:t>6</w:t>
+            </w:r>
+          </w:p>
+        </w:tc>
+        <w:tc>
+          <w:tcPr>
+            <w:tcW w:w="6434" w:type="dxa"/>
+          </w:tcPr>
+          <w:p>
+            <w:r>
+              <w:t>Evaluation of Samtla Char-NER system using k-fold cross-validation techniques.</w:t>
+            </w:r>
+          </w:p>
+          <w:p/>
+        </w:tc>
+        <w:tc>
+          <w:tcPr>
+            <w:tcW w:w="1927" w:type="dxa"/>
+          </w:tcPr>
+          <w:p>
+            <w:r>
+              <w:t>End August 2018</w:t>
+            </w:r>
+          </w:p>
+          <w:p/>
+        </w:tc>
+      </w:tr>
+      <w:tr>
+        <w:trPr>
+          <w:trHeight w:val="89"/>
+        </w:trPr>
+        <w:tc>
+          <w:tcPr>
+            <w:tcW w:w="649" w:type="dxa"/>
+          </w:tcPr>
+          <w:p>
+            <w:r>
+              <w:t>7</w:t>
+            </w:r>
+          </w:p>
+        </w:tc>
+        <w:tc>
+          <w:tcPr>
+            <w:tcW w:w="6434" w:type="dxa"/>
+          </w:tcPr>
+          <w:p>
+            <w:r>
+              <w:t>Finalise write-up into report</w:t>
+            </w:r>
+            <w:r>
+              <w:t>.</w:t>
+            </w:r>
+          </w:p>
+        </w:tc>
+        <w:tc>
+          <w:tcPr>
+            <w:tcW w:w="1927" w:type="dxa"/>
+          </w:tcPr>
+          <w:p>
+            <w:r>
+              <w:t>Before 17th Sept 2018</w:t>
+            </w:r>
+          </w:p>
+        </w:tc>
+      </w:tr>
+    </w:tbl>
+    <w:p/>
+    <w:p>
+      <w:r>
+        <w:lastRenderedPageBreak/>
+        <w:t>The actual time spent on each work package up to and including 23</w:t>
+      </w:r>
+      <w:r>
+        <w:rPr>
+          <w:vertAlign w:val="superscript"/>
+        </w:rPr>
+        <w:t>rd</w:t>
+      </w:r>
+      <w:r>
+        <w:t xml:space="preserve"> August is shown in </w:t>
+      </w:r>
+    </w:p>
+    <w:p>
+      <w:r>
+        <w:fldChar w:fldCharType="begin"/>
+      </w:r>
+      <w:r>
+        <w:instrText xml:space="preserve"> REF _Ref522787939 \h </w:instrText>
+      </w:r>
+      <w:r>
+        <w:fldChar w:fldCharType="separate"/>
+      </w:r>
+      <w:r>
+        <w:t xml:space="preserve">Figure </w:t>
+      </w:r>
+      <w:r>
+        <w:rPr>
+          <w:noProof/>
+        </w:rPr>
+        <w:t>7</w:t>
+      </w:r>
+      <w:r>
+        <w:fldChar w:fldCharType="end"/>
+      </w:r>
+      <w:r>
+        <w:t xml:space="preserve">. </w:t>
+      </w:r>
+    </w:p>
+    <w:p/>
+    <w:p>
+      <w:pPr>
+        <w:keepNext/>
+      </w:pPr>
+      <w:r>
+        <w:rPr>
+          <w:noProof/>
+        </w:rPr>
+        <w:drawing>
+          <wp:inline distT="0" distB="0" distL="0" distR="0" wp14:anchorId="39862D2B" wp14:editId="71BD36DF">
+            <wp:extent cx="5651500" cy="3384550"/>
+            <wp:effectExtent l="0" t="0" r="12700" b="6350"/>
+            <wp:docPr id="42" name="Chart 42">
+              <a:extLst xmlns:a="http://schemas.openxmlformats.org/drawingml/2006/main">
+                <a:ext uri="{FF2B5EF4-FFF2-40B4-BE49-F238E27FC236}">
+                  <a16:creationId xmlns:a16="http://schemas.microsoft.com/office/drawing/2014/main" id="{D796AB21-91F5-4445-B8C5-ECAE01588707}"/>
+                </a:ext>
+              </a:extLst>
+            </wp:docPr>
+            <wp:cNvGraphicFramePr/>
+            <a:graphic xmlns:a="http://schemas.openxmlformats.org/drawingml/2006/main">
+              <a:graphicData uri="http://schemas.openxmlformats.org/drawingml/2006/chart">
+                <c:chart xmlns:c="http://schemas.openxmlformats.org/drawingml/2006/chart" xmlns:r="http://schemas.openxmlformats.org/officeDocument/2006/relationships" r:id="rId26"/>
+              </a:graphicData>
+            </a:graphic>
+          </wp:inline>
+        </w:drawing>
+      </w:r>
+    </w:p>
+    <w:p>
+      <w:pPr>
+        <w:pStyle w:val="Caption"/>
+      </w:pPr>
+      <w:bookmarkStart w:id="72" w:name="_Ref522787939"/>
+      <w:r>
+        <w:t xml:space="preserve">Figure </w:t>
+      </w:r>
+      <w:r>
+        <w:fldChar w:fldCharType="begin"/>
+      </w:r>
+      <w:r>
+        <w:instrText xml:space="preserve"> SEQ Figure \* ARABIC </w:instrText>
+      </w:r>
+      <w:r>
+        <w:fldChar w:fldCharType="separate"/>
+      </w:r>
+      <w:r>
+        <w:rPr>
+          <w:noProof/>
+        </w:rPr>
+        <w:t>7</w:t>
+      </w:r>
+      <w:r>
+        <w:fldChar w:fldCharType="end"/>
+      </w:r>
+      <w:bookmarkEnd w:id="72"/>
+      <w:r>
+        <w:t xml:space="preserve"> Actual time spent on each work package of project</w:t>
+      </w:r>
+    </w:p>
+    <w:p/>
+    <w:p>
+      <w:r>
+        <w:t xml:space="preserve">There are some immediately obvious conclusions from the comparison: the dots (which show actual days worked on the project) make it clear that work only back in earnest once the exam period was over. Planning to do a significant amount of work during exams was foolhardy; the plan had a lack of detail. In particular, Work Packages 1 and 2, concerning the preprocessing/labelling of data, and training of the model, comprised a huge amount of work and should </w:t>
+      </w:r>
+      <w:r>
+        <w:t>have been several work packages;</w:t>
+      </w:r>
+      <w:r>
+        <w:t xml:space="preserve"> Steps 3 and 4, integration with Samtla, barely required any work once the heavy lifting of NE prediction was done – a 12-line Javascript file was all that was needed to get prediction working, and Dr Martyn Harris was able to load the Hansard texts in</w:t>
+      </w:r>
+      <w:r>
+        <w:t xml:space="preserve">to Samtla himself using scripts; Having a separate work package for writing up the report was not wise, as it turned out that the report had to be written in parallel with the work in order </w:t>
+      </w:r>
+      <w:r>
+        <w:t>for the detail to be remembered; Finally, the work packages were not sequential, as had originally been envisaged – the graph demonstrates the leaping back-and-forth between different parts of the work.</w:t>
+      </w:r>
+    </w:p>
+    <w:p/>
     <w:p>
       <w:pPr>
         <w:pStyle w:val="Heading1"/>
       </w:pPr>
-      <w:bookmarkStart w:id="71" w:name="_Toc522737885"/>
+      <w:bookmarkStart w:id="73" w:name="_Toc522737885"/>
       <w:r>
         <w:t>Testing</w:t>
       </w:r>
-      <w:bookmarkEnd w:id="71"/>
+      <w:bookmarkEnd w:id="73"/>
     </w:p>
     <w:p>
       <w:pPr>
         <w:pStyle w:val="Heading2"/>
       </w:pPr>
-      <w:bookmarkStart w:id="72" w:name="_Ref521568905"/>
-      <w:bookmarkStart w:id="73" w:name="_Toc522737886"/>
+      <w:bookmarkStart w:id="74" w:name="_Ref521568905"/>
+      <w:bookmarkStart w:id="75" w:name="_Toc522737886"/>
       <w:r>
         <w:t>Unit testing</w:t>
       </w:r>
-      <w:bookmarkEnd w:id="72"/>
-      <w:bookmarkEnd w:id="73"/>
+      <w:bookmarkEnd w:id="74"/>
+      <w:bookmarkEnd w:id="75"/>
     </w:p>
     <w:p/>
     <w:p>
@@ -11446,7 +11974,11 @@
         <w:t xml:space="preserve"> In this project, most of the main functions used did not return values directly to the caller, but wrote values out to disk, either as text files, as binary Python pickled data, or as Keras h5 database-files.</w:t>
       </w:r>
       <w:r>
-        <w:t xml:space="preserve"> Similarly, many functions expected their input to be a path to a file on disk, from which they would read either text or binary data to continue processing. This approach was taken to support the ‘pipeline’ concept outlined in section </w:t>
+        <w:t xml:space="preserve"> Similarly, many functions expected their input to be a path to a file on disk, </w:t>
+      </w:r>
+      <w:r>
+        <w:lastRenderedPageBreak/>
+        <w:t xml:space="preserve">from which they would read either text or binary data to continue processing. This approach was taken to support the ‘pipeline’ concept outlined in section </w:t>
       </w:r>
       <w:r>
         <w:fldChar w:fldCharType="begin"/>
@@ -11479,7 +12011,7 @@
         <w:rPr>
           <w:rStyle w:val="FootnoteReference"/>
         </w:rPr>
-        <w:footnoteReference w:id="14"/>
+        <w:footnoteReference w:id="15"/>
       </w:r>
       <w:r>
         <w:t xml:space="preserve"> was used to create a fake filesystem in the context of the unit test. Then the function was run, and the dummy file on the fake file-system was then examined to ensure it had the expected context. Given Pyfakefs’ native integration with Pytest, the written tests do not have to bear </w:t>
@@ -11561,8 +12093,8 @@
       </w:r>
     </w:p>
     <w:p/>
-    <w:bookmarkStart w:id="74" w:name="_MON_1596479284"/>
-    <w:bookmarkEnd w:id="74"/>
+    <w:bookmarkStart w:id="76" w:name="_MON_1596479284"/>
+    <w:bookmarkEnd w:id="76"/>
     <w:p>
       <w:pPr>
         <w:keepNext/>
@@ -11571,11 +12103,11 @@
         <w:rPr>
           <w:noProof/>
         </w:rPr>
-        <w:object w:dxaOrig="6970" w:dyaOrig="1430" w14:anchorId="378548AB">
+        <w:object w:dxaOrig="6970" w:dyaOrig="1430" w14:anchorId="20122BDD">
           <v:shape id="_x0000_i1030" type="#_x0000_t75" alt="" style="width:348.8pt;height:71.2pt;mso-width-percent:0;mso-height-percent:0;mso-width-percent:0;mso-height-percent:0" o:ole="">
-            <v:imagedata r:id="rId26" o:title=""/>
+            <v:imagedata r:id="rId27" o:title=""/>
           </v:shape>
-          <o:OLEObject Type="Embed" ProgID="Word.Document.12" ShapeID="_x0000_i1030" DrawAspect="Content" ObjectID="_1596525250" r:id="rId27">
+          <o:OLEObject Type="Embed" ProgID="Word.Document.12" ShapeID="_x0000_i1030" DrawAspect="Content" ObjectID="_1596530662" r:id="rId28">
             <o:FieldCodes>\s</o:FieldCodes>
           </o:OLEObject>
         </w:object>
@@ -11585,8 +12117,8 @@
       <w:pPr>
         <w:pStyle w:val="Caption"/>
       </w:pPr>
-      <w:bookmarkStart w:id="75" w:name="_Ref522279574"/>
-      <w:bookmarkStart w:id="76" w:name="_Toc522734929"/>
+      <w:bookmarkStart w:id="77" w:name="_Ref522279574"/>
+      <w:bookmarkStart w:id="78" w:name="_Toc522734929"/>
       <w:r>
         <w:t xml:space="preserve">Code Snippet </w:t>
       </w:r>
@@ -11620,24 +12152,24 @@
         </w:rPr>
         <w:fldChar w:fldCharType="end"/>
       </w:r>
-      <w:bookmarkEnd w:id="75"/>
+      <w:bookmarkEnd w:id="77"/>
       <w:r>
         <w:t xml:space="preserve"> a regular Pytest unit test</w:t>
       </w:r>
-      <w:bookmarkEnd w:id="76"/>
-    </w:p>
-    <w:bookmarkStart w:id="77" w:name="_MON_1596479304"/>
-    <w:bookmarkEnd w:id="77"/>
-    <w:p>
-      <w:r>
-        <w:rPr>
-          <w:noProof/>
-        </w:rPr>
-        <w:object w:dxaOrig="6980" w:dyaOrig="3910" w14:anchorId="1102034B">
+      <w:bookmarkEnd w:id="78"/>
+    </w:p>
+    <w:bookmarkStart w:id="79" w:name="_MON_1596479304"/>
+    <w:bookmarkEnd w:id="79"/>
+    <w:p>
+      <w:r>
+        <w:rPr>
+          <w:noProof/>
+        </w:rPr>
+        <w:object w:dxaOrig="6980" w:dyaOrig="3910" w14:anchorId="61AFA2BC">
           <v:shape id="_x0000_i1029" type="#_x0000_t75" alt="" style="width:348.8pt;height:196pt;mso-width-percent:0;mso-height-percent:0;mso-width-percent:0;mso-height-percent:0" o:ole="">
-            <v:imagedata r:id="rId28" o:title=""/>
+            <v:imagedata r:id="rId29" o:title=""/>
           </v:shape>
-          <o:OLEObject Type="Embed" ProgID="Word.Document.12" ShapeID="_x0000_i1029" DrawAspect="Content" ObjectID="_1596525251" r:id="rId29">
+          <o:OLEObject Type="Embed" ProgID="Word.Document.12" ShapeID="_x0000_i1029" DrawAspect="Content" ObjectID="_1596530663" r:id="rId30">
             <o:FieldCodes>\s</o:FieldCodes>
           </o:OLEObject>
         </w:object>
@@ -11647,8 +12179,8 @@
       <w:pPr>
         <w:pStyle w:val="Caption"/>
       </w:pPr>
-      <w:bookmarkStart w:id="78" w:name="_Ref522279575"/>
-      <w:bookmarkStart w:id="79" w:name="_Toc522734930"/>
+      <w:bookmarkStart w:id="80" w:name="_Ref522279575"/>
+      <w:bookmarkStart w:id="81" w:name="_Toc522734930"/>
       <w:r>
         <w:t xml:space="preserve">Code Snippet </w:t>
       </w:r>
@@ -11682,25 +12214,25 @@
         </w:rPr>
         <w:fldChar w:fldCharType="end"/>
       </w:r>
-      <w:bookmarkEnd w:id="78"/>
+      <w:bookmarkEnd w:id="80"/>
       <w:r>
         <w:t xml:space="preserve"> A Pyfakefs Pytest unit test</w:t>
       </w:r>
-      <w:bookmarkEnd w:id="79"/>
+      <w:bookmarkEnd w:id="81"/>
     </w:p>
     <w:p/>
     <w:p>
       <w:pPr>
         <w:pStyle w:val="Heading2"/>
       </w:pPr>
-      <w:bookmarkStart w:id="80" w:name="_Toc522737887"/>
+      <w:bookmarkStart w:id="82" w:name="_Toc522737887"/>
       <w:r>
         <w:t>Model</w:t>
       </w:r>
       <w:r>
         <w:t xml:space="preserve"> evaluation</w:t>
       </w:r>
-      <w:bookmarkEnd w:id="80"/>
+      <w:bookmarkEnd w:id="82"/>
     </w:p>
     <w:p/>
     <w:p>
@@ -11717,7 +12249,11 @@
         <w:t xml:space="preserve">. Of course, the labelled data used to fit the model was </w:t>
       </w:r>
       <w:r>
-        <w:t xml:space="preserve">both limited by the contents of its data sources, and by the non-human manner of the labelling </w:t>
+        <w:t xml:space="preserve">both limited by the contents of its data sources, and by the </w:t>
+      </w:r>
+      <w:r>
+        <w:lastRenderedPageBreak/>
+        <w:t xml:space="preserve">non-human manner of the labelling </w:t>
       </w:r>
       <w:r>
         <w:t xml:space="preserve">– the labels were ‘interpolated’ </w:t>
@@ -11786,8 +12322,8 @@
         <w:pStyle w:val="Caption"/>
         <w:keepNext/>
       </w:pPr>
-      <w:bookmarkStart w:id="81" w:name="_Ref522298476"/>
-      <w:bookmarkStart w:id="82" w:name="_Toc522734820"/>
+      <w:bookmarkStart w:id="83" w:name="_Ref522298476"/>
+      <w:bookmarkStart w:id="84" w:name="_Toc522734820"/>
       <w:r>
         <w:t xml:space="preserve">Table </w:t>
       </w:r>
@@ -11813,7 +12349,7 @@
         <w:rPr>
           <w:noProof/>
         </w:rPr>
-        <w:t>5</w:t>
+        <w:t>6</w:t>
       </w:r>
       <w:r>
         <w:rPr>
@@ -11821,11 +12357,11 @@
         </w:rPr>
         <w:fldChar w:fldCharType="end"/>
       </w:r>
-      <w:bookmarkEnd w:id="81"/>
+      <w:bookmarkEnd w:id="83"/>
       <w:r>
         <w:t xml:space="preserve"> Model datasets used</w:t>
       </w:r>
-      <w:bookmarkEnd w:id="82"/>
+      <w:bookmarkEnd w:id="84"/>
     </w:p>
     <w:tbl>
       <w:tblPr>
@@ -12136,8 +12672,6 @@
             <w:r>
               <w:t>5</w:t>
             </w:r>
-            <w:bookmarkStart w:id="83" w:name="_GoBack"/>
-            <w:bookmarkEnd w:id="83"/>
             <w:r>
               <w:t>00</w:t>
             </w:r>
@@ -12196,11 +12730,11 @@
       <w:pPr>
         <w:pStyle w:val="Heading2"/>
       </w:pPr>
-      <w:bookmarkStart w:id="84" w:name="_Toc522737888"/>
+      <w:bookmarkStart w:id="85" w:name="_Toc522737888"/>
       <w:r>
         <w:t>Baseline results</w:t>
       </w:r>
-      <w:bookmarkEnd w:id="84"/>
+      <w:bookmarkEnd w:id="85"/>
     </w:p>
     <w:p>
       <w:pPr>
@@ -12220,14 +12754,7 @@
         <w:rPr>
           <w:color w:val="000000" w:themeColor="text1"/>
         </w:rPr>
-        <w:t xml:space="preserve">When evaluation any model it makes sense to first calculate the score of the common-sense baseline. In a Named Entity task where Null is the most frequent label, the obvious baseline </w:t>
-      </w:r>
-      <w:r>
-        <w:rPr>
-          <w:color w:val="000000" w:themeColor="text1"/>
-        </w:rPr>
-        <w:lastRenderedPageBreak/>
-        <w:t>is to declare every word as Null, i.e. not a Named Entity. Of course, in practice such a classifier is useless. However, in terms of pure accuracy, it gains quite high results.</w:t>
+        <w:t>When evaluation any model it makes sense to first calculate the score of the common-sense baseline. In a Named Entity task where Null is the most frequent label, the obvious baseline is to declare every word as Null, i.e. not a Named Entity. Of course, in practice such a classifier is useless. However, in terms of pure accuracy, it gains quite high results.</w:t>
       </w:r>
       <w:r>
         <w:rPr>
@@ -12283,11 +12810,11 @@
       <w:pPr>
         <w:pStyle w:val="Heading3"/>
       </w:pPr>
-      <w:bookmarkStart w:id="85" w:name="_Toc522737889"/>
+      <w:bookmarkStart w:id="86" w:name="_Toc522737889"/>
       <w:r>
         <w:t>The ‘mini’ dataset</w:t>
       </w:r>
-      <w:bookmarkEnd w:id="85"/>
+      <w:bookmarkEnd w:id="86"/>
     </w:p>
     <w:p/>
     <w:p>
@@ -12340,6 +12867,7 @@
     <w:p/>
     <w:p>
       <w:r>
+        <w:lastRenderedPageBreak/>
         <w:t>Attempts to ‘predict’ using the mini dataset also matched this observation. The model has a marked preference for the NULL label</w:t>
       </w:r>
       <w:r>
@@ -12370,7 +12898,7 @@
                     <pic:cNvPicPr/>
                   </pic:nvPicPr>
                   <pic:blipFill>
-                    <a:blip r:embed="rId30">
+                    <a:blip r:embed="rId31">
                       <a:extLst>
                         <a:ext uri="{28A0092B-C50C-407E-A947-70E740481C1C}">
                           <a14:useLocalDpi xmlns:a14="http://schemas.microsoft.com/office/drawing/2010/main" val="0"/>
@@ -12401,7 +12929,7 @@
       <w:pPr>
         <w:pStyle w:val="Caption"/>
       </w:pPr>
-      <w:bookmarkStart w:id="86" w:name="_Toc522734800"/>
+      <w:bookmarkStart w:id="87" w:name="_Toc522734800"/>
       <w:r>
         <w:t xml:space="preserve">Figure </w:t>
       </w:r>
@@ -12427,7 +12955,7 @@
         <w:rPr>
           <w:noProof/>
         </w:rPr>
-        <w:t>7</w:t>
+        <w:t>8</w:t>
       </w:r>
       <w:r>
         <w:rPr>
@@ -12438,7 +12966,7 @@
       <w:r>
         <w:t xml:space="preserve"> Mini dataset accuracy</w:t>
       </w:r>
-      <w:bookmarkEnd w:id="86"/>
+      <w:bookmarkEnd w:id="87"/>
     </w:p>
     <w:p>
       <w:pPr>
@@ -12448,7 +12976,6 @@
         <w:rPr>
           <w:noProof/>
         </w:rPr>
-        <w:lastRenderedPageBreak/>
         <w:drawing>
           <wp:inline distT="0" distB="0" distL="0" distR="0" wp14:anchorId="71A983A4" wp14:editId="45C3A2AC">
             <wp:extent cx="3342773" cy="2507080"/>
@@ -12465,7 +12992,7 @@
                     <pic:cNvPicPr/>
                   </pic:nvPicPr>
                   <pic:blipFill>
-                    <a:blip r:embed="rId31">
+                    <a:blip r:embed="rId32">
                       <a:extLst>
                         <a:ext uri="{28A0092B-C50C-407E-A947-70E740481C1C}">
                           <a14:useLocalDpi xmlns:a14="http://schemas.microsoft.com/office/drawing/2010/main" val="0"/>
@@ -12496,7 +13023,7 @@
       <w:pPr>
         <w:pStyle w:val="Caption"/>
       </w:pPr>
-      <w:bookmarkStart w:id="87" w:name="_Toc522734801"/>
+      <w:bookmarkStart w:id="88" w:name="_Toc522734801"/>
       <w:r>
         <w:t xml:space="preserve">Figure </w:t>
       </w:r>
@@ -12522,7 +13049,7 @@
         <w:rPr>
           <w:noProof/>
         </w:rPr>
-        <w:t>8</w:t>
+        <w:t>9</w:t>
       </w:r>
       <w:r>
         <w:rPr>
@@ -12533,7 +13060,7 @@
       <w:r>
         <w:t xml:space="preserve"> Mini dataset loss</w:t>
       </w:r>
-      <w:bookmarkEnd w:id="87"/>
+      <w:bookmarkEnd w:id="88"/>
     </w:p>
     <w:p>
       <w:pPr>
@@ -12559,7 +13086,7 @@
                     <pic:cNvPicPr/>
                   </pic:nvPicPr>
                   <pic:blipFill>
-                    <a:blip r:embed="rId32">
+                    <a:blip r:embed="rId33">
                       <a:extLst>
                         <a:ext uri="{28A0092B-C50C-407E-A947-70E740481C1C}">
                           <a14:useLocalDpi xmlns:a14="http://schemas.microsoft.com/office/drawing/2010/main" val="0"/>
@@ -12590,7 +13117,7 @@
       <w:pPr>
         <w:pStyle w:val="Caption"/>
       </w:pPr>
-      <w:bookmarkStart w:id="88" w:name="_Toc522734802"/>
+      <w:bookmarkStart w:id="89" w:name="_Toc522734802"/>
       <w:r>
         <w:t xml:space="preserve">Figure </w:t>
       </w:r>
@@ -12616,7 +13143,7 @@
         <w:rPr>
           <w:noProof/>
         </w:rPr>
-        <w:t>9</w:t>
+        <w:t>10</w:t>
       </w:r>
       <w:r>
         <w:rPr>
@@ -12627,23 +13154,23 @@
       <w:r>
         <w:t xml:space="preserve"> Mini dataset non null label accuracy</w:t>
       </w:r>
-      <w:bookmarkEnd w:id="88"/>
+      <w:bookmarkEnd w:id="89"/>
     </w:p>
     <w:p/>
     <w:p>
       <w:pPr>
         <w:pStyle w:val="Heading3"/>
       </w:pPr>
-      <w:bookmarkStart w:id="89" w:name="_Ref521576975"/>
-      <w:bookmarkStart w:id="90" w:name="_Toc522737890"/>
+      <w:bookmarkStart w:id="90" w:name="_Ref521576975"/>
+      <w:bookmarkStart w:id="91" w:name="_Toc522737890"/>
       <w:r>
         <w:t>The ‘toy’ dataset</w:t>
       </w:r>
-      <w:bookmarkEnd w:id="89"/>
+      <w:bookmarkEnd w:id="90"/>
       <w:r>
         <w:t>, version 1</w:t>
       </w:r>
-      <w:bookmarkEnd w:id="90"/>
+      <w:bookmarkEnd w:id="91"/>
     </w:p>
     <w:p/>
     <w:p>
@@ -12672,7 +13199,6 @@
           <w:noProof/>
           <w:color w:val="000000" w:themeColor="text1"/>
         </w:rPr>
-        <w:lastRenderedPageBreak/>
         <w:drawing>
           <wp:inline distT="0" distB="0" distL="0" distR="0" wp14:anchorId="179DDA85" wp14:editId="1DD4D824">
             <wp:extent cx="3517188" cy="2637891"/>
@@ -12689,7 +13215,7 @@
                     <pic:cNvPicPr/>
                   </pic:nvPicPr>
                   <pic:blipFill>
-                    <a:blip r:embed="rId33">
+                    <a:blip r:embed="rId34">
                       <a:extLst>
                         <a:ext uri="{28A0092B-C50C-407E-A947-70E740481C1C}">
                           <a14:useLocalDpi xmlns:a14="http://schemas.microsoft.com/office/drawing/2010/main" val="0"/>
@@ -12720,8 +13246,8 @@
       <w:pPr>
         <w:pStyle w:val="Caption"/>
       </w:pPr>
-      <w:bookmarkStart w:id="91" w:name="_Ref522354845"/>
-      <w:bookmarkStart w:id="92" w:name="_Toc522734803"/>
+      <w:bookmarkStart w:id="92" w:name="_Ref522354845"/>
+      <w:bookmarkStart w:id="93" w:name="_Toc522734803"/>
       <w:r>
         <w:t xml:space="preserve">Figure </w:t>
       </w:r>
@@ -12747,7 +13273,7 @@
         <w:rPr>
           <w:noProof/>
         </w:rPr>
-        <w:t>10</w:t>
+        <w:t>11</w:t>
       </w:r>
       <w:r>
         <w:rPr>
@@ -12755,11 +13281,11 @@
         </w:rPr>
         <w:fldChar w:fldCharType="end"/>
       </w:r>
-      <w:bookmarkEnd w:id="91"/>
+      <w:bookmarkEnd w:id="92"/>
       <w:r>
         <w:t xml:space="preserve"> Toy dataset NaN validation accuracy</w:t>
       </w:r>
-      <w:bookmarkEnd w:id="92"/>
+      <w:bookmarkEnd w:id="93"/>
     </w:p>
     <w:p>
       <w:pPr>
@@ -12797,7 +13323,7 @@
                     <pic:cNvPicPr/>
                   </pic:nvPicPr>
                   <pic:blipFill>
-                    <a:blip r:embed="rId34">
+                    <a:blip r:embed="rId35">
                       <a:extLst>
                         <a:ext uri="{28A0092B-C50C-407E-A947-70E740481C1C}">
                           <a14:useLocalDpi xmlns:a14="http://schemas.microsoft.com/office/drawing/2010/main" val="0"/>
@@ -12828,8 +13354,8 @@
       <w:pPr>
         <w:pStyle w:val="Caption"/>
       </w:pPr>
-      <w:bookmarkStart w:id="93" w:name="_Ref522354846"/>
-      <w:bookmarkStart w:id="94" w:name="_Toc522734804"/>
+      <w:bookmarkStart w:id="94" w:name="_Ref522354846"/>
+      <w:bookmarkStart w:id="95" w:name="_Toc522734804"/>
       <w:r>
         <w:t xml:space="preserve">Figure </w:t>
       </w:r>
@@ -12855,7 +13381,7 @@
         <w:rPr>
           <w:noProof/>
         </w:rPr>
-        <w:t>11</w:t>
+        <w:t>12</w:t>
       </w:r>
       <w:r>
         <w:rPr>
@@ -12863,11 +13389,11 @@
         </w:rPr>
         <w:fldChar w:fldCharType="end"/>
       </w:r>
-      <w:bookmarkEnd w:id="93"/>
+      <w:bookmarkEnd w:id="94"/>
       <w:r>
         <w:t xml:space="preserve"> Toy dataset NaN validation loss</w:t>
       </w:r>
-      <w:bookmarkEnd w:id="94"/>
+      <w:bookmarkEnd w:id="95"/>
     </w:p>
     <w:p>
       <w:pPr>
@@ -12889,6 +13415,7 @@
           <w:noProof/>
           <w:color w:val="000000" w:themeColor="text1"/>
         </w:rPr>
+        <w:lastRenderedPageBreak/>
         <w:drawing>
           <wp:inline distT="0" distB="0" distL="0" distR="0" wp14:anchorId="5B816C8F" wp14:editId="0F2EA429">
             <wp:extent cx="3323483" cy="2492612"/>
@@ -12905,7 +13432,7 @@
                     <pic:cNvPicPr/>
                   </pic:nvPicPr>
                   <pic:blipFill>
-                    <a:blip r:embed="rId35">
+                    <a:blip r:embed="rId36">
                       <a:extLst>
                         <a:ext uri="{28A0092B-C50C-407E-A947-70E740481C1C}">
                           <a14:useLocalDpi xmlns:a14="http://schemas.microsoft.com/office/drawing/2010/main" val="0"/>
@@ -12939,8 +13466,8 @@
           <w:color w:val="000000" w:themeColor="text1"/>
         </w:rPr>
       </w:pPr>
-      <w:bookmarkStart w:id="95" w:name="_Ref522354847"/>
-      <w:bookmarkStart w:id="96" w:name="_Toc522734805"/>
+      <w:bookmarkStart w:id="96" w:name="_Ref522354847"/>
+      <w:bookmarkStart w:id="97" w:name="_Toc522734805"/>
       <w:r>
         <w:t xml:space="preserve">Figure </w:t>
       </w:r>
@@ -12966,7 +13493,7 @@
         <w:rPr>
           <w:noProof/>
         </w:rPr>
-        <w:t>12</w:t>
+        <w:t>13</w:t>
       </w:r>
       <w:r>
         <w:rPr>
@@ -12974,11 +13501,254 @@
         </w:rPr>
         <w:fldChar w:fldCharType="end"/>
       </w:r>
-      <w:bookmarkEnd w:id="95"/>
+      <w:bookmarkEnd w:id="96"/>
       <w:r>
         <w:t xml:space="preserve"> Toy Dataset NaN Validation Non-Null Label Accuracy</w:t>
       </w:r>
-      <w:bookmarkEnd w:id="96"/>
+      <w:bookmarkEnd w:id="97"/>
+    </w:p>
+    <w:p>
+      <w:pPr>
+        <w:rPr>
+          <w:color w:val="000000" w:themeColor="text1"/>
+        </w:rPr>
+      </w:pPr>
+      <w:r>
+        <w:rPr>
+          <w:color w:val="000000" w:themeColor="text1"/>
+        </w:rPr>
+        <w:t>T</w:t>
+      </w:r>
+      <w:r>
+        <w:rPr>
+          <w:color w:val="000000" w:themeColor="text1"/>
+        </w:rPr>
+        <w:t>he</w:t>
+      </w:r>
+      <w:bookmarkStart w:id="98" w:name="_GoBack"/>
+      <w:bookmarkEnd w:id="98"/>
+      <w:r>
+        <w:rPr>
+          <w:color w:val="000000" w:themeColor="text1"/>
+        </w:rPr>
+        <w:t xml:space="preserve"> graphs above d</w:t>
+      </w:r>
+      <w:r>
+        <w:rPr>
+          <w:color w:val="000000" w:themeColor="text1"/>
+        </w:rPr>
+        <w:t>o not show validation accuracy. This is because of a bug encountered with the Toy dataset, where after each epoch, evaluation done against the ‘dev’ dataset leads to a result of NaN (Not a Number). Because of this bug, it was not possible to track the model’s performance on a dataset other than ‘train’ during the fitting process, and hence impossible to detect and avoid overfitting.</w:t>
+      </w:r>
+      <w:r>
+        <w:rPr>
+          <w:color w:val="000000" w:themeColor="text1"/>
+        </w:rPr>
+        <w:t xml:space="preserve"> This was also the reason why the model originally stopped training after two epochs – the Keras EarlyStopping callback was called after two epochs with no improvement in the validation score. In order to train for more </w:t>
+      </w:r>
+      <w:r>
+        <w:rPr>
+          <w:color w:val="000000" w:themeColor="text1"/>
+        </w:rPr>
+        <w:t>epochs, the EarlyStopping configuration</w:t>
+      </w:r>
+      <w:r>
+        <w:rPr>
+          <w:color w:val="000000" w:themeColor="text1"/>
+        </w:rPr>
+        <w:t xml:space="preserve"> had to be removed from the model.</w:t>
+      </w:r>
+      <w:r>
+        <w:rPr>
+          <w:color w:val="000000" w:themeColor="text1"/>
+        </w:rPr>
+        <w:t xml:space="preserve"> </w:t>
+      </w:r>
+    </w:p>
+    <w:p>
+      <w:pPr>
+        <w:rPr>
+          <w:color w:val="000000" w:themeColor="text1"/>
+        </w:rPr>
+      </w:pPr>
+    </w:p>
+    <w:p>
+      <w:pPr>
+        <w:rPr>
+          <w:color w:val="000000" w:themeColor="text1"/>
+        </w:rPr>
+      </w:pPr>
+      <w:r>
+        <w:rPr>
+          <w:color w:val="000000" w:themeColor="text1"/>
+        </w:rPr>
+        <w:t>While attempting to fix the NaN validation problem, t</w:t>
+      </w:r>
+      <w:r>
+        <w:rPr>
+          <w:color w:val="000000" w:themeColor="text1"/>
+        </w:rPr>
+        <w:t>he NumPy arrays used</w:t>
+      </w:r>
+      <w:r>
+        <w:rPr>
+          <w:color w:val="000000" w:themeColor="text1"/>
+        </w:rPr>
+        <w:t xml:space="preserve"> in all datasets</w:t>
+      </w:r>
+      <w:r>
+        <w:rPr>
+          <w:color w:val="000000" w:themeColor="text1"/>
+        </w:rPr>
+        <w:t xml:space="preserve"> were searched for NaN value</w:t>
+      </w:r>
+      <w:r>
+        <w:rPr>
+          <w:color w:val="000000" w:themeColor="text1"/>
+        </w:rPr>
+        <w:t>s,</w:t>
+      </w:r>
+      <w:r>
+        <w:rPr>
+          <w:color w:val="000000" w:themeColor="text1"/>
+        </w:rPr>
+        <w:t xml:space="preserve"> infinity values </w:t>
+      </w:r>
+      <w:r>
+        <w:rPr>
+          <w:color w:val="000000" w:themeColor="text1"/>
+        </w:rPr>
+        <w:t xml:space="preserve">and other non-numeric values, </w:t>
+      </w:r>
+      <w:r>
+        <w:rPr>
+          <w:color w:val="000000" w:themeColor="text1"/>
+        </w:rPr>
+        <w:t>without success.</w:t>
+      </w:r>
+      <w:r>
+        <w:rPr>
+          <w:color w:val="000000" w:themeColor="text1"/>
+        </w:rPr>
+        <w:t xml:space="preserve"> It is noted that this problem was not encountered in the mini dataset. Hence, it may be related to the batch-size used in the toy dataset.</w:t>
+      </w:r>
+      <w:r>
+        <w:rPr>
+          <w:color w:val="000000" w:themeColor="text1"/>
+        </w:rPr>
+        <w:t xml:space="preserve"> This trained model, named ToyV1 in </w:t>
+      </w:r>
+      <w:r>
+        <w:rPr>
+          <w:color w:val="000000" w:themeColor="text1"/>
+        </w:rPr>
+        <w:fldChar w:fldCharType="begin"/>
+      </w:r>
+      <w:r>
+        <w:rPr>
+          <w:color w:val="000000" w:themeColor="text1"/>
+        </w:rPr>
+        <w:instrText xml:space="preserve"> REF _Ref522298476 \h </w:instrText>
+      </w:r>
+      <w:r>
+        <w:rPr>
+          <w:color w:val="000000" w:themeColor="text1"/>
+        </w:rPr>
+      </w:r>
+      <w:r>
+        <w:rPr>
+          <w:color w:val="000000" w:themeColor="text1"/>
+        </w:rPr>
+        <w:fldChar w:fldCharType="separate"/>
+      </w:r>
+      <w:r>
+        <w:t xml:space="preserve">Table </w:t>
+      </w:r>
+      <w:r>
+        <w:rPr>
+          <w:noProof/>
+        </w:rPr>
+        <w:t>5</w:t>
+      </w:r>
+      <w:r>
+        <w:rPr>
+          <w:color w:val="000000" w:themeColor="text1"/>
+        </w:rPr>
+        <w:fldChar w:fldCharType="end"/>
+      </w:r>
+      <w:r>
+        <w:rPr>
+          <w:color w:val="000000" w:themeColor="text1"/>
+        </w:rPr>
+        <w:t>, did indeed exhibit signs of over-fitting. In all manual testing done, it only ever returned the Null label.</w:t>
+      </w:r>
+      <w:r>
+        <w:rPr>
+          <w:color w:val="000000" w:themeColor="text1"/>
+        </w:rPr>
+        <w:t xml:space="preserve"> Its evaluation metrics are </w:t>
+      </w:r>
+      <w:r>
+        <w:rPr>
+          <w:color w:val="000000" w:themeColor="text1"/>
+        </w:rPr>
+        <w:t xml:space="preserve">shown in </w:t>
+      </w:r>
+      <w:r>
+        <w:rPr>
+          <w:color w:val="000000" w:themeColor="text1"/>
+        </w:rPr>
+        <w:fldChar w:fldCharType="begin"/>
+      </w:r>
+      <w:r>
+        <w:rPr>
+          <w:color w:val="000000" w:themeColor="text1"/>
+        </w:rPr>
+        <w:instrText xml:space="preserve"> REF _Ref522305853 \h </w:instrText>
+      </w:r>
+      <w:r>
+        <w:rPr>
+          <w:color w:val="000000" w:themeColor="text1"/>
+        </w:rPr>
+      </w:r>
+      <w:r>
+        <w:rPr>
+          <w:color w:val="000000" w:themeColor="text1"/>
+        </w:rPr>
+        <w:fldChar w:fldCharType="separate"/>
+      </w:r>
+      <w:r>
+        <w:t xml:space="preserve">Table </w:t>
+      </w:r>
+      <w:r>
+        <w:rPr>
+          <w:noProof/>
+        </w:rPr>
+        <w:t>6</w:t>
+      </w:r>
+      <w:r>
+        <w:rPr>
+          <w:color w:val="000000" w:themeColor="text1"/>
+        </w:rPr>
+        <w:fldChar w:fldCharType="end"/>
+      </w:r>
+      <w:r>
+        <w:rPr>
+          <w:color w:val="000000" w:themeColor="text1"/>
+        </w:rPr>
+        <w:t xml:space="preserve"> (as the ToyV</w:t>
+      </w:r>
+      <w:r>
+        <w:rPr>
+          <w:color w:val="000000" w:themeColor="text1"/>
+        </w:rPr>
+        <w:t>1 non-null label-accuracy score was NaN, we also evaluated the model against the ‘mini’ dataset to provide some indicative score)</w:t>
+      </w:r>
+      <w:r>
+        <w:rPr>
+          <w:color w:val="000000" w:themeColor="text1"/>
+        </w:rPr>
+        <w:t>.</w:t>
+      </w:r>
     </w:p>
     <w:p>
       <w:pPr>
@@ -12990,262 +13760,11 @@
     </w:p>
     <w:p>
       <w:pPr>
-        <w:rPr>
-          <w:b/>
-          <w:color w:val="FF0000"/>
-        </w:rPr>
-      </w:pPr>
-    </w:p>
-    <w:p>
-      <w:pPr>
-        <w:rPr>
-          <w:color w:val="000000" w:themeColor="text1"/>
-        </w:rPr>
-      </w:pPr>
-      <w:r>
-        <w:rPr>
-          <w:color w:val="000000" w:themeColor="text1"/>
-        </w:rPr>
-        <w:t>As</w:t>
-      </w:r>
-      <w:r>
-        <w:rPr>
-          <w:color w:val="000000" w:themeColor="text1"/>
-        </w:rPr>
-        <w:t xml:space="preserve"> you can see, the graphs above d</w:t>
-      </w:r>
-      <w:r>
-        <w:rPr>
-          <w:color w:val="000000" w:themeColor="text1"/>
-        </w:rPr>
-        <w:t>o not show validation accuracy. This is because of a bug encountered with the Toy dataset, where after each epoch, evaluation done against the ‘dev’ dataset leads to a result of NaN (Not a Number). Because of this bug, it was not possible to track the model’s performance on a dataset other than ‘train’ during the fitting process, and hence impossible to detect and avoid overfitting.</w:t>
-      </w:r>
-      <w:r>
-        <w:rPr>
-          <w:color w:val="000000" w:themeColor="text1"/>
-        </w:rPr>
-        <w:t xml:space="preserve"> This was also the reason why the model originally stopped training after two epochs – the Keras EarlyStopping callback was called after two epochs with no improvement in the validation score. In order to train for more </w:t>
-      </w:r>
-      <w:r>
-        <w:rPr>
-          <w:color w:val="000000" w:themeColor="text1"/>
-        </w:rPr>
-        <w:t>epochs, the EarlyStopping configuration</w:t>
-      </w:r>
-      <w:r>
-        <w:rPr>
-          <w:color w:val="000000" w:themeColor="text1"/>
-        </w:rPr>
-        <w:t xml:space="preserve"> had to be removed from the model.</w:t>
-      </w:r>
-      <w:r>
-        <w:rPr>
-          <w:color w:val="000000" w:themeColor="text1"/>
-        </w:rPr>
-        <w:t xml:space="preserve"> </w:t>
-      </w:r>
-    </w:p>
-    <w:p>
-      <w:pPr>
-        <w:rPr>
-          <w:color w:val="000000" w:themeColor="text1"/>
-        </w:rPr>
-      </w:pPr>
-    </w:p>
-    <w:p>
-      <w:pPr>
-        <w:rPr>
-          <w:color w:val="000000" w:themeColor="text1"/>
-        </w:rPr>
-      </w:pPr>
-      <w:r>
-        <w:rPr>
-          <w:color w:val="000000" w:themeColor="text1"/>
-        </w:rPr>
-        <w:t>While attempting to fix the NaN validation problem, t</w:t>
-      </w:r>
-      <w:r>
-        <w:rPr>
-          <w:color w:val="000000" w:themeColor="text1"/>
-        </w:rPr>
-        <w:t>he NumPy arrays used</w:t>
-      </w:r>
-      <w:r>
-        <w:rPr>
-          <w:color w:val="000000" w:themeColor="text1"/>
-        </w:rPr>
-        <w:t xml:space="preserve"> in all datasets</w:t>
-      </w:r>
-      <w:r>
-        <w:rPr>
-          <w:color w:val="000000" w:themeColor="text1"/>
-        </w:rPr>
-        <w:t xml:space="preserve"> were searched for NaN value</w:t>
-      </w:r>
-      <w:r>
-        <w:rPr>
-          <w:color w:val="000000" w:themeColor="text1"/>
-        </w:rPr>
-        <w:t>s,</w:t>
-      </w:r>
-      <w:r>
-        <w:rPr>
-          <w:color w:val="000000" w:themeColor="text1"/>
-        </w:rPr>
-        <w:t xml:space="preserve"> infinity values </w:t>
-      </w:r>
-      <w:r>
-        <w:rPr>
-          <w:color w:val="000000" w:themeColor="text1"/>
-        </w:rPr>
-        <w:t xml:space="preserve">and other non-numeric values, </w:t>
-      </w:r>
-      <w:r>
-        <w:rPr>
-          <w:color w:val="000000" w:themeColor="text1"/>
-        </w:rPr>
-        <w:t>without success.</w:t>
-      </w:r>
-      <w:r>
-        <w:rPr>
-          <w:color w:val="000000" w:themeColor="text1"/>
-        </w:rPr>
-        <w:t xml:space="preserve"> It is noted that this problem was not encountered in the mini dataset. Hence, it may be related to the batch-size used in the toy dataset.</w:t>
-      </w:r>
-      <w:r>
-        <w:rPr>
-          <w:color w:val="000000" w:themeColor="text1"/>
-        </w:rPr>
-        <w:t xml:space="preserve"> This trained model, named ToyV1 in </w:t>
-      </w:r>
-      <w:r>
-        <w:rPr>
-          <w:color w:val="000000" w:themeColor="text1"/>
-        </w:rPr>
-        <w:fldChar w:fldCharType="begin"/>
-      </w:r>
-      <w:r>
-        <w:rPr>
-          <w:color w:val="000000" w:themeColor="text1"/>
-        </w:rPr>
-        <w:instrText xml:space="preserve"> REF _Ref522298476 \h </w:instrText>
-      </w:r>
-      <w:r>
-        <w:rPr>
-          <w:color w:val="000000" w:themeColor="text1"/>
-        </w:rPr>
-      </w:r>
-      <w:r>
-        <w:rPr>
-          <w:color w:val="000000" w:themeColor="text1"/>
-        </w:rPr>
-        <w:fldChar w:fldCharType="separate"/>
-      </w:r>
-      <w:r>
-        <w:t xml:space="preserve">Table </w:t>
-      </w:r>
-      <w:r>
-        <w:rPr>
-          <w:noProof/>
-        </w:rPr>
-        <w:t>5</w:t>
-      </w:r>
-      <w:r>
-        <w:rPr>
-          <w:color w:val="000000" w:themeColor="text1"/>
-        </w:rPr>
-        <w:fldChar w:fldCharType="end"/>
-      </w:r>
-      <w:r>
-        <w:rPr>
-          <w:color w:val="000000" w:themeColor="text1"/>
-        </w:rPr>
-        <w:t>, did indeed exhibit signs of over-fitting. In all manual testing done, it only ever returned the Null label.</w:t>
-      </w:r>
-      <w:r>
-        <w:rPr>
-          <w:color w:val="000000" w:themeColor="text1"/>
-        </w:rPr>
-        <w:t xml:space="preserve"> Its evaluation metrics are </w:t>
-      </w:r>
-      <w:r>
-        <w:rPr>
-          <w:color w:val="000000" w:themeColor="text1"/>
-        </w:rPr>
-        <w:t xml:space="preserve">shown in </w:t>
-      </w:r>
-      <w:r>
-        <w:rPr>
-          <w:color w:val="000000" w:themeColor="text1"/>
-        </w:rPr>
-        <w:fldChar w:fldCharType="begin"/>
-      </w:r>
-      <w:r>
-        <w:rPr>
-          <w:color w:val="000000" w:themeColor="text1"/>
-        </w:rPr>
-        <w:instrText xml:space="preserve"> REF _Ref522305853 \h </w:instrText>
-      </w:r>
-      <w:r>
-        <w:rPr>
-          <w:color w:val="000000" w:themeColor="text1"/>
-        </w:rPr>
-      </w:r>
-      <w:r>
-        <w:rPr>
-          <w:color w:val="000000" w:themeColor="text1"/>
-        </w:rPr>
-        <w:fldChar w:fldCharType="separate"/>
-      </w:r>
-      <w:r>
-        <w:t xml:space="preserve">Table </w:t>
-      </w:r>
-      <w:r>
-        <w:rPr>
-          <w:noProof/>
-        </w:rPr>
-        <w:t>6</w:t>
-      </w:r>
-      <w:r>
-        <w:rPr>
-          <w:color w:val="000000" w:themeColor="text1"/>
-        </w:rPr>
-        <w:fldChar w:fldCharType="end"/>
-      </w:r>
-      <w:r>
-        <w:rPr>
-          <w:color w:val="000000" w:themeColor="text1"/>
-        </w:rPr>
-        <w:t xml:space="preserve"> (as the ToyV</w:t>
-      </w:r>
-      <w:r>
-        <w:rPr>
-          <w:color w:val="000000" w:themeColor="text1"/>
-        </w:rPr>
-        <w:t>1 non-null label-accuracy score was NaN, we also evaluated the model against the ‘mini’ dataset to provide some indicative score)</w:t>
-      </w:r>
-      <w:r>
-        <w:rPr>
-          <w:color w:val="000000" w:themeColor="text1"/>
-        </w:rPr>
-        <w:t>.</w:t>
-      </w:r>
-    </w:p>
-    <w:p>
-      <w:pPr>
-        <w:rPr>
-          <w:b/>
-          <w:color w:val="FF0000"/>
-        </w:rPr>
-      </w:pPr>
-    </w:p>
-    <w:p>
-      <w:pPr>
         <w:pStyle w:val="Caption"/>
         <w:keepNext/>
       </w:pPr>
-      <w:bookmarkStart w:id="97" w:name="_Ref522305853"/>
-      <w:bookmarkStart w:id="98" w:name="_Toc522734821"/>
+      <w:bookmarkStart w:id="99" w:name="_Ref522305853"/>
+      <w:bookmarkStart w:id="100" w:name="_Toc522734821"/>
       <w:r>
         <w:t xml:space="preserve">Table </w:t>
       </w:r>
@@ -13271,7 +13790,7 @@
         <w:rPr>
           <w:noProof/>
         </w:rPr>
-        <w:t>6</w:t>
+        <w:t>7</w:t>
       </w:r>
       <w:r>
         <w:rPr>
@@ -13279,11 +13798,11 @@
         </w:rPr>
         <w:fldChar w:fldCharType="end"/>
       </w:r>
-      <w:bookmarkEnd w:id="97"/>
+      <w:bookmarkEnd w:id="99"/>
       <w:r>
         <w:t xml:space="preserve"> Evaluation of Toy dataset v1</w:t>
       </w:r>
-      <w:bookmarkEnd w:id="98"/>
+      <w:bookmarkEnd w:id="100"/>
     </w:p>
     <w:tbl>
       <w:tblPr>
@@ -13779,11 +14298,11 @@
       <w:pPr>
         <w:pStyle w:val="Heading3"/>
       </w:pPr>
-      <w:bookmarkStart w:id="99" w:name="_Toc522737891"/>
+      <w:bookmarkStart w:id="101" w:name="_Toc522737891"/>
       <w:r>
         <w:t>The ‘toy’ dataset, version 2</w:t>
       </w:r>
-      <w:bookmarkEnd w:id="99"/>
+      <w:bookmarkEnd w:id="101"/>
     </w:p>
     <w:p>
       <w:pPr>
@@ -13802,6 +14321,7 @@
         <w:rPr>
           <w:color w:val="000000" w:themeColor="text1"/>
         </w:rPr>
+        <w:lastRenderedPageBreak/>
         <w:t xml:space="preserve">Comparing the Mini and ToyV1 datasets, it is clear that the Mini dataset at least returned validation data, a signal that could be used to detect overfitting during the training epochs. This understanding led to ToyV2, which caps the training data to 500,000 sentences, and test and dev to 6,000 sentences each. The values were picked empirically based on the successful </w:t>
       </w:r>
       <w:r>
@@ -13997,7 +14517,6 @@
           <w:noProof/>
           <w:color w:val="000000" w:themeColor="text1"/>
         </w:rPr>
-        <w:lastRenderedPageBreak/>
         <w:drawing>
           <wp:inline distT="0" distB="0" distL="0" distR="0" wp14:anchorId="1F6136DD" wp14:editId="0422A852">
             <wp:extent cx="3493770" cy="2620327"/>
@@ -14014,7 +14533,7 @@
                     <pic:cNvPicPr/>
                   </pic:nvPicPr>
                   <pic:blipFill>
-                    <a:blip r:embed="rId36">
+                    <a:blip r:embed="rId37">
                       <a:extLst>
                         <a:ext uri="{28A0092B-C50C-407E-A947-70E740481C1C}">
                           <a14:useLocalDpi xmlns:a14="http://schemas.microsoft.com/office/drawing/2010/main" val="0"/>
@@ -14045,8 +14564,8 @@
       <w:pPr>
         <w:pStyle w:val="Caption"/>
       </w:pPr>
-      <w:bookmarkStart w:id="100" w:name="_Ref522705180"/>
-      <w:bookmarkStart w:id="101" w:name="_Toc522734806"/>
+      <w:bookmarkStart w:id="102" w:name="_Ref522705180"/>
+      <w:bookmarkStart w:id="103" w:name="_Toc522734806"/>
       <w:r>
         <w:t xml:space="preserve">Figure </w:t>
       </w:r>
@@ -14072,7 +14591,7 @@
         <w:rPr>
           <w:noProof/>
         </w:rPr>
-        <w:t>13</w:t>
+        <w:t>14</w:t>
       </w:r>
       <w:r>
         <w:rPr>
@@ -14080,11 +14599,11 @@
         </w:rPr>
         <w:fldChar w:fldCharType="end"/>
       </w:r>
-      <w:bookmarkEnd w:id="100"/>
+      <w:bookmarkEnd w:id="102"/>
       <w:r>
         <w:t xml:space="preserve"> ToyV2 dataset accuracy</w:t>
       </w:r>
-      <w:bookmarkEnd w:id="101"/>
+      <w:bookmarkEnd w:id="103"/>
     </w:p>
     <w:p>
       <w:pPr>
@@ -14111,7 +14630,7 @@
                     <pic:cNvPicPr/>
                   </pic:nvPicPr>
                   <pic:blipFill>
-                    <a:blip r:embed="rId37">
+                    <a:blip r:embed="rId38">
                       <a:extLst>
                         <a:ext uri="{28A0092B-C50C-407E-A947-70E740481C1C}">
                           <a14:useLocalDpi xmlns:a14="http://schemas.microsoft.com/office/drawing/2010/main" val="0"/>
@@ -14142,8 +14661,8 @@
       <w:pPr>
         <w:pStyle w:val="Caption"/>
       </w:pPr>
-      <w:bookmarkStart w:id="102" w:name="_Ref522705181"/>
-      <w:bookmarkStart w:id="103" w:name="_Toc522734807"/>
+      <w:bookmarkStart w:id="104" w:name="_Ref522705181"/>
+      <w:bookmarkStart w:id="105" w:name="_Toc522734807"/>
       <w:r>
         <w:t xml:space="preserve">Figure </w:t>
       </w:r>
@@ -14169,7 +14688,7 @@
         <w:rPr>
           <w:noProof/>
         </w:rPr>
-        <w:t>14</w:t>
+        <w:t>15</w:t>
       </w:r>
       <w:r>
         <w:rPr>
@@ -14177,11 +14696,11 @@
         </w:rPr>
         <w:fldChar w:fldCharType="end"/>
       </w:r>
-      <w:bookmarkEnd w:id="102"/>
+      <w:bookmarkEnd w:id="104"/>
       <w:r>
         <w:t xml:space="preserve"> ToyV2 dataset loss</w:t>
       </w:r>
-      <w:bookmarkEnd w:id="103"/>
+      <w:bookmarkEnd w:id="105"/>
     </w:p>
     <w:p>
       <w:pPr>
@@ -14192,6 +14711,7 @@
           <w:noProof/>
           <w:color w:val="000000" w:themeColor="text1"/>
         </w:rPr>
+        <w:lastRenderedPageBreak/>
         <w:drawing>
           <wp:inline distT="0" distB="0" distL="0" distR="0" wp14:anchorId="0D4AE127" wp14:editId="73031E20">
             <wp:extent cx="3494399" cy="2620799"/>
@@ -14208,7 +14728,7 @@
                     <pic:cNvPicPr/>
                   </pic:nvPicPr>
                   <pic:blipFill>
-                    <a:blip r:embed="rId38">
+                    <a:blip r:embed="rId39">
                       <a:extLst>
                         <a:ext uri="{28A0092B-C50C-407E-A947-70E740481C1C}">
                           <a14:useLocalDpi xmlns:a14="http://schemas.microsoft.com/office/drawing/2010/main" val="0"/>
@@ -14242,8 +14762,8 @@
           <w:color w:val="000000" w:themeColor="text1"/>
         </w:rPr>
       </w:pPr>
-      <w:bookmarkStart w:id="104" w:name="_Ref522705182"/>
-      <w:bookmarkStart w:id="105" w:name="_Toc522734808"/>
+      <w:bookmarkStart w:id="106" w:name="_Ref522705182"/>
+      <w:bookmarkStart w:id="107" w:name="_Toc522734808"/>
       <w:r>
         <w:t xml:space="preserve">Figure </w:t>
       </w:r>
@@ -14269,7 +14789,7 @@
         <w:rPr>
           <w:noProof/>
         </w:rPr>
-        <w:t>15</w:t>
+        <w:t>16</w:t>
       </w:r>
       <w:r>
         <w:rPr>
@@ -14277,11 +14797,41 @@
         </w:rPr>
         <w:fldChar w:fldCharType="end"/>
       </w:r>
-      <w:bookmarkEnd w:id="104"/>
+      <w:bookmarkEnd w:id="106"/>
       <w:r>
         <w:t xml:space="preserve"> ToyV2 dataset non-null label accuracy</w:t>
       </w:r>
-      <w:bookmarkEnd w:id="105"/>
+      <w:bookmarkEnd w:id="107"/>
+    </w:p>
+    <w:p>
+      <w:pPr>
+        <w:pStyle w:val="Caption"/>
+        <w:keepNext/>
+      </w:pPr>
+      <w:r>
+        <w:t xml:space="preserve">Table </w:t>
+      </w:r>
+      <w:r>
+        <w:fldChar w:fldCharType="begin"/>
+      </w:r>
+      <w:r>
+        <w:instrText xml:space="preserve"> SEQ Table \* ARABIC </w:instrText>
+      </w:r>
+      <w:r>
+        <w:fldChar w:fldCharType="separate"/>
+      </w:r>
+      <w:r>
+        <w:rPr>
+          <w:noProof/>
+        </w:rPr>
+        <w:t>8</w:t>
+      </w:r>
+      <w:r>
+        <w:fldChar w:fldCharType="end"/>
+      </w:r>
+      <w:r>
+        <w:t xml:space="preserve"> Evaluation of Toy dataset V2</w:t>
+      </w:r>
     </w:p>
     <w:tbl>
       <w:tblPr>
@@ -14313,7 +14863,6 @@
                 <w:b/>
                 <w:color w:val="000000" w:themeColor="text1"/>
               </w:rPr>
-              <w:lastRenderedPageBreak/>
               <w:t>Dataset used</w:t>
             </w:r>
           </w:p>
@@ -14518,13 +15067,13 @@
       <w:pPr>
         <w:pStyle w:val="Heading3"/>
       </w:pPr>
-      <w:bookmarkStart w:id="106" w:name="_Ref522276945"/>
-      <w:bookmarkStart w:id="107" w:name="_Toc522737892"/>
+      <w:bookmarkStart w:id="108" w:name="_Ref522276945"/>
+      <w:bookmarkStart w:id="109" w:name="_Toc522737892"/>
       <w:r>
         <w:t>The full dataset</w:t>
       </w:r>
-      <w:bookmarkEnd w:id="106"/>
-      <w:bookmarkEnd w:id="107"/>
+      <w:bookmarkEnd w:id="108"/>
+      <w:bookmarkEnd w:id="109"/>
     </w:p>
     <w:p/>
     <w:p>
@@ -14712,6 +15261,7 @@
     <w:p/>
     <w:p>
       <w:r>
+        <w:lastRenderedPageBreak/>
         <w:t>As of Friday 17</w:t>
       </w:r>
       <w:r>
@@ -14753,11 +15303,11 @@
       <w:pPr>
         <w:pStyle w:val="Heading3"/>
       </w:pPr>
-      <w:bookmarkStart w:id="108" w:name="_Toc522737893"/>
+      <w:bookmarkStart w:id="110" w:name="_Toc522737893"/>
       <w:r>
         <w:t>Cross-validation</w:t>
       </w:r>
-      <w:bookmarkEnd w:id="108"/>
+      <w:bookmarkEnd w:id="110"/>
     </w:p>
     <w:p/>
     <w:p>
@@ -14807,11 +15357,7 @@
         <w:fldChar w:fldCharType="end"/>
       </w:r>
       <w:r>
-        <w:t xml:space="preserve"> shows how the Scikit-Learn’s KFold class is used to provide indices for the dataset splits, and then methods manual_fit and manual_evaluate are called. These methods are added to the Keras model class using Python subclassing – this approach is required because 0xnurl’s Keras implementation provides its own implementation of the fit() and evaluate() </w:t>
-      </w:r>
-      <w:r>
-        <w:lastRenderedPageBreak/>
-        <w:t xml:space="preserve">methods, which are not designed for use in cross-validation. </w:t>
+        <w:t xml:space="preserve"> shows how the Scikit-Learn’s KFold class is used to provide indices for the dataset splits, and then methods manual_fit and manual_evaluate are called. These methods are added to the Keras model class using Python subclassing – this approach is required because 0xnurl’s Keras implementation provides its own implementation of the fit() and evaluate() methods, which are not designed for use in cross-validation. </w:t>
       </w:r>
       <w:r>
         <w:fldChar w:fldCharType="begin"/>
@@ -14869,8 +15415,8 @@
       </w:r>
     </w:p>
     <w:p/>
-    <w:bookmarkStart w:id="109" w:name="_MON_1596479652"/>
-    <w:bookmarkEnd w:id="109"/>
+    <w:bookmarkStart w:id="111" w:name="_MON_1596479652"/>
+    <w:bookmarkEnd w:id="111"/>
     <w:p>
       <w:pPr>
         <w:keepNext/>
@@ -14879,11 +15425,11 @@
         <w:rPr>
           <w:noProof/>
         </w:rPr>
-        <w:object w:dxaOrig="6970" w:dyaOrig="1250" w14:anchorId="733298ED">
+        <w:object w:dxaOrig="6970" w:dyaOrig="1250" w14:anchorId="6E554E33">
           <v:shape id="_x0000_i1028" type="#_x0000_t75" alt="" style="width:348.8pt;height:63.2pt;mso-width-percent:0;mso-height-percent:0;mso-width-percent:0;mso-height-percent:0" o:ole="">
-            <v:imagedata r:id="rId39" o:title=""/>
+            <v:imagedata r:id="rId40" o:title=""/>
           </v:shape>
-          <o:OLEObject Type="Embed" ProgID="Word.Document.12" ShapeID="_x0000_i1028" DrawAspect="Content" ObjectID="_1596525252" r:id="rId40">
+          <o:OLEObject Type="Embed" ProgID="Word.Document.12" ShapeID="_x0000_i1028" DrawAspect="Content" ObjectID="_1596530664" r:id="rId41">
             <o:FieldCodes>\s</o:FieldCodes>
           </o:OLEObject>
         </w:object>
@@ -14893,8 +15439,8 @@
       <w:pPr>
         <w:pStyle w:val="Caption"/>
       </w:pPr>
-      <w:bookmarkStart w:id="110" w:name="_Ref522705764"/>
-      <w:bookmarkStart w:id="111" w:name="_Toc522734931"/>
+      <w:bookmarkStart w:id="112" w:name="_Ref522705764"/>
+      <w:bookmarkStart w:id="113" w:name="_Toc522734931"/>
       <w:r>
         <w:t xml:space="preserve">Code Snippet </w:t>
       </w:r>
@@ -14928,14 +15474,14 @@
         </w:rPr>
         <w:fldChar w:fldCharType="end"/>
       </w:r>
-      <w:bookmarkEnd w:id="110"/>
+      <w:bookmarkEnd w:id="112"/>
       <w:r>
         <w:t xml:space="preserve"> k-fold cross validation</w:t>
       </w:r>
-      <w:bookmarkEnd w:id="111"/>
-    </w:p>
-    <w:bookmarkStart w:id="112" w:name="_MON_1596479664"/>
-    <w:bookmarkEnd w:id="112"/>
+      <w:bookmarkEnd w:id="113"/>
+    </w:p>
+    <w:bookmarkStart w:id="114" w:name="_MON_1596479664"/>
+    <w:bookmarkEnd w:id="114"/>
     <w:p>
       <w:pPr>
         <w:keepNext/>
@@ -14944,11 +15490,11 @@
         <w:rPr>
           <w:noProof/>
         </w:rPr>
-        <w:object w:dxaOrig="6970" w:dyaOrig="2840" w14:anchorId="3DA19EBE">
+        <w:object w:dxaOrig="6970" w:dyaOrig="2840" w14:anchorId="5E463C1E">
           <v:shape id="_x0000_i1027" type="#_x0000_t75" alt="" style="width:348.8pt;height:142.4pt;mso-width-percent:0;mso-height-percent:0;mso-width-percent:0;mso-height-percent:0" o:ole="">
-            <v:imagedata r:id="rId41" o:title=""/>
+            <v:imagedata r:id="rId42" o:title=""/>
           </v:shape>
-          <o:OLEObject Type="Embed" ProgID="Word.Document.12" ShapeID="_x0000_i1027" DrawAspect="Content" ObjectID="_1596525253" r:id="rId42">
+          <o:OLEObject Type="Embed" ProgID="Word.Document.12" ShapeID="_x0000_i1027" DrawAspect="Content" ObjectID="_1596530665" r:id="rId43">
             <o:FieldCodes>\s</o:FieldCodes>
           </o:OLEObject>
         </w:object>
@@ -14958,8 +15504,8 @@
       <w:pPr>
         <w:pStyle w:val="Caption"/>
       </w:pPr>
-      <w:bookmarkStart w:id="113" w:name="_Ref522705956"/>
-      <w:bookmarkStart w:id="114" w:name="_Toc522734932"/>
+      <w:bookmarkStart w:id="115" w:name="_Ref522705956"/>
+      <w:bookmarkStart w:id="116" w:name="_Toc522734932"/>
       <w:r>
         <w:t xml:space="preserve">Code Snippet </w:t>
       </w:r>
@@ -14993,11 +15539,11 @@
         </w:rPr>
         <w:fldChar w:fldCharType="end"/>
       </w:r>
-      <w:bookmarkEnd w:id="113"/>
+      <w:bookmarkEnd w:id="115"/>
       <w:r>
         <w:t xml:space="preserve"> Python subclassing to add model evaluate</w:t>
       </w:r>
-      <w:bookmarkEnd w:id="114"/>
+      <w:bookmarkEnd w:id="116"/>
     </w:p>
     <w:p>
       <w:pPr>
@@ -15034,7 +15580,7 @@
         <w:pStyle w:val="Caption"/>
         <w:keepNext/>
       </w:pPr>
-      <w:bookmarkStart w:id="115" w:name="_Toc522734822"/>
+      <w:bookmarkStart w:id="117" w:name="_Toc522734822"/>
       <w:r>
         <w:t xml:space="preserve">Table </w:t>
       </w:r>
@@ -15060,7 +15606,7 @@
         <w:rPr>
           <w:noProof/>
         </w:rPr>
-        <w:t>7</w:t>
+        <w:t>9</w:t>
       </w:r>
       <w:r>
         <w:rPr>
@@ -15077,7 +15623,7 @@
         </w:rPr>
         <w:t>-validation results</w:t>
       </w:r>
-      <w:bookmarkEnd w:id="115"/>
+      <w:bookmarkEnd w:id="117"/>
     </w:p>
     <w:tbl>
       <w:tblPr>
@@ -15251,6 +15797,7 @@
               <w:rPr>
                 <w:color w:val="000000" w:themeColor="text1"/>
               </w:rPr>
+              <w:lastRenderedPageBreak/>
               <w:t>Cross-validation</w:t>
             </w:r>
           </w:p>
@@ -15360,11 +15907,11 @@
       <w:pPr>
         <w:pStyle w:val="Heading2"/>
       </w:pPr>
-      <w:bookmarkStart w:id="116" w:name="_Toc522737894"/>
+      <w:bookmarkStart w:id="118" w:name="_Toc522737894"/>
       <w:r>
         <w:t>Overall evaluation</w:t>
       </w:r>
-      <w:bookmarkEnd w:id="116"/>
+      <w:bookmarkEnd w:id="118"/>
     </w:p>
     <w:p/>
     <w:p>
@@ -15390,8 +15937,8 @@
         </w:rPr>
       </w:pPr>
     </w:p>
-    <w:bookmarkStart w:id="117" w:name="_MON_1596480440"/>
-    <w:bookmarkEnd w:id="117"/>
+    <w:bookmarkStart w:id="119" w:name="_MON_1596480440"/>
+    <w:bookmarkEnd w:id="119"/>
     <w:p>
       <w:pPr>
         <w:keepNext/>
@@ -15402,11 +15949,11 @@
           <w:noProof/>
           <w:color w:val="FF0000"/>
         </w:rPr>
-        <w:object w:dxaOrig="6970" w:dyaOrig="980" w14:anchorId="398CC249">
-          <v:shape id="_x0000_i1026" type="#_x0000_t75" alt="" style="width:348.8pt;height:48.8pt;mso-width-percent:0;mso-height-percent:0;mso-width-percent:0;mso-height-percent:0" o:ole="">
-            <v:imagedata r:id="rId43" o:title=""/>
+        <w:object w:dxaOrig="6970" w:dyaOrig="1300" w14:anchorId="0DDE7DE2">
+          <v:shape id="_x0000_i1026" type="#_x0000_t75" alt="" style="width:348.8pt;height:64.8pt;mso-width-percent:0;mso-height-percent:0;mso-width-percent:0;mso-height-percent:0" o:ole="">
+            <v:imagedata r:id="rId44" o:title=""/>
           </v:shape>
-          <o:OLEObject Type="Embed" ProgID="Word.Document.12" ShapeID="_x0000_i1026" DrawAspect="Content" ObjectID="_1596525254" r:id="rId44">
+          <o:OLEObject Type="Embed" ProgID="Word.Document.12" ShapeID="_x0000_i1026" DrawAspect="Content" ObjectID="_1596530666" r:id="rId45">
             <o:FieldCodes>\s</o:FieldCodes>
           </o:OLEObject>
         </w:object>
@@ -15436,7 +15983,7 @@
         <w:rPr>
           <w:noProof/>
         </w:rPr>
-        <w:t>16</w:t>
+        <w:t>17</w:t>
       </w:r>
       <w:r>
         <w:fldChar w:fldCharType="end"/>
@@ -15453,8 +16000,8 @@
         </w:rPr>
       </w:pPr>
     </w:p>
-    <w:bookmarkStart w:id="118" w:name="_MON_1596480357"/>
-    <w:bookmarkEnd w:id="118"/>
+    <w:bookmarkStart w:id="120" w:name="_MON_1596480357"/>
+    <w:bookmarkEnd w:id="120"/>
     <w:p>
       <w:pPr>
         <w:keepNext/>
@@ -15465,11 +16012,11 @@
           <w:noProof/>
           <w:color w:val="FF0000"/>
         </w:rPr>
-        <w:object w:dxaOrig="6970" w:dyaOrig="1140" w14:anchorId="48DF1E03">
-          <v:shape id="_x0000_i1025" type="#_x0000_t75" alt="" style="width:348.8pt;height:56.8pt;mso-width-percent:0;mso-height-percent:0;mso-width-percent:0;mso-height-percent:0" o:ole="">
-            <v:imagedata r:id="rId45" o:title=""/>
+        <w:object w:dxaOrig="6970" w:dyaOrig="1140" w14:anchorId="0636EDE2">
+          <v:shape id="_x0000_i1025" type="#_x0000_t75" alt="" style="width:348.8pt;height:57.6pt;mso-width-percent:0;mso-height-percent:0;mso-width-percent:0;mso-height-percent:0" o:ole="">
+            <v:imagedata r:id="rId46" o:title=""/>
           </v:shape>
-          <o:OLEObject Type="Embed" ProgID="Word.Document.12" ShapeID="_x0000_i1025" DrawAspect="Content" ObjectID="_1596525255" r:id="rId46">
+          <o:OLEObject Type="Embed" ProgID="Word.Document.12" ShapeID="_x0000_i1025" DrawAspect="Content" ObjectID="_1596530667" r:id="rId47">
             <o:FieldCodes>\s</o:FieldCodes>
           </o:OLEObject>
         </w:object>
@@ -15499,7 +16046,7 @@
         <w:rPr>
           <w:noProof/>
         </w:rPr>
-        <w:t>17</w:t>
+        <w:t>18</w:t>
       </w:r>
       <w:r>
         <w:fldChar w:fldCharType="end"/>
@@ -15512,21 +16059,21 @@
       <w:pPr>
         <w:pStyle w:val="Heading1"/>
       </w:pPr>
-      <w:bookmarkStart w:id="119" w:name="_Toc522737895"/>
+      <w:bookmarkStart w:id="121" w:name="_Toc522737895"/>
       <w:r>
         <w:t>Summary and Conclusions</w:t>
       </w:r>
-      <w:bookmarkEnd w:id="119"/>
+      <w:bookmarkEnd w:id="121"/>
     </w:p>
     <w:p>
       <w:pPr>
         <w:pStyle w:val="Heading2"/>
       </w:pPr>
-      <w:bookmarkStart w:id="120" w:name="_Toc522737896"/>
+      <w:bookmarkStart w:id="122" w:name="_Toc522737896"/>
       <w:r>
         <w:t>Pre-processing is hard</w:t>
       </w:r>
-      <w:bookmarkEnd w:id="120"/>
+      <w:bookmarkEnd w:id="122"/>
     </w:p>
     <w:p/>
     <w:p>
@@ -15545,13 +16092,13 @@
       <w:pPr>
         <w:pStyle w:val="Heading2"/>
       </w:pPr>
-      <w:bookmarkStart w:id="121" w:name="_Ref521576199"/>
-      <w:bookmarkStart w:id="122" w:name="_Toc522737897"/>
+      <w:bookmarkStart w:id="123" w:name="_Ref521576199"/>
+      <w:bookmarkStart w:id="124" w:name="_Toc522737897"/>
       <w:r>
         <w:t>Labelling is hard</w:t>
       </w:r>
-      <w:bookmarkEnd w:id="121"/>
-      <w:bookmarkEnd w:id="122"/>
+      <w:bookmarkEnd w:id="123"/>
+      <w:bookmarkEnd w:id="124"/>
     </w:p>
     <w:p/>
     <w:p>
@@ -15570,11 +16117,11 @@
       <w:pPr>
         <w:pStyle w:val="Heading2"/>
       </w:pPr>
-      <w:bookmarkStart w:id="123" w:name="_Toc522737898"/>
+      <w:bookmarkStart w:id="125" w:name="_Toc522737898"/>
       <w:r>
         <w:t>Sentence tokenization is hard</w:t>
       </w:r>
-      <w:bookmarkEnd w:id="123"/>
+      <w:bookmarkEnd w:id="125"/>
     </w:p>
     <w:p/>
     <w:p>
@@ -15587,14 +16134,14 @@
       <w:pPr>
         <w:pStyle w:val="Heading2"/>
       </w:pPr>
-      <w:bookmarkStart w:id="124" w:name="_Toc522737899"/>
+      <w:bookmarkStart w:id="126" w:name="_Toc522737899"/>
       <w:r>
         <w:t>Future</w:t>
       </w:r>
       <w:r>
         <w:t xml:space="preserve"> work</w:t>
       </w:r>
-      <w:bookmarkEnd w:id="124"/>
+      <w:bookmarkEnd w:id="126"/>
     </w:p>
     <w:p/>
     <w:p>
@@ -15615,11 +16162,11 @@
       <w:pPr>
         <w:pStyle w:val="Heading1"/>
       </w:pPr>
-      <w:bookmarkStart w:id="125" w:name="_Toc522737900"/>
+      <w:bookmarkStart w:id="127" w:name="_Toc522737900"/>
       <w:r>
         <w:t>References</w:t>
       </w:r>
-      <w:bookmarkEnd w:id="125"/>
+      <w:bookmarkEnd w:id="127"/>
     </w:p>
     <w:p/>
     <w:p>
@@ -15641,11 +16188,11 @@
       <w:pPr>
         <w:pStyle w:val="Heading1"/>
       </w:pPr>
-      <w:bookmarkStart w:id="126" w:name="_Toc522737901"/>
+      <w:bookmarkStart w:id="128" w:name="_Toc522737901"/>
       <w:r>
         <w:t>User Manual</w:t>
       </w:r>
-      <w:bookmarkEnd w:id="126"/>
+      <w:bookmarkEnd w:id="128"/>
     </w:p>
     <w:p/>
     <w:p>
@@ -15660,6 +16207,7 @@
           <w:b/>
           <w:color w:val="FF0000"/>
         </w:rPr>
+        <w:lastRenderedPageBreak/>
         <w:t>Pipeline.sh list of commands to run to do full processing</w:t>
       </w:r>
       <w:r>
@@ -15688,16 +16236,16 @@
       <w:pPr>
         <w:pStyle w:val="Heading1"/>
       </w:pPr>
-      <w:bookmarkStart w:id="127" w:name="_Ref521568652"/>
-      <w:bookmarkStart w:id="128" w:name="_Toc522737902"/>
+      <w:bookmarkStart w:id="129" w:name="_Ref521568652"/>
+      <w:bookmarkStart w:id="130" w:name="_Toc522737902"/>
       <w:r>
         <w:t>Appendix A</w:t>
       </w:r>
       <w:r>
         <w:t>: List of Invoke tasks</w:t>
       </w:r>
-      <w:bookmarkEnd w:id="127"/>
-      <w:bookmarkEnd w:id="128"/>
+      <w:bookmarkEnd w:id="129"/>
+      <w:bookmarkEnd w:id="130"/>
     </w:p>
     <w:p/>
     <w:p>
@@ -15754,8 +16302,8 @@
         <w:pStyle w:val="Caption"/>
         <w:keepNext/>
       </w:pPr>
-      <w:bookmarkStart w:id="129" w:name="_Ref522269834"/>
-      <w:bookmarkStart w:id="130" w:name="_Toc522734823"/>
+      <w:bookmarkStart w:id="131" w:name="_Ref522269834"/>
+      <w:bookmarkStart w:id="132" w:name="_Toc522734823"/>
       <w:r>
         <w:t xml:space="preserve">Table </w:t>
       </w:r>
@@ -15781,7 +16329,7 @@
         <w:rPr>
           <w:noProof/>
         </w:rPr>
-        <w:t>8</w:t>
+        <w:t>10</w:t>
       </w:r>
       <w:r>
         <w:rPr>
@@ -15789,11 +16337,11 @@
         </w:rPr>
         <w:fldChar w:fldCharType="end"/>
       </w:r>
-      <w:bookmarkEnd w:id="129"/>
+      <w:bookmarkEnd w:id="131"/>
       <w:r>
         <w:t xml:space="preserve"> List of Invoke tasks used to drive the pipeline</w:t>
       </w:r>
-      <w:bookmarkEnd w:id="130"/>
+      <w:bookmarkEnd w:id="132"/>
     </w:p>
     <w:tbl>
       <w:tblPr>
@@ -16082,6 +16630,7 @@
           </w:tcPr>
           <w:p>
             <w:r>
+              <w:lastRenderedPageBreak/>
               <w:t>hansard-chunk-one</w:t>
             </w:r>
           </w:p>
@@ -16180,11 +16729,7 @@
           </w:tcPr>
           <w:p>
             <w:r>
-              <w:t xml:space="preserve">Find all Hansard debates which did not correctly interpolate due to an NLTK </w:t>
-            </w:r>
-            <w:r>
-              <w:lastRenderedPageBreak/>
-              <w:t>bug with span_tokenize, and re-interpolate</w:t>
+              <w:t>Find all Hansard debates which did not correctly interpolate due to an NLTK bug with span_tokenize, and re-interpolate</w:t>
             </w:r>
           </w:p>
         </w:tc>
@@ -16196,7 +16741,6 @@
           </w:tcPr>
           <w:p>
             <w:r>
-              <w:lastRenderedPageBreak/>
               <w:t>hansard-interpolate-all</w:t>
             </w:r>
           </w:p>
@@ -16425,7 +16969,11 @@
               <w:t>th</w:t>
             </w:r>
             <w:r>
-              <w:t xml:space="preserve"> of the Hansard debates. This is to get an initial indication of the model’s learning capability.</w:t>
+              <w:t xml:space="preserve"> of </w:t>
+            </w:r>
+            <w:r>
+              <w:lastRenderedPageBreak/>
+              <w:t>the Hansard debates. This is to get an initial indication of the model’s learning capability.</w:t>
             </w:r>
           </w:p>
         </w:tc>
@@ -16437,6 +16985,7 @@
           </w:tcPr>
           <w:p>
             <w:r>
+              <w:lastRenderedPageBreak/>
               <w:t>ne-data-companies-download-process</w:t>
             </w:r>
           </w:p>
@@ -16525,7 +17074,6 @@
           </w:tcPr>
           <w:p>
             <w:r>
-              <w:lastRenderedPageBreak/>
               <w:t>ne-data-places-download-process</w:t>
             </w:r>
           </w:p>
@@ -16648,7 +17196,7 @@
         <w:rPr>
           <w:rStyle w:val="FootnoteReference"/>
         </w:rPr>
-        <w:footnoteReference w:id="15"/>
+        <w:footnoteReference w:id="16"/>
       </w:r>
       <w:r>
         <w:t xml:space="preserve"> </w:t>
@@ -16668,9 +17216,10 @@
       <w:pPr>
         <w:pStyle w:val="Heading1"/>
       </w:pPr>
-      <w:bookmarkStart w:id="131" w:name="_Ref521578620"/>
-      <w:bookmarkStart w:id="132" w:name="_Toc522737903"/>
-      <w:r>
+      <w:bookmarkStart w:id="133" w:name="_Ref521578620"/>
+      <w:bookmarkStart w:id="134" w:name="_Toc522737903"/>
+      <w:r>
+        <w:lastRenderedPageBreak/>
         <w:t>Appendix B</w:t>
       </w:r>
       <w:r>
@@ -16678,37 +17227,37 @@
       </w:r>
       <w:r>
         <w:t>What’s My Work</w:t>
-      </w:r>
-      <w:bookmarkEnd w:id="131"/>
-      <w:bookmarkEnd w:id="132"/>
-    </w:p>
-    <w:p/>
-    <w:p>
-      <w:r>
-        <w:t>File tree, colour coded?</w:t>
-      </w:r>
-      <w:r>
-        <w:t xml:space="preserve"> How many lines of code did I contribute?</w:t>
-      </w:r>
-    </w:p>
-    <w:p/>
-    <w:p>
-      <w:pPr>
-        <w:pStyle w:val="Heading1"/>
-      </w:pPr>
-      <w:bookmarkStart w:id="133" w:name="_Ref521061060"/>
-      <w:bookmarkStart w:id="134" w:name="_Toc522737904"/>
-      <w:r>
-        <w:t>Appendix</w:t>
-      </w:r>
-      <w:r>
-        <w:t xml:space="preserve"> C</w:t>
-      </w:r>
-      <w:r>
-        <w:t>: Code</w:t>
       </w:r>
       <w:bookmarkEnd w:id="133"/>
       <w:bookmarkEnd w:id="134"/>
+    </w:p>
+    <w:p/>
+    <w:p>
+      <w:r>
+        <w:t>File tree, colour coded?</w:t>
+      </w:r>
+      <w:r>
+        <w:t xml:space="preserve"> How many lines of code did I contribute?</w:t>
+      </w:r>
+    </w:p>
+    <w:p/>
+    <w:p>
+      <w:pPr>
+        <w:pStyle w:val="Heading1"/>
+      </w:pPr>
+      <w:bookmarkStart w:id="135" w:name="_Ref521061060"/>
+      <w:bookmarkStart w:id="136" w:name="_Toc522737904"/>
+      <w:r>
+        <w:t>Appendix</w:t>
+      </w:r>
+      <w:r>
+        <w:t xml:space="preserve"> C</w:t>
+      </w:r>
+      <w:r>
+        <w:t>: Code</w:t>
+      </w:r>
+      <w:bookmarkEnd w:id="135"/>
+      <w:bookmarkEnd w:id="136"/>
     </w:p>
     <w:p/>
     <w:p>
@@ -17162,7 +17711,7 @@
           <w:rPr>
             <w:rStyle w:val="Hyperlink"/>
           </w:rPr>
-          <w:t>https://github.com/jmcgeheeiv/pyfakefs</w:t>
+          <w:t>https://jqueryui.com/</w:t>
         </w:r>
       </w:hyperlink>
       <w:r>
@@ -17185,6 +17734,33 @@
         <w:t xml:space="preserve"> </w:t>
       </w:r>
       <w:hyperlink r:id="rId14" w:history="1">
+        <w:r>
+          <w:rPr>
+            <w:rStyle w:val="Hyperlink"/>
+          </w:rPr>
+          <w:t>https://github.com/jmcgeheeiv/pyfakefs</w:t>
+        </w:r>
+      </w:hyperlink>
+      <w:r>
+        <w:t xml:space="preserve"> </w:t>
+      </w:r>
+    </w:p>
+  </w:footnote>
+  <w:footnote w:id="16">
+    <w:p>
+      <w:pPr>
+        <w:pStyle w:val="FootnoteText"/>
+      </w:pPr>
+      <w:r>
+        <w:rPr>
+          <w:rStyle w:val="FootnoteReference"/>
+        </w:rPr>
+        <w:footnoteRef/>
+      </w:r>
+      <w:r>
+        <w:t xml:space="preserve"> </w:t>
+      </w:r>
+      <w:hyperlink r:id="rId15" w:history="1">
         <w:r>
           <w:rPr>
             <w:rStyle w:val="Hyperlink"/>
@@ -19308,6 +19884,1037 @@
 </w:styles>
 </file>
 
+<file path=word/charts/chart1.xml><?xml version="1.0" encoding="utf-8"?>
+<c:chartSpace xmlns:c="http://schemas.openxmlformats.org/drawingml/2006/chart" xmlns:a="http://schemas.openxmlformats.org/drawingml/2006/main" xmlns:r="http://schemas.openxmlformats.org/officeDocument/2006/relationships" xmlns:c16r2="http://schemas.microsoft.com/office/drawing/2015/06/chart">
+  <c:date1904 val="0"/>
+  <c:lang val="en-US"/>
+  <c:roundedCorners val="0"/>
+  <mc:AlternateContent xmlns:mc="http://schemas.openxmlformats.org/markup-compatibility/2006">
+    <mc:Choice xmlns:c14="http://schemas.microsoft.com/office/drawing/2007/8/2/chart" Requires="c14">
+      <c14:style val="102"/>
+    </mc:Choice>
+    <mc:Fallback>
+      <c:style val="2"/>
+    </mc:Fallback>
+  </mc:AlternateContent>
+  <c:chart>
+    <c:title>
+      <c:tx>
+        <c:rich>
+          <a:bodyPr rot="0" spcFirstLastPara="1" vertOverflow="ellipsis" vert="horz" wrap="square" anchor="ctr" anchorCtr="1"/>
+          <a:lstStyle/>
+          <a:p>
+            <a:pPr>
+              <a:defRPr sz="1400" b="0" i="0" u="none" strike="noStrike" kern="1200" spc="0" baseline="0">
+                <a:solidFill>
+                  <a:schemeClr val="tx1">
+                    <a:lumMod val="65000"/>
+                    <a:lumOff val="35000"/>
+                  </a:schemeClr>
+                </a:solidFill>
+                <a:latin typeface="+mn-lt"/>
+                <a:ea typeface="+mn-ea"/>
+                <a:cs typeface="+mn-cs"/>
+              </a:defRPr>
+            </a:pPr>
+            <a:r>
+              <a:rPr lang="en-US"/>
+              <a:t>Work Packages worked on by date</a:t>
+            </a:r>
+          </a:p>
+        </c:rich>
+      </c:tx>
+      <c:overlay val="0"/>
+      <c:spPr>
+        <a:noFill/>
+        <a:ln>
+          <a:noFill/>
+        </a:ln>
+        <a:effectLst/>
+      </c:spPr>
+      <c:txPr>
+        <a:bodyPr rot="0" spcFirstLastPara="1" vertOverflow="ellipsis" vert="horz" wrap="square" anchor="ctr" anchorCtr="1"/>
+        <a:lstStyle/>
+        <a:p>
+          <a:pPr>
+            <a:defRPr sz="1400" b="0" i="0" u="none" strike="noStrike" kern="1200" spc="0" baseline="0">
+              <a:solidFill>
+                <a:schemeClr val="tx1">
+                  <a:lumMod val="65000"/>
+                  <a:lumOff val="35000"/>
+                </a:schemeClr>
+              </a:solidFill>
+              <a:latin typeface="+mn-lt"/>
+              <a:ea typeface="+mn-ea"/>
+              <a:cs typeface="+mn-cs"/>
+            </a:defRPr>
+          </a:pPr>
+          <a:endParaRPr lang="en-US"/>
+        </a:p>
+      </c:txPr>
+    </c:title>
+    <c:autoTitleDeleted val="0"/>
+    <c:plotArea>
+      <c:layout/>
+      <c:lineChart>
+        <c:grouping val="standard"/>
+        <c:varyColors val="0"/>
+        <c:ser>
+          <c:idx val="0"/>
+          <c:order val="0"/>
+          <c:tx>
+            <c:strRef>
+              <c:f>Sheet1!$B$1</c:f>
+              <c:strCache>
+                <c:ptCount val="1"/>
+                <c:pt idx="0">
+                  <c:v>WorkPackage number</c:v>
+                </c:pt>
+              </c:strCache>
+            </c:strRef>
+          </c:tx>
+          <c:spPr>
+            <a:ln w="28575" cap="rnd">
+              <a:solidFill>
+                <a:schemeClr val="accent1"/>
+              </a:solidFill>
+              <a:round/>
+            </a:ln>
+            <a:effectLst/>
+          </c:spPr>
+          <c:marker>
+            <c:symbol val="circle"/>
+            <c:size val="5"/>
+            <c:spPr>
+              <a:solidFill>
+                <a:schemeClr val="accent1"/>
+              </a:solidFill>
+              <a:ln w="9525">
+                <a:solidFill>
+                  <a:schemeClr val="accent1"/>
+                </a:solidFill>
+              </a:ln>
+              <a:effectLst/>
+            </c:spPr>
+          </c:marker>
+          <c:cat>
+            <c:numRef>
+              <c:f>Sheet1!$A$2:$A$29</c:f>
+              <c:numCache>
+                <c:formatCode>m/d/yy</c:formatCode>
+                <c:ptCount val="28"/>
+                <c:pt idx="0">
+                  <c:v>43216</c:v>
+                </c:pt>
+                <c:pt idx="1">
+                  <c:v>43288</c:v>
+                </c:pt>
+                <c:pt idx="2">
+                  <c:v>43290</c:v>
+                </c:pt>
+                <c:pt idx="3">
+                  <c:v>43292</c:v>
+                </c:pt>
+                <c:pt idx="4">
+                  <c:v>43294</c:v>
+                </c:pt>
+                <c:pt idx="5">
+                  <c:v>43298</c:v>
+                </c:pt>
+                <c:pt idx="6">
+                  <c:v>43299</c:v>
+                </c:pt>
+                <c:pt idx="7">
+                  <c:v>43300</c:v>
+                </c:pt>
+                <c:pt idx="8">
+                  <c:v>43303</c:v>
+                </c:pt>
+                <c:pt idx="9">
+                  <c:v>43304</c:v>
+                </c:pt>
+                <c:pt idx="10">
+                  <c:v>43305</c:v>
+                </c:pt>
+                <c:pt idx="11">
+                  <c:v>43306</c:v>
+                </c:pt>
+                <c:pt idx="12">
+                  <c:v>43308</c:v>
+                </c:pt>
+                <c:pt idx="13">
+                  <c:v>43309</c:v>
+                </c:pt>
+                <c:pt idx="14">
+                  <c:v>43310</c:v>
+                </c:pt>
+                <c:pt idx="15">
+                  <c:v>43311</c:v>
+                </c:pt>
+                <c:pt idx="16">
+                  <c:v>43312</c:v>
+                </c:pt>
+                <c:pt idx="17">
+                  <c:v>43313</c:v>
+                </c:pt>
+                <c:pt idx="18">
+                  <c:v>43314</c:v>
+                </c:pt>
+                <c:pt idx="19">
+                  <c:v>43315</c:v>
+                </c:pt>
+                <c:pt idx="20">
+                  <c:v>43319</c:v>
+                </c:pt>
+                <c:pt idx="21">
+                  <c:v>43321</c:v>
+                </c:pt>
+                <c:pt idx="22">
+                  <c:v>43323</c:v>
+                </c:pt>
+                <c:pt idx="23">
+                  <c:v>43329</c:v>
+                </c:pt>
+                <c:pt idx="24">
+                  <c:v>43330</c:v>
+                </c:pt>
+                <c:pt idx="25">
+                  <c:v>43331</c:v>
+                </c:pt>
+                <c:pt idx="26">
+                  <c:v>43334</c:v>
+                </c:pt>
+                <c:pt idx="27">
+                  <c:v>43335</c:v>
+                </c:pt>
+              </c:numCache>
+            </c:numRef>
+          </c:cat>
+          <c:val>
+            <c:numRef>
+              <c:f>Sheet1!$B$2:$B$29</c:f>
+              <c:numCache>
+                <c:formatCode>General</c:formatCode>
+                <c:ptCount val="28"/>
+                <c:pt idx="0">
+                  <c:v>1</c:v>
+                </c:pt>
+                <c:pt idx="1">
+                  <c:v>2</c:v>
+                </c:pt>
+                <c:pt idx="2">
+                  <c:v>1</c:v>
+                </c:pt>
+                <c:pt idx="3">
+                  <c:v>1</c:v>
+                </c:pt>
+                <c:pt idx="4">
+                  <c:v>2</c:v>
+                </c:pt>
+                <c:pt idx="5">
+                  <c:v>1</c:v>
+                </c:pt>
+                <c:pt idx="6">
+                  <c:v>1</c:v>
+                </c:pt>
+                <c:pt idx="7">
+                  <c:v>1</c:v>
+                </c:pt>
+                <c:pt idx="8">
+                  <c:v>1</c:v>
+                </c:pt>
+                <c:pt idx="9">
+                  <c:v>1</c:v>
+                </c:pt>
+                <c:pt idx="10">
+                  <c:v>2</c:v>
+                </c:pt>
+                <c:pt idx="11">
+                  <c:v>2</c:v>
+                </c:pt>
+                <c:pt idx="12">
+                  <c:v>2</c:v>
+                </c:pt>
+                <c:pt idx="13">
+                  <c:v>2</c:v>
+                </c:pt>
+                <c:pt idx="14">
+                  <c:v>2</c:v>
+                </c:pt>
+                <c:pt idx="15">
+                  <c:v>2</c:v>
+                </c:pt>
+                <c:pt idx="16">
+                  <c:v>2</c:v>
+                </c:pt>
+                <c:pt idx="17">
+                  <c:v>2</c:v>
+                </c:pt>
+                <c:pt idx="18">
+                  <c:v>2</c:v>
+                </c:pt>
+                <c:pt idx="19">
+                  <c:v>2</c:v>
+                </c:pt>
+                <c:pt idx="20">
+                  <c:v>2</c:v>
+                </c:pt>
+                <c:pt idx="21">
+                  <c:v>2</c:v>
+                </c:pt>
+                <c:pt idx="22">
+                  <c:v>2</c:v>
+                </c:pt>
+                <c:pt idx="23">
+                  <c:v>6</c:v>
+                </c:pt>
+                <c:pt idx="24">
+                  <c:v>5</c:v>
+                </c:pt>
+                <c:pt idx="25">
+                  <c:v>2</c:v>
+                </c:pt>
+                <c:pt idx="26">
+                  <c:v>5</c:v>
+                </c:pt>
+                <c:pt idx="27">
+                  <c:v>6</c:v>
+                </c:pt>
+              </c:numCache>
+            </c:numRef>
+          </c:val>
+          <c:smooth val="0"/>
+          <c:extLst>
+            <c:ext xmlns:c16="http://schemas.microsoft.com/office/drawing/2014/chart" uri="{C3380CC4-5D6E-409C-BE32-E72D297353CC}">
+              <c16:uniqueId val="{00000000-4AD2-DD40-97C7-531677C09D53}"/>
+            </c:ext>
+          </c:extLst>
+        </c:ser>
+        <c:dLbls>
+          <c:showLegendKey val="0"/>
+          <c:showVal val="0"/>
+          <c:showCatName val="0"/>
+          <c:showSerName val="0"/>
+          <c:showPercent val="0"/>
+          <c:showBubbleSize val="0"/>
+        </c:dLbls>
+        <c:marker val="1"/>
+        <c:smooth val="0"/>
+        <c:axId val="1685204703"/>
+        <c:axId val="1685206383"/>
+      </c:lineChart>
+      <c:dateAx>
+        <c:axId val="1685204703"/>
+        <c:scaling>
+          <c:orientation val="minMax"/>
+        </c:scaling>
+        <c:delete val="0"/>
+        <c:axPos val="b"/>
+        <c:numFmt formatCode="m/d/yy" sourceLinked="1"/>
+        <c:majorTickMark val="out"/>
+        <c:minorTickMark val="none"/>
+        <c:tickLblPos val="nextTo"/>
+        <c:spPr>
+          <a:noFill/>
+          <a:ln w="9525" cap="flat" cmpd="sng" algn="ctr">
+            <a:solidFill>
+              <a:schemeClr val="tx1">
+                <a:lumMod val="15000"/>
+                <a:lumOff val="85000"/>
+              </a:schemeClr>
+            </a:solidFill>
+            <a:round/>
+          </a:ln>
+          <a:effectLst/>
+        </c:spPr>
+        <c:txPr>
+          <a:bodyPr rot="-60000000" spcFirstLastPara="1" vertOverflow="ellipsis" vert="horz" wrap="square" anchor="ctr" anchorCtr="1"/>
+          <a:lstStyle/>
+          <a:p>
+            <a:pPr>
+              <a:defRPr sz="900" b="0" i="0" u="none" strike="noStrike" kern="1200" baseline="0">
+                <a:solidFill>
+                  <a:schemeClr val="tx1">
+                    <a:lumMod val="65000"/>
+                    <a:lumOff val="35000"/>
+                  </a:schemeClr>
+                </a:solidFill>
+                <a:latin typeface="+mn-lt"/>
+                <a:ea typeface="+mn-ea"/>
+                <a:cs typeface="+mn-cs"/>
+              </a:defRPr>
+            </a:pPr>
+            <a:endParaRPr lang="en-US"/>
+          </a:p>
+        </c:txPr>
+        <c:crossAx val="1685206383"/>
+        <c:crosses val="autoZero"/>
+        <c:auto val="1"/>
+        <c:lblOffset val="100"/>
+        <c:baseTimeUnit val="days"/>
+      </c:dateAx>
+      <c:valAx>
+        <c:axId val="1685206383"/>
+        <c:scaling>
+          <c:orientation val="minMax"/>
+        </c:scaling>
+        <c:delete val="0"/>
+        <c:axPos val="l"/>
+        <c:majorGridlines>
+          <c:spPr>
+            <a:ln w="9525" cap="flat" cmpd="sng" algn="ctr">
+              <a:solidFill>
+                <a:schemeClr val="tx1">
+                  <a:lumMod val="15000"/>
+                  <a:lumOff val="85000"/>
+                </a:schemeClr>
+              </a:solidFill>
+              <a:round/>
+            </a:ln>
+            <a:effectLst/>
+          </c:spPr>
+        </c:majorGridlines>
+        <c:numFmt formatCode="General" sourceLinked="1"/>
+        <c:majorTickMark val="none"/>
+        <c:minorTickMark val="none"/>
+        <c:tickLblPos val="nextTo"/>
+        <c:spPr>
+          <a:noFill/>
+          <a:ln>
+            <a:noFill/>
+          </a:ln>
+          <a:effectLst/>
+        </c:spPr>
+        <c:txPr>
+          <a:bodyPr rot="-60000000" spcFirstLastPara="1" vertOverflow="ellipsis" vert="horz" wrap="square" anchor="ctr" anchorCtr="1"/>
+          <a:lstStyle/>
+          <a:p>
+            <a:pPr>
+              <a:defRPr sz="900" b="0" i="0" u="none" strike="noStrike" kern="1200" baseline="0">
+                <a:solidFill>
+                  <a:schemeClr val="tx1">
+                    <a:lumMod val="65000"/>
+                    <a:lumOff val="35000"/>
+                  </a:schemeClr>
+                </a:solidFill>
+                <a:latin typeface="+mn-lt"/>
+                <a:ea typeface="+mn-ea"/>
+                <a:cs typeface="+mn-cs"/>
+              </a:defRPr>
+            </a:pPr>
+            <a:endParaRPr lang="en-US"/>
+          </a:p>
+        </c:txPr>
+        <c:crossAx val="1685204703"/>
+        <c:crosses val="autoZero"/>
+        <c:crossBetween val="between"/>
+      </c:valAx>
+      <c:spPr>
+        <a:noFill/>
+        <a:ln>
+          <a:noFill/>
+        </a:ln>
+        <a:effectLst/>
+      </c:spPr>
+    </c:plotArea>
+    <c:plotVisOnly val="1"/>
+    <c:dispBlanksAs val="gap"/>
+    <c:extLst>
+      <c:ext xmlns:c16r3="http://schemas.microsoft.com/office/drawing/2017/03/chart" uri="{56B9EC1D-385E-4148-901F-78D8002777C0}">
+        <c16r3:dataDisplayOptions16>
+          <c16r3:dispNaAsBlank val="1"/>
+        </c16r3:dataDisplayOptions16>
+      </c:ext>
+    </c:extLst>
+    <c:showDLblsOverMax val="0"/>
+  </c:chart>
+  <c:spPr>
+    <a:solidFill>
+      <a:schemeClr val="bg1"/>
+    </a:solidFill>
+    <a:ln w="9525" cap="flat" cmpd="sng" algn="ctr">
+      <a:solidFill>
+        <a:schemeClr val="tx1">
+          <a:lumMod val="15000"/>
+          <a:lumOff val="85000"/>
+        </a:schemeClr>
+      </a:solidFill>
+      <a:round/>
+    </a:ln>
+    <a:effectLst/>
+  </c:spPr>
+  <c:txPr>
+    <a:bodyPr/>
+    <a:lstStyle/>
+    <a:p>
+      <a:pPr>
+        <a:defRPr/>
+      </a:pPr>
+      <a:endParaRPr lang="en-US"/>
+    </a:p>
+  </c:txPr>
+  <c:externalData r:id="rId3">
+    <c:autoUpdate val="0"/>
+  </c:externalData>
+</c:chartSpace>
+</file>
+
+<file path=word/charts/colors1.xml><?xml version="1.0" encoding="utf-8"?>
+<cs:colorStyle xmlns:cs="http://schemas.microsoft.com/office/drawing/2012/chartStyle" xmlns:a="http://schemas.openxmlformats.org/drawingml/2006/main" meth="cycle" id="10">
+  <a:schemeClr val="accent1"/>
+  <a:schemeClr val="accent2"/>
+  <a:schemeClr val="accent3"/>
+  <a:schemeClr val="accent4"/>
+  <a:schemeClr val="accent5"/>
+  <a:schemeClr val="accent6"/>
+  <cs:variation/>
+  <cs:variation>
+    <a:lumMod val="60000"/>
+  </cs:variation>
+  <cs:variation>
+    <a:lumMod val="80000"/>
+    <a:lumOff val="20000"/>
+  </cs:variation>
+  <cs:variation>
+    <a:lumMod val="80000"/>
+  </cs:variation>
+  <cs:variation>
+    <a:lumMod val="60000"/>
+    <a:lumOff val="40000"/>
+  </cs:variation>
+  <cs:variation>
+    <a:lumMod val="50000"/>
+  </cs:variation>
+  <cs:variation>
+    <a:lumMod val="70000"/>
+    <a:lumOff val="30000"/>
+  </cs:variation>
+  <cs:variation>
+    <a:lumMod val="70000"/>
+  </cs:variation>
+  <cs:variation>
+    <a:lumMod val="50000"/>
+    <a:lumOff val="50000"/>
+  </cs:variation>
+</cs:colorStyle>
+</file>
+
+<file path=word/charts/style1.xml><?xml version="1.0" encoding="utf-8"?>
+<cs:chartStyle xmlns:cs="http://schemas.microsoft.com/office/drawing/2012/chartStyle" xmlns:a="http://schemas.openxmlformats.org/drawingml/2006/main" id="227">
+  <cs:axisTitle>
+    <cs:lnRef idx="0"/>
+    <cs:fillRef idx="0"/>
+    <cs:effectRef idx="0"/>
+    <cs:fontRef idx="minor">
+      <a:schemeClr val="tx1">
+        <a:lumMod val="65000"/>
+        <a:lumOff val="35000"/>
+      </a:schemeClr>
+    </cs:fontRef>
+    <cs:defRPr sz="1000" kern="1200"/>
+  </cs:axisTitle>
+  <cs:categoryAxis>
+    <cs:lnRef idx="0"/>
+    <cs:fillRef idx="0"/>
+    <cs:effectRef idx="0"/>
+    <cs:fontRef idx="minor">
+      <a:schemeClr val="tx1">
+        <a:lumMod val="65000"/>
+        <a:lumOff val="35000"/>
+      </a:schemeClr>
+    </cs:fontRef>
+    <cs:spPr>
+      <a:ln w="9525" cap="flat" cmpd="sng" algn="ctr">
+        <a:solidFill>
+          <a:schemeClr val="tx1">
+            <a:lumMod val="15000"/>
+            <a:lumOff val="85000"/>
+          </a:schemeClr>
+        </a:solidFill>
+        <a:round/>
+      </a:ln>
+    </cs:spPr>
+    <cs:defRPr sz="900" kern="1200"/>
+  </cs:categoryAxis>
+  <cs:chartArea mods="allowNoFillOverride allowNoLineOverride">
+    <cs:lnRef idx="0"/>
+    <cs:fillRef idx="0"/>
+    <cs:effectRef idx="0"/>
+    <cs:fontRef idx="minor">
+      <a:schemeClr val="tx1"/>
+    </cs:fontRef>
+    <cs:spPr>
+      <a:solidFill>
+        <a:schemeClr val="bg1"/>
+      </a:solidFill>
+      <a:ln w="9525" cap="flat" cmpd="sng" algn="ctr">
+        <a:solidFill>
+          <a:schemeClr val="tx1">
+            <a:lumMod val="15000"/>
+            <a:lumOff val="85000"/>
+          </a:schemeClr>
+        </a:solidFill>
+        <a:round/>
+      </a:ln>
+    </cs:spPr>
+    <cs:defRPr sz="1000" kern="1200"/>
+  </cs:chartArea>
+  <cs:dataLabel>
+    <cs:lnRef idx="0"/>
+    <cs:fillRef idx="0"/>
+    <cs:effectRef idx="0"/>
+    <cs:fontRef idx="minor">
+      <a:schemeClr val="tx1">
+        <a:lumMod val="75000"/>
+        <a:lumOff val="25000"/>
+      </a:schemeClr>
+    </cs:fontRef>
+    <cs:defRPr sz="900" kern="1200"/>
+  </cs:dataLabel>
+  <cs:dataLabelCallout>
+    <cs:lnRef idx="0"/>
+    <cs:fillRef idx="0"/>
+    <cs:effectRef idx="0"/>
+    <cs:fontRef idx="minor">
+      <a:schemeClr val="dk1">
+        <a:lumMod val="65000"/>
+        <a:lumOff val="35000"/>
+      </a:schemeClr>
+    </cs:fontRef>
+    <cs:spPr>
+      <a:solidFill>
+        <a:schemeClr val="lt1"/>
+      </a:solidFill>
+      <a:ln>
+        <a:solidFill>
+          <a:schemeClr val="dk1">
+            <a:lumMod val="25000"/>
+            <a:lumOff val="75000"/>
+          </a:schemeClr>
+        </a:solidFill>
+      </a:ln>
+    </cs:spPr>
+    <cs:defRPr sz="900" kern="1200"/>
+    <cs:bodyPr rot="0" spcFirstLastPara="1" vertOverflow="clip" horzOverflow="clip" vert="horz" wrap="square" lIns="36576" tIns="18288" rIns="36576" bIns="18288" anchor="ctr" anchorCtr="1">
+      <a:spAutoFit/>
+    </cs:bodyPr>
+  </cs:dataLabelCallout>
+  <cs:dataPoint>
+    <cs:lnRef idx="0"/>
+    <cs:fillRef idx="1">
+      <cs:styleClr val="auto"/>
+    </cs:fillRef>
+    <cs:effectRef idx="0"/>
+    <cs:fontRef idx="minor">
+      <a:schemeClr val="tx1"/>
+    </cs:fontRef>
+    <cs:spPr>
+      <a:solidFill>
+        <a:schemeClr val="phClr"/>
+      </a:solidFill>
+    </cs:spPr>
+  </cs:dataPoint>
+  <cs:dataPoint3D>
+    <cs:lnRef idx="0"/>
+    <cs:fillRef idx="1">
+      <cs:styleClr val="auto"/>
+    </cs:fillRef>
+    <cs:effectRef idx="0"/>
+    <cs:fontRef idx="minor">
+      <a:schemeClr val="tx1"/>
+    </cs:fontRef>
+    <cs:spPr>
+      <a:solidFill>
+        <a:schemeClr val="phClr"/>
+      </a:solidFill>
+    </cs:spPr>
+  </cs:dataPoint3D>
+  <cs:dataPointLine>
+    <cs:lnRef idx="0">
+      <cs:styleClr val="auto"/>
+    </cs:lnRef>
+    <cs:fillRef idx="1"/>
+    <cs:effectRef idx="0"/>
+    <cs:fontRef idx="minor">
+      <a:schemeClr val="tx1"/>
+    </cs:fontRef>
+    <cs:spPr>
+      <a:ln w="28575" cap="rnd">
+        <a:solidFill>
+          <a:schemeClr val="phClr"/>
+        </a:solidFill>
+        <a:round/>
+      </a:ln>
+    </cs:spPr>
+  </cs:dataPointLine>
+  <cs:dataPointMarker>
+    <cs:lnRef idx="0">
+      <cs:styleClr val="auto"/>
+    </cs:lnRef>
+    <cs:fillRef idx="1">
+      <cs:styleClr val="auto"/>
+    </cs:fillRef>
+    <cs:effectRef idx="0"/>
+    <cs:fontRef idx="minor">
+      <a:schemeClr val="tx1"/>
+    </cs:fontRef>
+    <cs:spPr>
+      <a:solidFill>
+        <a:schemeClr val="phClr"/>
+      </a:solidFill>
+      <a:ln w="9525">
+        <a:solidFill>
+          <a:schemeClr val="phClr"/>
+        </a:solidFill>
+      </a:ln>
+    </cs:spPr>
+  </cs:dataPointMarker>
+  <cs:dataPointMarkerLayout symbol="circle" size="5"/>
+  <cs:dataPointWireframe>
+    <cs:lnRef idx="0">
+      <cs:styleClr val="auto"/>
+    </cs:lnRef>
+    <cs:fillRef idx="1"/>
+    <cs:effectRef idx="0"/>
+    <cs:fontRef idx="minor">
+      <a:schemeClr val="tx1"/>
+    </cs:fontRef>
+    <cs:spPr>
+      <a:ln w="9525" cap="rnd">
+        <a:solidFill>
+          <a:schemeClr val="phClr"/>
+        </a:solidFill>
+        <a:round/>
+      </a:ln>
+    </cs:spPr>
+  </cs:dataPointWireframe>
+  <cs:dataTable>
+    <cs:lnRef idx="0"/>
+    <cs:fillRef idx="0"/>
+    <cs:effectRef idx="0"/>
+    <cs:fontRef idx="minor">
+      <a:schemeClr val="tx1">
+        <a:lumMod val="65000"/>
+        <a:lumOff val="35000"/>
+      </a:schemeClr>
+    </cs:fontRef>
+    <cs:spPr>
+      <a:noFill/>
+      <a:ln w="9525" cap="flat" cmpd="sng" algn="ctr">
+        <a:solidFill>
+          <a:schemeClr val="tx1">
+            <a:lumMod val="15000"/>
+            <a:lumOff val="85000"/>
+          </a:schemeClr>
+        </a:solidFill>
+        <a:round/>
+      </a:ln>
+    </cs:spPr>
+    <cs:defRPr sz="900" kern="1200"/>
+  </cs:dataTable>
+  <cs:downBar>
+    <cs:lnRef idx="0"/>
+    <cs:fillRef idx="0"/>
+    <cs:effectRef idx="0"/>
+    <cs:fontRef idx="minor">
+      <a:schemeClr val="dk1"/>
+    </cs:fontRef>
+    <cs:spPr>
+      <a:solidFill>
+        <a:schemeClr val="dk1">
+          <a:lumMod val="65000"/>
+          <a:lumOff val="35000"/>
+        </a:schemeClr>
+      </a:solidFill>
+      <a:ln w="9525">
+        <a:solidFill>
+          <a:schemeClr val="tx1">
+            <a:lumMod val="65000"/>
+            <a:lumOff val="35000"/>
+          </a:schemeClr>
+        </a:solidFill>
+      </a:ln>
+    </cs:spPr>
+  </cs:downBar>
+  <cs:dropLine>
+    <cs:lnRef idx="0"/>
+    <cs:fillRef idx="0"/>
+    <cs:effectRef idx="0"/>
+    <cs:fontRef idx="minor">
+      <a:schemeClr val="tx1"/>
+    </cs:fontRef>
+    <cs:spPr>
+      <a:ln w="9525" cap="flat" cmpd="sng" algn="ctr">
+        <a:solidFill>
+          <a:schemeClr val="tx1">
+            <a:lumMod val="35000"/>
+            <a:lumOff val="65000"/>
+          </a:schemeClr>
+        </a:solidFill>
+        <a:round/>
+      </a:ln>
+    </cs:spPr>
+  </cs:dropLine>
+  <cs:errorBar>
+    <cs:lnRef idx="0"/>
+    <cs:fillRef idx="0"/>
+    <cs:effectRef idx="0"/>
+    <cs:fontRef idx="minor">
+      <a:schemeClr val="tx1"/>
+    </cs:fontRef>
+    <cs:spPr>
+      <a:ln w="9525" cap="flat" cmpd="sng" algn="ctr">
+        <a:solidFill>
+          <a:schemeClr val="tx1">
+            <a:lumMod val="65000"/>
+            <a:lumOff val="35000"/>
+          </a:schemeClr>
+        </a:solidFill>
+        <a:round/>
+      </a:ln>
+    </cs:spPr>
+  </cs:errorBar>
+  <cs:floor>
+    <cs:lnRef idx="0"/>
+    <cs:fillRef idx="0"/>
+    <cs:effectRef idx="0"/>
+    <cs:fontRef idx="minor">
+      <a:schemeClr val="tx1"/>
+    </cs:fontRef>
+    <cs:spPr>
+      <a:noFill/>
+      <a:ln>
+        <a:noFill/>
+      </a:ln>
+    </cs:spPr>
+  </cs:floor>
+  <cs:gridlineMajor>
+    <cs:lnRef idx="0"/>
+    <cs:fillRef idx="0"/>
+    <cs:effectRef idx="0"/>
+    <cs:fontRef idx="minor">
+      <a:schemeClr val="tx1"/>
+    </cs:fontRef>
+    <cs:spPr>
+      <a:ln w="9525" cap="flat" cmpd="sng" algn="ctr">
+        <a:solidFill>
+          <a:schemeClr val="tx1">
+            <a:lumMod val="15000"/>
+            <a:lumOff val="85000"/>
+          </a:schemeClr>
+        </a:solidFill>
+        <a:round/>
+      </a:ln>
+    </cs:spPr>
+  </cs:gridlineMajor>
+  <cs:gridlineMinor>
+    <cs:lnRef idx="0"/>
+    <cs:fillRef idx="0"/>
+    <cs:effectRef idx="0"/>
+    <cs:fontRef idx="minor">
+      <a:schemeClr val="tx1"/>
+    </cs:fontRef>
+    <cs:spPr>
+      <a:ln w="9525" cap="flat" cmpd="sng" algn="ctr">
+        <a:solidFill>
+          <a:schemeClr val="tx1">
+            <a:lumMod val="5000"/>
+            <a:lumOff val="95000"/>
+          </a:schemeClr>
+        </a:solidFill>
+        <a:round/>
+      </a:ln>
+    </cs:spPr>
+  </cs:gridlineMinor>
+  <cs:hiLoLine>
+    <cs:lnRef idx="0"/>
+    <cs:fillRef idx="0"/>
+    <cs:effectRef idx="0"/>
+    <cs:fontRef idx="minor">
+      <a:schemeClr val="tx1"/>
+    </cs:fontRef>
+    <cs:spPr>
+      <a:ln w="9525" cap="flat" cmpd="sng" algn="ctr">
+        <a:solidFill>
+          <a:schemeClr val="tx1">
+            <a:lumMod val="75000"/>
+            <a:lumOff val="25000"/>
+          </a:schemeClr>
+        </a:solidFill>
+        <a:round/>
+      </a:ln>
+    </cs:spPr>
+  </cs:hiLoLine>
+  <cs:leaderLine>
+    <cs:lnRef idx="0"/>
+    <cs:fillRef idx="0"/>
+    <cs:effectRef idx="0"/>
+    <cs:fontRef idx="minor">
+      <a:schemeClr val="tx1"/>
+    </cs:fontRef>
+    <cs:spPr>
+      <a:ln w="9525" cap="flat" cmpd="sng" algn="ctr">
+        <a:solidFill>
+          <a:schemeClr val="tx1">
+            <a:lumMod val="35000"/>
+            <a:lumOff val="65000"/>
+          </a:schemeClr>
+        </a:solidFill>
+        <a:round/>
+      </a:ln>
+    </cs:spPr>
+  </cs:leaderLine>
+  <cs:legend>
+    <cs:lnRef idx="0"/>
+    <cs:fillRef idx="0"/>
+    <cs:effectRef idx="0"/>
+    <cs:fontRef idx="minor">
+      <a:schemeClr val="tx1">
+        <a:lumMod val="65000"/>
+        <a:lumOff val="35000"/>
+      </a:schemeClr>
+    </cs:fontRef>
+    <cs:defRPr sz="900" kern="1200"/>
+  </cs:legend>
+  <cs:plotArea mods="allowNoFillOverride allowNoLineOverride">
+    <cs:lnRef idx="0"/>
+    <cs:fillRef idx="0"/>
+    <cs:effectRef idx="0"/>
+    <cs:fontRef idx="minor">
+      <a:schemeClr val="tx1"/>
+    </cs:fontRef>
+  </cs:plotArea>
+  <cs:plotArea3D mods="allowNoFillOverride allowNoLineOverride">
+    <cs:lnRef idx="0"/>
+    <cs:fillRef idx="0"/>
+    <cs:effectRef idx="0"/>
+    <cs:fontRef idx="minor">
+      <a:schemeClr val="tx1"/>
+    </cs:fontRef>
+  </cs:plotArea3D>
+  <cs:seriesAxis>
+    <cs:lnRef idx="0"/>
+    <cs:fillRef idx="0"/>
+    <cs:effectRef idx="0"/>
+    <cs:fontRef idx="minor">
+      <a:schemeClr val="tx1">
+        <a:lumMod val="65000"/>
+        <a:lumOff val="35000"/>
+      </a:schemeClr>
+    </cs:fontRef>
+    <cs:defRPr sz="900" kern="1200"/>
+  </cs:seriesAxis>
+  <cs:seriesLine>
+    <cs:lnRef idx="0"/>
+    <cs:fillRef idx="0"/>
+    <cs:effectRef idx="0"/>
+    <cs:fontRef idx="minor">
+      <a:schemeClr val="tx1"/>
+    </cs:fontRef>
+    <cs:spPr>
+      <a:ln w="9525" cap="flat" cmpd="sng" algn="ctr">
+        <a:solidFill>
+          <a:schemeClr val="tx1">
+            <a:lumMod val="35000"/>
+            <a:lumOff val="65000"/>
+          </a:schemeClr>
+        </a:solidFill>
+        <a:round/>
+      </a:ln>
+    </cs:spPr>
+  </cs:seriesLine>
+  <cs:title>
+    <cs:lnRef idx="0"/>
+    <cs:fillRef idx="0"/>
+    <cs:effectRef idx="0"/>
+    <cs:fontRef idx="minor">
+      <a:schemeClr val="tx1">
+        <a:lumMod val="65000"/>
+        <a:lumOff val="35000"/>
+      </a:schemeClr>
+    </cs:fontRef>
+    <cs:defRPr sz="1400" b="0" kern="1200" spc="0" baseline="0"/>
+  </cs:title>
+  <cs:trendline>
+    <cs:lnRef idx="0">
+      <cs:styleClr val="auto"/>
+    </cs:lnRef>
+    <cs:fillRef idx="0"/>
+    <cs:effectRef idx="0"/>
+    <cs:fontRef idx="minor">
+      <a:schemeClr val="tx1"/>
+    </cs:fontRef>
+    <cs:spPr>
+      <a:ln w="19050" cap="rnd">
+        <a:solidFill>
+          <a:schemeClr val="phClr"/>
+        </a:solidFill>
+        <a:prstDash val="sysDot"/>
+      </a:ln>
+    </cs:spPr>
+  </cs:trendline>
+  <cs:trendlineLabel>
+    <cs:lnRef idx="0"/>
+    <cs:fillRef idx="0"/>
+    <cs:effectRef idx="0"/>
+    <cs:fontRef idx="minor">
+      <a:schemeClr val="tx1">
+        <a:lumMod val="65000"/>
+        <a:lumOff val="35000"/>
+      </a:schemeClr>
+    </cs:fontRef>
+    <cs:defRPr sz="900" kern="1200"/>
+  </cs:trendlineLabel>
+  <cs:upBar>
+    <cs:lnRef idx="0"/>
+    <cs:fillRef idx="0"/>
+    <cs:effectRef idx="0"/>
+    <cs:fontRef idx="minor">
+      <a:schemeClr val="dk1"/>
+    </cs:fontRef>
+    <cs:spPr>
+      <a:solidFill>
+        <a:schemeClr val="lt1"/>
+      </a:solidFill>
+      <a:ln w="9525">
+        <a:solidFill>
+          <a:schemeClr val="tx1">
+            <a:lumMod val="15000"/>
+            <a:lumOff val="85000"/>
+          </a:schemeClr>
+        </a:solidFill>
+      </a:ln>
+    </cs:spPr>
+  </cs:upBar>
+  <cs:valueAxis>
+    <cs:lnRef idx="0"/>
+    <cs:fillRef idx="0"/>
+    <cs:effectRef idx="0"/>
+    <cs:fontRef idx="minor">
+      <a:schemeClr val="tx1">
+        <a:lumMod val="65000"/>
+        <a:lumOff val="35000"/>
+      </a:schemeClr>
+    </cs:fontRef>
+    <cs:defRPr sz="900" kern="1200"/>
+  </cs:valueAxis>
+  <cs:wall>
+    <cs:lnRef idx="0"/>
+    <cs:fillRef idx="0"/>
+    <cs:effectRef idx="0"/>
+    <cs:fontRef idx="minor">
+      <a:schemeClr val="tx1"/>
+    </cs:fontRef>
+    <cs:spPr>
+      <a:noFill/>
+      <a:ln>
+        <a:noFill/>
+      </a:ln>
+    </cs:spPr>
+  </cs:wall>
+</cs:chartStyle>
+</file>
+
 <file path=word/theme/theme1.xml><?xml version="1.0" encoding="utf-8"?>
 <a:theme xmlns:a="http://schemas.openxmlformats.org/drawingml/2006/main" name="Office Theme">
   <a:themeElements>
@@ -19608,7 +21215,7 @@
 </file>
 
 <file path=customXml/itemProps1.xml><?xml version="1.0" encoding="utf-8"?>
-<ds:datastoreItem xmlns:ds="http://schemas.openxmlformats.org/officeDocument/2006/customXml" ds:itemID="{67C8BD5E-954E-1D47-976D-BE7009206BFE}">
+<ds:datastoreItem xmlns:ds="http://schemas.openxmlformats.org/officeDocument/2006/customXml" ds:itemID="{6EC55C7A-7043-1441-9DFC-AAF2983F8E28}">
   <ds:schemaRefs>
     <ds:schemaRef ds:uri="http://schemas.openxmlformats.org/officeDocument/2006/bibliography"/>
   </ds:schemaRefs>

</xml_diff>

<commit_message>
Improve baseline eval to allow model to guess a label
</commit_message>
<xml_diff>
--- a/docs/REP_RalphM_CS.docx
+++ b/docs/REP_RalphM_CS.docx
@@ -8225,10 +8225,10 @@
             <v:path o:extrusionok="f" gradientshapeok="t" o:connecttype="rect"/>
             <o:lock v:ext="edit" aspectratio="t"/>
           </v:shapetype>
-          <v:shape id="_x0000_i1036" type="#_x0000_t75" alt="" style="width:451pt;height:174.35pt;mso-width-percent:0;mso-height-percent:0;mso-width-percent:0;mso-height-percent:0" o:ole="">
+          <v:shape id="_x0000_i1036" type="#_x0000_t75" alt="" style="width:451.2pt;height:174.4pt;mso-width-percent:0;mso-height-percent:0;mso-width-percent:0;mso-height-percent:0" o:ole="">
             <v:imagedata r:id="rId11" o:title=""/>
           </v:shape>
-          <o:OLEObject Type="Embed" ProgID="Word.Document.8" ShapeID="_x0000_i1036" DrawAspect="Content" ObjectID="_1596530656" r:id="rId12">
+          <o:OLEObject Type="Embed" ProgID="Word.Document.8" ShapeID="_x0000_i1036" DrawAspect="Content" ObjectID="_1596531998" r:id="rId12">
             <o:FieldCodes>\s</o:FieldCodes>
           </o:OLEObject>
         </w:object>
@@ -8644,7 +8644,7 @@
           <v:shape id="_x0000_i1035" type="#_x0000_t75" alt="" style="width:468pt;height:78.4pt;mso-width-percent:0;mso-height-percent:0;mso-width-percent:0;mso-height-percent:0" o:ole="">
             <v:imagedata r:id="rId14" o:title=""/>
           </v:shape>
-          <o:OLEObject Type="Embed" ProgID="Word.Document.12" ShapeID="_x0000_i1035" DrawAspect="Content" ObjectID="_1596530657" r:id="rId15">
+          <o:OLEObject Type="Embed" ProgID="Word.Document.12" ShapeID="_x0000_i1035" DrawAspect="Content" ObjectID="_1596531999" r:id="rId15">
             <o:FieldCodes>\s</o:FieldCodes>
           </o:OLEObject>
         </w:object>
@@ -9060,7 +9060,7 @@
           <v:shape id="_x0000_i1034" type="#_x0000_t75" alt="" style="width:451.2pt;height:320pt;mso-width-percent:0;mso-height-percent:0;mso-width-percent:0;mso-height-percent:0" o:ole="">
             <v:imagedata r:id="rId17" o:title=""/>
           </v:shape>
-          <o:OLEObject Type="Embed" ProgID="Word.Document.12" ShapeID="_x0000_i1034" DrawAspect="Content" ObjectID="_1596530658" r:id="rId18">
+          <o:OLEObject Type="Embed" ProgID="Word.Document.12" ShapeID="_x0000_i1034" DrawAspect="Content" ObjectID="_1596532000" r:id="rId18">
             <o:FieldCodes>\s</o:FieldCodes>
           </o:OLEObject>
         </w:object>
@@ -10485,7 +10485,7 @@
           <v:shape id="_x0000_i1033" type="#_x0000_t75" alt="" style="width:451.2pt;height:235.2pt;mso-width-percent:0;mso-height-percent:0;mso-width-percent:0;mso-height-percent:0" o:ole="">
             <v:imagedata r:id="rId19" o:title=""/>
           </v:shape>
-          <o:OLEObject Type="Embed" ProgID="Word.Document.12" ShapeID="_x0000_i1033" DrawAspect="Content" ObjectID="_1596530659" r:id="rId20">
+          <o:OLEObject Type="Embed" ProgID="Word.Document.12" ShapeID="_x0000_i1033" DrawAspect="Content" ObjectID="_1596532001" r:id="rId20">
             <o:FieldCodes>\s</o:FieldCodes>
           </o:OLEObject>
         </w:object>
@@ -10960,7 +10960,7 @@
           <v:shape id="_x0000_i1032" type="#_x0000_t75" alt="" style="width:348.8pt;height:119.2pt;mso-width-percent:0;mso-height-percent:0;mso-width-percent:0;mso-height-percent:0" o:ole="">
             <v:imagedata r:id="rId21" o:title=""/>
           </v:shape>
-          <o:OLEObject Type="Embed" ProgID="Word.Document.12" ShapeID="_x0000_i1032" DrawAspect="Content" ObjectID="_1596530660" r:id="rId22">
+          <o:OLEObject Type="Embed" ProgID="Word.Document.12" ShapeID="_x0000_i1032" DrawAspect="Content" ObjectID="_1596532002" r:id="rId22">
             <o:FieldCodes>\s</o:FieldCodes>
           </o:OLEObject>
         </w:object>
@@ -11015,7 +11015,7 @@
           <v:shape id="_x0000_i1031" type="#_x0000_t75" alt="" style="width:348.8pt;height:68.8pt;mso-width-percent:0;mso-height-percent:0;mso-width-percent:0;mso-height-percent:0" o:ole="">
             <v:imagedata r:id="rId23" o:title=""/>
           </v:shape>
-          <o:OLEObject Type="Embed" ProgID="Word.Document.12" ShapeID="_x0000_i1031" DrawAspect="Content" ObjectID="_1596530661" r:id="rId24">
+          <o:OLEObject Type="Embed" ProgID="Word.Document.12" ShapeID="_x0000_i1031" DrawAspect="Content" ObjectID="_1596532003" r:id="rId24">
             <o:FieldCodes>\s</o:FieldCodes>
           </o:OLEObject>
         </w:object>
@@ -12107,7 +12107,7 @@
           <v:shape id="_x0000_i1030" type="#_x0000_t75" alt="" style="width:348.8pt;height:71.2pt;mso-width-percent:0;mso-height-percent:0;mso-width-percent:0;mso-height-percent:0" o:ole="">
             <v:imagedata r:id="rId27" o:title=""/>
           </v:shape>
-          <o:OLEObject Type="Embed" ProgID="Word.Document.12" ShapeID="_x0000_i1030" DrawAspect="Content" ObjectID="_1596530662" r:id="rId28">
+          <o:OLEObject Type="Embed" ProgID="Word.Document.12" ShapeID="_x0000_i1030" DrawAspect="Content" ObjectID="_1596532004" r:id="rId28">
             <o:FieldCodes>\s</o:FieldCodes>
           </o:OLEObject>
         </w:object>
@@ -12169,7 +12169,7 @@
           <v:shape id="_x0000_i1029" type="#_x0000_t75" alt="" style="width:348.8pt;height:196pt;mso-width-percent:0;mso-height-percent:0;mso-width-percent:0;mso-height-percent:0" o:ole="">
             <v:imagedata r:id="rId29" o:title=""/>
           </v:shape>
-          <o:OLEObject Type="Embed" ProgID="Word.Document.12" ShapeID="_x0000_i1029" DrawAspect="Content" ObjectID="_1596530663" r:id="rId30">
+          <o:OLEObject Type="Embed" ProgID="Word.Document.12" ShapeID="_x0000_i1029" DrawAspect="Content" ObjectID="_1596532005" r:id="rId30">
             <o:FieldCodes>\s</o:FieldCodes>
           </o:OLEObject>
         </w:object>
@@ -12778,6 +12778,352 @@
     </w:p>
     <w:p>
       <w:pPr>
+        <w:pStyle w:val="Caption"/>
+        <w:keepNext/>
+      </w:pPr>
+      <w:r>
+        <w:t xml:space="preserve">Table </w:t>
+      </w:r>
+      <w:r>
+        <w:fldChar w:fldCharType="begin"/>
+      </w:r>
+      <w:r>
+        <w:instrText xml:space="preserve"> SEQ Table \* ARABIC </w:instrText>
+      </w:r>
+      <w:r>
+        <w:fldChar w:fldCharType="separate"/>
+      </w:r>
+      <w:r>
+        <w:rPr>
+          <w:noProof/>
+        </w:rPr>
+        <w:t>7</w:t>
+      </w:r>
+      <w:r>
+        <w:fldChar w:fldCharType="end"/>
+      </w:r>
+      <w:r>
+        <w:t xml:space="preserve"> Baseline accuracy</w:t>
+      </w:r>
+    </w:p>
+    <w:tbl>
+      <w:tblPr>
+        <w:tblStyle w:val="TableGrid"/>
+        <w:tblW w:w="0" w:type="auto"/>
+        <w:tblLook w:val="04A0" w:firstRow="1" w:lastRow="0" w:firstColumn="1" w:lastColumn="0" w:noHBand="0" w:noVBand="1"/>
+      </w:tblPr>
+      <w:tblGrid>
+        <w:gridCol w:w="1501"/>
+        <w:gridCol w:w="1501"/>
+        <w:gridCol w:w="1502"/>
+        <w:gridCol w:w="1502"/>
+        <w:gridCol w:w="1502"/>
+      </w:tblGrid>
+      <w:tr>
+        <w:tc>
+          <w:tcPr>
+            <w:tcW w:w="1501" w:type="dxa"/>
+          </w:tcPr>
+          <w:p>
+            <w:pPr>
+              <w:rPr>
+                <w:b/>
+                <w:color w:val="000000" w:themeColor="text1"/>
+              </w:rPr>
+            </w:pPr>
+            <w:r>
+              <w:rPr>
+                <w:b/>
+                <w:color w:val="000000" w:themeColor="text1"/>
+              </w:rPr>
+              <w:t>Dataset used</w:t>
+            </w:r>
+          </w:p>
+        </w:tc>
+        <w:tc>
+          <w:tcPr>
+            <w:tcW w:w="1501" w:type="dxa"/>
+          </w:tcPr>
+          <w:p>
+            <w:pPr>
+              <w:rPr>
+                <w:b/>
+                <w:color w:val="000000" w:themeColor="text1"/>
+              </w:rPr>
+            </w:pPr>
+            <w:r>
+              <w:rPr>
+                <w:b/>
+                <w:color w:val="000000" w:themeColor="text1"/>
+              </w:rPr>
+              <w:t>Dataset size</w:t>
+            </w:r>
+          </w:p>
+        </w:tc>
+        <w:tc>
+          <w:tcPr>
+            <w:tcW w:w="1502" w:type="dxa"/>
+          </w:tcPr>
+          <w:p>
+            <w:pPr>
+              <w:rPr>
+                <w:b/>
+                <w:color w:val="000000" w:themeColor="text1"/>
+              </w:rPr>
+            </w:pPr>
+            <w:r>
+              <w:rPr>
+                <w:b/>
+                <w:color w:val="000000" w:themeColor="text1"/>
+              </w:rPr>
+              <w:t>Baseline</w:t>
+            </w:r>
+          </w:p>
+        </w:tc>
+        <w:tc>
+          <w:tcPr>
+            <w:tcW w:w="1502" w:type="dxa"/>
+          </w:tcPr>
+          <w:p>
+            <w:pPr>
+              <w:rPr>
+                <w:b/>
+                <w:color w:val="000000" w:themeColor="text1"/>
+              </w:rPr>
+            </w:pPr>
+            <w:r>
+              <w:rPr>
+                <w:b/>
+                <w:color w:val="000000" w:themeColor="text1"/>
+              </w:rPr>
+              <w:t>Categorical accuracy</w:t>
+            </w:r>
+          </w:p>
+        </w:tc>
+        <w:tc>
+          <w:tcPr>
+            <w:tcW w:w="1502" w:type="dxa"/>
+          </w:tcPr>
+          <w:p>
+            <w:pPr>
+              <w:rPr>
+                <w:b/>
+                <w:color w:val="000000" w:themeColor="text1"/>
+              </w:rPr>
+            </w:pPr>
+            <w:r>
+              <w:rPr>
+                <w:b/>
+                <w:color w:val="000000" w:themeColor="text1"/>
+              </w:rPr>
+              <w:t>Non-Null Label Accuracy</w:t>
+            </w:r>
+          </w:p>
+        </w:tc>
+      </w:tr>
+      <w:tr>
+        <w:tc>
+          <w:tcPr>
+            <w:tcW w:w="1501" w:type="dxa"/>
+          </w:tcPr>
+          <w:p>
+            <w:pPr>
+              <w:rPr>
+                <w:color w:val="000000" w:themeColor="text1"/>
+              </w:rPr>
+            </w:pPr>
+            <w:r>
+              <w:rPr>
+                <w:color w:val="000000" w:themeColor="text1"/>
+              </w:rPr>
+              <w:t>Test</w:t>
+            </w:r>
+          </w:p>
+        </w:tc>
+        <w:tc>
+          <w:tcPr>
+            <w:tcW w:w="1501" w:type="dxa"/>
+          </w:tcPr>
+          <w:p>
+            <w:pPr>
+              <w:rPr>
+                <w:color w:val="000000" w:themeColor="text1"/>
+              </w:rPr>
+            </w:pPr>
+            <w:r>
+              <w:rPr>
+                <w:color w:val="000000" w:themeColor="text1"/>
+              </w:rPr>
+              <w:t>Toyv</w:t>
+            </w:r>
+            <w:r>
+              <w:rPr>
+                <w:color w:val="000000" w:themeColor="text1"/>
+              </w:rPr>
+              <w:t>2</w:t>
+            </w:r>
+          </w:p>
+        </w:tc>
+        <w:tc>
+          <w:tcPr>
+            <w:tcW w:w="1502" w:type="dxa"/>
+          </w:tcPr>
+          <w:p>
+            <w:pPr>
+              <w:rPr>
+                <w:color w:val="000000" w:themeColor="text1"/>
+              </w:rPr>
+            </w:pPr>
+            <w:r>
+              <w:rPr>
+                <w:color w:val="000000" w:themeColor="text1"/>
+              </w:rPr>
+              <w:t>Always null</w:t>
+            </w:r>
+          </w:p>
+        </w:tc>
+        <w:tc>
+          <w:tcPr>
+            <w:tcW w:w="1502" w:type="dxa"/>
+          </w:tcPr>
+          <w:p>
+            <w:pPr>
+              <w:rPr>
+                <w:color w:val="000000" w:themeColor="text1"/>
+              </w:rPr>
+            </w:pPr>
+            <w:r>
+              <w:rPr>
+                <w:color w:val="000000" w:themeColor="text1"/>
+              </w:rPr>
+              <w:t>0.9035</w:t>
+            </w:r>
+          </w:p>
+        </w:tc>
+        <w:tc>
+          <w:tcPr>
+            <w:tcW w:w="1502" w:type="dxa"/>
+          </w:tcPr>
+          <w:p>
+            <w:pPr>
+              <w:rPr>
+                <w:color w:val="000000" w:themeColor="text1"/>
+              </w:rPr>
+            </w:pPr>
+            <w:r>
+              <w:rPr>
+                <w:color w:val="000000" w:themeColor="text1"/>
+              </w:rPr>
+              <w:t>0.0</w:t>
+            </w:r>
+          </w:p>
+        </w:tc>
+      </w:tr>
+      <w:tr>
+        <w:tc>
+          <w:tcPr>
+            <w:tcW w:w="1501" w:type="dxa"/>
+          </w:tcPr>
+          <w:p>
+            <w:pPr>
+              <w:rPr>
+                <w:color w:val="000000" w:themeColor="text1"/>
+              </w:rPr>
+            </w:pPr>
+            <w:r>
+              <w:rPr>
+                <w:color w:val="000000" w:themeColor="text1"/>
+              </w:rPr>
+              <w:t>Test</w:t>
+            </w:r>
+          </w:p>
+        </w:tc>
+        <w:tc>
+          <w:tcPr>
+            <w:tcW w:w="1501" w:type="dxa"/>
+          </w:tcPr>
+          <w:p>
+            <w:pPr>
+              <w:rPr>
+                <w:color w:val="000000" w:themeColor="text1"/>
+              </w:rPr>
+            </w:pPr>
+            <w:r>
+              <w:rPr>
+                <w:color w:val="000000" w:themeColor="text1"/>
+              </w:rPr>
+              <w:t>Toyv2</w:t>
+            </w:r>
+          </w:p>
+        </w:tc>
+        <w:tc>
+          <w:tcPr>
+            <w:tcW w:w="1502" w:type="dxa"/>
+          </w:tcPr>
+          <w:p>
+            <w:pPr>
+              <w:rPr>
+                <w:color w:val="000000" w:themeColor="text1"/>
+              </w:rPr>
+            </w:pPr>
+            <w:r>
+              <w:rPr>
+                <w:color w:val="000000" w:themeColor="text1"/>
+              </w:rPr>
+              <w:t>Always “</w:t>
+            </w:r>
+            <w:bookmarkStart w:id="86" w:name="_GoBack"/>
+            <w:bookmarkEnd w:id="86"/>
+            <w:r>
+              <w:rPr>
+                <w:color w:val="000000" w:themeColor="text1"/>
+              </w:rPr>
+              <w:t>location”</w:t>
+            </w:r>
+          </w:p>
+        </w:tc>
+        <w:tc>
+          <w:tcPr>
+            <w:tcW w:w="1502" w:type="dxa"/>
+          </w:tcPr>
+          <w:p>
+            <w:pPr>
+              <w:rPr>
+                <w:color w:val="000000" w:themeColor="text1"/>
+              </w:rPr>
+            </w:pPr>
+          </w:p>
+        </w:tc>
+        <w:tc>
+          <w:tcPr>
+            <w:tcW w:w="1502" w:type="dxa"/>
+          </w:tcPr>
+          <w:p>
+            <w:pPr>
+              <w:rPr>
+                <w:color w:val="000000" w:themeColor="text1"/>
+              </w:rPr>
+            </w:pPr>
+          </w:p>
+        </w:tc>
+      </w:tr>
+    </w:tbl>
+    <w:p>
+      <w:pPr>
+        <w:rPr>
+          <w:color w:val="000000" w:themeColor="text1"/>
+        </w:rPr>
+      </w:pPr>
+    </w:p>
+    <w:p>
+      <w:pPr>
+        <w:rPr>
+          <w:color w:val="000000" w:themeColor="text1"/>
+        </w:rPr>
+      </w:pPr>
+    </w:p>
+    <w:p>
+      <w:pPr>
         <w:rPr>
           <w:b/>
           <w:color w:val="FF0000"/>
@@ -12810,11 +13156,11 @@
       <w:pPr>
         <w:pStyle w:val="Heading3"/>
       </w:pPr>
-      <w:bookmarkStart w:id="86" w:name="_Toc522737889"/>
+      <w:bookmarkStart w:id="87" w:name="_Toc522737889"/>
       <w:r>
         <w:t>The ‘mini’ dataset</w:t>
       </w:r>
-      <w:bookmarkEnd w:id="86"/>
+      <w:bookmarkEnd w:id="87"/>
     </w:p>
     <w:p/>
     <w:p>
@@ -12867,7 +13213,6 @@
     <w:p/>
     <w:p>
       <w:r>
-        <w:lastRenderedPageBreak/>
         <w:t>Attempts to ‘predict’ using the mini dataset also matched this observation. The model has a marked preference for the NULL label</w:t>
       </w:r>
       <w:r>
@@ -12929,7 +13274,7 @@
       <w:pPr>
         <w:pStyle w:val="Caption"/>
       </w:pPr>
-      <w:bookmarkStart w:id="87" w:name="_Toc522734800"/>
+      <w:bookmarkStart w:id="88" w:name="_Toc522734800"/>
       <w:r>
         <w:t xml:space="preserve">Figure </w:t>
       </w:r>
@@ -12966,7 +13311,7 @@
       <w:r>
         <w:t xml:space="preserve"> Mini dataset accuracy</w:t>
       </w:r>
-      <w:bookmarkEnd w:id="87"/>
+      <w:bookmarkEnd w:id="88"/>
     </w:p>
     <w:p>
       <w:pPr>
@@ -13023,7 +13368,7 @@
       <w:pPr>
         <w:pStyle w:val="Caption"/>
       </w:pPr>
-      <w:bookmarkStart w:id="88" w:name="_Toc522734801"/>
+      <w:bookmarkStart w:id="89" w:name="_Toc522734801"/>
       <w:r>
         <w:t xml:space="preserve">Figure </w:t>
       </w:r>
@@ -13060,7 +13405,7 @@
       <w:r>
         <w:t xml:space="preserve"> Mini dataset loss</w:t>
       </w:r>
-      <w:bookmarkEnd w:id="88"/>
+      <w:bookmarkEnd w:id="89"/>
     </w:p>
     <w:p>
       <w:pPr>
@@ -13070,6 +13415,7 @@
         <w:rPr>
           <w:noProof/>
         </w:rPr>
+        <w:lastRenderedPageBreak/>
         <w:drawing>
           <wp:inline distT="0" distB="0" distL="0" distR="0" wp14:anchorId="7F15EFFB" wp14:editId="54943196">
             <wp:extent cx="3144253" cy="2358190"/>
@@ -13117,7 +13463,7 @@
       <w:pPr>
         <w:pStyle w:val="Caption"/>
       </w:pPr>
-      <w:bookmarkStart w:id="89" w:name="_Toc522734802"/>
+      <w:bookmarkStart w:id="90" w:name="_Toc522734802"/>
       <w:r>
         <w:t xml:space="preserve">Figure </w:t>
       </w:r>
@@ -13154,23 +13500,23 @@
       <w:r>
         <w:t xml:space="preserve"> Mini dataset non null label accuracy</w:t>
       </w:r>
-      <w:bookmarkEnd w:id="89"/>
+      <w:bookmarkEnd w:id="90"/>
     </w:p>
     <w:p/>
     <w:p>
       <w:pPr>
         <w:pStyle w:val="Heading3"/>
       </w:pPr>
-      <w:bookmarkStart w:id="90" w:name="_Ref521576975"/>
-      <w:bookmarkStart w:id="91" w:name="_Toc522737890"/>
+      <w:bookmarkStart w:id="91" w:name="_Ref521576975"/>
+      <w:bookmarkStart w:id="92" w:name="_Toc522737890"/>
       <w:r>
         <w:t>The ‘toy’ dataset</w:t>
       </w:r>
-      <w:bookmarkEnd w:id="90"/>
+      <w:bookmarkEnd w:id="91"/>
       <w:r>
         <w:t>, version 1</w:t>
       </w:r>
-      <w:bookmarkEnd w:id="91"/>
+      <w:bookmarkEnd w:id="92"/>
     </w:p>
     <w:p/>
     <w:p>
@@ -13246,8 +13592,8 @@
       <w:pPr>
         <w:pStyle w:val="Caption"/>
       </w:pPr>
-      <w:bookmarkStart w:id="92" w:name="_Ref522354845"/>
-      <w:bookmarkStart w:id="93" w:name="_Toc522734803"/>
+      <w:bookmarkStart w:id="93" w:name="_Ref522354845"/>
+      <w:bookmarkStart w:id="94" w:name="_Toc522734803"/>
       <w:r>
         <w:t xml:space="preserve">Figure </w:t>
       </w:r>
@@ -13281,11 +13627,11 @@
         </w:rPr>
         <w:fldChar w:fldCharType="end"/>
       </w:r>
-      <w:bookmarkEnd w:id="92"/>
+      <w:bookmarkEnd w:id="93"/>
       <w:r>
         <w:t xml:space="preserve"> Toy dataset NaN validation accuracy</w:t>
       </w:r>
-      <w:bookmarkEnd w:id="93"/>
+      <w:bookmarkEnd w:id="94"/>
     </w:p>
     <w:p>
       <w:pPr>
@@ -13307,6 +13653,7 @@
           <w:noProof/>
           <w:color w:val="000000" w:themeColor="text1"/>
         </w:rPr>
+        <w:lastRenderedPageBreak/>
         <w:drawing>
           <wp:inline distT="0" distB="0" distL="0" distR="0" wp14:anchorId="2A1076DC" wp14:editId="54AC9B14">
             <wp:extent cx="3254902" cy="2441177"/>
@@ -13354,8 +13701,8 @@
       <w:pPr>
         <w:pStyle w:val="Caption"/>
       </w:pPr>
-      <w:bookmarkStart w:id="94" w:name="_Ref522354846"/>
-      <w:bookmarkStart w:id="95" w:name="_Toc522734804"/>
+      <w:bookmarkStart w:id="95" w:name="_Ref522354846"/>
+      <w:bookmarkStart w:id="96" w:name="_Toc522734804"/>
       <w:r>
         <w:t xml:space="preserve">Figure </w:t>
       </w:r>
@@ -13389,11 +13736,11 @@
         </w:rPr>
         <w:fldChar w:fldCharType="end"/>
       </w:r>
-      <w:bookmarkEnd w:id="94"/>
+      <w:bookmarkEnd w:id="95"/>
       <w:r>
         <w:t xml:space="preserve"> Toy dataset NaN validation loss</w:t>
       </w:r>
-      <w:bookmarkEnd w:id="95"/>
+      <w:bookmarkEnd w:id="96"/>
     </w:p>
     <w:p>
       <w:pPr>
@@ -13415,7 +13762,6 @@
           <w:noProof/>
           <w:color w:val="000000" w:themeColor="text1"/>
         </w:rPr>
-        <w:lastRenderedPageBreak/>
         <w:drawing>
           <wp:inline distT="0" distB="0" distL="0" distR="0" wp14:anchorId="5B816C8F" wp14:editId="0F2EA429">
             <wp:extent cx="3323483" cy="2492612"/>
@@ -13466,8 +13812,8 @@
           <w:color w:val="000000" w:themeColor="text1"/>
         </w:rPr>
       </w:pPr>
-      <w:bookmarkStart w:id="96" w:name="_Ref522354847"/>
-      <w:bookmarkStart w:id="97" w:name="_Toc522734805"/>
+      <w:bookmarkStart w:id="97" w:name="_Ref522354847"/>
+      <w:bookmarkStart w:id="98" w:name="_Toc522734805"/>
       <w:r>
         <w:t xml:space="preserve">Figure </w:t>
       </w:r>
@@ -13501,11 +13847,11 @@
         </w:rPr>
         <w:fldChar w:fldCharType="end"/>
       </w:r>
-      <w:bookmarkEnd w:id="96"/>
+      <w:bookmarkEnd w:id="97"/>
       <w:r>
         <w:t xml:space="preserve"> Toy Dataset NaN Validation Non-Null Label Accuracy</w:t>
       </w:r>
-      <w:bookmarkEnd w:id="97"/>
+      <w:bookmarkEnd w:id="98"/>
     </w:p>
     <w:p>
       <w:pPr>
@@ -13525,8 +13871,6 @@
         </w:rPr>
         <w:t>he</w:t>
       </w:r>
-      <w:bookmarkStart w:id="98" w:name="_GoBack"/>
-      <w:bookmarkEnd w:id="98"/>
       <w:r>
         <w:rPr>
           <w:color w:val="000000" w:themeColor="text1"/>
@@ -13790,7 +14134,7 @@
         <w:rPr>
           <w:noProof/>
         </w:rPr>
-        <w:t>7</w:t>
+        <w:t>8</w:t>
       </w:r>
       <w:r>
         <w:rPr>
@@ -14321,7 +14665,6 @@
         <w:rPr>
           <w:color w:val="000000" w:themeColor="text1"/>
         </w:rPr>
-        <w:lastRenderedPageBreak/>
         <w:t xml:space="preserve">Comparing the Mini and ToyV1 datasets, it is clear that the Mini dataset at least returned validation data, a signal that could be used to detect overfitting during the training epochs. This understanding led to ToyV2, which caps the training data to 500,000 sentences, and test and dev to 6,000 sentences each. The values were picked empirically based on the successful </w:t>
       </w:r>
       <w:r>
@@ -14614,6 +14957,7 @@
           <w:noProof/>
           <w:color w:val="000000" w:themeColor="text1"/>
         </w:rPr>
+        <w:lastRenderedPageBreak/>
         <w:drawing>
           <wp:inline distT="0" distB="0" distL="0" distR="0" wp14:anchorId="1DE77975" wp14:editId="4CFB7519">
             <wp:extent cx="3732977" cy="2799733"/>
@@ -14711,7 +15055,6 @@
           <w:noProof/>
           <w:color w:val="000000" w:themeColor="text1"/>
         </w:rPr>
-        <w:lastRenderedPageBreak/>
         <w:drawing>
           <wp:inline distT="0" distB="0" distL="0" distR="0" wp14:anchorId="0D4AE127" wp14:editId="73031E20">
             <wp:extent cx="3494399" cy="2620799"/>
@@ -14824,7 +15167,7 @@
         <w:rPr>
           <w:noProof/>
         </w:rPr>
-        <w:t>8</w:t>
+        <w:t>9</w:t>
       </w:r>
       <w:r>
         <w:fldChar w:fldCharType="end"/>
@@ -15078,6 +15421,7 @@
     <w:p/>
     <w:p>
       <w:r>
+        <w:lastRenderedPageBreak/>
         <w:t>T</w:t>
       </w:r>
       <w:r>
@@ -15261,7 +15605,6 @@
     <w:p/>
     <w:p>
       <w:r>
-        <w:lastRenderedPageBreak/>
         <w:t>As of Friday 17</w:t>
       </w:r>
       <w:r>
@@ -15429,7 +15772,7 @@
           <v:shape id="_x0000_i1028" type="#_x0000_t75" alt="" style="width:348.8pt;height:63.2pt;mso-width-percent:0;mso-height-percent:0;mso-width-percent:0;mso-height-percent:0" o:ole="">
             <v:imagedata r:id="rId40" o:title=""/>
           </v:shape>
-          <o:OLEObject Type="Embed" ProgID="Word.Document.12" ShapeID="_x0000_i1028" DrawAspect="Content" ObjectID="_1596530664" r:id="rId41">
+          <o:OLEObject Type="Embed" ProgID="Word.Document.12" ShapeID="_x0000_i1028" DrawAspect="Content" ObjectID="_1596532006" r:id="rId41">
             <o:FieldCodes>\s</o:FieldCodes>
           </o:OLEObject>
         </w:object>
@@ -15494,7 +15837,7 @@
           <v:shape id="_x0000_i1027" type="#_x0000_t75" alt="" style="width:348.8pt;height:142.4pt;mso-width-percent:0;mso-height-percent:0;mso-width-percent:0;mso-height-percent:0" o:ole="">
             <v:imagedata r:id="rId42" o:title=""/>
           </v:shape>
-          <o:OLEObject Type="Embed" ProgID="Word.Document.12" ShapeID="_x0000_i1027" DrawAspect="Content" ObjectID="_1596530665" r:id="rId43">
+          <o:OLEObject Type="Embed" ProgID="Word.Document.12" ShapeID="_x0000_i1027" DrawAspect="Content" ObjectID="_1596532007" r:id="rId43">
             <o:FieldCodes>\s</o:FieldCodes>
           </o:OLEObject>
         </w:object>
@@ -15606,7 +15949,7 @@
         <w:rPr>
           <w:noProof/>
         </w:rPr>
-        <w:t>9</w:t>
+        <w:t>10</w:t>
       </w:r>
       <w:r>
         <w:rPr>
@@ -15797,7 +16140,6 @@
               <w:rPr>
                 <w:color w:val="000000" w:themeColor="text1"/>
               </w:rPr>
-              <w:lastRenderedPageBreak/>
               <w:t>Cross-validation</w:t>
             </w:r>
           </w:p>
@@ -15953,7 +16295,7 @@
           <v:shape id="_x0000_i1026" type="#_x0000_t75" alt="" style="width:348.8pt;height:64.8pt;mso-width-percent:0;mso-height-percent:0;mso-width-percent:0;mso-height-percent:0" o:ole="">
             <v:imagedata r:id="rId44" o:title=""/>
           </v:shape>
-          <o:OLEObject Type="Embed" ProgID="Word.Document.12" ShapeID="_x0000_i1026" DrawAspect="Content" ObjectID="_1596530666" r:id="rId45">
+          <o:OLEObject Type="Embed" ProgID="Word.Document.12" ShapeID="_x0000_i1026" DrawAspect="Content" ObjectID="_1596532008" r:id="rId45">
             <o:FieldCodes>\s</o:FieldCodes>
           </o:OLEObject>
         </w:object>
@@ -16016,7 +16358,7 @@
           <v:shape id="_x0000_i1025" type="#_x0000_t75" alt="" style="width:348.8pt;height:57.6pt;mso-width-percent:0;mso-height-percent:0;mso-width-percent:0;mso-height-percent:0" o:ole="">
             <v:imagedata r:id="rId46" o:title=""/>
           </v:shape>
-          <o:OLEObject Type="Embed" ProgID="Word.Document.12" ShapeID="_x0000_i1025" DrawAspect="Content" ObjectID="_1596530667" r:id="rId47">
+          <o:OLEObject Type="Embed" ProgID="Word.Document.12" ShapeID="_x0000_i1025" DrawAspect="Content" ObjectID="_1596532009" r:id="rId47">
             <o:FieldCodes>\s</o:FieldCodes>
           </o:OLEObject>
         </w:object>
@@ -16103,6 +16445,7 @@
     <w:p/>
     <w:p>
       <w:r>
+        <w:lastRenderedPageBreak/>
         <w:t>Interpolation algorithm won’t abandon one interpolation for a better one – first-found bias</w:t>
       </w:r>
       <w:r>
@@ -16207,7 +16550,6 @@
           <w:b/>
           <w:color w:val="FF0000"/>
         </w:rPr>
-        <w:lastRenderedPageBreak/>
         <w:t>Pipeline.sh list of commands to run to do full processing</w:t>
       </w:r>
       <w:r>
@@ -16329,7 +16671,7 @@
         <w:rPr>
           <w:noProof/>
         </w:rPr>
-        <w:t>10</w:t>
+        <w:t>11</w:t>
       </w:r>
       <w:r>
         <w:rPr>
@@ -16487,6 +16829,7 @@
           </w:tcPr>
           <w:p>
             <w:r>
+              <w:lastRenderedPageBreak/>
               <w:t>char-ner-pickle-alphabet</w:t>
             </w:r>
           </w:p>
@@ -16630,7 +16973,6 @@
           </w:tcPr>
           <w:p>
             <w:r>
-              <w:lastRenderedPageBreak/>
               <w:t>hansard-chunk-one</w:t>
             </w:r>
           </w:p>
@@ -16847,6 +17189,7 @@
           </w:tcPr>
           <w:p>
             <w:r>
+              <w:lastRenderedPageBreak/>
               <w:t>hansard-process-one</w:t>
             </w:r>
           </w:p>
@@ -16969,11 +17312,7 @@
               <w:t>th</w:t>
             </w:r>
             <w:r>
-              <w:t xml:space="preserve"> of </w:t>
-            </w:r>
-            <w:r>
-              <w:lastRenderedPageBreak/>
-              <w:t>the Hansard debates. This is to get an initial indication of the model’s learning capability.</w:t>
+              <w:t xml:space="preserve"> of the Hansard debates. This is to get an initial indication of the model’s learning capability.</w:t>
             </w:r>
           </w:p>
         </w:tc>
@@ -16985,7 +17324,6 @@
           </w:tcPr>
           <w:p>
             <w:r>
-              <w:lastRenderedPageBreak/>
               <w:t>ne-data-companies-download-process</w:t>
             </w:r>
           </w:p>
@@ -17181,6 +17519,7 @@
     <w:p/>
     <w:p>
       <w:r>
+        <w:lastRenderedPageBreak/>
         <w:t>Each task in invoke called out to something else; most tasks invoked a library function from elsewhere in the code base, while some invoked shell commands, for example to de-duplicate and sort the Named Entity lists. In this case, it is faster for the shell to call a GNU C binary and use the ‘sort’ and ‘uniq’ commands, than to use similar functionality in Python. Using the tasks.py file as a dispatcher, without it containing any processing logic itself, ensured that it remained easy to understand and reason with as the project grew.</w:t>
       </w:r>
     </w:p>
@@ -17219,7 +17558,6 @@
       <w:bookmarkStart w:id="133" w:name="_Ref521578620"/>
       <w:bookmarkStart w:id="134" w:name="_Toc522737903"/>
       <w:r>
-        <w:lastRenderedPageBreak/>
         <w:t>Appendix B</w:t>
       </w:r>
       <w:r>
@@ -21215,7 +21553,7 @@
 </file>
 
 <file path=customXml/itemProps1.xml><?xml version="1.0" encoding="utf-8"?>
-<ds:datastoreItem xmlns:ds="http://schemas.openxmlformats.org/officeDocument/2006/customXml" ds:itemID="{6EC55C7A-7043-1441-9DFC-AAF2983F8E28}">
+<ds:datastoreItem xmlns:ds="http://schemas.openxmlformats.org/officeDocument/2006/customXml" ds:itemID="{04F79246-0BD6-3E42-B0C1-378712BD1DA4}">
   <ds:schemaRefs>
     <ds:schemaRef ds:uri="http://schemas.openxmlformats.org/officeDocument/2006/bibliography"/>
   </ds:schemaRefs>

</xml_diff>

<commit_message>
Add total code contribution
</commit_message>
<xml_diff>
--- a/docs/REP_RalphM_CS.docx
+++ b/docs/REP_RalphM_CS.docx
@@ -9164,7 +9164,7 @@
           <v:shape id="_x0000_i1036" type="#_x0000_t75" alt="" style="width:451pt;height:174.35pt;mso-width-percent:0;mso-height-percent:0;mso-width-percent:0;mso-height-percent:0" o:ole="">
             <v:imagedata r:id="rId11" o:title=""/>
           </v:shape>
-          <o:OLEObject Type="Embed" ProgID="Word.Document.8" ShapeID="_x0000_i1036" DrawAspect="Content" ObjectID="_1596539155" r:id="rId12">
+          <o:OLEObject Type="Embed" ProgID="Word.Document.8" ShapeID="_x0000_i1036" DrawAspect="Content" ObjectID="_1596539494" r:id="rId12">
             <o:FieldCodes>\s</o:FieldCodes>
           </o:OLEObject>
         </w:object>
@@ -9580,7 +9580,7 @@
           <v:shape id="_x0000_i1035" type="#_x0000_t75" alt="" style="width:468pt;height:78.4pt;mso-width-percent:0;mso-height-percent:0;mso-width-percent:0;mso-height-percent:0" o:ole="">
             <v:imagedata r:id="rId14" o:title=""/>
           </v:shape>
-          <o:OLEObject Type="Embed" ProgID="Word.Document.12" ShapeID="_x0000_i1035" DrawAspect="Content" ObjectID="_1596539156" r:id="rId15">
+          <o:OLEObject Type="Embed" ProgID="Word.Document.12" ShapeID="_x0000_i1035" DrawAspect="Content" ObjectID="_1596539495" r:id="rId15">
             <o:FieldCodes>\s</o:FieldCodes>
           </o:OLEObject>
         </w:object>
@@ -9996,7 +9996,7 @@
           <v:shape id="_x0000_i1034" type="#_x0000_t75" alt="" style="width:451pt;height:320pt;mso-width-percent:0;mso-height-percent:0;mso-width-percent:0;mso-height-percent:0" o:ole="">
             <v:imagedata r:id="rId17" o:title=""/>
           </v:shape>
-          <o:OLEObject Type="Embed" ProgID="Word.Document.12" ShapeID="_x0000_i1034" DrawAspect="Content" ObjectID="_1596539157" r:id="rId18">
+          <o:OLEObject Type="Embed" ProgID="Word.Document.12" ShapeID="_x0000_i1034" DrawAspect="Content" ObjectID="_1596539496" r:id="rId18">
             <o:FieldCodes>\s</o:FieldCodes>
           </o:OLEObject>
         </w:object>
@@ -11421,7 +11421,7 @@
           <v:shape id="_x0000_i1033" type="#_x0000_t75" alt="" style="width:451pt;height:235.25pt;mso-width-percent:0;mso-height-percent:0;mso-width-percent:0;mso-height-percent:0" o:ole="">
             <v:imagedata r:id="rId19" o:title=""/>
           </v:shape>
-          <o:OLEObject Type="Embed" ProgID="Word.Document.12" ShapeID="_x0000_i1033" DrawAspect="Content" ObjectID="_1596539158" r:id="rId20">
+          <o:OLEObject Type="Embed" ProgID="Word.Document.12" ShapeID="_x0000_i1033" DrawAspect="Content" ObjectID="_1596539497" r:id="rId20">
             <o:FieldCodes>\s</o:FieldCodes>
           </o:OLEObject>
         </w:object>
@@ -11896,7 +11896,7 @@
           <v:shape id="_x0000_i1032" type="#_x0000_t75" alt="" style="width:348.65pt;height:119.15pt;mso-width-percent:0;mso-height-percent:0;mso-width-percent:0;mso-height-percent:0" o:ole="">
             <v:imagedata r:id="rId21" o:title=""/>
           </v:shape>
-          <o:OLEObject Type="Embed" ProgID="Word.Document.12" ShapeID="_x0000_i1032" DrawAspect="Content" ObjectID="_1596539159" r:id="rId22">
+          <o:OLEObject Type="Embed" ProgID="Word.Document.12" ShapeID="_x0000_i1032" DrawAspect="Content" ObjectID="_1596539498" r:id="rId22">
             <o:FieldCodes>\s</o:FieldCodes>
           </o:OLEObject>
         </w:object>
@@ -11953,7 +11953,7 @@
           <v:shape id="_x0000_i1031" type="#_x0000_t75" alt="" style="width:348.85pt;height:68.75pt;mso-width-percent:0;mso-height-percent:0;mso-width-percent:0;mso-height-percent:0" o:ole="">
             <v:imagedata r:id="rId23" o:title=""/>
           </v:shape>
-          <o:OLEObject Type="Embed" ProgID="Word.Document.12" ShapeID="_x0000_i1031" DrawAspect="Content" ObjectID="_1596539160" r:id="rId24">
+          <o:OLEObject Type="Embed" ProgID="Word.Document.12" ShapeID="_x0000_i1031" DrawAspect="Content" ObjectID="_1596539499" r:id="rId24">
             <o:FieldCodes>\s</o:FieldCodes>
           </o:OLEObject>
         </w:object>
@@ -15467,7 +15467,7 @@
           <v:shape id="_x0000_i1030" type="#_x0000_t75" alt="" style="width:348.85pt;height:63.2pt;mso-width-percent:0;mso-height-percent:0;mso-width-percent:0;mso-height-percent:0" o:ole="">
             <v:imagedata r:id="rId34" o:title=""/>
           </v:shape>
-          <o:OLEObject Type="Embed" ProgID="Word.Document.12" ShapeID="_x0000_i1030" DrawAspect="Content" ObjectID="_1596539161" r:id="rId35">
+          <o:OLEObject Type="Embed" ProgID="Word.Document.12" ShapeID="_x0000_i1030" DrawAspect="Content" ObjectID="_1596539500" r:id="rId35">
             <o:FieldCodes>\s</o:FieldCodes>
           </o:OLEObject>
         </w:object>
@@ -15532,7 +15532,7 @@
           <v:shape id="_x0000_i1029" type="#_x0000_t75" alt="" style="width:348.85pt;height:142.45pt;mso-width-percent:0;mso-height-percent:0;mso-width-percent:0;mso-height-percent:0" o:ole="">
             <v:imagedata r:id="rId36" o:title=""/>
           </v:shape>
-          <o:OLEObject Type="Embed" ProgID="Word.Document.12" ShapeID="_x0000_i1029" DrawAspect="Content" ObjectID="_1596539162" r:id="rId37">
+          <o:OLEObject Type="Embed" ProgID="Word.Document.12" ShapeID="_x0000_i1029" DrawAspect="Content" ObjectID="_1596539501" r:id="rId37">
             <o:FieldCodes>\s</o:FieldCodes>
           </o:OLEObject>
         </w:object>
@@ -16060,7 +16060,7 @@
           <v:shape id="_x0000_i1028" type="#_x0000_t75" alt="" style="width:348.85pt;height:71.2pt;mso-width-percent:0;mso-height-percent:0;mso-width-percent:0;mso-height-percent:0" o:ole="">
             <v:imagedata r:id="rId38" o:title=""/>
           </v:shape>
-          <o:OLEObject Type="Embed" ProgID="Word.Document.12" ShapeID="_x0000_i1028" DrawAspect="Content" ObjectID="_1596539163" r:id="rId39">
+          <o:OLEObject Type="Embed" ProgID="Word.Document.12" ShapeID="_x0000_i1028" DrawAspect="Content" ObjectID="_1596539502" r:id="rId39">
             <o:FieldCodes>\s</o:FieldCodes>
           </o:OLEObject>
         </w:object>
@@ -16122,7 +16122,7 @@
           <v:shape id="_x0000_i1027" type="#_x0000_t75" alt="" style="width:348.65pt;height:196.1pt;mso-width-percent:0;mso-height-percent:0;mso-width-percent:0;mso-height-percent:0" o:ole="">
             <v:imagedata r:id="rId40" o:title=""/>
           </v:shape>
-          <o:OLEObject Type="Embed" ProgID="Word.Document.12" ShapeID="_x0000_i1027" DrawAspect="Content" ObjectID="_1596539164" r:id="rId41">
+          <o:OLEObject Type="Embed" ProgID="Word.Document.12" ShapeID="_x0000_i1027" DrawAspect="Content" ObjectID="_1596539503" r:id="rId41">
             <o:FieldCodes>\s</o:FieldCodes>
           </o:OLEObject>
         </w:object>
@@ -16401,7 +16401,7 @@
           <v:shape id="_x0000_i1026" type="#_x0000_t75" alt="" style="width:348.85pt;height:64.8pt;mso-width-percent:0;mso-height-percent:0;mso-width-percent:0;mso-height-percent:0" o:ole="">
             <v:imagedata r:id="rId42" o:title=""/>
           </v:shape>
-          <o:OLEObject Type="Embed" ProgID="Word.Document.12" ShapeID="_x0000_i1026" DrawAspect="Content" ObjectID="_1596539165" r:id="rId43">
+          <o:OLEObject Type="Embed" ProgID="Word.Document.12" ShapeID="_x0000_i1026" DrawAspect="Content" ObjectID="_1596539504" r:id="rId43">
             <o:FieldCodes>\s</o:FieldCodes>
           </o:OLEObject>
         </w:object>
@@ -16468,7 +16468,7 @@
           <v:shape id="_x0000_i1025" type="#_x0000_t75" alt="" style="width:348.85pt;height:57.65pt;mso-width-percent:0;mso-height-percent:0;mso-width-percent:0;mso-height-percent:0" o:ole="">
             <v:imagedata r:id="rId44" o:title=""/>
           </v:shape>
-          <o:OLEObject Type="Embed" ProgID="Word.Document.12" ShapeID="_x0000_i1025" DrawAspect="Content" ObjectID="_1596539166" r:id="rId45">
+          <o:OLEObject Type="Embed" ProgID="Word.Document.12" ShapeID="_x0000_i1025" DrawAspect="Content" ObjectID="_1596539505" r:id="rId45">
             <o:FieldCodes>\s</o:FieldCodes>
           </o:OLEObject>
         </w:object>
@@ -19408,6 +19408,11 @@
       <w:r>
         <w:t xml:space="preserve"> I list who authored each code source file in the project, and a description of its purpose.</w:t>
       </w:r>
+      <w:r>
+        <w:t xml:space="preserve"> My total contribution is 2,439 lines of code.</w:t>
+      </w:r>
+      <w:bookmarkStart w:id="155" w:name="_GoBack"/>
+      <w:bookmarkEnd w:id="155"/>
     </w:p>
     <w:p/>
     <w:p>
@@ -19415,7 +19420,7 @@
         <w:pStyle w:val="Caption"/>
         <w:keepNext/>
       </w:pPr>
-      <w:bookmarkStart w:id="155" w:name="_Ref522796412"/>
+      <w:bookmarkStart w:id="156" w:name="_Ref522796412"/>
       <w:r>
         <w:t xml:space="preserve">Table </w:t>
       </w:r>
@@ -19437,7 +19442,7 @@
       <w:r>
         <w:fldChar w:fldCharType="end"/>
       </w:r>
-      <w:bookmarkEnd w:id="155"/>
+      <w:bookmarkEnd w:id="156"/>
       <w:r>
         <w:t xml:space="preserve"> List of source code with author</w:t>
       </w:r>
@@ -20208,6 +20213,7 @@
           </w:tcPr>
           <w:p>
             <w:r>
+              <w:lastRenderedPageBreak/>
               <w:t>./hansard_gathering/interpolate.py</w:t>
             </w:r>
           </w:p>
@@ -20246,7 +20252,6 @@
           </w:tcPr>
           <w:p>
             <w:r>
-              <w:lastRenderedPageBreak/>
               <w:t>./hansard_gathering/driver.py</w:t>
             </w:r>
           </w:p>
@@ -20785,6 +20790,7 @@
           </w:tcPr>
           <w:p>
             <w:r>
+              <w:lastRenderedPageBreak/>
               <w:t>./keras_character_based_ner/src/matt/eval.py</w:t>
             </w:r>
           </w:p>
@@ -20823,7 +20829,6 @@
           </w:tcPr>
           <w:p>
             <w:r>
-              <w:lastRenderedPageBreak/>
               <w:t>./keras_character_based_ner/src/matt/file_management.py</w:t>
             </w:r>
           </w:p>
@@ -21117,8 +21122,6 @@
             <w:r>
               <w:t>-</w:t>
             </w:r>
-            <w:bookmarkStart w:id="156" w:name="_GoBack"/>
-            <w:bookmarkEnd w:id="156"/>
             <w:r>
               <w:t>GUI</w:t>
             </w:r>
@@ -25313,7 +25316,7 @@
 </file>
 
 <file path=customXml/itemProps1.xml><?xml version="1.0" encoding="utf-8"?>
-<ds:datastoreItem xmlns:ds="http://schemas.openxmlformats.org/officeDocument/2006/customXml" ds:itemID="{320703E7-DF5B-8A47-98E3-E3E420604510}">
+<ds:datastoreItem xmlns:ds="http://schemas.openxmlformats.org/officeDocument/2006/customXml" ds:itemID="{0921A3AA-3311-894B-8794-890C136F0A92}">
   <ds:schemaRefs>
     <ds:schemaRef ds:uri="http://schemas.openxmlformats.org/officeDocument/2006/bibliography"/>
   </ds:schemaRefs>

</xml_diff>

<commit_message>
Remove f1 score, doesn't work
</commit_message>
<xml_diff>
--- a/docs/REP_RalphM_CS.docx
+++ b/docs/REP_RalphM_CS.docx
@@ -189,6 +189,7 @@
                                   <w15:appearance w15:val="hidden"/>
                                   <w:text/>
                                 </w:sdtPr>
+                                <w:sdtEndPr/>
                                 <w:sdtContent>
                                   <w:p>
                                     <w:pPr>
@@ -242,6 +243,7 @@
                                   <w15:appearance w15:val="hidden"/>
                                   <w:text/>
                                 </w:sdtPr>
+                                <w:sdtEndPr/>
                                 <w:sdtContent>
                                   <w:p>
                                     <w:pPr>
@@ -1094,13 +1096,8 @@
         <w:t>help</w:t>
       </w:r>
       <w:r>
-        <w:t xml:space="preserve"> throughout this </w:t>
-      </w:r>
-      <w:proofErr w:type="gramStart"/>
-      <w:r>
-        <w:t>Master’s</w:t>
-      </w:r>
-      <w:proofErr w:type="gramEnd"/>
+        <w:t xml:space="preserve"> throughout this Master’s</w:t>
+      </w:r>
       <w:r>
         <w:t xml:space="preserve"> programme, while she worked on her own</w:t>
       </w:r>
@@ -7748,15 +7745,7 @@
         <w:t xml:space="preserve"> however this API is largely undocumented and was not available at the start of this project.</w:t>
       </w:r>
       <w:r>
-        <w:t xml:space="preserve"> Instead, I used the They Work </w:t>
-      </w:r>
-      <w:proofErr w:type="gramStart"/>
-      <w:r>
-        <w:t>For</w:t>
-      </w:r>
-      <w:proofErr w:type="gramEnd"/>
-      <w:r>
-        <w:t xml:space="preserve"> You API,</w:t>
+        <w:t xml:space="preserve"> Instead, I used the They Work For You API,</w:t>
       </w:r>
       <w:r>
         <w:rPr>
@@ -8679,19 +8668,15 @@
       <w:r>
         <w:t>For locations, the CONLL2003 English dataset was used, together with DBPedia resources of type ‘</w:t>
       </w:r>
-      <w:proofErr w:type="gramStart"/>
       <w:r>
         <w:t>dbo:Place</w:t>
       </w:r>
-      <w:proofErr w:type="gramEnd"/>
       <w:r>
         <w:t>’. For Organizations, the Amex, Nasdaq and NYSE Stock Exchange company listings were downloaded in Comma Separated Value (CSV) format, as was similar data from the London Stock Exchange, the CONLL2003 English dataset, and DBPedia’s ‘</w:t>
       </w:r>
-      <w:proofErr w:type="gramStart"/>
       <w:r>
         <w:t>dbo:Organisation</w:t>
       </w:r>
-      <w:proofErr w:type="gramEnd"/>
       <w:r>
         <w:t>’ type. For people, the CONLL2003 English dataset and DBPedia ‘dbo:Person’ type were used, and the New York City Most Popular Baby Names data from Kaggle.</w:t>
       </w:r>
@@ -9251,7 +9236,7 @@
           <v:shape id="_x0000_i1036" type="#_x0000_t75" alt="" style="width:451pt;height:174.35pt;mso-width-percent:0;mso-height-percent:0;mso-width-percent:0;mso-height-percent:0" o:ole="">
             <v:imagedata r:id="rId11" o:title=""/>
           </v:shape>
-          <o:OLEObject Type="Embed" ProgID="Word.Document.8" ShapeID="_x0000_i1036" DrawAspect="Content" ObjectID="_1596549123" r:id="rId12">
+          <o:OLEObject Type="Embed" ProgID="Word.Document.8" ShapeID="_x0000_i1036" DrawAspect="Content" ObjectID="_1596552097" r:id="rId12">
             <o:FieldCodes>\s</o:FieldCodes>
           </o:OLEObject>
         </w:object>
@@ -9667,7 +9652,7 @@
           <v:shape id="_x0000_i1035" type="#_x0000_t75" alt="" style="width:468pt;height:78.4pt;mso-width-percent:0;mso-height-percent:0;mso-width-percent:0;mso-height-percent:0" o:ole="">
             <v:imagedata r:id="rId14" o:title=""/>
           </v:shape>
-          <o:OLEObject Type="Embed" ProgID="Word.Document.12" ShapeID="_x0000_i1035" DrawAspect="Content" ObjectID="_1596549124" r:id="rId15">
+          <o:OLEObject Type="Embed" ProgID="Word.Document.12" ShapeID="_x0000_i1035" DrawAspect="Content" ObjectID="_1596552098" r:id="rId15">
             <o:FieldCodes>\s</o:FieldCodes>
           </o:OLEObject>
         </w:object>
@@ -9993,15 +9978,7 @@
     <w:p/>
     <w:p>
       <w:r>
-        <w:t xml:space="preserve">To avoid this, all the debates’ file names (including the date on which they were spoken in parliament and the subject of the debate) were hashed using Python’s built-in hashing implementation. The file names are strings, and Python’s in-built </w:t>
-      </w:r>
-      <w:proofErr w:type="gramStart"/>
-      <w:r>
-        <w:t>hash(</w:t>
-      </w:r>
-      <w:proofErr w:type="gramEnd"/>
-      <w:r>
-        <w:t>) function takes each character, converts to an integer, and then uses exponentiation and addition to combine them.</w:t>
+        <w:t>To avoid this, all the debates’ file names (including the date on which they were spoken in parliament and the subject of the debate) were hashed using Python’s built-in hashing implementation. The file names are strings, and Python’s in-built hash() function takes each character, converts to an integer, and then uses exponentiation and addition to combine them.</w:t>
       </w:r>
       <w:r>
         <w:t xml:space="preserve"> The modulo of the resulting integer was taken with respect to the number of buckets (which was set at 320), resulting in buckets of equal numbers of debates which are</w:t>
@@ -10091,7 +10068,7 @@
           <v:shape id="_x0000_i1034" type="#_x0000_t75" alt="" style="width:451pt;height:320pt;mso-width-percent:0;mso-height-percent:0;mso-width-percent:0;mso-height-percent:0" o:ole="">
             <v:imagedata r:id="rId17" o:title=""/>
           </v:shape>
-          <o:OLEObject Type="Embed" ProgID="Word.Document.12" ShapeID="_x0000_i1034" DrawAspect="Content" ObjectID="_1596549125" r:id="rId18">
+          <o:OLEObject Type="Embed" ProgID="Word.Document.12" ShapeID="_x0000_i1034" DrawAspect="Content" ObjectID="_1596552099" r:id="rId18">
             <o:FieldCodes>\s</o:FieldCodes>
           </o:OLEObject>
         </w:object>
@@ -11229,7 +11206,6 @@
                 <w:szCs w:val="21"/>
               </w:rPr>
             </w:pPr>
-            <w:proofErr w:type="gramStart"/>
             <w:r>
               <w:rPr>
                 <w:rFonts w:ascii="Menlo" w:eastAsia="Times New Roman" w:hAnsi="Menlo" w:cs="Menlo"/>
@@ -11237,20 +11213,37 @@
                 <w:sz w:val="21"/>
                 <w:szCs w:val="21"/>
               </w:rPr>
-              <w:t>^[</w:t>
-            </w:r>
-            <w:proofErr w:type="gramEnd"/>
-            <w:r>
+              <w:t>^[!@£$%^&amp;*()0-9 ]+$</w:t>
+            </w:r>
+          </w:p>
+          <w:p/>
+        </w:tc>
+      </w:tr>
+      <w:tr>
+        <w:tc>
+          <w:tcPr>
+            <w:tcW w:w="5807" w:type="dxa"/>
+          </w:tcPr>
+          <w:p>
+            <w:r>
+              <w:t>If whole line starts and ends with brackets, remove them</w:t>
+            </w:r>
+          </w:p>
+        </w:tc>
+        <w:tc>
+          <w:tcPr>
+            <w:tcW w:w="2693" w:type="dxa"/>
+          </w:tcPr>
+          <w:p>
+            <w:pPr>
               <w:rPr>
                 <w:rFonts w:ascii="Menlo" w:eastAsia="Times New Roman" w:hAnsi="Menlo" w:cs="Menlo"/>
                 <w:color w:val="6A8759"/>
                 <w:sz w:val="21"/>
                 <w:szCs w:val="21"/>
               </w:rPr>
-              <w:t>!@£$%^&amp;*()0-9 ]+$</w:t>
-            </w:r>
-          </w:p>
-          <w:p/>
+            </w:pPr>
+          </w:p>
         </w:tc>
       </w:tr>
       <w:tr>
@@ -11260,7 +11253,7 @@
           </w:tcPr>
           <w:p>
             <w:r>
-              <w:t>If whole line starts and ends with brackets, remove them</w:t>
+              <w:t>If line starts with more than one single quote, remove all single quotes at start of line</w:t>
             </w:r>
           </w:p>
         </w:tc>
@@ -11268,6 +11261,27 @@
           <w:tcPr>
             <w:tcW w:w="2693" w:type="dxa"/>
           </w:tcPr>
+          <w:p>
+            <w:pPr>
+              <w:pStyle w:val="HTMLPreformatted"/>
+              <w:shd w:val="clear" w:color="auto" w:fill="2B2B2B"/>
+              <w:rPr>
+                <w:rFonts w:ascii="Menlo" w:hAnsi="Menlo" w:cs="Menlo"/>
+                <w:color w:val="A9B7C6"/>
+                <w:sz w:val="21"/>
+                <w:szCs w:val="21"/>
+              </w:rPr>
+            </w:pPr>
+            <w:r>
+              <w:rPr>
+                <w:rFonts w:ascii="Menlo" w:hAnsi="Menlo" w:cs="Menlo"/>
+                <w:color w:val="6A8759"/>
+                <w:sz w:val="21"/>
+                <w:szCs w:val="21"/>
+              </w:rPr>
+              <w:t>(.*)'{2,}$</w:t>
+            </w:r>
+          </w:p>
           <w:p>
             <w:pPr>
               <w:rPr>
@@ -11287,7 +11301,7 @@
           </w:tcPr>
           <w:p>
             <w:r>
-              <w:t>If line starts with more than one single quote, remove all single quotes at start of line</w:t>
+              <w:t>If line starts with just whitespace or asterisks, remove them</w:t>
             </w:r>
           </w:p>
         </w:tc>
@@ -11306,7 +11320,6 @@
                 <w:szCs w:val="21"/>
               </w:rPr>
             </w:pPr>
-            <w:proofErr w:type="gramStart"/>
             <w:r>
               <w:rPr>
                 <w:rFonts w:ascii="Menlo" w:hAnsi="Menlo" w:cs="Menlo"/>
@@ -11314,27 +11327,17 @@
                 <w:sz w:val="21"/>
                 <w:szCs w:val="21"/>
               </w:rPr>
-              <w:t>(.*</w:t>
-            </w:r>
-            <w:proofErr w:type="gramEnd"/>
-            <w:r>
+              <w:t>^[* ]+(.*)</w:t>
+            </w:r>
+          </w:p>
+          <w:p>
+            <w:pPr>
               <w:rPr>
                 <w:rFonts w:ascii="Menlo" w:hAnsi="Menlo" w:cs="Menlo"/>
                 <w:color w:val="6A8759"/>
                 <w:sz w:val="21"/>
                 <w:szCs w:val="21"/>
               </w:rPr>
-              <w:t>)'{2,}$</w:t>
-            </w:r>
-          </w:p>
-          <w:p>
-            <w:pPr>
-              <w:rPr>
-                <w:rFonts w:ascii="Menlo" w:eastAsia="Times New Roman" w:hAnsi="Menlo" w:cs="Menlo"/>
-                <w:color w:val="6A8759"/>
-                <w:sz w:val="21"/>
-                <w:szCs w:val="21"/>
-              </w:rPr>
             </w:pPr>
           </w:p>
         </w:tc>
@@ -11346,7 +11349,7 @@
           </w:tcPr>
           <w:p>
             <w:r>
-              <w:t>If line starts with just whitespace or asterisks, remove them</w:t>
+              <w:t>Remove words shorter than 4 characters</w:t>
             </w:r>
           </w:p>
         </w:tc>
@@ -11356,68 +11359,20 @@
           </w:tcPr>
           <w:p>
             <w:pPr>
-              <w:pStyle w:val="HTMLPreformatted"/>
-              <w:shd w:val="clear" w:color="auto" w:fill="2B2B2B"/>
-              <w:rPr>
-                <w:rFonts w:ascii="Menlo" w:hAnsi="Menlo" w:cs="Menlo"/>
-                <w:color w:val="A9B7C6"/>
-                <w:sz w:val="21"/>
-                <w:szCs w:val="21"/>
-              </w:rPr>
-            </w:pPr>
-            <w:r>
               <w:rPr>
                 <w:rFonts w:ascii="Menlo" w:hAnsi="Menlo" w:cs="Menlo"/>
                 <w:color w:val="6A8759"/>
                 <w:sz w:val="21"/>
                 <w:szCs w:val="21"/>
               </w:rPr>
-              <w:t>^[* ]+(.*)</w:t>
-            </w:r>
-          </w:p>
-          <w:p>
-            <w:pPr>
+            </w:pPr>
+            <w:r>
               <w:rPr>
                 <w:rFonts w:ascii="Menlo" w:hAnsi="Menlo" w:cs="Menlo"/>
                 <w:color w:val="6A8759"/>
                 <w:sz w:val="21"/>
                 <w:szCs w:val="21"/>
               </w:rPr>
-            </w:pPr>
-          </w:p>
-        </w:tc>
-      </w:tr>
-      <w:tr>
-        <w:tc>
-          <w:tcPr>
-            <w:tcW w:w="5807" w:type="dxa"/>
-          </w:tcPr>
-          <w:p>
-            <w:r>
-              <w:t>Remove words shorter than 4 characters</w:t>
-            </w:r>
-          </w:p>
-        </w:tc>
-        <w:tc>
-          <w:tcPr>
-            <w:tcW w:w="2693" w:type="dxa"/>
-          </w:tcPr>
-          <w:p>
-            <w:pPr>
-              <w:rPr>
-                <w:rFonts w:ascii="Menlo" w:hAnsi="Menlo" w:cs="Menlo"/>
-                <w:color w:val="6A8759"/>
-                <w:sz w:val="21"/>
-                <w:szCs w:val="21"/>
-              </w:rPr>
-            </w:pPr>
-            <w:r>
-              <w:rPr>
-                <w:rFonts w:ascii="Menlo" w:hAnsi="Menlo" w:cs="Menlo"/>
-                <w:color w:val="6A8759"/>
-                <w:sz w:val="21"/>
-                <w:szCs w:val="21"/>
-              </w:rPr>
               <w:t>N/A</w:t>
             </w:r>
           </w:p>
@@ -11540,7 +11495,7 @@
           <v:shape id="_x0000_i1033" type="#_x0000_t75" alt="" style="width:451pt;height:235.25pt;mso-width-percent:0;mso-height-percent:0;mso-width-percent:0;mso-height-percent:0" o:ole="">
             <v:imagedata r:id="rId19" o:title=""/>
           </v:shape>
-          <o:OLEObject Type="Embed" ProgID="Word.Document.12" ShapeID="_x0000_i1033" DrawAspect="Content" ObjectID="_1596549126" r:id="rId20">
+          <o:OLEObject Type="Embed" ProgID="Word.Document.12" ShapeID="_x0000_i1033" DrawAspect="Content" ObjectID="_1596552100" r:id="rId20">
             <o:FieldCodes>\s</o:FieldCodes>
           </o:OLEObject>
         </w:object>
@@ -12015,7 +11970,7 @@
           <v:shape id="_x0000_i1032" type="#_x0000_t75" alt="" style="width:348.65pt;height:119.15pt;mso-width-percent:0;mso-height-percent:0;mso-width-percent:0;mso-height-percent:0" o:ole="">
             <v:imagedata r:id="rId21" o:title=""/>
           </v:shape>
-          <o:OLEObject Type="Embed" ProgID="Word.Document.12" ShapeID="_x0000_i1032" DrawAspect="Content" ObjectID="_1596549127" r:id="rId22">
+          <o:OLEObject Type="Embed" ProgID="Word.Document.12" ShapeID="_x0000_i1032" DrawAspect="Content" ObjectID="_1596552101" r:id="rId22">
             <o:FieldCodes>\s</o:FieldCodes>
           </o:OLEObject>
         </w:object>
@@ -12033,14 +11988,36 @@
       <w:r>
         <w:t xml:space="preserve">Figure </w:t>
       </w:r>
-      <w:fldSimple w:instr=" SEQ Figure \* ARABIC ">
-        <w:r>
-          <w:rPr>
-            <w:noProof/>
-          </w:rPr>
-          <w:t>4</w:t>
-        </w:r>
-      </w:fldSimple>
+      <w:r>
+        <w:rPr>
+          <w:noProof/>
+        </w:rPr>
+        <w:fldChar w:fldCharType="begin"/>
+      </w:r>
+      <w:r>
+        <w:rPr>
+          <w:noProof/>
+        </w:rPr>
+        <w:instrText xml:space="preserve"> SEQ Figure \* ARABIC </w:instrText>
+      </w:r>
+      <w:r>
+        <w:rPr>
+          <w:noProof/>
+        </w:rPr>
+        <w:fldChar w:fldCharType="separate"/>
+      </w:r>
+      <w:r>
+        <w:rPr>
+          <w:noProof/>
+        </w:rPr>
+        <w:t>4</w:t>
+      </w:r>
+      <w:r>
+        <w:rPr>
+          <w:noProof/>
+        </w:rPr>
+        <w:fldChar w:fldCharType="end"/>
+      </w:r>
       <w:bookmarkEnd w:id="64"/>
       <w:r>
         <w:t xml:space="preserve"> Hansard debate, XML format</w:t>
@@ -12062,7 +12039,7 @@
           <v:shape id="_x0000_i1031" type="#_x0000_t75" alt="" style="width:348.85pt;height:68.75pt;mso-width-percent:0;mso-height-percent:0;mso-width-percent:0;mso-height-percent:0" o:ole="">
             <v:imagedata r:id="rId23" o:title=""/>
           </v:shape>
-          <o:OLEObject Type="Embed" ProgID="Word.Document.12" ShapeID="_x0000_i1031" DrawAspect="Content" ObjectID="_1596549128" r:id="rId24">
+          <o:OLEObject Type="Embed" ProgID="Word.Document.12" ShapeID="_x0000_i1031" DrawAspect="Content" ObjectID="_1596552102" r:id="rId24">
             <o:FieldCodes>\s</o:FieldCodes>
           </o:OLEObject>
         </w:object>
@@ -12077,14 +12054,36 @@
       <w:r>
         <w:t xml:space="preserve">Figure </w:t>
       </w:r>
-      <w:fldSimple w:instr=" SEQ Figure \* ARABIC ">
-        <w:r>
-          <w:rPr>
-            <w:noProof/>
-          </w:rPr>
-          <w:t>5</w:t>
-        </w:r>
-      </w:fldSimple>
+      <w:r>
+        <w:rPr>
+          <w:noProof/>
+        </w:rPr>
+        <w:fldChar w:fldCharType="begin"/>
+      </w:r>
+      <w:r>
+        <w:rPr>
+          <w:noProof/>
+        </w:rPr>
+        <w:instrText xml:space="preserve"> SEQ Figure \* ARABIC </w:instrText>
+      </w:r>
+      <w:r>
+        <w:rPr>
+          <w:noProof/>
+        </w:rPr>
+        <w:fldChar w:fldCharType="separate"/>
+      </w:r>
+      <w:r>
+        <w:rPr>
+          <w:noProof/>
+        </w:rPr>
+        <w:t>5</w:t>
+      </w:r>
+      <w:r>
+        <w:rPr>
+          <w:noProof/>
+        </w:rPr>
+        <w:fldChar w:fldCharType="end"/>
+      </w:r>
       <w:bookmarkEnd w:id="67"/>
       <w:r>
         <w:t xml:space="preserve"> Hansard debate, processed TXT format</w:t>
@@ -12240,7 +12239,7 @@
       <w:tr>
         <w:tc>
           <w:tcPr>
-            <w:tcW w:w="918" w:type="dxa"/>
+            <w:tcW w:w="912" w:type="dxa"/>
           </w:tcPr>
           <w:p>
             <w:pPr>
@@ -12258,7 +12257,7 @@
         </w:tc>
         <w:tc>
           <w:tcPr>
-            <w:tcW w:w="1096" w:type="dxa"/>
+            <w:tcW w:w="1188" w:type="dxa"/>
           </w:tcPr>
           <w:p>
             <w:pPr>
@@ -12276,7 +12275,7 @@
         </w:tc>
         <w:tc>
           <w:tcPr>
-            <w:tcW w:w="1096" w:type="dxa"/>
+            <w:tcW w:w="1188" w:type="dxa"/>
           </w:tcPr>
           <w:p>
             <w:pPr>
@@ -12294,7 +12293,7 @@
         </w:tc>
         <w:tc>
           <w:tcPr>
-            <w:tcW w:w="1096" w:type="dxa"/>
+            <w:tcW w:w="1188" w:type="dxa"/>
           </w:tcPr>
           <w:p>
             <w:pPr>
@@ -12312,7 +12311,7 @@
         </w:tc>
         <w:tc>
           <w:tcPr>
-            <w:tcW w:w="892" w:type="dxa"/>
+            <w:tcW w:w="916" w:type="dxa"/>
           </w:tcPr>
           <w:p>
             <w:pPr>
@@ -12330,7 +12329,7 @@
         </w:tc>
         <w:tc>
           <w:tcPr>
-            <w:tcW w:w="3912" w:type="dxa"/>
+            <w:tcW w:w="3618" w:type="dxa"/>
           </w:tcPr>
           <w:p>
             <w:pPr>
@@ -12350,7 +12349,7 @@
       <w:tr>
         <w:tc>
           <w:tcPr>
-            <w:tcW w:w="918" w:type="dxa"/>
+            <w:tcW w:w="912" w:type="dxa"/>
           </w:tcPr>
           <w:p>
             <w:r>
@@ -12360,7 +12359,7 @@
         </w:tc>
         <w:tc>
           <w:tcPr>
-            <w:tcW w:w="1096" w:type="dxa"/>
+            <w:tcW w:w="1188" w:type="dxa"/>
           </w:tcPr>
           <w:p>
             <w:r>
@@ -12370,7 +12369,7 @@
         </w:tc>
         <w:tc>
           <w:tcPr>
-            <w:tcW w:w="1096" w:type="dxa"/>
+            <w:tcW w:w="1188" w:type="dxa"/>
           </w:tcPr>
           <w:p>
             <w:r>
@@ -12380,7 +12379,7 @@
         </w:tc>
         <w:tc>
           <w:tcPr>
-            <w:tcW w:w="1096" w:type="dxa"/>
+            <w:tcW w:w="1188" w:type="dxa"/>
           </w:tcPr>
           <w:p>
             <w:r>
@@ -12390,7 +12389,7 @@
         </w:tc>
         <w:tc>
           <w:tcPr>
-            <w:tcW w:w="892" w:type="dxa"/>
+            <w:tcW w:w="916" w:type="dxa"/>
           </w:tcPr>
           <w:p>
             <w:r>
@@ -12400,7 +12399,7 @@
         </w:tc>
         <w:tc>
           <w:tcPr>
-            <w:tcW w:w="3912" w:type="dxa"/>
+            <w:tcW w:w="3618" w:type="dxa"/>
           </w:tcPr>
           <w:p>
             <w:r>
@@ -12412,7 +12411,7 @@
       <w:tr>
         <w:tc>
           <w:tcPr>
-            <w:tcW w:w="918" w:type="dxa"/>
+            <w:tcW w:w="912" w:type="dxa"/>
           </w:tcPr>
           <w:p>
             <w:r>
@@ -12423,7 +12422,7 @@
         </w:tc>
         <w:tc>
           <w:tcPr>
-            <w:tcW w:w="1096" w:type="dxa"/>
+            <w:tcW w:w="1188" w:type="dxa"/>
           </w:tcPr>
           <w:p>
             <w:r>
@@ -12445,7 +12444,7 @@
         </w:tc>
         <w:tc>
           <w:tcPr>
-            <w:tcW w:w="1096" w:type="dxa"/>
+            <w:tcW w:w="1188" w:type="dxa"/>
           </w:tcPr>
           <w:p>
             <w:r>
@@ -12467,7 +12466,7 @@
         </w:tc>
         <w:tc>
           <w:tcPr>
-            <w:tcW w:w="1096" w:type="dxa"/>
+            <w:tcW w:w="1188" w:type="dxa"/>
           </w:tcPr>
           <w:p>
             <w:r>
@@ -12489,7 +12488,7 @@
         </w:tc>
         <w:tc>
           <w:tcPr>
-            <w:tcW w:w="892" w:type="dxa"/>
+            <w:tcW w:w="916" w:type="dxa"/>
           </w:tcPr>
           <w:p>
             <w:r>
@@ -12499,7 +12498,7 @@
         </w:tc>
         <w:tc>
           <w:tcPr>
-            <w:tcW w:w="3912" w:type="dxa"/>
+            <w:tcW w:w="3618" w:type="dxa"/>
           </w:tcPr>
           <w:p>
             <w:r>
@@ -12511,7 +12510,7 @@
       <w:tr>
         <w:tc>
           <w:tcPr>
-            <w:tcW w:w="918" w:type="dxa"/>
+            <w:tcW w:w="912" w:type="dxa"/>
           </w:tcPr>
           <w:p>
             <w:r>
@@ -12521,7 +12520,7 @@
         </w:tc>
         <w:tc>
           <w:tcPr>
-            <w:tcW w:w="1096" w:type="dxa"/>
+            <w:tcW w:w="1188" w:type="dxa"/>
           </w:tcPr>
           <w:p>
             <w:r>
@@ -12531,7 +12530,7 @@
         </w:tc>
         <w:tc>
           <w:tcPr>
-            <w:tcW w:w="1096" w:type="dxa"/>
+            <w:tcW w:w="1188" w:type="dxa"/>
           </w:tcPr>
           <w:p>
             <w:r>
@@ -12541,7 +12540,7 @@
         </w:tc>
         <w:tc>
           <w:tcPr>
-            <w:tcW w:w="1096" w:type="dxa"/>
+            <w:tcW w:w="1188" w:type="dxa"/>
           </w:tcPr>
           <w:p>
             <w:r>
@@ -12551,7 +12550,7 @@
         </w:tc>
         <w:tc>
           <w:tcPr>
-            <w:tcW w:w="892" w:type="dxa"/>
+            <w:tcW w:w="916" w:type="dxa"/>
           </w:tcPr>
           <w:p>
             <w:r>
@@ -12561,7 +12560,89 @@
         </w:tc>
         <w:tc>
           <w:tcPr>
-            <w:tcW w:w="3912" w:type="dxa"/>
+            <w:tcW w:w="3618" w:type="dxa"/>
+          </w:tcPr>
+          <w:p>
+            <w:r>
+              <w:t>Uses same data as ToyV1, but with arrays clipped at the limits shown.</w:t>
+            </w:r>
+          </w:p>
+        </w:tc>
+      </w:tr>
+      <w:tr>
+        <w:tc>
+          <w:tcPr>
+            <w:tcW w:w="912" w:type="dxa"/>
+          </w:tcPr>
+          <w:p>
+            <w:r>
+              <w:t>ToyV</w:t>
+            </w:r>
+            <w:r>
+              <w:t>3</w:t>
+            </w:r>
+          </w:p>
+        </w:tc>
+        <w:tc>
+          <w:tcPr>
+            <w:tcW w:w="1188" w:type="dxa"/>
+          </w:tcPr>
+          <w:p>
+            <w:r>
+              <w:t>1,0</w:t>
+            </w:r>
+            <w:r>
+              <w:t>00,000</w:t>
+            </w:r>
+          </w:p>
+        </w:tc>
+        <w:tc>
+          <w:tcPr>
+            <w:tcW w:w="1188" w:type="dxa"/>
+          </w:tcPr>
+          <w:p>
+            <w:r>
+              <w:t>60</w:t>
+            </w:r>
+            <w:r>
+              <w:t>,0</w:t>
+            </w:r>
+            <w:r>
+              <w:t>00</w:t>
+            </w:r>
+          </w:p>
+        </w:tc>
+        <w:tc>
+          <w:tcPr>
+            <w:tcW w:w="1188" w:type="dxa"/>
+          </w:tcPr>
+          <w:p>
+            <w:r>
+              <w:t>6</w:t>
+            </w:r>
+            <w:r>
+              <w:t>0,</w:t>
+            </w:r>
+            <w:r>
+              <w:t>000</w:t>
+            </w:r>
+          </w:p>
+        </w:tc>
+        <w:tc>
+          <w:tcPr>
+            <w:tcW w:w="916" w:type="dxa"/>
+          </w:tcPr>
+          <w:p>
+            <w:r>
+              <w:t>8</w:t>
+            </w:r>
+            <w:bookmarkStart w:id="74" w:name="_GoBack"/>
+            <w:bookmarkEnd w:id="74"/>
+          </w:p>
+        </w:tc>
+        <w:tc>
+          <w:tcPr>
+            <w:tcW w:w="3618" w:type="dxa"/>
           </w:tcPr>
           <w:p>
             <w:r>
@@ -12576,13 +12657,13 @@
       <w:pPr>
         <w:pStyle w:val="Heading3"/>
       </w:pPr>
-      <w:bookmarkStart w:id="74" w:name="_Toc522793423"/>
-      <w:bookmarkStart w:id="75" w:name="_Ref522793673"/>
+      <w:bookmarkStart w:id="75" w:name="_Toc522793423"/>
+      <w:bookmarkStart w:id="76" w:name="_Ref522793673"/>
       <w:r>
         <w:t>Baseline results</w:t>
       </w:r>
-      <w:bookmarkEnd w:id="74"/>
       <w:bookmarkEnd w:id="75"/>
+      <w:bookmarkEnd w:id="76"/>
     </w:p>
     <w:p>
       <w:pPr>
@@ -12661,24 +12742,46 @@
         <w:pStyle w:val="Caption"/>
         <w:keepNext/>
       </w:pPr>
-      <w:bookmarkStart w:id="76" w:name="_Ref522790826"/>
-      <w:bookmarkStart w:id="77" w:name="_Toc522793380"/>
+      <w:bookmarkStart w:id="77" w:name="_Ref522790826"/>
+      <w:bookmarkStart w:id="78" w:name="_Toc522793380"/>
       <w:r>
         <w:t xml:space="preserve">Table </w:t>
       </w:r>
-      <w:fldSimple w:instr=" SEQ Table \* ARABIC ">
-        <w:r>
-          <w:rPr>
-            <w:noProof/>
-          </w:rPr>
-          <w:t>6</w:t>
-        </w:r>
-      </w:fldSimple>
-      <w:bookmarkEnd w:id="76"/>
+      <w:r>
+        <w:rPr>
+          <w:noProof/>
+        </w:rPr>
+        <w:fldChar w:fldCharType="begin"/>
+      </w:r>
+      <w:r>
+        <w:rPr>
+          <w:noProof/>
+        </w:rPr>
+        <w:instrText xml:space="preserve"> SEQ Table \* ARABIC </w:instrText>
+      </w:r>
+      <w:r>
+        <w:rPr>
+          <w:noProof/>
+        </w:rPr>
+        <w:fldChar w:fldCharType="separate"/>
+      </w:r>
+      <w:r>
+        <w:rPr>
+          <w:noProof/>
+        </w:rPr>
+        <w:t>6</w:t>
+      </w:r>
+      <w:r>
+        <w:rPr>
+          <w:noProof/>
+        </w:rPr>
+        <w:fldChar w:fldCharType="end"/>
+      </w:r>
+      <w:bookmarkEnd w:id="77"/>
       <w:r>
         <w:t xml:space="preserve"> Baseline accuracy</w:t>
       </w:r>
-      <w:bookmarkEnd w:id="77"/>
+      <w:bookmarkEnd w:id="78"/>
     </w:p>
     <w:tbl>
       <w:tblPr>
@@ -12999,11 +13102,11 @@
       <w:pPr>
         <w:pStyle w:val="Heading3"/>
       </w:pPr>
-      <w:bookmarkStart w:id="78" w:name="_Toc522793424"/>
+      <w:bookmarkStart w:id="79" w:name="_Toc522793424"/>
       <w:r>
         <w:t>The ‘mini’ dataset</w:t>
       </w:r>
-      <w:bookmarkEnd w:id="78"/>
+      <w:bookmarkEnd w:id="79"/>
     </w:p>
     <w:p/>
     <w:p>
@@ -13047,6 +13150,7 @@
     <w:p/>
     <w:p>
       <w:r>
+        <w:lastRenderedPageBreak/>
         <w:t xml:space="preserve">Attempts to ‘predict’ using the mini dataset also matched this observation. The model has a marked preference for the NULL label. Indeed, all manual validation done using the mini model returned all NULL labels, see </w:t>
       </w:r>
       <w:r>
@@ -13082,7 +13186,6 @@
         <w:rPr>
           <w:noProof/>
         </w:rPr>
-        <w:lastRenderedPageBreak/>
         <w:drawing>
           <wp:inline distT="0" distB="0" distL="0" distR="0" wp14:anchorId="02E77109" wp14:editId="03E828A9">
             <wp:extent cx="3312695" cy="2484521"/>
@@ -13130,7 +13233,7 @@
       <w:pPr>
         <w:pStyle w:val="Caption"/>
       </w:pPr>
-      <w:bookmarkStart w:id="79" w:name="_Toc522793362"/>
+      <w:bookmarkStart w:id="80" w:name="_Toc522793362"/>
       <w:r>
         <w:t xml:space="preserve">Figure </w:t>
       </w:r>
@@ -13167,7 +13270,7 @@
       <w:r>
         <w:t xml:space="preserve"> Mini dataset accuracy</w:t>
       </w:r>
-      <w:bookmarkEnd w:id="79"/>
+      <w:bookmarkEnd w:id="80"/>
     </w:p>
     <w:p>
       <w:pPr>
@@ -13224,7 +13327,7 @@
       <w:pPr>
         <w:pStyle w:val="Caption"/>
       </w:pPr>
-      <w:bookmarkStart w:id="80" w:name="_Toc522793363"/>
+      <w:bookmarkStart w:id="81" w:name="_Toc522793363"/>
       <w:r>
         <w:t xml:space="preserve">Figure </w:t>
       </w:r>
@@ -13261,7 +13364,7 @@
       <w:r>
         <w:t xml:space="preserve"> Mini dataset loss</w:t>
       </w:r>
-      <w:bookmarkEnd w:id="80"/>
+      <w:bookmarkEnd w:id="81"/>
     </w:p>
     <w:p>
       <w:pPr>
@@ -13318,7 +13421,7 @@
       <w:pPr>
         <w:pStyle w:val="Caption"/>
       </w:pPr>
-      <w:bookmarkStart w:id="81" w:name="_Toc522793364"/>
+      <w:bookmarkStart w:id="82" w:name="_Toc522793364"/>
       <w:r>
         <w:t xml:space="preserve">Figure </w:t>
       </w:r>
@@ -13361,32 +13464,54 @@
       <w:r>
         <w:t xml:space="preserve"> label accuracy</w:t>
       </w:r>
-      <w:bookmarkEnd w:id="81"/>
+      <w:bookmarkEnd w:id="82"/>
     </w:p>
     <w:p>
       <w:pPr>
         <w:pStyle w:val="Caption"/>
         <w:keepNext/>
       </w:pPr>
-      <w:bookmarkStart w:id="82" w:name="_Ref522791343"/>
-      <w:bookmarkStart w:id="83" w:name="_Toc522793381"/>
+      <w:bookmarkStart w:id="83" w:name="_Ref522791343"/>
+      <w:bookmarkStart w:id="84" w:name="_Toc522793381"/>
       <w:r>
         <w:lastRenderedPageBreak/>
         <w:t xml:space="preserve">Table </w:t>
       </w:r>
-      <w:fldSimple w:instr=" SEQ Table \* ARABIC ">
-        <w:r>
-          <w:rPr>
-            <w:noProof/>
-          </w:rPr>
-          <w:t>7</w:t>
-        </w:r>
-      </w:fldSimple>
-      <w:bookmarkEnd w:id="82"/>
+      <w:r>
+        <w:rPr>
+          <w:noProof/>
+        </w:rPr>
+        <w:fldChar w:fldCharType="begin"/>
+      </w:r>
+      <w:r>
+        <w:rPr>
+          <w:noProof/>
+        </w:rPr>
+        <w:instrText xml:space="preserve"> SEQ Table \* ARABIC </w:instrText>
+      </w:r>
+      <w:r>
+        <w:rPr>
+          <w:noProof/>
+        </w:rPr>
+        <w:fldChar w:fldCharType="separate"/>
+      </w:r>
+      <w:r>
+        <w:rPr>
+          <w:noProof/>
+        </w:rPr>
+        <w:t>7</w:t>
+      </w:r>
+      <w:r>
+        <w:rPr>
+          <w:noProof/>
+        </w:rPr>
+        <w:fldChar w:fldCharType="end"/>
+      </w:r>
+      <w:bookmarkEnd w:id="83"/>
       <w:r>
         <w:t xml:space="preserve"> Evaluation of mini model</w:t>
       </w:r>
-      <w:bookmarkEnd w:id="83"/>
+      <w:bookmarkEnd w:id="84"/>
     </w:p>
     <w:tbl>
       <w:tblPr>
@@ -13608,16 +13733,16 @@
       <w:pPr>
         <w:pStyle w:val="Heading3"/>
       </w:pPr>
-      <w:bookmarkStart w:id="84" w:name="_Ref521576975"/>
-      <w:bookmarkStart w:id="85" w:name="_Toc522793425"/>
+      <w:bookmarkStart w:id="85" w:name="_Ref521576975"/>
+      <w:bookmarkStart w:id="86" w:name="_Toc522793425"/>
       <w:r>
         <w:t>The ‘toy’ dataset</w:t>
       </w:r>
-      <w:bookmarkEnd w:id="84"/>
+      <w:bookmarkEnd w:id="85"/>
       <w:r>
         <w:t>, version 1</w:t>
       </w:r>
-      <w:bookmarkEnd w:id="85"/>
+      <w:bookmarkEnd w:id="86"/>
     </w:p>
     <w:p/>
     <w:p>
@@ -13684,8 +13809,8 @@
       <w:pPr>
         <w:pStyle w:val="Caption"/>
       </w:pPr>
-      <w:bookmarkStart w:id="86" w:name="_Ref522354845"/>
-      <w:bookmarkStart w:id="87" w:name="_Toc522793365"/>
+      <w:bookmarkStart w:id="87" w:name="_Ref522354845"/>
+      <w:bookmarkStart w:id="88" w:name="_Toc522793365"/>
       <w:r>
         <w:t xml:space="preserve">Figure </w:t>
       </w:r>
@@ -13719,11 +13844,11 @@
         </w:rPr>
         <w:fldChar w:fldCharType="end"/>
       </w:r>
-      <w:bookmarkEnd w:id="86"/>
+      <w:bookmarkEnd w:id="87"/>
       <w:r>
         <w:t xml:space="preserve"> Toy dataset NaN validation accuracy</w:t>
       </w:r>
-      <w:bookmarkEnd w:id="87"/>
+      <w:bookmarkEnd w:id="88"/>
     </w:p>
     <w:p>
       <w:pPr>
@@ -13792,8 +13917,8 @@
       <w:pPr>
         <w:pStyle w:val="Caption"/>
       </w:pPr>
-      <w:bookmarkStart w:id="88" w:name="_Ref522354846"/>
-      <w:bookmarkStart w:id="89" w:name="_Toc522793366"/>
+      <w:bookmarkStart w:id="89" w:name="_Ref522354846"/>
+      <w:bookmarkStart w:id="90" w:name="_Toc522793366"/>
       <w:r>
         <w:t xml:space="preserve">Figure </w:t>
       </w:r>
@@ -13827,11 +13952,11 @@
         </w:rPr>
         <w:fldChar w:fldCharType="end"/>
       </w:r>
-      <w:bookmarkEnd w:id="88"/>
+      <w:bookmarkEnd w:id="89"/>
       <w:r>
         <w:t xml:space="preserve"> Toy dataset NaN validation loss</w:t>
       </w:r>
-      <w:bookmarkEnd w:id="89"/>
+      <w:bookmarkEnd w:id="90"/>
     </w:p>
     <w:p>
       <w:pPr>
@@ -13904,8 +14029,8 @@
           <w:color w:val="000000" w:themeColor="text1"/>
         </w:rPr>
       </w:pPr>
-      <w:bookmarkStart w:id="90" w:name="_Ref522354847"/>
-      <w:bookmarkStart w:id="91" w:name="_Toc522793367"/>
+      <w:bookmarkStart w:id="91" w:name="_Ref522354847"/>
+      <w:bookmarkStart w:id="92" w:name="_Toc522793367"/>
       <w:r>
         <w:t xml:space="preserve">Figure </w:t>
       </w:r>
@@ -13939,11 +14064,11 @@
         </w:rPr>
         <w:fldChar w:fldCharType="end"/>
       </w:r>
-      <w:bookmarkEnd w:id="90"/>
+      <w:bookmarkEnd w:id="91"/>
       <w:r>
         <w:t xml:space="preserve"> Toy Dataset NaN Validation Non-Null Label Accuracy</w:t>
       </w:r>
-      <w:bookmarkEnd w:id="91"/>
+      <w:bookmarkEnd w:id="92"/>
     </w:p>
     <w:p>
       <w:pPr>
@@ -14079,8 +14204,8 @@
         <w:pStyle w:val="Caption"/>
         <w:keepNext/>
       </w:pPr>
-      <w:bookmarkStart w:id="92" w:name="_Ref522305853"/>
-      <w:bookmarkStart w:id="93" w:name="_Toc522793382"/>
+      <w:bookmarkStart w:id="93" w:name="_Ref522305853"/>
+      <w:bookmarkStart w:id="94" w:name="_Toc522793382"/>
       <w:r>
         <w:t xml:space="preserve">Table </w:t>
       </w:r>
@@ -14114,11 +14239,11 @@
         </w:rPr>
         <w:fldChar w:fldCharType="end"/>
       </w:r>
-      <w:bookmarkEnd w:id="92"/>
+      <w:bookmarkEnd w:id="93"/>
       <w:r>
         <w:t xml:space="preserve"> Evaluation of Toy dataset v1</w:t>
       </w:r>
-      <w:bookmarkEnd w:id="93"/>
+      <w:bookmarkEnd w:id="94"/>
     </w:p>
     <w:tbl>
       <w:tblPr>
@@ -14595,11 +14720,11 @@
       <w:pPr>
         <w:pStyle w:val="Heading3"/>
       </w:pPr>
-      <w:bookmarkStart w:id="94" w:name="_Toc522793426"/>
+      <w:bookmarkStart w:id="95" w:name="_Toc522793426"/>
       <w:r>
         <w:t>The ‘toy’ dataset, version 2</w:t>
       </w:r>
-      <w:bookmarkEnd w:id="94"/>
+      <w:bookmarkEnd w:id="95"/>
     </w:p>
     <w:p>
       <w:pPr>
@@ -14843,8 +14968,8 @@
       <w:pPr>
         <w:pStyle w:val="Caption"/>
       </w:pPr>
-      <w:bookmarkStart w:id="95" w:name="_Ref522705180"/>
-      <w:bookmarkStart w:id="96" w:name="_Toc522793368"/>
+      <w:bookmarkStart w:id="96" w:name="_Ref522705180"/>
+      <w:bookmarkStart w:id="97" w:name="_Toc522793368"/>
       <w:r>
         <w:t xml:space="preserve">Figure </w:t>
       </w:r>
@@ -14878,11 +15003,11 @@
         </w:rPr>
         <w:fldChar w:fldCharType="end"/>
       </w:r>
-      <w:bookmarkEnd w:id="95"/>
+      <w:bookmarkEnd w:id="96"/>
       <w:r>
         <w:t xml:space="preserve"> ToyV2 dataset accuracy</w:t>
       </w:r>
-      <w:bookmarkEnd w:id="96"/>
+      <w:bookmarkEnd w:id="97"/>
     </w:p>
     <w:p>
       <w:pPr>
@@ -14940,8 +15065,8 @@
       <w:pPr>
         <w:pStyle w:val="Caption"/>
       </w:pPr>
-      <w:bookmarkStart w:id="97" w:name="_Ref522705181"/>
-      <w:bookmarkStart w:id="98" w:name="_Toc522793369"/>
+      <w:bookmarkStart w:id="98" w:name="_Ref522705181"/>
+      <w:bookmarkStart w:id="99" w:name="_Toc522793369"/>
       <w:r>
         <w:t xml:space="preserve">Figure </w:t>
       </w:r>
@@ -14975,11 +15100,11 @@
         </w:rPr>
         <w:fldChar w:fldCharType="end"/>
       </w:r>
-      <w:bookmarkEnd w:id="97"/>
+      <w:bookmarkEnd w:id="98"/>
       <w:r>
         <w:t xml:space="preserve"> ToyV2 dataset loss</w:t>
       </w:r>
-      <w:bookmarkEnd w:id="98"/>
+      <w:bookmarkEnd w:id="99"/>
     </w:p>
     <w:p>
       <w:pPr>
@@ -15041,8 +15166,8 @@
           <w:color w:val="000000" w:themeColor="text1"/>
         </w:rPr>
       </w:pPr>
-      <w:bookmarkStart w:id="99" w:name="_Ref522705182"/>
-      <w:bookmarkStart w:id="100" w:name="_Toc522793370"/>
+      <w:bookmarkStart w:id="100" w:name="_Ref522705182"/>
+      <w:bookmarkStart w:id="101" w:name="_Toc522793370"/>
       <w:r>
         <w:t xml:space="preserve">Figure </w:t>
       </w:r>
@@ -15076,33 +15201,55 @@
         </w:rPr>
         <w:fldChar w:fldCharType="end"/>
       </w:r>
-      <w:bookmarkEnd w:id="99"/>
+      <w:bookmarkEnd w:id="100"/>
       <w:r>
         <w:t xml:space="preserve"> ToyV2 dataset non-null label accuracy</w:t>
       </w:r>
-      <w:bookmarkEnd w:id="100"/>
+      <w:bookmarkEnd w:id="101"/>
     </w:p>
     <w:p>
       <w:pPr>
         <w:pStyle w:val="Caption"/>
         <w:keepNext/>
       </w:pPr>
-      <w:bookmarkStart w:id="101" w:name="_Toc522793383"/>
+      <w:bookmarkStart w:id="102" w:name="_Toc522793383"/>
       <w:r>
         <w:t xml:space="preserve">Table </w:t>
       </w:r>
-      <w:fldSimple w:instr=" SEQ Table \* ARABIC ">
-        <w:r>
-          <w:rPr>
-            <w:noProof/>
-          </w:rPr>
-          <w:t>9</w:t>
-        </w:r>
-      </w:fldSimple>
+      <w:r>
+        <w:rPr>
+          <w:noProof/>
+        </w:rPr>
+        <w:fldChar w:fldCharType="begin"/>
+      </w:r>
+      <w:r>
+        <w:rPr>
+          <w:noProof/>
+        </w:rPr>
+        <w:instrText xml:space="preserve"> SEQ Table \* ARABIC </w:instrText>
+      </w:r>
+      <w:r>
+        <w:rPr>
+          <w:noProof/>
+        </w:rPr>
+        <w:fldChar w:fldCharType="separate"/>
+      </w:r>
+      <w:r>
+        <w:rPr>
+          <w:noProof/>
+        </w:rPr>
+        <w:t>9</w:t>
+      </w:r>
+      <w:r>
+        <w:rPr>
+          <w:noProof/>
+        </w:rPr>
+        <w:fldChar w:fldCharType="end"/>
+      </w:r>
       <w:r>
         <w:t xml:space="preserve"> Evaluation of Toy dataset V2</w:t>
       </w:r>
-      <w:bookmarkEnd w:id="101"/>
+      <w:bookmarkEnd w:id="102"/>
     </w:p>
     <w:tbl>
       <w:tblPr>
@@ -15329,13 +15476,13 @@
       <w:pPr>
         <w:pStyle w:val="Heading3"/>
       </w:pPr>
-      <w:bookmarkStart w:id="102" w:name="_Ref522276945"/>
-      <w:bookmarkStart w:id="103" w:name="_Toc522793427"/>
+      <w:bookmarkStart w:id="103" w:name="_Ref522276945"/>
+      <w:bookmarkStart w:id="104" w:name="_Toc522793427"/>
       <w:r>
         <w:t>The full dataset</w:t>
       </w:r>
-      <w:bookmarkEnd w:id="102"/>
       <w:bookmarkEnd w:id="103"/>
+      <w:bookmarkEnd w:id="104"/>
     </w:p>
     <w:p/>
     <w:p>
@@ -15432,11 +15579,11 @@
       <w:pPr>
         <w:pStyle w:val="Heading3"/>
       </w:pPr>
-      <w:bookmarkStart w:id="104" w:name="_Toc522793428"/>
+      <w:bookmarkStart w:id="105" w:name="_Toc522793428"/>
       <w:r>
         <w:t>Cross-validation</w:t>
       </w:r>
-      <w:bookmarkEnd w:id="104"/>
+      <w:bookmarkEnd w:id="105"/>
     </w:p>
     <w:p/>
     <w:p>
@@ -15465,15 +15612,7 @@
         <w:fldChar w:fldCharType="end"/>
       </w:r>
       <w:r>
-        <w:t xml:space="preserve"> shows how the Scikit-Learn’s KFold class is used to provide indices for the dataset splits, and then methods manual_fit and manual_evaluate are called. These methods are added to the Keras model class using Python subclassing – this approach is required because 0xnurl’s Keras implementation provides its own implementation of the </w:t>
-      </w:r>
-      <w:proofErr w:type="gramStart"/>
-      <w:r>
-        <w:t>fit(</w:t>
-      </w:r>
-      <w:proofErr w:type="gramEnd"/>
-      <w:r>
-        <w:t xml:space="preserve">) and evaluate() methods, which are not designed for use in cross-validation. </w:t>
+        <w:t xml:space="preserve"> shows how the Scikit-Learn’s KFold class is used to provide indices for the dataset splits, and then methods manual_fit and manual_evaluate are called. These methods are added to the Keras model class using Python subclassing – this approach is required because 0xnurl’s Keras implementation provides its own implementation of the fit() and evaluate() methods, which are not designed for use in cross-validation. </w:t>
       </w:r>
       <w:r>
         <w:fldChar w:fldCharType="begin"/>
@@ -15525,8 +15664,8 @@
       </w:r>
     </w:p>
     <w:p/>
-    <w:bookmarkStart w:id="105" w:name="_MON_1596479652"/>
-    <w:bookmarkEnd w:id="105"/>
+    <w:bookmarkStart w:id="106" w:name="_MON_1596479652"/>
+    <w:bookmarkEnd w:id="106"/>
     <w:p>
       <w:pPr>
         <w:keepNext/>
@@ -15539,7 +15678,7 @@
           <v:shape id="_x0000_i1030" type="#_x0000_t75" alt="" style="width:348.85pt;height:63.2pt;mso-width-percent:0;mso-height-percent:0;mso-width-percent:0;mso-height-percent:0" o:ole="">
             <v:imagedata r:id="rId34" o:title=""/>
           </v:shape>
-          <o:OLEObject Type="Embed" ProgID="Word.Document.12" ShapeID="_x0000_i1030" DrawAspect="Content" ObjectID="_1596549129" r:id="rId35">
+          <o:OLEObject Type="Embed" ProgID="Word.Document.12" ShapeID="_x0000_i1030" DrawAspect="Content" ObjectID="_1596552103" r:id="rId35">
             <o:FieldCodes>\s</o:FieldCodes>
           </o:OLEObject>
         </w:object>
@@ -15549,8 +15688,8 @@
       <w:pPr>
         <w:pStyle w:val="Caption"/>
       </w:pPr>
-      <w:bookmarkStart w:id="106" w:name="_Ref522705764"/>
-      <w:bookmarkStart w:id="107" w:name="_Toc522793391"/>
+      <w:bookmarkStart w:id="107" w:name="_Ref522705764"/>
+      <w:bookmarkStart w:id="108" w:name="_Toc522793391"/>
       <w:r>
         <w:t xml:space="preserve">Code Snippet </w:t>
       </w:r>
@@ -15584,14 +15723,14 @@
         </w:rPr>
         <w:fldChar w:fldCharType="end"/>
       </w:r>
-      <w:bookmarkEnd w:id="106"/>
+      <w:bookmarkEnd w:id="107"/>
       <w:r>
         <w:t xml:space="preserve"> k-fold cross validation</w:t>
       </w:r>
-      <w:bookmarkEnd w:id="107"/>
-    </w:p>
-    <w:bookmarkStart w:id="108" w:name="_MON_1596479664"/>
-    <w:bookmarkEnd w:id="108"/>
+      <w:bookmarkEnd w:id="108"/>
+    </w:p>
+    <w:bookmarkStart w:id="109" w:name="_MON_1596479664"/>
+    <w:bookmarkEnd w:id="109"/>
     <w:p>
       <w:pPr>
         <w:keepNext/>
@@ -15604,7 +15743,7 @@
           <v:shape id="_x0000_i1029" type="#_x0000_t75" alt="" style="width:348.85pt;height:142.45pt;mso-width-percent:0;mso-height-percent:0;mso-width-percent:0;mso-height-percent:0" o:ole="">
             <v:imagedata r:id="rId36" o:title=""/>
           </v:shape>
-          <o:OLEObject Type="Embed" ProgID="Word.Document.12" ShapeID="_x0000_i1029" DrawAspect="Content" ObjectID="_1596549130" r:id="rId37">
+          <o:OLEObject Type="Embed" ProgID="Word.Document.12" ShapeID="_x0000_i1029" DrawAspect="Content" ObjectID="_1596552104" r:id="rId37">
             <o:FieldCodes>\s</o:FieldCodes>
           </o:OLEObject>
         </w:object>
@@ -15614,8 +15753,8 @@
       <w:pPr>
         <w:pStyle w:val="Caption"/>
       </w:pPr>
-      <w:bookmarkStart w:id="109" w:name="_Ref522705956"/>
-      <w:bookmarkStart w:id="110" w:name="_Toc522793392"/>
+      <w:bookmarkStart w:id="110" w:name="_Ref522705956"/>
+      <w:bookmarkStart w:id="111" w:name="_Toc522793392"/>
       <w:r>
         <w:t xml:space="preserve">Code Snippet </w:t>
       </w:r>
@@ -15649,11 +15788,11 @@
         </w:rPr>
         <w:fldChar w:fldCharType="end"/>
       </w:r>
-      <w:bookmarkEnd w:id="109"/>
+      <w:bookmarkEnd w:id="110"/>
       <w:r>
         <w:t xml:space="preserve"> Python subclassing to add model evaluate</w:t>
       </w:r>
-      <w:bookmarkEnd w:id="110"/>
+      <w:bookmarkEnd w:id="111"/>
     </w:p>
     <w:p>
       <w:pPr>
@@ -15690,7 +15829,7 @@
         <w:pStyle w:val="Caption"/>
         <w:keepNext/>
       </w:pPr>
-      <w:bookmarkStart w:id="111" w:name="_Toc522793384"/>
+      <w:bookmarkStart w:id="112" w:name="_Toc522793384"/>
       <w:r>
         <w:t xml:space="preserve">Table </w:t>
       </w:r>
@@ -15733,7 +15872,7 @@
         </w:rPr>
         <w:t>-validation results</w:t>
       </w:r>
-      <w:bookmarkEnd w:id="111"/>
+      <w:bookmarkEnd w:id="112"/>
     </w:p>
     <w:tbl>
       <w:tblPr>
@@ -15807,29 +15946,33 @@
                 <w:b/>
                 <w:color w:val="000000" w:themeColor="text1"/>
               </w:rPr>
-              <w:t xml:space="preserve">Number of folds (test = </w:t>
-            </w:r>
-            <w:proofErr w:type="gramStart"/>
-            <w:r>
+              <w:t>Number of folds (test = 1 fold)</w:t>
+            </w:r>
+          </w:p>
+        </w:tc>
+        <w:tc>
+          <w:tcPr>
+            <w:tcW w:w="1023" w:type="dxa"/>
+          </w:tcPr>
+          <w:p>
+            <w:pPr>
               <w:rPr>
                 <w:b/>
                 <w:color w:val="000000" w:themeColor="text1"/>
               </w:rPr>
-              <w:t>1 fold</w:t>
-            </w:r>
-            <w:proofErr w:type="gramEnd"/>
+            </w:pPr>
             <w:r>
               <w:rPr>
                 <w:b/>
                 <w:color w:val="000000" w:themeColor="text1"/>
               </w:rPr>
-              <w:t>)</w:t>
-            </w:r>
-          </w:p>
-        </w:tc>
-        <w:tc>
-          <w:tcPr>
-            <w:tcW w:w="1023" w:type="dxa"/>
+              <w:t>Epochs</w:t>
+            </w:r>
+          </w:p>
+        </w:tc>
+        <w:tc>
+          <w:tcPr>
+            <w:tcW w:w="1178" w:type="dxa"/>
           </w:tcPr>
           <w:p>
             <w:pPr>
@@ -15843,13 +15986,13 @@
                 <w:b/>
                 <w:color w:val="000000" w:themeColor="text1"/>
               </w:rPr>
-              <w:t>Epochs</w:t>
-            </w:r>
-          </w:p>
-        </w:tc>
-        <w:tc>
-          <w:tcPr>
-            <w:tcW w:w="1178" w:type="dxa"/>
+              <w:t>Loss</w:t>
+            </w:r>
+          </w:p>
+        </w:tc>
+        <w:tc>
+          <w:tcPr>
+            <w:tcW w:w="1438" w:type="dxa"/>
           </w:tcPr>
           <w:p>
             <w:pPr>
@@ -15863,13 +16006,13 @@
                 <w:b/>
                 <w:color w:val="000000" w:themeColor="text1"/>
               </w:rPr>
-              <w:t>Loss</w:t>
-            </w:r>
-          </w:p>
-        </w:tc>
-        <w:tc>
-          <w:tcPr>
-            <w:tcW w:w="1438" w:type="dxa"/>
+              <w:t>Categorical accuracy</w:t>
+            </w:r>
+          </w:p>
+        </w:tc>
+        <w:tc>
+          <w:tcPr>
+            <w:tcW w:w="1355" w:type="dxa"/>
           </w:tcPr>
           <w:p>
             <w:pPr>
@@ -15883,26 +16026,6 @@
                 <w:b/>
                 <w:color w:val="000000" w:themeColor="text1"/>
               </w:rPr>
-              <w:t>Categorical accuracy</w:t>
-            </w:r>
-          </w:p>
-        </w:tc>
-        <w:tc>
-          <w:tcPr>
-            <w:tcW w:w="1355" w:type="dxa"/>
-          </w:tcPr>
-          <w:p>
-            <w:pPr>
-              <w:rPr>
-                <w:b/>
-                <w:color w:val="000000" w:themeColor="text1"/>
-              </w:rPr>
-            </w:pPr>
-            <w:r>
-              <w:rPr>
-                <w:b/>
-                <w:color w:val="000000" w:themeColor="text1"/>
-              </w:rPr>
               <w:t>Non-Null Label Accuracy</w:t>
             </w:r>
           </w:p>
@@ -16032,13 +16155,13 @@
       <w:pPr>
         <w:pStyle w:val="Heading2"/>
       </w:pPr>
-      <w:bookmarkStart w:id="112" w:name="_Ref521568905"/>
-      <w:bookmarkStart w:id="113" w:name="_Toc522793429"/>
+      <w:bookmarkStart w:id="113" w:name="_Ref521568905"/>
+      <w:bookmarkStart w:id="114" w:name="_Toc522793429"/>
       <w:r>
         <w:t>Unit testing</w:t>
       </w:r>
-      <w:bookmarkEnd w:id="112"/>
       <w:bookmarkEnd w:id="113"/>
+      <w:bookmarkEnd w:id="114"/>
     </w:p>
     <w:p/>
     <w:p>
@@ -16134,8 +16257,8 @@
       </w:r>
     </w:p>
     <w:p/>
-    <w:bookmarkStart w:id="114" w:name="_MON_1596479284"/>
-    <w:bookmarkEnd w:id="114"/>
+    <w:bookmarkStart w:id="115" w:name="_MON_1596479284"/>
+    <w:bookmarkEnd w:id="115"/>
     <w:p>
       <w:pPr>
         <w:keepNext/>
@@ -16148,7 +16271,7 @@
           <v:shape id="_x0000_i1028" type="#_x0000_t75" alt="" style="width:348.85pt;height:71.2pt;mso-width-percent:0;mso-height-percent:0;mso-width-percent:0;mso-height-percent:0" o:ole="">
             <v:imagedata r:id="rId38" o:title=""/>
           </v:shape>
-          <o:OLEObject Type="Embed" ProgID="Word.Document.12" ShapeID="_x0000_i1028" DrawAspect="Content" ObjectID="_1596549131" r:id="rId39">
+          <o:OLEObject Type="Embed" ProgID="Word.Document.12" ShapeID="_x0000_i1028" DrawAspect="Content" ObjectID="_1596552105" r:id="rId39">
             <o:FieldCodes>\s</o:FieldCodes>
           </o:OLEObject>
         </w:object>
@@ -16158,8 +16281,8 @@
       <w:pPr>
         <w:pStyle w:val="Caption"/>
       </w:pPr>
-      <w:bookmarkStart w:id="115" w:name="_Ref522279574"/>
-      <w:bookmarkStart w:id="116" w:name="_Toc522793393"/>
+      <w:bookmarkStart w:id="116" w:name="_Ref522279574"/>
+      <w:bookmarkStart w:id="117" w:name="_Toc522793393"/>
       <w:r>
         <w:t xml:space="preserve">Code Snippet </w:t>
       </w:r>
@@ -16193,14 +16316,14 @@
         </w:rPr>
         <w:fldChar w:fldCharType="end"/>
       </w:r>
-      <w:bookmarkEnd w:id="115"/>
+      <w:bookmarkEnd w:id="116"/>
       <w:r>
         <w:t xml:space="preserve"> a regular Pytest unit test</w:t>
       </w:r>
-      <w:bookmarkEnd w:id="116"/>
-    </w:p>
-    <w:bookmarkStart w:id="117" w:name="_MON_1596479304"/>
-    <w:bookmarkEnd w:id="117"/>
+      <w:bookmarkEnd w:id="117"/>
+    </w:p>
+    <w:bookmarkStart w:id="118" w:name="_MON_1596479304"/>
+    <w:bookmarkEnd w:id="118"/>
     <w:p>
       <w:r>
         <w:rPr>
@@ -16210,7 +16333,7 @@
           <v:shape id="_x0000_i1027" type="#_x0000_t75" alt="" style="width:348.65pt;height:196pt;mso-width-percent:0;mso-height-percent:0;mso-width-percent:0;mso-height-percent:0" o:ole="">
             <v:imagedata r:id="rId40" o:title=""/>
           </v:shape>
-          <o:OLEObject Type="Embed" ProgID="Word.Document.12" ShapeID="_x0000_i1027" DrawAspect="Content" ObjectID="_1596549132" r:id="rId41">
+          <o:OLEObject Type="Embed" ProgID="Word.Document.12" ShapeID="_x0000_i1027" DrawAspect="Content" ObjectID="_1596552106" r:id="rId41">
             <o:FieldCodes>\s</o:FieldCodes>
           </o:OLEObject>
         </w:object>
@@ -16220,8 +16343,8 @@
       <w:pPr>
         <w:pStyle w:val="Caption"/>
       </w:pPr>
-      <w:bookmarkStart w:id="118" w:name="_Ref522279575"/>
-      <w:bookmarkStart w:id="119" w:name="_Toc522793394"/>
+      <w:bookmarkStart w:id="119" w:name="_Ref522279575"/>
+      <w:bookmarkStart w:id="120" w:name="_Toc522793394"/>
       <w:r>
         <w:t xml:space="preserve">Code Snippet </w:t>
       </w:r>
@@ -16255,22 +16378,22 @@
         </w:rPr>
         <w:fldChar w:fldCharType="end"/>
       </w:r>
-      <w:bookmarkEnd w:id="118"/>
+      <w:bookmarkEnd w:id="119"/>
       <w:r>
         <w:t xml:space="preserve"> A Pyfakefs Pytest unit test</w:t>
       </w:r>
-      <w:bookmarkEnd w:id="119"/>
+      <w:bookmarkEnd w:id="120"/>
     </w:p>
     <w:p/>
     <w:p>
       <w:pPr>
         <w:pStyle w:val="Heading2"/>
       </w:pPr>
-      <w:bookmarkStart w:id="120" w:name="_Toc522793430"/>
+      <w:bookmarkStart w:id="121" w:name="_Toc522793430"/>
       <w:r>
         <w:t>Overall evaluation</w:t>
       </w:r>
-      <w:bookmarkEnd w:id="120"/>
+      <w:bookmarkEnd w:id="121"/>
     </w:p>
     <w:p/>
     <w:p>
@@ -16473,8 +16596,8 @@
         </w:rPr>
       </w:pPr>
     </w:p>
-    <w:bookmarkStart w:id="121" w:name="_MON_1596480440"/>
-    <w:bookmarkEnd w:id="121"/>
+    <w:bookmarkStart w:id="122" w:name="_MON_1596480440"/>
+    <w:bookmarkEnd w:id="122"/>
     <w:p>
       <w:pPr>
         <w:keepNext/>
@@ -16489,7 +16612,7 @@
           <v:shape id="_x0000_i1026" type="#_x0000_t75" alt="" style="width:348.85pt;height:64.8pt;mso-width-percent:0;mso-height-percent:0;mso-width-percent:0;mso-height-percent:0" o:ole="">
             <v:imagedata r:id="rId42" o:title=""/>
           </v:shape>
-          <o:OLEObject Type="Embed" ProgID="Word.Document.12" ShapeID="_x0000_i1026" DrawAspect="Content" ObjectID="_1596549133" r:id="rId43">
+          <o:OLEObject Type="Embed" ProgID="Word.Document.12" ShapeID="_x0000_i1026" DrawAspect="Content" ObjectID="_1596552107" r:id="rId43">
             <o:FieldCodes>\s</o:FieldCodes>
           </o:OLEObject>
         </w:object>
@@ -16503,24 +16626,46 @@
           <w:color w:val="FF0000"/>
         </w:rPr>
       </w:pPr>
-      <w:bookmarkStart w:id="122" w:name="_Ref522791592"/>
-      <w:bookmarkStart w:id="123" w:name="_Toc522793371"/>
+      <w:bookmarkStart w:id="123" w:name="_Ref522791592"/>
+      <w:bookmarkStart w:id="124" w:name="_Toc522793371"/>
       <w:r>
         <w:t xml:space="preserve">Figure </w:t>
       </w:r>
-      <w:fldSimple w:instr=" SEQ Figure \* ARABIC ">
-        <w:r>
-          <w:rPr>
-            <w:noProof/>
-          </w:rPr>
-          <w:t>15</w:t>
-        </w:r>
-      </w:fldSimple>
-      <w:bookmarkEnd w:id="122"/>
+      <w:r>
+        <w:rPr>
+          <w:noProof/>
+        </w:rPr>
+        <w:fldChar w:fldCharType="begin"/>
+      </w:r>
+      <w:r>
+        <w:rPr>
+          <w:noProof/>
+        </w:rPr>
+        <w:instrText xml:space="preserve"> SEQ Figure \* ARABIC </w:instrText>
+      </w:r>
+      <w:r>
+        <w:rPr>
+          <w:noProof/>
+        </w:rPr>
+        <w:fldChar w:fldCharType="separate"/>
+      </w:r>
+      <w:r>
+        <w:rPr>
+          <w:noProof/>
+        </w:rPr>
+        <w:t>15</w:t>
+      </w:r>
+      <w:r>
+        <w:rPr>
+          <w:noProof/>
+        </w:rPr>
+        <w:fldChar w:fldCharType="end"/>
+      </w:r>
+      <w:bookmarkEnd w:id="123"/>
       <w:r>
         <w:t xml:space="preserve"> Example Hansard text before NE annotations - SimpleGUI</w:t>
       </w:r>
-      <w:bookmarkEnd w:id="123"/>
+      <w:bookmarkEnd w:id="124"/>
     </w:p>
     <w:p>
       <w:pPr>
@@ -16530,8 +16675,8 @@
         </w:rPr>
       </w:pPr>
     </w:p>
-    <w:bookmarkStart w:id="124" w:name="_MON_1596480357"/>
-    <w:bookmarkEnd w:id="124"/>
+    <w:bookmarkStart w:id="125" w:name="_MON_1596480357"/>
+    <w:bookmarkEnd w:id="125"/>
     <w:p>
       <w:pPr>
         <w:keepNext/>
@@ -16546,7 +16691,7 @@
           <v:shape id="_x0000_i1025" type="#_x0000_t75" alt="" style="width:348.85pt;height:58.45pt;mso-width-percent:0;mso-height-percent:0;mso-width-percent:0;mso-height-percent:0" o:ole="">
             <v:imagedata r:id="rId44" o:title=""/>
           </v:shape>
-          <o:OLEObject Type="Embed" ProgID="Word.Document.12" ShapeID="_x0000_i1025" DrawAspect="Content" ObjectID="_1596549134" r:id="rId45">
+          <o:OLEObject Type="Embed" ProgID="Word.Document.12" ShapeID="_x0000_i1025" DrawAspect="Content" ObjectID="_1596552108" r:id="rId45">
             <o:FieldCodes>\s</o:FieldCodes>
           </o:OLEObject>
         </w:object>
@@ -16560,38 +16705,60 @@
           <w:color w:val="FF0000"/>
         </w:rPr>
       </w:pPr>
-      <w:bookmarkStart w:id="125" w:name="_Ref522791594"/>
-      <w:bookmarkStart w:id="126" w:name="_Toc522793372"/>
+      <w:bookmarkStart w:id="126" w:name="_Ref522791594"/>
+      <w:bookmarkStart w:id="127" w:name="_Toc522793372"/>
       <w:r>
         <w:t xml:space="preserve">Figure </w:t>
       </w:r>
-      <w:fldSimple w:instr=" SEQ Figure \* ARABIC ">
-        <w:r>
-          <w:rPr>
-            <w:noProof/>
-          </w:rPr>
-          <w:t>16</w:t>
-        </w:r>
-      </w:fldSimple>
-      <w:bookmarkEnd w:id="125"/>
+      <w:r>
+        <w:rPr>
+          <w:noProof/>
+        </w:rPr>
+        <w:fldChar w:fldCharType="begin"/>
+      </w:r>
+      <w:r>
+        <w:rPr>
+          <w:noProof/>
+        </w:rPr>
+        <w:instrText xml:space="preserve"> SEQ Figure \* ARABIC </w:instrText>
+      </w:r>
+      <w:r>
+        <w:rPr>
+          <w:noProof/>
+        </w:rPr>
+        <w:fldChar w:fldCharType="separate"/>
+      </w:r>
+      <w:r>
+        <w:rPr>
+          <w:noProof/>
+        </w:rPr>
+        <w:t>16</w:t>
+      </w:r>
+      <w:r>
+        <w:rPr>
+          <w:noProof/>
+        </w:rPr>
+        <w:fldChar w:fldCharType="end"/>
+      </w:r>
+      <w:bookmarkEnd w:id="126"/>
       <w:r>
         <w:t xml:space="preserve"> Example Hansard text after NE annotations - SimpleGUI</w:t>
       </w:r>
-      <w:bookmarkEnd w:id="126"/>
+      <w:bookmarkEnd w:id="127"/>
     </w:p>
     <w:p/>
     <w:p>
       <w:pPr>
         <w:pStyle w:val="Heading1"/>
       </w:pPr>
-      <w:bookmarkStart w:id="127" w:name="_Toc522793431"/>
-      <w:bookmarkStart w:id="128" w:name="_Ref522794036"/>
+      <w:bookmarkStart w:id="128" w:name="_Toc522793431"/>
+      <w:bookmarkStart w:id="129" w:name="_Ref522794036"/>
       <w:r>
         <w:lastRenderedPageBreak/>
         <w:t>Graphical User Interface</w:t>
       </w:r>
-      <w:bookmarkEnd w:id="127"/>
       <w:bookmarkEnd w:id="128"/>
+      <w:bookmarkEnd w:id="129"/>
     </w:p>
     <w:p/>
     <w:p>
@@ -16708,20 +16875,42 @@
       <w:pPr>
         <w:pStyle w:val="Caption"/>
       </w:pPr>
-      <w:bookmarkStart w:id="129" w:name="_Ref522736737"/>
-      <w:bookmarkStart w:id="130" w:name="_Toc522793373"/>
+      <w:bookmarkStart w:id="130" w:name="_Ref522736737"/>
+      <w:bookmarkStart w:id="131" w:name="_Toc522793373"/>
       <w:r>
         <w:t xml:space="preserve">Figure </w:t>
       </w:r>
-      <w:fldSimple w:instr=" SEQ Figure \* ARABIC ">
-        <w:r>
-          <w:rPr>
-            <w:noProof/>
-          </w:rPr>
-          <w:t>17</w:t>
-        </w:r>
-      </w:fldSimple>
-      <w:bookmarkEnd w:id="129"/>
+      <w:r>
+        <w:rPr>
+          <w:noProof/>
+        </w:rPr>
+        <w:fldChar w:fldCharType="begin"/>
+      </w:r>
+      <w:r>
+        <w:rPr>
+          <w:noProof/>
+        </w:rPr>
+        <w:instrText xml:space="preserve"> SEQ Figure \* ARABIC </w:instrText>
+      </w:r>
+      <w:r>
+        <w:rPr>
+          <w:noProof/>
+        </w:rPr>
+        <w:fldChar w:fldCharType="separate"/>
+      </w:r>
+      <w:r>
+        <w:rPr>
+          <w:noProof/>
+        </w:rPr>
+        <w:t>17</w:t>
+      </w:r>
+      <w:r>
+        <w:rPr>
+          <w:noProof/>
+        </w:rPr>
+        <w:fldChar w:fldCharType="end"/>
+      </w:r>
+      <w:bookmarkEnd w:id="130"/>
       <w:r>
         <w:t xml:space="preserve"> Simple</w:t>
       </w:r>
@@ -16731,7 +16920,7 @@
       <w:r>
         <w:t>GUI basic design</w:t>
       </w:r>
-      <w:bookmarkEnd w:id="130"/>
+      <w:bookmarkEnd w:id="131"/>
     </w:p>
     <w:p/>
     <w:p>
@@ -16876,13 +17065,13 @@
       <w:pPr>
         <w:pStyle w:val="Heading1"/>
       </w:pPr>
-      <w:bookmarkStart w:id="131" w:name="_Ref522280259"/>
-      <w:bookmarkStart w:id="132" w:name="_Toc522793432"/>
+      <w:bookmarkStart w:id="132" w:name="_Ref522280259"/>
+      <w:bookmarkStart w:id="133" w:name="_Toc522793432"/>
       <w:r>
         <w:t>Planning</w:t>
       </w:r>
-      <w:bookmarkEnd w:id="131"/>
       <w:bookmarkEnd w:id="132"/>
+      <w:bookmarkEnd w:id="133"/>
     </w:p>
     <w:p/>
     <w:p>
@@ -16926,24 +17115,46 @@
         <w:pStyle w:val="Caption"/>
         <w:keepNext/>
       </w:pPr>
-      <w:bookmarkStart w:id="133" w:name="_Ref522787358"/>
-      <w:bookmarkStart w:id="134" w:name="_Toc522793385"/>
+      <w:bookmarkStart w:id="134" w:name="_Ref522787358"/>
+      <w:bookmarkStart w:id="135" w:name="_Toc522793385"/>
       <w:r>
         <w:t xml:space="preserve">Table </w:t>
       </w:r>
-      <w:fldSimple w:instr=" SEQ Table \* ARABIC ">
-        <w:r>
-          <w:rPr>
-            <w:noProof/>
-          </w:rPr>
-          <w:t>11</w:t>
-        </w:r>
-      </w:fldSimple>
-      <w:bookmarkEnd w:id="133"/>
+      <w:r>
+        <w:rPr>
+          <w:noProof/>
+        </w:rPr>
+        <w:fldChar w:fldCharType="begin"/>
+      </w:r>
+      <w:r>
+        <w:rPr>
+          <w:noProof/>
+        </w:rPr>
+        <w:instrText xml:space="preserve"> SEQ Table \* ARABIC </w:instrText>
+      </w:r>
+      <w:r>
+        <w:rPr>
+          <w:noProof/>
+        </w:rPr>
+        <w:fldChar w:fldCharType="separate"/>
+      </w:r>
+      <w:r>
+        <w:rPr>
+          <w:noProof/>
+        </w:rPr>
+        <w:t>11</w:t>
+      </w:r>
+      <w:r>
+        <w:rPr>
+          <w:noProof/>
+        </w:rPr>
+        <w:fldChar w:fldCharType="end"/>
+      </w:r>
+      <w:bookmarkEnd w:id="134"/>
       <w:r>
         <w:t xml:space="preserve"> Original work plan given in proposal</w:t>
       </w:r>
-      <w:bookmarkEnd w:id="134"/>
+      <w:bookmarkEnd w:id="135"/>
     </w:p>
     <w:tbl>
       <w:tblPr>
@@ -17130,15 +17341,7 @@
           </w:tcPr>
           <w:p>
             <w:r>
-              <w:t xml:space="preserve">Familiarisation with Samtla SLM. Conversion of Hansard into correct </w:t>
-            </w:r>
-            <w:proofErr w:type="gramStart"/>
-            <w:r>
-              <w:t>format, and</w:t>
-            </w:r>
-            <w:proofErr w:type="gramEnd"/>
-            <w:r>
-              <w:t xml:space="preserve"> loading of Hansard data into Samtla.</w:t>
+              <w:t>Familiarisation with Samtla SLM. Conversion of Hansard into correct format, and loading of Hansard data into Samtla.</w:t>
             </w:r>
           </w:p>
         </w:tc>
@@ -17147,13 +17350,8 @@
             <w:tcW w:w="1927" w:type="dxa"/>
           </w:tcPr>
           <w:p>
-            <w:proofErr w:type="spellStart"/>
-            <w:r>
-              <w:t>Mid June</w:t>
-            </w:r>
-            <w:proofErr w:type="spellEnd"/>
-            <w:r>
-              <w:t xml:space="preserve"> 2018</w:t>
+            <w:r>
+              <w:t>Mid June 2018</w:t>
             </w:r>
           </w:p>
           <w:p/>
@@ -17386,24 +17584,46 @@
       <w:pPr>
         <w:pStyle w:val="Caption"/>
       </w:pPr>
-      <w:bookmarkStart w:id="135" w:name="_Ref522787939"/>
-      <w:bookmarkStart w:id="136" w:name="_Toc522793374"/>
+      <w:bookmarkStart w:id="136" w:name="_Ref522787939"/>
+      <w:bookmarkStart w:id="137" w:name="_Toc522793374"/>
       <w:r>
         <w:t xml:space="preserve">Figure </w:t>
       </w:r>
-      <w:fldSimple w:instr=" SEQ Figure \* ARABIC ">
-        <w:r>
-          <w:rPr>
-            <w:noProof/>
-          </w:rPr>
-          <w:t>18</w:t>
-        </w:r>
-      </w:fldSimple>
-      <w:bookmarkEnd w:id="135"/>
+      <w:r>
+        <w:rPr>
+          <w:noProof/>
+        </w:rPr>
+        <w:fldChar w:fldCharType="begin"/>
+      </w:r>
+      <w:r>
+        <w:rPr>
+          <w:noProof/>
+        </w:rPr>
+        <w:instrText xml:space="preserve"> SEQ Figure \* ARABIC </w:instrText>
+      </w:r>
+      <w:r>
+        <w:rPr>
+          <w:noProof/>
+        </w:rPr>
+        <w:fldChar w:fldCharType="separate"/>
+      </w:r>
+      <w:r>
+        <w:rPr>
+          <w:noProof/>
+        </w:rPr>
+        <w:t>18</w:t>
+      </w:r>
+      <w:r>
+        <w:rPr>
+          <w:noProof/>
+        </w:rPr>
+        <w:fldChar w:fldCharType="end"/>
+      </w:r>
+      <w:bookmarkEnd w:id="136"/>
       <w:r>
         <w:t xml:space="preserve"> Actual time spent on each work package of project</w:t>
       </w:r>
-      <w:bookmarkEnd w:id="136"/>
+      <w:bookmarkEnd w:id="137"/>
     </w:p>
     <w:p/>
     <w:p>
@@ -17423,21 +17643,21 @@
       <w:pPr>
         <w:pStyle w:val="Heading1"/>
       </w:pPr>
-      <w:bookmarkStart w:id="137" w:name="_Toc522793433"/>
+      <w:bookmarkStart w:id="138" w:name="_Toc522793433"/>
       <w:r>
         <w:t>Summary and Conclusions</w:t>
       </w:r>
-      <w:bookmarkEnd w:id="137"/>
+      <w:bookmarkEnd w:id="138"/>
     </w:p>
     <w:p>
       <w:pPr>
         <w:pStyle w:val="Heading2"/>
       </w:pPr>
-      <w:bookmarkStart w:id="138" w:name="_Toc522793434"/>
+      <w:bookmarkStart w:id="139" w:name="_Toc522793434"/>
       <w:r>
         <w:t>Pre-processing is hard</w:t>
       </w:r>
-      <w:bookmarkEnd w:id="138"/>
+      <w:bookmarkEnd w:id="139"/>
     </w:p>
     <w:p/>
     <w:p>
@@ -17462,13 +17682,13 @@
       <w:pPr>
         <w:pStyle w:val="Heading2"/>
       </w:pPr>
-      <w:bookmarkStart w:id="139" w:name="_Ref521576199"/>
-      <w:bookmarkStart w:id="140" w:name="_Toc522793435"/>
+      <w:bookmarkStart w:id="140" w:name="_Ref521576199"/>
+      <w:bookmarkStart w:id="141" w:name="_Toc522793435"/>
       <w:r>
         <w:t>Labelling is hard</w:t>
       </w:r>
-      <w:bookmarkEnd w:id="139"/>
       <w:bookmarkEnd w:id="140"/>
+      <w:bookmarkEnd w:id="141"/>
     </w:p>
     <w:p/>
     <w:p>
@@ -17574,11 +17794,11 @@
       <w:pPr>
         <w:pStyle w:val="Heading2"/>
       </w:pPr>
-      <w:bookmarkStart w:id="141" w:name="_Toc522793436"/>
+      <w:bookmarkStart w:id="142" w:name="_Toc522793436"/>
       <w:r>
         <w:t>Sentence tokenization is hard</w:t>
       </w:r>
-      <w:bookmarkEnd w:id="141"/>
+      <w:bookmarkEnd w:id="142"/>
     </w:p>
     <w:p/>
     <w:p>
@@ -17613,14 +17833,14 @@
       <w:pPr>
         <w:pStyle w:val="Heading2"/>
       </w:pPr>
-      <w:bookmarkStart w:id="142" w:name="_Toc522793437"/>
+      <w:bookmarkStart w:id="143" w:name="_Toc522793437"/>
       <w:r>
         <w:t>Neural networks are slow</w:t>
       </w:r>
       <w:r>
         <w:t xml:space="preserve"> and opaque</w:t>
       </w:r>
-      <w:bookmarkEnd w:id="142"/>
+      <w:bookmarkEnd w:id="143"/>
     </w:p>
     <w:p/>
     <w:p>
@@ -17664,15 +17884,7 @@
     <w:p/>
     <w:p>
       <w:r>
-        <w:t xml:space="preserve">Gaining any further information from a Keras model during training, except for the metrics defined at model-compile time which are computed after each epoch, requires writing custom call-backs. </w:t>
-      </w:r>
-      <w:proofErr w:type="gramStart"/>
-      <w:r>
-        <w:t>So</w:t>
-      </w:r>
-      <w:proofErr w:type="gramEnd"/>
-      <w:r>
-        <w:t xml:space="preserve"> a degree of pre-work must be done to identify information likely to be useful, and then Keras callbacks must be written, in order to expose this information during model training.</w:t>
+        <w:t>Gaining any further information from a Keras model during training, except for the metrics defined at model-compile time which are computed after each epoch, requires writing custom call-backs. So a degree of pre-work must be done to identify information likely to be useful, and then Keras callbacks must be written, in order to expose this information during model training.</w:t>
       </w:r>
     </w:p>
     <w:p/>
@@ -17680,14 +17892,14 @@
       <w:pPr>
         <w:pStyle w:val="Heading2"/>
       </w:pPr>
-      <w:bookmarkStart w:id="143" w:name="_Toc522793438"/>
+      <w:bookmarkStart w:id="144" w:name="_Toc522793438"/>
       <w:r>
         <w:t>Future</w:t>
       </w:r>
       <w:r>
         <w:t xml:space="preserve"> work</w:t>
       </w:r>
-      <w:bookmarkEnd w:id="143"/>
+      <w:bookmarkEnd w:id="144"/>
     </w:p>
     <w:p/>
     <w:p>
@@ -17770,12 +17982,7 @@
         <w:t xml:space="preserve">Finally, the Keras model should </w:t>
       </w:r>
       <w:r>
-        <w:t>have precision and recall metrics added, so that F1 can be calculated. These metrics were removed from Keras i</w:t>
-      </w:r>
-      <w:bookmarkStart w:id="144" w:name="_GoBack"/>
-      <w:bookmarkEnd w:id="144"/>
-      <w:r>
-        <w:t xml:space="preserve">n Keras version </w:t>
+        <w:t xml:space="preserve">have precision and recall metrics added, so that F1 can be calculated. These metrics were removed from Keras in Keras version </w:t>
       </w:r>
       <w:r>
         <w:t>2 but</w:t>
@@ -18128,14 +18335,36 @@
       <w:r>
         <w:t xml:space="preserve">Figure </w:t>
       </w:r>
-      <w:fldSimple w:instr=" SEQ Figure \* ARABIC ">
-        <w:r>
-          <w:rPr>
-            <w:noProof/>
-          </w:rPr>
-          <w:t>19</w:t>
-        </w:r>
-      </w:fldSimple>
+      <w:r>
+        <w:rPr>
+          <w:noProof/>
+        </w:rPr>
+        <w:fldChar w:fldCharType="begin"/>
+      </w:r>
+      <w:r>
+        <w:rPr>
+          <w:noProof/>
+        </w:rPr>
+        <w:instrText xml:space="preserve"> SEQ Figure \* ARABIC </w:instrText>
+      </w:r>
+      <w:r>
+        <w:rPr>
+          <w:noProof/>
+        </w:rPr>
+        <w:fldChar w:fldCharType="separate"/>
+      </w:r>
+      <w:r>
+        <w:rPr>
+          <w:noProof/>
+        </w:rPr>
+        <w:t>19</w:t>
+      </w:r>
+      <w:r>
+        <w:rPr>
+          <w:noProof/>
+        </w:rPr>
+        <w:fldChar w:fldCharType="end"/>
+      </w:r>
       <w:bookmarkEnd w:id="147"/>
       <w:r>
         <w:t xml:space="preserve"> Simple-GUI index page</w:t>
@@ -18195,14 +18424,36 @@
       <w:r>
         <w:t xml:space="preserve">Figure </w:t>
       </w:r>
-      <w:fldSimple w:instr=" SEQ Figure \* ARABIC ">
-        <w:r>
-          <w:rPr>
-            <w:noProof/>
-          </w:rPr>
-          <w:t>20</w:t>
-        </w:r>
-      </w:fldSimple>
+      <w:r>
+        <w:rPr>
+          <w:noProof/>
+        </w:rPr>
+        <w:fldChar w:fldCharType="begin"/>
+      </w:r>
+      <w:r>
+        <w:rPr>
+          <w:noProof/>
+        </w:rPr>
+        <w:instrText xml:space="preserve"> SEQ Figure \* ARABIC </w:instrText>
+      </w:r>
+      <w:r>
+        <w:rPr>
+          <w:noProof/>
+        </w:rPr>
+        <w:fldChar w:fldCharType="separate"/>
+      </w:r>
+      <w:r>
+        <w:rPr>
+          <w:noProof/>
+        </w:rPr>
+        <w:t>20</w:t>
+      </w:r>
+      <w:r>
+        <w:rPr>
+          <w:noProof/>
+        </w:rPr>
+        <w:fldChar w:fldCharType="end"/>
+      </w:r>
       <w:bookmarkEnd w:id="148"/>
       <w:r>
         <w:t xml:space="preserve"> Simple-GUI date page</w:t>
@@ -18262,14 +18513,36 @@
       <w:r>
         <w:t xml:space="preserve">Figure </w:t>
       </w:r>
-      <w:fldSimple w:instr=" SEQ Figure \* ARABIC ">
-        <w:r>
-          <w:rPr>
-            <w:noProof/>
-          </w:rPr>
-          <w:t>21</w:t>
-        </w:r>
-      </w:fldSimple>
+      <w:r>
+        <w:rPr>
+          <w:noProof/>
+        </w:rPr>
+        <w:fldChar w:fldCharType="begin"/>
+      </w:r>
+      <w:r>
+        <w:rPr>
+          <w:noProof/>
+        </w:rPr>
+        <w:instrText xml:space="preserve"> SEQ Figure \* ARABIC </w:instrText>
+      </w:r>
+      <w:r>
+        <w:rPr>
+          <w:noProof/>
+        </w:rPr>
+        <w:fldChar w:fldCharType="separate"/>
+      </w:r>
+      <w:r>
+        <w:rPr>
+          <w:noProof/>
+        </w:rPr>
+        <w:t>21</w:t>
+      </w:r>
+      <w:r>
+        <w:rPr>
+          <w:noProof/>
+        </w:rPr>
+        <w:fldChar w:fldCharType="end"/>
+      </w:r>
       <w:bookmarkEnd w:id="149"/>
       <w:r>
         <w:t xml:space="preserve"> Simple-GUI debate page with an annotated paragraph.</w:t>
@@ -18631,15 +18904,7 @@
           </w:tcPr>
           <w:p>
             <w:r>
-              <w:t xml:space="preserve">Calculate and evaluation baseline for the project based on a provided </w:t>
-            </w:r>
-            <w:proofErr w:type="spellStart"/>
-            <w:r>
-              <w:t>y</w:t>
-            </w:r>
-            <w:proofErr w:type="spellEnd"/>
-            <w:r>
-              <w:t xml:space="preserve"> tensor, assuming the baseline guesses a given label for each character.</w:t>
+              <w:t>Calculate and evaluation baseline for the project based on a provided y tensor, assuming the baseline guesses a given label for each character.</w:t>
             </w:r>
           </w:p>
         </w:tc>
@@ -18683,15 +18948,7 @@
           </w:tcPr>
           <w:p>
             <w:r>
-              <w:t xml:space="preserve">Take a trained model from disk and perform Keras </w:t>
-            </w:r>
-            <w:proofErr w:type="gramStart"/>
-            <w:r>
-              <w:t>evaluate(</w:t>
-            </w:r>
-            <w:proofErr w:type="gramEnd"/>
-            <w:r>
-              <w:t>) function on a tensor of test data, producing loss, accuracy and non-null label accuracy.</w:t>
+              <w:t>Take a trained model from disk and perform Keras evaluate() function on a tensor of test data, producing loss, accuracy and non-null label accuracy.</w:t>
             </w:r>
           </w:p>
         </w:tc>
@@ -19202,15 +19459,7 @@
           </w:tcPr>
           <w:p>
             <w:r>
-              <w:t xml:space="preserve">Run </w:t>
-            </w:r>
-            <w:proofErr w:type="gramStart"/>
-            <w:r>
-              <w:t>model.fit(</w:t>
-            </w:r>
-            <w:proofErr w:type="gramEnd"/>
-            <w:r>
-              <w:t xml:space="preserve">) on the Keras BLSTM model, with a batch of the first 4000 samples from the toy dataset. This is to </w:t>
+              <w:t xml:space="preserve">Run model.fit() on the Keras BLSTM model, with a batch of the first 4000 samples from the toy dataset. This is to </w:t>
             </w:r>
             <w:r>
               <w:lastRenderedPageBreak/>
@@ -19237,15 +19486,7 @@
           </w:tcPr>
           <w:p>
             <w:r>
-              <w:t xml:space="preserve">Run </w:t>
-            </w:r>
-            <w:proofErr w:type="gramStart"/>
-            <w:r>
-              <w:t>model.fit(</w:t>
-            </w:r>
-            <w:proofErr w:type="gramEnd"/>
-            <w:r>
-              <w:t>) on the Keras BLSTM model, with a toy dataset of 1 320</w:t>
+              <w:t>Run model.fit() on the Keras BLSTM model, with a toy dataset of 1 320</w:t>
             </w:r>
             <w:r>
               <w:rPr>
@@ -19276,15 +19517,7 @@
           </w:tcPr>
           <w:p>
             <w:r>
-              <w:t xml:space="preserve">Both download and process </w:t>
-            </w:r>
-            <w:proofErr w:type="gramStart"/>
-            <w:r>
-              <w:t>companies</w:t>
-            </w:r>
-            <w:proofErr w:type="gramEnd"/>
-            <w:r>
-              <w:t xml:space="preserve"> data from DBPedia and other sources</w:t>
+              <w:t>Both download and process companies data from DBPedia and other sources</w:t>
             </w:r>
           </w:p>
         </w:tc>
@@ -19306,15 +19539,7 @@
           </w:tcPr>
           <w:p>
             <w:r>
-              <w:t xml:space="preserve">Only do post-processing, data cleansing tasks on </w:t>
-            </w:r>
-            <w:proofErr w:type="gramStart"/>
-            <w:r>
-              <w:t>companies</w:t>
-            </w:r>
-            <w:proofErr w:type="gramEnd"/>
-            <w:r>
-              <w:t xml:space="preserve"> data, to assist with iteratively improving the cleaning algorithm</w:t>
+              <w:t>Only do post-processing, data cleansing tasks on companies data, to assist with iteratively improving the cleaning algorithm</w:t>
             </w:r>
           </w:p>
         </w:tc>
@@ -19572,14 +19797,42 @@
       <w:r>
         <w:t xml:space="preserve">Table </w:t>
       </w:r>
-      <w:fldSimple w:instr=" SEQ Table \* ARABIC ">
-        <w:r>
-          <w:rPr>
-            <w:noProof/>
-          </w:rPr>
-          <w:t>13</w:t>
-        </w:r>
-      </w:fldSimple>
+      <w:r>
+        <w:rPr>
+          <w:noProof/>
+        </w:rPr>
+        <w:fldChar w:fldCharType="begin"/>
+      </w:r>
+      <w:r>
+        <w:rPr>
+          <w:noProof/>
+        </w:rPr>
+        <w:instrText xml:space="preserve"> SEQ</w:instrText>
+      </w:r>
+      <w:r>
+        <w:rPr>
+          <w:noProof/>
+        </w:rPr>
+        <w:instrText xml:space="preserve"> Table \* ARABIC </w:instrText>
+      </w:r>
+      <w:r>
+        <w:rPr>
+          <w:noProof/>
+        </w:rPr>
+        <w:fldChar w:fldCharType="separate"/>
+      </w:r>
+      <w:r>
+        <w:rPr>
+          <w:noProof/>
+        </w:rPr>
+        <w:t>13</w:t>
+      </w:r>
+      <w:r>
+        <w:rPr>
+          <w:noProof/>
+        </w:rPr>
+        <w:fldChar w:fldCharType="end"/>
+      </w:r>
       <w:bookmarkEnd w:id="156"/>
       <w:r>
         <w:t xml:space="preserve"> List of source code with author</w:t>
@@ -19666,13 +19919,8 @@
             <w:hideMark/>
           </w:tcPr>
           <w:p>
-            <w:proofErr w:type="gramStart"/>
-            <w:r>
-              <w:t>./</w:t>
-            </w:r>
-            <w:proofErr w:type="gramEnd"/>
-            <w:r>
-              <w:t>tasks.py</w:t>
+            <w:r>
+              <w:t>./tasks.py</w:t>
             </w:r>
           </w:p>
         </w:tc>
@@ -19709,13 +19957,8 @@
             <w:hideMark/>
           </w:tcPr>
           <w:p>
-            <w:proofErr w:type="gramStart"/>
-            <w:r>
-              <w:t>./</w:t>
-            </w:r>
-            <w:proofErr w:type="gramEnd"/>
-            <w:r>
-              <w:t>ne_data_gathering/places.py</w:t>
+            <w:r>
+              <w:t>./ne_data_gathering/places.py</w:t>
             </w:r>
           </w:p>
         </w:tc>
@@ -19752,13 +19995,8 @@
             <w:hideMark/>
           </w:tcPr>
           <w:p>
-            <w:proofErr w:type="gramStart"/>
-            <w:r>
-              <w:t>./</w:t>
-            </w:r>
-            <w:proofErr w:type="gramEnd"/>
-            <w:r>
-              <w:t>ne_data_gathering/util.py</w:t>
+            <w:r>
+              <w:t>./ne_data_gathering/util.py</w:t>
             </w:r>
           </w:p>
         </w:tc>
@@ -19795,13 +20033,8 @@
             <w:hideMark/>
           </w:tcPr>
           <w:p>
-            <w:proofErr w:type="gramStart"/>
-            <w:r>
-              <w:t>./</w:t>
-            </w:r>
-            <w:proofErr w:type="gramEnd"/>
-            <w:r>
-              <w:t>ne_data_gathering/__init__.py</w:t>
+            <w:r>
+              <w:t>./ne_data_gathering/__init__.py</w:t>
             </w:r>
           </w:p>
         </w:tc>
@@ -19838,13 +20071,8 @@
             <w:hideMark/>
           </w:tcPr>
           <w:p>
-            <w:proofErr w:type="gramStart"/>
-            <w:r>
-              <w:t>./</w:t>
-            </w:r>
-            <w:proofErr w:type="gramEnd"/>
-            <w:r>
-              <w:t>ne_data_gathering/people.py</w:t>
+            <w:r>
+              <w:t>./ne_data_gathering/people.py</w:t>
             </w:r>
           </w:p>
         </w:tc>
@@ -19881,13 +20109,8 @@
             <w:hideMark/>
           </w:tcPr>
           <w:p>
-            <w:proofErr w:type="gramStart"/>
-            <w:r>
-              <w:t>./</w:t>
-            </w:r>
-            <w:proofErr w:type="gramEnd"/>
-            <w:r>
-              <w:t>ne_data_gathering/companies.py</w:t>
+            <w:r>
+              <w:t>./ne_data_gathering/companies.py</w:t>
             </w:r>
           </w:p>
         </w:tc>
@@ -19924,13 +20147,8 @@
             <w:hideMark/>
           </w:tcPr>
           <w:p>
-            <w:proofErr w:type="gramStart"/>
-            <w:r>
-              <w:t>./</w:t>
-            </w:r>
-            <w:proofErr w:type="gramEnd"/>
-            <w:r>
-              <w:t>test/test_companies.py</w:t>
+            <w:r>
+              <w:t>./test/test_companies.py</w:t>
             </w:r>
           </w:p>
         </w:tc>
@@ -19967,13 +20185,8 @@
             <w:hideMark/>
           </w:tcPr>
           <w:p>
-            <w:proofErr w:type="gramStart"/>
-            <w:r>
-              <w:t>./</w:t>
-            </w:r>
-            <w:proofErr w:type="gramEnd"/>
-            <w:r>
-              <w:t>test/__init__.py</w:t>
+            <w:r>
+              <w:t>./test/__init__.py</w:t>
             </w:r>
           </w:p>
         </w:tc>
@@ -20010,13 +20223,8 @@
             <w:hideMark/>
           </w:tcPr>
           <w:p>
-            <w:proofErr w:type="gramStart"/>
-            <w:r>
-              <w:t>./</w:t>
-            </w:r>
-            <w:proofErr w:type="gramEnd"/>
-            <w:r>
-              <w:t>test/test_util.py</w:t>
+            <w:r>
+              <w:t>./test/test_util.py</w:t>
             </w:r>
           </w:p>
         </w:tc>
@@ -20053,13 +20261,8 @@
             <w:hideMark/>
           </w:tcPr>
           <w:p>
-            <w:proofErr w:type="gramStart"/>
-            <w:r>
-              <w:t>./</w:t>
-            </w:r>
-            <w:proofErr w:type="gramEnd"/>
-            <w:r>
-              <w:t>test/test_model_integration.py</w:t>
+            <w:r>
+              <w:t>./test/test_model_integration.py</w:t>
             </w:r>
           </w:p>
         </w:tc>
@@ -20096,13 +20299,8 @@
             <w:hideMark/>
           </w:tcPr>
           <w:p>
-            <w:proofErr w:type="gramStart"/>
-            <w:r>
-              <w:t>./</w:t>
-            </w:r>
-            <w:proofErr w:type="gramEnd"/>
-            <w:r>
-              <w:t>test/test_simple_gui_util.py</w:t>
+            <w:r>
+              <w:t>./test/test_simple_gui_util.py</w:t>
             </w:r>
           </w:p>
         </w:tc>
@@ -20139,13 +20337,8 @@
             <w:hideMark/>
           </w:tcPr>
           <w:p>
-            <w:proofErr w:type="gramStart"/>
-            <w:r>
-              <w:t>./</w:t>
-            </w:r>
-            <w:proofErr w:type="gramEnd"/>
-            <w:r>
-              <w:t>test/test_matt.py</w:t>
+            <w:r>
+              <w:t>./test/test_matt.py</w:t>
             </w:r>
           </w:p>
         </w:tc>
@@ -20182,13 +20375,8 @@
             <w:hideMark/>
           </w:tcPr>
           <w:p>
-            <w:proofErr w:type="gramStart"/>
-            <w:r>
-              <w:t>./</w:t>
-            </w:r>
-            <w:proofErr w:type="gramEnd"/>
-            <w:r>
-              <w:t>test/test_interpolate.py</w:t>
+            <w:r>
+              <w:t>./test/test_interpolate.py</w:t>
             </w:r>
           </w:p>
         </w:tc>
@@ -20225,13 +20413,8 @@
             <w:hideMark/>
           </w:tcPr>
           <w:p>
-            <w:proofErr w:type="gramStart"/>
-            <w:r>
-              <w:t>./</w:t>
-            </w:r>
-            <w:proofErr w:type="gramEnd"/>
-            <w:r>
-              <w:t>hansard_gathering/filesystem.py</w:t>
+            <w:r>
+              <w:t>./hansard_gathering/filesystem.py</w:t>
             </w:r>
           </w:p>
         </w:tc>
@@ -20268,13 +20451,8 @@
             <w:hideMark/>
           </w:tcPr>
           <w:p>
-            <w:proofErr w:type="gramStart"/>
-            <w:r>
-              <w:t>./</w:t>
-            </w:r>
-            <w:proofErr w:type="gramEnd"/>
-            <w:r>
-              <w:t>hansard_gathering/__init__.py</w:t>
+            <w:r>
+              <w:t>./hansard_gathering/__init__.py</w:t>
             </w:r>
           </w:p>
         </w:tc>
@@ -20311,13 +20489,8 @@
             <w:hideMark/>
           </w:tcPr>
           <w:p>
-            <w:proofErr w:type="gramStart"/>
-            <w:r>
-              <w:t>./</w:t>
-            </w:r>
-            <w:proofErr w:type="gramEnd"/>
-            <w:r>
-              <w:t>hansard_gathering/chunk.py</w:t>
+            <w:r>
+              <w:t>./hansard_gathering/chunk.py</w:t>
             </w:r>
           </w:p>
         </w:tc>
@@ -20354,13 +20527,8 @@
             <w:hideMark/>
           </w:tcPr>
           <w:p>
-            <w:proofErr w:type="gramStart"/>
-            <w:r>
-              <w:t>./</w:t>
-            </w:r>
-            <w:proofErr w:type="gramEnd"/>
-            <w:r>
-              <w:t>hansard_gathering/numerify.py</w:t>
+            <w:r>
+              <w:t>./hansard_gathering/numerify.py</w:t>
             </w:r>
           </w:p>
         </w:tc>
@@ -20397,13 +20565,8 @@
             <w:hideMark/>
           </w:tcPr>
           <w:p>
-            <w:proofErr w:type="gramStart"/>
-            <w:r>
-              <w:t>./</w:t>
-            </w:r>
-            <w:proofErr w:type="gramEnd"/>
-            <w:r>
-              <w:t>hansard_gathering/preprocessing.py</w:t>
+            <w:r>
+              <w:t>./hansard_gathering/preprocessing.py</w:t>
             </w:r>
           </w:p>
         </w:tc>
@@ -20440,13 +20603,8 @@
             <w:hideMark/>
           </w:tcPr>
           <w:p>
-            <w:proofErr w:type="gramStart"/>
-            <w:r>
-              <w:t>./</w:t>
-            </w:r>
-            <w:proofErr w:type="gramEnd"/>
-            <w:r>
-              <w:t>hansard_gathering/interpolate.py</w:t>
+            <w:r>
+              <w:t>./hansard_gathering/interpolate.py</w:t>
             </w:r>
           </w:p>
         </w:tc>
@@ -20483,13 +20641,8 @@
             <w:hideMark/>
           </w:tcPr>
           <w:p>
-            <w:proofErr w:type="gramStart"/>
-            <w:r>
-              <w:t>./</w:t>
-            </w:r>
-            <w:proofErr w:type="gramEnd"/>
-            <w:r>
-              <w:t>hansard_gathering/driver.py</w:t>
+            <w:r>
+              <w:t>./hansard_gathering/driver.py</w:t>
             </w:r>
           </w:p>
         </w:tc>
@@ -20526,14 +20679,9 @@
             <w:hideMark/>
           </w:tcPr>
           <w:p>
-            <w:proofErr w:type="gramStart"/>
             <w:r>
               <w:lastRenderedPageBreak/>
-              <w:t>./</w:t>
-            </w:r>
-            <w:proofErr w:type="gramEnd"/>
-            <w:r>
-              <w:t>config_util/config_parser.py</w:t>
+              <w:t>./config_util/config_parser.py</w:t>
             </w:r>
           </w:p>
         </w:tc>
@@ -20570,13 +20718,8 @@
             <w:hideMark/>
           </w:tcPr>
           <w:p>
-            <w:proofErr w:type="gramStart"/>
-            <w:r>
-              <w:t>./</w:t>
-            </w:r>
-            <w:proofErr w:type="gramEnd"/>
-            <w:r>
-              <w:t>config_util/__init__.py</w:t>
+            <w:r>
+              <w:t>./config_util/__init__.py</w:t>
             </w:r>
           </w:p>
         </w:tc>
@@ -20613,13 +20756,8 @@
             <w:hideMark/>
           </w:tcPr>
           <w:p>
-            <w:proofErr w:type="gramStart"/>
-            <w:r>
-              <w:t>./</w:t>
-            </w:r>
-            <w:proofErr w:type="gramEnd"/>
-            <w:r>
-              <w:t>keras_character_based_ner/__init__.py</w:t>
+            <w:r>
+              <w:t>./keras_character_based_ner/__init__.py</w:t>
             </w:r>
           </w:p>
         </w:tc>
@@ -20656,13 +20794,8 @@
             <w:hideMark/>
           </w:tcPr>
           <w:p>
-            <w:proofErr w:type="gramStart"/>
-            <w:r>
-              <w:t>./</w:t>
-            </w:r>
-            <w:proofErr w:type="gramEnd"/>
-            <w:r>
-              <w:t>keras_character_based_ner/src/config.py</w:t>
+            <w:r>
+              <w:t>./keras_character_based_ner/src/config.py</w:t>
             </w:r>
           </w:p>
         </w:tc>
@@ -20699,13 +20832,8 @@
             <w:hideMark/>
           </w:tcPr>
           <w:p>
-            <w:proofErr w:type="gramStart"/>
-            <w:r>
-              <w:t>./</w:t>
-            </w:r>
-            <w:proofErr w:type="gramEnd"/>
-            <w:r>
-              <w:t>keras_character_based_ner/src/__init__.py</w:t>
+            <w:r>
+              <w:t>./keras_character_based_ner/src/__init__.py</w:t>
             </w:r>
           </w:p>
         </w:tc>
@@ -20742,13 +20870,8 @@
             <w:hideMark/>
           </w:tcPr>
           <w:p>
-            <w:proofErr w:type="gramStart"/>
-            <w:r>
-              <w:t>./</w:t>
-            </w:r>
-            <w:proofErr w:type="gramEnd"/>
-            <w:r>
-              <w:t>keras_character_based_ner/src/matt/save.py</w:t>
+            <w:r>
+              <w:t>./keras_character_based_ner/src/matt/save.py</w:t>
             </w:r>
           </w:p>
         </w:tc>
@@ -20785,13 +20908,8 @@
             <w:hideMark/>
           </w:tcPr>
           <w:p>
-            <w:proofErr w:type="gramStart"/>
-            <w:r>
-              <w:t>./</w:t>
-            </w:r>
-            <w:proofErr w:type="gramEnd"/>
-            <w:r>
-              <w:t>keras_character_based_ner/src/matt/model_integration.py</w:t>
+            <w:r>
+              <w:t>./keras_character_based_ner/src/matt/model_integration.py</w:t>
             </w:r>
           </w:p>
         </w:tc>
@@ -20828,13 +20946,8 @@
             <w:hideMark/>
           </w:tcPr>
           <w:p>
-            <w:proofErr w:type="gramStart"/>
-            <w:r>
-              <w:t>./</w:t>
-            </w:r>
-            <w:proofErr w:type="gramEnd"/>
-            <w:r>
-              <w:t>keras_character_based_ner/src/matt/dataset_hashing.py</w:t>
+            <w:r>
+              <w:t>./keras_character_based_ner/src/matt/dataset_hashing.py</w:t>
             </w:r>
           </w:p>
         </w:tc>
@@ -20871,13 +20984,8 @@
             <w:hideMark/>
           </w:tcPr>
           <w:p>
-            <w:proofErr w:type="gramStart"/>
-            <w:r>
-              <w:t>./</w:t>
-            </w:r>
-            <w:proofErr w:type="gramEnd"/>
-            <w:r>
-              <w:t>keras_character_based_ner/src/matt/alphabet_management.py</w:t>
+            <w:r>
+              <w:t>./keras_character_based_ner/src/matt/alphabet_management.py</w:t>
             </w:r>
           </w:p>
         </w:tc>
@@ -20914,13 +21022,8 @@
             <w:hideMark/>
           </w:tcPr>
           <w:p>
-            <w:proofErr w:type="gramStart"/>
-            <w:r>
-              <w:t>./</w:t>
-            </w:r>
-            <w:proofErr w:type="gramEnd"/>
-            <w:r>
-              <w:t>keras_character_based_ner/src/matt/persist.py</w:t>
+            <w:r>
+              <w:t>./keras_character_based_ner/src/matt/persist.py</w:t>
             </w:r>
           </w:p>
         </w:tc>
@@ -20957,13 +21060,8 @@
             <w:hideMark/>
           </w:tcPr>
           <w:p>
-            <w:proofErr w:type="gramStart"/>
-            <w:r>
-              <w:t>./</w:t>
-            </w:r>
-            <w:proofErr w:type="gramEnd"/>
-            <w:r>
-              <w:t>keras_character_based_ner/src/matt/predict.py</w:t>
+            <w:r>
+              <w:t>./keras_character_based_ner/src/matt/predict.py</w:t>
             </w:r>
           </w:p>
         </w:tc>
@@ -21000,13 +21098,8 @@
             <w:hideMark/>
           </w:tcPr>
           <w:p>
-            <w:proofErr w:type="gramStart"/>
-            <w:r>
-              <w:t>./</w:t>
-            </w:r>
-            <w:proofErr w:type="gramEnd"/>
-            <w:r>
-              <w:t>keras_character_based_ner/src/matt/__init__.py</w:t>
+            <w:r>
+              <w:t>./keras_character_based_ner/src/matt/__init__.py</w:t>
             </w:r>
           </w:p>
         </w:tc>
@@ -21043,13 +21136,8 @@
             <w:hideMark/>
           </w:tcPr>
           <w:p>
-            <w:proofErr w:type="gramStart"/>
-            <w:r>
-              <w:t>./</w:t>
-            </w:r>
-            <w:proofErr w:type="gramEnd"/>
-            <w:r>
-              <w:t>keras_character_based_ner/src/matt/train.py</w:t>
+            <w:r>
+              <w:t>./keras_character_based_ner/src/matt/train.py</w:t>
             </w:r>
           </w:p>
         </w:tc>
@@ -21092,13 +21180,8 @@
             <w:hideMark/>
           </w:tcPr>
           <w:p>
-            <w:proofErr w:type="gramStart"/>
-            <w:r>
-              <w:t>./</w:t>
-            </w:r>
-            <w:proofErr w:type="gramEnd"/>
-            <w:r>
-              <w:t>keras_character_based_ner/src/matt/eval.py</w:t>
+            <w:r>
+              <w:t>./keras_character_based_ner/src/matt/eval.py</w:t>
             </w:r>
           </w:p>
         </w:tc>
@@ -21135,13 +21218,8 @@
             <w:hideMark/>
           </w:tcPr>
           <w:p>
-            <w:proofErr w:type="gramStart"/>
-            <w:r>
-              <w:t>./</w:t>
-            </w:r>
-            <w:proofErr w:type="gramEnd"/>
-            <w:r>
-              <w:t>keras_character_based_ner/src/matt/file_management.py</w:t>
+            <w:r>
+              <w:t>./keras_character_based_ner/src/matt/file_management.py</w:t>
             </w:r>
           </w:p>
         </w:tc>
@@ -21178,14 +21256,9 @@
             <w:hideMark/>
           </w:tcPr>
           <w:p>
-            <w:proofErr w:type="gramStart"/>
             <w:r>
               <w:lastRenderedPageBreak/>
-              <w:t>./</w:t>
-            </w:r>
-            <w:proofErr w:type="gramEnd"/>
-            <w:r>
-              <w:t>keras_character_based_ner/src/matt/minify_dataset.py</w:t>
+              <w:t>./keras_character_based_ner/src/matt/minify_dataset.py</w:t>
             </w:r>
           </w:p>
         </w:tc>
@@ -21222,13 +21295,8 @@
             <w:hideMark/>
           </w:tcPr>
           <w:p>
-            <w:proofErr w:type="gramStart"/>
-            <w:r>
-              <w:t>./</w:t>
-            </w:r>
-            <w:proofErr w:type="gramEnd"/>
-            <w:r>
-              <w:t>keras_character_based_ner/src/matt/history.py</w:t>
+            <w:r>
+              <w:t>./keras_character_based_ner/src/matt/history.py</w:t>
             </w:r>
           </w:p>
         </w:tc>
@@ -21265,13 +21333,8 @@
             <w:hideMark/>
           </w:tcPr>
           <w:p>
-            <w:proofErr w:type="gramStart"/>
-            <w:r>
-              <w:t>./</w:t>
-            </w:r>
-            <w:proofErr w:type="gramEnd"/>
-            <w:r>
-              <w:t>keras_character_based_ner/src/model.py</w:t>
+            <w:r>
+              <w:t>./keras_character_based_ner/src/model.py</w:t>
             </w:r>
           </w:p>
         </w:tc>
@@ -21308,13 +21371,8 @@
             <w:hideMark/>
           </w:tcPr>
           <w:p>
-            <w:proofErr w:type="gramStart"/>
-            <w:r>
-              <w:t>./</w:t>
-            </w:r>
-            <w:proofErr w:type="gramEnd"/>
-            <w:r>
-              <w:t>keras_character_based_ner/src/dataset.py</w:t>
+            <w:r>
+              <w:t>./keras_character_based_ner/src/dataset.py</w:t>
             </w:r>
           </w:p>
         </w:tc>
@@ -21351,13 +21409,8 @@
             <w:hideMark/>
           </w:tcPr>
           <w:p>
-            <w:proofErr w:type="gramStart"/>
-            <w:r>
-              <w:t>./</w:t>
-            </w:r>
-            <w:proofErr w:type="gramEnd"/>
-            <w:r>
-              <w:t>keras_character_based_ner/src/train.py</w:t>
+            <w:r>
+              <w:t>./keras_character_based_ner/src/train.py</w:t>
             </w:r>
           </w:p>
         </w:tc>
@@ -21394,13 +21447,8 @@
             <w:hideMark/>
           </w:tcPr>
           <w:p>
-            <w:proofErr w:type="gramStart"/>
-            <w:r>
-              <w:t>./</w:t>
-            </w:r>
-            <w:proofErr w:type="gramEnd"/>
-            <w:r>
-              <w:t>keras_character_based_ner/src/alphabet.py</w:t>
+            <w:r>
+              <w:t>./keras_character_based_ner/src/alphabet.py</w:t>
             </w:r>
           </w:p>
         </w:tc>
@@ -21437,13 +21485,8 @@
             <w:hideMark/>
           </w:tcPr>
           <w:p>
-            <w:proofErr w:type="gramStart"/>
-            <w:r>
-              <w:t>./</w:t>
-            </w:r>
-            <w:proofErr w:type="gramEnd"/>
-            <w:r>
-              <w:t>simple_gui/util.py</w:t>
+            <w:r>
+              <w:t>./simple_gui/util.py</w:t>
             </w:r>
           </w:p>
         </w:tc>
@@ -21615,13 +21658,8 @@
             <w:hideMark/>
           </w:tcPr>
           <w:p>
-            <w:proofErr w:type="gramStart"/>
-            <w:r>
-              <w:t>./</w:t>
-            </w:r>
-            <w:proofErr w:type="gramEnd"/>
-            <w:r>
-              <w:t>simple_gui/simple_gui.py</w:t>
+            <w:r>
+              <w:t>./simple_gui/simple_gui.py</w:t>
             </w:r>
           </w:p>
         </w:tc>
@@ -25716,7 +25754,7 @@
 </file>
 
 <file path=customXml/itemProps1.xml><?xml version="1.0" encoding="utf-8"?>
-<ds:datastoreItem xmlns:ds="http://schemas.openxmlformats.org/officeDocument/2006/customXml" ds:itemID="{C17ED556-436E-3447-9EEA-E30F5F3E961B}">
+<ds:datastoreItem xmlns:ds="http://schemas.openxmlformats.org/officeDocument/2006/customXml" ds:itemID="{46A6B0F8-48E1-4A4B-913F-B82F816AD22E}">
   <ds:schemaRefs>
     <ds:schemaRef ds:uri="http://schemas.openxmlformats.org/officeDocument/2006/bibliography"/>
   </ds:schemaRefs>

</xml_diff>

<commit_message>
Add metrics for ToyV3
</commit_message>
<xml_diff>
--- a/docs/REP_RalphM_CS.docx
+++ b/docs/REP_RalphM_CS.docx
@@ -9233,10 +9233,10 @@
             <v:path o:extrusionok="f" gradientshapeok="t" o:connecttype="rect"/>
             <o:lock v:ext="edit" aspectratio="t"/>
           </v:shapetype>
-          <v:shape id="_x0000_i1036" type="#_x0000_t75" alt="" style="width:451pt;height:174.35pt;mso-width-percent:0;mso-height-percent:0;mso-width-percent:0;mso-height-percent:0" o:ole="">
+          <v:shape id="_x0000_i1036" type="#_x0000_t75" alt="" style="width:451pt;height:174pt;mso-width-percent:0;mso-height-percent:0;mso-width-percent:0;mso-height-percent:0" o:ole="">
             <v:imagedata r:id="rId11" o:title=""/>
           </v:shape>
-          <o:OLEObject Type="Embed" ProgID="Word.Document.8" ShapeID="_x0000_i1036" DrawAspect="Content" ObjectID="_1596552097" r:id="rId12">
+          <o:OLEObject Type="Embed" ProgID="Word.Document.8" ShapeID="_x0000_i1036" DrawAspect="Content" ObjectID="_1596804478" r:id="rId12">
             <o:FieldCodes>\s</o:FieldCodes>
           </o:OLEObject>
         </w:object>
@@ -9649,10 +9649,10 @@
           <w:noProof/>
         </w:rPr>
         <w:object w:dxaOrig="9360" w:dyaOrig="1560" w14:anchorId="77ECDC10">
-          <v:shape id="_x0000_i1035" type="#_x0000_t75" alt="" style="width:468pt;height:78.4pt;mso-width-percent:0;mso-height-percent:0;mso-width-percent:0;mso-height-percent:0" o:ole="">
+          <v:shape id="_x0000_i1035" type="#_x0000_t75" alt="" style="width:468pt;height:78pt;mso-width-percent:0;mso-height-percent:0;mso-width-percent:0;mso-height-percent:0" o:ole="">
             <v:imagedata r:id="rId14" o:title=""/>
           </v:shape>
-          <o:OLEObject Type="Embed" ProgID="Word.Document.12" ShapeID="_x0000_i1035" DrawAspect="Content" ObjectID="_1596552098" r:id="rId15">
+          <o:OLEObject Type="Embed" ProgID="Word.Document.12" ShapeID="_x0000_i1035" DrawAspect="Content" ObjectID="_1596804479" r:id="rId15">
             <o:FieldCodes>\s</o:FieldCodes>
           </o:OLEObject>
         </w:object>
@@ -10068,7 +10068,7 @@
           <v:shape id="_x0000_i1034" type="#_x0000_t75" alt="" style="width:451pt;height:320pt;mso-width-percent:0;mso-height-percent:0;mso-width-percent:0;mso-height-percent:0" o:ole="">
             <v:imagedata r:id="rId17" o:title=""/>
           </v:shape>
-          <o:OLEObject Type="Embed" ProgID="Word.Document.12" ShapeID="_x0000_i1034" DrawAspect="Content" ObjectID="_1596552099" r:id="rId18">
+          <o:OLEObject Type="Embed" ProgID="Word.Document.12" ShapeID="_x0000_i1034" DrawAspect="Content" ObjectID="_1596804480" r:id="rId18">
             <o:FieldCodes>\s</o:FieldCodes>
           </o:OLEObject>
         </w:object>
@@ -11492,10 +11492,10 @@
           <w:noProof/>
         </w:rPr>
         <w:object w:dxaOrig="9020" w:dyaOrig="4700" w14:anchorId="6E5F91D4">
-          <v:shape id="_x0000_i1033" type="#_x0000_t75" alt="" style="width:451pt;height:235.25pt;mso-width-percent:0;mso-height-percent:0;mso-width-percent:0;mso-height-percent:0" o:ole="">
+          <v:shape id="_x0000_i1033" type="#_x0000_t75" alt="" style="width:451pt;height:235pt;mso-width-percent:0;mso-height-percent:0;mso-width-percent:0;mso-height-percent:0" o:ole="">
             <v:imagedata r:id="rId19" o:title=""/>
           </v:shape>
-          <o:OLEObject Type="Embed" ProgID="Word.Document.12" ShapeID="_x0000_i1033" DrawAspect="Content" ObjectID="_1596552100" r:id="rId20">
+          <o:OLEObject Type="Embed" ProgID="Word.Document.12" ShapeID="_x0000_i1033" DrawAspect="Content" ObjectID="_1596804481" r:id="rId20">
             <o:FieldCodes>\s</o:FieldCodes>
           </o:OLEObject>
         </w:object>
@@ -11967,10 +11967,10 @@
           <w:color w:val="000000" w:themeColor="text1"/>
         </w:rPr>
         <w:object w:dxaOrig="6980" w:dyaOrig="2390" w14:anchorId="1C8712A2">
-          <v:shape id="_x0000_i1032" type="#_x0000_t75" alt="" style="width:348.65pt;height:119.15pt;mso-width-percent:0;mso-height-percent:0;mso-width-percent:0;mso-height-percent:0" o:ole="">
+          <v:shape id="_x0000_i1032" type="#_x0000_t75" alt="" style="width:349pt;height:119pt;mso-width-percent:0;mso-height-percent:0;mso-width-percent:0;mso-height-percent:0" o:ole="">
             <v:imagedata r:id="rId21" o:title=""/>
           </v:shape>
-          <o:OLEObject Type="Embed" ProgID="Word.Document.12" ShapeID="_x0000_i1032" DrawAspect="Content" ObjectID="_1596552101" r:id="rId22">
+          <o:OLEObject Type="Embed" ProgID="Word.Document.12" ShapeID="_x0000_i1032" DrawAspect="Content" ObjectID="_1596804482" r:id="rId22">
             <o:FieldCodes>\s</o:FieldCodes>
           </o:OLEObject>
         </w:object>
@@ -12036,10 +12036,10 @@
           <w:noProof/>
         </w:rPr>
         <w:object w:dxaOrig="6970" w:dyaOrig="1370" w14:anchorId="2EF07147">
-          <v:shape id="_x0000_i1031" type="#_x0000_t75" alt="" style="width:348.85pt;height:68.75pt;mso-width-percent:0;mso-height-percent:0;mso-width-percent:0;mso-height-percent:0" o:ole="">
+          <v:shape id="_x0000_i1031" type="#_x0000_t75" alt="" style="width:349pt;height:69pt;mso-width-percent:0;mso-height-percent:0;mso-width-percent:0;mso-height-percent:0" o:ole="">
             <v:imagedata r:id="rId23" o:title=""/>
           </v:shape>
-          <o:OLEObject Type="Embed" ProgID="Word.Document.12" ShapeID="_x0000_i1031" DrawAspect="Content" ObjectID="_1596552102" r:id="rId24">
+          <o:OLEObject Type="Embed" ProgID="Word.Document.12" ShapeID="_x0000_i1031" DrawAspect="Content" ObjectID="_1596804483" r:id="rId24">
             <o:FieldCodes>\s</o:FieldCodes>
           </o:OLEObject>
         </w:object>
@@ -12415,7 +12415,6 @@
           </w:tcPr>
           <w:p>
             <w:r>
-              <w:lastRenderedPageBreak/>
               <w:t>ToyV1</w:t>
             </w:r>
           </w:p>
@@ -12514,6 +12513,7 @@
           </w:tcPr>
           <w:p>
             <w:r>
+              <w:lastRenderedPageBreak/>
               <w:t>ToyV2</w:t>
             </w:r>
           </w:p>
@@ -12576,10 +12576,7 @@
           </w:tcPr>
           <w:p>
             <w:r>
-              <w:t>ToyV</w:t>
-            </w:r>
-            <w:r>
-              <w:t>3</w:t>
+              <w:t>ToyV3</w:t>
             </w:r>
           </w:p>
         </w:tc>
@@ -12589,10 +12586,7 @@
           </w:tcPr>
           <w:p>
             <w:r>
-              <w:t>1,0</w:t>
-            </w:r>
-            <w:r>
-              <w:t>00,000</w:t>
+              <w:t>1,000,000</w:t>
             </w:r>
           </w:p>
         </w:tc>
@@ -12602,13 +12596,7 @@
           </w:tcPr>
           <w:p>
             <w:r>
-              <w:t>60</w:t>
-            </w:r>
-            <w:r>
-              <w:t>,0</w:t>
-            </w:r>
-            <w:r>
-              <w:t>00</w:t>
+              <w:t>60,000</w:t>
             </w:r>
           </w:p>
         </w:tc>
@@ -12618,13 +12606,7 @@
           </w:tcPr>
           <w:p>
             <w:r>
-              <w:t>6</w:t>
-            </w:r>
-            <w:r>
-              <w:t>0,</w:t>
-            </w:r>
-            <w:r>
-              <w:t>000</w:t>
+              <w:t>60,000</w:t>
             </w:r>
           </w:p>
         </w:tc>
@@ -12636,8 +12618,6 @@
             <w:r>
               <w:t>8</w:t>
             </w:r>
-            <w:bookmarkStart w:id="74" w:name="_GoBack"/>
-            <w:bookmarkEnd w:id="74"/>
           </w:p>
         </w:tc>
         <w:tc>
@@ -12657,13 +12637,13 @@
       <w:pPr>
         <w:pStyle w:val="Heading3"/>
       </w:pPr>
-      <w:bookmarkStart w:id="75" w:name="_Toc522793423"/>
-      <w:bookmarkStart w:id="76" w:name="_Ref522793673"/>
+      <w:bookmarkStart w:id="74" w:name="_Toc522793423"/>
+      <w:bookmarkStart w:id="75" w:name="_Ref522793673"/>
       <w:r>
         <w:t>Baseline results</w:t>
       </w:r>
+      <w:bookmarkEnd w:id="74"/>
       <w:bookmarkEnd w:id="75"/>
-      <w:bookmarkEnd w:id="76"/>
     </w:p>
     <w:p>
       <w:pPr>
@@ -12742,8 +12722,8 @@
         <w:pStyle w:val="Caption"/>
         <w:keepNext/>
       </w:pPr>
-      <w:bookmarkStart w:id="77" w:name="_Ref522790826"/>
-      <w:bookmarkStart w:id="78" w:name="_Toc522793380"/>
+      <w:bookmarkStart w:id="76" w:name="_Ref522790826"/>
+      <w:bookmarkStart w:id="77" w:name="_Toc522793380"/>
       <w:r>
         <w:t xml:space="preserve">Table </w:t>
       </w:r>
@@ -12777,11 +12757,11 @@
         </w:rPr>
         <w:fldChar w:fldCharType="end"/>
       </w:r>
+      <w:bookmarkEnd w:id="76"/>
+      <w:r>
+        <w:t xml:space="preserve"> Baseline accuracy</w:t>
+      </w:r>
       <w:bookmarkEnd w:id="77"/>
-      <w:r>
-        <w:t xml:space="preserve"> Baseline accuracy</w:t>
-      </w:r>
-      <w:bookmarkEnd w:id="78"/>
     </w:p>
     <w:tbl>
       <w:tblPr>
@@ -13102,11 +13082,11 @@
       <w:pPr>
         <w:pStyle w:val="Heading3"/>
       </w:pPr>
-      <w:bookmarkStart w:id="79" w:name="_Toc522793424"/>
+      <w:bookmarkStart w:id="78" w:name="_Toc522793424"/>
       <w:r>
         <w:t>The ‘mini’ dataset</w:t>
       </w:r>
-      <w:bookmarkEnd w:id="79"/>
+      <w:bookmarkEnd w:id="78"/>
     </w:p>
     <w:p/>
     <w:p>
@@ -13150,42 +13130,42 @@
     <w:p/>
     <w:p>
       <w:r>
+        <w:t xml:space="preserve">Attempts to ‘predict’ using the mini dataset also matched this observation. The model has a marked preference for the NULL label. Indeed, all manual validation done using the mini model returned all NULL labels, see </w:t>
+      </w:r>
+      <w:r>
+        <w:fldChar w:fldCharType="begin"/>
+      </w:r>
+      <w:r>
+        <w:instrText xml:space="preserve"> REF _Ref522791343 \h </w:instrText>
+      </w:r>
+      <w:r>
+        <w:fldChar w:fldCharType="separate"/>
+      </w:r>
+      <w:r>
+        <w:t xml:space="preserve">Table </w:t>
+      </w:r>
+      <w:r>
+        <w:rPr>
+          <w:noProof/>
+        </w:rPr>
+        <w:t>7</w:t>
+      </w:r>
+      <w:r>
+        <w:fldChar w:fldCharType="end"/>
+      </w:r>
+      <w:r>
+        <w:t>.</w:t>
+      </w:r>
+    </w:p>
+    <w:p>
+      <w:pPr>
+        <w:keepNext/>
+      </w:pPr>
+      <w:r>
+        <w:rPr>
+          <w:noProof/>
+        </w:rPr>
         <w:lastRenderedPageBreak/>
-        <w:t xml:space="preserve">Attempts to ‘predict’ using the mini dataset also matched this observation. The model has a marked preference for the NULL label. Indeed, all manual validation done using the mini model returned all NULL labels, see </w:t>
-      </w:r>
-      <w:r>
-        <w:fldChar w:fldCharType="begin"/>
-      </w:r>
-      <w:r>
-        <w:instrText xml:space="preserve"> REF _Ref522791343 \h </w:instrText>
-      </w:r>
-      <w:r>
-        <w:fldChar w:fldCharType="separate"/>
-      </w:r>
-      <w:r>
-        <w:t xml:space="preserve">Table </w:t>
-      </w:r>
-      <w:r>
-        <w:rPr>
-          <w:noProof/>
-        </w:rPr>
-        <w:t>7</w:t>
-      </w:r>
-      <w:r>
-        <w:fldChar w:fldCharType="end"/>
-      </w:r>
-      <w:r>
-        <w:t>.</w:t>
-      </w:r>
-    </w:p>
-    <w:p>
-      <w:pPr>
-        <w:keepNext/>
-      </w:pPr>
-      <w:r>
-        <w:rPr>
-          <w:noProof/>
-        </w:rPr>
         <w:drawing>
           <wp:inline distT="0" distB="0" distL="0" distR="0" wp14:anchorId="02E77109" wp14:editId="03E828A9">
             <wp:extent cx="3312695" cy="2484521"/>
@@ -13233,7 +13213,7 @@
       <w:pPr>
         <w:pStyle w:val="Caption"/>
       </w:pPr>
-      <w:bookmarkStart w:id="80" w:name="_Toc522793362"/>
+      <w:bookmarkStart w:id="79" w:name="_Toc522793362"/>
       <w:r>
         <w:t xml:space="preserve">Figure </w:t>
       </w:r>
@@ -13270,7 +13250,7 @@
       <w:r>
         <w:t xml:space="preserve"> Mini dataset accuracy</w:t>
       </w:r>
-      <w:bookmarkEnd w:id="80"/>
+      <w:bookmarkEnd w:id="79"/>
     </w:p>
     <w:p>
       <w:pPr>
@@ -13327,7 +13307,7 @@
       <w:pPr>
         <w:pStyle w:val="Caption"/>
       </w:pPr>
-      <w:bookmarkStart w:id="81" w:name="_Toc522793363"/>
+      <w:bookmarkStart w:id="80" w:name="_Toc522793363"/>
       <w:r>
         <w:t xml:space="preserve">Figure </w:t>
       </w:r>
@@ -13364,7 +13344,7 @@
       <w:r>
         <w:t xml:space="preserve"> Mini dataset loss</w:t>
       </w:r>
-      <w:bookmarkEnd w:id="81"/>
+      <w:bookmarkEnd w:id="80"/>
     </w:p>
     <w:p>
       <w:pPr>
@@ -13421,7 +13401,7 @@
       <w:pPr>
         <w:pStyle w:val="Caption"/>
       </w:pPr>
-      <w:bookmarkStart w:id="82" w:name="_Toc522793364"/>
+      <w:bookmarkStart w:id="81" w:name="_Toc522793364"/>
       <w:r>
         <w:t xml:space="preserve">Figure </w:t>
       </w:r>
@@ -13464,15 +13444,15 @@
       <w:r>
         <w:t xml:space="preserve"> label accuracy</w:t>
       </w:r>
-      <w:bookmarkEnd w:id="82"/>
+      <w:bookmarkEnd w:id="81"/>
     </w:p>
     <w:p>
       <w:pPr>
         <w:pStyle w:val="Caption"/>
         <w:keepNext/>
       </w:pPr>
-      <w:bookmarkStart w:id="83" w:name="_Ref522791343"/>
-      <w:bookmarkStart w:id="84" w:name="_Toc522793381"/>
+      <w:bookmarkStart w:id="82" w:name="_Ref522791343"/>
+      <w:bookmarkStart w:id="83" w:name="_Toc522793381"/>
       <w:r>
         <w:lastRenderedPageBreak/>
         <w:t xml:space="preserve">Table </w:t>
@@ -13507,11 +13487,11 @@
         </w:rPr>
         <w:fldChar w:fldCharType="end"/>
       </w:r>
+      <w:bookmarkEnd w:id="82"/>
+      <w:r>
+        <w:t xml:space="preserve"> Evaluation of mini model</w:t>
+      </w:r>
       <w:bookmarkEnd w:id="83"/>
-      <w:r>
-        <w:t xml:space="preserve"> Evaluation of mini model</w:t>
-      </w:r>
-      <w:bookmarkEnd w:id="84"/>
     </w:p>
     <w:tbl>
       <w:tblPr>
@@ -13733,16 +13713,16 @@
       <w:pPr>
         <w:pStyle w:val="Heading3"/>
       </w:pPr>
-      <w:bookmarkStart w:id="85" w:name="_Ref521576975"/>
-      <w:bookmarkStart w:id="86" w:name="_Toc522793425"/>
+      <w:bookmarkStart w:id="84" w:name="_Ref521576975"/>
+      <w:bookmarkStart w:id="85" w:name="_Toc522793425"/>
       <w:r>
         <w:t>The ‘toy’ dataset</w:t>
       </w:r>
+      <w:bookmarkEnd w:id="84"/>
+      <w:r>
+        <w:t>, version 1</w:t>
+      </w:r>
       <w:bookmarkEnd w:id="85"/>
-      <w:r>
-        <w:t>, version 1</w:t>
-      </w:r>
-      <w:bookmarkEnd w:id="86"/>
     </w:p>
     <w:p/>
     <w:p>
@@ -13809,8 +13789,8 @@
       <w:pPr>
         <w:pStyle w:val="Caption"/>
       </w:pPr>
-      <w:bookmarkStart w:id="87" w:name="_Ref522354845"/>
-      <w:bookmarkStart w:id="88" w:name="_Toc522793365"/>
+      <w:bookmarkStart w:id="86" w:name="_Ref522354845"/>
+      <w:bookmarkStart w:id="87" w:name="_Toc522793365"/>
       <w:r>
         <w:t xml:space="preserve">Figure </w:t>
       </w:r>
@@ -13844,11 +13824,11 @@
         </w:rPr>
         <w:fldChar w:fldCharType="end"/>
       </w:r>
+      <w:bookmarkEnd w:id="86"/>
+      <w:r>
+        <w:t xml:space="preserve"> Toy dataset NaN validation accuracy</w:t>
+      </w:r>
       <w:bookmarkEnd w:id="87"/>
-      <w:r>
-        <w:t xml:space="preserve"> Toy dataset NaN validation accuracy</w:t>
-      </w:r>
-      <w:bookmarkEnd w:id="88"/>
     </w:p>
     <w:p>
       <w:pPr>
@@ -13917,8 +13897,8 @@
       <w:pPr>
         <w:pStyle w:val="Caption"/>
       </w:pPr>
-      <w:bookmarkStart w:id="89" w:name="_Ref522354846"/>
-      <w:bookmarkStart w:id="90" w:name="_Toc522793366"/>
+      <w:bookmarkStart w:id="88" w:name="_Ref522354846"/>
+      <w:bookmarkStart w:id="89" w:name="_Toc522793366"/>
       <w:r>
         <w:t xml:space="preserve">Figure </w:t>
       </w:r>
@@ -13952,11 +13932,11 @@
         </w:rPr>
         <w:fldChar w:fldCharType="end"/>
       </w:r>
+      <w:bookmarkEnd w:id="88"/>
+      <w:r>
+        <w:t xml:space="preserve"> Toy dataset NaN validation loss</w:t>
+      </w:r>
       <w:bookmarkEnd w:id="89"/>
-      <w:r>
-        <w:t xml:space="preserve"> Toy dataset NaN validation loss</w:t>
-      </w:r>
-      <w:bookmarkEnd w:id="90"/>
     </w:p>
     <w:p>
       <w:pPr>
@@ -14029,8 +14009,8 @@
           <w:color w:val="000000" w:themeColor="text1"/>
         </w:rPr>
       </w:pPr>
-      <w:bookmarkStart w:id="91" w:name="_Ref522354847"/>
-      <w:bookmarkStart w:id="92" w:name="_Toc522793367"/>
+      <w:bookmarkStart w:id="90" w:name="_Ref522354847"/>
+      <w:bookmarkStart w:id="91" w:name="_Toc522793367"/>
       <w:r>
         <w:t xml:space="preserve">Figure </w:t>
       </w:r>
@@ -14064,11 +14044,11 @@
         </w:rPr>
         <w:fldChar w:fldCharType="end"/>
       </w:r>
+      <w:bookmarkEnd w:id="90"/>
+      <w:r>
+        <w:t xml:space="preserve"> Toy Dataset NaN Validation Non-Null Label Accuracy</w:t>
+      </w:r>
       <w:bookmarkEnd w:id="91"/>
-      <w:r>
-        <w:t xml:space="preserve"> Toy Dataset NaN Validation Non-Null Label Accuracy</w:t>
-      </w:r>
-      <w:bookmarkEnd w:id="92"/>
     </w:p>
     <w:p>
       <w:pPr>
@@ -14204,8 +14184,8 @@
         <w:pStyle w:val="Caption"/>
         <w:keepNext/>
       </w:pPr>
-      <w:bookmarkStart w:id="93" w:name="_Ref522305853"/>
-      <w:bookmarkStart w:id="94" w:name="_Toc522793382"/>
+      <w:bookmarkStart w:id="92" w:name="_Ref522305853"/>
+      <w:bookmarkStart w:id="93" w:name="_Toc522793382"/>
       <w:r>
         <w:t xml:space="preserve">Table </w:t>
       </w:r>
@@ -14239,11 +14219,11 @@
         </w:rPr>
         <w:fldChar w:fldCharType="end"/>
       </w:r>
+      <w:bookmarkEnd w:id="92"/>
+      <w:r>
+        <w:t xml:space="preserve"> Evaluation of Toy dataset v1</w:t>
+      </w:r>
       <w:bookmarkEnd w:id="93"/>
-      <w:r>
-        <w:t xml:space="preserve"> Evaluation of Toy dataset v1</w:t>
-      </w:r>
-      <w:bookmarkEnd w:id="94"/>
     </w:p>
     <w:tbl>
       <w:tblPr>
@@ -14720,11 +14700,11 @@
       <w:pPr>
         <w:pStyle w:val="Heading3"/>
       </w:pPr>
-      <w:bookmarkStart w:id="95" w:name="_Toc522793426"/>
+      <w:bookmarkStart w:id="94" w:name="_Toc522793426"/>
       <w:r>
         <w:t>The ‘toy’ dataset, version 2</w:t>
       </w:r>
-      <w:bookmarkEnd w:id="95"/>
+      <w:bookmarkEnd w:id="94"/>
     </w:p>
     <w:p>
       <w:pPr>
@@ -14968,8 +14948,8 @@
       <w:pPr>
         <w:pStyle w:val="Caption"/>
       </w:pPr>
-      <w:bookmarkStart w:id="96" w:name="_Ref522705180"/>
-      <w:bookmarkStart w:id="97" w:name="_Toc522793368"/>
+      <w:bookmarkStart w:id="95" w:name="_Ref522705180"/>
+      <w:bookmarkStart w:id="96" w:name="_Toc522793368"/>
       <w:r>
         <w:t xml:space="preserve">Figure </w:t>
       </w:r>
@@ -15003,11 +14983,11 @@
         </w:rPr>
         <w:fldChar w:fldCharType="end"/>
       </w:r>
+      <w:bookmarkEnd w:id="95"/>
+      <w:r>
+        <w:t xml:space="preserve"> ToyV2 dataset accuracy</w:t>
+      </w:r>
       <w:bookmarkEnd w:id="96"/>
-      <w:r>
-        <w:t xml:space="preserve"> ToyV2 dataset accuracy</w:t>
-      </w:r>
-      <w:bookmarkEnd w:id="97"/>
     </w:p>
     <w:p>
       <w:pPr>
@@ -15065,8 +15045,8 @@
       <w:pPr>
         <w:pStyle w:val="Caption"/>
       </w:pPr>
-      <w:bookmarkStart w:id="98" w:name="_Ref522705181"/>
-      <w:bookmarkStart w:id="99" w:name="_Toc522793369"/>
+      <w:bookmarkStart w:id="97" w:name="_Ref522705181"/>
+      <w:bookmarkStart w:id="98" w:name="_Toc522793369"/>
       <w:r>
         <w:t xml:space="preserve">Figure </w:t>
       </w:r>
@@ -15100,11 +15080,11 @@
         </w:rPr>
         <w:fldChar w:fldCharType="end"/>
       </w:r>
+      <w:bookmarkEnd w:id="97"/>
+      <w:r>
+        <w:t xml:space="preserve"> ToyV2 dataset loss</w:t>
+      </w:r>
       <w:bookmarkEnd w:id="98"/>
-      <w:r>
-        <w:t xml:space="preserve"> ToyV2 dataset loss</w:t>
-      </w:r>
-      <w:bookmarkEnd w:id="99"/>
     </w:p>
     <w:p>
       <w:pPr>
@@ -15166,8 +15146,8 @@
           <w:color w:val="000000" w:themeColor="text1"/>
         </w:rPr>
       </w:pPr>
-      <w:bookmarkStart w:id="100" w:name="_Ref522705182"/>
-      <w:bookmarkStart w:id="101" w:name="_Toc522793370"/>
+      <w:bookmarkStart w:id="99" w:name="_Ref522705182"/>
+      <w:bookmarkStart w:id="100" w:name="_Toc522793370"/>
       <w:r>
         <w:t xml:space="preserve">Figure </w:t>
       </w:r>
@@ -15201,18 +15181,18 @@
         </w:rPr>
         <w:fldChar w:fldCharType="end"/>
       </w:r>
+      <w:bookmarkEnd w:id="99"/>
+      <w:r>
+        <w:t xml:space="preserve"> ToyV2 dataset non-null label accuracy</w:t>
+      </w:r>
       <w:bookmarkEnd w:id="100"/>
-      <w:r>
-        <w:t xml:space="preserve"> ToyV2 dataset non-null label accuracy</w:t>
-      </w:r>
-      <w:bookmarkEnd w:id="101"/>
     </w:p>
     <w:p>
       <w:pPr>
         <w:pStyle w:val="Caption"/>
         <w:keepNext/>
       </w:pPr>
-      <w:bookmarkStart w:id="102" w:name="_Toc522793383"/>
+      <w:bookmarkStart w:id="101" w:name="_Toc522793383"/>
       <w:r>
         <w:t xml:space="preserve">Table </w:t>
       </w:r>
@@ -15249,7 +15229,7 @@
       <w:r>
         <w:t xml:space="preserve"> Evaluation of Toy dataset V2</w:t>
       </w:r>
-      <w:bookmarkEnd w:id="102"/>
+      <w:bookmarkEnd w:id="101"/>
     </w:p>
     <w:tbl>
       <w:tblPr>
@@ -15476,196 +15456,196 @@
       <w:pPr>
         <w:pStyle w:val="Heading3"/>
       </w:pPr>
-      <w:bookmarkStart w:id="103" w:name="_Ref522276945"/>
-      <w:bookmarkStart w:id="104" w:name="_Toc522793427"/>
+      <w:bookmarkStart w:id="102" w:name="_Ref522276945"/>
+      <w:bookmarkStart w:id="103" w:name="_Toc522793427"/>
       <w:r>
         <w:t>The full dataset</w:t>
       </w:r>
+      <w:bookmarkEnd w:id="102"/>
       <w:bookmarkEnd w:id="103"/>
+    </w:p>
+    <w:p/>
+    <w:p>
+      <w:r>
+        <w:t xml:space="preserve">The ToyV1 dataset’s tensors were </w:t>
+      </w:r>
+      <w:r>
+        <w:rPr>
+          <w:color w:val="000000" w:themeColor="text1"/>
+        </w:rPr>
+        <w:t>18</w:t>
+      </w:r>
+      <w:r>
+        <w:t xml:space="preserve">GB in size as NumPy objects. To train the toy dataset for seven epochs on Birkbeck’s deep Machine Learning server took about 36 hours per epoch, or about eleven days. With </w:t>
+      </w:r>
+      <w:r>
+        <w:t>2</w:t>
+      </w:r>
+      <w:r>
+        <w:t>,</w:t>
+      </w:r>
+      <w:r>
+        <w:t>323</w:t>
+      </w:r>
+      <w:r>
+        <w:t>,</w:t>
+      </w:r>
+      <w:r>
+        <w:t>449</w:t>
+      </w:r>
+      <w:r>
+        <w:t xml:space="preserve"> sentences of data trained every epoch, it is clear that the ToyV1 dataset actually represents a significant amount of data.</w:t>
+      </w:r>
+    </w:p>
+    <w:p/>
+    <w:p>
+      <w:r>
+        <w:t xml:space="preserve">As the ToyV1 dataset required 18GB just to load the tensors into memory, it is anticipated that the full dataset would require 720GB or thereabouts. Clearly, to use all the interpolated Hansards into the model (divided into train, test and dev sets) would require using Keras’ fit-generator methods, to generate the tensors on the fly as they were needed, and a large amount of time. It is possible that the NaN validation problems described in </w:t>
+      </w:r>
+      <w:r>
+        <w:fldChar w:fldCharType="begin"/>
+      </w:r>
+      <w:r>
+        <w:instrText xml:space="preserve"> REF _Ref521576975 \r \h </w:instrText>
+      </w:r>
+      <w:r>
+        <w:fldChar w:fldCharType="separate"/>
+      </w:r>
+      <w:r>
+        <w:t>9.1.3</w:t>
+      </w:r>
+      <w:r>
+        <w:fldChar w:fldCharType="end"/>
+      </w:r>
+      <w:r>
+        <w:t xml:space="preserve"> would recur, given the much larger dataset (</w:t>
+      </w:r>
+      <w:r>
+        <w:t>182</w:t>
+      </w:r>
+      <w:r>
+        <w:t>,</w:t>
+      </w:r>
+      <w:r>
+        <w:t>575</w:t>
+      </w:r>
+      <w:r>
+        <w:t>,</w:t>
+      </w:r>
+      <w:r>
+        <w:t>072</w:t>
+      </w:r>
+      <w:r>
+        <w:t xml:space="preserve"> sentences in total). Or, it is possible that, with a suitably chosen batch-size for the generator, the NaN validation problem could be avoided. It is not clear how long such a model could take to train – if the time taken scaled linearly from the ToyV1 dataset, which used 8 of the 320 buckets, it could take 1440 hours per epoch, or 60 days. It is hoped that the time taken would not scale linearly, given that the batch size, and the required stochastic gradient descent calculations per batch, would be much smaller.</w:t>
+      </w:r>
+    </w:p>
+    <w:p/>
+    <w:p>
+      <w:r>
+        <w:t>As of Friday 17</w:t>
+      </w:r>
+      <w:r>
+        <w:rPr>
+          <w:vertAlign w:val="superscript"/>
+        </w:rPr>
+        <w:t>th</w:t>
+      </w:r>
+      <w:r>
+        <w:t xml:space="preserve"> August 2018, I took the decision to prioritise working on a simple GUI interface, instead of writing the generator methods required to train the full dataset. These generator methods could be quite easily derived by wrapping create_x_toy and create_y_toy in model_integration.py with a python generator, then returning the Numpy arrays instead of pickling them out to disk.</w:t>
+      </w:r>
+    </w:p>
+    <w:p/>
+    <w:p>
+      <w:pPr>
+        <w:pStyle w:val="Heading3"/>
+      </w:pPr>
+      <w:bookmarkStart w:id="104" w:name="_Toc522793428"/>
+      <w:r>
+        <w:t>Cross-validation</w:t>
+      </w:r>
       <w:bookmarkEnd w:id="104"/>
     </w:p>
     <w:p/>
     <w:p>
       <w:r>
-        <w:t xml:space="preserve">The ToyV1 dataset’s tensors were </w:t>
-      </w:r>
-      <w:r>
-        <w:rPr>
-          <w:color w:val="000000" w:themeColor="text1"/>
-        </w:rPr>
-        <w:t>18</w:t>
-      </w:r>
-      <w:r>
-        <w:t xml:space="preserve">GB in size as NumPy objects. To train the toy dataset for seven epochs on Birkbeck’s deep Machine Learning server took about 36 hours per epoch, or about eleven days. With </w:t>
-      </w:r>
-      <w:r>
-        <w:t>2</w:t>
-      </w:r>
-      <w:r>
-        <w:t>,</w:t>
-      </w:r>
-      <w:r>
-        <w:t>323</w:t>
-      </w:r>
-      <w:r>
-        <w:t>,</w:t>
-      </w:r>
-      <w:r>
-        <w:t>449</w:t>
-      </w:r>
-      <w:r>
-        <w:t xml:space="preserve"> sentences of data trained every epoch, it is clear that the ToyV1 dataset actually represents a significant amount of data.</w:t>
+        <w:t xml:space="preserve">Fortunately, thanks to the hash-bucketing approach to datasets, the Hansard debates are already scrambled, so I could just use contiguous pieces of the NumPy arrays to generate segments. I used Scikit-Learn’s KFold class to generate ten folds. In each case, a fold was one tenth of the data, used for validation. The other nine tenths were used for training. </w:t>
+      </w:r>
+      <w:r>
+        <w:fldChar w:fldCharType="begin"/>
+      </w:r>
+      <w:r>
+        <w:instrText xml:space="preserve"> REF _Ref522705764 \h </w:instrText>
+      </w:r>
+      <w:r>
+        <w:fldChar w:fldCharType="separate"/>
+      </w:r>
+      <w:r>
+        <w:t xml:space="preserve">Code Snippet </w:t>
+      </w:r>
+      <w:r>
+        <w:rPr>
+          <w:noProof/>
+        </w:rPr>
+        <w:t>5</w:t>
+      </w:r>
+      <w:r>
+        <w:fldChar w:fldCharType="end"/>
+      </w:r>
+      <w:r>
+        <w:t xml:space="preserve"> shows how the Scikit-Learn’s KFold class is used to provide indices for the dataset splits, and then methods manual_fit and manual_evaluate are called. These methods are added to the Keras model class using Python subclassing – this approach is required because 0xnurl’s Keras implementation provides its own implementation of the fit() and evaluate() methods, which are not designed for use in cross-validation. </w:t>
+      </w:r>
+      <w:r>
+        <w:fldChar w:fldCharType="begin"/>
+      </w:r>
+      <w:r>
+        <w:instrText xml:space="preserve"> REF _Ref522705956 \h </w:instrText>
+      </w:r>
+      <w:r>
+        <w:fldChar w:fldCharType="separate"/>
+      </w:r>
+      <w:r>
+        <w:t xml:space="preserve">Code Snippet </w:t>
+      </w:r>
+      <w:r>
+        <w:rPr>
+          <w:noProof/>
+        </w:rPr>
+        <w:t>6</w:t>
+      </w:r>
+      <w:r>
+        <w:fldChar w:fldCharType="end"/>
+      </w:r>
+      <w:r>
+        <w:t xml:space="preserve"> shows an example of this approach.</w:t>
       </w:r>
     </w:p>
     <w:p/>
     <w:p>
       <w:r>
-        <w:t xml:space="preserve">As the ToyV1 dataset required 18GB just to load the tensors into memory, it is anticipated that the full dataset would require 720GB or thereabouts. Clearly, to use all the interpolated Hansards into the model (divided into train, test and dev sets) would require using Keras’ fit-generator methods, to generate the tensors on the fly as they were needed, and a large amount of time. It is possible that the NaN validation problems described in </w:t>
+        <w:t xml:space="preserve">Because of issues mentioned with using the full dataset in </w:t>
       </w:r>
       <w:r>
         <w:fldChar w:fldCharType="begin"/>
       </w:r>
       <w:r>
-        <w:instrText xml:space="preserve"> REF _Ref521576975 \r \h </w:instrText>
+        <w:instrText xml:space="preserve"> REF _Ref522276945 \r \h </w:instrText>
       </w:r>
       <w:r>
         <w:fldChar w:fldCharType="separate"/>
       </w:r>
       <w:r>
-        <w:t>9.1.3</w:t>
+        <w:t>9.1.5</w:t>
       </w:r>
       <w:r>
         <w:fldChar w:fldCharType="end"/>
       </w:r>
       <w:r>
-        <w:t xml:space="preserve"> would recur, given the much larger dataset (</w:t>
-      </w:r>
-      <w:r>
-        <w:t>182</w:t>
-      </w:r>
-      <w:r>
-        <w:t>,</w:t>
-      </w:r>
-      <w:r>
-        <w:t>575</w:t>
-      </w:r>
-      <w:r>
-        <w:t>,</w:t>
-      </w:r>
-      <w:r>
-        <w:t>072</w:t>
-      </w:r>
-      <w:r>
-        <w:t xml:space="preserve"> sentences in total). Or, it is possible that, with a suitably chosen batch-size for the generator, the NaN validation problem could be avoided. It is not clear how long such a model could take to train – if the time taken scaled linearly from the ToyV1 dataset, which used 8 of the 320 buckets, it could take 1440 hours per epoch, or 60 days. It is hoped that the time taken would not scale linearly, given that the batch size, and the required stochastic gradient descent calculations per batch, would be much smaller.</w:t>
+        <w:t>, I used the dataset originally used to train the ToyV1 model. As a fresh model was used for cross-validation evaluation, this was a fair evaluation on a manageable amount of data.</w:t>
       </w:r>
     </w:p>
     <w:p/>
-    <w:p>
-      <w:r>
-        <w:t>As of Friday 17</w:t>
-      </w:r>
-      <w:r>
-        <w:rPr>
-          <w:vertAlign w:val="superscript"/>
-        </w:rPr>
-        <w:t>th</w:t>
-      </w:r>
-      <w:r>
-        <w:t xml:space="preserve"> August 2018, I took the decision to prioritise working on a simple GUI interface, instead of writing the generator methods required to train the full dataset. These generator methods could be quite easily derived by wrapping create_x_toy and create_y_toy in model_integration.py with a python generator, then returning the Numpy arrays instead of pickling them out to disk.</w:t>
-      </w:r>
-    </w:p>
-    <w:p/>
-    <w:p>
-      <w:pPr>
-        <w:pStyle w:val="Heading3"/>
-      </w:pPr>
-      <w:bookmarkStart w:id="105" w:name="_Toc522793428"/>
-      <w:r>
-        <w:t>Cross-validation</w:t>
-      </w:r>
-      <w:bookmarkEnd w:id="105"/>
-    </w:p>
-    <w:p/>
-    <w:p>
-      <w:r>
-        <w:t xml:space="preserve">Fortunately, thanks to the hash-bucketing approach to datasets, the Hansard debates are already scrambled, so I could just use contiguous pieces of the NumPy arrays to generate segments. I used Scikit-Learn’s KFold class to generate ten folds. In each case, a fold was one tenth of the data, used for validation. The other nine tenths were used for training. </w:t>
-      </w:r>
-      <w:r>
-        <w:fldChar w:fldCharType="begin"/>
-      </w:r>
-      <w:r>
-        <w:instrText xml:space="preserve"> REF _Ref522705764 \h </w:instrText>
-      </w:r>
-      <w:r>
-        <w:fldChar w:fldCharType="separate"/>
-      </w:r>
-      <w:r>
-        <w:t xml:space="preserve">Code Snippet </w:t>
-      </w:r>
-      <w:r>
-        <w:rPr>
-          <w:noProof/>
-        </w:rPr>
-        <w:t>5</w:t>
-      </w:r>
-      <w:r>
-        <w:fldChar w:fldCharType="end"/>
-      </w:r>
-      <w:r>
-        <w:t xml:space="preserve"> shows how the Scikit-Learn’s KFold class is used to provide indices for the dataset splits, and then methods manual_fit and manual_evaluate are called. These methods are added to the Keras model class using Python subclassing – this approach is required because 0xnurl’s Keras implementation provides its own implementation of the fit() and evaluate() methods, which are not designed for use in cross-validation. </w:t>
-      </w:r>
-      <w:r>
-        <w:fldChar w:fldCharType="begin"/>
-      </w:r>
-      <w:r>
-        <w:instrText xml:space="preserve"> REF _Ref522705956 \h </w:instrText>
-      </w:r>
-      <w:r>
-        <w:fldChar w:fldCharType="separate"/>
-      </w:r>
-      <w:r>
-        <w:t xml:space="preserve">Code Snippet </w:t>
-      </w:r>
-      <w:r>
-        <w:rPr>
-          <w:noProof/>
-        </w:rPr>
-        <w:t>6</w:t>
-      </w:r>
-      <w:r>
-        <w:fldChar w:fldCharType="end"/>
-      </w:r>
-      <w:r>
-        <w:t xml:space="preserve"> shows an example of this approach.</w:t>
-      </w:r>
-    </w:p>
-    <w:p/>
-    <w:p>
-      <w:r>
-        <w:t xml:space="preserve">Because of issues mentioned with using the full dataset in </w:t>
-      </w:r>
-      <w:r>
-        <w:fldChar w:fldCharType="begin"/>
-      </w:r>
-      <w:r>
-        <w:instrText xml:space="preserve"> REF _Ref522276945 \r \h </w:instrText>
-      </w:r>
-      <w:r>
-        <w:fldChar w:fldCharType="separate"/>
-      </w:r>
-      <w:r>
-        <w:t>9.1.5</w:t>
-      </w:r>
-      <w:r>
-        <w:fldChar w:fldCharType="end"/>
-      </w:r>
-      <w:r>
-        <w:t>, I used the dataset originally used to train the ToyV1 model. As a fresh model was used for cross-validation evaluation, this was a fair evaluation on a manageable amount of data.</w:t>
-      </w:r>
-    </w:p>
-    <w:p/>
-    <w:bookmarkStart w:id="106" w:name="_MON_1596479652"/>
-    <w:bookmarkEnd w:id="106"/>
+    <w:bookmarkStart w:id="105" w:name="_MON_1596479652"/>
+    <w:bookmarkEnd w:id="105"/>
     <w:p>
       <w:pPr>
         <w:keepNext/>
@@ -15675,10 +15655,10 @@
           <w:noProof/>
         </w:rPr>
         <w:object w:dxaOrig="6970" w:dyaOrig="1250" w14:anchorId="1BF30C0C">
-          <v:shape id="_x0000_i1030" type="#_x0000_t75" alt="" style="width:348.85pt;height:63.2pt;mso-width-percent:0;mso-height-percent:0;mso-width-percent:0;mso-height-percent:0" o:ole="">
+          <v:shape id="_x0000_i1030" type="#_x0000_t75" alt="" style="width:349pt;height:63pt;mso-width-percent:0;mso-height-percent:0;mso-width-percent:0;mso-height-percent:0" o:ole="">
             <v:imagedata r:id="rId34" o:title=""/>
           </v:shape>
-          <o:OLEObject Type="Embed" ProgID="Word.Document.12" ShapeID="_x0000_i1030" DrawAspect="Content" ObjectID="_1596552103" r:id="rId35">
+          <o:OLEObject Type="Embed" ProgID="Word.Document.12" ShapeID="_x0000_i1030" DrawAspect="Content" ObjectID="_1596804484" r:id="rId35">
             <o:FieldCodes>\s</o:FieldCodes>
           </o:OLEObject>
         </w:object>
@@ -15688,8 +15668,8 @@
       <w:pPr>
         <w:pStyle w:val="Caption"/>
       </w:pPr>
-      <w:bookmarkStart w:id="107" w:name="_Ref522705764"/>
-      <w:bookmarkStart w:id="108" w:name="_Toc522793391"/>
+      <w:bookmarkStart w:id="106" w:name="_Ref522705764"/>
+      <w:bookmarkStart w:id="107" w:name="_Toc522793391"/>
       <w:r>
         <w:t xml:space="preserve">Code Snippet </w:t>
       </w:r>
@@ -15723,14 +15703,14 @@
         </w:rPr>
         <w:fldChar w:fldCharType="end"/>
       </w:r>
+      <w:bookmarkEnd w:id="106"/>
+      <w:r>
+        <w:t xml:space="preserve"> k-fold cross validation</w:t>
+      </w:r>
       <w:bookmarkEnd w:id="107"/>
-      <w:r>
-        <w:t xml:space="preserve"> k-fold cross validation</w:t>
-      </w:r>
-      <w:bookmarkEnd w:id="108"/>
-    </w:p>
-    <w:bookmarkStart w:id="109" w:name="_MON_1596479664"/>
-    <w:bookmarkEnd w:id="109"/>
+    </w:p>
+    <w:bookmarkStart w:id="108" w:name="_MON_1596479664"/>
+    <w:bookmarkEnd w:id="108"/>
     <w:p>
       <w:pPr>
         <w:keepNext/>
@@ -15740,10 +15720,10 @@
           <w:noProof/>
         </w:rPr>
         <w:object w:dxaOrig="6970" w:dyaOrig="2840" w14:anchorId="597C8F5C">
-          <v:shape id="_x0000_i1029" type="#_x0000_t75" alt="" style="width:348.85pt;height:142.45pt;mso-width-percent:0;mso-height-percent:0;mso-width-percent:0;mso-height-percent:0" o:ole="">
+          <v:shape id="_x0000_i1029" type="#_x0000_t75" alt="" style="width:349pt;height:142pt;mso-width-percent:0;mso-height-percent:0;mso-width-percent:0;mso-height-percent:0" o:ole="">
             <v:imagedata r:id="rId36" o:title=""/>
           </v:shape>
-          <o:OLEObject Type="Embed" ProgID="Word.Document.12" ShapeID="_x0000_i1029" DrawAspect="Content" ObjectID="_1596552104" r:id="rId37">
+          <o:OLEObject Type="Embed" ProgID="Word.Document.12" ShapeID="_x0000_i1029" DrawAspect="Content" ObjectID="_1596804485" r:id="rId37">
             <o:FieldCodes>\s</o:FieldCodes>
           </o:OLEObject>
         </w:object>
@@ -15753,8 +15733,8 @@
       <w:pPr>
         <w:pStyle w:val="Caption"/>
       </w:pPr>
-      <w:bookmarkStart w:id="110" w:name="_Ref522705956"/>
-      <w:bookmarkStart w:id="111" w:name="_Toc522793392"/>
+      <w:bookmarkStart w:id="109" w:name="_Ref522705956"/>
+      <w:bookmarkStart w:id="110" w:name="_Toc522793392"/>
       <w:r>
         <w:t xml:space="preserve">Code Snippet </w:t>
       </w:r>
@@ -15788,11 +15768,11 @@
         </w:rPr>
         <w:fldChar w:fldCharType="end"/>
       </w:r>
+      <w:bookmarkEnd w:id="109"/>
+      <w:r>
+        <w:t xml:space="preserve"> Python subclassing to add model evaluate</w:t>
+      </w:r>
       <w:bookmarkEnd w:id="110"/>
-      <w:r>
-        <w:t xml:space="preserve"> Python subclassing to add model evaluate</w:t>
-      </w:r>
-      <w:bookmarkEnd w:id="111"/>
     </w:p>
     <w:p>
       <w:pPr>
@@ -15829,7 +15809,7 @@
         <w:pStyle w:val="Caption"/>
         <w:keepNext/>
       </w:pPr>
-      <w:bookmarkStart w:id="112" w:name="_Toc522793384"/>
+      <w:bookmarkStart w:id="111" w:name="_Toc522793384"/>
       <w:r>
         <w:t xml:space="preserve">Table </w:t>
       </w:r>
@@ -15872,7 +15852,7 @@
         </w:rPr>
         <w:t>-validation results</w:t>
       </w:r>
-      <w:bookmarkEnd w:id="112"/>
+      <w:bookmarkEnd w:id="111"/>
     </w:p>
     <w:tbl>
       <w:tblPr>
@@ -16155,13 +16135,13 @@
       <w:pPr>
         <w:pStyle w:val="Heading2"/>
       </w:pPr>
-      <w:bookmarkStart w:id="113" w:name="_Ref521568905"/>
-      <w:bookmarkStart w:id="114" w:name="_Toc522793429"/>
+      <w:bookmarkStart w:id="112" w:name="_Ref521568905"/>
+      <w:bookmarkStart w:id="113" w:name="_Toc522793429"/>
       <w:r>
         <w:t>Unit testing</w:t>
       </w:r>
+      <w:bookmarkEnd w:id="112"/>
       <w:bookmarkEnd w:id="113"/>
-      <w:bookmarkEnd w:id="114"/>
     </w:p>
     <w:p/>
     <w:p>
@@ -16257,8 +16237,8 @@
       </w:r>
     </w:p>
     <w:p/>
-    <w:bookmarkStart w:id="115" w:name="_MON_1596479284"/>
-    <w:bookmarkEnd w:id="115"/>
+    <w:bookmarkStart w:id="114" w:name="_MON_1596479284"/>
+    <w:bookmarkEnd w:id="114"/>
     <w:p>
       <w:pPr>
         <w:keepNext/>
@@ -16268,10 +16248,10 @@
           <w:noProof/>
         </w:rPr>
         <w:object w:dxaOrig="6970" w:dyaOrig="1430" w14:anchorId="377CDD0C">
-          <v:shape id="_x0000_i1028" type="#_x0000_t75" alt="" style="width:348.85pt;height:71.2pt;mso-width-percent:0;mso-height-percent:0;mso-width-percent:0;mso-height-percent:0" o:ole="">
+          <v:shape id="_x0000_i1028" type="#_x0000_t75" alt="" style="width:349pt;height:71pt;mso-width-percent:0;mso-height-percent:0;mso-width-percent:0;mso-height-percent:0" o:ole="">
             <v:imagedata r:id="rId38" o:title=""/>
           </v:shape>
-          <o:OLEObject Type="Embed" ProgID="Word.Document.12" ShapeID="_x0000_i1028" DrawAspect="Content" ObjectID="_1596552105" r:id="rId39">
+          <o:OLEObject Type="Embed" ProgID="Word.Document.12" ShapeID="_x0000_i1028" DrawAspect="Content" ObjectID="_1596804486" r:id="rId39">
             <o:FieldCodes>\s</o:FieldCodes>
           </o:OLEObject>
         </w:object>
@@ -16281,8 +16261,8 @@
       <w:pPr>
         <w:pStyle w:val="Caption"/>
       </w:pPr>
-      <w:bookmarkStart w:id="116" w:name="_Ref522279574"/>
-      <w:bookmarkStart w:id="117" w:name="_Toc522793393"/>
+      <w:bookmarkStart w:id="115" w:name="_Ref522279574"/>
+      <w:bookmarkStart w:id="116" w:name="_Toc522793393"/>
       <w:r>
         <w:t xml:space="preserve">Code Snippet </w:t>
       </w:r>
@@ -16316,24 +16296,24 @@
         </w:rPr>
         <w:fldChar w:fldCharType="end"/>
       </w:r>
+      <w:bookmarkEnd w:id="115"/>
+      <w:r>
+        <w:t xml:space="preserve"> a regular Pytest unit test</w:t>
+      </w:r>
       <w:bookmarkEnd w:id="116"/>
-      <w:r>
-        <w:t xml:space="preserve"> a regular Pytest unit test</w:t>
-      </w:r>
-      <w:bookmarkEnd w:id="117"/>
-    </w:p>
-    <w:bookmarkStart w:id="118" w:name="_MON_1596479304"/>
-    <w:bookmarkEnd w:id="118"/>
+    </w:p>
+    <w:bookmarkStart w:id="117" w:name="_MON_1596479304"/>
+    <w:bookmarkEnd w:id="117"/>
     <w:p>
       <w:r>
         <w:rPr>
           <w:noProof/>
         </w:rPr>
         <w:object w:dxaOrig="6980" w:dyaOrig="3920" w14:anchorId="374F8356">
-          <v:shape id="_x0000_i1027" type="#_x0000_t75" alt="" style="width:348.65pt;height:196pt;mso-width-percent:0;mso-height-percent:0;mso-width-percent:0;mso-height-percent:0" o:ole="">
+          <v:shape id="_x0000_i1027" type="#_x0000_t75" alt="" style="width:349pt;height:196pt;mso-width-percent:0;mso-height-percent:0;mso-width-percent:0;mso-height-percent:0" o:ole="">
             <v:imagedata r:id="rId40" o:title=""/>
           </v:shape>
-          <o:OLEObject Type="Embed" ProgID="Word.Document.12" ShapeID="_x0000_i1027" DrawAspect="Content" ObjectID="_1596552106" r:id="rId41">
+          <o:OLEObject Type="Embed" ProgID="Word.Document.12" ShapeID="_x0000_i1027" DrawAspect="Content" ObjectID="_1596804487" r:id="rId41">
             <o:FieldCodes>\s</o:FieldCodes>
           </o:OLEObject>
         </w:object>
@@ -16343,8 +16323,8 @@
       <w:pPr>
         <w:pStyle w:val="Caption"/>
       </w:pPr>
-      <w:bookmarkStart w:id="119" w:name="_Ref522279575"/>
-      <w:bookmarkStart w:id="120" w:name="_Toc522793394"/>
+      <w:bookmarkStart w:id="118" w:name="_Ref522279575"/>
+      <w:bookmarkStart w:id="119" w:name="_Toc522793394"/>
       <w:r>
         <w:t xml:space="preserve">Code Snippet </w:t>
       </w:r>
@@ -16378,22 +16358,22 @@
         </w:rPr>
         <w:fldChar w:fldCharType="end"/>
       </w:r>
+      <w:bookmarkEnd w:id="118"/>
+      <w:r>
+        <w:t xml:space="preserve"> A Pyfakefs Pytest unit test</w:t>
+      </w:r>
       <w:bookmarkEnd w:id="119"/>
-      <w:r>
-        <w:t xml:space="preserve"> A Pyfakefs Pytest unit test</w:t>
+    </w:p>
+    <w:p/>
+    <w:p>
+      <w:pPr>
+        <w:pStyle w:val="Heading2"/>
+      </w:pPr>
+      <w:bookmarkStart w:id="120" w:name="_Toc522793430"/>
+      <w:r>
+        <w:t>Overall evaluation</w:t>
       </w:r>
       <w:bookmarkEnd w:id="120"/>
-    </w:p>
-    <w:p/>
-    <w:p>
-      <w:pPr>
-        <w:pStyle w:val="Heading2"/>
-      </w:pPr>
-      <w:bookmarkStart w:id="121" w:name="_Toc522793430"/>
-      <w:r>
-        <w:t>Overall evaluation</w:t>
-      </w:r>
-      <w:bookmarkEnd w:id="121"/>
     </w:p>
     <w:p/>
     <w:p>
@@ -16596,8 +16576,8 @@
         </w:rPr>
       </w:pPr>
     </w:p>
-    <w:bookmarkStart w:id="122" w:name="_MON_1596480440"/>
-    <w:bookmarkEnd w:id="122"/>
+    <w:bookmarkStart w:id="121" w:name="_MON_1596480440"/>
+    <w:bookmarkEnd w:id="121"/>
     <w:p>
       <w:pPr>
         <w:keepNext/>
@@ -16609,10 +16589,10 @@
           <w:color w:val="FF0000"/>
         </w:rPr>
         <w:object w:dxaOrig="6970" w:dyaOrig="1300" w14:anchorId="2847AB50">
-          <v:shape id="_x0000_i1026" type="#_x0000_t75" alt="" style="width:348.85pt;height:64.8pt;mso-width-percent:0;mso-height-percent:0;mso-width-percent:0;mso-height-percent:0" o:ole="">
+          <v:shape id="_x0000_i1026" type="#_x0000_t75" alt="" style="width:349pt;height:65pt;mso-width-percent:0;mso-height-percent:0;mso-width-percent:0;mso-height-percent:0" o:ole="">
             <v:imagedata r:id="rId42" o:title=""/>
           </v:shape>
-          <o:OLEObject Type="Embed" ProgID="Word.Document.12" ShapeID="_x0000_i1026" DrawAspect="Content" ObjectID="_1596552107" r:id="rId43">
+          <o:OLEObject Type="Embed" ProgID="Word.Document.12" ShapeID="_x0000_i1026" DrawAspect="Content" ObjectID="_1596804488" r:id="rId43">
             <o:FieldCodes>\s</o:FieldCodes>
           </o:OLEObject>
         </w:object>
@@ -16626,8 +16606,8 @@
           <w:color w:val="FF0000"/>
         </w:rPr>
       </w:pPr>
-      <w:bookmarkStart w:id="123" w:name="_Ref522791592"/>
-      <w:bookmarkStart w:id="124" w:name="_Toc522793371"/>
+      <w:bookmarkStart w:id="122" w:name="_Ref522791592"/>
+      <w:bookmarkStart w:id="123" w:name="_Toc522793371"/>
       <w:r>
         <w:t xml:space="preserve">Figure </w:t>
       </w:r>
@@ -16661,11 +16641,11 @@
         </w:rPr>
         <w:fldChar w:fldCharType="end"/>
       </w:r>
+      <w:bookmarkEnd w:id="122"/>
+      <w:r>
+        <w:t xml:space="preserve"> Example Hansard text before NE annotations - SimpleGUI</w:t>
+      </w:r>
       <w:bookmarkEnd w:id="123"/>
-      <w:r>
-        <w:t xml:space="preserve"> Example Hansard text before NE annotations - SimpleGUI</w:t>
-      </w:r>
-      <w:bookmarkEnd w:id="124"/>
     </w:p>
     <w:p>
       <w:pPr>
@@ -16675,8 +16655,8 @@
         </w:rPr>
       </w:pPr>
     </w:p>
-    <w:bookmarkStart w:id="125" w:name="_MON_1596480357"/>
-    <w:bookmarkEnd w:id="125"/>
+    <w:bookmarkStart w:id="124" w:name="_MON_1596480357"/>
+    <w:bookmarkEnd w:id="124"/>
     <w:p>
       <w:pPr>
         <w:keepNext/>
@@ -16688,10 +16668,10 @@
           <w:color w:val="FF0000"/>
         </w:rPr>
         <w:object w:dxaOrig="6970" w:dyaOrig="1140" w14:anchorId="5546B547">
-          <v:shape id="_x0000_i1025" type="#_x0000_t75" alt="" style="width:348.85pt;height:58.45pt;mso-width-percent:0;mso-height-percent:0;mso-width-percent:0;mso-height-percent:0" o:ole="">
+          <v:shape id="_x0000_i1025" type="#_x0000_t75" alt="" style="width:349pt;height:58pt;mso-width-percent:0;mso-height-percent:0;mso-width-percent:0;mso-height-percent:0" o:ole="">
             <v:imagedata r:id="rId44" o:title=""/>
           </v:shape>
-          <o:OLEObject Type="Embed" ProgID="Word.Document.12" ShapeID="_x0000_i1025" DrawAspect="Content" ObjectID="_1596552108" r:id="rId45">
+          <o:OLEObject Type="Embed" ProgID="Word.Document.12" ShapeID="_x0000_i1025" DrawAspect="Content" ObjectID="_1596804489" r:id="rId45">
             <o:FieldCodes>\s</o:FieldCodes>
           </o:OLEObject>
         </w:object>
@@ -16705,8 +16685,8 @@
           <w:color w:val="FF0000"/>
         </w:rPr>
       </w:pPr>
-      <w:bookmarkStart w:id="126" w:name="_Ref522791594"/>
-      <w:bookmarkStart w:id="127" w:name="_Toc522793372"/>
+      <w:bookmarkStart w:id="125" w:name="_Ref522791594"/>
+      <w:bookmarkStart w:id="126" w:name="_Toc522793372"/>
       <w:r>
         <w:t xml:space="preserve">Figure </w:t>
       </w:r>
@@ -16740,25 +16720,25 @@
         </w:rPr>
         <w:fldChar w:fldCharType="end"/>
       </w:r>
+      <w:bookmarkEnd w:id="125"/>
+      <w:r>
+        <w:t xml:space="preserve"> Example Hansard text after NE annotations - SimpleGUI</w:t>
+      </w:r>
       <w:bookmarkEnd w:id="126"/>
-      <w:r>
-        <w:t xml:space="preserve"> Example Hansard text after NE annotations - SimpleGUI</w:t>
-      </w:r>
-      <w:bookmarkEnd w:id="127"/>
     </w:p>
     <w:p/>
     <w:p>
       <w:pPr>
         <w:pStyle w:val="Heading1"/>
       </w:pPr>
-      <w:bookmarkStart w:id="128" w:name="_Toc522793431"/>
-      <w:bookmarkStart w:id="129" w:name="_Ref522794036"/>
+      <w:bookmarkStart w:id="127" w:name="_Toc522793431"/>
+      <w:bookmarkStart w:id="128" w:name="_Ref522794036"/>
       <w:r>
         <w:lastRenderedPageBreak/>
         <w:t>Graphical User Interface</w:t>
       </w:r>
+      <w:bookmarkEnd w:id="127"/>
       <w:bookmarkEnd w:id="128"/>
-      <w:bookmarkEnd w:id="129"/>
     </w:p>
     <w:p/>
     <w:p>
@@ -16875,8 +16855,8 @@
       <w:pPr>
         <w:pStyle w:val="Caption"/>
       </w:pPr>
-      <w:bookmarkStart w:id="130" w:name="_Ref522736737"/>
-      <w:bookmarkStart w:id="131" w:name="_Toc522793373"/>
+      <w:bookmarkStart w:id="129" w:name="_Ref522736737"/>
+      <w:bookmarkStart w:id="130" w:name="_Toc522793373"/>
       <w:r>
         <w:t xml:space="preserve">Figure </w:t>
       </w:r>
@@ -16910,17 +16890,17 @@
         </w:rPr>
         <w:fldChar w:fldCharType="end"/>
       </w:r>
+      <w:bookmarkEnd w:id="129"/>
+      <w:r>
+        <w:t xml:space="preserve"> Simple</w:t>
+      </w:r>
+      <w:r>
+        <w:t>-</w:t>
+      </w:r>
+      <w:r>
+        <w:t>GUI basic design</w:t>
+      </w:r>
       <w:bookmarkEnd w:id="130"/>
-      <w:r>
-        <w:t xml:space="preserve"> Simple</w:t>
-      </w:r>
-      <w:r>
-        <w:t>-</w:t>
-      </w:r>
-      <w:r>
-        <w:t>GUI basic design</w:t>
-      </w:r>
-      <w:bookmarkEnd w:id="131"/>
     </w:p>
     <w:p/>
     <w:p>
@@ -17065,13 +17045,13 @@
       <w:pPr>
         <w:pStyle w:val="Heading1"/>
       </w:pPr>
-      <w:bookmarkStart w:id="132" w:name="_Ref522280259"/>
-      <w:bookmarkStart w:id="133" w:name="_Toc522793432"/>
+      <w:bookmarkStart w:id="131" w:name="_Ref522280259"/>
+      <w:bookmarkStart w:id="132" w:name="_Toc522793432"/>
       <w:r>
         <w:t>Planning</w:t>
       </w:r>
+      <w:bookmarkEnd w:id="131"/>
       <w:bookmarkEnd w:id="132"/>
-      <w:bookmarkEnd w:id="133"/>
     </w:p>
     <w:p/>
     <w:p>
@@ -17115,8 +17095,8 @@
         <w:pStyle w:val="Caption"/>
         <w:keepNext/>
       </w:pPr>
-      <w:bookmarkStart w:id="134" w:name="_Ref522787358"/>
-      <w:bookmarkStart w:id="135" w:name="_Toc522793385"/>
+      <w:bookmarkStart w:id="133" w:name="_Ref522787358"/>
+      <w:bookmarkStart w:id="134" w:name="_Toc522793385"/>
       <w:r>
         <w:t xml:space="preserve">Table </w:t>
       </w:r>
@@ -17150,11 +17130,11 @@
         </w:rPr>
         <w:fldChar w:fldCharType="end"/>
       </w:r>
+      <w:bookmarkEnd w:id="133"/>
+      <w:r>
+        <w:t xml:space="preserve"> Original work plan given in proposal</w:t>
+      </w:r>
       <w:bookmarkEnd w:id="134"/>
-      <w:r>
-        <w:t xml:space="preserve"> Original work plan given in proposal</w:t>
-      </w:r>
-      <w:bookmarkEnd w:id="135"/>
     </w:p>
     <w:tbl>
       <w:tblPr>
@@ -17584,8 +17564,8 @@
       <w:pPr>
         <w:pStyle w:val="Caption"/>
       </w:pPr>
-      <w:bookmarkStart w:id="136" w:name="_Ref522787939"/>
-      <w:bookmarkStart w:id="137" w:name="_Toc522793374"/>
+      <w:bookmarkStart w:id="135" w:name="_Ref522787939"/>
+      <w:bookmarkStart w:id="136" w:name="_Toc522793374"/>
       <w:r>
         <w:t xml:space="preserve">Figure </w:t>
       </w:r>
@@ -17619,11 +17599,11 @@
         </w:rPr>
         <w:fldChar w:fldCharType="end"/>
       </w:r>
+      <w:bookmarkEnd w:id="135"/>
+      <w:r>
+        <w:t xml:space="preserve"> Actual time spent on each work package of project</w:t>
+      </w:r>
       <w:bookmarkEnd w:id="136"/>
-      <w:r>
-        <w:t xml:space="preserve"> Actual time spent on each work package of project</w:t>
-      </w:r>
-      <w:bookmarkEnd w:id="137"/>
     </w:p>
     <w:p/>
     <w:p>
@@ -17643,38 +17623,150 @@
       <w:pPr>
         <w:pStyle w:val="Heading1"/>
       </w:pPr>
-      <w:bookmarkStart w:id="138" w:name="_Toc522793433"/>
+      <w:bookmarkStart w:id="137" w:name="_Toc522793433"/>
       <w:r>
         <w:t>Summary and Conclusions</w:t>
       </w:r>
+      <w:bookmarkEnd w:id="137"/>
+    </w:p>
+    <w:p>
+      <w:pPr>
+        <w:pStyle w:val="Heading2"/>
+      </w:pPr>
+      <w:bookmarkStart w:id="138" w:name="_Toc522793434"/>
+      <w:r>
+        <w:t>Pre-processing is hard</w:t>
+      </w:r>
       <w:bookmarkEnd w:id="138"/>
     </w:p>
+    <w:p/>
+    <w:p>
+      <w:r>
+        <w:t>The vast majority of the work in this project involved taking the Hansard data, pre-processing it without introducing data corruption, and then labelling it for the model. The project demonstrates that producing data in a usable format</w:t>
+      </w:r>
+      <w:r>
+        <w:t xml:space="preserve"> and with a reasonable distribution</w:t>
+      </w:r>
+      <w:r>
+        <w:t xml:space="preserve"> takes a lot of time from machine learning projects.</w:t>
+      </w:r>
+    </w:p>
+    <w:p/>
+    <w:p>
+      <w:r>
+        <w:t>The work of the TheyWorkForYou API makes this much simpler for the Hansard dataset, without which the raw PDFs from the UK government website would have also needed parsing.</w:t>
+      </w:r>
+    </w:p>
+    <w:p/>
     <w:p>
       <w:pPr>
         <w:pStyle w:val="Heading2"/>
       </w:pPr>
-      <w:bookmarkStart w:id="139" w:name="_Toc522793434"/>
-      <w:r>
-        <w:t>Pre-processing is hard</w:t>
+      <w:bookmarkStart w:id="139" w:name="_Ref521576199"/>
+      <w:bookmarkStart w:id="140" w:name="_Toc522793435"/>
+      <w:r>
+        <w:t>Labelling is hard</w:t>
       </w:r>
       <w:bookmarkEnd w:id="139"/>
+      <w:bookmarkEnd w:id="140"/>
     </w:p>
     <w:p/>
     <w:p>
       <w:r>
-        <w:t>The vast majority of the work in this project involved taking the Hansard data, pre-processing it without introducing data corruption, and then labelling it for the model. The project demonstrates that producing data in a usable format</w:t>
-      </w:r>
-      <w:r>
-        <w:t xml:space="preserve"> and with a reasonable distribution</w:t>
-      </w:r>
-      <w:r>
-        <w:t xml:space="preserve"> takes a lot of time from machine learning projects.</w:t>
+        <w:t>The i</w:t>
+      </w:r>
+      <w:r>
+        <w:t>nterpolation algorithm</w:t>
+      </w:r>
+      <w:r>
+        <w:t xml:space="preserve"> detailed in section </w:t>
+      </w:r>
+      <w:r>
+        <w:fldChar w:fldCharType="begin"/>
+      </w:r>
+      <w:r>
+        <w:instrText xml:space="preserve"> REF _Ref521059322 \r \h </w:instrText>
+      </w:r>
+      <w:r>
+        <w:fldChar w:fldCharType="separate"/>
+      </w:r>
+      <w:r>
+        <w:t>7.7</w:t>
+      </w:r>
+      <w:r>
+        <w:fldChar w:fldCharType="end"/>
+      </w:r>
+      <w:r>
+        <w:t xml:space="preserve"> has a major flaw: it is sequential. The algorithm</w:t>
+      </w:r>
+      <w:r>
+        <w:t xml:space="preserve"> </w:t>
+      </w:r>
+      <w:r>
+        <w:t>first tries to identify a given set of words as a location, then an organization, then a person. There is no logic to ‘</w:t>
+      </w:r>
+      <w:r>
+        <w:t>abandon</w:t>
+      </w:r>
+      <w:r>
+        <w:t>’</w:t>
+      </w:r>
+      <w:r>
+        <w:t xml:space="preserve"> one interpolation for a </w:t>
+      </w:r>
+      <w:r>
+        <w:t>more likely</w:t>
+      </w:r>
+      <w:r>
+        <w:t xml:space="preserve"> one </w:t>
+      </w:r>
+      <w:r>
+        <w:t>– indeed</w:t>
+      </w:r>
+      <w:r>
+        <w:t xml:space="preserve">, there is no model to define, at interpolation-time, what ‘more likely’ even means. Hence, due to the NE overlap logic described in section </w:t>
+      </w:r>
+      <w:r>
+        <w:fldChar w:fldCharType="begin"/>
+      </w:r>
+      <w:r>
+        <w:instrText xml:space="preserve"> REF _Ref521585097 \r \h </w:instrText>
+      </w:r>
+      <w:r>
+        <w:fldChar w:fldCharType="separate"/>
+      </w:r>
+      <w:r>
+        <w:t>8.2</w:t>
+      </w:r>
+      <w:r>
+        <w:fldChar w:fldCharType="end"/>
+      </w:r>
+      <w:r>
+        <w:t>, there is a “</w:t>
+      </w:r>
+      <w:r>
+        <w:t>first-found</w:t>
+      </w:r>
+      <w:r>
+        <w:t>”</w:t>
+      </w:r>
+      <w:r>
+        <w:t xml:space="preserve"> bias</w:t>
+      </w:r>
+      <w:r>
+        <w:t xml:space="preserve"> </w:t>
+      </w:r>
+      <w:r>
+        <w:t>where, once the interpolation algorithm has started to identify a Named Entity, it can never change its mind, regardless of what further evidence becomes available as the sliding window moves through the text.</w:t>
       </w:r>
     </w:p>
     <w:p/>
     <w:p>
       <w:r>
-        <w:t>The work of the TheyWorkForYou API makes this much simpler for the Hansard dataset, without which the raw PDFs from the UK government website would have also needed parsing.</w:t>
+        <w:t>The interpolation algorithm could attempt to identify Named Entities of all three types, and then make its choice based on some other data source – such as which NE type that particular word-phrase is more frequently found as, in some other corpus.</w:t>
+      </w:r>
+      <w:r>
+        <w:t xml:space="preserve"> For example, some human-labelled data could be created and then used to guide the algorithm in labelling the rest of the data.</w:t>
       </w:r>
     </w:p>
     <w:p/>
@@ -17682,123 +17774,11 @@
       <w:pPr>
         <w:pStyle w:val="Heading2"/>
       </w:pPr>
-      <w:bookmarkStart w:id="140" w:name="_Ref521576199"/>
-      <w:bookmarkStart w:id="141" w:name="_Toc522793435"/>
-      <w:r>
-        <w:t>Labelling is hard</w:t>
-      </w:r>
-      <w:bookmarkEnd w:id="140"/>
+      <w:bookmarkStart w:id="141" w:name="_Toc522793436"/>
+      <w:r>
+        <w:t>Sentence tokenization is hard</w:t>
+      </w:r>
       <w:bookmarkEnd w:id="141"/>
-    </w:p>
-    <w:p/>
-    <w:p>
-      <w:r>
-        <w:t>The i</w:t>
-      </w:r>
-      <w:r>
-        <w:t>nterpolation algorithm</w:t>
-      </w:r>
-      <w:r>
-        <w:t xml:space="preserve"> detailed in section </w:t>
-      </w:r>
-      <w:r>
-        <w:fldChar w:fldCharType="begin"/>
-      </w:r>
-      <w:r>
-        <w:instrText xml:space="preserve"> REF _Ref521059322 \r \h </w:instrText>
-      </w:r>
-      <w:r>
-        <w:fldChar w:fldCharType="separate"/>
-      </w:r>
-      <w:r>
-        <w:t>7.7</w:t>
-      </w:r>
-      <w:r>
-        <w:fldChar w:fldCharType="end"/>
-      </w:r>
-      <w:r>
-        <w:t xml:space="preserve"> has a major flaw: it is sequential. The algorithm</w:t>
-      </w:r>
-      <w:r>
-        <w:t xml:space="preserve"> </w:t>
-      </w:r>
-      <w:r>
-        <w:t>first tries to identify a given set of words as a location, then an organization, then a person. There is no logic to ‘</w:t>
-      </w:r>
-      <w:r>
-        <w:t>abandon</w:t>
-      </w:r>
-      <w:r>
-        <w:t>’</w:t>
-      </w:r>
-      <w:r>
-        <w:t xml:space="preserve"> one interpolation for a </w:t>
-      </w:r>
-      <w:r>
-        <w:t>more likely</w:t>
-      </w:r>
-      <w:r>
-        <w:t xml:space="preserve"> one </w:t>
-      </w:r>
-      <w:r>
-        <w:t>– indeed</w:t>
-      </w:r>
-      <w:r>
-        <w:t xml:space="preserve">, there is no model to define, at interpolation-time, what ‘more likely’ even means. Hence, due to the NE overlap logic described in section </w:t>
-      </w:r>
-      <w:r>
-        <w:fldChar w:fldCharType="begin"/>
-      </w:r>
-      <w:r>
-        <w:instrText xml:space="preserve"> REF _Ref521585097 \r \h </w:instrText>
-      </w:r>
-      <w:r>
-        <w:fldChar w:fldCharType="separate"/>
-      </w:r>
-      <w:r>
-        <w:t>8.2</w:t>
-      </w:r>
-      <w:r>
-        <w:fldChar w:fldCharType="end"/>
-      </w:r>
-      <w:r>
-        <w:t>, there is a “</w:t>
-      </w:r>
-      <w:r>
-        <w:t>first-found</w:t>
-      </w:r>
-      <w:r>
-        <w:t>”</w:t>
-      </w:r>
-      <w:r>
-        <w:t xml:space="preserve"> bias</w:t>
-      </w:r>
-      <w:r>
-        <w:t xml:space="preserve"> </w:t>
-      </w:r>
-      <w:r>
-        <w:t>where, once the interpolation algorithm has started to identify a Named Entity, it can never change its mind, regardless of what further evidence becomes available as the sliding window moves through the text.</w:t>
-      </w:r>
-    </w:p>
-    <w:p/>
-    <w:p>
-      <w:r>
-        <w:t>The interpolation algorithm could attempt to identify Named Entities of all three types, and then make its choice based on some other data source – such as which NE type that particular word-phrase is more frequently found as, in some other corpus.</w:t>
-      </w:r>
-      <w:r>
-        <w:t xml:space="preserve"> For example, some human-labelled data could be created and then used to guide the algorithm in labelling the rest of the data.</w:t>
-      </w:r>
-    </w:p>
-    <w:p/>
-    <w:p>
-      <w:pPr>
-        <w:pStyle w:val="Heading2"/>
-      </w:pPr>
-      <w:bookmarkStart w:id="142" w:name="_Toc522793436"/>
-      <w:r>
-        <w:t>Sentence tokenization is hard</w:t>
-      </w:r>
-      <w:bookmarkEnd w:id="142"/>
     </w:p>
     <w:p/>
     <w:p>
@@ -17833,163 +17813,168 @@
       <w:pPr>
         <w:pStyle w:val="Heading2"/>
       </w:pPr>
-      <w:bookmarkStart w:id="143" w:name="_Toc522793437"/>
+      <w:bookmarkStart w:id="142" w:name="_Toc522793437"/>
       <w:r>
         <w:t>Neural networks are slow</w:t>
       </w:r>
       <w:r>
         <w:t xml:space="preserve"> and opaque</w:t>
       </w:r>
+      <w:bookmarkEnd w:id="142"/>
+    </w:p>
+    <w:p/>
+    <w:p>
+      <w:r>
+        <w:t xml:space="preserve">As detailed in </w:t>
+      </w:r>
+      <w:r>
+        <w:fldChar w:fldCharType="begin"/>
+      </w:r>
+      <w:r>
+        <w:instrText xml:space="preserve"> REF _Ref522276945 \r \h </w:instrText>
+      </w:r>
+      <w:r>
+        <w:fldChar w:fldCharType="separate"/>
+      </w:r>
+      <w:r>
+        <w:t>9.1.5</w:t>
+      </w:r>
+      <w:r>
+        <w:fldChar w:fldCharType="end"/>
+      </w:r>
+      <w:r>
+        <w:t>, training the full dataset could take 60 days, assuming a linear increase in training time.</w:t>
+      </w:r>
+      <w:r>
+        <w:t xml:space="preserve"> Also, using hundreds of thousands of tensors to validate the data produced NaN scores which rendered the training useless. Configuration of hyper-parameters is still something of a dark art, </w:t>
+      </w:r>
+      <w:r>
+        <w:t>albeit</w:t>
+      </w:r>
+      <w:r>
+        <w:t xml:space="preserve"> one greatly aided by having enough computation power to simply run the model many thousands of </w:t>
+      </w:r>
+      <w:r>
+        <w:t>times and</w:t>
+      </w:r>
+      <w:r>
+        <w:t xml:space="preserve"> choosing the best results.</w:t>
+      </w:r>
+    </w:p>
+    <w:p/>
+    <w:p>
+      <w:r>
+        <w:t>Gaining any further information from a Keras model during training, except for the metrics defined at model-compile time which are computed after each epoch, requires writing custom call-backs. So a degree of pre-work must be done to identify information likely to be useful, and then Keras callbacks must be written, in order to expose this information during model training.</w:t>
+      </w:r>
+    </w:p>
+    <w:p/>
+    <w:p>
+      <w:pPr>
+        <w:pStyle w:val="Heading2"/>
+      </w:pPr>
+      <w:bookmarkStart w:id="143" w:name="_Toc522793438"/>
+      <w:r>
+        <w:t>Future</w:t>
+      </w:r>
+      <w:r>
+        <w:t xml:space="preserve"> work</w:t>
+      </w:r>
       <w:bookmarkEnd w:id="143"/>
     </w:p>
     <w:p/>
     <w:p>
       <w:r>
-        <w:t xml:space="preserve">As detailed in </w:t>
+        <w:t xml:space="preserve">This project achieved its stated aims of performing Named Entity recognition using a trained neural </w:t>
+      </w:r>
+      <w:r>
+        <w:t>network but</w:t>
+      </w:r>
+      <w:r>
+        <w:t xml:space="preserve"> leaves plenty of room for further improvement. Adding </w:t>
+      </w:r>
+      <w:r>
+        <w:t>Viterbi</w:t>
+      </w:r>
+      <w:r>
+        <w:t xml:space="preserve"> post-processing to the model, as detailed in </w:t>
+      </w:r>
+      <w:r>
+        <w:fldChar w:fldCharType="begin" w:fldLock="1"/>
+      </w:r>
+      <w:r>
+        <w:instrText>ADDIN CSL_CITATION {"citationItems":[{"id":"ITEM-1","itemData":{"abstract":"We describe and evaluate a character-level tagger for language-independent Named Entity Recognition (NER). Instead of words, a sentence is represented as a sequence of characters. The model consists of stacked bidirectional LSTMs which inputs characters and outputs tag probabilities for each character. These probabilities are then converted to consistent word level named entity tags using a Viterbi decoder. We are able to achieve close to state-of-the-art NER performance in seven languages with the same basic model using only labeled NER data and no hand-engineered features or other external resources like syntactic taggers or Gazetteers.","author":[{"dropping-particle":"","family":"Kuru","given":"Onur","non-dropping-particle":"","parse-names":false,"suffix":""},{"dropping-particle":"","family":"Arkan Can","given":"Ozan","non-dropping-particle":"","parse-names":false,"suffix":""},{"dropping-particle":"","family":"Deniz","given":"Yuret","non-dropping-particle":"","parse-names":false,"suffix":""}],"container-title":"Coling","id":"ITEM-1","issued":{"date-parts":[["2016"]]},"page":"911-921","title":"CharNER : Character-Level Named Entity Recognition","type":"article-journal"},"uris":["http://www.mendeley.com/documents/?uuid=f91f357f-7449-4808-96e7-7521d53f313a"]}],"mendeley":{"formattedCitation":"(Kuru, Arkan Can and Deniz, 2016)","plainTextFormattedCitation":"(Kuru, Arkan Can and Deniz, 2016)","previouslyFormattedCitation":"(Kuru, Arkan Can and Deniz, 2016)"},"properties":{"noteIndex":0},"schema":"https://github.com/citation-style-language/schema/raw/master/csl-citation.json"}</w:instrText>
+      </w:r>
+      <w:r>
+        <w:fldChar w:fldCharType="separate"/>
+      </w:r>
+      <w:r>
+        <w:rPr>
+          <w:noProof/>
+        </w:rPr>
+        <w:t>(Kuru, Arkan Can and Deniz, 2016)</w:t>
+      </w:r>
+      <w:r>
+        <w:fldChar w:fldCharType="end"/>
+      </w:r>
+      <w:r>
+        <w:t>, could improve the non-null label accuracy scores</w:t>
+      </w:r>
+      <w:r>
+        <w:t xml:space="preserve">. </w:t>
+      </w:r>
+      <w:r>
+        <w:t>Given time, training on a larger dataset could also improve the score</w:t>
+      </w:r>
+      <w:r>
+        <w:t>.</w:t>
+      </w:r>
+      <w:r>
+        <w:t xml:space="preserve"> However, ultimately a ceiling will be reached, after which the labelling approach should be revisited to overcome the limitations summarised in </w:t>
       </w:r>
       <w:r>
         <w:fldChar w:fldCharType="begin"/>
       </w:r>
       <w:r>
-        <w:instrText xml:space="preserve"> REF _Ref522276945 \r \h </w:instrText>
+        <w:instrText xml:space="preserve"> REF _Ref521576199 \r \h </w:instrText>
       </w:r>
       <w:r>
         <w:fldChar w:fldCharType="separate"/>
       </w:r>
       <w:r>
-        <w:t>9.1.5</w:t>
+        <w:t>12.2</w:t>
       </w:r>
       <w:r>
         <w:fldChar w:fldCharType="end"/>
       </w:r>
       <w:r>
-        <w:t>, training the full dataset could take 60 days, assuming a linear increase in training time.</w:t>
-      </w:r>
-      <w:r>
-        <w:t xml:space="preserve"> Also, using hundreds of thousands of tensors to validate the data produced NaN scores which rendered the training useless. Configuration of hyper-parameters is still something of a dark art, </w:t>
-      </w:r>
-      <w:r>
-        <w:t>albeit</w:t>
-      </w:r>
-      <w:r>
-        <w:t xml:space="preserve"> one greatly aided by having enough computation power to simply run the model many thousands of </w:t>
-      </w:r>
-      <w:r>
-        <w:t>times and</w:t>
-      </w:r>
-      <w:r>
-        <w:t xml:space="preserve"> choosing the best results.</w:t>
+        <w:t xml:space="preserve">. A manual labelling effort could greatly improve the quality of data to train from. </w:t>
       </w:r>
     </w:p>
     <w:p/>
     <w:p>
       <w:r>
-        <w:t>Gaining any further information from a Keras model during training, except for the metrics defined at model-compile time which are computed after each epoch, requires writing custom call-backs. So a degree of pre-work must be done to identify information likely to be useful, and then Keras callbacks must be written, in order to expose this information during model training.</w:t>
+        <w:t>However, the genre may also be problematic; as Dr Martyn Harris notes, the Hansard debates cover a wide variety of topics and a wide space of time. Perhaps their content is simply too broad to be considered as a single genre. As such, better results could hypothetically be achieved by filtering Hansard debates down to those on similar topics, such as transportation, or international affairs.</w:t>
       </w:r>
     </w:p>
     <w:p/>
     <w:p>
-      <w:pPr>
-        <w:pStyle w:val="Heading2"/>
-      </w:pPr>
-      <w:bookmarkStart w:id="144" w:name="_Toc522793438"/>
-      <w:r>
-        <w:t>Future</w:t>
-      </w:r>
-      <w:r>
-        <w:t xml:space="preserve"> work</w:t>
-      </w:r>
+      <w:r>
+        <w:t xml:space="preserve">Finally, the Keras model should </w:t>
+      </w:r>
+      <w:r>
+        <w:t xml:space="preserve">have precision and recall metrics added, so that F1 can be calculated. These metrics were removed from Keras in Keras version </w:t>
+      </w:r>
+      <w:r>
+        <w:t>2 but</w:t>
+      </w:r>
+      <w:r>
+        <w:t xml:space="preserve"> could be added to the model as custom metrics.</w:t>
+      </w:r>
+      <w:r>
+        <w:t xml:space="preserve"> In general, the user interface could be improved by adding the percentage certainty of the label given by the model, or indeed the percentage certainty for each label given by the model, per character, although this would be a challenge to render clearly to the user.</w:t>
+      </w:r>
+      <w:bookmarkStart w:id="144" w:name="_GoBack"/>
       <w:bookmarkEnd w:id="144"/>
-    </w:p>
-    <w:p/>
-    <w:p>
-      <w:r>
-        <w:t xml:space="preserve">This project achieved its stated aims of performing Named Entity recognition using a trained neural </w:t>
-      </w:r>
-      <w:r>
-        <w:t>network but</w:t>
-      </w:r>
-      <w:r>
-        <w:t xml:space="preserve"> leaves plenty of room for further improvement. Adding </w:t>
-      </w:r>
-      <w:r>
-        <w:t>Viterbi</w:t>
-      </w:r>
-      <w:r>
-        <w:t xml:space="preserve"> post-processing to the model, as detailed in </w:t>
-      </w:r>
-      <w:r>
-        <w:fldChar w:fldCharType="begin" w:fldLock="1"/>
-      </w:r>
-      <w:r>
-        <w:instrText>ADDIN CSL_CITATION {"citationItems":[{"id":"ITEM-1","itemData":{"abstract":"We describe and evaluate a character-level tagger for language-independent Named Entity Recognition (NER). Instead of words, a sentence is represented as a sequence of characters. The model consists of stacked bidirectional LSTMs which inputs characters and outputs tag probabilities for each character. These probabilities are then converted to consistent word level named entity tags using a Viterbi decoder. We are able to achieve close to state-of-the-art NER performance in seven languages with the same basic model using only labeled NER data and no hand-engineered features or other external resources like syntactic taggers or Gazetteers.","author":[{"dropping-particle":"","family":"Kuru","given":"Onur","non-dropping-particle":"","parse-names":false,"suffix":""},{"dropping-particle":"","family":"Arkan Can","given":"Ozan","non-dropping-particle":"","parse-names":false,"suffix":""},{"dropping-particle":"","family":"Deniz","given":"Yuret","non-dropping-particle":"","parse-names":false,"suffix":""}],"container-title":"Coling","id":"ITEM-1","issued":{"date-parts":[["2016"]]},"page":"911-921","title":"CharNER : Character-Level Named Entity Recognition","type":"article-journal"},"uris":["http://www.mendeley.com/documents/?uuid=f91f357f-7449-4808-96e7-7521d53f313a"]}],"mendeley":{"formattedCitation":"(Kuru, Arkan Can and Deniz, 2016)","plainTextFormattedCitation":"(Kuru, Arkan Can and Deniz, 2016)","previouslyFormattedCitation":"(Kuru, Arkan Can and Deniz, 2016)"},"properties":{"noteIndex":0},"schema":"https://github.com/citation-style-language/schema/raw/master/csl-citation.json"}</w:instrText>
-      </w:r>
-      <w:r>
-        <w:fldChar w:fldCharType="separate"/>
-      </w:r>
-      <w:r>
-        <w:rPr>
-          <w:noProof/>
-        </w:rPr>
-        <w:t>(Kuru, Arkan Can and Deniz, 2016)</w:t>
-      </w:r>
-      <w:r>
-        <w:fldChar w:fldCharType="end"/>
-      </w:r>
-      <w:r>
-        <w:t>, could improve the non-null label accuracy scores</w:t>
-      </w:r>
-      <w:r>
-        <w:t xml:space="preserve">. </w:t>
-      </w:r>
-      <w:r>
-        <w:t>Given time, training on a larger dataset could also improve the score</w:t>
-      </w:r>
-      <w:r>
-        <w:t>.</w:t>
-      </w:r>
-      <w:r>
-        <w:t xml:space="preserve"> However, ultimately a ceiling will be reached, after which the labelling approach should be revisited to overcome the limitations summarised in </w:t>
-      </w:r>
-      <w:r>
-        <w:fldChar w:fldCharType="begin"/>
-      </w:r>
-      <w:r>
-        <w:instrText xml:space="preserve"> REF _Ref521576199 \r \h </w:instrText>
-      </w:r>
-      <w:r>
-        <w:fldChar w:fldCharType="separate"/>
-      </w:r>
-      <w:r>
-        <w:t>12.2</w:t>
-      </w:r>
-      <w:r>
-        <w:fldChar w:fldCharType="end"/>
-      </w:r>
-      <w:r>
-        <w:t xml:space="preserve">. A manual labelling effort could greatly improve the quality of data to train from. </w:t>
-      </w:r>
-    </w:p>
-    <w:p/>
-    <w:p>
-      <w:r>
-        <w:t>However, the genre may also be problematic; as Dr Martyn Harris notes, the Hansard debates cover a wide variety of topics and a wide space of time. Perhaps their content is simply too broad to be considered as a single genre. As such, better results could hypothetically be achieved by filtering Hansard debates down to those on similar topics, such as transportation, or international affairs.</w:t>
-      </w:r>
-    </w:p>
-    <w:p/>
-    <w:p>
-      <w:r>
-        <w:t xml:space="preserve">Finally, the Keras model should </w:t>
-      </w:r>
-      <w:r>
-        <w:t xml:space="preserve">have precision and recall metrics added, so that F1 can be calculated. These metrics were removed from Keras in Keras version </w:t>
-      </w:r>
-      <w:r>
-        <w:t>2 but</w:t>
-      </w:r>
-      <w:r>
-        <w:t xml:space="preserve"> could be added to the model as custom metrics.</w:t>
-      </w:r>
     </w:p>
     <w:p>
       <w:pPr>
@@ -18134,6 +18119,7 @@
           <w:b/>
           <w:color w:val="FF0000"/>
         </w:rPr>
+        <w:lastRenderedPageBreak/>
         <w:fldChar w:fldCharType="end"/>
       </w:r>
     </w:p>
@@ -18143,7 +18129,6 @@
       </w:pPr>
       <w:bookmarkStart w:id="146" w:name="_Toc522793440"/>
       <w:r>
-        <w:lastRenderedPageBreak/>
         <w:t>User Manual</w:t>
       </w:r>
       <w:bookmarkEnd w:id="146"/>
@@ -19807,13 +19792,7 @@
         <w:rPr>
           <w:noProof/>
         </w:rPr>
-        <w:instrText xml:space="preserve"> SEQ</w:instrText>
-      </w:r>
-      <w:r>
-        <w:rPr>
-          <w:noProof/>
-        </w:rPr>
-        <w:instrText xml:space="preserve"> Table \* ARABIC </w:instrText>
+        <w:instrText xml:space="preserve"> SEQ Table \* ARABIC </w:instrText>
       </w:r>
       <w:r>
         <w:rPr>
@@ -25754,7 +25733,7 @@
 </file>
 
 <file path=customXml/itemProps1.xml><?xml version="1.0" encoding="utf-8"?>
-<ds:datastoreItem xmlns:ds="http://schemas.openxmlformats.org/officeDocument/2006/customXml" ds:itemID="{46A6B0F8-48E1-4A4B-913F-B82F816AD22E}">
+<ds:datastoreItem xmlns:ds="http://schemas.openxmlformats.org/officeDocument/2006/customXml" ds:itemID="{16F9073F-3613-4145-866B-EE819CFE9FBD}">
   <ds:schemaRefs>
     <ds:schemaRef ds:uri="http://schemas.openxmlformats.org/officeDocument/2006/bibliography"/>
   </ds:schemaRefs>

</xml_diff>

<commit_message>
Add ToyV3 results to Report
</commit_message>
<xml_diff>
--- a/docs/REP_RalphM_CS.docx
+++ b/docs/REP_RalphM_CS.docx
@@ -189,7 +189,6 @@
                                   <w15:appearance w15:val="hidden"/>
                                   <w:text/>
                                 </w:sdtPr>
-                                <w:sdtEndPr/>
                                 <w:sdtContent>
                                   <w:p>
                                     <w:pPr>
@@ -243,7 +242,6 @@
                                   <w15:appearance w15:val="hidden"/>
                                   <w:text/>
                                 </w:sdtPr>
-                                <w:sdtEndPr/>
                                 <w:sdtContent>
                                   <w:p>
                                     <w:pPr>
@@ -9213,7 +9211,7 @@
         <w:rPr>
           <w:noProof/>
         </w:rPr>
-        <w:object w:dxaOrig="9020" w:dyaOrig="3480" w14:anchorId="26F54A80">
+        <w:object w:dxaOrig="9020" w:dyaOrig="3480" w14:anchorId="540AAB20">
           <v:shapetype id="_x0000_t75" coordsize="21600,21600" o:spt="75" o:preferrelative="t" path="m@4@5l@4@11@9@11@9@5xe" filled="f" stroked="f">
             <v:stroke joinstyle="miter"/>
             <v:formulas>
@@ -9236,7 +9234,7 @@
           <v:shape id="_x0000_i1036" type="#_x0000_t75" alt="" style="width:451pt;height:174pt;mso-width-percent:0;mso-height-percent:0;mso-width-percent:0;mso-height-percent:0" o:ole="">
             <v:imagedata r:id="rId11" o:title=""/>
           </v:shape>
-          <o:OLEObject Type="Embed" ProgID="Word.Document.8" ShapeID="_x0000_i1036" DrawAspect="Content" ObjectID="_1596804478" r:id="rId12">
+          <o:OLEObject Type="Embed" ProgID="Word.Document.8" ShapeID="_x0000_i1036" DrawAspect="Content" ObjectID="_1596896721" r:id="rId12">
             <o:FieldCodes>\s</o:FieldCodes>
           </o:OLEObject>
         </w:object>
@@ -9648,11 +9646,11 @@
         <w:rPr>
           <w:noProof/>
         </w:rPr>
-        <w:object w:dxaOrig="9360" w:dyaOrig="1560" w14:anchorId="77ECDC10">
+        <w:object w:dxaOrig="9360" w:dyaOrig="1560" w14:anchorId="5FE174BF">
           <v:shape id="_x0000_i1035" type="#_x0000_t75" alt="" style="width:468pt;height:78pt;mso-width-percent:0;mso-height-percent:0;mso-width-percent:0;mso-height-percent:0" o:ole="">
             <v:imagedata r:id="rId14" o:title=""/>
           </v:shape>
-          <o:OLEObject Type="Embed" ProgID="Word.Document.12" ShapeID="_x0000_i1035" DrawAspect="Content" ObjectID="_1596804479" r:id="rId15">
+          <o:OLEObject Type="Embed" ProgID="Word.Document.12" ShapeID="_x0000_i1035" DrawAspect="Content" ObjectID="_1596896722" r:id="rId15">
             <o:FieldCodes>\s</o:FieldCodes>
           </o:OLEObject>
         </w:object>
@@ -10064,11 +10062,11 @@
         <w:rPr>
           <w:noProof/>
         </w:rPr>
-        <w:object w:dxaOrig="9020" w:dyaOrig="6400" w14:anchorId="27CA62FD">
+        <w:object w:dxaOrig="9020" w:dyaOrig="6400" w14:anchorId="5F2A0D60">
           <v:shape id="_x0000_i1034" type="#_x0000_t75" alt="" style="width:451pt;height:320pt;mso-width-percent:0;mso-height-percent:0;mso-width-percent:0;mso-height-percent:0" o:ole="">
             <v:imagedata r:id="rId17" o:title=""/>
           </v:shape>
-          <o:OLEObject Type="Embed" ProgID="Word.Document.12" ShapeID="_x0000_i1034" DrawAspect="Content" ObjectID="_1596804480" r:id="rId18">
+          <o:OLEObject Type="Embed" ProgID="Word.Document.12" ShapeID="_x0000_i1034" DrawAspect="Content" ObjectID="_1596896723" r:id="rId18">
             <o:FieldCodes>\s</o:FieldCodes>
           </o:OLEObject>
         </w:object>
@@ -11491,11 +11489,11 @@
         <w:rPr>
           <w:noProof/>
         </w:rPr>
-        <w:object w:dxaOrig="9020" w:dyaOrig="4700" w14:anchorId="6E5F91D4">
+        <w:object w:dxaOrig="9020" w:dyaOrig="4700" w14:anchorId="0F2755EF">
           <v:shape id="_x0000_i1033" type="#_x0000_t75" alt="" style="width:451pt;height:235pt;mso-width-percent:0;mso-height-percent:0;mso-width-percent:0;mso-height-percent:0" o:ole="">
             <v:imagedata r:id="rId19" o:title=""/>
           </v:shape>
-          <o:OLEObject Type="Embed" ProgID="Word.Document.12" ShapeID="_x0000_i1033" DrawAspect="Content" ObjectID="_1596804481" r:id="rId20">
+          <o:OLEObject Type="Embed" ProgID="Word.Document.12" ShapeID="_x0000_i1033" DrawAspect="Content" ObjectID="_1596896724" r:id="rId20">
             <o:FieldCodes>\s</o:FieldCodes>
           </o:OLEObject>
         </w:object>
@@ -11966,11 +11964,11 @@
           <w:noProof/>
           <w:color w:val="000000" w:themeColor="text1"/>
         </w:rPr>
-        <w:object w:dxaOrig="6980" w:dyaOrig="2390" w14:anchorId="1C8712A2">
+        <w:object w:dxaOrig="6980" w:dyaOrig="2390" w14:anchorId="28B802E1">
           <v:shape id="_x0000_i1032" type="#_x0000_t75" alt="" style="width:349pt;height:119pt;mso-width-percent:0;mso-height-percent:0;mso-width-percent:0;mso-height-percent:0" o:ole="">
             <v:imagedata r:id="rId21" o:title=""/>
           </v:shape>
-          <o:OLEObject Type="Embed" ProgID="Word.Document.12" ShapeID="_x0000_i1032" DrawAspect="Content" ObjectID="_1596804482" r:id="rId22">
+          <o:OLEObject Type="Embed" ProgID="Word.Document.12" ShapeID="_x0000_i1032" DrawAspect="Content" ObjectID="_1596896725" r:id="rId22">
             <o:FieldCodes>\s</o:FieldCodes>
           </o:OLEObject>
         </w:object>
@@ -12035,11 +12033,11 @@
         <w:rPr>
           <w:noProof/>
         </w:rPr>
-        <w:object w:dxaOrig="6970" w:dyaOrig="1370" w14:anchorId="2EF07147">
-          <v:shape id="_x0000_i1031" type="#_x0000_t75" alt="" style="width:349pt;height:69pt;mso-width-percent:0;mso-height-percent:0;mso-width-percent:0;mso-height-percent:0" o:ole="">
+        <w:object w:dxaOrig="6970" w:dyaOrig="1370" w14:anchorId="414F16D6">
+          <v:shape id="_x0000_i1031" type="#_x0000_t75" alt="" style="width:348.85pt;height:69pt;mso-width-percent:0;mso-height-percent:0;mso-width-percent:0;mso-height-percent:0" o:ole="">
             <v:imagedata r:id="rId23" o:title=""/>
           </v:shape>
-          <o:OLEObject Type="Embed" ProgID="Word.Document.12" ShapeID="_x0000_i1031" DrawAspect="Content" ObjectID="_1596804483" r:id="rId24">
+          <o:OLEObject Type="Embed" ProgID="Word.Document.12" ShapeID="_x0000_i1031" DrawAspect="Content" ObjectID="_1596896726" r:id="rId24">
             <o:FieldCodes>\s</o:FieldCodes>
           </o:OLEObject>
         </w:object>
@@ -12616,7 +12614,13 @@
           </w:tcPr>
           <w:p>
             <w:r>
-              <w:t>8</w:t>
+              <w:t>7</w:t>
+            </w:r>
+            <w:r>
+              <w:rPr>
+                <w:rStyle w:val="FootnoteReference"/>
+              </w:rPr>
+              <w:footnoteReference w:id="16"/>
             </w:r>
           </w:p>
         </w:tc>
@@ -13130,6 +13134,7 @@
     <w:p/>
     <w:p>
       <w:r>
+        <w:lastRenderedPageBreak/>
         <w:t xml:space="preserve">Attempts to ‘predict’ using the mini dataset also matched this observation. The model has a marked preference for the NULL label. Indeed, all manual validation done using the mini model returned all NULL labels, see </w:t>
       </w:r>
       <w:r>
@@ -13165,7 +13170,6 @@
         <w:rPr>
           <w:noProof/>
         </w:rPr>
-        <w:lastRenderedPageBreak/>
         <w:drawing>
           <wp:inline distT="0" distB="0" distL="0" distR="0" wp14:anchorId="02E77109" wp14:editId="03E828A9">
             <wp:extent cx="3312695" cy="2484521"/>
@@ -14702,9 +14706,18 @@
       </w:pPr>
       <w:bookmarkStart w:id="94" w:name="_Toc522793426"/>
       <w:r>
-        <w:t>The ‘toy’ dataset, version 2</w:t>
+        <w:t>The ‘toy’ dataset, version</w:t>
+      </w:r>
+      <w:r>
+        <w:t>s</w:t>
+      </w:r>
+      <w:r>
+        <w:t xml:space="preserve"> 2</w:t>
       </w:r>
       <w:bookmarkEnd w:id="94"/>
+      <w:r>
+        <w:t xml:space="preserve"> and 3</w:t>
+      </w:r>
     </w:p>
     <w:p>
       <w:pPr>
@@ -15193,6 +15206,7 @@
         <w:keepNext/>
       </w:pPr>
       <w:bookmarkStart w:id="101" w:name="_Toc522793383"/>
+      <w:bookmarkStart w:id="102" w:name="_Ref523154308"/>
       <w:r>
         <w:t xml:space="preserve">Table </w:t>
       </w:r>
@@ -15226,10 +15240,14 @@
         </w:rPr>
         <w:fldChar w:fldCharType="end"/>
       </w:r>
+      <w:bookmarkEnd w:id="102"/>
       <w:r>
         <w:t xml:space="preserve"> Evaluation of Toy dataset V2</w:t>
       </w:r>
       <w:bookmarkEnd w:id="101"/>
+      <w:r>
+        <w:t xml:space="preserve"> and V3</w:t>
+      </w:r>
     </w:p>
     <w:tbl>
       <w:tblPr>
@@ -15444,25 +15462,480 @@
           </w:p>
         </w:tc>
       </w:tr>
+      <w:tr>
+        <w:tc>
+          <w:tcPr>
+            <w:tcW w:w="1501" w:type="dxa"/>
+          </w:tcPr>
+          <w:p>
+            <w:pPr>
+              <w:rPr>
+                <w:color w:val="000000" w:themeColor="text1"/>
+              </w:rPr>
+            </w:pPr>
+            <w:r>
+              <w:rPr>
+                <w:color w:val="000000" w:themeColor="text1"/>
+              </w:rPr>
+              <w:t>Test</w:t>
+            </w:r>
+          </w:p>
+        </w:tc>
+        <w:tc>
+          <w:tcPr>
+            <w:tcW w:w="1501" w:type="dxa"/>
+          </w:tcPr>
+          <w:p>
+            <w:pPr>
+              <w:rPr>
+                <w:color w:val="000000" w:themeColor="text1"/>
+              </w:rPr>
+            </w:pPr>
+            <w:r>
+              <w:rPr>
+                <w:color w:val="000000" w:themeColor="text1"/>
+              </w:rPr>
+              <w:t>ToyV3</w:t>
+            </w:r>
+          </w:p>
+        </w:tc>
+        <w:tc>
+          <w:tcPr>
+            <w:tcW w:w="1502" w:type="dxa"/>
+          </w:tcPr>
+          <w:p>
+            <w:pPr>
+              <w:rPr>
+                <w:color w:val="000000" w:themeColor="text1"/>
+              </w:rPr>
+            </w:pPr>
+            <w:r>
+              <w:rPr>
+                <w:color w:val="000000" w:themeColor="text1"/>
+              </w:rPr>
+              <w:t>0.1364</w:t>
+            </w:r>
+          </w:p>
+        </w:tc>
+        <w:tc>
+          <w:tcPr>
+            <w:tcW w:w="1502" w:type="dxa"/>
+          </w:tcPr>
+          <w:p>
+            <w:pPr>
+              <w:rPr>
+                <w:color w:val="000000" w:themeColor="text1"/>
+              </w:rPr>
+            </w:pPr>
+            <w:r>
+              <w:rPr>
+                <w:color w:val="000000" w:themeColor="text1"/>
+              </w:rPr>
+              <w:t>0.959</w:t>
+            </w:r>
+            <w:r>
+              <w:rPr>
+                <w:color w:val="000000" w:themeColor="text1"/>
+              </w:rPr>
+              <w:t>4</w:t>
+            </w:r>
+          </w:p>
+        </w:tc>
+        <w:tc>
+          <w:tcPr>
+            <w:tcW w:w="1502" w:type="dxa"/>
+          </w:tcPr>
+          <w:p>
+            <w:pPr>
+              <w:rPr>
+                <w:color w:val="000000" w:themeColor="text1"/>
+              </w:rPr>
+            </w:pPr>
+            <w:r>
+              <w:rPr>
+                <w:color w:val="000000" w:themeColor="text1"/>
+              </w:rPr>
+              <w:t>0.5454</w:t>
+            </w:r>
+          </w:p>
+        </w:tc>
+      </w:tr>
     </w:tbl>
     <w:p/>
     <w:p>
       <w:r>
-        <w:t>Note that the non-null label accuracy for ToyV2 is higher than that achieved from ToyV1 against the ‘mini’ test-set, which is in turn higher than the ‘mini’ dataset’s non-null label accuracy of 0.0. Given these results, if time allowed, a ToyV3 dataset would be trained, using more training data and test/dev sets of the same size, to see if this score could be further improved.</w:t>
+        <w:t>Note that the non-null label accuracy for ToyV2 is higher than that achieved from ToyV1 against the ‘mini’ test-set, which is in turn higher than the ‘mini’ dataset’s non-null label accuracy of 0.0.</w:t>
+      </w:r>
+      <w:r>
+        <w:t xml:space="preserve"> </w:t>
       </w:r>
     </w:p>
     <w:p/>
     <w:p>
+      <w:r>
+        <w:t>Following</w:t>
+      </w:r>
+      <w:r>
+        <w:t xml:space="preserve"> these results, a ToyV3 dataset </w:t>
+      </w:r>
+      <w:r>
+        <w:t>was</w:t>
+      </w:r>
+      <w:r>
+        <w:t xml:space="preserve"> be trained, using more training data and test/dev sets of the same size, to see if this score could be further improved.</w:t>
+      </w:r>
+      <w:r>
+        <w:t xml:space="preserve"> As </w:t>
+      </w:r>
+      <w:r>
+        <w:fldChar w:fldCharType="begin"/>
+      </w:r>
+      <w:r>
+        <w:instrText xml:space="preserve"> REF _Ref523154308 \h </w:instrText>
+      </w:r>
+      <w:r>
+        <w:fldChar w:fldCharType="separate"/>
+      </w:r>
+      <w:r>
+        <w:t xml:space="preserve">Table </w:t>
+      </w:r>
+      <w:r>
+        <w:rPr>
+          <w:noProof/>
+        </w:rPr>
+        <w:t>9</w:t>
+      </w:r>
+      <w:r>
+        <w:fldChar w:fldCharType="end"/>
+      </w:r>
+      <w:r>
+        <w:t xml:space="preserve"> shows, while it had smaller loss than ToyV2, its non-null label accuracy was in fact lower.</w:t>
+      </w:r>
+      <w:r>
+        <w:t xml:space="preserve"> Its graphs are given below for reference, in </w:t>
+      </w:r>
+      <w:r>
+        <w:fldChar w:fldCharType="begin"/>
+      </w:r>
+      <w:r>
+        <w:instrText xml:space="preserve"> REF _Ref523154452 \h </w:instrText>
+      </w:r>
+      <w:r>
+        <w:fldChar w:fldCharType="separate"/>
+      </w:r>
+      <w:r>
+        <w:t xml:space="preserve">Figure </w:t>
+      </w:r>
+      <w:r>
+        <w:rPr>
+          <w:noProof/>
+        </w:rPr>
+        <w:t>15</w:t>
+      </w:r>
+      <w:r>
+        <w:fldChar w:fldCharType="end"/>
+      </w:r>
+      <w:r>
+        <w:t xml:space="preserve">, </w:t>
+      </w:r>
+      <w:r>
+        <w:fldChar w:fldCharType="begin"/>
+      </w:r>
+      <w:r>
+        <w:instrText xml:space="preserve"> REF _Ref523154453 \h </w:instrText>
+      </w:r>
+      <w:r>
+        <w:fldChar w:fldCharType="separate"/>
+      </w:r>
+      <w:r>
+        <w:t xml:space="preserve">Figure </w:t>
+      </w:r>
+      <w:r>
+        <w:rPr>
+          <w:noProof/>
+        </w:rPr>
+        <w:t>16</w:t>
+      </w:r>
+      <w:r>
+        <w:fldChar w:fldCharType="end"/>
+      </w:r>
+      <w:r>
+        <w:t xml:space="preserve"> and </w:t>
+      </w:r>
+      <w:r>
+        <w:fldChar w:fldCharType="begin"/>
+      </w:r>
+      <w:r>
+        <w:instrText xml:space="preserve"> REF _Ref523154455 \h </w:instrText>
+      </w:r>
+      <w:r>
+        <w:fldChar w:fldCharType="separate"/>
+      </w:r>
+      <w:r>
+        <w:t xml:space="preserve">Figure </w:t>
+      </w:r>
+      <w:r>
+        <w:rPr>
+          <w:noProof/>
+        </w:rPr>
+        <w:t>17</w:t>
+      </w:r>
+      <w:r>
+        <w:fldChar w:fldCharType="end"/>
+      </w:r>
+      <w:r>
+        <w:t xml:space="preserve">. On the assumption that non-null labels are those of most utility to the user, the ToyV2 model was used in the Simple-GUI described in section </w:t>
+      </w:r>
+      <w:r>
+        <w:fldChar w:fldCharType="begin"/>
+      </w:r>
+      <w:r>
+        <w:instrText xml:space="preserve"> REF _Ref523154527 \r \h </w:instrText>
+      </w:r>
+      <w:r>
+        <w:fldChar w:fldCharType="separate"/>
+      </w:r>
+      <w:r>
+        <w:t>10</w:t>
+      </w:r>
+      <w:r>
+        <w:fldChar w:fldCharType="end"/>
+      </w:r>
+      <w:r>
+        <w:t>.</w:t>
+      </w:r>
+    </w:p>
+    <w:p/>
+    <w:p>
+      <w:pPr>
+        <w:keepNext/>
+      </w:pPr>
+      <w:r>
+        <w:rPr>
+          <w:noProof/>
+        </w:rPr>
+        <w:lastRenderedPageBreak/>
+        <w:drawing>
+          <wp:inline distT="0" distB="0" distL="0" distR="0" wp14:anchorId="05140629" wp14:editId="39F9F591">
+            <wp:extent cx="3729567" cy="2797175"/>
+            <wp:effectExtent l="0" t="0" r="4445" b="0"/>
+            <wp:docPr id="54" name="Picture 54"/>
+            <wp:cNvGraphicFramePr>
+              <a:graphicFrameLocks xmlns:a="http://schemas.openxmlformats.org/drawingml/2006/main" noChangeAspect="1"/>
+            </wp:cNvGraphicFramePr>
+            <a:graphic xmlns:a="http://schemas.openxmlformats.org/drawingml/2006/main">
+              <a:graphicData uri="http://schemas.openxmlformats.org/drawingml/2006/picture">
+                <pic:pic xmlns:pic="http://schemas.openxmlformats.org/drawingml/2006/picture">
+                  <pic:nvPicPr>
+                    <pic:cNvPr id="54" name="toyv3-acc.png"/>
+                    <pic:cNvPicPr/>
+                  </pic:nvPicPr>
+                  <pic:blipFill>
+                    <a:blip r:embed="rId34">
+                      <a:extLst>
+                        <a:ext uri="{28A0092B-C50C-407E-A947-70E740481C1C}">
+                          <a14:useLocalDpi xmlns:a14="http://schemas.microsoft.com/office/drawing/2010/main" val="0"/>
+                        </a:ext>
+                      </a:extLst>
+                    </a:blip>
+                    <a:stretch>
+                      <a:fillRect/>
+                    </a:stretch>
+                  </pic:blipFill>
+                  <pic:spPr>
+                    <a:xfrm>
+                      <a:off x="0" y="0"/>
+                      <a:ext cx="3733802" cy="2800351"/>
+                    </a:xfrm>
+                    <a:prstGeom prst="rect">
+                      <a:avLst/>
+                    </a:prstGeom>
+                  </pic:spPr>
+                </pic:pic>
+              </a:graphicData>
+            </a:graphic>
+          </wp:inline>
+        </w:drawing>
+      </w:r>
+    </w:p>
+    <w:p>
+      <w:pPr>
+        <w:pStyle w:val="Caption"/>
+      </w:pPr>
+      <w:bookmarkStart w:id="103" w:name="_Ref523154452"/>
+      <w:r>
+        <w:t xml:space="preserve">Figure </w:t>
+      </w:r>
+      <w:fldSimple w:instr=" SEQ Figure \* ARABIC ">
+        <w:r>
+          <w:rPr>
+            <w:noProof/>
+          </w:rPr>
+          <w:t>15</w:t>
+        </w:r>
+      </w:fldSimple>
+      <w:bookmarkEnd w:id="103"/>
+      <w:r>
+        <w:t xml:space="preserve"> ToyV3 dataset accuracy</w:t>
+      </w:r>
+    </w:p>
+    <w:p>
+      <w:pPr>
+        <w:keepNext/>
+      </w:pPr>
+      <w:r>
+        <w:rPr>
+          <w:noProof/>
+        </w:rPr>
+        <w:drawing>
+          <wp:inline distT="0" distB="0" distL="0" distR="0" wp14:anchorId="455FEBE9" wp14:editId="5A6240F3">
+            <wp:extent cx="3352800" cy="2514600"/>
+            <wp:effectExtent l="0" t="0" r="0" b="0"/>
+            <wp:docPr id="55" name="Picture 55"/>
+            <wp:cNvGraphicFramePr>
+              <a:graphicFrameLocks xmlns:a="http://schemas.openxmlformats.org/drawingml/2006/main" noChangeAspect="1"/>
+            </wp:cNvGraphicFramePr>
+            <a:graphic xmlns:a="http://schemas.openxmlformats.org/drawingml/2006/main">
+              <a:graphicData uri="http://schemas.openxmlformats.org/drawingml/2006/picture">
+                <pic:pic xmlns:pic="http://schemas.openxmlformats.org/drawingml/2006/picture">
+                  <pic:nvPicPr>
+                    <pic:cNvPr id="55" name="toyv3-loss.png"/>
+                    <pic:cNvPicPr/>
+                  </pic:nvPicPr>
+                  <pic:blipFill>
+                    <a:blip r:embed="rId35">
+                      <a:extLst>
+                        <a:ext uri="{28A0092B-C50C-407E-A947-70E740481C1C}">
+                          <a14:useLocalDpi xmlns:a14="http://schemas.microsoft.com/office/drawing/2010/main" val="0"/>
+                        </a:ext>
+                      </a:extLst>
+                    </a:blip>
+                    <a:stretch>
+                      <a:fillRect/>
+                    </a:stretch>
+                  </pic:blipFill>
+                  <pic:spPr>
+                    <a:xfrm>
+                      <a:off x="0" y="0"/>
+                      <a:ext cx="3359228" cy="2519421"/>
+                    </a:xfrm>
+                    <a:prstGeom prst="rect">
+                      <a:avLst/>
+                    </a:prstGeom>
+                  </pic:spPr>
+                </pic:pic>
+              </a:graphicData>
+            </a:graphic>
+          </wp:inline>
+        </w:drawing>
+      </w:r>
+    </w:p>
+    <w:p>
+      <w:pPr>
+        <w:pStyle w:val="Caption"/>
+      </w:pPr>
+      <w:bookmarkStart w:id="104" w:name="_Ref523154453"/>
+      <w:r>
+        <w:t xml:space="preserve">Figure </w:t>
+      </w:r>
+      <w:fldSimple w:instr=" SEQ Figure \* ARABIC ">
+        <w:r>
+          <w:rPr>
+            <w:noProof/>
+          </w:rPr>
+          <w:t>16</w:t>
+        </w:r>
+      </w:fldSimple>
+      <w:bookmarkEnd w:id="104"/>
+      <w:r>
+        <w:t xml:space="preserve"> ToyV3 dataset loss</w:t>
+      </w:r>
+    </w:p>
+    <w:p/>
+    <w:p>
+      <w:pPr>
+        <w:keepNext/>
+      </w:pPr>
+      <w:r>
+        <w:rPr>
+          <w:noProof/>
+        </w:rPr>
+        <w:drawing>
+          <wp:inline distT="0" distB="0" distL="0" distR="0" wp14:anchorId="1541A6E6" wp14:editId="669FCB2F">
+            <wp:extent cx="3560233" cy="2670175"/>
+            <wp:effectExtent l="0" t="0" r="0" b="0"/>
+            <wp:docPr id="56" name="Picture 56"/>
+            <wp:cNvGraphicFramePr>
+              <a:graphicFrameLocks xmlns:a="http://schemas.openxmlformats.org/drawingml/2006/main" noChangeAspect="1"/>
+            </wp:cNvGraphicFramePr>
+            <a:graphic xmlns:a="http://schemas.openxmlformats.org/drawingml/2006/main">
+              <a:graphicData uri="http://schemas.openxmlformats.org/drawingml/2006/picture">
+                <pic:pic xmlns:pic="http://schemas.openxmlformats.org/drawingml/2006/picture">
+                  <pic:nvPicPr>
+                    <pic:cNvPr id="56" name="toyv3-non-null-label-acc.png"/>
+                    <pic:cNvPicPr/>
+                  </pic:nvPicPr>
+                  <pic:blipFill>
+                    <a:blip r:embed="rId36">
+                      <a:extLst>
+                        <a:ext uri="{28A0092B-C50C-407E-A947-70E740481C1C}">
+                          <a14:useLocalDpi xmlns:a14="http://schemas.microsoft.com/office/drawing/2010/main" val="0"/>
+                        </a:ext>
+                      </a:extLst>
+                    </a:blip>
+                    <a:stretch>
+                      <a:fillRect/>
+                    </a:stretch>
+                  </pic:blipFill>
+                  <pic:spPr>
+                    <a:xfrm>
+                      <a:off x="0" y="0"/>
+                      <a:ext cx="3564531" cy="2673398"/>
+                    </a:xfrm>
+                    <a:prstGeom prst="rect">
+                      <a:avLst/>
+                    </a:prstGeom>
+                  </pic:spPr>
+                </pic:pic>
+              </a:graphicData>
+            </a:graphic>
+          </wp:inline>
+        </w:drawing>
+      </w:r>
+    </w:p>
+    <w:p>
+      <w:pPr>
+        <w:pStyle w:val="Caption"/>
+      </w:pPr>
+      <w:bookmarkStart w:id="105" w:name="_Ref523154455"/>
+      <w:r>
+        <w:t xml:space="preserve">Figure </w:t>
+      </w:r>
+      <w:fldSimple w:instr=" SEQ Figure \* ARABIC ">
+        <w:r>
+          <w:rPr>
+            <w:noProof/>
+          </w:rPr>
+          <w:t>17</w:t>
+        </w:r>
+      </w:fldSimple>
+      <w:bookmarkEnd w:id="105"/>
+      <w:r>
+        <w:t xml:space="preserve"> ToyV3 dataset non-null label accuracy</w:t>
+      </w:r>
+    </w:p>
+    <w:p>
       <w:pPr>
         <w:pStyle w:val="Heading3"/>
       </w:pPr>
-      <w:bookmarkStart w:id="102" w:name="_Ref522276945"/>
-      <w:bookmarkStart w:id="103" w:name="_Toc522793427"/>
-      <w:r>
+      <w:bookmarkStart w:id="106" w:name="_Ref522276945"/>
+      <w:bookmarkStart w:id="107" w:name="_Toc522793427"/>
+      <w:r>
+        <w:lastRenderedPageBreak/>
         <w:t>The full dataset</w:t>
       </w:r>
-      <w:bookmarkEnd w:id="102"/>
-      <w:bookmarkEnd w:id="103"/>
+      <w:bookmarkEnd w:id="106"/>
+      <w:bookmarkEnd w:id="107"/>
     </w:p>
     <w:p/>
     <w:p>
@@ -15559,11 +16032,11 @@
       <w:pPr>
         <w:pStyle w:val="Heading3"/>
       </w:pPr>
-      <w:bookmarkStart w:id="104" w:name="_Toc522793428"/>
+      <w:bookmarkStart w:id="108" w:name="_Toc522793428"/>
       <w:r>
         <w:t>Cross-validation</w:t>
       </w:r>
-      <w:bookmarkEnd w:id="104"/>
+      <w:bookmarkEnd w:id="108"/>
     </w:p>
     <w:p/>
     <w:p>
@@ -15644,8 +16117,8 @@
       </w:r>
     </w:p>
     <w:p/>
-    <w:bookmarkStart w:id="105" w:name="_MON_1596479652"/>
-    <w:bookmarkEnd w:id="105"/>
+    <w:bookmarkStart w:id="109" w:name="_MON_1596479652"/>
+    <w:bookmarkEnd w:id="109"/>
     <w:p>
       <w:pPr>
         <w:keepNext/>
@@ -15654,11 +16127,11 @@
         <w:rPr>
           <w:noProof/>
         </w:rPr>
-        <w:object w:dxaOrig="6970" w:dyaOrig="1250" w14:anchorId="1BF30C0C">
-          <v:shape id="_x0000_i1030" type="#_x0000_t75" alt="" style="width:349pt;height:63pt;mso-width-percent:0;mso-height-percent:0;mso-width-percent:0;mso-height-percent:0" o:ole="">
-            <v:imagedata r:id="rId34" o:title=""/>
+        <w:object w:dxaOrig="6970" w:dyaOrig="1250" w14:anchorId="4C82E2DB">
+          <v:shape id="_x0000_i1030" type="#_x0000_t75" alt="" style="width:348.85pt;height:63pt;mso-width-percent:0;mso-height-percent:0;mso-width-percent:0;mso-height-percent:0" o:ole="">
+            <v:imagedata r:id="rId37" o:title=""/>
           </v:shape>
-          <o:OLEObject Type="Embed" ProgID="Word.Document.12" ShapeID="_x0000_i1030" DrawAspect="Content" ObjectID="_1596804484" r:id="rId35">
+          <o:OLEObject Type="Embed" ProgID="Word.Document.12" ShapeID="_x0000_i1030" DrawAspect="Content" ObjectID="_1596896727" r:id="rId38">
             <o:FieldCodes>\s</o:FieldCodes>
           </o:OLEObject>
         </w:object>
@@ -15668,8 +16141,8 @@
       <w:pPr>
         <w:pStyle w:val="Caption"/>
       </w:pPr>
-      <w:bookmarkStart w:id="106" w:name="_Ref522705764"/>
-      <w:bookmarkStart w:id="107" w:name="_Toc522793391"/>
+      <w:bookmarkStart w:id="110" w:name="_Ref522705764"/>
+      <w:bookmarkStart w:id="111" w:name="_Toc522793391"/>
       <w:r>
         <w:t xml:space="preserve">Code Snippet </w:t>
       </w:r>
@@ -15703,14 +16176,14 @@
         </w:rPr>
         <w:fldChar w:fldCharType="end"/>
       </w:r>
-      <w:bookmarkEnd w:id="106"/>
+      <w:bookmarkEnd w:id="110"/>
       <w:r>
         <w:t xml:space="preserve"> k-fold cross validation</w:t>
       </w:r>
-      <w:bookmarkEnd w:id="107"/>
-    </w:p>
-    <w:bookmarkStart w:id="108" w:name="_MON_1596479664"/>
-    <w:bookmarkEnd w:id="108"/>
+      <w:bookmarkEnd w:id="111"/>
+    </w:p>
+    <w:bookmarkStart w:id="112" w:name="_MON_1596479664"/>
+    <w:bookmarkEnd w:id="112"/>
     <w:p>
       <w:pPr>
         <w:keepNext/>
@@ -15719,11 +16192,11 @@
         <w:rPr>
           <w:noProof/>
         </w:rPr>
-        <w:object w:dxaOrig="6970" w:dyaOrig="2840" w14:anchorId="597C8F5C">
-          <v:shape id="_x0000_i1029" type="#_x0000_t75" alt="" style="width:349pt;height:142pt;mso-width-percent:0;mso-height-percent:0;mso-width-percent:0;mso-height-percent:0" o:ole="">
-            <v:imagedata r:id="rId36" o:title=""/>
+        <w:object w:dxaOrig="6970" w:dyaOrig="2840" w14:anchorId="17C2C357">
+          <v:shape id="_x0000_i1029" type="#_x0000_t75" alt="" style="width:348.85pt;height:142pt;mso-width-percent:0;mso-height-percent:0;mso-width-percent:0;mso-height-percent:0" o:ole="">
+            <v:imagedata r:id="rId39" o:title=""/>
           </v:shape>
-          <o:OLEObject Type="Embed" ProgID="Word.Document.12" ShapeID="_x0000_i1029" DrawAspect="Content" ObjectID="_1596804485" r:id="rId37">
+          <o:OLEObject Type="Embed" ProgID="Word.Document.12" ShapeID="_x0000_i1029" DrawAspect="Content" ObjectID="_1596896728" r:id="rId40">
             <o:FieldCodes>\s</o:FieldCodes>
           </o:OLEObject>
         </w:object>
@@ -15733,8 +16206,8 @@
       <w:pPr>
         <w:pStyle w:val="Caption"/>
       </w:pPr>
-      <w:bookmarkStart w:id="109" w:name="_Ref522705956"/>
-      <w:bookmarkStart w:id="110" w:name="_Toc522793392"/>
+      <w:bookmarkStart w:id="113" w:name="_Ref522705956"/>
+      <w:bookmarkStart w:id="114" w:name="_Toc522793392"/>
       <w:r>
         <w:t xml:space="preserve">Code Snippet </w:t>
       </w:r>
@@ -15768,11 +16241,11 @@
         </w:rPr>
         <w:fldChar w:fldCharType="end"/>
       </w:r>
-      <w:bookmarkEnd w:id="109"/>
+      <w:bookmarkEnd w:id="113"/>
       <w:r>
         <w:t xml:space="preserve"> Python subclassing to add model evaluate</w:t>
       </w:r>
-      <w:bookmarkEnd w:id="110"/>
+      <w:bookmarkEnd w:id="114"/>
     </w:p>
     <w:p>
       <w:pPr>
@@ -15809,7 +16282,7 @@
         <w:pStyle w:val="Caption"/>
         <w:keepNext/>
       </w:pPr>
-      <w:bookmarkStart w:id="111" w:name="_Toc522793384"/>
+      <w:bookmarkStart w:id="115" w:name="_Toc522793384"/>
       <w:r>
         <w:t xml:space="preserve">Table </w:t>
       </w:r>
@@ -15852,7 +16325,7 @@
         </w:rPr>
         <w:t>-validation results</w:t>
       </w:r>
-      <w:bookmarkEnd w:id="111"/>
+      <w:bookmarkEnd w:id="115"/>
     </w:p>
     <w:tbl>
       <w:tblPr>
@@ -16026,7 +16499,6 @@
               <w:rPr>
                 <w:color w:val="000000" w:themeColor="text1"/>
               </w:rPr>
-              <w:lastRenderedPageBreak/>
               <w:t>Cross-validation</w:t>
             </w:r>
           </w:p>
@@ -16046,6 +16518,13 @@
                 <w:color w:val="000000" w:themeColor="text1"/>
               </w:rPr>
               <w:t>ToyV2</w:t>
+            </w:r>
+            <w:r>
+              <w:rPr>
+                <w:rStyle w:val="FootnoteReference"/>
+                <w:color w:val="000000" w:themeColor="text1"/>
+              </w:rPr>
+              <w:footnoteReference w:id="17"/>
             </w:r>
           </w:p>
         </w:tc>
@@ -16135,13 +16614,13 @@
       <w:pPr>
         <w:pStyle w:val="Heading2"/>
       </w:pPr>
-      <w:bookmarkStart w:id="112" w:name="_Ref521568905"/>
-      <w:bookmarkStart w:id="113" w:name="_Toc522793429"/>
+      <w:bookmarkStart w:id="117" w:name="_Ref521568905"/>
+      <w:bookmarkStart w:id="118" w:name="_Toc522793429"/>
       <w:r>
         <w:t>Unit testing</w:t>
       </w:r>
-      <w:bookmarkEnd w:id="112"/>
-      <w:bookmarkEnd w:id="113"/>
+      <w:bookmarkEnd w:id="117"/>
+      <w:bookmarkEnd w:id="118"/>
     </w:p>
     <w:p/>
     <w:p>
@@ -16176,7 +16655,7 @@
         <w:rPr>
           <w:rStyle w:val="FootnoteReference"/>
         </w:rPr>
-        <w:footnoteReference w:id="16"/>
+        <w:footnoteReference w:id="18"/>
       </w:r>
       <w:r>
         <w:t xml:space="preserve"> was used to create a fake filesystem in the context of the unit test. Then the function was run, and the dummy file on the fake file-system was then examined to ensure it had the expected context. Given Pyfakefs’ native integration with Pytest, the written tests do not have to bear much complexity for this setup.</w:t>
@@ -16209,7 +16688,11 @@
         <w:fldChar w:fldCharType="end"/>
       </w:r>
       <w:r>
-        <w:t xml:space="preserve"> shows a regular unit test written in Pytest. A value is passed into the ‘onehot’ function, and its output is compared against an expected value in a simple equality assertion. </w:t>
+        <w:t xml:space="preserve"> shows a regular unit test written in Pytest. A value is passed into the ‘onehot’ function, and its output is compared against an expected </w:t>
+      </w:r>
+      <w:r>
+        <w:lastRenderedPageBreak/>
+        <w:t xml:space="preserve">value in a simple equality assertion. </w:t>
       </w:r>
       <w:r>
         <w:fldChar w:fldCharType="begin"/>
@@ -16237,8 +16720,8 @@
       </w:r>
     </w:p>
     <w:p/>
-    <w:bookmarkStart w:id="114" w:name="_MON_1596479284"/>
-    <w:bookmarkEnd w:id="114"/>
+    <w:bookmarkStart w:id="119" w:name="_MON_1596479284"/>
+    <w:bookmarkEnd w:id="119"/>
     <w:p>
       <w:pPr>
         <w:keepNext/>
@@ -16247,11 +16730,11 @@
         <w:rPr>
           <w:noProof/>
         </w:rPr>
-        <w:object w:dxaOrig="6970" w:dyaOrig="1430" w14:anchorId="377CDD0C">
-          <v:shape id="_x0000_i1028" type="#_x0000_t75" alt="" style="width:349pt;height:71pt;mso-width-percent:0;mso-height-percent:0;mso-width-percent:0;mso-height-percent:0" o:ole="">
-            <v:imagedata r:id="rId38" o:title=""/>
+        <w:object w:dxaOrig="6970" w:dyaOrig="1430" w14:anchorId="04125220">
+          <v:shape id="_x0000_i1028" type="#_x0000_t75" alt="" style="width:348.85pt;height:71pt;mso-width-percent:0;mso-height-percent:0;mso-width-percent:0;mso-height-percent:0" o:ole="">
+            <v:imagedata r:id="rId41" o:title=""/>
           </v:shape>
-          <o:OLEObject Type="Embed" ProgID="Word.Document.12" ShapeID="_x0000_i1028" DrawAspect="Content" ObjectID="_1596804486" r:id="rId39">
+          <o:OLEObject Type="Embed" ProgID="Word.Document.12" ShapeID="_x0000_i1028" DrawAspect="Content" ObjectID="_1596896729" r:id="rId42">
             <o:FieldCodes>\s</o:FieldCodes>
           </o:OLEObject>
         </w:object>
@@ -16261,8 +16744,8 @@
       <w:pPr>
         <w:pStyle w:val="Caption"/>
       </w:pPr>
-      <w:bookmarkStart w:id="115" w:name="_Ref522279574"/>
-      <w:bookmarkStart w:id="116" w:name="_Toc522793393"/>
+      <w:bookmarkStart w:id="120" w:name="_Ref522279574"/>
+      <w:bookmarkStart w:id="121" w:name="_Toc522793393"/>
       <w:r>
         <w:t xml:space="preserve">Code Snippet </w:t>
       </w:r>
@@ -16296,24 +16779,24 @@
         </w:rPr>
         <w:fldChar w:fldCharType="end"/>
       </w:r>
-      <w:bookmarkEnd w:id="115"/>
+      <w:bookmarkEnd w:id="120"/>
       <w:r>
         <w:t xml:space="preserve"> a regular Pytest unit test</w:t>
       </w:r>
-      <w:bookmarkEnd w:id="116"/>
-    </w:p>
-    <w:bookmarkStart w:id="117" w:name="_MON_1596479304"/>
-    <w:bookmarkEnd w:id="117"/>
-    <w:p>
-      <w:r>
-        <w:rPr>
-          <w:noProof/>
-        </w:rPr>
-        <w:object w:dxaOrig="6980" w:dyaOrig="3920" w14:anchorId="374F8356">
+      <w:bookmarkEnd w:id="121"/>
+    </w:p>
+    <w:bookmarkStart w:id="122" w:name="_MON_1596479304"/>
+    <w:bookmarkEnd w:id="122"/>
+    <w:p>
+      <w:r>
+        <w:rPr>
+          <w:noProof/>
+        </w:rPr>
+        <w:object w:dxaOrig="6980" w:dyaOrig="3920" w14:anchorId="58D8BDE3">
           <v:shape id="_x0000_i1027" type="#_x0000_t75" alt="" style="width:349pt;height:196pt;mso-width-percent:0;mso-height-percent:0;mso-width-percent:0;mso-height-percent:0" o:ole="">
-            <v:imagedata r:id="rId40" o:title=""/>
+            <v:imagedata r:id="rId43" o:title=""/>
           </v:shape>
-          <o:OLEObject Type="Embed" ProgID="Word.Document.12" ShapeID="_x0000_i1027" DrawAspect="Content" ObjectID="_1596804487" r:id="rId41">
+          <o:OLEObject Type="Embed" ProgID="Word.Document.12" ShapeID="_x0000_i1027" DrawAspect="Content" ObjectID="_1596896730" r:id="rId44">
             <o:FieldCodes>\s</o:FieldCodes>
           </o:OLEObject>
         </w:object>
@@ -16323,8 +16806,8 @@
       <w:pPr>
         <w:pStyle w:val="Caption"/>
       </w:pPr>
-      <w:bookmarkStart w:id="118" w:name="_Ref522279575"/>
-      <w:bookmarkStart w:id="119" w:name="_Toc522793394"/>
+      <w:bookmarkStart w:id="123" w:name="_Ref522279575"/>
+      <w:bookmarkStart w:id="124" w:name="_Toc522793394"/>
       <w:r>
         <w:t xml:space="preserve">Code Snippet </w:t>
       </w:r>
@@ -16358,22 +16841,22 @@
         </w:rPr>
         <w:fldChar w:fldCharType="end"/>
       </w:r>
-      <w:bookmarkEnd w:id="118"/>
+      <w:bookmarkEnd w:id="123"/>
       <w:r>
         <w:t xml:space="preserve"> A Pyfakefs Pytest unit test</w:t>
       </w:r>
-      <w:bookmarkEnd w:id="119"/>
+      <w:bookmarkEnd w:id="124"/>
     </w:p>
     <w:p/>
     <w:p>
       <w:pPr>
         <w:pStyle w:val="Heading2"/>
       </w:pPr>
-      <w:bookmarkStart w:id="120" w:name="_Toc522793430"/>
+      <w:bookmarkStart w:id="125" w:name="_Toc522793430"/>
       <w:r>
         <w:t>Overall evaluation</w:t>
       </w:r>
-      <w:bookmarkEnd w:id="120"/>
+      <w:bookmarkEnd w:id="125"/>
     </w:p>
     <w:p/>
     <w:p>
@@ -16576,8 +17059,8 @@
         </w:rPr>
       </w:pPr>
     </w:p>
-    <w:bookmarkStart w:id="121" w:name="_MON_1596480440"/>
-    <w:bookmarkEnd w:id="121"/>
+    <w:bookmarkStart w:id="126" w:name="_MON_1596480440"/>
+    <w:bookmarkEnd w:id="126"/>
     <w:p>
       <w:pPr>
         <w:keepNext/>
@@ -16588,11 +17071,11 @@
           <w:noProof/>
           <w:color w:val="FF0000"/>
         </w:rPr>
-        <w:object w:dxaOrig="6970" w:dyaOrig="1300" w14:anchorId="2847AB50">
-          <v:shape id="_x0000_i1026" type="#_x0000_t75" alt="" style="width:349pt;height:65pt;mso-width-percent:0;mso-height-percent:0;mso-width-percent:0;mso-height-percent:0" o:ole="">
-            <v:imagedata r:id="rId42" o:title=""/>
+        <w:object w:dxaOrig="6970" w:dyaOrig="1300" w14:anchorId="6A732719">
+          <v:shape id="_x0000_i1026" type="#_x0000_t75" alt="" style="width:348.85pt;height:65pt;mso-width-percent:0;mso-height-percent:0;mso-width-percent:0;mso-height-percent:0" o:ole="">
+            <v:imagedata r:id="rId45" o:title=""/>
           </v:shape>
-          <o:OLEObject Type="Embed" ProgID="Word.Document.12" ShapeID="_x0000_i1026" DrawAspect="Content" ObjectID="_1596804488" r:id="rId43">
+          <o:OLEObject Type="Embed" ProgID="Word.Document.12" ShapeID="_x0000_i1026" DrawAspect="Content" ObjectID="_1596896731" r:id="rId46">
             <o:FieldCodes>\s</o:FieldCodes>
           </o:OLEObject>
         </w:object>
@@ -16606,8 +17089,8 @@
           <w:color w:val="FF0000"/>
         </w:rPr>
       </w:pPr>
-      <w:bookmarkStart w:id="122" w:name="_Ref522791592"/>
-      <w:bookmarkStart w:id="123" w:name="_Toc522793371"/>
+      <w:bookmarkStart w:id="127" w:name="_Ref522791592"/>
+      <w:bookmarkStart w:id="128" w:name="_Toc522793371"/>
       <w:r>
         <w:t xml:space="preserve">Figure </w:t>
       </w:r>
@@ -16633,7 +17116,7 @@
         <w:rPr>
           <w:noProof/>
         </w:rPr>
-        <w:t>15</w:t>
+        <w:t>18</w:t>
       </w:r>
       <w:r>
         <w:rPr>
@@ -16641,11 +17124,11 @@
         </w:rPr>
         <w:fldChar w:fldCharType="end"/>
       </w:r>
-      <w:bookmarkEnd w:id="122"/>
+      <w:bookmarkEnd w:id="127"/>
       <w:r>
         <w:t xml:space="preserve"> Example Hansard text before NE annotations - SimpleGUI</w:t>
       </w:r>
-      <w:bookmarkEnd w:id="123"/>
+      <w:bookmarkEnd w:id="128"/>
     </w:p>
     <w:p>
       <w:pPr>
@@ -16655,8 +17138,8 @@
         </w:rPr>
       </w:pPr>
     </w:p>
-    <w:bookmarkStart w:id="124" w:name="_MON_1596480357"/>
-    <w:bookmarkEnd w:id="124"/>
+    <w:bookmarkStart w:id="129" w:name="_MON_1596480357"/>
+    <w:bookmarkEnd w:id="129"/>
     <w:p>
       <w:pPr>
         <w:keepNext/>
@@ -16667,11 +17150,11 @@
           <w:noProof/>
           <w:color w:val="FF0000"/>
         </w:rPr>
-        <w:object w:dxaOrig="6970" w:dyaOrig="1140" w14:anchorId="5546B547">
-          <v:shape id="_x0000_i1025" type="#_x0000_t75" alt="" style="width:349pt;height:58pt;mso-width-percent:0;mso-height-percent:0;mso-width-percent:0;mso-height-percent:0" o:ole="">
-            <v:imagedata r:id="rId44" o:title=""/>
+        <w:object w:dxaOrig="6970" w:dyaOrig="1140" w14:anchorId="1EACA2C6">
+          <v:shape id="_x0000_i1025" type="#_x0000_t75" alt="" style="width:348.85pt;height:58.05pt;mso-width-percent:0;mso-height-percent:0;mso-width-percent:0;mso-height-percent:0" o:ole="">
+            <v:imagedata r:id="rId47" o:title=""/>
           </v:shape>
-          <o:OLEObject Type="Embed" ProgID="Word.Document.12" ShapeID="_x0000_i1025" DrawAspect="Content" ObjectID="_1596804489" r:id="rId45">
+          <o:OLEObject Type="Embed" ProgID="Word.Document.12" ShapeID="_x0000_i1025" DrawAspect="Content" ObjectID="_1596896732" r:id="rId48">
             <o:FieldCodes>\s</o:FieldCodes>
           </o:OLEObject>
         </w:object>
@@ -16685,8 +17168,8 @@
           <w:color w:val="FF0000"/>
         </w:rPr>
       </w:pPr>
-      <w:bookmarkStart w:id="125" w:name="_Ref522791594"/>
-      <w:bookmarkStart w:id="126" w:name="_Toc522793372"/>
+      <w:bookmarkStart w:id="130" w:name="_Ref522791594"/>
+      <w:bookmarkStart w:id="131" w:name="_Toc522793372"/>
       <w:r>
         <w:t xml:space="preserve">Figure </w:t>
       </w:r>
@@ -16712,7 +17195,7 @@
         <w:rPr>
           <w:noProof/>
         </w:rPr>
-        <w:t>16</w:t>
+        <w:t>19</w:t>
       </w:r>
       <w:r>
         <w:rPr>
@@ -16720,25 +17203,26 @@
         </w:rPr>
         <w:fldChar w:fldCharType="end"/>
       </w:r>
-      <w:bookmarkEnd w:id="125"/>
+      <w:bookmarkEnd w:id="130"/>
       <w:r>
         <w:t xml:space="preserve"> Example Hansard text after NE annotations - SimpleGUI</w:t>
       </w:r>
-      <w:bookmarkEnd w:id="126"/>
+      <w:bookmarkEnd w:id="131"/>
     </w:p>
     <w:p/>
     <w:p>
       <w:pPr>
         <w:pStyle w:val="Heading1"/>
       </w:pPr>
-      <w:bookmarkStart w:id="127" w:name="_Toc522793431"/>
-      <w:bookmarkStart w:id="128" w:name="_Ref522794036"/>
-      <w:r>
-        <w:lastRenderedPageBreak/>
+      <w:bookmarkStart w:id="132" w:name="_Toc522793431"/>
+      <w:bookmarkStart w:id="133" w:name="_Ref522794036"/>
+      <w:bookmarkStart w:id="134" w:name="_Ref523154527"/>
+      <w:r>
         <w:t>Graphical User Interface</w:t>
       </w:r>
-      <w:bookmarkEnd w:id="127"/>
-      <w:bookmarkEnd w:id="128"/>
+      <w:bookmarkEnd w:id="132"/>
+      <w:bookmarkEnd w:id="133"/>
+      <w:bookmarkEnd w:id="134"/>
     </w:p>
     <w:p/>
     <w:p>
@@ -16819,7 +17303,7 @@
                     <pic:cNvPicPr/>
                   </pic:nvPicPr>
                   <pic:blipFill>
-                    <a:blip r:embed="rId46">
+                    <a:blip r:embed="rId49">
                       <a:extLst>
                         <a:ext uri="{28A0092B-C50C-407E-A947-70E740481C1C}">
                           <a14:useLocalDpi xmlns:a14="http://schemas.microsoft.com/office/drawing/2010/main" val="0"/>
@@ -16855,8 +17339,8 @@
       <w:pPr>
         <w:pStyle w:val="Caption"/>
       </w:pPr>
-      <w:bookmarkStart w:id="129" w:name="_Ref522736737"/>
-      <w:bookmarkStart w:id="130" w:name="_Toc522793373"/>
+      <w:bookmarkStart w:id="135" w:name="_Ref522736737"/>
+      <w:bookmarkStart w:id="136" w:name="_Toc522793373"/>
       <w:r>
         <w:t xml:space="preserve">Figure </w:t>
       </w:r>
@@ -16882,162 +17366,162 @@
         <w:rPr>
           <w:noProof/>
         </w:rPr>
+        <w:t>20</w:t>
+      </w:r>
+      <w:r>
+        <w:rPr>
+          <w:noProof/>
+        </w:rPr>
+        <w:fldChar w:fldCharType="end"/>
+      </w:r>
+      <w:bookmarkEnd w:id="135"/>
+      <w:r>
+        <w:t xml:space="preserve"> Simple</w:t>
+      </w:r>
+      <w:r>
+        <w:t>-</w:t>
+      </w:r>
+      <w:r>
+        <w:t>GUI basic design</w:t>
+      </w:r>
+      <w:bookmarkEnd w:id="136"/>
+    </w:p>
+    <w:p/>
+    <w:p>
+      <w:r>
+        <w:t>Python Flask was chosen as the web-server</w:t>
+      </w:r>
+      <w:r>
+        <w:t xml:space="preserve"> to build a very basic site</w:t>
+      </w:r>
+      <w:r>
+        <w:t>, as it supports Python 3 and is less opinionated than Django.</w:t>
+      </w:r>
+      <w:r>
+        <w:t xml:space="preserve"> </w:t>
+      </w:r>
+      <w:r>
+        <w:t xml:space="preserve">Its only dependencies are Jinja2, which we use to </w:t>
+      </w:r>
+      <w:r>
+        <w:lastRenderedPageBreak/>
+        <w:t xml:space="preserve">template the HTML files for the site, and Werkzeug for managing the </w:t>
+      </w:r>
+      <w:r>
+        <w:t>Web Server Gateway Interface (</w:t>
+      </w:r>
+      <w:r>
+        <w:t>WSGI</w:t>
+      </w:r>
+      <w:r>
+        <w:t>)</w:t>
+      </w:r>
+      <w:r>
+        <w:t xml:space="preserve"> HTTP routing.</w:t>
+      </w:r>
+    </w:p>
+    <w:p/>
+    <w:p>
+      <w:r>
+        <w:t>In the first draft of the GUI,</w:t>
+      </w:r>
+      <w:r>
+        <w:t xml:space="preserve"> when the user clicked</w:t>
+      </w:r>
+      <w:r>
+        <w:t xml:space="preserve"> on an entire Hansard debate, the whole debate </w:t>
+      </w:r>
+      <w:r>
+        <w:t>was</w:t>
+      </w:r>
+      <w:r>
+        <w:t xml:space="preserve"> first fed into the predict_str() function of the model, to generate Named Entity la</w:t>
+      </w:r>
+      <w:r>
+        <w:t>b</w:t>
+      </w:r>
+      <w:r>
+        <w:t xml:space="preserve">els for the whole text, before displaying the whole annotated text to the user. However, given that running a whole debate text </w:t>
+      </w:r>
+      <w:r>
+        <w:t xml:space="preserve">through predict_str takes about 8 </w:t>
+      </w:r>
+      <w:r>
+        <w:t>minutes even on the Birkbeck machine learning server, it is clear that this approach could never constitute an acceptable user experience.</w:t>
+      </w:r>
+      <w:r>
+        <w:t xml:space="preserve">  Of course, the values could all be pre-computed, but this seems at odds with the goal of using a machine-learning model which can be dynamically re-trained and updated.</w:t>
+      </w:r>
+    </w:p>
+    <w:p/>
+    <w:p>
+      <w:r>
+        <w:t xml:space="preserve">A second approach was chosen, as </w:t>
+      </w:r>
+      <w:r>
+        <w:t xml:space="preserve">shown in </w:t>
+      </w:r>
+      <w:r>
+        <w:fldChar w:fldCharType="begin"/>
+      </w:r>
+      <w:r>
+        <w:instrText xml:space="preserve"> REF _Ref522736737 \h </w:instrText>
+      </w:r>
+      <w:r>
+        <w:fldChar w:fldCharType="separate"/>
+      </w:r>
+      <w:r>
+        <w:t xml:space="preserve">Figure </w:t>
+      </w:r>
+      <w:r>
+        <w:rPr>
+          <w:noProof/>
+        </w:rPr>
         <w:t>17</w:t>
       </w:r>
       <w:r>
-        <w:rPr>
-          <w:noProof/>
-        </w:rPr>
         <w:fldChar w:fldCharType="end"/>
       </w:r>
-      <w:bookmarkEnd w:id="129"/>
-      <w:r>
-        <w:t xml:space="preserve"> Simple</w:t>
-      </w:r>
-      <w:r>
-        <w:t>-</w:t>
-      </w:r>
-      <w:r>
-        <w:t>GUI basic design</w:t>
-      </w:r>
-      <w:bookmarkEnd w:id="130"/>
+      <w:r>
+        <w:t>, whereby the text is loaded into the browser unannotated, Text is split on newlines, with each newline-separated chunk residing in its own HTML paragraph element, within &lt;p&gt; tags. Whenever a paragraph is clicked on, a JQuery event handler sends an AJAX POST request containing the whole text of the paragraph, to a special /predict/ endpoint on the web-server. The web-server passes this whole string to the model to predict NEs on it. The model returns predictions as a zipped Python list of tuples, such as “[</w:t>
+      </w:r>
+      <w:r>
+        <w:t>('H', 'LOC'), ('u', 'LOC'), ('l', 'LOC'), ('l', 'LOC')</w:t>
+      </w:r>
+      <w:r>
+        <w:t>]”. To make this user-friendly, we convert this zipped list into text surrounded by markup tags like “&lt;loc&gt;Hull&lt;/loc&gt;”.</w:t>
+      </w:r>
+      <w:r>
+        <w:t xml:space="preserve"> The function that does this simply keeps track of the current and previous character label and</w:t>
+      </w:r>
+      <w:r>
+        <w:t xml:space="preserve"> adds NE markers where required.</w:t>
+      </w:r>
     </w:p>
     <w:p/>
     <w:p>
       <w:r>
-        <w:t>Python Flask was chosen as the web-server</w:t>
-      </w:r>
-      <w:r>
-        <w:t xml:space="preserve"> to build a very basic site</w:t>
-      </w:r>
-      <w:r>
-        <w:t>, as it supports Python 3 and is less opinionated than Django.</w:t>
-      </w:r>
-      <w:r>
-        <w:t xml:space="preserve"> </w:t>
-      </w:r>
-      <w:r>
-        <w:t xml:space="preserve">Its only dependencies are Jinja2, which we use to template the HTML files for the site, and Werkzeug for managing the </w:t>
-      </w:r>
-      <w:r>
-        <w:t>Web Server Gateway Interface (</w:t>
-      </w:r>
-      <w:r>
-        <w:t>WSGI</w:t>
-      </w:r>
-      <w:r>
-        <w:t>)</w:t>
-      </w:r>
-      <w:r>
-        <w:t xml:space="preserve"> HTTP routing.</w:t>
+        <w:t xml:space="preserve">The annotated text is then returned to the browser, calling a JQuery callback which replaces the </w:t>
+      </w:r>
+      <w:r>
+        <w:t>paragraph contents in the page, with the annotated content. The effect is that whenever a user clicks on a paragraph, its NEs are annotated. This second approach was empirically found to have a much better user experience.</w:t>
+      </w:r>
+      <w:r>
+        <w:t xml:space="preserve"> Finally, the JQueryUI</w:t>
+      </w:r>
+      <w:r>
+        <w:rPr>
+          <w:rStyle w:val="FootnoteReference"/>
+        </w:rPr>
+        <w:footnoteReference w:id="19"/>
+      </w:r>
+      <w:r>
+        <w:t xml:space="preserve"> “bounce” effect was added to the paragraph text when it was clicked, and element classes with CSS were used to change the text to a blue colour once NE prediction was done, and to remove the click event handler so the user could not predict NEs a second time on the same text.</w:t>
       </w:r>
     </w:p>
     <w:p/>
     <w:p>
       <w:r>
-        <w:t>In the first draft of the GUI,</w:t>
-      </w:r>
-      <w:r>
-        <w:t xml:space="preserve"> when the user clicked</w:t>
-      </w:r>
-      <w:r>
-        <w:t xml:space="preserve"> on an entire Hansard debate, the whole debate </w:t>
-      </w:r>
-      <w:r>
-        <w:t>was</w:t>
-      </w:r>
-      <w:r>
-        <w:t xml:space="preserve"> first fed into the predict_str() function of the model, to generate Named Entity la</w:t>
-      </w:r>
-      <w:r>
-        <w:t>b</w:t>
-      </w:r>
-      <w:r>
-        <w:t xml:space="preserve">els for the whole text, before displaying the whole annotated text to the user. However, given that running a whole debate text </w:t>
-      </w:r>
-      <w:r>
-        <w:t xml:space="preserve">through predict_str takes about 8 </w:t>
-      </w:r>
-      <w:r>
-        <w:t>minutes even on the Birkbeck machine learning server, it is clear that this approach could never constitute an acceptable user experience.</w:t>
-      </w:r>
-      <w:r>
-        <w:t xml:space="preserve">  Of course, the values could all be pre-computed, but this seems at odds with the goal of using a machine-learning model which can be dynamically re-trained and updated.</w:t>
-      </w:r>
-    </w:p>
-    <w:p/>
-    <w:p>
-      <w:r>
-        <w:t xml:space="preserve">A second approach was chosen, as </w:t>
-      </w:r>
-      <w:r>
-        <w:t xml:space="preserve">shown in </w:t>
-      </w:r>
-      <w:r>
-        <w:fldChar w:fldCharType="begin"/>
-      </w:r>
-      <w:r>
-        <w:instrText xml:space="preserve"> REF _Ref522736737 \h </w:instrText>
-      </w:r>
-      <w:r>
-        <w:fldChar w:fldCharType="separate"/>
-      </w:r>
-      <w:r>
-        <w:t xml:space="preserve">Figure </w:t>
-      </w:r>
-      <w:r>
-        <w:rPr>
-          <w:noProof/>
-        </w:rPr>
-        <w:t>17</w:t>
-      </w:r>
-      <w:r>
-        <w:fldChar w:fldCharType="end"/>
-      </w:r>
-      <w:r>
-        <w:t xml:space="preserve">, whereby the text is loaded into the browser unannotated, Text is split on newlines, with each newline-separated chunk residing in its own HTML paragraph element, within &lt;p&gt; tags. Whenever a paragraph is clicked on, a </w:t>
-      </w:r>
-      <w:r>
-        <w:lastRenderedPageBreak/>
-        <w:t>JQuery event handler sends an AJAX POST request containing the whole text of the paragraph, to a special /predict/ endpoint on the web-server. The web-server passes this whole string to the model to predict NEs on it. The model returns predictions as a zipped Python list of tuples, such as “[</w:t>
-      </w:r>
-      <w:r>
-        <w:t>('H', 'LOC'), ('u', 'LOC'), ('l', 'LOC'), ('l', 'LOC')</w:t>
-      </w:r>
-      <w:r>
-        <w:t>]”. To make this user-friendly, we convert this zipped list into text surrounded by markup tags like “&lt;loc&gt;Hull&lt;/loc&gt;”.</w:t>
-      </w:r>
-      <w:r>
-        <w:t xml:space="preserve"> The function that does this simply keeps track of the current and previous character label and</w:t>
-      </w:r>
-      <w:r>
-        <w:t xml:space="preserve"> adds NE markers where required.</w:t>
-      </w:r>
-    </w:p>
-    <w:p/>
-    <w:p>
-      <w:r>
-        <w:t xml:space="preserve">The annotated text is then returned to the browser, calling a JQuery callback which replaces the </w:t>
-      </w:r>
-      <w:r>
-        <w:t>paragraph contents in the page, with the annotated content. The effect is that whenever a user clicks on a paragraph, its NEs are annotated. This second approach was empirically found to have a much better user experience.</w:t>
-      </w:r>
-      <w:r>
-        <w:t xml:space="preserve"> Finally, the JQueryUI</w:t>
-      </w:r>
-      <w:r>
-        <w:rPr>
-          <w:rStyle w:val="FootnoteReference"/>
-        </w:rPr>
-        <w:footnoteReference w:id="17"/>
-      </w:r>
-      <w:r>
-        <w:t xml:space="preserve"> “bounce” effect was added to the paragraph text when it was clicked, and element classes with CSS were used to change the text to a blue colour once NE prediction was done, and to remove the click event handler so the user could not predict NEs a second time on the same text.</w:t>
-      </w:r>
-    </w:p>
-    <w:p/>
-    <w:p>
-      <w:r>
         <w:t>As this GUI is very much a stub designed to enable development and demos of the project, no thought was given to the traditional non-functional requirements of performance or security. Performance in particular would be greatly improved with a relational database to index Hansard debates for a particular date, and cached results from the model predictions. Presentation of the UI would be much enhanced by using CSS and Javascript animations to add annotation of Named Entities to the text in the browser, rather than just changing the HTML to add NE tags.</w:t>
       </w:r>
     </w:p>
@@ -17045,13 +17529,13 @@
       <w:pPr>
         <w:pStyle w:val="Heading1"/>
       </w:pPr>
-      <w:bookmarkStart w:id="131" w:name="_Ref522280259"/>
-      <w:bookmarkStart w:id="132" w:name="_Toc522793432"/>
+      <w:bookmarkStart w:id="137" w:name="_Ref522280259"/>
+      <w:bookmarkStart w:id="138" w:name="_Toc522793432"/>
       <w:r>
         <w:t>Planning</w:t>
       </w:r>
-      <w:bookmarkEnd w:id="131"/>
-      <w:bookmarkEnd w:id="132"/>
+      <w:bookmarkEnd w:id="137"/>
+      <w:bookmarkEnd w:id="138"/>
     </w:p>
     <w:p/>
     <w:p>
@@ -17095,9 +17579,10 @@
         <w:pStyle w:val="Caption"/>
         <w:keepNext/>
       </w:pPr>
-      <w:bookmarkStart w:id="133" w:name="_Ref522787358"/>
-      <w:bookmarkStart w:id="134" w:name="_Toc522793385"/>
-      <w:r>
+      <w:bookmarkStart w:id="139" w:name="_Ref522787358"/>
+      <w:bookmarkStart w:id="140" w:name="_Toc522793385"/>
+      <w:r>
+        <w:lastRenderedPageBreak/>
         <w:t xml:space="preserve">Table </w:t>
       </w:r>
       <w:r>
@@ -17130,11 +17615,11 @@
         </w:rPr>
         <w:fldChar w:fldCharType="end"/>
       </w:r>
-      <w:bookmarkEnd w:id="133"/>
+      <w:bookmarkEnd w:id="139"/>
       <w:r>
         <w:t xml:space="preserve"> Original work plan given in proposal</w:t>
       </w:r>
-      <w:bookmarkEnd w:id="134"/>
+      <w:bookmarkEnd w:id="140"/>
     </w:p>
     <w:tbl>
       <w:tblPr>
@@ -17269,7 +17754,6 @@
           </w:tcPr>
           <w:p>
             <w:r>
-              <w:lastRenderedPageBreak/>
               <w:t>2</w:t>
             </w:r>
           </w:p>
@@ -17539,6 +18023,7 @@
         <w:rPr>
           <w:noProof/>
         </w:rPr>
+        <w:lastRenderedPageBreak/>
         <w:drawing>
           <wp:inline distT="0" distB="0" distL="0" distR="0" wp14:anchorId="39862D2B" wp14:editId="71BD36DF">
             <wp:extent cx="5651500" cy="3384550"/>
@@ -17553,7 +18038,7 @@
             <wp:cNvGraphicFramePr/>
             <a:graphic xmlns:a="http://schemas.openxmlformats.org/drawingml/2006/main">
               <a:graphicData uri="http://schemas.openxmlformats.org/drawingml/2006/chart">
-                <c:chart xmlns:c="http://schemas.openxmlformats.org/drawingml/2006/chart" xmlns:r="http://schemas.openxmlformats.org/officeDocument/2006/relationships" r:id="rId47"/>
+                <c:chart xmlns:c="http://schemas.openxmlformats.org/drawingml/2006/chart" xmlns:r="http://schemas.openxmlformats.org/officeDocument/2006/relationships" r:id="rId50"/>
               </a:graphicData>
             </a:graphic>
           </wp:inline>
@@ -17564,8 +18049,8 @@
       <w:pPr>
         <w:pStyle w:val="Caption"/>
       </w:pPr>
-      <w:bookmarkStart w:id="135" w:name="_Ref522787939"/>
-      <w:bookmarkStart w:id="136" w:name="_Toc522793374"/>
+      <w:bookmarkStart w:id="141" w:name="_Ref522787939"/>
+      <w:bookmarkStart w:id="142" w:name="_Toc522793374"/>
       <w:r>
         <w:t xml:space="preserve">Figure </w:t>
       </w:r>
@@ -17591,7 +18076,7 @@
         <w:rPr>
           <w:noProof/>
         </w:rPr>
-        <w:t>18</w:t>
+        <w:t>21</w:t>
       </w:r>
       <w:r>
         <w:rPr>
@@ -17599,392 +18084,386 @@
         </w:rPr>
         <w:fldChar w:fldCharType="end"/>
       </w:r>
-      <w:bookmarkEnd w:id="135"/>
+      <w:bookmarkEnd w:id="141"/>
       <w:r>
         <w:t xml:space="preserve"> Actual time spent on each work package of project</w:t>
       </w:r>
-      <w:bookmarkEnd w:id="136"/>
+      <w:bookmarkEnd w:id="142"/>
     </w:p>
     <w:p/>
     <w:p>
       <w:r>
-        <w:t xml:space="preserve">There are some immediately obvious conclusions from the comparison: the dots (which show actual days worked on the project) make it clear that work only back in earnest once the exam period was over. Planning to do a significant amount of work during exams was </w:t>
+        <w:t xml:space="preserve">There are some immediately obvious conclusions from the comparison: the dots (which show actual days worked on the project) make it clear that work only back in earnest once the exam period was over. Planning to do a significant amount of work during exams was foolhardy; the plan had a lack of detail. In particular, Work Packages 1 and 2, concerning the preprocessing/labelling of data, and training of the model, comprised a huge amount of work and should have been several work packages; Steps 3 and 4, integration with Samtla, barely required any work once the heavy lifting of NE prediction was done – a 12-line Javascript file was all that was needed to get prediction working, and Dr Martyn Harris was able to load the Hansard texts into Samtla himself using scripts; Having a separate work package for writing up the report was not wise, as it turned out that the report had to be written in parallel with the work in order </w:t>
+      </w:r>
+      <w:r>
+        <w:t>for the detail to be remembered; Finally, the work packages were not sequential, as had originally been envisaged – the graph demonstrates the leaping back-and-forth between different parts of the work.</w:t>
+      </w:r>
+    </w:p>
+    <w:p/>
+    <w:p>
+      <w:pPr>
+        <w:pStyle w:val="Heading1"/>
+      </w:pPr>
+      <w:bookmarkStart w:id="143" w:name="_Toc522793433"/>
+      <w:r>
+        <w:t>Summary and Conclusions</w:t>
+      </w:r>
+      <w:bookmarkEnd w:id="143"/>
+    </w:p>
+    <w:p>
+      <w:pPr>
+        <w:pStyle w:val="Heading2"/>
+      </w:pPr>
+      <w:bookmarkStart w:id="144" w:name="_Toc522793434"/>
+      <w:r>
+        <w:t>Pre-processing is hard</w:t>
+      </w:r>
+      <w:bookmarkEnd w:id="144"/>
+    </w:p>
+    <w:p/>
+    <w:p>
+      <w:r>
+        <w:t>The vast majority of the work in this project involved taking the Hansard data, pre-processing it without introducing data corruption, and then labelling it for the model. The project demonstrates that producing data in a usable format</w:t>
+      </w:r>
+      <w:r>
+        <w:t xml:space="preserve"> and with a reasonable distribution</w:t>
+      </w:r>
+      <w:r>
+        <w:t xml:space="preserve"> takes a lot of time from machine learning projects.</w:t>
+      </w:r>
+    </w:p>
+    <w:p/>
+    <w:p>
+      <w:r>
+        <w:t>The work of the TheyWorkForYou API makes this much simpler for the Hansard dataset, without which the raw PDFs from the UK government website would have also needed parsing.</w:t>
+      </w:r>
+    </w:p>
+    <w:p/>
+    <w:p>
+      <w:pPr>
+        <w:pStyle w:val="Heading2"/>
+      </w:pPr>
+      <w:bookmarkStart w:id="145" w:name="_Ref521576199"/>
+      <w:bookmarkStart w:id="146" w:name="_Toc522793435"/>
+      <w:r>
+        <w:t>Labelling is hard</w:t>
+      </w:r>
+      <w:bookmarkEnd w:id="145"/>
+      <w:bookmarkEnd w:id="146"/>
+    </w:p>
+    <w:p/>
+    <w:p>
+      <w:r>
+        <w:t>The i</w:t>
+      </w:r>
+      <w:r>
+        <w:t>nterpolation algorithm</w:t>
+      </w:r>
+      <w:r>
+        <w:t xml:space="preserve"> detailed in section </w:t>
+      </w:r>
+      <w:r>
+        <w:fldChar w:fldCharType="begin"/>
+      </w:r>
+      <w:r>
+        <w:instrText xml:space="preserve"> REF _Ref521059322 \r \h </w:instrText>
+      </w:r>
+      <w:r>
+        <w:fldChar w:fldCharType="separate"/>
+      </w:r>
+      <w:r>
+        <w:t>7.7</w:t>
+      </w:r>
+      <w:r>
+        <w:fldChar w:fldCharType="end"/>
+      </w:r>
+      <w:r>
+        <w:t xml:space="preserve"> has a major flaw: it is sequential. The algorithm</w:t>
+      </w:r>
+      <w:r>
+        <w:t xml:space="preserve"> </w:t>
+      </w:r>
+      <w:r>
+        <w:t>first tries to identify a given set of words as a location, then an organization, then a person. There is no logic to ‘</w:t>
+      </w:r>
+      <w:r>
+        <w:t>abandon</w:t>
+      </w:r>
+      <w:r>
+        <w:t>’</w:t>
+      </w:r>
+      <w:r>
+        <w:t xml:space="preserve"> one interpolation for a </w:t>
+      </w:r>
+      <w:r>
+        <w:t>more likely</w:t>
+      </w:r>
+      <w:r>
+        <w:t xml:space="preserve"> one </w:t>
+      </w:r>
+      <w:r>
+        <w:t>– indeed</w:t>
+      </w:r>
+      <w:r>
+        <w:t xml:space="preserve">, there is no model to define, at interpolation-time, what ‘more likely’ even means. Hence, due to the NE overlap logic described in section </w:t>
+      </w:r>
+      <w:r>
+        <w:fldChar w:fldCharType="begin"/>
+      </w:r>
+      <w:r>
+        <w:instrText xml:space="preserve"> REF _Ref521585097 \r \h </w:instrText>
+      </w:r>
+      <w:r>
+        <w:fldChar w:fldCharType="separate"/>
+      </w:r>
+      <w:r>
+        <w:t>8.2</w:t>
+      </w:r>
+      <w:r>
+        <w:fldChar w:fldCharType="end"/>
+      </w:r>
+      <w:r>
+        <w:t>, there is a “</w:t>
+      </w:r>
+      <w:r>
+        <w:t>first-found</w:t>
+      </w:r>
+      <w:r>
+        <w:t>”</w:t>
+      </w:r>
+      <w:r>
+        <w:t xml:space="preserve"> bias</w:t>
+      </w:r>
+      <w:r>
+        <w:t xml:space="preserve"> </w:t>
+      </w:r>
+      <w:r>
+        <w:t>where, once the interpolation algorithm has started to identify a Named Entity, it can never change its mind, regardless of what further evidence becomes available as the sliding window moves through the text.</w:t>
+      </w:r>
+    </w:p>
+    <w:p/>
+    <w:p>
+      <w:r>
+        <w:t>The interpolation algorithm could attempt to identify Named Entities of all three types, and then make its choice based on some other data source – such as which NE type that particular word-phrase is more frequently found as, in some other corpus.</w:t>
+      </w:r>
+      <w:r>
+        <w:t xml:space="preserve"> For example, some human-labelled data could be created and then used to guide the algorithm in labelling the rest of the data.</w:t>
+      </w:r>
+    </w:p>
+    <w:p/>
+    <w:p>
+      <w:pPr>
+        <w:pStyle w:val="Heading2"/>
+      </w:pPr>
+      <w:bookmarkStart w:id="147" w:name="_Toc522793436"/>
+      <w:r>
+        <w:t>Sentence tokenization is hard</w:t>
+      </w:r>
+      <w:bookmarkEnd w:id="147"/>
+    </w:p>
+    <w:p/>
+    <w:p>
+      <w:r>
+        <w:t xml:space="preserve">The NLTK Punkt sentence-tokenizer has to be taught specific abbreviations in order to achieve workable sentence division. In a machine learning project motivated by not needing to identify features, this seems unprincipled. The NLTK Punkt tokenizer’s span_tokenize bugs, described in section </w:t>
+      </w:r>
+      <w:r>
+        <w:fldChar w:fldCharType="begin"/>
+      </w:r>
+      <w:r>
+        <w:instrText xml:space="preserve"> REF _Ref521575268 \r \h </w:instrText>
+      </w:r>
+      <w:r>
+        <w:fldChar w:fldCharType="separate"/>
+      </w:r>
+      <w:r>
+        <w:t>8.3</w:t>
+      </w:r>
+      <w:r>
+        <w:fldChar w:fldCharType="end"/>
+      </w:r>
+      <w:r>
+        <w:t>, seem to be significant and entrenched, but there are not currently any open-source alternatives ready for use.</w:t>
+      </w:r>
+    </w:p>
+    <w:p/>
+    <w:p>
+      <w:pPr>
+        <w:pStyle w:val="Heading2"/>
+      </w:pPr>
+      <w:bookmarkStart w:id="148" w:name="_Toc522793437"/>
+      <w:r>
+        <w:t>Neural networks are slow</w:t>
+      </w:r>
+      <w:r>
+        <w:t xml:space="preserve"> and opaque</w:t>
+      </w:r>
+      <w:bookmarkEnd w:id="148"/>
+    </w:p>
+    <w:p/>
+    <w:p>
+      <w:r>
+        <w:t xml:space="preserve">As detailed in </w:t>
+      </w:r>
+      <w:r>
+        <w:fldChar w:fldCharType="begin"/>
+      </w:r>
+      <w:r>
+        <w:instrText xml:space="preserve"> REF _Ref522276945 \r \h </w:instrText>
+      </w:r>
+      <w:r>
+        <w:fldChar w:fldCharType="separate"/>
+      </w:r>
+      <w:r>
+        <w:t>9.1.5</w:t>
+      </w:r>
+      <w:r>
+        <w:fldChar w:fldCharType="end"/>
+      </w:r>
+      <w:r>
+        <w:t>, training the full dataset could take 60 days, assuming a linear increase in training time.</w:t>
+      </w:r>
+      <w:r>
+        <w:t xml:space="preserve"> Also, using hundreds of thousands of tensors to validate the data produced NaN scores which rendered the training useless. Configuration of hyper-parameters is still something of a dark art, </w:t>
+      </w:r>
+      <w:r>
+        <w:t>albeit</w:t>
+      </w:r>
+      <w:r>
+        <w:t xml:space="preserve"> one greatly aided by having enough computation power to simply run the model many thousands of </w:t>
+      </w:r>
+      <w:r>
+        <w:t>times and</w:t>
+      </w:r>
+      <w:r>
+        <w:t xml:space="preserve"> choosing the best results.</w:t>
+      </w:r>
+    </w:p>
+    <w:p/>
+    <w:p>
+      <w:r>
+        <w:t>Gaining any further information from a Keras model during training, except for the metrics defined at model-compile time which are computed after each epoch, requires writing custom call-backs. So a degree of pre-work must be done to identify information likely to be useful, and then Keras callbacks must be written, in order to expose this information during model training.</w:t>
+      </w:r>
+    </w:p>
+    <w:p/>
+    <w:p>
+      <w:pPr>
+        <w:pStyle w:val="Heading2"/>
+      </w:pPr>
+      <w:bookmarkStart w:id="149" w:name="_Toc522793438"/>
+      <w:r>
+        <w:t>Future</w:t>
+      </w:r>
+      <w:r>
+        <w:t xml:space="preserve"> work</w:t>
+      </w:r>
+      <w:bookmarkEnd w:id="149"/>
+    </w:p>
+    <w:p/>
+    <w:p>
+      <w:r>
+        <w:t xml:space="preserve">This project achieved its stated aims of performing Named Entity recognition using a trained neural </w:t>
+      </w:r>
+      <w:r>
+        <w:t>network but</w:t>
+      </w:r>
+      <w:r>
+        <w:t xml:space="preserve"> leaves plenty of room for further improvement. Adding </w:t>
+      </w:r>
+      <w:r>
+        <w:t>Viterbi</w:t>
+      </w:r>
+      <w:r>
+        <w:t xml:space="preserve"> post-processing to the model, as detailed in </w:t>
+      </w:r>
+      <w:r>
+        <w:fldChar w:fldCharType="begin" w:fldLock="1"/>
+      </w:r>
+      <w:r>
+        <w:instrText>ADDIN CSL_CITATION {"citationItems":[{"id":"ITEM-1","itemData":{"abstract":"We describe and evaluate a character-level tagger for language-independent Named Entity Recognition (NER). Instead of words, a sentence is represented as a sequence of characters. The model consists of stacked bidirectional LSTMs which inputs characters and outputs tag probabilities for each character. These probabilities are then converted to consistent word level named entity tags using a Viterbi decoder. We are able to achieve close to state-of-the-art NER performance in seven languages with the same basic model using only labeled NER data and no hand-engineered features or other external resources like syntactic taggers or Gazetteers.","author":[{"dropping-particle":"","family":"Kuru","given":"Onur","non-dropping-particle":"","parse-names":false,"suffix":""},{"dropping-particle":"","family":"Arkan Can","given":"Ozan","non-dropping-particle":"","parse-names":false,"suffix":""},{"dropping-particle":"","family":"Deniz","given":"Yuret","non-dropping-particle":"","parse-names":false,"suffix":""}],"container-title":"Coling","id":"ITEM-1","issued":{"date-parts":[["2016"]]},"page":"911-921","title":"CharNER : Character-Level Named Entity Recognition","type":"article-journal"},"uris":["http://www.mendeley.com/documents/?uuid=f91f357f-7449-4808-96e7-7521d53f313a"]}],"mendeley":{"formattedCitation":"(Kuru, Arkan Can and Deniz, 2016)","plainTextFormattedCitation":"(Kuru, Arkan Can and Deniz, 2016)","previouslyFormattedCitation":"(Kuru, Arkan Can and Deniz, 2016)"},"properties":{"noteIndex":0},"schema":"https://github.com/citation-style-language/schema/raw/master/csl-citation.json"}</w:instrText>
+      </w:r>
+      <w:r>
+        <w:fldChar w:fldCharType="separate"/>
+      </w:r>
+      <w:r>
+        <w:rPr>
+          <w:noProof/>
+        </w:rPr>
+        <w:t>(Kuru, Arkan Can and Deniz, 2016)</w:t>
+      </w:r>
+      <w:r>
+        <w:fldChar w:fldCharType="end"/>
+      </w:r>
+      <w:r>
+        <w:t>, could improve the non-null label accuracy scores</w:t>
+      </w:r>
+      <w:r>
+        <w:t xml:space="preserve">. </w:t>
+      </w:r>
+      <w:r>
+        <w:t xml:space="preserve">Given time, training on a larger dataset could also </w:t>
       </w:r>
       <w:r>
         <w:lastRenderedPageBreak/>
-        <w:t xml:space="preserve">foolhardy; the plan had a lack of detail. In particular, Work Packages 1 and 2, concerning the preprocessing/labelling of data, and training of the model, comprised a huge amount of work and should have been several work packages; Steps 3 and 4, integration with Samtla, barely required any work once the heavy lifting of NE prediction was done – a 12-line Javascript file was all that was needed to get prediction working, and Dr Martyn Harris was able to load the Hansard texts into Samtla himself using scripts; Having a separate work package for writing up the report was not wise, as it turned out that the report had to be written in parallel with the work in order </w:t>
-      </w:r>
-      <w:r>
-        <w:t>for the detail to be remembered; Finally, the work packages were not sequential, as had originally been envisaged – the graph demonstrates the leaping back-and-forth between different parts of the work.</w:t>
+        <w:t>improve the score</w:t>
+      </w:r>
+      <w:r>
+        <w:t>.</w:t>
+      </w:r>
+      <w:r>
+        <w:t xml:space="preserve"> However, ultimately a ceiling will be reached, after which the labelling approach should be revisited to overcome the limitations summarised in </w:t>
+      </w:r>
+      <w:r>
+        <w:fldChar w:fldCharType="begin"/>
+      </w:r>
+      <w:r>
+        <w:instrText xml:space="preserve"> REF _Ref521576199 \r \h </w:instrText>
+      </w:r>
+      <w:r>
+        <w:fldChar w:fldCharType="separate"/>
+      </w:r>
+      <w:r>
+        <w:t>12.2</w:t>
+      </w:r>
+      <w:r>
+        <w:fldChar w:fldCharType="end"/>
+      </w:r>
+      <w:r>
+        <w:t xml:space="preserve">. A manual labelling effort could greatly improve the quality of data to train from. </w:t>
       </w:r>
     </w:p>
     <w:p/>
     <w:p>
+      <w:r>
+        <w:t>However, the genre may also be problematic; as Dr Martyn Harris notes, the Hansard debates cover a wide variety of topics and a wide space of time. Perhaps their content is simply too broad to be considered as a single genre. As such, better results could hypothetically be achieved by filtering Hansard debates down to those on similar topics, such as transportation, or international affairs.</w:t>
+      </w:r>
+    </w:p>
+    <w:p/>
+    <w:p>
+      <w:r>
+        <w:t xml:space="preserve">Finally, the Keras model should </w:t>
+      </w:r>
+      <w:r>
+        <w:t xml:space="preserve">have precision and recall metrics added, so that F1 can be calculated. These metrics were removed from Keras in Keras version </w:t>
+      </w:r>
+      <w:r>
+        <w:t>2 but</w:t>
+      </w:r>
+      <w:r>
+        <w:t xml:space="preserve"> could be added to the model as custom metrics.</w:t>
+      </w:r>
+      <w:r>
+        <w:t xml:space="preserve"> In general, the user interface could be improved by adding the percentage certainty of the label given by the model, or indeed the percentage certainty for each label given by the model, per character, although this would be a challenge to render clearly to the user.</w:t>
+      </w:r>
+    </w:p>
+    <w:p>
       <w:pPr>
         <w:pStyle w:val="Heading1"/>
       </w:pPr>
-      <w:bookmarkStart w:id="137" w:name="_Toc522793433"/>
-      <w:r>
-        <w:t>Summary and Conclusions</w:t>
-      </w:r>
-      <w:bookmarkEnd w:id="137"/>
-    </w:p>
-    <w:p>
-      <w:pPr>
-        <w:pStyle w:val="Heading2"/>
-      </w:pPr>
-      <w:bookmarkStart w:id="138" w:name="_Toc522793434"/>
-      <w:r>
-        <w:t>Pre-processing is hard</w:t>
-      </w:r>
-      <w:bookmarkEnd w:id="138"/>
-    </w:p>
-    <w:p/>
-    <w:p>
-      <w:r>
-        <w:t>The vast majority of the work in this project involved taking the Hansard data, pre-processing it without introducing data corruption, and then labelling it for the model. The project demonstrates that producing data in a usable format</w:t>
-      </w:r>
-      <w:r>
-        <w:t xml:space="preserve"> and with a reasonable distribution</w:t>
-      </w:r>
-      <w:r>
-        <w:t xml:space="preserve"> takes a lot of time from machine learning projects.</w:t>
-      </w:r>
-    </w:p>
-    <w:p/>
-    <w:p>
-      <w:r>
-        <w:t>The work of the TheyWorkForYou API makes this much simpler for the Hansard dataset, without which the raw PDFs from the UK government website would have also needed parsing.</w:t>
-      </w:r>
-    </w:p>
-    <w:p/>
-    <w:p>
-      <w:pPr>
-        <w:pStyle w:val="Heading2"/>
-      </w:pPr>
-      <w:bookmarkStart w:id="139" w:name="_Ref521576199"/>
-      <w:bookmarkStart w:id="140" w:name="_Toc522793435"/>
-      <w:r>
-        <w:t>Labelling is hard</w:t>
-      </w:r>
-      <w:bookmarkEnd w:id="139"/>
-      <w:bookmarkEnd w:id="140"/>
-    </w:p>
-    <w:p/>
-    <w:p>
-      <w:r>
-        <w:t>The i</w:t>
-      </w:r>
-      <w:r>
-        <w:t>nterpolation algorithm</w:t>
-      </w:r>
-      <w:r>
-        <w:t xml:space="preserve"> detailed in section </w:t>
-      </w:r>
-      <w:r>
-        <w:fldChar w:fldCharType="begin"/>
-      </w:r>
-      <w:r>
-        <w:instrText xml:space="preserve"> REF _Ref521059322 \r \h </w:instrText>
-      </w:r>
-      <w:r>
-        <w:fldChar w:fldCharType="separate"/>
-      </w:r>
-      <w:r>
-        <w:t>7.7</w:t>
-      </w:r>
-      <w:r>
-        <w:fldChar w:fldCharType="end"/>
-      </w:r>
-      <w:r>
-        <w:t xml:space="preserve"> has a major flaw: it is sequential. The algorithm</w:t>
-      </w:r>
-      <w:r>
-        <w:t xml:space="preserve"> </w:t>
-      </w:r>
-      <w:r>
-        <w:t>first tries to identify a given set of words as a location, then an organization, then a person. There is no logic to ‘</w:t>
-      </w:r>
-      <w:r>
-        <w:t>abandon</w:t>
-      </w:r>
-      <w:r>
-        <w:t>’</w:t>
-      </w:r>
-      <w:r>
-        <w:t xml:space="preserve"> one interpolation for a </w:t>
-      </w:r>
-      <w:r>
-        <w:t>more likely</w:t>
-      </w:r>
-      <w:r>
-        <w:t xml:space="preserve"> one </w:t>
-      </w:r>
-      <w:r>
-        <w:t>– indeed</w:t>
-      </w:r>
-      <w:r>
-        <w:t xml:space="preserve">, there is no model to define, at interpolation-time, what ‘more likely’ even means. Hence, due to the NE overlap logic described in section </w:t>
-      </w:r>
-      <w:r>
-        <w:fldChar w:fldCharType="begin"/>
-      </w:r>
-      <w:r>
-        <w:instrText xml:space="preserve"> REF _Ref521585097 \r \h </w:instrText>
-      </w:r>
-      <w:r>
-        <w:fldChar w:fldCharType="separate"/>
-      </w:r>
-      <w:r>
-        <w:t>8.2</w:t>
-      </w:r>
-      <w:r>
-        <w:fldChar w:fldCharType="end"/>
-      </w:r>
-      <w:r>
-        <w:t>, there is a “</w:t>
-      </w:r>
-      <w:r>
-        <w:t>first-found</w:t>
-      </w:r>
-      <w:r>
-        <w:t>”</w:t>
-      </w:r>
-      <w:r>
-        <w:t xml:space="preserve"> bias</w:t>
-      </w:r>
-      <w:r>
-        <w:t xml:space="preserve"> </w:t>
-      </w:r>
-      <w:r>
-        <w:t>where, once the interpolation algorithm has started to identify a Named Entity, it can never change its mind, regardless of what further evidence becomes available as the sliding window moves through the text.</w:t>
-      </w:r>
-    </w:p>
-    <w:p/>
-    <w:p>
-      <w:r>
-        <w:t>The interpolation algorithm could attempt to identify Named Entities of all three types, and then make its choice based on some other data source – such as which NE type that particular word-phrase is more frequently found as, in some other corpus.</w:t>
-      </w:r>
-      <w:r>
-        <w:t xml:space="preserve"> For example, some human-labelled data could be created and then used to guide the algorithm in labelling the rest of the data.</w:t>
-      </w:r>
-    </w:p>
-    <w:p/>
-    <w:p>
-      <w:pPr>
-        <w:pStyle w:val="Heading2"/>
-      </w:pPr>
-      <w:bookmarkStart w:id="141" w:name="_Toc522793436"/>
-      <w:r>
-        <w:t>Sentence tokenization is hard</w:t>
-      </w:r>
-      <w:bookmarkEnd w:id="141"/>
-    </w:p>
-    <w:p/>
-    <w:p>
-      <w:r>
-        <w:t xml:space="preserve">The NLTK Punkt sentence-tokenizer has to be taught specific abbreviations in order to achieve workable sentence division. In a machine learning project motivated by not needing to identify features, this seems unprincipled. The NLTK Punkt tokenizer’s span_tokenize </w:t>
-      </w:r>
-      <w:r>
-        <w:lastRenderedPageBreak/>
-        <w:t xml:space="preserve">bugs, described in section </w:t>
-      </w:r>
-      <w:r>
-        <w:fldChar w:fldCharType="begin"/>
-      </w:r>
-      <w:r>
-        <w:instrText xml:space="preserve"> REF _Ref521575268 \r \h </w:instrText>
-      </w:r>
-      <w:r>
-        <w:fldChar w:fldCharType="separate"/>
-      </w:r>
-      <w:r>
-        <w:t>8.3</w:t>
-      </w:r>
-      <w:r>
-        <w:fldChar w:fldCharType="end"/>
-      </w:r>
-      <w:r>
-        <w:t>, seem to be significant and entrenched, but there are not currently any open-source alternatives ready for use.</w:t>
-      </w:r>
-    </w:p>
-    <w:p/>
-    <w:p>
-      <w:pPr>
-        <w:pStyle w:val="Heading2"/>
-      </w:pPr>
-      <w:bookmarkStart w:id="142" w:name="_Toc522793437"/>
-      <w:r>
-        <w:t>Neural networks are slow</w:t>
-      </w:r>
-      <w:r>
-        <w:t xml:space="preserve"> and opaque</w:t>
-      </w:r>
-      <w:bookmarkEnd w:id="142"/>
-    </w:p>
-    <w:p/>
-    <w:p>
-      <w:r>
-        <w:t xml:space="preserve">As detailed in </w:t>
-      </w:r>
-      <w:r>
-        <w:fldChar w:fldCharType="begin"/>
-      </w:r>
-      <w:r>
-        <w:instrText xml:space="preserve"> REF _Ref522276945 \r \h </w:instrText>
-      </w:r>
-      <w:r>
-        <w:fldChar w:fldCharType="separate"/>
-      </w:r>
-      <w:r>
-        <w:t>9.1.5</w:t>
-      </w:r>
-      <w:r>
-        <w:fldChar w:fldCharType="end"/>
-      </w:r>
-      <w:r>
-        <w:t>, training the full dataset could take 60 days, assuming a linear increase in training time.</w:t>
-      </w:r>
-      <w:r>
-        <w:t xml:space="preserve"> Also, using hundreds of thousands of tensors to validate the data produced NaN scores which rendered the training useless. Configuration of hyper-parameters is still something of a dark art, </w:t>
-      </w:r>
-      <w:r>
-        <w:t>albeit</w:t>
-      </w:r>
-      <w:r>
-        <w:t xml:space="preserve"> one greatly aided by having enough computation power to simply run the model many thousands of </w:t>
-      </w:r>
-      <w:r>
-        <w:t>times and</w:t>
-      </w:r>
-      <w:r>
-        <w:t xml:space="preserve"> choosing the best results.</w:t>
-      </w:r>
-    </w:p>
-    <w:p/>
-    <w:p>
-      <w:r>
-        <w:t>Gaining any further information from a Keras model during training, except for the metrics defined at model-compile time which are computed after each epoch, requires writing custom call-backs. So a degree of pre-work must be done to identify information likely to be useful, and then Keras callbacks must be written, in order to expose this information during model training.</w:t>
-      </w:r>
-    </w:p>
-    <w:p/>
-    <w:p>
-      <w:pPr>
-        <w:pStyle w:val="Heading2"/>
-      </w:pPr>
-      <w:bookmarkStart w:id="143" w:name="_Toc522793438"/>
-      <w:r>
-        <w:t>Future</w:t>
-      </w:r>
-      <w:r>
-        <w:t xml:space="preserve"> work</w:t>
-      </w:r>
-      <w:bookmarkEnd w:id="143"/>
-    </w:p>
-    <w:p/>
-    <w:p>
-      <w:r>
-        <w:t xml:space="preserve">This project achieved its stated aims of performing Named Entity recognition using a trained neural </w:t>
-      </w:r>
-      <w:r>
-        <w:t>network but</w:t>
-      </w:r>
-      <w:r>
-        <w:t xml:space="preserve"> leaves plenty of room for further improvement. Adding </w:t>
-      </w:r>
-      <w:r>
-        <w:t>Viterbi</w:t>
-      </w:r>
-      <w:r>
-        <w:t xml:space="preserve"> post-processing to the model, as detailed in </w:t>
-      </w:r>
-      <w:r>
-        <w:fldChar w:fldCharType="begin" w:fldLock="1"/>
-      </w:r>
-      <w:r>
-        <w:instrText>ADDIN CSL_CITATION {"citationItems":[{"id":"ITEM-1","itemData":{"abstract":"We describe and evaluate a character-level tagger for language-independent Named Entity Recognition (NER). Instead of words, a sentence is represented as a sequence of characters. The model consists of stacked bidirectional LSTMs which inputs characters and outputs tag probabilities for each character. These probabilities are then converted to consistent word level named entity tags using a Viterbi decoder. We are able to achieve close to state-of-the-art NER performance in seven languages with the same basic model using only labeled NER data and no hand-engineered features or other external resources like syntactic taggers or Gazetteers.","author":[{"dropping-particle":"","family":"Kuru","given":"Onur","non-dropping-particle":"","parse-names":false,"suffix":""},{"dropping-particle":"","family":"Arkan Can","given":"Ozan","non-dropping-particle":"","parse-names":false,"suffix":""},{"dropping-particle":"","family":"Deniz","given":"Yuret","non-dropping-particle":"","parse-names":false,"suffix":""}],"container-title":"Coling","id":"ITEM-1","issued":{"date-parts":[["2016"]]},"page":"911-921","title":"CharNER : Character-Level Named Entity Recognition","type":"article-journal"},"uris":["http://www.mendeley.com/documents/?uuid=f91f357f-7449-4808-96e7-7521d53f313a"]}],"mendeley":{"formattedCitation":"(Kuru, Arkan Can and Deniz, 2016)","plainTextFormattedCitation":"(Kuru, Arkan Can and Deniz, 2016)","previouslyFormattedCitation":"(Kuru, Arkan Can and Deniz, 2016)"},"properties":{"noteIndex":0},"schema":"https://github.com/citation-style-language/schema/raw/master/csl-citation.json"}</w:instrText>
-      </w:r>
-      <w:r>
-        <w:fldChar w:fldCharType="separate"/>
-      </w:r>
-      <w:r>
-        <w:rPr>
-          <w:noProof/>
-        </w:rPr>
-        <w:t>(Kuru, Arkan Can and Deniz, 2016)</w:t>
-      </w:r>
-      <w:r>
-        <w:fldChar w:fldCharType="end"/>
-      </w:r>
-      <w:r>
-        <w:t>, could improve the non-null label accuracy scores</w:t>
-      </w:r>
-      <w:r>
-        <w:t xml:space="preserve">. </w:t>
-      </w:r>
-      <w:r>
-        <w:t>Given time, training on a larger dataset could also improve the score</w:t>
-      </w:r>
-      <w:r>
-        <w:t>.</w:t>
-      </w:r>
-      <w:r>
-        <w:t xml:space="preserve"> However, ultimately a ceiling will be reached, after which the labelling approach should be revisited to overcome the limitations summarised in </w:t>
-      </w:r>
-      <w:r>
-        <w:fldChar w:fldCharType="begin"/>
-      </w:r>
-      <w:r>
-        <w:instrText xml:space="preserve"> REF _Ref521576199 \r \h </w:instrText>
-      </w:r>
-      <w:r>
-        <w:fldChar w:fldCharType="separate"/>
-      </w:r>
-      <w:r>
-        <w:t>12.2</w:t>
-      </w:r>
-      <w:r>
-        <w:fldChar w:fldCharType="end"/>
-      </w:r>
-      <w:r>
-        <w:t xml:space="preserve">. A manual labelling effort could greatly improve the quality of data to train from. </w:t>
-      </w:r>
-    </w:p>
-    <w:p/>
-    <w:p>
-      <w:r>
-        <w:t>However, the genre may also be problematic; as Dr Martyn Harris notes, the Hansard debates cover a wide variety of topics and a wide space of time. Perhaps their content is simply too broad to be considered as a single genre. As such, better results could hypothetically be achieved by filtering Hansard debates down to those on similar topics, such as transportation, or international affairs.</w:t>
-      </w:r>
-    </w:p>
-    <w:p/>
-    <w:p>
-      <w:r>
-        <w:t xml:space="preserve">Finally, the Keras model should </w:t>
-      </w:r>
-      <w:r>
-        <w:t xml:space="preserve">have precision and recall metrics added, so that F1 can be calculated. These metrics were removed from Keras in Keras version </w:t>
-      </w:r>
-      <w:r>
-        <w:t>2 but</w:t>
-      </w:r>
-      <w:r>
-        <w:t xml:space="preserve"> could be added to the model as custom metrics.</w:t>
-      </w:r>
-      <w:r>
-        <w:t xml:space="preserve"> In general, the user interface could be improved by adding the percentage certainty of the label given by the model, or indeed the percentage certainty for each label given by the model, per character, although this would be a challenge to render clearly to the user.</w:t>
-      </w:r>
-      <w:bookmarkStart w:id="144" w:name="_GoBack"/>
-      <w:bookmarkEnd w:id="144"/>
-    </w:p>
-    <w:p>
-      <w:pPr>
-        <w:pStyle w:val="Heading1"/>
-      </w:pPr>
-      <w:bookmarkStart w:id="145" w:name="_Toc522793439"/>
+      <w:bookmarkStart w:id="150" w:name="_Toc522793439"/>
       <w:r>
         <w:t>References</w:t>
       </w:r>
-      <w:bookmarkEnd w:id="145"/>
+      <w:bookmarkEnd w:id="150"/>
     </w:p>
     <w:p/>
     <w:p>
@@ -18119,162 +18598,161 @@
           <w:b/>
           <w:color w:val="FF0000"/>
         </w:rPr>
+        <w:fldChar w:fldCharType="end"/>
+      </w:r>
+    </w:p>
+    <w:p>
+      <w:pPr>
+        <w:pStyle w:val="Heading1"/>
+      </w:pPr>
+      <w:bookmarkStart w:id="151" w:name="_Toc522793440"/>
+      <w:r>
+        <w:t>User Manual</w:t>
+      </w:r>
+      <w:bookmarkEnd w:id="151"/>
+    </w:p>
+    <w:p/>
+    <w:p>
+      <w:pPr>
+        <w:pStyle w:val="Heading2"/>
+      </w:pPr>
+      <w:r>
+        <w:t>Data pipeline manual</w:t>
+      </w:r>
+    </w:p>
+    <w:p/>
+    <w:p>
+      <w:r>
+        <w:t xml:space="preserve">The data pipeline is run by using the invoke tasks listed in section </w:t>
+      </w:r>
+      <w:r>
+        <w:fldChar w:fldCharType="begin"/>
+      </w:r>
+      <w:r>
+        <w:instrText xml:space="preserve"> REF _Ref521568652 \r \h </w:instrText>
+      </w:r>
+      <w:r>
+        <w:fldChar w:fldCharType="separate"/>
+      </w:r>
+      <w:r>
+        <w:t>15</w:t>
+      </w:r>
+      <w:r>
+        <w:fldChar w:fldCharType="end"/>
+      </w:r>
+      <w:r>
+        <w:t>, in the correct order. Firstly, the ne-data tasks all need to be run – these will download all Named Entities from DBPedia into their correct folders. Next, the hansard-download-all and hansard-process-all tasks should be run, which will distribute tasks to a thread pool to download and process the Hansard debates into text format. Then hansard-chunk-all, hansard-interpolate-all and hansard-numerify-all should be run to finalise processing of the data.</w:t>
+      </w:r>
+    </w:p>
+    <w:p/>
+    <w:p>
+      <w:r>
+        <w:t>Once the data is present on the machine, char-ner-create-x-toy and char-ner-create-y-toy should be invoked to create the tensors for the model and save them on disk. The model-minify-toy task can optionally be run to create the mini dataset. Now the model can be trained with model-train-toy (or model-train-mini), which may take several days. Once finished, graphs of the metrics during the epochs of training can be generated in png format using the model-history-toy (and model-history-mini) tasks. Now the trained model can be formally evaluated with the eval-model-manual task and invoked from Simple-GUI by starting the Flask webserver using the flask-start-server task.</w:t>
+      </w:r>
+    </w:p>
+    <w:p/>
+    <w:p>
+      <w:pPr>
+        <w:pStyle w:val="Heading2"/>
+      </w:pPr>
+      <w:r>
         <w:lastRenderedPageBreak/>
+        <w:t>Simple-GUI Manual</w:t>
+      </w:r>
+    </w:p>
+    <w:p/>
+    <w:p>
+      <w:r>
+        <w:t>Simple-GUI is very straightforward. The index page presents a list of dates to the user</w:t>
+      </w:r>
+      <w:r>
+        <w:t xml:space="preserve"> (</w:t>
+      </w:r>
+      <w:r>
+        <w:fldChar w:fldCharType="begin"/>
+      </w:r>
+      <w:r>
+        <w:instrText xml:space="preserve"> REF _Ref522795067 \h </w:instrText>
+      </w:r>
+      <w:r>
+        <w:fldChar w:fldCharType="separate"/>
+      </w:r>
+      <w:r>
+        <w:t xml:space="preserve">Figure </w:t>
+      </w:r>
+      <w:r>
+        <w:rPr>
+          <w:noProof/>
+        </w:rPr>
+        <w:t>19</w:t>
+      </w:r>
+      <w:r>
         <w:fldChar w:fldCharType="end"/>
       </w:r>
-    </w:p>
-    <w:p>
-      <w:pPr>
-        <w:pStyle w:val="Heading1"/>
-      </w:pPr>
-      <w:bookmarkStart w:id="146" w:name="_Toc522793440"/>
-      <w:r>
-        <w:t>User Manual</w:t>
-      </w:r>
-      <w:bookmarkEnd w:id="146"/>
+      <w:r>
+        <w:t xml:space="preserve">). Selecting a date </w:t>
+      </w:r>
+      <w:r>
+        <w:t>takes the user to the date page, with a list of all Hansard debates available for that date. Each Hansard debate is given a numerical ID (</w:t>
+      </w:r>
+      <w:r>
+        <w:fldChar w:fldCharType="begin"/>
+      </w:r>
+      <w:r>
+        <w:instrText xml:space="preserve"> REF _Ref522795131 \h </w:instrText>
+      </w:r>
+      <w:r>
+        <w:fldChar w:fldCharType="separate"/>
+      </w:r>
+      <w:r>
+        <w:t xml:space="preserve">Figure </w:t>
+      </w:r>
+      <w:r>
+        <w:rPr>
+          <w:noProof/>
+        </w:rPr>
+        <w:t>20</w:t>
+      </w:r>
+      <w:r>
+        <w:fldChar w:fldCharType="end"/>
+      </w:r>
+      <w:r>
+        <w:t>). Clicking on a debate leads to the debate page (</w:t>
+      </w:r>
+      <w:r>
+        <w:fldChar w:fldCharType="begin"/>
+      </w:r>
+      <w:r>
+        <w:instrText xml:space="preserve"> REF _Ref522795193 \h </w:instrText>
+      </w:r>
+      <w:r>
+        <w:fldChar w:fldCharType="separate"/>
+      </w:r>
+      <w:r>
+        <w:t xml:space="preserve">Figure </w:t>
+      </w:r>
+      <w:r>
+        <w:rPr>
+          <w:noProof/>
+        </w:rPr>
+        <w:t>21</w:t>
+      </w:r>
+      <w:r>
+        <w:fldChar w:fldCharType="end"/>
+      </w:r>
+      <w:r>
+        <w:t>), which shows the text of the debate. Clicking on a paragraph will cause the paragraph to ‘bounce’, an animation to show the user that its Named Entities are being fetched. Then the NEs will be annotated with simple tags, and the text colour will turn blue to indicate that the NEs for this paragraph are annotated already – see the figure for an example.</w:t>
+      </w:r>
     </w:p>
     <w:p/>
     <w:p>
       <w:pPr>
-        <w:pStyle w:val="Heading2"/>
-      </w:pPr>
-      <w:r>
-        <w:t>Data pipeline manual</w:t>
-      </w:r>
-    </w:p>
-    <w:p/>
-    <w:p>
-      <w:r>
-        <w:t xml:space="preserve">The data pipeline is run by using the invoke tasks listed in section </w:t>
-      </w:r>
-      <w:r>
-        <w:fldChar w:fldCharType="begin"/>
-      </w:r>
-      <w:r>
-        <w:instrText xml:space="preserve"> REF _Ref521568652 \r \h </w:instrText>
-      </w:r>
-      <w:r>
-        <w:fldChar w:fldCharType="separate"/>
-      </w:r>
-      <w:r>
-        <w:t>15</w:t>
-      </w:r>
-      <w:r>
-        <w:fldChar w:fldCharType="end"/>
-      </w:r>
-      <w:r>
-        <w:t>, in the correct order. Firstly, the ne-data tasks all need to be run – these will download all Named Entities from DBPedia into their correct folders. Next, the hansard-download-all and hansard-process-all tasks should be run, which will distribute tasks to a thread pool to download and process the Hansard debates into text format. Then hansard-chunk-all, hansard-interpolate-all and hansard-numerify-all should be run to finalise processing of the data.</w:t>
-      </w:r>
-    </w:p>
-    <w:p/>
-    <w:p>
-      <w:r>
-        <w:t>Once the data is present on the machine, char-ner-create-x-toy and char-ner-create-y-toy should be invoked to create the tensors for the model and save them on disk. The model-minify-toy task can optionally be run to create the mini dataset. Now the model can be trained with model-train-toy (or model-train-mini), which may take several days. Once finished, graphs of the metrics during the epochs of training can be generated in png format using the model-history-toy (and model-history-mini) tasks. Now the trained model can be formally evaluated with the eval-model-manual task and invoked from Simple-GUI by starting the Flask webserver using the flask-start-server task.</w:t>
-      </w:r>
-    </w:p>
-    <w:p/>
-    <w:p>
-      <w:pPr>
-        <w:pStyle w:val="Heading2"/>
-      </w:pPr>
-      <w:r>
-        <w:t>Simple-GUI Manual</w:t>
-      </w:r>
-    </w:p>
-    <w:p/>
-    <w:p>
-      <w:r>
-        <w:t>Simple-GUI is very straightforward. The index page presents a list of dates to the user</w:t>
-      </w:r>
-      <w:r>
-        <w:t xml:space="preserve"> (</w:t>
-      </w:r>
-      <w:r>
-        <w:fldChar w:fldCharType="begin"/>
-      </w:r>
-      <w:r>
-        <w:instrText xml:space="preserve"> REF _Ref522795067 \h </w:instrText>
-      </w:r>
-      <w:r>
-        <w:fldChar w:fldCharType="separate"/>
-      </w:r>
-      <w:r>
-        <w:t xml:space="preserve">Figure </w:t>
-      </w:r>
-      <w:r>
-        <w:rPr>
-          <w:noProof/>
-        </w:rPr>
-        <w:t>19</w:t>
-      </w:r>
-      <w:r>
-        <w:fldChar w:fldCharType="end"/>
-      </w:r>
-      <w:r>
-        <w:t xml:space="preserve">). Selecting a date </w:t>
-      </w:r>
-      <w:r>
-        <w:t>takes the user to the date page, with a list of all Hansard debates available for that date. Each Hansard debate is given a numerical ID (</w:t>
-      </w:r>
-      <w:r>
-        <w:fldChar w:fldCharType="begin"/>
-      </w:r>
-      <w:r>
-        <w:instrText xml:space="preserve"> REF _Ref522795131 \h </w:instrText>
-      </w:r>
-      <w:r>
-        <w:fldChar w:fldCharType="separate"/>
-      </w:r>
-      <w:r>
-        <w:t xml:space="preserve">Figure </w:t>
-      </w:r>
-      <w:r>
-        <w:rPr>
-          <w:noProof/>
-        </w:rPr>
-        <w:t>20</w:t>
-      </w:r>
-      <w:r>
-        <w:fldChar w:fldCharType="end"/>
-      </w:r>
-      <w:r>
-        <w:t>). Clicking on a debate leads to the debate page (</w:t>
-      </w:r>
-      <w:r>
-        <w:fldChar w:fldCharType="begin"/>
-      </w:r>
-      <w:r>
-        <w:instrText xml:space="preserve"> REF _Ref522795193 \h </w:instrText>
-      </w:r>
-      <w:r>
-        <w:fldChar w:fldCharType="separate"/>
-      </w:r>
-      <w:r>
-        <w:t xml:space="preserve">Figure </w:t>
-      </w:r>
-      <w:r>
-        <w:rPr>
-          <w:noProof/>
-        </w:rPr>
-        <w:t>21</w:t>
-      </w:r>
-      <w:r>
-        <w:fldChar w:fldCharType="end"/>
-      </w:r>
-      <w:r>
-        <w:t>), which shows the text of the debate. Clicking on a paragraph will cause the paragraph to ‘bounce’, an animation to show the user that its Named Entities are being fetched. Then the NEs will be annotated with simple tags, and the text colour will turn blue to indicate that the NEs for this paragraph are annotated already – see the figure for an example.</w:t>
-      </w:r>
-    </w:p>
-    <w:p/>
-    <w:p>
-      <w:pPr>
         <w:keepNext/>
       </w:pPr>
       <w:r>
         <w:rPr>
           <w:noProof/>
         </w:rPr>
-        <w:lastRenderedPageBreak/>
         <w:drawing>
           <wp:inline distT="0" distB="0" distL="0" distR="0" wp14:anchorId="43E81D3F" wp14:editId="7E7ADA2C">
             <wp:extent cx="3958747" cy="2819400"/>
@@ -18291,7 +18769,7 @@
                     <pic:cNvPicPr/>
                   </pic:nvPicPr>
                   <pic:blipFill>
-                    <a:blip r:embed="rId48"/>
+                    <a:blip r:embed="rId51"/>
                     <a:stretch>
                       <a:fillRect/>
                     </a:stretch>
@@ -18316,7 +18794,7 @@
       <w:pPr>
         <w:pStyle w:val="Caption"/>
       </w:pPr>
-      <w:bookmarkStart w:id="147" w:name="_Ref522795067"/>
+      <w:bookmarkStart w:id="152" w:name="_Ref522795067"/>
       <w:r>
         <w:t xml:space="preserve">Figure </w:t>
       </w:r>
@@ -18342,7 +18820,7 @@
         <w:rPr>
           <w:noProof/>
         </w:rPr>
-        <w:t>19</w:t>
+        <w:t>22</w:t>
       </w:r>
       <w:r>
         <w:rPr>
@@ -18350,7 +18828,7 @@
         </w:rPr>
         <w:fldChar w:fldCharType="end"/>
       </w:r>
-      <w:bookmarkEnd w:id="147"/>
+      <w:bookmarkEnd w:id="152"/>
       <w:r>
         <w:t xml:space="preserve"> Simple-GUI index page</w:t>
       </w:r>
@@ -18380,7 +18858,7 @@
                     <pic:cNvPicPr/>
                   </pic:nvPicPr>
                   <pic:blipFill>
-                    <a:blip r:embed="rId49"/>
+                    <a:blip r:embed="rId52"/>
                     <a:stretch>
                       <a:fillRect/>
                     </a:stretch>
@@ -18405,7 +18883,7 @@
       <w:pPr>
         <w:pStyle w:val="Caption"/>
       </w:pPr>
-      <w:bookmarkStart w:id="148" w:name="_Ref522795131"/>
+      <w:bookmarkStart w:id="153" w:name="_Ref522795131"/>
       <w:r>
         <w:t xml:space="preserve">Figure </w:t>
       </w:r>
@@ -18431,7 +18909,7 @@
         <w:rPr>
           <w:noProof/>
         </w:rPr>
-        <w:t>20</w:t>
+        <w:t>23</w:t>
       </w:r>
       <w:r>
         <w:rPr>
@@ -18439,7 +18917,7 @@
         </w:rPr>
         <w:fldChar w:fldCharType="end"/>
       </w:r>
-      <w:bookmarkEnd w:id="148"/>
+      <w:bookmarkEnd w:id="153"/>
       <w:r>
         <w:t xml:space="preserve"> Simple-GUI date page</w:t>
       </w:r>
@@ -18469,7 +18947,7 @@
                     <pic:cNvPicPr/>
                   </pic:nvPicPr>
                   <pic:blipFill>
-                    <a:blip r:embed="rId50"/>
+                    <a:blip r:embed="rId53"/>
                     <a:stretch>
                       <a:fillRect/>
                     </a:stretch>
@@ -18494,7 +18972,7 @@
       <w:pPr>
         <w:pStyle w:val="Caption"/>
       </w:pPr>
-      <w:bookmarkStart w:id="149" w:name="_Ref522795193"/>
+      <w:bookmarkStart w:id="154" w:name="_Ref522795193"/>
       <w:r>
         <w:t xml:space="preserve">Figure </w:t>
       </w:r>
@@ -18520,7 +18998,7 @@
         <w:rPr>
           <w:noProof/>
         </w:rPr>
-        <w:t>21</w:t>
+        <w:t>24</w:t>
       </w:r>
       <w:r>
         <w:rPr>
@@ -18528,7 +19006,7 @@
         </w:rPr>
         <w:fldChar w:fldCharType="end"/>
       </w:r>
-      <w:bookmarkEnd w:id="149"/>
+      <w:bookmarkEnd w:id="154"/>
       <w:r>
         <w:t xml:space="preserve"> Simple-GUI debate page with an annotated paragraph.</w:t>
       </w:r>
@@ -18537,16 +19015,16 @@
       <w:pPr>
         <w:pStyle w:val="Heading1"/>
       </w:pPr>
-      <w:bookmarkStart w:id="150" w:name="_Ref521568652"/>
-      <w:bookmarkStart w:id="151" w:name="_Toc522793441"/>
+      <w:bookmarkStart w:id="155" w:name="_Ref521568652"/>
+      <w:bookmarkStart w:id="156" w:name="_Toc522793441"/>
       <w:r>
         <w:t>Appendix A</w:t>
       </w:r>
       <w:r>
         <w:t>: List of Invoke tasks</w:t>
       </w:r>
-      <w:bookmarkEnd w:id="150"/>
-      <w:bookmarkEnd w:id="151"/>
+      <w:bookmarkEnd w:id="155"/>
+      <w:bookmarkEnd w:id="156"/>
     </w:p>
     <w:p/>
     <w:p>
@@ -18581,8 +19059,8 @@
         <w:pStyle w:val="Caption"/>
         <w:keepNext/>
       </w:pPr>
-      <w:bookmarkStart w:id="152" w:name="_Ref522269834"/>
-      <w:bookmarkStart w:id="153" w:name="_Toc522793386"/>
+      <w:bookmarkStart w:id="157" w:name="_Ref522269834"/>
+      <w:bookmarkStart w:id="158" w:name="_Toc522793386"/>
       <w:r>
         <w:t xml:space="preserve">Table </w:t>
       </w:r>
@@ -18616,11 +19094,11 @@
         </w:rPr>
         <w:fldChar w:fldCharType="end"/>
       </w:r>
-      <w:bookmarkEnd w:id="152"/>
+      <w:bookmarkEnd w:id="157"/>
       <w:r>
         <w:t xml:space="preserve"> List of Invoke tasks used to drive the pipeline</w:t>
       </w:r>
-      <w:bookmarkEnd w:id="153"/>
+      <w:bookmarkEnd w:id="158"/>
     </w:p>
     <w:tbl>
       <w:tblPr>
@@ -19702,7 +20180,7 @@
         <w:rPr>
           <w:rStyle w:val="FootnoteReference"/>
         </w:rPr>
-        <w:footnoteReference w:id="18"/>
+        <w:footnoteReference w:id="20"/>
       </w:r>
       <w:r>
         <w:t xml:space="preserve"> </w:t>
@@ -19725,8 +20203,8 @@
       <w:pPr>
         <w:pStyle w:val="Heading1"/>
       </w:pPr>
-      <w:bookmarkStart w:id="154" w:name="_Ref521578620"/>
-      <w:bookmarkStart w:id="155" w:name="_Toc522793442"/>
+      <w:bookmarkStart w:id="159" w:name="_Ref521578620"/>
+      <w:bookmarkStart w:id="160" w:name="_Toc522793442"/>
       <w:r>
         <w:t>Appendix B</w:t>
       </w:r>
@@ -19736,8 +20214,8 @@
       <w:r>
         <w:t>What’s My Work</w:t>
       </w:r>
-      <w:bookmarkEnd w:id="154"/>
-      <w:bookmarkEnd w:id="155"/>
+      <w:bookmarkEnd w:id="159"/>
+      <w:bookmarkEnd w:id="160"/>
     </w:p>
     <w:p/>
     <w:p>
@@ -19778,7 +20256,7 @@
         <w:pStyle w:val="Caption"/>
         <w:keepNext/>
       </w:pPr>
-      <w:bookmarkStart w:id="156" w:name="_Ref522796412"/>
+      <w:bookmarkStart w:id="161" w:name="_Ref522796412"/>
       <w:r>
         <w:t xml:space="preserve">Table </w:t>
       </w:r>
@@ -19812,7 +20290,7 @@
         </w:rPr>
         <w:fldChar w:fldCharType="end"/>
       </w:r>
-      <w:bookmarkEnd w:id="156"/>
+      <w:bookmarkEnd w:id="161"/>
       <w:r>
         <w:t xml:space="preserve"> List of source code with author</w:t>
       </w:r>
@@ -21671,8 +22149,8 @@
       <w:pPr>
         <w:pStyle w:val="Heading1"/>
       </w:pPr>
-      <w:bookmarkStart w:id="157" w:name="_Ref521061060"/>
-      <w:bookmarkStart w:id="158" w:name="_Toc522793443"/>
+      <w:bookmarkStart w:id="162" w:name="_Ref521061060"/>
+      <w:bookmarkStart w:id="163" w:name="_Toc522793443"/>
       <w:r>
         <w:t>Appendix</w:t>
       </w:r>
@@ -21682,8 +22160,8 @@
       <w:r>
         <w:t>: Code</w:t>
       </w:r>
-      <w:bookmarkEnd w:id="157"/>
-      <w:bookmarkEnd w:id="158"/>
+      <w:bookmarkEnd w:id="162"/>
+      <w:bookmarkEnd w:id="163"/>
     </w:p>
     <w:p/>
     <w:p>
@@ -22192,18 +22670,7 @@
         <w:footnoteRef/>
       </w:r>
       <w:r>
-        <w:t xml:space="preserve"> </w:t>
-      </w:r>
-      <w:hyperlink r:id="rId13" w:history="1">
-        <w:r>
-          <w:rPr>
-            <w:rStyle w:val="Hyperlink"/>
-          </w:rPr>
-          <w:t>https://github.com/jmcgeheeiv/pyfakefs</w:t>
-        </w:r>
-      </w:hyperlink>
-      <w:r>
-        <w:t xml:space="preserve"> </w:t>
+        <w:t xml:space="preserve"> 8 Epochs were planned, but Keras’ EarlyStopping module stopped the training after 7 epochs as the validation loss stopped improving</w:t>
       </w:r>
     </w:p>
   </w:footnote>
@@ -22219,22 +22686,91 @@
         <w:footnoteRef/>
       </w:r>
       <w:r>
-        <w:t xml:space="preserve"> </w:t>
-      </w:r>
-      <w:hyperlink r:id="rId14" w:history="1">
-        <w:r>
-          <w:rPr>
-            <w:rStyle w:val="Hyperlink"/>
-          </w:rPr>
-          <w:t>https://jqueryui.com/</w:t>
-        </w:r>
-      </w:hyperlink>
-      <w:r>
-        <w:t xml:space="preserve"> </w:t>
-      </w:r>
+        <w:t xml:space="preserve"> See </w:t>
+      </w:r>
+      <w:r>
+        <w:fldChar w:fldCharType="begin"/>
+      </w:r>
+      <w:r>
+        <w:instrText xml:space="preserve"> REF _Ref522298476 \h </w:instrText>
+      </w:r>
+      <w:r>
+        <w:fldChar w:fldCharType="separate"/>
+      </w:r>
+      <w:r>
+        <w:t xml:space="preserve">Table </w:t>
+      </w:r>
+      <w:r>
+        <w:rPr>
+          <w:noProof/>
+        </w:rPr>
+        <w:t>5</w:t>
+      </w:r>
+      <w:r>
+        <w:fldChar w:fldCharType="end"/>
+      </w:r>
+      <w:r>
+        <w:t xml:space="preserve"> for a description of this dataset.</w:t>
+      </w:r>
+      <w:bookmarkStart w:id="116" w:name="_GoBack"/>
+      <w:bookmarkEnd w:id="116"/>
     </w:p>
   </w:footnote>
   <w:footnote w:id="18">
+    <w:p>
+      <w:pPr>
+        <w:pStyle w:val="FootnoteText"/>
+      </w:pPr>
+      <w:r>
+        <w:rPr>
+          <w:rStyle w:val="FootnoteReference"/>
+        </w:rPr>
+        <w:footnoteRef/>
+      </w:r>
+      <w:r>
+        <w:t xml:space="preserve"> </w:t>
+      </w:r>
+      <w:hyperlink r:id="rId13" w:history="1">
+        <w:r>
+          <w:rPr>
+            <w:rStyle w:val="Hyperlink"/>
+          </w:rPr>
+          <w:t>https://github.com/jmcgeheeiv/pyfakefs</w:t>
+        </w:r>
+      </w:hyperlink>
+      <w:r>
+        <w:t xml:space="preserve"> </w:t>
+      </w:r>
+    </w:p>
+  </w:footnote>
+  <w:footnote w:id="19">
+    <w:p>
+      <w:pPr>
+        <w:pStyle w:val="FootnoteText"/>
+      </w:pPr>
+      <w:r>
+        <w:rPr>
+          <w:rStyle w:val="FootnoteReference"/>
+        </w:rPr>
+        <w:footnoteRef/>
+      </w:r>
+      <w:r>
+        <w:t xml:space="preserve"> </w:t>
+      </w:r>
+      <w:hyperlink r:id="rId14" w:history="1">
+        <w:r>
+          <w:rPr>
+            <w:rStyle w:val="Hyperlink"/>
+          </w:rPr>
+          <w:t>https://jqueryui.com/</w:t>
+        </w:r>
+      </w:hyperlink>
+      <w:r>
+        <w:t xml:space="preserve"> </w:t>
+      </w:r>
+    </w:p>
+  </w:footnote>
+  <w:footnote w:id="20">
     <w:p>
       <w:pPr>
         <w:pStyle w:val="FootnoteText"/>
@@ -25733,7 +26269,7 @@
 </file>
 
 <file path=customXml/itemProps1.xml><?xml version="1.0" encoding="utf-8"?>
-<ds:datastoreItem xmlns:ds="http://schemas.openxmlformats.org/officeDocument/2006/customXml" ds:itemID="{16F9073F-3613-4145-866B-EE819CFE9FBD}">
+<ds:datastoreItem xmlns:ds="http://schemas.openxmlformats.org/officeDocument/2006/customXml" ds:itemID="{400C21C6-8DF8-F44D-8BF5-4FAAFC92981F}">
   <ds:schemaRefs>
     <ds:schemaRef ds:uri="http://schemas.openxmlformats.org/officeDocument/2006/bibliography"/>
   </ds:schemaRefs>

</xml_diff>

<commit_message>
1st Draft of getting the Full dataset to train on
</commit_message>
<xml_diff>
--- a/docs/REP_RalphM_CS.docx
+++ b/docs/REP_RalphM_CS.docx
@@ -189,6 +189,7 @@
                                   <w15:appearance w15:val="hidden"/>
                                   <w:text/>
                                 </w:sdtPr>
+                                <w:sdtEndPr/>
                                 <w:sdtContent>
                                   <w:p>
                                     <w:pPr>
@@ -242,6 +243,7 @@
                                   <w15:appearance w15:val="hidden"/>
                                   <w:text/>
                                 </w:sdtPr>
+                                <w:sdtEndPr/>
                                 <w:sdtContent>
                                   <w:p>
                                     <w:pPr>
@@ -9234,7 +9236,7 @@
           <v:shape id="_x0000_i1036" type="#_x0000_t75" alt="" style="width:451pt;height:174pt;mso-width-percent:0;mso-height-percent:0;mso-width-percent:0;mso-height-percent:0" o:ole="">
             <v:imagedata r:id="rId11" o:title=""/>
           </v:shape>
-          <o:OLEObject Type="Embed" ProgID="Word.Document.8" ShapeID="_x0000_i1036" DrawAspect="Content" ObjectID="_1596896721" r:id="rId12">
+          <o:OLEObject Type="Embed" ProgID="Word.Document.8" ShapeID="_x0000_i1036" DrawAspect="Content" ObjectID="_1597126759" r:id="rId12">
             <o:FieldCodes>\s</o:FieldCodes>
           </o:OLEObject>
         </w:object>
@@ -9650,7 +9652,7 @@
           <v:shape id="_x0000_i1035" type="#_x0000_t75" alt="" style="width:468pt;height:78pt;mso-width-percent:0;mso-height-percent:0;mso-width-percent:0;mso-height-percent:0" o:ole="">
             <v:imagedata r:id="rId14" o:title=""/>
           </v:shape>
-          <o:OLEObject Type="Embed" ProgID="Word.Document.12" ShapeID="_x0000_i1035" DrawAspect="Content" ObjectID="_1596896722" r:id="rId15">
+          <o:OLEObject Type="Embed" ProgID="Word.Document.12" ShapeID="_x0000_i1035" DrawAspect="Content" ObjectID="_1597126760" r:id="rId15">
             <o:FieldCodes>\s</o:FieldCodes>
           </o:OLEObject>
         </w:object>
@@ -10066,7 +10068,7 @@
           <v:shape id="_x0000_i1034" type="#_x0000_t75" alt="" style="width:451pt;height:320pt;mso-width-percent:0;mso-height-percent:0;mso-width-percent:0;mso-height-percent:0" o:ole="">
             <v:imagedata r:id="rId17" o:title=""/>
           </v:shape>
-          <o:OLEObject Type="Embed" ProgID="Word.Document.12" ShapeID="_x0000_i1034" DrawAspect="Content" ObjectID="_1596896723" r:id="rId18">
+          <o:OLEObject Type="Embed" ProgID="Word.Document.12" ShapeID="_x0000_i1034" DrawAspect="Content" ObjectID="_1597126761" r:id="rId18">
             <o:FieldCodes>\s</o:FieldCodes>
           </o:OLEObject>
         </w:object>
@@ -11493,7 +11495,7 @@
           <v:shape id="_x0000_i1033" type="#_x0000_t75" alt="" style="width:451pt;height:235pt;mso-width-percent:0;mso-height-percent:0;mso-width-percent:0;mso-height-percent:0" o:ole="">
             <v:imagedata r:id="rId19" o:title=""/>
           </v:shape>
-          <o:OLEObject Type="Embed" ProgID="Word.Document.12" ShapeID="_x0000_i1033" DrawAspect="Content" ObjectID="_1596896724" r:id="rId20">
+          <o:OLEObject Type="Embed" ProgID="Word.Document.12" ShapeID="_x0000_i1033" DrawAspect="Content" ObjectID="_1597126762" r:id="rId20">
             <o:FieldCodes>\s</o:FieldCodes>
           </o:OLEObject>
         </w:object>
@@ -11968,7 +11970,7 @@
           <v:shape id="_x0000_i1032" type="#_x0000_t75" alt="" style="width:349pt;height:119pt;mso-width-percent:0;mso-height-percent:0;mso-width-percent:0;mso-height-percent:0" o:ole="">
             <v:imagedata r:id="rId21" o:title=""/>
           </v:shape>
-          <o:OLEObject Type="Embed" ProgID="Word.Document.12" ShapeID="_x0000_i1032" DrawAspect="Content" ObjectID="_1596896725" r:id="rId22">
+          <o:OLEObject Type="Embed" ProgID="Word.Document.12" ShapeID="_x0000_i1032" DrawAspect="Content" ObjectID="_1597126763" r:id="rId22">
             <o:FieldCodes>\s</o:FieldCodes>
           </o:OLEObject>
         </w:object>
@@ -12037,7 +12039,7 @@
           <v:shape id="_x0000_i1031" type="#_x0000_t75" alt="" style="width:348.85pt;height:69pt;mso-width-percent:0;mso-height-percent:0;mso-width-percent:0;mso-height-percent:0" o:ole="">
             <v:imagedata r:id="rId23" o:title=""/>
           </v:shape>
-          <o:OLEObject Type="Embed" ProgID="Word.Document.12" ShapeID="_x0000_i1031" DrawAspect="Content" ObjectID="_1596896726" r:id="rId24">
+          <o:OLEObject Type="Embed" ProgID="Word.Document.12" ShapeID="_x0000_i1031" DrawAspect="Content" ObjectID="_1597126764" r:id="rId24">
             <o:FieldCodes>\s</o:FieldCodes>
           </o:OLEObject>
         </w:object>
@@ -15205,8 +15207,8 @@
         <w:pStyle w:val="Caption"/>
         <w:keepNext/>
       </w:pPr>
-      <w:bookmarkStart w:id="101" w:name="_Toc522793383"/>
-      <w:bookmarkStart w:id="102" w:name="_Ref523154308"/>
+      <w:bookmarkStart w:id="101" w:name="_Ref523154308"/>
+      <w:bookmarkStart w:id="102" w:name="_Toc522793383"/>
       <w:r>
         <w:t xml:space="preserve">Table </w:t>
       </w:r>
@@ -15240,11 +15242,11 @@
         </w:rPr>
         <w:fldChar w:fldCharType="end"/>
       </w:r>
+      <w:bookmarkEnd w:id="101"/>
+      <w:r>
+        <w:t xml:space="preserve"> Evaluation of Toy dataset V2</w:t>
+      </w:r>
       <w:bookmarkEnd w:id="102"/>
-      <w:r>
-        <w:t xml:space="preserve"> Evaluation of Toy dataset V2</w:t>
-      </w:r>
-      <w:bookmarkEnd w:id="101"/>
       <w:r>
         <w:t xml:space="preserve"> and V3</w:t>
       </w:r>
@@ -15766,14 +15768,36 @@
       <w:r>
         <w:t xml:space="preserve">Figure </w:t>
       </w:r>
-      <w:fldSimple w:instr=" SEQ Figure \* ARABIC ">
-        <w:r>
-          <w:rPr>
-            <w:noProof/>
-          </w:rPr>
-          <w:t>15</w:t>
-        </w:r>
-      </w:fldSimple>
+      <w:r>
+        <w:rPr>
+          <w:noProof/>
+        </w:rPr>
+        <w:fldChar w:fldCharType="begin"/>
+      </w:r>
+      <w:r>
+        <w:rPr>
+          <w:noProof/>
+        </w:rPr>
+        <w:instrText xml:space="preserve"> SEQ Figure \* ARABIC </w:instrText>
+      </w:r>
+      <w:r>
+        <w:rPr>
+          <w:noProof/>
+        </w:rPr>
+        <w:fldChar w:fldCharType="separate"/>
+      </w:r>
+      <w:r>
+        <w:rPr>
+          <w:noProof/>
+        </w:rPr>
+        <w:t>15</w:t>
+      </w:r>
+      <w:r>
+        <w:rPr>
+          <w:noProof/>
+        </w:rPr>
+        <w:fldChar w:fldCharType="end"/>
+      </w:r>
       <w:bookmarkEnd w:id="103"/>
       <w:r>
         <w:t xml:space="preserve"> ToyV3 dataset accuracy</w:t>
@@ -15838,14 +15862,42 @@
       <w:r>
         <w:t xml:space="preserve">Figure </w:t>
       </w:r>
-      <w:fldSimple w:instr=" SEQ Figure \* ARABIC ">
-        <w:r>
-          <w:rPr>
-            <w:noProof/>
-          </w:rPr>
-          <w:t>16</w:t>
-        </w:r>
-      </w:fldSimple>
+      <w:r>
+        <w:rPr>
+          <w:noProof/>
+        </w:rPr>
+        <w:fldChar w:fldCharType="begin"/>
+      </w:r>
+      <w:r>
+        <w:rPr>
+          <w:noProof/>
+        </w:rPr>
+        <w:instrText xml:space="preserve"> SEQ Figure \* A</w:instrText>
+      </w:r>
+      <w:r>
+        <w:rPr>
+          <w:noProof/>
+        </w:rPr>
+        <w:instrText xml:space="preserve">RABIC </w:instrText>
+      </w:r>
+      <w:r>
+        <w:rPr>
+          <w:noProof/>
+        </w:rPr>
+        <w:fldChar w:fldCharType="separate"/>
+      </w:r>
+      <w:r>
+        <w:rPr>
+          <w:noProof/>
+        </w:rPr>
+        <w:t>16</w:t>
+      </w:r>
+      <w:r>
+        <w:rPr>
+          <w:noProof/>
+        </w:rPr>
+        <w:fldChar w:fldCharType="end"/>
+      </w:r>
       <w:bookmarkEnd w:id="104"/>
       <w:r>
         <w:t xml:space="preserve"> ToyV3 dataset loss</w:t>
@@ -15911,14 +15963,36 @@
       <w:r>
         <w:t xml:space="preserve">Figure </w:t>
       </w:r>
-      <w:fldSimple w:instr=" SEQ Figure \* ARABIC ">
-        <w:r>
-          <w:rPr>
-            <w:noProof/>
-          </w:rPr>
-          <w:t>17</w:t>
-        </w:r>
-      </w:fldSimple>
+      <w:r>
+        <w:rPr>
+          <w:noProof/>
+        </w:rPr>
+        <w:fldChar w:fldCharType="begin"/>
+      </w:r>
+      <w:r>
+        <w:rPr>
+          <w:noProof/>
+        </w:rPr>
+        <w:instrText xml:space="preserve"> SEQ Figure \* ARABIC </w:instrText>
+      </w:r>
+      <w:r>
+        <w:rPr>
+          <w:noProof/>
+        </w:rPr>
+        <w:fldChar w:fldCharType="separate"/>
+      </w:r>
+      <w:r>
+        <w:rPr>
+          <w:noProof/>
+        </w:rPr>
+        <w:t>17</w:t>
+      </w:r>
+      <w:r>
+        <w:rPr>
+          <w:noProof/>
+        </w:rPr>
+        <w:fldChar w:fldCharType="end"/>
+      </w:r>
       <w:bookmarkEnd w:id="105"/>
       <w:r>
         <w:t xml:space="preserve"> ToyV3 dataset non-null label accuracy</w:t>
@@ -16131,7 +16205,7 @@
           <v:shape id="_x0000_i1030" type="#_x0000_t75" alt="" style="width:348.85pt;height:63pt;mso-width-percent:0;mso-height-percent:0;mso-width-percent:0;mso-height-percent:0" o:ole="">
             <v:imagedata r:id="rId37" o:title=""/>
           </v:shape>
-          <o:OLEObject Type="Embed" ProgID="Word.Document.12" ShapeID="_x0000_i1030" DrawAspect="Content" ObjectID="_1596896727" r:id="rId38">
+          <o:OLEObject Type="Embed" ProgID="Word.Document.12" ShapeID="_x0000_i1030" DrawAspect="Content" ObjectID="_1597126765" r:id="rId38">
             <o:FieldCodes>\s</o:FieldCodes>
           </o:OLEObject>
         </w:object>
@@ -16196,7 +16270,7 @@
           <v:shape id="_x0000_i1029" type="#_x0000_t75" alt="" style="width:348.85pt;height:142pt;mso-width-percent:0;mso-height-percent:0;mso-width-percent:0;mso-height-percent:0" o:ole="">
             <v:imagedata r:id="rId39" o:title=""/>
           </v:shape>
-          <o:OLEObject Type="Embed" ProgID="Word.Document.12" ShapeID="_x0000_i1029" DrawAspect="Content" ObjectID="_1596896728" r:id="rId40">
+          <o:OLEObject Type="Embed" ProgID="Word.Document.12" ShapeID="_x0000_i1029" DrawAspect="Content" ObjectID="_1597126766" r:id="rId40">
             <o:FieldCodes>\s</o:FieldCodes>
           </o:OLEObject>
         </w:object>
@@ -16614,13 +16688,13 @@
       <w:pPr>
         <w:pStyle w:val="Heading2"/>
       </w:pPr>
-      <w:bookmarkStart w:id="117" w:name="_Ref521568905"/>
-      <w:bookmarkStart w:id="118" w:name="_Toc522793429"/>
+      <w:bookmarkStart w:id="116" w:name="_Ref521568905"/>
+      <w:bookmarkStart w:id="117" w:name="_Toc522793429"/>
       <w:r>
         <w:t>Unit testing</w:t>
       </w:r>
+      <w:bookmarkEnd w:id="116"/>
       <w:bookmarkEnd w:id="117"/>
-      <w:bookmarkEnd w:id="118"/>
     </w:p>
     <w:p/>
     <w:p>
@@ -16720,8 +16794,8 @@
       </w:r>
     </w:p>
     <w:p/>
-    <w:bookmarkStart w:id="119" w:name="_MON_1596479284"/>
-    <w:bookmarkEnd w:id="119"/>
+    <w:bookmarkStart w:id="118" w:name="_MON_1596479284"/>
+    <w:bookmarkEnd w:id="118"/>
     <w:p>
       <w:pPr>
         <w:keepNext/>
@@ -16734,7 +16808,7 @@
           <v:shape id="_x0000_i1028" type="#_x0000_t75" alt="" style="width:348.85pt;height:71pt;mso-width-percent:0;mso-height-percent:0;mso-width-percent:0;mso-height-percent:0" o:ole="">
             <v:imagedata r:id="rId41" o:title=""/>
           </v:shape>
-          <o:OLEObject Type="Embed" ProgID="Word.Document.12" ShapeID="_x0000_i1028" DrawAspect="Content" ObjectID="_1596896729" r:id="rId42">
+          <o:OLEObject Type="Embed" ProgID="Word.Document.12" ShapeID="_x0000_i1028" DrawAspect="Content" ObjectID="_1597126767" r:id="rId42">
             <o:FieldCodes>\s</o:FieldCodes>
           </o:OLEObject>
         </w:object>
@@ -16744,8 +16818,8 @@
       <w:pPr>
         <w:pStyle w:val="Caption"/>
       </w:pPr>
-      <w:bookmarkStart w:id="120" w:name="_Ref522279574"/>
-      <w:bookmarkStart w:id="121" w:name="_Toc522793393"/>
+      <w:bookmarkStart w:id="119" w:name="_Ref522279574"/>
+      <w:bookmarkStart w:id="120" w:name="_Toc522793393"/>
       <w:r>
         <w:t xml:space="preserve">Code Snippet </w:t>
       </w:r>
@@ -16779,14 +16853,14 @@
         </w:rPr>
         <w:fldChar w:fldCharType="end"/>
       </w:r>
+      <w:bookmarkEnd w:id="119"/>
+      <w:r>
+        <w:t xml:space="preserve"> a regular Pytest unit test</w:t>
+      </w:r>
       <w:bookmarkEnd w:id="120"/>
-      <w:r>
-        <w:t xml:space="preserve"> a regular Pytest unit test</w:t>
-      </w:r>
-      <w:bookmarkEnd w:id="121"/>
-    </w:p>
-    <w:bookmarkStart w:id="122" w:name="_MON_1596479304"/>
-    <w:bookmarkEnd w:id="122"/>
+    </w:p>
+    <w:bookmarkStart w:id="121" w:name="_MON_1596479304"/>
+    <w:bookmarkEnd w:id="121"/>
     <w:p>
       <w:r>
         <w:rPr>
@@ -16796,7 +16870,7 @@
           <v:shape id="_x0000_i1027" type="#_x0000_t75" alt="" style="width:349pt;height:196pt;mso-width-percent:0;mso-height-percent:0;mso-width-percent:0;mso-height-percent:0" o:ole="">
             <v:imagedata r:id="rId43" o:title=""/>
           </v:shape>
-          <o:OLEObject Type="Embed" ProgID="Word.Document.12" ShapeID="_x0000_i1027" DrawAspect="Content" ObjectID="_1596896730" r:id="rId44">
+          <o:OLEObject Type="Embed" ProgID="Word.Document.12" ShapeID="_x0000_i1027" DrawAspect="Content" ObjectID="_1597126768" r:id="rId44">
             <o:FieldCodes>\s</o:FieldCodes>
           </o:OLEObject>
         </w:object>
@@ -16806,8 +16880,8 @@
       <w:pPr>
         <w:pStyle w:val="Caption"/>
       </w:pPr>
-      <w:bookmarkStart w:id="123" w:name="_Ref522279575"/>
-      <w:bookmarkStart w:id="124" w:name="_Toc522793394"/>
+      <w:bookmarkStart w:id="122" w:name="_Ref522279575"/>
+      <w:bookmarkStart w:id="123" w:name="_Toc522793394"/>
       <w:r>
         <w:t xml:space="preserve">Code Snippet </w:t>
       </w:r>
@@ -16841,22 +16915,22 @@
         </w:rPr>
         <w:fldChar w:fldCharType="end"/>
       </w:r>
+      <w:bookmarkEnd w:id="122"/>
+      <w:r>
+        <w:t xml:space="preserve"> A Pyfakefs Pytest unit test</w:t>
+      </w:r>
       <w:bookmarkEnd w:id="123"/>
-      <w:r>
-        <w:t xml:space="preserve"> A Pyfakefs Pytest unit test</w:t>
+    </w:p>
+    <w:p/>
+    <w:p>
+      <w:pPr>
+        <w:pStyle w:val="Heading2"/>
+      </w:pPr>
+      <w:bookmarkStart w:id="124" w:name="_Toc522793430"/>
+      <w:r>
+        <w:t>Overall evaluation</w:t>
       </w:r>
       <w:bookmarkEnd w:id="124"/>
-    </w:p>
-    <w:p/>
-    <w:p>
-      <w:pPr>
-        <w:pStyle w:val="Heading2"/>
-      </w:pPr>
-      <w:bookmarkStart w:id="125" w:name="_Toc522793430"/>
-      <w:r>
-        <w:t>Overall evaluation</w:t>
-      </w:r>
-      <w:bookmarkEnd w:id="125"/>
     </w:p>
     <w:p/>
     <w:p>
@@ -17059,8 +17133,8 @@
         </w:rPr>
       </w:pPr>
     </w:p>
-    <w:bookmarkStart w:id="126" w:name="_MON_1596480440"/>
-    <w:bookmarkEnd w:id="126"/>
+    <w:bookmarkStart w:id="125" w:name="_MON_1596480440"/>
+    <w:bookmarkEnd w:id="125"/>
     <w:p>
       <w:pPr>
         <w:keepNext/>
@@ -17075,7 +17149,7 @@
           <v:shape id="_x0000_i1026" type="#_x0000_t75" alt="" style="width:348.85pt;height:65pt;mso-width-percent:0;mso-height-percent:0;mso-width-percent:0;mso-height-percent:0" o:ole="">
             <v:imagedata r:id="rId45" o:title=""/>
           </v:shape>
-          <o:OLEObject Type="Embed" ProgID="Word.Document.12" ShapeID="_x0000_i1026" DrawAspect="Content" ObjectID="_1596896731" r:id="rId46">
+          <o:OLEObject Type="Embed" ProgID="Word.Document.12" ShapeID="_x0000_i1026" DrawAspect="Content" ObjectID="_1597126769" r:id="rId46">
             <o:FieldCodes>\s</o:FieldCodes>
           </o:OLEObject>
         </w:object>
@@ -17089,8 +17163,8 @@
           <w:color w:val="FF0000"/>
         </w:rPr>
       </w:pPr>
-      <w:bookmarkStart w:id="127" w:name="_Ref522791592"/>
-      <w:bookmarkStart w:id="128" w:name="_Toc522793371"/>
+      <w:bookmarkStart w:id="126" w:name="_Ref522791592"/>
+      <w:bookmarkStart w:id="127" w:name="_Toc522793371"/>
       <w:r>
         <w:t xml:space="preserve">Figure </w:t>
       </w:r>
@@ -17124,11 +17198,11 @@
         </w:rPr>
         <w:fldChar w:fldCharType="end"/>
       </w:r>
+      <w:bookmarkEnd w:id="126"/>
+      <w:r>
+        <w:t xml:space="preserve"> Example Hansard text before NE annotations - SimpleGUI</w:t>
+      </w:r>
       <w:bookmarkEnd w:id="127"/>
-      <w:r>
-        <w:t xml:space="preserve"> Example Hansard text before NE annotations - SimpleGUI</w:t>
-      </w:r>
-      <w:bookmarkEnd w:id="128"/>
     </w:p>
     <w:p>
       <w:pPr>
@@ -17138,8 +17212,8 @@
         </w:rPr>
       </w:pPr>
     </w:p>
-    <w:bookmarkStart w:id="129" w:name="_MON_1596480357"/>
-    <w:bookmarkEnd w:id="129"/>
+    <w:bookmarkStart w:id="128" w:name="_MON_1596480357"/>
+    <w:bookmarkEnd w:id="128"/>
     <w:p>
       <w:pPr>
         <w:keepNext/>
@@ -17154,7 +17228,7 @@
           <v:shape id="_x0000_i1025" type="#_x0000_t75" alt="" style="width:348.85pt;height:58.05pt;mso-width-percent:0;mso-height-percent:0;mso-width-percent:0;mso-height-percent:0" o:ole="">
             <v:imagedata r:id="rId47" o:title=""/>
           </v:shape>
-          <o:OLEObject Type="Embed" ProgID="Word.Document.12" ShapeID="_x0000_i1025" DrawAspect="Content" ObjectID="_1596896732" r:id="rId48">
+          <o:OLEObject Type="Embed" ProgID="Word.Document.12" ShapeID="_x0000_i1025" DrawAspect="Content" ObjectID="_1597126770" r:id="rId48">
             <o:FieldCodes>\s</o:FieldCodes>
           </o:OLEObject>
         </w:object>
@@ -17168,8 +17242,8 @@
           <w:color w:val="FF0000"/>
         </w:rPr>
       </w:pPr>
-      <w:bookmarkStart w:id="130" w:name="_Ref522791594"/>
-      <w:bookmarkStart w:id="131" w:name="_Toc522793372"/>
+      <w:bookmarkStart w:id="129" w:name="_Ref522791594"/>
+      <w:bookmarkStart w:id="130" w:name="_Toc522793372"/>
       <w:r>
         <w:t xml:space="preserve">Figure </w:t>
       </w:r>
@@ -17203,26 +17277,26 @@
         </w:rPr>
         <w:fldChar w:fldCharType="end"/>
       </w:r>
+      <w:bookmarkEnd w:id="129"/>
+      <w:r>
+        <w:t xml:space="preserve"> Example Hansard text after NE annotations - SimpleGUI</w:t>
+      </w:r>
       <w:bookmarkEnd w:id="130"/>
-      <w:r>
-        <w:t xml:space="preserve"> Example Hansard text after NE annotations - SimpleGUI</w:t>
+    </w:p>
+    <w:p/>
+    <w:p>
+      <w:pPr>
+        <w:pStyle w:val="Heading1"/>
+      </w:pPr>
+      <w:bookmarkStart w:id="131" w:name="_Toc522793431"/>
+      <w:bookmarkStart w:id="132" w:name="_Ref522794036"/>
+      <w:bookmarkStart w:id="133" w:name="_Ref523154527"/>
+      <w:r>
+        <w:t>Graphical User Interface</w:t>
       </w:r>
       <w:bookmarkEnd w:id="131"/>
-    </w:p>
-    <w:p/>
-    <w:p>
-      <w:pPr>
-        <w:pStyle w:val="Heading1"/>
-      </w:pPr>
-      <w:bookmarkStart w:id="132" w:name="_Toc522793431"/>
-      <w:bookmarkStart w:id="133" w:name="_Ref522794036"/>
-      <w:bookmarkStart w:id="134" w:name="_Ref523154527"/>
-      <w:r>
-        <w:t>Graphical User Interface</w:t>
-      </w:r>
       <w:bookmarkEnd w:id="132"/>
       <w:bookmarkEnd w:id="133"/>
-      <w:bookmarkEnd w:id="134"/>
     </w:p>
     <w:p/>
     <w:p>
@@ -17339,8 +17413,8 @@
       <w:pPr>
         <w:pStyle w:val="Caption"/>
       </w:pPr>
-      <w:bookmarkStart w:id="135" w:name="_Ref522736737"/>
-      <w:bookmarkStart w:id="136" w:name="_Toc522793373"/>
+      <w:bookmarkStart w:id="134" w:name="_Ref522736737"/>
+      <w:bookmarkStart w:id="135" w:name="_Toc522793373"/>
       <w:r>
         <w:t xml:space="preserve">Figure </w:t>
       </w:r>
@@ -17374,17 +17448,17 @@
         </w:rPr>
         <w:fldChar w:fldCharType="end"/>
       </w:r>
+      <w:bookmarkEnd w:id="134"/>
+      <w:r>
+        <w:t xml:space="preserve"> Simple</w:t>
+      </w:r>
+      <w:r>
+        <w:t>-</w:t>
+      </w:r>
+      <w:r>
+        <w:t>GUI basic design</w:t>
+      </w:r>
       <w:bookmarkEnd w:id="135"/>
-      <w:r>
-        <w:t xml:space="preserve"> Simple</w:t>
-      </w:r>
-      <w:r>
-        <w:t>-</w:t>
-      </w:r>
-      <w:r>
-        <w:t>GUI basic design</w:t>
-      </w:r>
-      <w:bookmarkEnd w:id="136"/>
     </w:p>
     <w:p/>
     <w:p>
@@ -17529,13 +17603,13 @@
       <w:pPr>
         <w:pStyle w:val="Heading1"/>
       </w:pPr>
-      <w:bookmarkStart w:id="137" w:name="_Ref522280259"/>
-      <w:bookmarkStart w:id="138" w:name="_Toc522793432"/>
+      <w:bookmarkStart w:id="136" w:name="_Ref522280259"/>
+      <w:bookmarkStart w:id="137" w:name="_Toc522793432"/>
       <w:r>
         <w:t>Planning</w:t>
       </w:r>
+      <w:bookmarkEnd w:id="136"/>
       <w:bookmarkEnd w:id="137"/>
-      <w:bookmarkEnd w:id="138"/>
     </w:p>
     <w:p/>
     <w:p>
@@ -17579,8 +17653,8 @@
         <w:pStyle w:val="Caption"/>
         <w:keepNext/>
       </w:pPr>
-      <w:bookmarkStart w:id="139" w:name="_Ref522787358"/>
-      <w:bookmarkStart w:id="140" w:name="_Toc522793385"/>
+      <w:bookmarkStart w:id="138" w:name="_Ref522787358"/>
+      <w:bookmarkStart w:id="139" w:name="_Toc522793385"/>
       <w:r>
         <w:lastRenderedPageBreak/>
         <w:t xml:space="preserve">Table </w:t>
@@ -17615,11 +17689,11 @@
         </w:rPr>
         <w:fldChar w:fldCharType="end"/>
       </w:r>
+      <w:bookmarkEnd w:id="138"/>
+      <w:r>
+        <w:t xml:space="preserve"> Original work plan given in proposal</w:t>
+      </w:r>
       <w:bookmarkEnd w:id="139"/>
-      <w:r>
-        <w:t xml:space="preserve"> Original work plan given in proposal</w:t>
-      </w:r>
-      <w:bookmarkEnd w:id="140"/>
     </w:p>
     <w:tbl>
       <w:tblPr>
@@ -18049,8 +18123,8 @@
       <w:pPr>
         <w:pStyle w:val="Caption"/>
       </w:pPr>
-      <w:bookmarkStart w:id="141" w:name="_Ref522787939"/>
-      <w:bookmarkStart w:id="142" w:name="_Toc522793374"/>
+      <w:bookmarkStart w:id="140" w:name="_Ref522787939"/>
+      <w:bookmarkStart w:id="141" w:name="_Toc522793374"/>
       <w:r>
         <w:t xml:space="preserve">Figure </w:t>
       </w:r>
@@ -18084,58 +18158,170 @@
         </w:rPr>
         <w:fldChar w:fldCharType="end"/>
       </w:r>
+      <w:bookmarkEnd w:id="140"/>
+      <w:r>
+        <w:t xml:space="preserve"> Actual time spent on each work package of project</w:t>
+      </w:r>
       <w:bookmarkEnd w:id="141"/>
-      <w:r>
-        <w:t xml:space="preserve"> Actual time spent on each work package of project</w:t>
+    </w:p>
+    <w:p/>
+    <w:p>
+      <w:r>
+        <w:t xml:space="preserve">There are some immediately obvious conclusions from the comparison: the dots (which show actual days worked on the project) make it clear that work only back in earnest once the exam period was over. Planning to do a significant amount of work during exams was foolhardy; the plan had a lack of detail. In particular, Work Packages 1 and 2, concerning the preprocessing/labelling of data, and training of the model, comprised a huge amount of work and should have been several work packages; Steps 3 and 4, integration with Samtla, barely required any work once the heavy lifting of NE prediction was done – a 12-line Javascript file was all that was needed to get prediction working, and Dr Martyn Harris was able to load the Hansard texts into Samtla himself using scripts; Having a separate work package for writing up the report was not wise, as it turned out that the report had to be written in parallel with the work in order </w:t>
+      </w:r>
+      <w:r>
+        <w:t>for the detail to be remembered; Finally, the work packages were not sequential, as had originally been envisaged – the graph demonstrates the leaping back-and-forth between different parts of the work.</w:t>
+      </w:r>
+    </w:p>
+    <w:p/>
+    <w:p>
+      <w:pPr>
+        <w:pStyle w:val="Heading1"/>
+      </w:pPr>
+      <w:bookmarkStart w:id="142" w:name="_Toc522793433"/>
+      <w:r>
+        <w:t>Summary and Conclusions</w:t>
       </w:r>
       <w:bookmarkEnd w:id="142"/>
     </w:p>
+    <w:p>
+      <w:pPr>
+        <w:pStyle w:val="Heading2"/>
+      </w:pPr>
+      <w:bookmarkStart w:id="143" w:name="_Toc522793434"/>
+      <w:r>
+        <w:t>Pre-processing is hard</w:t>
+      </w:r>
+      <w:bookmarkEnd w:id="143"/>
+    </w:p>
     <w:p/>
     <w:p>
       <w:r>
-        <w:t xml:space="preserve">There are some immediately obvious conclusions from the comparison: the dots (which show actual days worked on the project) make it clear that work only back in earnest once the exam period was over. Planning to do a significant amount of work during exams was foolhardy; the plan had a lack of detail. In particular, Work Packages 1 and 2, concerning the preprocessing/labelling of data, and training of the model, comprised a huge amount of work and should have been several work packages; Steps 3 and 4, integration with Samtla, barely required any work once the heavy lifting of NE prediction was done – a 12-line Javascript file was all that was needed to get prediction working, and Dr Martyn Harris was able to load the Hansard texts into Samtla himself using scripts; Having a separate work package for writing up the report was not wise, as it turned out that the report had to be written in parallel with the work in order </w:t>
-      </w:r>
-      <w:r>
-        <w:t>for the detail to be remembered; Finally, the work packages were not sequential, as had originally been envisaged – the graph demonstrates the leaping back-and-forth between different parts of the work.</w:t>
+        <w:t>The vast majority of the work in this project involved taking the Hansard data, pre-processing it without introducing data corruption, and then labelling it for the model. The project demonstrates that producing data in a usable format</w:t>
+      </w:r>
+      <w:r>
+        <w:t xml:space="preserve"> and with a reasonable distribution</w:t>
+      </w:r>
+      <w:r>
+        <w:t xml:space="preserve"> takes a lot of time from machine learning projects.</w:t>
       </w:r>
     </w:p>
     <w:p/>
     <w:p>
-      <w:pPr>
-        <w:pStyle w:val="Heading1"/>
-      </w:pPr>
-      <w:bookmarkStart w:id="143" w:name="_Toc522793433"/>
-      <w:r>
-        <w:t>Summary and Conclusions</w:t>
-      </w:r>
-      <w:bookmarkEnd w:id="143"/>
-    </w:p>
+      <w:r>
+        <w:t>The work of the TheyWorkForYou API makes this much simpler for the Hansard dataset, without which the raw PDFs from the UK government website would have also needed parsing.</w:t>
+      </w:r>
+    </w:p>
+    <w:p/>
     <w:p>
       <w:pPr>
         <w:pStyle w:val="Heading2"/>
       </w:pPr>
-      <w:bookmarkStart w:id="144" w:name="_Toc522793434"/>
-      <w:r>
-        <w:t>Pre-processing is hard</w:t>
+      <w:bookmarkStart w:id="144" w:name="_Ref521576199"/>
+      <w:bookmarkStart w:id="145" w:name="_Toc522793435"/>
+      <w:r>
+        <w:t>Labelling is hard</w:t>
       </w:r>
       <w:bookmarkEnd w:id="144"/>
+      <w:bookmarkEnd w:id="145"/>
     </w:p>
     <w:p/>
     <w:p>
       <w:r>
-        <w:t>The vast majority of the work in this project involved taking the Hansard data, pre-processing it without introducing data corruption, and then labelling it for the model. The project demonstrates that producing data in a usable format</w:t>
-      </w:r>
-      <w:r>
-        <w:t xml:space="preserve"> and with a reasonable distribution</w:t>
-      </w:r>
-      <w:r>
-        <w:t xml:space="preserve"> takes a lot of time from machine learning projects.</w:t>
+        <w:t>The i</w:t>
+      </w:r>
+      <w:r>
+        <w:t>nterpolation algorithm</w:t>
+      </w:r>
+      <w:r>
+        <w:t xml:space="preserve"> detailed in section </w:t>
+      </w:r>
+      <w:r>
+        <w:fldChar w:fldCharType="begin"/>
+      </w:r>
+      <w:r>
+        <w:instrText xml:space="preserve"> REF _Ref521059322 \r \h </w:instrText>
+      </w:r>
+      <w:r>
+        <w:fldChar w:fldCharType="separate"/>
+      </w:r>
+      <w:r>
+        <w:t>7.7</w:t>
+      </w:r>
+      <w:r>
+        <w:fldChar w:fldCharType="end"/>
+      </w:r>
+      <w:r>
+        <w:t xml:space="preserve"> has a major flaw: it is sequential. The algorithm</w:t>
+      </w:r>
+      <w:r>
+        <w:t xml:space="preserve"> </w:t>
+      </w:r>
+      <w:r>
+        <w:t>first tries to identify a given set of words as a location, then an organization, then a person. There is no logic to ‘</w:t>
+      </w:r>
+      <w:r>
+        <w:t>abandon</w:t>
+      </w:r>
+      <w:r>
+        <w:t>’</w:t>
+      </w:r>
+      <w:r>
+        <w:t xml:space="preserve"> one interpolation for a </w:t>
+      </w:r>
+      <w:r>
+        <w:t>more likely</w:t>
+      </w:r>
+      <w:r>
+        <w:t xml:space="preserve"> one </w:t>
+      </w:r>
+      <w:r>
+        <w:t>– indeed</w:t>
+      </w:r>
+      <w:r>
+        <w:t xml:space="preserve">, there is no model to define, at interpolation-time, what ‘more likely’ even means. Hence, due to the NE overlap logic described in section </w:t>
+      </w:r>
+      <w:r>
+        <w:fldChar w:fldCharType="begin"/>
+      </w:r>
+      <w:r>
+        <w:instrText xml:space="preserve"> REF _Ref521585097 \r \h </w:instrText>
+      </w:r>
+      <w:r>
+        <w:fldChar w:fldCharType="separate"/>
+      </w:r>
+      <w:r>
+        <w:t>8.2</w:t>
+      </w:r>
+      <w:r>
+        <w:fldChar w:fldCharType="end"/>
+      </w:r>
+      <w:r>
+        <w:t>, there is a “</w:t>
+      </w:r>
+      <w:r>
+        <w:t>first-found</w:t>
+      </w:r>
+      <w:r>
+        <w:t>”</w:t>
+      </w:r>
+      <w:r>
+        <w:t xml:space="preserve"> bias</w:t>
+      </w:r>
+      <w:r>
+        <w:t xml:space="preserve"> </w:t>
+      </w:r>
+      <w:r>
+        <w:t>where, once the interpolation algorithm has started to identify a Named Entity, it can never change its mind, regardless of what further evidence becomes available as the sliding window moves through the text.</w:t>
       </w:r>
     </w:p>
     <w:p/>
     <w:p>
       <w:r>
-        <w:t>The work of the TheyWorkForYou API makes this much simpler for the Hansard dataset, without which the raw PDFs from the UK government website would have also needed parsing.</w:t>
+        <w:t>The interpolation algorithm could attempt to identify Named Entities of all three types, and then make its choice based on some other data source – such as which NE type that particular word-phrase is more frequently found as, in some other corpus.</w:t>
+      </w:r>
+      <w:r>
+        <w:t xml:space="preserve"> For example, some human-labelled data could be created and then used to guide the algorithm in labelling the rest of the data.</w:t>
       </w:r>
     </w:p>
     <w:p/>
@@ -18143,111 +18329,93 @@
       <w:pPr>
         <w:pStyle w:val="Heading2"/>
       </w:pPr>
-      <w:bookmarkStart w:id="145" w:name="_Ref521576199"/>
-      <w:bookmarkStart w:id="146" w:name="_Toc522793435"/>
-      <w:r>
-        <w:t>Labelling is hard</w:t>
-      </w:r>
-      <w:bookmarkEnd w:id="145"/>
+      <w:bookmarkStart w:id="146" w:name="_Toc522793436"/>
+      <w:r>
+        <w:t>Sentence tokenization is hard</w:t>
+      </w:r>
       <w:bookmarkEnd w:id="146"/>
     </w:p>
     <w:p/>
     <w:p>
       <w:r>
-        <w:t>The i</w:t>
-      </w:r>
-      <w:r>
-        <w:t>nterpolation algorithm</w:t>
-      </w:r>
-      <w:r>
-        <w:t xml:space="preserve"> detailed in section </w:t>
+        <w:t xml:space="preserve">The NLTK Punkt sentence-tokenizer has to be taught specific abbreviations in order to achieve workable sentence division. In a machine learning project motivated by not needing to identify features, this seems unprincipled. The NLTK Punkt tokenizer’s span_tokenize bugs, described in section </w:t>
       </w:r>
       <w:r>
         <w:fldChar w:fldCharType="begin"/>
       </w:r>
       <w:r>
-        <w:instrText xml:space="preserve"> REF _Ref521059322 \r \h </w:instrText>
+        <w:instrText xml:space="preserve"> REF _Ref521575268 \r \h </w:instrText>
       </w:r>
       <w:r>
         <w:fldChar w:fldCharType="separate"/>
       </w:r>
       <w:r>
-        <w:t>7.7</w:t>
+        <w:t>8.3</w:t>
       </w:r>
       <w:r>
         <w:fldChar w:fldCharType="end"/>
       </w:r>
       <w:r>
-        <w:t xml:space="preserve"> has a major flaw: it is sequential. The algorithm</w:t>
-      </w:r>
-      <w:r>
-        <w:t xml:space="preserve"> </w:t>
-      </w:r>
-      <w:r>
-        <w:t>first tries to identify a given set of words as a location, then an organization, then a person. There is no logic to ‘</w:t>
-      </w:r>
-      <w:r>
-        <w:t>abandon</w:t>
-      </w:r>
-      <w:r>
-        <w:t>’</w:t>
-      </w:r>
-      <w:r>
-        <w:t xml:space="preserve"> one interpolation for a </w:t>
-      </w:r>
-      <w:r>
-        <w:t>more likely</w:t>
-      </w:r>
-      <w:r>
-        <w:t xml:space="preserve"> one </w:t>
-      </w:r>
-      <w:r>
-        <w:t>– indeed</w:t>
-      </w:r>
-      <w:r>
-        <w:t xml:space="preserve">, there is no model to define, at interpolation-time, what ‘more likely’ even means. Hence, due to the NE overlap logic described in section </w:t>
+        <w:t>, seem to be significant and entrenched, but there are not currently any open-source alternatives ready for use.</w:t>
+      </w:r>
+    </w:p>
+    <w:p/>
+    <w:p>
+      <w:pPr>
+        <w:pStyle w:val="Heading2"/>
+      </w:pPr>
+      <w:bookmarkStart w:id="147" w:name="_Toc522793437"/>
+      <w:r>
+        <w:t>Neural networks are slow</w:t>
+      </w:r>
+      <w:r>
+        <w:t xml:space="preserve"> and opaque</w:t>
+      </w:r>
+      <w:bookmarkEnd w:id="147"/>
+    </w:p>
+    <w:p/>
+    <w:p>
+      <w:r>
+        <w:t xml:space="preserve">As detailed in </w:t>
       </w:r>
       <w:r>
         <w:fldChar w:fldCharType="begin"/>
       </w:r>
       <w:r>
-        <w:instrText xml:space="preserve"> REF _Ref521585097 \r \h </w:instrText>
+        <w:instrText xml:space="preserve"> REF _Ref522276945 \r \h </w:instrText>
       </w:r>
       <w:r>
         <w:fldChar w:fldCharType="separate"/>
       </w:r>
       <w:r>
-        <w:t>8.2</w:t>
+        <w:t>9.1.5</w:t>
       </w:r>
       <w:r>
         <w:fldChar w:fldCharType="end"/>
       </w:r>
       <w:r>
-        <w:t>, there is a “</w:t>
-      </w:r>
-      <w:r>
-        <w:t>first-found</w:t>
-      </w:r>
-      <w:r>
-        <w:t>”</w:t>
-      </w:r>
-      <w:r>
-        <w:t xml:space="preserve"> bias</w:t>
-      </w:r>
-      <w:r>
-        <w:t xml:space="preserve"> </w:t>
-      </w:r>
-      <w:r>
-        <w:t>where, once the interpolation algorithm has started to identify a Named Entity, it can never change its mind, regardless of what further evidence becomes available as the sliding window moves through the text.</w:t>
+        <w:t>, training the full dataset could take 60 days, assuming a linear increase in training time.</w:t>
+      </w:r>
+      <w:r>
+        <w:t xml:space="preserve"> Also, using hundreds of thousands of tensors to validate the data produced NaN scores which rendered the training useless. Configuration of hyper-parameters is still something of a dark art, </w:t>
+      </w:r>
+      <w:r>
+        <w:t>albeit</w:t>
+      </w:r>
+      <w:r>
+        <w:t xml:space="preserve"> one greatly aided by having enough computation power to simply run the model many thousands of </w:t>
+      </w:r>
+      <w:r>
+        <w:t>times and</w:t>
+      </w:r>
+      <w:r>
+        <w:t xml:space="preserve"> choosing the best results.</w:t>
       </w:r>
     </w:p>
     <w:p/>
     <w:p>
       <w:r>
-        <w:t>The interpolation algorithm could attempt to identify Named Entities of all three types, and then make its choice based on some other data source – such as which NE type that particular word-phrase is more frequently found as, in some other corpus.</w:t>
-      </w:r>
-      <w:r>
-        <w:t xml:space="preserve"> For example, some human-labelled data could be created and then used to guide the algorithm in labelling the rest of the data.</w:t>
+        <w:t>Gaining any further information from a Keras model during training, except for the metrics defined at model-compile time which are computed after each epoch, requires writing custom call-backs. So a degree of pre-work must be done to identify information likely to be useful, and then Keras callbacks must be written, in order to expose this information during model training.</w:t>
       </w:r>
     </w:p>
     <w:p/>
@@ -18255,108 +18423,14 @@
       <w:pPr>
         <w:pStyle w:val="Heading2"/>
       </w:pPr>
-      <w:bookmarkStart w:id="147" w:name="_Toc522793436"/>
-      <w:r>
-        <w:t>Sentence tokenization is hard</w:t>
-      </w:r>
-      <w:bookmarkEnd w:id="147"/>
-    </w:p>
-    <w:p/>
-    <w:p>
-      <w:r>
-        <w:t xml:space="preserve">The NLTK Punkt sentence-tokenizer has to be taught specific abbreviations in order to achieve workable sentence division. In a machine learning project motivated by not needing to identify features, this seems unprincipled. The NLTK Punkt tokenizer’s span_tokenize bugs, described in section </w:t>
-      </w:r>
-      <w:r>
-        <w:fldChar w:fldCharType="begin"/>
-      </w:r>
-      <w:r>
-        <w:instrText xml:space="preserve"> REF _Ref521575268 \r \h </w:instrText>
-      </w:r>
-      <w:r>
-        <w:fldChar w:fldCharType="separate"/>
-      </w:r>
-      <w:r>
-        <w:t>8.3</w:t>
-      </w:r>
-      <w:r>
-        <w:fldChar w:fldCharType="end"/>
-      </w:r>
-      <w:r>
-        <w:t>, seem to be significant and entrenched, but there are not currently any open-source alternatives ready for use.</w:t>
-      </w:r>
-    </w:p>
-    <w:p/>
-    <w:p>
-      <w:pPr>
-        <w:pStyle w:val="Heading2"/>
-      </w:pPr>
-      <w:bookmarkStart w:id="148" w:name="_Toc522793437"/>
-      <w:r>
-        <w:t>Neural networks are slow</w:t>
-      </w:r>
-      <w:r>
-        <w:t xml:space="preserve"> and opaque</w:t>
+      <w:bookmarkStart w:id="148" w:name="_Toc522793438"/>
+      <w:r>
+        <w:t>Future</w:t>
+      </w:r>
+      <w:r>
+        <w:t xml:space="preserve"> work</w:t>
       </w:r>
       <w:bookmarkEnd w:id="148"/>
-    </w:p>
-    <w:p/>
-    <w:p>
-      <w:r>
-        <w:t xml:space="preserve">As detailed in </w:t>
-      </w:r>
-      <w:r>
-        <w:fldChar w:fldCharType="begin"/>
-      </w:r>
-      <w:r>
-        <w:instrText xml:space="preserve"> REF _Ref522276945 \r \h </w:instrText>
-      </w:r>
-      <w:r>
-        <w:fldChar w:fldCharType="separate"/>
-      </w:r>
-      <w:r>
-        <w:t>9.1.5</w:t>
-      </w:r>
-      <w:r>
-        <w:fldChar w:fldCharType="end"/>
-      </w:r>
-      <w:r>
-        <w:t>, training the full dataset could take 60 days, assuming a linear increase in training time.</w:t>
-      </w:r>
-      <w:r>
-        <w:t xml:space="preserve"> Also, using hundreds of thousands of tensors to validate the data produced NaN scores which rendered the training useless. Configuration of hyper-parameters is still something of a dark art, </w:t>
-      </w:r>
-      <w:r>
-        <w:t>albeit</w:t>
-      </w:r>
-      <w:r>
-        <w:t xml:space="preserve"> one greatly aided by having enough computation power to simply run the model many thousands of </w:t>
-      </w:r>
-      <w:r>
-        <w:t>times and</w:t>
-      </w:r>
-      <w:r>
-        <w:t xml:space="preserve"> choosing the best results.</w:t>
-      </w:r>
-    </w:p>
-    <w:p/>
-    <w:p>
-      <w:r>
-        <w:t>Gaining any further information from a Keras model during training, except for the metrics defined at model-compile time which are computed after each epoch, requires writing custom call-backs. So a degree of pre-work must be done to identify information likely to be useful, and then Keras callbacks must be written, in order to expose this information during model training.</w:t>
-      </w:r>
-    </w:p>
-    <w:p/>
-    <w:p>
-      <w:pPr>
-        <w:pStyle w:val="Heading2"/>
-      </w:pPr>
-      <w:bookmarkStart w:id="149" w:name="_Toc522793438"/>
-      <w:r>
-        <w:t>Future</w:t>
-      </w:r>
-      <w:r>
-        <w:t xml:space="preserve"> work</w:t>
-      </w:r>
-      <w:bookmarkEnd w:id="149"/>
     </w:p>
     <w:p/>
     <w:p>
@@ -18459,11 +18533,11 @@
       <w:pPr>
         <w:pStyle w:val="Heading1"/>
       </w:pPr>
-      <w:bookmarkStart w:id="150" w:name="_Toc522793439"/>
+      <w:bookmarkStart w:id="149" w:name="_Toc522793439"/>
       <w:r>
         <w:t>References</w:t>
       </w:r>
-      <w:bookmarkEnd w:id="150"/>
+      <w:bookmarkEnd w:id="149"/>
     </w:p>
     <w:p/>
     <w:p>
@@ -18605,11 +18679,11 @@
       <w:pPr>
         <w:pStyle w:val="Heading1"/>
       </w:pPr>
-      <w:bookmarkStart w:id="151" w:name="_Toc522793440"/>
+      <w:bookmarkStart w:id="150" w:name="_Toc522793440"/>
       <w:r>
         <w:t>User Manual</w:t>
       </w:r>
-      <w:bookmarkEnd w:id="151"/>
+      <w:bookmarkEnd w:id="150"/>
     </w:p>
     <w:p/>
     <w:p>
@@ -18794,7 +18868,7 @@
       <w:pPr>
         <w:pStyle w:val="Caption"/>
       </w:pPr>
-      <w:bookmarkStart w:id="152" w:name="_Ref522795067"/>
+      <w:bookmarkStart w:id="151" w:name="_Ref522795067"/>
       <w:r>
         <w:t xml:space="preserve">Figure </w:t>
       </w:r>
@@ -18828,7 +18902,7 @@
         </w:rPr>
         <w:fldChar w:fldCharType="end"/>
       </w:r>
-      <w:bookmarkEnd w:id="152"/>
+      <w:bookmarkEnd w:id="151"/>
       <w:r>
         <w:t xml:space="preserve"> Simple-GUI index page</w:t>
       </w:r>
@@ -18883,7 +18957,7 @@
       <w:pPr>
         <w:pStyle w:val="Caption"/>
       </w:pPr>
-      <w:bookmarkStart w:id="153" w:name="_Ref522795131"/>
+      <w:bookmarkStart w:id="152" w:name="_Ref522795131"/>
       <w:r>
         <w:t xml:space="preserve">Figure </w:t>
       </w:r>
@@ -18917,7 +18991,7 @@
         </w:rPr>
         <w:fldChar w:fldCharType="end"/>
       </w:r>
-      <w:bookmarkEnd w:id="153"/>
+      <w:bookmarkEnd w:id="152"/>
       <w:r>
         <w:t xml:space="preserve"> Simple-GUI date page</w:t>
       </w:r>
@@ -18972,7 +19046,7 @@
       <w:pPr>
         <w:pStyle w:val="Caption"/>
       </w:pPr>
-      <w:bookmarkStart w:id="154" w:name="_Ref522795193"/>
+      <w:bookmarkStart w:id="153" w:name="_Ref522795193"/>
       <w:r>
         <w:t xml:space="preserve">Figure </w:t>
       </w:r>
@@ -19006,25 +19080,25 @@
         </w:rPr>
         <w:fldChar w:fldCharType="end"/>
       </w:r>
+      <w:bookmarkEnd w:id="153"/>
+      <w:r>
+        <w:t xml:space="preserve"> Simple-GUI debate page with an annotated paragraph.</w:t>
+      </w:r>
+    </w:p>
+    <w:p>
+      <w:pPr>
+        <w:pStyle w:val="Heading1"/>
+      </w:pPr>
+      <w:bookmarkStart w:id="154" w:name="_Ref521568652"/>
+      <w:bookmarkStart w:id="155" w:name="_Toc522793441"/>
+      <w:r>
+        <w:t>Appendix A</w:t>
+      </w:r>
+      <w:r>
+        <w:t>: List of Invoke tasks</w:t>
+      </w:r>
       <w:bookmarkEnd w:id="154"/>
-      <w:r>
-        <w:t xml:space="preserve"> Simple-GUI debate page with an annotated paragraph.</w:t>
-      </w:r>
-    </w:p>
-    <w:p>
-      <w:pPr>
-        <w:pStyle w:val="Heading1"/>
-      </w:pPr>
-      <w:bookmarkStart w:id="155" w:name="_Ref521568652"/>
-      <w:bookmarkStart w:id="156" w:name="_Toc522793441"/>
-      <w:r>
-        <w:t>Appendix A</w:t>
-      </w:r>
-      <w:r>
-        <w:t>: List of Invoke tasks</w:t>
-      </w:r>
       <w:bookmarkEnd w:id="155"/>
-      <w:bookmarkEnd w:id="156"/>
     </w:p>
     <w:p/>
     <w:p>
@@ -19059,8 +19133,8 @@
         <w:pStyle w:val="Caption"/>
         <w:keepNext/>
       </w:pPr>
-      <w:bookmarkStart w:id="157" w:name="_Ref522269834"/>
-      <w:bookmarkStart w:id="158" w:name="_Toc522793386"/>
+      <w:bookmarkStart w:id="156" w:name="_Ref522269834"/>
+      <w:bookmarkStart w:id="157" w:name="_Toc522793386"/>
       <w:r>
         <w:t xml:space="preserve">Table </w:t>
       </w:r>
@@ -19094,11 +19168,11 @@
         </w:rPr>
         <w:fldChar w:fldCharType="end"/>
       </w:r>
+      <w:bookmarkEnd w:id="156"/>
+      <w:r>
+        <w:t xml:space="preserve"> List of Invoke tasks used to drive the pipeline</w:t>
+      </w:r>
       <w:bookmarkEnd w:id="157"/>
-      <w:r>
-        <w:t xml:space="preserve"> List of Invoke tasks used to drive the pipeline</w:t>
-      </w:r>
-      <w:bookmarkEnd w:id="158"/>
     </w:p>
     <w:tbl>
       <w:tblPr>
@@ -20203,8 +20277,8 @@
       <w:pPr>
         <w:pStyle w:val="Heading1"/>
       </w:pPr>
-      <w:bookmarkStart w:id="159" w:name="_Ref521578620"/>
-      <w:bookmarkStart w:id="160" w:name="_Toc522793442"/>
+      <w:bookmarkStart w:id="158" w:name="_Ref521578620"/>
+      <w:bookmarkStart w:id="159" w:name="_Toc522793442"/>
       <w:r>
         <w:t>Appendix B</w:t>
       </w:r>
@@ -20214,8 +20288,8 @@
       <w:r>
         <w:t>What’s My Work</w:t>
       </w:r>
+      <w:bookmarkEnd w:id="158"/>
       <w:bookmarkEnd w:id="159"/>
-      <w:bookmarkEnd w:id="160"/>
     </w:p>
     <w:p/>
     <w:p>
@@ -20256,7 +20330,7 @@
         <w:pStyle w:val="Caption"/>
         <w:keepNext/>
       </w:pPr>
-      <w:bookmarkStart w:id="161" w:name="_Ref522796412"/>
+      <w:bookmarkStart w:id="160" w:name="_Ref522796412"/>
       <w:r>
         <w:t xml:space="preserve">Table </w:t>
       </w:r>
@@ -20290,7 +20364,7 @@
         </w:rPr>
         <w:fldChar w:fldCharType="end"/>
       </w:r>
-      <w:bookmarkEnd w:id="161"/>
+      <w:bookmarkEnd w:id="160"/>
       <w:r>
         <w:t xml:space="preserve"> List of source code with author</w:t>
       </w:r>
@@ -21815,6 +21889,11 @@
             <w:r>
               <w:t>Nur Lan's Keras model implementation - embedded in this project to allow imports.</w:t>
             </w:r>
+            <w:r>
+              <w:t xml:space="preserve"> I made some changes, indicated by comments, to add functionality.</w:t>
+            </w:r>
+            <w:bookmarkStart w:id="161" w:name="_GoBack"/>
+            <w:bookmarkEnd w:id="161"/>
           </w:p>
         </w:tc>
       </w:tr>
@@ -22712,8 +22791,6 @@
       <w:r>
         <w:t xml:space="preserve"> for a description of this dataset.</w:t>
       </w:r>
-      <w:bookmarkStart w:id="116" w:name="_GoBack"/>
-      <w:bookmarkEnd w:id="116"/>
     </w:p>
   </w:footnote>
   <w:footnote w:id="18">
@@ -26269,7 +26346,7 @@
 </file>
 
 <file path=customXml/itemProps1.xml><?xml version="1.0" encoding="utf-8"?>
-<ds:datastoreItem xmlns:ds="http://schemas.openxmlformats.org/officeDocument/2006/customXml" ds:itemID="{400C21C6-8DF8-F44D-8BF5-4FAAFC92981F}">
+<ds:datastoreItem xmlns:ds="http://schemas.openxmlformats.org/officeDocument/2006/customXml" ds:itemID="{5699E608-5F5D-1F4A-99F0-16B5DD8687FD}">
   <ds:schemaRefs>
     <ds:schemaRef ds:uri="http://schemas.openxmlformats.org/officeDocument/2006/bibliography"/>
   </ds:schemaRefs>

</xml_diff>

<commit_message>
Add content about full dataset
</commit_message>
<xml_diff>
--- a/docs/REP_RalphM_CS.docx
+++ b/docs/REP_RalphM_CS.docx
@@ -189,7 +189,6 @@
                                   <w15:appearance w15:val="hidden"/>
                                   <w:text/>
                                 </w:sdtPr>
-                                <w:sdtEndPr/>
                                 <w:sdtContent>
                                   <w:p>
                                     <w:pPr>
@@ -243,7 +242,6 @@
                                   <w15:appearance w15:val="hidden"/>
                                   <w:text/>
                                 </w:sdtPr>
-                                <w:sdtEndPr/>
                                 <w:sdtContent>
                                   <w:p>
                                     <w:pPr>
@@ -1096,8 +1094,13 @@
         <w:t>help</w:t>
       </w:r>
       <w:r>
-        <w:t xml:space="preserve"> throughout this Master’s</w:t>
-      </w:r>
+        <w:t xml:space="preserve"> throughout this </w:t>
+      </w:r>
+      <w:proofErr w:type="gramStart"/>
+      <w:r>
+        <w:t>Master’s</w:t>
+      </w:r>
+      <w:proofErr w:type="gramEnd"/>
       <w:r>
         <w:t xml:space="preserve"> programme, while she worked on her own</w:t>
       </w:r>
@@ -7745,7 +7748,15 @@
         <w:t xml:space="preserve"> however this API is largely undocumented and was not available at the start of this project.</w:t>
       </w:r>
       <w:r>
-        <w:t xml:space="preserve"> Instead, I used the They Work For You API,</w:t>
+        <w:t xml:space="preserve"> Instead, I used the They Work </w:t>
+      </w:r>
+      <w:proofErr w:type="gramStart"/>
+      <w:r>
+        <w:t>For</w:t>
+      </w:r>
+      <w:proofErr w:type="gramEnd"/>
+      <w:r>
+        <w:t xml:space="preserve"> You API,</w:t>
       </w:r>
       <w:r>
         <w:rPr>
@@ -8668,15 +8679,19 @@
       <w:r>
         <w:t>For locations, the CONLL2003 English dataset was used, together with DBPedia resources of type ‘</w:t>
       </w:r>
+      <w:proofErr w:type="gramStart"/>
       <w:r>
         <w:t>dbo:Place</w:t>
       </w:r>
+      <w:proofErr w:type="gramEnd"/>
       <w:r>
         <w:t>’. For Organizations, the Amex, Nasdaq and NYSE Stock Exchange company listings were downloaded in Comma Separated Value (CSV) format, as was similar data from the London Stock Exchange, the CONLL2003 English dataset, and DBPedia’s ‘</w:t>
       </w:r>
+      <w:proofErr w:type="gramStart"/>
       <w:r>
         <w:t>dbo:Organisation</w:t>
       </w:r>
+      <w:proofErr w:type="gramEnd"/>
       <w:r>
         <w:t>’ type. For people, the CONLL2003 English dataset and DBPedia ‘dbo:Person’ type were used, and the New York City Most Popular Baby Names data from Kaggle.</w:t>
       </w:r>
@@ -9016,8 +9031,13 @@
       <w:r>
         <w:t xml:space="preserve"> </w:t>
       </w:r>
-      <w:r>
-        <w:t>concurrent.futures.ThreadPoolExecutor</w:t>
+      <w:proofErr w:type="gramStart"/>
+      <w:r>
+        <w:t>concurrent.futures</w:t>
+      </w:r>
+      <w:proofErr w:type="gramEnd"/>
+      <w:r>
+        <w:t>.ThreadPoolExecutor</w:t>
       </w:r>
       <w:r>
         <w:t xml:space="preserve"> implementation was chosen</w:t>
@@ -9071,7 +9091,15 @@
         <w:t>attempts with</w:t>
       </w:r>
       <w:r>
-        <w:t xml:space="preserve"> bleach.clean,</w:t>
+        <w:t xml:space="preserve"> </w:t>
+      </w:r>
+      <w:proofErr w:type="gramStart"/>
+      <w:r>
+        <w:t>bleach.clean</w:t>
+      </w:r>
+      <w:proofErr w:type="gramEnd"/>
+      <w:r>
+        <w:t>,</w:t>
       </w:r>
       <w:r>
         <w:rPr>
@@ -9213,7 +9241,7 @@
         <w:rPr>
           <w:noProof/>
         </w:rPr>
-        <w:object w:dxaOrig="9020" w:dyaOrig="3480" w14:anchorId="540AAB20">
+        <w:object w:dxaOrig="9020" w:dyaOrig="3480" w14:anchorId="6340F303">
           <v:shapetype id="_x0000_t75" coordsize="21600,21600" o:spt="75" o:preferrelative="t" path="m@4@5l@4@11@9@11@9@5xe" filled="f" stroked="f">
             <v:stroke joinstyle="miter"/>
             <v:formulas>
@@ -9233,10 +9261,10 @@
             <v:path o:extrusionok="f" gradientshapeok="t" o:connecttype="rect"/>
             <o:lock v:ext="edit" aspectratio="t"/>
           </v:shapetype>
-          <v:shape id="_x0000_i1036" type="#_x0000_t75" alt="" style="width:451pt;height:174pt;mso-width-percent:0;mso-height-percent:0;mso-width-percent:0;mso-height-percent:0" o:ole="">
+          <v:shape id="_x0000_i1037" type="#_x0000_t75" alt="" style="width:451pt;height:174pt;mso-width-percent:0;mso-height-percent:0;mso-width-percent:0;mso-height-percent:0" o:ole="">
             <v:imagedata r:id="rId11" o:title=""/>
           </v:shape>
-          <o:OLEObject Type="Embed" ProgID="Word.Document.8" ShapeID="_x0000_i1036" DrawAspect="Content" ObjectID="_1597126759" r:id="rId12">
+          <o:OLEObject Type="Embed" ProgID="Word.Document.8" ShapeID="_x0000_i1037" DrawAspect="Content" ObjectID="_1597135172" r:id="rId12">
             <o:FieldCodes>\s</o:FieldCodes>
           </o:OLEObject>
         </w:object>
@@ -9648,11 +9676,11 @@
         <w:rPr>
           <w:noProof/>
         </w:rPr>
-        <w:object w:dxaOrig="9360" w:dyaOrig="1560" w14:anchorId="5FE174BF">
-          <v:shape id="_x0000_i1035" type="#_x0000_t75" alt="" style="width:468pt;height:78pt;mso-width-percent:0;mso-height-percent:0;mso-width-percent:0;mso-height-percent:0" o:ole="">
+        <w:object w:dxaOrig="9360" w:dyaOrig="1560" w14:anchorId="762A7CC3">
+          <v:shape id="_x0000_i1036" type="#_x0000_t75" alt="" style="width:468pt;height:78pt;mso-width-percent:0;mso-height-percent:0;mso-width-percent:0;mso-height-percent:0" o:ole="">
             <v:imagedata r:id="rId14" o:title=""/>
           </v:shape>
-          <o:OLEObject Type="Embed" ProgID="Word.Document.12" ShapeID="_x0000_i1035" DrawAspect="Content" ObjectID="_1597126760" r:id="rId15">
+          <o:OLEObject Type="Embed" ProgID="Word.Document.12" ShapeID="_x0000_i1036" DrawAspect="Content" ObjectID="_1597135173" r:id="rId15">
             <o:FieldCodes>\s</o:FieldCodes>
           </o:OLEObject>
         </w:object>
@@ -9978,7 +10006,15 @@
     <w:p/>
     <w:p>
       <w:r>
-        <w:t>To avoid this, all the debates’ file names (including the date on which they were spoken in parliament and the subject of the debate) were hashed using Python’s built-in hashing implementation. The file names are strings, and Python’s in-built hash() function takes each character, converts to an integer, and then uses exponentiation and addition to combine them.</w:t>
+        <w:t xml:space="preserve">To avoid this, all the debates’ file names (including the date on which they were spoken in parliament and the subject of the debate) were hashed using Python’s built-in hashing implementation. The file names are strings, and Python’s in-built </w:t>
+      </w:r>
+      <w:proofErr w:type="gramStart"/>
+      <w:r>
+        <w:t>hash(</w:t>
+      </w:r>
+      <w:proofErr w:type="gramEnd"/>
+      <w:r>
+        <w:t>) function takes each character, converts to an integer, and then uses exponentiation and addition to combine them.</w:t>
       </w:r>
       <w:r>
         <w:t xml:space="preserve"> The modulo of the resulting integer was taken with respect to the number of buckets (which was set at 320), resulting in buckets of equal numbers of debates which are</w:t>
@@ -10064,11 +10100,11 @@
         <w:rPr>
           <w:noProof/>
         </w:rPr>
-        <w:object w:dxaOrig="9020" w:dyaOrig="6400" w14:anchorId="5F2A0D60">
-          <v:shape id="_x0000_i1034" type="#_x0000_t75" alt="" style="width:451pt;height:320pt;mso-width-percent:0;mso-height-percent:0;mso-width-percent:0;mso-height-percent:0" o:ole="">
+        <w:object w:dxaOrig="9020" w:dyaOrig="6400" w14:anchorId="79558AA5">
+          <v:shape id="_x0000_i1035" type="#_x0000_t75" alt="" style="width:451pt;height:320pt;mso-width-percent:0;mso-height-percent:0;mso-width-percent:0;mso-height-percent:0" o:ole="">
             <v:imagedata r:id="rId17" o:title=""/>
           </v:shape>
-          <o:OLEObject Type="Embed" ProgID="Word.Document.12" ShapeID="_x0000_i1034" DrawAspect="Content" ObjectID="_1597126761" r:id="rId18">
+          <o:OLEObject Type="Embed" ProgID="Word.Document.12" ShapeID="_x0000_i1035" DrawAspect="Content" ObjectID="_1597135174" r:id="rId18">
             <o:FieldCodes>\s</o:FieldCodes>
           </o:OLEObject>
         </w:object>
@@ -11206,6 +11242,7 @@
                 <w:szCs w:val="21"/>
               </w:rPr>
             </w:pPr>
+            <w:proofErr w:type="gramStart"/>
             <w:r>
               <w:rPr>
                 <w:rFonts w:ascii="Menlo" w:eastAsia="Times New Roman" w:hAnsi="Menlo" w:cs="Menlo"/>
@@ -11213,35 +11250,45 @@
                 <w:sz w:val="21"/>
                 <w:szCs w:val="21"/>
               </w:rPr>
-              <w:t>^[!@£$%^&amp;*()0-9 ]+$</w:t>
-            </w:r>
-          </w:p>
-          <w:p/>
-        </w:tc>
-      </w:tr>
-      <w:tr>
-        <w:tc>
-          <w:tcPr>
-            <w:tcW w:w="5807" w:type="dxa"/>
-          </w:tcPr>
-          <w:p>
-            <w:r>
-              <w:t>If whole line starts and ends with brackets, remove them</w:t>
-            </w:r>
-          </w:p>
-        </w:tc>
-        <w:tc>
-          <w:tcPr>
-            <w:tcW w:w="2693" w:type="dxa"/>
-          </w:tcPr>
-          <w:p>
-            <w:pPr>
+              <w:t>^[</w:t>
+            </w:r>
+            <w:proofErr w:type="gramEnd"/>
+            <w:r>
               <w:rPr>
                 <w:rFonts w:ascii="Menlo" w:eastAsia="Times New Roman" w:hAnsi="Menlo" w:cs="Menlo"/>
                 <w:color w:val="6A8759"/>
                 <w:sz w:val="21"/>
                 <w:szCs w:val="21"/>
               </w:rPr>
+              <w:t>!@£$%^&amp;*()0-9 ]+$</w:t>
+            </w:r>
+          </w:p>
+          <w:p/>
+        </w:tc>
+      </w:tr>
+      <w:tr>
+        <w:tc>
+          <w:tcPr>
+            <w:tcW w:w="5807" w:type="dxa"/>
+          </w:tcPr>
+          <w:p>
+            <w:r>
+              <w:t>If whole line starts and ends with brackets, remove them</w:t>
+            </w:r>
+          </w:p>
+        </w:tc>
+        <w:tc>
+          <w:tcPr>
+            <w:tcW w:w="2693" w:type="dxa"/>
+          </w:tcPr>
+          <w:p>
+            <w:pPr>
+              <w:rPr>
+                <w:rFonts w:ascii="Menlo" w:eastAsia="Times New Roman" w:hAnsi="Menlo" w:cs="Menlo"/>
+                <w:color w:val="6A8759"/>
+                <w:sz w:val="21"/>
+                <w:szCs w:val="21"/>
+              </w:rPr>
             </w:pPr>
           </w:p>
         </w:tc>
@@ -11272,6 +11319,7 @@
                 <w:szCs w:val="21"/>
               </w:rPr>
             </w:pPr>
+            <w:proofErr w:type="gramStart"/>
             <w:r>
               <w:rPr>
                 <w:rFonts w:ascii="Menlo" w:hAnsi="Menlo" w:cs="Menlo"/>
@@ -11279,7 +11327,17 @@
                 <w:sz w:val="21"/>
                 <w:szCs w:val="21"/>
               </w:rPr>
-              <w:t>(.*)'{2,}$</w:t>
+              <w:t>(.*</w:t>
+            </w:r>
+            <w:proofErr w:type="gramEnd"/>
+            <w:r>
+              <w:rPr>
+                <w:rFonts w:ascii="Menlo" w:hAnsi="Menlo" w:cs="Menlo"/>
+                <w:color w:val="6A8759"/>
+                <w:sz w:val="21"/>
+                <w:szCs w:val="21"/>
+              </w:rPr>
+              <w:t>)'{2,}$</w:t>
             </w:r>
           </w:p>
           <w:p>
@@ -11491,11 +11549,11 @@
         <w:rPr>
           <w:noProof/>
         </w:rPr>
-        <w:object w:dxaOrig="9020" w:dyaOrig="4700" w14:anchorId="0F2755EF">
-          <v:shape id="_x0000_i1033" type="#_x0000_t75" alt="" style="width:451pt;height:235pt;mso-width-percent:0;mso-height-percent:0;mso-width-percent:0;mso-height-percent:0" o:ole="">
+        <w:object w:dxaOrig="9020" w:dyaOrig="4700" w14:anchorId="284402D3">
+          <v:shape id="_x0000_i1034" type="#_x0000_t75" alt="" style="width:451pt;height:235pt;mso-width-percent:0;mso-height-percent:0;mso-width-percent:0;mso-height-percent:0" o:ole="">
             <v:imagedata r:id="rId19" o:title=""/>
           </v:shape>
-          <o:OLEObject Type="Embed" ProgID="Word.Document.12" ShapeID="_x0000_i1033" DrawAspect="Content" ObjectID="_1597126762" r:id="rId20">
+          <o:OLEObject Type="Embed" ProgID="Word.Document.12" ShapeID="_x0000_i1034" DrawAspect="Content" ObjectID="_1597135175" r:id="rId20">
             <o:FieldCodes>\s</o:FieldCodes>
           </o:OLEObject>
         </w:object>
@@ -11966,11 +12024,11 @@
           <w:noProof/>
           <w:color w:val="000000" w:themeColor="text1"/>
         </w:rPr>
-        <w:object w:dxaOrig="6980" w:dyaOrig="2390" w14:anchorId="28B802E1">
-          <v:shape id="_x0000_i1032" type="#_x0000_t75" alt="" style="width:349pt;height:119pt;mso-width-percent:0;mso-height-percent:0;mso-width-percent:0;mso-height-percent:0" o:ole="">
+        <w:object w:dxaOrig="6980" w:dyaOrig="2390" w14:anchorId="66E002D9">
+          <v:shape id="_x0000_i1033" type="#_x0000_t75" alt="" style="width:349pt;height:119pt;mso-width-percent:0;mso-height-percent:0;mso-width-percent:0;mso-height-percent:0" o:ole="">
             <v:imagedata r:id="rId21" o:title=""/>
           </v:shape>
-          <o:OLEObject Type="Embed" ProgID="Word.Document.12" ShapeID="_x0000_i1032" DrawAspect="Content" ObjectID="_1597126763" r:id="rId22">
+          <o:OLEObject Type="Embed" ProgID="Word.Document.12" ShapeID="_x0000_i1033" DrawAspect="Content" ObjectID="_1597135176" r:id="rId22">
             <o:FieldCodes>\s</o:FieldCodes>
           </o:OLEObject>
         </w:object>
@@ -12035,11 +12093,11 @@
         <w:rPr>
           <w:noProof/>
         </w:rPr>
-        <w:object w:dxaOrig="6970" w:dyaOrig="1370" w14:anchorId="414F16D6">
-          <v:shape id="_x0000_i1031" type="#_x0000_t75" alt="" style="width:348.85pt;height:69pt;mso-width-percent:0;mso-height-percent:0;mso-width-percent:0;mso-height-percent:0" o:ole="">
+        <w:object w:dxaOrig="6970" w:dyaOrig="1370" w14:anchorId="3768155F">
+          <v:shape id="_x0000_i1032" type="#_x0000_t75" alt="" style="width:348.85pt;height:69pt;mso-width-percent:0;mso-height-percent:0;mso-width-percent:0;mso-height-percent:0" o:ole="">
             <v:imagedata r:id="rId23" o:title=""/>
           </v:shape>
-          <o:OLEObject Type="Embed" ProgID="Word.Document.12" ShapeID="_x0000_i1031" DrawAspect="Content" ObjectID="_1597126764" r:id="rId24">
+          <o:OLEObject Type="Embed" ProgID="Word.Document.12" ShapeID="_x0000_i1032" DrawAspect="Content" ObjectID="_1597135177" r:id="rId24">
             <o:FieldCodes>\s</o:FieldCodes>
           </o:OLEObject>
         </w:object>
@@ -12639,6 +12697,9 @@
       </w:tr>
     </w:tbl>
     <w:p/>
+    <w:p/>
+    <w:p/>
+    <w:p/>
     <w:p>
       <w:pPr>
         <w:pStyle w:val="Heading3"/>
@@ -12730,6 +12791,7 @@
       </w:pPr>
       <w:bookmarkStart w:id="76" w:name="_Ref522790826"/>
       <w:bookmarkStart w:id="77" w:name="_Toc522793380"/>
+      <w:bookmarkStart w:id="78" w:name="_GoBack"/>
       <w:r>
         <w:t xml:space="preserve">Table </w:t>
       </w:r>
@@ -13075,6 +13137,7 @@
           </w:p>
         </w:tc>
       </w:tr>
+      <w:bookmarkEnd w:id="78"/>
     </w:tbl>
     <w:p>
       <w:pPr>
@@ -13088,11 +13151,11 @@
       <w:pPr>
         <w:pStyle w:val="Heading3"/>
       </w:pPr>
-      <w:bookmarkStart w:id="78" w:name="_Toc522793424"/>
+      <w:bookmarkStart w:id="79" w:name="_Toc522793424"/>
       <w:r>
         <w:t>The ‘mini’ dataset</w:t>
       </w:r>
-      <w:bookmarkEnd w:id="78"/>
+      <w:bookmarkEnd w:id="79"/>
     </w:p>
     <w:p/>
     <w:p>
@@ -13136,7 +13199,6 @@
     <w:p/>
     <w:p>
       <w:r>
-        <w:lastRenderedPageBreak/>
         <w:t xml:space="preserve">Attempts to ‘predict’ using the mini dataset also matched this observation. The model has a marked preference for the NULL label. Indeed, all manual validation done using the mini model returned all NULL labels, see </w:t>
       </w:r>
       <w:r>
@@ -13219,7 +13281,7 @@
       <w:pPr>
         <w:pStyle w:val="Caption"/>
       </w:pPr>
-      <w:bookmarkStart w:id="79" w:name="_Toc522793362"/>
+      <w:bookmarkStart w:id="80" w:name="_Toc522793362"/>
       <w:r>
         <w:t xml:space="preserve">Figure </w:t>
       </w:r>
@@ -13256,7 +13318,7 @@
       <w:r>
         <w:t xml:space="preserve"> Mini dataset accuracy</w:t>
       </w:r>
-      <w:bookmarkEnd w:id="79"/>
+      <w:bookmarkEnd w:id="80"/>
     </w:p>
     <w:p>
       <w:pPr>
@@ -13313,7 +13375,7 @@
       <w:pPr>
         <w:pStyle w:val="Caption"/>
       </w:pPr>
-      <w:bookmarkStart w:id="80" w:name="_Toc522793363"/>
+      <w:bookmarkStart w:id="81" w:name="_Toc522793363"/>
       <w:r>
         <w:t xml:space="preserve">Figure </w:t>
       </w:r>
@@ -13350,7 +13412,7 @@
       <w:r>
         <w:t xml:space="preserve"> Mini dataset loss</w:t>
       </w:r>
-      <w:bookmarkEnd w:id="80"/>
+      <w:bookmarkEnd w:id="81"/>
     </w:p>
     <w:p>
       <w:pPr>
@@ -13407,7 +13469,7 @@
       <w:pPr>
         <w:pStyle w:val="Caption"/>
       </w:pPr>
-      <w:bookmarkStart w:id="81" w:name="_Toc522793364"/>
+      <w:bookmarkStart w:id="82" w:name="_Toc522793364"/>
       <w:r>
         <w:t xml:space="preserve">Figure </w:t>
       </w:r>
@@ -13450,15 +13512,15 @@
       <w:r>
         <w:t xml:space="preserve"> label accuracy</w:t>
       </w:r>
-      <w:bookmarkEnd w:id="81"/>
+      <w:bookmarkEnd w:id="82"/>
     </w:p>
     <w:p>
       <w:pPr>
         <w:pStyle w:val="Caption"/>
         <w:keepNext/>
       </w:pPr>
-      <w:bookmarkStart w:id="82" w:name="_Ref522791343"/>
-      <w:bookmarkStart w:id="83" w:name="_Toc522793381"/>
+      <w:bookmarkStart w:id="83" w:name="_Ref522791343"/>
+      <w:bookmarkStart w:id="84" w:name="_Toc522793381"/>
       <w:r>
         <w:lastRenderedPageBreak/>
         <w:t xml:space="preserve">Table </w:t>
@@ -13493,11 +13555,11 @@
         </w:rPr>
         <w:fldChar w:fldCharType="end"/>
       </w:r>
-      <w:bookmarkEnd w:id="82"/>
+      <w:bookmarkEnd w:id="83"/>
       <w:r>
         <w:t xml:space="preserve"> Evaluation of mini model</w:t>
       </w:r>
-      <w:bookmarkEnd w:id="83"/>
+      <w:bookmarkEnd w:id="84"/>
     </w:p>
     <w:tbl>
       <w:tblPr>
@@ -13719,16 +13781,16 @@
       <w:pPr>
         <w:pStyle w:val="Heading3"/>
       </w:pPr>
-      <w:bookmarkStart w:id="84" w:name="_Ref521576975"/>
-      <w:bookmarkStart w:id="85" w:name="_Toc522793425"/>
+      <w:bookmarkStart w:id="85" w:name="_Ref521576975"/>
+      <w:bookmarkStart w:id="86" w:name="_Toc522793425"/>
       <w:r>
         <w:t>The ‘toy’ dataset</w:t>
       </w:r>
-      <w:bookmarkEnd w:id="84"/>
+      <w:bookmarkEnd w:id="85"/>
       <w:r>
         <w:t>, version 1</w:t>
       </w:r>
-      <w:bookmarkEnd w:id="85"/>
+      <w:bookmarkEnd w:id="86"/>
     </w:p>
     <w:p/>
     <w:p>
@@ -13795,8 +13857,8 @@
       <w:pPr>
         <w:pStyle w:val="Caption"/>
       </w:pPr>
-      <w:bookmarkStart w:id="86" w:name="_Ref522354845"/>
-      <w:bookmarkStart w:id="87" w:name="_Toc522793365"/>
+      <w:bookmarkStart w:id="87" w:name="_Ref522354845"/>
+      <w:bookmarkStart w:id="88" w:name="_Toc522793365"/>
       <w:r>
         <w:t xml:space="preserve">Figure </w:t>
       </w:r>
@@ -13830,11 +13892,11 @@
         </w:rPr>
         <w:fldChar w:fldCharType="end"/>
       </w:r>
-      <w:bookmarkEnd w:id="86"/>
+      <w:bookmarkEnd w:id="87"/>
       <w:r>
         <w:t xml:space="preserve"> Toy dataset NaN validation accuracy</w:t>
       </w:r>
-      <w:bookmarkEnd w:id="87"/>
+      <w:bookmarkEnd w:id="88"/>
     </w:p>
     <w:p>
       <w:pPr>
@@ -13903,8 +13965,8 @@
       <w:pPr>
         <w:pStyle w:val="Caption"/>
       </w:pPr>
-      <w:bookmarkStart w:id="88" w:name="_Ref522354846"/>
-      <w:bookmarkStart w:id="89" w:name="_Toc522793366"/>
+      <w:bookmarkStart w:id="89" w:name="_Ref522354846"/>
+      <w:bookmarkStart w:id="90" w:name="_Toc522793366"/>
       <w:r>
         <w:t xml:space="preserve">Figure </w:t>
       </w:r>
@@ -13938,11 +14000,11 @@
         </w:rPr>
         <w:fldChar w:fldCharType="end"/>
       </w:r>
-      <w:bookmarkEnd w:id="88"/>
+      <w:bookmarkEnd w:id="89"/>
       <w:r>
         <w:t xml:space="preserve"> Toy dataset NaN validation loss</w:t>
       </w:r>
-      <w:bookmarkEnd w:id="89"/>
+      <w:bookmarkEnd w:id="90"/>
     </w:p>
     <w:p>
       <w:pPr>
@@ -14015,8 +14077,8 @@
           <w:color w:val="000000" w:themeColor="text1"/>
         </w:rPr>
       </w:pPr>
-      <w:bookmarkStart w:id="90" w:name="_Ref522354847"/>
-      <w:bookmarkStart w:id="91" w:name="_Toc522793367"/>
+      <w:bookmarkStart w:id="91" w:name="_Ref522354847"/>
+      <w:bookmarkStart w:id="92" w:name="_Toc522793367"/>
       <w:r>
         <w:t xml:space="preserve">Figure </w:t>
       </w:r>
@@ -14050,11 +14112,11 @@
         </w:rPr>
         <w:fldChar w:fldCharType="end"/>
       </w:r>
-      <w:bookmarkEnd w:id="90"/>
+      <w:bookmarkEnd w:id="91"/>
       <w:r>
         <w:t xml:space="preserve"> Toy Dataset NaN Validation Non-Null Label Accuracy</w:t>
       </w:r>
-      <w:bookmarkEnd w:id="91"/>
+      <w:bookmarkEnd w:id="92"/>
     </w:p>
     <w:p>
       <w:pPr>
@@ -14190,8 +14252,8 @@
         <w:pStyle w:val="Caption"/>
         <w:keepNext/>
       </w:pPr>
-      <w:bookmarkStart w:id="92" w:name="_Ref522305853"/>
-      <w:bookmarkStart w:id="93" w:name="_Toc522793382"/>
+      <w:bookmarkStart w:id="93" w:name="_Ref522305853"/>
+      <w:bookmarkStart w:id="94" w:name="_Toc522793382"/>
       <w:r>
         <w:t xml:space="preserve">Table </w:t>
       </w:r>
@@ -14225,11 +14287,11 @@
         </w:rPr>
         <w:fldChar w:fldCharType="end"/>
       </w:r>
-      <w:bookmarkEnd w:id="92"/>
+      <w:bookmarkEnd w:id="93"/>
       <w:r>
         <w:t xml:space="preserve"> Evaluation of Toy dataset v1</w:t>
       </w:r>
-      <w:bookmarkEnd w:id="93"/>
+      <w:bookmarkEnd w:id="94"/>
     </w:p>
     <w:tbl>
       <w:tblPr>
@@ -14706,7 +14768,7 @@
       <w:pPr>
         <w:pStyle w:val="Heading3"/>
       </w:pPr>
-      <w:bookmarkStart w:id="94" w:name="_Toc522793426"/>
+      <w:bookmarkStart w:id="95" w:name="_Toc522793426"/>
       <w:r>
         <w:t>The ‘toy’ dataset, version</w:t>
       </w:r>
@@ -14716,7 +14778,7 @@
       <w:r>
         <w:t xml:space="preserve"> 2</w:t>
       </w:r>
-      <w:bookmarkEnd w:id="94"/>
+      <w:bookmarkEnd w:id="95"/>
       <w:r>
         <w:t xml:space="preserve"> and 3</w:t>
       </w:r>
@@ -14963,8 +15025,8 @@
       <w:pPr>
         <w:pStyle w:val="Caption"/>
       </w:pPr>
-      <w:bookmarkStart w:id="95" w:name="_Ref522705180"/>
-      <w:bookmarkStart w:id="96" w:name="_Toc522793368"/>
+      <w:bookmarkStart w:id="96" w:name="_Ref522705180"/>
+      <w:bookmarkStart w:id="97" w:name="_Toc522793368"/>
       <w:r>
         <w:t xml:space="preserve">Figure </w:t>
       </w:r>
@@ -14998,11 +15060,11 @@
         </w:rPr>
         <w:fldChar w:fldCharType="end"/>
       </w:r>
-      <w:bookmarkEnd w:id="95"/>
+      <w:bookmarkEnd w:id="96"/>
       <w:r>
         <w:t xml:space="preserve"> ToyV2 dataset accuracy</w:t>
       </w:r>
-      <w:bookmarkEnd w:id="96"/>
+      <w:bookmarkEnd w:id="97"/>
     </w:p>
     <w:p>
       <w:pPr>
@@ -15060,8 +15122,8 @@
       <w:pPr>
         <w:pStyle w:val="Caption"/>
       </w:pPr>
-      <w:bookmarkStart w:id="97" w:name="_Ref522705181"/>
-      <w:bookmarkStart w:id="98" w:name="_Toc522793369"/>
+      <w:bookmarkStart w:id="98" w:name="_Ref522705181"/>
+      <w:bookmarkStart w:id="99" w:name="_Toc522793369"/>
       <w:r>
         <w:t xml:space="preserve">Figure </w:t>
       </w:r>
@@ -15095,11 +15157,11 @@
         </w:rPr>
         <w:fldChar w:fldCharType="end"/>
       </w:r>
-      <w:bookmarkEnd w:id="97"/>
+      <w:bookmarkEnd w:id="98"/>
       <w:r>
         <w:t xml:space="preserve"> ToyV2 dataset loss</w:t>
       </w:r>
-      <w:bookmarkEnd w:id="98"/>
+      <w:bookmarkEnd w:id="99"/>
     </w:p>
     <w:p>
       <w:pPr>
@@ -15161,8 +15223,8 @@
           <w:color w:val="000000" w:themeColor="text1"/>
         </w:rPr>
       </w:pPr>
-      <w:bookmarkStart w:id="99" w:name="_Ref522705182"/>
-      <w:bookmarkStart w:id="100" w:name="_Toc522793370"/>
+      <w:bookmarkStart w:id="100" w:name="_Ref522705182"/>
+      <w:bookmarkStart w:id="101" w:name="_Toc522793370"/>
       <w:r>
         <w:t xml:space="preserve">Figure </w:t>
       </w:r>
@@ -15196,19 +15258,19 @@
         </w:rPr>
         <w:fldChar w:fldCharType="end"/>
       </w:r>
-      <w:bookmarkEnd w:id="99"/>
+      <w:bookmarkEnd w:id="100"/>
       <w:r>
         <w:t xml:space="preserve"> ToyV2 dataset non-null label accuracy</w:t>
       </w:r>
-      <w:bookmarkEnd w:id="100"/>
+      <w:bookmarkEnd w:id="101"/>
     </w:p>
     <w:p>
       <w:pPr>
         <w:pStyle w:val="Caption"/>
         <w:keepNext/>
       </w:pPr>
-      <w:bookmarkStart w:id="101" w:name="_Ref523154308"/>
-      <w:bookmarkStart w:id="102" w:name="_Toc522793383"/>
+      <w:bookmarkStart w:id="102" w:name="_Ref523154308"/>
+      <w:bookmarkStart w:id="103" w:name="_Toc522793383"/>
       <w:r>
         <w:t xml:space="preserve">Table </w:t>
       </w:r>
@@ -15242,11 +15304,11 @@
         </w:rPr>
         <w:fldChar w:fldCharType="end"/>
       </w:r>
-      <w:bookmarkEnd w:id="101"/>
+      <w:bookmarkEnd w:id="102"/>
       <w:r>
         <w:t xml:space="preserve"> Evaluation of Toy dataset V2</w:t>
       </w:r>
-      <w:bookmarkEnd w:id="102"/>
+      <w:bookmarkEnd w:id="103"/>
       <w:r>
         <w:t xml:space="preserve"> and V3</w:t>
       </w:r>
@@ -15764,7 +15826,7 @@
       <w:pPr>
         <w:pStyle w:val="Caption"/>
       </w:pPr>
-      <w:bookmarkStart w:id="103" w:name="_Ref523154452"/>
+      <w:bookmarkStart w:id="104" w:name="_Ref523154452"/>
       <w:r>
         <w:t xml:space="preserve">Figure </w:t>
       </w:r>
@@ -15798,7 +15860,7 @@
         </w:rPr>
         <w:fldChar w:fldCharType="end"/>
       </w:r>
-      <w:bookmarkEnd w:id="103"/>
+      <w:bookmarkEnd w:id="104"/>
       <w:r>
         <w:t xml:space="preserve"> ToyV3 dataset accuracy</w:t>
       </w:r>
@@ -15858,7 +15920,7 @@
       <w:pPr>
         <w:pStyle w:val="Caption"/>
       </w:pPr>
-      <w:bookmarkStart w:id="104" w:name="_Ref523154453"/>
+      <w:bookmarkStart w:id="105" w:name="_Ref523154453"/>
       <w:r>
         <w:t xml:space="preserve">Figure </w:t>
       </w:r>
@@ -15872,13 +15934,7 @@
         <w:rPr>
           <w:noProof/>
         </w:rPr>
-        <w:instrText xml:space="preserve"> SEQ Figure \* A</w:instrText>
-      </w:r>
-      <w:r>
-        <w:rPr>
-          <w:noProof/>
-        </w:rPr>
-        <w:instrText xml:space="preserve">RABIC </w:instrText>
+        <w:instrText xml:space="preserve"> SEQ Figure \* ARABIC </w:instrText>
       </w:r>
       <w:r>
         <w:rPr>
@@ -15898,7 +15954,7 @@
         </w:rPr>
         <w:fldChar w:fldCharType="end"/>
       </w:r>
-      <w:bookmarkEnd w:id="104"/>
+      <w:bookmarkEnd w:id="105"/>
       <w:r>
         <w:t xml:space="preserve"> ToyV3 dataset loss</w:t>
       </w:r>
@@ -15959,7 +16015,7 @@
       <w:pPr>
         <w:pStyle w:val="Caption"/>
       </w:pPr>
-      <w:bookmarkStart w:id="105" w:name="_Ref523154455"/>
+      <w:bookmarkStart w:id="106" w:name="_Ref523154455"/>
       <w:r>
         <w:t xml:space="preserve">Figure </w:t>
       </w:r>
@@ -15993,7 +16049,7 @@
         </w:rPr>
         <w:fldChar w:fldCharType="end"/>
       </w:r>
-      <w:bookmarkEnd w:id="105"/>
+      <w:bookmarkEnd w:id="106"/>
       <w:r>
         <w:t xml:space="preserve"> ToyV3 dataset non-null label accuracy</w:t>
       </w:r>
@@ -16002,28 +16058,19 @@
       <w:pPr>
         <w:pStyle w:val="Heading3"/>
       </w:pPr>
-      <w:bookmarkStart w:id="106" w:name="_Ref522276945"/>
-      <w:bookmarkStart w:id="107" w:name="_Toc522793427"/>
+      <w:bookmarkStart w:id="107" w:name="_Ref522276945"/>
+      <w:bookmarkStart w:id="108" w:name="_Toc522793427"/>
       <w:r>
         <w:lastRenderedPageBreak/>
         <w:t>The full dataset</w:t>
       </w:r>
-      <w:bookmarkEnd w:id="106"/>
       <w:bookmarkEnd w:id="107"/>
+      <w:bookmarkEnd w:id="108"/>
     </w:p>
     <w:p/>
     <w:p>
       <w:r>
-        <w:t xml:space="preserve">The ToyV1 dataset’s tensors were </w:t>
-      </w:r>
-      <w:r>
-        <w:rPr>
-          <w:color w:val="000000" w:themeColor="text1"/>
-        </w:rPr>
-        <w:t>18</w:t>
-      </w:r>
-      <w:r>
-        <w:t xml:space="preserve">GB in size as NumPy objects. To train the toy dataset for seven epochs on Birkbeck’s deep Machine Learning server took about 36 hours per epoch, or about eleven days. With </w:t>
+        <w:t xml:space="preserve">To train the toy dataset for seven epochs on Birkbeck’s deep Machine Learning server took about 36 hours per epoch, or about eleven days. With </w:t>
       </w:r>
       <w:r>
         <w:t>2</w:t>
@@ -16043,11 +16090,29 @@
       <w:r>
         <w:t xml:space="preserve"> sentences of data trained every epoch, it is clear that the ToyV1 dataset actually represents a significant amount of data.</w:t>
       </w:r>
+      <w:r>
+        <w:t xml:space="preserve"> </w:t>
+      </w:r>
+      <w:r>
+        <w:t xml:space="preserve">As the ToyV1 dataset required 18GB just to load the tensors into memory, it is anticipated that the full dataset would require 720GB or thereabouts. </w:t>
+      </w:r>
     </w:p>
     <w:p/>
     <w:p>
       <w:r>
-        <w:t xml:space="preserve">As the ToyV1 dataset required 18GB just to load the tensors into memory, it is anticipated that the full dataset would require 720GB or thereabouts. Clearly, to use all the interpolated Hansards into the model (divided into train, test and dev sets) would require using Keras’ fit-generator methods, to generate the tensors on the fly as they were needed, and a large amount of time. It is possible that the NaN validation problems described in </w:t>
+        <w:t>Clearly, to use all the interpolated Hansards into the model (divided into train, test and dev sets) require</w:t>
+      </w:r>
+      <w:r>
+        <w:t>s</w:t>
+      </w:r>
+      <w:r>
+        <w:t xml:space="preserve"> using Keras’ fit-generator methods, to generate the tensors on the fly as they </w:t>
+      </w:r>
+      <w:r>
+        <w:t>are</w:t>
+      </w:r>
+      <w:r>
+        <w:t xml:space="preserve"> needed, and a large amount of time. It is possible that the NaN validation problems described in </w:t>
       </w:r>
       <w:r>
         <w:fldChar w:fldCharType="begin"/>
@@ -16089,109 +16154,41 @@
     <w:p/>
     <w:p>
       <w:r>
-        <w:t>As of Friday 17</w:t>
-      </w:r>
-      <w:r>
-        <w:rPr>
-          <w:vertAlign w:val="superscript"/>
-        </w:rPr>
-        <w:t>th</w:t>
-      </w:r>
-      <w:r>
-        <w:t xml:space="preserve"> August 2018, I took the decision to prioritise working on a simple GUI interface, instead of writing the generator methods required to train the full dataset. These generator methods could be quite easily derived by wrapping create_x_toy and create_y_toy in model_integration.py with a python generator, then returning the Numpy arrays instead of pickling them out to disk.</w:t>
+        <w:t>While the full dataset was not used for training as part of this project, the code to do so was added to model_integration.py</w:t>
+      </w:r>
+      <w:r>
+        <w:t>, train.py and tasks.py.</w:t>
+      </w:r>
+      <w:r>
+        <w:t xml:space="preserve"> The main addition is the nested loops required to generate the data in the batch-size requested. As </w:t>
+      </w:r>
+      <w:r>
+        <w:fldChar w:fldCharType="begin"/>
+      </w:r>
+      <w:r>
+        <w:instrText xml:space="preserve"> REF _Ref523392529 \h </w:instrText>
+      </w:r>
+      <w:r>
+        <w:fldChar w:fldCharType="separate"/>
+      </w:r>
+      <w:r>
+        <w:t xml:space="preserve">Code Snippet </w:t>
+      </w:r>
+      <w:r>
+        <w:rPr>
+          <w:noProof/>
+        </w:rPr>
+        <w:t>5</w:t>
+      </w:r>
+      <w:r>
+        <w:fldChar w:fldCharType="end"/>
+      </w:r>
+      <w:r>
+        <w:t xml:space="preserve"> shows, the generators originally used to create the X and Y tensors are first created. Then, the X and Y generators are called together inside a pair of nested loops. The inner loop creates a tensor for each item in the current batch, while the outer loop handles the batch size and creation of a new list for each X and Y, for each batch. Once a given batch has been created, its X and Y tensors padded and converted to Numpy arrays, before being yielded out.</w:t>
       </w:r>
     </w:p>
     <w:p/>
-    <w:p>
-      <w:pPr>
-        <w:pStyle w:val="Heading3"/>
-      </w:pPr>
-      <w:bookmarkStart w:id="108" w:name="_Toc522793428"/>
-      <w:r>
-        <w:t>Cross-validation</w:t>
-      </w:r>
-      <w:bookmarkEnd w:id="108"/>
-    </w:p>
-    <w:p/>
-    <w:p>
-      <w:r>
-        <w:t xml:space="preserve">Fortunately, thanks to the hash-bucketing approach to datasets, the Hansard debates are already scrambled, so I could just use contiguous pieces of the NumPy arrays to generate segments. I used Scikit-Learn’s KFold class to generate ten folds. In each case, a fold was one tenth of the data, used for validation. The other nine tenths were used for training. </w:t>
-      </w:r>
-      <w:r>
-        <w:fldChar w:fldCharType="begin"/>
-      </w:r>
-      <w:r>
-        <w:instrText xml:space="preserve"> REF _Ref522705764 \h </w:instrText>
-      </w:r>
-      <w:r>
-        <w:fldChar w:fldCharType="separate"/>
-      </w:r>
-      <w:r>
-        <w:t xml:space="preserve">Code Snippet </w:t>
-      </w:r>
-      <w:r>
-        <w:rPr>
-          <w:noProof/>
-        </w:rPr>
-        <w:t>5</w:t>
-      </w:r>
-      <w:r>
-        <w:fldChar w:fldCharType="end"/>
-      </w:r>
-      <w:r>
-        <w:t xml:space="preserve"> shows how the Scikit-Learn’s KFold class is used to provide indices for the dataset splits, and then methods manual_fit and manual_evaluate are called. These methods are added to the Keras model class using Python subclassing – this approach is required because 0xnurl’s Keras implementation provides its own implementation of the fit() and evaluate() methods, which are not designed for use in cross-validation. </w:t>
-      </w:r>
-      <w:r>
-        <w:fldChar w:fldCharType="begin"/>
-      </w:r>
-      <w:r>
-        <w:instrText xml:space="preserve"> REF _Ref522705956 \h </w:instrText>
-      </w:r>
-      <w:r>
-        <w:fldChar w:fldCharType="separate"/>
-      </w:r>
-      <w:r>
-        <w:t xml:space="preserve">Code Snippet </w:t>
-      </w:r>
-      <w:r>
-        <w:rPr>
-          <w:noProof/>
-        </w:rPr>
-        <w:t>6</w:t>
-      </w:r>
-      <w:r>
-        <w:fldChar w:fldCharType="end"/>
-      </w:r>
-      <w:r>
-        <w:t xml:space="preserve"> shows an example of this approach.</w:t>
-      </w:r>
-    </w:p>
-    <w:p/>
-    <w:p>
-      <w:r>
-        <w:t xml:space="preserve">Because of issues mentioned with using the full dataset in </w:t>
-      </w:r>
-      <w:r>
-        <w:fldChar w:fldCharType="begin"/>
-      </w:r>
-      <w:r>
-        <w:instrText xml:space="preserve"> REF _Ref522276945 \r \h </w:instrText>
-      </w:r>
-      <w:r>
-        <w:fldChar w:fldCharType="separate"/>
-      </w:r>
-      <w:r>
-        <w:t>9.1.5</w:t>
-      </w:r>
-      <w:r>
-        <w:fldChar w:fldCharType="end"/>
-      </w:r>
-      <w:r>
-        <w:t>, I used the dataset originally used to train the ToyV1 model. As a fresh model was used for cross-validation evaluation, this was a fair evaluation on a manageable amount of data.</w:t>
-      </w:r>
-    </w:p>
-    <w:p/>
-    <w:bookmarkStart w:id="109" w:name="_MON_1596479652"/>
+    <w:bookmarkStart w:id="109" w:name="_MON_1597134365"/>
     <w:bookmarkEnd w:id="109"/>
     <w:p>
       <w:pPr>
@@ -16201,11 +16198,11 @@
         <w:rPr>
           <w:noProof/>
         </w:rPr>
-        <w:object w:dxaOrig="6970" w:dyaOrig="1250" w14:anchorId="4C82E2DB">
-          <v:shape id="_x0000_i1030" type="#_x0000_t75" alt="" style="width:348.85pt;height:63pt;mso-width-percent:0;mso-height-percent:0;mso-width-percent:0;mso-height-percent:0" o:ole="">
+        <w:object w:dxaOrig="6970" w:dyaOrig="4020" w14:anchorId="0DA6EF17">
+          <v:shape id="_x0000_i1031" type="#_x0000_t75" alt="" style="width:348.85pt;height:201pt;mso-width-percent:0;mso-height-percent:0;mso-width-percent:0;mso-height-percent:0" o:ole="">
             <v:imagedata r:id="rId37" o:title=""/>
           </v:shape>
-          <o:OLEObject Type="Embed" ProgID="Word.Document.12" ShapeID="_x0000_i1030" DrawAspect="Content" ObjectID="_1597126765" r:id="rId38">
+          <o:OLEObject Type="Embed" ProgID="Word.Document.12" ShapeID="_x0000_i1031" DrawAspect="Content" ObjectID="_1597135178" r:id="rId38">
             <o:FieldCodes>\s</o:FieldCodes>
           </o:OLEObject>
         </w:object>
@@ -16215,48 +16212,157 @@
       <w:pPr>
         <w:pStyle w:val="Caption"/>
       </w:pPr>
-      <w:bookmarkStart w:id="110" w:name="_Ref522705764"/>
-      <w:bookmarkStart w:id="111" w:name="_Toc522793391"/>
+      <w:bookmarkStart w:id="110" w:name="_Ref523392529"/>
       <w:r>
         <w:t xml:space="preserve">Code Snippet </w:t>
       </w:r>
-      <w:r>
-        <w:rPr>
-          <w:noProof/>
-        </w:rPr>
+      <w:fldSimple w:instr=" SEQ Code_Snippet \* ARABIC ">
+        <w:r>
+          <w:rPr>
+            <w:noProof/>
+          </w:rPr>
+          <w:t>5</w:t>
+        </w:r>
+      </w:fldSimple>
+      <w:bookmarkEnd w:id="110"/>
+      <w:r>
+        <w:t xml:space="preserve"> Training on the Full dataset</w:t>
+      </w:r>
+    </w:p>
+    <w:p>
+      <w:r>
+        <w:t>Unfortunately, attempting to train the model using the full dataset resulted in out-of-memory errors from the underlying Tensorflow library.</w:t>
+      </w:r>
+      <w:r>
+        <w:t xml:space="preserve"> Completing training on the full dataset is a logical extension to this </w:t>
+      </w:r>
+      <w:proofErr w:type="gramStart"/>
+      <w:r>
+        <w:t>project, and</w:t>
+      </w:r>
+      <w:proofErr w:type="gramEnd"/>
+      <w:r>
+        <w:t xml:space="preserve"> is discussed in section </w:t>
+      </w:r>
+      <w:r>
         <w:fldChar w:fldCharType="begin"/>
       </w:r>
       <w:r>
-        <w:rPr>
-          <w:noProof/>
-        </w:rPr>
-        <w:instrText xml:space="preserve"> SEQ Code_Snippet \* ARABIC </w:instrText>
-      </w:r>
-      <w:r>
-        <w:rPr>
-          <w:noProof/>
-        </w:rPr>
+        <w:instrText xml:space="preserve"> REF _Ref523392855 \r \h </w:instrText>
+      </w:r>
+      <w:r>
         <w:fldChar w:fldCharType="separate"/>
       </w:r>
       <w:r>
+        <w:t>12.5</w:t>
+      </w:r>
+      <w:r>
+        <w:fldChar w:fldCharType="end"/>
+      </w:r>
+      <w:r>
+        <w:t>.</w:t>
+      </w:r>
+    </w:p>
+    <w:p/>
+    <w:p>
+      <w:pPr>
+        <w:pStyle w:val="Heading3"/>
+      </w:pPr>
+      <w:bookmarkStart w:id="111" w:name="_Toc522793428"/>
+      <w:r>
+        <w:lastRenderedPageBreak/>
+        <w:t>Cross-validation</w:t>
+      </w:r>
+      <w:bookmarkEnd w:id="111"/>
+    </w:p>
+    <w:p/>
+    <w:p>
+      <w:r>
+        <w:t xml:space="preserve">Fortunately, thanks to the hash-bucketing approach to datasets, the Hansard debates are already scrambled, so I could just use contiguous pieces of the NumPy arrays to generate segments. I used Scikit-Learn’s KFold class to generate ten folds. In each case, a fold was one tenth of the data, used for validation. The other nine tenths were used for training. </w:t>
+      </w:r>
+      <w:r>
+        <w:fldChar w:fldCharType="begin"/>
+      </w:r>
+      <w:r>
+        <w:instrText xml:space="preserve"> REF _Ref522705764 \h </w:instrText>
+      </w:r>
+      <w:r>
+        <w:fldChar w:fldCharType="separate"/>
+      </w:r>
+      <w:r>
+        <w:t xml:space="preserve">Code Snippet </w:t>
+      </w:r>
+      <w:r>
         <w:rPr>
           <w:noProof/>
         </w:rPr>
         <w:t>5</w:t>
       </w:r>
       <w:r>
-        <w:rPr>
-          <w:noProof/>
-        </w:rPr>
         <w:fldChar w:fldCharType="end"/>
       </w:r>
-      <w:bookmarkEnd w:id="110"/>
-      <w:r>
-        <w:t xml:space="preserve"> k-fold cross validation</w:t>
-      </w:r>
-      <w:bookmarkEnd w:id="111"/>
-    </w:p>
-    <w:bookmarkStart w:id="112" w:name="_MON_1596479664"/>
+      <w:r>
+        <w:t xml:space="preserve"> shows how the Scikit-Learn’s KFold class is used to provide indices for the dataset splits, and then methods manual_fit and manual_evaluate are called. These methods are added to the Keras model class using Python subclassing – this approach is required because 0xnurl’s Keras implementation provides its own implementation of the </w:t>
+      </w:r>
+      <w:proofErr w:type="gramStart"/>
+      <w:r>
+        <w:t>fit(</w:t>
+      </w:r>
+      <w:proofErr w:type="gramEnd"/>
+      <w:r>
+        <w:t xml:space="preserve">) and evaluate() methods, which are not designed for use in cross-validation. </w:t>
+      </w:r>
+      <w:r>
+        <w:fldChar w:fldCharType="begin"/>
+      </w:r>
+      <w:r>
+        <w:instrText xml:space="preserve"> REF _Ref522705956 \h </w:instrText>
+      </w:r>
+      <w:r>
+        <w:fldChar w:fldCharType="separate"/>
+      </w:r>
+      <w:r>
+        <w:t xml:space="preserve">Code Snippet </w:t>
+      </w:r>
+      <w:r>
+        <w:rPr>
+          <w:noProof/>
+        </w:rPr>
+        <w:t>6</w:t>
+      </w:r>
+      <w:r>
+        <w:fldChar w:fldCharType="end"/>
+      </w:r>
+      <w:r>
+        <w:t xml:space="preserve"> shows an example of this approach.</w:t>
+      </w:r>
+    </w:p>
+    <w:p/>
+    <w:p>
+      <w:r>
+        <w:t xml:space="preserve">Because of issues mentioned with using the full dataset in </w:t>
+      </w:r>
+      <w:r>
+        <w:fldChar w:fldCharType="begin"/>
+      </w:r>
+      <w:r>
+        <w:instrText xml:space="preserve"> REF _Ref522276945 \r \h </w:instrText>
+      </w:r>
+      <w:r>
+        <w:fldChar w:fldCharType="separate"/>
+      </w:r>
+      <w:r>
+        <w:t>9.1.5</w:t>
+      </w:r>
+      <w:r>
+        <w:fldChar w:fldCharType="end"/>
+      </w:r>
+      <w:r>
+        <w:t>, I used the dataset originally used to train the ToyV1 model. As a fresh model was used for cross-validation evaluation, this was a fair evaluation on a manageable amount of data.</w:t>
+      </w:r>
+    </w:p>
+    <w:p/>
+    <w:bookmarkStart w:id="112" w:name="_MON_1596479652"/>
     <w:bookmarkEnd w:id="112"/>
     <w:p>
       <w:pPr>
@@ -16266,11 +16372,11 @@
         <w:rPr>
           <w:noProof/>
         </w:rPr>
-        <w:object w:dxaOrig="6970" w:dyaOrig="2840" w14:anchorId="17C2C357">
-          <v:shape id="_x0000_i1029" type="#_x0000_t75" alt="" style="width:348.85pt;height:142pt;mso-width-percent:0;mso-height-percent:0;mso-width-percent:0;mso-height-percent:0" o:ole="">
+        <w:object w:dxaOrig="6970" w:dyaOrig="1400" w14:anchorId="6668068D">
+          <v:shape id="_x0000_i1030" type="#_x0000_t75" alt="" style="width:348.85pt;height:70pt;mso-width-percent:0;mso-height-percent:0;mso-width-percent:0;mso-height-percent:0" o:ole="">
             <v:imagedata r:id="rId39" o:title=""/>
           </v:shape>
-          <o:OLEObject Type="Embed" ProgID="Word.Document.12" ShapeID="_x0000_i1029" DrawAspect="Content" ObjectID="_1597126766" r:id="rId40">
+          <o:OLEObject Type="Embed" ProgID="Word.Document.12" ShapeID="_x0000_i1030" DrawAspect="Content" ObjectID="_1597135179" r:id="rId40">
             <o:FieldCodes>\s</o:FieldCodes>
           </o:OLEObject>
         </w:object>
@@ -16280,8 +16386,8 @@
       <w:pPr>
         <w:pStyle w:val="Caption"/>
       </w:pPr>
-      <w:bookmarkStart w:id="113" w:name="_Ref522705956"/>
-      <w:bookmarkStart w:id="114" w:name="_Toc522793392"/>
+      <w:bookmarkStart w:id="113" w:name="_Ref522705764"/>
+      <w:bookmarkStart w:id="114" w:name="_Toc522793391"/>
       <w:r>
         <w:t xml:space="preserve">Code Snippet </w:t>
       </w:r>
@@ -16317,9 +16423,74 @@
       </w:r>
       <w:bookmarkEnd w:id="113"/>
       <w:r>
+        <w:t xml:space="preserve"> k-fold cross validation</w:t>
+      </w:r>
+      <w:bookmarkEnd w:id="114"/>
+    </w:p>
+    <w:bookmarkStart w:id="115" w:name="_MON_1596479664"/>
+    <w:bookmarkEnd w:id="115"/>
+    <w:p>
+      <w:pPr>
+        <w:keepNext/>
+      </w:pPr>
+      <w:r>
+        <w:rPr>
+          <w:noProof/>
+        </w:rPr>
+        <w:object w:dxaOrig="6970" w:dyaOrig="3220" w14:anchorId="6DF795EF">
+          <v:shape id="_x0000_i1029" type="#_x0000_t75" alt="" style="width:348.85pt;height:161pt;mso-width-percent:0;mso-height-percent:0;mso-width-percent:0;mso-height-percent:0" o:ole="">
+            <v:imagedata r:id="rId41" o:title=""/>
+          </v:shape>
+          <o:OLEObject Type="Embed" ProgID="Word.Document.12" ShapeID="_x0000_i1029" DrawAspect="Content" ObjectID="_1597135180" r:id="rId42">
+            <o:FieldCodes>\s</o:FieldCodes>
+          </o:OLEObject>
+        </w:object>
+      </w:r>
+    </w:p>
+    <w:p>
+      <w:pPr>
+        <w:pStyle w:val="Caption"/>
+      </w:pPr>
+      <w:bookmarkStart w:id="116" w:name="_Ref522705956"/>
+      <w:bookmarkStart w:id="117" w:name="_Toc522793392"/>
+      <w:r>
+        <w:t xml:space="preserve">Code Snippet </w:t>
+      </w:r>
+      <w:r>
+        <w:rPr>
+          <w:noProof/>
+        </w:rPr>
+        <w:fldChar w:fldCharType="begin"/>
+      </w:r>
+      <w:r>
+        <w:rPr>
+          <w:noProof/>
+        </w:rPr>
+        <w:instrText xml:space="preserve"> SEQ Code_Snippet \* ARABIC </w:instrText>
+      </w:r>
+      <w:r>
+        <w:rPr>
+          <w:noProof/>
+        </w:rPr>
+        <w:fldChar w:fldCharType="separate"/>
+      </w:r>
+      <w:r>
+        <w:rPr>
+          <w:noProof/>
+        </w:rPr>
+        <w:t>7</w:t>
+      </w:r>
+      <w:r>
+        <w:rPr>
+          <w:noProof/>
+        </w:rPr>
+        <w:fldChar w:fldCharType="end"/>
+      </w:r>
+      <w:bookmarkEnd w:id="116"/>
+      <w:r>
         <w:t xml:space="preserve"> Python subclassing to add model evaluate</w:t>
       </w:r>
-      <w:bookmarkEnd w:id="114"/>
+      <w:bookmarkEnd w:id="117"/>
     </w:p>
     <w:p>
       <w:pPr>
@@ -16356,7 +16527,7 @@
         <w:pStyle w:val="Caption"/>
         <w:keepNext/>
       </w:pPr>
-      <w:bookmarkStart w:id="115" w:name="_Toc522793384"/>
+      <w:bookmarkStart w:id="118" w:name="_Toc522793384"/>
       <w:r>
         <w:t xml:space="preserve">Table </w:t>
       </w:r>
@@ -16399,7 +16570,7 @@
         </w:rPr>
         <w:t>-validation results</w:t>
       </w:r>
-      <w:bookmarkEnd w:id="115"/>
+      <w:bookmarkEnd w:id="118"/>
     </w:p>
     <w:tbl>
       <w:tblPr>
@@ -16473,33 +16644,29 @@
                 <w:b/>
                 <w:color w:val="000000" w:themeColor="text1"/>
               </w:rPr>
-              <w:t>Number of folds (test = 1 fold)</w:t>
-            </w:r>
-          </w:p>
-        </w:tc>
-        <w:tc>
-          <w:tcPr>
-            <w:tcW w:w="1023" w:type="dxa"/>
-          </w:tcPr>
-          <w:p>
-            <w:pPr>
+              <w:t xml:space="preserve">Number of folds (test = </w:t>
+            </w:r>
+            <w:proofErr w:type="gramStart"/>
+            <w:r>
               <w:rPr>
                 <w:b/>
                 <w:color w:val="000000" w:themeColor="text1"/>
               </w:rPr>
-            </w:pPr>
+              <w:t>1 fold</w:t>
+            </w:r>
+            <w:proofErr w:type="gramEnd"/>
             <w:r>
               <w:rPr>
                 <w:b/>
                 <w:color w:val="000000" w:themeColor="text1"/>
               </w:rPr>
-              <w:t>Epochs</w:t>
-            </w:r>
-          </w:p>
-        </w:tc>
-        <w:tc>
-          <w:tcPr>
-            <w:tcW w:w="1178" w:type="dxa"/>
+              <w:t>)</w:t>
+            </w:r>
+          </w:p>
+        </w:tc>
+        <w:tc>
+          <w:tcPr>
+            <w:tcW w:w="1023" w:type="dxa"/>
           </w:tcPr>
           <w:p>
             <w:pPr>
@@ -16513,13 +16680,13 @@
                 <w:b/>
                 <w:color w:val="000000" w:themeColor="text1"/>
               </w:rPr>
-              <w:t>Loss</w:t>
-            </w:r>
-          </w:p>
-        </w:tc>
-        <w:tc>
-          <w:tcPr>
-            <w:tcW w:w="1438" w:type="dxa"/>
+              <w:t>Epochs</w:t>
+            </w:r>
+          </w:p>
+        </w:tc>
+        <w:tc>
+          <w:tcPr>
+            <w:tcW w:w="1178" w:type="dxa"/>
           </w:tcPr>
           <w:p>
             <w:pPr>
@@ -16533,13 +16700,13 @@
                 <w:b/>
                 <w:color w:val="000000" w:themeColor="text1"/>
               </w:rPr>
-              <w:t>Categorical accuracy</w:t>
-            </w:r>
-          </w:p>
-        </w:tc>
-        <w:tc>
-          <w:tcPr>
-            <w:tcW w:w="1355" w:type="dxa"/>
+              <w:t>Loss</w:t>
+            </w:r>
+          </w:p>
+        </w:tc>
+        <w:tc>
+          <w:tcPr>
+            <w:tcW w:w="1438" w:type="dxa"/>
           </w:tcPr>
           <w:p>
             <w:pPr>
@@ -16553,6 +16720,26 @@
                 <w:b/>
                 <w:color w:val="000000" w:themeColor="text1"/>
               </w:rPr>
+              <w:t>Categorical accuracy</w:t>
+            </w:r>
+          </w:p>
+        </w:tc>
+        <w:tc>
+          <w:tcPr>
+            <w:tcW w:w="1355" w:type="dxa"/>
+          </w:tcPr>
+          <w:p>
+            <w:pPr>
+              <w:rPr>
+                <w:b/>
+                <w:color w:val="000000" w:themeColor="text1"/>
+              </w:rPr>
+            </w:pPr>
+            <w:r>
+              <w:rPr>
+                <w:b/>
+                <w:color w:val="000000" w:themeColor="text1"/>
+              </w:rPr>
               <w:t>Non-Null Label Accuracy</w:t>
             </w:r>
           </w:p>
@@ -16688,13 +16875,14 @@
       <w:pPr>
         <w:pStyle w:val="Heading2"/>
       </w:pPr>
-      <w:bookmarkStart w:id="116" w:name="_Ref521568905"/>
-      <w:bookmarkStart w:id="117" w:name="_Toc522793429"/>
-      <w:r>
+      <w:bookmarkStart w:id="119" w:name="_Ref521568905"/>
+      <w:bookmarkStart w:id="120" w:name="_Toc522793429"/>
+      <w:r>
+        <w:lastRenderedPageBreak/>
         <w:t>Unit testing</w:t>
       </w:r>
-      <w:bookmarkEnd w:id="116"/>
-      <w:bookmarkEnd w:id="117"/>
+      <w:bookmarkEnd w:id="119"/>
+      <w:bookmarkEnd w:id="120"/>
     </w:p>
     <w:p/>
     <w:p>
@@ -16762,11 +16950,7 @@
         <w:fldChar w:fldCharType="end"/>
       </w:r>
       <w:r>
-        <w:t xml:space="preserve"> shows a regular unit test written in Pytest. A value is passed into the ‘onehot’ function, and its output is compared against an expected </w:t>
-      </w:r>
-      <w:r>
-        <w:lastRenderedPageBreak/>
-        <w:t xml:space="preserve">value in a simple equality assertion. </w:t>
+        <w:t xml:space="preserve"> shows a regular unit test written in Pytest. A value is passed into the ‘onehot’ function, and its output is compared against an expected value in a simple equality assertion. </w:t>
       </w:r>
       <w:r>
         <w:fldChar w:fldCharType="begin"/>
@@ -16790,12 +16974,20 @@
         <w:fldChar w:fldCharType="end"/>
       </w:r>
       <w:r>
-        <w:t>, by contrast, shows a Pytest unit test with Pyfakefs. The argument passed into test_interpolate_one, ‘fs’, is the fake filesystem. The fs.create_file call is used to create a dummy file in the fake filesystem to feed into the function under test, and an empty dummy file to accept the function’s written output. Once the function (interpolate_one in this test) is called, the resulting output file is read from the dummy filesystem, and its contents compared to their expected result.</w:t>
+        <w:t xml:space="preserve">, by contrast, shows a Pytest unit test with Pyfakefs. The argument passed into test_interpolate_one, ‘fs’, is the fake filesystem. The </w:t>
+      </w:r>
+      <w:proofErr w:type="gramStart"/>
+      <w:r>
+        <w:t>fs.create</w:t>
+      </w:r>
+      <w:proofErr w:type="gramEnd"/>
+      <w:r>
+        <w:t>_file call is used to create a dummy file in the fake filesystem to feed into the function under test, and an empty dummy file to accept the function’s written output. Once the function (interpolate_one in this test) is called, the resulting output file is read from the dummy filesystem, and its contents compared to their expected result.</w:t>
       </w:r>
     </w:p>
     <w:p/>
-    <w:bookmarkStart w:id="118" w:name="_MON_1596479284"/>
-    <w:bookmarkEnd w:id="118"/>
+    <w:bookmarkStart w:id="121" w:name="_MON_1596479284"/>
+    <w:bookmarkEnd w:id="121"/>
     <w:p>
       <w:pPr>
         <w:keepNext/>
@@ -16804,11 +16996,11 @@
         <w:rPr>
           <w:noProof/>
         </w:rPr>
-        <w:object w:dxaOrig="6970" w:dyaOrig="1430" w14:anchorId="04125220">
+        <w:object w:dxaOrig="6970" w:dyaOrig="1430" w14:anchorId="4A2ED24B">
           <v:shape id="_x0000_i1028" type="#_x0000_t75" alt="" style="width:348.85pt;height:71pt;mso-width-percent:0;mso-height-percent:0;mso-width-percent:0;mso-height-percent:0" o:ole="">
-            <v:imagedata r:id="rId41" o:title=""/>
+            <v:imagedata r:id="rId43" o:title=""/>
           </v:shape>
-          <o:OLEObject Type="Embed" ProgID="Word.Document.12" ShapeID="_x0000_i1028" DrawAspect="Content" ObjectID="_1597126767" r:id="rId42">
+          <o:OLEObject Type="Embed" ProgID="Word.Document.12" ShapeID="_x0000_i1028" DrawAspect="Content" ObjectID="_1597135181" r:id="rId44">
             <o:FieldCodes>\s</o:FieldCodes>
           </o:OLEObject>
         </w:object>
@@ -16818,8 +17010,8 @@
       <w:pPr>
         <w:pStyle w:val="Caption"/>
       </w:pPr>
-      <w:bookmarkStart w:id="119" w:name="_Ref522279574"/>
-      <w:bookmarkStart w:id="120" w:name="_Toc522793393"/>
+      <w:bookmarkStart w:id="122" w:name="_Ref522279574"/>
+      <w:bookmarkStart w:id="123" w:name="_Toc522793393"/>
       <w:r>
         <w:t xml:space="preserve">Code Snippet </w:t>
       </w:r>
@@ -16845,7 +17037,7 @@
         <w:rPr>
           <w:noProof/>
         </w:rPr>
-        <w:t>7</w:t>
+        <w:t>8</w:t>
       </w:r>
       <w:r>
         <w:rPr>
@@ -16853,24 +17045,24 @@
         </w:rPr>
         <w:fldChar w:fldCharType="end"/>
       </w:r>
-      <w:bookmarkEnd w:id="119"/>
+      <w:bookmarkEnd w:id="122"/>
       <w:r>
         <w:t xml:space="preserve"> a regular Pytest unit test</w:t>
       </w:r>
-      <w:bookmarkEnd w:id="120"/>
-    </w:p>
-    <w:bookmarkStart w:id="121" w:name="_MON_1596479304"/>
-    <w:bookmarkEnd w:id="121"/>
-    <w:p>
-      <w:r>
-        <w:rPr>
-          <w:noProof/>
-        </w:rPr>
-        <w:object w:dxaOrig="6980" w:dyaOrig="3920" w14:anchorId="58D8BDE3">
+      <w:bookmarkEnd w:id="123"/>
+    </w:p>
+    <w:bookmarkStart w:id="124" w:name="_MON_1596479304"/>
+    <w:bookmarkEnd w:id="124"/>
+    <w:p>
+      <w:r>
+        <w:rPr>
+          <w:noProof/>
+        </w:rPr>
+        <w:object w:dxaOrig="6980" w:dyaOrig="3920" w14:anchorId="48BD14E4">
           <v:shape id="_x0000_i1027" type="#_x0000_t75" alt="" style="width:349pt;height:196pt;mso-width-percent:0;mso-height-percent:0;mso-width-percent:0;mso-height-percent:0" o:ole="">
-            <v:imagedata r:id="rId43" o:title=""/>
+            <v:imagedata r:id="rId45" o:title=""/>
           </v:shape>
-          <o:OLEObject Type="Embed" ProgID="Word.Document.12" ShapeID="_x0000_i1027" DrawAspect="Content" ObjectID="_1597126768" r:id="rId44">
+          <o:OLEObject Type="Embed" ProgID="Word.Document.12" ShapeID="_x0000_i1027" DrawAspect="Content" ObjectID="_1597135182" r:id="rId46">
             <o:FieldCodes>\s</o:FieldCodes>
           </o:OLEObject>
         </w:object>
@@ -16880,9 +17072,10 @@
       <w:pPr>
         <w:pStyle w:val="Caption"/>
       </w:pPr>
-      <w:bookmarkStart w:id="122" w:name="_Ref522279575"/>
-      <w:bookmarkStart w:id="123" w:name="_Toc522793394"/>
-      <w:r>
+      <w:bookmarkStart w:id="125" w:name="_Ref522279575"/>
+      <w:bookmarkStart w:id="126" w:name="_Toc522793394"/>
+      <w:r>
+        <w:lastRenderedPageBreak/>
         <w:t xml:space="preserve">Code Snippet </w:t>
       </w:r>
       <w:r>
@@ -16907,7 +17100,7 @@
         <w:rPr>
           <w:noProof/>
         </w:rPr>
-        <w:t>8</w:t>
+        <w:t>9</w:t>
       </w:r>
       <w:r>
         <w:rPr>
@@ -16915,22 +17108,22 @@
         </w:rPr>
         <w:fldChar w:fldCharType="end"/>
       </w:r>
-      <w:bookmarkEnd w:id="122"/>
+      <w:bookmarkEnd w:id="125"/>
       <w:r>
         <w:t xml:space="preserve"> A Pyfakefs Pytest unit test</w:t>
       </w:r>
-      <w:bookmarkEnd w:id="123"/>
+      <w:bookmarkEnd w:id="126"/>
     </w:p>
     <w:p/>
     <w:p>
       <w:pPr>
         <w:pStyle w:val="Heading2"/>
       </w:pPr>
-      <w:bookmarkStart w:id="124" w:name="_Toc522793430"/>
+      <w:bookmarkStart w:id="127" w:name="_Toc522793430"/>
       <w:r>
         <w:t>Overall evaluation</w:t>
       </w:r>
-      <w:bookmarkEnd w:id="124"/>
+      <w:bookmarkEnd w:id="127"/>
     </w:p>
     <w:p/>
     <w:p>
@@ -17133,8 +17326,8 @@
         </w:rPr>
       </w:pPr>
     </w:p>
-    <w:bookmarkStart w:id="125" w:name="_MON_1596480440"/>
-    <w:bookmarkEnd w:id="125"/>
+    <w:bookmarkStart w:id="128" w:name="_MON_1596480440"/>
+    <w:bookmarkEnd w:id="128"/>
     <w:p>
       <w:pPr>
         <w:keepNext/>
@@ -17145,11 +17338,11 @@
           <w:noProof/>
           <w:color w:val="FF0000"/>
         </w:rPr>
-        <w:object w:dxaOrig="6970" w:dyaOrig="1300" w14:anchorId="6A732719">
+        <w:object w:dxaOrig="6970" w:dyaOrig="1300" w14:anchorId="26DE06A2">
           <v:shape id="_x0000_i1026" type="#_x0000_t75" alt="" style="width:348.85pt;height:65pt;mso-width-percent:0;mso-height-percent:0;mso-width-percent:0;mso-height-percent:0" o:ole="">
-            <v:imagedata r:id="rId45" o:title=""/>
+            <v:imagedata r:id="rId47" o:title=""/>
           </v:shape>
-          <o:OLEObject Type="Embed" ProgID="Word.Document.12" ShapeID="_x0000_i1026" DrawAspect="Content" ObjectID="_1597126769" r:id="rId46">
+          <o:OLEObject Type="Embed" ProgID="Word.Document.12" ShapeID="_x0000_i1026" DrawAspect="Content" ObjectID="_1597135183" r:id="rId48">
             <o:FieldCodes>\s</o:FieldCodes>
           </o:OLEObject>
         </w:object>
@@ -17163,8 +17356,8 @@
           <w:color w:val="FF0000"/>
         </w:rPr>
       </w:pPr>
-      <w:bookmarkStart w:id="126" w:name="_Ref522791592"/>
-      <w:bookmarkStart w:id="127" w:name="_Toc522793371"/>
+      <w:bookmarkStart w:id="129" w:name="_Ref522791592"/>
+      <w:bookmarkStart w:id="130" w:name="_Toc522793371"/>
       <w:r>
         <w:t xml:space="preserve">Figure </w:t>
       </w:r>
@@ -17198,11 +17391,11 @@
         </w:rPr>
         <w:fldChar w:fldCharType="end"/>
       </w:r>
-      <w:bookmarkEnd w:id="126"/>
+      <w:bookmarkEnd w:id="129"/>
       <w:r>
         <w:t xml:space="preserve"> Example Hansard text before NE annotations - SimpleGUI</w:t>
       </w:r>
-      <w:bookmarkEnd w:id="127"/>
+      <w:bookmarkEnd w:id="130"/>
     </w:p>
     <w:p>
       <w:pPr>
@@ -17212,8 +17405,8 @@
         </w:rPr>
       </w:pPr>
     </w:p>
-    <w:bookmarkStart w:id="128" w:name="_MON_1596480357"/>
-    <w:bookmarkEnd w:id="128"/>
+    <w:bookmarkStart w:id="131" w:name="_MON_1596480357"/>
+    <w:bookmarkEnd w:id="131"/>
     <w:p>
       <w:pPr>
         <w:keepNext/>
@@ -17224,11 +17417,11 @@
           <w:noProof/>
           <w:color w:val="FF0000"/>
         </w:rPr>
-        <w:object w:dxaOrig="6970" w:dyaOrig="1140" w14:anchorId="1EACA2C6">
-          <v:shape id="_x0000_i1025" type="#_x0000_t75" alt="" style="width:348.85pt;height:58.05pt;mso-width-percent:0;mso-height-percent:0;mso-width-percent:0;mso-height-percent:0" o:ole="">
-            <v:imagedata r:id="rId47" o:title=""/>
+        <w:object w:dxaOrig="4150" w:dyaOrig="1630" w14:anchorId="112CA408">
+          <v:shape id="_x0000_i1025" type="#_x0000_t75" alt="" style="width:207.9pt;height:82pt;mso-width-percent:0;mso-height-percent:0;mso-width-percent:0;mso-height-percent:0" o:ole="">
+            <v:imagedata r:id="rId49" o:title=""/>
           </v:shape>
-          <o:OLEObject Type="Embed" ProgID="Word.Document.12" ShapeID="_x0000_i1025" DrawAspect="Content" ObjectID="_1597126770" r:id="rId48">
+          <o:OLEObject Type="Embed" ProgID="Word.Document.12" ShapeID="_x0000_i1025" DrawAspect="Content" ObjectID="_1597135184" r:id="rId50">
             <o:FieldCodes>\s</o:FieldCodes>
           </o:OLEObject>
         </w:object>
@@ -17242,8 +17435,8 @@
           <w:color w:val="FF0000"/>
         </w:rPr>
       </w:pPr>
-      <w:bookmarkStart w:id="129" w:name="_Ref522791594"/>
-      <w:bookmarkStart w:id="130" w:name="_Toc522793372"/>
+      <w:bookmarkStart w:id="132" w:name="_Ref522791594"/>
+      <w:bookmarkStart w:id="133" w:name="_Toc522793372"/>
       <w:r>
         <w:t xml:space="preserve">Figure </w:t>
       </w:r>
@@ -17277,26 +17470,26 @@
         </w:rPr>
         <w:fldChar w:fldCharType="end"/>
       </w:r>
-      <w:bookmarkEnd w:id="129"/>
+      <w:bookmarkEnd w:id="132"/>
       <w:r>
         <w:t xml:space="preserve"> Example Hansard text after NE annotations - SimpleGUI</w:t>
       </w:r>
-      <w:bookmarkEnd w:id="130"/>
+      <w:bookmarkEnd w:id="133"/>
     </w:p>
     <w:p/>
     <w:p>
       <w:pPr>
         <w:pStyle w:val="Heading1"/>
       </w:pPr>
-      <w:bookmarkStart w:id="131" w:name="_Toc522793431"/>
-      <w:bookmarkStart w:id="132" w:name="_Ref522794036"/>
-      <w:bookmarkStart w:id="133" w:name="_Ref523154527"/>
+      <w:bookmarkStart w:id="134" w:name="_Toc522793431"/>
+      <w:bookmarkStart w:id="135" w:name="_Ref522794036"/>
+      <w:bookmarkStart w:id="136" w:name="_Ref523154527"/>
       <w:r>
         <w:t>Graphical User Interface</w:t>
       </w:r>
-      <w:bookmarkEnd w:id="131"/>
-      <w:bookmarkEnd w:id="132"/>
-      <w:bookmarkEnd w:id="133"/>
+      <w:bookmarkEnd w:id="134"/>
+      <w:bookmarkEnd w:id="135"/>
+      <w:bookmarkEnd w:id="136"/>
     </w:p>
     <w:p/>
     <w:p>
@@ -17322,7 +17515,11 @@
         <w:t>s</w:t>
       </w:r>
       <w:r>
-        <w:t xml:space="preserve"> the following basic functionality: allow a user to see a list of all possible Hansard debates on a given date; allow a user to select a Hansard debate from a given date to display all of its text; The Hansard debate displayed should in some way annotate all Named Entities predicted by the Named Entity model which should be run on the server.</w:t>
+        <w:t xml:space="preserve"> the following basic functionality: allow a user to see a list of all possible Hansard debates on a given date; allow a user to select a Hansard debate from a given date to display all of its text; The Hansard </w:t>
+      </w:r>
+      <w:r>
+        <w:lastRenderedPageBreak/>
+        <w:t>debate displayed should in some way annotate all Named Entities predicted by the Named Entity model which should be run on the server.</w:t>
       </w:r>
       <w:r>
         <w:t xml:space="preserve"> </w:t>
@@ -17377,7 +17574,7 @@
                     <pic:cNvPicPr/>
                   </pic:nvPicPr>
                   <pic:blipFill>
-                    <a:blip r:embed="rId49">
+                    <a:blip r:embed="rId51">
                       <a:extLst>
                         <a:ext uri="{28A0092B-C50C-407E-A947-70E740481C1C}">
                           <a14:useLocalDpi xmlns:a14="http://schemas.microsoft.com/office/drawing/2010/main" val="0"/>
@@ -17413,8 +17610,8 @@
       <w:pPr>
         <w:pStyle w:val="Caption"/>
       </w:pPr>
-      <w:bookmarkStart w:id="134" w:name="_Ref522736737"/>
-      <w:bookmarkStart w:id="135" w:name="_Toc522793373"/>
+      <w:bookmarkStart w:id="137" w:name="_Ref522736737"/>
+      <w:bookmarkStart w:id="138" w:name="_Toc522793373"/>
       <w:r>
         <w:t xml:space="preserve">Figure </w:t>
       </w:r>
@@ -17448,7 +17645,7 @@
         </w:rPr>
         <w:fldChar w:fldCharType="end"/>
       </w:r>
-      <w:bookmarkEnd w:id="134"/>
+      <w:bookmarkEnd w:id="137"/>
       <w:r>
         <w:t xml:space="preserve"> Simple</w:t>
       </w:r>
@@ -17458,7 +17655,7 @@
       <w:r>
         <w:t>GUI basic design</w:t>
       </w:r>
-      <w:bookmarkEnd w:id="135"/>
+      <w:bookmarkEnd w:id="138"/>
     </w:p>
     <w:p/>
     <w:p>
@@ -17475,127 +17672,135 @@
         <w:t xml:space="preserve"> </w:t>
       </w:r>
       <w:r>
-        <w:t xml:space="preserve">Its only dependencies are Jinja2, which we use to </w:t>
+        <w:t xml:space="preserve">Its only dependencies are Jinja2, which we use to template the HTML files for the site, and Werkzeug for managing the </w:t>
+      </w:r>
+      <w:r>
+        <w:t>Web Server Gateway Interface (</w:t>
+      </w:r>
+      <w:r>
+        <w:t>WSGI</w:t>
+      </w:r>
+      <w:r>
+        <w:t>)</w:t>
+      </w:r>
+      <w:r>
+        <w:t xml:space="preserve"> HTTP routing.</w:t>
+      </w:r>
+    </w:p>
+    <w:p/>
+    <w:p>
+      <w:r>
+        <w:t>In the first draft of the GUI,</w:t>
+      </w:r>
+      <w:r>
+        <w:t xml:space="preserve"> when the user clicked</w:t>
+      </w:r>
+      <w:r>
+        <w:t xml:space="preserve"> on an entire Hansard debate, the whole debate </w:t>
+      </w:r>
+      <w:r>
+        <w:t>was</w:t>
+      </w:r>
+      <w:r>
+        <w:t xml:space="preserve"> first fed into the predict_</w:t>
+      </w:r>
+      <w:proofErr w:type="gramStart"/>
+      <w:r>
+        <w:t>str(</w:t>
+      </w:r>
+      <w:proofErr w:type="gramEnd"/>
+      <w:r>
+        <w:t>) function of the model, to generate Named Entity la</w:t>
+      </w:r>
+      <w:r>
+        <w:t>b</w:t>
+      </w:r>
+      <w:r>
+        <w:t xml:space="preserve">els for the whole text, before displaying the whole annotated text to the user. However, given that running a whole debate text </w:t>
+      </w:r>
+      <w:r>
+        <w:t xml:space="preserve">through predict_str takes about 8 </w:t>
+      </w:r>
+      <w:r>
+        <w:t>minutes even on the Birkbeck machine learning server, it is clear that this approach could never constitute an acceptable user experience.</w:t>
+      </w:r>
+      <w:r>
+        <w:t xml:space="preserve">  Of course, the values could all be pre-computed, but this seems at odds with the goal of using a machine-learning model which can be dynamically re-trained and updated.</w:t>
+      </w:r>
+    </w:p>
+    <w:p/>
+    <w:p>
+      <w:r>
+        <w:t xml:space="preserve">A second approach was chosen, as </w:t>
+      </w:r>
+      <w:r>
+        <w:t xml:space="preserve">shown in </w:t>
+      </w:r>
+      <w:r>
+        <w:fldChar w:fldCharType="begin"/>
+      </w:r>
+      <w:r>
+        <w:instrText xml:space="preserve"> REF _Ref522736737 \h </w:instrText>
+      </w:r>
+      <w:r>
+        <w:fldChar w:fldCharType="separate"/>
+      </w:r>
+      <w:r>
+        <w:t xml:space="preserve">Figure </w:t>
+      </w:r>
+      <w:r>
+        <w:rPr>
+          <w:noProof/>
+        </w:rPr>
+        <w:t>17</w:t>
+      </w:r>
+      <w:r>
+        <w:fldChar w:fldCharType="end"/>
+      </w:r>
+      <w:r>
+        <w:t>, whereby the text is loaded into the browser unannotated, Text is split on newlines, with each newline-separated chunk residing in its own HTML paragraph element, within &lt;p&gt; tags. Whenever a paragraph is clicked on, a JQuery event handler sends an AJAX POST request containing the whole text of the paragraph, to a special /predict/ endpoint on the web-server. The web-server passes this whole string to the model to predict NEs on it. The model returns predictions as a zipped Python list of tuples, such as “[</w:t>
+      </w:r>
+      <w:r>
+        <w:t>('H', 'LOC'), ('u', 'LOC'), ('l', 'LOC'), ('l', 'LOC')</w:t>
+      </w:r>
+      <w:r>
+        <w:t>]”. To make this user-friendly, we convert this zipped list into text surrounded by markup tags like “&lt;loc&gt;Hull&lt;/loc&gt;”.</w:t>
+      </w:r>
+      <w:r>
+        <w:t xml:space="preserve"> The function that does this simply keeps track of the current and previous character label and</w:t>
+      </w:r>
+      <w:r>
+        <w:t xml:space="preserve"> adds NE markers where required.</w:t>
+      </w:r>
+    </w:p>
+    <w:p/>
+    <w:p>
+      <w:r>
+        <w:t xml:space="preserve">The annotated text is then returned to the browser, calling a JQuery callback which replaces the </w:t>
+      </w:r>
+      <w:r>
+        <w:t xml:space="preserve">paragraph contents in the page, with the annotated content. The effect is that </w:t>
       </w:r>
       <w:r>
         <w:lastRenderedPageBreak/>
-        <w:t xml:space="preserve">template the HTML files for the site, and Werkzeug for managing the </w:t>
-      </w:r>
-      <w:r>
-        <w:t>Web Server Gateway Interface (</w:t>
-      </w:r>
-      <w:r>
-        <w:t>WSGI</w:t>
-      </w:r>
-      <w:r>
-        <w:t>)</w:t>
-      </w:r>
-      <w:r>
-        <w:t xml:space="preserve"> HTTP routing.</w:t>
+        <w:t>whenever a user clicks on a paragraph, its NEs are annotated. This second approach was empirically found to have a much better user experience.</w:t>
+      </w:r>
+      <w:r>
+        <w:t xml:space="preserve"> Finally, the JQueryUI</w:t>
+      </w:r>
+      <w:r>
+        <w:rPr>
+          <w:rStyle w:val="FootnoteReference"/>
+        </w:rPr>
+        <w:footnoteReference w:id="19"/>
+      </w:r>
+      <w:r>
+        <w:t xml:space="preserve"> “bounce” effect was added to the paragraph text when it was clicked, and element classes with CSS were used to change the text to a blue colour once NE prediction was done, and to remove the click event handler so the user could not predict NEs a second time on the same text.</w:t>
       </w:r>
     </w:p>
     <w:p/>
     <w:p>
       <w:r>
-        <w:t>In the first draft of the GUI,</w:t>
-      </w:r>
-      <w:r>
-        <w:t xml:space="preserve"> when the user clicked</w:t>
-      </w:r>
-      <w:r>
-        <w:t xml:space="preserve"> on an entire Hansard debate, the whole debate </w:t>
-      </w:r>
-      <w:r>
-        <w:t>was</w:t>
-      </w:r>
-      <w:r>
-        <w:t xml:space="preserve"> first fed into the predict_str() function of the model, to generate Named Entity la</w:t>
-      </w:r>
-      <w:r>
-        <w:t>b</w:t>
-      </w:r>
-      <w:r>
-        <w:t xml:space="preserve">els for the whole text, before displaying the whole annotated text to the user. However, given that running a whole debate text </w:t>
-      </w:r>
-      <w:r>
-        <w:t xml:space="preserve">through predict_str takes about 8 </w:t>
-      </w:r>
-      <w:r>
-        <w:t>minutes even on the Birkbeck machine learning server, it is clear that this approach could never constitute an acceptable user experience.</w:t>
-      </w:r>
-      <w:r>
-        <w:t xml:space="preserve">  Of course, the values could all be pre-computed, but this seems at odds with the goal of using a machine-learning model which can be dynamically re-trained and updated.</w:t>
-      </w:r>
-    </w:p>
-    <w:p/>
-    <w:p>
-      <w:r>
-        <w:t xml:space="preserve">A second approach was chosen, as </w:t>
-      </w:r>
-      <w:r>
-        <w:t xml:space="preserve">shown in </w:t>
-      </w:r>
-      <w:r>
-        <w:fldChar w:fldCharType="begin"/>
-      </w:r>
-      <w:r>
-        <w:instrText xml:space="preserve"> REF _Ref522736737 \h </w:instrText>
-      </w:r>
-      <w:r>
-        <w:fldChar w:fldCharType="separate"/>
-      </w:r>
-      <w:r>
-        <w:t xml:space="preserve">Figure </w:t>
-      </w:r>
-      <w:r>
-        <w:rPr>
-          <w:noProof/>
-        </w:rPr>
-        <w:t>17</w:t>
-      </w:r>
-      <w:r>
-        <w:fldChar w:fldCharType="end"/>
-      </w:r>
-      <w:r>
-        <w:t>, whereby the text is loaded into the browser unannotated, Text is split on newlines, with each newline-separated chunk residing in its own HTML paragraph element, within &lt;p&gt; tags. Whenever a paragraph is clicked on, a JQuery event handler sends an AJAX POST request containing the whole text of the paragraph, to a special /predict/ endpoint on the web-server. The web-server passes this whole string to the model to predict NEs on it. The model returns predictions as a zipped Python list of tuples, such as “[</w:t>
-      </w:r>
-      <w:r>
-        <w:t>('H', 'LOC'), ('u', 'LOC'), ('l', 'LOC'), ('l', 'LOC')</w:t>
-      </w:r>
-      <w:r>
-        <w:t>]”. To make this user-friendly, we convert this zipped list into text surrounded by markup tags like “&lt;loc&gt;Hull&lt;/loc&gt;”.</w:t>
-      </w:r>
-      <w:r>
-        <w:t xml:space="preserve"> The function that does this simply keeps track of the current and previous character label and</w:t>
-      </w:r>
-      <w:r>
-        <w:t xml:space="preserve"> adds NE markers where required.</w:t>
-      </w:r>
-    </w:p>
-    <w:p/>
-    <w:p>
-      <w:r>
-        <w:t xml:space="preserve">The annotated text is then returned to the browser, calling a JQuery callback which replaces the </w:t>
-      </w:r>
-      <w:r>
-        <w:t>paragraph contents in the page, with the annotated content. The effect is that whenever a user clicks on a paragraph, its NEs are annotated. This second approach was empirically found to have a much better user experience.</w:t>
-      </w:r>
-      <w:r>
-        <w:t xml:space="preserve"> Finally, the JQueryUI</w:t>
-      </w:r>
-      <w:r>
-        <w:rPr>
-          <w:rStyle w:val="FootnoteReference"/>
-        </w:rPr>
-        <w:footnoteReference w:id="19"/>
-      </w:r>
-      <w:r>
-        <w:t xml:space="preserve"> “bounce” effect was added to the paragraph text when it was clicked, and element classes with CSS were used to change the text to a blue colour once NE prediction was done, and to remove the click event handler so the user could not predict NEs a second time on the same text.</w:t>
-      </w:r>
-    </w:p>
-    <w:p/>
-    <w:p>
-      <w:r>
         <w:t>As this GUI is very much a stub designed to enable development and demos of the project, no thought was given to the traditional non-functional requirements of performance or security. Performance in particular would be greatly improved with a relational database to index Hansard debates for a particular date, and cached results from the model predictions. Presentation of the UI would be much enhanced by using CSS and Javascript animations to add annotation of Named Entities to the text in the browser, rather than just changing the HTML to add NE tags.</w:t>
       </w:r>
     </w:p>
@@ -17603,13 +17808,13 @@
       <w:pPr>
         <w:pStyle w:val="Heading1"/>
       </w:pPr>
-      <w:bookmarkStart w:id="136" w:name="_Ref522280259"/>
-      <w:bookmarkStart w:id="137" w:name="_Toc522793432"/>
+      <w:bookmarkStart w:id="139" w:name="_Ref522280259"/>
+      <w:bookmarkStart w:id="140" w:name="_Toc522793432"/>
       <w:r>
         <w:t>Planning</w:t>
       </w:r>
-      <w:bookmarkEnd w:id="136"/>
-      <w:bookmarkEnd w:id="137"/>
+      <w:bookmarkEnd w:id="139"/>
+      <w:bookmarkEnd w:id="140"/>
     </w:p>
     <w:p/>
     <w:p>
@@ -17653,10 +17858,9 @@
         <w:pStyle w:val="Caption"/>
         <w:keepNext/>
       </w:pPr>
-      <w:bookmarkStart w:id="138" w:name="_Ref522787358"/>
-      <w:bookmarkStart w:id="139" w:name="_Toc522793385"/>
-      <w:r>
-        <w:lastRenderedPageBreak/>
+      <w:bookmarkStart w:id="141" w:name="_Ref522787358"/>
+      <w:bookmarkStart w:id="142" w:name="_Toc522793385"/>
+      <w:r>
         <w:t xml:space="preserve">Table </w:t>
       </w:r>
       <w:r>
@@ -17689,11 +17893,11 @@
         </w:rPr>
         <w:fldChar w:fldCharType="end"/>
       </w:r>
-      <w:bookmarkEnd w:id="138"/>
+      <w:bookmarkEnd w:id="141"/>
       <w:r>
         <w:t xml:space="preserve"> Original work plan given in proposal</w:t>
       </w:r>
-      <w:bookmarkEnd w:id="139"/>
+      <w:bookmarkEnd w:id="142"/>
     </w:p>
     <w:tbl>
       <w:tblPr>
@@ -17879,7 +18083,15 @@
           </w:tcPr>
           <w:p>
             <w:r>
-              <w:t>Familiarisation with Samtla SLM. Conversion of Hansard into correct format, and loading of Hansard data into Samtla.</w:t>
+              <w:t xml:space="preserve">Familiarisation with Samtla SLM. Conversion of Hansard into correct </w:t>
+            </w:r>
+            <w:proofErr w:type="gramStart"/>
+            <w:r>
+              <w:t>format, and</w:t>
+            </w:r>
+            <w:proofErr w:type="gramEnd"/>
+            <w:r>
+              <w:t xml:space="preserve"> loading of Hansard data into Samtla.</w:t>
             </w:r>
           </w:p>
         </w:tc>
@@ -17888,8 +18100,13 @@
             <w:tcW w:w="1927" w:type="dxa"/>
           </w:tcPr>
           <w:p>
-            <w:r>
-              <w:t>Mid June 2018</w:t>
+            <w:proofErr w:type="spellStart"/>
+            <w:r>
+              <w:t>Mid June</w:t>
+            </w:r>
+            <w:proofErr w:type="spellEnd"/>
+            <w:r>
+              <w:t xml:space="preserve"> 2018</w:t>
             </w:r>
           </w:p>
           <w:p/>
@@ -18002,6 +18219,7 @@
           </w:tcPr>
           <w:p>
             <w:r>
+              <w:lastRenderedPageBreak/>
               <w:t>End August 2018</w:t>
             </w:r>
           </w:p>
@@ -18097,7 +18315,6 @@
         <w:rPr>
           <w:noProof/>
         </w:rPr>
-        <w:lastRenderedPageBreak/>
         <w:drawing>
           <wp:inline distT="0" distB="0" distL="0" distR="0" wp14:anchorId="39862D2B" wp14:editId="71BD36DF">
             <wp:extent cx="5651500" cy="3384550"/>
@@ -18112,7 +18329,7 @@
             <wp:cNvGraphicFramePr/>
             <a:graphic xmlns:a="http://schemas.openxmlformats.org/drawingml/2006/main">
               <a:graphicData uri="http://schemas.openxmlformats.org/drawingml/2006/chart">
-                <c:chart xmlns:c="http://schemas.openxmlformats.org/drawingml/2006/chart" xmlns:r="http://schemas.openxmlformats.org/officeDocument/2006/relationships" r:id="rId50"/>
+                <c:chart xmlns:c="http://schemas.openxmlformats.org/drawingml/2006/chart" xmlns:r="http://schemas.openxmlformats.org/officeDocument/2006/relationships" r:id="rId52"/>
               </a:graphicData>
             </a:graphic>
           </wp:inline>
@@ -18123,8 +18340,8 @@
       <w:pPr>
         <w:pStyle w:val="Caption"/>
       </w:pPr>
-      <w:bookmarkStart w:id="140" w:name="_Ref522787939"/>
-      <w:bookmarkStart w:id="141" w:name="_Toc522793374"/>
+      <w:bookmarkStart w:id="143" w:name="_Ref522787939"/>
+      <w:bookmarkStart w:id="144" w:name="_Toc522793374"/>
       <w:r>
         <w:t xml:space="preserve">Figure </w:t>
       </w:r>
@@ -18158,11 +18375,11 @@
         </w:rPr>
         <w:fldChar w:fldCharType="end"/>
       </w:r>
-      <w:bookmarkEnd w:id="140"/>
+      <w:bookmarkEnd w:id="143"/>
       <w:r>
         <w:t xml:space="preserve"> Actual time spent on each work package of project</w:t>
       </w:r>
-      <w:bookmarkEnd w:id="141"/>
+      <w:bookmarkEnd w:id="144"/>
     </w:p>
     <w:p/>
     <w:p>
@@ -18178,25 +18395,26 @@
       <w:pPr>
         <w:pStyle w:val="Heading1"/>
       </w:pPr>
-      <w:bookmarkStart w:id="142" w:name="_Toc522793433"/>
+      <w:bookmarkStart w:id="145" w:name="_Toc522793433"/>
       <w:r>
         <w:t>Summary and Conclusions</w:t>
       </w:r>
-      <w:bookmarkEnd w:id="142"/>
+      <w:bookmarkEnd w:id="145"/>
     </w:p>
     <w:p>
       <w:pPr>
         <w:pStyle w:val="Heading2"/>
       </w:pPr>
-      <w:bookmarkStart w:id="143" w:name="_Toc522793434"/>
+      <w:bookmarkStart w:id="146" w:name="_Toc522793434"/>
       <w:r>
         <w:t>Pre-processing is hard</w:t>
       </w:r>
-      <w:bookmarkEnd w:id="143"/>
+      <w:bookmarkEnd w:id="146"/>
     </w:p>
     <w:p/>
     <w:p>
       <w:r>
+        <w:lastRenderedPageBreak/>
         <w:t>The vast majority of the work in this project involved taking the Hansard data, pre-processing it without introducing data corruption, and then labelling it for the model. The project demonstrates that producing data in a usable format</w:t>
       </w:r>
       <w:r>
@@ -18217,13 +18435,13 @@
       <w:pPr>
         <w:pStyle w:val="Heading2"/>
       </w:pPr>
-      <w:bookmarkStart w:id="144" w:name="_Ref521576199"/>
-      <w:bookmarkStart w:id="145" w:name="_Toc522793435"/>
+      <w:bookmarkStart w:id="147" w:name="_Ref521576199"/>
+      <w:bookmarkStart w:id="148" w:name="_Toc522793435"/>
       <w:r>
         <w:t>Labelling is hard</w:t>
       </w:r>
-      <w:bookmarkEnd w:id="144"/>
-      <w:bookmarkEnd w:id="145"/>
+      <w:bookmarkEnd w:id="147"/>
+      <w:bookmarkEnd w:id="148"/>
     </w:p>
     <w:p/>
     <w:p>
@@ -18329,11 +18547,11 @@
       <w:pPr>
         <w:pStyle w:val="Heading2"/>
       </w:pPr>
-      <w:bookmarkStart w:id="146" w:name="_Toc522793436"/>
+      <w:bookmarkStart w:id="149" w:name="_Toc522793436"/>
       <w:r>
         <w:t>Sentence tokenization is hard</w:t>
       </w:r>
-      <w:bookmarkEnd w:id="146"/>
+      <w:bookmarkEnd w:id="149"/>
     </w:p>
     <w:p/>
     <w:p>
@@ -18364,14 +18582,14 @@
       <w:pPr>
         <w:pStyle w:val="Heading2"/>
       </w:pPr>
-      <w:bookmarkStart w:id="147" w:name="_Toc522793437"/>
+      <w:bookmarkStart w:id="150" w:name="_Toc522793437"/>
       <w:r>
         <w:t>Neural networks are slow</w:t>
       </w:r>
       <w:r>
         <w:t xml:space="preserve"> and opaque</w:t>
       </w:r>
-      <w:bookmarkEnd w:id="147"/>
+      <w:bookmarkEnd w:id="150"/>
     </w:p>
     <w:p/>
     <w:p>
@@ -18415,7 +18633,19 @@
     <w:p/>
     <w:p>
       <w:r>
-        <w:t>Gaining any further information from a Keras model during training, except for the metrics defined at model-compile time which are computed after each epoch, requires writing custom call-backs. So a degree of pre-work must be done to identify information likely to be useful, and then Keras callbacks must be written, in order to expose this information during model training.</w:t>
+        <w:t xml:space="preserve">Gaining any further information from a Keras model during training, except for the metrics defined at model-compile time which are computed after each epoch, requires writing custom call-backs. </w:t>
+      </w:r>
+      <w:proofErr w:type="gramStart"/>
+      <w:r>
+        <w:t>So</w:t>
+      </w:r>
+      <w:proofErr w:type="gramEnd"/>
+      <w:r>
+        <w:t xml:space="preserve"> a degree of pre-work must be done to identify information likely to be </w:t>
+      </w:r>
+      <w:r>
+        <w:lastRenderedPageBreak/>
+        <w:t>useful, and then Keras callbacks must be written, in order to expose this information during model training.</w:t>
       </w:r>
     </w:p>
     <w:p/>
@@ -18423,14 +18653,16 @@
       <w:pPr>
         <w:pStyle w:val="Heading2"/>
       </w:pPr>
-      <w:bookmarkStart w:id="148" w:name="_Toc522793438"/>
+      <w:bookmarkStart w:id="151" w:name="_Toc522793438"/>
+      <w:bookmarkStart w:id="152" w:name="_Ref523392855"/>
       <w:r>
         <w:t>Future</w:t>
       </w:r>
       <w:r>
         <w:t xml:space="preserve"> work</w:t>
       </w:r>
-      <w:bookmarkEnd w:id="148"/>
+      <w:bookmarkEnd w:id="151"/>
+      <w:bookmarkEnd w:id="152"/>
     </w:p>
     <w:p/>
     <w:p>
@@ -18474,17 +18706,27 @@
         <w:t xml:space="preserve">. </w:t>
       </w:r>
       <w:r>
-        <w:t xml:space="preserve">Given time, training on a larger dataset could also </w:t>
-      </w:r>
-      <w:r>
-        <w:lastRenderedPageBreak/>
-        <w:t>improve the score</w:t>
+        <w:t>Given time, training on a larger dataset could also improve the score</w:t>
+      </w:r>
+      <w:r>
+        <w:t xml:space="preserve"> – the full dataset of Hansards have all been interpolated, so future work could involve using Keras’ fit_</w:t>
+      </w:r>
+      <w:proofErr w:type="gramStart"/>
+      <w:r>
+        <w:t>generator(</w:t>
+      </w:r>
+      <w:proofErr w:type="gramEnd"/>
+      <w:r>
+        <w:t>) method to successfully train on this huge dataset. This would require overcoming the out-of-memory errors encountered in this project</w:t>
       </w:r>
       <w:r>
         <w:t>.</w:t>
       </w:r>
-      <w:r>
-        <w:t xml:space="preserve"> However, ultimately a ceiling will be reached, after which the labelling approach should be revisited to overcome the limitations summarised in </w:t>
+    </w:p>
+    <w:p/>
+    <w:p>
+      <w:r>
+        <w:t xml:space="preserve">However, ultimately a ceiling will be reached, after which the labelling approach should be revisited to overcome the limitations summarised in </w:t>
       </w:r>
       <w:r>
         <w:fldChar w:fldCharType="begin"/>
@@ -18508,7 +18750,16 @@
     <w:p/>
     <w:p>
       <w:r>
-        <w:t>However, the genre may also be problematic; as Dr Martyn Harris notes, the Hansard debates cover a wide variety of topics and a wide space of time. Perhaps their content is simply too broad to be considered as a single genre. As such, better results could hypothetically be achieved by filtering Hansard debates down to those on similar topics, such as transportation, or international affairs.</w:t>
+        <w:t>T</w:t>
+      </w:r>
+      <w:r>
+        <w:t>he genre</w:t>
+      </w:r>
+      <w:r>
+        <w:t xml:space="preserve"> itself</w:t>
+      </w:r>
+      <w:r>
+        <w:t xml:space="preserve"> may also be problematic; as Dr Martyn Harris notes, the Hansard debates cover a wide variety of topics and a wide space of time. Perhaps their content is simply too broad to be considered as a single genre. As such, better results could hypothetically be achieved by filtering Hansard debates down to those on similar topics, such as transportation, or international affairs.</w:t>
       </w:r>
     </w:p>
     <w:p/>
@@ -18517,11 +18768,34 @@
         <w:t xml:space="preserve">Finally, the Keras model should </w:t>
       </w:r>
       <w:r>
-        <w:t xml:space="preserve">have precision and recall metrics added, so that F1 can be calculated. These metrics were removed from Keras in Keras version </w:t>
-      </w:r>
-      <w:r>
-        <w:t>2 but</w:t>
-      </w:r>
+        <w:t xml:space="preserve">have precision and recall metrics added, so that F1 can be calculated. These metrics were removed </w:t>
+      </w:r>
+      <w:r>
+        <w:t>from</w:t>
+      </w:r>
+      <w:r>
+        <w:t xml:space="preserve"> Keras </w:t>
+      </w:r>
+      <w:r>
+        <w:t xml:space="preserve">in </w:t>
+      </w:r>
+      <w:r>
+        <w:t xml:space="preserve">version </w:t>
+      </w:r>
+      <w:r>
+        <w:t>2</w:t>
+      </w:r>
+      <w:r>
+        <w:t xml:space="preserve"> of its standard </w:t>
+      </w:r>
+      <w:proofErr w:type="gramStart"/>
+      <w:r>
+        <w:t>library,</w:t>
+      </w:r>
+      <w:r>
+        <w:t xml:space="preserve"> but</w:t>
+      </w:r>
+      <w:proofErr w:type="gramEnd"/>
       <w:r>
         <w:t xml:space="preserve"> could be added to the model as custom metrics.</w:t>
       </w:r>
@@ -18533,11 +18807,11 @@
       <w:pPr>
         <w:pStyle w:val="Heading1"/>
       </w:pPr>
-      <w:bookmarkStart w:id="149" w:name="_Toc522793439"/>
+      <w:bookmarkStart w:id="153" w:name="_Toc522793439"/>
       <w:r>
         <w:t>References</w:t>
       </w:r>
-      <w:bookmarkEnd w:id="149"/>
+      <w:bookmarkEnd w:id="153"/>
     </w:p>
     <w:p/>
     <w:p>
@@ -18679,11 +18953,11 @@
       <w:pPr>
         <w:pStyle w:val="Heading1"/>
       </w:pPr>
-      <w:bookmarkStart w:id="150" w:name="_Toc522793440"/>
+      <w:bookmarkStart w:id="154" w:name="_Toc522793440"/>
       <w:r>
         <w:t>User Manual</w:t>
       </w:r>
-      <w:bookmarkEnd w:id="150"/>
+      <w:bookmarkEnd w:id="154"/>
     </w:p>
     <w:p/>
     <w:p>
@@ -18715,7 +18989,11 @@
         <w:fldChar w:fldCharType="end"/>
       </w:r>
       <w:r>
-        <w:t>, in the correct order. Firstly, the ne-data tasks all need to be run – these will download all Named Entities from DBPedia into their correct folders. Next, the hansard-download-all and hansard-process-all tasks should be run, which will distribute tasks to a thread pool to download and process the Hansard debates into text format. Then hansard-chunk-all, hansard-interpolate-all and hansard-numerify-all should be run to finalise processing of the data.</w:t>
+        <w:t xml:space="preserve">, in the correct order. Firstly, the ne-data tasks all need to be run – these will download all Named Entities from DBPedia into their correct folders. Next, the hansard-download-all and hansard-process-all </w:t>
+      </w:r>
+      <w:r>
+        <w:lastRenderedPageBreak/>
+        <w:t>tasks should be run, which will distribute tasks to a thread pool to download and process the Hansard debates into text format. Then hansard-chunk-all, hansard-interpolate-all and hansard-numerify-all should be run to finalise processing of the data.</w:t>
       </w:r>
     </w:p>
     <w:p/>
@@ -18730,7 +19008,6 @@
         <w:pStyle w:val="Heading2"/>
       </w:pPr>
       <w:r>
-        <w:lastRenderedPageBreak/>
         <w:t>Simple-GUI Manual</w:t>
       </w:r>
     </w:p>
@@ -18832,184 +19109,6 @@
             <wp:extent cx="3958747" cy="2819400"/>
             <wp:effectExtent l="0" t="0" r="3810" b="0"/>
             <wp:docPr id="68" name="Picture 68"/>
-            <wp:cNvGraphicFramePr>
-              <a:graphicFrameLocks xmlns:a="http://schemas.openxmlformats.org/drawingml/2006/main" noChangeAspect="1"/>
-            </wp:cNvGraphicFramePr>
-            <a:graphic xmlns:a="http://schemas.openxmlformats.org/drawingml/2006/main">
-              <a:graphicData uri="http://schemas.openxmlformats.org/drawingml/2006/picture">
-                <pic:pic xmlns:pic="http://schemas.openxmlformats.org/drawingml/2006/picture">
-                  <pic:nvPicPr>
-                    <pic:cNvPr id="1" name=""/>
-                    <pic:cNvPicPr/>
-                  </pic:nvPicPr>
-                  <pic:blipFill>
-                    <a:blip r:embed="rId51"/>
-                    <a:stretch>
-                      <a:fillRect/>
-                    </a:stretch>
-                  </pic:blipFill>
-                  <pic:spPr>
-                    <a:xfrm>
-                      <a:off x="0" y="0"/>
-                      <a:ext cx="3960909" cy="2820940"/>
-                    </a:xfrm>
-                    <a:prstGeom prst="rect">
-                      <a:avLst/>
-                    </a:prstGeom>
-                  </pic:spPr>
-                </pic:pic>
-              </a:graphicData>
-            </a:graphic>
-          </wp:inline>
-        </w:drawing>
-      </w:r>
-    </w:p>
-    <w:p>
-      <w:pPr>
-        <w:pStyle w:val="Caption"/>
-      </w:pPr>
-      <w:bookmarkStart w:id="151" w:name="_Ref522795067"/>
-      <w:r>
-        <w:t xml:space="preserve">Figure </w:t>
-      </w:r>
-      <w:r>
-        <w:rPr>
-          <w:noProof/>
-        </w:rPr>
-        <w:fldChar w:fldCharType="begin"/>
-      </w:r>
-      <w:r>
-        <w:rPr>
-          <w:noProof/>
-        </w:rPr>
-        <w:instrText xml:space="preserve"> SEQ Figure \* ARABIC </w:instrText>
-      </w:r>
-      <w:r>
-        <w:rPr>
-          <w:noProof/>
-        </w:rPr>
-        <w:fldChar w:fldCharType="separate"/>
-      </w:r>
-      <w:r>
-        <w:rPr>
-          <w:noProof/>
-        </w:rPr>
-        <w:t>22</w:t>
-      </w:r>
-      <w:r>
-        <w:rPr>
-          <w:noProof/>
-        </w:rPr>
-        <w:fldChar w:fldCharType="end"/>
-      </w:r>
-      <w:bookmarkEnd w:id="151"/>
-      <w:r>
-        <w:t xml:space="preserve"> Simple-GUI index page</w:t>
-      </w:r>
-    </w:p>
-    <w:p/>
-    <w:p>
-      <w:pPr>
-        <w:keepNext/>
-      </w:pPr>
-      <w:r>
-        <w:rPr>
-          <w:noProof/>
-        </w:rPr>
-        <w:drawing>
-          <wp:inline distT="0" distB="0" distL="0" distR="0" wp14:anchorId="7A5B555C" wp14:editId="4C03CEFC">
-            <wp:extent cx="4359891" cy="2428875"/>
-            <wp:effectExtent l="0" t="0" r="0" b="0"/>
-            <wp:docPr id="69" name="Picture 69"/>
-            <wp:cNvGraphicFramePr>
-              <a:graphicFrameLocks xmlns:a="http://schemas.openxmlformats.org/drawingml/2006/main" noChangeAspect="1"/>
-            </wp:cNvGraphicFramePr>
-            <a:graphic xmlns:a="http://schemas.openxmlformats.org/drawingml/2006/main">
-              <a:graphicData uri="http://schemas.openxmlformats.org/drawingml/2006/picture">
-                <pic:pic xmlns:pic="http://schemas.openxmlformats.org/drawingml/2006/picture">
-                  <pic:nvPicPr>
-                    <pic:cNvPr id="1" name=""/>
-                    <pic:cNvPicPr/>
-                  </pic:nvPicPr>
-                  <pic:blipFill>
-                    <a:blip r:embed="rId52"/>
-                    <a:stretch>
-                      <a:fillRect/>
-                    </a:stretch>
-                  </pic:blipFill>
-                  <pic:spPr>
-                    <a:xfrm>
-                      <a:off x="0" y="0"/>
-                      <a:ext cx="4363703" cy="2430998"/>
-                    </a:xfrm>
-                    <a:prstGeom prst="rect">
-                      <a:avLst/>
-                    </a:prstGeom>
-                  </pic:spPr>
-                </pic:pic>
-              </a:graphicData>
-            </a:graphic>
-          </wp:inline>
-        </w:drawing>
-      </w:r>
-    </w:p>
-    <w:p>
-      <w:pPr>
-        <w:pStyle w:val="Caption"/>
-      </w:pPr>
-      <w:bookmarkStart w:id="152" w:name="_Ref522795131"/>
-      <w:r>
-        <w:t xml:space="preserve">Figure </w:t>
-      </w:r>
-      <w:r>
-        <w:rPr>
-          <w:noProof/>
-        </w:rPr>
-        <w:fldChar w:fldCharType="begin"/>
-      </w:r>
-      <w:r>
-        <w:rPr>
-          <w:noProof/>
-        </w:rPr>
-        <w:instrText xml:space="preserve"> SEQ Figure \* ARABIC </w:instrText>
-      </w:r>
-      <w:r>
-        <w:rPr>
-          <w:noProof/>
-        </w:rPr>
-        <w:fldChar w:fldCharType="separate"/>
-      </w:r>
-      <w:r>
-        <w:rPr>
-          <w:noProof/>
-        </w:rPr>
-        <w:t>23</w:t>
-      </w:r>
-      <w:r>
-        <w:rPr>
-          <w:noProof/>
-        </w:rPr>
-        <w:fldChar w:fldCharType="end"/>
-      </w:r>
-      <w:bookmarkEnd w:id="152"/>
-      <w:r>
-        <w:t xml:space="preserve"> Simple-GUI date page</w:t>
-      </w:r>
-    </w:p>
-    <w:p>
-      <w:pPr>
-        <w:keepNext/>
-      </w:pPr>
-      <w:r>
-        <w:rPr>
-          <w:noProof/>
-        </w:rPr>
-        <w:lastRenderedPageBreak/>
-        <w:drawing>
-          <wp:inline distT="0" distB="0" distL="0" distR="0" wp14:anchorId="1D00CF14" wp14:editId="0790B3BE">
-            <wp:extent cx="5727700" cy="4304665"/>
-            <wp:effectExtent l="0" t="0" r="0" b="635"/>
-            <wp:docPr id="70" name="Picture 70"/>
             <wp:cNvGraphicFramePr>
               <a:graphicFrameLocks xmlns:a="http://schemas.openxmlformats.org/drawingml/2006/main" noChangeAspect="1"/>
             </wp:cNvGraphicFramePr>
@@ -19029,6 +19128,184 @@
                   <pic:spPr>
                     <a:xfrm>
                       <a:off x="0" y="0"/>
+                      <a:ext cx="3960909" cy="2820940"/>
+                    </a:xfrm>
+                    <a:prstGeom prst="rect">
+                      <a:avLst/>
+                    </a:prstGeom>
+                  </pic:spPr>
+                </pic:pic>
+              </a:graphicData>
+            </a:graphic>
+          </wp:inline>
+        </w:drawing>
+      </w:r>
+    </w:p>
+    <w:p>
+      <w:pPr>
+        <w:pStyle w:val="Caption"/>
+      </w:pPr>
+      <w:bookmarkStart w:id="155" w:name="_Ref522795067"/>
+      <w:r>
+        <w:t xml:space="preserve">Figure </w:t>
+      </w:r>
+      <w:r>
+        <w:rPr>
+          <w:noProof/>
+        </w:rPr>
+        <w:fldChar w:fldCharType="begin"/>
+      </w:r>
+      <w:r>
+        <w:rPr>
+          <w:noProof/>
+        </w:rPr>
+        <w:instrText xml:space="preserve"> SEQ Figure \* ARABIC </w:instrText>
+      </w:r>
+      <w:r>
+        <w:rPr>
+          <w:noProof/>
+        </w:rPr>
+        <w:fldChar w:fldCharType="separate"/>
+      </w:r>
+      <w:r>
+        <w:rPr>
+          <w:noProof/>
+        </w:rPr>
+        <w:t>22</w:t>
+      </w:r>
+      <w:r>
+        <w:rPr>
+          <w:noProof/>
+        </w:rPr>
+        <w:fldChar w:fldCharType="end"/>
+      </w:r>
+      <w:bookmarkEnd w:id="155"/>
+      <w:r>
+        <w:t xml:space="preserve"> Simple-GUI index page</w:t>
+      </w:r>
+    </w:p>
+    <w:p/>
+    <w:p>
+      <w:pPr>
+        <w:keepNext/>
+      </w:pPr>
+      <w:r>
+        <w:rPr>
+          <w:noProof/>
+        </w:rPr>
+        <w:lastRenderedPageBreak/>
+        <w:drawing>
+          <wp:inline distT="0" distB="0" distL="0" distR="0" wp14:anchorId="7A5B555C" wp14:editId="4C03CEFC">
+            <wp:extent cx="4359891" cy="2428875"/>
+            <wp:effectExtent l="0" t="0" r="0" b="0"/>
+            <wp:docPr id="69" name="Picture 69"/>
+            <wp:cNvGraphicFramePr>
+              <a:graphicFrameLocks xmlns:a="http://schemas.openxmlformats.org/drawingml/2006/main" noChangeAspect="1"/>
+            </wp:cNvGraphicFramePr>
+            <a:graphic xmlns:a="http://schemas.openxmlformats.org/drawingml/2006/main">
+              <a:graphicData uri="http://schemas.openxmlformats.org/drawingml/2006/picture">
+                <pic:pic xmlns:pic="http://schemas.openxmlformats.org/drawingml/2006/picture">
+                  <pic:nvPicPr>
+                    <pic:cNvPr id="1" name=""/>
+                    <pic:cNvPicPr/>
+                  </pic:nvPicPr>
+                  <pic:blipFill>
+                    <a:blip r:embed="rId54"/>
+                    <a:stretch>
+                      <a:fillRect/>
+                    </a:stretch>
+                  </pic:blipFill>
+                  <pic:spPr>
+                    <a:xfrm>
+                      <a:off x="0" y="0"/>
+                      <a:ext cx="4363703" cy="2430998"/>
+                    </a:xfrm>
+                    <a:prstGeom prst="rect">
+                      <a:avLst/>
+                    </a:prstGeom>
+                  </pic:spPr>
+                </pic:pic>
+              </a:graphicData>
+            </a:graphic>
+          </wp:inline>
+        </w:drawing>
+      </w:r>
+    </w:p>
+    <w:p>
+      <w:pPr>
+        <w:pStyle w:val="Caption"/>
+      </w:pPr>
+      <w:bookmarkStart w:id="156" w:name="_Ref522795131"/>
+      <w:r>
+        <w:t xml:space="preserve">Figure </w:t>
+      </w:r>
+      <w:r>
+        <w:rPr>
+          <w:noProof/>
+        </w:rPr>
+        <w:fldChar w:fldCharType="begin"/>
+      </w:r>
+      <w:r>
+        <w:rPr>
+          <w:noProof/>
+        </w:rPr>
+        <w:instrText xml:space="preserve"> SEQ Figure \* ARABIC </w:instrText>
+      </w:r>
+      <w:r>
+        <w:rPr>
+          <w:noProof/>
+        </w:rPr>
+        <w:fldChar w:fldCharType="separate"/>
+      </w:r>
+      <w:r>
+        <w:rPr>
+          <w:noProof/>
+        </w:rPr>
+        <w:t>23</w:t>
+      </w:r>
+      <w:r>
+        <w:rPr>
+          <w:noProof/>
+        </w:rPr>
+        <w:fldChar w:fldCharType="end"/>
+      </w:r>
+      <w:bookmarkEnd w:id="156"/>
+      <w:r>
+        <w:t xml:space="preserve"> Simple-GUI date page</w:t>
+      </w:r>
+    </w:p>
+    <w:p>
+      <w:pPr>
+        <w:keepNext/>
+      </w:pPr>
+      <w:r>
+        <w:rPr>
+          <w:noProof/>
+        </w:rPr>
+        <w:drawing>
+          <wp:inline distT="0" distB="0" distL="0" distR="0" wp14:anchorId="1D00CF14" wp14:editId="0790B3BE">
+            <wp:extent cx="5727700" cy="4304665"/>
+            <wp:effectExtent l="0" t="0" r="0" b="635"/>
+            <wp:docPr id="70" name="Picture 70"/>
+            <wp:cNvGraphicFramePr>
+              <a:graphicFrameLocks xmlns:a="http://schemas.openxmlformats.org/drawingml/2006/main" noChangeAspect="1"/>
+            </wp:cNvGraphicFramePr>
+            <a:graphic xmlns:a="http://schemas.openxmlformats.org/drawingml/2006/main">
+              <a:graphicData uri="http://schemas.openxmlformats.org/drawingml/2006/picture">
+                <pic:pic xmlns:pic="http://schemas.openxmlformats.org/drawingml/2006/picture">
+                  <pic:nvPicPr>
+                    <pic:cNvPr id="1" name=""/>
+                    <pic:cNvPicPr/>
+                  </pic:nvPicPr>
+                  <pic:blipFill>
+                    <a:blip r:embed="rId55"/>
+                    <a:stretch>
+                      <a:fillRect/>
+                    </a:stretch>
+                  </pic:blipFill>
+                  <pic:spPr>
+                    <a:xfrm>
+                      <a:off x="0" y="0"/>
                       <a:ext cx="5727700" cy="4304665"/>
                     </a:xfrm>
                     <a:prstGeom prst="rect">
@@ -19046,7 +19323,7 @@
       <w:pPr>
         <w:pStyle w:val="Caption"/>
       </w:pPr>
-      <w:bookmarkStart w:id="153" w:name="_Ref522795193"/>
+      <w:bookmarkStart w:id="157" w:name="_Ref522795193"/>
       <w:r>
         <w:t xml:space="preserve">Figure </w:t>
       </w:r>
@@ -19080,7 +19357,7 @@
         </w:rPr>
         <w:fldChar w:fldCharType="end"/>
       </w:r>
-      <w:bookmarkEnd w:id="153"/>
+      <w:bookmarkEnd w:id="157"/>
       <w:r>
         <w:t xml:space="preserve"> Simple-GUI debate page with an annotated paragraph.</w:t>
       </w:r>
@@ -19089,16 +19366,16 @@
       <w:pPr>
         <w:pStyle w:val="Heading1"/>
       </w:pPr>
-      <w:bookmarkStart w:id="154" w:name="_Ref521568652"/>
-      <w:bookmarkStart w:id="155" w:name="_Toc522793441"/>
+      <w:bookmarkStart w:id="158" w:name="_Ref521568652"/>
+      <w:bookmarkStart w:id="159" w:name="_Toc522793441"/>
       <w:r>
         <w:t>Appendix A</w:t>
       </w:r>
       <w:r>
         <w:t>: List of Invoke tasks</w:t>
       </w:r>
-      <w:bookmarkEnd w:id="154"/>
-      <w:bookmarkEnd w:id="155"/>
+      <w:bookmarkEnd w:id="158"/>
+      <w:bookmarkEnd w:id="159"/>
     </w:p>
     <w:p/>
     <w:p>
@@ -19124,7 +19401,11 @@
         <w:fldChar w:fldCharType="end"/>
       </w:r>
       <w:r>
-        <w:t xml:space="preserve"> comprises a list of Invoke tasks which could be started within the project, along with a description of the work that they did. The tasks are a combination of environment setup, running automated tests, and the ‘business logic’ of the code – the downloading and processing of Named Entities and Hansard debates. Having one clean, uniform interface for all these tasks greatly simplified the workflow when parts of the pipeline had to be re-run, without the overhead of creating a GUI or integrating with one. Also, having pre-requisites in code avoids the need for repetition. For example, the unit tests are not run unless the virtual environment is set up, and the static type-checker has run already. These tasks are both listed as pre-requisites of the ‘test’ task in Invoke.</w:t>
+        <w:t xml:space="preserve"> comprises a list of Invoke tasks which could be started within the project, along with a description of the work that they did. The tasks are a combination of environment setup, running automated tests, and the ‘business logic’ of the code – the downloading and processing of Named Entities and Hansard debates. Having one clean, uniform interface for all these tasks greatly simplified the workflow when parts of the pipeline had to be re-run, without the overhead of creating a GUI or integrating with one. Also, having pre-requisites </w:t>
+      </w:r>
+      <w:r>
+        <w:lastRenderedPageBreak/>
+        <w:t>in code avoids the need for repetition. For example, the unit tests are not run unless the virtual environment is set up, and the static type-checker has run already. These tasks are both listed as pre-requisites of the ‘test’ task in Invoke.</w:t>
       </w:r>
     </w:p>
     <w:p/>
@@ -19133,8 +19414,8 @@
         <w:pStyle w:val="Caption"/>
         <w:keepNext/>
       </w:pPr>
-      <w:bookmarkStart w:id="156" w:name="_Ref522269834"/>
-      <w:bookmarkStart w:id="157" w:name="_Toc522793386"/>
+      <w:bookmarkStart w:id="160" w:name="_Ref522269834"/>
+      <w:bookmarkStart w:id="161" w:name="_Toc522793386"/>
       <w:r>
         <w:t xml:space="preserve">Table </w:t>
       </w:r>
@@ -19168,11 +19449,11 @@
         </w:rPr>
         <w:fldChar w:fldCharType="end"/>
       </w:r>
-      <w:bookmarkEnd w:id="156"/>
+      <w:bookmarkEnd w:id="160"/>
       <w:r>
         <w:t xml:space="preserve"> List of Invoke tasks used to drive the pipeline</w:t>
       </w:r>
-      <w:bookmarkEnd w:id="157"/>
+      <w:bookmarkEnd w:id="161"/>
     </w:p>
     <w:tbl>
       <w:tblPr>
@@ -19302,7 +19583,6 @@
           </w:tcPr>
           <w:p>
             <w:r>
-              <w:lastRenderedPageBreak/>
               <w:t>char-ner-display-pickled-alphabet</w:t>
             </w:r>
           </w:p>
@@ -19441,7 +19721,15 @@
           </w:tcPr>
           <w:p>
             <w:r>
-              <w:t>Calculate and evaluation baseline for the project based on a provided y tensor, assuming the baseline guesses a given label for each character.</w:t>
+              <w:t xml:space="preserve">Calculate and evaluation baseline for the project based on a provided </w:t>
+            </w:r>
+            <w:proofErr w:type="spellStart"/>
+            <w:r>
+              <w:t>y</w:t>
+            </w:r>
+            <w:proofErr w:type="spellEnd"/>
+            <w:r>
+              <w:t xml:space="preserve"> tensor, assuming the baseline guesses a given label for each character.</w:t>
             </w:r>
           </w:p>
         </w:tc>
@@ -19485,7 +19773,15 @@
           </w:tcPr>
           <w:p>
             <w:r>
-              <w:t>Take a trained model from disk and perform Keras evaluate() function on a tensor of test data, producing loss, accuracy and non-null label accuracy.</w:t>
+              <w:t xml:space="preserve">Take a trained model from disk and perform Keras </w:t>
+            </w:r>
+            <w:proofErr w:type="gramStart"/>
+            <w:r>
+              <w:t>evaluate(</w:t>
+            </w:r>
+            <w:proofErr w:type="gramEnd"/>
+            <w:r>
+              <w:t>) function on a tensor of test data, producing loss, accuracy and non-null label accuracy.</w:t>
             </w:r>
           </w:p>
         </w:tc>
@@ -19556,6 +19852,7 @@
           </w:tcPr>
           <w:p>
             <w:r>
+              <w:lastRenderedPageBreak/>
               <w:t>hansard-chunk-one</w:t>
             </w:r>
           </w:p>
@@ -19644,7 +19941,6 @@
           </w:tcPr>
           <w:p>
             <w:r>
-              <w:lastRenderedPageBreak/>
               <w:t>hansard-fix-uninterpolated</w:t>
             </w:r>
           </w:p>
@@ -19908,7 +20204,11 @@
               <w:t>st</w:t>
             </w:r>
             <w:r>
-              <w:t xml:space="preserve"> dimension of all the X and Y tensors to the first 4000 samples, to create a mini dataset</w:t>
+              <w:t xml:space="preserve"> dimension of all the X and Y tensors </w:t>
+            </w:r>
+            <w:r>
+              <w:lastRenderedPageBreak/>
+              <w:t>to the first 4000 samples, to create a mini dataset</w:t>
             </w:r>
           </w:p>
         </w:tc>
@@ -19920,6 +20220,7 @@
           </w:tcPr>
           <w:p>
             <w:r>
+              <w:lastRenderedPageBreak/>
               <w:t>model-retrain-toy</w:t>
             </w:r>
           </w:p>
@@ -19996,11 +20297,15 @@
           </w:tcPr>
           <w:p>
             <w:r>
-              <w:t xml:space="preserve">Run model.fit() on the Keras BLSTM model, with a batch of the first 4000 samples from the toy dataset. This is to </w:t>
-            </w:r>
-            <w:r>
-              <w:lastRenderedPageBreak/>
-              <w:t>test the end-to-end process of saving and retrieving the model.</w:t>
+              <w:t xml:space="preserve">Run </w:t>
+            </w:r>
+            <w:proofErr w:type="gramStart"/>
+            <w:r>
+              <w:t>model.fit(</w:t>
+            </w:r>
+            <w:proofErr w:type="gramEnd"/>
+            <w:r>
+              <w:t>) on the Keras BLSTM model, with a batch of the first 4000 samples from the toy dataset. This is to test the end-to-end process of saving and retrieving the model.</w:t>
             </w:r>
           </w:p>
         </w:tc>
@@ -20012,7 +20317,6 @@
           </w:tcPr>
           <w:p>
             <w:r>
-              <w:lastRenderedPageBreak/>
               <w:t>model-train-toy</w:t>
             </w:r>
           </w:p>
@@ -20023,7 +20327,15 @@
           </w:tcPr>
           <w:p>
             <w:r>
-              <w:t>Run model.fit() on the Keras BLSTM model, with a toy dataset of 1 320</w:t>
+              <w:t xml:space="preserve">Run </w:t>
+            </w:r>
+            <w:proofErr w:type="gramStart"/>
+            <w:r>
+              <w:t>model.fit(</w:t>
+            </w:r>
+            <w:proofErr w:type="gramEnd"/>
+            <w:r>
+              <w:t>) on the Keras BLSTM model, with a toy dataset of 1 320</w:t>
             </w:r>
             <w:r>
               <w:rPr>
@@ -20054,7 +20366,15 @@
           </w:tcPr>
           <w:p>
             <w:r>
-              <w:t>Both download and process companies data from DBPedia and other sources</w:t>
+              <w:t xml:space="preserve">Both download and process </w:t>
+            </w:r>
+            <w:proofErr w:type="gramStart"/>
+            <w:r>
+              <w:t>companies</w:t>
+            </w:r>
+            <w:proofErr w:type="gramEnd"/>
+            <w:r>
+              <w:t xml:space="preserve"> data from DBPedia and other sources</w:t>
             </w:r>
           </w:p>
         </w:tc>
@@ -20076,7 +20396,15 @@
           </w:tcPr>
           <w:p>
             <w:r>
-              <w:t>Only do post-processing, data cleansing tasks on companies data, to assist with iteratively improving the cleaning algorithm</w:t>
+              <w:t xml:space="preserve">Only do post-processing, data cleansing tasks on </w:t>
+            </w:r>
+            <w:proofErr w:type="gramStart"/>
+            <w:r>
+              <w:t>companies</w:t>
+            </w:r>
+            <w:proofErr w:type="gramEnd"/>
+            <w:r>
+              <w:t xml:space="preserve"> data, to assist with iteratively improving the cleaning algorithm</w:t>
             </w:r>
           </w:p>
         </w:tc>
@@ -20239,6 +20567,7 @@
     <w:p/>
     <w:p>
       <w:r>
+        <w:lastRenderedPageBreak/>
         <w:t>Each task in invoke called out to something else; most tasks invoked a library function from elsewhere in the code base, while some invoked shell commands, for example to de-duplicate and sort the Named Entity lists. In this case, it is faster for the shell to call a GNU C binary and use the ‘sort’ and ‘uniq’ commands, than to use similar functionality in Python. Using the tasks.py file as a dispatcher, without it containing any processing logic itself, ensured that it remained easy to understand and reason with as the project grew.</w:t>
       </w:r>
     </w:p>
@@ -20266,19 +20595,15 @@
         <w:t>, and later Birkbeck’s own server Venus,</w:t>
       </w:r>
       <w:r>
-        <w:t xml:space="preserve"> could be </w:t>
-      </w:r>
-      <w:r>
-        <w:lastRenderedPageBreak/>
-        <w:t>configured with exactly the same python libraries and python interpreter, even though the system python was different from the laptop used for development work.</w:t>
+        <w:t xml:space="preserve"> could be configured with exactly the same python libraries and python interpreter, even though the system python was different from the laptop used for development work.</w:t>
       </w:r>
     </w:p>
     <w:p>
       <w:pPr>
         <w:pStyle w:val="Heading1"/>
       </w:pPr>
-      <w:bookmarkStart w:id="158" w:name="_Ref521578620"/>
-      <w:bookmarkStart w:id="159" w:name="_Toc522793442"/>
+      <w:bookmarkStart w:id="162" w:name="_Ref521578620"/>
+      <w:bookmarkStart w:id="163" w:name="_Toc522793442"/>
       <w:r>
         <w:t>Appendix B</w:t>
       </w:r>
@@ -20288,8 +20613,8 @@
       <w:r>
         <w:t>What’s My Work</w:t>
       </w:r>
-      <w:bookmarkEnd w:id="158"/>
-      <w:bookmarkEnd w:id="159"/>
+      <w:bookmarkEnd w:id="162"/>
+      <w:bookmarkEnd w:id="163"/>
     </w:p>
     <w:p/>
     <w:p>
@@ -20330,7 +20655,7 @@
         <w:pStyle w:val="Caption"/>
         <w:keepNext/>
       </w:pPr>
-      <w:bookmarkStart w:id="160" w:name="_Ref522796412"/>
+      <w:bookmarkStart w:id="164" w:name="_Ref522796412"/>
       <w:r>
         <w:t xml:space="preserve">Table </w:t>
       </w:r>
@@ -20364,7 +20689,7 @@
         </w:rPr>
         <w:fldChar w:fldCharType="end"/>
       </w:r>
-      <w:bookmarkEnd w:id="160"/>
+      <w:bookmarkEnd w:id="164"/>
       <w:r>
         <w:t xml:space="preserve"> List of source code with author</w:t>
       </w:r>
@@ -20450,8 +20775,13 @@
             <w:hideMark/>
           </w:tcPr>
           <w:p>
-            <w:r>
-              <w:t>./tasks.py</w:t>
+            <w:proofErr w:type="gramStart"/>
+            <w:r>
+              <w:t>./</w:t>
+            </w:r>
+            <w:proofErr w:type="gramEnd"/>
+            <w:r>
+              <w:t>tasks.py</w:t>
             </w:r>
           </w:p>
         </w:tc>
@@ -20488,8 +20818,13 @@
             <w:hideMark/>
           </w:tcPr>
           <w:p>
-            <w:r>
-              <w:t>./ne_data_gathering/places.py</w:t>
+            <w:proofErr w:type="gramStart"/>
+            <w:r>
+              <w:t>./</w:t>
+            </w:r>
+            <w:proofErr w:type="gramEnd"/>
+            <w:r>
+              <w:t>ne_data_gathering/places.py</w:t>
             </w:r>
           </w:p>
         </w:tc>
@@ -20526,8 +20861,13 @@
             <w:hideMark/>
           </w:tcPr>
           <w:p>
-            <w:r>
-              <w:t>./ne_data_gathering/util.py</w:t>
+            <w:proofErr w:type="gramStart"/>
+            <w:r>
+              <w:t>./</w:t>
+            </w:r>
+            <w:proofErr w:type="gramEnd"/>
+            <w:r>
+              <w:t>ne_data_gathering/util.py</w:t>
             </w:r>
           </w:p>
         </w:tc>
@@ -20564,8 +20904,13 @@
             <w:hideMark/>
           </w:tcPr>
           <w:p>
-            <w:r>
-              <w:t>./ne_data_gathering/__init__.py</w:t>
+            <w:proofErr w:type="gramStart"/>
+            <w:r>
+              <w:t>./</w:t>
+            </w:r>
+            <w:proofErr w:type="gramEnd"/>
+            <w:r>
+              <w:t>ne_data_gathering/__init__.py</w:t>
             </w:r>
           </w:p>
         </w:tc>
@@ -20602,8 +20947,13 @@
             <w:hideMark/>
           </w:tcPr>
           <w:p>
-            <w:r>
-              <w:t>./ne_data_gathering/people.py</w:t>
+            <w:proofErr w:type="gramStart"/>
+            <w:r>
+              <w:t>./</w:t>
+            </w:r>
+            <w:proofErr w:type="gramEnd"/>
+            <w:r>
+              <w:t>ne_data_gathering/people.py</w:t>
             </w:r>
           </w:p>
         </w:tc>
@@ -20640,8 +20990,13 @@
             <w:hideMark/>
           </w:tcPr>
           <w:p>
-            <w:r>
-              <w:t>./ne_data_gathering/companies.py</w:t>
+            <w:proofErr w:type="gramStart"/>
+            <w:r>
+              <w:t>./</w:t>
+            </w:r>
+            <w:proofErr w:type="gramEnd"/>
+            <w:r>
+              <w:t>ne_data_gathering/companies.py</w:t>
             </w:r>
           </w:p>
         </w:tc>
@@ -20678,8 +21033,13 @@
             <w:hideMark/>
           </w:tcPr>
           <w:p>
-            <w:r>
-              <w:t>./test/test_companies.py</w:t>
+            <w:proofErr w:type="gramStart"/>
+            <w:r>
+              <w:t>./</w:t>
+            </w:r>
+            <w:proofErr w:type="gramEnd"/>
+            <w:r>
+              <w:t>test/test_companies.py</w:t>
             </w:r>
           </w:p>
         </w:tc>
@@ -20716,8 +21076,13 @@
             <w:hideMark/>
           </w:tcPr>
           <w:p>
-            <w:r>
-              <w:t>./test/__init__.py</w:t>
+            <w:proofErr w:type="gramStart"/>
+            <w:r>
+              <w:t>./</w:t>
+            </w:r>
+            <w:proofErr w:type="gramEnd"/>
+            <w:r>
+              <w:t>test/__init__.py</w:t>
             </w:r>
           </w:p>
         </w:tc>
@@ -20754,8 +21119,13 @@
             <w:hideMark/>
           </w:tcPr>
           <w:p>
-            <w:r>
-              <w:t>./test/test_util.py</w:t>
+            <w:proofErr w:type="gramStart"/>
+            <w:r>
+              <w:t>./</w:t>
+            </w:r>
+            <w:proofErr w:type="gramEnd"/>
+            <w:r>
+              <w:t>test/test_util.py</w:t>
             </w:r>
           </w:p>
         </w:tc>
@@ -20792,8 +21162,13 @@
             <w:hideMark/>
           </w:tcPr>
           <w:p>
-            <w:r>
-              <w:t>./test/test_model_integration.py</w:t>
+            <w:proofErr w:type="gramStart"/>
+            <w:r>
+              <w:t>./</w:t>
+            </w:r>
+            <w:proofErr w:type="gramEnd"/>
+            <w:r>
+              <w:t>test/test_model_integration.py</w:t>
             </w:r>
           </w:p>
         </w:tc>
@@ -20830,8 +21205,13 @@
             <w:hideMark/>
           </w:tcPr>
           <w:p>
-            <w:r>
-              <w:t>./test/test_simple_gui_util.py</w:t>
+            <w:proofErr w:type="gramStart"/>
+            <w:r>
+              <w:t>./</w:t>
+            </w:r>
+            <w:proofErr w:type="gramEnd"/>
+            <w:r>
+              <w:t>test/test_simple_gui_util.py</w:t>
             </w:r>
           </w:p>
         </w:tc>
@@ -20868,8 +21248,13 @@
             <w:hideMark/>
           </w:tcPr>
           <w:p>
-            <w:r>
-              <w:t>./test/test_matt.py</w:t>
+            <w:proofErr w:type="gramStart"/>
+            <w:r>
+              <w:t>./</w:t>
+            </w:r>
+            <w:proofErr w:type="gramEnd"/>
+            <w:r>
+              <w:t>test/test_matt.py</w:t>
             </w:r>
           </w:p>
         </w:tc>
@@ -20906,8 +21291,13 @@
             <w:hideMark/>
           </w:tcPr>
           <w:p>
-            <w:r>
-              <w:t>./test/test_interpolate.py</w:t>
+            <w:proofErr w:type="gramStart"/>
+            <w:r>
+              <w:t>./</w:t>
+            </w:r>
+            <w:proofErr w:type="gramEnd"/>
+            <w:r>
+              <w:t>test/test_interpolate.py</w:t>
             </w:r>
           </w:p>
         </w:tc>
@@ -20944,8 +21334,13 @@
             <w:hideMark/>
           </w:tcPr>
           <w:p>
-            <w:r>
-              <w:t>./hansard_gathering/filesystem.py</w:t>
+            <w:proofErr w:type="gramStart"/>
+            <w:r>
+              <w:t>./</w:t>
+            </w:r>
+            <w:proofErr w:type="gramEnd"/>
+            <w:r>
+              <w:t>hansard_gathering/filesystem.py</w:t>
             </w:r>
           </w:p>
         </w:tc>
@@ -20982,8 +21377,14 @@
             <w:hideMark/>
           </w:tcPr>
           <w:p>
-            <w:r>
-              <w:t>./hansard_gathering/__init__.py</w:t>
+            <w:proofErr w:type="gramStart"/>
+            <w:r>
+              <w:lastRenderedPageBreak/>
+              <w:t>./</w:t>
+            </w:r>
+            <w:proofErr w:type="gramEnd"/>
+            <w:r>
+              <w:t>hansard_gathering/__init__.py</w:t>
             </w:r>
           </w:p>
         </w:tc>
@@ -21020,8 +21421,13 @@
             <w:hideMark/>
           </w:tcPr>
           <w:p>
-            <w:r>
-              <w:t>./hansard_gathering/chunk.py</w:t>
+            <w:proofErr w:type="gramStart"/>
+            <w:r>
+              <w:t>./</w:t>
+            </w:r>
+            <w:proofErr w:type="gramEnd"/>
+            <w:r>
+              <w:t>hansard_gathering/chunk.py</w:t>
             </w:r>
           </w:p>
         </w:tc>
@@ -21058,8 +21464,13 @@
             <w:hideMark/>
           </w:tcPr>
           <w:p>
-            <w:r>
-              <w:t>./hansard_gathering/numerify.py</w:t>
+            <w:proofErr w:type="gramStart"/>
+            <w:r>
+              <w:t>./</w:t>
+            </w:r>
+            <w:proofErr w:type="gramEnd"/>
+            <w:r>
+              <w:t>hansard_gathering/numerify.py</w:t>
             </w:r>
           </w:p>
         </w:tc>
@@ -21096,8 +21507,13 @@
             <w:hideMark/>
           </w:tcPr>
           <w:p>
-            <w:r>
-              <w:t>./hansard_gathering/preprocessing.py</w:t>
+            <w:proofErr w:type="gramStart"/>
+            <w:r>
+              <w:t>./</w:t>
+            </w:r>
+            <w:proofErr w:type="gramEnd"/>
+            <w:r>
+              <w:t>hansard_gathering/preprocessing.py</w:t>
             </w:r>
           </w:p>
         </w:tc>
@@ -21134,8 +21550,13 @@
             <w:hideMark/>
           </w:tcPr>
           <w:p>
-            <w:r>
-              <w:t>./hansard_gathering/interpolate.py</w:t>
+            <w:proofErr w:type="gramStart"/>
+            <w:r>
+              <w:t>./</w:t>
+            </w:r>
+            <w:proofErr w:type="gramEnd"/>
+            <w:r>
+              <w:t>hansard_gathering/interpolate.py</w:t>
             </w:r>
           </w:p>
         </w:tc>
@@ -21172,8 +21593,13 @@
             <w:hideMark/>
           </w:tcPr>
           <w:p>
-            <w:r>
-              <w:t>./hansard_gathering/driver.py</w:t>
+            <w:proofErr w:type="gramStart"/>
+            <w:r>
+              <w:t>./</w:t>
+            </w:r>
+            <w:proofErr w:type="gramEnd"/>
+            <w:r>
+              <w:t>hansard_gathering/driver.py</w:t>
             </w:r>
           </w:p>
         </w:tc>
@@ -21210,9 +21636,13 @@
             <w:hideMark/>
           </w:tcPr>
           <w:p>
-            <w:r>
-              <w:lastRenderedPageBreak/>
-              <w:t>./config_util/config_parser.py</w:t>
+            <w:proofErr w:type="gramStart"/>
+            <w:r>
+              <w:t>./</w:t>
+            </w:r>
+            <w:proofErr w:type="gramEnd"/>
+            <w:r>
+              <w:t>config_util/config_parser.py</w:t>
             </w:r>
           </w:p>
         </w:tc>
@@ -21249,8 +21679,13 @@
             <w:hideMark/>
           </w:tcPr>
           <w:p>
-            <w:r>
-              <w:t>./config_util/__init__.py</w:t>
+            <w:proofErr w:type="gramStart"/>
+            <w:r>
+              <w:t>./</w:t>
+            </w:r>
+            <w:proofErr w:type="gramEnd"/>
+            <w:r>
+              <w:t>config_util/__init__.py</w:t>
             </w:r>
           </w:p>
         </w:tc>
@@ -21287,8 +21722,13 @@
             <w:hideMark/>
           </w:tcPr>
           <w:p>
-            <w:r>
-              <w:t>./keras_character_based_ner/__init__.py</w:t>
+            <w:proofErr w:type="gramStart"/>
+            <w:r>
+              <w:t>./</w:t>
+            </w:r>
+            <w:proofErr w:type="gramEnd"/>
+            <w:r>
+              <w:t>keras_character_based_ner/__init__.py</w:t>
             </w:r>
           </w:p>
         </w:tc>
@@ -21325,8 +21765,13 @@
             <w:hideMark/>
           </w:tcPr>
           <w:p>
-            <w:r>
-              <w:t>./keras_character_based_ner/src/config.py</w:t>
+            <w:proofErr w:type="gramStart"/>
+            <w:r>
+              <w:t>./</w:t>
+            </w:r>
+            <w:proofErr w:type="gramEnd"/>
+            <w:r>
+              <w:t>keras_character_based_ner/src/config.py</w:t>
             </w:r>
           </w:p>
         </w:tc>
@@ -21363,8 +21808,13 @@
             <w:hideMark/>
           </w:tcPr>
           <w:p>
-            <w:r>
-              <w:t>./keras_character_based_ner/src/__init__.py</w:t>
+            <w:proofErr w:type="gramStart"/>
+            <w:r>
+              <w:t>./</w:t>
+            </w:r>
+            <w:proofErr w:type="gramEnd"/>
+            <w:r>
+              <w:t>keras_character_based_ner/src/__init__.py</w:t>
             </w:r>
           </w:p>
         </w:tc>
@@ -21401,8 +21851,13 @@
             <w:hideMark/>
           </w:tcPr>
           <w:p>
-            <w:r>
-              <w:t>./keras_character_based_ner/src/matt/save.py</w:t>
+            <w:proofErr w:type="gramStart"/>
+            <w:r>
+              <w:t>./</w:t>
+            </w:r>
+            <w:proofErr w:type="gramEnd"/>
+            <w:r>
+              <w:t>keras_character_based_ner/src/matt/save.py</w:t>
             </w:r>
           </w:p>
         </w:tc>
@@ -21439,8 +21894,13 @@
             <w:hideMark/>
           </w:tcPr>
           <w:p>
-            <w:r>
-              <w:t>./keras_character_based_ner/src/matt/model_integration.py</w:t>
+            <w:proofErr w:type="gramStart"/>
+            <w:r>
+              <w:t>./</w:t>
+            </w:r>
+            <w:proofErr w:type="gramEnd"/>
+            <w:r>
+              <w:t>keras_character_based_ner/src/matt/model_integration.py</w:t>
             </w:r>
           </w:p>
         </w:tc>
@@ -21477,8 +21937,13 @@
             <w:hideMark/>
           </w:tcPr>
           <w:p>
-            <w:r>
-              <w:t>./keras_character_based_ner/src/matt/dataset_hashing.py</w:t>
+            <w:proofErr w:type="gramStart"/>
+            <w:r>
+              <w:t>./</w:t>
+            </w:r>
+            <w:proofErr w:type="gramEnd"/>
+            <w:r>
+              <w:t>keras_character_based_ner/src/matt/dataset_hashing.py</w:t>
             </w:r>
           </w:p>
         </w:tc>
@@ -21515,8 +21980,13 @@
             <w:hideMark/>
           </w:tcPr>
           <w:p>
-            <w:r>
-              <w:t>./keras_character_based_ner/src/matt/alphabet_management.py</w:t>
+            <w:proofErr w:type="gramStart"/>
+            <w:r>
+              <w:t>./</w:t>
+            </w:r>
+            <w:proofErr w:type="gramEnd"/>
+            <w:r>
+              <w:t>keras_character_based_ner/src/matt/alphabet_management.py</w:t>
             </w:r>
           </w:p>
         </w:tc>
@@ -21553,8 +22023,13 @@
             <w:hideMark/>
           </w:tcPr>
           <w:p>
-            <w:r>
-              <w:t>./keras_character_based_ner/src/matt/persist.py</w:t>
+            <w:proofErr w:type="gramStart"/>
+            <w:r>
+              <w:t>./</w:t>
+            </w:r>
+            <w:proofErr w:type="gramEnd"/>
+            <w:r>
+              <w:t>keras_character_based_ner/src/matt/persist.py</w:t>
             </w:r>
           </w:p>
         </w:tc>
@@ -21591,8 +22066,13 @@
             <w:hideMark/>
           </w:tcPr>
           <w:p>
-            <w:r>
-              <w:t>./keras_character_based_ner/src/matt/predict.py</w:t>
+            <w:proofErr w:type="gramStart"/>
+            <w:r>
+              <w:t>./</w:t>
+            </w:r>
+            <w:proofErr w:type="gramEnd"/>
+            <w:r>
+              <w:t>keras_character_based_ner/src/matt/predict.py</w:t>
             </w:r>
           </w:p>
         </w:tc>
@@ -21629,8 +22109,14 @@
             <w:hideMark/>
           </w:tcPr>
           <w:p>
-            <w:r>
-              <w:t>./keras_character_based_ner/src/matt/__init__.py</w:t>
+            <w:proofErr w:type="gramStart"/>
+            <w:r>
+              <w:lastRenderedPageBreak/>
+              <w:t>./</w:t>
+            </w:r>
+            <w:proofErr w:type="gramEnd"/>
+            <w:r>
+              <w:t>keras_character_based_ner/src/matt/__init__.py</w:t>
             </w:r>
           </w:p>
         </w:tc>
@@ -21667,8 +22153,13 @@
             <w:hideMark/>
           </w:tcPr>
           <w:p>
-            <w:r>
-              <w:t>./keras_character_based_ner/src/matt/train.py</w:t>
+            <w:proofErr w:type="gramStart"/>
+            <w:r>
+              <w:t>./</w:t>
+            </w:r>
+            <w:proofErr w:type="gramEnd"/>
+            <w:r>
+              <w:t>keras_character_based_ner/src/matt/train.py</w:t>
             </w:r>
           </w:p>
         </w:tc>
@@ -21711,8 +22202,13 @@
             <w:hideMark/>
           </w:tcPr>
           <w:p>
-            <w:r>
-              <w:t>./keras_character_based_ner/src/matt/eval.py</w:t>
+            <w:proofErr w:type="gramStart"/>
+            <w:r>
+              <w:t>./</w:t>
+            </w:r>
+            <w:proofErr w:type="gramEnd"/>
+            <w:r>
+              <w:t>keras_character_based_ner/src/matt/eval.py</w:t>
             </w:r>
           </w:p>
         </w:tc>
@@ -21749,8 +22245,13 @@
             <w:hideMark/>
           </w:tcPr>
           <w:p>
-            <w:r>
-              <w:t>./keras_character_based_ner/src/matt/file_management.py</w:t>
+            <w:proofErr w:type="gramStart"/>
+            <w:r>
+              <w:t>./</w:t>
+            </w:r>
+            <w:proofErr w:type="gramEnd"/>
+            <w:r>
+              <w:t>keras_character_based_ner/src/matt/file_management.py</w:t>
             </w:r>
           </w:p>
         </w:tc>
@@ -21787,9 +22288,13 @@
             <w:hideMark/>
           </w:tcPr>
           <w:p>
-            <w:r>
-              <w:lastRenderedPageBreak/>
-              <w:t>./keras_character_based_ner/src/matt/minify_dataset.py</w:t>
+            <w:proofErr w:type="gramStart"/>
+            <w:r>
+              <w:t>./</w:t>
+            </w:r>
+            <w:proofErr w:type="gramEnd"/>
+            <w:r>
+              <w:t>keras_character_based_ner/src/matt/minify_dataset.py</w:t>
             </w:r>
           </w:p>
         </w:tc>
@@ -21826,8 +22331,13 @@
             <w:hideMark/>
           </w:tcPr>
           <w:p>
-            <w:r>
-              <w:t>./keras_character_based_ner/src/matt/history.py</w:t>
+            <w:proofErr w:type="gramStart"/>
+            <w:r>
+              <w:t>./</w:t>
+            </w:r>
+            <w:proofErr w:type="gramEnd"/>
+            <w:r>
+              <w:t>keras_character_based_ner/src/matt/history.py</w:t>
             </w:r>
           </w:p>
         </w:tc>
@@ -21864,8 +22374,13 @@
             <w:hideMark/>
           </w:tcPr>
           <w:p>
-            <w:r>
-              <w:t>./keras_character_based_ner/src/model.py</w:t>
+            <w:proofErr w:type="gramStart"/>
+            <w:r>
+              <w:t>./</w:t>
+            </w:r>
+            <w:proofErr w:type="gramEnd"/>
+            <w:r>
+              <w:t>keras_character_based_ner/src/model.py</w:t>
             </w:r>
           </w:p>
         </w:tc>
@@ -21892,8 +22407,6 @@
             <w:r>
               <w:t xml:space="preserve"> I made some changes, indicated by comments, to add functionality.</w:t>
             </w:r>
-            <w:bookmarkStart w:id="161" w:name="_GoBack"/>
-            <w:bookmarkEnd w:id="161"/>
           </w:p>
         </w:tc>
       </w:tr>
@@ -21907,8 +22420,13 @@
             <w:hideMark/>
           </w:tcPr>
           <w:p>
-            <w:r>
-              <w:t>./keras_character_based_ner/src/dataset.py</w:t>
+            <w:proofErr w:type="gramStart"/>
+            <w:r>
+              <w:t>./</w:t>
+            </w:r>
+            <w:proofErr w:type="gramEnd"/>
+            <w:r>
+              <w:t>keras_character_based_ner/src/dataset.py</w:t>
             </w:r>
           </w:p>
         </w:tc>
@@ -21945,8 +22463,13 @@
             <w:hideMark/>
           </w:tcPr>
           <w:p>
-            <w:r>
-              <w:t>./keras_character_based_ner/src/train.py</w:t>
+            <w:proofErr w:type="gramStart"/>
+            <w:r>
+              <w:t>./</w:t>
+            </w:r>
+            <w:proofErr w:type="gramEnd"/>
+            <w:r>
+              <w:t>keras_character_based_ner/src/train.py</w:t>
             </w:r>
           </w:p>
         </w:tc>
@@ -21983,8 +22506,13 @@
             <w:hideMark/>
           </w:tcPr>
           <w:p>
-            <w:r>
-              <w:t>./keras_character_based_ner/src/alphabet.py</w:t>
+            <w:proofErr w:type="gramStart"/>
+            <w:r>
+              <w:t>./</w:t>
+            </w:r>
+            <w:proofErr w:type="gramEnd"/>
+            <w:r>
+              <w:t>keras_character_based_ner/src/alphabet.py</w:t>
             </w:r>
           </w:p>
         </w:tc>
@@ -22021,8 +22549,13 @@
             <w:hideMark/>
           </w:tcPr>
           <w:p>
-            <w:r>
-              <w:t>./simple_gui/util.py</w:t>
+            <w:proofErr w:type="gramStart"/>
+            <w:r>
+              <w:t>./</w:t>
+            </w:r>
+            <w:proofErr w:type="gramEnd"/>
+            <w:r>
+              <w:t>simple_gui/util.py</w:t>
             </w:r>
           </w:p>
         </w:tc>
@@ -22194,8 +22727,14 @@
             <w:hideMark/>
           </w:tcPr>
           <w:p>
-            <w:r>
-              <w:t>./simple_gui/simple_gui.py</w:t>
+            <w:proofErr w:type="gramStart"/>
+            <w:r>
+              <w:lastRenderedPageBreak/>
+              <w:t>./</w:t>
+            </w:r>
+            <w:proofErr w:type="gramEnd"/>
+            <w:r>
+              <w:t>simple_gui/simple_gui.py</w:t>
             </w:r>
           </w:p>
         </w:tc>
@@ -22228,8 +22767,8 @@
       <w:pPr>
         <w:pStyle w:val="Heading1"/>
       </w:pPr>
-      <w:bookmarkStart w:id="162" w:name="_Ref521061060"/>
-      <w:bookmarkStart w:id="163" w:name="_Toc522793443"/>
+      <w:bookmarkStart w:id="165" w:name="_Ref521061060"/>
+      <w:bookmarkStart w:id="166" w:name="_Toc522793443"/>
       <w:r>
         <w:t>Appendix</w:t>
       </w:r>
@@ -22239,8 +22778,8 @@
       <w:r>
         <w:t>: Code</w:t>
       </w:r>
-      <w:bookmarkEnd w:id="162"/>
-      <w:bookmarkEnd w:id="163"/>
+      <w:bookmarkEnd w:id="165"/>
+      <w:bookmarkEnd w:id="166"/>
     </w:p>
     <w:p/>
     <w:p>
@@ -26346,7 +26885,7 @@
 </file>
 
 <file path=customXml/itemProps1.xml><?xml version="1.0" encoding="utf-8"?>
-<ds:datastoreItem xmlns:ds="http://schemas.openxmlformats.org/officeDocument/2006/customXml" ds:itemID="{5699E608-5F5D-1F4A-99F0-16B5DD8687FD}">
+<ds:datastoreItem xmlns:ds="http://schemas.openxmlformats.org/officeDocument/2006/customXml" ds:itemID="{5D7B0DE6-F2D3-EF42-8831-547CDBA6E15C}">
   <ds:schemaRefs>
     <ds:schemaRef ds:uri="http://schemas.openxmlformats.org/officeDocument/2006/bibliography"/>
   </ds:schemaRefs>

</xml_diff>

<commit_message>
Round out report evaluation
</commit_message>
<xml_diff>
--- a/docs/REP_RalphM_CS.docx
+++ b/docs/REP_RalphM_CS.docx
@@ -1094,8 +1094,13 @@
         <w:t>help</w:t>
       </w:r>
       <w:r>
-        <w:t xml:space="preserve"> throughout this Master’s</w:t>
-      </w:r>
+        <w:t xml:space="preserve"> throughout this </w:t>
+      </w:r>
+      <w:proofErr w:type="gramStart"/>
+      <w:r>
+        <w:t>Master’s</w:t>
+      </w:r>
+      <w:proofErr w:type="gramEnd"/>
       <w:r>
         <w:t xml:space="preserve"> programme, while she worked on her own</w:t>
       </w:r>
@@ -8294,7 +8299,15 @@
         <w:t xml:space="preserve"> however this API is largely undocumented and was not available at the start of this project.</w:t>
       </w:r>
       <w:r>
-        <w:t xml:space="preserve"> Instead, I used the They Work For You API,</w:t>
+        <w:t xml:space="preserve"> Instead, I used the They Work </w:t>
+      </w:r>
+      <w:proofErr w:type="gramStart"/>
+      <w:r>
+        <w:t>For</w:t>
+      </w:r>
+      <w:proofErr w:type="gramEnd"/>
+      <w:r>
+        <w:t xml:space="preserve"> You API,</w:t>
       </w:r>
       <w:r>
         <w:rPr>
@@ -8640,19 +8653,19 @@
         <w:rPr>
           <w:color w:val="000000" w:themeColor="text1"/>
         </w:rPr>
-        <w:t xml:space="preserve"> this score is still comfortably higher than the baselines set out in</w:t>
+        <w:t xml:space="preserve"> </w:t>
       </w:r>
       <w:r>
         <w:rPr>
           <w:color w:val="000000" w:themeColor="text1"/>
         </w:rPr>
-        <w:t xml:space="preserve"> section</w:t>
+        <w:t xml:space="preserve"> </w:t>
       </w:r>
       <w:r>
         <w:rPr>
           <w:color w:val="000000" w:themeColor="text1"/>
         </w:rPr>
-        <w:t xml:space="preserve"> </w:t>
+        <w:t xml:space="preserve">both categorical accuracy and non-null label accuracy in trained models ToyV2 and ToyV3 comfortably beat the ‘baseline’ evaluation scores of always guessing ‘null’, or always guessing one particular NE, as shown in section </w:t>
       </w:r>
       <w:r>
         <w:rPr>
@@ -8681,19 +8694,85 @@
         <w:rPr>
           <w:color w:val="000000" w:themeColor="text1"/>
         </w:rPr>
-        <w:t>9.1.1</w:t>
+        <w:t>9.</w:t>
       </w:r>
       <w:r>
         <w:rPr>
           <w:color w:val="000000" w:themeColor="text1"/>
         </w:rPr>
+        <w:t>1</w:t>
+      </w:r>
+      <w:r>
+        <w:rPr>
+          <w:color w:val="000000" w:themeColor="text1"/>
+        </w:rPr>
+        <w:t>.1</w:t>
+      </w:r>
+      <w:r>
+        <w:rPr>
+          <w:color w:val="000000" w:themeColor="text1"/>
+        </w:rPr>
         <w:fldChar w:fldCharType="end"/>
       </w:r>
       <w:r>
         <w:rPr>
           <w:color w:val="000000" w:themeColor="text1"/>
         </w:rPr>
-        <w:t>, and empirically provides enough accuracy to be a point of interest in a text exploration application.</w:t>
+        <w:t xml:space="preserve"> (section </w:t>
+      </w:r>
+      <w:r>
+        <w:rPr>
+          <w:color w:val="000000" w:themeColor="text1"/>
+        </w:rPr>
+        <w:fldChar w:fldCharType="begin"/>
+      </w:r>
+      <w:r>
+        <w:rPr>
+          <w:color w:val="000000" w:themeColor="text1"/>
+        </w:rPr>
+        <w:instrText xml:space="preserve"> REF _Ref522793481 \r \h </w:instrText>
+      </w:r>
+      <w:r>
+        <w:rPr>
+          <w:color w:val="000000" w:themeColor="text1"/>
+        </w:rPr>
+      </w:r>
+      <w:r>
+        <w:rPr>
+          <w:color w:val="000000" w:themeColor="text1"/>
+        </w:rPr>
+        <w:fldChar w:fldCharType="separate"/>
+      </w:r>
+      <w:r>
+        <w:rPr>
+          <w:color w:val="000000" w:themeColor="text1"/>
+        </w:rPr>
+        <w:t>9.1</w:t>
+      </w:r>
+      <w:r>
+        <w:rPr>
+          <w:color w:val="000000" w:themeColor="text1"/>
+        </w:rPr>
+        <w:fldChar w:fldCharType="end"/>
+      </w:r>
+      <w:r>
+        <w:rPr>
+          <w:color w:val="000000" w:themeColor="text1"/>
+        </w:rPr>
+        <w:t xml:space="preserve"> contains a full description </w:t>
+      </w:r>
+      <w:r>
+        <w:rPr>
+          <w:color w:val="000000" w:themeColor="text1"/>
+        </w:rPr>
+        <w:lastRenderedPageBreak/>
+        <w:t>of all the trained models)</w:t>
+      </w:r>
+      <w:r>
+        <w:rPr>
+          <w:color w:val="000000" w:themeColor="text1"/>
+        </w:rPr>
+        <w:t>.</w:t>
       </w:r>
       <w:r>
         <w:rPr>
@@ -8787,23 +8866,23 @@
       <w:pPr>
         <w:pStyle w:val="Heading1"/>
       </w:pPr>
-      <w:bookmarkStart w:id="10" w:name="_Toc523395512"/>
+      <w:bookmarkStart w:id="11" w:name="_Toc523395512"/>
       <w:r>
         <w:t>Software Architecture</w:t>
       </w:r>
-      <w:bookmarkEnd w:id="10"/>
+      <w:bookmarkEnd w:id="11"/>
     </w:p>
     <w:p>
       <w:pPr>
         <w:pStyle w:val="Heading2"/>
       </w:pPr>
-      <w:bookmarkStart w:id="11" w:name="_Ref522279703"/>
-      <w:bookmarkStart w:id="12" w:name="_Toc523395513"/>
+      <w:bookmarkStart w:id="12" w:name="_Ref522279703"/>
+      <w:bookmarkStart w:id="13" w:name="_Toc523395513"/>
       <w:r>
         <w:t>The Pipeline of tasks</w:t>
       </w:r>
-      <w:bookmarkEnd w:id="11"/>
       <w:bookmarkEnd w:id="12"/>
+      <w:bookmarkEnd w:id="13"/>
     </w:p>
     <w:p/>
     <w:p>
@@ -8957,11 +9036,11 @@
       <w:pPr>
         <w:pStyle w:val="Heading2"/>
       </w:pPr>
-      <w:bookmarkStart w:id="13" w:name="_Toc523395514"/>
+      <w:bookmarkStart w:id="14" w:name="_Toc523395514"/>
       <w:r>
         <w:t>Invoke</w:t>
       </w:r>
-      <w:bookmarkEnd w:id="13"/>
+      <w:bookmarkEnd w:id="14"/>
     </w:p>
     <w:p/>
     <w:p>
@@ -8984,11 +9063,8 @@
     <w:p/>
     <w:p>
       <w:r>
-        <w:t xml:space="preserve">Invoke was found to support arbitrary library imports from the Python global library and the current project, whereas Doit manipulated the user’s PYTHONPATH and so could not be </w:t>
-      </w:r>
-      <w:r>
         <w:lastRenderedPageBreak/>
-        <w:t xml:space="preserve">integrated with a project </w:t>
+        <w:t xml:space="preserve">Invoke was found to support arbitrary library imports from the Python global library and the current project, whereas Doit manipulated the user’s PYTHONPATH and so could not be integrated with a project </w:t>
       </w:r>
       <w:r>
         <w:t>structured into modules</w:t>
@@ -9137,9 +9213,9 @@
       <w:pPr>
         <w:pStyle w:val="Caption"/>
       </w:pPr>
-      <w:bookmarkStart w:id="14" w:name="_Ref521056420"/>
-      <w:bookmarkStart w:id="15" w:name="_Ref521056415"/>
-      <w:bookmarkStart w:id="16" w:name="_Toc523395446"/>
+      <w:bookmarkStart w:id="15" w:name="_Ref521056420"/>
+      <w:bookmarkStart w:id="16" w:name="_Ref521056415"/>
+      <w:bookmarkStart w:id="17" w:name="_Toc523395446"/>
       <w:r>
         <w:t xml:space="preserve">Figure </w:t>
       </w:r>
@@ -9173,12 +9249,12 @@
         </w:rPr>
         <w:fldChar w:fldCharType="end"/>
       </w:r>
-      <w:bookmarkEnd w:id="14"/>
+      <w:bookmarkEnd w:id="15"/>
       <w:r>
         <w:t xml:space="preserve"> pipeline data processing model</w:t>
       </w:r>
-      <w:bookmarkEnd w:id="15"/>
       <w:bookmarkEnd w:id="16"/>
+      <w:bookmarkEnd w:id="17"/>
     </w:p>
     <w:p>
       <w:r>
@@ -9190,11 +9266,11 @@
       <w:pPr>
         <w:pStyle w:val="Heading2"/>
       </w:pPr>
-      <w:bookmarkStart w:id="17" w:name="_Toc523395515"/>
+      <w:bookmarkStart w:id="18" w:name="_Toc523395515"/>
       <w:r>
         <w:t>Named Entity Downloading</w:t>
       </w:r>
-      <w:bookmarkEnd w:id="17"/>
+      <w:bookmarkEnd w:id="18"/>
     </w:p>
     <w:p/>
     <w:p>
@@ -9305,8 +9381,8 @@
         <w:pStyle w:val="Caption"/>
         <w:keepNext/>
       </w:pPr>
-      <w:bookmarkStart w:id="18" w:name="_Ref521071131"/>
-      <w:bookmarkStart w:id="19" w:name="_Toc523395483"/>
+      <w:bookmarkStart w:id="19" w:name="_Ref521071131"/>
+      <w:bookmarkStart w:id="20" w:name="_Toc523395483"/>
       <w:r>
         <w:t xml:space="preserve">Table </w:t>
       </w:r>
@@ -9340,11 +9416,11 @@
         </w:rPr>
         <w:fldChar w:fldCharType="end"/>
       </w:r>
-      <w:bookmarkEnd w:id="18"/>
+      <w:bookmarkEnd w:id="19"/>
       <w:r>
         <w:t xml:space="preserve"> % of NE data from DBPedia</w:t>
       </w:r>
-      <w:bookmarkEnd w:id="19"/>
+      <w:bookmarkEnd w:id="20"/>
     </w:p>
     <w:tbl>
       <w:tblPr>
@@ -9529,11 +9605,11 @@
       <w:pPr>
         <w:pStyle w:val="Heading2"/>
       </w:pPr>
-      <w:bookmarkStart w:id="20" w:name="_Toc523395516"/>
+      <w:bookmarkStart w:id="21" w:name="_Toc523395516"/>
       <w:r>
         <w:t>Raw Hansard downloading</w:t>
       </w:r>
-      <w:bookmarkEnd w:id="20"/>
+      <w:bookmarkEnd w:id="21"/>
     </w:p>
     <w:p/>
     <w:p>
@@ -9598,14 +9674,14 @@
       <w:pPr>
         <w:pStyle w:val="Heading2"/>
       </w:pPr>
-      <w:bookmarkStart w:id="21" w:name="_Ref521063227"/>
-      <w:bookmarkStart w:id="22" w:name="_Toc523395517"/>
+      <w:bookmarkStart w:id="22" w:name="_Ref521063227"/>
+      <w:bookmarkStart w:id="23" w:name="_Toc523395517"/>
       <w:r>
         <w:lastRenderedPageBreak/>
         <w:t>Hansard processing</w:t>
       </w:r>
-      <w:bookmarkEnd w:id="21"/>
       <w:bookmarkEnd w:id="22"/>
+      <w:bookmarkEnd w:id="23"/>
     </w:p>
     <w:p/>
     <w:p>
@@ -9616,12 +9692,7 @@
         <w:t>attempts with</w:t>
       </w:r>
       <w:r>
-        <w:t xml:space="preserve"> bleach.c</w:t>
-      </w:r>
-      <w:bookmarkStart w:id="23" w:name="_GoBack"/>
-      <w:bookmarkEnd w:id="23"/>
-      <w:r>
-        <w:t>lean,</w:t>
+        <w:t xml:space="preserve"> bleach.clean,</w:t>
       </w:r>
       <w:r>
         <w:rPr>
@@ -9786,7 +9857,7 @@
           <v:shape id="_x0000_i1037" type="#_x0000_t75" alt="" style="width:451pt;height:174pt;mso-width-percent:0;mso-height-percent:0;mso-width-percent:0;mso-height-percent:0" o:ole="">
             <v:imagedata r:id="rId11" o:title=""/>
           </v:shape>
-          <o:OLEObject Type="Embed" ProgID="Word.Document.8" ShapeID="_x0000_i1037" DrawAspect="Content" ObjectID="_1597137680" r:id="rId12">
+          <o:OLEObject Type="Embed" ProgID="Word.Document.8" ShapeID="_x0000_i1037" DrawAspect="Content" ObjectID="_1597139128" r:id="rId12">
             <o:FieldCodes>\s</o:FieldCodes>
           </o:OLEObject>
         </w:object>
@@ -10202,7 +10273,7 @@
           <v:shape id="_x0000_i1036" type="#_x0000_t75" alt="" style="width:468pt;height:78pt;mso-width-percent:0;mso-height-percent:0;mso-width-percent:0;mso-height-percent:0" o:ole="">
             <v:imagedata r:id="rId14" o:title=""/>
           </v:shape>
-          <o:OLEObject Type="Embed" ProgID="Word.Document.12" ShapeID="_x0000_i1036" DrawAspect="Content" ObjectID="_1597137681" r:id="rId15">
+          <o:OLEObject Type="Embed" ProgID="Word.Document.12" ShapeID="_x0000_i1036" DrawAspect="Content" ObjectID="_1597139129" r:id="rId15">
             <o:FieldCodes>\s</o:FieldCodes>
           </o:OLEObject>
         </w:object>
@@ -10528,7 +10599,15 @@
     <w:p/>
     <w:p>
       <w:r>
-        <w:t>To avoid this, all the debates’ file names (including the date on which they were spoken in parliament and the subject of the debate) were hashed using Python’s built-in hashing implementation. The file names are strings, and Python’s in-built hash() function takes each character, converts to an integer, and then uses exponentiation and addition to combine them.</w:t>
+        <w:t xml:space="preserve">To avoid this, all the debates’ file names (including the date on which they were spoken in parliament and the subject of the debate) were hashed using Python’s built-in hashing implementation. The file names are strings, and Python’s in-built </w:t>
+      </w:r>
+      <w:proofErr w:type="gramStart"/>
+      <w:r>
+        <w:t>hash(</w:t>
+      </w:r>
+      <w:proofErr w:type="gramEnd"/>
+      <w:r>
+        <w:t>) function takes each character, converts to an integer, and then uses exponentiation and addition to combine them.</w:t>
       </w:r>
       <w:r>
         <w:t xml:space="preserve"> The modulo of the resulting integer was taken with respect to the number of buckets (which was set at 320), resulting in buckets of equal numbers of debates which are</w:t>
@@ -10618,7 +10697,7 @@
           <v:shape id="_x0000_i1035" type="#_x0000_t75" alt="" style="width:451pt;height:320pt;mso-width-percent:0;mso-height-percent:0;mso-width-percent:0;mso-height-percent:0" o:ole="">
             <v:imagedata r:id="rId17" o:title=""/>
           </v:shape>
-          <o:OLEObject Type="Embed" ProgID="Word.Document.12" ShapeID="_x0000_i1035" DrawAspect="Content" ObjectID="_1597137682" r:id="rId18">
+          <o:OLEObject Type="Embed" ProgID="Word.Document.12" ShapeID="_x0000_i1035" DrawAspect="Content" ObjectID="_1597139130" r:id="rId18">
             <o:FieldCodes>\s</o:FieldCodes>
           </o:OLEObject>
         </w:object>
@@ -11331,7 +11410,13 @@
         <w:t>For the toy dataset, the Numpy arrays are pickled to disk. This is so they can be used in multiple model training runs with different hyperparameters, without having to regenerate the tensors. The Keras model used from 0xnurl is modified only slightly, so that the dataset’s get_x_y function calls a function in the ‘matt’ package, representing a package of library files added to the Keras model as part of this project.</w:t>
       </w:r>
       <w:r>
-        <w:t xml:space="preserve"> My contributions are placed in a separate package in order to clarify exactly what is my contribution to 0xnurl’s model. A list of all files</w:t>
+        <w:t xml:space="preserve"> My contributions are</w:t>
+      </w:r>
+      <w:r>
+        <w:t xml:space="preserve"> mainly</w:t>
+      </w:r>
+      <w:r>
+        <w:t xml:space="preserve"> placed in a separate package in order to clarify exactly what is my contribution to 0xnurl’s model. A list of all files</w:t>
       </w:r>
       <w:r>
         <w:t xml:space="preserve"> in this project</w:t>
@@ -11415,6 +11500,7 @@
         </w:numPr>
       </w:pPr>
       <w:r>
+        <w:lastRenderedPageBreak/>
         <w:t>“</w:t>
       </w:r>
       <w:r>
@@ -11433,7 +11519,6 @@
         </w:numPr>
       </w:pPr>
       <w:r>
-        <w:lastRenderedPageBreak/>
         <w:t>“</w:t>
       </w:r>
       <w:r>
@@ -11756,6 +11841,7 @@
                 <w:szCs w:val="21"/>
               </w:rPr>
             </w:pPr>
+            <w:proofErr w:type="gramStart"/>
             <w:r>
               <w:rPr>
                 <w:rFonts w:ascii="Menlo" w:eastAsia="Times New Roman" w:hAnsi="Menlo" w:cs="Menlo"/>
@@ -11763,35 +11849,45 @@
                 <w:sz w:val="21"/>
                 <w:szCs w:val="21"/>
               </w:rPr>
-              <w:t>^[!@£$%^&amp;*()0-9 ]+$</w:t>
-            </w:r>
-          </w:p>
-          <w:p/>
-        </w:tc>
-      </w:tr>
-      <w:tr>
-        <w:tc>
-          <w:tcPr>
-            <w:tcW w:w="5807" w:type="dxa"/>
-          </w:tcPr>
-          <w:p>
-            <w:r>
-              <w:t>If whole line starts and ends with brackets, remove them</w:t>
-            </w:r>
-          </w:p>
-        </w:tc>
-        <w:tc>
-          <w:tcPr>
-            <w:tcW w:w="2693" w:type="dxa"/>
-          </w:tcPr>
-          <w:p>
-            <w:pPr>
+              <w:t>^[</w:t>
+            </w:r>
+            <w:proofErr w:type="gramEnd"/>
+            <w:r>
               <w:rPr>
                 <w:rFonts w:ascii="Menlo" w:eastAsia="Times New Roman" w:hAnsi="Menlo" w:cs="Menlo"/>
                 <w:color w:val="6A8759"/>
                 <w:sz w:val="21"/>
                 <w:szCs w:val="21"/>
               </w:rPr>
+              <w:t>!@£$%^&amp;*()0-9 ]+$</w:t>
+            </w:r>
+          </w:p>
+          <w:p/>
+        </w:tc>
+      </w:tr>
+      <w:tr>
+        <w:tc>
+          <w:tcPr>
+            <w:tcW w:w="5807" w:type="dxa"/>
+          </w:tcPr>
+          <w:p>
+            <w:r>
+              <w:t>If whole line starts and ends with brackets, remove them</w:t>
+            </w:r>
+          </w:p>
+        </w:tc>
+        <w:tc>
+          <w:tcPr>
+            <w:tcW w:w="2693" w:type="dxa"/>
+          </w:tcPr>
+          <w:p>
+            <w:pPr>
+              <w:rPr>
+                <w:rFonts w:ascii="Menlo" w:eastAsia="Times New Roman" w:hAnsi="Menlo" w:cs="Menlo"/>
+                <w:color w:val="6A8759"/>
+                <w:sz w:val="21"/>
+                <w:szCs w:val="21"/>
+              </w:rPr>
             </w:pPr>
           </w:p>
         </w:tc>
@@ -11822,6 +11918,7 @@
                 <w:szCs w:val="21"/>
               </w:rPr>
             </w:pPr>
+            <w:proofErr w:type="gramStart"/>
             <w:r>
               <w:rPr>
                 <w:rFonts w:ascii="Menlo" w:hAnsi="Menlo" w:cs="Menlo"/>
@@ -11829,7 +11926,17 @@
                 <w:sz w:val="21"/>
                 <w:szCs w:val="21"/>
               </w:rPr>
-              <w:t>(.*)'{2,}$</w:t>
+              <w:t>(.*</w:t>
+            </w:r>
+            <w:proofErr w:type="gramEnd"/>
+            <w:r>
+              <w:rPr>
+                <w:rFonts w:ascii="Menlo" w:hAnsi="Menlo" w:cs="Menlo"/>
+                <w:color w:val="6A8759"/>
+                <w:sz w:val="21"/>
+                <w:szCs w:val="21"/>
+              </w:rPr>
+              <w:t>)'{2,}$</w:t>
             </w:r>
           </w:p>
           <w:p>
@@ -11966,7 +12073,6 @@
       <w:bookmarkStart w:id="56" w:name="_Ref521585097"/>
       <w:bookmarkStart w:id="57" w:name="_Toc523395525"/>
       <w:r>
-        <w:lastRenderedPageBreak/>
         <w:t>Interpolation overlaps</w:t>
       </w:r>
       <w:bookmarkEnd w:id="56"/>
@@ -12045,7 +12151,7 @@
           <v:shape id="_x0000_i1034" type="#_x0000_t75" alt="" style="width:451pt;height:235pt;mso-width-percent:0;mso-height-percent:0;mso-width-percent:0;mso-height-percent:0" o:ole="">
             <v:imagedata r:id="rId19" o:title=""/>
           </v:shape>
-          <o:OLEObject Type="Embed" ProgID="Word.Document.12" ShapeID="_x0000_i1034" DrawAspect="Content" ObjectID="_1597137683" r:id="rId20">
+          <o:OLEObject Type="Embed" ProgID="Word.Document.12" ShapeID="_x0000_i1034" DrawAspect="Content" ObjectID="_1597139131" r:id="rId20">
             <o:FieldCodes>\s</o:FieldCodes>
           </o:OLEObject>
         </w:object>
@@ -12133,11 +12239,11 @@
         <w:t xml:space="preserve"> </w:t>
       </w:r>
       <w:r>
-        <w:t xml:space="preserve">“Span_tokenize” cannot handle some inputs with unbalanced or nested quotation marks. The issue seems to stem from the implementation, which first tokenizes the text into individual words (not offsets), then hunts through the text for each word </w:t>
+        <w:t xml:space="preserve">“Span_tokenize” cannot handle some inputs with unbalanced or nested </w:t>
       </w:r>
       <w:r>
         <w:lastRenderedPageBreak/>
-        <w:t>individually, in order to generate the offsets.</w:t>
+        <w:t>quotation marks. The issue seems to stem from the implementation, which first tokenizes the text into individual words (not offsets), then hunts through the text for each word individually, in order to generate the offsets.</w:t>
       </w:r>
       <w:r>
         <w:t xml:space="preserve"> The NLTK community on GitHub has submitted a number of fixes to the code use</w:t>
@@ -12351,6 +12457,7 @@
         <w:rPr>
           <w:color w:val="000000" w:themeColor="text1"/>
         </w:rPr>
+        <w:lastRenderedPageBreak/>
         <w:t>When the debates were downloaded from the TheyWorkForYou API, all speaker information was retained in XML metadata tags. So as not to</w:t>
       </w:r>
       <w:r>
@@ -12363,14 +12470,7 @@
         <w:rPr>
           <w:color w:val="000000" w:themeColor="text1"/>
         </w:rPr>
-        <w:t xml:space="preserve"> train on these tags, </w:t>
-      </w:r>
-      <w:r>
-        <w:rPr>
-          <w:color w:val="000000" w:themeColor="text1"/>
-        </w:rPr>
-        <w:lastRenderedPageBreak/>
-        <w:t>they were removed from the raw data.</w:t>
+        <w:t xml:space="preserve"> train on these tags, they were removed from the raw data.</w:t>
       </w:r>
       <w:r>
         <w:rPr>
@@ -12520,7 +12620,7 @@
           <v:shape id="_x0000_i1033" type="#_x0000_t75" alt="" style="width:349pt;height:119pt;mso-width-percent:0;mso-height-percent:0;mso-width-percent:0;mso-height-percent:0" o:ole="">
             <v:imagedata r:id="rId21" o:title=""/>
           </v:shape>
-          <o:OLEObject Type="Embed" ProgID="Word.Document.12" ShapeID="_x0000_i1033" DrawAspect="Content" ObjectID="_1597137684" r:id="rId22">
+          <o:OLEObject Type="Embed" ProgID="Word.Document.12" ShapeID="_x0000_i1033" DrawAspect="Content" ObjectID="_1597139132" r:id="rId22">
             <o:FieldCodes>\s</o:FieldCodes>
           </o:OLEObject>
         </w:object>
@@ -12586,10 +12686,10 @@
           <w:noProof/>
         </w:rPr>
         <w:object w:dxaOrig="6970" w:dyaOrig="1370" w14:anchorId="2304CF2D">
-          <v:shape id="_x0000_i1032" type="#_x0000_t75" alt="" style="width:348.85pt;height:69pt;mso-width-percent:0;mso-height-percent:0;mso-width-percent:0;mso-height-percent:0" o:ole="">
+          <v:shape id="_x0000_i1032" type="#_x0000_t75" alt="" style="width:349pt;height:69pt;mso-width-percent:0;mso-height-percent:0;mso-width-percent:0;mso-height-percent:0" o:ole="">
             <v:imagedata r:id="rId23" o:title=""/>
           </v:shape>
-          <o:OLEObject Type="Embed" ProgID="Word.Document.12" ShapeID="_x0000_i1032" DrawAspect="Content" ObjectID="_1597137685" r:id="rId24">
+          <o:OLEObject Type="Embed" ProgID="Word.Document.12" ShapeID="_x0000_i1032" DrawAspect="Content" ObjectID="_1597139133" r:id="rId24">
             <o:FieldCodes>\s</o:FieldCodes>
           </o:OLEObject>
         </w:object>
@@ -12704,7 +12804,19 @@
         <w:t>e various different datasets,</w:t>
       </w:r>
       <w:r>
-        <w:t xml:space="preserve"> their sizes </w:t>
+        <w:t xml:space="preserve"> their sizes</w:t>
+      </w:r>
+      <w:r>
+        <w:t xml:space="preserve"> (number of sentences, which equals </w:t>
+      </w:r>
+      <w:r>
+        <w:t>the length of the first dimension of the X and Y tensors</w:t>
+      </w:r>
+      <w:r>
+        <w:t>),</w:t>
+      </w:r>
+      <w:r>
+        <w:t xml:space="preserve"> </w:t>
       </w:r>
       <w:r>
         <w:t xml:space="preserve">and the number of epochs of training used </w:t>
@@ -12806,9 +12918,6 @@
         <w:t xml:space="preserve"> and analysed in the rest of this section below.</w:t>
       </w:r>
     </w:p>
-    <w:p/>
-    <w:p/>
-    <w:p/>
     <w:p/>
     <w:p/>
     <w:p>
@@ -12865,12 +12974,12 @@
         <w:tblLook w:val="04A0" w:firstRow="1" w:lastRow="0" w:firstColumn="1" w:lastColumn="0" w:noHBand="0" w:noVBand="1"/>
       </w:tblPr>
       <w:tblGrid>
-        <w:gridCol w:w="909"/>
-        <w:gridCol w:w="1188"/>
-        <w:gridCol w:w="1188"/>
-        <w:gridCol w:w="1188"/>
+        <w:gridCol w:w="901"/>
+        <w:gridCol w:w="1309"/>
+        <w:gridCol w:w="1309"/>
+        <w:gridCol w:w="1309"/>
         <w:gridCol w:w="1079"/>
-        <w:gridCol w:w="3458"/>
+        <w:gridCol w:w="3103"/>
       </w:tblGrid>
       <w:tr>
         <w:tc>
@@ -13280,6 +13389,122 @@
           <w:p>
             <w:r>
               <w:t>Uses same data as ToyV1, but with arrays clipped at the limits shown.</w:t>
+            </w:r>
+          </w:p>
+        </w:tc>
+      </w:tr>
+      <w:tr>
+        <w:tc>
+          <w:tcPr>
+            <w:tcW w:w="912" w:type="dxa"/>
+          </w:tcPr>
+          <w:p>
+            <w:r>
+              <w:t>Full</w:t>
+            </w:r>
+          </w:p>
+        </w:tc>
+        <w:tc>
+          <w:tcPr>
+            <w:tcW w:w="1188" w:type="dxa"/>
+          </w:tcPr>
+          <w:p>
+            <w:r>
+              <w:t>91</w:t>
+            </w:r>
+            <w:r>
+              <w:t>,</w:t>
+            </w:r>
+            <w:r>
+              <w:t>233</w:t>
+            </w:r>
+            <w:r>
+              <w:t>,</w:t>
+            </w:r>
+            <w:r>
+              <w:t>214</w:t>
+            </w:r>
+          </w:p>
+        </w:tc>
+        <w:tc>
+          <w:tcPr>
+            <w:tcW w:w="1188" w:type="dxa"/>
+          </w:tcPr>
+          <w:p>
+            <w:r>
+              <w:t>45</w:t>
+            </w:r>
+            <w:r>
+              <w:t>,</w:t>
+            </w:r>
+            <w:r>
+              <w:t>205</w:t>
+            </w:r>
+            <w:r>
+              <w:t>,</w:t>
+            </w:r>
+            <w:r>
+              <w:t>262</w:t>
+            </w:r>
+          </w:p>
+        </w:tc>
+        <w:tc>
+          <w:tcPr>
+            <w:tcW w:w="1188" w:type="dxa"/>
+          </w:tcPr>
+          <w:p>
+            <w:r>
+              <w:t>46</w:t>
+            </w:r>
+            <w:r>
+              <w:t>,</w:t>
+            </w:r>
+            <w:r>
+              <w:t>136</w:t>
+            </w:r>
+            <w:r>
+              <w:t>,</w:t>
+            </w:r>
+            <w:r>
+              <w:t>596</w:t>
+            </w:r>
+          </w:p>
+        </w:tc>
+        <w:tc>
+          <w:tcPr>
+            <w:tcW w:w="916" w:type="dxa"/>
+          </w:tcPr>
+          <w:p>
+            <w:r>
+              <w:t>0</w:t>
+            </w:r>
+          </w:p>
+        </w:tc>
+        <w:tc>
+          <w:tcPr>
+            <w:tcW w:w="3618" w:type="dxa"/>
+          </w:tcPr>
+          <w:p>
+            <w:r>
+              <w:t xml:space="preserve">This dataset was not trained on – see section </w:t>
+            </w:r>
+            <w:r>
+              <w:fldChar w:fldCharType="begin"/>
+            </w:r>
+            <w:r>
+              <w:instrText xml:space="preserve"> REF _Ref522276945 \r \h </w:instrText>
+            </w:r>
+            <w:r>
+              <w:fldChar w:fldCharType="separate"/>
+            </w:r>
+            <w:r>
+              <w:t>9.1.5</w:t>
+            </w:r>
+            <w:r>
+              <w:fldChar w:fldCharType="end"/>
+            </w:r>
+            <w:r>
+              <w:t>.</w:t>
             </w:r>
           </w:p>
         </w:tc>
@@ -14458,14 +14683,14 @@
         <w:rPr>
           <w:color w:val="000000" w:themeColor="text1"/>
         </w:rPr>
-        <w:t xml:space="preserve">When evaluation any model it makes sense to first calculate the score of the common-sense baseline. In a Named Entity task where Null is the most frequent label, the obvious baseline is to declare every word as Null, i.e. not a Named Entity. Of course, in practice such a classifier is useless. However, in terms of pure accuracy, it gains quite high results. </w:t>
+        <w:t xml:space="preserve">When evaluation any model it makes sense to first calculate the score of the common-sense baseline. In a Named Entity task where Null is the most frequent label, the obvious baseline </w:t>
       </w:r>
       <w:r>
         <w:rPr>
           <w:color w:val="000000" w:themeColor="text1"/>
         </w:rPr>
         <w:lastRenderedPageBreak/>
-        <w:t xml:space="preserve">Fortunately, 0xnurl’s Keras implementation of the model defines a custom metric for non-null-label-accuracy, the accuracy of NE labels excluding the null label. For this metric, the only baseline is to pick one NE label and apply it all the time, say, ‘location’. In this case, the non-null label accuracy will match the categorical accuracy, as in each case we are picking a non-null label. Of course, if we guess the ‘null’ label each time, then the non-null label accuracy will be zero, as shown in </w:t>
+        <w:t xml:space="preserve">is to declare every word as Null, i.e. not a Named Entity. Of course, in practice such a classifier is useless. However, in terms of pure accuracy, it gains quite high results. Fortunately, 0xnurl’s Keras implementation of the model defines a custom metric for non-null-label-accuracy, the accuracy of NE labels excluding the null label. For this metric, the only baseline is to pick one NE label and apply it all the time, say, ‘location’. In this case, the non-null label accuracy will match the categorical accuracy, as in each case we are picking a non-null label. Of course, if we guess the ‘null’ label each time, then the non-null label accuracy will be zero, as shown in </w:t>
       </w:r>
       <w:r>
         <w:rPr>
@@ -15364,14 +15589,6 @@
     <w:p>
       <w:pPr>
         <w:rPr>
-          <w:b/>
-          <w:color w:val="FF0000"/>
-        </w:rPr>
-      </w:pPr>
-    </w:p>
-    <w:p>
-      <w:pPr>
-        <w:rPr>
           <w:color w:val="000000" w:themeColor="text1"/>
         </w:rPr>
       </w:pPr>
@@ -15623,13 +15840,60 @@
         <w:fldChar w:fldCharType="separate"/>
       </w:r>
       <w:r>
+        <w:t>Figure</w:t>
+      </w:r>
+      <w:r>
+        <w:t xml:space="preserve"> </w:t>
+      </w:r>
+      <w:r>
+        <w:rPr>
+          <w:noProof/>
+        </w:rPr>
+        <w:t>12</w:t>
+      </w:r>
+      <w:r>
+        <w:rPr>
+          <w:color w:val="000000" w:themeColor="text1"/>
+        </w:rPr>
+        <w:fldChar w:fldCharType="end"/>
+      </w:r>
+      <w:r>
+        <w:rPr>
+          <w:color w:val="000000" w:themeColor="text1"/>
+        </w:rPr>
+        <w:t xml:space="preserve">, </w:t>
+      </w:r>
+      <w:r>
+        <w:rPr>
+          <w:color w:val="000000" w:themeColor="text1"/>
+        </w:rPr>
+        <w:fldChar w:fldCharType="begin"/>
+      </w:r>
+      <w:r>
+        <w:rPr>
+          <w:color w:val="000000" w:themeColor="text1"/>
+        </w:rPr>
+        <w:instrText xml:space="preserve"> REF _Ref522705181 \h </w:instrText>
+      </w:r>
+      <w:r>
+        <w:rPr>
+          <w:color w:val="000000" w:themeColor="text1"/>
+        </w:rPr>
+      </w:r>
+      <w:r>
+        <w:rPr>
+          <w:color w:val="000000" w:themeColor="text1"/>
+        </w:rPr>
+        <w:fldChar w:fldCharType="separate"/>
+      </w:r>
+      <w:r>
         <w:t xml:space="preserve">Figure </w:t>
       </w:r>
       <w:r>
         <w:rPr>
           <w:noProof/>
         </w:rPr>
-        <w:t>12</w:t>
+        <w:t>13</w:t>
       </w:r>
       <w:r>
         <w:rPr>
@@ -15641,7 +15905,7 @@
         <w:rPr>
           <w:color w:val="000000" w:themeColor="text1"/>
         </w:rPr>
-        <w:t xml:space="preserve">, </w:t>
+        <w:t xml:space="preserve"> and </w:t>
       </w:r>
       <w:r>
         <w:rPr>
@@ -15653,7 +15917,7 @@
         <w:rPr>
           <w:color w:val="000000" w:themeColor="text1"/>
         </w:rPr>
-        <w:instrText xml:space="preserve"> REF _Ref522705181 \h </w:instrText>
+        <w:instrText xml:space="preserve"> REF _Ref522705182 \h </w:instrText>
       </w:r>
       <w:r>
         <w:rPr>
@@ -15667,51 +15931,13 @@
         <w:fldChar w:fldCharType="separate"/>
       </w:r>
       <w:r>
-        <w:t xml:space="preserve">Figure </w:t>
-      </w:r>
-      <w:r>
-        <w:rPr>
-          <w:noProof/>
-        </w:rPr>
-        <w:t>13</w:t>
-      </w:r>
-      <w:r>
-        <w:rPr>
-          <w:color w:val="000000" w:themeColor="text1"/>
-        </w:rPr>
-        <w:fldChar w:fldCharType="end"/>
-      </w:r>
-      <w:r>
-        <w:rPr>
-          <w:color w:val="000000" w:themeColor="text1"/>
-        </w:rPr>
-        <w:t xml:space="preserve"> and </w:t>
-      </w:r>
-      <w:r>
-        <w:rPr>
-          <w:color w:val="000000" w:themeColor="text1"/>
-        </w:rPr>
-        <w:fldChar w:fldCharType="begin"/>
-      </w:r>
-      <w:r>
-        <w:rPr>
-          <w:color w:val="000000" w:themeColor="text1"/>
-        </w:rPr>
-        <w:instrText xml:space="preserve"> REF _Ref522705182 \h </w:instrText>
-      </w:r>
-      <w:r>
-        <w:rPr>
-          <w:color w:val="000000" w:themeColor="text1"/>
-        </w:rPr>
-      </w:r>
-      <w:r>
-        <w:rPr>
-          <w:color w:val="000000" w:themeColor="text1"/>
-        </w:rPr>
-        <w:fldChar w:fldCharType="separate"/>
-      </w:r>
-      <w:r>
-        <w:t xml:space="preserve">Figure </w:t>
+        <w:t>Fi</w:t>
+      </w:r>
+      <w:r>
+        <w:t>g</w:t>
+      </w:r>
+      <w:r>
+        <w:t xml:space="preserve">ure </w:t>
       </w:r>
       <w:r>
         <w:rPr>
@@ -16048,7 +16274,7 @@
         <w:t>was</w:t>
       </w:r>
       <w:r>
-        <w:t xml:space="preserve"> be trained, using more training data and test/dev sets of the same size, to see if this score could be further improved.</w:t>
+        <w:t xml:space="preserve"> trained, using more training data and test/dev sets of the same size, to see if this score could be further improved.</w:t>
       </w:r>
       <w:r>
         <w:t xml:space="preserve"> As </w:t>
@@ -16609,10 +16835,10 @@
           <w:noProof/>
         </w:rPr>
         <w:object w:dxaOrig="6970" w:dyaOrig="4020" w14:anchorId="51116A35">
-          <v:shape id="_x0000_i1031" type="#_x0000_t75" alt="" style="width:348.85pt;height:201pt;mso-width-percent:0;mso-height-percent:0;mso-width-percent:0;mso-height-percent:0" o:ole="">
+          <v:shape id="_x0000_i1031" type="#_x0000_t75" alt="" style="width:349pt;height:201pt;mso-width-percent:0;mso-height-percent:0;mso-width-percent:0;mso-height-percent:0" o:ole="">
             <v:imagedata r:id="rId37" o:title=""/>
           </v:shape>
-          <o:OLEObject Type="Embed" ProgID="Word.Document.12" ShapeID="_x0000_i1031" DrawAspect="Content" ObjectID="_1597137686" r:id="rId38">
+          <o:OLEObject Type="Embed" ProgID="Word.Document.12" ShapeID="_x0000_i1031" DrawAspect="Content" ObjectID="_1597139134" r:id="rId38">
             <o:FieldCodes>\s</o:FieldCodes>
           </o:OLEObject>
         </w:object>
@@ -16627,14 +16853,24 @@
       <w:r>
         <w:t xml:space="preserve">Code Snippet </w:t>
       </w:r>
-      <w:fldSimple w:instr=" SEQ Code_Snippet \* ARABIC ">
-        <w:r>
-          <w:rPr>
-            <w:noProof/>
-          </w:rPr>
-          <w:t>5</w:t>
-        </w:r>
-      </w:fldSimple>
+      <w:r>
+        <w:fldChar w:fldCharType="begin"/>
+      </w:r>
+      <w:r>
+        <w:instrText xml:space="preserve"> SEQ Code_Snippet \* ARABIC </w:instrText>
+      </w:r>
+      <w:r>
+        <w:fldChar w:fldCharType="separate"/>
+      </w:r>
+      <w:r>
+        <w:rPr>
+          <w:noProof/>
+        </w:rPr>
+        <w:t>5</w:t>
+      </w:r>
+      <w:r>
+        <w:fldChar w:fldCharType="end"/>
+      </w:r>
       <w:bookmarkEnd w:id="110"/>
       <w:r>
         <w:t xml:space="preserve"> Training on the Full dataset</w:t>
@@ -16711,7 +16947,15 @@
         <w:fldChar w:fldCharType="end"/>
       </w:r>
       <w:r>
-        <w:t xml:space="preserve"> shows how the Scikit-Learn’s KFold class is used to provide indices for the dataset splits, and then methods manual_fit and manual_evaluate are called. These methods are added to the Keras model class using Python subclassing – this approach is required because 0xnurl’s Keras implementation provides its own implementation of the fit() and evaluate() methods, which are not designed for use in cross-validation. </w:t>
+        <w:t xml:space="preserve"> shows how the Scikit-Learn’s KFold class is used to provide indices for the dataset splits, and then methods manual_fit and manual_evaluate are called. These methods are added to the Keras model class using Python subclassing – this approach is required because 0xnurl’s Keras implementation provides its own implementation of the </w:t>
+      </w:r>
+      <w:proofErr w:type="gramStart"/>
+      <w:r>
+        <w:t>fit(</w:t>
+      </w:r>
+      <w:proofErr w:type="gramEnd"/>
+      <w:r>
+        <w:t xml:space="preserve">) and evaluate() methods, which are not designed for use in cross-validation. </w:t>
       </w:r>
       <w:r>
         <w:fldChar w:fldCharType="begin"/>
@@ -16792,10 +17036,10 @@
           <w:noProof/>
         </w:rPr>
         <w:object w:dxaOrig="6970" w:dyaOrig="1400" w14:anchorId="26E91BBE">
-          <v:shape id="_x0000_i1030" type="#_x0000_t75" alt="" style="width:348.85pt;height:70pt;mso-width-percent:0;mso-height-percent:0;mso-width-percent:0;mso-height-percent:0" o:ole="">
+          <v:shape id="_x0000_i1030" type="#_x0000_t75" alt="" style="width:349pt;height:70pt;mso-width-percent:0;mso-height-percent:0;mso-width-percent:0;mso-height-percent:0" o:ole="">
             <v:imagedata r:id="rId39" o:title=""/>
           </v:shape>
-          <o:OLEObject Type="Embed" ProgID="Word.Document.12" ShapeID="_x0000_i1030" DrawAspect="Content" ObjectID="_1597137687" r:id="rId40">
+          <o:OLEObject Type="Embed" ProgID="Word.Document.12" ShapeID="_x0000_i1030" DrawAspect="Content" ObjectID="_1597139135" r:id="rId40">
             <o:FieldCodes>\s</o:FieldCodes>
           </o:OLEObject>
         </w:object>
@@ -16857,10 +17101,10 @@
           <w:noProof/>
         </w:rPr>
         <w:object w:dxaOrig="6970" w:dyaOrig="3220" w14:anchorId="21C76498">
-          <v:shape id="_x0000_i1029" type="#_x0000_t75" alt="" style="width:348.85pt;height:161pt;mso-width-percent:0;mso-height-percent:0;mso-width-percent:0;mso-height-percent:0" o:ole="">
+          <v:shape id="_x0000_i1029" type="#_x0000_t75" alt="" style="width:349pt;height:161pt;mso-width-percent:0;mso-height-percent:0;mso-width-percent:0;mso-height-percent:0" o:ole="">
             <v:imagedata r:id="rId41" o:title=""/>
           </v:shape>
-          <o:OLEObject Type="Embed" ProgID="Word.Document.12" ShapeID="_x0000_i1029" DrawAspect="Content" ObjectID="_1597137688" r:id="rId42">
+          <o:OLEObject Type="Embed" ProgID="Word.Document.12" ShapeID="_x0000_i1029" DrawAspect="Content" ObjectID="_1597139136" r:id="rId42">
             <o:FieldCodes>\s</o:FieldCodes>
           </o:OLEObject>
         </w:object>
@@ -17063,60 +17307,56 @@
                 <w:b/>
                 <w:color w:val="000000" w:themeColor="text1"/>
               </w:rPr>
-              <w:t>Number of folds (test = 1 fold)</w:t>
-            </w:r>
-          </w:p>
-        </w:tc>
-        <w:tc>
-          <w:tcPr>
-            <w:tcW w:w="1023" w:type="dxa"/>
-          </w:tcPr>
-          <w:p>
-            <w:pPr>
+              <w:t xml:space="preserve">Number of folds (test = </w:t>
+            </w:r>
+            <w:proofErr w:type="gramStart"/>
+            <w:r>
               <w:rPr>
                 <w:b/>
                 <w:color w:val="000000" w:themeColor="text1"/>
               </w:rPr>
-            </w:pPr>
+              <w:t>1 fold</w:t>
+            </w:r>
+            <w:proofErr w:type="gramEnd"/>
             <w:r>
               <w:rPr>
                 <w:b/>
                 <w:color w:val="000000" w:themeColor="text1"/>
               </w:rPr>
-              <w:t>Epochs</w:t>
-            </w:r>
-            <w:r>
+              <w:t>)</w:t>
+            </w:r>
+          </w:p>
+        </w:tc>
+        <w:tc>
+          <w:tcPr>
+            <w:tcW w:w="1023" w:type="dxa"/>
+          </w:tcPr>
+          <w:p>
+            <w:pPr>
               <w:rPr>
                 <w:b/>
                 <w:color w:val="000000" w:themeColor="text1"/>
               </w:rPr>
-              <w:t xml:space="preserve"> per fold</w:t>
-            </w:r>
-          </w:p>
-        </w:tc>
-        <w:tc>
-          <w:tcPr>
-            <w:tcW w:w="1178" w:type="dxa"/>
-          </w:tcPr>
-          <w:p>
-            <w:pPr>
+            </w:pPr>
+            <w:r>
               <w:rPr>
                 <w:b/>
                 <w:color w:val="000000" w:themeColor="text1"/>
               </w:rPr>
-            </w:pPr>
+              <w:t>Epochs</w:t>
+            </w:r>
             <w:r>
               <w:rPr>
                 <w:b/>
                 <w:color w:val="000000" w:themeColor="text1"/>
               </w:rPr>
-              <w:t>Loss</w:t>
-            </w:r>
-          </w:p>
-        </w:tc>
-        <w:tc>
-          <w:tcPr>
-            <w:tcW w:w="1438" w:type="dxa"/>
+              <w:t xml:space="preserve"> per fold</w:t>
+            </w:r>
+          </w:p>
+        </w:tc>
+        <w:tc>
+          <w:tcPr>
+            <w:tcW w:w="1178" w:type="dxa"/>
           </w:tcPr>
           <w:p>
             <w:pPr>
@@ -17130,13 +17370,13 @@
                 <w:b/>
                 <w:color w:val="000000" w:themeColor="text1"/>
               </w:rPr>
-              <w:t>Categorical accuracy</w:t>
-            </w:r>
-          </w:p>
-        </w:tc>
-        <w:tc>
-          <w:tcPr>
-            <w:tcW w:w="1355" w:type="dxa"/>
+              <w:t>Loss</w:t>
+            </w:r>
+          </w:p>
+        </w:tc>
+        <w:tc>
+          <w:tcPr>
+            <w:tcW w:w="1438" w:type="dxa"/>
           </w:tcPr>
           <w:p>
             <w:pPr>
@@ -17150,6 +17390,26 @@
                 <w:b/>
                 <w:color w:val="000000" w:themeColor="text1"/>
               </w:rPr>
+              <w:t>Categorical accuracy</w:t>
+            </w:r>
+          </w:p>
+        </w:tc>
+        <w:tc>
+          <w:tcPr>
+            <w:tcW w:w="1355" w:type="dxa"/>
+          </w:tcPr>
+          <w:p>
+            <w:pPr>
+              <w:rPr>
+                <w:b/>
+                <w:color w:val="000000" w:themeColor="text1"/>
+              </w:rPr>
+            </w:pPr>
+            <w:r>
+              <w:rPr>
+                <w:b/>
+                <w:color w:val="000000" w:themeColor="text1"/>
+              </w:rPr>
               <w:t>Non-Null Label Accuracy</w:t>
             </w:r>
           </w:p>
@@ -17383,7 +17643,15 @@
         <w:fldChar w:fldCharType="end"/>
       </w:r>
       <w:r>
-        <w:t xml:space="preserve">, by contrast, shows a Pytest unit test with Pyfakefs. The argument passed into test_interpolate_one, ‘fs’, is the fake filesystem. The fs.create_file call is used to create a dummy file in the fake filesystem to feed into the function under test, and an empty dummy file to accept the function’s written output. Once </w:t>
+        <w:t xml:space="preserve">, by contrast, shows a Pytest unit test with Pyfakefs. The argument passed into test_interpolate_one, ‘fs’, is the fake filesystem. The </w:t>
+      </w:r>
+      <w:proofErr w:type="gramStart"/>
+      <w:r>
+        <w:t>fs.create</w:t>
+      </w:r>
+      <w:proofErr w:type="gramEnd"/>
+      <w:r>
+        <w:t xml:space="preserve">_file call is used to create a dummy file in the fake filesystem to feed into the function under test, and an empty dummy file to accept the function’s written output. Once </w:t>
       </w:r>
       <w:r>
         <w:lastRenderedPageBreak/>
@@ -17402,10 +17670,10 @@
           <w:noProof/>
         </w:rPr>
         <w:object w:dxaOrig="6970" w:dyaOrig="1430" w14:anchorId="597DCE18">
-          <v:shape id="_x0000_i1028" type="#_x0000_t75" alt="" style="width:348.85pt;height:71pt;mso-width-percent:0;mso-height-percent:0;mso-width-percent:0;mso-height-percent:0" o:ole="">
+          <v:shape id="_x0000_i1028" type="#_x0000_t75" alt="" style="width:349pt;height:71pt;mso-width-percent:0;mso-height-percent:0;mso-width-percent:0;mso-height-percent:0" o:ole="">
             <v:imagedata r:id="rId43" o:title=""/>
           </v:shape>
-          <o:OLEObject Type="Embed" ProgID="Word.Document.12" ShapeID="_x0000_i1028" DrawAspect="Content" ObjectID="_1597137689" r:id="rId44">
+          <o:OLEObject Type="Embed" ProgID="Word.Document.12" ShapeID="_x0000_i1028" DrawAspect="Content" ObjectID="_1597139137" r:id="rId44">
             <o:FieldCodes>\s</o:FieldCodes>
           </o:OLEObject>
         </w:object>
@@ -17467,7 +17735,7 @@
           <v:shape id="_x0000_i1027" type="#_x0000_t75" alt="" style="width:349pt;height:196pt;mso-width-percent:0;mso-height-percent:0;mso-width-percent:0;mso-height-percent:0" o:ole="">
             <v:imagedata r:id="rId45" o:title=""/>
           </v:shape>
-          <o:OLEObject Type="Embed" ProgID="Word.Document.12" ShapeID="_x0000_i1027" DrawAspect="Content" ObjectID="_1597137690" r:id="rId46">
+          <o:OLEObject Type="Embed" ProgID="Word.Document.12" ShapeID="_x0000_i1027" DrawAspect="Content" ObjectID="_1597139138" r:id="rId46">
             <o:FieldCodes>\s</o:FieldCodes>
           </o:OLEObject>
         </w:object>
@@ -17743,10 +18011,10 @@
           <w:color w:val="FF0000"/>
         </w:rPr>
         <w:object w:dxaOrig="6970" w:dyaOrig="1300" w14:anchorId="59D6290B">
-          <v:shape id="_x0000_i1026" type="#_x0000_t75" alt="" style="width:348.85pt;height:65pt;mso-width-percent:0;mso-height-percent:0;mso-width-percent:0;mso-height-percent:0" o:ole="">
+          <v:shape id="_x0000_i1026" type="#_x0000_t75" alt="" style="width:349pt;height:65pt;mso-width-percent:0;mso-height-percent:0;mso-width-percent:0;mso-height-percent:0" o:ole="">
             <v:imagedata r:id="rId47" o:title=""/>
           </v:shape>
-          <o:OLEObject Type="Embed" ProgID="Word.Document.12" ShapeID="_x0000_i1026" DrawAspect="Content" ObjectID="_1597137691" r:id="rId48">
+          <o:OLEObject Type="Embed" ProgID="Word.Document.12" ShapeID="_x0000_i1026" DrawAspect="Content" ObjectID="_1597139139" r:id="rId48">
             <o:FieldCodes>\s</o:FieldCodes>
           </o:OLEObject>
         </w:object>
@@ -17822,10 +18090,10 @@
           <w:color w:val="FF0000"/>
         </w:rPr>
         <w:object w:dxaOrig="4150" w:dyaOrig="1630" w14:anchorId="54D5348F">
-          <v:shape id="_x0000_i1025" type="#_x0000_t75" alt="" style="width:207.9pt;height:82pt;mso-width-percent:0;mso-height-percent:0;mso-width-percent:0;mso-height-percent:0" o:ole="">
+          <v:shape id="_x0000_i1025" type="#_x0000_t75" alt="" style="width:208pt;height:82pt;mso-width-percent:0;mso-height-percent:0;mso-width-percent:0;mso-height-percent:0" o:ole="">
             <v:imagedata r:id="rId49" o:title=""/>
           </v:shape>
-          <o:OLEObject Type="Embed" ProgID="Word.Document.12" ShapeID="_x0000_i1025" DrawAspect="Content" ObjectID="_1597137692" r:id="rId50">
+          <o:OLEObject Type="Embed" ProgID="Word.Document.12" ShapeID="_x0000_i1025" DrawAspect="Content" ObjectID="_1597139140" r:id="rId50">
             <o:FieldCodes>\s</o:FieldCodes>
           </o:OLEObject>
         </w:object>
@@ -18103,7 +18371,15 @@
         <w:t>was</w:t>
       </w:r>
       <w:r>
-        <w:t xml:space="preserve"> first fed into the predict_str() function of the model, to generate Named Entity la</w:t>
+        <w:t xml:space="preserve"> first fed into the predict_</w:t>
+      </w:r>
+      <w:proofErr w:type="gramStart"/>
+      <w:r>
+        <w:t>str(</w:t>
+      </w:r>
+      <w:proofErr w:type="gramEnd"/>
+      <w:r>
+        <w:t>) function of the model, to generate Named Entity la</w:t>
       </w:r>
       <w:r>
         <w:t>b</w:t>
@@ -18491,8 +18767,13 @@
             <w:tcW w:w="1927" w:type="dxa"/>
           </w:tcPr>
           <w:p>
-            <w:r>
-              <w:t>Mid June 2018</w:t>
+            <w:proofErr w:type="spellStart"/>
+            <w:r>
+              <w:t>Mid June</w:t>
+            </w:r>
+            <w:proofErr w:type="spellEnd"/>
+            <w:r>
+              <w:t xml:space="preserve"> 2018</w:t>
             </w:r>
           </w:p>
           <w:p/>
@@ -18831,7 +19112,34 @@
     <w:p/>
     <w:p>
       <w:r>
-        <w:t>The i</w:t>
+        <w:t xml:space="preserve">In general terms, it is clear that the labelling done on the Hansard data is not ideal. All the graphs in section </w:t>
+      </w:r>
+      <w:r>
+        <w:fldChar w:fldCharType="begin"/>
+      </w:r>
+      <w:r>
+        <w:instrText xml:space="preserve"> REF _Ref522793481 \r \h </w:instrText>
+      </w:r>
+      <w:r>
+        <w:fldChar w:fldCharType="separate"/>
+      </w:r>
+      <w:r>
+        <w:t>9.1</w:t>
+      </w:r>
+      <w:r>
+        <w:fldChar w:fldCharType="end"/>
+      </w:r>
+      <w:r>
+        <w:t xml:space="preserve"> show a marked divergence between training loss and validation loss, right from the first epoch – hence the model is struggling to generalise what it learns on the training data, to apply successfully to the dev or test data.</w:t>
+      </w:r>
+    </w:p>
+    <w:p/>
+    <w:p>
+      <w:r>
+        <w:t>One reason may be that t</w:t>
+      </w:r>
+      <w:r>
+        <w:t>he i</w:t>
       </w:r>
       <w:r>
         <w:t>nterpolation algorithm</w:t>
@@ -19035,6 +19343,7 @@
       <w:bookmarkStart w:id="152" w:name="_Ref523392855"/>
       <w:bookmarkStart w:id="153" w:name="_Toc523395546"/>
       <w:r>
+        <w:lastRenderedPageBreak/>
         <w:t>Future</w:t>
       </w:r>
       <w:r>
@@ -19085,11 +19394,7 @@
         <w:t xml:space="preserve">. </w:t>
       </w:r>
       <w:r>
-        <w:t xml:space="preserve">Given time, training on a larger dataset could also </w:t>
-      </w:r>
-      <w:r>
-        <w:lastRenderedPageBreak/>
-        <w:t>improve the score</w:t>
+        <w:t>Given time, training on a larger dataset could also improve the score</w:t>
       </w:r>
       <w:r>
         <w:t xml:space="preserve"> – the full dataset of Hansards have all been interpolated, so future work could involve using Keras’ fit_generator() method to successfully train on this huge dataset. This would require overcoming the out-of-memory errors encountered in this project</w:t>
@@ -19367,11 +19672,8 @@
     <w:p/>
     <w:p>
       <w:r>
-        <w:t xml:space="preserve">Once the data is present on the machine, char-ner-create-x-toy and char-ner-create-y-toy should be invoked to create the tensors for the model and save them on disk. The model-minify-toy task can optionally be run to create the mini dataset. Now the model can be trained with model-train-toy (or model-train-mini), which may take several days. Once finished, graphs of the metrics during the epochs of training can be generated in png format using the model-history-toy (and model-history-mini) tasks. Now the trained model can be </w:t>
-      </w:r>
-      <w:r>
         <w:lastRenderedPageBreak/>
-        <w:t>formally evaluated with the eval-model-manual task and invoked from Simple-GUI by starting the Flask webserver using the flask-start-server task.</w:t>
+        <w:t>Once the data is present on the machine, char-ner-create-x-toy and char-ner-create-y-toy should be invoked to create the tensors for the model and save them on disk. The model-minify-toy task can optionally be run to create the mini dataset. Now the model can be trained with model-train-toy (or model-train-mini), which may take several days. Once finished, graphs of the metrics during the epochs of training can be generated in png format using the model-history-toy (and model-history-mini) tasks. Now the trained model can be formally evaluated with the eval-model-manual task and invoked from Simple-GUI by starting the Flask webserver using the flask-start-server task.</w:t>
       </w:r>
     </w:p>
     <w:p/>
@@ -19569,6 +19871,7 @@
         <w:rPr>
           <w:noProof/>
         </w:rPr>
+        <w:lastRenderedPageBreak/>
         <w:drawing>
           <wp:inline distT="0" distB="0" distL="0" distR="0" wp14:anchorId="7A5B555C" wp14:editId="4C03CEFC">
             <wp:extent cx="4359891" cy="2428875"/>
@@ -19659,7 +19962,6 @@
         <w:rPr>
           <w:noProof/>
         </w:rPr>
-        <w:lastRenderedPageBreak/>
         <w:drawing>
           <wp:inline distT="0" distB="0" distL="0" distR="0" wp14:anchorId="1D00CF14" wp14:editId="0790B3BE">
             <wp:extent cx="5727700" cy="4304665"/>
@@ -19781,7 +20083,11 @@
         <w:fldChar w:fldCharType="end"/>
       </w:r>
       <w:r>
-        <w:t xml:space="preserve"> comprises a list of Invoke tasks which could be started within the project, along with a description of the work that they did. The tasks are a combination of environment setup, running automated tests, and the ‘business logic’ of the code – the downloading and processing of Named Entities and Hansard debates. Having one clean, uniform interface for all these tasks greatly simplified the workflow when parts of the pipeline had to be re-run, without the overhead of creating a GUI or integrating with one. Also, having pre-requisites in code avoids the need for repetition. For example, the unit tests are not run unless the virtual environment is set up, and the static type-checker has run already. These tasks are both listed as pre-requisites of the ‘test’ task in Invoke.</w:t>
+        <w:t xml:space="preserve"> comprises a list of Invoke tasks which could be started within the project, along with a description of the work that they did. The tasks are a combination of environment setup, running automated tests, and the ‘business logic’ of the code – the downloading and processing of Named Entities and Hansard debates. Having one clean, uniform interface for all these tasks greatly simplified the workflow when parts of the pipeline had to be re-run, without the overhead of creating a GUI or integrating with one. Also, having pre-requisites </w:t>
+      </w:r>
+      <w:r>
+        <w:lastRenderedPageBreak/>
+        <w:t>in code avoids the need for repetition. For example, the unit tests are not run unless the virtual environment is set up, and the static type-checker has run already. These tasks are both listed as pre-requisites of the ‘test’ task in Invoke.</w:t>
       </w:r>
     </w:p>
     <w:p/>
@@ -19959,7 +20265,6 @@
           </w:tcPr>
           <w:p>
             <w:r>
-              <w:lastRenderedPageBreak/>
               <w:t>char-ner-display-pickled-alphabet</w:t>
             </w:r>
           </w:p>
@@ -20098,7 +20403,15 @@
           </w:tcPr>
           <w:p>
             <w:r>
-              <w:t>Calculate and evaluation baseline for the project based on a provided y tensor, assuming the baseline guesses a given label for each character.</w:t>
+              <w:t xml:space="preserve">Calculate and evaluation baseline for the project based on a provided </w:t>
+            </w:r>
+            <w:proofErr w:type="spellStart"/>
+            <w:r>
+              <w:t>y</w:t>
+            </w:r>
+            <w:proofErr w:type="spellEnd"/>
+            <w:r>
+              <w:t xml:space="preserve"> tensor, assuming the baseline guesses a given label for each character.</w:t>
             </w:r>
           </w:p>
         </w:tc>
@@ -20142,7 +20455,15 @@
           </w:tcPr>
           <w:p>
             <w:r>
-              <w:t>Take a trained model from disk and perform Keras evaluate() function on a tensor of test data, producing loss, accuracy and non-null label accuracy.</w:t>
+              <w:t xml:space="preserve">Take a trained model from disk and perform Keras </w:t>
+            </w:r>
+            <w:proofErr w:type="gramStart"/>
+            <w:r>
+              <w:t>evaluate(</w:t>
+            </w:r>
+            <w:proofErr w:type="gramEnd"/>
+            <w:r>
+              <w:t>) function on a tensor of test data, producing loss, accuracy and non-null label accuracy.</w:t>
             </w:r>
           </w:p>
         </w:tc>
@@ -20213,6 +20534,7 @@
           </w:tcPr>
           <w:p>
             <w:r>
+              <w:lastRenderedPageBreak/>
               <w:t>hansard-chunk-one</w:t>
             </w:r>
           </w:p>
@@ -20301,7 +20623,6 @@
           </w:tcPr>
           <w:p>
             <w:r>
-              <w:lastRenderedPageBreak/>
               <w:t>hansard-fix-uninterpolated</w:t>
             </w:r>
           </w:p>
@@ -20565,7 +20886,11 @@
               <w:t>st</w:t>
             </w:r>
             <w:r>
-              <w:t xml:space="preserve"> dimension of all the X and Y tensors to the first 4000 samples, to create a mini dataset</w:t>
+              <w:t xml:space="preserve"> dimension of all the X and Y tensors </w:t>
+            </w:r>
+            <w:r>
+              <w:lastRenderedPageBreak/>
+              <w:t>to the first 4000 samples, to create a mini dataset</w:t>
             </w:r>
           </w:p>
         </w:tc>
@@ -20577,6 +20902,7 @@
           </w:tcPr>
           <w:p>
             <w:r>
+              <w:lastRenderedPageBreak/>
               <w:t>model-retrain-toy</w:t>
             </w:r>
           </w:p>
@@ -20653,11 +20979,15 @@
           </w:tcPr>
           <w:p>
             <w:r>
-              <w:t xml:space="preserve">Run model.fit() on the Keras BLSTM model, with a batch of the first 4000 samples from the toy dataset. This is to </w:t>
-            </w:r>
-            <w:r>
-              <w:lastRenderedPageBreak/>
-              <w:t>test the end-to-end process of saving and retrieving the model.</w:t>
+              <w:t xml:space="preserve">Run </w:t>
+            </w:r>
+            <w:proofErr w:type="gramStart"/>
+            <w:r>
+              <w:t>model.fit(</w:t>
+            </w:r>
+            <w:proofErr w:type="gramEnd"/>
+            <w:r>
+              <w:t>) on the Keras BLSTM model, with a batch of the first 4000 samples from the toy dataset. This is to test the end-to-end process of saving and retrieving the model.</w:t>
             </w:r>
           </w:p>
         </w:tc>
@@ -20669,7 +20999,6 @@
           </w:tcPr>
           <w:p>
             <w:r>
-              <w:lastRenderedPageBreak/>
               <w:t>model-train-full</w:t>
             </w:r>
           </w:p>
@@ -20680,7 +21009,15 @@
           </w:tcPr>
           <w:p>
             <w:r>
-              <w:t>Run model.fit_generator() on the Keras BLSTM model, which carves test, dev and train sets from all the available data. Memory issues prevented this task from running to completion during this project.</w:t>
+              <w:t>Run model.fit_</w:t>
+            </w:r>
+            <w:proofErr w:type="gramStart"/>
+            <w:r>
+              <w:t>generator(</w:t>
+            </w:r>
+            <w:proofErr w:type="gramEnd"/>
+            <w:r>
+              <w:t>) on the Keras BLSTM model, which carves test, dev and train sets from all the available data. Memory issues prevented this task from running to completion during this project.</w:t>
             </w:r>
           </w:p>
         </w:tc>
@@ -20702,7 +21039,15 @@
           </w:tcPr>
           <w:p>
             <w:r>
-              <w:t>Run model.fit() on the Keras BLSTM model, with a toy dataset of 1 320</w:t>
+              <w:t xml:space="preserve">Run </w:t>
+            </w:r>
+            <w:proofErr w:type="gramStart"/>
+            <w:r>
+              <w:t>model.fit(</w:t>
+            </w:r>
+            <w:proofErr w:type="gramEnd"/>
+            <w:r>
+              <w:t>) on the Keras BLSTM model, with a toy dataset of 1 320</w:t>
             </w:r>
             <w:r>
               <w:rPr>
@@ -20733,7 +21078,15 @@
           </w:tcPr>
           <w:p>
             <w:r>
-              <w:t>Both download and process companies data from DBPedia and other sources</w:t>
+              <w:t xml:space="preserve">Both download and process </w:t>
+            </w:r>
+            <w:proofErr w:type="gramStart"/>
+            <w:r>
+              <w:t>companies</w:t>
+            </w:r>
+            <w:proofErr w:type="gramEnd"/>
+            <w:r>
+              <w:t xml:space="preserve"> data from DBPedia and other sources</w:t>
             </w:r>
           </w:p>
         </w:tc>
@@ -20755,7 +21108,15 @@
           </w:tcPr>
           <w:p>
             <w:r>
-              <w:t>Only do post-processing, data cleansing tasks on companies data, to assist with iteratively improving the cleaning algorithm</w:t>
+              <w:t xml:space="preserve">Only do post-processing, data cleansing tasks on </w:t>
+            </w:r>
+            <w:proofErr w:type="gramStart"/>
+            <w:r>
+              <w:t>companies</w:t>
+            </w:r>
+            <w:proofErr w:type="gramEnd"/>
+            <w:r>
+              <w:t xml:space="preserve"> data, to assist with iteratively improving the cleaning algorithm</w:t>
             </w:r>
           </w:p>
         </w:tc>
@@ -20877,6 +21238,7 @@
           </w:tcPr>
           <w:p>
             <w:r>
+              <w:lastRenderedPageBreak/>
               <w:t>python-type-check</w:t>
             </w:r>
           </w:p>
@@ -20924,7 +21286,6 @@
     <w:p/>
     <w:p>
       <w:r>
-        <w:lastRenderedPageBreak/>
         <w:t xml:space="preserve">Once the project reached a scale where the model processing had to be done on cloud compute nodes, the use of a virtualenv also proved worthwhile. By use of a pip freeze file (requirements-freeze.txt in the project), </w:t>
       </w:r>
       <w:r>
@@ -21128,8 +21489,13 @@
             <w:hideMark/>
           </w:tcPr>
           <w:p>
-            <w:r>
-              <w:t>./tasks.py</w:t>
+            <w:proofErr w:type="gramStart"/>
+            <w:r>
+              <w:t>./</w:t>
+            </w:r>
+            <w:proofErr w:type="gramEnd"/>
+            <w:r>
+              <w:t>tasks.py</w:t>
             </w:r>
           </w:p>
         </w:tc>
@@ -21166,8 +21532,13 @@
             <w:hideMark/>
           </w:tcPr>
           <w:p>
-            <w:r>
-              <w:t>./ne_data_gathering/places.py</w:t>
+            <w:proofErr w:type="gramStart"/>
+            <w:r>
+              <w:t>./</w:t>
+            </w:r>
+            <w:proofErr w:type="gramEnd"/>
+            <w:r>
+              <w:t>ne_data_gathering/places.py</w:t>
             </w:r>
           </w:p>
         </w:tc>
@@ -21204,8 +21575,13 @@
             <w:hideMark/>
           </w:tcPr>
           <w:p>
-            <w:r>
-              <w:t>./ne_data_gathering/util.py</w:t>
+            <w:proofErr w:type="gramStart"/>
+            <w:r>
+              <w:t>./</w:t>
+            </w:r>
+            <w:proofErr w:type="gramEnd"/>
+            <w:r>
+              <w:t>ne_data_gathering/util.py</w:t>
             </w:r>
           </w:p>
         </w:tc>
@@ -21242,8 +21618,13 @@
             <w:hideMark/>
           </w:tcPr>
           <w:p>
-            <w:r>
-              <w:t>./ne_data_gathering/__init__.py</w:t>
+            <w:proofErr w:type="gramStart"/>
+            <w:r>
+              <w:t>./</w:t>
+            </w:r>
+            <w:proofErr w:type="gramEnd"/>
+            <w:r>
+              <w:t>ne_data_gathering/__init__.py</w:t>
             </w:r>
           </w:p>
         </w:tc>
@@ -21280,8 +21661,13 @@
             <w:hideMark/>
           </w:tcPr>
           <w:p>
-            <w:r>
-              <w:t>./ne_data_gathering/people.py</w:t>
+            <w:proofErr w:type="gramStart"/>
+            <w:r>
+              <w:t>./</w:t>
+            </w:r>
+            <w:proofErr w:type="gramEnd"/>
+            <w:r>
+              <w:t>ne_data_gathering/people.py</w:t>
             </w:r>
           </w:p>
         </w:tc>
@@ -21318,8 +21704,13 @@
             <w:hideMark/>
           </w:tcPr>
           <w:p>
-            <w:r>
-              <w:t>./ne_data_gathering/companies.py</w:t>
+            <w:proofErr w:type="gramStart"/>
+            <w:r>
+              <w:t>./</w:t>
+            </w:r>
+            <w:proofErr w:type="gramEnd"/>
+            <w:r>
+              <w:t>ne_data_gathering/companies.py</w:t>
             </w:r>
           </w:p>
         </w:tc>
@@ -21356,8 +21747,13 @@
             <w:hideMark/>
           </w:tcPr>
           <w:p>
-            <w:r>
-              <w:t>./test/test_companies.py</w:t>
+            <w:proofErr w:type="gramStart"/>
+            <w:r>
+              <w:t>./</w:t>
+            </w:r>
+            <w:proofErr w:type="gramEnd"/>
+            <w:r>
+              <w:t>test/test_companies.py</w:t>
             </w:r>
           </w:p>
         </w:tc>
@@ -21394,8 +21790,13 @@
             <w:hideMark/>
           </w:tcPr>
           <w:p>
-            <w:r>
-              <w:t>./test/__init__.py</w:t>
+            <w:proofErr w:type="gramStart"/>
+            <w:r>
+              <w:t>./</w:t>
+            </w:r>
+            <w:proofErr w:type="gramEnd"/>
+            <w:r>
+              <w:t>test/__init__.py</w:t>
             </w:r>
           </w:p>
         </w:tc>
@@ -21432,8 +21833,13 @@
             <w:hideMark/>
           </w:tcPr>
           <w:p>
-            <w:r>
-              <w:t>./test/test_util.py</w:t>
+            <w:proofErr w:type="gramStart"/>
+            <w:r>
+              <w:t>./</w:t>
+            </w:r>
+            <w:proofErr w:type="gramEnd"/>
+            <w:r>
+              <w:t>test/test_util.py</w:t>
             </w:r>
           </w:p>
         </w:tc>
@@ -21470,8 +21876,13 @@
             <w:hideMark/>
           </w:tcPr>
           <w:p>
-            <w:r>
-              <w:t>./test/test_model_integration.py</w:t>
+            <w:proofErr w:type="gramStart"/>
+            <w:r>
+              <w:t>./</w:t>
+            </w:r>
+            <w:proofErr w:type="gramEnd"/>
+            <w:r>
+              <w:t>test/test_model_integration.py</w:t>
             </w:r>
           </w:p>
         </w:tc>
@@ -21508,8 +21919,13 @@
             <w:hideMark/>
           </w:tcPr>
           <w:p>
-            <w:r>
-              <w:t>./test/test_simple_gui_util.py</w:t>
+            <w:proofErr w:type="gramStart"/>
+            <w:r>
+              <w:t>./</w:t>
+            </w:r>
+            <w:proofErr w:type="gramEnd"/>
+            <w:r>
+              <w:t>test/test_simple_gui_util.py</w:t>
             </w:r>
           </w:p>
         </w:tc>
@@ -21546,8 +21962,14 @@
             <w:hideMark/>
           </w:tcPr>
           <w:p>
-            <w:r>
-              <w:t>./test/test_matt.py</w:t>
+            <w:proofErr w:type="gramStart"/>
+            <w:r>
+              <w:lastRenderedPageBreak/>
+              <w:t>./</w:t>
+            </w:r>
+            <w:proofErr w:type="gramEnd"/>
+            <w:r>
+              <w:t>test/test_matt.py</w:t>
             </w:r>
           </w:p>
         </w:tc>
@@ -21584,8 +22006,13 @@
             <w:hideMark/>
           </w:tcPr>
           <w:p>
-            <w:r>
-              <w:t>./test/test_interpolate.py</w:t>
+            <w:proofErr w:type="gramStart"/>
+            <w:r>
+              <w:t>./</w:t>
+            </w:r>
+            <w:proofErr w:type="gramEnd"/>
+            <w:r>
+              <w:t>test/test_interpolate.py</w:t>
             </w:r>
           </w:p>
         </w:tc>
@@ -21622,8 +22049,13 @@
             <w:hideMark/>
           </w:tcPr>
           <w:p>
-            <w:r>
-              <w:t>./hansard_gathering/filesystem.py</w:t>
+            <w:proofErr w:type="gramStart"/>
+            <w:r>
+              <w:t>./</w:t>
+            </w:r>
+            <w:proofErr w:type="gramEnd"/>
+            <w:r>
+              <w:t>hansard_gathering/filesystem.py</w:t>
             </w:r>
           </w:p>
         </w:tc>
@@ -21660,8 +22092,13 @@
             <w:hideMark/>
           </w:tcPr>
           <w:p>
-            <w:r>
-              <w:t>./hansard_gathering/__init__.py</w:t>
+            <w:proofErr w:type="gramStart"/>
+            <w:r>
+              <w:t>./</w:t>
+            </w:r>
+            <w:proofErr w:type="gramEnd"/>
+            <w:r>
+              <w:t>hansard_gathering/__init__.py</w:t>
             </w:r>
           </w:p>
         </w:tc>
@@ -21698,8 +22135,13 @@
             <w:hideMark/>
           </w:tcPr>
           <w:p>
-            <w:r>
-              <w:t>./hansard_gathering/chunk.py</w:t>
+            <w:proofErr w:type="gramStart"/>
+            <w:r>
+              <w:t>./</w:t>
+            </w:r>
+            <w:proofErr w:type="gramEnd"/>
+            <w:r>
+              <w:t>hansard_gathering/chunk.py</w:t>
             </w:r>
           </w:p>
         </w:tc>
@@ -21736,8 +22178,13 @@
             <w:hideMark/>
           </w:tcPr>
           <w:p>
-            <w:r>
-              <w:t>./hansard_gathering/numerify.py</w:t>
+            <w:proofErr w:type="gramStart"/>
+            <w:r>
+              <w:t>./</w:t>
+            </w:r>
+            <w:proofErr w:type="gramEnd"/>
+            <w:r>
+              <w:t>hansard_gathering/numerify.py</w:t>
             </w:r>
           </w:p>
         </w:tc>
@@ -21774,8 +22221,13 @@
             <w:hideMark/>
           </w:tcPr>
           <w:p>
-            <w:r>
-              <w:t>./hansard_gathering/preprocessing.py</w:t>
+            <w:proofErr w:type="gramStart"/>
+            <w:r>
+              <w:t>./</w:t>
+            </w:r>
+            <w:proofErr w:type="gramEnd"/>
+            <w:r>
+              <w:t>hansard_gathering/preprocessing.py</w:t>
             </w:r>
           </w:p>
         </w:tc>
@@ -21812,9 +22264,13 @@
             <w:hideMark/>
           </w:tcPr>
           <w:p>
-            <w:r>
-              <w:lastRenderedPageBreak/>
-              <w:t>./hansard_gathering/interpolate.py</w:t>
+            <w:proofErr w:type="gramStart"/>
+            <w:r>
+              <w:t>./</w:t>
+            </w:r>
+            <w:proofErr w:type="gramEnd"/>
+            <w:r>
+              <w:t>hansard_gathering/interpolate.py</w:t>
             </w:r>
           </w:p>
         </w:tc>
@@ -21851,8 +22307,13 @@
             <w:hideMark/>
           </w:tcPr>
           <w:p>
-            <w:r>
-              <w:t>./hansard_gathering/driver.py</w:t>
+            <w:proofErr w:type="gramStart"/>
+            <w:r>
+              <w:t>./</w:t>
+            </w:r>
+            <w:proofErr w:type="gramEnd"/>
+            <w:r>
+              <w:t>hansard_gathering/driver.py</w:t>
             </w:r>
           </w:p>
         </w:tc>
@@ -21889,8 +22350,13 @@
             <w:hideMark/>
           </w:tcPr>
           <w:p>
-            <w:r>
-              <w:t>./config_util/config_parser.py</w:t>
+            <w:proofErr w:type="gramStart"/>
+            <w:r>
+              <w:t>./</w:t>
+            </w:r>
+            <w:proofErr w:type="gramEnd"/>
+            <w:r>
+              <w:t>config_util/config_parser.py</w:t>
             </w:r>
           </w:p>
         </w:tc>
@@ -21927,8 +22393,13 @@
             <w:hideMark/>
           </w:tcPr>
           <w:p>
-            <w:r>
-              <w:t>./config_util/__init__.py</w:t>
+            <w:proofErr w:type="gramStart"/>
+            <w:r>
+              <w:t>./</w:t>
+            </w:r>
+            <w:proofErr w:type="gramEnd"/>
+            <w:r>
+              <w:t>config_util/__init__.py</w:t>
             </w:r>
           </w:p>
         </w:tc>
@@ -21965,8 +22436,13 @@
             <w:hideMark/>
           </w:tcPr>
           <w:p>
-            <w:r>
-              <w:t>./keras_character_based_ner/__init__.py</w:t>
+            <w:proofErr w:type="gramStart"/>
+            <w:r>
+              <w:t>./</w:t>
+            </w:r>
+            <w:proofErr w:type="gramEnd"/>
+            <w:r>
+              <w:t>keras_character_based_ner/__init__.py</w:t>
             </w:r>
           </w:p>
         </w:tc>
@@ -22003,8 +22479,13 @@
             <w:hideMark/>
           </w:tcPr>
           <w:p>
-            <w:r>
-              <w:t>./keras_character_based_ner/src/config.py</w:t>
+            <w:proofErr w:type="gramStart"/>
+            <w:r>
+              <w:t>./</w:t>
+            </w:r>
+            <w:proofErr w:type="gramEnd"/>
+            <w:r>
+              <w:t>keras_character_based_ner/src/config.py</w:t>
             </w:r>
           </w:p>
         </w:tc>
@@ -22041,8 +22522,13 @@
             <w:hideMark/>
           </w:tcPr>
           <w:p>
-            <w:r>
-              <w:t>./keras_character_based_ner/src/__init__.py</w:t>
+            <w:proofErr w:type="gramStart"/>
+            <w:r>
+              <w:t>./</w:t>
+            </w:r>
+            <w:proofErr w:type="gramEnd"/>
+            <w:r>
+              <w:t>keras_character_based_ner/src/__init__.py</w:t>
             </w:r>
           </w:p>
         </w:tc>
@@ -22079,8 +22565,13 @@
             <w:hideMark/>
           </w:tcPr>
           <w:p>
-            <w:r>
-              <w:t>./keras_character_based_ner/src/matt/save.py</w:t>
+            <w:proofErr w:type="gramStart"/>
+            <w:r>
+              <w:t>./</w:t>
+            </w:r>
+            <w:proofErr w:type="gramEnd"/>
+            <w:r>
+              <w:t>keras_character_based_ner/src/matt/save.py</w:t>
             </w:r>
           </w:p>
         </w:tc>
@@ -22117,8 +22608,13 @@
             <w:hideMark/>
           </w:tcPr>
           <w:p>
-            <w:r>
-              <w:t>./keras_character_based_ner/src/matt/model_integration.py</w:t>
+            <w:proofErr w:type="gramStart"/>
+            <w:r>
+              <w:t>./</w:t>
+            </w:r>
+            <w:proofErr w:type="gramEnd"/>
+            <w:r>
+              <w:t>keras_character_based_ner/src/matt/model_integration.py</w:t>
             </w:r>
           </w:p>
         </w:tc>
@@ -22155,8 +22651,13 @@
             <w:hideMark/>
           </w:tcPr>
           <w:p>
-            <w:r>
-              <w:t>./keras_character_based_ner/src/matt/dataset_hashing.py</w:t>
+            <w:proofErr w:type="gramStart"/>
+            <w:r>
+              <w:t>./</w:t>
+            </w:r>
+            <w:proofErr w:type="gramEnd"/>
+            <w:r>
+              <w:t>keras_character_based_ner/src/matt/dataset_hashing.py</w:t>
             </w:r>
           </w:p>
         </w:tc>
@@ -22193,8 +22694,13 @@
             <w:hideMark/>
           </w:tcPr>
           <w:p>
-            <w:r>
-              <w:t>./keras_character_based_ner/src/matt/alphabet_management.py</w:t>
+            <w:proofErr w:type="gramStart"/>
+            <w:r>
+              <w:t>./</w:t>
+            </w:r>
+            <w:proofErr w:type="gramEnd"/>
+            <w:r>
+              <w:t>keras_character_based_ner/src/matt/alphabet_management.py</w:t>
             </w:r>
           </w:p>
         </w:tc>
@@ -22231,8 +22737,14 @@
             <w:hideMark/>
           </w:tcPr>
           <w:p>
-            <w:r>
-              <w:t>./keras_character_based_ner/src/matt/persist.py</w:t>
+            <w:proofErr w:type="gramStart"/>
+            <w:r>
+              <w:lastRenderedPageBreak/>
+              <w:t>./</w:t>
+            </w:r>
+            <w:proofErr w:type="gramEnd"/>
+            <w:r>
+              <w:t>keras_character_based_ner/src/matt/persist.py</w:t>
             </w:r>
           </w:p>
         </w:tc>
@@ -22269,8 +22781,13 @@
             <w:hideMark/>
           </w:tcPr>
           <w:p>
-            <w:r>
-              <w:t>./keras_character_based_ner/src/matt/predict.py</w:t>
+            <w:proofErr w:type="gramStart"/>
+            <w:r>
+              <w:t>./</w:t>
+            </w:r>
+            <w:proofErr w:type="gramEnd"/>
+            <w:r>
+              <w:t>keras_character_based_ner/src/matt/predict.py</w:t>
             </w:r>
           </w:p>
         </w:tc>
@@ -22307,8 +22824,13 @@
             <w:hideMark/>
           </w:tcPr>
           <w:p>
-            <w:r>
-              <w:t>./keras_character_based_ner/src/matt/__init__.py</w:t>
+            <w:proofErr w:type="gramStart"/>
+            <w:r>
+              <w:t>./</w:t>
+            </w:r>
+            <w:proofErr w:type="gramEnd"/>
+            <w:r>
+              <w:t>keras_character_based_ner/src/matt/__init__.py</w:t>
             </w:r>
           </w:p>
         </w:tc>
@@ -22345,8 +22867,13 @@
             <w:hideMark/>
           </w:tcPr>
           <w:p>
-            <w:r>
-              <w:t>./keras_character_based_ner/src/matt/train.py</w:t>
+            <w:proofErr w:type="gramStart"/>
+            <w:r>
+              <w:t>./</w:t>
+            </w:r>
+            <w:proofErr w:type="gramEnd"/>
+            <w:r>
+              <w:t>keras_character_based_ner/src/matt/train.py</w:t>
             </w:r>
           </w:p>
         </w:tc>
@@ -22389,9 +22916,13 @@
             <w:hideMark/>
           </w:tcPr>
           <w:p>
-            <w:r>
-              <w:lastRenderedPageBreak/>
-              <w:t>./keras_character_based_ner/src/matt/eval.py</w:t>
+            <w:proofErr w:type="gramStart"/>
+            <w:r>
+              <w:t>./</w:t>
+            </w:r>
+            <w:proofErr w:type="gramEnd"/>
+            <w:r>
+              <w:t>keras_character_based_ner/src/matt/eval.py</w:t>
             </w:r>
           </w:p>
         </w:tc>
@@ -22428,8 +22959,13 @@
             <w:hideMark/>
           </w:tcPr>
           <w:p>
-            <w:r>
-              <w:t>./keras_character_based_ner/src/matt/file_management.py</w:t>
+            <w:proofErr w:type="gramStart"/>
+            <w:r>
+              <w:t>./</w:t>
+            </w:r>
+            <w:proofErr w:type="gramEnd"/>
+            <w:r>
+              <w:t>keras_character_based_ner/src/matt/file_management.py</w:t>
             </w:r>
           </w:p>
         </w:tc>
@@ -22466,8 +23002,13 @@
             <w:hideMark/>
           </w:tcPr>
           <w:p>
-            <w:r>
-              <w:t>./keras_character_based_ner/src/matt/minify_dataset.py</w:t>
+            <w:proofErr w:type="gramStart"/>
+            <w:r>
+              <w:t>./</w:t>
+            </w:r>
+            <w:proofErr w:type="gramEnd"/>
+            <w:r>
+              <w:t>keras_character_based_ner/src/matt/minify_dataset.py</w:t>
             </w:r>
           </w:p>
         </w:tc>
@@ -22504,8 +23045,13 @@
             <w:hideMark/>
           </w:tcPr>
           <w:p>
-            <w:r>
-              <w:t>./keras_character_based_ner/src/matt/history.py</w:t>
+            <w:proofErr w:type="gramStart"/>
+            <w:r>
+              <w:t>./</w:t>
+            </w:r>
+            <w:proofErr w:type="gramEnd"/>
+            <w:r>
+              <w:t>keras_character_based_ner/src/matt/history.py</w:t>
             </w:r>
           </w:p>
         </w:tc>
@@ -22542,8 +23088,13 @@
             <w:hideMark/>
           </w:tcPr>
           <w:p>
-            <w:r>
-              <w:t>./keras_character_based_ner/src/model.py</w:t>
+            <w:proofErr w:type="gramStart"/>
+            <w:r>
+              <w:t>./</w:t>
+            </w:r>
+            <w:proofErr w:type="gramEnd"/>
+            <w:r>
+              <w:t>keras_character_based_ner/src/model.py</w:t>
             </w:r>
           </w:p>
         </w:tc>
@@ -22583,8 +23134,13 @@
             <w:hideMark/>
           </w:tcPr>
           <w:p>
-            <w:r>
-              <w:t>./keras_character_based_ner/src/dataset.py</w:t>
+            <w:proofErr w:type="gramStart"/>
+            <w:r>
+              <w:t>./</w:t>
+            </w:r>
+            <w:proofErr w:type="gramEnd"/>
+            <w:r>
+              <w:t>keras_character_based_ner/src/dataset.py</w:t>
             </w:r>
           </w:p>
         </w:tc>
@@ -22621,8 +23177,13 @@
             <w:hideMark/>
           </w:tcPr>
           <w:p>
-            <w:r>
-              <w:t>./keras_character_based_ner/src/train.py</w:t>
+            <w:proofErr w:type="gramStart"/>
+            <w:r>
+              <w:t>./</w:t>
+            </w:r>
+            <w:proofErr w:type="gramEnd"/>
+            <w:r>
+              <w:t>keras_character_based_ner/src/train.py</w:t>
             </w:r>
           </w:p>
         </w:tc>
@@ -22659,8 +23220,13 @@
             <w:hideMark/>
           </w:tcPr>
           <w:p>
-            <w:r>
-              <w:t>./keras_character_based_ner/src/alphabet.py</w:t>
+            <w:proofErr w:type="gramStart"/>
+            <w:r>
+              <w:t>./</w:t>
+            </w:r>
+            <w:proofErr w:type="gramEnd"/>
+            <w:r>
+              <w:t>keras_character_based_ner/src/alphabet.py</w:t>
             </w:r>
           </w:p>
         </w:tc>
@@ -22697,8 +23263,13 @@
             <w:hideMark/>
           </w:tcPr>
           <w:p>
-            <w:r>
-              <w:t>./simple_gui/util.py</w:t>
+            <w:proofErr w:type="gramStart"/>
+            <w:r>
+              <w:t>./</w:t>
+            </w:r>
+            <w:proofErr w:type="gramEnd"/>
+            <w:r>
+              <w:t>simple_gui/util.py</w:t>
             </w:r>
           </w:p>
         </w:tc>
@@ -22783,6 +23354,7 @@
           </w:tcPr>
           <w:p>
             <w:r>
+              <w:lastRenderedPageBreak/>
               <w:t>./simple_gui/static/jquery-ui.min.js</w:t>
             </w:r>
           </w:p>
@@ -22870,8 +23442,13 @@
             <w:hideMark/>
           </w:tcPr>
           <w:p>
-            <w:r>
-              <w:t>./simple_gui/simple_gui.py</w:t>
+            <w:proofErr w:type="gramStart"/>
+            <w:r>
+              <w:t>./</w:t>
+            </w:r>
+            <w:proofErr w:type="gramEnd"/>
+            <w:r>
+              <w:t>simple_gui/simple_gui.py</w:t>
             </w:r>
           </w:p>
         </w:tc>
@@ -22931,7 +23508,6 @@
           <w:b/>
           <w:color w:val="FF0000"/>
         </w:rPr>
-        <w:lastRenderedPageBreak/>
         <w:t>Copy in all code.</w:t>
       </w:r>
     </w:p>
@@ -23231,7 +23807,18 @@
         <w:footnoteRef/>
       </w:r>
       <w:r>
-        <w:t xml:space="preserve"> At least, all Hansard debates available via the TheyWorkForYou API, which goes back to 1919.</w:t>
+        <w:t xml:space="preserve"> At least, all Hansard debates available via the TheyWorkForYou API, which goes back to</w:t>
+      </w:r>
+      <w:r>
+        <w:t xml:space="preserve"> the </w:t>
+      </w:r>
+      <w:r>
+        <w:t>year</w:t>
+      </w:r>
+      <w:bookmarkStart w:id="10" w:name="_GoBack"/>
+      <w:bookmarkEnd w:id="10"/>
+      <w:r>
+        <w:t xml:space="preserve"> 1919.</w:t>
       </w:r>
     </w:p>
   </w:footnote>
@@ -25289,7 +25876,6 @@
   <w:style w:type="character" w:default="1" w:styleId="DefaultParagraphFont">
     <w:name w:val="Default Paragraph Font"/>
     <w:uiPriority w:val="1"/>
-    <w:semiHidden/>
     <w:unhideWhenUsed/>
   </w:style>
   <w:style w:type="table" w:default="1" w:styleId="TableNormal">
@@ -27039,7 +27625,7 @@
 </file>
 
 <file path=customXml/itemProps1.xml><?xml version="1.0" encoding="utf-8"?>
-<ds:datastoreItem xmlns:ds="http://schemas.openxmlformats.org/officeDocument/2006/customXml" ds:itemID="{C0B41B89-AA8D-D246-8242-393D2CB5D408}">
+<ds:datastoreItem xmlns:ds="http://schemas.openxmlformats.org/officeDocument/2006/customXml" ds:itemID="{A2D4C5AE-11A6-734A-8BD0-F1F6C946DED1}">
   <ds:schemaRefs>
     <ds:schemaRef ds:uri="http://schemas.openxmlformats.org/officeDocument/2006/bibliography"/>
   </ds:schemaRefs>

</xml_diff>

<commit_message>
Write-up of Samtla integration
</commit_message>
<xml_diff>
--- a/docs/REP_RalphM_CS.docx
+++ b/docs/REP_RalphM_CS.docx
@@ -8866,181 +8866,181 @@
       <w:pPr>
         <w:pStyle w:val="Heading1"/>
       </w:pPr>
-      <w:bookmarkStart w:id="11" w:name="_Toc523395512"/>
+      <w:bookmarkStart w:id="10" w:name="_Toc523395512"/>
       <w:r>
         <w:t>Software Architecture</w:t>
       </w:r>
+      <w:bookmarkEnd w:id="10"/>
+    </w:p>
+    <w:p>
+      <w:pPr>
+        <w:pStyle w:val="Heading2"/>
+      </w:pPr>
+      <w:bookmarkStart w:id="11" w:name="_Ref522279703"/>
+      <w:bookmarkStart w:id="12" w:name="_Toc523395513"/>
+      <w:r>
+        <w:t>The Pipeline of tasks</w:t>
+      </w:r>
       <w:bookmarkEnd w:id="11"/>
-    </w:p>
+      <w:bookmarkEnd w:id="12"/>
+    </w:p>
+    <w:p/>
+    <w:p>
+      <w:r>
+        <w:t xml:space="preserve">This project </w:t>
+      </w:r>
+      <w:r>
+        <w:t>i</w:t>
+      </w:r>
+      <w:r>
+        <w:t xml:space="preserve">s, in essence, a data pipeline. Data </w:t>
+      </w:r>
+      <w:r>
+        <w:t>is</w:t>
+      </w:r>
+      <w:r>
+        <w:t xml:space="preserve"> sour</w:t>
+      </w:r>
+      <w:r>
+        <w:t>ced from Hansard debates and fro</w:t>
+      </w:r>
+      <w:r>
+        <w:t xml:space="preserve">m Named Entities, combined using a variety of algorithms, and then stored in a format that </w:t>
+      </w:r>
+      <w:r>
+        <w:t>can</w:t>
+      </w:r>
+      <w:r>
+        <w:t xml:space="preserve"> then be used to predict unseen named entities. As such, it is best v</w:t>
+      </w:r>
+      <w:r>
+        <w:t>isualised using a pipeline flow (</w:t>
+      </w:r>
+      <w:r>
+        <w:t xml:space="preserve">see </w:t>
+      </w:r>
+      <w:r>
+        <w:fldChar w:fldCharType="begin"/>
+      </w:r>
+      <w:r>
+        <w:instrText xml:space="preserve"> REF _Ref521056420 \h </w:instrText>
+      </w:r>
+      <w:r>
+        <w:fldChar w:fldCharType="separate"/>
+      </w:r>
+      <w:r>
+        <w:t xml:space="preserve">Figure </w:t>
+      </w:r>
+      <w:r>
+        <w:rPr>
+          <w:noProof/>
+        </w:rPr>
+        <w:t>1</w:t>
+      </w:r>
+      <w:r>
+        <w:fldChar w:fldCharType="end"/>
+      </w:r>
+      <w:r>
+        <w:t>).</w:t>
+      </w:r>
+      <w:r>
+        <w:t xml:space="preserve"> Each element of the pipeline is introduced in more detail in the sections below, along with details of the algorithms and data storage mechanisms used. Implementation difficulties are discussed in section </w:t>
+      </w:r>
+      <w:r>
+        <w:fldChar w:fldCharType="begin"/>
+      </w:r>
+      <w:r>
+        <w:instrText xml:space="preserve"> REF _Ref521058119 \r \h </w:instrText>
+      </w:r>
+      <w:r>
+        <w:fldChar w:fldCharType="separate"/>
+      </w:r>
+      <w:r>
+        <w:t>8</w:t>
+      </w:r>
+      <w:r>
+        <w:fldChar w:fldCharType="end"/>
+      </w:r>
+      <w:r>
+        <w:t>.</w:t>
+      </w:r>
+      <w:r>
+        <w:t xml:space="preserve"> </w:t>
+      </w:r>
+    </w:p>
+    <w:p/>
+    <w:p>
+      <w:r>
+        <w:t>The outputs of each pipeline step were persisted to disk, either as simple text files, Python pickle objects in binary format, or Keras’ on H5 binary output format. Such persisting is essential when working with a large amount of data, firstly to allow each stage of the output to be validated and checked, and also to ensure the whole pipeline would not need to be run (which takes several days) every time a bug is discovered. As most of the functions in the pip</w:t>
+      </w:r>
+      <w:r>
+        <w:t>eline do not return pure values</w:t>
+      </w:r>
+      <w:r>
+        <w:t xml:space="preserve"> but write their results out to disk (using ‘print’ statements only to inform the user of their progress), a unit testing approach was needed that could fake a UNIX filesystem in order to validate the functions were working as expected. This is explained in section </w:t>
+      </w:r>
+      <w:r>
+        <w:fldChar w:fldCharType="begin"/>
+      </w:r>
+      <w:r>
+        <w:instrText xml:space="preserve"> REF _Ref521568905 \r \h </w:instrText>
+      </w:r>
+      <w:r>
+        <w:fldChar w:fldCharType="separate"/>
+      </w:r>
+      <w:r>
+        <w:t>9.2</w:t>
+      </w:r>
+      <w:r>
+        <w:fldChar w:fldCharType="end"/>
+      </w:r>
+      <w:r>
+        <w:t>.</w:t>
+      </w:r>
+    </w:p>
+    <w:p/>
+    <w:p>
+      <w:r>
+        <w:t>Were this system to be ‘productionised’, then all the stages of this flow would be run through a Continuous Integration system such as Jenkins or GoCD which would run the different</w:t>
+      </w:r>
+      <w:r>
+        <w:t xml:space="preserve"> stages in the correct sequence;</w:t>
+      </w:r>
+      <w:r>
+        <w:t xml:space="preserve"> </w:t>
+      </w:r>
+      <w:r>
+        <w:t>in such an arrangement,</w:t>
+      </w:r>
+      <w:r>
+        <w:t xml:space="preserve"> new Named Entity data and newly produced Hansard records</w:t>
+      </w:r>
+      <w:r>
+        <w:t xml:space="preserve"> could be fed into the pipeline</w:t>
+      </w:r>
+      <w:r>
+        <w:t xml:space="preserve"> and used to</w:t>
+      </w:r>
+      <w:r>
+        <w:t xml:space="preserve"> continuously</w:t>
+      </w:r>
+      <w:r>
+        <w:t xml:space="preserve"> update the model</w:t>
+      </w:r>
+      <w:r>
+        <w:t xml:space="preserve"> to account for new data.</w:t>
+      </w:r>
+    </w:p>
+    <w:p/>
     <w:p>
       <w:pPr>
         <w:pStyle w:val="Heading2"/>
       </w:pPr>
-      <w:bookmarkStart w:id="12" w:name="_Ref522279703"/>
-      <w:bookmarkStart w:id="13" w:name="_Toc523395513"/>
-      <w:r>
-        <w:t>The Pipeline of tasks</w:t>
-      </w:r>
-      <w:bookmarkEnd w:id="12"/>
+      <w:bookmarkStart w:id="13" w:name="_Toc523395514"/>
+      <w:r>
+        <w:t>Invoke</w:t>
+      </w:r>
       <w:bookmarkEnd w:id="13"/>
-    </w:p>
-    <w:p/>
-    <w:p>
-      <w:r>
-        <w:t xml:space="preserve">This project </w:t>
-      </w:r>
-      <w:r>
-        <w:t>i</w:t>
-      </w:r>
-      <w:r>
-        <w:t xml:space="preserve">s, in essence, a data pipeline. Data </w:t>
-      </w:r>
-      <w:r>
-        <w:t>is</w:t>
-      </w:r>
-      <w:r>
-        <w:t xml:space="preserve"> sour</w:t>
-      </w:r>
-      <w:r>
-        <w:t>ced from Hansard debates and fro</w:t>
-      </w:r>
-      <w:r>
-        <w:t xml:space="preserve">m Named Entities, combined using a variety of algorithms, and then stored in a format that </w:t>
-      </w:r>
-      <w:r>
-        <w:t>can</w:t>
-      </w:r>
-      <w:r>
-        <w:t xml:space="preserve"> then be used to predict unseen named entities. As such, it is best v</w:t>
-      </w:r>
-      <w:r>
-        <w:t>isualised using a pipeline flow (</w:t>
-      </w:r>
-      <w:r>
-        <w:t xml:space="preserve">see </w:t>
-      </w:r>
-      <w:r>
-        <w:fldChar w:fldCharType="begin"/>
-      </w:r>
-      <w:r>
-        <w:instrText xml:space="preserve"> REF _Ref521056420 \h </w:instrText>
-      </w:r>
-      <w:r>
-        <w:fldChar w:fldCharType="separate"/>
-      </w:r>
-      <w:r>
-        <w:t xml:space="preserve">Figure </w:t>
-      </w:r>
-      <w:r>
-        <w:rPr>
-          <w:noProof/>
-        </w:rPr>
-        <w:t>1</w:t>
-      </w:r>
-      <w:r>
-        <w:fldChar w:fldCharType="end"/>
-      </w:r>
-      <w:r>
-        <w:t>).</w:t>
-      </w:r>
-      <w:r>
-        <w:t xml:space="preserve"> Each element of the pipeline is introduced in more detail in the sections below, along with details of the algorithms and data storage mechanisms used. Implementation difficulties are discussed in section </w:t>
-      </w:r>
-      <w:r>
-        <w:fldChar w:fldCharType="begin"/>
-      </w:r>
-      <w:r>
-        <w:instrText xml:space="preserve"> REF _Ref521058119 \r \h </w:instrText>
-      </w:r>
-      <w:r>
-        <w:fldChar w:fldCharType="separate"/>
-      </w:r>
-      <w:r>
-        <w:t>8</w:t>
-      </w:r>
-      <w:r>
-        <w:fldChar w:fldCharType="end"/>
-      </w:r>
-      <w:r>
-        <w:t>.</w:t>
-      </w:r>
-      <w:r>
-        <w:t xml:space="preserve"> </w:t>
-      </w:r>
-    </w:p>
-    <w:p/>
-    <w:p>
-      <w:r>
-        <w:t>The outputs of each pipeline step were persisted to disk, either as simple text files, Python pickle objects in binary format, or Keras’ on H5 binary output format. Such persisting is essential when working with a large amount of data, firstly to allow each stage of the output to be validated and checked, and also to ensure the whole pipeline would not need to be run (which takes several days) every time a bug is discovered. As most of the functions in the pip</w:t>
-      </w:r>
-      <w:r>
-        <w:t>eline do not return pure values</w:t>
-      </w:r>
-      <w:r>
-        <w:t xml:space="preserve"> but write their results out to disk (using ‘print’ statements only to inform the user of their progress), a unit testing approach was needed that could fake a UNIX filesystem in order to validate the functions were working as expected. This is explained in section </w:t>
-      </w:r>
-      <w:r>
-        <w:fldChar w:fldCharType="begin"/>
-      </w:r>
-      <w:r>
-        <w:instrText xml:space="preserve"> REF _Ref521568905 \r \h </w:instrText>
-      </w:r>
-      <w:r>
-        <w:fldChar w:fldCharType="separate"/>
-      </w:r>
-      <w:r>
-        <w:t>9.2</w:t>
-      </w:r>
-      <w:r>
-        <w:fldChar w:fldCharType="end"/>
-      </w:r>
-      <w:r>
-        <w:t>.</w:t>
-      </w:r>
-    </w:p>
-    <w:p/>
-    <w:p>
-      <w:r>
-        <w:t>Were this system to be ‘productionised’, then all the stages of this flow would be run through a Continuous Integration system such as Jenkins or GoCD which would run the different</w:t>
-      </w:r>
-      <w:r>
-        <w:t xml:space="preserve"> stages in the correct sequence;</w:t>
-      </w:r>
-      <w:r>
-        <w:t xml:space="preserve"> </w:t>
-      </w:r>
-      <w:r>
-        <w:t>in such an arrangement,</w:t>
-      </w:r>
-      <w:r>
-        <w:t xml:space="preserve"> new Named Entity data and newly produced Hansard records</w:t>
-      </w:r>
-      <w:r>
-        <w:t xml:space="preserve"> could be fed into the pipeline</w:t>
-      </w:r>
-      <w:r>
-        <w:t xml:space="preserve"> and used to</w:t>
-      </w:r>
-      <w:r>
-        <w:t xml:space="preserve"> continuously</w:t>
-      </w:r>
-      <w:r>
-        <w:t xml:space="preserve"> update the model</w:t>
-      </w:r>
-      <w:r>
-        <w:t xml:space="preserve"> to account for new data.</w:t>
-      </w:r>
-    </w:p>
-    <w:p/>
-    <w:p>
-      <w:pPr>
-        <w:pStyle w:val="Heading2"/>
-      </w:pPr>
-      <w:bookmarkStart w:id="14" w:name="_Toc523395514"/>
-      <w:r>
-        <w:t>Invoke</w:t>
-      </w:r>
-      <w:bookmarkEnd w:id="14"/>
     </w:p>
     <w:p/>
     <w:p>
@@ -9213,9 +9213,9 @@
       <w:pPr>
         <w:pStyle w:val="Caption"/>
       </w:pPr>
-      <w:bookmarkStart w:id="15" w:name="_Ref521056420"/>
-      <w:bookmarkStart w:id="16" w:name="_Ref521056415"/>
-      <w:bookmarkStart w:id="17" w:name="_Toc523395446"/>
+      <w:bookmarkStart w:id="14" w:name="_Ref521056420"/>
+      <w:bookmarkStart w:id="15" w:name="_Ref521056415"/>
+      <w:bookmarkStart w:id="16" w:name="_Toc523395446"/>
       <w:r>
         <w:t xml:space="preserve">Figure </w:t>
       </w:r>
@@ -9249,28 +9249,28 @@
         </w:rPr>
         <w:fldChar w:fldCharType="end"/>
       </w:r>
+      <w:bookmarkEnd w:id="14"/>
+      <w:r>
+        <w:t xml:space="preserve"> pipeline data processing model</w:t>
+      </w:r>
       <w:bookmarkEnd w:id="15"/>
-      <w:r>
-        <w:t xml:space="preserve"> pipeline data processing model</w:t>
-      </w:r>
       <w:bookmarkEnd w:id="16"/>
+    </w:p>
+    <w:p>
+      <w:r>
+        <w:br w:type="page"/>
+      </w:r>
+    </w:p>
+    <w:p/>
+    <w:p>
+      <w:pPr>
+        <w:pStyle w:val="Heading2"/>
+      </w:pPr>
+      <w:bookmarkStart w:id="17" w:name="_Toc523395515"/>
+      <w:r>
+        <w:t>Named Entity Downloading</w:t>
+      </w:r>
       <w:bookmarkEnd w:id="17"/>
-    </w:p>
-    <w:p>
-      <w:r>
-        <w:br w:type="page"/>
-      </w:r>
-    </w:p>
-    <w:p/>
-    <w:p>
-      <w:pPr>
-        <w:pStyle w:val="Heading2"/>
-      </w:pPr>
-      <w:bookmarkStart w:id="18" w:name="_Toc523395515"/>
-      <w:r>
-        <w:t>Named Entity Downloading</w:t>
-      </w:r>
-      <w:bookmarkEnd w:id="18"/>
     </w:p>
     <w:p/>
     <w:p>
@@ -9381,8 +9381,8 @@
         <w:pStyle w:val="Caption"/>
         <w:keepNext/>
       </w:pPr>
-      <w:bookmarkStart w:id="19" w:name="_Ref521071131"/>
-      <w:bookmarkStart w:id="20" w:name="_Toc523395483"/>
+      <w:bookmarkStart w:id="18" w:name="_Ref521071131"/>
+      <w:bookmarkStart w:id="19" w:name="_Toc523395483"/>
       <w:r>
         <w:t xml:space="preserve">Table </w:t>
       </w:r>
@@ -9416,11 +9416,11 @@
         </w:rPr>
         <w:fldChar w:fldCharType="end"/>
       </w:r>
+      <w:bookmarkEnd w:id="18"/>
+      <w:r>
+        <w:t xml:space="preserve"> % of NE data from DBPedia</w:t>
+      </w:r>
       <w:bookmarkEnd w:id="19"/>
-      <w:r>
-        <w:t xml:space="preserve"> % of NE data from DBPedia</w:t>
-      </w:r>
-      <w:bookmarkEnd w:id="20"/>
     </w:p>
     <w:tbl>
       <w:tblPr>
@@ -9605,11 +9605,11 @@
       <w:pPr>
         <w:pStyle w:val="Heading2"/>
       </w:pPr>
-      <w:bookmarkStart w:id="21" w:name="_Toc523395516"/>
+      <w:bookmarkStart w:id="20" w:name="_Toc523395516"/>
       <w:r>
         <w:t>Raw Hansard downloading</w:t>
       </w:r>
-      <w:bookmarkEnd w:id="21"/>
+      <w:bookmarkEnd w:id="20"/>
     </w:p>
     <w:p/>
     <w:p>
@@ -9674,96 +9674,96 @@
       <w:pPr>
         <w:pStyle w:val="Heading2"/>
       </w:pPr>
-      <w:bookmarkStart w:id="22" w:name="_Ref521063227"/>
-      <w:bookmarkStart w:id="23" w:name="_Toc523395517"/>
+      <w:bookmarkStart w:id="21" w:name="_Ref521063227"/>
+      <w:bookmarkStart w:id="22" w:name="_Toc523395517"/>
       <w:r>
         <w:lastRenderedPageBreak/>
         <w:t>Hansard processing</w:t>
       </w:r>
+      <w:bookmarkEnd w:id="21"/>
       <w:bookmarkEnd w:id="22"/>
+    </w:p>
+    <w:p/>
+    <w:p>
+      <w:r>
+        <w:t xml:space="preserve">The files downloaded from TheyWorkForYou are XML files with a lot of markup and metadata which would distract from the Named-Entity-learning task. After failed </w:t>
+      </w:r>
+      <w:r>
+        <w:t>attempts with</w:t>
+      </w:r>
+      <w:r>
+        <w:t xml:space="preserve"> bleach.clean,</w:t>
+      </w:r>
+      <w:r>
+        <w:rPr>
+          <w:rStyle w:val="FootnoteReference"/>
+        </w:rPr>
+        <w:footnoteReference w:id="11"/>
+      </w:r>
+      <w:r>
+        <w:t xml:space="preserve"> which fails to remove nested HTML tags,</w:t>
+      </w:r>
+      <w:r>
+        <w:t xml:space="preserve"> the lxml library’s etree module</w:t>
+      </w:r>
+      <w:r>
+        <w:rPr>
+          <w:rStyle w:val="FootnoteReference"/>
+        </w:rPr>
+        <w:footnoteReference w:id="12"/>
+      </w:r>
+      <w:r>
+        <w:t xml:space="preserve"> was successfully used to remove all markup and preserve </w:t>
+      </w:r>
+      <w:r>
+        <w:t xml:space="preserve">just </w:t>
+      </w:r>
+      <w:r>
+        <w:t>the text</w:t>
+      </w:r>
+      <w:r>
+        <w:t xml:space="preserve"> of the debates</w:t>
+      </w:r>
+      <w:r>
+        <w:t>.</w:t>
+      </w:r>
+      <w:r>
+        <w:t xml:space="preserve"> In order for lxml to accept the XML files and process </w:t>
+      </w:r>
+      <w:r>
+        <w:t>them, the encoding of the files and the lxml library’s config</w:t>
+      </w:r>
+      <w:r>
+        <w:t xml:space="preserve"> had to be set to use UTF-8. Hansard debates use a wide range of characters</w:t>
+      </w:r>
+      <w:r>
+        <w:t xml:space="preserve">, including accented letters like </w:t>
+      </w:r>
+      <w:r>
+        <w:t>é</w:t>
+      </w:r>
+      <w:r>
+        <w:t xml:space="preserve"> as well as abbreviations like </w:t>
+      </w:r>
+      <w:r>
+        <w:t>¾</w:t>
+      </w:r>
+      <w:r>
+        <w:t>, so it makes sense to pick the most widely-used Unicode encoding standard.</w:t>
+      </w:r>
+    </w:p>
+    <w:p/>
+    <w:p>
+      <w:pPr>
+        <w:pStyle w:val="Heading2"/>
+      </w:pPr>
+      <w:bookmarkStart w:id="23" w:name="_Ref521062547"/>
+      <w:bookmarkStart w:id="24" w:name="_Toc523395518"/>
+      <w:r>
+        <w:t>Hansard chunking</w:t>
+      </w:r>
       <w:bookmarkEnd w:id="23"/>
-    </w:p>
-    <w:p/>
-    <w:p>
-      <w:r>
-        <w:t xml:space="preserve">The files downloaded from TheyWorkForYou are XML files with a lot of markup and metadata which would distract from the Named-Entity-learning task. After failed </w:t>
-      </w:r>
-      <w:r>
-        <w:t>attempts with</w:t>
-      </w:r>
-      <w:r>
-        <w:t xml:space="preserve"> bleach.clean,</w:t>
-      </w:r>
-      <w:r>
-        <w:rPr>
-          <w:rStyle w:val="FootnoteReference"/>
-        </w:rPr>
-        <w:footnoteReference w:id="11"/>
-      </w:r>
-      <w:r>
-        <w:t xml:space="preserve"> which fails to remove nested HTML tags,</w:t>
-      </w:r>
-      <w:r>
-        <w:t xml:space="preserve"> the lxml library’s etree module</w:t>
-      </w:r>
-      <w:r>
-        <w:rPr>
-          <w:rStyle w:val="FootnoteReference"/>
-        </w:rPr>
-        <w:footnoteReference w:id="12"/>
-      </w:r>
-      <w:r>
-        <w:t xml:space="preserve"> was successfully used to remove all markup and preserve </w:t>
-      </w:r>
-      <w:r>
-        <w:t xml:space="preserve">just </w:t>
-      </w:r>
-      <w:r>
-        <w:t>the text</w:t>
-      </w:r>
-      <w:r>
-        <w:t xml:space="preserve"> of the debates</w:t>
-      </w:r>
-      <w:r>
-        <w:t>.</w:t>
-      </w:r>
-      <w:r>
-        <w:t xml:space="preserve"> In order for lxml to accept the XML files and process </w:t>
-      </w:r>
-      <w:r>
-        <w:t>them, the encoding of the files and the lxml library’s config</w:t>
-      </w:r>
-      <w:r>
-        <w:t xml:space="preserve"> had to be set to use UTF-8. Hansard debates use a wide range of characters</w:t>
-      </w:r>
-      <w:r>
-        <w:t xml:space="preserve">, including accented letters like </w:t>
-      </w:r>
-      <w:r>
-        <w:t>é</w:t>
-      </w:r>
-      <w:r>
-        <w:t xml:space="preserve"> as well as abbreviations like </w:t>
-      </w:r>
-      <w:r>
-        <w:t>¾</w:t>
-      </w:r>
-      <w:r>
-        <w:t>, so it makes sense to pick the most widely-used Unicode encoding standard.</w:t>
-      </w:r>
-    </w:p>
-    <w:p/>
-    <w:p>
-      <w:pPr>
-        <w:pStyle w:val="Heading2"/>
-      </w:pPr>
-      <w:bookmarkStart w:id="24" w:name="_Ref521062547"/>
-      <w:bookmarkStart w:id="25" w:name="_Toc523395518"/>
-      <w:r>
-        <w:t>Hansard chunking</w:t>
-      </w:r>
       <w:bookmarkEnd w:id="24"/>
-      <w:bookmarkEnd w:id="25"/>
     </w:p>
     <w:p/>
     <w:p>
@@ -9857,7 +9857,7 @@
           <v:shape id="_x0000_i1037" type="#_x0000_t75" alt="" style="width:451pt;height:174pt;mso-width-percent:0;mso-height-percent:0;mso-width-percent:0;mso-height-percent:0" o:ole="">
             <v:imagedata r:id="rId11" o:title=""/>
           </v:shape>
-          <o:OLEObject Type="Embed" ProgID="Word.Document.8" ShapeID="_x0000_i1037" DrawAspect="Content" ObjectID="_1597139128" r:id="rId12">
+          <o:OLEObject Type="Embed" ProgID="Word.Document.8" ShapeID="_x0000_i1037" DrawAspect="Content" ObjectID="_1597139865" r:id="rId12">
             <o:FieldCodes>\s</o:FieldCodes>
           </o:OLEObject>
         </w:object>
@@ -9867,8 +9867,8 @@
       <w:pPr>
         <w:pStyle w:val="Caption"/>
       </w:pPr>
-      <w:bookmarkStart w:id="26" w:name="_Ref521572754"/>
-      <w:bookmarkStart w:id="27" w:name="_Toc523395494"/>
+      <w:bookmarkStart w:id="25" w:name="_Ref521572754"/>
+      <w:bookmarkStart w:id="26" w:name="_Toc523395494"/>
       <w:r>
         <w:t xml:space="preserve">Code Snippet </w:t>
       </w:r>
@@ -9902,11 +9902,11 @@
         </w:rPr>
         <w:fldChar w:fldCharType="end"/>
       </w:r>
+      <w:bookmarkEnd w:id="25"/>
+      <w:r>
+        <w:t xml:space="preserve"> NLTK Punkt tokenizer prepared with some common abbreviations.</w:t>
+      </w:r>
       <w:bookmarkEnd w:id="26"/>
-      <w:r>
-        <w:t xml:space="preserve"> NLTK Punkt tokenizer prepared with some common abbreviations.</w:t>
-      </w:r>
-      <w:bookmarkEnd w:id="27"/>
     </w:p>
     <w:p/>
     <w:p>
@@ -10039,8 +10039,8 @@
           <w:b/>
         </w:rPr>
       </w:pPr>
-      <w:bookmarkStart w:id="28" w:name="_Ref521574643"/>
-      <w:bookmarkStart w:id="29" w:name="_Toc523395447"/>
+      <w:bookmarkStart w:id="27" w:name="_Ref521574643"/>
+      <w:bookmarkStart w:id="28" w:name="_Toc523395447"/>
       <w:r>
         <w:t xml:space="preserve">Figure </w:t>
       </w:r>
@@ -10074,11 +10074,11 @@
         </w:rPr>
         <w:fldChar w:fldCharType="end"/>
       </w:r>
+      <w:bookmarkEnd w:id="27"/>
+      <w:r>
+        <w:t xml:space="preserve"> chunking process</w:t>
+      </w:r>
       <w:bookmarkEnd w:id="28"/>
-      <w:r>
-        <w:t xml:space="preserve"> chunking process</w:t>
-      </w:r>
-      <w:bookmarkEnd w:id="29"/>
     </w:p>
     <w:p/>
     <w:p/>
@@ -10092,14 +10092,14 @@
       <w:pPr>
         <w:pStyle w:val="Heading2"/>
       </w:pPr>
-      <w:bookmarkStart w:id="30" w:name="_Ref521059322"/>
-      <w:bookmarkStart w:id="31" w:name="_Toc523395519"/>
+      <w:bookmarkStart w:id="29" w:name="_Ref521059322"/>
+      <w:bookmarkStart w:id="30" w:name="_Toc523395519"/>
       <w:r>
         <w:lastRenderedPageBreak/>
         <w:t>Hansard interpolation</w:t>
       </w:r>
+      <w:bookmarkEnd w:id="29"/>
       <w:bookmarkEnd w:id="30"/>
-      <w:bookmarkEnd w:id="31"/>
     </w:p>
     <w:p/>
     <w:p>
@@ -10273,7 +10273,7 @@
           <v:shape id="_x0000_i1036" type="#_x0000_t75" alt="" style="width:468pt;height:78pt;mso-width-percent:0;mso-height-percent:0;mso-width-percent:0;mso-height-percent:0" o:ole="">
             <v:imagedata r:id="rId14" o:title=""/>
           </v:shape>
-          <o:OLEObject Type="Embed" ProgID="Word.Document.12" ShapeID="_x0000_i1036" DrawAspect="Content" ObjectID="_1597139129" r:id="rId15">
+          <o:OLEObject Type="Embed" ProgID="Word.Document.12" ShapeID="_x0000_i1036" DrawAspect="Content" ObjectID="_1597139866" r:id="rId15">
             <o:FieldCodes>\s</o:FieldCodes>
           </o:OLEObject>
         </w:object>
@@ -10283,8 +10283,8 @@
       <w:pPr>
         <w:pStyle w:val="Caption"/>
       </w:pPr>
-      <w:bookmarkStart w:id="32" w:name="_Ref521575728"/>
-      <w:bookmarkStart w:id="33" w:name="_Toc523395495"/>
+      <w:bookmarkStart w:id="31" w:name="_Ref521575728"/>
+      <w:bookmarkStart w:id="32" w:name="_Toc523395495"/>
       <w:r>
         <w:t xml:space="preserve">Code Snippet </w:t>
       </w:r>
@@ -10318,11 +10318,11 @@
         </w:rPr>
         <w:fldChar w:fldCharType="end"/>
       </w:r>
+      <w:bookmarkEnd w:id="31"/>
+      <w:r>
+        <w:t xml:space="preserve"> Interpolated Hansard text sample</w:t>
+      </w:r>
       <w:bookmarkEnd w:id="32"/>
-      <w:r>
-        <w:t xml:space="preserve"> Interpolated Hansard text sample</w:t>
-      </w:r>
-      <w:bookmarkEnd w:id="33"/>
     </w:p>
     <w:p>
       <w:r>
@@ -10380,14 +10380,14 @@
       <w:pPr>
         <w:pStyle w:val="Heading2"/>
       </w:pPr>
-      <w:bookmarkStart w:id="34" w:name="_Ref521577550"/>
-      <w:bookmarkStart w:id="35" w:name="_Toc523395520"/>
+      <w:bookmarkStart w:id="33" w:name="_Ref521577550"/>
+      <w:bookmarkStart w:id="34" w:name="_Toc523395520"/>
       <w:r>
         <w:lastRenderedPageBreak/>
         <w:t>Hansard Numerification</w:t>
       </w:r>
+      <w:bookmarkEnd w:id="33"/>
       <w:bookmarkEnd w:id="34"/>
-      <w:bookmarkEnd w:id="35"/>
     </w:p>
     <w:p>
       <w:pPr>
@@ -10512,8 +10512,8 @@
       <w:pPr>
         <w:pStyle w:val="Caption"/>
       </w:pPr>
-      <w:bookmarkStart w:id="36" w:name="_Ref521572082"/>
-      <w:bookmarkStart w:id="37" w:name="_Toc523395448"/>
+      <w:bookmarkStart w:id="35" w:name="_Ref521572082"/>
+      <w:bookmarkStart w:id="36" w:name="_Toc523395448"/>
       <w:r>
         <w:t xml:space="preserve">Figure </w:t>
       </w:r>
@@ -10547,24 +10547,24 @@
         </w:rPr>
         <w:fldChar w:fldCharType="end"/>
       </w:r>
+      <w:bookmarkEnd w:id="35"/>
+      <w:r>
+        <w:t xml:space="preserve"> Interpolation algorithm</w:t>
+      </w:r>
       <w:bookmarkEnd w:id="36"/>
-      <w:r>
-        <w:t xml:space="preserve"> Interpolation algorithm</w:t>
-      </w:r>
-      <w:bookmarkEnd w:id="37"/>
     </w:p>
     <w:p>
       <w:pPr>
         <w:pStyle w:val="Heading2"/>
       </w:pPr>
-      <w:bookmarkStart w:id="38" w:name="_Ref521062388"/>
-      <w:bookmarkStart w:id="39" w:name="_Toc523395521"/>
+      <w:bookmarkStart w:id="37" w:name="_Ref521062388"/>
+      <w:bookmarkStart w:id="38" w:name="_Toc523395521"/>
       <w:r>
         <w:lastRenderedPageBreak/>
         <w:t>Partition into datasets and sizes</w:t>
       </w:r>
+      <w:bookmarkEnd w:id="37"/>
       <w:bookmarkEnd w:id="38"/>
-      <w:bookmarkEnd w:id="39"/>
     </w:p>
     <w:p/>
     <w:p>
@@ -10697,7 +10697,7 @@
           <v:shape id="_x0000_i1035" type="#_x0000_t75" alt="" style="width:451pt;height:320pt;mso-width-percent:0;mso-height-percent:0;mso-width-percent:0;mso-height-percent:0" o:ole="">
             <v:imagedata r:id="rId17" o:title=""/>
           </v:shape>
-          <o:OLEObject Type="Embed" ProgID="Word.Document.12" ShapeID="_x0000_i1035" DrawAspect="Content" ObjectID="_1597139130" r:id="rId18">
+          <o:OLEObject Type="Embed" ProgID="Word.Document.12" ShapeID="_x0000_i1035" DrawAspect="Content" ObjectID="_1597139867" r:id="rId18">
             <o:FieldCodes>\s</o:FieldCodes>
           </o:OLEObject>
         </w:object>
@@ -10707,8 +10707,8 @@
       <w:pPr>
         <w:pStyle w:val="Caption"/>
       </w:pPr>
-      <w:bookmarkStart w:id="40" w:name="_Ref521576865"/>
-      <w:bookmarkStart w:id="41" w:name="_Toc523395496"/>
+      <w:bookmarkStart w:id="39" w:name="_Ref521576865"/>
+      <w:bookmarkStart w:id="40" w:name="_Toc523395496"/>
       <w:r>
         <w:t xml:space="preserve">Code Snippet </w:t>
       </w:r>
@@ -10742,14 +10742,14 @@
         </w:rPr>
         <w:fldChar w:fldCharType="end"/>
       </w:r>
+      <w:bookmarkEnd w:id="39"/>
+      <w:r>
+        <w:t xml:space="preserve"> Converting</w:t>
+      </w:r>
+      <w:r>
+        <w:t xml:space="preserve"> bucket numbers to datasets</w:t>
+      </w:r>
       <w:bookmarkEnd w:id="40"/>
-      <w:r>
-        <w:t xml:space="preserve"> Converting</w:t>
-      </w:r>
-      <w:r>
-        <w:t xml:space="preserve"> bucket numbers to datasets</w:t>
-      </w:r>
-      <w:bookmarkEnd w:id="41"/>
     </w:p>
     <w:p>
       <w:r>
@@ -10927,11 +10927,11 @@
       <w:pPr>
         <w:pStyle w:val="Heading2"/>
       </w:pPr>
-      <w:bookmarkStart w:id="42" w:name="_Toc523395522"/>
+      <w:bookmarkStart w:id="41" w:name="_Toc523395522"/>
       <w:r>
         <w:t>Formation of Tensors</w:t>
       </w:r>
-      <w:bookmarkEnd w:id="42"/>
+      <w:bookmarkEnd w:id="41"/>
     </w:p>
     <w:p/>
     <w:p>
@@ -11002,8 +11002,8 @@
         <w:pStyle w:val="Caption"/>
         <w:keepNext/>
       </w:pPr>
-      <w:bookmarkStart w:id="43" w:name="_Ref521578284"/>
-      <w:bookmarkStart w:id="44" w:name="_Toc523395484"/>
+      <w:bookmarkStart w:id="42" w:name="_Ref521578284"/>
+      <w:bookmarkStart w:id="43" w:name="_Toc523395484"/>
       <w:r>
         <w:t xml:space="preserve">Table </w:t>
       </w:r>
@@ -11037,11 +11037,11 @@
         </w:rPr>
         <w:fldChar w:fldCharType="end"/>
       </w:r>
+      <w:bookmarkEnd w:id="42"/>
+      <w:r>
+        <w:t xml:space="preserve"> X tensor dimensions</w:t>
+      </w:r>
       <w:bookmarkEnd w:id="43"/>
-      <w:r>
-        <w:t xml:space="preserve"> X tensor dimensions</w:t>
-      </w:r>
-      <w:bookmarkEnd w:id="44"/>
     </w:p>
     <w:tbl>
       <w:tblPr>
@@ -11190,8 +11190,8 @@
         <w:pStyle w:val="Caption"/>
         <w:keepNext/>
       </w:pPr>
-      <w:bookmarkStart w:id="45" w:name="_Ref521578286"/>
-      <w:bookmarkStart w:id="46" w:name="_Toc523395485"/>
+      <w:bookmarkStart w:id="44" w:name="_Ref521578286"/>
+      <w:bookmarkStart w:id="45" w:name="_Toc523395485"/>
       <w:r>
         <w:t xml:space="preserve">Table </w:t>
       </w:r>
@@ -11225,11 +11225,11 @@
         </w:rPr>
         <w:fldChar w:fldCharType="end"/>
       </w:r>
+      <w:bookmarkEnd w:id="44"/>
+      <w:r>
+        <w:t xml:space="preserve"> Y tensor dimensions</w:t>
+      </w:r>
       <w:bookmarkEnd w:id="45"/>
-      <w:r>
-        <w:t xml:space="preserve"> Y tensor dimensions</w:t>
-      </w:r>
-      <w:bookmarkEnd w:id="46"/>
     </w:p>
     <w:tbl>
       <w:tblPr>
@@ -11447,34 +11447,34 @@
       <w:pPr>
         <w:pStyle w:val="Heading1"/>
       </w:pPr>
-      <w:bookmarkStart w:id="47" w:name="_Ref521058119"/>
-      <w:bookmarkStart w:id="48" w:name="_Toc523395523"/>
+      <w:bookmarkStart w:id="46" w:name="_Ref521058119"/>
+      <w:bookmarkStart w:id="47" w:name="_Toc523395523"/>
       <w:r>
         <w:t>Implementation</w:t>
       </w:r>
       <w:r>
         <w:t xml:space="preserve"> issues</w:t>
       </w:r>
+      <w:bookmarkEnd w:id="46"/>
       <w:bookmarkEnd w:id="47"/>
+    </w:p>
+    <w:p>
+      <w:pPr>
+        <w:pStyle w:val="Heading2"/>
+      </w:pPr>
+      <w:bookmarkStart w:id="48" w:name="_Ref521060037"/>
+      <w:bookmarkStart w:id="49" w:name="_Ref521071235"/>
+      <w:bookmarkStart w:id="50" w:name="_Ref521071278"/>
+      <w:bookmarkStart w:id="51" w:name="_Ref521071934"/>
+      <w:bookmarkStart w:id="52" w:name="_Toc523395524"/>
+      <w:r>
+        <w:t>Wikipedia data cleanliness</w:t>
+      </w:r>
       <w:bookmarkEnd w:id="48"/>
-    </w:p>
-    <w:p>
-      <w:pPr>
-        <w:pStyle w:val="Heading2"/>
-      </w:pPr>
-      <w:bookmarkStart w:id="49" w:name="_Ref521060037"/>
-      <w:bookmarkStart w:id="50" w:name="_Ref521071235"/>
-      <w:bookmarkStart w:id="51" w:name="_Ref521071278"/>
-      <w:bookmarkStart w:id="52" w:name="_Ref521071934"/>
-      <w:bookmarkStart w:id="53" w:name="_Toc523395524"/>
-      <w:r>
-        <w:t>Wikipedia data cleanliness</w:t>
-      </w:r>
       <w:bookmarkEnd w:id="49"/>
       <w:bookmarkEnd w:id="50"/>
       <w:bookmarkEnd w:id="51"/>
       <w:bookmarkEnd w:id="52"/>
-      <w:bookmarkEnd w:id="53"/>
     </w:p>
     <w:p/>
     <w:p>
@@ -11669,8 +11669,8 @@
         <w:pStyle w:val="Caption"/>
         <w:keepNext/>
       </w:pPr>
-      <w:bookmarkStart w:id="54" w:name="_Ref521584123"/>
-      <w:bookmarkStart w:id="55" w:name="_Toc523395486"/>
+      <w:bookmarkStart w:id="53" w:name="_Ref521584123"/>
+      <w:bookmarkStart w:id="54" w:name="_Toc523395486"/>
       <w:r>
         <w:t xml:space="preserve">Table </w:t>
       </w:r>
@@ -11704,11 +11704,11 @@
         </w:rPr>
         <w:fldChar w:fldCharType="end"/>
       </w:r>
+      <w:bookmarkEnd w:id="53"/>
+      <w:r>
+        <w:t xml:space="preserve"> DBPedia post-processing tasks on Named Entities</w:t>
+      </w:r>
       <w:bookmarkEnd w:id="54"/>
-      <w:r>
-        <w:t xml:space="preserve"> DBPedia post-processing tasks on Named Entities</w:t>
-      </w:r>
-      <w:bookmarkEnd w:id="55"/>
     </w:p>
     <w:tbl>
       <w:tblPr>
@@ -12070,13 +12070,13 @@
       <w:pPr>
         <w:pStyle w:val="Heading2"/>
       </w:pPr>
-      <w:bookmarkStart w:id="56" w:name="_Ref521585097"/>
-      <w:bookmarkStart w:id="57" w:name="_Toc523395525"/>
+      <w:bookmarkStart w:id="55" w:name="_Ref521585097"/>
+      <w:bookmarkStart w:id="56" w:name="_Toc523395525"/>
       <w:r>
         <w:t>Interpolation overlaps</w:t>
       </w:r>
+      <w:bookmarkEnd w:id="55"/>
       <w:bookmarkEnd w:id="56"/>
-      <w:bookmarkEnd w:id="57"/>
     </w:p>
     <w:p/>
     <w:p>
@@ -12151,7 +12151,7 @@
           <v:shape id="_x0000_i1034" type="#_x0000_t75" alt="" style="width:451pt;height:235pt;mso-width-percent:0;mso-height-percent:0;mso-width-percent:0;mso-height-percent:0" o:ole="">
             <v:imagedata r:id="rId19" o:title=""/>
           </v:shape>
-          <o:OLEObject Type="Embed" ProgID="Word.Document.12" ShapeID="_x0000_i1034" DrawAspect="Content" ObjectID="_1597139131" r:id="rId20">
+          <o:OLEObject Type="Embed" ProgID="Word.Document.12" ShapeID="_x0000_i1034" DrawAspect="Content" ObjectID="_1597139868" r:id="rId20">
             <o:FieldCodes>\s</o:FieldCodes>
           </o:OLEObject>
         </w:object>
@@ -12161,8 +12161,8 @@
       <w:pPr>
         <w:pStyle w:val="Caption"/>
       </w:pPr>
-      <w:bookmarkStart w:id="58" w:name="_Ref521585486"/>
-      <w:bookmarkStart w:id="59" w:name="_Toc523395497"/>
+      <w:bookmarkStart w:id="57" w:name="_Ref521585486"/>
+      <w:bookmarkStart w:id="58" w:name="_Toc523395497"/>
       <w:r>
         <w:t xml:space="preserve">Code Snippet </w:t>
       </w:r>
@@ -12196,30 +12196,30 @@
         </w:rPr>
         <w:fldChar w:fldCharType="end"/>
       </w:r>
+      <w:bookmarkEnd w:id="57"/>
+      <w:r>
+        <w:t xml:space="preserve"> logic to avoid re-interpolating overlapping NEs</w:t>
+      </w:r>
       <w:bookmarkEnd w:id="58"/>
-      <w:r>
-        <w:t xml:space="preserve"> logic to avoid re-interpolating overlapping NEs</w:t>
+    </w:p>
+    <w:p/>
+    <w:p>
+      <w:pPr>
+        <w:pStyle w:val="Heading2"/>
+      </w:pPr>
+      <w:bookmarkStart w:id="59" w:name="_Ref521575268"/>
+      <w:bookmarkStart w:id="60" w:name="_Toc523395526"/>
+      <w:r>
+        <w:t>NLTK</w:t>
+      </w:r>
+      <w:r>
+        <w:t xml:space="preserve"> Treebank word</w:t>
+      </w:r>
+      <w:r>
+        <w:t xml:space="preserve"> span_tokenize bugs</w:t>
       </w:r>
       <w:bookmarkEnd w:id="59"/>
-    </w:p>
-    <w:p/>
-    <w:p>
-      <w:pPr>
-        <w:pStyle w:val="Heading2"/>
-      </w:pPr>
-      <w:bookmarkStart w:id="60" w:name="_Ref521575268"/>
-      <w:bookmarkStart w:id="61" w:name="_Toc523395526"/>
-      <w:r>
-        <w:t>NLTK</w:t>
-      </w:r>
-      <w:r>
-        <w:t xml:space="preserve"> Treebank word</w:t>
-      </w:r>
-      <w:r>
-        <w:t xml:space="preserve"> span_tokenize bugs</w:t>
-      </w:r>
       <w:bookmarkEnd w:id="60"/>
-      <w:bookmarkEnd w:id="61"/>
     </w:p>
     <w:p/>
     <w:p>
@@ -12350,101 +12350,101 @@
       <w:pPr>
         <w:pStyle w:val="Heading2"/>
       </w:pPr>
-      <w:bookmarkStart w:id="62" w:name="_Toc523395527"/>
+      <w:bookmarkStart w:id="61" w:name="_Toc523395527"/>
       <w:r>
         <w:t xml:space="preserve">Toy dataset model – tensor </w:t>
       </w:r>
       <w:r>
         <w:t>formation</w:t>
       </w:r>
+      <w:bookmarkEnd w:id="61"/>
+    </w:p>
+    <w:p/>
+    <w:p>
+      <w:pPr>
+        <w:rPr>
+          <w:color w:val="000000" w:themeColor="text1"/>
+        </w:rPr>
+      </w:pPr>
+      <w:r>
+        <w:rPr>
+          <w:color w:val="000000" w:themeColor="text1"/>
+        </w:rPr>
+        <w:t>Sentences, segmented by the NLTK Punkt sentence segmenter with some customisation, are used as the default unit for each tensor. This has the advantage that each tensor (if correctly ‘chunked’ into a sentence) is guaranteed to be a single, cohesive utterance, as opposed to tensors represented by a fixed number of characters.</w:t>
+      </w:r>
+      <w:r>
+        <w:rPr>
+          <w:color w:val="000000" w:themeColor="text1"/>
+        </w:rPr>
+        <w:t xml:space="preserve"> At the other extreme, it is much more tractable than using a whole debate as one tensor (the longest debate in the collection was 1.13m characters long).</w:t>
+      </w:r>
+      <w:r>
+        <w:rPr>
+          <w:color w:val="000000" w:themeColor="text1"/>
+        </w:rPr>
+        <w:t xml:space="preserve"> However, sentences in human </w:t>
+      </w:r>
+      <w:r>
+        <w:rPr>
+          <w:color w:val="000000" w:themeColor="text1"/>
+        </w:rPr>
+        <w:t>language greatly vary in length, yet the BLSTM requires tensors of uniform length.</w:t>
+      </w:r>
+    </w:p>
+    <w:p>
+      <w:pPr>
+        <w:rPr>
+          <w:color w:val="000000" w:themeColor="text1"/>
+        </w:rPr>
+      </w:pPr>
+    </w:p>
+    <w:p>
+      <w:pPr>
+        <w:rPr>
+          <w:color w:val="000000" w:themeColor="text1"/>
+        </w:rPr>
+      </w:pPr>
+      <w:r>
+        <w:rPr>
+          <w:color w:val="000000" w:themeColor="text1"/>
+        </w:rPr>
+        <w:t xml:space="preserve">A max sentence length of 200 was chosen for the model. Any sentences longer than this are truncated, even if truncation occurs mid-way through a word. Any sentences shorter than this are left-padded with null characters, using Keras’ pad_sequences helper method, which also takes care </w:t>
+      </w:r>
+      <w:r>
+        <w:rPr>
+          <w:color w:val="000000" w:themeColor="text1"/>
+        </w:rPr>
+        <w:t>of converting the python lists t</w:t>
+      </w:r>
+      <w:r>
+        <w:rPr>
+          <w:color w:val="000000" w:themeColor="text1"/>
+        </w:rPr>
+        <w:t>o Numpy arrays</w:t>
+      </w:r>
+      <w:r>
+        <w:rPr>
+          <w:color w:val="000000" w:themeColor="text1"/>
+        </w:rPr>
+        <w:t>. The value of 200 was chosen by taking the median sentence length of the ‘ToyV1’ dataset, which was 111, and then rounding up.</w:t>
+      </w:r>
+      <w:r>
+        <w:rPr>
+          <w:color w:val="000000" w:themeColor="text1"/>
+        </w:rPr>
+        <w:t xml:space="preserve"> Of course, this still means that a majority of sentences will have padding – the decision to use variable-length sentences to form tensors necessitates a certain sparseness in the tensors.</w:t>
+      </w:r>
+    </w:p>
+    <w:p/>
+    <w:p>
+      <w:pPr>
+        <w:pStyle w:val="Heading2"/>
+      </w:pPr>
+      <w:bookmarkStart w:id="62" w:name="_Toc523395528"/>
+      <w:r>
+        <w:t>Hansard Presentation issues</w:t>
+      </w:r>
       <w:bookmarkEnd w:id="62"/>
-    </w:p>
-    <w:p/>
-    <w:p>
-      <w:pPr>
-        <w:rPr>
-          <w:color w:val="000000" w:themeColor="text1"/>
-        </w:rPr>
-      </w:pPr>
-      <w:r>
-        <w:rPr>
-          <w:color w:val="000000" w:themeColor="text1"/>
-        </w:rPr>
-        <w:t>Sentences, segmented by the NLTK Punkt sentence segmenter with some customisation, are used as the default unit for each tensor. This has the advantage that each tensor (if correctly ‘chunked’ into a sentence) is guaranteed to be a single, cohesive utterance, as opposed to tensors represented by a fixed number of characters.</w:t>
-      </w:r>
-      <w:r>
-        <w:rPr>
-          <w:color w:val="000000" w:themeColor="text1"/>
-        </w:rPr>
-        <w:t xml:space="preserve"> At the other extreme, it is much more tractable than using a whole debate as one tensor (the longest debate in the collection was 1.13m characters long).</w:t>
-      </w:r>
-      <w:r>
-        <w:rPr>
-          <w:color w:val="000000" w:themeColor="text1"/>
-        </w:rPr>
-        <w:t xml:space="preserve"> However, sentences in human </w:t>
-      </w:r>
-      <w:r>
-        <w:rPr>
-          <w:color w:val="000000" w:themeColor="text1"/>
-        </w:rPr>
-        <w:t>language greatly vary in length, yet the BLSTM requires tensors of uniform length.</w:t>
-      </w:r>
-    </w:p>
-    <w:p>
-      <w:pPr>
-        <w:rPr>
-          <w:color w:val="000000" w:themeColor="text1"/>
-        </w:rPr>
-      </w:pPr>
-    </w:p>
-    <w:p>
-      <w:pPr>
-        <w:rPr>
-          <w:color w:val="000000" w:themeColor="text1"/>
-        </w:rPr>
-      </w:pPr>
-      <w:r>
-        <w:rPr>
-          <w:color w:val="000000" w:themeColor="text1"/>
-        </w:rPr>
-        <w:t xml:space="preserve">A max sentence length of 200 was chosen for the model. Any sentences longer than this are truncated, even if truncation occurs mid-way through a word. Any sentences shorter than this are left-padded with null characters, using Keras’ pad_sequences helper method, which also takes care </w:t>
-      </w:r>
-      <w:r>
-        <w:rPr>
-          <w:color w:val="000000" w:themeColor="text1"/>
-        </w:rPr>
-        <w:t>of converting the python lists t</w:t>
-      </w:r>
-      <w:r>
-        <w:rPr>
-          <w:color w:val="000000" w:themeColor="text1"/>
-        </w:rPr>
-        <w:t>o Numpy arrays</w:t>
-      </w:r>
-      <w:r>
-        <w:rPr>
-          <w:color w:val="000000" w:themeColor="text1"/>
-        </w:rPr>
-        <w:t>. The value of 200 was chosen by taking the median sentence length of the ‘ToyV1’ dataset, which was 111, and then rounding up.</w:t>
-      </w:r>
-      <w:r>
-        <w:rPr>
-          <w:color w:val="000000" w:themeColor="text1"/>
-        </w:rPr>
-        <w:t xml:space="preserve"> Of course, this still means that a majority of sentences will have padding – the decision to use variable-length sentences to form tensors necessitates a certain sparseness in the tensors.</w:t>
-      </w:r>
-    </w:p>
-    <w:p/>
-    <w:p>
-      <w:pPr>
-        <w:pStyle w:val="Heading2"/>
-      </w:pPr>
-      <w:bookmarkStart w:id="63" w:name="_Toc523395528"/>
-      <w:r>
-        <w:t>Hansard Presentation issues</w:t>
-      </w:r>
-      <w:bookmarkEnd w:id="63"/>
     </w:p>
     <w:p/>
     <w:p>
@@ -12605,8 +12605,8 @@
         </w:rPr>
       </w:pPr>
     </w:p>
-    <w:bookmarkStart w:id="64" w:name="_MON_1596477743"/>
-    <w:bookmarkEnd w:id="64"/>
+    <w:bookmarkStart w:id="63" w:name="_MON_1596477743"/>
+    <w:bookmarkEnd w:id="63"/>
     <w:p>
       <w:pPr>
         <w:keepNext/>
@@ -12620,7 +12620,7 @@
           <v:shape id="_x0000_i1033" type="#_x0000_t75" alt="" style="width:349pt;height:119pt;mso-width-percent:0;mso-height-percent:0;mso-width-percent:0;mso-height-percent:0" o:ole="">
             <v:imagedata r:id="rId21" o:title=""/>
           </v:shape>
-          <o:OLEObject Type="Embed" ProgID="Word.Document.12" ShapeID="_x0000_i1033" DrawAspect="Content" ObjectID="_1597139132" r:id="rId22">
+          <o:OLEObject Type="Embed" ProgID="Word.Document.12" ShapeID="_x0000_i1033" DrawAspect="Content" ObjectID="_1597139869" r:id="rId22">
             <o:FieldCodes>\s</o:FieldCodes>
           </o:OLEObject>
         </w:object>
@@ -12633,8 +12633,8 @@
           <w:color w:val="000000" w:themeColor="text1"/>
         </w:rPr>
       </w:pPr>
-      <w:bookmarkStart w:id="65" w:name="_Ref522735939"/>
-      <w:bookmarkStart w:id="66" w:name="_Toc523395449"/>
+      <w:bookmarkStart w:id="64" w:name="_Ref522735939"/>
+      <w:bookmarkStart w:id="65" w:name="_Toc523395449"/>
       <w:r>
         <w:t xml:space="preserve">Figure </w:t>
       </w:r>
@@ -12668,15 +12668,15 @@
         </w:rPr>
         <w:fldChar w:fldCharType="end"/>
       </w:r>
+      <w:bookmarkEnd w:id="64"/>
+      <w:r>
+        <w:t xml:space="preserve"> Hansard debate, XML format</w:t>
+      </w:r>
       <w:bookmarkEnd w:id="65"/>
-      <w:r>
-        <w:t xml:space="preserve"> Hansard debate, XML format</w:t>
-      </w:r>
-      <w:bookmarkEnd w:id="66"/>
     </w:p>
     <w:p/>
-    <w:bookmarkStart w:id="67" w:name="_MON_1596477849"/>
-    <w:bookmarkEnd w:id="67"/>
+    <w:bookmarkStart w:id="66" w:name="_MON_1596477849"/>
+    <w:bookmarkEnd w:id="66"/>
     <w:p>
       <w:pPr>
         <w:keepNext/>
@@ -12686,10 +12686,10 @@
           <w:noProof/>
         </w:rPr>
         <w:object w:dxaOrig="6970" w:dyaOrig="1370" w14:anchorId="2304CF2D">
-          <v:shape id="_x0000_i1032" type="#_x0000_t75" alt="" style="width:349pt;height:69pt;mso-width-percent:0;mso-height-percent:0;mso-width-percent:0;mso-height-percent:0" o:ole="">
+          <v:shape id="_x0000_i1032" type="#_x0000_t75" alt="" style="width:348.85pt;height:69pt;mso-width-percent:0;mso-height-percent:0;mso-width-percent:0;mso-height-percent:0" o:ole="">
             <v:imagedata r:id="rId23" o:title=""/>
           </v:shape>
-          <o:OLEObject Type="Embed" ProgID="Word.Document.12" ShapeID="_x0000_i1032" DrawAspect="Content" ObjectID="_1597139133" r:id="rId24">
+          <o:OLEObject Type="Embed" ProgID="Word.Document.12" ShapeID="_x0000_i1032" DrawAspect="Content" ObjectID="_1597139870" r:id="rId24">
             <o:FieldCodes>\s</o:FieldCodes>
           </o:OLEObject>
         </w:object>
@@ -12699,8 +12699,8 @@
       <w:pPr>
         <w:pStyle w:val="Caption"/>
       </w:pPr>
-      <w:bookmarkStart w:id="68" w:name="_Ref522735940"/>
-      <w:bookmarkStart w:id="69" w:name="_Toc523395450"/>
+      <w:bookmarkStart w:id="67" w:name="_Ref522735940"/>
+      <w:bookmarkStart w:id="68" w:name="_Toc523395450"/>
       <w:r>
         <w:t xml:space="preserve">Figure </w:t>
       </w:r>
@@ -12734,42 +12734,42 @@
         </w:rPr>
         <w:fldChar w:fldCharType="end"/>
       </w:r>
+      <w:bookmarkEnd w:id="67"/>
+      <w:r>
+        <w:t xml:space="preserve"> Hansard debate, processed TXT format</w:t>
+      </w:r>
       <w:bookmarkEnd w:id="68"/>
-      <w:r>
-        <w:t xml:space="preserve"> Hansard debate, processed TXT format</w:t>
+    </w:p>
+    <w:p>
+      <w:r>
+        <w:t>Removing all XML tags presents a metadata problem, as all indication of the speaker, originally in the “speech” XML tag, has now been removed. A better processing pipeline would download the debates in two formats, stripping the tags to train the model, but then re-instating them to display the metadata to the end-user. The tags could be stripped again whenever the model is used to predict Named Entities, so that only the texts of the debates themselves are annotated with Named Entity prediction.</w:t>
+      </w:r>
+    </w:p>
+    <w:p>
+      <w:pPr>
+        <w:pStyle w:val="Heading1"/>
+      </w:pPr>
+      <w:bookmarkStart w:id="69" w:name="_Toc523395529"/>
+      <w:r>
+        <w:t xml:space="preserve">Evaluation and </w:t>
+      </w:r>
+      <w:r>
+        <w:t>Testing</w:t>
       </w:r>
       <w:bookmarkEnd w:id="69"/>
     </w:p>
-    <w:p>
-      <w:r>
-        <w:t>Removing all XML tags presents a metadata problem, as all indication of the speaker, originally in the “speech” XML tag, has now been removed. A better processing pipeline would download the debates in two formats, stripping the tags to train the model, but then re-instating them to display the metadata to the end-user. The tags could be stripped again whenever the model is used to predict Named Entities, so that only the texts of the debates themselves are annotated with Named Entity prediction.</w:t>
-      </w:r>
-    </w:p>
-    <w:p>
-      <w:pPr>
-        <w:pStyle w:val="Heading1"/>
-      </w:pPr>
-      <w:bookmarkStart w:id="70" w:name="_Toc523395529"/>
-      <w:r>
-        <w:t xml:space="preserve">Evaluation and </w:t>
-      </w:r>
-      <w:r>
-        <w:t>Testing</w:t>
+    <w:p/>
+    <w:p>
+      <w:pPr>
+        <w:pStyle w:val="Heading2"/>
+      </w:pPr>
+      <w:bookmarkStart w:id="70" w:name="_Ref522793481"/>
+      <w:bookmarkStart w:id="71" w:name="_Toc523395530"/>
+      <w:r>
+        <w:t>Model evaluation</w:t>
       </w:r>
       <w:bookmarkEnd w:id="70"/>
-    </w:p>
-    <w:p/>
-    <w:p>
-      <w:pPr>
-        <w:pStyle w:val="Heading2"/>
-      </w:pPr>
-      <w:bookmarkStart w:id="71" w:name="_Ref522793481"/>
-      <w:bookmarkStart w:id="72" w:name="_Toc523395530"/>
-      <w:r>
-        <w:t>Model evaluation</w:t>
-      </w:r>
       <w:bookmarkEnd w:id="71"/>
-      <w:bookmarkEnd w:id="72"/>
     </w:p>
     <w:p/>
     <w:p>
@@ -12925,8 +12925,8 @@
         <w:pStyle w:val="Caption"/>
         <w:keepNext/>
       </w:pPr>
-      <w:bookmarkStart w:id="73" w:name="_Ref522298476"/>
-      <w:bookmarkStart w:id="74" w:name="_Toc523395487"/>
+      <w:bookmarkStart w:id="72" w:name="_Ref522298476"/>
+      <w:bookmarkStart w:id="73" w:name="_Toc523395487"/>
       <w:r>
         <w:lastRenderedPageBreak/>
         <w:t xml:space="preserve">Table </w:t>
@@ -12961,11 +12961,11 @@
         </w:rPr>
         <w:fldChar w:fldCharType="end"/>
       </w:r>
+      <w:bookmarkEnd w:id="72"/>
+      <w:r>
+        <w:t xml:space="preserve"> Model datasets used</w:t>
+      </w:r>
       <w:bookmarkEnd w:id="73"/>
-      <w:r>
-        <w:t xml:space="preserve"> Model datasets used</w:t>
-      </w:r>
-      <w:bookmarkEnd w:id="74"/>
     </w:p>
     <w:tbl>
       <w:tblPr>
@@ -13516,8 +13516,8 @@
         <w:pStyle w:val="Caption"/>
         <w:keepNext/>
       </w:pPr>
-      <w:bookmarkStart w:id="75" w:name="_Ref522790826"/>
-      <w:bookmarkStart w:id="76" w:name="_Toc523395488"/>
+      <w:bookmarkStart w:id="74" w:name="_Ref522790826"/>
+      <w:bookmarkStart w:id="75" w:name="_Toc523395488"/>
       <w:r>
         <w:t xml:space="preserve">Table </w:t>
       </w:r>
@@ -13551,11 +13551,11 @@
         </w:rPr>
         <w:fldChar w:fldCharType="end"/>
       </w:r>
+      <w:bookmarkEnd w:id="74"/>
+      <w:r>
+        <w:t xml:space="preserve"> Baseline accuracy</w:t>
+      </w:r>
       <w:bookmarkEnd w:id="75"/>
-      <w:r>
-        <w:t xml:space="preserve"> Baseline accuracy</w:t>
-      </w:r>
-      <w:bookmarkEnd w:id="76"/>
     </w:p>
     <w:tbl>
       <w:tblPr>
@@ -13863,8 +13863,8 @@
         <w:pStyle w:val="Caption"/>
         <w:keepNext/>
       </w:pPr>
-      <w:bookmarkStart w:id="77" w:name="_Ref522791343"/>
-      <w:bookmarkStart w:id="78" w:name="_Toc523395489"/>
+      <w:bookmarkStart w:id="76" w:name="_Ref522791343"/>
+      <w:bookmarkStart w:id="77" w:name="_Toc523395489"/>
       <w:r>
         <w:t xml:space="preserve">Table </w:t>
       </w:r>
@@ -13898,20 +13898,20 @@
         </w:rPr>
         <w:fldChar w:fldCharType="end"/>
       </w:r>
+      <w:bookmarkEnd w:id="76"/>
+      <w:r>
+        <w:t xml:space="preserve"> Evaluation</w:t>
+      </w:r>
+      <w:r>
+        <w:t>s</w:t>
+      </w:r>
+      <w:r>
+        <w:t xml:space="preserve"> of </w:t>
+      </w:r>
+      <w:r>
+        <w:t>trained models</w:t>
+      </w:r>
       <w:bookmarkEnd w:id="77"/>
-      <w:r>
-        <w:t xml:space="preserve"> Evaluation</w:t>
-      </w:r>
-      <w:r>
-        <w:t>s</w:t>
-      </w:r>
-      <w:r>
-        <w:t xml:space="preserve"> of </w:t>
-      </w:r>
-      <w:r>
-        <w:t>trained models</w:t>
-      </w:r>
-      <w:bookmarkEnd w:id="78"/>
     </w:p>
     <w:tbl>
       <w:tblPr>
@@ -14655,15 +14655,15 @@
       <w:pPr>
         <w:pStyle w:val="Heading3"/>
       </w:pPr>
-      <w:bookmarkStart w:id="79" w:name="_Ref522793673"/>
-      <w:bookmarkStart w:id="80" w:name="_Ref523394856"/>
-      <w:bookmarkStart w:id="81" w:name="_Toc523395531"/>
+      <w:bookmarkStart w:id="78" w:name="_Ref522793673"/>
+      <w:bookmarkStart w:id="79" w:name="_Ref523394856"/>
+      <w:bookmarkStart w:id="80" w:name="_Toc523395531"/>
       <w:r>
         <w:t>Baseline results</w:t>
       </w:r>
+      <w:bookmarkEnd w:id="78"/>
       <w:bookmarkEnd w:id="79"/>
       <w:bookmarkEnd w:id="80"/>
-      <w:bookmarkEnd w:id="81"/>
     </w:p>
     <w:p>
       <w:pPr>
@@ -14748,11 +14748,11 @@
       <w:pPr>
         <w:pStyle w:val="Heading3"/>
       </w:pPr>
-      <w:bookmarkStart w:id="82" w:name="_Toc523395532"/>
+      <w:bookmarkStart w:id="81" w:name="_Toc523395532"/>
       <w:r>
         <w:t>The ‘mini’ dataset</w:t>
       </w:r>
-      <w:bookmarkEnd w:id="82"/>
+      <w:bookmarkEnd w:id="81"/>
     </w:p>
     <w:p/>
     <w:p>
@@ -14878,7 +14878,7 @@
       <w:pPr>
         <w:pStyle w:val="Caption"/>
       </w:pPr>
-      <w:bookmarkStart w:id="83" w:name="_Toc523395451"/>
+      <w:bookmarkStart w:id="82" w:name="_Toc523395451"/>
       <w:r>
         <w:t xml:space="preserve">Figure </w:t>
       </w:r>
@@ -14915,7 +14915,7 @@
       <w:r>
         <w:t xml:space="preserve"> Mini dataset accuracy</w:t>
       </w:r>
-      <w:bookmarkEnd w:id="83"/>
+      <w:bookmarkEnd w:id="82"/>
     </w:p>
     <w:p>
       <w:pPr>
@@ -14973,7 +14973,7 @@
       <w:pPr>
         <w:pStyle w:val="Caption"/>
       </w:pPr>
-      <w:bookmarkStart w:id="84" w:name="_Toc523395452"/>
+      <w:bookmarkStart w:id="83" w:name="_Toc523395452"/>
       <w:r>
         <w:t xml:space="preserve">Figure </w:t>
       </w:r>
@@ -15010,7 +15010,7 @@
       <w:r>
         <w:t xml:space="preserve"> Mini dataset loss</w:t>
       </w:r>
-      <w:bookmarkEnd w:id="84"/>
+      <w:bookmarkEnd w:id="83"/>
     </w:p>
     <w:p>
       <w:pPr>
@@ -15067,7 +15067,7 @@
       <w:pPr>
         <w:pStyle w:val="Caption"/>
       </w:pPr>
-      <w:bookmarkStart w:id="85" w:name="_Toc523395453"/>
+      <w:bookmarkStart w:id="84" w:name="_Toc523395453"/>
       <w:r>
         <w:t xml:space="preserve">Figure </w:t>
       </w:r>
@@ -15110,7 +15110,7 @@
       <w:r>
         <w:t xml:space="preserve"> label accuracy</w:t>
       </w:r>
-      <w:bookmarkEnd w:id="85"/>
+      <w:bookmarkEnd w:id="84"/>
     </w:p>
     <w:p/>
     <w:p/>
@@ -15118,16 +15118,16 @@
       <w:pPr>
         <w:pStyle w:val="Heading3"/>
       </w:pPr>
-      <w:bookmarkStart w:id="86" w:name="_Ref521576975"/>
-      <w:bookmarkStart w:id="87" w:name="_Toc523395533"/>
+      <w:bookmarkStart w:id="85" w:name="_Ref521576975"/>
+      <w:bookmarkStart w:id="86" w:name="_Toc523395533"/>
       <w:r>
         <w:t>The ‘toy’ dataset</w:t>
       </w:r>
+      <w:bookmarkEnd w:id="85"/>
+      <w:r>
+        <w:t>, version 1</w:t>
+      </w:r>
       <w:bookmarkEnd w:id="86"/>
-      <w:r>
-        <w:t>, version 1</w:t>
-      </w:r>
-      <w:bookmarkEnd w:id="87"/>
     </w:p>
     <w:p/>
     <w:p>
@@ -15198,8 +15198,8 @@
       <w:pPr>
         <w:pStyle w:val="Caption"/>
       </w:pPr>
-      <w:bookmarkStart w:id="88" w:name="_Ref522354845"/>
-      <w:bookmarkStart w:id="89" w:name="_Toc523395454"/>
+      <w:bookmarkStart w:id="87" w:name="_Ref522354845"/>
+      <w:bookmarkStart w:id="88" w:name="_Toc523395454"/>
       <w:r>
         <w:t xml:space="preserve">Figure </w:t>
       </w:r>
@@ -15233,11 +15233,11 @@
         </w:rPr>
         <w:fldChar w:fldCharType="end"/>
       </w:r>
+      <w:bookmarkEnd w:id="87"/>
+      <w:r>
+        <w:t xml:space="preserve"> Toy dataset NaN validation accuracy</w:t>
+      </w:r>
       <w:bookmarkEnd w:id="88"/>
-      <w:r>
-        <w:t xml:space="preserve"> Toy dataset NaN validation accuracy</w:t>
-      </w:r>
-      <w:bookmarkEnd w:id="89"/>
     </w:p>
     <w:p>
       <w:pPr>
@@ -15306,8 +15306,8 @@
       <w:pPr>
         <w:pStyle w:val="Caption"/>
       </w:pPr>
-      <w:bookmarkStart w:id="90" w:name="_Ref522354846"/>
-      <w:bookmarkStart w:id="91" w:name="_Toc523395455"/>
+      <w:bookmarkStart w:id="89" w:name="_Ref522354846"/>
+      <w:bookmarkStart w:id="90" w:name="_Toc523395455"/>
       <w:r>
         <w:t xml:space="preserve">Figure </w:t>
       </w:r>
@@ -15341,11 +15341,11 @@
         </w:rPr>
         <w:fldChar w:fldCharType="end"/>
       </w:r>
+      <w:bookmarkEnd w:id="89"/>
+      <w:r>
+        <w:t xml:space="preserve"> Toy dataset NaN validation loss</w:t>
+      </w:r>
       <w:bookmarkEnd w:id="90"/>
-      <w:r>
-        <w:t xml:space="preserve"> Toy dataset NaN validation loss</w:t>
-      </w:r>
-      <w:bookmarkEnd w:id="91"/>
     </w:p>
     <w:p>
       <w:pPr>
@@ -15417,8 +15417,8 @@
           <w:color w:val="000000" w:themeColor="text1"/>
         </w:rPr>
       </w:pPr>
-      <w:bookmarkStart w:id="92" w:name="_Ref522354847"/>
-      <w:bookmarkStart w:id="93" w:name="_Toc523395456"/>
+      <w:bookmarkStart w:id="91" w:name="_Ref522354847"/>
+      <w:bookmarkStart w:id="92" w:name="_Toc523395456"/>
       <w:r>
         <w:t xml:space="preserve">Figure </w:t>
       </w:r>
@@ -15452,11 +15452,11 @@
         </w:rPr>
         <w:fldChar w:fldCharType="end"/>
       </w:r>
+      <w:bookmarkEnd w:id="91"/>
+      <w:r>
+        <w:t xml:space="preserve"> Toy Dataset NaN Validation Non-Null Label Accuracy</w:t>
+      </w:r>
       <w:bookmarkEnd w:id="92"/>
-      <w:r>
-        <w:t xml:space="preserve"> Toy Dataset NaN Validation Non-Null Label Accuracy</w:t>
-      </w:r>
-      <w:bookmarkEnd w:id="93"/>
     </w:p>
     <w:p>
       <w:pPr>
@@ -15749,7 +15749,7 @@
       <w:pPr>
         <w:pStyle w:val="Heading3"/>
       </w:pPr>
-      <w:bookmarkStart w:id="94" w:name="_Toc523395534"/>
+      <w:bookmarkStart w:id="93" w:name="_Toc523395534"/>
       <w:r>
         <w:t>The ‘toy’ dataset, version</w:t>
       </w:r>
@@ -15762,7 +15762,7 @@
       <w:r>
         <w:t xml:space="preserve"> and 3</w:t>
       </w:r>
-      <w:bookmarkEnd w:id="94"/>
+      <w:bookmarkEnd w:id="93"/>
     </w:p>
     <w:p>
       <w:pPr>
@@ -16015,8 +16015,8 @@
       <w:pPr>
         <w:pStyle w:val="Caption"/>
       </w:pPr>
-      <w:bookmarkStart w:id="95" w:name="_Ref522705180"/>
-      <w:bookmarkStart w:id="96" w:name="_Toc523395457"/>
+      <w:bookmarkStart w:id="94" w:name="_Ref522705180"/>
+      <w:bookmarkStart w:id="95" w:name="_Toc523395457"/>
       <w:r>
         <w:t xml:space="preserve">Figure </w:t>
       </w:r>
@@ -16050,11 +16050,11 @@
         </w:rPr>
         <w:fldChar w:fldCharType="end"/>
       </w:r>
+      <w:bookmarkEnd w:id="94"/>
+      <w:r>
+        <w:t xml:space="preserve"> ToyV2 dataset accuracy</w:t>
+      </w:r>
       <w:bookmarkEnd w:id="95"/>
-      <w:r>
-        <w:t xml:space="preserve"> ToyV2 dataset accuracy</w:t>
-      </w:r>
-      <w:bookmarkEnd w:id="96"/>
     </w:p>
     <w:p>
       <w:pPr>
@@ -16112,8 +16112,8 @@
       <w:pPr>
         <w:pStyle w:val="Caption"/>
       </w:pPr>
-      <w:bookmarkStart w:id="97" w:name="_Ref522705181"/>
-      <w:bookmarkStart w:id="98" w:name="_Toc523395458"/>
+      <w:bookmarkStart w:id="96" w:name="_Ref522705181"/>
+      <w:bookmarkStart w:id="97" w:name="_Toc523395458"/>
       <w:r>
         <w:t xml:space="preserve">Figure </w:t>
       </w:r>
@@ -16147,11 +16147,11 @@
         </w:rPr>
         <w:fldChar w:fldCharType="end"/>
       </w:r>
+      <w:bookmarkEnd w:id="96"/>
+      <w:r>
+        <w:t xml:space="preserve"> ToyV2 dataset loss</w:t>
+      </w:r>
       <w:bookmarkEnd w:id="97"/>
-      <w:r>
-        <w:t xml:space="preserve"> ToyV2 dataset loss</w:t>
-      </w:r>
-      <w:bookmarkEnd w:id="98"/>
     </w:p>
     <w:p>
       <w:pPr>
@@ -16212,8 +16212,8 @@
           <w:color w:val="000000" w:themeColor="text1"/>
         </w:rPr>
       </w:pPr>
-      <w:bookmarkStart w:id="99" w:name="_Ref522705182"/>
-      <w:bookmarkStart w:id="100" w:name="_Toc523395459"/>
+      <w:bookmarkStart w:id="98" w:name="_Ref522705182"/>
+      <w:bookmarkStart w:id="99" w:name="_Toc523395459"/>
       <w:r>
         <w:t xml:space="preserve">Figure </w:t>
       </w:r>
@@ -16247,11 +16247,11 @@
         </w:rPr>
         <w:fldChar w:fldCharType="end"/>
       </w:r>
+      <w:bookmarkEnd w:id="98"/>
+      <w:r>
+        <w:t xml:space="preserve"> ToyV2 dataset non-null label accuracy</w:t>
+      </w:r>
       <w:bookmarkEnd w:id="99"/>
-      <w:r>
-        <w:t xml:space="preserve"> ToyV2 dataset non-null label accuracy</w:t>
-      </w:r>
-      <w:bookmarkEnd w:id="100"/>
     </w:p>
     <w:p/>
     <w:p>
@@ -16456,8 +16456,8 @@
       <w:pPr>
         <w:pStyle w:val="Caption"/>
       </w:pPr>
-      <w:bookmarkStart w:id="101" w:name="_Ref523154452"/>
-      <w:bookmarkStart w:id="102" w:name="_Toc523395460"/>
+      <w:bookmarkStart w:id="100" w:name="_Ref523154452"/>
+      <w:bookmarkStart w:id="101" w:name="_Toc523395460"/>
       <w:r>
         <w:t xml:space="preserve">Figure </w:t>
       </w:r>
@@ -16491,11 +16491,11 @@
         </w:rPr>
         <w:fldChar w:fldCharType="end"/>
       </w:r>
+      <w:bookmarkEnd w:id="100"/>
+      <w:r>
+        <w:t xml:space="preserve"> ToyV3 dataset accuracy</w:t>
+      </w:r>
       <w:bookmarkEnd w:id="101"/>
-      <w:r>
-        <w:t xml:space="preserve"> ToyV3 dataset accuracy</w:t>
-      </w:r>
-      <w:bookmarkEnd w:id="102"/>
     </w:p>
     <w:p>
       <w:pPr>
@@ -16552,8 +16552,8 @@
       <w:pPr>
         <w:pStyle w:val="Caption"/>
       </w:pPr>
-      <w:bookmarkStart w:id="103" w:name="_Ref523154453"/>
-      <w:bookmarkStart w:id="104" w:name="_Toc523395461"/>
+      <w:bookmarkStart w:id="102" w:name="_Ref523154453"/>
+      <w:bookmarkStart w:id="103" w:name="_Toc523395461"/>
       <w:r>
         <w:t xml:space="preserve">Figure </w:t>
       </w:r>
@@ -16587,11 +16587,11 @@
         </w:rPr>
         <w:fldChar w:fldCharType="end"/>
       </w:r>
+      <w:bookmarkEnd w:id="102"/>
+      <w:r>
+        <w:t xml:space="preserve"> ToyV3 dataset loss</w:t>
+      </w:r>
       <w:bookmarkEnd w:id="103"/>
-      <w:r>
-        <w:t xml:space="preserve"> ToyV3 dataset loss</w:t>
-      </w:r>
-      <w:bookmarkEnd w:id="104"/>
     </w:p>
     <w:p/>
     <w:p>
@@ -16650,8 +16650,8 @@
       <w:pPr>
         <w:pStyle w:val="Caption"/>
       </w:pPr>
-      <w:bookmarkStart w:id="105" w:name="_Ref523154455"/>
-      <w:bookmarkStart w:id="106" w:name="_Toc523395462"/>
+      <w:bookmarkStart w:id="104" w:name="_Ref523154455"/>
+      <w:bookmarkStart w:id="105" w:name="_Toc523395462"/>
       <w:r>
         <w:t xml:space="preserve">Figure </w:t>
       </w:r>
@@ -16685,23 +16685,23 @@
         </w:rPr>
         <w:fldChar w:fldCharType="end"/>
       </w:r>
+      <w:bookmarkEnd w:id="104"/>
+      <w:r>
+        <w:t xml:space="preserve"> ToyV3 dataset non-null label accuracy</w:t>
+      </w:r>
       <w:bookmarkEnd w:id="105"/>
-      <w:r>
-        <w:t xml:space="preserve"> ToyV3 dataset non-null label accuracy</w:t>
+    </w:p>
+    <w:p>
+      <w:pPr>
+        <w:pStyle w:val="Heading3"/>
+      </w:pPr>
+      <w:bookmarkStart w:id="106" w:name="_Ref522276945"/>
+      <w:bookmarkStart w:id="107" w:name="_Toc523395535"/>
+      <w:r>
+        <w:t>The full dataset</w:t>
       </w:r>
       <w:bookmarkEnd w:id="106"/>
-    </w:p>
-    <w:p>
-      <w:pPr>
-        <w:pStyle w:val="Heading3"/>
-      </w:pPr>
-      <w:bookmarkStart w:id="107" w:name="_Ref522276945"/>
-      <w:bookmarkStart w:id="108" w:name="_Toc523395535"/>
-      <w:r>
-        <w:t>The full dataset</w:t>
-      </w:r>
       <w:bookmarkEnd w:id="107"/>
-      <w:bookmarkEnd w:id="108"/>
     </w:p>
     <w:p/>
     <w:p>
@@ -16824,8 +16824,8 @@
       </w:r>
     </w:p>
     <w:p/>
-    <w:bookmarkStart w:id="109" w:name="_MON_1597134365"/>
-    <w:bookmarkEnd w:id="109"/>
+    <w:bookmarkStart w:id="108" w:name="_MON_1597134365"/>
+    <w:bookmarkEnd w:id="108"/>
     <w:p>
       <w:pPr>
         <w:keepNext/>
@@ -16835,10 +16835,10 @@
           <w:noProof/>
         </w:rPr>
         <w:object w:dxaOrig="6970" w:dyaOrig="4020" w14:anchorId="51116A35">
-          <v:shape id="_x0000_i1031" type="#_x0000_t75" alt="" style="width:349pt;height:201pt;mso-width-percent:0;mso-height-percent:0;mso-width-percent:0;mso-height-percent:0" o:ole="">
+          <v:shape id="_x0000_i1031" type="#_x0000_t75" alt="" style="width:348.85pt;height:201pt;mso-width-percent:0;mso-height-percent:0;mso-width-percent:0;mso-height-percent:0" o:ole="">
             <v:imagedata r:id="rId37" o:title=""/>
           </v:shape>
-          <o:OLEObject Type="Embed" ProgID="Word.Document.12" ShapeID="_x0000_i1031" DrawAspect="Content" ObjectID="_1597139134" r:id="rId38">
+          <o:OLEObject Type="Embed" ProgID="Word.Document.12" ShapeID="_x0000_i1031" DrawAspect="Content" ObjectID="_1597139871" r:id="rId38">
             <o:FieldCodes>\s</o:FieldCodes>
           </o:OLEObject>
         </w:object>
@@ -16848,8 +16848,8 @@
       <w:pPr>
         <w:pStyle w:val="Caption"/>
       </w:pPr>
-      <w:bookmarkStart w:id="110" w:name="_Ref523392529"/>
-      <w:bookmarkStart w:id="111" w:name="_Toc523395498"/>
+      <w:bookmarkStart w:id="109" w:name="_Ref523392529"/>
+      <w:bookmarkStart w:id="110" w:name="_Toc523395498"/>
       <w:r>
         <w:t xml:space="preserve">Code Snippet </w:t>
       </w:r>
@@ -16871,162 +16871,162 @@
       <w:r>
         <w:fldChar w:fldCharType="end"/>
       </w:r>
+      <w:bookmarkEnd w:id="109"/>
+      <w:r>
+        <w:t xml:space="preserve"> Training on the Full dataset</w:t>
+      </w:r>
       <w:bookmarkEnd w:id="110"/>
-      <w:r>
-        <w:t xml:space="preserve"> Training on the Full dataset</w:t>
+    </w:p>
+    <w:p>
+      <w:r>
+        <w:t>Unfortunately, attempting to train the model using the full dataset resulted in out-of-memory errors from the underlying Tensorflow library.</w:t>
+      </w:r>
+      <w:r>
+        <w:t xml:space="preserve"> Completing training on the full dataset is a logical extension</w:t>
+      </w:r>
+      <w:r>
+        <w:t xml:space="preserve"> to this project</w:t>
+      </w:r>
+      <w:r>
+        <w:t xml:space="preserve"> and is discussed in section </w:t>
+      </w:r>
+      <w:r>
+        <w:fldChar w:fldCharType="begin"/>
+      </w:r>
+      <w:r>
+        <w:instrText xml:space="preserve"> REF _Ref523392855 \r \h </w:instrText>
+      </w:r>
+      <w:r>
+        <w:fldChar w:fldCharType="separate"/>
+      </w:r>
+      <w:r>
+        <w:t>12.5</w:t>
+      </w:r>
+      <w:r>
+        <w:fldChar w:fldCharType="end"/>
+      </w:r>
+      <w:r>
+        <w:t>.</w:t>
+      </w:r>
+    </w:p>
+    <w:p/>
+    <w:p>
+      <w:pPr>
+        <w:pStyle w:val="Heading3"/>
+      </w:pPr>
+      <w:bookmarkStart w:id="111" w:name="_Toc523395536"/>
+      <w:r>
+        <w:t>Cross-validation</w:t>
       </w:r>
       <w:bookmarkEnd w:id="111"/>
     </w:p>
-    <w:p>
-      <w:r>
-        <w:t>Unfortunately, attempting to train the model using the full dataset resulted in out-of-memory errors from the underlying Tensorflow library.</w:t>
-      </w:r>
-      <w:r>
-        <w:t xml:space="preserve"> Completing training on the full dataset is a logical extension</w:t>
-      </w:r>
-      <w:r>
-        <w:t xml:space="preserve"> to this project</w:t>
-      </w:r>
-      <w:r>
-        <w:t xml:space="preserve"> and is discussed in section </w:t>
+    <w:p/>
+    <w:p>
+      <w:r>
+        <w:t xml:space="preserve">Fortunately, thanks to the hash-bucketing approach to datasets, the Hansard debates are already scrambled, so I could just use contiguous pieces of the NumPy arrays to generate segments. I used Scikit-Learn’s KFold class to generate ten folds. In each case, a fold was one tenth of the data, used for validation. The other nine tenths were used for training. </w:t>
       </w:r>
       <w:r>
         <w:fldChar w:fldCharType="begin"/>
       </w:r>
       <w:r>
-        <w:instrText xml:space="preserve"> REF _Ref523392855 \r \h </w:instrText>
+        <w:instrText xml:space="preserve"> REF _Ref522705764 \h </w:instrText>
       </w:r>
       <w:r>
         <w:fldChar w:fldCharType="separate"/>
       </w:r>
       <w:r>
-        <w:t>12.5</w:t>
+        <w:t xml:space="preserve">Code Snippet </w:t>
+      </w:r>
+      <w:r>
+        <w:rPr>
+          <w:noProof/>
+        </w:rPr>
+        <w:t>5</w:t>
       </w:r>
       <w:r>
         <w:fldChar w:fldCharType="end"/>
       </w:r>
       <w:r>
-        <w:t>.</w:t>
+        <w:t xml:space="preserve"> shows how the Scikit-Learn’s KFold class is used to provide indices for the dataset splits, and then methods manual_fit and manual_evaluate are called. These methods are added to the Keras model class using Python subclassing – this approach is required because 0xnurl’s Keras implementation provides its own implementation of the </w:t>
+      </w:r>
+      <w:proofErr w:type="gramStart"/>
+      <w:r>
+        <w:t>fit(</w:t>
+      </w:r>
+      <w:proofErr w:type="gramEnd"/>
+      <w:r>
+        <w:t xml:space="preserve">) and evaluate() methods, which are not designed for use in cross-validation. </w:t>
+      </w:r>
+      <w:r>
+        <w:fldChar w:fldCharType="begin"/>
+      </w:r>
+      <w:r>
+        <w:instrText xml:space="preserve"> REF _Ref522705956 \h </w:instrText>
+      </w:r>
+      <w:r>
+        <w:fldChar w:fldCharType="separate"/>
+      </w:r>
+      <w:r>
+        <w:t xml:space="preserve">Code Snippet </w:t>
+      </w:r>
+      <w:r>
+        <w:rPr>
+          <w:noProof/>
+        </w:rPr>
+        <w:t>6</w:t>
+      </w:r>
+      <w:r>
+        <w:fldChar w:fldCharType="end"/>
+      </w:r>
+      <w:r>
+        <w:t xml:space="preserve"> shows an example of this approach.</w:t>
       </w:r>
     </w:p>
     <w:p/>
     <w:p>
-      <w:pPr>
-        <w:pStyle w:val="Heading3"/>
-      </w:pPr>
-      <w:bookmarkStart w:id="112" w:name="_Toc523395536"/>
-      <w:r>
-        <w:t>Cross-validation</w:t>
-      </w:r>
-      <w:bookmarkEnd w:id="112"/>
+      <w:r>
+        <w:t>Because of issues mentioned with using the full dataset</w:t>
+      </w:r>
+      <w:r>
+        <w:t xml:space="preserve"> explored</w:t>
+      </w:r>
+      <w:r>
+        <w:t xml:space="preserve"> in</w:t>
+      </w:r>
+      <w:r>
+        <w:t xml:space="preserve"> section</w:t>
+      </w:r>
+      <w:r>
+        <w:t xml:space="preserve"> </w:t>
+      </w:r>
+      <w:r>
+        <w:fldChar w:fldCharType="begin"/>
+      </w:r>
+      <w:r>
+        <w:instrText xml:space="preserve"> REF _Ref522276945 \r \h </w:instrText>
+      </w:r>
+      <w:r>
+        <w:fldChar w:fldCharType="separate"/>
+      </w:r>
+      <w:r>
+        <w:t>9.1.5</w:t>
+      </w:r>
+      <w:r>
+        <w:fldChar w:fldCharType="end"/>
+      </w:r>
+      <w:r>
+        <w:t>, I used the dataset or</w:t>
+      </w:r>
+      <w:r>
+        <w:t>iginally used to train the ToyV2</w:t>
+      </w:r>
+      <w:r>
+        <w:t xml:space="preserve"> model. As a fresh model was used for cross-validation evaluation, this was a fair evaluation on a manageable amount of data.</w:t>
+      </w:r>
     </w:p>
     <w:p/>
-    <w:p>
-      <w:r>
-        <w:t xml:space="preserve">Fortunately, thanks to the hash-bucketing approach to datasets, the Hansard debates are already scrambled, so I could just use contiguous pieces of the NumPy arrays to generate segments. I used Scikit-Learn’s KFold class to generate ten folds. In each case, a fold was one tenth of the data, used for validation. The other nine tenths were used for training. </w:t>
-      </w:r>
-      <w:r>
-        <w:fldChar w:fldCharType="begin"/>
-      </w:r>
-      <w:r>
-        <w:instrText xml:space="preserve"> REF _Ref522705764 \h </w:instrText>
-      </w:r>
-      <w:r>
-        <w:fldChar w:fldCharType="separate"/>
-      </w:r>
-      <w:r>
-        <w:t xml:space="preserve">Code Snippet </w:t>
-      </w:r>
-      <w:r>
-        <w:rPr>
-          <w:noProof/>
-        </w:rPr>
-        <w:t>5</w:t>
-      </w:r>
-      <w:r>
-        <w:fldChar w:fldCharType="end"/>
-      </w:r>
-      <w:r>
-        <w:t xml:space="preserve"> shows how the Scikit-Learn’s KFold class is used to provide indices for the dataset splits, and then methods manual_fit and manual_evaluate are called. These methods are added to the Keras model class using Python subclassing – this approach is required because 0xnurl’s Keras implementation provides its own implementation of the </w:t>
-      </w:r>
-      <w:proofErr w:type="gramStart"/>
-      <w:r>
-        <w:t>fit(</w:t>
-      </w:r>
-      <w:proofErr w:type="gramEnd"/>
-      <w:r>
-        <w:t xml:space="preserve">) and evaluate() methods, which are not designed for use in cross-validation. </w:t>
-      </w:r>
-      <w:r>
-        <w:fldChar w:fldCharType="begin"/>
-      </w:r>
-      <w:r>
-        <w:instrText xml:space="preserve"> REF _Ref522705956 \h </w:instrText>
-      </w:r>
-      <w:r>
-        <w:fldChar w:fldCharType="separate"/>
-      </w:r>
-      <w:r>
-        <w:t xml:space="preserve">Code Snippet </w:t>
-      </w:r>
-      <w:r>
-        <w:rPr>
-          <w:noProof/>
-        </w:rPr>
-        <w:t>6</w:t>
-      </w:r>
-      <w:r>
-        <w:fldChar w:fldCharType="end"/>
-      </w:r>
-      <w:r>
-        <w:t xml:space="preserve"> shows an example of this approach.</w:t>
-      </w:r>
-    </w:p>
-    <w:p/>
-    <w:p>
-      <w:r>
-        <w:t>Because of issues mentioned with using the full dataset</w:t>
-      </w:r>
-      <w:r>
-        <w:t xml:space="preserve"> explored</w:t>
-      </w:r>
-      <w:r>
-        <w:t xml:space="preserve"> in</w:t>
-      </w:r>
-      <w:r>
-        <w:t xml:space="preserve"> section</w:t>
-      </w:r>
-      <w:r>
-        <w:t xml:space="preserve"> </w:t>
-      </w:r>
-      <w:r>
-        <w:fldChar w:fldCharType="begin"/>
-      </w:r>
-      <w:r>
-        <w:instrText xml:space="preserve"> REF _Ref522276945 \r \h </w:instrText>
-      </w:r>
-      <w:r>
-        <w:fldChar w:fldCharType="separate"/>
-      </w:r>
-      <w:r>
-        <w:t>9.1.5</w:t>
-      </w:r>
-      <w:r>
-        <w:fldChar w:fldCharType="end"/>
-      </w:r>
-      <w:r>
-        <w:t>, I used the dataset or</w:t>
-      </w:r>
-      <w:r>
-        <w:t>iginally used to train the ToyV2</w:t>
-      </w:r>
-      <w:r>
-        <w:t xml:space="preserve"> model. As a fresh model was used for cross-validation evaluation, this was a fair evaluation on a manageable amount of data.</w:t>
-      </w:r>
-    </w:p>
-    <w:p/>
-    <w:bookmarkStart w:id="113" w:name="_MON_1596479652"/>
-    <w:bookmarkEnd w:id="113"/>
+    <w:bookmarkStart w:id="112" w:name="_MON_1596479652"/>
+    <w:bookmarkEnd w:id="112"/>
     <w:p>
       <w:pPr>
         <w:keepNext/>
@@ -17036,10 +17036,10 @@
           <w:noProof/>
         </w:rPr>
         <w:object w:dxaOrig="6970" w:dyaOrig="1400" w14:anchorId="26E91BBE">
-          <v:shape id="_x0000_i1030" type="#_x0000_t75" alt="" style="width:349pt;height:70pt;mso-width-percent:0;mso-height-percent:0;mso-width-percent:0;mso-height-percent:0" o:ole="">
+          <v:shape id="_x0000_i1030" type="#_x0000_t75" alt="" style="width:348.85pt;height:70pt;mso-width-percent:0;mso-height-percent:0;mso-width-percent:0;mso-height-percent:0" o:ole="">
             <v:imagedata r:id="rId39" o:title=""/>
           </v:shape>
-          <o:OLEObject Type="Embed" ProgID="Word.Document.12" ShapeID="_x0000_i1030" DrawAspect="Content" ObjectID="_1597139135" r:id="rId40">
+          <o:OLEObject Type="Embed" ProgID="Word.Document.12" ShapeID="_x0000_i1030" DrawAspect="Content" ObjectID="_1597139872" r:id="rId40">
             <o:FieldCodes>\s</o:FieldCodes>
           </o:OLEObject>
         </w:object>
@@ -17049,8 +17049,8 @@
       <w:pPr>
         <w:pStyle w:val="Caption"/>
       </w:pPr>
-      <w:bookmarkStart w:id="114" w:name="_Ref522705764"/>
-      <w:bookmarkStart w:id="115" w:name="_Toc523395499"/>
+      <w:bookmarkStart w:id="113" w:name="_Ref522705764"/>
+      <w:bookmarkStart w:id="114" w:name="_Toc523395499"/>
       <w:r>
         <w:t xml:space="preserve">Code Snippet </w:t>
       </w:r>
@@ -17084,14 +17084,14 @@
         </w:rPr>
         <w:fldChar w:fldCharType="end"/>
       </w:r>
+      <w:bookmarkEnd w:id="113"/>
+      <w:r>
+        <w:t xml:space="preserve"> k-fold cross validation</w:t>
+      </w:r>
       <w:bookmarkEnd w:id="114"/>
-      <w:r>
-        <w:t xml:space="preserve"> k-fold cross validation</w:t>
-      </w:r>
-      <w:bookmarkEnd w:id="115"/>
-    </w:p>
-    <w:bookmarkStart w:id="116" w:name="_MON_1596479664"/>
-    <w:bookmarkEnd w:id="116"/>
+    </w:p>
+    <w:bookmarkStart w:id="115" w:name="_MON_1596479664"/>
+    <w:bookmarkEnd w:id="115"/>
     <w:p>
       <w:pPr>
         <w:keepNext/>
@@ -17101,10 +17101,10 @@
           <w:noProof/>
         </w:rPr>
         <w:object w:dxaOrig="6970" w:dyaOrig="3220" w14:anchorId="21C76498">
-          <v:shape id="_x0000_i1029" type="#_x0000_t75" alt="" style="width:349pt;height:161pt;mso-width-percent:0;mso-height-percent:0;mso-width-percent:0;mso-height-percent:0" o:ole="">
+          <v:shape id="_x0000_i1029" type="#_x0000_t75" alt="" style="width:348.85pt;height:161pt;mso-width-percent:0;mso-height-percent:0;mso-width-percent:0;mso-height-percent:0" o:ole="">
             <v:imagedata r:id="rId41" o:title=""/>
           </v:shape>
-          <o:OLEObject Type="Embed" ProgID="Word.Document.12" ShapeID="_x0000_i1029" DrawAspect="Content" ObjectID="_1597139136" r:id="rId42">
+          <o:OLEObject Type="Embed" ProgID="Word.Document.12" ShapeID="_x0000_i1029" DrawAspect="Content" ObjectID="_1597139873" r:id="rId42">
             <o:FieldCodes>\s</o:FieldCodes>
           </o:OLEObject>
         </w:object>
@@ -17114,8 +17114,8 @@
       <w:pPr>
         <w:pStyle w:val="Caption"/>
       </w:pPr>
-      <w:bookmarkStart w:id="117" w:name="_Ref522705956"/>
-      <w:bookmarkStart w:id="118" w:name="_Toc523395500"/>
+      <w:bookmarkStart w:id="116" w:name="_Ref522705956"/>
+      <w:bookmarkStart w:id="117" w:name="_Toc523395500"/>
       <w:r>
         <w:t xml:space="preserve">Code Snippet </w:t>
       </w:r>
@@ -17149,11 +17149,11 @@
         </w:rPr>
         <w:fldChar w:fldCharType="end"/>
       </w:r>
+      <w:bookmarkEnd w:id="116"/>
+      <w:r>
+        <w:t xml:space="preserve"> Python subclassing to add model evaluate</w:t>
+      </w:r>
       <w:bookmarkEnd w:id="117"/>
-      <w:r>
-        <w:t xml:space="preserve"> Python subclassing to add model evaluate</w:t>
-      </w:r>
-      <w:bookmarkEnd w:id="118"/>
     </w:p>
     <w:p>
       <w:pPr>
@@ -17190,7 +17190,7 @@
         <w:pStyle w:val="Caption"/>
         <w:keepNext/>
       </w:pPr>
-      <w:bookmarkStart w:id="119" w:name="_Toc523395490"/>
+      <w:bookmarkStart w:id="118" w:name="_Toc523395490"/>
       <w:r>
         <w:t xml:space="preserve">Table </w:t>
       </w:r>
@@ -17233,7 +17233,7 @@
         </w:rPr>
         <w:t>-validation results</w:t>
       </w:r>
-      <w:bookmarkEnd w:id="119"/>
+      <w:bookmarkEnd w:id="118"/>
     </w:p>
     <w:tbl>
       <w:tblPr>
@@ -17545,13 +17545,13 @@
       <w:pPr>
         <w:pStyle w:val="Heading2"/>
       </w:pPr>
-      <w:bookmarkStart w:id="120" w:name="_Ref521568905"/>
-      <w:bookmarkStart w:id="121" w:name="_Toc523395537"/>
+      <w:bookmarkStart w:id="119" w:name="_Ref521568905"/>
+      <w:bookmarkStart w:id="120" w:name="_Toc523395537"/>
       <w:r>
         <w:t>Unit testing</w:t>
       </w:r>
+      <w:bookmarkEnd w:id="119"/>
       <w:bookmarkEnd w:id="120"/>
-      <w:bookmarkEnd w:id="121"/>
     </w:p>
     <w:p/>
     <w:p>
@@ -17659,8 +17659,8 @@
       </w:r>
     </w:p>
     <w:p/>
-    <w:bookmarkStart w:id="122" w:name="_MON_1596479284"/>
-    <w:bookmarkEnd w:id="122"/>
+    <w:bookmarkStart w:id="121" w:name="_MON_1596479284"/>
+    <w:bookmarkEnd w:id="121"/>
     <w:p>
       <w:pPr>
         <w:keepNext/>
@@ -17670,10 +17670,10 @@
           <w:noProof/>
         </w:rPr>
         <w:object w:dxaOrig="6970" w:dyaOrig="1430" w14:anchorId="597DCE18">
-          <v:shape id="_x0000_i1028" type="#_x0000_t75" alt="" style="width:349pt;height:71pt;mso-width-percent:0;mso-height-percent:0;mso-width-percent:0;mso-height-percent:0" o:ole="">
+          <v:shape id="_x0000_i1028" type="#_x0000_t75" alt="" style="width:348.85pt;height:71pt;mso-width-percent:0;mso-height-percent:0;mso-width-percent:0;mso-height-percent:0" o:ole="">
             <v:imagedata r:id="rId43" o:title=""/>
           </v:shape>
-          <o:OLEObject Type="Embed" ProgID="Word.Document.12" ShapeID="_x0000_i1028" DrawAspect="Content" ObjectID="_1597139137" r:id="rId44">
+          <o:OLEObject Type="Embed" ProgID="Word.Document.12" ShapeID="_x0000_i1028" DrawAspect="Content" ObjectID="_1597139874" r:id="rId44">
             <o:FieldCodes>\s</o:FieldCodes>
           </o:OLEObject>
         </w:object>
@@ -17683,8 +17683,8 @@
       <w:pPr>
         <w:pStyle w:val="Caption"/>
       </w:pPr>
-      <w:bookmarkStart w:id="123" w:name="_Ref522279574"/>
-      <w:bookmarkStart w:id="124" w:name="_Toc523395501"/>
+      <w:bookmarkStart w:id="122" w:name="_Ref522279574"/>
+      <w:bookmarkStart w:id="123" w:name="_Toc523395501"/>
       <w:r>
         <w:t xml:space="preserve">Code Snippet </w:t>
       </w:r>
@@ -17718,14 +17718,14 @@
         </w:rPr>
         <w:fldChar w:fldCharType="end"/>
       </w:r>
+      <w:bookmarkEnd w:id="122"/>
+      <w:r>
+        <w:t xml:space="preserve"> a regular Pytest unit test</w:t>
+      </w:r>
       <w:bookmarkEnd w:id="123"/>
-      <w:r>
-        <w:t xml:space="preserve"> a regular Pytest unit test</w:t>
-      </w:r>
-      <w:bookmarkEnd w:id="124"/>
-    </w:p>
-    <w:bookmarkStart w:id="125" w:name="_MON_1596479304"/>
-    <w:bookmarkEnd w:id="125"/>
+    </w:p>
+    <w:bookmarkStart w:id="124" w:name="_MON_1596479304"/>
+    <w:bookmarkEnd w:id="124"/>
     <w:p>
       <w:r>
         <w:rPr>
@@ -17735,7 +17735,7 @@
           <v:shape id="_x0000_i1027" type="#_x0000_t75" alt="" style="width:349pt;height:196pt;mso-width-percent:0;mso-height-percent:0;mso-width-percent:0;mso-height-percent:0" o:ole="">
             <v:imagedata r:id="rId45" o:title=""/>
           </v:shape>
-          <o:OLEObject Type="Embed" ProgID="Word.Document.12" ShapeID="_x0000_i1027" DrawAspect="Content" ObjectID="_1597139138" r:id="rId46">
+          <o:OLEObject Type="Embed" ProgID="Word.Document.12" ShapeID="_x0000_i1027" DrawAspect="Content" ObjectID="_1597139875" r:id="rId46">
             <o:FieldCodes>\s</o:FieldCodes>
           </o:OLEObject>
         </w:object>
@@ -17745,8 +17745,8 @@
       <w:pPr>
         <w:pStyle w:val="Caption"/>
       </w:pPr>
-      <w:bookmarkStart w:id="126" w:name="_Ref522279575"/>
-      <w:bookmarkStart w:id="127" w:name="_Toc523395502"/>
+      <w:bookmarkStart w:id="125" w:name="_Ref522279575"/>
+      <w:bookmarkStart w:id="126" w:name="_Toc523395502"/>
       <w:r>
         <w:t xml:space="preserve">Code Snippet </w:t>
       </w:r>
@@ -17780,22 +17780,22 @@
         </w:rPr>
         <w:fldChar w:fldCharType="end"/>
       </w:r>
+      <w:bookmarkEnd w:id="125"/>
+      <w:r>
+        <w:t xml:space="preserve"> A Pyfakefs Pytest unit test</w:t>
+      </w:r>
       <w:bookmarkEnd w:id="126"/>
-      <w:r>
-        <w:t xml:space="preserve"> A Pyfakefs Pytest unit test</w:t>
+    </w:p>
+    <w:p/>
+    <w:p>
+      <w:pPr>
+        <w:pStyle w:val="Heading2"/>
+      </w:pPr>
+      <w:bookmarkStart w:id="127" w:name="_Toc523395538"/>
+      <w:r>
+        <w:t>Overall evaluation</w:t>
       </w:r>
       <w:bookmarkEnd w:id="127"/>
-    </w:p>
-    <w:p/>
-    <w:p>
-      <w:pPr>
-        <w:pStyle w:val="Heading2"/>
-      </w:pPr>
-      <w:bookmarkStart w:id="128" w:name="_Toc523395538"/>
-      <w:r>
-        <w:t>Overall evaluation</w:t>
-      </w:r>
-      <w:bookmarkEnd w:id="128"/>
     </w:p>
     <w:p/>
     <w:p>
@@ -17998,8 +17998,8 @@
         </w:rPr>
       </w:pPr>
     </w:p>
-    <w:bookmarkStart w:id="129" w:name="_MON_1596480440"/>
-    <w:bookmarkEnd w:id="129"/>
+    <w:bookmarkStart w:id="128" w:name="_MON_1596480440"/>
+    <w:bookmarkEnd w:id="128"/>
     <w:p>
       <w:pPr>
         <w:keepNext/>
@@ -18011,10 +18011,10 @@
           <w:color w:val="FF0000"/>
         </w:rPr>
         <w:object w:dxaOrig="6970" w:dyaOrig="1300" w14:anchorId="59D6290B">
-          <v:shape id="_x0000_i1026" type="#_x0000_t75" alt="" style="width:349pt;height:65pt;mso-width-percent:0;mso-height-percent:0;mso-width-percent:0;mso-height-percent:0" o:ole="">
+          <v:shape id="_x0000_i1026" type="#_x0000_t75" alt="" style="width:348.85pt;height:65pt;mso-width-percent:0;mso-height-percent:0;mso-width-percent:0;mso-height-percent:0" o:ole="">
             <v:imagedata r:id="rId47" o:title=""/>
           </v:shape>
-          <o:OLEObject Type="Embed" ProgID="Word.Document.12" ShapeID="_x0000_i1026" DrawAspect="Content" ObjectID="_1597139139" r:id="rId48">
+          <o:OLEObject Type="Embed" ProgID="Word.Document.12" ShapeID="_x0000_i1026" DrawAspect="Content" ObjectID="_1597139876" r:id="rId48">
             <o:FieldCodes>\s</o:FieldCodes>
           </o:OLEObject>
         </w:object>
@@ -18028,8 +18028,8 @@
           <w:color w:val="FF0000"/>
         </w:rPr>
       </w:pPr>
-      <w:bookmarkStart w:id="130" w:name="_Ref522791592"/>
-      <w:bookmarkStart w:id="131" w:name="_Toc523395463"/>
+      <w:bookmarkStart w:id="129" w:name="_Ref522791592"/>
+      <w:bookmarkStart w:id="130" w:name="_Toc523395463"/>
       <w:r>
         <w:t xml:space="preserve">Figure </w:t>
       </w:r>
@@ -18063,11 +18063,11 @@
         </w:rPr>
         <w:fldChar w:fldCharType="end"/>
       </w:r>
+      <w:bookmarkEnd w:id="129"/>
+      <w:r>
+        <w:t xml:space="preserve"> Example Hansard text before NE annotations - SimpleGUI</w:t>
+      </w:r>
       <w:bookmarkEnd w:id="130"/>
-      <w:r>
-        <w:t xml:space="preserve"> Example Hansard text before NE annotations - SimpleGUI</w:t>
-      </w:r>
-      <w:bookmarkEnd w:id="131"/>
     </w:p>
     <w:p>
       <w:pPr>
@@ -18077,8 +18077,8 @@
         </w:rPr>
       </w:pPr>
     </w:p>
-    <w:bookmarkStart w:id="132" w:name="_MON_1596480357"/>
-    <w:bookmarkEnd w:id="132"/>
+    <w:bookmarkStart w:id="131" w:name="_MON_1596480357"/>
+    <w:bookmarkEnd w:id="131"/>
     <w:p>
       <w:pPr>
         <w:keepNext/>
@@ -18090,10 +18090,10 @@
           <w:color w:val="FF0000"/>
         </w:rPr>
         <w:object w:dxaOrig="4150" w:dyaOrig="1630" w14:anchorId="54D5348F">
-          <v:shape id="_x0000_i1025" type="#_x0000_t75" alt="" style="width:208pt;height:82pt;mso-width-percent:0;mso-height-percent:0;mso-width-percent:0;mso-height-percent:0" o:ole="">
+          <v:shape id="_x0000_i1025" type="#_x0000_t75" alt="" style="width:207.9pt;height:82pt;mso-width-percent:0;mso-height-percent:0;mso-width-percent:0;mso-height-percent:0" o:ole="">
             <v:imagedata r:id="rId49" o:title=""/>
           </v:shape>
-          <o:OLEObject Type="Embed" ProgID="Word.Document.12" ShapeID="_x0000_i1025" DrawAspect="Content" ObjectID="_1597139140" r:id="rId50">
+          <o:OLEObject Type="Embed" ProgID="Word.Document.12" ShapeID="_x0000_i1025" DrawAspect="Content" ObjectID="_1597139877" r:id="rId50">
             <o:FieldCodes>\s</o:FieldCodes>
           </o:OLEObject>
         </w:object>
@@ -18107,8 +18107,8 @@
           <w:color w:val="FF0000"/>
         </w:rPr>
       </w:pPr>
-      <w:bookmarkStart w:id="133" w:name="_Ref522791594"/>
-      <w:bookmarkStart w:id="134" w:name="_Toc523395464"/>
+      <w:bookmarkStart w:id="132" w:name="_Ref522791594"/>
+      <w:bookmarkStart w:id="133" w:name="_Toc523395464"/>
       <w:r>
         <w:t xml:space="preserve">Figure </w:t>
       </w:r>
@@ -18142,37 +18142,99 @@
         </w:rPr>
         <w:fldChar w:fldCharType="end"/>
       </w:r>
+      <w:bookmarkEnd w:id="132"/>
+      <w:r>
+        <w:t xml:space="preserve"> Example Hansard text after NE annotations - SimpleGUI</w:t>
+      </w:r>
       <w:bookmarkEnd w:id="133"/>
-      <w:r>
-        <w:t xml:space="preserve"> Example Hansard text after NE annotations - SimpleGUI</w:t>
+    </w:p>
+    <w:p/>
+    <w:p>
+      <w:pPr>
+        <w:pStyle w:val="Heading1"/>
+      </w:pPr>
+      <w:bookmarkStart w:id="134" w:name="_Ref522794036"/>
+      <w:bookmarkStart w:id="135" w:name="_Ref523154527"/>
+      <w:bookmarkStart w:id="136" w:name="_Toc523395539"/>
+      <w:r>
+        <w:t>Graphical User Interface</w:t>
       </w:r>
       <w:bookmarkEnd w:id="134"/>
-    </w:p>
-    <w:p/>
-    <w:p>
-      <w:pPr>
-        <w:pStyle w:val="Heading1"/>
-      </w:pPr>
-      <w:bookmarkStart w:id="135" w:name="_Ref522794036"/>
-      <w:bookmarkStart w:id="136" w:name="_Ref523154527"/>
-      <w:bookmarkStart w:id="137" w:name="_Toc523395539"/>
-      <w:r>
-        <w:t>Graphical User Interface</w:t>
-      </w:r>
       <w:bookmarkEnd w:id="135"/>
       <w:bookmarkEnd w:id="136"/>
-      <w:bookmarkEnd w:id="137"/>
+    </w:p>
+    <w:p>
+      <w:pPr>
+        <w:pStyle w:val="Heading2"/>
+      </w:pPr>
+      <w:r>
+        <w:t>Simple-GUI</w:t>
+      </w:r>
     </w:p>
     <w:p/>
     <w:p>
       <w:r>
-        <w:t xml:space="preserve">In order to mitigate the risk of Birkbeck’s Samtla system not being available for integration, this project includes its own Graphical User Interface (GUI). </w:t>
-      </w:r>
-      <w:r>
-        <w:t>Preparing a simple GUI also had the advantage that the required Javascript could be developed and tested on a very simple system, that had no requirement on integration with another party’s system.</w:t>
+        <w:t>T</w:t>
+      </w:r>
+      <w:r>
+        <w:t>his project includes its own Graphical User Interface (GUI)</w:t>
+      </w:r>
+      <w:r>
+        <w:t>, which was originally i</w:t>
+      </w:r>
+      <w:r>
+        <w:t>n order to mitigate the risk of Birkbeck’s Samtla system not</w:t>
+      </w:r>
+      <w:r>
+        <w:t xml:space="preserve"> being available for integration</w:t>
+      </w:r>
+      <w:r>
+        <w:t>.</w:t>
+      </w:r>
+      <w:r>
+        <w:t xml:space="preserve"> However, a</w:t>
+      </w:r>
+      <w:r>
+        <w:t xml:space="preserve">s section </w:t>
+      </w:r>
+      <w:r>
+        <w:fldChar w:fldCharType="begin"/>
+      </w:r>
+      <w:r>
+        <w:instrText xml:space="preserve"> REF _Ref523397112 \r \h </w:instrText>
+      </w:r>
+      <w:r>
+        <w:fldChar w:fldCharType="separate"/>
+      </w:r>
+      <w:r>
+        <w:t>10.2</w:t>
+      </w:r>
+      <w:r>
+        <w:fldChar w:fldCharType="end"/>
+      </w:r>
+      <w:r>
+        <w:t xml:space="preserve"> shows, Simple-GUI’s implementation was complete enough to be integrated with Samtla wholesale, requiring no changes</w:t>
+      </w:r>
+      <w:r>
+        <w:t xml:space="preserve"> to the client-side Javascript</w:t>
+      </w:r>
+      <w:r>
+        <w:t xml:space="preserve"> code</w:t>
+      </w:r>
+      <w:r>
+        <w:t xml:space="preserve"> – hence it proved a useful part of the integration work</w:t>
+      </w:r>
+      <w:r>
+        <w:t>.</w:t>
       </w:r>
       <w:r>
         <w:t xml:space="preserve"> </w:t>
+      </w:r>
+      <w:r>
+        <w:t>Preparing a simple GUI also had the advantage that the required Javascript could be developed and tested on a very simple system</w:t>
+      </w:r>
+      <w:r>
+        <w:t xml:space="preserve"> with no other dependencies.</w:t>
       </w:r>
     </w:p>
     <w:p/>
@@ -18278,9 +18340,10 @@
       <w:pPr>
         <w:pStyle w:val="Caption"/>
       </w:pPr>
-      <w:bookmarkStart w:id="138" w:name="_Ref522736737"/>
-      <w:bookmarkStart w:id="139" w:name="_Toc523395465"/>
-      <w:r>
+      <w:bookmarkStart w:id="137" w:name="_Ref522736737"/>
+      <w:bookmarkStart w:id="138" w:name="_Toc523395465"/>
+      <w:r>
+        <w:lastRenderedPageBreak/>
         <w:t xml:space="preserve">Figure </w:t>
       </w:r>
       <w:r>
@@ -18313,22 +18376,21 @@
         </w:rPr>
         <w:fldChar w:fldCharType="end"/>
       </w:r>
+      <w:bookmarkEnd w:id="137"/>
+      <w:r>
+        <w:t xml:space="preserve"> Simple</w:t>
+      </w:r>
+      <w:r>
+        <w:t>-</w:t>
+      </w:r>
+      <w:r>
+        <w:t>GUI basic design</w:t>
+      </w:r>
       <w:bookmarkEnd w:id="138"/>
-      <w:r>
-        <w:t xml:space="preserve"> Simple</w:t>
-      </w:r>
-      <w:r>
-        <w:t>-</w:t>
-      </w:r>
-      <w:r>
-        <w:t>GUI basic design</w:t>
-      </w:r>
-      <w:bookmarkEnd w:id="139"/>
     </w:p>
     <w:p/>
     <w:p>
       <w:r>
-        <w:lastRenderedPageBreak/>
         <w:t>Python Flask was chosen as the web-server</w:t>
       </w:r>
       <w:r>
@@ -18371,15 +18433,7 @@
         <w:t>was</w:t>
       </w:r>
       <w:r>
-        <w:t xml:space="preserve"> first fed into the predict_</w:t>
-      </w:r>
-      <w:proofErr w:type="gramStart"/>
-      <w:r>
-        <w:t>str(</w:t>
-      </w:r>
-      <w:proofErr w:type="gramEnd"/>
-      <w:r>
-        <w:t>) function of the model, to generate Named Entity la</w:t>
+        <w:t xml:space="preserve"> first fed into the predict_str() function of the model, to generate Named Entity la</w:t>
       </w:r>
       <w:r>
         <w:t>b</w:t>
@@ -18391,7 +18445,13 @@
         <w:t xml:space="preserve">through predict_str takes about 8 </w:t>
       </w:r>
       <w:r>
-        <w:t>minutes even on the Birkbeck machine learning server, it is clear that this approach could never constitute an acceptable user experience.</w:t>
+        <w:t>minutes even on the Birkbeck machine learning server</w:t>
+      </w:r>
+      <w:r>
+        <w:t xml:space="preserve"> Venus</w:t>
+      </w:r>
+      <w:r>
+        <w:t>, it is clear that this approach could never constitute an acceptable user experience.</w:t>
       </w:r>
       <w:r>
         <w:t xml:space="preserve">  Of course, the values could all be pre-computed, but this seems at odds with the goal of using a machine-learning model which can be dynamically re-trained and updated.</w:t>
@@ -18421,7 +18481,7 @@
         <w:rPr>
           <w:noProof/>
         </w:rPr>
-        <w:t>17</w:t>
+        <w:t>20</w:t>
       </w:r>
       <w:r>
         <w:fldChar w:fldCharType="end"/>
@@ -18460,18 +18520,67 @@
         <w:footnoteReference w:id="20"/>
       </w:r>
       <w:r>
-        <w:t xml:space="preserve"> “bounce” effect was added to the paragraph text when it was clicked, and element classes with CSS were used to change the text to a blue colour once NE prediction was done, and to remove the click event handler so the user could not predict NEs a second time on the same text.</w:t>
+        <w:t xml:space="preserve"> “bounce” effect was added to the paragraph text when it was clicked,</w:t>
+      </w:r>
+      <w:r>
+        <w:t xml:space="preserve"> to indicate to the user that the click was recognised,</w:t>
+      </w:r>
+      <w:r>
+        <w:t xml:space="preserve"> and element classes with CSS were used to change the text to a blue colour once NE prediction was done, and to remove the click event handler so the user could not predict NEs a second time on the same text.</w:t>
       </w:r>
     </w:p>
     <w:p/>
     <w:p>
       <w:r>
-        <w:t>As this GUI is very much a stub designed to enable development and demos of the project, no thought was given to the traditional non-functional requirements of performance or security. Performance in particular would be greatly improved with a relational database to index Hansard debates for a particular date, and cached results from the model predictions. Presentation of the UI would be much enhanced by using CSS and Javascript animations to add annotation of Named Entities to the text in the browser, rather than just changing the HTML to add NE tags.</w:t>
+        <w:t>As this GUI is very much a stub designed to enable development and demos of the project, no thought was giv</w:t>
+      </w:r>
+      <w:r>
+        <w:t>en to</w:t>
+      </w:r>
+      <w:r>
+        <w:t xml:space="preserve"> non-functional requirements </w:t>
+      </w:r>
+      <w:r>
+        <w:t>like</w:t>
+      </w:r>
+      <w:r>
+        <w:t xml:space="preserve"> performance or security. Performance in particular would be greatly improved with a relational database to index Hansard debates for a particular date, and cached results from the model predictions. Presentation of the UI would be much enhanced by using </w:t>
+      </w:r>
+      <w:r>
+        <w:t>some sort of animated, floating annotations on NEs in the browser</w:t>
+      </w:r>
+      <w:r>
+        <w:t>, rather than just changing the HTML to add NE tags.</w:t>
       </w:r>
     </w:p>
     <w:p/>
     <w:p/>
+    <w:p>
+      <w:pPr>
+        <w:pStyle w:val="Heading2"/>
+      </w:pPr>
+      <w:bookmarkStart w:id="139" w:name="_Ref523397112"/>
+      <w:r>
+        <w:lastRenderedPageBreak/>
+        <w:t>Samtla Integration</w:t>
+      </w:r>
+      <w:bookmarkEnd w:id="139"/>
+    </w:p>
     <w:p/>
+    <w:p>
+      <w:r>
+        <w:t>The full processed Hansard dataset was given to Dr Martyn Harris on Thursday 23</w:t>
+      </w:r>
+      <w:r>
+        <w:rPr>
+          <w:vertAlign w:val="superscript"/>
+        </w:rPr>
+        <w:t>rd</w:t>
+      </w:r>
+      <w:r>
+        <w:t xml:space="preserve"> August. After some discovery, it was concluded that the dataset was too large for Samtla’s current storage array, so a subset of the Hansard data was loaded. After discussion of the different integration options, it was agreed to run the Simple-GUI’s Flask server on the Samtla hardware, and to embed the Simple-GUI’s client-side Javascript in its current form. This would provide easy integration with Samtla without the need for any invasive changes to its other text corpora. For the Hansard datasets, Samtla’s native, gazetteer-based NER functionality would simply be suspended, so that this project’s code could be used instead.</w:t>
+      </w:r>
+    </w:p>
     <w:p>
       <w:pPr>
         <w:pStyle w:val="Heading1"/>
@@ -18479,7 +18588,6 @@
       <w:bookmarkStart w:id="140" w:name="_Ref522280259"/>
       <w:bookmarkStart w:id="141" w:name="_Toc523395540"/>
       <w:r>
-        <w:lastRenderedPageBreak/>
         <w:t>Planning</w:t>
       </w:r>
       <w:bookmarkEnd w:id="140"/>
@@ -18948,6 +19056,7 @@
     </w:p>
     <w:p>
       <w:r>
+        <w:lastRenderedPageBreak/>
         <w:fldChar w:fldCharType="begin"/>
       </w:r>
       <w:r>
@@ -18963,7 +19072,7 @@
         <w:rPr>
           <w:noProof/>
         </w:rPr>
-        <w:t>18</w:t>
+        <w:t>21</w:t>
       </w:r>
       <w:r>
         <w:fldChar w:fldCharType="end"/>
@@ -18981,7 +19090,6 @@
         <w:rPr>
           <w:noProof/>
         </w:rPr>
-        <w:lastRenderedPageBreak/>
         <w:drawing>
           <wp:inline distT="0" distB="0" distL="0" distR="0" wp14:anchorId="39862D2B" wp14:editId="71BD36DF">
             <wp:extent cx="5651500" cy="3384550"/>
@@ -19093,6 +19201,7 @@
     <w:p/>
     <w:p>
       <w:r>
+        <w:lastRenderedPageBreak/>
         <w:t>The work of the TheyWorkForYou API makes this much simpler for the Hansard dataset, without which the raw PDFs from the UK government website would have also needed parsing.</w:t>
       </w:r>
     </w:p>
@@ -19332,7 +19441,11 @@
         <w:t>A</w:t>
       </w:r>
       <w:r>
-        <w:t xml:space="preserve"> degree of pre-work must be done to identify information likely to be useful, and then Keras callbacks must be written, in order to expose this information during model training.</w:t>
+        <w:t xml:space="preserve"> degree of pre-work must be done to identify information likely to be </w:t>
+      </w:r>
+      <w:r>
+        <w:lastRenderedPageBreak/>
+        <w:t>useful, and then Keras callbacks must be written, in order to expose this information during model training.</w:t>
       </w:r>
     </w:p>
     <w:p/>
@@ -19343,7 +19456,6 @@
       <w:bookmarkStart w:id="152" w:name="_Ref523392855"/>
       <w:bookmarkStart w:id="153" w:name="_Toc523395546"/>
       <w:r>
-        <w:lastRenderedPageBreak/>
         <w:t>Future</w:t>
       </w:r>
       <w:r>
@@ -19666,13 +19778,16 @@
         <w:fldChar w:fldCharType="end"/>
       </w:r>
       <w:r>
-        <w:t>, in the correct order. Firstly, the ne-data tasks all need to be run – these will download all Named Entities from DBPedia into their correct folders. Next, the hansard-download-all and hansard-process-all tasks should be run, which will distribute tasks to a thread pool to download and process the Hansard debates into text format. Then hansard-chunk-all, hansard-interpolate-all and hansard-numerify-all should be run to finalise processing of the data.</w:t>
+        <w:t xml:space="preserve">, in the correct order. Firstly, the ne-data tasks all need to be run – these will download all Named Entities from DBPedia into their correct folders. Next, the hansard-download-all and hansard-process-all </w:t>
+      </w:r>
+      <w:r>
+        <w:lastRenderedPageBreak/>
+        <w:t>tasks should be run, which will distribute tasks to a thread pool to download and process the Hansard debates into text format. Then hansard-chunk-all, hansard-interpolate-all and hansard-numerify-all should be run to finalise processing of the data.</w:t>
       </w:r>
     </w:p>
     <w:p/>
     <w:p>
       <w:r>
-        <w:lastRenderedPageBreak/>
         <w:t>Once the data is present on the machine, char-ner-create-x-toy and char-ner-create-y-toy should be invoked to create the tensors for the model and save them on disk. The model-minify-toy task can optionally be run to create the mini dataset. Now the model can be trained with model-train-toy (or model-train-mini), which may take several days. Once finished, graphs of the metrics during the epochs of training can be generated in png format using the model-history-toy (and model-history-mini) tasks. Now the trained model can be formally evaluated with the eval-model-manual task and invoked from Simple-GUI by starting the Flask webserver using the flask-start-server task.</w:t>
       </w:r>
     </w:p>
@@ -19711,7 +19826,7 @@
         <w:rPr>
           <w:noProof/>
         </w:rPr>
-        <w:t>19</w:t>
+        <w:t>22</w:t>
       </w:r>
       <w:r>
         <w:fldChar w:fldCharType="end"/>
@@ -19738,7 +19853,7 @@
         <w:rPr>
           <w:noProof/>
         </w:rPr>
-        <w:t>20</w:t>
+        <w:t>23</w:t>
       </w:r>
       <w:r>
         <w:fldChar w:fldCharType="end"/>
@@ -19762,7 +19877,7 @@
         <w:rPr>
           <w:noProof/>
         </w:rPr>
-        <w:t>21</w:t>
+        <w:t>24</w:t>
       </w:r>
       <w:r>
         <w:fldChar w:fldCharType="end"/>
@@ -20077,7 +20192,7 @@
         <w:rPr>
           <w:noProof/>
         </w:rPr>
-        <w:t>12</w:t>
+        <w:t>10</w:t>
       </w:r>
       <w:r>
         <w:fldChar w:fldCharType="end"/>
@@ -21349,11 +21464,13 @@
         <w:rPr>
           <w:noProof/>
         </w:rPr>
-        <w:t>13</w:t>
+        <w:t>11</w:t>
       </w:r>
       <w:r>
         <w:fldChar w:fldCharType="end"/>
       </w:r>
+      <w:bookmarkStart w:id="170" w:name="_GoBack"/>
+      <w:bookmarkEnd w:id="170"/>
       <w:r>
         <w:t xml:space="preserve"> I list who authored each code source file in the project, and a description of its purpose.</w:t>
       </w:r>
@@ -21367,8 +21484,8 @@
         <w:pStyle w:val="Caption"/>
         <w:keepNext/>
       </w:pPr>
-      <w:bookmarkStart w:id="170" w:name="_Ref522796412"/>
-      <w:bookmarkStart w:id="171" w:name="_Toc523395493"/>
+      <w:bookmarkStart w:id="171" w:name="_Ref522796412"/>
+      <w:bookmarkStart w:id="172" w:name="_Toc523395493"/>
       <w:r>
         <w:t xml:space="preserve">Table </w:t>
       </w:r>
@@ -21394,7 +21511,7 @@
         <w:rPr>
           <w:noProof/>
         </w:rPr>
-        <w:t>13</w:t>
+        <w:t>11</w:t>
       </w:r>
       <w:r>
         <w:rPr>
@@ -21402,11 +21519,11 @@
         </w:rPr>
         <w:fldChar w:fldCharType="end"/>
       </w:r>
-      <w:bookmarkEnd w:id="170"/>
+      <w:bookmarkEnd w:id="171"/>
       <w:r>
         <w:t xml:space="preserve"> List of source code with author</w:t>
       </w:r>
-      <w:bookmarkEnd w:id="171"/>
+      <w:bookmarkEnd w:id="172"/>
     </w:p>
     <w:tbl>
       <w:tblPr>
@@ -23481,8 +23598,8 @@
       <w:pPr>
         <w:pStyle w:val="Heading1"/>
       </w:pPr>
-      <w:bookmarkStart w:id="172" w:name="_Ref521061060"/>
-      <w:bookmarkStart w:id="173" w:name="_Toc523395553"/>
+      <w:bookmarkStart w:id="173" w:name="_Ref521061060"/>
+      <w:bookmarkStart w:id="174" w:name="_Toc523395553"/>
       <w:r>
         <w:t>Appendix</w:t>
       </w:r>
@@ -23492,8 +23609,8 @@
       <w:r>
         <w:t>: Code</w:t>
       </w:r>
-      <w:bookmarkEnd w:id="172"/>
       <w:bookmarkEnd w:id="173"/>
+      <w:bookmarkEnd w:id="174"/>
     </w:p>
     <w:p/>
     <w:p>
@@ -23810,13 +23927,8 @@
         <w:t xml:space="preserve"> At least, all Hansard debates available via the TheyWorkForYou API, which goes back to</w:t>
       </w:r>
       <w:r>
-        <w:t xml:space="preserve"> the </w:t>
-      </w:r>
-      <w:r>
-        <w:t>year</w:t>
-      </w:r>
-      <w:bookmarkStart w:id="10" w:name="_GoBack"/>
-      <w:bookmarkEnd w:id="10"/>
+        <w:t xml:space="preserve"> the year</w:t>
+      </w:r>
       <w:r>
         <w:t xml:space="preserve"> 1919.</w:t>
       </w:r>
@@ -27625,7 +27737,7 @@
 </file>
 
 <file path=customXml/itemProps1.xml><?xml version="1.0" encoding="utf-8"?>
-<ds:datastoreItem xmlns:ds="http://schemas.openxmlformats.org/officeDocument/2006/customXml" ds:itemID="{A2D4C5AE-11A6-734A-8BD0-F1F6C946DED1}">
+<ds:datastoreItem xmlns:ds="http://schemas.openxmlformats.org/officeDocument/2006/customXml" ds:itemID="{537AF19B-57D9-544C-B081-5B956C9807B6}">
   <ds:schemaRefs>
     <ds:schemaRef ds:uri="http://schemas.openxmlformats.org/officeDocument/2006/bibliography"/>
   </ds:schemaRefs>

</xml_diff>

<commit_message>
Add final Samtla integration detail
</commit_message>
<xml_diff>
--- a/docs/REP_RalphM_CS.docx
+++ b/docs/REP_RalphM_CS.docx
@@ -9832,7 +9832,7 @@
           <v:shape id="_x0000_i1037" type="#_x0000_t75" alt="" style="width:451pt;height:174pt;mso-width-percent:0;mso-height-percent:0;mso-width-percent:0;mso-height-percent:0" o:ole="">
             <v:imagedata r:id="rId11" o:title=""/>
           </v:shape>
-          <o:OLEObject Type="Embed" ProgID="Word.Document.8" ShapeID="_x0000_i1037" DrawAspect="Content" ObjectID="_1597163863" r:id="rId12">
+          <o:OLEObject Type="Embed" ProgID="Word.Document.8" ShapeID="_x0000_i1037" DrawAspect="Content" ObjectID="_1597164133" r:id="rId12">
             <o:FieldCodes>\s</o:FieldCodes>
           </o:OLEObject>
         </w:object>
@@ -10248,7 +10248,7 @@
           <v:shape id="_x0000_i1036" type="#_x0000_t75" alt="" style="width:468pt;height:78pt;mso-width-percent:0;mso-height-percent:0;mso-width-percent:0;mso-height-percent:0" o:ole="">
             <v:imagedata r:id="rId14" o:title=""/>
           </v:shape>
-          <o:OLEObject Type="Embed" ProgID="Word.Document.12" ShapeID="_x0000_i1036" DrawAspect="Content" ObjectID="_1597163864" r:id="rId15">
+          <o:OLEObject Type="Embed" ProgID="Word.Document.12" ShapeID="_x0000_i1036" DrawAspect="Content" ObjectID="_1597164134" r:id="rId15">
             <o:FieldCodes>\s</o:FieldCodes>
           </o:OLEObject>
         </w:object>
@@ -10664,7 +10664,7 @@
           <v:shape id="_x0000_i1035" type="#_x0000_t75" alt="" style="width:451pt;height:320pt;mso-width-percent:0;mso-height-percent:0;mso-width-percent:0;mso-height-percent:0" o:ole="">
             <v:imagedata r:id="rId17" o:title=""/>
           </v:shape>
-          <o:OLEObject Type="Embed" ProgID="Word.Document.12" ShapeID="_x0000_i1035" DrawAspect="Content" ObjectID="_1597163865" r:id="rId18">
+          <o:OLEObject Type="Embed" ProgID="Word.Document.12" ShapeID="_x0000_i1035" DrawAspect="Content" ObjectID="_1597164135" r:id="rId18">
             <o:FieldCodes>\s</o:FieldCodes>
           </o:OLEObject>
         </w:object>
@@ -12047,7 +12047,7 @@
           <v:shape id="_x0000_i1034" type="#_x0000_t75" alt="" style="width:451pt;height:235pt;mso-width-percent:0;mso-height-percent:0;mso-width-percent:0;mso-height-percent:0" o:ole="">
             <v:imagedata r:id="rId19" o:title=""/>
           </v:shape>
-          <o:OLEObject Type="Embed" ProgID="Word.Document.12" ShapeID="_x0000_i1034" DrawAspect="Content" ObjectID="_1597163866" r:id="rId20">
+          <o:OLEObject Type="Embed" ProgID="Word.Document.12" ShapeID="_x0000_i1034" DrawAspect="Content" ObjectID="_1597164136" r:id="rId20">
             <o:FieldCodes>\s</o:FieldCodes>
           </o:OLEObject>
         </w:object>
@@ -12516,7 +12516,7 @@
           <v:shape id="_x0000_i1033" type="#_x0000_t75" alt="" style="width:349pt;height:119pt;mso-width-percent:0;mso-height-percent:0;mso-width-percent:0;mso-height-percent:0" o:ole="">
             <v:imagedata r:id="rId21" o:title=""/>
           </v:shape>
-          <o:OLEObject Type="Embed" ProgID="Word.Document.12" ShapeID="_x0000_i1033" DrawAspect="Content" ObjectID="_1597163867" r:id="rId22">
+          <o:OLEObject Type="Embed" ProgID="Word.Document.12" ShapeID="_x0000_i1033" DrawAspect="Content" ObjectID="_1597164137" r:id="rId22">
             <o:FieldCodes>\s</o:FieldCodes>
           </o:OLEObject>
         </w:object>
@@ -12585,7 +12585,7 @@
           <v:shape id="_x0000_i1032" type="#_x0000_t75" alt="" style="width:349pt;height:69pt;mso-width-percent:0;mso-height-percent:0;mso-width-percent:0;mso-height-percent:0" o:ole="">
             <v:imagedata r:id="rId23" o:title=""/>
           </v:shape>
-          <o:OLEObject Type="Embed" ProgID="Word.Document.12" ShapeID="_x0000_i1032" DrawAspect="Content" ObjectID="_1597163868" r:id="rId24">
+          <o:OLEObject Type="Embed" ProgID="Word.Document.12" ShapeID="_x0000_i1032" DrawAspect="Content" ObjectID="_1597164138" r:id="rId24">
             <o:FieldCodes>\s</o:FieldCodes>
           </o:OLEObject>
         </w:object>
@@ -16725,7 +16725,7 @@
           <v:shape id="_x0000_i1031" type="#_x0000_t75" alt="" style="width:349pt;height:201pt;mso-width-percent:0;mso-height-percent:0;mso-width-percent:0;mso-height-percent:0" o:ole="">
             <v:imagedata r:id="rId37" o:title=""/>
           </v:shape>
-          <o:OLEObject Type="Embed" ProgID="Word.Document.12" ShapeID="_x0000_i1031" DrawAspect="Content" ObjectID="_1597163869" r:id="rId38">
+          <o:OLEObject Type="Embed" ProgID="Word.Document.12" ShapeID="_x0000_i1031" DrawAspect="Content" ObjectID="_1597164139" r:id="rId38">
             <o:FieldCodes>\s</o:FieldCodes>
           </o:OLEObject>
         </w:object>
@@ -16918,7 +16918,7 @@
           <v:shape id="_x0000_i1030" type="#_x0000_t75" alt="" style="width:349pt;height:70pt;mso-width-percent:0;mso-height-percent:0;mso-width-percent:0;mso-height-percent:0" o:ole="">
             <v:imagedata r:id="rId39" o:title=""/>
           </v:shape>
-          <o:OLEObject Type="Embed" ProgID="Word.Document.12" ShapeID="_x0000_i1030" DrawAspect="Content" ObjectID="_1597163870" r:id="rId40">
+          <o:OLEObject Type="Embed" ProgID="Word.Document.12" ShapeID="_x0000_i1030" DrawAspect="Content" ObjectID="_1597164140" r:id="rId40">
             <o:FieldCodes>\s</o:FieldCodes>
           </o:OLEObject>
         </w:object>
@@ -16983,7 +16983,7 @@
           <v:shape id="_x0000_i1029" type="#_x0000_t75" alt="" style="width:349pt;height:161pt;mso-width-percent:0;mso-height-percent:0;mso-width-percent:0;mso-height-percent:0" o:ole="">
             <v:imagedata r:id="rId41" o:title=""/>
           </v:shape>
-          <o:OLEObject Type="Embed" ProgID="Word.Document.12" ShapeID="_x0000_i1029" DrawAspect="Content" ObjectID="_1597163871" r:id="rId42">
+          <o:OLEObject Type="Embed" ProgID="Word.Document.12" ShapeID="_x0000_i1029" DrawAspect="Content" ObjectID="_1597164141" r:id="rId42">
             <o:FieldCodes>\s</o:FieldCodes>
           </o:OLEObject>
         </w:object>
@@ -17528,7 +17528,7 @@
           <v:shape id="_x0000_i1028" type="#_x0000_t75" alt="" style="width:349pt;height:71pt;mso-width-percent:0;mso-height-percent:0;mso-width-percent:0;mso-height-percent:0" o:ole="">
             <v:imagedata r:id="rId43" o:title=""/>
           </v:shape>
-          <o:OLEObject Type="Embed" ProgID="Word.Document.12" ShapeID="_x0000_i1028" DrawAspect="Content" ObjectID="_1597163872" r:id="rId44">
+          <o:OLEObject Type="Embed" ProgID="Word.Document.12" ShapeID="_x0000_i1028" DrawAspect="Content" ObjectID="_1597164142" r:id="rId44">
             <o:FieldCodes>\s</o:FieldCodes>
           </o:OLEObject>
         </w:object>
@@ -17590,7 +17590,7 @@
           <v:shape id="_x0000_i1027" type="#_x0000_t75" alt="" style="width:349pt;height:196pt;mso-width-percent:0;mso-height-percent:0;mso-width-percent:0;mso-height-percent:0" o:ole="">
             <v:imagedata r:id="rId45" o:title=""/>
           </v:shape>
-          <o:OLEObject Type="Embed" ProgID="Word.Document.12" ShapeID="_x0000_i1027" DrawAspect="Content" ObjectID="_1597163873" r:id="rId46">
+          <o:OLEObject Type="Embed" ProgID="Word.Document.12" ShapeID="_x0000_i1027" DrawAspect="Content" ObjectID="_1597164143" r:id="rId46">
             <o:FieldCodes>\s</o:FieldCodes>
           </o:OLEObject>
         </w:object>
@@ -17869,7 +17869,7 @@
           <v:shape id="_x0000_i1026" type="#_x0000_t75" alt="" style="width:349pt;height:65pt;mso-width-percent:0;mso-height-percent:0;mso-width-percent:0;mso-height-percent:0" o:ole="">
             <v:imagedata r:id="rId47" o:title=""/>
           </v:shape>
-          <o:OLEObject Type="Embed" ProgID="Word.Document.12" ShapeID="_x0000_i1026" DrawAspect="Content" ObjectID="_1597163874" r:id="rId48">
+          <o:OLEObject Type="Embed" ProgID="Word.Document.12" ShapeID="_x0000_i1026" DrawAspect="Content" ObjectID="_1597164144" r:id="rId48">
             <o:FieldCodes>\s</o:FieldCodes>
           </o:OLEObject>
         </w:object>
@@ -17948,7 +17948,7 @@
           <v:shape id="_x0000_i1025" type="#_x0000_t75" alt="" style="width:208pt;height:82pt;mso-width-percent:0;mso-height-percent:0;mso-width-percent:0;mso-height-percent:0" o:ole="">
             <v:imagedata r:id="rId49" o:title=""/>
           </v:shape>
-          <o:OLEObject Type="Embed" ProgID="Word.Document.12" ShapeID="_x0000_i1025" DrawAspect="Content" ObjectID="_1597163875" r:id="rId50">
+          <o:OLEObject Type="Embed" ProgID="Word.Document.12" ShapeID="_x0000_i1025" DrawAspect="Content" ObjectID="_1597164145" r:id="rId50">
             <o:FieldCodes>\s</o:FieldCodes>
           </o:OLEObject>
         </w:object>
@@ -18421,6 +18421,30 @@
         <w:t xml:space="preserve"> August. After some discovery, it was concluded that the dataset was too large for Samtla’s current storage array, so a subset of the Hansard data was loaded. After discussion of the different integration options, it was agreed to run the Simple-GUI’s Flask server on the Samtla hardware, and to embed the Simple-GUI’s client-side Javascript in its current form. This would provide easy integration with Samtla without the need for any invasive changes to its other text corpora. For the Hansard datasets, Samtla’s native, gazetteer-based NER functionality would simply be suspended, so that this project’s code could be used instead.</w:t>
       </w:r>
     </w:p>
+    <w:p/>
+    <w:p>
+      <w:r>
+        <w:t>As of this writing, on 30</w:t>
+      </w:r>
+      <w:r>
+        <w:rPr>
+          <w:vertAlign w:val="superscript"/>
+        </w:rPr>
+        <w:t>th</w:t>
+      </w:r>
+      <w:r>
+        <w:t xml:space="preserve"> August 2018, the loading of Hansard data into Samtla is in progress. A meeting is scheduled with Dr Martyn Harris on Tuesday 4</w:t>
+      </w:r>
+      <w:r>
+        <w:rPr>
+          <w:vertAlign w:val="superscript"/>
+        </w:rPr>
+        <w:t>th</w:t>
+      </w:r>
+      <w:r>
+        <w:t xml:space="preserve"> September to discuss hosting of the Javascript and Flask server code, which is ready to be used.</w:t>
+      </w:r>
+    </w:p>
     <w:p>
       <w:pPr>
         <w:pStyle w:val="Heading1"/>
@@ -18845,6 +18869,7 @@
           </w:tcPr>
           <w:p>
             <w:r>
+              <w:lastRenderedPageBreak/>
               <w:t>7</w:t>
             </w:r>
           </w:p>
@@ -18891,7 +18916,6 @@
     </w:p>
     <w:p>
       <w:r>
-        <w:lastRenderedPageBreak/>
         <w:fldChar w:fldCharType="begin"/>
       </w:r>
       <w:r>
@@ -19024,7 +19048,11 @@
     <w:p/>
     <w:p>
       <w:r>
-        <w:t>The vast majority of the work in this project involved taking the Hansard data, pre-processing it without introducing data corruption, and then labelling it for the model. The project demonstrates that producing data in a usable format</w:t>
+        <w:t xml:space="preserve">The vast majority of the work in this project involved taking the Hansard data, pre-processing it without introducing data corruption, and then labelling it for the model. The </w:t>
+      </w:r>
+      <w:r>
+        <w:lastRenderedPageBreak/>
+        <w:t>project demonstrates that producing data in a usable format</w:t>
       </w:r>
       <w:r>
         <w:t xml:space="preserve"> and with a reasonable distribution</w:t>
@@ -19036,7 +19064,6 @@
     <w:p/>
     <w:p>
       <w:r>
-        <w:lastRenderedPageBreak/>
         <w:t>The work of the TheyWorkForYou API makes this much simpler for the Hansard dataset, without which the raw PDFs from the UK government website would have also needed parsing.</w:t>
       </w:r>
     </w:p>
@@ -19211,22 +19238,27 @@
         <w:fldChar w:fldCharType="end"/>
       </w:r>
       <w:r>
-        <w:t>, seem to be significant and entrenched, but there are not currently any open-source alternatives ready for use.</w:t>
-      </w:r>
+        <w:t>, seem to be significant and entrenched</w:t>
+      </w:r>
+      <w:r>
+        <w:t>. Spacy, another Python library, offers its own sentence segmentation solution, but instead of providing character indices of the starts and ends of sentences, it returns ‘Span’ objects  which comprise tokens that enable the client to construct the original string from the response. All the Hansard chunking code would need to be rewritten in order for this library to be used.</w:t>
+      </w:r>
+      <w:bookmarkStart w:id="151" w:name="_GoBack"/>
+      <w:bookmarkEnd w:id="151"/>
     </w:p>
     <w:p/>
     <w:p>
       <w:pPr>
         <w:pStyle w:val="Heading2"/>
       </w:pPr>
-      <w:bookmarkStart w:id="151" w:name="_Toc523395545"/>
+      <w:bookmarkStart w:id="152" w:name="_Toc523395545"/>
       <w:r>
         <w:t>Neural networks are slow</w:t>
       </w:r>
       <w:r>
         <w:t xml:space="preserve"> and opaque</w:t>
       </w:r>
-      <w:bookmarkEnd w:id="151"/>
+      <w:bookmarkEnd w:id="152"/>
     </w:p>
     <w:p/>
     <w:p>
@@ -19252,7 +19284,11 @@
         <w:t>, training the full dataset could take 60 days, assuming a linear increase in training time.</w:t>
       </w:r>
       <w:r>
-        <w:t xml:space="preserve"> Also, using hundreds of thousands of tensors to validate the data produced NaN scores which rendered the training useless. Configuration of hyper-parameters is still something of a dark art, </w:t>
+        <w:t xml:space="preserve"> Also, using hundreds of thousands of tensors to validate the data produced NaN scores which rendered the training useless. Configuration of hyper-parameters is still </w:t>
+      </w:r>
+      <w:r>
+        <w:lastRenderedPageBreak/>
+        <w:t xml:space="preserve">something of a dark art, </w:t>
       </w:r>
       <w:r>
         <w:t>albeit</w:t>
@@ -19276,11 +19312,7 @@
         <w:t>A</w:t>
       </w:r>
       <w:r>
-        <w:t xml:space="preserve"> degree of pre-work must be done to identify information likely to be </w:t>
-      </w:r>
-      <w:r>
-        <w:lastRenderedPageBreak/>
-        <w:t>useful, and then Keras callbacks must be written, in order to expose this information during model training.</w:t>
+        <w:t xml:space="preserve"> degree of pre-work must be done to identify information likely to be useful, and then Keras callbacks must be written, in order to expose this information during model training.</w:t>
       </w:r>
     </w:p>
     <w:p/>
@@ -19288,16 +19320,16 @@
       <w:pPr>
         <w:pStyle w:val="Heading2"/>
       </w:pPr>
-      <w:bookmarkStart w:id="152" w:name="_Ref523392855"/>
-      <w:bookmarkStart w:id="153" w:name="_Toc523395546"/>
+      <w:bookmarkStart w:id="153" w:name="_Ref523392855"/>
+      <w:bookmarkStart w:id="154" w:name="_Toc523395546"/>
       <w:r>
         <w:t>Future</w:t>
       </w:r>
       <w:r>
         <w:t xml:space="preserve"> work</w:t>
       </w:r>
-      <w:bookmarkEnd w:id="152"/>
       <w:bookmarkEnd w:id="153"/>
+      <w:bookmarkEnd w:id="154"/>
     </w:p>
     <w:p/>
     <w:p>
@@ -19429,11 +19461,11 @@
       <w:pPr>
         <w:pStyle w:val="Heading1"/>
       </w:pPr>
-      <w:bookmarkStart w:id="154" w:name="_Toc523395547"/>
+      <w:bookmarkStart w:id="155" w:name="_Toc523395547"/>
       <w:r>
         <w:t>References</w:t>
       </w:r>
-      <w:bookmarkEnd w:id="154"/>
+      <w:bookmarkEnd w:id="155"/>
     </w:p>
     <w:p/>
     <w:p>
@@ -19575,22 +19607,23 @@
       <w:pPr>
         <w:pStyle w:val="Heading1"/>
       </w:pPr>
-      <w:bookmarkStart w:id="155" w:name="_Toc523395548"/>
+      <w:bookmarkStart w:id="156" w:name="_Toc523395548"/>
       <w:r>
         <w:t>User Manual</w:t>
       </w:r>
-      <w:bookmarkEnd w:id="155"/>
+      <w:bookmarkEnd w:id="156"/>
     </w:p>
     <w:p/>
     <w:p>
       <w:pPr>
         <w:pStyle w:val="Heading2"/>
       </w:pPr>
-      <w:bookmarkStart w:id="156" w:name="_Toc523395549"/>
-      <w:r>
+      <w:bookmarkStart w:id="157" w:name="_Toc523395549"/>
+      <w:r>
+        <w:lastRenderedPageBreak/>
         <w:t>Data pipeline manual</w:t>
       </w:r>
-      <w:bookmarkEnd w:id="156"/>
+      <w:bookmarkEnd w:id="157"/>
     </w:p>
     <w:p/>
     <w:p>
@@ -19613,11 +19646,7 @@
         <w:fldChar w:fldCharType="end"/>
       </w:r>
       <w:r>
-        <w:t xml:space="preserve">, in the correct order. Firstly, the ne-data tasks all need to be run – these will download all Named Entities from DBPedia into their correct folders. Next, the hansard-download-all and hansard-process-all </w:t>
-      </w:r>
-      <w:r>
-        <w:lastRenderedPageBreak/>
-        <w:t>tasks should be run, which will distribute tasks to a thread pool to download and process the Hansard debates into text format. Then hansard-chunk-all, hansard-interpolate-all and hansard-numerify-all should be run to finalise processing of the data.</w:t>
+        <w:t>, in the correct order. Firstly, the ne-data tasks all need to be run – these will download all Named Entities from DBPedia into their correct folders. Next, the hansard-download-all and hansard-process-all tasks should be run, which will distribute tasks to a thread pool to download and process the Hansard debates into text format. Then hansard-chunk-all, hansard-interpolate-all and hansard-numerify-all should be run to finalise processing of the data.</w:t>
       </w:r>
     </w:p>
     <w:p/>
@@ -19631,11 +19660,11 @@
       <w:pPr>
         <w:pStyle w:val="Heading2"/>
       </w:pPr>
-      <w:bookmarkStart w:id="157" w:name="_Toc523395550"/>
+      <w:bookmarkStart w:id="158" w:name="_Toc523395550"/>
       <w:r>
         <w:t>Simple-GUI Manual</w:t>
       </w:r>
-      <w:bookmarkEnd w:id="157"/>
+      <w:bookmarkEnd w:id="158"/>
     </w:p>
     <w:p/>
     <w:p>
@@ -19771,8 +19800,8 @@
       <w:pPr>
         <w:pStyle w:val="Caption"/>
       </w:pPr>
-      <w:bookmarkStart w:id="158" w:name="_Ref522795067"/>
-      <w:bookmarkStart w:id="159" w:name="_Toc523395467"/>
+      <w:bookmarkStart w:id="159" w:name="_Ref522795067"/>
+      <w:bookmarkStart w:id="160" w:name="_Toc523395467"/>
       <w:r>
         <w:t xml:space="preserve">Figure </w:t>
       </w:r>
@@ -19806,11 +19835,11 @@
         </w:rPr>
         <w:fldChar w:fldCharType="end"/>
       </w:r>
-      <w:bookmarkEnd w:id="158"/>
+      <w:bookmarkEnd w:id="159"/>
       <w:r>
         <w:t xml:space="preserve"> Simple-GUI index page</w:t>
       </w:r>
-      <w:bookmarkEnd w:id="159"/>
+      <w:bookmarkEnd w:id="160"/>
     </w:p>
     <w:p/>
     <w:p>
@@ -19863,8 +19892,8 @@
       <w:pPr>
         <w:pStyle w:val="Caption"/>
       </w:pPr>
-      <w:bookmarkStart w:id="160" w:name="_Ref522795131"/>
-      <w:bookmarkStart w:id="161" w:name="_Toc523395468"/>
+      <w:bookmarkStart w:id="161" w:name="_Ref522795131"/>
+      <w:bookmarkStart w:id="162" w:name="_Toc523395468"/>
       <w:r>
         <w:t xml:space="preserve">Figure </w:t>
       </w:r>
@@ -19898,11 +19927,11 @@
         </w:rPr>
         <w:fldChar w:fldCharType="end"/>
       </w:r>
-      <w:bookmarkEnd w:id="160"/>
+      <w:bookmarkEnd w:id="161"/>
       <w:r>
         <w:t xml:space="preserve"> Simple-GUI date page</w:t>
       </w:r>
-      <w:bookmarkEnd w:id="161"/>
+      <w:bookmarkEnd w:id="162"/>
     </w:p>
     <w:p>
       <w:pPr>
@@ -19953,8 +19982,8 @@
       <w:pPr>
         <w:pStyle w:val="Caption"/>
       </w:pPr>
-      <w:bookmarkStart w:id="162" w:name="_Ref522795193"/>
-      <w:bookmarkStart w:id="163" w:name="_Toc523395469"/>
+      <w:bookmarkStart w:id="163" w:name="_Ref522795193"/>
+      <w:bookmarkStart w:id="164" w:name="_Toc523395469"/>
       <w:r>
         <w:t xml:space="preserve">Figure </w:t>
       </w:r>
@@ -19988,26 +20017,26 @@
         </w:rPr>
         <w:fldChar w:fldCharType="end"/>
       </w:r>
-      <w:bookmarkEnd w:id="162"/>
+      <w:bookmarkEnd w:id="163"/>
       <w:r>
         <w:t xml:space="preserve"> Simple-GUI debate page with an annotated paragraph.</w:t>
       </w:r>
-      <w:bookmarkEnd w:id="163"/>
+      <w:bookmarkEnd w:id="164"/>
     </w:p>
     <w:p>
       <w:pPr>
         <w:pStyle w:val="Heading1"/>
       </w:pPr>
-      <w:bookmarkStart w:id="164" w:name="_Ref521568652"/>
-      <w:bookmarkStart w:id="165" w:name="_Toc523395551"/>
+      <w:bookmarkStart w:id="165" w:name="_Ref521568652"/>
+      <w:bookmarkStart w:id="166" w:name="_Toc523395551"/>
       <w:r>
         <w:t>Appendix A</w:t>
       </w:r>
       <w:r>
         <w:t>: List of Invoke tasks</w:t>
       </w:r>
-      <w:bookmarkEnd w:id="164"/>
       <w:bookmarkEnd w:id="165"/>
+      <w:bookmarkEnd w:id="166"/>
     </w:p>
     <w:p/>
     <w:p>
@@ -20046,8 +20075,8 @@
         <w:pStyle w:val="Caption"/>
         <w:keepNext/>
       </w:pPr>
-      <w:bookmarkStart w:id="166" w:name="_Ref522269834"/>
-      <w:bookmarkStart w:id="167" w:name="_Toc523395492"/>
+      <w:bookmarkStart w:id="167" w:name="_Ref522269834"/>
+      <w:bookmarkStart w:id="168" w:name="_Toc523395492"/>
       <w:r>
         <w:t xml:space="preserve">Table </w:t>
       </w:r>
@@ -20081,11 +20110,11 @@
         </w:rPr>
         <w:fldChar w:fldCharType="end"/>
       </w:r>
-      <w:bookmarkEnd w:id="166"/>
+      <w:bookmarkEnd w:id="167"/>
       <w:r>
         <w:t xml:space="preserve"> List of Invoke tasks used to drive the pipeline</w:t>
       </w:r>
-      <w:bookmarkEnd w:id="167"/>
+      <w:bookmarkEnd w:id="168"/>
     </w:p>
     <w:tbl>
       <w:tblPr>
@@ -21208,8 +21237,8 @@
       <w:pPr>
         <w:pStyle w:val="Heading1"/>
       </w:pPr>
-      <w:bookmarkStart w:id="168" w:name="_Ref521578620"/>
-      <w:bookmarkStart w:id="169" w:name="_Toc523395552"/>
+      <w:bookmarkStart w:id="169" w:name="_Ref521578620"/>
+      <w:bookmarkStart w:id="170" w:name="_Toc523395552"/>
       <w:r>
         <w:t>Appendix B</w:t>
       </w:r>
@@ -21219,8 +21248,8 @@
       <w:r>
         <w:t>What’s My Work</w:t>
       </w:r>
-      <w:bookmarkEnd w:id="168"/>
       <w:bookmarkEnd w:id="169"/>
+      <w:bookmarkEnd w:id="170"/>
     </w:p>
     <w:p/>
     <w:p>
@@ -21261,8 +21290,8 @@
         <w:pStyle w:val="Caption"/>
         <w:keepNext/>
       </w:pPr>
-      <w:bookmarkStart w:id="170" w:name="_Ref522796412"/>
-      <w:bookmarkStart w:id="171" w:name="_Toc523395493"/>
+      <w:bookmarkStart w:id="171" w:name="_Ref522796412"/>
+      <w:bookmarkStart w:id="172" w:name="_Toc523395493"/>
       <w:r>
         <w:t xml:space="preserve">Table </w:t>
       </w:r>
@@ -21296,11 +21325,11 @@
         </w:rPr>
         <w:fldChar w:fldCharType="end"/>
       </w:r>
-      <w:bookmarkEnd w:id="170"/>
+      <w:bookmarkEnd w:id="171"/>
       <w:r>
         <w:t xml:space="preserve"> List of source code with author</w:t>
       </w:r>
-      <w:bookmarkEnd w:id="171"/>
+      <w:bookmarkEnd w:id="172"/>
     </w:p>
     <w:tbl>
       <w:tblPr>
@@ -23160,8 +23189,8 @@
       <w:pPr>
         <w:pStyle w:val="Heading1"/>
       </w:pPr>
-      <w:bookmarkStart w:id="172" w:name="_Ref521061060"/>
-      <w:bookmarkStart w:id="173" w:name="_Toc523395553"/>
+      <w:bookmarkStart w:id="173" w:name="_Ref521061060"/>
+      <w:bookmarkStart w:id="174" w:name="_Toc523395553"/>
       <w:r>
         <w:t>Appendix</w:t>
       </w:r>
@@ -23171,8 +23200,8 @@
       <w:r>
         <w:t>: Code</w:t>
       </w:r>
-      <w:bookmarkEnd w:id="172"/>
       <w:bookmarkEnd w:id="173"/>
+      <w:bookmarkEnd w:id="174"/>
     </w:p>
     <w:p>
       <w:pPr>
@@ -24838,15 +24867,7 @@
     <w:p/>
     <w:p>
       <w:r>
-        <w:t xml:space="preserve">from </w:t>
-      </w:r>
-      <w:bookmarkStart w:id="174" w:name="_GoBack"/>
-      <w:r>
-        <w:t>config_util</w:t>
-      </w:r>
-      <w:bookmarkEnd w:id="174"/>
-      <w:r>
-        <w:t>.config_parser import parse_config</w:t>
+        <w:t>from config_util.config_parser import parse_config</w:t>
       </w:r>
     </w:p>
     <w:p>
@@ -38421,7 +38442,7 @@
 </file>
 
 <file path=customXml/itemProps1.xml><?xml version="1.0" encoding="utf-8"?>
-<ds:datastoreItem xmlns:ds="http://schemas.openxmlformats.org/officeDocument/2006/customXml" ds:itemID="{BD4801DB-EA11-E049-9208-BE562B04911E}">
+<ds:datastoreItem xmlns:ds="http://schemas.openxmlformats.org/officeDocument/2006/customXml" ds:itemID="{3A5F8ACF-75F4-3C4F-9201-8A560FA42362}">
   <ds:schemaRefs>
     <ds:schemaRef ds:uri="http://schemas.openxmlformats.org/officeDocument/2006/bibliography"/>
   </ds:schemaRefs>

</xml_diff>

<commit_message>
Add tests on chunking
</commit_message>
<xml_diff>
--- a/docs/REP_RalphM_CS.docx
+++ b/docs/REP_RalphM_CS.docx
@@ -189,6 +189,7 @@
                                   <w15:appearance w15:val="hidden"/>
                                   <w:text/>
                                 </w:sdtPr>
+                                <w:sdtEndPr/>
                                 <w:sdtContent>
                                   <w:p>
                                     <w:pPr>
@@ -242,6 +243,7 @@
                                   <w15:appearance w15:val="hidden"/>
                                   <w:text/>
                                 </w:sdtPr>
+                                <w:sdtEndPr/>
                                 <w:sdtContent>
                                   <w:p>
                                     <w:pPr>
@@ -3142,21 +3144,7 @@
             <w:rStyle w:val="Hyperlink"/>
             <w:noProof/>
           </w:rPr>
-          <w:t xml:space="preserve">Table 5 Model datasets </w:t>
-        </w:r>
-        <w:r>
-          <w:rPr>
-            <w:rStyle w:val="Hyperlink"/>
-            <w:noProof/>
-          </w:rPr>
-          <w:t>u</w:t>
-        </w:r>
-        <w:r>
-          <w:rPr>
-            <w:rStyle w:val="Hyperlink"/>
-            <w:noProof/>
-          </w:rPr>
-          <w:t>sed</w:t>
+          <w:t>Table 5 Model datasets used</w:t>
         </w:r>
         <w:r>
           <w:rPr>
@@ -4292,15 +4280,7 @@
             <w:rPr>
               <w:rStyle w:val="Heading1Char"/>
             </w:rPr>
-            <w:t xml:space="preserve">Table </w:t>
-          </w:r>
-          <w:bookmarkStart w:id="7" w:name="_GoBack"/>
-          <w:bookmarkEnd w:id="7"/>
-          <w:r>
-            <w:rPr>
-              <w:rStyle w:val="Heading1Char"/>
-            </w:rPr>
-            <w:t>of Contents</w:t>
+            <w:t>Table of Contents</w:t>
           </w:r>
         </w:p>
         <w:p>
@@ -11013,11 +10993,11 @@
       <w:pPr>
         <w:pStyle w:val="Heading1"/>
       </w:pPr>
-      <w:bookmarkStart w:id="8" w:name="_Toc523753604"/>
+      <w:bookmarkStart w:id="7" w:name="_Toc523753604"/>
       <w:r>
         <w:t>Introduction</w:t>
       </w:r>
-      <w:bookmarkEnd w:id="8"/>
+      <w:bookmarkEnd w:id="7"/>
     </w:p>
     <w:p/>
     <w:p>
@@ -11339,13 +11319,13 @@
       <w:pPr>
         <w:pStyle w:val="Heading1"/>
       </w:pPr>
-      <w:bookmarkStart w:id="9" w:name="_Ref521060203"/>
-      <w:bookmarkStart w:id="10" w:name="_Toc523753605"/>
+      <w:bookmarkStart w:id="8" w:name="_Ref521060203"/>
+      <w:bookmarkStart w:id="9" w:name="_Toc523753605"/>
       <w:r>
         <w:t>Overall Results</w:t>
       </w:r>
+      <w:bookmarkEnd w:id="8"/>
       <w:bookmarkEnd w:id="9"/>
-      <w:bookmarkEnd w:id="10"/>
     </w:p>
     <w:p>
       <w:pPr>
@@ -11695,26 +11675,26 @@
       <w:pPr>
         <w:pStyle w:val="Heading1"/>
       </w:pPr>
-      <w:bookmarkStart w:id="11" w:name="_Toc523753606"/>
+      <w:bookmarkStart w:id="10" w:name="_Toc523753606"/>
       <w:r>
         <w:t>Software Architecture</w:t>
       </w:r>
-      <w:bookmarkEnd w:id="11"/>
+      <w:bookmarkEnd w:id="10"/>
     </w:p>
     <w:p>
       <w:pPr>
         <w:pStyle w:val="Heading2"/>
       </w:pPr>
-      <w:bookmarkStart w:id="12" w:name="_Ref522279703"/>
-      <w:bookmarkStart w:id="13" w:name="_Toc523753607"/>
+      <w:bookmarkStart w:id="11" w:name="_Ref522279703"/>
+      <w:bookmarkStart w:id="12" w:name="_Toc523753607"/>
       <w:r>
         <w:t>The p</w:t>
       </w:r>
       <w:r>
         <w:t>ipeline of tasks</w:t>
       </w:r>
+      <w:bookmarkEnd w:id="11"/>
       <w:bookmarkEnd w:id="12"/>
-      <w:bookmarkEnd w:id="13"/>
     </w:p>
     <w:p/>
     <w:p>
@@ -11913,7 +11893,7 @@
       <w:pPr>
         <w:pStyle w:val="Heading2"/>
       </w:pPr>
-      <w:bookmarkStart w:id="14" w:name="_Toc523753608"/>
+      <w:bookmarkStart w:id="13" w:name="_Toc523753608"/>
       <w:r>
         <w:t>Python “</w:t>
       </w:r>
@@ -11923,7 +11903,7 @@
       <w:r>
         <w:t>” framework</w:t>
       </w:r>
-      <w:bookmarkEnd w:id="14"/>
+      <w:bookmarkEnd w:id="13"/>
     </w:p>
     <w:p/>
     <w:p>
@@ -12159,9 +12139,9 @@
       <w:pPr>
         <w:pStyle w:val="Caption"/>
       </w:pPr>
-      <w:bookmarkStart w:id="15" w:name="_Ref521056420"/>
-      <w:bookmarkStart w:id="16" w:name="_Ref521056415"/>
-      <w:bookmarkStart w:id="17" w:name="_Toc523753103"/>
+      <w:bookmarkStart w:id="14" w:name="_Ref521056420"/>
+      <w:bookmarkStart w:id="15" w:name="_Ref521056415"/>
+      <w:bookmarkStart w:id="16" w:name="_Toc523753103"/>
       <w:r>
         <w:t xml:space="preserve">Figure </w:t>
       </w:r>
@@ -12195,12 +12175,12 @@
         </w:rPr>
         <w:fldChar w:fldCharType="end"/>
       </w:r>
+      <w:bookmarkEnd w:id="14"/>
+      <w:r>
+        <w:t xml:space="preserve"> pipeline data processing model</w:t>
+      </w:r>
       <w:bookmarkEnd w:id="15"/>
-      <w:r>
-        <w:t xml:space="preserve"> pipeline data processing model</w:t>
-      </w:r>
       <w:bookmarkEnd w:id="16"/>
-      <w:bookmarkEnd w:id="17"/>
     </w:p>
     <w:p>
       <w:r>
@@ -12212,14 +12192,14 @@
       <w:pPr>
         <w:pStyle w:val="Heading2"/>
       </w:pPr>
-      <w:bookmarkStart w:id="18" w:name="_Toc523753609"/>
+      <w:bookmarkStart w:id="17" w:name="_Toc523753609"/>
       <w:r>
         <w:t>Named Entity d</w:t>
       </w:r>
       <w:r>
         <w:t>ownloading</w:t>
       </w:r>
-      <w:bookmarkEnd w:id="18"/>
+      <w:bookmarkEnd w:id="17"/>
     </w:p>
     <w:p/>
     <w:p>
@@ -12336,8 +12316,8 @@
         <w:pStyle w:val="Caption"/>
         <w:keepNext/>
       </w:pPr>
-      <w:bookmarkStart w:id="19" w:name="_Ref521071131"/>
-      <w:bookmarkStart w:id="20" w:name="_Toc523753127"/>
+      <w:bookmarkStart w:id="18" w:name="_Ref521071131"/>
+      <w:bookmarkStart w:id="19" w:name="_Toc523753127"/>
       <w:r>
         <w:t xml:space="preserve">Table </w:t>
       </w:r>
@@ -12371,11 +12351,11 @@
         </w:rPr>
         <w:fldChar w:fldCharType="end"/>
       </w:r>
+      <w:bookmarkEnd w:id="18"/>
+      <w:r>
+        <w:t xml:space="preserve"> % of NE data from DBPedia</w:t>
+      </w:r>
       <w:bookmarkEnd w:id="19"/>
-      <w:r>
-        <w:t xml:space="preserve"> % of NE data from DBPedia</w:t>
-      </w:r>
-      <w:bookmarkEnd w:id="20"/>
     </w:p>
     <w:tbl>
       <w:tblPr>
@@ -12563,11 +12543,11 @@
       <w:pPr>
         <w:pStyle w:val="Heading2"/>
       </w:pPr>
-      <w:bookmarkStart w:id="21" w:name="_Toc523753610"/>
+      <w:bookmarkStart w:id="20" w:name="_Toc523753610"/>
       <w:r>
         <w:t>Raw Hansard downloading</w:t>
       </w:r>
-      <w:bookmarkEnd w:id="21"/>
+      <w:bookmarkEnd w:id="20"/>
     </w:p>
     <w:p/>
     <w:p>
@@ -12640,14 +12620,14 @@
       <w:pPr>
         <w:pStyle w:val="Heading2"/>
       </w:pPr>
-      <w:bookmarkStart w:id="22" w:name="_Ref521063227"/>
-      <w:bookmarkStart w:id="23" w:name="_Toc523753611"/>
+      <w:bookmarkStart w:id="21" w:name="_Ref521063227"/>
+      <w:bookmarkStart w:id="22" w:name="_Toc523753611"/>
       <w:r>
         <w:lastRenderedPageBreak/>
         <w:t>Hansard processing</w:t>
       </w:r>
+      <w:bookmarkEnd w:id="21"/>
       <w:bookmarkEnd w:id="22"/>
-      <w:bookmarkEnd w:id="23"/>
     </w:p>
     <w:p/>
     <w:p>
@@ -12738,13 +12718,13 @@
       <w:pPr>
         <w:pStyle w:val="Heading2"/>
       </w:pPr>
-      <w:bookmarkStart w:id="24" w:name="_Ref521062547"/>
-      <w:bookmarkStart w:id="25" w:name="_Toc523753612"/>
+      <w:bookmarkStart w:id="23" w:name="_Ref521062547"/>
+      <w:bookmarkStart w:id="24" w:name="_Toc523753612"/>
       <w:r>
         <w:t>Hansard chunking</w:t>
       </w:r>
+      <w:bookmarkEnd w:id="23"/>
       <w:bookmarkEnd w:id="24"/>
-      <w:bookmarkEnd w:id="25"/>
     </w:p>
     <w:p/>
     <w:p>
@@ -12835,10 +12815,10 @@
             <v:path o:extrusionok="f" gradientshapeok="t" o:connecttype="rect"/>
             <o:lock v:ext="edit" aspectratio="t"/>
           </v:shapetype>
-          <v:shape id="_x0000_i1037" type="#_x0000_t75" alt="" style="width:451pt;height:174.05pt;mso-width-percent:0;mso-height-percent:0;mso-width-percent:0;mso-height-percent:0" o:ole="">
+          <v:shape id="_x0000_i1037" type="#_x0000_t75" alt="" style="width:451pt;height:174pt;mso-width-percent:0;mso-height-percent:0;mso-width-percent:0;mso-height-percent:0" o:ole="">
             <v:imagedata r:id="rId11" o:title=""/>
           </v:shape>
-          <o:OLEObject Type="Embed" ProgID="Word.Document.8" ShapeID="_x0000_i1037" DrawAspect="Content" ObjectID="_1597503786" r:id="rId12">
+          <o:OLEObject Type="Embed" ProgID="Word.Document.8" ShapeID="_x0000_i1037" DrawAspect="Content" ObjectID="_1597552983" r:id="rId12">
             <o:FieldCodes>\s</o:FieldCodes>
           </o:OLEObject>
         </w:object>
@@ -12848,8 +12828,8 @@
       <w:pPr>
         <w:pStyle w:val="Caption"/>
       </w:pPr>
-      <w:bookmarkStart w:id="26" w:name="_Ref521572754"/>
-      <w:bookmarkStart w:id="27" w:name="_Toc523753138"/>
+      <w:bookmarkStart w:id="25" w:name="_Ref521572754"/>
+      <w:bookmarkStart w:id="26" w:name="_Toc523753138"/>
       <w:r>
         <w:t xml:space="preserve">Code Snippet </w:t>
       </w:r>
@@ -12883,11 +12863,11 @@
         </w:rPr>
         <w:fldChar w:fldCharType="end"/>
       </w:r>
+      <w:bookmarkEnd w:id="25"/>
+      <w:r>
+        <w:t xml:space="preserve"> NLTK Punkt tokenizer prepared with some common abbreviations.</w:t>
+      </w:r>
       <w:bookmarkEnd w:id="26"/>
-      <w:r>
-        <w:t xml:space="preserve"> NLTK Punkt tokenizer prepared with some common abbreviations.</w:t>
-      </w:r>
-      <w:bookmarkEnd w:id="27"/>
     </w:p>
     <w:p>
       <w:r>
@@ -13040,8 +13020,8 @@
           <w:b/>
         </w:rPr>
       </w:pPr>
-      <w:bookmarkStart w:id="28" w:name="_Ref521574643"/>
-      <w:bookmarkStart w:id="29" w:name="_Toc523753104"/>
+      <w:bookmarkStart w:id="27" w:name="_Ref521574643"/>
+      <w:bookmarkStart w:id="28" w:name="_Toc523753104"/>
       <w:r>
         <w:t xml:space="preserve">Figure </w:t>
       </w:r>
@@ -13075,24 +13055,24 @@
         </w:rPr>
         <w:fldChar w:fldCharType="end"/>
       </w:r>
+      <w:bookmarkEnd w:id="27"/>
+      <w:r>
+        <w:t xml:space="preserve"> chunking process</w:t>
+      </w:r>
       <w:bookmarkEnd w:id="28"/>
-      <w:r>
-        <w:t xml:space="preserve"> chunking process</w:t>
-      </w:r>
-      <w:bookmarkEnd w:id="29"/>
     </w:p>
     <w:p/>
     <w:p>
       <w:pPr>
         <w:pStyle w:val="Heading2"/>
       </w:pPr>
-      <w:bookmarkStart w:id="30" w:name="_Ref521059322"/>
-      <w:bookmarkStart w:id="31" w:name="_Toc523753613"/>
+      <w:bookmarkStart w:id="29" w:name="_Ref521059322"/>
+      <w:bookmarkStart w:id="30" w:name="_Toc523753613"/>
       <w:r>
         <w:t>Hansard interpolation</w:t>
       </w:r>
+      <w:bookmarkEnd w:id="29"/>
       <w:bookmarkEnd w:id="30"/>
-      <w:bookmarkEnd w:id="31"/>
     </w:p>
     <w:p/>
     <w:p>
@@ -13291,10 +13271,10 @@
           <w:noProof/>
         </w:rPr>
         <w:object w:dxaOrig="9360" w:dyaOrig="1560" w14:anchorId="3E680882">
-          <v:shape id="_x0000_i1036" type="#_x0000_t75" alt="" style="width:468.4pt;height:78.35pt;mso-width-percent:0;mso-height-percent:0;mso-width-percent:0;mso-height-percent:0" o:ole="">
+          <v:shape id="_x0000_i1036" type="#_x0000_t75" alt="" style="width:468pt;height:78pt;mso-width-percent:0;mso-height-percent:0;mso-width-percent:0;mso-height-percent:0" o:ole="">
             <v:imagedata r:id="rId14" o:title=""/>
           </v:shape>
-          <o:OLEObject Type="Embed" ProgID="Word.Document.12" ShapeID="_x0000_i1036" DrawAspect="Content" ObjectID="_1597503787" r:id="rId15">
+          <o:OLEObject Type="Embed" ProgID="Word.Document.12" ShapeID="_x0000_i1036" DrawAspect="Content" ObjectID="_1597552984" r:id="rId15">
             <o:FieldCodes>\s</o:FieldCodes>
           </o:OLEObject>
         </w:object>
@@ -13304,8 +13284,8 @@
       <w:pPr>
         <w:pStyle w:val="Caption"/>
       </w:pPr>
-      <w:bookmarkStart w:id="32" w:name="_Ref521575728"/>
-      <w:bookmarkStart w:id="33" w:name="_Toc523753139"/>
+      <w:bookmarkStart w:id="31" w:name="_Ref521575728"/>
+      <w:bookmarkStart w:id="32" w:name="_Toc523753139"/>
       <w:r>
         <w:t xml:space="preserve">Code Snippet </w:t>
       </w:r>
@@ -13339,11 +13319,11 @@
         </w:rPr>
         <w:fldChar w:fldCharType="end"/>
       </w:r>
+      <w:bookmarkEnd w:id="31"/>
+      <w:r>
+        <w:t xml:space="preserve"> Interpolated Hansard text sample</w:t>
+      </w:r>
       <w:bookmarkEnd w:id="32"/>
-      <w:r>
-        <w:t xml:space="preserve"> Interpolated Hansard text sample</w:t>
-      </w:r>
-      <w:bookmarkEnd w:id="33"/>
     </w:p>
     <w:p>
       <w:r>
@@ -13406,16 +13386,16 @@
       <w:pPr>
         <w:pStyle w:val="Heading2"/>
       </w:pPr>
-      <w:bookmarkStart w:id="34" w:name="_Ref521577550"/>
-      <w:bookmarkStart w:id="35" w:name="_Toc523753614"/>
+      <w:bookmarkStart w:id="33" w:name="_Ref521577550"/>
+      <w:bookmarkStart w:id="34" w:name="_Toc523753614"/>
       <w:r>
         <w:t>Hansard n</w:t>
       </w:r>
       <w:r>
         <w:t>umerification</w:t>
       </w:r>
+      <w:bookmarkEnd w:id="33"/>
       <w:bookmarkEnd w:id="34"/>
-      <w:bookmarkEnd w:id="35"/>
     </w:p>
     <w:p>
       <w:pPr>
@@ -13571,8 +13551,8 @@
       <w:pPr>
         <w:pStyle w:val="Caption"/>
       </w:pPr>
-      <w:bookmarkStart w:id="36" w:name="_Ref521572082"/>
-      <w:bookmarkStart w:id="37" w:name="_Toc523753105"/>
+      <w:bookmarkStart w:id="35" w:name="_Ref521572082"/>
+      <w:bookmarkStart w:id="36" w:name="_Toc523753105"/>
       <w:r>
         <w:t xml:space="preserve">Figure </w:t>
       </w:r>
@@ -13606,24 +13586,24 @@
         </w:rPr>
         <w:fldChar w:fldCharType="end"/>
       </w:r>
+      <w:bookmarkEnd w:id="35"/>
+      <w:r>
+        <w:t xml:space="preserve"> Interpolation algorithm</w:t>
+      </w:r>
       <w:bookmarkEnd w:id="36"/>
-      <w:r>
-        <w:t xml:space="preserve"> Interpolation algorithm</w:t>
-      </w:r>
-      <w:bookmarkEnd w:id="37"/>
     </w:p>
     <w:p>
       <w:pPr>
         <w:pStyle w:val="Heading2"/>
       </w:pPr>
-      <w:bookmarkStart w:id="38" w:name="_Ref521062388"/>
-      <w:bookmarkStart w:id="39" w:name="_Toc523753615"/>
+      <w:bookmarkStart w:id="37" w:name="_Ref521062388"/>
+      <w:bookmarkStart w:id="38" w:name="_Toc523753615"/>
       <w:r>
         <w:lastRenderedPageBreak/>
         <w:t>Partition into datasets and sizes</w:t>
       </w:r>
+      <w:bookmarkEnd w:id="37"/>
       <w:bookmarkEnd w:id="38"/>
-      <w:bookmarkEnd w:id="39"/>
     </w:p>
     <w:p/>
     <w:p>
@@ -13676,22 +13656,7 @@
         <w:t xml:space="preserve">were hashed using Python’s built-in hashing implementation. </w:t>
       </w:r>
       <w:r>
-        <w:t>The file names include the date on which the debate was</w:t>
-      </w:r>
-      <w:r>
-        <w:t xml:space="preserve"> spoken in parliament</w:t>
-      </w:r>
-      <w:r>
-        <w:t>,</w:t>
-      </w:r>
-      <w:r>
-        <w:t xml:space="preserve"> and the subject </w:t>
-      </w:r>
-      <w:r>
-        <w:t>of the debate.</w:t>
-      </w:r>
-      <w:r>
-        <w:t xml:space="preserve"> </w:t>
+        <w:t xml:space="preserve">The file names include the date on which the debate was spoken in parliament, and the subject of the debate. </w:t>
       </w:r>
       <w:r>
         <w:t>The</w:t>
@@ -13811,13 +13776,7 @@
         <w:t>).</w:t>
       </w:r>
       <w:r>
-        <w:t xml:space="preserve"> </w:t>
-      </w:r>
-      <w:r>
-        <w:t xml:space="preserve">This is because </w:t>
-      </w:r>
-      <w:r>
-        <w:t xml:space="preserve">using the full dataset resulted in out-of-memory errors from Keras, as explained in section </w:t>
+        <w:t xml:space="preserve"> This is because using the full dataset resulted in out-of-memory errors from Keras, as explained in section </w:t>
       </w:r>
       <w:r>
         <w:fldChar w:fldCharType="begin"/>
@@ -13847,10 +13806,10 @@
           <w:noProof/>
         </w:rPr>
         <w:object w:dxaOrig="9020" w:dyaOrig="6400" w14:anchorId="12150449">
-          <v:shape id="_x0000_i1035" type="#_x0000_t75" alt="" style="width:451pt;height:319.65pt;mso-width-percent:0;mso-height-percent:0;mso-width-percent:0;mso-height-percent:0" o:ole="">
+          <v:shape id="_x0000_i1035" type="#_x0000_t75" alt="" style="width:451pt;height:320pt;mso-width-percent:0;mso-height-percent:0;mso-width-percent:0;mso-height-percent:0" o:ole="">
             <v:imagedata r:id="rId17" o:title=""/>
           </v:shape>
-          <o:OLEObject Type="Embed" ProgID="Word.Document.12" ShapeID="_x0000_i1035" DrawAspect="Content" ObjectID="_1597503788" r:id="rId18">
+          <o:OLEObject Type="Embed" ProgID="Word.Document.12" ShapeID="_x0000_i1035" DrawAspect="Content" ObjectID="_1597552985" r:id="rId18">
             <o:FieldCodes>\s</o:FieldCodes>
           </o:OLEObject>
         </w:object>
@@ -13860,8 +13819,8 @@
       <w:pPr>
         <w:pStyle w:val="Caption"/>
       </w:pPr>
-      <w:bookmarkStart w:id="40" w:name="_Ref521576865"/>
-      <w:bookmarkStart w:id="41" w:name="_Toc523753140"/>
+      <w:bookmarkStart w:id="39" w:name="_Ref521576865"/>
+      <w:bookmarkStart w:id="40" w:name="_Toc523753140"/>
       <w:r>
         <w:t xml:space="preserve">Code Snippet </w:t>
       </w:r>
@@ -13895,14 +13854,14 @@
         </w:rPr>
         <w:fldChar w:fldCharType="end"/>
       </w:r>
+      <w:bookmarkEnd w:id="39"/>
+      <w:r>
+        <w:t xml:space="preserve"> Converting</w:t>
+      </w:r>
+      <w:r>
+        <w:t xml:space="preserve"> bucket numbers to datasets</w:t>
+      </w:r>
       <w:bookmarkEnd w:id="40"/>
-      <w:r>
-        <w:t xml:space="preserve"> Converting</w:t>
-      </w:r>
-      <w:r>
-        <w:t xml:space="preserve"> bucket numbers to datasets</w:t>
-      </w:r>
-      <w:bookmarkEnd w:id="41"/>
     </w:p>
     <w:p>
       <w:r>
@@ -14092,14 +14051,14 @@
       <w:pPr>
         <w:pStyle w:val="Heading2"/>
       </w:pPr>
-      <w:bookmarkStart w:id="42" w:name="_Toc523753616"/>
+      <w:bookmarkStart w:id="41" w:name="_Toc523753616"/>
       <w:r>
         <w:t>Formation of t</w:t>
       </w:r>
       <w:r>
         <w:t>ensors</w:t>
       </w:r>
-      <w:bookmarkEnd w:id="42"/>
+      <w:bookmarkEnd w:id="41"/>
     </w:p>
     <w:p/>
     <w:p>
@@ -14170,8 +14129,8 @@
         <w:pStyle w:val="Caption"/>
         <w:keepNext/>
       </w:pPr>
-      <w:bookmarkStart w:id="43" w:name="_Ref521578284"/>
-      <w:bookmarkStart w:id="44" w:name="_Toc523753128"/>
+      <w:bookmarkStart w:id="42" w:name="_Ref521578284"/>
+      <w:bookmarkStart w:id="43" w:name="_Toc523753128"/>
       <w:r>
         <w:t xml:space="preserve">Table </w:t>
       </w:r>
@@ -14205,11 +14164,11 @@
         </w:rPr>
         <w:fldChar w:fldCharType="end"/>
       </w:r>
+      <w:bookmarkEnd w:id="42"/>
+      <w:r>
+        <w:t xml:space="preserve"> X tensor dimensions</w:t>
+      </w:r>
       <w:bookmarkEnd w:id="43"/>
-      <w:r>
-        <w:t xml:space="preserve"> X tensor dimensions</w:t>
-      </w:r>
-      <w:bookmarkEnd w:id="44"/>
     </w:p>
     <w:tbl>
       <w:tblPr>
@@ -14361,8 +14320,8 @@
         <w:pStyle w:val="Caption"/>
         <w:keepNext/>
       </w:pPr>
-      <w:bookmarkStart w:id="45" w:name="_Ref521578286"/>
-      <w:bookmarkStart w:id="46" w:name="_Toc523753129"/>
+      <w:bookmarkStart w:id="44" w:name="_Ref521578286"/>
+      <w:bookmarkStart w:id="45" w:name="_Toc523753129"/>
       <w:r>
         <w:t xml:space="preserve">Table </w:t>
       </w:r>
@@ -14396,11 +14355,11 @@
         </w:rPr>
         <w:fldChar w:fldCharType="end"/>
       </w:r>
+      <w:bookmarkEnd w:id="44"/>
+      <w:r>
+        <w:t xml:space="preserve"> Y tensor dimensions</w:t>
+      </w:r>
       <w:bookmarkEnd w:id="45"/>
-      <w:r>
-        <w:t xml:space="preserve"> Y tensor dimensions</w:t>
-      </w:r>
-      <w:bookmarkEnd w:id="46"/>
     </w:p>
     <w:tbl>
       <w:tblPr>
@@ -14627,34 +14586,34 @@
       <w:pPr>
         <w:pStyle w:val="Heading1"/>
       </w:pPr>
-      <w:bookmarkStart w:id="47" w:name="_Ref521058119"/>
-      <w:bookmarkStart w:id="48" w:name="_Toc523753617"/>
+      <w:bookmarkStart w:id="46" w:name="_Ref521058119"/>
+      <w:bookmarkStart w:id="47" w:name="_Toc523753617"/>
       <w:r>
         <w:t>Implementation</w:t>
       </w:r>
       <w:r>
         <w:t xml:space="preserve"> issues</w:t>
       </w:r>
+      <w:bookmarkEnd w:id="46"/>
       <w:bookmarkEnd w:id="47"/>
-      <w:bookmarkEnd w:id="48"/>
     </w:p>
     <w:p>
       <w:pPr>
         <w:pStyle w:val="Heading2"/>
       </w:pPr>
-      <w:bookmarkStart w:id="49" w:name="_Ref521060037"/>
-      <w:bookmarkStart w:id="50" w:name="_Ref521071235"/>
-      <w:bookmarkStart w:id="51" w:name="_Ref521071278"/>
-      <w:bookmarkStart w:id="52" w:name="_Ref521071934"/>
-      <w:bookmarkStart w:id="53" w:name="_Toc523753618"/>
+      <w:bookmarkStart w:id="48" w:name="_Ref521060037"/>
+      <w:bookmarkStart w:id="49" w:name="_Ref521071235"/>
+      <w:bookmarkStart w:id="50" w:name="_Ref521071278"/>
+      <w:bookmarkStart w:id="51" w:name="_Ref521071934"/>
+      <w:bookmarkStart w:id="52" w:name="_Toc523753618"/>
       <w:r>
         <w:t>Wikipedia data cleanliness</w:t>
       </w:r>
+      <w:bookmarkEnd w:id="48"/>
       <w:bookmarkEnd w:id="49"/>
       <w:bookmarkEnd w:id="50"/>
       <w:bookmarkEnd w:id="51"/>
       <w:bookmarkEnd w:id="52"/>
-      <w:bookmarkEnd w:id="53"/>
     </w:p>
     <w:p/>
     <w:p>
@@ -14849,8 +14808,8 @@
         <w:pStyle w:val="Caption"/>
         <w:keepNext/>
       </w:pPr>
-      <w:bookmarkStart w:id="54" w:name="_Ref521584123"/>
-      <w:bookmarkStart w:id="55" w:name="_Toc523753130"/>
+      <w:bookmarkStart w:id="53" w:name="_Ref521584123"/>
+      <w:bookmarkStart w:id="54" w:name="_Toc523753130"/>
       <w:r>
         <w:t xml:space="preserve">Table </w:t>
       </w:r>
@@ -14884,11 +14843,11 @@
         </w:rPr>
         <w:fldChar w:fldCharType="end"/>
       </w:r>
+      <w:bookmarkEnd w:id="53"/>
+      <w:r>
+        <w:t xml:space="preserve"> DBPedia post-processing tasks on Named Entities</w:t>
+      </w:r>
       <w:bookmarkEnd w:id="54"/>
-      <w:r>
-        <w:t xml:space="preserve"> DBPedia post-processing tasks on Named Entities</w:t>
-      </w:r>
-      <w:bookmarkEnd w:id="55"/>
     </w:p>
     <w:tbl>
       <w:tblPr>
@@ -15171,14 +15130,14 @@
       <w:pPr>
         <w:pStyle w:val="Heading2"/>
       </w:pPr>
-      <w:bookmarkStart w:id="56" w:name="_Ref521585097"/>
-      <w:bookmarkStart w:id="57" w:name="_Toc523753619"/>
+      <w:bookmarkStart w:id="55" w:name="_Ref521585097"/>
+      <w:bookmarkStart w:id="56" w:name="_Toc523753619"/>
       <w:r>
         <w:lastRenderedPageBreak/>
         <w:t>Interpolation overlaps</w:t>
       </w:r>
+      <w:bookmarkEnd w:id="55"/>
       <w:bookmarkEnd w:id="56"/>
-      <w:bookmarkEnd w:id="57"/>
     </w:p>
     <w:p/>
     <w:p>
@@ -15277,7 +15236,7 @@
           <v:shape id="_x0000_i1034" type="#_x0000_t75" alt="" style="width:451pt;height:235pt;mso-width-percent:0;mso-height-percent:0;mso-width-percent:0;mso-height-percent:0" o:ole="">
             <v:imagedata r:id="rId19" o:title=""/>
           </v:shape>
-          <o:OLEObject Type="Embed" ProgID="Word.Document.12" ShapeID="_x0000_i1034" DrawAspect="Content" ObjectID="_1597503789" r:id="rId20">
+          <o:OLEObject Type="Embed" ProgID="Word.Document.12" ShapeID="_x0000_i1034" DrawAspect="Content" ObjectID="_1597552986" r:id="rId20">
             <o:FieldCodes>\s</o:FieldCodes>
           </o:OLEObject>
         </w:object>
@@ -15287,8 +15246,8 @@
       <w:pPr>
         <w:pStyle w:val="Caption"/>
       </w:pPr>
-      <w:bookmarkStart w:id="58" w:name="_Ref521585486"/>
-      <w:bookmarkStart w:id="59" w:name="_Toc523753141"/>
+      <w:bookmarkStart w:id="57" w:name="_Ref521585486"/>
+      <w:bookmarkStart w:id="58" w:name="_Toc523753141"/>
       <w:r>
         <w:t xml:space="preserve">Code Snippet </w:t>
       </w:r>
@@ -15322,19 +15281,19 @@
         </w:rPr>
         <w:fldChar w:fldCharType="end"/>
       </w:r>
+      <w:bookmarkEnd w:id="57"/>
+      <w:r>
+        <w:t xml:space="preserve"> logic to avoid re-interpolating overlapping NEs</w:t>
+      </w:r>
       <w:bookmarkEnd w:id="58"/>
-      <w:r>
-        <w:t xml:space="preserve"> logic to avoid re-interpolating overlapping NEs</w:t>
-      </w:r>
-      <w:bookmarkEnd w:id="59"/>
     </w:p>
     <w:p/>
     <w:p>
       <w:pPr>
         <w:pStyle w:val="Heading2"/>
       </w:pPr>
-      <w:bookmarkStart w:id="60" w:name="_Ref521575268"/>
-      <w:bookmarkStart w:id="61" w:name="_Toc523753620"/>
+      <w:bookmarkStart w:id="59" w:name="_Ref521575268"/>
+      <w:bookmarkStart w:id="60" w:name="_Toc523753620"/>
       <w:r>
         <w:t>NLTK</w:t>
       </w:r>
@@ -15344,8 +15303,8 @@
       <w:r>
         <w:t xml:space="preserve"> span_tokenize bugs</w:t>
       </w:r>
+      <w:bookmarkEnd w:id="59"/>
       <w:bookmarkEnd w:id="60"/>
-      <w:bookmarkEnd w:id="61"/>
     </w:p>
     <w:p/>
     <w:p>
@@ -15512,14 +15471,14 @@
       <w:pPr>
         <w:pStyle w:val="Heading2"/>
       </w:pPr>
-      <w:bookmarkStart w:id="62" w:name="_Toc523753621"/>
+      <w:bookmarkStart w:id="61" w:name="_Toc523753621"/>
       <w:r>
         <w:t xml:space="preserve">Toy dataset model – tensor </w:t>
       </w:r>
       <w:r>
         <w:t>formation</w:t>
       </w:r>
-      <w:bookmarkEnd w:id="62"/>
+      <w:bookmarkEnd w:id="61"/>
     </w:p>
     <w:p/>
     <w:p>
@@ -15564,13 +15523,7 @@
         <w:rPr>
           <w:color w:val="000000" w:themeColor="text1"/>
         </w:rPr>
-        <w:t>Sentences in human language greatly vary in length, yet the BLSTM requires tensors of uniform length.</w:t>
-      </w:r>
-      <w:r>
-        <w:rPr>
-          <w:color w:val="000000" w:themeColor="text1"/>
-        </w:rPr>
-        <w:t xml:space="preserve"> </w:t>
+        <w:t xml:space="preserve">Sentences in human language greatly vary in length, yet the BLSTM requires tensors of uniform length. </w:t>
       </w:r>
       <w:r>
         <w:rPr>
@@ -15632,7 +15585,7 @@
       <w:pPr>
         <w:pStyle w:val="Heading2"/>
       </w:pPr>
-      <w:bookmarkStart w:id="63" w:name="_Toc523753622"/>
+      <w:bookmarkStart w:id="62" w:name="_Toc523753622"/>
       <w:r>
         <w:lastRenderedPageBreak/>
         <w:t>Hansard p</w:t>
@@ -15640,7 +15593,7 @@
       <w:r>
         <w:t>resentation issues</w:t>
       </w:r>
-      <w:bookmarkEnd w:id="63"/>
+      <w:bookmarkEnd w:id="62"/>
     </w:p>
     <w:p/>
     <w:p>
@@ -15800,8 +15753,8 @@
         </w:rPr>
       </w:pPr>
     </w:p>
-    <w:bookmarkStart w:id="64" w:name="_MON_1596477743"/>
-    <w:bookmarkEnd w:id="64"/>
+    <w:bookmarkStart w:id="63" w:name="_MON_1596477743"/>
+    <w:bookmarkEnd w:id="63"/>
     <w:p>
       <w:pPr>
         <w:keepNext/>
@@ -15812,10 +15765,10 @@
           <w:color w:val="000000" w:themeColor="text1"/>
         </w:rPr>
         <w:object w:dxaOrig="6980" w:dyaOrig="2390" w14:anchorId="06926A80">
-          <v:shape id="_x0000_i1033" type="#_x0000_t75" alt="" style="width:348.9pt;height:118.7pt;mso-width-percent:0;mso-height-percent:0;mso-width-percent:0;mso-height-percent:0" o:ole="">
+          <v:shape id="_x0000_i1033" type="#_x0000_t75" alt="" style="width:349pt;height:119pt;mso-width-percent:0;mso-height-percent:0;mso-width-percent:0;mso-height-percent:0" o:ole="">
             <v:imagedata r:id="rId21" o:title=""/>
           </v:shape>
-          <o:OLEObject Type="Embed" ProgID="Word.Document.12" ShapeID="_x0000_i1033" DrawAspect="Content" ObjectID="_1597503790" r:id="rId22">
+          <o:OLEObject Type="Embed" ProgID="Word.Document.12" ShapeID="_x0000_i1033" DrawAspect="Content" ObjectID="_1597552987" r:id="rId22">
             <o:FieldCodes>\s</o:FieldCodes>
           </o:OLEObject>
         </w:object>
@@ -15828,8 +15781,8 @@
           <w:color w:val="000000" w:themeColor="text1"/>
         </w:rPr>
       </w:pPr>
-      <w:bookmarkStart w:id="65" w:name="_Ref522735939"/>
-      <w:bookmarkStart w:id="66" w:name="_Toc523753106"/>
+      <w:bookmarkStart w:id="64" w:name="_Ref522735939"/>
+      <w:bookmarkStart w:id="65" w:name="_Toc523753106"/>
       <w:r>
         <w:t xml:space="preserve">Figure </w:t>
       </w:r>
@@ -15863,15 +15816,15 @@
         </w:rPr>
         <w:fldChar w:fldCharType="end"/>
       </w:r>
+      <w:bookmarkEnd w:id="64"/>
+      <w:r>
+        <w:t xml:space="preserve"> Hansard debate, XML format</w:t>
+      </w:r>
       <w:bookmarkEnd w:id="65"/>
-      <w:r>
-        <w:t xml:space="preserve"> Hansard debate, XML format</w:t>
-      </w:r>
-      <w:bookmarkEnd w:id="66"/>
-    </w:p>
-    <w:p/>
-    <w:bookmarkStart w:id="67" w:name="_MON_1596477849"/>
-    <w:bookmarkEnd w:id="67"/>
+    </w:p>
+    <w:p/>
+    <w:bookmarkStart w:id="66" w:name="_MON_1596477849"/>
+    <w:bookmarkEnd w:id="66"/>
     <w:p>
       <w:pPr>
         <w:keepNext/>
@@ -15881,10 +15834,10 @@
           <w:noProof/>
         </w:rPr>
         <w:object w:dxaOrig="6970" w:dyaOrig="1370" w14:anchorId="4AA4F020">
-          <v:shape id="_x0000_i1032" type="#_x0000_t75" alt="" style="width:348.9pt;height:68.85pt;mso-width-percent:0;mso-height-percent:0;mso-width-percent:0;mso-height-percent:0" o:ole="">
+          <v:shape id="_x0000_i1032" type="#_x0000_t75" alt="" style="width:348.85pt;height:69pt;mso-width-percent:0;mso-height-percent:0;mso-width-percent:0;mso-height-percent:0" o:ole="">
             <v:imagedata r:id="rId23" o:title=""/>
           </v:shape>
-          <o:OLEObject Type="Embed" ProgID="Word.Document.12" ShapeID="_x0000_i1032" DrawAspect="Content" ObjectID="_1597503791" r:id="rId24">
+          <o:OLEObject Type="Embed" ProgID="Word.Document.12" ShapeID="_x0000_i1032" DrawAspect="Content" ObjectID="_1597552988" r:id="rId24">
             <o:FieldCodes>\s</o:FieldCodes>
           </o:OLEObject>
         </w:object>
@@ -15894,8 +15847,8 @@
       <w:pPr>
         <w:pStyle w:val="Caption"/>
       </w:pPr>
-      <w:bookmarkStart w:id="68" w:name="_Ref522735940"/>
-      <w:bookmarkStart w:id="69" w:name="_Toc523753107"/>
+      <w:bookmarkStart w:id="67" w:name="_Ref522735940"/>
+      <w:bookmarkStart w:id="68" w:name="_Toc523753107"/>
       <w:r>
         <w:t xml:space="preserve">Figure </w:t>
       </w:r>
@@ -15929,11 +15882,11 @@
         </w:rPr>
         <w:fldChar w:fldCharType="end"/>
       </w:r>
+      <w:bookmarkEnd w:id="67"/>
+      <w:r>
+        <w:t xml:space="preserve"> Hansard debate, processed TXT format</w:t>
+      </w:r>
       <w:bookmarkEnd w:id="68"/>
-      <w:r>
-        <w:t xml:space="preserve"> Hansard debate, processed TXT format</w:t>
-      </w:r>
-      <w:bookmarkEnd w:id="69"/>
     </w:p>
     <w:p>
       <w:r>
@@ -15944,27 +15897,27 @@
       <w:pPr>
         <w:pStyle w:val="Heading1"/>
       </w:pPr>
-      <w:bookmarkStart w:id="70" w:name="_Toc523753623"/>
+      <w:bookmarkStart w:id="69" w:name="_Toc523753623"/>
       <w:r>
         <w:t xml:space="preserve">Evaluation and </w:t>
       </w:r>
       <w:r>
         <w:t>Testing</w:t>
       </w:r>
-      <w:bookmarkEnd w:id="70"/>
+      <w:bookmarkEnd w:id="69"/>
     </w:p>
     <w:p/>
     <w:p>
       <w:pPr>
         <w:pStyle w:val="Heading2"/>
       </w:pPr>
-      <w:bookmarkStart w:id="71" w:name="_Ref522793481"/>
-      <w:bookmarkStart w:id="72" w:name="_Toc523753624"/>
+      <w:bookmarkStart w:id="70" w:name="_Ref522793481"/>
+      <w:bookmarkStart w:id="71" w:name="_Toc523753624"/>
       <w:r>
         <w:t>Model evaluation</w:t>
       </w:r>
+      <w:bookmarkEnd w:id="70"/>
       <w:bookmarkEnd w:id="71"/>
-      <w:bookmarkEnd w:id="72"/>
     </w:p>
     <w:p/>
     <w:p>
@@ -16120,8 +16073,8 @@
         <w:pStyle w:val="Caption"/>
         <w:keepNext/>
       </w:pPr>
-      <w:bookmarkStart w:id="73" w:name="_Ref522298476"/>
-      <w:bookmarkStart w:id="74" w:name="_Toc523753131"/>
+      <w:bookmarkStart w:id="72" w:name="_Ref522298476"/>
+      <w:bookmarkStart w:id="73" w:name="_Toc523753131"/>
       <w:r>
         <w:t xml:space="preserve">Table </w:t>
       </w:r>
@@ -16155,11 +16108,11 @@
         </w:rPr>
         <w:fldChar w:fldCharType="end"/>
       </w:r>
+      <w:bookmarkEnd w:id="72"/>
+      <w:r>
+        <w:t xml:space="preserve"> Model datasets used</w:t>
+      </w:r>
       <w:bookmarkEnd w:id="73"/>
-      <w:r>
-        <w:t xml:space="preserve"> Model datasets used</w:t>
-      </w:r>
-      <w:bookmarkEnd w:id="74"/>
     </w:p>
     <w:tbl>
       <w:tblPr>
@@ -16710,8 +16663,8 @@
         <w:pStyle w:val="Caption"/>
         <w:keepNext/>
       </w:pPr>
-      <w:bookmarkStart w:id="75" w:name="_Ref522790826"/>
-      <w:bookmarkStart w:id="76" w:name="_Toc523753132"/>
+      <w:bookmarkStart w:id="74" w:name="_Ref522790826"/>
+      <w:bookmarkStart w:id="75" w:name="_Toc523753132"/>
       <w:r>
         <w:t xml:space="preserve">Table </w:t>
       </w:r>
@@ -16745,11 +16698,11 @@
         </w:rPr>
         <w:fldChar w:fldCharType="end"/>
       </w:r>
+      <w:bookmarkEnd w:id="74"/>
+      <w:r>
+        <w:t xml:space="preserve"> Baseline accuracy</w:t>
+      </w:r>
       <w:bookmarkEnd w:id="75"/>
-      <w:r>
-        <w:t xml:space="preserve"> Baseline accuracy</w:t>
-      </w:r>
-      <w:bookmarkEnd w:id="76"/>
     </w:p>
     <w:tbl>
       <w:tblPr>
@@ -17057,8 +17010,8 @@
         <w:pStyle w:val="Caption"/>
         <w:keepNext/>
       </w:pPr>
-      <w:bookmarkStart w:id="77" w:name="_Ref522791343"/>
-      <w:bookmarkStart w:id="78" w:name="_Toc523753133"/>
+      <w:bookmarkStart w:id="76" w:name="_Ref522791343"/>
+      <w:bookmarkStart w:id="77" w:name="_Toc523753133"/>
       <w:r>
         <w:t xml:space="preserve">Table </w:t>
       </w:r>
@@ -17092,20 +17045,20 @@
         </w:rPr>
         <w:fldChar w:fldCharType="end"/>
       </w:r>
+      <w:bookmarkEnd w:id="76"/>
+      <w:r>
+        <w:t xml:space="preserve"> Evaluation</w:t>
+      </w:r>
+      <w:r>
+        <w:t>s</w:t>
+      </w:r>
+      <w:r>
+        <w:t xml:space="preserve"> of </w:t>
+      </w:r>
+      <w:r>
+        <w:t>trained models</w:t>
+      </w:r>
       <w:bookmarkEnd w:id="77"/>
-      <w:r>
-        <w:t xml:space="preserve"> Evaluation</w:t>
-      </w:r>
-      <w:r>
-        <w:t>s</w:t>
-      </w:r>
-      <w:r>
-        <w:t xml:space="preserve"> of </w:t>
-      </w:r>
-      <w:r>
-        <w:t>trained models</w:t>
-      </w:r>
-      <w:bookmarkEnd w:id="78"/>
     </w:p>
     <w:tbl>
       <w:tblPr>
@@ -17849,15 +17802,15 @@
       <w:pPr>
         <w:pStyle w:val="Heading3"/>
       </w:pPr>
-      <w:bookmarkStart w:id="79" w:name="_Ref522793673"/>
-      <w:bookmarkStart w:id="80" w:name="_Ref523394856"/>
-      <w:bookmarkStart w:id="81" w:name="_Toc523753625"/>
+      <w:bookmarkStart w:id="78" w:name="_Ref522793673"/>
+      <w:bookmarkStart w:id="79" w:name="_Ref523394856"/>
+      <w:bookmarkStart w:id="80" w:name="_Toc523753625"/>
       <w:r>
         <w:t>Baseline results</w:t>
       </w:r>
+      <w:bookmarkEnd w:id="78"/>
       <w:bookmarkEnd w:id="79"/>
       <w:bookmarkEnd w:id="80"/>
-      <w:bookmarkEnd w:id="81"/>
     </w:p>
     <w:p>
       <w:pPr>
@@ -17962,11 +17915,11 @@
       <w:pPr>
         <w:pStyle w:val="Heading3"/>
       </w:pPr>
-      <w:bookmarkStart w:id="82" w:name="_Toc523753626"/>
+      <w:bookmarkStart w:id="81" w:name="_Toc523753626"/>
       <w:r>
         <w:t>The ‘mini’ dataset</w:t>
       </w:r>
-      <w:bookmarkEnd w:id="82"/>
+      <w:bookmarkEnd w:id="81"/>
     </w:p>
     <w:p/>
     <w:p>
@@ -18116,7 +18069,7 @@
       <w:pPr>
         <w:pStyle w:val="Caption"/>
       </w:pPr>
-      <w:bookmarkStart w:id="83" w:name="_Toc523753108"/>
+      <w:bookmarkStart w:id="82" w:name="_Toc523753108"/>
       <w:r>
         <w:t xml:space="preserve">Figure </w:t>
       </w:r>
@@ -18153,7 +18106,7 @@
       <w:r>
         <w:t xml:space="preserve"> Mini dataset accuracy</w:t>
       </w:r>
-      <w:bookmarkEnd w:id="83"/>
+      <w:bookmarkEnd w:id="82"/>
     </w:p>
     <w:p>
       <w:pPr>
@@ -18211,7 +18164,7 @@
       <w:pPr>
         <w:pStyle w:val="Caption"/>
       </w:pPr>
-      <w:bookmarkStart w:id="84" w:name="_Toc523753109"/>
+      <w:bookmarkStart w:id="83" w:name="_Toc523753109"/>
       <w:r>
         <w:t xml:space="preserve">Figure </w:t>
       </w:r>
@@ -18248,7 +18201,7 @@
       <w:r>
         <w:t xml:space="preserve"> Mini dataset loss</w:t>
       </w:r>
-      <w:bookmarkEnd w:id="84"/>
+      <w:bookmarkEnd w:id="83"/>
     </w:p>
     <w:p>
       <w:pPr>
@@ -18305,7 +18258,7 @@
       <w:pPr>
         <w:pStyle w:val="Caption"/>
       </w:pPr>
-      <w:bookmarkStart w:id="85" w:name="_Toc523753110"/>
+      <w:bookmarkStart w:id="84" w:name="_Toc523753110"/>
       <w:r>
         <w:t xml:space="preserve">Figure </w:t>
       </w:r>
@@ -18348,7 +18301,7 @@
       <w:r>
         <w:t xml:space="preserve"> label accuracy</w:t>
       </w:r>
-      <w:bookmarkEnd w:id="85"/>
+      <w:bookmarkEnd w:id="84"/>
     </w:p>
     <w:p/>
     <w:p/>
@@ -18356,16 +18309,16 @@
       <w:pPr>
         <w:pStyle w:val="Heading3"/>
       </w:pPr>
-      <w:bookmarkStart w:id="86" w:name="_Ref521576975"/>
-      <w:bookmarkStart w:id="87" w:name="_Toc523753627"/>
+      <w:bookmarkStart w:id="85" w:name="_Ref521576975"/>
+      <w:bookmarkStart w:id="86" w:name="_Toc523753627"/>
       <w:r>
         <w:t>The ‘toy’ dataset</w:t>
       </w:r>
+      <w:bookmarkEnd w:id="85"/>
+      <w:r>
+        <w:t>, version 1</w:t>
+      </w:r>
       <w:bookmarkEnd w:id="86"/>
-      <w:r>
-        <w:t>, version 1</w:t>
-      </w:r>
-      <w:bookmarkEnd w:id="87"/>
     </w:p>
     <w:p/>
     <w:p>
@@ -18442,8 +18395,8 @@
       <w:pPr>
         <w:pStyle w:val="Caption"/>
       </w:pPr>
-      <w:bookmarkStart w:id="88" w:name="_Ref522354845"/>
-      <w:bookmarkStart w:id="89" w:name="_Toc523753111"/>
+      <w:bookmarkStart w:id="87" w:name="_Ref522354845"/>
+      <w:bookmarkStart w:id="88" w:name="_Toc523753111"/>
       <w:r>
         <w:t xml:space="preserve">Figure </w:t>
       </w:r>
@@ -18477,11 +18430,11 @@
         </w:rPr>
         <w:fldChar w:fldCharType="end"/>
       </w:r>
+      <w:bookmarkEnd w:id="87"/>
+      <w:r>
+        <w:t xml:space="preserve"> Toy dataset NaN validation accuracy</w:t>
+      </w:r>
       <w:bookmarkEnd w:id="88"/>
-      <w:r>
-        <w:t xml:space="preserve"> Toy dataset NaN validation accuracy</w:t>
-      </w:r>
-      <w:bookmarkEnd w:id="89"/>
     </w:p>
     <w:p>
       <w:pPr>
@@ -18550,8 +18503,8 @@
       <w:pPr>
         <w:pStyle w:val="Caption"/>
       </w:pPr>
-      <w:bookmarkStart w:id="90" w:name="_Ref522354846"/>
-      <w:bookmarkStart w:id="91" w:name="_Toc523753112"/>
+      <w:bookmarkStart w:id="89" w:name="_Ref522354846"/>
+      <w:bookmarkStart w:id="90" w:name="_Toc523753112"/>
       <w:r>
         <w:t xml:space="preserve">Figure </w:t>
       </w:r>
@@ -18585,11 +18538,11 @@
         </w:rPr>
         <w:fldChar w:fldCharType="end"/>
       </w:r>
+      <w:bookmarkEnd w:id="89"/>
+      <w:r>
+        <w:t xml:space="preserve"> Toy dataset NaN validation loss</w:t>
+      </w:r>
       <w:bookmarkEnd w:id="90"/>
-      <w:r>
-        <w:t xml:space="preserve"> Toy dataset NaN validation loss</w:t>
-      </w:r>
-      <w:bookmarkEnd w:id="91"/>
     </w:p>
     <w:p>
       <w:pPr>
@@ -18661,8 +18614,8 @@
           <w:color w:val="000000" w:themeColor="text1"/>
         </w:rPr>
       </w:pPr>
-      <w:bookmarkStart w:id="92" w:name="_Ref522354847"/>
-      <w:bookmarkStart w:id="93" w:name="_Toc523753113"/>
+      <w:bookmarkStart w:id="91" w:name="_Ref522354847"/>
+      <w:bookmarkStart w:id="92" w:name="_Toc523753113"/>
       <w:r>
         <w:t xml:space="preserve">Figure </w:t>
       </w:r>
@@ -18696,11 +18649,11 @@
         </w:rPr>
         <w:fldChar w:fldCharType="end"/>
       </w:r>
+      <w:bookmarkEnd w:id="91"/>
+      <w:r>
+        <w:t xml:space="preserve"> Toy Dataset NaN Validation Non-Null Label Accuracy</w:t>
+      </w:r>
       <w:bookmarkEnd w:id="92"/>
-      <w:r>
-        <w:t xml:space="preserve"> Toy Dataset NaN Validation Non-Null Label Accuracy</w:t>
-      </w:r>
-      <w:bookmarkEnd w:id="93"/>
     </w:p>
     <w:p>
       <w:pPr>
@@ -18989,7 +18942,7 @@
       <w:pPr>
         <w:pStyle w:val="Heading3"/>
       </w:pPr>
-      <w:bookmarkStart w:id="94" w:name="_Toc523753628"/>
+      <w:bookmarkStart w:id="93" w:name="_Toc523753628"/>
       <w:r>
         <w:t>The ‘toy’ dataset, version</w:t>
       </w:r>
@@ -19002,7 +18955,7 @@
       <w:r>
         <w:t xml:space="preserve"> and 3</w:t>
       </w:r>
-      <w:bookmarkEnd w:id="94"/>
+      <w:bookmarkEnd w:id="93"/>
     </w:p>
     <w:p>
       <w:pPr>
@@ -19257,8 +19210,8 @@
       <w:pPr>
         <w:pStyle w:val="Caption"/>
       </w:pPr>
-      <w:bookmarkStart w:id="95" w:name="_Ref522705180"/>
-      <w:bookmarkStart w:id="96" w:name="_Toc523753114"/>
+      <w:bookmarkStart w:id="94" w:name="_Ref522705180"/>
+      <w:bookmarkStart w:id="95" w:name="_Toc523753114"/>
       <w:r>
         <w:t xml:space="preserve">Figure </w:t>
       </w:r>
@@ -19292,11 +19245,11 @@
         </w:rPr>
         <w:fldChar w:fldCharType="end"/>
       </w:r>
+      <w:bookmarkEnd w:id="94"/>
+      <w:r>
+        <w:t xml:space="preserve"> ToyV2 dataset accuracy</w:t>
+      </w:r>
       <w:bookmarkEnd w:id="95"/>
-      <w:r>
-        <w:t xml:space="preserve"> ToyV2 dataset accuracy</w:t>
-      </w:r>
-      <w:bookmarkEnd w:id="96"/>
     </w:p>
     <w:p>
       <w:pPr>
@@ -19355,8 +19308,8 @@
       <w:pPr>
         <w:pStyle w:val="Caption"/>
       </w:pPr>
-      <w:bookmarkStart w:id="97" w:name="_Ref522705181"/>
-      <w:bookmarkStart w:id="98" w:name="_Toc523753115"/>
+      <w:bookmarkStart w:id="96" w:name="_Ref522705181"/>
+      <w:bookmarkStart w:id="97" w:name="_Toc523753115"/>
       <w:r>
         <w:t xml:space="preserve">Figure </w:t>
       </w:r>
@@ -19390,11 +19343,11 @@
         </w:rPr>
         <w:fldChar w:fldCharType="end"/>
       </w:r>
+      <w:bookmarkEnd w:id="96"/>
+      <w:r>
+        <w:t xml:space="preserve"> ToyV2 dataset loss</w:t>
+      </w:r>
       <w:bookmarkEnd w:id="97"/>
-      <w:r>
-        <w:t xml:space="preserve"> ToyV2 dataset loss</w:t>
-      </w:r>
-      <w:bookmarkEnd w:id="98"/>
     </w:p>
     <w:p>
       <w:pPr>
@@ -19455,8 +19408,8 @@
           <w:color w:val="000000" w:themeColor="text1"/>
         </w:rPr>
       </w:pPr>
-      <w:bookmarkStart w:id="99" w:name="_Ref522705182"/>
-      <w:bookmarkStart w:id="100" w:name="_Toc523753116"/>
+      <w:bookmarkStart w:id="98" w:name="_Ref522705182"/>
+      <w:bookmarkStart w:id="99" w:name="_Toc523753116"/>
       <w:r>
         <w:t xml:space="preserve">Figure </w:t>
       </w:r>
@@ -19490,11 +19443,11 @@
         </w:rPr>
         <w:fldChar w:fldCharType="end"/>
       </w:r>
+      <w:bookmarkEnd w:id="98"/>
+      <w:r>
+        <w:t xml:space="preserve"> ToyV2 dataset non-null label accuracy</w:t>
+      </w:r>
       <w:bookmarkEnd w:id="99"/>
-      <w:r>
-        <w:t xml:space="preserve"> ToyV2 dataset non-null label accuracy</w:t>
-      </w:r>
-      <w:bookmarkEnd w:id="100"/>
     </w:p>
     <w:p/>
     <w:p>
@@ -19514,10 +19467,7 @@
         <w:fldChar w:fldCharType="separate"/>
       </w:r>
       <w:r>
-        <w:t>Table</w:t>
-      </w:r>
-      <w:r>
-        <w:t xml:space="preserve"> </w:t>
+        <w:t xml:space="preserve">Table </w:t>
       </w:r>
       <w:r>
         <w:rPr>
@@ -19733,8 +19683,8 @@
       <w:pPr>
         <w:pStyle w:val="Caption"/>
       </w:pPr>
-      <w:bookmarkStart w:id="101" w:name="_Ref523154452"/>
-      <w:bookmarkStart w:id="102" w:name="_Toc523753117"/>
+      <w:bookmarkStart w:id="100" w:name="_Ref523154452"/>
+      <w:bookmarkStart w:id="101" w:name="_Toc523753117"/>
       <w:r>
         <w:t xml:space="preserve">Figure </w:t>
       </w:r>
@@ -19768,11 +19718,11 @@
         </w:rPr>
         <w:fldChar w:fldCharType="end"/>
       </w:r>
+      <w:bookmarkEnd w:id="100"/>
+      <w:r>
+        <w:t xml:space="preserve"> ToyV3 dataset accuracy</w:t>
+      </w:r>
       <w:bookmarkEnd w:id="101"/>
-      <w:r>
-        <w:t xml:space="preserve"> ToyV3 dataset accuracy</w:t>
-      </w:r>
-      <w:bookmarkEnd w:id="102"/>
     </w:p>
     <w:p>
       <w:pPr>
@@ -19829,8 +19779,8 @@
       <w:pPr>
         <w:pStyle w:val="Caption"/>
       </w:pPr>
-      <w:bookmarkStart w:id="103" w:name="_Ref523154453"/>
-      <w:bookmarkStart w:id="104" w:name="_Toc523753118"/>
+      <w:bookmarkStart w:id="102" w:name="_Ref523154453"/>
+      <w:bookmarkStart w:id="103" w:name="_Toc523753118"/>
       <w:r>
         <w:t xml:space="preserve">Figure </w:t>
       </w:r>
@@ -19864,11 +19814,11 @@
         </w:rPr>
         <w:fldChar w:fldCharType="end"/>
       </w:r>
+      <w:bookmarkEnd w:id="102"/>
+      <w:r>
+        <w:t xml:space="preserve"> ToyV3 dataset loss</w:t>
+      </w:r>
       <w:bookmarkEnd w:id="103"/>
-      <w:r>
-        <w:t xml:space="preserve"> ToyV3 dataset loss</w:t>
-      </w:r>
-      <w:bookmarkEnd w:id="104"/>
     </w:p>
     <w:p/>
     <w:p>
@@ -19926,8 +19876,8 @@
       <w:pPr>
         <w:pStyle w:val="Caption"/>
       </w:pPr>
-      <w:bookmarkStart w:id="105" w:name="_Ref523154455"/>
-      <w:bookmarkStart w:id="106" w:name="_Toc523753119"/>
+      <w:bookmarkStart w:id="104" w:name="_Ref523154455"/>
+      <w:bookmarkStart w:id="105" w:name="_Toc523753119"/>
       <w:r>
         <w:t xml:space="preserve">Figure </w:t>
       </w:r>
@@ -19961,24 +19911,24 @@
         </w:rPr>
         <w:fldChar w:fldCharType="end"/>
       </w:r>
+      <w:bookmarkEnd w:id="104"/>
+      <w:r>
+        <w:t xml:space="preserve"> ToyV3 dataset non-null label accuracy</w:t>
+      </w:r>
       <w:bookmarkEnd w:id="105"/>
-      <w:r>
-        <w:t xml:space="preserve"> ToyV3 dataset non-null label accuracy</w:t>
-      </w:r>
-      <w:bookmarkEnd w:id="106"/>
     </w:p>
     <w:p>
       <w:pPr>
         <w:pStyle w:val="Heading3"/>
       </w:pPr>
-      <w:bookmarkStart w:id="107" w:name="_Ref522276945"/>
-      <w:bookmarkStart w:id="108" w:name="_Toc523753629"/>
+      <w:bookmarkStart w:id="106" w:name="_Ref522276945"/>
+      <w:bookmarkStart w:id="107" w:name="_Toc523753629"/>
       <w:r>
         <w:lastRenderedPageBreak/>
         <w:t>The full dataset</w:t>
       </w:r>
+      <w:bookmarkEnd w:id="106"/>
       <w:bookmarkEnd w:id="107"/>
-      <w:bookmarkEnd w:id="108"/>
     </w:p>
     <w:p/>
     <w:p>
@@ -20097,10 +20047,7 @@
         <w:t>). Or, it is possible that, with a suitably chosen batch-size for the generator, the NaN validation problem could be avoided. It is not clear how long such a model could take to train – if the time taken scaled linearly from the ToyV1 dataset, which used 8 of the 320 buckets, it could take 1440 hours, or 60 days</w:t>
       </w:r>
       <w:r>
-        <w:t xml:space="preserve">, </w:t>
-      </w:r>
-      <w:r>
-        <w:t>per epoch</w:t>
+        <w:t>, per epoch</w:t>
       </w:r>
       <w:r>
         <w:t>. It is hoped that the time taken would not scale linearly, given that the batch size, and the required stochastic gradient descent calculations per batch, would be much smaller.</w:t>
@@ -20149,8 +20096,8 @@
       </w:r>
     </w:p>
     <w:p/>
-    <w:bookmarkStart w:id="109" w:name="_MON_1597134365"/>
-    <w:bookmarkEnd w:id="109"/>
+    <w:bookmarkStart w:id="108" w:name="_MON_1597134365"/>
+    <w:bookmarkEnd w:id="108"/>
     <w:p>
       <w:pPr>
         <w:keepNext/>
@@ -20160,10 +20107,10 @@
           <w:noProof/>
         </w:rPr>
         <w:object w:dxaOrig="6970" w:dyaOrig="4020" w14:anchorId="383F3BA7">
-          <v:shape id="_x0000_i1031" type="#_x0000_t75" alt="" style="width:348.9pt;height:200.95pt;mso-width-percent:0;mso-height-percent:0;mso-width-percent:0;mso-height-percent:0" o:ole="">
+          <v:shape id="_x0000_i1031" type="#_x0000_t75" alt="" style="width:348.85pt;height:201pt;mso-width-percent:0;mso-height-percent:0;mso-width-percent:0;mso-height-percent:0" o:ole="">
             <v:imagedata r:id="rId37" o:title=""/>
           </v:shape>
-          <o:OLEObject Type="Embed" ProgID="Word.Document.12" ShapeID="_x0000_i1031" DrawAspect="Content" ObjectID="_1597503792" r:id="rId38">
+          <o:OLEObject Type="Embed" ProgID="Word.Document.12" ShapeID="_x0000_i1031" DrawAspect="Content" ObjectID="_1597552989" r:id="rId38">
             <o:FieldCodes>\s</o:FieldCodes>
           </o:OLEObject>
         </w:object>
@@ -20173,34 +20120,24 @@
       <w:pPr>
         <w:pStyle w:val="Caption"/>
       </w:pPr>
-      <w:bookmarkStart w:id="110" w:name="_Ref523392529"/>
-      <w:bookmarkStart w:id="111" w:name="_Toc523753142"/>
+      <w:bookmarkStart w:id="109" w:name="_Ref523392529"/>
+      <w:bookmarkStart w:id="110" w:name="_Toc523753142"/>
       <w:r>
         <w:t xml:space="preserve">Code Snippet </w:t>
       </w:r>
-      <w:r>
-        <w:fldChar w:fldCharType="begin"/>
-      </w:r>
-      <w:r>
-        <w:instrText xml:space="preserve"> SEQ Code_Snippet \* ARABIC </w:instrText>
-      </w:r>
-      <w:r>
-        <w:fldChar w:fldCharType="separate"/>
-      </w:r>
-      <w:r>
-        <w:rPr>
-          <w:noProof/>
-        </w:rPr>
-        <w:t>5</w:t>
-      </w:r>
-      <w:r>
-        <w:fldChar w:fldCharType="end"/>
+      <w:fldSimple w:instr=" SEQ Code_Snippet \* ARABIC ">
+        <w:r>
+          <w:rPr>
+            <w:noProof/>
+          </w:rPr>
+          <w:t>5</w:t>
+        </w:r>
+      </w:fldSimple>
+      <w:bookmarkEnd w:id="109"/>
+      <w:r>
+        <w:t xml:space="preserve"> Training on the Full dataset</w:t>
       </w:r>
       <w:bookmarkEnd w:id="110"/>
-      <w:r>
-        <w:t xml:space="preserve"> Training on the Full dataset</w:t>
-      </w:r>
-      <w:bookmarkEnd w:id="111"/>
     </w:p>
     <w:p>
       <w:r>
@@ -20238,12 +20175,12 @@
       <w:pPr>
         <w:pStyle w:val="Heading3"/>
       </w:pPr>
-      <w:bookmarkStart w:id="112" w:name="_Toc523753630"/>
+      <w:bookmarkStart w:id="111" w:name="_Toc523753630"/>
       <w:r>
         <w:lastRenderedPageBreak/>
         <w:t>Cross-validation</w:t>
       </w:r>
-      <w:bookmarkEnd w:id="112"/>
+      <w:bookmarkEnd w:id="111"/>
     </w:p>
     <w:p/>
     <w:p>
@@ -20381,8 +20318,8 @@
       </w:r>
     </w:p>
     <w:p/>
-    <w:bookmarkStart w:id="113" w:name="_MON_1596479652"/>
-    <w:bookmarkEnd w:id="113"/>
+    <w:bookmarkStart w:id="112" w:name="_MON_1596479652"/>
+    <w:bookmarkEnd w:id="112"/>
     <w:p>
       <w:pPr>
         <w:keepNext/>
@@ -20392,10 +20329,10 @@
           <w:noProof/>
         </w:rPr>
         <w:object w:dxaOrig="6970" w:dyaOrig="1540" w14:anchorId="339D1373">
-          <v:shape id="_x0000_i1030" type="#_x0000_t75" alt="" style="width:348.15pt;height:76.75pt;mso-width-percent:0;mso-height-percent:0;mso-width-percent:0;mso-height-percent:0" o:ole="">
+          <v:shape id="_x0000_i1030" type="#_x0000_t75" alt="" style="width:348.15pt;height:77pt;mso-width-percent:0;mso-height-percent:0;mso-width-percent:0;mso-height-percent:0" o:ole="">
             <v:imagedata r:id="rId39" o:title=""/>
           </v:shape>
-          <o:OLEObject Type="Embed" ProgID="Word.Document.12" ShapeID="_x0000_i1030" DrawAspect="Content" ObjectID="_1597503793" r:id="rId40">
+          <o:OLEObject Type="Embed" ProgID="Word.Document.12" ShapeID="_x0000_i1030" DrawAspect="Content" ObjectID="_1597552990" r:id="rId40">
             <o:FieldCodes>\s</o:FieldCodes>
           </o:OLEObject>
         </w:object>
@@ -20405,8 +20342,8 @@
       <w:pPr>
         <w:pStyle w:val="Caption"/>
       </w:pPr>
-      <w:bookmarkStart w:id="114" w:name="_Ref522705764"/>
-      <w:bookmarkStart w:id="115" w:name="_Toc523753143"/>
+      <w:bookmarkStart w:id="113" w:name="_Ref522705764"/>
+      <w:bookmarkStart w:id="114" w:name="_Toc523753143"/>
       <w:r>
         <w:t xml:space="preserve">Code Snippet </w:t>
       </w:r>
@@ -20440,14 +20377,14 @@
         </w:rPr>
         <w:fldChar w:fldCharType="end"/>
       </w:r>
+      <w:bookmarkEnd w:id="113"/>
+      <w:r>
+        <w:t xml:space="preserve"> k-fold cross validation</w:t>
+      </w:r>
       <w:bookmarkEnd w:id="114"/>
-      <w:r>
-        <w:t xml:space="preserve"> k-fold cross validation</w:t>
-      </w:r>
-      <w:bookmarkEnd w:id="115"/>
-    </w:p>
-    <w:bookmarkStart w:id="116" w:name="_MON_1596479664"/>
-    <w:bookmarkEnd w:id="116"/>
+    </w:p>
+    <w:bookmarkStart w:id="115" w:name="_MON_1596479664"/>
+    <w:bookmarkEnd w:id="115"/>
     <w:p>
       <w:pPr>
         <w:keepNext/>
@@ -20457,10 +20394,10 @@
           <w:noProof/>
         </w:rPr>
         <w:object w:dxaOrig="6970" w:dyaOrig="3220" w14:anchorId="04F9385B">
-          <v:shape id="_x0000_i1029" type="#_x0000_t75" alt="" style="width:348.9pt;height:160.6pt;mso-width-percent:0;mso-height-percent:0;mso-width-percent:0;mso-height-percent:0" o:ole="">
+          <v:shape id="_x0000_i1029" type="#_x0000_t75" alt="" style="width:348.85pt;height:161pt;mso-width-percent:0;mso-height-percent:0;mso-width-percent:0;mso-height-percent:0" o:ole="">
             <v:imagedata r:id="rId41" o:title=""/>
           </v:shape>
-          <o:OLEObject Type="Embed" ProgID="Word.Document.12" ShapeID="_x0000_i1029" DrawAspect="Content" ObjectID="_1597503794" r:id="rId42">
+          <o:OLEObject Type="Embed" ProgID="Word.Document.12" ShapeID="_x0000_i1029" DrawAspect="Content" ObjectID="_1597552991" r:id="rId42">
             <o:FieldCodes>\s</o:FieldCodes>
           </o:OLEObject>
         </w:object>
@@ -20470,8 +20407,8 @@
       <w:pPr>
         <w:pStyle w:val="Caption"/>
       </w:pPr>
-      <w:bookmarkStart w:id="117" w:name="_Ref522705956"/>
-      <w:bookmarkStart w:id="118" w:name="_Toc523753144"/>
+      <w:bookmarkStart w:id="116" w:name="_Ref522705956"/>
+      <w:bookmarkStart w:id="117" w:name="_Toc523753144"/>
       <w:r>
         <w:t xml:space="preserve">Code Snippet </w:t>
       </w:r>
@@ -20505,11 +20442,11 @@
         </w:rPr>
         <w:fldChar w:fldCharType="end"/>
       </w:r>
+      <w:bookmarkEnd w:id="116"/>
+      <w:r>
+        <w:t xml:space="preserve"> Python subclassing to add model evaluate</w:t>
+      </w:r>
       <w:bookmarkEnd w:id="117"/>
-      <w:r>
-        <w:t xml:space="preserve"> Python subclassing to add model evaluate</w:t>
-      </w:r>
-      <w:bookmarkEnd w:id="118"/>
     </w:p>
     <w:p>
       <w:pPr>
@@ -20577,7 +20514,7 @@
         <w:pStyle w:val="Caption"/>
         <w:keepNext/>
       </w:pPr>
-      <w:bookmarkStart w:id="119" w:name="_Toc523753134"/>
+      <w:bookmarkStart w:id="118" w:name="_Toc523753134"/>
       <w:r>
         <w:lastRenderedPageBreak/>
         <w:t xml:space="preserve">Table </w:t>
@@ -20621,7 +20558,7 @@
         </w:rPr>
         <w:t>-validation results</w:t>
       </w:r>
-      <w:bookmarkEnd w:id="119"/>
+      <w:bookmarkEnd w:id="118"/>
     </w:p>
     <w:tbl>
       <w:tblPr>
@@ -20917,13 +20854,13 @@
       <w:pPr>
         <w:pStyle w:val="Heading2"/>
       </w:pPr>
-      <w:bookmarkStart w:id="120" w:name="_Ref521568905"/>
-      <w:bookmarkStart w:id="121" w:name="_Toc523753631"/>
+      <w:bookmarkStart w:id="119" w:name="_Ref521568905"/>
+      <w:bookmarkStart w:id="120" w:name="_Toc523753631"/>
       <w:r>
         <w:t>Unit testing</w:t>
       </w:r>
+      <w:bookmarkEnd w:id="119"/>
       <w:bookmarkEnd w:id="120"/>
-      <w:bookmarkEnd w:id="121"/>
     </w:p>
     <w:p/>
     <w:p>
@@ -21055,8 +20992,8 @@
       </w:r>
     </w:p>
     <w:p/>
-    <w:bookmarkStart w:id="122" w:name="_MON_1596479284"/>
-    <w:bookmarkEnd w:id="122"/>
+    <w:bookmarkStart w:id="121" w:name="_MON_1596479284"/>
+    <w:bookmarkEnd w:id="121"/>
     <w:p>
       <w:pPr>
         <w:keepNext/>
@@ -21066,10 +21003,10 @@
           <w:noProof/>
         </w:rPr>
         <w:object w:dxaOrig="6970" w:dyaOrig="1430" w14:anchorId="3DE1C971">
-          <v:shape id="_x0000_i1028" type="#_x0000_t75" alt="" style="width:348.9pt;height:71.2pt;mso-width-percent:0;mso-height-percent:0;mso-width-percent:0;mso-height-percent:0" o:ole="">
+          <v:shape id="_x0000_i1028" type="#_x0000_t75" alt="" style="width:348.85pt;height:71pt;mso-width-percent:0;mso-height-percent:0;mso-width-percent:0;mso-height-percent:0" o:ole="">
             <v:imagedata r:id="rId43" o:title=""/>
           </v:shape>
-          <o:OLEObject Type="Embed" ProgID="Word.Document.12" ShapeID="_x0000_i1028" DrawAspect="Content" ObjectID="_1597503795" r:id="rId44">
+          <o:OLEObject Type="Embed" ProgID="Word.Document.12" ShapeID="_x0000_i1028" DrawAspect="Content" ObjectID="_1597552992" r:id="rId44">
             <o:FieldCodes>\s</o:FieldCodes>
           </o:OLEObject>
         </w:object>
@@ -21079,8 +21016,8 @@
       <w:pPr>
         <w:pStyle w:val="Caption"/>
       </w:pPr>
-      <w:bookmarkStart w:id="123" w:name="_Ref522279574"/>
-      <w:bookmarkStart w:id="124" w:name="_Toc523753145"/>
+      <w:bookmarkStart w:id="122" w:name="_Ref522279574"/>
+      <w:bookmarkStart w:id="123" w:name="_Toc523753145"/>
       <w:r>
         <w:t xml:space="preserve">Code Snippet </w:t>
       </w:r>
@@ -21114,24 +21051,24 @@
         </w:rPr>
         <w:fldChar w:fldCharType="end"/>
       </w:r>
+      <w:bookmarkEnd w:id="122"/>
+      <w:r>
+        <w:t xml:space="preserve"> a regular Pytest unit test</w:t>
+      </w:r>
       <w:bookmarkEnd w:id="123"/>
-      <w:r>
-        <w:t xml:space="preserve"> a regular Pytest unit test</w:t>
-      </w:r>
-      <w:bookmarkEnd w:id="124"/>
-    </w:p>
-    <w:bookmarkStart w:id="125" w:name="_MON_1596479304"/>
-    <w:bookmarkEnd w:id="125"/>
+    </w:p>
+    <w:bookmarkStart w:id="124" w:name="_MON_1596479304"/>
+    <w:bookmarkEnd w:id="124"/>
     <w:p>
       <w:r>
         <w:rPr>
           <w:noProof/>
         </w:rPr>
         <w:object w:dxaOrig="6980" w:dyaOrig="3920" w14:anchorId="2873967C">
-          <v:shape id="_x0000_i1027" type="#_x0000_t75" alt="" style="width:348.9pt;height:196.2pt;mso-width-percent:0;mso-height-percent:0;mso-width-percent:0;mso-height-percent:0" o:ole="">
+          <v:shape id="_x0000_i1027" type="#_x0000_t75" alt="" style="width:349pt;height:196pt;mso-width-percent:0;mso-height-percent:0;mso-width-percent:0;mso-height-percent:0" o:ole="">
             <v:imagedata r:id="rId45" o:title=""/>
           </v:shape>
-          <o:OLEObject Type="Embed" ProgID="Word.Document.12" ShapeID="_x0000_i1027" DrawAspect="Content" ObjectID="_1597503796" r:id="rId46">
+          <o:OLEObject Type="Embed" ProgID="Word.Document.12" ShapeID="_x0000_i1027" DrawAspect="Content" ObjectID="_1597552993" r:id="rId46">
             <o:FieldCodes>\s</o:FieldCodes>
           </o:OLEObject>
         </w:object>
@@ -21141,8 +21078,8 @@
       <w:pPr>
         <w:pStyle w:val="Caption"/>
       </w:pPr>
-      <w:bookmarkStart w:id="126" w:name="_Ref522279575"/>
-      <w:bookmarkStart w:id="127" w:name="_Toc523753146"/>
+      <w:bookmarkStart w:id="125" w:name="_Ref522279575"/>
+      <w:bookmarkStart w:id="126" w:name="_Toc523753146"/>
       <w:r>
         <w:t xml:space="preserve">Code Snippet </w:t>
       </w:r>
@@ -21176,10 +21113,17 @@
         </w:rPr>
         <w:fldChar w:fldCharType="end"/>
       </w:r>
+      <w:bookmarkEnd w:id="125"/>
+      <w:r>
+        <w:t xml:space="preserve"> A Pyfakefs Pytest unit test</w:t>
+      </w:r>
       <w:bookmarkEnd w:id="126"/>
-      <w:r>
-        <w:t xml:space="preserve"> A Pyfakefs Pytest unit test</w:t>
-      </w:r>
+    </w:p>
+    <w:p>
+      <w:r>
+        <w:t>Unit test coverage for this project is not extensive – most of the effort of evaluation was irected towards evaluating the machine learning model. However, the unit testing approach demonstrated here could be applied more thoroughly to the whole codebase.</w:t>
+      </w:r>
+      <w:bookmarkStart w:id="127" w:name="_GoBack"/>
       <w:bookmarkEnd w:id="127"/>
     </w:p>
     <w:p/>
@@ -21515,10 +21459,10 @@
           <w:color w:val="FF0000"/>
         </w:rPr>
         <w:object w:dxaOrig="6970" w:dyaOrig="1300" w14:anchorId="3120545A">
-          <v:shape id="_x0000_i1026" type="#_x0000_t75" alt="" style="width:348.9pt;height:64.9pt;mso-width-percent:0;mso-height-percent:0;mso-width-percent:0;mso-height-percent:0" o:ole="">
+          <v:shape id="_x0000_i1026" type="#_x0000_t75" alt="" style="width:348.85pt;height:65pt;mso-width-percent:0;mso-height-percent:0;mso-width-percent:0;mso-height-percent:0" o:ole="">
             <v:imagedata r:id="rId47" o:title=""/>
           </v:shape>
-          <o:OLEObject Type="Embed" ProgID="Word.Document.12" ShapeID="_x0000_i1026" DrawAspect="Content" ObjectID="_1597503797" r:id="rId48">
+          <o:OLEObject Type="Embed" ProgID="Word.Document.12" ShapeID="_x0000_i1026" DrawAspect="Content" ObjectID="_1597552994" r:id="rId48">
             <o:FieldCodes>\s</o:FieldCodes>
           </o:OLEObject>
         </w:object>
@@ -21594,10 +21538,10 @@
           <w:color w:val="FF0000"/>
         </w:rPr>
         <w:object w:dxaOrig="4150" w:dyaOrig="1630" w14:anchorId="5EAA287B">
-          <v:shape id="_x0000_i1025" type="#_x0000_t75" alt="" style="width:207.3pt;height:81.5pt;mso-width-percent:0;mso-height-percent:0;mso-width-percent:0;mso-height-percent:0" o:ole="">
+          <v:shape id="_x0000_i1025" type="#_x0000_t75" alt="" style="width:207.1pt;height:82pt;mso-width-percent:0;mso-height-percent:0;mso-width-percent:0;mso-height-percent:0" o:ole="">
             <v:imagedata r:id="rId49" o:title=""/>
           </v:shape>
-          <o:OLEObject Type="Embed" ProgID="Word.Document.12" ShapeID="_x0000_i1025" DrawAspect="Content" ObjectID="_1597503798" r:id="rId50">
+          <o:OLEObject Type="Embed" ProgID="Word.Document.12" ShapeID="_x0000_i1025" DrawAspect="Content" ObjectID="_1597552995" r:id="rId50">
             <o:FieldCodes>\s</o:FieldCodes>
           </o:OLEObject>
         </w:object>
@@ -21908,7 +21852,11 @@
         <w:t xml:space="preserve">ike the </w:t>
       </w:r>
       <w:r>
-        <w:t>more sophisticated</w:t>
+        <w:t xml:space="preserve">more </w:t>
+      </w:r>
+      <w:r>
+        <w:lastRenderedPageBreak/>
+        <w:t>sophisticated</w:t>
       </w:r>
       <w:r>
         <w:t xml:space="preserve"> Django web server</w:t>
@@ -21974,11 +21922,7 @@
         <w:t>was</w:t>
       </w:r>
       <w:r>
-        <w:t xml:space="preserve"> first fed into the predict_str() function of the model, to generate Named Entity </w:t>
-      </w:r>
-      <w:r>
-        <w:lastRenderedPageBreak/>
-        <w:t>la</w:t>
+        <w:t xml:space="preserve"> first fed into the predict_str() function of the model, to generate Named Entity la</w:t>
       </w:r>
       <w:r>
         <w:t>b</w:t>
@@ -22166,6 +22110,7 @@
       <w:bookmarkStart w:id="141" w:name="_Ref523397112"/>
       <w:bookmarkStart w:id="142" w:name="_Toc523753635"/>
       <w:r>
+        <w:lastRenderedPageBreak/>
         <w:t>Samtla Integration</w:t>
       </w:r>
       <w:bookmarkEnd w:id="141"/>
@@ -22189,11 +22134,7 @@
         <w:t>prepared for loading</w:t>
       </w:r>
       <w:r>
-        <w:t xml:space="preserve">. After discussion of the different integration options, it was agreed to run the Simple-GUI’s Flask server on the Samtla hardware, and to embed the Simple-GUI’s client-side Javascript in its current form. This would provide easy integration with Samtla without the need for any invasive changes </w:t>
-      </w:r>
-      <w:r>
-        <w:lastRenderedPageBreak/>
-        <w:t>to its other text corpora. For the Hansard datasets, Samtla’s native, gazetteer-based NER functionality would simply be suspended, so that this project’s code could be used instead.</w:t>
+        <w:t>. After discussion of the different integration options, it was agreed to run the Simple-GUI’s Flask server on the Samtla hardware, and to embed the Simple-GUI’s client-side Javascript in its current form. This would provide easy integration with Samtla without the need for any invasive changes to its other text corpora. For the Hansard datasets, Samtla’s native, gazetteer-based NER functionality would simply be suspended, so that this project’s code could be used instead.</w:t>
       </w:r>
     </w:p>
     <w:p/>
@@ -22647,6 +22588,7 @@
           </w:tcPr>
           <w:p>
             <w:r>
+              <w:lastRenderedPageBreak/>
               <w:t>7</w:t>
             </w:r>
           </w:p>
@@ -22726,7 +22668,6 @@
         <w:rPr>
           <w:noProof/>
         </w:rPr>
-        <w:lastRenderedPageBreak/>
         <w:drawing>
           <wp:inline distT="0" distB="0" distL="0" distR="0" wp14:anchorId="39862D2B" wp14:editId="71BD36DF">
             <wp:extent cx="5651500" cy="3384550"/>
@@ -22866,6 +22807,7 @@
       </w:pPr>
       <w:bookmarkStart w:id="149" w:name="_Toc523753637"/>
       <w:r>
+        <w:lastRenderedPageBreak/>
         <w:t>Summary and Conclusions</w:t>
       </w:r>
       <w:bookmarkEnd w:id="149"/>
@@ -23144,6 +23086,7 @@
       </w:pPr>
       <w:bookmarkStart w:id="155" w:name="_Toc523753641"/>
       <w:r>
+        <w:lastRenderedPageBreak/>
         <w:t>Neural networks are slow</w:t>
       </w:r>
       <w:r>
@@ -23205,11 +23148,7 @@
         <w:t>the best results.</w:t>
       </w:r>
       <w:r>
-        <w:t xml:space="preserve"> Given more time, this project would benefit from testing some different combinations of hyperparameters concerning </w:t>
-      </w:r>
-      <w:r>
-        <w:lastRenderedPageBreak/>
-        <w:t>sentence length and batch size</w:t>
+        <w:t xml:space="preserve"> Given more time, this project would benefit from testing some different combinations of hyperparameters concerning sentence length and batch size</w:t>
       </w:r>
       <w:r>
         <w:t>, as well as dropout rate, learning rate and the Embedding size used in the first layer of 0xnurl’s model</w:t>
@@ -23396,7 +23335,11 @@
         <w:t xml:space="preserve"> could be added to the model as custom metrics.</w:t>
       </w:r>
       <w:r>
-        <w:t xml:space="preserve"> In general, the user interface could be improved by adding the percentage certainty of the label given by the model, or indeed the percentage certainty for each label given by the model, per character, although this would be a challenge to render clearly to the user.</w:t>
+        <w:t xml:space="preserve"> In general, the user interface could be improved by adding the percentage certainty of the label given by the model, or indeed the </w:t>
+      </w:r>
+      <w:r>
+        <w:lastRenderedPageBreak/>
+        <w:t>percentage certainty for each label given by the model, per character, although this would be a challenge to render clearly to the user.</w:t>
       </w:r>
     </w:p>
     <w:p>
@@ -23505,7 +23448,6 @@
           <w:noProof/>
           <w:lang w:val="en-US"/>
         </w:rPr>
-        <w:lastRenderedPageBreak/>
         <w:t xml:space="preserve">Kuru, O., Arkan Can, O. and Deniz, Y. (2016) ‘CharNER : Character-Level Named Entity Recognition’, </w:t>
       </w:r>
       <w:r>
@@ -24010,7 +23952,11 @@
         <w:t xml:space="preserve">). Selecting a date </w:t>
       </w:r>
       <w:r>
-        <w:t>takes the user to the date page, with a list of all Hansard debates available for that date. Each Hansard debate is given a numerical ID (</w:t>
+        <w:t xml:space="preserve">takes the user to the date page, with a list of all Hansard </w:t>
+      </w:r>
+      <w:r>
+        <w:lastRenderedPageBreak/>
+        <w:t>debates available for that date. Each Hansard debate is given a numerical ID (</w:t>
       </w:r>
       <w:r>
         <w:fldChar w:fldCharType="begin"/>
@@ -24070,7 +24016,6 @@
         <w:rPr>
           <w:noProof/>
         </w:rPr>
-        <w:lastRenderedPageBreak/>
         <w:drawing>
           <wp:inline distT="0" distB="0" distL="0" distR="0" wp14:anchorId="43E81D3F" wp14:editId="7E7ADA2C">
             <wp:extent cx="3958747" cy="2819400"/>
@@ -38834,6 +38779,11 @@
         <w:docPartUnique/>
       </w:docPartObj>
     </w:sdtPr>
+    <w:sdtEndPr>
+      <w:rPr>
+        <w:rStyle w:val="PageNumber"/>
+      </w:rPr>
+    </w:sdtEndPr>
     <w:sdtContent>
       <w:p>
         <w:pPr>
@@ -38886,6 +38836,11 @@
         <w:docPartUnique/>
       </w:docPartObj>
     </w:sdtPr>
+    <w:sdtEndPr>
+      <w:rPr>
+        <w:rStyle w:val="PageNumber"/>
+      </w:rPr>
+    </w:sdtEndPr>
     <w:sdtContent>
       <w:p>
         <w:pPr>
@@ -43293,7 +43248,7 @@
 </file>
 
 <file path=customXml/itemProps1.xml><?xml version="1.0" encoding="utf-8"?>
-<ds:datastoreItem xmlns:ds="http://schemas.openxmlformats.org/officeDocument/2006/customXml" ds:itemID="{8DCB887E-ADFD-D747-B6AE-56483D6105E0}">
+<ds:datastoreItem xmlns:ds="http://schemas.openxmlformats.org/officeDocument/2006/customXml" ds:itemID="{58505267-45E8-7248-A11F-84F7FCC14C38}">
   <ds:schemaRefs>
     <ds:schemaRef ds:uri="http://schemas.openxmlformats.org/officeDocument/2006/bibliography"/>
   </ds:schemaRefs>

</xml_diff>

<commit_message>
Add caveat about datasets
</commit_message>
<xml_diff>
--- a/docs/REP_RalphM_CS.docx
+++ b/docs/REP_RalphM_CS.docx
@@ -12707,7 +12707,7 @@
           <v:shape id="_x0000_i1038" type="#_x0000_t75" alt="" style="width:348.15pt;height:38pt;mso-width-percent:0;mso-height-percent:0;mso-width-percent:0;mso-height-percent:0" o:ole="">
             <v:imagedata r:id="rId11" o:title=""/>
           </v:shape>
-          <o:OLEObject Type="Embed" ProgID="Word.Document.12" ShapeID="_x0000_i1038" DrawAspect="Content" ObjectID="_1597754405" r:id="rId12">
+          <o:OLEObject Type="Embed" ProgID="Word.Document.12" ShapeID="_x0000_i1038" DrawAspect="Content" ObjectID="_1597761993" r:id="rId12">
             <o:FieldCodes>\s</o:FieldCodes>
           </o:OLEObject>
         </w:object>
@@ -12721,14 +12721,36 @@
       <w:r>
         <w:t xml:space="preserve">Code Snippet </w:t>
       </w:r>
-      <w:fldSimple w:instr=" SEQ Code_Snippet \* ARABIC ">
-        <w:r>
-          <w:rPr>
-            <w:noProof/>
-          </w:rPr>
-          <w:t>1</w:t>
-        </w:r>
-      </w:fldSimple>
+      <w:r>
+        <w:rPr>
+          <w:noProof/>
+        </w:rPr>
+        <w:fldChar w:fldCharType="begin"/>
+      </w:r>
+      <w:r>
+        <w:rPr>
+          <w:noProof/>
+        </w:rPr>
+        <w:instrText xml:space="preserve"> SEQ Code_Snippet \* ARABIC </w:instrText>
+      </w:r>
+      <w:r>
+        <w:rPr>
+          <w:noProof/>
+        </w:rPr>
+        <w:fldChar w:fldCharType="separate"/>
+      </w:r>
+      <w:r>
+        <w:rPr>
+          <w:noProof/>
+        </w:rPr>
+        <w:t>1</w:t>
+      </w:r>
+      <w:r>
+        <w:rPr>
+          <w:noProof/>
+        </w:rPr>
+        <w:fldChar w:fldCharType="end"/>
+      </w:r>
       <w:bookmarkEnd w:id="22"/>
       <w:r>
         <w:t xml:space="preserve"> Break XML documents up into one document per debate</w:t>
@@ -12917,7 +12939,7 @@
           <v:shape id="_x0000_i1037" type="#_x0000_t75" alt="" style="width:451pt;height:174pt;mso-width-percent:0;mso-height-percent:0;mso-width-percent:0;mso-height-percent:0" o:ole="">
             <v:imagedata r:id="rId13" o:title=""/>
           </v:shape>
-          <o:OLEObject Type="Embed" ProgID="Word.Document.8" ShapeID="_x0000_i1037" DrawAspect="Content" ObjectID="_1597754406" r:id="rId14">
+          <o:OLEObject Type="Embed" ProgID="Word.Document.8" ShapeID="_x0000_i1037" DrawAspect="Content" ObjectID="_1597761994" r:id="rId14">
             <o:FieldCodes>\s</o:FieldCodes>
           </o:OLEObject>
         </w:object>
@@ -13370,10 +13392,10 @@
           <w:noProof/>
         </w:rPr>
         <w:object w:dxaOrig="9360" w:dyaOrig="1560" w14:anchorId="5CCA17A9">
-          <v:shape id="_x0000_i1036" type="#_x0000_t75" alt="" style="width:468.45pt;height:78.3pt;mso-width-percent:0;mso-height-percent:0;mso-width-percent:0;mso-height-percent:0" o:ole="">
+          <v:shape id="_x0000_i1036" type="#_x0000_t75" alt="" style="width:468pt;height:78pt;mso-width-percent:0;mso-height-percent:0;mso-width-percent:0;mso-height-percent:0" o:ole="">
             <v:imagedata r:id="rId16" o:title=""/>
           </v:shape>
-          <o:OLEObject Type="Embed" ProgID="Word.Document.12" ShapeID="_x0000_i1036" DrawAspect="Content" ObjectID="_1597754407" r:id="rId17">
+          <o:OLEObject Type="Embed" ProgID="Word.Document.12" ShapeID="_x0000_i1036" DrawAspect="Content" ObjectID="_1597761995" r:id="rId17">
             <o:FieldCodes>\s</o:FieldCodes>
           </o:OLEObject>
         </w:object>
@@ -13901,10 +13923,10 @@
           <w:noProof/>
         </w:rPr>
         <w:object w:dxaOrig="9020" w:dyaOrig="6400" w14:anchorId="191907A4">
-          <v:shape id="_x0000_i1035" type="#_x0000_t75" alt="" style="width:451pt;height:319.7pt;mso-width-percent:0;mso-height-percent:0;mso-width-percent:0;mso-height-percent:0" o:ole="">
+          <v:shape id="_x0000_i1035" type="#_x0000_t75" alt="" style="width:451pt;height:320pt;mso-width-percent:0;mso-height-percent:0;mso-width-percent:0;mso-height-percent:0" o:ole="">
             <v:imagedata r:id="rId19" o:title=""/>
           </v:shape>
-          <o:OLEObject Type="Embed" ProgID="Word.Document.12" ShapeID="_x0000_i1035" DrawAspect="Content" ObjectID="_1597754408" r:id="rId20">
+          <o:OLEObject Type="Embed" ProgID="Word.Document.12" ShapeID="_x0000_i1035" DrawAspect="Content" ObjectID="_1597761996" r:id="rId20">
             <o:FieldCodes>\s</o:FieldCodes>
           </o:OLEObject>
         </w:object>
@@ -15331,7 +15353,7 @@
           <v:shape id="_x0000_i1034" type="#_x0000_t75" alt="" style="width:451pt;height:235pt;mso-width-percent:0;mso-height-percent:0;mso-width-percent:0;mso-height-percent:0" o:ole="">
             <v:imagedata r:id="rId21" o:title=""/>
           </v:shape>
-          <o:OLEObject Type="Embed" ProgID="Word.Document.12" ShapeID="_x0000_i1034" DrawAspect="Content" ObjectID="_1597754409" r:id="rId22">
+          <o:OLEObject Type="Embed" ProgID="Word.Document.12" ShapeID="_x0000_i1034" DrawAspect="Content" ObjectID="_1597761997" r:id="rId22">
             <o:FieldCodes>\s</o:FieldCodes>
           </o:OLEObject>
         </w:object>
@@ -15860,10 +15882,10 @@
           <w:color w:val="000000" w:themeColor="text1"/>
         </w:rPr>
         <w:object w:dxaOrig="6980" w:dyaOrig="2390" w14:anchorId="3C0BF916">
-          <v:shape id="_x0000_i1033" type="#_x0000_t75" alt="" style="width:349pt;height:118.65pt;mso-width-percent:0;mso-height-percent:0;mso-width-percent:0;mso-height-percent:0" o:ole="">
+          <v:shape id="_x0000_i1033" type="#_x0000_t75" alt="" style="width:349pt;height:119pt;mso-width-percent:0;mso-height-percent:0;mso-width-percent:0;mso-height-percent:0" o:ole="">
             <v:imagedata r:id="rId23" o:title=""/>
           </v:shape>
-          <o:OLEObject Type="Embed" ProgID="Word.Document.12" ShapeID="_x0000_i1033" DrawAspect="Content" ObjectID="_1597754410" r:id="rId24">
+          <o:OLEObject Type="Embed" ProgID="Word.Document.12" ShapeID="_x0000_i1033" DrawAspect="Content" ObjectID="_1597761998" r:id="rId24">
             <o:FieldCodes>\s</o:FieldCodes>
           </o:OLEObject>
         </w:object>
@@ -15929,10 +15951,10 @@
           <w:noProof/>
         </w:rPr>
         <w:object w:dxaOrig="6970" w:dyaOrig="1370" w14:anchorId="099C4A09">
-          <v:shape id="_x0000_i1032" type="#_x0000_t75" alt="" style="width:348.85pt;height:68.85pt;mso-width-percent:0;mso-height-percent:0;mso-width-percent:0;mso-height-percent:0" o:ole="">
+          <v:shape id="_x0000_i1032" type="#_x0000_t75" alt="" style="width:348.85pt;height:69pt;mso-width-percent:0;mso-height-percent:0;mso-width-percent:0;mso-height-percent:0" o:ole="">
             <v:imagedata r:id="rId25" o:title=""/>
           </v:shape>
-          <o:OLEObject Type="Embed" ProgID="Word.Document.12" ShapeID="_x0000_i1032" DrawAspect="Content" ObjectID="_1597754411" r:id="rId26">
+          <o:OLEObject Type="Embed" ProgID="Word.Document.12" ShapeID="_x0000_i1032" DrawAspect="Content" ObjectID="_1597761999" r:id="rId26">
             <o:FieldCodes>\s</o:FieldCodes>
           </o:OLEObject>
         </w:object>
@@ -20205,7 +20227,7 @@
           <v:shape id="_x0000_i1031" type="#_x0000_t75" alt="" style="width:348.85pt;height:201pt;mso-width-percent:0;mso-height-percent:0;mso-width-percent:0;mso-height-percent:0" o:ole="">
             <v:imagedata r:id="rId39" o:title=""/>
           </v:shape>
-          <o:OLEObject Type="Embed" ProgID="Word.Document.12" ShapeID="_x0000_i1031" DrawAspect="Content" ObjectID="_1597754412" r:id="rId40">
+          <o:OLEObject Type="Embed" ProgID="Word.Document.12" ShapeID="_x0000_i1031" DrawAspect="Content" ObjectID="_1597762000" r:id="rId40">
             <o:FieldCodes>\s</o:FieldCodes>
           </o:OLEObject>
         </w:object>
@@ -20446,10 +20468,10 @@
           <w:noProof/>
         </w:rPr>
         <w:object w:dxaOrig="6970" w:dyaOrig="1540" w14:anchorId="5F6FC913">
-          <v:shape id="_x0000_i1030" type="#_x0000_t75" alt="" style="width:348.15pt;height:76.75pt;mso-width-percent:0;mso-height-percent:0;mso-width-percent:0;mso-height-percent:0" o:ole="">
+          <v:shape id="_x0000_i1030" type="#_x0000_t75" alt="" style="width:348.15pt;height:77pt;mso-width-percent:0;mso-height-percent:0;mso-width-percent:0;mso-height-percent:0" o:ole="">
             <v:imagedata r:id="rId41" o:title=""/>
           </v:shape>
-          <o:OLEObject Type="Embed" ProgID="Word.Document.12" ShapeID="_x0000_i1030" DrawAspect="Content" ObjectID="_1597754413" r:id="rId42">
+          <o:OLEObject Type="Embed" ProgID="Word.Document.12" ShapeID="_x0000_i1030" DrawAspect="Content" ObjectID="_1597762001" r:id="rId42">
             <o:FieldCodes>\s</o:FieldCodes>
           </o:OLEObject>
         </w:object>
@@ -20511,10 +20533,10 @@
           <w:noProof/>
         </w:rPr>
         <w:object w:dxaOrig="6970" w:dyaOrig="3220" w14:anchorId="451A0DB0">
-          <v:shape id="_x0000_i1029" type="#_x0000_t75" alt="" style="width:348.85pt;height:160.7pt;mso-width-percent:0;mso-height-percent:0;mso-width-percent:0;mso-height-percent:0" o:ole="">
+          <v:shape id="_x0000_i1029" type="#_x0000_t75" alt="" style="width:348.85pt;height:161pt;mso-width-percent:0;mso-height-percent:0;mso-width-percent:0;mso-height-percent:0" o:ole="">
             <v:imagedata r:id="rId43" o:title=""/>
           </v:shape>
-          <o:OLEObject Type="Embed" ProgID="Word.Document.12" ShapeID="_x0000_i1029" DrawAspect="Content" ObjectID="_1597754414" r:id="rId44">
+          <o:OLEObject Type="Embed" ProgID="Word.Document.12" ShapeID="_x0000_i1029" DrawAspect="Content" ObjectID="_1597762002" r:id="rId44">
             <o:FieldCodes>\s</o:FieldCodes>
           </o:OLEObject>
         </w:object>
@@ -21120,10 +21142,10 @@
           <w:noProof/>
         </w:rPr>
         <w:object w:dxaOrig="6970" w:dyaOrig="1430" w14:anchorId="6018AC6C">
-          <v:shape id="_x0000_i1028" type="#_x0000_t75" alt="" style="width:348.85pt;height:71.2pt;mso-width-percent:0;mso-height-percent:0;mso-width-percent:0;mso-height-percent:0" o:ole="">
+          <v:shape id="_x0000_i1028" type="#_x0000_t75" alt="" style="width:348.85pt;height:71pt;mso-width-percent:0;mso-height-percent:0;mso-width-percent:0;mso-height-percent:0" o:ole="">
             <v:imagedata r:id="rId45" o:title=""/>
           </v:shape>
-          <o:OLEObject Type="Embed" ProgID="Word.Document.12" ShapeID="_x0000_i1028" DrawAspect="Content" ObjectID="_1597754415" r:id="rId46">
+          <o:OLEObject Type="Embed" ProgID="Word.Document.12" ShapeID="_x0000_i1028" DrawAspect="Content" ObjectID="_1597762003" r:id="rId46">
             <o:FieldCodes>\s</o:FieldCodes>
           </o:OLEObject>
         </w:object>
@@ -21182,10 +21204,10 @@
           <w:noProof/>
         </w:rPr>
         <w:object w:dxaOrig="6980" w:dyaOrig="3920" w14:anchorId="5F1DD351">
-          <v:shape id="_x0000_i1027" type="#_x0000_t75" alt="" style="width:349pt;height:196.2pt;mso-width-percent:0;mso-height-percent:0;mso-width-percent:0;mso-height-percent:0" o:ole="">
+          <v:shape id="_x0000_i1027" type="#_x0000_t75" alt="" style="width:349pt;height:196pt;mso-width-percent:0;mso-height-percent:0;mso-width-percent:0;mso-height-percent:0" o:ole="">
             <v:imagedata r:id="rId47" o:title=""/>
           </v:shape>
-          <o:OLEObject Type="Embed" ProgID="Word.Document.12" ShapeID="_x0000_i1027" DrawAspect="Content" ObjectID="_1597754416" r:id="rId48">
+          <o:OLEObject Type="Embed" ProgID="Word.Document.12" ShapeID="_x0000_i1027" DrawAspect="Content" ObjectID="_1597762004" r:id="rId48">
             <o:FieldCodes>\s</o:FieldCodes>
           </o:OLEObject>
         </w:object>
@@ -21574,10 +21596,10 @@
           <w:color w:val="FF0000"/>
         </w:rPr>
         <w:object w:dxaOrig="6970" w:dyaOrig="1300" w14:anchorId="769317C9">
-          <v:shape id="_x0000_i1026" type="#_x0000_t75" alt="" style="width:348.85pt;height:64.85pt;mso-width-percent:0;mso-height-percent:0;mso-width-percent:0;mso-height-percent:0" o:ole="">
+          <v:shape id="_x0000_i1026" type="#_x0000_t75" alt="" style="width:348.85pt;height:65pt;mso-width-percent:0;mso-height-percent:0;mso-width-percent:0;mso-height-percent:0" o:ole="">
             <v:imagedata r:id="rId49" o:title=""/>
           </v:shape>
-          <o:OLEObject Type="Embed" ProgID="Word.Document.12" ShapeID="_x0000_i1026" DrawAspect="Content" ObjectID="_1597754417" r:id="rId50">
+          <o:OLEObject Type="Embed" ProgID="Word.Document.12" ShapeID="_x0000_i1026" DrawAspect="Content" ObjectID="_1597762005" r:id="rId50">
             <o:FieldCodes>\s</o:FieldCodes>
           </o:OLEObject>
         </w:object>
@@ -21653,10 +21675,10 @@
           <w:color w:val="FF0000"/>
         </w:rPr>
         <w:object w:dxaOrig="4150" w:dyaOrig="1630" w14:anchorId="55B7C066">
-          <v:shape id="_x0000_i1025" type="#_x0000_t75" alt="" style="width:207.3pt;height:82.3pt;mso-width-percent:0;mso-height-percent:0;mso-width-percent:0;mso-height-percent:0" o:ole="">
+          <v:shape id="_x0000_i1025" type="#_x0000_t75" alt="" style="width:207.1pt;height:82pt;mso-width-percent:0;mso-height-percent:0;mso-width-percent:0;mso-height-percent:0" o:ole="">
             <v:imagedata r:id="rId51" o:title=""/>
           </v:shape>
-          <o:OLEObject Type="Embed" ProgID="Word.Document.12" ShapeID="_x0000_i1025" DrawAspect="Content" ObjectID="_1597754418" r:id="rId52">
+          <o:OLEObject Type="Embed" ProgID="Word.Document.12" ShapeID="_x0000_i1025" DrawAspect="Content" ObjectID="_1597762006" r:id="rId52">
             <o:FieldCodes>\s</o:FieldCodes>
           </o:OLEObject>
         </w:object>
@@ -23420,6 +23442,18 @@
     <w:p/>
     <w:p>
       <w:r>
+        <w:t xml:space="preserve">A bug was discovered right at the end of this project, whereby a few documents were repeated across multiple datasets. 84 documents were found to be repeated, over the 1584 documents in the datasets used for the ‘Toy’ datasets. This was caused by the XML responses from the TheyWorkForYou unexpectedly containing all debates for a given day, </w:t>
+      </w:r>
+      <w:r>
+        <w:lastRenderedPageBreak/>
+        <w:t>when the HTML responses contain just one debate each. This does mean that the model may have been evaluated on some data on which it was trained. The XML-downloading code has since been fixed, but all the data should be downloaded again and re-processed to re-validate the accuracy statistics given above.</w:t>
+      </w:r>
+      <w:bookmarkStart w:id="159" w:name="_GoBack"/>
+      <w:bookmarkEnd w:id="159"/>
+    </w:p>
+    <w:p/>
+    <w:p>
+      <w:r>
         <w:t xml:space="preserve">Finally, the Keras model should </w:t>
       </w:r>
       <w:r>
@@ -23450,22 +23484,18 @@
         <w:t xml:space="preserve"> could be added to the model as custom metrics.</w:t>
       </w:r>
       <w:r>
-        <w:t xml:space="preserve"> In general, the user interface could be improved by adding the percentage certainty of the label given by the model, or indeed the </w:t>
-      </w:r>
-      <w:r>
-        <w:lastRenderedPageBreak/>
-        <w:t>percentage certainty for each label given by the model, per character, although this would be a challenge to render clearly to the user.</w:t>
+        <w:t xml:space="preserve"> In general, the user interface could be improved by adding the percentage certainty of the label given by the model, or indeed the percentage certainty for each label given by the model, per character, although this would be a challenge to render clearly to the user.</w:t>
       </w:r>
     </w:p>
     <w:p>
       <w:pPr>
         <w:pStyle w:val="Heading1"/>
       </w:pPr>
-      <w:bookmarkStart w:id="159" w:name="_Toc523753643"/>
+      <w:bookmarkStart w:id="160" w:name="_Toc523753643"/>
       <w:r>
         <w:t>References</w:t>
       </w:r>
-      <w:bookmarkEnd w:id="159"/>
+      <w:bookmarkEnd w:id="160"/>
     </w:p>
     <w:p/>
     <w:p>
@@ -23805,22 +23835,22 @@
       <w:pPr>
         <w:pStyle w:val="Heading1"/>
       </w:pPr>
-      <w:bookmarkStart w:id="160" w:name="_Toc523753644"/>
+      <w:bookmarkStart w:id="161" w:name="_Toc523753644"/>
       <w:r>
         <w:t>User Manual</w:t>
       </w:r>
-      <w:bookmarkEnd w:id="160"/>
+      <w:bookmarkEnd w:id="161"/>
     </w:p>
     <w:p/>
     <w:p>
       <w:pPr>
         <w:pStyle w:val="Heading2"/>
       </w:pPr>
-      <w:bookmarkStart w:id="161" w:name="_Toc523753645"/>
+      <w:bookmarkStart w:id="162" w:name="_Toc523753645"/>
       <w:r>
         <w:t>Data pipeline manual</w:t>
       </w:r>
-      <w:bookmarkEnd w:id="161"/>
+      <w:bookmarkEnd w:id="162"/>
     </w:p>
     <w:p/>
     <w:p>
@@ -23963,7 +23993,11 @@
         <w:t>model-history-mini</w:t>
       </w:r>
       <w:r>
-        <w:t xml:space="preserve">) tasks. Now the trained model can be formally evaluated with the </w:t>
+        <w:t xml:space="preserve">) tasks. Now the trained model can be </w:t>
+      </w:r>
+      <w:r>
+        <w:lastRenderedPageBreak/>
+        <w:t xml:space="preserve">formally evaluated with the </w:t>
       </w:r>
       <w:r>
         <w:rPr>
@@ -24022,11 +24056,11 @@
       <w:pPr>
         <w:pStyle w:val="Heading2"/>
       </w:pPr>
-      <w:bookmarkStart w:id="162" w:name="_Toc523753646"/>
+      <w:bookmarkStart w:id="163" w:name="_Toc523753646"/>
       <w:r>
         <w:t>Simple-GUI Manual</w:t>
       </w:r>
-      <w:bookmarkEnd w:id="162"/>
+      <w:bookmarkEnd w:id="163"/>
     </w:p>
     <w:p/>
     <w:p>
@@ -24067,11 +24101,7 @@
         <w:t xml:space="preserve">). Selecting a date </w:t>
       </w:r>
       <w:r>
-        <w:t xml:space="preserve">takes the user to the date page, with a list of all Hansard </w:t>
-      </w:r>
-      <w:r>
-        <w:lastRenderedPageBreak/>
-        <w:t>debates available for that date. Each Hansard debate is given a numerical ID (</w:t>
+        <w:t>takes the user to the date page, with a list of all Hansard debates available for that date. Each Hansard debate is given a numerical ID (</w:t>
       </w:r>
       <w:r>
         <w:fldChar w:fldCharType="begin"/>
@@ -24172,8 +24202,8 @@
       <w:pPr>
         <w:pStyle w:val="Caption"/>
       </w:pPr>
-      <w:bookmarkStart w:id="163" w:name="_Ref522795067"/>
-      <w:bookmarkStart w:id="164" w:name="_Toc523753124"/>
+      <w:bookmarkStart w:id="164" w:name="_Ref522795067"/>
+      <w:bookmarkStart w:id="165" w:name="_Toc523753124"/>
       <w:r>
         <w:t xml:space="preserve">Figure </w:t>
       </w:r>
@@ -24207,11 +24237,11 @@
         </w:rPr>
         <w:fldChar w:fldCharType="end"/>
       </w:r>
-      <w:bookmarkEnd w:id="163"/>
+      <w:bookmarkEnd w:id="164"/>
       <w:r>
         <w:t xml:space="preserve"> Simple-GUI index page</w:t>
       </w:r>
-      <w:bookmarkEnd w:id="164"/>
+      <w:bookmarkEnd w:id="165"/>
     </w:p>
     <w:p/>
     <w:p>
@@ -24263,8 +24293,8 @@
       <w:pPr>
         <w:pStyle w:val="Caption"/>
       </w:pPr>
-      <w:bookmarkStart w:id="165" w:name="_Ref522795131"/>
-      <w:bookmarkStart w:id="166" w:name="_Toc523753125"/>
+      <w:bookmarkStart w:id="166" w:name="_Ref522795131"/>
+      <w:bookmarkStart w:id="167" w:name="_Toc523753125"/>
       <w:r>
         <w:t xml:space="preserve">Figure </w:t>
       </w:r>
@@ -24298,11 +24328,11 @@
         </w:rPr>
         <w:fldChar w:fldCharType="end"/>
       </w:r>
-      <w:bookmarkEnd w:id="165"/>
+      <w:bookmarkEnd w:id="166"/>
       <w:r>
         <w:t xml:space="preserve"> Simple-GUI date page</w:t>
       </w:r>
-      <w:bookmarkEnd w:id="166"/>
+      <w:bookmarkEnd w:id="167"/>
     </w:p>
     <w:p>
       <w:pPr>
@@ -24354,8 +24384,8 @@
       <w:pPr>
         <w:pStyle w:val="Caption"/>
       </w:pPr>
-      <w:bookmarkStart w:id="167" w:name="_Ref522795193"/>
-      <w:bookmarkStart w:id="168" w:name="_Toc523753126"/>
+      <w:bookmarkStart w:id="168" w:name="_Ref522795193"/>
+      <w:bookmarkStart w:id="169" w:name="_Toc523753126"/>
       <w:r>
         <w:t xml:space="preserve">Figure </w:t>
       </w:r>
@@ -24389,26 +24419,26 @@
         </w:rPr>
         <w:fldChar w:fldCharType="end"/>
       </w:r>
-      <w:bookmarkEnd w:id="167"/>
+      <w:bookmarkEnd w:id="168"/>
       <w:r>
         <w:t xml:space="preserve"> Simple-GUI debate page with an annotated paragraph.</w:t>
       </w:r>
-      <w:bookmarkEnd w:id="168"/>
+      <w:bookmarkEnd w:id="169"/>
     </w:p>
     <w:p>
       <w:pPr>
         <w:pStyle w:val="Heading1"/>
       </w:pPr>
-      <w:bookmarkStart w:id="169" w:name="_Ref521568652"/>
-      <w:bookmarkStart w:id="170" w:name="_Toc523753647"/>
+      <w:bookmarkStart w:id="170" w:name="_Ref521568652"/>
+      <w:bookmarkStart w:id="171" w:name="_Toc523753647"/>
       <w:r>
         <w:t>Appendix A</w:t>
       </w:r>
       <w:r>
         <w:t>: List of Invoke tasks</w:t>
       </w:r>
-      <w:bookmarkEnd w:id="169"/>
       <w:bookmarkEnd w:id="170"/>
+      <w:bookmarkEnd w:id="171"/>
     </w:p>
     <w:p/>
     <w:p>
@@ -24461,8 +24491,8 @@
         <w:pStyle w:val="Caption"/>
         <w:keepNext/>
       </w:pPr>
-      <w:bookmarkStart w:id="171" w:name="_Ref522269834"/>
-      <w:bookmarkStart w:id="172" w:name="_Toc523753136"/>
+      <w:bookmarkStart w:id="172" w:name="_Ref522269834"/>
+      <w:bookmarkStart w:id="173" w:name="_Toc523753136"/>
       <w:r>
         <w:t xml:space="preserve">Table </w:t>
       </w:r>
@@ -24496,11 +24526,11 @@
         </w:rPr>
         <w:fldChar w:fldCharType="end"/>
       </w:r>
-      <w:bookmarkEnd w:id="171"/>
+      <w:bookmarkEnd w:id="172"/>
       <w:r>
         <w:t xml:space="preserve"> List of Invoke tasks used to drive the pipeline</w:t>
       </w:r>
-      <w:bookmarkEnd w:id="172"/>
+      <w:bookmarkEnd w:id="173"/>
     </w:p>
     <w:tbl>
       <w:tblPr>
@@ -25642,8 +25672,8 @@
       <w:pPr>
         <w:pStyle w:val="Heading1"/>
       </w:pPr>
-      <w:bookmarkStart w:id="173" w:name="_Ref521578620"/>
-      <w:bookmarkStart w:id="174" w:name="_Toc523753648"/>
+      <w:bookmarkStart w:id="174" w:name="_Ref521578620"/>
+      <w:bookmarkStart w:id="175" w:name="_Toc523753648"/>
       <w:r>
         <w:t>Appendix B</w:t>
       </w:r>
@@ -25653,8 +25683,8 @@
       <w:r>
         <w:t>What’s My Work</w:t>
       </w:r>
-      <w:bookmarkEnd w:id="173"/>
       <w:bookmarkEnd w:id="174"/>
+      <w:bookmarkEnd w:id="175"/>
     </w:p>
     <w:p/>
     <w:p>
@@ -25714,8 +25744,8 @@
         <w:pStyle w:val="Caption"/>
         <w:keepNext/>
       </w:pPr>
-      <w:bookmarkStart w:id="175" w:name="_Ref522796412"/>
-      <w:bookmarkStart w:id="176" w:name="_Toc523753137"/>
+      <w:bookmarkStart w:id="176" w:name="_Ref522796412"/>
+      <w:bookmarkStart w:id="177" w:name="_Toc523753137"/>
       <w:r>
         <w:t xml:space="preserve">Table </w:t>
       </w:r>
@@ -25749,11 +25779,11 @@
         </w:rPr>
         <w:fldChar w:fldCharType="end"/>
       </w:r>
-      <w:bookmarkEnd w:id="175"/>
+      <w:bookmarkEnd w:id="176"/>
       <w:r>
         <w:t xml:space="preserve"> List of source code with author</w:t>
       </w:r>
-      <w:bookmarkEnd w:id="176"/>
+      <w:bookmarkEnd w:id="177"/>
     </w:p>
     <w:tbl>
       <w:tblPr>
@@ -27624,8 +27654,8 @@
       <w:pPr>
         <w:pStyle w:val="Heading1"/>
       </w:pPr>
-      <w:bookmarkStart w:id="177" w:name="_Ref521061060"/>
-      <w:bookmarkStart w:id="178" w:name="_Toc523753649"/>
+      <w:bookmarkStart w:id="178" w:name="_Ref521061060"/>
+      <w:bookmarkStart w:id="179" w:name="_Toc523753649"/>
       <w:r>
         <w:t>Appendix</w:t>
       </w:r>
@@ -27635,8 +27665,8 @@
       <w:r>
         <w:t>: Code</w:t>
       </w:r>
-      <w:bookmarkEnd w:id="177"/>
       <w:bookmarkEnd w:id="178"/>
+      <w:bookmarkEnd w:id="179"/>
     </w:p>
     <w:p>
       <w:pPr>
@@ -27683,14 +27713,14 @@
       <w:pPr>
         <w:pStyle w:val="Heading2"/>
       </w:pPr>
-      <w:bookmarkStart w:id="179" w:name="_Toc523753650"/>
+      <w:bookmarkStart w:id="180" w:name="_Toc523753650"/>
       <w:r>
         <w:t>t</w:t>
       </w:r>
       <w:r>
         <w:t>asks.py</w:t>
       </w:r>
-      <w:bookmarkEnd w:id="179"/>
+      <w:bookmarkEnd w:id="180"/>
     </w:p>
     <w:p>
       <w:r>
@@ -28716,11 +28746,11 @@
       <w:pPr>
         <w:pStyle w:val="Heading2"/>
       </w:pPr>
-      <w:bookmarkStart w:id="180" w:name="_Toc523753651"/>
+      <w:bookmarkStart w:id="181" w:name="_Toc523753651"/>
       <w:r>
         <w:t>config_util/config_parser.py</w:t>
       </w:r>
-      <w:bookmarkEnd w:id="180"/>
+      <w:bookmarkEnd w:id="181"/>
     </w:p>
     <w:p/>
     <w:p>
@@ -28757,11 +28787,11 @@
       <w:pPr>
         <w:pStyle w:val="Heading2"/>
       </w:pPr>
-      <w:bookmarkStart w:id="181" w:name="_Toc523753652"/>
+      <w:bookmarkStart w:id="182" w:name="_Toc523753652"/>
       <w:r>
         <w:t>hansard_gathering/chunk.py</w:t>
       </w:r>
-      <w:bookmarkEnd w:id="181"/>
+      <w:bookmarkEnd w:id="182"/>
     </w:p>
     <w:p>
       <w:r>
@@ -29335,11 +29365,11 @@
       <w:pPr>
         <w:pStyle w:val="Heading2"/>
       </w:pPr>
-      <w:bookmarkStart w:id="182" w:name="_Toc523753653"/>
+      <w:bookmarkStart w:id="183" w:name="_Toc523753653"/>
       <w:r>
         <w:t>hansard_gathering/driver.py</w:t>
       </w:r>
-      <w:bookmarkEnd w:id="182"/>
+      <w:bookmarkEnd w:id="183"/>
     </w:p>
     <w:p>
       <w:r>
@@ -30083,8 +30113,6 @@
       <w:r>
         <w:t xml:space="preserve">                text.split('=')[1].split('.')[0])</w:t>
       </w:r>
-      <w:bookmarkStart w:id="183" w:name="_GoBack"/>
-      <w:bookmarkEnd w:id="183"/>
     </w:p>
     <w:p>
       <w:pPr>
@@ -33395,6 +33423,7 @@
     </w:p>
     <w:p>
       <w:r>
+        <w:lastRenderedPageBreak/>
         <w:t xml:space="preserve">    is only required for the keras dataset to build an alphabet, so we only need</w:t>
       </w:r>
     </w:p>
@@ -33611,6 +33640,7 @@
     <w:p/>
     <w:p>
       <w:r>
+        <w:lastRenderedPageBreak/>
         <w:t xml:space="preserve">    cat_acc = history_dict['categorical_accuracy']</w:t>
       </w:r>
     </w:p>
@@ -33809,7 +33839,6 @@
     </w:p>
     <w:p>
       <w:r>
-        <w:lastRenderedPageBreak/>
         <w:t xml:space="preserve">    feed the model.</w:t>
       </w:r>
     </w:p>
@@ -33974,6 +34003,7 @@
     </w:p>
     <w:p>
       <w:r>
+        <w:lastRenderedPageBreak/>
         <w:t>from hansard_gathering import numerify, chunk</w:t>
       </w:r>
     </w:p>
@@ -33996,184 +34026,184 @@
     </w:p>
     <w:p>
       <w:r>
+        <w:t xml:space="preserve">    Exception to raise if use asks for a dataset size that does not exist</w:t>
+      </w:r>
+    </w:p>
+    <w:p>
+      <w:r>
+        <w:t xml:space="preserve">    """</w:t>
+      </w:r>
+    </w:p>
+    <w:p>
+      <w:r>
+        <w:t xml:space="preserve">    pass</w:t>
+      </w:r>
+    </w:p>
+    <w:p/>
+    <w:p/>
+    <w:p>
+      <w:r>
+        <w:t>def get_labels():</w:t>
+      </w:r>
+    </w:p>
+    <w:p>
+      <w:r>
+        <w:t xml:space="preserve">    """</w:t>
+      </w:r>
+    </w:p>
+    <w:p>
+      <w:r>
+        <w:t xml:space="preserve">    Return list of different labels used for NEs in the dataset.</w:t>
+      </w:r>
+    </w:p>
+    <w:p>
+      <w:r>
+        <w:t xml:space="preserve">    :return:</w:t>
+      </w:r>
+    </w:p>
+    <w:p>
+      <w:r>
+        <w:t xml:space="preserve">    """</w:t>
+      </w:r>
+    </w:p>
+    <w:p>
+      <w:r>
+        <w:t xml:space="preserve">    # 1 = LOC, 2 = ORG, 3 = PER, 0 = null</w:t>
+      </w:r>
+    </w:p>
+    <w:p>
+      <w:r>
+        <w:t xml:space="preserve">    return ["LOC", "ORG", "PER"]</w:t>
+      </w:r>
+    </w:p>
+    <w:p/>
+    <w:p/>
+    <w:p>
+      <w:r>
+        <w:t>def create_x_toy(sentence_maxlen, dataset_name):</w:t>
+      </w:r>
+    </w:p>
+    <w:p>
+      <w:r>
+        <w:t xml:space="preserve">    """</w:t>
+      </w:r>
+    </w:p>
+    <w:p>
+      <w:r>
+        <w:t xml:space="preserve">    Create X tensor by reading in all debates in the current dataset,</w:t>
+      </w:r>
+    </w:p>
+    <w:p>
+      <w:r>
+        <w:t xml:space="preserve">    taking them chunk by chunk, converting the letters to numbers, and</w:t>
+      </w:r>
+    </w:p>
+    <w:p>
+      <w:r>
+        <w:t xml:space="preserve">    building a list-of-lists-of-ints structure.</w:t>
+      </w:r>
+    </w:p>
+    <w:p>
+      <w:r>
+        <w:t xml:space="preserve">    Then use keras pad_sequences to ensure uniform length (len == sentence_maxlen)</w:t>
+      </w:r>
+    </w:p>
+    <w:p>
+      <w:r>
+        <w:t xml:space="preserve">    with left-hand-side padding, and write out both the list object and pad_sequences'</w:t>
+      </w:r>
+    </w:p>
+    <w:p>
+      <w:r>
+        <w:t xml:space="preserve">    resulting numpy array to pickled files.</w:t>
+      </w:r>
+    </w:p>
+    <w:p>
+      <w:r>
+        <w:t xml:space="preserve">    :param sentence_maxlen:</w:t>
+      </w:r>
+    </w:p>
+    <w:p>
+      <w:r>
+        <w:t xml:space="preserve">    :param dataset_name: train, test, dev or eval</w:t>
+      </w:r>
+    </w:p>
+    <w:p>
+      <w:r>
+        <w:t xml:space="preserve">    :return:</w:t>
+      </w:r>
+    </w:p>
+    <w:p>
+      <w:r>
+        <w:t xml:space="preserve">    """</w:t>
+      </w:r>
+    </w:p>
+    <w:p>
+      <w:r>
+        <w:t xml:space="preserve">    from keras.preprocessing.sequence import pad_sequences  # type: ignore</w:t>
+      </w:r>
+    </w:p>
+    <w:p>
+      <w:r>
+        <w:t xml:space="preserve">    debug = True</w:t>
+      </w:r>
+    </w:p>
+    <w:p>
+      <w:r>
+        <w:t xml:space="preserve">    if debug:</w:t>
+      </w:r>
+    </w:p>
+    <w:p>
+      <w:r>
+        <w:t xml:space="preserve">        print("Generating X tensor")</w:t>
+      </w:r>
+    </w:p>
+    <w:p/>
+    <w:p>
+      <w:r>
+        <w:t xml:space="preserve">    # Model is overfitting. Try reducing tensor size for each dataset</w:t>
+      </w:r>
+    </w:p>
+    <w:p>
+      <w:r>
+        <w:t xml:space="preserve">    # to see if that fixes NaN-validation problem.</w:t>
+      </w:r>
+    </w:p>
+    <w:p>
+      <w:r>
+        <w:t xml:space="preserve">    cutoff = {</w:t>
+      </w:r>
+    </w:p>
+    <w:p>
+      <w:r>
+        <w:t xml:space="preserve">        "train": 1000000,</w:t>
+      </w:r>
+    </w:p>
+    <w:p>
+      <w:r>
+        <w:t xml:space="preserve">        "test": 60000,</w:t>
+      </w:r>
+    </w:p>
+    <w:p>
+      <w:r>
+        <w:t xml:space="preserve">        "dev": 60000,</w:t>
+      </w:r>
+    </w:p>
+    <w:p>
+      <w:r>
+        <w:t xml:space="preserve">    }</w:t>
+      </w:r>
+    </w:p>
+    <w:p/>
+    <w:p>
+      <w:r>
+        <w:t xml:space="preserve">    alphabet = get_pickled_alphabet()</w:t>
+      </w:r>
+    </w:p>
+    <w:p/>
+    <w:p>
+      <w:r>
         <w:lastRenderedPageBreak/>
-        <w:t xml:space="preserve">    Exception to raise if use asks for a dataset size that does not exist</w:t>
-      </w:r>
-    </w:p>
-    <w:p>
-      <w:r>
-        <w:t xml:space="preserve">    """</w:t>
-      </w:r>
-    </w:p>
-    <w:p>
-      <w:r>
-        <w:t xml:space="preserve">    pass</w:t>
-      </w:r>
-    </w:p>
-    <w:p/>
-    <w:p/>
-    <w:p>
-      <w:r>
-        <w:t>def get_labels():</w:t>
-      </w:r>
-    </w:p>
-    <w:p>
-      <w:r>
-        <w:t xml:space="preserve">    """</w:t>
-      </w:r>
-    </w:p>
-    <w:p>
-      <w:r>
-        <w:t xml:space="preserve">    Return list of different labels used for NEs in the dataset.</w:t>
-      </w:r>
-    </w:p>
-    <w:p>
-      <w:r>
-        <w:t xml:space="preserve">    :return:</w:t>
-      </w:r>
-    </w:p>
-    <w:p>
-      <w:r>
-        <w:t xml:space="preserve">    """</w:t>
-      </w:r>
-    </w:p>
-    <w:p>
-      <w:r>
-        <w:t xml:space="preserve">    # 1 = LOC, 2 = ORG, 3 = PER, 0 = null</w:t>
-      </w:r>
-    </w:p>
-    <w:p>
-      <w:r>
-        <w:t xml:space="preserve">    return ["LOC", "ORG", "PER"]</w:t>
-      </w:r>
-    </w:p>
-    <w:p/>
-    <w:p/>
-    <w:p>
-      <w:r>
-        <w:t>def create_x_toy(sentence_maxlen, dataset_name):</w:t>
-      </w:r>
-    </w:p>
-    <w:p>
-      <w:r>
-        <w:t xml:space="preserve">    """</w:t>
-      </w:r>
-    </w:p>
-    <w:p>
-      <w:r>
-        <w:t xml:space="preserve">    Create X tensor by reading in all debates in the current dataset,</w:t>
-      </w:r>
-    </w:p>
-    <w:p>
-      <w:r>
-        <w:t xml:space="preserve">    taking them chunk by chunk, converting the letters to numbers, and</w:t>
-      </w:r>
-    </w:p>
-    <w:p>
-      <w:r>
-        <w:t xml:space="preserve">    building a list-of-lists-of-ints structure.</w:t>
-      </w:r>
-    </w:p>
-    <w:p>
-      <w:r>
-        <w:t xml:space="preserve">    Then use keras pad_sequences to ensure uniform length (len == sentence_maxlen)</w:t>
-      </w:r>
-    </w:p>
-    <w:p>
-      <w:r>
-        <w:t xml:space="preserve">    with left-hand-side padding, and write out both the list object and pad_sequences'</w:t>
-      </w:r>
-    </w:p>
-    <w:p>
-      <w:r>
-        <w:t xml:space="preserve">    resulting numpy array to pickled files.</w:t>
-      </w:r>
-    </w:p>
-    <w:p>
-      <w:r>
-        <w:t xml:space="preserve">    :param sentence_maxlen:</w:t>
-      </w:r>
-    </w:p>
-    <w:p>
-      <w:r>
-        <w:t xml:space="preserve">    :param dataset_name: train, test, dev or eval</w:t>
-      </w:r>
-    </w:p>
-    <w:p>
-      <w:r>
-        <w:t xml:space="preserve">    :return:</w:t>
-      </w:r>
-    </w:p>
-    <w:p>
-      <w:r>
-        <w:t xml:space="preserve">    """</w:t>
-      </w:r>
-    </w:p>
-    <w:p>
-      <w:r>
-        <w:t xml:space="preserve">    from keras.preprocessing.sequence import pad_sequences  # type: ignore</w:t>
-      </w:r>
-    </w:p>
-    <w:p>
-      <w:r>
-        <w:t xml:space="preserve">    debug = True</w:t>
-      </w:r>
-    </w:p>
-    <w:p>
-      <w:r>
-        <w:t xml:space="preserve">    if debug:</w:t>
-      </w:r>
-    </w:p>
-    <w:p>
-      <w:r>
-        <w:t xml:space="preserve">        print("Generating X tensor")</w:t>
-      </w:r>
-    </w:p>
-    <w:p/>
-    <w:p>
-      <w:r>
-        <w:t xml:space="preserve">    # Model is overfitting. Try reducing tensor size for each dataset</w:t>
-      </w:r>
-    </w:p>
-    <w:p>
-      <w:r>
-        <w:t xml:space="preserve">    # to see if that fixes NaN-validation problem.</w:t>
-      </w:r>
-    </w:p>
-    <w:p>
-      <w:r>
-        <w:t xml:space="preserve">    cutoff = {</w:t>
-      </w:r>
-    </w:p>
-    <w:p>
-      <w:r>
-        <w:t xml:space="preserve">        "train": 1000000,</w:t>
-      </w:r>
-    </w:p>
-    <w:p>
-      <w:r>
-        <w:t xml:space="preserve">        "test": 60000,</w:t>
-      </w:r>
-    </w:p>
-    <w:p>
-      <w:r>
-        <w:t xml:space="preserve">        "dev": 60000,</w:t>
-      </w:r>
-    </w:p>
-    <w:p>
-      <w:r>
-        <w:t xml:space="preserve">    }</w:t>
-      </w:r>
-    </w:p>
-    <w:p/>
-    <w:p>
-      <w:r>
-        <w:t xml:space="preserve">    alphabet = get_pickled_alphabet()</w:t>
-      </w:r>
-    </w:p>
-    <w:p/>
-    <w:p>
-      <w:r>
         <w:t xml:space="preserve">    x_list = []</w:t>
       </w:r>
     </w:p>
@@ -34204,7 +34234,6 @@
     </w:p>
     <w:p>
       <w:r>
-        <w:lastRenderedPageBreak/>
         <w:t xml:space="preserve">        if debug:</w:t>
       </w:r>
     </w:p>
@@ -34924,6 +34953,7 @@
     </w:p>
     <w:p>
       <w:r>
+        <w:lastRenderedPageBreak/>
         <w:t xml:space="preserve">        :return:</w:t>
       </w:r>
     </w:p>
@@ -35343,6 +35373,7 @@
       </w:pPr>
       <w:bookmarkStart w:id="196" w:name="_Toc523753666"/>
       <w:r>
+        <w:lastRenderedPageBreak/>
         <w:t>keras_character_based_ner/src/matt/predict.py</w:t>
       </w:r>
       <w:bookmarkEnd w:id="196"/>
@@ -35515,6 +35546,7 @@
     </w:p>
     <w:p>
       <w:r>
+        <w:lastRenderedPageBreak/>
         <w:t xml:space="preserve">    :param file_path: path to a text file to predict</w:t>
       </w:r>
     </w:p>
@@ -35700,6 +35732,7 @@
     </w:p>
     <w:p>
       <w:r>
+        <w:lastRenderedPageBreak/>
         <w:t xml:space="preserve">    model = SavedCharacterBasedLSTMModel(config, dataset)</w:t>
       </w:r>
     </w:p>
@@ -35888,6 +35921,7 @@
     </w:p>
     <w:p>
       <w:r>
+        <w:lastRenderedPageBreak/>
         <w:t xml:space="preserve">            """</w:t>
       </w:r>
     </w:p>
@@ -36074,6 +36108,7 @@
     <w:p/>
     <w:p>
       <w:r>
+        <w:lastRenderedPageBreak/>
         <w:t>def lse():</w:t>
       </w:r>
     </w:p>
@@ -36245,6 +36280,7 @@
     <w:p/>
     <w:p>
       <w:r>
+        <w:lastRenderedPageBreak/>
         <w:t>def process_nasdaq_ftp():</w:t>
       </w:r>
     </w:p>
@@ -36426,6 +36462,7 @@
     <w:p/>
     <w:p>
       <w:r>
+        <w:lastRenderedPageBreak/>
         <w:t xml:space="preserve">    if os.path.exists(company_list_file):</w:t>
       </w:r>
     </w:p>
@@ -36806,6 +36843,7 @@
     <w:p/>
     <w:p>
       <w:r>
+        <w:lastRenderedPageBreak/>
         <w:t>def dbpedia_sparql_extract_people(people_list_file):</w:t>
       </w:r>
     </w:p>
@@ -37018,6 +37056,7 @@
     <w:p/>
     <w:p>
       <w:r>
+        <w:lastRenderedPageBreak/>
         <w:t>def download_and_process(src_dir, file_path) -&gt; None:</w:t>
       </w:r>
     </w:p>
@@ -37225,6 +37264,7 @@
     </w:p>
     <w:p>
       <w:r>
+        <w:lastRenderedPageBreak/>
         <w:t xml:space="preserve">            f.writelines("\n".join(result_list))</w:t>
       </w:r>
     </w:p>
@@ -37404,6 +37444,7 @@
     </w:p>
     <w:p>
       <w:r>
+        <w:lastRenderedPageBreak/>
         <w:t xml:space="preserve">    with open(filepath) as f:</w:t>
       </w:r>
     </w:p>
@@ -37575,6 +37616,7 @@
     <w:p/>
     <w:p>
       <w:r>
+        <w:lastRenderedPageBreak/>
         <w:t xml:space="preserve">        # Get rid of lines that are entirely numbers or symbols</w:t>
       </w:r>
     </w:p>
@@ -37772,6 +37814,7 @@
       </w:pPr>
       <w:bookmarkStart w:id="202" w:name="_Toc523753673"/>
       <w:r>
+        <w:lastRenderedPageBreak/>
         <w:t>simple_gui/simple_gui.py</w:t>
       </w:r>
       <w:bookmarkEnd w:id="202"/>
@@ -37951,6 +37994,7 @@
     </w:p>
     <w:p>
       <w:r>
+        <w:lastRenderedPageBreak/>
         <w:t>@app.route('/predict/', methods=['POST'])</w:t>
       </w:r>
     </w:p>
@@ -38162,6 +38206,7 @@
     </w:p>
     <w:p>
       <w:r>
+        <w:lastRenderedPageBreak/>
         <w:t xml:space="preserve">            result.append(char)</w:t>
       </w:r>
     </w:p>
@@ -38390,6 +38435,7 @@
     </w:p>
     <w:p>
       <w:r>
+        <w:lastRenderedPageBreak/>
         <w:t>&lt;/head&gt;</w:t>
       </w:r>
     </w:p>
@@ -38625,6 +38671,7 @@
     </w:p>
     <w:p>
       <w:r>
+        <w:lastRenderedPageBreak/>
         <w:t>import os</w:t>
       </w:r>
     </w:p>
@@ -38800,6 +38847,7 @@
     </w:p>
     <w:p>
       <w:r>
+        <w:lastRenderedPageBreak/>
         <w:t xml:space="preserve">    assert list(generator) == expected_list</w:t>
       </w:r>
     </w:p>
@@ -38964,6 +39012,7 @@
     <w:p/>
     <w:p>
       <w:r>
+        <w:lastRenderedPageBreak/>
         <w:t>def test_ngram_span_search_named_entities():</w:t>
       </w:r>
     </w:p>
@@ -39156,6 +39205,7 @@
     </w:p>
     <w:p>
       <w:r>
+        <w:lastRenderedPageBreak/>
         <w:t xml:space="preserve">    &lt;major-heading id="uk.org.publicwhip/debate/1940-03-20a.1953.0" colnum="1953"&gt;Preamble&lt;/major-heading&gt;</w:t>
       </w:r>
     </w:p>
@@ -39359,6 +39409,7 @@
     </w:p>
     <w:p>
       <w:r>
+        <w:lastRenderedPageBreak/>
         <w:t xml:space="preserve">    assert result == expected</w:t>
       </w:r>
     </w:p>
@@ -43894,7 +43945,7 @@
 </file>
 
 <file path=customXml/itemProps1.xml><?xml version="1.0" encoding="utf-8"?>
-<ds:datastoreItem xmlns:ds="http://schemas.openxmlformats.org/officeDocument/2006/customXml" ds:itemID="{D86643C1-6641-3845-A271-9E0CE7C41332}">
+<ds:datastoreItem xmlns:ds="http://schemas.openxmlformats.org/officeDocument/2006/customXml" ds:itemID="{C3F2C6A4-1DEF-2C41-96F9-7EED8C2E520E}">
   <ds:schemaRefs>
     <ds:schemaRef ds:uri="http://schemas.openxmlformats.org/officeDocument/2006/bibliography"/>
   </ds:schemaRefs>

</xml_diff>

<commit_message>
Add text about cross-validation
</commit_message>
<xml_diff>
--- a/docs/REP_RalphM_CS.docx
+++ b/docs/REP_RalphM_CS.docx
@@ -12707,7 +12707,7 @@
           <v:shape id="_x0000_i1038" type="#_x0000_t75" alt="" style="width:348.15pt;height:38pt;mso-width-percent:0;mso-height-percent:0;mso-width-percent:0;mso-height-percent:0" o:ole="">
             <v:imagedata r:id="rId11" o:title=""/>
           </v:shape>
-          <o:OLEObject Type="Embed" ProgID="Word.Document.12" ShapeID="_x0000_i1038" DrawAspect="Content" ObjectID="_1597761993" r:id="rId12">
+          <o:OLEObject Type="Embed" ProgID="Word.Document.12" ShapeID="_x0000_i1038" DrawAspect="Content" ObjectID="_1597923551" r:id="rId12">
             <o:FieldCodes>\s</o:FieldCodes>
           </o:OLEObject>
         </w:object>
@@ -12939,7 +12939,7 @@
           <v:shape id="_x0000_i1037" type="#_x0000_t75" alt="" style="width:451pt;height:174pt;mso-width-percent:0;mso-height-percent:0;mso-width-percent:0;mso-height-percent:0" o:ole="">
             <v:imagedata r:id="rId13" o:title=""/>
           </v:shape>
-          <o:OLEObject Type="Embed" ProgID="Word.Document.8" ShapeID="_x0000_i1037" DrawAspect="Content" ObjectID="_1597761994" r:id="rId14">
+          <o:OLEObject Type="Embed" ProgID="Word.Document.8" ShapeID="_x0000_i1037" DrawAspect="Content" ObjectID="_1597923552" r:id="rId14">
             <o:FieldCodes>\s</o:FieldCodes>
           </o:OLEObject>
         </w:object>
@@ -13395,7 +13395,7 @@
           <v:shape id="_x0000_i1036" type="#_x0000_t75" alt="" style="width:468pt;height:78pt;mso-width-percent:0;mso-height-percent:0;mso-width-percent:0;mso-height-percent:0" o:ole="">
             <v:imagedata r:id="rId16" o:title=""/>
           </v:shape>
-          <o:OLEObject Type="Embed" ProgID="Word.Document.12" ShapeID="_x0000_i1036" DrawAspect="Content" ObjectID="_1597761995" r:id="rId17">
+          <o:OLEObject Type="Embed" ProgID="Word.Document.12" ShapeID="_x0000_i1036" DrawAspect="Content" ObjectID="_1597923553" r:id="rId17">
             <o:FieldCodes>\s</o:FieldCodes>
           </o:OLEObject>
         </w:object>
@@ -13926,7 +13926,7 @@
           <v:shape id="_x0000_i1035" type="#_x0000_t75" alt="" style="width:451pt;height:320pt;mso-width-percent:0;mso-height-percent:0;mso-width-percent:0;mso-height-percent:0" o:ole="">
             <v:imagedata r:id="rId19" o:title=""/>
           </v:shape>
-          <o:OLEObject Type="Embed" ProgID="Word.Document.12" ShapeID="_x0000_i1035" DrawAspect="Content" ObjectID="_1597761996" r:id="rId20">
+          <o:OLEObject Type="Embed" ProgID="Word.Document.12" ShapeID="_x0000_i1035" DrawAspect="Content" ObjectID="_1597923554" r:id="rId20">
             <o:FieldCodes>\s</o:FieldCodes>
           </o:OLEObject>
         </w:object>
@@ -15353,7 +15353,7 @@
           <v:shape id="_x0000_i1034" type="#_x0000_t75" alt="" style="width:451pt;height:235pt;mso-width-percent:0;mso-height-percent:0;mso-width-percent:0;mso-height-percent:0" o:ole="">
             <v:imagedata r:id="rId21" o:title=""/>
           </v:shape>
-          <o:OLEObject Type="Embed" ProgID="Word.Document.12" ShapeID="_x0000_i1034" DrawAspect="Content" ObjectID="_1597761997" r:id="rId22">
+          <o:OLEObject Type="Embed" ProgID="Word.Document.12" ShapeID="_x0000_i1034" DrawAspect="Content" ObjectID="_1597923555" r:id="rId22">
             <o:FieldCodes>\s</o:FieldCodes>
           </o:OLEObject>
         </w:object>
@@ -15885,7 +15885,7 @@
           <v:shape id="_x0000_i1033" type="#_x0000_t75" alt="" style="width:349pt;height:119pt;mso-width-percent:0;mso-height-percent:0;mso-width-percent:0;mso-height-percent:0" o:ole="">
             <v:imagedata r:id="rId23" o:title=""/>
           </v:shape>
-          <o:OLEObject Type="Embed" ProgID="Word.Document.12" ShapeID="_x0000_i1033" DrawAspect="Content" ObjectID="_1597761998" r:id="rId24">
+          <o:OLEObject Type="Embed" ProgID="Word.Document.12" ShapeID="_x0000_i1033" DrawAspect="Content" ObjectID="_1597923556" r:id="rId24">
             <o:FieldCodes>\s</o:FieldCodes>
           </o:OLEObject>
         </w:object>
@@ -15954,7 +15954,7 @@
           <v:shape id="_x0000_i1032" type="#_x0000_t75" alt="" style="width:348.85pt;height:69pt;mso-width-percent:0;mso-height-percent:0;mso-width-percent:0;mso-height-percent:0" o:ole="">
             <v:imagedata r:id="rId25" o:title=""/>
           </v:shape>
-          <o:OLEObject Type="Embed" ProgID="Word.Document.12" ShapeID="_x0000_i1032" DrawAspect="Content" ObjectID="_1597761999" r:id="rId26">
+          <o:OLEObject Type="Embed" ProgID="Word.Document.12" ShapeID="_x0000_i1032" DrawAspect="Content" ObjectID="_1597923557" r:id="rId26">
             <o:FieldCodes>\s</o:FieldCodes>
           </o:OLEObject>
         </w:object>
@@ -20227,7 +20227,7 @@
           <v:shape id="_x0000_i1031" type="#_x0000_t75" alt="" style="width:348.85pt;height:201pt;mso-width-percent:0;mso-height-percent:0;mso-width-percent:0;mso-height-percent:0" o:ole="">
             <v:imagedata r:id="rId39" o:title=""/>
           </v:shape>
-          <o:OLEObject Type="Embed" ProgID="Word.Document.12" ShapeID="_x0000_i1031" DrawAspect="Content" ObjectID="_1597762000" r:id="rId40">
+          <o:OLEObject Type="Embed" ProgID="Word.Document.12" ShapeID="_x0000_i1031" DrawAspect="Content" ObjectID="_1597923558" r:id="rId40">
             <o:FieldCodes>\s</o:FieldCodes>
           </o:OLEObject>
         </w:object>
@@ -20471,7 +20471,7 @@
           <v:shape id="_x0000_i1030" type="#_x0000_t75" alt="" style="width:348.15pt;height:77pt;mso-width-percent:0;mso-height-percent:0;mso-width-percent:0;mso-height-percent:0" o:ole="">
             <v:imagedata r:id="rId41" o:title=""/>
           </v:shape>
-          <o:OLEObject Type="Embed" ProgID="Word.Document.12" ShapeID="_x0000_i1030" DrawAspect="Content" ObjectID="_1597762001" r:id="rId42">
+          <o:OLEObject Type="Embed" ProgID="Word.Document.12" ShapeID="_x0000_i1030" DrawAspect="Content" ObjectID="_1597923559" r:id="rId42">
             <o:FieldCodes>\s</o:FieldCodes>
           </o:OLEObject>
         </w:object>
@@ -20536,7 +20536,7 @@
           <v:shape id="_x0000_i1029" type="#_x0000_t75" alt="" style="width:348.85pt;height:161pt;mso-width-percent:0;mso-height-percent:0;mso-width-percent:0;mso-height-percent:0" o:ole="">
             <v:imagedata r:id="rId43" o:title=""/>
           </v:shape>
-          <o:OLEObject Type="Embed" ProgID="Word.Document.12" ShapeID="_x0000_i1029" DrawAspect="Content" ObjectID="_1597762002" r:id="rId44">
+          <o:OLEObject Type="Embed" ProgID="Word.Document.12" ShapeID="_x0000_i1029" DrawAspect="Content" ObjectID="_1597923560" r:id="rId44">
             <o:FieldCodes>\s</o:FieldCodes>
           </o:OLEObject>
         </w:object>
@@ -20590,47 +20590,90 @@
     <w:p>
       <w:pPr>
         <w:rPr>
-          <w:b/>
-          <w:color w:val="FF0000"/>
+          <w:color w:val="000000" w:themeColor="text1"/>
         </w:rPr>
       </w:pPr>
       <w:r>
         <w:rPr>
-          <w:b/>
-          <w:color w:val="FF0000"/>
-        </w:rPr>
-        <w:t>Cross-validation results</w:t>
-      </w:r>
-      <w:r>
-        <w:rPr>
-          <w:b/>
-          <w:color w:val="FF0000"/>
-        </w:rPr>
-        <w:t xml:space="preserve"> when they’ve run</w:t>
-      </w:r>
-      <w:r>
-        <w:rPr>
-          <w:b/>
-          <w:color w:val="FF0000"/>
-        </w:rPr>
-        <w:t xml:space="preserve"> – waiting on Birkbeck server</w:t>
-      </w:r>
-    </w:p>
-    <w:p>
-      <w:pPr>
-        <w:rPr>
-          <w:b/>
-          <w:color w:val="FF0000"/>
-        </w:rPr>
-      </w:pPr>
-    </w:p>
-    <w:p>
-      <w:pPr>
-        <w:rPr>
-          <w:b/>
-          <w:color w:val="FF0000"/>
-        </w:rPr>
-      </w:pPr>
+          <w:color w:val="000000" w:themeColor="text1"/>
+        </w:rPr>
+        <w:t xml:space="preserve">The cross-validation results are shown in </w:t>
+      </w:r>
+      <w:r>
+        <w:rPr>
+          <w:color w:val="000000" w:themeColor="text1"/>
+        </w:rPr>
+        <w:fldChar w:fldCharType="begin"/>
+      </w:r>
+      <w:r>
+        <w:rPr>
+          <w:color w:val="000000" w:themeColor="text1"/>
+        </w:rPr>
+        <w:instrText xml:space="preserve"> REF _Ref524181566 \h </w:instrText>
+      </w:r>
+      <w:r>
+        <w:rPr>
+          <w:color w:val="000000" w:themeColor="text1"/>
+        </w:rPr>
+      </w:r>
+      <w:r>
+        <w:rPr>
+          <w:color w:val="000000" w:themeColor="text1"/>
+        </w:rPr>
+        <w:fldChar w:fldCharType="separate"/>
+      </w:r>
+      <w:r>
+        <w:t xml:space="preserve">Table </w:t>
+      </w:r>
+      <w:r>
+        <w:rPr>
+          <w:noProof/>
+        </w:rPr>
+        <w:t>8</w:t>
+      </w:r>
+      <w:r>
+        <w:rPr>
+          <w:color w:val="000000" w:themeColor="text1"/>
+        </w:rPr>
+        <w:fldChar w:fldCharType="end"/>
+      </w:r>
+      <w:r>
+        <w:rPr>
+          <w:color w:val="000000" w:themeColor="text1"/>
+        </w:rPr>
+        <w:t>. As of 8</w:t>
+      </w:r>
+      <w:r>
+        <w:rPr>
+          <w:color w:val="000000" w:themeColor="text1"/>
+          <w:vertAlign w:val="superscript"/>
+        </w:rPr>
+        <w:t>th</w:t>
+      </w:r>
+      <w:r>
+        <w:rPr>
+          <w:color w:val="000000" w:themeColor="text1"/>
+        </w:rPr>
+        <w:t xml:space="preserve"> September 2018, the departmental server, Venus, is evaluating epoch 8 out of 10</w:t>
+      </w:r>
+      <w:r>
+        <w:rPr>
+          <w:color w:val="000000" w:themeColor="text1"/>
+        </w:rPr>
+        <w:t xml:space="preserve"> (having run for 408 hours)</w:t>
+      </w:r>
+      <w:r>
+        <w:rPr>
+          <w:color w:val="000000" w:themeColor="text1"/>
+        </w:rPr>
+        <w:t>, so these re</w:t>
+      </w:r>
+      <w:r>
+        <w:rPr>
+          <w:color w:val="000000" w:themeColor="text1"/>
+        </w:rPr>
+        <w:t>sults will be available shortly.</w:t>
+      </w:r>
     </w:p>
     <w:p>
       <w:pPr>
@@ -20654,6 +20697,7 @@
         <w:keepNext/>
       </w:pPr>
       <w:bookmarkStart w:id="120" w:name="_Toc523753134"/>
+      <w:bookmarkStart w:id="121" w:name="_Ref524181566"/>
       <w:r>
         <w:lastRenderedPageBreak/>
         <w:t xml:space="preserve">Table </w:t>
@@ -20688,6 +20732,7 @@
         </w:rPr>
         <w:fldChar w:fldCharType="end"/>
       </w:r>
+      <w:bookmarkEnd w:id="121"/>
       <w:r>
         <w:t xml:space="preserve"> k-fold cross</w:t>
       </w:r>
@@ -20953,6 +20998,12 @@
                 <w:color w:val="000000" w:themeColor="text1"/>
               </w:rPr>
             </w:pPr>
+            <w:r>
+              <w:rPr>
+                <w:color w:val="000000" w:themeColor="text1"/>
+              </w:rPr>
+              <w:t>TBC</w:t>
+            </w:r>
           </w:p>
         </w:tc>
         <w:tc>
@@ -20965,6 +21016,12 @@
                 <w:color w:val="000000" w:themeColor="text1"/>
               </w:rPr>
             </w:pPr>
+            <w:r>
+              <w:rPr>
+                <w:color w:val="000000" w:themeColor="text1"/>
+              </w:rPr>
+              <w:t>TBC</w:t>
+            </w:r>
           </w:p>
         </w:tc>
         <w:tc>
@@ -20977,6 +21034,14 @@
                 <w:color w:val="000000" w:themeColor="text1"/>
               </w:rPr>
             </w:pPr>
+            <w:r>
+              <w:rPr>
+                <w:color w:val="000000" w:themeColor="text1"/>
+              </w:rPr>
+              <w:t>TBC</w:t>
+            </w:r>
+            <w:bookmarkStart w:id="122" w:name="_GoBack"/>
+            <w:bookmarkEnd w:id="122"/>
           </w:p>
         </w:tc>
       </w:tr>
@@ -20993,13 +21058,13 @@
       <w:pPr>
         <w:pStyle w:val="Heading2"/>
       </w:pPr>
-      <w:bookmarkStart w:id="121" w:name="_Ref521568905"/>
-      <w:bookmarkStart w:id="122" w:name="_Toc523753631"/>
+      <w:bookmarkStart w:id="123" w:name="_Ref521568905"/>
+      <w:bookmarkStart w:id="124" w:name="_Toc523753631"/>
       <w:r>
         <w:t>Unit testing</w:t>
       </w:r>
-      <w:bookmarkEnd w:id="121"/>
-      <w:bookmarkEnd w:id="122"/>
+      <w:bookmarkEnd w:id="123"/>
+      <w:bookmarkEnd w:id="124"/>
     </w:p>
     <w:p/>
     <w:p>
@@ -21131,8 +21196,8 @@
       </w:r>
     </w:p>
     <w:p/>
-    <w:bookmarkStart w:id="123" w:name="_MON_1596479284"/>
-    <w:bookmarkEnd w:id="123"/>
+    <w:bookmarkStart w:id="125" w:name="_MON_1596479284"/>
+    <w:bookmarkEnd w:id="125"/>
     <w:p>
       <w:pPr>
         <w:keepNext/>
@@ -21145,7 +21210,7 @@
           <v:shape id="_x0000_i1028" type="#_x0000_t75" alt="" style="width:348.85pt;height:71pt;mso-width-percent:0;mso-height-percent:0;mso-width-percent:0;mso-height-percent:0" o:ole="">
             <v:imagedata r:id="rId45" o:title=""/>
           </v:shape>
-          <o:OLEObject Type="Embed" ProgID="Word.Document.12" ShapeID="_x0000_i1028" DrawAspect="Content" ObjectID="_1597762003" r:id="rId46">
+          <o:OLEObject Type="Embed" ProgID="Word.Document.12" ShapeID="_x0000_i1028" DrawAspect="Content" ObjectID="_1597923561" r:id="rId46">
             <o:FieldCodes>\s</o:FieldCodes>
           </o:OLEObject>
         </w:object>
@@ -21155,8 +21220,8 @@
       <w:pPr>
         <w:pStyle w:val="Caption"/>
       </w:pPr>
-      <w:bookmarkStart w:id="124" w:name="_Ref522279574"/>
-      <w:bookmarkStart w:id="125" w:name="_Toc523753145"/>
+      <w:bookmarkStart w:id="126" w:name="_Ref522279574"/>
+      <w:bookmarkStart w:id="127" w:name="_Toc523753145"/>
       <w:r>
         <w:t xml:space="preserve">Code Snippet </w:t>
       </w:r>
@@ -21190,14 +21255,14 @@
         </w:rPr>
         <w:fldChar w:fldCharType="end"/>
       </w:r>
-      <w:bookmarkEnd w:id="124"/>
+      <w:bookmarkEnd w:id="126"/>
       <w:r>
         <w:t xml:space="preserve"> a regular Pytest unit test</w:t>
       </w:r>
-      <w:bookmarkEnd w:id="125"/>
-    </w:p>
-    <w:bookmarkStart w:id="126" w:name="_MON_1596479304"/>
-    <w:bookmarkEnd w:id="126"/>
+      <w:bookmarkEnd w:id="127"/>
+    </w:p>
+    <w:bookmarkStart w:id="128" w:name="_MON_1596479304"/>
+    <w:bookmarkEnd w:id="128"/>
     <w:p>
       <w:r>
         <w:rPr>
@@ -21207,7 +21272,7 @@
           <v:shape id="_x0000_i1027" type="#_x0000_t75" alt="" style="width:349pt;height:196pt;mso-width-percent:0;mso-height-percent:0;mso-width-percent:0;mso-height-percent:0" o:ole="">
             <v:imagedata r:id="rId47" o:title=""/>
           </v:shape>
-          <o:OLEObject Type="Embed" ProgID="Word.Document.12" ShapeID="_x0000_i1027" DrawAspect="Content" ObjectID="_1597762004" r:id="rId48">
+          <o:OLEObject Type="Embed" ProgID="Word.Document.12" ShapeID="_x0000_i1027" DrawAspect="Content" ObjectID="_1597923562" r:id="rId48">
             <o:FieldCodes>\s</o:FieldCodes>
           </o:OLEObject>
         </w:object>
@@ -21217,8 +21282,8 @@
       <w:pPr>
         <w:pStyle w:val="Caption"/>
       </w:pPr>
-      <w:bookmarkStart w:id="127" w:name="_Ref522279575"/>
-      <w:bookmarkStart w:id="128" w:name="_Toc523753146"/>
+      <w:bookmarkStart w:id="129" w:name="_Ref522279575"/>
+      <w:bookmarkStart w:id="130" w:name="_Toc523753146"/>
       <w:r>
         <w:t xml:space="preserve">Code Snippet </w:t>
       </w:r>
@@ -21252,11 +21317,11 @@
         </w:rPr>
         <w:fldChar w:fldCharType="end"/>
       </w:r>
-      <w:bookmarkEnd w:id="127"/>
+      <w:bookmarkEnd w:id="129"/>
       <w:r>
         <w:t xml:space="preserve"> A Pyfakefs Pytest unit test</w:t>
       </w:r>
-      <w:bookmarkEnd w:id="128"/>
+      <w:bookmarkEnd w:id="130"/>
     </w:p>
     <w:p>
       <w:r>
@@ -21268,11 +21333,11 @@
       <w:pPr>
         <w:pStyle w:val="Heading2"/>
       </w:pPr>
-      <w:bookmarkStart w:id="129" w:name="_Toc523753632"/>
+      <w:bookmarkStart w:id="131" w:name="_Toc523753632"/>
       <w:r>
         <w:t>Overall evaluation</w:t>
       </w:r>
-      <w:bookmarkEnd w:id="129"/>
+      <w:bookmarkEnd w:id="131"/>
     </w:p>
     <w:p/>
     <w:p>
@@ -21583,8 +21648,8 @@
         </w:rPr>
       </w:pPr>
     </w:p>
-    <w:bookmarkStart w:id="130" w:name="_MON_1596480440"/>
-    <w:bookmarkEnd w:id="130"/>
+    <w:bookmarkStart w:id="132" w:name="_MON_1596480440"/>
+    <w:bookmarkEnd w:id="132"/>
     <w:p>
       <w:pPr>
         <w:keepNext/>
@@ -21599,7 +21664,7 @@
           <v:shape id="_x0000_i1026" type="#_x0000_t75" alt="" style="width:348.85pt;height:65pt;mso-width-percent:0;mso-height-percent:0;mso-width-percent:0;mso-height-percent:0" o:ole="">
             <v:imagedata r:id="rId49" o:title=""/>
           </v:shape>
-          <o:OLEObject Type="Embed" ProgID="Word.Document.12" ShapeID="_x0000_i1026" DrawAspect="Content" ObjectID="_1597762005" r:id="rId50">
+          <o:OLEObject Type="Embed" ProgID="Word.Document.12" ShapeID="_x0000_i1026" DrawAspect="Content" ObjectID="_1597923563" r:id="rId50">
             <o:FieldCodes>\s</o:FieldCodes>
           </o:OLEObject>
         </w:object>
@@ -21613,8 +21678,8 @@
           <w:color w:val="FF0000"/>
         </w:rPr>
       </w:pPr>
-      <w:bookmarkStart w:id="131" w:name="_Ref522791592"/>
-      <w:bookmarkStart w:id="132" w:name="_Toc523753120"/>
+      <w:bookmarkStart w:id="133" w:name="_Ref522791592"/>
+      <w:bookmarkStart w:id="134" w:name="_Toc523753120"/>
       <w:r>
         <w:t xml:space="preserve">Figure </w:t>
       </w:r>
@@ -21648,11 +21713,11 @@
         </w:rPr>
         <w:fldChar w:fldCharType="end"/>
       </w:r>
-      <w:bookmarkEnd w:id="131"/>
+      <w:bookmarkEnd w:id="133"/>
       <w:r>
         <w:t xml:space="preserve"> Example Hansard text before NE annotations - SimpleGUI</w:t>
       </w:r>
-      <w:bookmarkEnd w:id="132"/>
+      <w:bookmarkEnd w:id="134"/>
     </w:p>
     <w:p>
       <w:pPr>
@@ -21662,8 +21727,8 @@
         </w:rPr>
       </w:pPr>
     </w:p>
-    <w:bookmarkStart w:id="133" w:name="_MON_1596480357"/>
-    <w:bookmarkEnd w:id="133"/>
+    <w:bookmarkStart w:id="135" w:name="_MON_1596480357"/>
+    <w:bookmarkEnd w:id="135"/>
     <w:p>
       <w:pPr>
         <w:keepNext/>
@@ -21678,7 +21743,7 @@
           <v:shape id="_x0000_i1025" type="#_x0000_t75" alt="" style="width:207.1pt;height:82pt;mso-width-percent:0;mso-height-percent:0;mso-width-percent:0;mso-height-percent:0" o:ole="">
             <v:imagedata r:id="rId51" o:title=""/>
           </v:shape>
-          <o:OLEObject Type="Embed" ProgID="Word.Document.12" ShapeID="_x0000_i1025" DrawAspect="Content" ObjectID="_1597762006" r:id="rId52">
+          <o:OLEObject Type="Embed" ProgID="Word.Document.12" ShapeID="_x0000_i1025" DrawAspect="Content" ObjectID="_1597923564" r:id="rId52">
             <o:FieldCodes>\s</o:FieldCodes>
           </o:OLEObject>
         </w:object>
@@ -21692,8 +21757,8 @@
           <w:color w:val="FF0000"/>
         </w:rPr>
       </w:pPr>
-      <w:bookmarkStart w:id="134" w:name="_Ref522791594"/>
-      <w:bookmarkStart w:id="135" w:name="_Toc523753121"/>
+      <w:bookmarkStart w:id="136" w:name="_Ref522791594"/>
+      <w:bookmarkStart w:id="137" w:name="_Toc523753121"/>
       <w:r>
         <w:t xml:space="preserve">Figure </w:t>
       </w:r>
@@ -21727,36 +21792,36 @@
         </w:rPr>
         <w:fldChar w:fldCharType="end"/>
       </w:r>
-      <w:bookmarkEnd w:id="134"/>
+      <w:bookmarkEnd w:id="136"/>
       <w:r>
         <w:t xml:space="preserve"> Example Hansard text after NE annotations - SimpleGUI</w:t>
       </w:r>
-      <w:bookmarkEnd w:id="135"/>
+      <w:bookmarkEnd w:id="137"/>
     </w:p>
     <w:p/>
     <w:p>
       <w:pPr>
         <w:pStyle w:val="Heading1"/>
       </w:pPr>
-      <w:bookmarkStart w:id="136" w:name="_Ref522794036"/>
-      <w:bookmarkStart w:id="137" w:name="_Ref523154527"/>
-      <w:bookmarkStart w:id="138" w:name="_Toc523753633"/>
+      <w:bookmarkStart w:id="138" w:name="_Ref522794036"/>
+      <w:bookmarkStart w:id="139" w:name="_Ref523154527"/>
+      <w:bookmarkStart w:id="140" w:name="_Toc523753633"/>
       <w:r>
         <w:t>Graphical User Interface</w:t>
       </w:r>
-      <w:bookmarkEnd w:id="136"/>
-      <w:bookmarkEnd w:id="137"/>
       <w:bookmarkEnd w:id="138"/>
+      <w:bookmarkEnd w:id="139"/>
+      <w:bookmarkEnd w:id="140"/>
     </w:p>
     <w:p>
       <w:pPr>
         <w:pStyle w:val="Heading2"/>
       </w:pPr>
-      <w:bookmarkStart w:id="139" w:name="_Toc523753634"/>
+      <w:bookmarkStart w:id="141" w:name="_Toc523753634"/>
       <w:r>
         <w:t>Simple-GUI</w:t>
       </w:r>
-      <w:bookmarkEnd w:id="139"/>
+      <w:bookmarkEnd w:id="141"/>
     </w:p>
     <w:p/>
     <w:p>
@@ -21918,8 +21983,8 @@
       <w:pPr>
         <w:pStyle w:val="Caption"/>
       </w:pPr>
-      <w:bookmarkStart w:id="140" w:name="_Ref522736737"/>
-      <w:bookmarkStart w:id="141" w:name="_Toc523753122"/>
+      <w:bookmarkStart w:id="142" w:name="_Ref522736737"/>
+      <w:bookmarkStart w:id="143" w:name="_Toc523753122"/>
       <w:r>
         <w:t xml:space="preserve">Figure </w:t>
       </w:r>
@@ -21953,7 +22018,7 @@
         </w:rPr>
         <w:fldChar w:fldCharType="end"/>
       </w:r>
-      <w:bookmarkEnd w:id="140"/>
+      <w:bookmarkEnd w:id="142"/>
       <w:r>
         <w:t xml:space="preserve"> Simple</w:t>
       </w:r>
@@ -21963,7 +22028,7 @@
       <w:r>
         <w:t>GUI basic design</w:t>
       </w:r>
-      <w:bookmarkEnd w:id="141"/>
+      <w:bookmarkEnd w:id="143"/>
     </w:p>
     <w:p/>
     <w:p>
@@ -22244,14 +22309,14 @@
       <w:pPr>
         <w:pStyle w:val="Heading2"/>
       </w:pPr>
-      <w:bookmarkStart w:id="142" w:name="_Ref523397112"/>
-      <w:bookmarkStart w:id="143" w:name="_Toc523753635"/>
+      <w:bookmarkStart w:id="144" w:name="_Ref523397112"/>
+      <w:bookmarkStart w:id="145" w:name="_Toc523753635"/>
       <w:r>
         <w:lastRenderedPageBreak/>
         <w:t>Samtla Integration</w:t>
       </w:r>
-      <w:bookmarkEnd w:id="142"/>
-      <w:bookmarkEnd w:id="143"/>
+      <w:bookmarkEnd w:id="144"/>
+      <w:bookmarkEnd w:id="145"/>
     </w:p>
     <w:p/>
     <w:p>
@@ -22305,13 +22370,13 @@
       <w:pPr>
         <w:pStyle w:val="Heading1"/>
       </w:pPr>
-      <w:bookmarkStart w:id="144" w:name="_Ref522280259"/>
-      <w:bookmarkStart w:id="145" w:name="_Toc523753636"/>
+      <w:bookmarkStart w:id="146" w:name="_Ref522280259"/>
+      <w:bookmarkStart w:id="147" w:name="_Toc523753636"/>
       <w:r>
         <w:t>Planning</w:t>
       </w:r>
-      <w:bookmarkEnd w:id="144"/>
-      <w:bookmarkEnd w:id="145"/>
+      <w:bookmarkEnd w:id="146"/>
+      <w:bookmarkEnd w:id="147"/>
     </w:p>
     <w:p/>
     <w:p>
@@ -22355,8 +22420,8 @@
         <w:pStyle w:val="Caption"/>
         <w:keepNext/>
       </w:pPr>
-      <w:bookmarkStart w:id="146" w:name="_Ref522787358"/>
-      <w:bookmarkStart w:id="147" w:name="_Toc523753135"/>
+      <w:bookmarkStart w:id="148" w:name="_Ref522787358"/>
+      <w:bookmarkStart w:id="149" w:name="_Toc523753135"/>
       <w:r>
         <w:t xml:space="preserve">Table </w:t>
       </w:r>
@@ -22390,11 +22455,11 @@
         </w:rPr>
         <w:fldChar w:fldCharType="end"/>
       </w:r>
-      <w:bookmarkEnd w:id="146"/>
+      <w:bookmarkEnd w:id="148"/>
       <w:r>
         <w:t xml:space="preserve"> Original work plan given in proposal</w:t>
       </w:r>
-      <w:bookmarkEnd w:id="147"/>
+      <w:bookmarkEnd w:id="149"/>
     </w:p>
     <w:tbl>
       <w:tblPr>
@@ -22830,8 +22895,8 @@
       <w:pPr>
         <w:pStyle w:val="Caption"/>
       </w:pPr>
-      <w:bookmarkStart w:id="148" w:name="_Ref522787939"/>
-      <w:bookmarkStart w:id="149" w:name="_Toc523753123"/>
+      <w:bookmarkStart w:id="150" w:name="_Ref522787939"/>
+      <w:bookmarkStart w:id="151" w:name="_Toc523753123"/>
       <w:r>
         <w:t xml:space="preserve">Figure </w:t>
       </w:r>
@@ -22865,11 +22930,11 @@
         </w:rPr>
         <w:fldChar w:fldCharType="end"/>
       </w:r>
-      <w:bookmarkEnd w:id="148"/>
+      <w:bookmarkEnd w:id="150"/>
       <w:r>
         <w:t xml:space="preserve"> Actual time spent on each work package of project</w:t>
       </w:r>
-      <w:bookmarkEnd w:id="149"/>
+      <w:bookmarkEnd w:id="151"/>
     </w:p>
     <w:p/>
     <w:p>
@@ -22942,22 +23007,22 @@
       <w:pPr>
         <w:pStyle w:val="Heading1"/>
       </w:pPr>
-      <w:bookmarkStart w:id="150" w:name="_Toc523753637"/>
+      <w:bookmarkStart w:id="152" w:name="_Toc523753637"/>
       <w:r>
         <w:lastRenderedPageBreak/>
         <w:t>Summary and Conclusions</w:t>
       </w:r>
-      <w:bookmarkEnd w:id="150"/>
+      <w:bookmarkEnd w:id="152"/>
     </w:p>
     <w:p>
       <w:pPr>
         <w:pStyle w:val="Heading2"/>
       </w:pPr>
-      <w:bookmarkStart w:id="151" w:name="_Toc523753638"/>
+      <w:bookmarkStart w:id="153" w:name="_Toc523753638"/>
       <w:r>
         <w:t>Pre-processing is hard</w:t>
       </w:r>
-      <w:bookmarkEnd w:id="151"/>
+      <w:bookmarkEnd w:id="153"/>
     </w:p>
     <w:p/>
     <w:p>
@@ -22982,16 +23047,16 @@
       <w:pPr>
         <w:pStyle w:val="Heading2"/>
       </w:pPr>
-      <w:bookmarkStart w:id="152" w:name="_Ref521576199"/>
-      <w:bookmarkStart w:id="153" w:name="_Toc523753639"/>
+      <w:bookmarkStart w:id="154" w:name="_Ref521576199"/>
+      <w:bookmarkStart w:id="155" w:name="_Toc523753639"/>
       <w:r>
         <w:t>Automated l</w:t>
       </w:r>
       <w:r>
         <w:t>abelling is hard</w:t>
       </w:r>
-      <w:bookmarkEnd w:id="152"/>
-      <w:bookmarkEnd w:id="153"/>
+      <w:bookmarkEnd w:id="154"/>
+      <w:bookmarkEnd w:id="155"/>
     </w:p>
     <w:p/>
     <w:p>
@@ -23172,13 +23237,13 @@
       <w:pPr>
         <w:pStyle w:val="Heading2"/>
       </w:pPr>
-      <w:bookmarkStart w:id="154" w:name="_Toc523753640"/>
-      <w:bookmarkStart w:id="155" w:name="_Ref523756092"/>
+      <w:bookmarkStart w:id="156" w:name="_Toc523753640"/>
+      <w:bookmarkStart w:id="157" w:name="_Ref523756092"/>
       <w:r>
         <w:t>Sentence tokenization is hard</w:t>
       </w:r>
-      <w:bookmarkEnd w:id="154"/>
-      <w:bookmarkEnd w:id="155"/>
+      <w:bookmarkEnd w:id="156"/>
+      <w:bookmarkEnd w:id="157"/>
     </w:p>
     <w:p/>
     <w:p>
@@ -23221,7 +23286,7 @@
       <w:pPr>
         <w:pStyle w:val="Heading2"/>
       </w:pPr>
-      <w:bookmarkStart w:id="156" w:name="_Toc523753641"/>
+      <w:bookmarkStart w:id="158" w:name="_Toc523753641"/>
       <w:r>
         <w:lastRenderedPageBreak/>
         <w:t>Neural networks are slow</w:t>
@@ -23229,7 +23294,7 @@
       <w:r>
         <w:t xml:space="preserve"> and opaque</w:t>
       </w:r>
-      <w:bookmarkEnd w:id="156"/>
+      <w:bookmarkEnd w:id="158"/>
     </w:p>
     <w:p/>
     <w:p>
@@ -23320,16 +23385,16 @@
       <w:pPr>
         <w:pStyle w:val="Heading2"/>
       </w:pPr>
-      <w:bookmarkStart w:id="157" w:name="_Ref523392855"/>
-      <w:bookmarkStart w:id="158" w:name="_Toc523753642"/>
+      <w:bookmarkStart w:id="159" w:name="_Ref523392855"/>
+      <w:bookmarkStart w:id="160" w:name="_Toc523753642"/>
       <w:r>
         <w:t>Future</w:t>
       </w:r>
       <w:r>
         <w:t xml:space="preserve"> work</w:t>
       </w:r>
-      <w:bookmarkEnd w:id="157"/>
-      <w:bookmarkEnd w:id="158"/>
+      <w:bookmarkEnd w:id="159"/>
+      <w:bookmarkEnd w:id="160"/>
     </w:p>
     <w:p/>
     <w:p>
@@ -23448,8 +23513,6 @@
         <w:lastRenderedPageBreak/>
         <w:t>when the HTML responses contain just one debate each. This does mean that the model may have been evaluated on some data on which it was trained. The XML-downloading code has since been fixed, but all the data should be downloaded again and re-processed to re-validate the accuracy statistics given above.</w:t>
       </w:r>
-      <w:bookmarkStart w:id="159" w:name="_GoBack"/>
-      <w:bookmarkEnd w:id="159"/>
     </w:p>
     <w:p/>
     <w:p>
@@ -23491,11 +23554,11 @@
       <w:pPr>
         <w:pStyle w:val="Heading1"/>
       </w:pPr>
-      <w:bookmarkStart w:id="160" w:name="_Toc523753643"/>
+      <w:bookmarkStart w:id="161" w:name="_Toc523753643"/>
       <w:r>
         <w:t>References</w:t>
       </w:r>
-      <w:bookmarkEnd w:id="160"/>
+      <w:bookmarkEnd w:id="161"/>
     </w:p>
     <w:p/>
     <w:p>
@@ -23835,22 +23898,22 @@
       <w:pPr>
         <w:pStyle w:val="Heading1"/>
       </w:pPr>
-      <w:bookmarkStart w:id="161" w:name="_Toc523753644"/>
+      <w:bookmarkStart w:id="162" w:name="_Toc523753644"/>
       <w:r>
         <w:t>User Manual</w:t>
       </w:r>
-      <w:bookmarkEnd w:id="161"/>
+      <w:bookmarkEnd w:id="162"/>
     </w:p>
     <w:p/>
     <w:p>
       <w:pPr>
         <w:pStyle w:val="Heading2"/>
       </w:pPr>
-      <w:bookmarkStart w:id="162" w:name="_Toc523753645"/>
+      <w:bookmarkStart w:id="163" w:name="_Toc523753645"/>
       <w:r>
         <w:t>Data pipeline manual</w:t>
       </w:r>
-      <w:bookmarkEnd w:id="162"/>
+      <w:bookmarkEnd w:id="163"/>
     </w:p>
     <w:p/>
     <w:p>
@@ -24056,11 +24119,11 @@
       <w:pPr>
         <w:pStyle w:val="Heading2"/>
       </w:pPr>
-      <w:bookmarkStart w:id="163" w:name="_Toc523753646"/>
+      <w:bookmarkStart w:id="164" w:name="_Toc523753646"/>
       <w:r>
         <w:t>Simple-GUI Manual</w:t>
       </w:r>
-      <w:bookmarkEnd w:id="163"/>
+      <w:bookmarkEnd w:id="164"/>
     </w:p>
     <w:p/>
     <w:p>
@@ -24202,8 +24265,8 @@
       <w:pPr>
         <w:pStyle w:val="Caption"/>
       </w:pPr>
-      <w:bookmarkStart w:id="164" w:name="_Ref522795067"/>
-      <w:bookmarkStart w:id="165" w:name="_Toc523753124"/>
+      <w:bookmarkStart w:id="165" w:name="_Ref522795067"/>
+      <w:bookmarkStart w:id="166" w:name="_Toc523753124"/>
       <w:r>
         <w:t xml:space="preserve">Figure </w:t>
       </w:r>
@@ -24237,11 +24300,11 @@
         </w:rPr>
         <w:fldChar w:fldCharType="end"/>
       </w:r>
-      <w:bookmarkEnd w:id="164"/>
+      <w:bookmarkEnd w:id="165"/>
       <w:r>
         <w:t xml:space="preserve"> Simple-GUI index page</w:t>
       </w:r>
-      <w:bookmarkEnd w:id="165"/>
+      <w:bookmarkEnd w:id="166"/>
     </w:p>
     <w:p/>
     <w:p>
@@ -24293,8 +24356,8 @@
       <w:pPr>
         <w:pStyle w:val="Caption"/>
       </w:pPr>
-      <w:bookmarkStart w:id="166" w:name="_Ref522795131"/>
-      <w:bookmarkStart w:id="167" w:name="_Toc523753125"/>
+      <w:bookmarkStart w:id="167" w:name="_Ref522795131"/>
+      <w:bookmarkStart w:id="168" w:name="_Toc523753125"/>
       <w:r>
         <w:t xml:space="preserve">Figure </w:t>
       </w:r>
@@ -24328,11 +24391,11 @@
         </w:rPr>
         <w:fldChar w:fldCharType="end"/>
       </w:r>
-      <w:bookmarkEnd w:id="166"/>
+      <w:bookmarkEnd w:id="167"/>
       <w:r>
         <w:t xml:space="preserve"> Simple-GUI date page</w:t>
       </w:r>
-      <w:bookmarkEnd w:id="167"/>
+      <w:bookmarkEnd w:id="168"/>
     </w:p>
     <w:p>
       <w:pPr>
@@ -24384,8 +24447,8 @@
       <w:pPr>
         <w:pStyle w:val="Caption"/>
       </w:pPr>
-      <w:bookmarkStart w:id="168" w:name="_Ref522795193"/>
-      <w:bookmarkStart w:id="169" w:name="_Toc523753126"/>
+      <w:bookmarkStart w:id="169" w:name="_Ref522795193"/>
+      <w:bookmarkStart w:id="170" w:name="_Toc523753126"/>
       <w:r>
         <w:t xml:space="preserve">Figure </w:t>
       </w:r>
@@ -24419,26 +24482,26 @@
         </w:rPr>
         <w:fldChar w:fldCharType="end"/>
       </w:r>
-      <w:bookmarkEnd w:id="168"/>
+      <w:bookmarkEnd w:id="169"/>
       <w:r>
         <w:t xml:space="preserve"> Simple-GUI debate page with an annotated paragraph.</w:t>
       </w:r>
-      <w:bookmarkEnd w:id="169"/>
+      <w:bookmarkEnd w:id="170"/>
     </w:p>
     <w:p>
       <w:pPr>
         <w:pStyle w:val="Heading1"/>
       </w:pPr>
-      <w:bookmarkStart w:id="170" w:name="_Ref521568652"/>
-      <w:bookmarkStart w:id="171" w:name="_Toc523753647"/>
+      <w:bookmarkStart w:id="171" w:name="_Ref521568652"/>
+      <w:bookmarkStart w:id="172" w:name="_Toc523753647"/>
       <w:r>
         <w:t>Appendix A</w:t>
       </w:r>
       <w:r>
         <w:t>: List of Invoke tasks</w:t>
       </w:r>
-      <w:bookmarkEnd w:id="170"/>
       <w:bookmarkEnd w:id="171"/>
+      <w:bookmarkEnd w:id="172"/>
     </w:p>
     <w:p/>
     <w:p>
@@ -24491,8 +24554,8 @@
         <w:pStyle w:val="Caption"/>
         <w:keepNext/>
       </w:pPr>
-      <w:bookmarkStart w:id="172" w:name="_Ref522269834"/>
-      <w:bookmarkStart w:id="173" w:name="_Toc523753136"/>
+      <w:bookmarkStart w:id="173" w:name="_Ref522269834"/>
+      <w:bookmarkStart w:id="174" w:name="_Toc523753136"/>
       <w:r>
         <w:t xml:space="preserve">Table </w:t>
       </w:r>
@@ -24526,11 +24589,11 @@
         </w:rPr>
         <w:fldChar w:fldCharType="end"/>
       </w:r>
-      <w:bookmarkEnd w:id="172"/>
+      <w:bookmarkEnd w:id="173"/>
       <w:r>
         <w:t xml:space="preserve"> List of Invoke tasks used to drive the pipeline</w:t>
       </w:r>
-      <w:bookmarkEnd w:id="173"/>
+      <w:bookmarkEnd w:id="174"/>
     </w:p>
     <w:tbl>
       <w:tblPr>
@@ -25672,8 +25735,8 @@
       <w:pPr>
         <w:pStyle w:val="Heading1"/>
       </w:pPr>
-      <w:bookmarkStart w:id="174" w:name="_Ref521578620"/>
-      <w:bookmarkStart w:id="175" w:name="_Toc523753648"/>
+      <w:bookmarkStart w:id="175" w:name="_Ref521578620"/>
+      <w:bookmarkStart w:id="176" w:name="_Toc523753648"/>
       <w:r>
         <w:t>Appendix B</w:t>
       </w:r>
@@ -25683,8 +25746,8 @@
       <w:r>
         <w:t>What’s My Work</w:t>
       </w:r>
-      <w:bookmarkEnd w:id="174"/>
       <w:bookmarkEnd w:id="175"/>
+      <w:bookmarkEnd w:id="176"/>
     </w:p>
     <w:p/>
     <w:p>
@@ -25744,8 +25807,8 @@
         <w:pStyle w:val="Caption"/>
         <w:keepNext/>
       </w:pPr>
-      <w:bookmarkStart w:id="176" w:name="_Ref522796412"/>
-      <w:bookmarkStart w:id="177" w:name="_Toc523753137"/>
+      <w:bookmarkStart w:id="177" w:name="_Ref522796412"/>
+      <w:bookmarkStart w:id="178" w:name="_Toc523753137"/>
       <w:r>
         <w:t xml:space="preserve">Table </w:t>
       </w:r>
@@ -25779,11 +25842,11 @@
         </w:rPr>
         <w:fldChar w:fldCharType="end"/>
       </w:r>
-      <w:bookmarkEnd w:id="176"/>
+      <w:bookmarkEnd w:id="177"/>
       <w:r>
         <w:t xml:space="preserve"> List of source code with author</w:t>
       </w:r>
-      <w:bookmarkEnd w:id="177"/>
+      <w:bookmarkEnd w:id="178"/>
     </w:p>
     <w:tbl>
       <w:tblPr>
@@ -27654,8 +27717,8 @@
       <w:pPr>
         <w:pStyle w:val="Heading1"/>
       </w:pPr>
-      <w:bookmarkStart w:id="178" w:name="_Ref521061060"/>
-      <w:bookmarkStart w:id="179" w:name="_Toc523753649"/>
+      <w:bookmarkStart w:id="179" w:name="_Ref521061060"/>
+      <w:bookmarkStart w:id="180" w:name="_Toc523753649"/>
       <w:r>
         <w:t>Appendix</w:t>
       </w:r>
@@ -27665,8 +27728,8 @@
       <w:r>
         <w:t>: Code</w:t>
       </w:r>
-      <w:bookmarkEnd w:id="178"/>
       <w:bookmarkEnd w:id="179"/>
+      <w:bookmarkEnd w:id="180"/>
     </w:p>
     <w:p>
       <w:pPr>
@@ -27713,14 +27776,14 @@
       <w:pPr>
         <w:pStyle w:val="Heading2"/>
       </w:pPr>
-      <w:bookmarkStart w:id="180" w:name="_Toc523753650"/>
+      <w:bookmarkStart w:id="181" w:name="_Toc523753650"/>
       <w:r>
         <w:t>t</w:t>
       </w:r>
       <w:r>
         <w:t>asks.py</w:t>
       </w:r>
-      <w:bookmarkEnd w:id="180"/>
+      <w:bookmarkEnd w:id="181"/>
     </w:p>
     <w:p>
       <w:r>
@@ -28746,11 +28809,11 @@
       <w:pPr>
         <w:pStyle w:val="Heading2"/>
       </w:pPr>
-      <w:bookmarkStart w:id="181" w:name="_Toc523753651"/>
+      <w:bookmarkStart w:id="182" w:name="_Toc523753651"/>
       <w:r>
         <w:t>config_util/config_parser.py</w:t>
       </w:r>
-      <w:bookmarkEnd w:id="181"/>
+      <w:bookmarkEnd w:id="182"/>
     </w:p>
     <w:p/>
     <w:p>
@@ -28787,11 +28850,11 @@
       <w:pPr>
         <w:pStyle w:val="Heading2"/>
       </w:pPr>
-      <w:bookmarkStart w:id="182" w:name="_Toc523753652"/>
+      <w:bookmarkStart w:id="183" w:name="_Toc523753652"/>
       <w:r>
         <w:t>hansard_gathering/chunk.py</w:t>
       </w:r>
-      <w:bookmarkEnd w:id="182"/>
+      <w:bookmarkEnd w:id="183"/>
     </w:p>
     <w:p>
       <w:r>
@@ -29365,11 +29428,11 @@
       <w:pPr>
         <w:pStyle w:val="Heading2"/>
       </w:pPr>
-      <w:bookmarkStart w:id="183" w:name="_Toc523753653"/>
+      <w:bookmarkStart w:id="184" w:name="_Toc523753653"/>
       <w:r>
         <w:t>hansard_gathering/driver.py</w:t>
       </w:r>
-      <w:bookmarkEnd w:id="183"/>
+      <w:bookmarkEnd w:id="184"/>
     </w:p>
     <w:p>
       <w:r>
@@ -30118,11 +30181,11 @@
       <w:pPr>
         <w:pStyle w:val="Heading2"/>
       </w:pPr>
-      <w:bookmarkStart w:id="184" w:name="_Toc523753654"/>
+      <w:bookmarkStart w:id="185" w:name="_Toc523753654"/>
       <w:r>
         <w:t>hansard_gathering/filesystem.py</w:t>
       </w:r>
-      <w:bookmarkEnd w:id="184"/>
+      <w:bookmarkEnd w:id="185"/>
     </w:p>
     <w:p/>
     <w:p>
@@ -30281,11 +30344,11 @@
       <w:pPr>
         <w:pStyle w:val="Heading2"/>
       </w:pPr>
-      <w:bookmarkStart w:id="185" w:name="_Toc523753655"/>
+      <w:bookmarkStart w:id="186" w:name="_Toc523753655"/>
       <w:r>
         <w:t>hansard_gathering/interpolate.py</w:t>
       </w:r>
-      <w:bookmarkEnd w:id="185"/>
+      <w:bookmarkEnd w:id="186"/>
     </w:p>
     <w:p>
       <w:r>
@@ -31190,11 +31253,11 @@
       <w:pPr>
         <w:pStyle w:val="Heading2"/>
       </w:pPr>
-      <w:bookmarkStart w:id="186" w:name="_Toc523753656"/>
+      <w:bookmarkStart w:id="187" w:name="_Toc523753656"/>
       <w:r>
         <w:t>hansard_gathering/numerify.py</w:t>
       </w:r>
-      <w:bookmarkEnd w:id="186"/>
+      <w:bookmarkEnd w:id="187"/>
     </w:p>
     <w:p/>
     <w:p>
@@ -31400,11 +31463,11 @@
       <w:pPr>
         <w:pStyle w:val="Heading2"/>
       </w:pPr>
-      <w:bookmarkStart w:id="187" w:name="_Toc523753657"/>
+      <w:bookmarkStart w:id="188" w:name="_Toc523753657"/>
       <w:r>
         <w:t>hansard_gathering/preprocessing.py</w:t>
       </w:r>
-      <w:bookmarkEnd w:id="187"/>
+      <w:bookmarkEnd w:id="188"/>
     </w:p>
     <w:p>
       <w:r>
@@ -31616,11 +31679,11 @@
       <w:pPr>
         <w:pStyle w:val="Heading2"/>
       </w:pPr>
-      <w:bookmarkStart w:id="188" w:name="_Toc523753658"/>
+      <w:bookmarkStart w:id="189" w:name="_Toc523753658"/>
       <w:r>
         <w:t>keras_character_based_ner/src/matt/alphabet_management.py</w:t>
       </w:r>
-      <w:bookmarkEnd w:id="188"/>
+      <w:bookmarkEnd w:id="189"/>
     </w:p>
     <w:p/>
     <w:p>
@@ -31723,11 +31786,11 @@
       <w:pPr>
         <w:pStyle w:val="Heading2"/>
       </w:pPr>
-      <w:bookmarkStart w:id="189" w:name="_Toc523753659"/>
+      <w:bookmarkStart w:id="190" w:name="_Toc523753659"/>
       <w:r>
         <w:t>keras_character_based_ner/src/matt/dataset_hashing.py</w:t>
       </w:r>
-      <w:bookmarkEnd w:id="189"/>
+      <w:bookmarkEnd w:id="190"/>
     </w:p>
     <w:p>
       <w:r>
@@ -32078,11 +32141,11 @@
       <w:pPr>
         <w:pStyle w:val="Heading2"/>
       </w:pPr>
-      <w:bookmarkStart w:id="190" w:name="_Toc523753660"/>
+      <w:bookmarkStart w:id="191" w:name="_Toc523753660"/>
       <w:r>
         <w:t>keras_character_based_ner/src/matt/eval.py</w:t>
       </w:r>
-      <w:bookmarkEnd w:id="190"/>
+      <w:bookmarkEnd w:id="191"/>
     </w:p>
     <w:p>
       <w:r>
@@ -32727,11 +32790,11 @@
       <w:pPr>
         <w:pStyle w:val="Heading2"/>
       </w:pPr>
-      <w:bookmarkStart w:id="191" w:name="_Toc523753661"/>
+      <w:bookmarkStart w:id="192" w:name="_Toc523753661"/>
       <w:r>
         <w:t>keras_character_based_ner/src/matt/file_management.py</w:t>
       </w:r>
-      <w:bookmarkEnd w:id="191"/>
+      <w:bookmarkEnd w:id="192"/>
     </w:p>
     <w:p>
       <w:r>
@@ -33518,11 +33581,11 @@
       <w:pPr>
         <w:pStyle w:val="Heading2"/>
       </w:pPr>
-      <w:bookmarkStart w:id="192" w:name="_Toc523753662"/>
+      <w:bookmarkStart w:id="193" w:name="_Toc523753662"/>
       <w:r>
         <w:t>keras_character_based_ner/src/matt/history.py</w:t>
       </w:r>
-      <w:bookmarkEnd w:id="192"/>
+      <w:bookmarkEnd w:id="193"/>
     </w:p>
     <w:p>
       <w:r>
@@ -33778,11 +33841,11 @@
       <w:pPr>
         <w:pStyle w:val="Heading2"/>
       </w:pPr>
-      <w:bookmarkStart w:id="193" w:name="_Toc523753663"/>
+      <w:bookmarkStart w:id="194" w:name="_Toc523753663"/>
       <w:r>
         <w:t>keras_character_based_ner/src/matt/minify_dataset.py</w:t>
       </w:r>
-      <w:bookmarkEnd w:id="193"/>
+      <w:bookmarkEnd w:id="194"/>
     </w:p>
     <w:p>
       <w:r>
@@ -33950,11 +34013,11 @@
       <w:pPr>
         <w:pStyle w:val="Heading2"/>
       </w:pPr>
-      <w:bookmarkStart w:id="194" w:name="_Toc523753664"/>
+      <w:bookmarkStart w:id="195" w:name="_Toc523753664"/>
       <w:r>
         <w:t>keras_character_based_ner/src/matt/model_integration.py</w:t>
       </w:r>
-      <w:bookmarkEnd w:id="194"/>
+      <w:bookmarkEnd w:id="195"/>
     </w:p>
     <w:p>
       <w:r>
@@ -34882,11 +34945,11 @@
       <w:pPr>
         <w:pStyle w:val="Heading2"/>
       </w:pPr>
-      <w:bookmarkStart w:id="195" w:name="_Toc523753665"/>
+      <w:bookmarkStart w:id="196" w:name="_Toc523753665"/>
       <w:r>
         <w:t>keras_character_based_ner/src/matt/persist.py</w:t>
       </w:r>
-      <w:bookmarkEnd w:id="195"/>
+      <w:bookmarkEnd w:id="196"/>
     </w:p>
     <w:p>
       <w:r>
@@ -35371,12 +35434,12 @@
       <w:pPr>
         <w:pStyle w:val="Heading2"/>
       </w:pPr>
-      <w:bookmarkStart w:id="196" w:name="_Toc523753666"/>
+      <w:bookmarkStart w:id="197" w:name="_Toc523753666"/>
       <w:r>
         <w:lastRenderedPageBreak/>
         <w:t>keras_character_based_ner/src/matt/predict.py</w:t>
       </w:r>
-      <w:bookmarkEnd w:id="196"/>
+      <w:bookmarkEnd w:id="197"/>
     </w:p>
     <w:p>
       <w:r>
@@ -35598,11 +35661,11 @@
       <w:pPr>
         <w:pStyle w:val="Heading2"/>
       </w:pPr>
-      <w:bookmarkStart w:id="197" w:name="_Toc523753668"/>
+      <w:bookmarkStart w:id="198" w:name="_Toc523753668"/>
       <w:r>
         <w:t>keras_character_based_ner/src/matt/train.py</w:t>
       </w:r>
-      <w:bookmarkEnd w:id="197"/>
+      <w:bookmarkEnd w:id="198"/>
     </w:p>
     <w:p>
       <w:r>
@@ -36034,11 +36097,11 @@
       <w:pPr>
         <w:pStyle w:val="Heading2"/>
       </w:pPr>
-      <w:bookmarkStart w:id="198" w:name="_Toc523753669"/>
+      <w:bookmarkStart w:id="199" w:name="_Toc523753669"/>
       <w:r>
         <w:t>ne_data_gathering/companies.py</w:t>
       </w:r>
-      <w:bookmarkEnd w:id="198"/>
+      <w:bookmarkEnd w:id="199"/>
     </w:p>
     <w:p>
       <w:r>
@@ -36618,11 +36681,11 @@
       <w:pPr>
         <w:pStyle w:val="Heading2"/>
       </w:pPr>
-      <w:bookmarkStart w:id="199" w:name="_Toc523753670"/>
+      <w:bookmarkStart w:id="200" w:name="_Toc523753670"/>
       <w:r>
         <w:t>ne_data_gathering/people.py</w:t>
       </w:r>
-      <w:bookmarkEnd w:id="199"/>
+      <w:bookmarkEnd w:id="200"/>
     </w:p>
     <w:p>
       <w:r>
@@ -36987,11 +37050,11 @@
       <w:pPr>
         <w:pStyle w:val="Heading2"/>
       </w:pPr>
-      <w:bookmarkStart w:id="200" w:name="_Toc523753671"/>
+      <w:bookmarkStart w:id="201" w:name="_Toc523753671"/>
       <w:r>
         <w:t>ne_data_gathering/places.py</w:t>
       </w:r>
-      <w:bookmarkEnd w:id="200"/>
+      <w:bookmarkEnd w:id="201"/>
     </w:p>
     <w:p>
       <w:r>
@@ -37273,11 +37336,11 @@
       <w:pPr>
         <w:pStyle w:val="Heading2"/>
       </w:pPr>
-      <w:bookmarkStart w:id="201" w:name="_Toc523753672"/>
+      <w:bookmarkStart w:id="202" w:name="_Toc523753672"/>
       <w:r>
         <w:t>ne_data_gathering/util.py</w:t>
       </w:r>
-      <w:bookmarkEnd w:id="201"/>
+      <w:bookmarkEnd w:id="202"/>
     </w:p>
     <w:p>
       <w:r>
@@ -37812,12 +37875,12 @@
       <w:pPr>
         <w:pStyle w:val="Heading2"/>
       </w:pPr>
-      <w:bookmarkStart w:id="202" w:name="_Toc523753673"/>
+      <w:bookmarkStart w:id="203" w:name="_Toc523753673"/>
       <w:r>
         <w:lastRenderedPageBreak/>
         <w:t>simple_gui/simple_gui.py</w:t>
       </w:r>
-      <w:bookmarkEnd w:id="202"/>
+      <w:bookmarkEnd w:id="203"/>
     </w:p>
     <w:p>
       <w:r>
@@ -38059,11 +38122,11 @@
       <w:pPr>
         <w:pStyle w:val="Heading2"/>
       </w:pPr>
-      <w:bookmarkStart w:id="203" w:name="_Toc523753674"/>
+      <w:bookmarkStart w:id="204" w:name="_Toc523753674"/>
       <w:r>
         <w:t>simple_gui/util.py</w:t>
       </w:r>
-      <w:bookmarkEnd w:id="203"/>
+      <w:bookmarkEnd w:id="204"/>
     </w:p>
     <w:p>
       <w:r>
@@ -38272,14 +38335,14 @@
       <w:pPr>
         <w:pStyle w:val="Heading2"/>
       </w:pPr>
-      <w:bookmarkStart w:id="204" w:name="_Toc523753675"/>
+      <w:bookmarkStart w:id="205" w:name="_Toc523753675"/>
       <w:r>
         <w:t>simple_gui/static/</w:t>
       </w:r>
       <w:r>
         <w:t>char-ner.js</w:t>
       </w:r>
-      <w:bookmarkEnd w:id="204"/>
+      <w:bookmarkEnd w:id="205"/>
     </w:p>
     <w:p>
       <w:r>
@@ -38345,11 +38408,11 @@
       <w:pPr>
         <w:pStyle w:val="Heading2"/>
       </w:pPr>
-      <w:bookmarkStart w:id="205" w:name="_Toc523753676"/>
+      <w:bookmarkStart w:id="206" w:name="_Toc523753676"/>
       <w:r>
         <w:t>simple_gui/static/style.css</w:t>
       </w:r>
-      <w:bookmarkEnd w:id="205"/>
+      <w:bookmarkEnd w:id="206"/>
     </w:p>
     <w:p>
       <w:r>
@@ -38407,11 +38470,11 @@
       <w:pPr>
         <w:pStyle w:val="Heading2"/>
       </w:pPr>
-      <w:bookmarkStart w:id="206" w:name="_Toc523753677"/>
+      <w:bookmarkStart w:id="207" w:name="_Toc523753677"/>
       <w:r>
         <w:t>simple_gui/templates/date.html</w:t>
       </w:r>
-      <w:bookmarkEnd w:id="206"/>
+      <w:bookmarkEnd w:id="207"/>
     </w:p>
     <w:p>
       <w:r>
@@ -38493,11 +38556,11 @@
       <w:pPr>
         <w:pStyle w:val="Heading2"/>
       </w:pPr>
-      <w:bookmarkStart w:id="207" w:name="_Toc523753678"/>
+      <w:bookmarkStart w:id="208" w:name="_Toc523753678"/>
       <w:r>
         <w:t>simple_gui/templates/debate.html</w:t>
       </w:r>
-      <w:bookmarkEnd w:id="207"/>
+      <w:bookmarkEnd w:id="208"/>
     </w:p>
     <w:p>
       <w:r>
@@ -38595,11 +38658,11 @@
       <w:pPr>
         <w:pStyle w:val="Heading2"/>
       </w:pPr>
-      <w:bookmarkStart w:id="208" w:name="_Toc523753679"/>
+      <w:bookmarkStart w:id="209" w:name="_Toc523753679"/>
       <w:r>
         <w:t>simple_gui/templates/index.html</w:t>
       </w:r>
-      <w:bookmarkEnd w:id="208"/>
+      <w:bookmarkEnd w:id="209"/>
     </w:p>
     <w:p>
       <w:r>
@@ -38856,11 +38919,11 @@
       <w:pPr>
         <w:pStyle w:val="Heading2"/>
       </w:pPr>
-      <w:bookmarkStart w:id="209" w:name="_Toc523753680"/>
+      <w:bookmarkStart w:id="210" w:name="_Toc523753680"/>
       <w:r>
         <w:t>test/test_companies.py</w:t>
       </w:r>
-      <w:bookmarkEnd w:id="209"/>
+      <w:bookmarkEnd w:id="210"/>
     </w:p>
     <w:p>
       <w:r>
@@ -38893,11 +38956,11 @@
       <w:pPr>
         <w:pStyle w:val="Heading2"/>
       </w:pPr>
-      <w:bookmarkStart w:id="210" w:name="_Toc523753681"/>
+      <w:bookmarkStart w:id="211" w:name="_Toc523753681"/>
       <w:r>
         <w:t>test/test_interpolate.py</w:t>
       </w:r>
-      <w:bookmarkEnd w:id="210"/>
+      <w:bookmarkEnd w:id="211"/>
     </w:p>
     <w:p>
       <w:r>
@@ -39077,11 +39140,11 @@
       <w:pPr>
         <w:pStyle w:val="Heading2"/>
       </w:pPr>
-      <w:bookmarkStart w:id="211" w:name="_Toc523753682"/>
+      <w:bookmarkStart w:id="212" w:name="_Toc523753682"/>
       <w:r>
         <w:t>test/test_matt.py</w:t>
       </w:r>
-      <w:bookmarkEnd w:id="211"/>
+      <w:bookmarkEnd w:id="212"/>
     </w:p>
     <w:p>
       <w:r>
@@ -39135,11 +39198,11 @@
       <w:pPr>
         <w:pStyle w:val="Heading2"/>
       </w:pPr>
-      <w:bookmarkStart w:id="212" w:name="_Toc523753683"/>
+      <w:bookmarkStart w:id="213" w:name="_Toc523753683"/>
       <w:r>
         <w:t>test/test_model_integration.py</w:t>
       </w:r>
-      <w:bookmarkEnd w:id="212"/>
+      <w:bookmarkEnd w:id="213"/>
     </w:p>
     <w:p>
       <w:r>
@@ -39249,11 +39312,11 @@
       <w:pPr>
         <w:pStyle w:val="Heading2"/>
       </w:pPr>
-      <w:bookmarkStart w:id="213" w:name="_Toc523753684"/>
+      <w:bookmarkStart w:id="214" w:name="_Toc523753684"/>
       <w:r>
         <w:t>test/test_simple_gui_util.py</w:t>
       </w:r>
-      <w:bookmarkEnd w:id="213"/>
+      <w:bookmarkEnd w:id="214"/>
     </w:p>
     <w:p>
       <w:r>
@@ -39332,11 +39395,11 @@
       <w:pPr>
         <w:pStyle w:val="Heading2"/>
       </w:pPr>
-      <w:bookmarkStart w:id="214" w:name="_Toc523753685"/>
+      <w:bookmarkStart w:id="215" w:name="_Toc523753685"/>
       <w:r>
         <w:t>test/test_util.py</w:t>
       </w:r>
-      <w:bookmarkEnd w:id="214"/>
+      <w:bookmarkEnd w:id="215"/>
     </w:p>
     <w:p>
       <w:r>
@@ -43945,7 +44008,7 @@
 </file>
 
 <file path=customXml/itemProps1.xml><?xml version="1.0" encoding="utf-8"?>
-<ds:datastoreItem xmlns:ds="http://schemas.openxmlformats.org/officeDocument/2006/customXml" ds:itemID="{C3F2C6A4-1DEF-2C41-96F9-7EED8C2E520E}">
+<ds:datastoreItem xmlns:ds="http://schemas.openxmlformats.org/officeDocument/2006/customXml" ds:itemID="{013A8464-5A49-AD4E-A6CE-D21AAE5DD405}">
   <ds:schemaRefs>
     <ds:schemaRef ds:uri="http://schemas.openxmlformats.org/officeDocument/2006/bibliography"/>
   </ds:schemaRefs>

</xml_diff>

<commit_message>
Final correction - fix code snippet refs
</commit_message>
<xml_diff>
--- a/docs/REP_RalphM_CS.docx
+++ b/docs/REP_RalphM_CS.docx
@@ -189,6 +189,7 @@
                                   <w15:appearance w15:val="hidden"/>
                                   <w:text/>
                                 </w:sdtPr>
+                                <w:sdtEndPr/>
                                 <w:sdtContent>
                                   <w:p>
                                     <w:pPr>
@@ -242,6 +243,7 @@
                                   <w15:appearance w15:val="hidden"/>
                                   <w:text/>
                                 </w:sdtPr>
+                                <w:sdtEndPr/>
                                 <w:sdtContent>
                                   <w:p>
                                     <w:pPr>
@@ -3802,7 +3804,7 @@
             <v:shape id="_x0000_i1029" type="#_x0000_t75" alt="" style="width:225.5pt;height:8pt;mso-width-percent:0;mso-height-percent:0;mso-width-percent:0;mso-height-percent:0" o:ole="">
               <v:imagedata r:id="rId11" o:title=""/>
             </v:shape>
-            <o:OLEObject Type="Embed" ProgID="Word.Document.8" ShapeID="_x0000_i1029" DrawAspect="Content" ObjectID="_1598431886" r:id="rId12">
+            <o:OLEObject Type="Embed" ProgID="Word.Document.8" ShapeID="_x0000_i1029" DrawAspect="Content" ObjectID="_1598436995" r:id="rId12">
               <o:FieldCodes>\s</o:FieldCodes>
             </o:OLEObject>
           </w:object>
@@ -13002,28 +13004,10 @@
         <w:t xml:space="preserve">metadata, and were used to divide up the XML document into separate documents for each day. Each element in the XML document has a ‘colnum’ tag which could be checked to see if it was in the correct range – see </w:t>
       </w:r>
       <w:r>
-        <w:fldChar w:fldCharType="begin"/>
-      </w:r>
-      <w:r>
-        <w:instrText xml:space="preserve"> REF _Ref524008063 \h </w:instrText>
-      </w:r>
-      <w:r>
-        <w:fldChar w:fldCharType="separate"/>
-      </w:r>
-      <w:r>
-        <w:rPr>
-          <w:b/>
-          <w:bCs/>
-          <w:lang w:val="en-US"/>
-        </w:rPr>
-        <w:t>Error! Reference source not found.</w:t>
-      </w:r>
-      <w:r>
-        <w:fldChar w:fldCharType="end"/>
-      </w:r>
-      <w:r>
-        <w:t>.</w:t>
-      </w:r>
+        <w:t>Code Snippet 1.</w:t>
+      </w:r>
+      <w:bookmarkStart w:id="21" w:name="_GoBack"/>
+      <w:bookmarkEnd w:id="21"/>
     </w:p>
     <w:p>
       <w:r>
@@ -13074,25 +13058,47 @@
                               <w:pPr>
                                 <w:pStyle w:val="Caption"/>
                               </w:pPr>
-                              <w:bookmarkStart w:id="21" w:name="_Toc524688819"/>
+                              <w:bookmarkStart w:id="22" w:name="_Toc524688819"/>
                               <w:r>
                                 <w:t xml:space="preserve">Code Snippet </w:t>
                               </w:r>
-                              <w:fldSimple w:instr=" SEQ Code_Snippet \* ARABIC ">
-                                <w:r>
-                                  <w:rPr>
-                                    <w:noProof/>
-                                  </w:rPr>
-                                  <w:t>1</w:t>
-                                </w:r>
-                              </w:fldSimple>
+                              <w:r>
+                                <w:rPr>
+                                  <w:noProof/>
+                                </w:rPr>
+                                <w:fldChar w:fldCharType="begin"/>
+                              </w:r>
+                              <w:r>
+                                <w:rPr>
+                                  <w:noProof/>
+                                </w:rPr>
+                                <w:instrText xml:space="preserve"> SEQ Code_Snippet \* ARABIC </w:instrText>
+                              </w:r>
+                              <w:r>
+                                <w:rPr>
+                                  <w:noProof/>
+                                </w:rPr>
+                                <w:fldChar w:fldCharType="separate"/>
+                              </w:r>
+                              <w:r>
+                                <w:rPr>
+                                  <w:noProof/>
+                                </w:rPr>
+                                <w:t>1</w:t>
+                              </w:r>
+                              <w:r>
+                                <w:rPr>
+                                  <w:noProof/>
+                                </w:rPr>
+                                <w:fldChar w:fldCharType="end"/>
+                              </w:r>
                               <w:r>
                                 <w:t xml:space="preserve"> </w:t>
                               </w:r>
                               <w:r>
                                 <w:t>Break XML documents up into one document per debate</w:t>
                               </w:r>
-                              <w:bookmarkEnd w:id="21"/>
+                              <w:bookmarkEnd w:id="22"/>
                             </w:p>
                           </w:txbxContent>
                         </wps:txbx>
@@ -13462,24 +13468,28 @@
     <w:p/>
     <w:p>
       <w:r>
-        <w:t xml:space="preserve">Training a sentence segmenter on Hansard data with sentence markers would be a project in itself, so I merely passed several common abbreviations to the chunker, as shown in </w:t>
+        <w:t>Training a sentence segmenter on Hansard data with sentence markers would be a project in itself, so I merely passed several common abbreviations to the chunker, as shown in</w:t>
+      </w:r>
+      <w:r>
+        <w:t xml:space="preserve"> </w:t>
       </w:r>
       <w:r>
         <w:fldChar w:fldCharType="begin"/>
       </w:r>
       <w:r>
-        <w:instrText xml:space="preserve"> REF _Ref521572754 \h </w:instrText>
+        <w:instrText xml:space="preserve"> REF _Ref524694531 \h </w:instrText>
       </w:r>
       <w:r>
         <w:fldChar w:fldCharType="separate"/>
       </w:r>
       <w:r>
-        <w:rPr>
-          <w:b/>
-          <w:bCs/>
-          <w:lang w:val="en-US"/>
-        </w:rPr>
-        <w:t>Error! Reference source not found.</w:t>
+        <w:t xml:space="preserve">Code Snippet </w:t>
+      </w:r>
+      <w:r>
+        <w:rPr>
+          <w:noProof/>
+        </w:rPr>
+        <w:t>2</w:t>
       </w:r>
       <w:r>
         <w:fldChar w:fldCharType="end"/>
@@ -13681,35 +13691,59 @@
         <w:pStyle w:val="Caption"/>
       </w:pPr>
       <w:bookmarkStart w:id="27" w:name="_Toc524688820"/>
+      <w:bookmarkStart w:id="28" w:name="_Ref524694531"/>
       <w:r>
         <w:t xml:space="preserve">Code Snippet </w:t>
       </w:r>
-      <w:fldSimple w:instr=" SEQ Code_Snippet \* ARABIC ">
-        <w:r>
-          <w:rPr>
-            <w:noProof/>
-          </w:rPr>
-          <w:t>2</w:t>
-        </w:r>
-      </w:fldSimple>
+      <w:r>
+        <w:rPr>
+          <w:noProof/>
+        </w:rPr>
+        <w:fldChar w:fldCharType="begin"/>
+      </w:r>
+      <w:r>
+        <w:rPr>
+          <w:noProof/>
+        </w:rPr>
+        <w:instrText xml:space="preserve"> SEQ Code_Snippet \* ARABIC </w:instrText>
+      </w:r>
+      <w:r>
+        <w:rPr>
+          <w:noProof/>
+        </w:rPr>
+        <w:fldChar w:fldCharType="separate"/>
+      </w:r>
+      <w:r>
+        <w:rPr>
+          <w:noProof/>
+        </w:rPr>
+        <w:t>2</w:t>
+      </w:r>
+      <w:r>
+        <w:rPr>
+          <w:noProof/>
+        </w:rPr>
+        <w:fldChar w:fldCharType="end"/>
+      </w:r>
+      <w:bookmarkEnd w:id="28"/>
       <w:r>
         <w:t xml:space="preserve"> </w:t>
       </w:r>
       <w:r>
         <w:t xml:space="preserve"> NLTK Punkt tokenizer prepared with some common abbreviations.</w:t>
       </w:r>
-      <w:bookmarkStart w:id="28" w:name="_MON_1598428393"/>
-      <w:bookmarkEnd w:id="28"/>
       <w:bookmarkEnd w:id="27"/>
+      <w:bookmarkStart w:id="29" w:name="_MON_1598428393"/>
+      <w:bookmarkEnd w:id="29"/>
       <w:r>
         <w:rPr>
           <w:noProof/>
         </w:rPr>
         <w:object w:dxaOrig="4510" w:dyaOrig="150" w14:anchorId="47B74766">
-          <v:shape id="_x0000_i1028" type="#_x0000_t75" alt="" style="width:225.6pt;height:8pt;mso-width-percent:0;mso-height-percent:0;mso-width-percent:0;mso-height-percent:0" o:ole="">
+          <v:shape id="_x0000_i1028" type="#_x0000_t75" alt="" style="width:225.5pt;height:8pt;mso-width-percent:0;mso-height-percent:0;mso-width-percent:0;mso-height-percent:0" o:ole="">
             <v:imagedata r:id="rId11" o:title=""/>
           </v:shape>
-          <o:OLEObject Type="Embed" ProgID="Word.Document.8" ShapeID="_x0000_i1028" DrawAspect="Content" ObjectID="_1598431887" r:id="rId15">
+          <o:OLEObject Type="Embed" ProgID="Word.Document.8" ShapeID="_x0000_i1028" DrawAspect="Content" ObjectID="_1598436996" r:id="rId15">
             <o:FieldCodes>\s</o:FieldCodes>
           </o:OLEObject>
         </w:object>
@@ -13863,8 +13897,8 @@
           <w:b/>
         </w:rPr>
       </w:pPr>
-      <w:bookmarkStart w:id="29" w:name="_Ref521574643"/>
-      <w:bookmarkStart w:id="30" w:name="_Toc524688786"/>
+      <w:bookmarkStart w:id="30" w:name="_Ref521574643"/>
+      <w:bookmarkStart w:id="31" w:name="_Toc524688786"/>
       <w:r>
         <w:t xml:space="preserve">Figure </w:t>
       </w:r>
@@ -13898,24 +13932,24 @@
         </w:rPr>
         <w:fldChar w:fldCharType="end"/>
       </w:r>
-      <w:bookmarkEnd w:id="29"/>
+      <w:bookmarkEnd w:id="30"/>
       <w:r>
         <w:t xml:space="preserve"> chunking process</w:t>
       </w:r>
-      <w:bookmarkEnd w:id="30"/>
+      <w:bookmarkEnd w:id="31"/>
     </w:p>
     <w:p/>
     <w:p>
       <w:pPr>
         <w:pStyle w:val="Heading2"/>
       </w:pPr>
-      <w:bookmarkStart w:id="31" w:name="_Ref521059322"/>
-      <w:bookmarkStart w:id="32" w:name="_Toc524688840"/>
+      <w:bookmarkStart w:id="32" w:name="_Ref521059322"/>
+      <w:bookmarkStart w:id="33" w:name="_Toc524688840"/>
       <w:r>
         <w:t>Hansard interpolation</w:t>
       </w:r>
-      <w:bookmarkEnd w:id="31"/>
       <w:bookmarkEnd w:id="32"/>
+      <w:bookmarkEnd w:id="33"/>
     </w:p>
     <w:p/>
     <w:p>
@@ -14129,10 +14163,10 @@
           <w:noProof/>
         </w:rPr>
         <w:object w:dxaOrig="9360" w:dyaOrig="1560" w14:anchorId="1E6C38E5">
-          <v:shape id="_x0000_i1027" type="#_x0000_t75" alt="" style="width:468.8pt;height:78.4pt;mso-width-percent:0;mso-height-percent:0;mso-width-percent:0;mso-height-percent:0" o:ole="">
+          <v:shape id="_x0000_i1027" type="#_x0000_t75" alt="" style="width:468.95pt;height:78.4pt;mso-width-percent:0;mso-height-percent:0;mso-width-percent:0;mso-height-percent:0" o:ole="">
             <v:imagedata r:id="rId17" o:title=""/>
           </v:shape>
-          <o:OLEObject Type="Embed" ProgID="Word.Document.12" ShapeID="_x0000_i1027" DrawAspect="Content" ObjectID="_1598431888" r:id="rId18">
+          <o:OLEObject Type="Embed" ProgID="Word.Document.12" ShapeID="_x0000_i1027" DrawAspect="Content" ObjectID="_1598436997" r:id="rId18">
             <o:FieldCodes>\s</o:FieldCodes>
           </o:OLEObject>
         </w:object>
@@ -14142,8 +14176,8 @@
       <w:pPr>
         <w:pStyle w:val="Caption"/>
       </w:pPr>
-      <w:bookmarkStart w:id="33" w:name="_Ref521575728"/>
-      <w:bookmarkStart w:id="34" w:name="_Toc524688821"/>
+      <w:bookmarkStart w:id="34" w:name="_Ref521575728"/>
+      <w:bookmarkStart w:id="35" w:name="_Toc524688821"/>
       <w:r>
         <w:t xml:space="preserve">Code Snippet </w:t>
       </w:r>
@@ -14177,11 +14211,11 @@
         </w:rPr>
         <w:fldChar w:fldCharType="end"/>
       </w:r>
-      <w:bookmarkEnd w:id="33"/>
+      <w:bookmarkEnd w:id="34"/>
       <w:r>
         <w:t xml:space="preserve"> Interpolated Hansard text sample</w:t>
       </w:r>
-      <w:bookmarkEnd w:id="34"/>
+      <w:bookmarkEnd w:id="35"/>
     </w:p>
     <w:p>
       <w:r>
@@ -14244,16 +14278,16 @@
       <w:pPr>
         <w:pStyle w:val="Heading2"/>
       </w:pPr>
-      <w:bookmarkStart w:id="35" w:name="_Ref521577550"/>
-      <w:bookmarkStart w:id="36" w:name="_Toc524688841"/>
+      <w:bookmarkStart w:id="36" w:name="_Ref521577550"/>
+      <w:bookmarkStart w:id="37" w:name="_Toc524688841"/>
       <w:r>
         <w:t>Hansard n</w:t>
       </w:r>
       <w:r>
         <w:t>umerification</w:t>
       </w:r>
-      <w:bookmarkEnd w:id="35"/>
       <w:bookmarkEnd w:id="36"/>
+      <w:bookmarkEnd w:id="37"/>
     </w:p>
     <w:p>
       <w:pPr>
@@ -14405,8 +14439,8 @@
       <w:pPr>
         <w:pStyle w:val="Caption"/>
       </w:pPr>
-      <w:bookmarkStart w:id="37" w:name="_Ref521572082"/>
-      <w:bookmarkStart w:id="38" w:name="_Toc524688787"/>
+      <w:bookmarkStart w:id="38" w:name="_Ref521572082"/>
+      <w:bookmarkStart w:id="39" w:name="_Toc524688787"/>
       <w:r>
         <w:t xml:space="preserve">Figure </w:t>
       </w:r>
@@ -14440,24 +14474,24 @@
         </w:rPr>
         <w:fldChar w:fldCharType="end"/>
       </w:r>
-      <w:bookmarkEnd w:id="37"/>
+      <w:bookmarkEnd w:id="38"/>
       <w:r>
         <w:t xml:space="preserve"> Interpolation algorithm</w:t>
       </w:r>
-      <w:bookmarkEnd w:id="38"/>
+      <w:bookmarkEnd w:id="39"/>
     </w:p>
     <w:p>
       <w:pPr>
         <w:pStyle w:val="Heading2"/>
       </w:pPr>
-      <w:bookmarkStart w:id="39" w:name="_Ref521062388"/>
-      <w:bookmarkStart w:id="40" w:name="_Toc524688842"/>
+      <w:bookmarkStart w:id="40" w:name="_Ref521062388"/>
+      <w:bookmarkStart w:id="41" w:name="_Toc524688842"/>
       <w:r>
         <w:lastRenderedPageBreak/>
         <w:t>Partition into datasets and sizes</w:t>
       </w:r>
-      <w:bookmarkEnd w:id="39"/>
       <w:bookmarkEnd w:id="40"/>
+      <w:bookmarkEnd w:id="41"/>
     </w:p>
     <w:p/>
     <w:p>
@@ -14933,8 +14967,8 @@
       <w:pPr>
         <w:pStyle w:val="Caption"/>
       </w:pPr>
-      <w:bookmarkStart w:id="41" w:name="_Ref521576865"/>
-      <w:bookmarkStart w:id="42" w:name="_Toc524688822"/>
+      <w:bookmarkStart w:id="42" w:name="_Ref521576865"/>
+      <w:bookmarkStart w:id="43" w:name="_Toc524688822"/>
       <w:r>
         <w:t xml:space="preserve">Code Snippet </w:t>
       </w:r>
@@ -14968,14 +15002,14 @@
         </w:rPr>
         <w:fldChar w:fldCharType="end"/>
       </w:r>
-      <w:bookmarkEnd w:id="41"/>
+      <w:bookmarkEnd w:id="42"/>
       <w:r>
         <w:t xml:space="preserve"> Converting</w:t>
       </w:r>
       <w:r>
         <w:t xml:space="preserve"> bucket numbers to datasets</w:t>
       </w:r>
-      <w:bookmarkEnd w:id="42"/>
+      <w:bookmarkEnd w:id="43"/>
     </w:p>
     <w:p>
       <w:r>
@@ -15165,14 +15199,14 @@
       <w:pPr>
         <w:pStyle w:val="Heading2"/>
       </w:pPr>
-      <w:bookmarkStart w:id="43" w:name="_Toc524688843"/>
+      <w:bookmarkStart w:id="44" w:name="_Toc524688843"/>
       <w:r>
         <w:t>Formation of t</w:t>
       </w:r>
       <w:r>
         <w:t>ensors</w:t>
       </w:r>
-      <w:bookmarkEnd w:id="43"/>
+      <w:bookmarkEnd w:id="44"/>
     </w:p>
     <w:p/>
     <w:p>
@@ -15243,8 +15277,8 @@
         <w:pStyle w:val="Caption"/>
         <w:keepNext/>
       </w:pPr>
-      <w:bookmarkStart w:id="44" w:name="_Ref521578284"/>
-      <w:bookmarkStart w:id="45" w:name="_Toc524688810"/>
+      <w:bookmarkStart w:id="45" w:name="_Ref521578284"/>
+      <w:bookmarkStart w:id="46" w:name="_Toc524688810"/>
       <w:r>
         <w:t xml:space="preserve">Table </w:t>
       </w:r>
@@ -15278,11 +15312,11 @@
         </w:rPr>
         <w:fldChar w:fldCharType="end"/>
       </w:r>
-      <w:bookmarkEnd w:id="44"/>
+      <w:bookmarkEnd w:id="45"/>
       <w:r>
         <w:t xml:space="preserve"> X tensor dimensions</w:t>
       </w:r>
-      <w:bookmarkEnd w:id="45"/>
+      <w:bookmarkEnd w:id="46"/>
     </w:p>
     <w:tbl>
       <w:tblPr>
@@ -15434,8 +15468,8 @@
         <w:pStyle w:val="Caption"/>
         <w:keepNext/>
       </w:pPr>
-      <w:bookmarkStart w:id="46" w:name="_Ref521578286"/>
-      <w:bookmarkStart w:id="47" w:name="_Toc524688811"/>
+      <w:bookmarkStart w:id="47" w:name="_Ref521578286"/>
+      <w:bookmarkStart w:id="48" w:name="_Toc524688811"/>
       <w:r>
         <w:t xml:space="preserve">Table </w:t>
       </w:r>
@@ -15469,11 +15503,11 @@
         </w:rPr>
         <w:fldChar w:fldCharType="end"/>
       </w:r>
-      <w:bookmarkEnd w:id="46"/>
+      <w:bookmarkEnd w:id="47"/>
       <w:r>
         <w:t xml:space="preserve"> Y tensor dimensions</w:t>
       </w:r>
-      <w:bookmarkEnd w:id="47"/>
+      <w:bookmarkEnd w:id="48"/>
     </w:p>
     <w:tbl>
       <w:tblPr>
@@ -15705,8 +15739,8 @@
       <w:pPr>
         <w:pStyle w:val="Heading1"/>
       </w:pPr>
-      <w:bookmarkStart w:id="48" w:name="_Ref521058119"/>
-      <w:bookmarkStart w:id="49" w:name="_Toc524688844"/>
+      <w:bookmarkStart w:id="49" w:name="_Ref521058119"/>
+      <w:bookmarkStart w:id="50" w:name="_Toc524688844"/>
       <w:r>
         <w:lastRenderedPageBreak/>
         <w:t>Implementation</w:t>
@@ -15714,26 +15748,26 @@
       <w:r>
         <w:t xml:space="preserve"> issues</w:t>
       </w:r>
-      <w:bookmarkEnd w:id="48"/>
       <w:bookmarkEnd w:id="49"/>
+      <w:bookmarkEnd w:id="50"/>
     </w:p>
     <w:p>
       <w:pPr>
         <w:pStyle w:val="Heading2"/>
       </w:pPr>
-      <w:bookmarkStart w:id="50" w:name="_Ref521060037"/>
-      <w:bookmarkStart w:id="51" w:name="_Ref521071235"/>
-      <w:bookmarkStart w:id="52" w:name="_Ref521071278"/>
-      <w:bookmarkStart w:id="53" w:name="_Ref521071934"/>
-      <w:bookmarkStart w:id="54" w:name="_Toc524688845"/>
+      <w:bookmarkStart w:id="51" w:name="_Ref521060037"/>
+      <w:bookmarkStart w:id="52" w:name="_Ref521071235"/>
+      <w:bookmarkStart w:id="53" w:name="_Ref521071278"/>
+      <w:bookmarkStart w:id="54" w:name="_Ref521071934"/>
+      <w:bookmarkStart w:id="55" w:name="_Toc524688845"/>
       <w:r>
         <w:t>Wikipedia data cleanliness</w:t>
       </w:r>
-      <w:bookmarkEnd w:id="50"/>
       <w:bookmarkEnd w:id="51"/>
       <w:bookmarkEnd w:id="52"/>
       <w:bookmarkEnd w:id="53"/>
       <w:bookmarkEnd w:id="54"/>
+      <w:bookmarkEnd w:id="55"/>
     </w:p>
     <w:p/>
     <w:p>
@@ -15927,8 +15961,8 @@
         <w:pStyle w:val="Caption"/>
         <w:keepNext/>
       </w:pPr>
-      <w:bookmarkStart w:id="55" w:name="_Ref521584123"/>
-      <w:bookmarkStart w:id="56" w:name="_Toc524688812"/>
+      <w:bookmarkStart w:id="56" w:name="_Ref521584123"/>
+      <w:bookmarkStart w:id="57" w:name="_Toc524688812"/>
       <w:r>
         <w:t xml:space="preserve">Table </w:t>
       </w:r>
@@ -15962,11 +15996,11 @@
         </w:rPr>
         <w:fldChar w:fldCharType="end"/>
       </w:r>
-      <w:bookmarkEnd w:id="55"/>
+      <w:bookmarkEnd w:id="56"/>
       <w:r>
         <w:t xml:space="preserve"> DBPedia post-processing tasks on Named Entities</w:t>
       </w:r>
-      <w:bookmarkEnd w:id="56"/>
+      <w:bookmarkEnd w:id="57"/>
     </w:p>
     <w:tbl>
       <w:tblPr>
@@ -16253,13 +16287,13 @@
       <w:pPr>
         <w:pStyle w:val="Heading2"/>
       </w:pPr>
-      <w:bookmarkStart w:id="57" w:name="_Ref521585097"/>
-      <w:bookmarkStart w:id="58" w:name="_Toc524688846"/>
+      <w:bookmarkStart w:id="58" w:name="_Ref521585097"/>
+      <w:bookmarkStart w:id="59" w:name="_Toc524688846"/>
       <w:r>
         <w:t>Interpolation overlaps</w:t>
       </w:r>
-      <w:bookmarkEnd w:id="57"/>
       <w:bookmarkEnd w:id="58"/>
+      <w:bookmarkEnd w:id="59"/>
     </w:p>
     <w:p/>
     <w:p>
@@ -16568,8 +16602,8 @@
       <w:pPr>
         <w:pStyle w:val="Caption"/>
       </w:pPr>
-      <w:bookmarkStart w:id="59" w:name="_Ref521585486"/>
-      <w:bookmarkStart w:id="60" w:name="_Toc524688823"/>
+      <w:bookmarkStart w:id="60" w:name="_Ref521585486"/>
+      <w:bookmarkStart w:id="61" w:name="_Toc524688823"/>
       <w:r>
         <w:t xml:space="preserve">Code Snippet </w:t>
       </w:r>
@@ -16603,18 +16637,18 @@
         </w:rPr>
         <w:fldChar w:fldCharType="end"/>
       </w:r>
-      <w:bookmarkEnd w:id="59"/>
+      <w:bookmarkEnd w:id="60"/>
       <w:r>
         <w:t xml:space="preserve"> logic to avoid re-interpolating overlapping NEs</w:t>
       </w:r>
-      <w:bookmarkEnd w:id="60"/>
+      <w:bookmarkEnd w:id="61"/>
     </w:p>
     <w:p>
       <w:pPr>
         <w:pStyle w:val="Heading2"/>
       </w:pPr>
-      <w:bookmarkStart w:id="61" w:name="_Ref521575268"/>
-      <w:bookmarkStart w:id="62" w:name="_Toc524688847"/>
+      <w:bookmarkStart w:id="62" w:name="_Ref521575268"/>
+      <w:bookmarkStart w:id="63" w:name="_Toc524688847"/>
       <w:r>
         <w:lastRenderedPageBreak/>
         <w:t>NLTK</w:t>
@@ -16625,8 +16659,8 @@
       <w:r>
         <w:t xml:space="preserve"> span_tokenize bugs</w:t>
       </w:r>
-      <w:bookmarkEnd w:id="61"/>
       <w:bookmarkEnd w:id="62"/>
+      <w:bookmarkEnd w:id="63"/>
     </w:p>
     <w:p/>
     <w:p>
@@ -16789,14 +16823,14 @@
       <w:pPr>
         <w:pStyle w:val="Heading2"/>
       </w:pPr>
-      <w:bookmarkStart w:id="63" w:name="_Toc524688848"/>
+      <w:bookmarkStart w:id="64" w:name="_Toc524688848"/>
       <w:r>
         <w:t xml:space="preserve">Toy dataset model – tensor </w:t>
       </w:r>
       <w:r>
         <w:t>formation</w:t>
       </w:r>
-      <w:bookmarkEnd w:id="63"/>
+      <w:bookmarkEnd w:id="64"/>
     </w:p>
     <w:p/>
     <w:p>
@@ -16910,14 +16944,14 @@
       <w:pPr>
         <w:pStyle w:val="Heading2"/>
       </w:pPr>
-      <w:bookmarkStart w:id="64" w:name="_Toc524688849"/>
+      <w:bookmarkStart w:id="65" w:name="_Toc524688849"/>
       <w:r>
         <w:t>Hansard p</w:t>
       </w:r>
       <w:r>
         <w:t>resentation issues</w:t>
       </w:r>
-      <w:bookmarkEnd w:id="64"/>
+      <w:bookmarkEnd w:id="65"/>
     </w:p>
     <w:p/>
     <w:p>
@@ -17077,8 +17111,8 @@
         </w:rPr>
       </w:pPr>
     </w:p>
-    <w:bookmarkStart w:id="65" w:name="_MON_1596477743"/>
-    <w:bookmarkEnd w:id="65"/>
+    <w:bookmarkStart w:id="66" w:name="_MON_1596477743"/>
+    <w:bookmarkEnd w:id="66"/>
     <w:p>
       <w:pPr>
         <w:keepNext/>
@@ -17089,10 +17123,10 @@
           <w:color w:val="000000" w:themeColor="text1"/>
         </w:rPr>
         <w:object w:dxaOrig="6980" w:dyaOrig="2390" w14:anchorId="7D2E0054">
-          <v:shape id="_x0000_i1026" type="#_x0000_t75" alt="" style="width:348.8pt;height:119.2pt;mso-width-percent:0;mso-height-percent:0;mso-width-percent:0;mso-height-percent:0" o:ole="">
+          <v:shape id="_x0000_i1026" type="#_x0000_t75" alt="" style="width:349pt;height:119pt;mso-width-percent:0;mso-height-percent:0;mso-width-percent:0;mso-height-percent:0" o:ole="">
             <v:imagedata r:id="rId20" o:title=""/>
           </v:shape>
-          <o:OLEObject Type="Embed" ProgID="Word.Document.12" ShapeID="_x0000_i1026" DrawAspect="Content" ObjectID="_1598431889" r:id="rId21">
+          <o:OLEObject Type="Embed" ProgID="Word.Document.12" ShapeID="_x0000_i1026" DrawAspect="Content" ObjectID="_1598436998" r:id="rId21">
             <o:FieldCodes>\s</o:FieldCodes>
           </o:OLEObject>
         </w:object>
@@ -17105,8 +17139,8 @@
           <w:color w:val="000000" w:themeColor="text1"/>
         </w:rPr>
       </w:pPr>
-      <w:bookmarkStart w:id="66" w:name="_Ref522735939"/>
-      <w:bookmarkStart w:id="67" w:name="_Toc524688788"/>
+      <w:bookmarkStart w:id="67" w:name="_Ref522735939"/>
+      <w:bookmarkStart w:id="68" w:name="_Toc524688788"/>
       <w:r>
         <w:t xml:space="preserve">Figure </w:t>
       </w:r>
@@ -17140,15 +17174,15 @@
         </w:rPr>
         <w:fldChar w:fldCharType="end"/>
       </w:r>
-      <w:bookmarkEnd w:id="66"/>
+      <w:bookmarkEnd w:id="67"/>
       <w:r>
         <w:t xml:space="preserve"> Hansard debate, XML format</w:t>
       </w:r>
-      <w:bookmarkEnd w:id="67"/>
-    </w:p>
-    <w:p/>
-    <w:bookmarkStart w:id="68" w:name="_MON_1596477849"/>
-    <w:bookmarkEnd w:id="68"/>
+      <w:bookmarkEnd w:id="68"/>
+    </w:p>
+    <w:p/>
+    <w:bookmarkStart w:id="69" w:name="_MON_1596477849"/>
+    <w:bookmarkEnd w:id="69"/>
     <w:p>
       <w:pPr>
         <w:keepNext/>
@@ -17158,10 +17192,10 @@
           <w:noProof/>
         </w:rPr>
         <w:object w:dxaOrig="6970" w:dyaOrig="1370" w14:anchorId="7EF080ED">
-          <v:shape id="_x0000_i1025" type="#_x0000_t75" alt="" style="width:348.8pt;height:68.8pt;mso-width-percent:0;mso-height-percent:0;mso-width-percent:0;mso-height-percent:0" o:ole="">
+          <v:shape id="_x0000_i1025" type="#_x0000_t75" alt="" style="width:349pt;height:69pt;mso-width-percent:0;mso-height-percent:0;mso-width-percent:0;mso-height-percent:0" o:ole="">
             <v:imagedata r:id="rId22" o:title=""/>
           </v:shape>
-          <o:OLEObject Type="Embed" ProgID="Word.Document.12" ShapeID="_x0000_i1025" DrawAspect="Content" ObjectID="_1598431890" r:id="rId23">
+          <o:OLEObject Type="Embed" ProgID="Word.Document.12" ShapeID="_x0000_i1025" DrawAspect="Content" ObjectID="_1598436999" r:id="rId23">
             <o:FieldCodes>\s</o:FieldCodes>
           </o:OLEObject>
         </w:object>
@@ -17171,8 +17205,8 @@
       <w:pPr>
         <w:pStyle w:val="Caption"/>
       </w:pPr>
-      <w:bookmarkStart w:id="69" w:name="_Ref522735940"/>
-      <w:bookmarkStart w:id="70" w:name="_Toc524688789"/>
+      <w:bookmarkStart w:id="70" w:name="_Ref522735940"/>
+      <w:bookmarkStart w:id="71" w:name="_Toc524688789"/>
       <w:r>
         <w:t xml:space="preserve">Figure </w:t>
       </w:r>
@@ -17206,11 +17240,11 @@
         </w:rPr>
         <w:fldChar w:fldCharType="end"/>
       </w:r>
-      <w:bookmarkEnd w:id="69"/>
+      <w:bookmarkEnd w:id="70"/>
       <w:r>
         <w:t xml:space="preserve"> Hansard debate, processed TXT format</w:t>
       </w:r>
-      <w:bookmarkEnd w:id="70"/>
+      <w:bookmarkEnd w:id="71"/>
     </w:p>
     <w:p>
       <w:r>
@@ -17226,7 +17260,7 @@
       <w:pPr>
         <w:pStyle w:val="Heading1"/>
       </w:pPr>
-      <w:bookmarkStart w:id="71" w:name="_Toc524688850"/>
+      <w:bookmarkStart w:id="72" w:name="_Toc524688850"/>
       <w:r>
         <w:lastRenderedPageBreak/>
         <w:t xml:space="preserve">Evaluation and </w:t>
@@ -17234,20 +17268,20 @@
       <w:r>
         <w:t>Testing</w:t>
       </w:r>
-      <w:bookmarkEnd w:id="71"/>
+      <w:bookmarkEnd w:id="72"/>
     </w:p>
     <w:p/>
     <w:p>
       <w:pPr>
         <w:pStyle w:val="Heading2"/>
       </w:pPr>
-      <w:bookmarkStart w:id="72" w:name="_Ref522793481"/>
-      <w:bookmarkStart w:id="73" w:name="_Toc524688851"/>
+      <w:bookmarkStart w:id="73" w:name="_Ref522793481"/>
+      <w:bookmarkStart w:id="74" w:name="_Toc524688851"/>
       <w:r>
         <w:t>Model evaluation</w:t>
       </w:r>
-      <w:bookmarkEnd w:id="72"/>
       <w:bookmarkEnd w:id="73"/>
+      <w:bookmarkEnd w:id="74"/>
     </w:p>
     <w:p/>
     <w:p>
@@ -17403,8 +17437,8 @@
         <w:pStyle w:val="Caption"/>
         <w:keepNext/>
       </w:pPr>
-      <w:bookmarkStart w:id="74" w:name="_Ref522298476"/>
-      <w:bookmarkStart w:id="75" w:name="_Toc524688813"/>
+      <w:bookmarkStart w:id="75" w:name="_Ref522298476"/>
+      <w:bookmarkStart w:id="76" w:name="_Toc524688813"/>
       <w:r>
         <w:t xml:space="preserve">Table </w:t>
       </w:r>
@@ -17438,11 +17472,11 @@
         </w:rPr>
         <w:fldChar w:fldCharType="end"/>
       </w:r>
-      <w:bookmarkEnd w:id="74"/>
+      <w:bookmarkEnd w:id="75"/>
       <w:r>
         <w:t xml:space="preserve"> Model datasets used</w:t>
       </w:r>
-      <w:bookmarkEnd w:id="75"/>
+      <w:bookmarkEnd w:id="76"/>
     </w:p>
     <w:tbl>
       <w:tblPr>
@@ -17993,8 +18027,8 @@
         <w:pStyle w:val="Caption"/>
         <w:keepNext/>
       </w:pPr>
-      <w:bookmarkStart w:id="76" w:name="_Ref522790826"/>
-      <w:bookmarkStart w:id="77" w:name="_Toc524688814"/>
+      <w:bookmarkStart w:id="77" w:name="_Ref522790826"/>
+      <w:bookmarkStart w:id="78" w:name="_Toc524688814"/>
       <w:r>
         <w:t xml:space="preserve">Table </w:t>
       </w:r>
@@ -18028,11 +18062,11 @@
         </w:rPr>
         <w:fldChar w:fldCharType="end"/>
       </w:r>
-      <w:bookmarkEnd w:id="76"/>
+      <w:bookmarkEnd w:id="77"/>
       <w:r>
         <w:t xml:space="preserve"> Baseline accuracy</w:t>
       </w:r>
-      <w:bookmarkEnd w:id="77"/>
+      <w:bookmarkEnd w:id="78"/>
     </w:p>
     <w:tbl>
       <w:tblPr>
@@ -18340,8 +18374,8 @@
         <w:pStyle w:val="Caption"/>
         <w:keepNext/>
       </w:pPr>
-      <w:bookmarkStart w:id="78" w:name="_Ref522791343"/>
-      <w:bookmarkStart w:id="79" w:name="_Toc524688815"/>
+      <w:bookmarkStart w:id="79" w:name="_Ref522791343"/>
+      <w:bookmarkStart w:id="80" w:name="_Toc524688815"/>
       <w:r>
         <w:lastRenderedPageBreak/>
         <w:t xml:space="preserve">Table </w:t>
@@ -18376,7 +18410,7 @@
         </w:rPr>
         <w:fldChar w:fldCharType="end"/>
       </w:r>
-      <w:bookmarkEnd w:id="78"/>
+      <w:bookmarkEnd w:id="79"/>
       <w:r>
         <w:t xml:space="preserve"> Evaluation</w:t>
       </w:r>
@@ -18389,7 +18423,7 @@
       <w:r>
         <w:t>trained models</w:t>
       </w:r>
-      <w:bookmarkEnd w:id="79"/>
+      <w:bookmarkEnd w:id="80"/>
     </w:p>
     <w:tbl>
       <w:tblPr>
@@ -19133,15 +19167,15 @@
       <w:pPr>
         <w:pStyle w:val="Heading3"/>
       </w:pPr>
-      <w:bookmarkStart w:id="80" w:name="_Ref522793673"/>
-      <w:bookmarkStart w:id="81" w:name="_Ref523394856"/>
-      <w:bookmarkStart w:id="82" w:name="_Toc524688852"/>
+      <w:bookmarkStart w:id="81" w:name="_Ref522793673"/>
+      <w:bookmarkStart w:id="82" w:name="_Ref523394856"/>
+      <w:bookmarkStart w:id="83" w:name="_Toc524688852"/>
       <w:r>
         <w:t>Baseline results</w:t>
       </w:r>
-      <w:bookmarkEnd w:id="80"/>
       <w:bookmarkEnd w:id="81"/>
       <w:bookmarkEnd w:id="82"/>
+      <w:bookmarkEnd w:id="83"/>
     </w:p>
     <w:p>
       <w:pPr>
@@ -19245,11 +19279,11 @@
       <w:pPr>
         <w:pStyle w:val="Heading3"/>
       </w:pPr>
-      <w:bookmarkStart w:id="83" w:name="_Toc524688853"/>
+      <w:bookmarkStart w:id="84" w:name="_Toc524688853"/>
       <w:r>
         <w:t>The ‘mini’ dataset</w:t>
       </w:r>
-      <w:bookmarkEnd w:id="83"/>
+      <w:bookmarkEnd w:id="84"/>
     </w:p>
     <w:p/>
     <w:p>
@@ -19403,7 +19437,7 @@
       <w:pPr>
         <w:pStyle w:val="Caption"/>
       </w:pPr>
-      <w:bookmarkStart w:id="84" w:name="_Toc524688790"/>
+      <w:bookmarkStart w:id="85" w:name="_Toc524688790"/>
       <w:r>
         <w:t xml:space="preserve">Figure </w:t>
       </w:r>
@@ -19440,7 +19474,7 @@
       <w:r>
         <w:t xml:space="preserve"> Mini dataset accuracy</w:t>
       </w:r>
-      <w:bookmarkEnd w:id="84"/>
+      <w:bookmarkEnd w:id="85"/>
     </w:p>
     <w:p>
       <w:pPr>
@@ -19497,7 +19531,7 @@
       <w:pPr>
         <w:pStyle w:val="Caption"/>
       </w:pPr>
-      <w:bookmarkStart w:id="85" w:name="_Toc524688791"/>
+      <w:bookmarkStart w:id="86" w:name="_Toc524688791"/>
       <w:r>
         <w:t xml:space="preserve">Figure </w:t>
       </w:r>
@@ -19534,7 +19568,7 @@
       <w:r>
         <w:t xml:space="preserve"> Mini dataset loss</w:t>
       </w:r>
-      <w:bookmarkEnd w:id="85"/>
+      <w:bookmarkEnd w:id="86"/>
     </w:p>
     <w:p>
       <w:pPr>
@@ -19591,7 +19625,7 @@
       <w:pPr>
         <w:pStyle w:val="Caption"/>
       </w:pPr>
-      <w:bookmarkStart w:id="86" w:name="_Toc524688792"/>
+      <w:bookmarkStart w:id="87" w:name="_Toc524688792"/>
       <w:r>
         <w:t xml:space="preserve">Figure </w:t>
       </w:r>
@@ -19634,7 +19668,7 @@
       <w:r>
         <w:t xml:space="preserve"> label accuracy</w:t>
       </w:r>
-      <w:bookmarkEnd w:id="86"/>
+      <w:bookmarkEnd w:id="87"/>
     </w:p>
     <w:p/>
     <w:p/>
@@ -19642,16 +19676,16 @@
       <w:pPr>
         <w:pStyle w:val="Heading3"/>
       </w:pPr>
-      <w:bookmarkStart w:id="87" w:name="_Ref521576975"/>
-      <w:bookmarkStart w:id="88" w:name="_Toc524688854"/>
+      <w:bookmarkStart w:id="88" w:name="_Ref521576975"/>
+      <w:bookmarkStart w:id="89" w:name="_Toc524688854"/>
       <w:r>
         <w:t>The ‘toy’ dataset</w:t>
       </w:r>
-      <w:bookmarkEnd w:id="87"/>
+      <w:bookmarkEnd w:id="88"/>
       <w:r>
         <w:t>, version 1</w:t>
       </w:r>
-      <w:bookmarkEnd w:id="88"/>
+      <w:bookmarkEnd w:id="89"/>
     </w:p>
     <w:p/>
     <w:p>
@@ -19727,8 +19761,8 @@
       <w:pPr>
         <w:pStyle w:val="Caption"/>
       </w:pPr>
-      <w:bookmarkStart w:id="89" w:name="_Ref522354845"/>
-      <w:bookmarkStart w:id="90" w:name="_Toc524688793"/>
+      <w:bookmarkStart w:id="90" w:name="_Ref522354845"/>
+      <w:bookmarkStart w:id="91" w:name="_Toc524688793"/>
       <w:r>
         <w:t xml:space="preserve">Figure </w:t>
       </w:r>
@@ -19762,11 +19796,11 @@
         </w:rPr>
         <w:fldChar w:fldCharType="end"/>
       </w:r>
-      <w:bookmarkEnd w:id="89"/>
+      <w:bookmarkEnd w:id="90"/>
       <w:r>
         <w:t xml:space="preserve"> Toy dataset NaN validation accuracy</w:t>
       </w:r>
-      <w:bookmarkEnd w:id="90"/>
+      <w:bookmarkEnd w:id="91"/>
     </w:p>
     <w:p>
       <w:pPr>
@@ -19835,8 +19869,8 @@
       <w:pPr>
         <w:pStyle w:val="Caption"/>
       </w:pPr>
-      <w:bookmarkStart w:id="91" w:name="_Ref522354846"/>
-      <w:bookmarkStart w:id="92" w:name="_Toc524688794"/>
+      <w:bookmarkStart w:id="92" w:name="_Ref522354846"/>
+      <w:bookmarkStart w:id="93" w:name="_Toc524688794"/>
       <w:r>
         <w:t xml:space="preserve">Figure </w:t>
       </w:r>
@@ -19870,11 +19904,11 @@
         </w:rPr>
         <w:fldChar w:fldCharType="end"/>
       </w:r>
-      <w:bookmarkEnd w:id="91"/>
+      <w:bookmarkEnd w:id="92"/>
       <w:r>
         <w:t xml:space="preserve"> Toy dataset NaN validation loss</w:t>
       </w:r>
-      <w:bookmarkEnd w:id="92"/>
+      <w:bookmarkEnd w:id="93"/>
     </w:p>
     <w:p>
       <w:pPr>
@@ -19947,8 +19981,8 @@
           <w:color w:val="000000" w:themeColor="text1"/>
         </w:rPr>
       </w:pPr>
-      <w:bookmarkStart w:id="93" w:name="_Ref522354847"/>
-      <w:bookmarkStart w:id="94" w:name="_Toc524688795"/>
+      <w:bookmarkStart w:id="94" w:name="_Ref522354847"/>
+      <w:bookmarkStart w:id="95" w:name="_Toc524688795"/>
       <w:r>
         <w:t xml:space="preserve">Figure </w:t>
       </w:r>
@@ -19982,11 +20016,11 @@
         </w:rPr>
         <w:fldChar w:fldCharType="end"/>
       </w:r>
-      <w:bookmarkEnd w:id="93"/>
+      <w:bookmarkEnd w:id="94"/>
       <w:r>
         <w:t xml:space="preserve"> Toy Dataset NaN Validation Non-Null Label Accuracy</w:t>
       </w:r>
-      <w:bookmarkEnd w:id="94"/>
+      <w:bookmarkEnd w:id="95"/>
     </w:p>
     <w:p>
       <w:pPr>
@@ -20274,7 +20308,7 @@
       <w:pPr>
         <w:pStyle w:val="Heading3"/>
       </w:pPr>
-      <w:bookmarkStart w:id="95" w:name="_Toc524688855"/>
+      <w:bookmarkStart w:id="96" w:name="_Toc524688855"/>
       <w:r>
         <w:t>The ‘toy’ dataset, version</w:t>
       </w:r>
@@ -20287,7 +20321,7 @@
       <w:r>
         <w:t xml:space="preserve"> and 3</w:t>
       </w:r>
-      <w:bookmarkEnd w:id="95"/>
+      <w:bookmarkEnd w:id="96"/>
     </w:p>
     <w:p>
       <w:pPr>
@@ -20543,8 +20577,8 @@
       <w:pPr>
         <w:pStyle w:val="Caption"/>
       </w:pPr>
-      <w:bookmarkStart w:id="96" w:name="_Ref522705180"/>
-      <w:bookmarkStart w:id="97" w:name="_Toc524688796"/>
+      <w:bookmarkStart w:id="97" w:name="_Ref522705180"/>
+      <w:bookmarkStart w:id="98" w:name="_Toc524688796"/>
       <w:r>
         <w:t xml:space="preserve">Figure </w:t>
       </w:r>
@@ -20578,11 +20612,11 @@
         </w:rPr>
         <w:fldChar w:fldCharType="end"/>
       </w:r>
-      <w:bookmarkEnd w:id="96"/>
+      <w:bookmarkEnd w:id="97"/>
       <w:r>
         <w:t xml:space="preserve"> ToyV2 dataset accuracy</w:t>
       </w:r>
-      <w:bookmarkEnd w:id="97"/>
+      <w:bookmarkEnd w:id="98"/>
     </w:p>
     <w:p>
       <w:pPr>
@@ -20640,8 +20674,8 @@
       <w:pPr>
         <w:pStyle w:val="Caption"/>
       </w:pPr>
-      <w:bookmarkStart w:id="98" w:name="_Ref522705181"/>
-      <w:bookmarkStart w:id="99" w:name="_Toc524688797"/>
+      <w:bookmarkStart w:id="99" w:name="_Ref522705181"/>
+      <w:bookmarkStart w:id="100" w:name="_Toc524688797"/>
       <w:r>
         <w:t xml:space="preserve">Figure </w:t>
       </w:r>
@@ -20675,11 +20709,11 @@
         </w:rPr>
         <w:fldChar w:fldCharType="end"/>
       </w:r>
-      <w:bookmarkEnd w:id="98"/>
+      <w:bookmarkEnd w:id="99"/>
       <w:r>
         <w:t xml:space="preserve"> ToyV2 dataset loss</w:t>
       </w:r>
-      <w:bookmarkEnd w:id="99"/>
+      <w:bookmarkEnd w:id="100"/>
     </w:p>
     <w:p>
       <w:pPr>
@@ -20740,8 +20774,8 @@
           <w:color w:val="000000" w:themeColor="text1"/>
         </w:rPr>
       </w:pPr>
-      <w:bookmarkStart w:id="100" w:name="_Ref522705182"/>
-      <w:bookmarkStart w:id="101" w:name="_Toc524688798"/>
+      <w:bookmarkStart w:id="101" w:name="_Ref522705182"/>
+      <w:bookmarkStart w:id="102" w:name="_Toc524688798"/>
       <w:r>
         <w:t xml:space="preserve">Figure </w:t>
       </w:r>
@@ -20775,11 +20809,11 @@
         </w:rPr>
         <w:fldChar w:fldCharType="end"/>
       </w:r>
-      <w:bookmarkEnd w:id="100"/>
+      <w:bookmarkEnd w:id="101"/>
       <w:r>
         <w:t xml:space="preserve"> ToyV2 dataset non-null label accuracy</w:t>
       </w:r>
-      <w:bookmarkEnd w:id="101"/>
+      <w:bookmarkEnd w:id="102"/>
     </w:p>
     <w:p/>
     <w:p>
@@ -21014,8 +21048,8 @@
       <w:pPr>
         <w:pStyle w:val="Caption"/>
       </w:pPr>
-      <w:bookmarkStart w:id="102" w:name="_Ref523154452"/>
-      <w:bookmarkStart w:id="103" w:name="_Toc524688799"/>
+      <w:bookmarkStart w:id="103" w:name="_Ref523154452"/>
+      <w:bookmarkStart w:id="104" w:name="_Toc524688799"/>
       <w:r>
         <w:t xml:space="preserve">Figure </w:t>
       </w:r>
@@ -21049,11 +21083,11 @@
         </w:rPr>
         <w:fldChar w:fldCharType="end"/>
       </w:r>
-      <w:bookmarkEnd w:id="102"/>
+      <w:bookmarkEnd w:id="103"/>
       <w:r>
         <w:t xml:space="preserve"> ToyV3 dataset accuracy</w:t>
       </w:r>
-      <w:bookmarkEnd w:id="103"/>
+      <w:bookmarkEnd w:id="104"/>
     </w:p>
     <w:p>
       <w:pPr>
@@ -21110,8 +21144,8 @@
       <w:pPr>
         <w:pStyle w:val="Caption"/>
       </w:pPr>
-      <w:bookmarkStart w:id="104" w:name="_Ref523154453"/>
-      <w:bookmarkStart w:id="105" w:name="_Toc524688800"/>
+      <w:bookmarkStart w:id="105" w:name="_Ref523154453"/>
+      <w:bookmarkStart w:id="106" w:name="_Toc524688800"/>
       <w:r>
         <w:t xml:space="preserve">Figure </w:t>
       </w:r>
@@ -21145,11 +21179,11 @@
         </w:rPr>
         <w:fldChar w:fldCharType="end"/>
       </w:r>
-      <w:bookmarkEnd w:id="104"/>
+      <w:bookmarkEnd w:id="105"/>
       <w:r>
         <w:t xml:space="preserve"> ToyV3 dataset loss</w:t>
       </w:r>
-      <w:bookmarkEnd w:id="105"/>
+      <w:bookmarkEnd w:id="106"/>
     </w:p>
     <w:p/>
     <w:p>
@@ -21208,8 +21242,8 @@
       <w:pPr>
         <w:pStyle w:val="Caption"/>
       </w:pPr>
-      <w:bookmarkStart w:id="106" w:name="_Ref523154455"/>
-      <w:bookmarkStart w:id="107" w:name="_Toc524688801"/>
+      <w:bookmarkStart w:id="107" w:name="_Ref523154455"/>
+      <w:bookmarkStart w:id="108" w:name="_Toc524688801"/>
       <w:r>
         <w:t xml:space="preserve">Figure </w:t>
       </w:r>
@@ -21243,23 +21277,23 @@
         </w:rPr>
         <w:fldChar w:fldCharType="end"/>
       </w:r>
-      <w:bookmarkEnd w:id="106"/>
+      <w:bookmarkEnd w:id="107"/>
       <w:r>
         <w:t xml:space="preserve"> ToyV3 dataset non-null label accuracy</w:t>
       </w:r>
-      <w:bookmarkEnd w:id="107"/>
+      <w:bookmarkEnd w:id="108"/>
     </w:p>
     <w:p>
       <w:pPr>
         <w:pStyle w:val="Heading3"/>
       </w:pPr>
-      <w:bookmarkStart w:id="108" w:name="_Ref522276945"/>
-      <w:bookmarkStart w:id="109" w:name="_Toc524688856"/>
+      <w:bookmarkStart w:id="109" w:name="_Ref522276945"/>
+      <w:bookmarkStart w:id="110" w:name="_Toc524688856"/>
       <w:r>
         <w:t>The full dataset</w:t>
       </w:r>
-      <w:bookmarkEnd w:id="108"/>
       <w:bookmarkEnd w:id="109"/>
+      <w:bookmarkEnd w:id="110"/>
     </w:p>
     <w:p/>
     <w:p>
@@ -21746,8 +21780,8 @@
       <w:pPr>
         <w:pStyle w:val="Caption"/>
       </w:pPr>
-      <w:bookmarkStart w:id="110" w:name="_Ref523392529"/>
-      <w:bookmarkStart w:id="111" w:name="_Toc524688824"/>
+      <w:bookmarkStart w:id="111" w:name="_Ref523392529"/>
+      <w:bookmarkStart w:id="112" w:name="_Toc524688824"/>
       <w:r>
         <w:t xml:space="preserve">Code Snippet </w:t>
       </w:r>
@@ -21781,11 +21815,11 @@
         </w:rPr>
         <w:fldChar w:fldCharType="end"/>
       </w:r>
-      <w:bookmarkEnd w:id="110"/>
+      <w:bookmarkEnd w:id="111"/>
       <w:r>
         <w:t xml:space="preserve"> Training on the Full dataset</w:t>
       </w:r>
-      <w:bookmarkEnd w:id="111"/>
+      <w:bookmarkEnd w:id="112"/>
     </w:p>
     <w:p>
       <w:r>
@@ -21824,11 +21858,11 @@
       <w:pPr>
         <w:pStyle w:val="Heading3"/>
       </w:pPr>
-      <w:bookmarkStart w:id="112" w:name="_Toc524688857"/>
+      <w:bookmarkStart w:id="113" w:name="_Toc524688857"/>
       <w:r>
         <w:t>Cross-validation</w:t>
       </w:r>
-      <w:bookmarkEnd w:id="112"/>
+      <w:bookmarkEnd w:id="113"/>
     </w:p>
     <w:p/>
     <w:p>
@@ -22142,8 +22176,8 @@
       <w:pPr>
         <w:pStyle w:val="Caption"/>
       </w:pPr>
-      <w:bookmarkStart w:id="113" w:name="_Ref522705764"/>
-      <w:bookmarkStart w:id="114" w:name="_Toc524688825"/>
+      <w:bookmarkStart w:id="114" w:name="_Ref522705764"/>
+      <w:bookmarkStart w:id="115" w:name="_Toc524688825"/>
       <w:r>
         <w:t xml:space="preserve">Code Snippet </w:t>
       </w:r>
@@ -22177,11 +22211,11 @@
         </w:rPr>
         <w:fldChar w:fldCharType="end"/>
       </w:r>
-      <w:bookmarkEnd w:id="113"/>
+      <w:bookmarkEnd w:id="114"/>
       <w:r>
         <w:t xml:space="preserve"> k-fold cross validation</w:t>
       </w:r>
-      <w:bookmarkEnd w:id="114"/>
+      <w:bookmarkEnd w:id="115"/>
     </w:p>
     <w:p>
       <w:pPr>
@@ -22458,8 +22492,8 @@
       <w:pPr>
         <w:pStyle w:val="Caption"/>
       </w:pPr>
-      <w:bookmarkStart w:id="115" w:name="_Ref522705956"/>
-      <w:bookmarkStart w:id="116" w:name="_Toc524688826"/>
+      <w:bookmarkStart w:id="116" w:name="_Ref522705956"/>
+      <w:bookmarkStart w:id="117" w:name="_Toc524688826"/>
       <w:r>
         <w:t xml:space="preserve">Code Snippet </w:t>
       </w:r>
@@ -22493,11 +22527,11 @@
         </w:rPr>
         <w:fldChar w:fldCharType="end"/>
       </w:r>
-      <w:bookmarkEnd w:id="115"/>
+      <w:bookmarkEnd w:id="116"/>
       <w:r>
         <w:t xml:space="preserve"> Python subclassing to add model evaluate</w:t>
       </w:r>
-      <w:bookmarkEnd w:id="116"/>
+      <w:bookmarkEnd w:id="117"/>
     </w:p>
     <w:p>
       <w:pPr>
@@ -22651,8 +22685,8 @@
         <w:pStyle w:val="Caption"/>
         <w:keepNext/>
       </w:pPr>
-      <w:bookmarkStart w:id="117" w:name="_Ref524181566"/>
-      <w:bookmarkStart w:id="118" w:name="_Toc524688816"/>
+      <w:bookmarkStart w:id="118" w:name="_Ref524181566"/>
+      <w:bookmarkStart w:id="119" w:name="_Toc524688816"/>
       <w:r>
         <w:t xml:space="preserve">Table </w:t>
       </w:r>
@@ -22686,7 +22720,7 @@
         </w:rPr>
         <w:fldChar w:fldCharType="end"/>
       </w:r>
-      <w:bookmarkEnd w:id="117"/>
+      <w:bookmarkEnd w:id="118"/>
       <w:r>
         <w:t xml:space="preserve"> k-fold cross</w:t>
       </w:r>
@@ -22696,7 +22730,7 @@
         </w:rPr>
         <w:t>-validation results</w:t>
       </w:r>
-      <w:bookmarkEnd w:id="118"/>
+      <w:bookmarkEnd w:id="119"/>
     </w:p>
     <w:tbl>
       <w:tblPr>
@@ -23010,13 +23044,13 @@
       <w:pPr>
         <w:pStyle w:val="Heading2"/>
       </w:pPr>
-      <w:bookmarkStart w:id="119" w:name="_Ref521568905"/>
-      <w:bookmarkStart w:id="120" w:name="_Toc524688858"/>
+      <w:bookmarkStart w:id="120" w:name="_Ref521568905"/>
+      <w:bookmarkStart w:id="121" w:name="_Toc524688858"/>
       <w:r>
         <w:t>Unit testing</w:t>
       </w:r>
-      <w:bookmarkEnd w:id="119"/>
       <w:bookmarkEnd w:id="120"/>
+      <w:bookmarkEnd w:id="121"/>
     </w:p>
     <w:p/>
     <w:p>
@@ -23260,8 +23294,8 @@
       <w:pPr>
         <w:pStyle w:val="Caption"/>
       </w:pPr>
-      <w:bookmarkStart w:id="121" w:name="_Ref522279574"/>
-      <w:bookmarkStart w:id="122" w:name="_Toc524688827"/>
+      <w:bookmarkStart w:id="122" w:name="_Ref522279574"/>
+      <w:bookmarkStart w:id="123" w:name="_Toc524688827"/>
       <w:r>
         <w:t xml:space="preserve">Code Snippet </w:t>
       </w:r>
@@ -23295,11 +23329,11 @@
         </w:rPr>
         <w:fldChar w:fldCharType="end"/>
       </w:r>
-      <w:bookmarkEnd w:id="121"/>
+      <w:bookmarkEnd w:id="122"/>
       <w:r>
         <w:t xml:space="preserve"> a regular Pytest unit test</w:t>
       </w:r>
-      <w:bookmarkEnd w:id="122"/>
+      <w:bookmarkEnd w:id="123"/>
     </w:p>
     <w:p>
       <w:r>
@@ -23544,8 +23578,8 @@
       <w:pPr>
         <w:pStyle w:val="Caption"/>
       </w:pPr>
-      <w:bookmarkStart w:id="123" w:name="_Ref522279575"/>
-      <w:bookmarkStart w:id="124" w:name="_Toc524688828"/>
+      <w:bookmarkStart w:id="124" w:name="_Ref522279575"/>
+      <w:bookmarkStart w:id="125" w:name="_Toc524688828"/>
       <w:r>
         <w:t xml:space="preserve">Code Snippet </w:t>
       </w:r>
@@ -23579,11 +23613,11 @@
         </w:rPr>
         <w:fldChar w:fldCharType="end"/>
       </w:r>
-      <w:bookmarkEnd w:id="123"/>
+      <w:bookmarkEnd w:id="124"/>
       <w:r>
         <w:t xml:space="preserve"> A Pyfakefs Pytest unit test</w:t>
       </w:r>
-      <w:bookmarkEnd w:id="124"/>
+      <w:bookmarkEnd w:id="125"/>
     </w:p>
     <w:p>
       <w:r>
@@ -23601,11 +23635,11 @@
       <w:pPr>
         <w:pStyle w:val="Heading2"/>
       </w:pPr>
-      <w:bookmarkStart w:id="125" w:name="_Toc524688859"/>
+      <w:bookmarkStart w:id="126" w:name="_Toc524688859"/>
       <w:r>
         <w:t>Overall evaluation</w:t>
       </w:r>
-      <w:bookmarkEnd w:id="125"/>
+      <w:bookmarkEnd w:id="126"/>
     </w:p>
     <w:p/>
     <w:p>
@@ -24040,8 +24074,8 @@
           <w:color w:val="FF0000"/>
         </w:rPr>
       </w:pPr>
-      <w:bookmarkStart w:id="126" w:name="_Ref522791592"/>
-      <w:bookmarkStart w:id="127" w:name="_Toc524688802"/>
+      <w:bookmarkStart w:id="127" w:name="_Ref522791592"/>
+      <w:bookmarkStart w:id="128" w:name="_Toc524688802"/>
       <w:r>
         <w:t xml:space="preserve">Figure </w:t>
       </w:r>
@@ -24075,11 +24109,11 @@
         </w:rPr>
         <w:fldChar w:fldCharType="end"/>
       </w:r>
-      <w:bookmarkEnd w:id="126"/>
+      <w:bookmarkEnd w:id="127"/>
       <w:r>
         <w:t xml:space="preserve"> Example Hansard text before NE annotations - SimpleGUI</w:t>
       </w:r>
-      <w:bookmarkEnd w:id="127"/>
+      <w:bookmarkEnd w:id="128"/>
     </w:p>
     <w:p>
       <w:pPr>
@@ -24192,8 +24226,8 @@
           <w:color w:val="FF0000"/>
         </w:rPr>
       </w:pPr>
-      <w:bookmarkStart w:id="128" w:name="_Ref522791594"/>
-      <w:bookmarkStart w:id="129" w:name="_Toc524688803"/>
+      <w:bookmarkStart w:id="129" w:name="_Ref522791594"/>
+      <w:bookmarkStart w:id="130" w:name="_Toc524688803"/>
       <w:r>
         <w:t xml:space="preserve">Figure </w:t>
       </w:r>
@@ -24227,11 +24261,11 @@
         </w:rPr>
         <w:fldChar w:fldCharType="end"/>
       </w:r>
-      <w:bookmarkEnd w:id="128"/>
+      <w:bookmarkEnd w:id="129"/>
       <w:r>
         <w:t xml:space="preserve"> Example Hansard text after NE annotations - SimpleGUI</w:t>
       </w:r>
-      <w:bookmarkEnd w:id="129"/>
+      <w:bookmarkEnd w:id="130"/>
     </w:p>
     <w:p>
       <w:r>
@@ -24242,26 +24276,26 @@
       <w:pPr>
         <w:pStyle w:val="Heading1"/>
       </w:pPr>
-      <w:bookmarkStart w:id="130" w:name="_Ref522794036"/>
-      <w:bookmarkStart w:id="131" w:name="_Ref523154527"/>
-      <w:bookmarkStart w:id="132" w:name="_Toc524688860"/>
+      <w:bookmarkStart w:id="131" w:name="_Ref522794036"/>
+      <w:bookmarkStart w:id="132" w:name="_Ref523154527"/>
+      <w:bookmarkStart w:id="133" w:name="_Toc524688860"/>
       <w:r>
         <w:lastRenderedPageBreak/>
         <w:t>Graphical User Interface</w:t>
       </w:r>
-      <w:bookmarkEnd w:id="130"/>
       <w:bookmarkEnd w:id="131"/>
       <w:bookmarkEnd w:id="132"/>
+      <w:bookmarkEnd w:id="133"/>
     </w:p>
     <w:p>
       <w:pPr>
         <w:pStyle w:val="Heading2"/>
       </w:pPr>
-      <w:bookmarkStart w:id="133" w:name="_Toc524688861"/>
+      <w:bookmarkStart w:id="134" w:name="_Toc524688861"/>
       <w:r>
         <w:t>Simple-GUI</w:t>
       </w:r>
-      <w:bookmarkEnd w:id="133"/>
+      <w:bookmarkEnd w:id="134"/>
     </w:p>
     <w:p/>
     <w:p>
@@ -24423,8 +24457,8 @@
       <w:pPr>
         <w:pStyle w:val="Caption"/>
       </w:pPr>
-      <w:bookmarkStart w:id="134" w:name="_Ref522736737"/>
-      <w:bookmarkStart w:id="135" w:name="_Toc524688804"/>
+      <w:bookmarkStart w:id="135" w:name="_Ref522736737"/>
+      <w:bookmarkStart w:id="136" w:name="_Toc524688804"/>
       <w:r>
         <w:t xml:space="preserve">Figure </w:t>
       </w:r>
@@ -24458,7 +24492,7 @@
         </w:rPr>
         <w:fldChar w:fldCharType="end"/>
       </w:r>
-      <w:bookmarkEnd w:id="134"/>
+      <w:bookmarkEnd w:id="135"/>
       <w:r>
         <w:t xml:space="preserve"> Simple</w:t>
       </w:r>
@@ -24468,7 +24502,7 @@
       <w:r>
         <w:t>GUI basic design</w:t>
       </w:r>
-      <w:bookmarkEnd w:id="135"/>
+      <w:bookmarkEnd w:id="136"/>
     </w:p>
     <w:p/>
     <w:p>
@@ -24749,13 +24783,13 @@
       <w:pPr>
         <w:pStyle w:val="Heading2"/>
       </w:pPr>
-      <w:bookmarkStart w:id="136" w:name="_Ref523397112"/>
-      <w:bookmarkStart w:id="137" w:name="_Toc524688862"/>
+      <w:bookmarkStart w:id="137" w:name="_Ref523397112"/>
+      <w:bookmarkStart w:id="138" w:name="_Toc524688862"/>
       <w:r>
         <w:t>Samtla Integration</w:t>
       </w:r>
-      <w:bookmarkEnd w:id="136"/>
       <w:bookmarkEnd w:id="137"/>
+      <w:bookmarkEnd w:id="138"/>
     </w:p>
     <w:p/>
     <w:p>
@@ -24848,22 +24882,22 @@
       <w:pPr>
         <w:pStyle w:val="Heading1"/>
       </w:pPr>
-      <w:bookmarkStart w:id="138" w:name="_Toc524688863"/>
+      <w:bookmarkStart w:id="139" w:name="_Toc524688863"/>
       <w:r>
         <w:lastRenderedPageBreak/>
         <w:t>Summary and Conclusions</w:t>
       </w:r>
-      <w:bookmarkEnd w:id="138"/>
+      <w:bookmarkEnd w:id="139"/>
     </w:p>
     <w:p>
       <w:pPr>
         <w:pStyle w:val="Heading2"/>
       </w:pPr>
-      <w:bookmarkStart w:id="139" w:name="_Toc524688864"/>
+      <w:bookmarkStart w:id="140" w:name="_Toc524688864"/>
       <w:r>
         <w:t>Pre-processing is hard</w:t>
       </w:r>
-      <w:bookmarkEnd w:id="139"/>
+      <w:bookmarkEnd w:id="140"/>
     </w:p>
     <w:p/>
     <w:p>
@@ -24897,16 +24931,16 @@
       <w:pPr>
         <w:pStyle w:val="Heading2"/>
       </w:pPr>
-      <w:bookmarkStart w:id="140" w:name="_Ref521576199"/>
-      <w:bookmarkStart w:id="141" w:name="_Toc524688865"/>
+      <w:bookmarkStart w:id="141" w:name="_Ref521576199"/>
+      <w:bookmarkStart w:id="142" w:name="_Toc524688865"/>
       <w:r>
         <w:t>Automated l</w:t>
       </w:r>
       <w:r>
         <w:t>abelling is hard</w:t>
       </w:r>
-      <w:bookmarkEnd w:id="140"/>
       <w:bookmarkEnd w:id="141"/>
+      <w:bookmarkEnd w:id="142"/>
     </w:p>
     <w:p/>
     <w:p>
@@ -25087,13 +25121,13 @@
       <w:pPr>
         <w:pStyle w:val="Heading2"/>
       </w:pPr>
-      <w:bookmarkStart w:id="142" w:name="_Ref523756092"/>
-      <w:bookmarkStart w:id="143" w:name="_Toc524688866"/>
+      <w:bookmarkStart w:id="143" w:name="_Ref523756092"/>
+      <w:bookmarkStart w:id="144" w:name="_Toc524688866"/>
       <w:r>
         <w:t>Sentence tokenization is hard</w:t>
       </w:r>
-      <w:bookmarkEnd w:id="142"/>
       <w:bookmarkEnd w:id="143"/>
+      <w:bookmarkEnd w:id="144"/>
     </w:p>
     <w:p/>
     <w:p>
@@ -25136,14 +25170,14 @@
       <w:pPr>
         <w:pStyle w:val="Heading2"/>
       </w:pPr>
-      <w:bookmarkStart w:id="144" w:name="_Toc524688867"/>
+      <w:bookmarkStart w:id="145" w:name="_Toc524688867"/>
       <w:r>
         <w:t>Neural networks are slow</w:t>
       </w:r>
       <w:r>
         <w:t xml:space="preserve"> and opaque</w:t>
       </w:r>
-      <w:bookmarkEnd w:id="144"/>
+      <w:bookmarkEnd w:id="145"/>
     </w:p>
     <w:p/>
     <w:p>
@@ -25249,16 +25283,16 @@
       <w:pPr>
         <w:pStyle w:val="Heading2"/>
       </w:pPr>
-      <w:bookmarkStart w:id="145" w:name="_Ref523392855"/>
-      <w:bookmarkStart w:id="146" w:name="_Toc524688868"/>
+      <w:bookmarkStart w:id="146" w:name="_Ref523392855"/>
+      <w:bookmarkStart w:id="147" w:name="_Toc524688868"/>
       <w:r>
         <w:t>Future</w:t>
       </w:r>
       <w:r>
         <w:t xml:space="preserve"> work</w:t>
       </w:r>
-      <w:bookmarkEnd w:id="145"/>
       <w:bookmarkEnd w:id="146"/>
+      <w:bookmarkEnd w:id="147"/>
     </w:p>
     <w:p/>
     <w:p>
@@ -25403,8 +25437,6 @@
       <w:r>
         <w:t xml:space="preserve"> in up to 5% of the documents in the ‘train’ dataset</w:t>
       </w:r>
-      <w:bookmarkStart w:id="147" w:name="_GoBack"/>
-      <w:bookmarkEnd w:id="147"/>
       <w:r>
         <w:t>. The XML-downloading code has since been fixed, but all the data should be downloaded again and re-processed to re-validate the accuracy statistics given above.</w:t>
       </w:r>
@@ -41620,6 +41652,11 @@
         <w:docPartUnique/>
       </w:docPartObj>
     </w:sdtPr>
+    <w:sdtEndPr>
+      <w:rPr>
+        <w:rStyle w:val="PageNumber"/>
+      </w:rPr>
+    </w:sdtEndPr>
     <w:sdtContent>
       <w:p>
         <w:pPr>
@@ -41685,6 +41722,11 @@
         <w:docPartUnique/>
       </w:docPartObj>
     </w:sdtPr>
+    <w:sdtEndPr>
+      <w:rPr>
+        <w:rStyle w:val="PageNumber"/>
+      </w:rPr>
+    </w:sdtEndPr>
     <w:sdtContent>
       <w:p>
         <w:pPr>
@@ -46077,7 +46119,7 @@
 </file>
 
 <file path=customXml/itemProps1.xml><?xml version="1.0" encoding="utf-8"?>
-<ds:datastoreItem xmlns:ds="http://schemas.openxmlformats.org/officeDocument/2006/customXml" ds:itemID="{5CA37037-EAC6-6F4A-80AA-8817B8FBA142}">
+<ds:datastoreItem xmlns:ds="http://schemas.openxmlformats.org/officeDocument/2006/customXml" ds:itemID="{17EDBFC9-E5D8-8544-A849-8497E370B3D5}">
   <ds:schemaRefs>
     <ds:schemaRef ds:uri="http://schemas.openxmlformats.org/officeDocument/2006/bibliography"/>
   </ds:schemaRefs>

</xml_diff>

<commit_message>
Add cross-valiation score now it has finished
</commit_message>
<xml_diff>
--- a/docs/REP_RalphM_CS.docx
+++ b/docs/REP_RalphM_CS.docx
@@ -189,7 +189,6 @@
                                   <w15:appearance w15:val="hidden"/>
                                   <w:text/>
                                 </w:sdtPr>
-                                <w:sdtEndPr/>
                                 <w:sdtContent>
                                   <w:p>
                                     <w:pPr>
@@ -243,7 +242,6 @@
                                   <w15:appearance w15:val="hidden"/>
                                   <w:text/>
                                 </w:sdtPr>
-                                <w:sdtEndPr/>
                                 <w:sdtContent>
                                   <w:p>
                                     <w:pPr>
@@ -3781,7 +3779,7 @@
             <w:rStyle w:val="Hyperlink"/>
             <w:noProof/>
           </w:rPr>
-          <w:object w:dxaOrig="4510" w:dyaOrig="150" w14:anchorId="311323EE">
+          <w:object w:dxaOrig="4510" w:dyaOrig="150" w14:anchorId="1CE2B85B">
             <v:shapetype id="_x0000_t75" coordsize="21600,21600" o:spt="75" o:preferrelative="t" path="m@4@5l@4@11@9@11@9@5xe" filled="f" stroked="f">
               <v:stroke joinstyle="miter"/>
               <v:formulas>
@@ -3801,10 +3799,10 @@
               <v:path o:extrusionok="f" gradientshapeok="t" o:connecttype="rect"/>
               <o:lock v:ext="edit" aspectratio="t"/>
             </v:shapetype>
-            <v:shape id="_x0000_i1029" type="#_x0000_t75" alt="" style="width:225.5pt;height:8pt;mso-width-percent:0;mso-height-percent:0;mso-width-percent:0;mso-height-percent:0" o:ole="">
+            <v:shape id="_x0000_i1029" type="#_x0000_t75" alt="" style="width:226.4pt;height:7.9pt;mso-width-percent:0;mso-height-percent:0;mso-width-percent:0;mso-height-percent:0" o:ole="">
               <v:imagedata r:id="rId11" o:title=""/>
             </v:shape>
-            <o:OLEObject Type="Embed" ProgID="Word.Document.8" ShapeID="_x0000_i1029" DrawAspect="Content" ObjectID="_1598436995" r:id="rId12">
+            <o:OLEObject Type="Embed" ProgID="Word.Document.8" ShapeID="_x0000_i1029" DrawAspect="Content" ObjectID="_1598594682" r:id="rId12">
               <o:FieldCodes>\s</o:FieldCodes>
             </o:OLEObject>
           </w:object>
@@ -13006,8 +13004,6 @@
       <w:r>
         <w:t>Code Snippet 1.</w:t>
       </w:r>
-      <w:bookmarkStart w:id="21" w:name="_GoBack"/>
-      <w:bookmarkEnd w:id="21"/>
     </w:p>
     <w:p>
       <w:r>
@@ -13058,7 +13054,7 @@
                               <w:pPr>
                                 <w:pStyle w:val="Caption"/>
                               </w:pPr>
-                              <w:bookmarkStart w:id="22" w:name="_Toc524688819"/>
+                              <w:bookmarkStart w:id="21" w:name="_Toc524688819"/>
                               <w:r>
                                 <w:t xml:space="preserve">Code Snippet </w:t>
                               </w:r>
@@ -13098,7 +13094,7 @@
                               <w:r>
                                 <w:t>Break XML documents up into one document per debate</w:t>
                               </w:r>
-                              <w:bookmarkEnd w:id="22"/>
+                              <w:bookmarkEnd w:id="21"/>
                             </w:p>
                           </w:txbxContent>
                         </wps:txbx>
@@ -13227,14 +13223,36 @@
                         <w:r>
                           <w:t xml:space="preserve">Code Snippet </w:t>
                         </w:r>
-                        <w:fldSimple w:instr=" SEQ Code_Snippet \* ARABIC ">
-                          <w:r>
-                            <w:rPr>
-                              <w:noProof/>
-                            </w:rPr>
-                            <w:t>1</w:t>
-                          </w:r>
-                        </w:fldSimple>
+                        <w:r>
+                          <w:rPr>
+                            <w:noProof/>
+                          </w:rPr>
+                          <w:fldChar w:fldCharType="begin"/>
+                        </w:r>
+                        <w:r>
+                          <w:rPr>
+                            <w:noProof/>
+                          </w:rPr>
+                          <w:instrText xml:space="preserve"> SEQ Code_Snippet \* ARABIC </w:instrText>
+                        </w:r>
+                        <w:r>
+                          <w:rPr>
+                            <w:noProof/>
+                          </w:rPr>
+                          <w:fldChar w:fldCharType="separate"/>
+                        </w:r>
+                        <w:r>
+                          <w:rPr>
+                            <w:noProof/>
+                          </w:rPr>
+                          <w:t>1</w:t>
+                        </w:r>
+                        <w:r>
+                          <w:rPr>
+                            <w:noProof/>
+                          </w:rPr>
+                          <w:fldChar w:fldCharType="end"/>
+                        </w:r>
                         <w:r>
                           <w:t xml:space="preserve"> </w:t>
                         </w:r>
@@ -13690,8 +13708,8 @@
       <w:pPr>
         <w:pStyle w:val="Caption"/>
       </w:pPr>
-      <w:bookmarkStart w:id="27" w:name="_Toc524688820"/>
-      <w:bookmarkStart w:id="28" w:name="_Ref524694531"/>
+      <w:bookmarkStart w:id="27" w:name="_Ref524694531"/>
+      <w:bookmarkStart w:id="28" w:name="_Toc524688820"/>
       <w:r>
         <w:t xml:space="preserve">Code Snippet </w:t>
       </w:r>
@@ -13725,25 +13743,25 @@
         </w:rPr>
         <w:fldChar w:fldCharType="end"/>
       </w:r>
+      <w:bookmarkEnd w:id="27"/>
+      <w:r>
+        <w:t xml:space="preserve"> </w:t>
+      </w:r>
+      <w:r>
+        <w:t xml:space="preserve"> NLTK Punkt tokenizer prepared with some common abbreviations.</w:t>
+      </w:r>
       <w:bookmarkEnd w:id="28"/>
-      <w:r>
-        <w:t xml:space="preserve"> </w:t>
-      </w:r>
-      <w:r>
-        <w:t xml:space="preserve"> NLTK Punkt tokenizer prepared with some common abbreviations.</w:t>
-      </w:r>
-      <w:bookmarkEnd w:id="27"/>
       <w:bookmarkStart w:id="29" w:name="_MON_1598428393"/>
       <w:bookmarkEnd w:id="29"/>
       <w:r>
         <w:rPr>
           <w:noProof/>
         </w:rPr>
-        <w:object w:dxaOrig="4510" w:dyaOrig="150" w14:anchorId="47B74766">
-          <v:shape id="_x0000_i1028" type="#_x0000_t75" alt="" style="width:225.5pt;height:8pt;mso-width-percent:0;mso-height-percent:0;mso-width-percent:0;mso-height-percent:0" o:ole="">
+        <w:object w:dxaOrig="4510" w:dyaOrig="150" w14:anchorId="3123115B">
+          <v:shape id="_x0000_i1028" type="#_x0000_t75" alt="" style="width:226.4pt;height:7.9pt;mso-width-percent:0;mso-height-percent:0;mso-width-percent:0;mso-height-percent:0" o:ole="">
             <v:imagedata r:id="rId11" o:title=""/>
           </v:shape>
-          <o:OLEObject Type="Embed" ProgID="Word.Document.8" ShapeID="_x0000_i1028" DrawAspect="Content" ObjectID="_1598436996" r:id="rId15">
+          <o:OLEObject Type="Embed" ProgID="Word.Document.8" ShapeID="_x0000_i1028" DrawAspect="Content" ObjectID="_1598594683" r:id="rId15">
             <o:FieldCodes>\s</o:FieldCodes>
           </o:OLEObject>
         </w:object>
@@ -14162,11 +14180,11 @@
         <w:rPr>
           <w:noProof/>
         </w:rPr>
-        <w:object w:dxaOrig="9360" w:dyaOrig="1560" w14:anchorId="1E6C38E5">
-          <v:shape id="_x0000_i1027" type="#_x0000_t75" alt="" style="width:468.95pt;height:78.4pt;mso-width-percent:0;mso-height-percent:0;mso-width-percent:0;mso-height-percent:0" o:ole="">
+        <w:object w:dxaOrig="9360" w:dyaOrig="1560" w14:anchorId="610E7980">
+          <v:shape id="_x0000_i1027" type="#_x0000_t75" alt="" style="width:469.4pt;height:78.3pt;mso-width-percent:0;mso-height-percent:0;mso-width-percent:0;mso-height-percent:0" o:ole="">
             <v:imagedata r:id="rId17" o:title=""/>
           </v:shape>
-          <o:OLEObject Type="Embed" ProgID="Word.Document.12" ShapeID="_x0000_i1027" DrawAspect="Content" ObjectID="_1598436997" r:id="rId18">
+          <o:OLEObject Type="Embed" ProgID="Word.Document.12" ShapeID="_x0000_i1027" DrawAspect="Content" ObjectID="_1598594684" r:id="rId18">
             <o:FieldCodes>\s</o:FieldCodes>
           </o:OLEObject>
         </w:object>
@@ -17122,11 +17140,11 @@
           <w:noProof/>
           <w:color w:val="000000" w:themeColor="text1"/>
         </w:rPr>
-        <w:object w:dxaOrig="6980" w:dyaOrig="2390" w14:anchorId="7D2E0054">
-          <v:shape id="_x0000_i1026" type="#_x0000_t75" alt="" style="width:349pt;height:119pt;mso-width-percent:0;mso-height-percent:0;mso-width-percent:0;mso-height-percent:0" o:ole="">
+        <w:object w:dxaOrig="6980" w:dyaOrig="2390" w14:anchorId="624B9B42">
+          <v:shape id="_x0000_i1026" type="#_x0000_t75" alt="" style="width:349pt;height:118.65pt;mso-width-percent:0;mso-height-percent:0;mso-width-percent:0;mso-height-percent:0" o:ole="">
             <v:imagedata r:id="rId20" o:title=""/>
           </v:shape>
-          <o:OLEObject Type="Embed" ProgID="Word.Document.12" ShapeID="_x0000_i1026" DrawAspect="Content" ObjectID="_1598436998" r:id="rId21">
+          <o:OLEObject Type="Embed" ProgID="Word.Document.12" ShapeID="_x0000_i1026" DrawAspect="Content" ObjectID="_1598594685" r:id="rId21">
             <o:FieldCodes>\s</o:FieldCodes>
           </o:OLEObject>
         </w:object>
@@ -17191,11 +17209,11 @@
         <w:rPr>
           <w:noProof/>
         </w:rPr>
-        <w:object w:dxaOrig="6970" w:dyaOrig="1370" w14:anchorId="7EF080ED">
-          <v:shape id="_x0000_i1025" type="#_x0000_t75" alt="" style="width:349pt;height:69pt;mso-width-percent:0;mso-height-percent:0;mso-width-percent:0;mso-height-percent:0" o:ole="">
+        <w:object w:dxaOrig="6970" w:dyaOrig="1370" w14:anchorId="77DCF893">
+          <v:shape id="_x0000_i1025" type="#_x0000_t75" alt="" style="width:348.85pt;height:68.85pt;mso-width-percent:0;mso-height-percent:0;mso-width-percent:0;mso-height-percent:0" o:ole="">
             <v:imagedata r:id="rId22" o:title=""/>
           </v:shape>
-          <o:OLEObject Type="Embed" ProgID="Word.Document.12" ShapeID="_x0000_i1025" DrawAspect="Content" ObjectID="_1598436999" r:id="rId23">
+          <o:OLEObject Type="Embed" ProgID="Word.Document.12" ShapeID="_x0000_i1025" DrawAspect="Content" ObjectID="_1598594686" r:id="rId23">
             <o:FieldCodes>\s</o:FieldCodes>
           </o:OLEObject>
         </w:object>
@@ -22587,82 +22605,10 @@
         <w:rPr>
           <w:color w:val="000000" w:themeColor="text1"/>
         </w:rPr>
-        <w:t xml:space="preserve">. As of </w:t>
-      </w:r>
-      <w:r>
-        <w:rPr>
-          <w:color w:val="000000" w:themeColor="text1"/>
-        </w:rPr>
-        <w:t>14</w:t>
-      </w:r>
-      <w:r>
-        <w:rPr>
-          <w:color w:val="000000" w:themeColor="text1"/>
-          <w:vertAlign w:val="superscript"/>
-        </w:rPr>
-        <w:t>th</w:t>
-      </w:r>
-      <w:r>
-        <w:rPr>
-          <w:color w:val="000000" w:themeColor="text1"/>
-        </w:rPr>
-        <w:t xml:space="preserve"> September 2018, the departmental serv</w:t>
-      </w:r>
-      <w:r>
-        <w:rPr>
-          <w:color w:val="000000" w:themeColor="text1"/>
-        </w:rPr>
-        <w:t>er, Venus, is evaluating epoch 10</w:t>
-      </w:r>
-      <w:r>
-        <w:rPr>
-          <w:color w:val="000000" w:themeColor="text1"/>
-        </w:rPr>
-        <w:t xml:space="preserve"> out of 10</w:t>
-      </w:r>
-      <w:r>
-        <w:rPr>
-          <w:color w:val="000000" w:themeColor="text1"/>
-        </w:rPr>
-        <w:t xml:space="preserve"> (havin</w:t>
-      </w:r>
-      <w:r>
-        <w:rPr>
-          <w:color w:val="000000" w:themeColor="text1"/>
-        </w:rPr>
-        <w:t>g run since 24</w:t>
-      </w:r>
-      <w:r>
-        <w:rPr>
-          <w:color w:val="000000" w:themeColor="text1"/>
-          <w:vertAlign w:val="superscript"/>
-        </w:rPr>
-        <w:t>th</w:t>
-      </w:r>
-      <w:r>
-        <w:rPr>
-          <w:color w:val="000000" w:themeColor="text1"/>
-        </w:rPr>
-        <w:t xml:space="preserve"> August</w:t>
-      </w:r>
-      <w:r>
-        <w:rPr>
-          <w:color w:val="000000" w:themeColor="text1"/>
-        </w:rPr>
-        <w:t>)</w:t>
-      </w:r>
-      <w:r>
-        <w:rPr>
-          <w:color w:val="000000" w:themeColor="text1"/>
-        </w:rPr>
-        <w:t>, so these re</w:t>
-      </w:r>
-      <w:r>
-        <w:rPr>
-          <w:color w:val="000000" w:themeColor="text1"/>
-        </w:rPr>
-        <w:t>sults will be available shortly.</w:t>
-      </w:r>
+        <w:t>.</w:t>
+      </w:r>
+      <w:bookmarkStart w:id="118" w:name="_GoBack"/>
+      <w:bookmarkEnd w:id="118"/>
     </w:p>
     <w:p>
       <w:pPr>
@@ -22685,9 +22631,10 @@
         <w:pStyle w:val="Caption"/>
         <w:keepNext/>
       </w:pPr>
-      <w:bookmarkStart w:id="118" w:name="_Ref524181566"/>
-      <w:bookmarkStart w:id="119" w:name="_Toc524688816"/>
-      <w:r>
+      <w:bookmarkStart w:id="119" w:name="_Ref524181566"/>
+      <w:bookmarkStart w:id="120" w:name="_Toc524688816"/>
+      <w:r>
+        <w:lastRenderedPageBreak/>
         <w:t xml:space="preserve">Table </w:t>
       </w:r>
       <w:r>
@@ -22720,7 +22667,7 @@
         </w:rPr>
         <w:fldChar w:fldCharType="end"/>
       </w:r>
-      <w:bookmarkEnd w:id="118"/>
+      <w:bookmarkEnd w:id="119"/>
       <w:r>
         <w:t xml:space="preserve"> k-fold cross</w:t>
       </w:r>
@@ -22730,7 +22677,7 @@
         </w:rPr>
         <w:t>-validation results</w:t>
       </w:r>
-      <w:bookmarkEnd w:id="119"/>
+      <w:bookmarkEnd w:id="120"/>
     </w:p>
     <w:tbl>
       <w:tblPr>
@@ -22851,6 +22798,13 @@
                 <w:b/>
                 <w:color w:val="000000" w:themeColor="text1"/>
               </w:rPr>
+              <w:t xml:space="preserve">Mean </w:t>
+            </w:r>
+            <w:r>
+              <w:rPr>
+                <w:b/>
+                <w:color w:val="000000" w:themeColor="text1"/>
+              </w:rPr>
               <w:t>Loss</w:t>
             </w:r>
           </w:p>
@@ -22871,6 +22825,13 @@
                 <w:b/>
                 <w:color w:val="000000" w:themeColor="text1"/>
               </w:rPr>
+              <w:t xml:space="preserve">Mean </w:t>
+            </w:r>
+            <w:r>
+              <w:rPr>
+                <w:b/>
+                <w:color w:val="000000" w:themeColor="text1"/>
+              </w:rPr>
               <w:t>Categorical accuracy</w:t>
             </w:r>
           </w:p>
@@ -22886,6 +22847,13 @@
                 <w:color w:val="000000" w:themeColor="text1"/>
               </w:rPr>
             </w:pPr>
+            <w:r>
+              <w:rPr>
+                <w:b/>
+                <w:color w:val="000000" w:themeColor="text1"/>
+              </w:rPr>
+              <w:t xml:space="preserve">Mean </w:t>
+            </w:r>
             <w:r>
               <w:rPr>
                 <w:b/>
@@ -22983,15 +22951,26 @@
           <w:p>
             <w:pPr>
               <w:rPr>
+                <w:rFonts w:eastAsia="Times New Roman"/>
+              </w:rPr>
+            </w:pPr>
+            <w:r>
+              <w:rPr>
+                <w:rFonts w:ascii="Arial" w:hAnsi="Arial" w:cs="Arial"/>
+                <w:color w:val="212121"/>
+                <w:sz w:val="20"/>
+                <w:szCs w:val="20"/>
+                <w:shd w:val="clear" w:color="auto" w:fill="FFFFFF"/>
+              </w:rPr>
+              <w:t>0.0931</w:t>
+            </w:r>
+          </w:p>
+          <w:p>
+            <w:pPr>
+              <w:rPr>
                 <w:color w:val="000000" w:themeColor="text1"/>
               </w:rPr>
             </w:pPr>
-            <w:r>
-              <w:rPr>
-                <w:color w:val="000000" w:themeColor="text1"/>
-              </w:rPr>
-              <w:t>TBC</w:t>
-            </w:r>
           </w:p>
         </w:tc>
         <w:tc>
@@ -23001,15 +22980,36 @@
           <w:p>
             <w:pPr>
               <w:rPr>
+                <w:rFonts w:eastAsia="Times New Roman"/>
+              </w:rPr>
+            </w:pPr>
+            <w:r>
+              <w:rPr>
+                <w:rFonts w:ascii="Arial" w:hAnsi="Arial" w:cs="Arial"/>
+                <w:color w:val="212121"/>
+                <w:sz w:val="20"/>
+                <w:szCs w:val="20"/>
+                <w:shd w:val="clear" w:color="auto" w:fill="FFFFFF"/>
+              </w:rPr>
+              <w:t> 0.971</w:t>
+            </w:r>
+            <w:r>
+              <w:rPr>
+                <w:rFonts w:ascii="Arial" w:hAnsi="Arial" w:cs="Arial"/>
+                <w:color w:val="212121"/>
+                <w:sz w:val="20"/>
+                <w:szCs w:val="20"/>
+                <w:shd w:val="clear" w:color="auto" w:fill="FFFFFF"/>
+              </w:rPr>
+              <w:t>3</w:t>
+            </w:r>
+          </w:p>
+          <w:p>
+            <w:pPr>
+              <w:rPr>
                 <w:color w:val="000000" w:themeColor="text1"/>
               </w:rPr>
             </w:pPr>
-            <w:r>
-              <w:rPr>
-                <w:color w:val="000000" w:themeColor="text1"/>
-              </w:rPr>
-              <w:t>TBC</w:t>
-            </w:r>
           </w:p>
         </w:tc>
         <w:tc>
@@ -23019,15 +23019,26 @@
           <w:p>
             <w:pPr>
               <w:rPr>
+                <w:rFonts w:eastAsia="Times New Roman"/>
+              </w:rPr>
+            </w:pPr>
+            <w:r>
+              <w:rPr>
+                <w:rFonts w:ascii="Arial" w:hAnsi="Arial" w:cs="Arial"/>
+                <w:color w:val="212121"/>
+                <w:sz w:val="20"/>
+                <w:szCs w:val="20"/>
+                <w:shd w:val="clear" w:color="auto" w:fill="FFFFFF"/>
+              </w:rPr>
+              <w:t>0.6499</w:t>
+            </w:r>
+          </w:p>
+          <w:p>
+            <w:pPr>
+              <w:rPr>
                 <w:color w:val="000000" w:themeColor="text1"/>
               </w:rPr>
             </w:pPr>
-            <w:r>
-              <w:rPr>
-                <w:color w:val="000000" w:themeColor="text1"/>
-              </w:rPr>
-              <w:t>TBC</w:t>
-            </w:r>
           </w:p>
         </w:tc>
       </w:tr>
@@ -23044,13 +23055,13 @@
       <w:pPr>
         <w:pStyle w:val="Heading2"/>
       </w:pPr>
-      <w:bookmarkStart w:id="120" w:name="_Ref521568905"/>
-      <w:bookmarkStart w:id="121" w:name="_Toc524688858"/>
+      <w:bookmarkStart w:id="121" w:name="_Ref521568905"/>
+      <w:bookmarkStart w:id="122" w:name="_Toc524688858"/>
       <w:r>
         <w:t>Unit testing</w:t>
       </w:r>
-      <w:bookmarkEnd w:id="120"/>
       <w:bookmarkEnd w:id="121"/>
+      <w:bookmarkEnd w:id="122"/>
     </w:p>
     <w:p/>
     <w:p>
@@ -23294,8 +23305,8 @@
       <w:pPr>
         <w:pStyle w:val="Caption"/>
       </w:pPr>
-      <w:bookmarkStart w:id="122" w:name="_Ref522279574"/>
-      <w:bookmarkStart w:id="123" w:name="_Toc524688827"/>
+      <w:bookmarkStart w:id="123" w:name="_Ref522279574"/>
+      <w:bookmarkStart w:id="124" w:name="_Toc524688827"/>
       <w:r>
         <w:t xml:space="preserve">Code Snippet </w:t>
       </w:r>
@@ -23329,11 +23340,11 @@
         </w:rPr>
         <w:fldChar w:fldCharType="end"/>
       </w:r>
-      <w:bookmarkEnd w:id="122"/>
+      <w:bookmarkEnd w:id="123"/>
       <w:r>
         <w:t xml:space="preserve"> a regular Pytest unit test</w:t>
       </w:r>
-      <w:bookmarkEnd w:id="123"/>
+      <w:bookmarkEnd w:id="124"/>
     </w:p>
     <w:p>
       <w:r>
@@ -23578,8 +23589,8 @@
       <w:pPr>
         <w:pStyle w:val="Caption"/>
       </w:pPr>
-      <w:bookmarkStart w:id="124" w:name="_Ref522279575"/>
-      <w:bookmarkStart w:id="125" w:name="_Toc524688828"/>
+      <w:bookmarkStart w:id="125" w:name="_Ref522279575"/>
+      <w:bookmarkStart w:id="126" w:name="_Toc524688828"/>
       <w:r>
         <w:t xml:space="preserve">Code Snippet </w:t>
       </w:r>
@@ -23613,11 +23624,11 @@
         </w:rPr>
         <w:fldChar w:fldCharType="end"/>
       </w:r>
-      <w:bookmarkEnd w:id="124"/>
+      <w:bookmarkEnd w:id="125"/>
       <w:r>
         <w:t xml:space="preserve"> A Pyfakefs Pytest unit test</w:t>
       </w:r>
-      <w:bookmarkEnd w:id="125"/>
+      <w:bookmarkEnd w:id="126"/>
     </w:p>
     <w:p>
       <w:r>
@@ -23635,11 +23646,11 @@
       <w:pPr>
         <w:pStyle w:val="Heading2"/>
       </w:pPr>
-      <w:bookmarkStart w:id="126" w:name="_Toc524688859"/>
+      <w:bookmarkStart w:id="127" w:name="_Toc524688859"/>
       <w:r>
         <w:t>Overall evaluation</w:t>
       </w:r>
-      <w:bookmarkEnd w:id="126"/>
+      <w:bookmarkEnd w:id="127"/>
     </w:p>
     <w:p/>
     <w:p>
@@ -24074,8 +24085,8 @@
           <w:color w:val="FF0000"/>
         </w:rPr>
       </w:pPr>
-      <w:bookmarkStart w:id="127" w:name="_Ref522791592"/>
-      <w:bookmarkStart w:id="128" w:name="_Toc524688802"/>
+      <w:bookmarkStart w:id="128" w:name="_Ref522791592"/>
+      <w:bookmarkStart w:id="129" w:name="_Toc524688802"/>
       <w:r>
         <w:t xml:space="preserve">Figure </w:t>
       </w:r>
@@ -24109,11 +24120,11 @@
         </w:rPr>
         <w:fldChar w:fldCharType="end"/>
       </w:r>
-      <w:bookmarkEnd w:id="127"/>
+      <w:bookmarkEnd w:id="128"/>
       <w:r>
         <w:t xml:space="preserve"> Example Hansard text before NE annotations - SimpleGUI</w:t>
       </w:r>
-      <w:bookmarkEnd w:id="128"/>
+      <w:bookmarkEnd w:id="129"/>
     </w:p>
     <w:p>
       <w:pPr>
@@ -24226,8 +24237,8 @@
           <w:color w:val="FF0000"/>
         </w:rPr>
       </w:pPr>
-      <w:bookmarkStart w:id="129" w:name="_Ref522791594"/>
-      <w:bookmarkStart w:id="130" w:name="_Toc524688803"/>
+      <w:bookmarkStart w:id="130" w:name="_Ref522791594"/>
+      <w:bookmarkStart w:id="131" w:name="_Toc524688803"/>
       <w:r>
         <w:t xml:space="preserve">Figure </w:t>
       </w:r>
@@ -24261,11 +24272,11 @@
         </w:rPr>
         <w:fldChar w:fldCharType="end"/>
       </w:r>
-      <w:bookmarkEnd w:id="129"/>
+      <w:bookmarkEnd w:id="130"/>
       <w:r>
         <w:t xml:space="preserve"> Example Hansard text after NE annotations - SimpleGUI</w:t>
       </w:r>
-      <w:bookmarkEnd w:id="130"/>
+      <w:bookmarkEnd w:id="131"/>
     </w:p>
     <w:p>
       <w:r>
@@ -24276,26 +24287,26 @@
       <w:pPr>
         <w:pStyle w:val="Heading1"/>
       </w:pPr>
-      <w:bookmarkStart w:id="131" w:name="_Ref522794036"/>
-      <w:bookmarkStart w:id="132" w:name="_Ref523154527"/>
-      <w:bookmarkStart w:id="133" w:name="_Toc524688860"/>
+      <w:bookmarkStart w:id="132" w:name="_Ref522794036"/>
+      <w:bookmarkStart w:id="133" w:name="_Ref523154527"/>
+      <w:bookmarkStart w:id="134" w:name="_Toc524688860"/>
       <w:r>
         <w:lastRenderedPageBreak/>
         <w:t>Graphical User Interface</w:t>
       </w:r>
-      <w:bookmarkEnd w:id="131"/>
       <w:bookmarkEnd w:id="132"/>
       <w:bookmarkEnd w:id="133"/>
+      <w:bookmarkEnd w:id="134"/>
     </w:p>
     <w:p>
       <w:pPr>
         <w:pStyle w:val="Heading2"/>
       </w:pPr>
-      <w:bookmarkStart w:id="134" w:name="_Toc524688861"/>
+      <w:bookmarkStart w:id="135" w:name="_Toc524688861"/>
       <w:r>
         <w:t>Simple-GUI</w:t>
       </w:r>
-      <w:bookmarkEnd w:id="134"/>
+      <w:bookmarkEnd w:id="135"/>
     </w:p>
     <w:p/>
     <w:p>
@@ -24457,8 +24468,8 @@
       <w:pPr>
         <w:pStyle w:val="Caption"/>
       </w:pPr>
-      <w:bookmarkStart w:id="135" w:name="_Ref522736737"/>
-      <w:bookmarkStart w:id="136" w:name="_Toc524688804"/>
+      <w:bookmarkStart w:id="136" w:name="_Ref522736737"/>
+      <w:bookmarkStart w:id="137" w:name="_Toc524688804"/>
       <w:r>
         <w:t xml:space="preserve">Figure </w:t>
       </w:r>
@@ -24492,7 +24503,7 @@
         </w:rPr>
         <w:fldChar w:fldCharType="end"/>
       </w:r>
-      <w:bookmarkEnd w:id="135"/>
+      <w:bookmarkEnd w:id="136"/>
       <w:r>
         <w:t xml:space="preserve"> Simple</w:t>
       </w:r>
@@ -24502,7 +24513,7 @@
       <w:r>
         <w:t>GUI basic design</w:t>
       </w:r>
-      <w:bookmarkEnd w:id="136"/>
+      <w:bookmarkEnd w:id="137"/>
     </w:p>
     <w:p/>
     <w:p>
@@ -24783,13 +24794,13 @@
       <w:pPr>
         <w:pStyle w:val="Heading2"/>
       </w:pPr>
-      <w:bookmarkStart w:id="137" w:name="_Ref523397112"/>
-      <w:bookmarkStart w:id="138" w:name="_Toc524688862"/>
+      <w:bookmarkStart w:id="138" w:name="_Ref523397112"/>
+      <w:bookmarkStart w:id="139" w:name="_Toc524688862"/>
       <w:r>
         <w:t>Samtla Integration</w:t>
       </w:r>
-      <w:bookmarkEnd w:id="137"/>
       <w:bookmarkEnd w:id="138"/>
+      <w:bookmarkEnd w:id="139"/>
     </w:p>
     <w:p/>
     <w:p>
@@ -24882,22 +24893,22 @@
       <w:pPr>
         <w:pStyle w:val="Heading1"/>
       </w:pPr>
-      <w:bookmarkStart w:id="139" w:name="_Toc524688863"/>
+      <w:bookmarkStart w:id="140" w:name="_Toc524688863"/>
       <w:r>
         <w:lastRenderedPageBreak/>
         <w:t>Summary and Conclusions</w:t>
       </w:r>
-      <w:bookmarkEnd w:id="139"/>
+      <w:bookmarkEnd w:id="140"/>
     </w:p>
     <w:p>
       <w:pPr>
         <w:pStyle w:val="Heading2"/>
       </w:pPr>
-      <w:bookmarkStart w:id="140" w:name="_Toc524688864"/>
+      <w:bookmarkStart w:id="141" w:name="_Toc524688864"/>
       <w:r>
         <w:t>Pre-processing is hard</w:t>
       </w:r>
-      <w:bookmarkEnd w:id="140"/>
+      <w:bookmarkEnd w:id="141"/>
     </w:p>
     <w:p/>
     <w:p>
@@ -24931,16 +24942,16 @@
       <w:pPr>
         <w:pStyle w:val="Heading2"/>
       </w:pPr>
-      <w:bookmarkStart w:id="141" w:name="_Ref521576199"/>
-      <w:bookmarkStart w:id="142" w:name="_Toc524688865"/>
+      <w:bookmarkStart w:id="142" w:name="_Ref521576199"/>
+      <w:bookmarkStart w:id="143" w:name="_Toc524688865"/>
       <w:r>
         <w:t>Automated l</w:t>
       </w:r>
       <w:r>
         <w:t>abelling is hard</w:t>
       </w:r>
-      <w:bookmarkEnd w:id="141"/>
       <w:bookmarkEnd w:id="142"/>
+      <w:bookmarkEnd w:id="143"/>
     </w:p>
     <w:p/>
     <w:p>
@@ -25121,13 +25132,13 @@
       <w:pPr>
         <w:pStyle w:val="Heading2"/>
       </w:pPr>
-      <w:bookmarkStart w:id="143" w:name="_Ref523756092"/>
-      <w:bookmarkStart w:id="144" w:name="_Toc524688866"/>
+      <w:bookmarkStart w:id="144" w:name="_Ref523756092"/>
+      <w:bookmarkStart w:id="145" w:name="_Toc524688866"/>
       <w:r>
         <w:t>Sentence tokenization is hard</w:t>
       </w:r>
-      <w:bookmarkEnd w:id="143"/>
       <w:bookmarkEnd w:id="144"/>
+      <w:bookmarkEnd w:id="145"/>
     </w:p>
     <w:p/>
     <w:p>
@@ -25170,14 +25181,14 @@
       <w:pPr>
         <w:pStyle w:val="Heading2"/>
       </w:pPr>
-      <w:bookmarkStart w:id="145" w:name="_Toc524688867"/>
+      <w:bookmarkStart w:id="146" w:name="_Toc524688867"/>
       <w:r>
         <w:t>Neural networks are slow</w:t>
       </w:r>
       <w:r>
         <w:t xml:space="preserve"> and opaque</w:t>
       </w:r>
-      <w:bookmarkEnd w:id="145"/>
+      <w:bookmarkEnd w:id="146"/>
     </w:p>
     <w:p/>
     <w:p>
@@ -25283,16 +25294,16 @@
       <w:pPr>
         <w:pStyle w:val="Heading2"/>
       </w:pPr>
-      <w:bookmarkStart w:id="146" w:name="_Ref523392855"/>
-      <w:bookmarkStart w:id="147" w:name="_Toc524688868"/>
+      <w:bookmarkStart w:id="147" w:name="_Ref523392855"/>
+      <w:bookmarkStart w:id="148" w:name="_Toc524688868"/>
       <w:r>
         <w:t>Future</w:t>
       </w:r>
       <w:r>
         <w:t xml:space="preserve"> work</w:t>
       </w:r>
-      <w:bookmarkEnd w:id="146"/>
       <w:bookmarkEnd w:id="147"/>
+      <w:bookmarkEnd w:id="148"/>
     </w:p>
     <w:p/>
     <w:p>
@@ -25486,12 +25497,12 @@
       <w:pPr>
         <w:pStyle w:val="Heading1"/>
       </w:pPr>
-      <w:bookmarkStart w:id="148" w:name="_Toc524688869"/>
+      <w:bookmarkStart w:id="149" w:name="_Toc524688869"/>
       <w:r>
         <w:lastRenderedPageBreak/>
         <w:t>References</w:t>
       </w:r>
-      <w:bookmarkEnd w:id="148"/>
+      <w:bookmarkEnd w:id="149"/>
     </w:p>
     <w:p/>
     <w:p>
@@ -25924,7 +25935,7 @@
       <w:pPr>
         <w:pStyle w:val="Heading1"/>
       </w:pPr>
-      <w:bookmarkStart w:id="149" w:name="_Toc524688870"/>
+      <w:bookmarkStart w:id="150" w:name="_Toc524688870"/>
       <w:r>
         <w:lastRenderedPageBreak/>
         <w:t xml:space="preserve">Appendix A: </w:t>
@@ -25932,18 +25943,18 @@
       <w:r>
         <w:t>User Manual</w:t>
       </w:r>
-      <w:bookmarkEnd w:id="149"/>
+      <w:bookmarkEnd w:id="150"/>
     </w:p>
     <w:p/>
     <w:p>
       <w:pPr>
         <w:pStyle w:val="Heading2"/>
       </w:pPr>
-      <w:bookmarkStart w:id="150" w:name="_Toc524688871"/>
+      <w:bookmarkStart w:id="151" w:name="_Toc524688871"/>
       <w:r>
         <w:t>Data pipeline manual</w:t>
       </w:r>
-      <w:bookmarkEnd w:id="150"/>
+      <w:bookmarkEnd w:id="151"/>
     </w:p>
     <w:p/>
     <w:p>
@@ -26145,11 +26156,11 @@
       <w:pPr>
         <w:pStyle w:val="Heading2"/>
       </w:pPr>
-      <w:bookmarkStart w:id="151" w:name="_Toc524688872"/>
+      <w:bookmarkStart w:id="152" w:name="_Toc524688872"/>
       <w:r>
         <w:t>Simple-GUI Manual</w:t>
       </w:r>
-      <w:bookmarkEnd w:id="151"/>
+      <w:bookmarkEnd w:id="152"/>
     </w:p>
     <w:p/>
     <w:p>
@@ -26292,8 +26303,8 @@
       <w:pPr>
         <w:pStyle w:val="Caption"/>
       </w:pPr>
-      <w:bookmarkStart w:id="152" w:name="_Ref522795067"/>
-      <w:bookmarkStart w:id="153" w:name="_Toc524688805"/>
+      <w:bookmarkStart w:id="153" w:name="_Ref522795067"/>
+      <w:bookmarkStart w:id="154" w:name="_Toc524688805"/>
       <w:r>
         <w:t xml:space="preserve">Figure </w:t>
       </w:r>
@@ -26327,11 +26338,11 @@
         </w:rPr>
         <w:fldChar w:fldCharType="end"/>
       </w:r>
-      <w:bookmarkEnd w:id="152"/>
+      <w:bookmarkEnd w:id="153"/>
       <w:r>
         <w:t xml:space="preserve"> Simple-GUI index page</w:t>
       </w:r>
-      <w:bookmarkEnd w:id="153"/>
+      <w:bookmarkEnd w:id="154"/>
     </w:p>
     <w:p/>
     <w:p>
@@ -26383,8 +26394,8 @@
       <w:pPr>
         <w:pStyle w:val="Caption"/>
       </w:pPr>
-      <w:bookmarkStart w:id="154" w:name="_Ref522795131"/>
-      <w:bookmarkStart w:id="155" w:name="_Toc524688806"/>
+      <w:bookmarkStart w:id="155" w:name="_Ref522795131"/>
+      <w:bookmarkStart w:id="156" w:name="_Toc524688806"/>
       <w:r>
         <w:t xml:space="preserve">Figure </w:t>
       </w:r>
@@ -26418,11 +26429,11 @@
         </w:rPr>
         <w:fldChar w:fldCharType="end"/>
       </w:r>
-      <w:bookmarkEnd w:id="154"/>
+      <w:bookmarkEnd w:id="155"/>
       <w:r>
         <w:t xml:space="preserve"> Simple-GUI date page</w:t>
       </w:r>
-      <w:bookmarkEnd w:id="155"/>
+      <w:bookmarkEnd w:id="156"/>
     </w:p>
     <w:p>
       <w:pPr>
@@ -26474,8 +26485,8 @@
       <w:pPr>
         <w:pStyle w:val="Caption"/>
       </w:pPr>
-      <w:bookmarkStart w:id="156" w:name="_Ref522795193"/>
-      <w:bookmarkStart w:id="157" w:name="_Toc524688807"/>
+      <w:bookmarkStart w:id="157" w:name="_Ref522795193"/>
+      <w:bookmarkStart w:id="158" w:name="_Toc524688807"/>
       <w:r>
         <w:t xml:space="preserve">Figure </w:t>
       </w:r>
@@ -26509,11 +26520,11 @@
         </w:rPr>
         <w:fldChar w:fldCharType="end"/>
       </w:r>
-      <w:bookmarkEnd w:id="156"/>
+      <w:bookmarkEnd w:id="157"/>
       <w:r>
         <w:t xml:space="preserve"> Simple-GUI debate page with an annotated paragraph.</w:t>
       </w:r>
-      <w:bookmarkEnd w:id="157"/>
+      <w:bookmarkEnd w:id="158"/>
     </w:p>
     <w:p>
       <w:pPr>
@@ -26533,8 +26544,8 @@
       <w:pPr>
         <w:pStyle w:val="Heading1"/>
       </w:pPr>
-      <w:bookmarkStart w:id="158" w:name="_Ref521568652"/>
-      <w:bookmarkStart w:id="159" w:name="_Toc524688873"/>
+      <w:bookmarkStart w:id="159" w:name="_Ref521568652"/>
+      <w:bookmarkStart w:id="160" w:name="_Toc524688873"/>
       <w:r>
         <w:lastRenderedPageBreak/>
         <w:t xml:space="preserve">Appendix </w:t>
@@ -26545,8 +26556,8 @@
       <w:r>
         <w:t>: List of Invoke tasks</w:t>
       </w:r>
-      <w:bookmarkEnd w:id="158"/>
       <w:bookmarkEnd w:id="159"/>
+      <w:bookmarkEnd w:id="160"/>
     </w:p>
     <w:p/>
     <w:p>
@@ -26599,8 +26610,8 @@
         <w:pStyle w:val="Caption"/>
         <w:keepNext/>
       </w:pPr>
-      <w:bookmarkStart w:id="160" w:name="_Ref522269834"/>
-      <w:bookmarkStart w:id="161" w:name="_Toc524688817"/>
+      <w:bookmarkStart w:id="161" w:name="_Ref522269834"/>
+      <w:bookmarkStart w:id="162" w:name="_Toc524688817"/>
       <w:r>
         <w:t xml:space="preserve">Table </w:t>
       </w:r>
@@ -26634,11 +26645,11 @@
         </w:rPr>
         <w:fldChar w:fldCharType="end"/>
       </w:r>
-      <w:bookmarkEnd w:id="160"/>
+      <w:bookmarkEnd w:id="161"/>
       <w:r>
         <w:t xml:space="preserve"> List of Invoke tasks used to drive the pipeline</w:t>
       </w:r>
-      <w:bookmarkEnd w:id="161"/>
+      <w:bookmarkEnd w:id="162"/>
     </w:p>
     <w:tbl>
       <w:tblPr>
@@ -27780,8 +27791,8 @@
       <w:pPr>
         <w:pStyle w:val="Heading1"/>
       </w:pPr>
-      <w:bookmarkStart w:id="162" w:name="_Ref521578620"/>
-      <w:bookmarkStart w:id="163" w:name="_Toc524688874"/>
+      <w:bookmarkStart w:id="163" w:name="_Ref521578620"/>
+      <w:bookmarkStart w:id="164" w:name="_Toc524688874"/>
       <w:r>
         <w:t xml:space="preserve">Appendix </w:t>
       </w:r>
@@ -27794,8 +27805,8 @@
       <w:r>
         <w:t>What’s My Work</w:t>
       </w:r>
-      <w:bookmarkEnd w:id="162"/>
       <w:bookmarkEnd w:id="163"/>
+      <w:bookmarkEnd w:id="164"/>
     </w:p>
     <w:p/>
     <w:p>
@@ -27854,8 +27865,8 @@
         <w:pStyle w:val="Caption"/>
         <w:keepNext/>
       </w:pPr>
-      <w:bookmarkStart w:id="164" w:name="_Ref522796412"/>
-      <w:bookmarkStart w:id="165" w:name="_Toc524688818"/>
+      <w:bookmarkStart w:id="165" w:name="_Ref522796412"/>
+      <w:bookmarkStart w:id="166" w:name="_Toc524688818"/>
       <w:r>
         <w:t xml:space="preserve">Table </w:t>
       </w:r>
@@ -27889,11 +27900,11 @@
         </w:rPr>
         <w:fldChar w:fldCharType="end"/>
       </w:r>
-      <w:bookmarkEnd w:id="164"/>
+      <w:bookmarkEnd w:id="165"/>
       <w:r>
         <w:t xml:space="preserve"> List of source code with author</w:t>
       </w:r>
-      <w:bookmarkEnd w:id="165"/>
+      <w:bookmarkEnd w:id="166"/>
     </w:p>
     <w:tbl>
       <w:tblPr>
@@ -29770,8 +29781,8 @@
       <w:pPr>
         <w:pStyle w:val="Heading1"/>
       </w:pPr>
-      <w:bookmarkStart w:id="166" w:name="_Ref521061060"/>
-      <w:bookmarkStart w:id="167" w:name="_Toc524688875"/>
+      <w:bookmarkStart w:id="167" w:name="_Ref521061060"/>
+      <w:bookmarkStart w:id="168" w:name="_Toc524688875"/>
       <w:r>
         <w:lastRenderedPageBreak/>
         <w:t>Appendix</w:t>
@@ -29785,8 +29796,8 @@
       <w:r>
         <w:t>: Code</w:t>
       </w:r>
-      <w:bookmarkEnd w:id="166"/>
       <w:bookmarkEnd w:id="167"/>
+      <w:bookmarkEnd w:id="168"/>
     </w:p>
     <w:p>
       <w:pPr>
@@ -29833,14 +29844,14 @@
       <w:pPr>
         <w:pStyle w:val="Heading2"/>
       </w:pPr>
-      <w:bookmarkStart w:id="168" w:name="_Toc524688876"/>
+      <w:bookmarkStart w:id="169" w:name="_Toc524688876"/>
       <w:r>
         <w:t>t</w:t>
       </w:r>
       <w:r>
         <w:t>asks.py</w:t>
       </w:r>
-      <w:bookmarkEnd w:id="168"/>
+      <w:bookmarkEnd w:id="169"/>
     </w:p>
     <w:p>
       <w:r>
@@ -30882,11 +30893,11 @@
       <w:pPr>
         <w:pStyle w:val="Heading2"/>
       </w:pPr>
-      <w:bookmarkStart w:id="169" w:name="_Toc524688877"/>
+      <w:bookmarkStart w:id="170" w:name="_Toc524688877"/>
       <w:r>
         <w:t>config_util/config_parser.py</w:t>
       </w:r>
-      <w:bookmarkEnd w:id="169"/>
+      <w:bookmarkEnd w:id="170"/>
     </w:p>
     <w:p/>
     <w:p>
@@ -30922,11 +30933,11 @@
       <w:pPr>
         <w:pStyle w:val="Heading2"/>
       </w:pPr>
-      <w:bookmarkStart w:id="170" w:name="_Toc524688878"/>
+      <w:bookmarkStart w:id="171" w:name="_Toc524688878"/>
       <w:r>
         <w:t>hansard_gathering/chunk.py</w:t>
       </w:r>
-      <w:bookmarkEnd w:id="170"/>
+      <w:bookmarkEnd w:id="171"/>
     </w:p>
     <w:p>
       <w:r>
@@ -31500,11 +31511,11 @@
       <w:pPr>
         <w:pStyle w:val="Heading2"/>
       </w:pPr>
-      <w:bookmarkStart w:id="171" w:name="_Toc524688879"/>
+      <w:bookmarkStart w:id="172" w:name="_Toc524688879"/>
       <w:r>
         <w:t>hansard_gathering/driver.py</w:t>
       </w:r>
-      <w:bookmarkEnd w:id="171"/>
+      <w:bookmarkEnd w:id="172"/>
     </w:p>
     <w:p>
       <w:r>
@@ -32253,11 +32264,11 @@
       <w:pPr>
         <w:pStyle w:val="Heading2"/>
       </w:pPr>
-      <w:bookmarkStart w:id="172" w:name="_Toc524688880"/>
+      <w:bookmarkStart w:id="173" w:name="_Toc524688880"/>
       <w:r>
         <w:t>hansard_gathering/filesystem.py</w:t>
       </w:r>
-      <w:bookmarkEnd w:id="172"/>
+      <w:bookmarkEnd w:id="173"/>
     </w:p>
     <w:p/>
     <w:p>
@@ -32417,11 +32428,11 @@
       <w:pPr>
         <w:pStyle w:val="Heading2"/>
       </w:pPr>
-      <w:bookmarkStart w:id="173" w:name="_Toc524688881"/>
+      <w:bookmarkStart w:id="174" w:name="_Toc524688881"/>
       <w:r>
         <w:t>hansard_gathering/interpolate.py</w:t>
       </w:r>
-      <w:bookmarkEnd w:id="173"/>
+      <w:bookmarkEnd w:id="174"/>
     </w:p>
     <w:p>
       <w:r>
@@ -33324,11 +33335,11 @@
       <w:pPr>
         <w:pStyle w:val="Heading2"/>
       </w:pPr>
-      <w:bookmarkStart w:id="174" w:name="_Toc524688882"/>
+      <w:bookmarkStart w:id="175" w:name="_Toc524688882"/>
       <w:r>
         <w:t>hansard_gathering/numerify.py</w:t>
       </w:r>
-      <w:bookmarkEnd w:id="174"/>
+      <w:bookmarkEnd w:id="175"/>
     </w:p>
     <w:p/>
     <w:p>
@@ -33535,11 +33546,11 @@
       <w:pPr>
         <w:pStyle w:val="Heading2"/>
       </w:pPr>
-      <w:bookmarkStart w:id="175" w:name="_Toc524688883"/>
+      <w:bookmarkStart w:id="176" w:name="_Toc524688883"/>
       <w:r>
         <w:t>hansard_gathering/preprocessing.py</w:t>
       </w:r>
-      <w:bookmarkEnd w:id="175"/>
+      <w:bookmarkEnd w:id="176"/>
     </w:p>
     <w:p>
       <w:r>
@@ -33767,11 +33778,11 @@
       <w:pPr>
         <w:pStyle w:val="Heading2"/>
       </w:pPr>
-      <w:bookmarkStart w:id="176" w:name="_Toc524688884"/>
+      <w:bookmarkStart w:id="177" w:name="_Toc524688884"/>
       <w:r>
         <w:t>keras_character_based_ner/src/matt/alphabet_management.py</w:t>
       </w:r>
-      <w:bookmarkEnd w:id="176"/>
+      <w:bookmarkEnd w:id="177"/>
     </w:p>
     <w:p/>
     <w:p>
@@ -33873,11 +33884,11 @@
       <w:pPr>
         <w:pStyle w:val="Heading2"/>
       </w:pPr>
-      <w:bookmarkStart w:id="177" w:name="_Toc524688885"/>
+      <w:bookmarkStart w:id="178" w:name="_Toc524688885"/>
       <w:r>
         <w:t>keras_character_based_ner/src/matt/dataset_hashing.py</w:t>
       </w:r>
-      <w:bookmarkEnd w:id="177"/>
+      <w:bookmarkEnd w:id="178"/>
     </w:p>
     <w:p>
       <w:r>
@@ -34228,11 +34239,11 @@
       <w:pPr>
         <w:pStyle w:val="Heading2"/>
       </w:pPr>
-      <w:bookmarkStart w:id="178" w:name="_Toc524688886"/>
+      <w:bookmarkStart w:id="179" w:name="_Toc524688886"/>
       <w:r>
         <w:t>keras_character_based_ner/src/matt/eval.py</w:t>
       </w:r>
-      <w:bookmarkEnd w:id="178"/>
+      <w:bookmarkEnd w:id="179"/>
     </w:p>
     <w:p>
       <w:r>
@@ -34877,11 +34888,11 @@
       <w:pPr>
         <w:pStyle w:val="Heading2"/>
       </w:pPr>
-      <w:bookmarkStart w:id="179" w:name="_Toc524688887"/>
+      <w:bookmarkStart w:id="180" w:name="_Toc524688887"/>
       <w:r>
         <w:t>keras_character_based_ner/src/matt/file_management.py</w:t>
       </w:r>
-      <w:bookmarkEnd w:id="179"/>
+      <w:bookmarkEnd w:id="180"/>
     </w:p>
     <w:p>
       <w:r>
@@ -35667,11 +35678,11 @@
       <w:pPr>
         <w:pStyle w:val="Heading2"/>
       </w:pPr>
-      <w:bookmarkStart w:id="180" w:name="_Toc524688888"/>
+      <w:bookmarkStart w:id="181" w:name="_Toc524688888"/>
       <w:r>
         <w:t>keras_character_based_ner/src/matt/history.py</w:t>
       </w:r>
-      <w:bookmarkEnd w:id="180"/>
+      <w:bookmarkEnd w:id="181"/>
     </w:p>
     <w:p>
       <w:r>
@@ -35928,11 +35939,11 @@
       <w:pPr>
         <w:pStyle w:val="Heading2"/>
       </w:pPr>
-      <w:bookmarkStart w:id="181" w:name="_Toc524688889"/>
+      <w:bookmarkStart w:id="182" w:name="_Toc524688889"/>
       <w:r>
         <w:t>keras_character_based_ner/src/matt/minify_dataset.py</w:t>
       </w:r>
-      <w:bookmarkEnd w:id="181"/>
+      <w:bookmarkEnd w:id="182"/>
     </w:p>
     <w:p>
       <w:r>
@@ -36101,11 +36112,11 @@
       <w:pPr>
         <w:pStyle w:val="Heading2"/>
       </w:pPr>
-      <w:bookmarkStart w:id="182" w:name="_Toc524688890"/>
+      <w:bookmarkStart w:id="183" w:name="_Toc524688890"/>
       <w:r>
         <w:t>keras_character_based_ner/src/matt/model_integration.py</w:t>
       </w:r>
-      <w:bookmarkEnd w:id="182"/>
+      <w:bookmarkEnd w:id="183"/>
     </w:p>
     <w:p>
       <w:r>
@@ -37036,11 +37047,11 @@
       <w:pPr>
         <w:pStyle w:val="Heading2"/>
       </w:pPr>
-      <w:bookmarkStart w:id="183" w:name="_Toc524688891"/>
+      <w:bookmarkStart w:id="184" w:name="_Toc524688891"/>
       <w:r>
         <w:t>keras_character_based_ner/src/matt/persist.py</w:t>
       </w:r>
-      <w:bookmarkEnd w:id="183"/>
+      <w:bookmarkEnd w:id="184"/>
     </w:p>
     <w:p>
       <w:r>
@@ -37526,11 +37537,11 @@
       <w:pPr>
         <w:pStyle w:val="Heading2"/>
       </w:pPr>
-      <w:bookmarkStart w:id="184" w:name="_Toc524688892"/>
+      <w:bookmarkStart w:id="185" w:name="_Toc524688892"/>
       <w:r>
         <w:t>keras_character_based_ner/src/matt/predict.py</w:t>
       </w:r>
-      <w:bookmarkEnd w:id="184"/>
+      <w:bookmarkEnd w:id="185"/>
     </w:p>
     <w:p>
       <w:r>
@@ -37752,11 +37763,11 @@
       <w:pPr>
         <w:pStyle w:val="Heading2"/>
       </w:pPr>
-      <w:bookmarkStart w:id="185" w:name="_Toc524688893"/>
+      <w:bookmarkStart w:id="186" w:name="_Toc524688893"/>
       <w:r>
         <w:t>keras_character_based_ner/src/matt/train.py</w:t>
       </w:r>
-      <w:bookmarkEnd w:id="185"/>
+      <w:bookmarkEnd w:id="186"/>
     </w:p>
     <w:p>
       <w:r>
@@ -38189,11 +38200,11 @@
       <w:pPr>
         <w:pStyle w:val="Heading2"/>
       </w:pPr>
-      <w:bookmarkStart w:id="186" w:name="_Toc524688894"/>
+      <w:bookmarkStart w:id="187" w:name="_Toc524688894"/>
       <w:r>
         <w:t>ne_data_gathering/companies.py</w:t>
       </w:r>
-      <w:bookmarkEnd w:id="186"/>
+      <w:bookmarkEnd w:id="187"/>
     </w:p>
     <w:p>
       <w:r>
@@ -38772,11 +38783,11 @@
       <w:pPr>
         <w:pStyle w:val="Heading2"/>
       </w:pPr>
-      <w:bookmarkStart w:id="187" w:name="_Toc524688895"/>
+      <w:bookmarkStart w:id="188" w:name="_Toc524688895"/>
       <w:r>
         <w:t>ne_data_gathering/people.py</w:t>
       </w:r>
-      <w:bookmarkEnd w:id="187"/>
+      <w:bookmarkEnd w:id="188"/>
     </w:p>
     <w:p>
       <w:r>
@@ -39142,11 +39153,11 @@
       <w:pPr>
         <w:pStyle w:val="Heading2"/>
       </w:pPr>
-      <w:bookmarkStart w:id="188" w:name="_Toc524688896"/>
+      <w:bookmarkStart w:id="189" w:name="_Toc524688896"/>
       <w:r>
         <w:t>ne_data_gathering/places.py</w:t>
       </w:r>
-      <w:bookmarkEnd w:id="188"/>
+      <w:bookmarkEnd w:id="189"/>
     </w:p>
     <w:p>
       <w:r>
@@ -39426,11 +39437,11 @@
       <w:pPr>
         <w:pStyle w:val="Heading2"/>
       </w:pPr>
-      <w:bookmarkStart w:id="189" w:name="_Toc524688897"/>
+      <w:bookmarkStart w:id="190" w:name="_Toc524688897"/>
       <w:r>
         <w:t>ne_data_gathering/util.py</w:t>
       </w:r>
-      <w:bookmarkEnd w:id="189"/>
+      <w:bookmarkEnd w:id="190"/>
     </w:p>
     <w:p>
       <w:r>
@@ -39965,11 +39976,11 @@
       <w:pPr>
         <w:pStyle w:val="Heading2"/>
       </w:pPr>
-      <w:bookmarkStart w:id="190" w:name="_Toc524688898"/>
+      <w:bookmarkStart w:id="191" w:name="_Toc524688898"/>
       <w:r>
         <w:t>simple_gui/simple_gui.py</w:t>
       </w:r>
-      <w:bookmarkEnd w:id="190"/>
+      <w:bookmarkEnd w:id="191"/>
     </w:p>
     <w:p>
       <w:r>
@@ -40216,11 +40227,11 @@
       <w:pPr>
         <w:pStyle w:val="Heading2"/>
       </w:pPr>
-      <w:bookmarkStart w:id="191" w:name="_Toc524688899"/>
+      <w:bookmarkStart w:id="192" w:name="_Toc524688899"/>
       <w:r>
         <w:t>simple_gui/util.py</w:t>
       </w:r>
-      <w:bookmarkEnd w:id="191"/>
+      <w:bookmarkEnd w:id="192"/>
     </w:p>
     <w:p>
       <w:r>
@@ -40429,14 +40440,14 @@
       <w:pPr>
         <w:pStyle w:val="Heading2"/>
       </w:pPr>
-      <w:bookmarkStart w:id="192" w:name="_Toc524688900"/>
+      <w:bookmarkStart w:id="193" w:name="_Toc524688900"/>
       <w:r>
         <w:t>simple_gui/static/</w:t>
       </w:r>
       <w:r>
         <w:t>char-ner.js</w:t>
       </w:r>
-      <w:bookmarkEnd w:id="192"/>
+      <w:bookmarkEnd w:id="193"/>
     </w:p>
     <w:p>
       <w:r>
@@ -40503,11 +40514,11 @@
       <w:pPr>
         <w:pStyle w:val="Heading2"/>
       </w:pPr>
-      <w:bookmarkStart w:id="193" w:name="_Toc524688901"/>
+      <w:bookmarkStart w:id="194" w:name="_Toc524688901"/>
       <w:r>
         <w:t>simple_gui/static/style.css</w:t>
       </w:r>
-      <w:bookmarkEnd w:id="193"/>
+      <w:bookmarkEnd w:id="194"/>
     </w:p>
     <w:p>
       <w:r>
@@ -40565,11 +40576,11 @@
       <w:pPr>
         <w:pStyle w:val="Heading2"/>
       </w:pPr>
-      <w:bookmarkStart w:id="194" w:name="_Toc524688902"/>
+      <w:bookmarkStart w:id="195" w:name="_Toc524688902"/>
       <w:r>
         <w:t>simple_gui/templates/date.html</w:t>
       </w:r>
-      <w:bookmarkEnd w:id="194"/>
+      <w:bookmarkEnd w:id="195"/>
     </w:p>
     <w:p>
       <w:r>
@@ -40650,11 +40661,11 @@
       <w:pPr>
         <w:pStyle w:val="Heading2"/>
       </w:pPr>
-      <w:bookmarkStart w:id="195" w:name="_Toc524688903"/>
+      <w:bookmarkStart w:id="196" w:name="_Toc524688903"/>
       <w:r>
         <w:t>simple_gui/templates/debate.html</w:t>
       </w:r>
-      <w:bookmarkEnd w:id="195"/>
+      <w:bookmarkEnd w:id="196"/>
     </w:p>
     <w:p>
       <w:r>
@@ -40753,11 +40764,11 @@
       <w:pPr>
         <w:pStyle w:val="Heading2"/>
       </w:pPr>
-      <w:bookmarkStart w:id="196" w:name="_Toc524688904"/>
+      <w:bookmarkStart w:id="197" w:name="_Toc524688904"/>
       <w:r>
         <w:t>simple_gui/templates/index.html</w:t>
       </w:r>
-      <w:bookmarkEnd w:id="196"/>
+      <w:bookmarkEnd w:id="197"/>
     </w:p>
     <w:p>
       <w:r>
@@ -40813,11 +40824,11 @@
       <w:pPr>
         <w:pStyle w:val="Heading2"/>
       </w:pPr>
-      <w:bookmarkStart w:id="197" w:name="_Toc524688905"/>
+      <w:bookmarkStart w:id="198" w:name="_Toc524688905"/>
       <w:r>
         <w:t>test/test_chunk.py</w:t>
       </w:r>
-      <w:bookmarkEnd w:id="197"/>
+      <w:bookmarkEnd w:id="198"/>
     </w:p>
     <w:p>
       <w:r>
@@ -41015,11 +41026,11 @@
       <w:pPr>
         <w:pStyle w:val="Heading2"/>
       </w:pPr>
-      <w:bookmarkStart w:id="198" w:name="_Toc524688906"/>
+      <w:bookmarkStart w:id="199" w:name="_Toc524688906"/>
       <w:r>
         <w:t>test/test_companies.py</w:t>
       </w:r>
-      <w:bookmarkEnd w:id="198"/>
+      <w:bookmarkEnd w:id="199"/>
     </w:p>
     <w:p>
       <w:r>
@@ -41052,11 +41063,11 @@
       <w:pPr>
         <w:pStyle w:val="Heading2"/>
       </w:pPr>
-      <w:bookmarkStart w:id="199" w:name="_Toc524688907"/>
+      <w:bookmarkStart w:id="200" w:name="_Toc524688907"/>
       <w:r>
         <w:t>test/test_interpolate.py</w:t>
       </w:r>
-      <w:bookmarkEnd w:id="199"/>
+      <w:bookmarkEnd w:id="200"/>
     </w:p>
     <w:p>
       <w:r>
@@ -41236,11 +41247,11 @@
       <w:pPr>
         <w:pStyle w:val="Heading2"/>
       </w:pPr>
-      <w:bookmarkStart w:id="200" w:name="_Toc524688908"/>
+      <w:bookmarkStart w:id="201" w:name="_Toc524688908"/>
       <w:r>
         <w:t>test/test_matt.py</w:t>
       </w:r>
-      <w:bookmarkEnd w:id="200"/>
+      <w:bookmarkEnd w:id="201"/>
     </w:p>
     <w:p>
       <w:r>
@@ -41295,11 +41306,11 @@
       <w:pPr>
         <w:pStyle w:val="Heading2"/>
       </w:pPr>
-      <w:bookmarkStart w:id="201" w:name="_Toc524688909"/>
+      <w:bookmarkStart w:id="202" w:name="_Toc524688909"/>
       <w:r>
         <w:t>test/test_model_integration.py</w:t>
       </w:r>
-      <w:bookmarkEnd w:id="201"/>
+      <w:bookmarkEnd w:id="202"/>
     </w:p>
     <w:p>
       <w:r>
@@ -41332,11 +41343,11 @@
       <w:pPr>
         <w:pStyle w:val="Heading2"/>
       </w:pPr>
-      <w:bookmarkStart w:id="202" w:name="_Toc524688910"/>
+      <w:bookmarkStart w:id="203" w:name="_Toc524688910"/>
       <w:r>
         <w:t>test/test_preprocessing.py</w:t>
       </w:r>
-      <w:bookmarkEnd w:id="202"/>
+      <w:bookmarkEnd w:id="203"/>
     </w:p>
     <w:p>
       <w:r>
@@ -41410,11 +41421,11 @@
       <w:pPr>
         <w:pStyle w:val="Heading2"/>
       </w:pPr>
-      <w:bookmarkStart w:id="203" w:name="_Toc524688911"/>
+      <w:bookmarkStart w:id="204" w:name="_Toc524688911"/>
       <w:r>
         <w:t>test/test_simple_gui_util.py</w:t>
       </w:r>
-      <w:bookmarkEnd w:id="203"/>
+      <w:bookmarkEnd w:id="204"/>
     </w:p>
     <w:p>
       <w:r>
@@ -41494,11 +41505,11 @@
       <w:pPr>
         <w:pStyle w:val="Heading2"/>
       </w:pPr>
-      <w:bookmarkStart w:id="204" w:name="_Toc524688912"/>
+      <w:bookmarkStart w:id="205" w:name="_Toc524688912"/>
       <w:r>
         <w:t>test/test_util.py</w:t>
       </w:r>
-      <w:bookmarkEnd w:id="204"/>
+      <w:bookmarkEnd w:id="205"/>
     </w:p>
     <w:p>
       <w:r>
@@ -41652,11 +41663,6 @@
         <w:docPartUnique/>
       </w:docPartObj>
     </w:sdtPr>
-    <w:sdtEndPr>
-      <w:rPr>
-        <w:rStyle w:val="PageNumber"/>
-      </w:rPr>
-    </w:sdtEndPr>
     <w:sdtContent>
       <w:p>
         <w:pPr>
@@ -41722,11 +41728,6 @@
         <w:docPartUnique/>
       </w:docPartObj>
     </w:sdtPr>
-    <w:sdtEndPr>
-      <w:rPr>
-        <w:rStyle w:val="PageNumber"/>
-      </w:rPr>
-    </w:sdtEndPr>
     <w:sdtContent>
       <w:p>
         <w:pPr>
@@ -46119,7 +46120,7 @@
 </file>
 
 <file path=customXml/itemProps1.xml><?xml version="1.0" encoding="utf-8"?>
-<ds:datastoreItem xmlns:ds="http://schemas.openxmlformats.org/officeDocument/2006/customXml" ds:itemID="{17EDBFC9-E5D8-8544-A849-8497E370B3D5}">
+<ds:datastoreItem xmlns:ds="http://schemas.openxmlformats.org/officeDocument/2006/customXml" ds:itemID="{6DCCD444-BFF7-AF43-9E48-104F6FD632F2}">
   <ds:schemaRefs>
     <ds:schemaRef ds:uri="http://schemas.openxmlformats.org/officeDocument/2006/bibliography"/>
   </ds:schemaRefs>

</xml_diff>